<commit_message>
watched L:12-2: learned about frontend vs backened
</commit_message>
<xml_diff>
--- a/L2_notes.docx
+++ b/L2_notes.docx
@@ -4,7 +4,7 @@
   <w:body>
     <w:p>
       <w:pPr>
-        <w:jc w:val="center"/>
+        <w:jc w:val="both"/>
         <w:rPr>
           <w:rFonts w:ascii="Bradley Hand ITC" w:hAnsi="Bradley Hand ITC"/>
           <w:b/>
@@ -28,7 +28,7 @@
     </w:p>
     <w:p>
       <w:pPr>
-        <w:jc w:val="center"/>
+        <w:jc w:val="both"/>
         <w:rPr>
           <w:rFonts w:ascii="Bradley Hand ITC" w:hAnsi="Bradley Hand ITC"/>
           <w:b/>
@@ -52,6 +52,7 @@
     </w:p>
     <w:p>
       <w:pPr>
+        <w:jc w:val="both"/>
         <w:rPr>
           <w:rFonts w:ascii="Arial" w:hAnsi="Arial" w:cs="Arial"/>
           <w:b/>
@@ -70,7 +71,7 @@
           <w:sz w:val="28"/>
           <w:szCs w:val="28"/>
         </w:rPr>
-        <w:t>Lecture 12-1: How the Web Works:</w:t>
+        <w:t>Lecture 12-1: How the Web Works</w:t>
       </w:r>
     </w:p>
     <w:p>
@@ -93,6 +94,7 @@
     </w:p>
     <w:p>
       <w:pPr>
+        <w:jc w:val="both"/>
         <w:rPr>
           <w:rFonts w:ascii="Arial" w:hAnsi="Arial" w:cs="Arial"/>
           <w:b/>
@@ -104,6 +106,7 @@
     </w:p>
     <w:p>
       <w:pPr>
+        <w:jc w:val="both"/>
         <w:rPr>
           <w:rFonts w:ascii="Arial" w:hAnsi="Arial" w:cs="Arial"/>
           <w:b/>
@@ -197,6 +200,7 @@
     </w:p>
     <w:p>
       <w:pPr>
+        <w:jc w:val="both"/>
         <w:rPr>
           <w:rFonts w:ascii="Arial" w:hAnsi="Arial" w:cs="Arial"/>
           <w:sz w:val="28"/>
@@ -216,6 +220,7 @@
     </w:p>
     <w:p>
       <w:pPr>
+        <w:jc w:val="both"/>
         <w:rPr>
           <w:rFonts w:ascii="Arial" w:hAnsi="Arial" w:cs="Arial"/>
           <w:b/>
@@ -237,6 +242,7 @@
     </w:p>
     <w:p>
       <w:pPr>
+        <w:jc w:val="both"/>
         <w:rPr>
           <w:rFonts w:ascii="Arial" w:hAnsi="Arial" w:cs="Arial"/>
           <w:sz w:val="28"/>
@@ -308,6 +314,7 @@
     </w:p>
     <w:p>
       <w:pPr>
+        <w:jc w:val="both"/>
         <w:rPr>
           <w:rFonts w:ascii="Arial" w:hAnsi="Arial" w:cs="Arial"/>
           <w:sz w:val="28"/>
@@ -327,6 +334,7 @@
     </w:p>
     <w:p>
       <w:pPr>
+        <w:jc w:val="both"/>
         <w:rPr>
           <w:rFonts w:ascii="Arial" w:hAnsi="Arial" w:cs="Arial"/>
           <w:sz w:val="28"/>
@@ -384,6 +392,7 @@
           <w:ilvl w:val="0"/>
           <w:numId w:val="108"/>
         </w:numPr>
+        <w:jc w:val="both"/>
         <w:rPr>
           <w:rFonts w:ascii="Arial" w:hAnsi="Arial" w:cs="Arial"/>
           <w:sz w:val="28"/>
@@ -415,6 +424,7 @@
           <w:ilvl w:val="0"/>
           <w:numId w:val="108"/>
         </w:numPr>
+        <w:jc w:val="both"/>
         <w:rPr>
           <w:rFonts w:ascii="Arial" w:hAnsi="Arial" w:cs="Arial"/>
           <w:sz w:val="28"/>
@@ -537,6 +547,7 @@
     </w:p>
     <w:p>
       <w:pPr>
+        <w:jc w:val="both"/>
         <w:rPr>
           <w:rFonts w:ascii="Arial" w:hAnsi="Arial" w:cs="Arial"/>
           <w:sz w:val="28"/>
@@ -556,6 +567,7 @@
     </w:p>
     <w:p>
       <w:pPr>
+        <w:jc w:val="both"/>
         <w:rPr>
           <w:rFonts w:ascii="Arial" w:hAnsi="Arial" w:cs="Arial"/>
           <w:b/>
@@ -577,6 +589,7 @@
     </w:p>
     <w:p>
       <w:pPr>
+        <w:jc w:val="both"/>
         <w:rPr>
           <w:rFonts w:ascii="Arial" w:hAnsi="Arial" w:cs="Arial"/>
           <w:sz w:val="28"/>
@@ -607,6 +620,7 @@
           <w:ilvl w:val="0"/>
           <w:numId w:val="109"/>
         </w:numPr>
+        <w:jc w:val="both"/>
         <w:rPr>
           <w:rFonts w:ascii="Arial" w:hAnsi="Arial" w:cs="Arial"/>
           <w:sz w:val="28"/>
@@ -638,6 +652,7 @@
           <w:ilvl w:val="0"/>
           <w:numId w:val="109"/>
         </w:numPr>
+        <w:jc w:val="both"/>
         <w:rPr>
           <w:rFonts w:ascii="Arial" w:hAnsi="Arial" w:cs="Arial"/>
           <w:sz w:val="28"/>
@@ -687,6 +702,7 @@
           <w:ilvl w:val="0"/>
           <w:numId w:val="109"/>
         </w:numPr>
+        <w:jc w:val="both"/>
         <w:rPr>
           <w:rFonts w:ascii="Arial" w:hAnsi="Arial" w:cs="Arial"/>
           <w:sz w:val="28"/>
@@ -718,6 +734,7 @@
           <w:ilvl w:val="0"/>
           <w:numId w:val="109"/>
         </w:numPr>
+        <w:jc w:val="both"/>
         <w:rPr>
           <w:rFonts w:ascii="Arial" w:hAnsi="Arial" w:cs="Arial"/>
           <w:sz w:val="28"/>
@@ -749,6 +766,7 @@
           <w:ilvl w:val="0"/>
           <w:numId w:val="109"/>
         </w:numPr>
+        <w:jc w:val="both"/>
         <w:rPr>
           <w:rFonts w:ascii="Arial" w:hAnsi="Arial" w:cs="Arial"/>
           <w:sz w:val="28"/>
@@ -776,6 +794,7 @@
     </w:p>
     <w:p>
       <w:pPr>
+        <w:jc w:val="both"/>
         <w:rPr>
           <w:rFonts w:ascii="Arial" w:hAnsi="Arial" w:cs="Arial"/>
           <w:sz w:val="28"/>
@@ -795,6 +814,7 @@
     </w:p>
     <w:p>
       <w:pPr>
+        <w:jc w:val="both"/>
         <w:rPr>
           <w:rFonts w:ascii="Arial" w:hAnsi="Arial" w:cs="Arial"/>
           <w:b/>
@@ -816,6 +836,7 @@
     </w:p>
     <w:p>
       <w:pPr>
+        <w:jc w:val="both"/>
         <w:rPr>
           <w:rFonts w:ascii="Arial" w:hAnsi="Arial" w:cs="Arial"/>
           <w:sz w:val="28"/>
@@ -847,6 +868,7 @@
           <w:ilvl w:val="0"/>
           <w:numId w:val="110"/>
         </w:numPr>
+        <w:jc w:val="both"/>
         <w:rPr>
           <w:rFonts w:ascii="Arial" w:hAnsi="Arial" w:cs="Arial"/>
           <w:sz w:val="28"/>
@@ -879,6 +901,7 @@
           <w:ilvl w:val="0"/>
           <w:numId w:val="110"/>
         </w:numPr>
+        <w:jc w:val="both"/>
         <w:rPr>
           <w:rFonts w:ascii="Arial" w:hAnsi="Arial" w:cs="Arial"/>
           <w:sz w:val="28"/>
@@ -910,6 +933,7 @@
           <w:ilvl w:val="0"/>
           <w:numId w:val="110"/>
         </w:numPr>
+        <w:jc w:val="both"/>
         <w:rPr>
           <w:rFonts w:ascii="Arial" w:hAnsi="Arial" w:cs="Arial"/>
           <w:sz w:val="28"/>
@@ -955,6 +979,7 @@
     </w:p>
     <w:p>
       <w:pPr>
+        <w:jc w:val="both"/>
         <w:rPr>
           <w:rFonts w:ascii="Arial" w:hAnsi="Arial" w:cs="Arial"/>
           <w:sz w:val="28"/>
@@ -974,6 +999,7 @@
     </w:p>
     <w:p>
       <w:pPr>
+        <w:jc w:val="both"/>
         <w:rPr>
           <w:rFonts w:ascii="Arial" w:hAnsi="Arial" w:cs="Arial"/>
           <w:b/>
@@ -995,6 +1021,7 @@
     </w:p>
     <w:p>
       <w:pPr>
+        <w:jc w:val="both"/>
         <w:rPr>
           <w:rFonts w:ascii="Arial" w:hAnsi="Arial" w:cs="Arial"/>
           <w:sz w:val="28"/>
@@ -1034,6 +1061,7 @@
           <w:ilvl w:val="0"/>
           <w:numId w:val="111"/>
         </w:numPr>
+        <w:jc w:val="both"/>
         <w:rPr>
           <w:rFonts w:ascii="Arial" w:hAnsi="Arial" w:cs="Arial"/>
           <w:sz w:val="28"/>
@@ -1065,6 +1093,7 @@
           <w:ilvl w:val="1"/>
           <w:numId w:val="111"/>
         </w:numPr>
+        <w:jc w:val="both"/>
         <w:rPr>
           <w:rFonts w:ascii="Arial" w:hAnsi="Arial" w:cs="Arial"/>
           <w:sz w:val="28"/>
@@ -1086,6 +1115,7 @@
           <w:ilvl w:val="1"/>
           <w:numId w:val="111"/>
         </w:numPr>
+        <w:jc w:val="both"/>
         <w:rPr>
           <w:rFonts w:ascii="Arial" w:hAnsi="Arial" w:cs="Arial"/>
           <w:sz w:val="28"/>
@@ -1107,6 +1137,7 @@
           <w:ilvl w:val="1"/>
           <w:numId w:val="111"/>
         </w:numPr>
+        <w:jc w:val="both"/>
         <w:rPr>
           <w:rFonts w:ascii="Arial" w:hAnsi="Arial" w:cs="Arial"/>
           <w:sz w:val="28"/>
@@ -1128,6 +1159,7 @@
           <w:ilvl w:val="1"/>
           <w:numId w:val="111"/>
         </w:numPr>
+        <w:jc w:val="both"/>
         <w:rPr>
           <w:rFonts w:ascii="Arial" w:hAnsi="Arial" w:cs="Arial"/>
           <w:sz w:val="28"/>
@@ -1149,6 +1181,7 @@
           <w:ilvl w:val="0"/>
           <w:numId w:val="111"/>
         </w:numPr>
+        <w:jc w:val="both"/>
         <w:rPr>
           <w:rFonts w:ascii="Arial" w:hAnsi="Arial" w:cs="Arial"/>
           <w:sz w:val="28"/>
@@ -1180,6 +1213,7 @@
           <w:ilvl w:val="0"/>
           <w:numId w:val="111"/>
         </w:numPr>
+        <w:jc w:val="both"/>
         <w:rPr>
           <w:rFonts w:ascii="Arial" w:hAnsi="Arial" w:cs="Arial"/>
           <w:sz w:val="28"/>
@@ -1207,6 +1241,7 @@
     </w:p>
     <w:p>
       <w:pPr>
+        <w:jc w:val="both"/>
         <w:rPr>
           <w:rFonts w:ascii="Arial" w:hAnsi="Arial" w:cs="Arial"/>
           <w:sz w:val="28"/>
@@ -1226,6 +1261,7 @@
     </w:p>
     <w:p>
       <w:pPr>
+        <w:jc w:val="both"/>
         <w:rPr>
           <w:rFonts w:ascii="Arial" w:hAnsi="Arial" w:cs="Arial"/>
           <w:b/>
@@ -1247,6 +1283,7 @@
     </w:p>
     <w:p>
       <w:pPr>
+        <w:jc w:val="both"/>
         <w:rPr>
           <w:rFonts w:ascii="Arial" w:hAnsi="Arial" w:cs="Arial"/>
           <w:sz w:val="28"/>
@@ -1286,6 +1323,7 @@
           <w:ilvl w:val="0"/>
           <w:numId w:val="112"/>
         </w:numPr>
+        <w:jc w:val="both"/>
         <w:rPr>
           <w:rFonts w:ascii="Arial" w:hAnsi="Arial" w:cs="Arial"/>
           <w:sz w:val="28"/>
@@ -1317,6 +1355,7 @@
           <w:ilvl w:val="1"/>
           <w:numId w:val="112"/>
         </w:numPr>
+        <w:jc w:val="both"/>
         <w:rPr>
           <w:rFonts w:ascii="Arial" w:hAnsi="Arial" w:cs="Arial"/>
           <w:sz w:val="28"/>
@@ -1338,6 +1377,7 @@
           <w:ilvl w:val="1"/>
           <w:numId w:val="112"/>
         </w:numPr>
+        <w:jc w:val="both"/>
         <w:rPr>
           <w:rFonts w:ascii="Arial" w:hAnsi="Arial" w:cs="Arial"/>
           <w:sz w:val="28"/>
@@ -1359,6 +1399,7 @@
           <w:ilvl w:val="1"/>
           <w:numId w:val="112"/>
         </w:numPr>
+        <w:jc w:val="both"/>
         <w:rPr>
           <w:rFonts w:ascii="Arial" w:hAnsi="Arial" w:cs="Arial"/>
           <w:sz w:val="28"/>
@@ -1380,6 +1421,7 @@
           <w:ilvl w:val="0"/>
           <w:numId w:val="112"/>
         </w:numPr>
+        <w:jc w:val="both"/>
         <w:rPr>
           <w:rFonts w:ascii="Arial" w:hAnsi="Arial" w:cs="Arial"/>
           <w:sz w:val="28"/>
@@ -1412,6 +1454,7 @@
           <w:ilvl w:val="0"/>
           <w:numId w:val="112"/>
         </w:numPr>
+        <w:jc w:val="both"/>
         <w:rPr>
           <w:rFonts w:ascii="Arial" w:hAnsi="Arial" w:cs="Arial"/>
           <w:sz w:val="28"/>
@@ -1439,30 +1482,1981 @@
     </w:p>
     <w:p>
       <w:pPr>
+        <w:jc w:val="both"/>
         <w:rPr>
           <w:rFonts w:ascii="Arial" w:hAnsi="Arial" w:cs="Arial"/>
           <w:b/>
           <w:bCs/>
           <w:color w:val="EE0000"/>
-          <w:sz w:val="28"/>
-          <w:szCs w:val="28"/>
-        </w:rPr>
-      </w:pPr>
-    </w:p>
-    <w:p>
-      <w:pPr>
+          <w:sz w:val="32"/>
+          <w:szCs w:val="32"/>
+        </w:rPr>
+      </w:pPr>
+      <w:r>
         <w:rPr>
           <w:rFonts w:ascii="Arial" w:hAnsi="Arial" w:cs="Arial"/>
           <w:b/>
           <w:bCs/>
           <w:color w:val="EE0000"/>
-          <w:sz w:val="28"/>
-          <w:szCs w:val="28"/>
-        </w:rPr>
-      </w:pPr>
+          <w:sz w:val="32"/>
+          <w:szCs w:val="32"/>
+        </w:rPr>
+        <w:t>Lecture 12-</w:t>
+      </w:r>
+      <w:r>
+        <w:rPr>
+          <w:rFonts w:ascii="Arial" w:hAnsi="Arial" w:cs="Arial"/>
+          <w:b/>
+          <w:bCs/>
+          <w:color w:val="EE0000"/>
+          <w:sz w:val="32"/>
+          <w:szCs w:val="32"/>
+        </w:rPr>
+        <w:t>2</w:t>
+      </w:r>
+      <w:r>
+        <w:rPr>
+          <w:rFonts w:ascii="Arial" w:hAnsi="Arial" w:cs="Arial"/>
+          <w:b/>
+          <w:bCs/>
+          <w:color w:val="EE0000"/>
+          <w:sz w:val="32"/>
+          <w:szCs w:val="32"/>
+        </w:rPr>
+        <w:t>: Frontend vs Backend Development</w:t>
+      </w:r>
     </w:p>
     <w:p>
       <w:pPr>
+        <w:jc w:val="both"/>
+        <w:rPr>
+          <w:rFonts w:ascii="Arial" w:hAnsi="Arial" w:cs="Arial"/>
+          <w:sz w:val="28"/>
+          <w:szCs w:val="28"/>
+        </w:rPr>
+      </w:pPr>
+      <w:r>
+        <w:rPr>
+          <w:rFonts w:ascii="Arial" w:hAnsi="Arial" w:cs="Arial"/>
+          <w:sz w:val="28"/>
+          <w:szCs w:val="28"/>
+        </w:rPr>
+        <w:t xml:space="preserve">When building a web application, two key sides work together: the </w:t>
+      </w:r>
+      <w:r>
+        <w:rPr>
+          <w:rFonts w:ascii="Arial" w:hAnsi="Arial" w:cs="Arial"/>
+          <w:b/>
+          <w:bCs/>
+          <w:sz w:val="28"/>
+          <w:szCs w:val="28"/>
+        </w:rPr>
+        <w:t>frontend</w:t>
+      </w:r>
+      <w:r>
+        <w:rPr>
+          <w:rFonts w:ascii="Arial" w:hAnsi="Arial" w:cs="Arial"/>
+          <w:sz w:val="28"/>
+          <w:szCs w:val="28"/>
+        </w:rPr>
+        <w:t xml:space="preserve"> and the </w:t>
+      </w:r>
+      <w:r>
+        <w:rPr>
+          <w:rFonts w:ascii="Arial" w:hAnsi="Arial" w:cs="Arial"/>
+          <w:b/>
+          <w:bCs/>
+          <w:sz w:val="28"/>
+          <w:szCs w:val="28"/>
+        </w:rPr>
+        <w:t>backend</w:t>
+      </w:r>
+      <w:r>
+        <w:rPr>
+          <w:rFonts w:ascii="Arial" w:hAnsi="Arial" w:cs="Arial"/>
+          <w:sz w:val="28"/>
+          <w:szCs w:val="28"/>
+        </w:rPr>
+        <w:t xml:space="preserve">. The frontend is what users interact with—it runs in the browser (client-side) and is responsible for structure, style, and behavior. The backend runs on the server and handles data storage, logic, and interaction with databases. While frontend code runs in the browser after being converted to JavaScript, backend code runs on the server and can be written in multiple languages like JavaScript (via Node.js), Python, or PHP. In this model, the backend acts as a middleman between the client and the database. Websites can be either static (same content every time) or dynamic (content changes based on logic or data). Dynamic sites can be built using </w:t>
+      </w:r>
+      <w:r>
+        <w:rPr>
+          <w:rFonts w:ascii="Arial" w:hAnsi="Arial" w:cs="Arial"/>
+          <w:b/>
+          <w:bCs/>
+          <w:sz w:val="28"/>
+          <w:szCs w:val="28"/>
+        </w:rPr>
+        <w:t>Server-Side Rendering (SSR)</w:t>
+      </w:r>
+      <w:r>
+        <w:rPr>
+          <w:rFonts w:ascii="Arial" w:hAnsi="Arial" w:cs="Arial"/>
+          <w:sz w:val="28"/>
+          <w:szCs w:val="28"/>
+        </w:rPr>
+        <w:t xml:space="preserve"> or </w:t>
+      </w:r>
+      <w:r>
+        <w:rPr>
+          <w:rFonts w:ascii="Arial" w:hAnsi="Arial" w:cs="Arial"/>
+          <w:b/>
+          <w:bCs/>
+          <w:sz w:val="28"/>
+          <w:szCs w:val="28"/>
+        </w:rPr>
+        <w:t>Client-Side Rendering (CSR)</w:t>
+      </w:r>
+      <w:r>
+        <w:rPr>
+          <w:rFonts w:ascii="Arial" w:hAnsi="Arial" w:cs="Arial"/>
+          <w:sz w:val="28"/>
+          <w:szCs w:val="28"/>
+        </w:rPr>
+        <w:t>, often powered by APIs that let the frontend fetch live data from the backend.</w:t>
+      </w:r>
+    </w:p>
+    <w:p>
+      <w:pPr>
+        <w:jc w:val="both"/>
+        <w:rPr>
+          <w:rFonts w:ascii="Arial" w:hAnsi="Arial" w:cs="Arial"/>
+          <w:b/>
+          <w:bCs/>
+          <w:sz w:val="28"/>
+          <w:szCs w:val="28"/>
+        </w:rPr>
+      </w:pPr>
+      <w:r>
+        <w:rPr>
+          <w:rFonts w:ascii="Arial" w:hAnsi="Arial" w:cs="Arial"/>
+          <w:b/>
+          <w:bCs/>
+          <w:sz w:val="28"/>
+          <w:szCs w:val="28"/>
+        </w:rPr>
+        <w:t>1. Frontend and Backend Roles</w:t>
+      </w:r>
+    </w:p>
+    <w:p>
+      <w:pPr>
+        <w:jc w:val="both"/>
+        <w:rPr>
+          <w:rFonts w:ascii="Arial" w:hAnsi="Arial" w:cs="Arial"/>
+          <w:sz w:val="28"/>
+          <w:szCs w:val="28"/>
+        </w:rPr>
+      </w:pPr>
+      <w:r>
+        <w:rPr>
+          <w:rFonts w:ascii="Arial" w:hAnsi="Arial" w:cs="Arial"/>
+          <w:sz w:val="28"/>
+          <w:szCs w:val="28"/>
+        </w:rPr>
+        <w:t>The frontend is the client-facing part of a web application. It runs in the browser and is responsible for how a website looks and responds to user actions. Frontend code (like HTML, CSS, and JavaScript) must be interpreted by the browser, so all code is ultimately converted to JavaScript before execution.</w:t>
+      </w:r>
+    </w:p>
+    <w:p>
+      <w:pPr>
+        <w:jc w:val="both"/>
+        <w:rPr>
+          <w:rFonts w:ascii="Arial" w:hAnsi="Arial" w:cs="Arial"/>
+          <w:sz w:val="28"/>
+          <w:szCs w:val="28"/>
+        </w:rPr>
+      </w:pPr>
+      <w:r>
+        <w:rPr>
+          <w:rFonts w:ascii="Arial" w:hAnsi="Arial" w:cs="Arial"/>
+          <w:sz w:val="28"/>
+          <w:szCs w:val="28"/>
+        </w:rPr>
+        <w:t>The backend, on the other hand, is the server-side logic of an application. It handles requests, processes data, interacts with databases, and sends responses. Backend code runs directly on the server and can be written in various languages such as Node.js (JavaScript runtime), Python, or PHP. Unlike frontend code, backend code is not visible or accessible to the user.</w:t>
+      </w:r>
+    </w:p>
+    <w:p>
+      <w:pPr>
+        <w:jc w:val="both"/>
+        <w:rPr>
+          <w:rFonts w:ascii="Arial" w:hAnsi="Arial" w:cs="Arial"/>
+          <w:sz w:val="28"/>
+          <w:szCs w:val="28"/>
+        </w:rPr>
+      </w:pPr>
+      <w:r>
+        <w:rPr>
+          <w:rFonts w:ascii="Arial" w:hAnsi="Arial" w:cs="Arial"/>
+          <w:sz w:val="28"/>
+          <w:szCs w:val="28"/>
+        </w:rPr>
+        <w:pict w14:anchorId="7CAAB5DE">
+          <v:rect id="_x0000_i1049" style="width:0;height:1.5pt" o:hralign="center" o:hrstd="t" o:hr="t" fillcolor="#a0a0a0" stroked="f"/>
+        </w:pict>
+      </w:r>
+    </w:p>
+    <w:p>
+      <w:pPr>
+        <w:jc w:val="both"/>
+        <w:rPr>
+          <w:rFonts w:ascii="Arial" w:hAnsi="Arial" w:cs="Arial"/>
+          <w:b/>
+          <w:bCs/>
+          <w:sz w:val="28"/>
+          <w:szCs w:val="28"/>
+        </w:rPr>
+      </w:pPr>
+      <w:r>
+        <w:rPr>
+          <w:rFonts w:ascii="Arial" w:hAnsi="Arial" w:cs="Arial"/>
+          <w:b/>
+          <w:bCs/>
+          <w:sz w:val="28"/>
+          <w:szCs w:val="28"/>
+        </w:rPr>
+        <w:t>2. Backend as the Middleman</w:t>
+      </w:r>
+    </w:p>
+    <w:p>
+      <w:pPr>
+        <w:jc w:val="both"/>
+        <w:rPr>
+          <w:rFonts w:ascii="Arial" w:hAnsi="Arial" w:cs="Arial"/>
+          <w:sz w:val="28"/>
+          <w:szCs w:val="28"/>
+        </w:rPr>
+      </w:pPr>
+      <w:r>
+        <w:rPr>
+          <w:rFonts w:ascii="Arial" w:hAnsi="Arial" w:cs="Arial"/>
+          <w:sz w:val="28"/>
+          <w:szCs w:val="28"/>
+        </w:rPr>
+        <w:t>In a full-stack system, the backend plays the role of a middleman between the frontend and the database. When a user sends a request (like submitting a form), the frontend sends it to the backend server. The backend processes the request, interacts with the database if needed, and returns a response to the frontend.</w:t>
+      </w:r>
+    </w:p>
+    <w:p>
+      <w:pPr>
+        <w:jc w:val="both"/>
+        <w:rPr>
+          <w:rFonts w:ascii="Arial" w:hAnsi="Arial" w:cs="Arial"/>
+          <w:sz w:val="28"/>
+          <w:szCs w:val="28"/>
+        </w:rPr>
+      </w:pPr>
+      <w:r>
+        <w:rPr>
+          <w:rFonts w:ascii="Arial" w:hAnsi="Arial" w:cs="Arial"/>
+          <w:sz w:val="28"/>
+          <w:szCs w:val="28"/>
+        </w:rPr>
+        <w:lastRenderedPageBreak/>
+        <w:t>Example:</w:t>
+      </w:r>
+      <w:r>
+        <w:rPr>
+          <w:rFonts w:ascii="Arial" w:hAnsi="Arial" w:cs="Arial"/>
+          <w:sz w:val="28"/>
+          <w:szCs w:val="28"/>
+        </w:rPr>
+        <w:br/>
+        <w:t>A file might be stored in the backend (e.g., user data), and a request is made from the frontend to access or modify it. The backend processes this request and updates or sends the data as needed.</w:t>
+      </w:r>
+      <w:r>
+        <w:rPr>
+          <w:rFonts w:ascii="Arial" w:hAnsi="Arial" w:cs="Arial"/>
+          <w:sz w:val="28"/>
+          <w:szCs w:val="28"/>
+        </w:rPr>
+        <w:t xml:space="preserve"> </w:t>
+      </w:r>
+    </w:p>
+    <w:p>
+      <w:pPr>
+        <w:jc w:val="both"/>
+        <w:rPr>
+          <w:rFonts w:ascii="Arial" w:hAnsi="Arial" w:cs="Arial"/>
+          <w:b/>
+          <w:bCs/>
+          <w:sz w:val="28"/>
+          <w:szCs w:val="28"/>
+        </w:rPr>
+      </w:pPr>
+      <w:r>
+        <w:rPr>
+          <w:rFonts w:ascii="Arial" w:hAnsi="Arial" w:cs="Arial"/>
+          <w:b/>
+          <w:bCs/>
+          <w:sz w:val="28"/>
+          <w:szCs w:val="28"/>
+        </w:rPr>
+        <w:t>3. Static vs Dynamic Websites (In-Depth)</w:t>
+      </w:r>
+    </w:p>
+    <w:p>
+      <w:pPr>
+        <w:jc w:val="both"/>
+        <w:rPr>
+          <w:rFonts w:ascii="Arial" w:hAnsi="Arial" w:cs="Arial"/>
+          <w:sz w:val="28"/>
+          <w:szCs w:val="28"/>
+        </w:rPr>
+      </w:pPr>
+      <w:r>
+        <w:rPr>
+          <w:rFonts w:ascii="Arial" w:hAnsi="Arial" w:cs="Arial"/>
+          <w:sz w:val="28"/>
+          <w:szCs w:val="28"/>
+        </w:rPr>
+        <w:t xml:space="preserve">A </w:t>
+      </w:r>
+      <w:r>
+        <w:rPr>
+          <w:rFonts w:ascii="Arial" w:hAnsi="Arial" w:cs="Arial"/>
+          <w:b/>
+          <w:bCs/>
+          <w:sz w:val="28"/>
+          <w:szCs w:val="28"/>
+        </w:rPr>
+        <w:t>static website</w:t>
+      </w:r>
+      <w:r>
+        <w:rPr>
+          <w:rFonts w:ascii="Arial" w:hAnsi="Arial" w:cs="Arial"/>
+          <w:sz w:val="28"/>
+          <w:szCs w:val="28"/>
+        </w:rPr>
+        <w:t xml:space="preserve"> is made up of fixed content. Each page is pre-built using HTML and looks the same for every user. When someone visits the website, the server simply sends the existing HTML file to the browser without any processing or customization. Static websites are typically faster to load, easier to host, and secure since there's no backend logic or database connection involved. However, they cannot display user-specific data or respond to changes in real-time.</w:t>
+      </w:r>
+    </w:p>
+    <w:p>
+      <w:pPr>
+        <w:jc w:val="both"/>
+        <w:rPr>
+          <w:rFonts w:ascii="Arial" w:hAnsi="Arial" w:cs="Arial"/>
+          <w:sz w:val="28"/>
+          <w:szCs w:val="28"/>
+        </w:rPr>
+      </w:pPr>
+      <w:r>
+        <w:rPr>
+          <w:rFonts w:ascii="Arial" w:hAnsi="Arial" w:cs="Arial"/>
+          <w:sz w:val="28"/>
+          <w:szCs w:val="28"/>
+        </w:rPr>
+        <w:t xml:space="preserve">In contrast, a </w:t>
+      </w:r>
+      <w:r>
+        <w:rPr>
+          <w:rFonts w:ascii="Arial" w:hAnsi="Arial" w:cs="Arial"/>
+          <w:b/>
+          <w:bCs/>
+          <w:sz w:val="28"/>
+          <w:szCs w:val="28"/>
+        </w:rPr>
+        <w:t>dynamic website</w:t>
+      </w:r>
+      <w:r>
+        <w:rPr>
+          <w:rFonts w:ascii="Arial" w:hAnsi="Arial" w:cs="Arial"/>
+          <w:sz w:val="28"/>
+          <w:szCs w:val="28"/>
+        </w:rPr>
+        <w:t xml:space="preserve"> generates content based on logic or data at the time of the request. These websites are built using both frontend and backend technologies and often connect to a database. Dynamic websites are essential when personalized content, user authentication, or interactive features are required.</w:t>
+      </w:r>
+    </w:p>
+    <w:p>
+      <w:pPr>
+        <w:jc w:val="both"/>
+        <w:rPr>
+          <w:rFonts w:ascii="Arial" w:hAnsi="Arial" w:cs="Arial"/>
+          <w:sz w:val="28"/>
+          <w:szCs w:val="28"/>
+        </w:rPr>
+      </w:pPr>
+      <w:r>
+        <w:rPr>
+          <w:rFonts w:ascii="Arial" w:hAnsi="Arial" w:cs="Arial"/>
+          <w:sz w:val="28"/>
+          <w:szCs w:val="28"/>
+        </w:rPr>
+        <w:t>There are two main ways to build dynamic websites:</w:t>
+      </w:r>
+    </w:p>
+    <w:p>
+      <w:pPr>
+        <w:jc w:val="both"/>
+        <w:rPr>
+          <w:rFonts w:ascii="Arial" w:hAnsi="Arial" w:cs="Arial"/>
+          <w:b/>
+          <w:bCs/>
+          <w:sz w:val="28"/>
+          <w:szCs w:val="28"/>
+        </w:rPr>
+      </w:pPr>
+      <w:r>
+        <w:rPr>
+          <w:rFonts w:ascii="Arial" w:hAnsi="Arial" w:cs="Arial"/>
+          <w:b/>
+          <w:bCs/>
+          <w:sz w:val="28"/>
+          <w:szCs w:val="28"/>
+        </w:rPr>
+        <w:t>a) Server-Side Rendering (SSR)</w:t>
+      </w:r>
+    </w:p>
+    <w:p>
+      <w:pPr>
+        <w:jc w:val="both"/>
+        <w:rPr>
+          <w:rFonts w:ascii="Arial" w:hAnsi="Arial" w:cs="Arial"/>
+          <w:sz w:val="28"/>
+          <w:szCs w:val="28"/>
+        </w:rPr>
+      </w:pPr>
+      <w:r>
+        <w:rPr>
+          <w:rFonts w:ascii="Arial" w:hAnsi="Arial" w:cs="Arial"/>
+          <w:sz w:val="28"/>
+          <w:szCs w:val="28"/>
+        </w:rPr>
+        <w:t xml:space="preserve">In </w:t>
+      </w:r>
+      <w:r>
+        <w:rPr>
+          <w:rFonts w:ascii="Arial" w:hAnsi="Arial" w:cs="Arial"/>
+          <w:b/>
+          <w:bCs/>
+          <w:sz w:val="28"/>
+          <w:szCs w:val="28"/>
+        </w:rPr>
+        <w:t>Server-Side Rendering</w:t>
+      </w:r>
+      <w:r>
+        <w:rPr>
+          <w:rFonts w:ascii="Arial" w:hAnsi="Arial" w:cs="Arial"/>
+          <w:sz w:val="28"/>
+          <w:szCs w:val="28"/>
+        </w:rPr>
+        <w:t>, the backend generates the complete HTML content based on data and logic and sends it to the browser. For example, when a user visits a news site, the server fetches the latest articles from the database, renders them into HTML using a template engine (like EJS, Handlebars, etc.), and sends that HTML to the browser. This approach is great for SEO (since search engines can read the fully rendered content) and provides a faster initial page load.</w:t>
+      </w:r>
+    </w:p>
+    <w:p>
+      <w:pPr>
+        <w:jc w:val="both"/>
+        <w:rPr>
+          <w:rFonts w:ascii="Arial" w:hAnsi="Arial" w:cs="Arial"/>
+          <w:sz w:val="28"/>
+          <w:szCs w:val="28"/>
+        </w:rPr>
+      </w:pPr>
+      <w:r>
+        <w:rPr>
+          <w:rFonts w:ascii="Arial" w:hAnsi="Arial" w:cs="Arial"/>
+          <w:b/>
+          <w:bCs/>
+          <w:sz w:val="28"/>
+          <w:szCs w:val="28"/>
+        </w:rPr>
+        <w:t>How SSR works:</w:t>
+      </w:r>
+    </w:p>
+    <w:p>
+      <w:pPr>
+        <w:numPr>
+          <w:ilvl w:val="0"/>
+          <w:numId w:val="113"/>
+        </w:numPr>
+        <w:jc w:val="both"/>
+        <w:rPr>
+          <w:rFonts w:ascii="Arial" w:hAnsi="Arial" w:cs="Arial"/>
+          <w:sz w:val="28"/>
+          <w:szCs w:val="28"/>
+        </w:rPr>
+      </w:pPr>
+      <w:r>
+        <w:rPr>
+          <w:rFonts w:ascii="Arial" w:hAnsi="Arial" w:cs="Arial"/>
+          <w:sz w:val="28"/>
+          <w:szCs w:val="28"/>
+        </w:rPr>
+        <w:t>Client makes a request (e.g., visiting a URL).</w:t>
+      </w:r>
+    </w:p>
+    <w:p>
+      <w:pPr>
+        <w:numPr>
+          <w:ilvl w:val="0"/>
+          <w:numId w:val="113"/>
+        </w:numPr>
+        <w:jc w:val="both"/>
+        <w:rPr>
+          <w:rFonts w:ascii="Arial" w:hAnsi="Arial" w:cs="Arial"/>
+          <w:sz w:val="28"/>
+          <w:szCs w:val="28"/>
+        </w:rPr>
+      </w:pPr>
+      <w:r>
+        <w:rPr>
+          <w:rFonts w:ascii="Arial" w:hAnsi="Arial" w:cs="Arial"/>
+          <w:sz w:val="28"/>
+          <w:szCs w:val="28"/>
+        </w:rPr>
+        <w:t>Server processes the request and fetches data if needed.</w:t>
+      </w:r>
+    </w:p>
+    <w:p>
+      <w:pPr>
+        <w:numPr>
+          <w:ilvl w:val="0"/>
+          <w:numId w:val="113"/>
+        </w:numPr>
+        <w:jc w:val="both"/>
+        <w:rPr>
+          <w:rFonts w:ascii="Arial" w:hAnsi="Arial" w:cs="Arial"/>
+          <w:sz w:val="28"/>
+          <w:szCs w:val="28"/>
+        </w:rPr>
+      </w:pPr>
+      <w:r>
+        <w:rPr>
+          <w:rFonts w:ascii="Arial" w:hAnsi="Arial" w:cs="Arial"/>
+          <w:sz w:val="28"/>
+          <w:szCs w:val="28"/>
+        </w:rPr>
+        <w:t xml:space="preserve">Server uses a </w:t>
+      </w:r>
+      <w:r>
+        <w:rPr>
+          <w:rFonts w:ascii="Arial" w:hAnsi="Arial" w:cs="Arial"/>
+          <w:b/>
+          <w:bCs/>
+          <w:sz w:val="28"/>
+          <w:szCs w:val="28"/>
+        </w:rPr>
+        <w:t>template string</w:t>
+      </w:r>
+      <w:r>
+        <w:rPr>
+          <w:rFonts w:ascii="Arial" w:hAnsi="Arial" w:cs="Arial"/>
+          <w:sz w:val="28"/>
+          <w:szCs w:val="28"/>
+        </w:rPr>
+        <w:t xml:space="preserve"> to generate HTML dynamically.</w:t>
+      </w:r>
+    </w:p>
+    <w:p>
+      <w:pPr>
+        <w:numPr>
+          <w:ilvl w:val="0"/>
+          <w:numId w:val="113"/>
+        </w:numPr>
+        <w:jc w:val="both"/>
+        <w:rPr>
+          <w:rFonts w:ascii="Arial" w:hAnsi="Arial" w:cs="Arial"/>
+          <w:sz w:val="28"/>
+          <w:szCs w:val="28"/>
+        </w:rPr>
+      </w:pPr>
+      <w:r>
+        <w:rPr>
+          <w:rFonts w:ascii="Arial" w:hAnsi="Arial" w:cs="Arial"/>
+          <w:sz w:val="28"/>
+          <w:szCs w:val="28"/>
+        </w:rPr>
+        <w:t>Server sends the complete HTML response to the browser.</w:t>
+      </w:r>
+    </w:p>
+    <w:p>
+      <w:pPr>
+        <w:jc w:val="both"/>
+        <w:rPr>
+          <w:rFonts w:ascii="Arial" w:hAnsi="Arial" w:cs="Arial"/>
+          <w:b/>
+          <w:bCs/>
+          <w:sz w:val="28"/>
+          <w:szCs w:val="28"/>
+        </w:rPr>
+      </w:pPr>
+      <w:r>
+        <w:rPr>
+          <w:rFonts w:ascii="Arial" w:hAnsi="Arial" w:cs="Arial"/>
+          <w:b/>
+          <w:bCs/>
+          <w:sz w:val="28"/>
+          <w:szCs w:val="28"/>
+        </w:rPr>
+        <w:t>b) Client-Side Rendering (CSR)</w:t>
+      </w:r>
+    </w:p>
+    <w:p>
+      <w:pPr>
+        <w:jc w:val="both"/>
+        <w:rPr>
+          <w:rFonts w:ascii="Arial" w:hAnsi="Arial" w:cs="Arial"/>
+          <w:sz w:val="28"/>
+          <w:szCs w:val="28"/>
+        </w:rPr>
+      </w:pPr>
+      <w:r>
+        <w:rPr>
+          <w:rFonts w:ascii="Arial" w:hAnsi="Arial" w:cs="Arial"/>
+          <w:sz w:val="28"/>
+          <w:szCs w:val="28"/>
+        </w:rPr>
+        <w:t xml:space="preserve">In </w:t>
+      </w:r>
+      <w:r>
+        <w:rPr>
+          <w:rFonts w:ascii="Arial" w:hAnsi="Arial" w:cs="Arial"/>
+          <w:b/>
+          <w:bCs/>
+          <w:sz w:val="28"/>
+          <w:szCs w:val="28"/>
+        </w:rPr>
+        <w:t>Client-Side Rendering</w:t>
+      </w:r>
+      <w:r>
+        <w:rPr>
+          <w:rFonts w:ascii="Arial" w:hAnsi="Arial" w:cs="Arial"/>
+          <w:sz w:val="28"/>
+          <w:szCs w:val="28"/>
+        </w:rPr>
+        <w:t xml:space="preserve">, the server usually sends a minimal HTML file with a JavaScript bundle. The browser then fetches data from the backend using </w:t>
+      </w:r>
+      <w:r>
+        <w:rPr>
+          <w:rFonts w:ascii="Arial" w:hAnsi="Arial" w:cs="Arial"/>
+          <w:b/>
+          <w:bCs/>
+          <w:sz w:val="28"/>
+          <w:szCs w:val="28"/>
+        </w:rPr>
+        <w:t>API calls</w:t>
+      </w:r>
+      <w:r>
+        <w:rPr>
+          <w:rFonts w:ascii="Arial" w:hAnsi="Arial" w:cs="Arial"/>
+          <w:sz w:val="28"/>
+          <w:szCs w:val="28"/>
+        </w:rPr>
+        <w:t xml:space="preserve"> </w:t>
+      </w:r>
+      <w:r>
+        <w:rPr>
+          <w:rFonts w:ascii="Arial" w:hAnsi="Arial" w:cs="Arial"/>
+          <w:sz w:val="28"/>
+          <w:szCs w:val="28"/>
+        </w:rPr>
+        <w:lastRenderedPageBreak/>
+        <w:t>(typically via fetch or axios), and the frontend JavaScript takes care of rendering the content. Frameworks like React, Vue, or Angular are commonly used in CSR.</w:t>
+      </w:r>
+    </w:p>
+    <w:p>
+      <w:pPr>
+        <w:jc w:val="both"/>
+        <w:rPr>
+          <w:rFonts w:ascii="Arial" w:hAnsi="Arial" w:cs="Arial"/>
+          <w:sz w:val="28"/>
+          <w:szCs w:val="28"/>
+        </w:rPr>
+      </w:pPr>
+      <w:r>
+        <w:rPr>
+          <w:rFonts w:ascii="Arial" w:hAnsi="Arial" w:cs="Arial"/>
+          <w:b/>
+          <w:bCs/>
+          <w:sz w:val="28"/>
+          <w:szCs w:val="28"/>
+        </w:rPr>
+        <w:t>How CSR works:</w:t>
+      </w:r>
+    </w:p>
+    <w:p>
+      <w:pPr>
+        <w:numPr>
+          <w:ilvl w:val="0"/>
+          <w:numId w:val="114"/>
+        </w:numPr>
+        <w:jc w:val="both"/>
+        <w:rPr>
+          <w:rFonts w:ascii="Arial" w:hAnsi="Arial" w:cs="Arial"/>
+          <w:sz w:val="28"/>
+          <w:szCs w:val="28"/>
+        </w:rPr>
+      </w:pPr>
+      <w:r>
+        <w:rPr>
+          <w:rFonts w:ascii="Arial" w:hAnsi="Arial" w:cs="Arial"/>
+          <w:sz w:val="28"/>
+          <w:szCs w:val="28"/>
+        </w:rPr>
+        <w:t>Client loads the initial HTML + JS from the server.</w:t>
+      </w:r>
+    </w:p>
+    <w:p>
+      <w:pPr>
+        <w:numPr>
+          <w:ilvl w:val="0"/>
+          <w:numId w:val="114"/>
+        </w:numPr>
+        <w:jc w:val="both"/>
+        <w:rPr>
+          <w:rFonts w:ascii="Arial" w:hAnsi="Arial" w:cs="Arial"/>
+          <w:sz w:val="28"/>
+          <w:szCs w:val="28"/>
+        </w:rPr>
+      </w:pPr>
+      <w:r>
+        <w:rPr>
+          <w:rFonts w:ascii="Arial" w:hAnsi="Arial" w:cs="Arial"/>
+          <w:sz w:val="28"/>
+          <w:szCs w:val="28"/>
+        </w:rPr>
+        <w:t>JS runs in the browser and makes an API request.</w:t>
+      </w:r>
+    </w:p>
+    <w:p>
+      <w:pPr>
+        <w:numPr>
+          <w:ilvl w:val="0"/>
+          <w:numId w:val="114"/>
+        </w:numPr>
+        <w:jc w:val="both"/>
+        <w:rPr>
+          <w:rFonts w:ascii="Arial" w:hAnsi="Arial" w:cs="Arial"/>
+          <w:sz w:val="28"/>
+          <w:szCs w:val="28"/>
+        </w:rPr>
+      </w:pPr>
+      <w:r>
+        <w:rPr>
+          <w:rFonts w:ascii="Arial" w:hAnsi="Arial" w:cs="Arial"/>
+          <w:sz w:val="28"/>
+          <w:szCs w:val="28"/>
+        </w:rPr>
+        <w:t>Server sends back data in JSON format.</w:t>
+      </w:r>
+    </w:p>
+    <w:p>
+      <w:pPr>
+        <w:numPr>
+          <w:ilvl w:val="0"/>
+          <w:numId w:val="114"/>
+        </w:numPr>
+        <w:jc w:val="both"/>
+        <w:rPr>
+          <w:rFonts w:ascii="Arial" w:hAnsi="Arial" w:cs="Arial"/>
+          <w:sz w:val="28"/>
+          <w:szCs w:val="28"/>
+        </w:rPr>
+      </w:pPr>
+      <w:r>
+        <w:rPr>
+          <w:rFonts w:ascii="Arial" w:hAnsi="Arial" w:cs="Arial"/>
+          <w:sz w:val="28"/>
+          <w:szCs w:val="28"/>
+        </w:rPr>
+        <w:t>JS dynamically updates the page with new content.</w:t>
+      </w:r>
+    </w:p>
+    <w:p>
+      <w:pPr>
+        <w:jc w:val="both"/>
+        <w:rPr>
+          <w:rFonts w:ascii="Arial" w:hAnsi="Arial" w:cs="Arial"/>
+          <w:sz w:val="28"/>
+          <w:szCs w:val="28"/>
+        </w:rPr>
+      </w:pPr>
+      <w:r>
+        <w:rPr>
+          <w:rFonts w:ascii="Arial" w:hAnsi="Arial" w:cs="Arial"/>
+          <w:sz w:val="28"/>
+          <w:szCs w:val="28"/>
+        </w:rPr>
+        <w:t>CSR allows rich interactivity and faster navigation after the first load, but it can affect SEO and the initial load time if not optimized properly.</w:t>
+      </w:r>
+    </w:p>
+    <w:p>
+      <w:pPr>
+        <w:jc w:val="both"/>
+        <w:rPr>
+          <w:rFonts w:ascii="Arial" w:hAnsi="Arial" w:cs="Arial"/>
+          <w:b/>
+          <w:bCs/>
+          <w:sz w:val="28"/>
+          <w:szCs w:val="28"/>
+        </w:rPr>
+      </w:pPr>
+      <w:r>
+        <w:rPr>
+          <w:rFonts w:ascii="Arial" w:hAnsi="Arial" w:cs="Arial"/>
+          <w:b/>
+          <w:bCs/>
+          <w:sz w:val="28"/>
+          <w:szCs w:val="28"/>
+        </w:rPr>
+        <w:t>Key Differences:</w:t>
+      </w:r>
+    </w:p>
+    <w:tbl>
+      <w:tblPr>
+        <w:tblStyle w:val="GridTable4-Accent2"/>
+        <w:tblW w:w="0" w:type="auto"/>
+        <w:tblLook w:val="04A0" w:firstRow="1" w:lastRow="0" w:firstColumn="1" w:lastColumn="0" w:noHBand="0" w:noVBand="1"/>
+      </w:tblPr>
+      <w:tblGrid>
+        <w:gridCol w:w="2572"/>
+        <w:gridCol w:w="3501"/>
+        <w:gridCol w:w="4797"/>
+      </w:tblGrid>
+      <w:tr>
+        <w:trPr>
+          <w:cnfStyle w:val="100000000000" w:firstRow="1" w:lastRow="0" w:firstColumn="0" w:lastColumn="0" w:oddVBand="0" w:evenVBand="0" w:oddHBand="0" w:evenHBand="0" w:firstRowFirstColumn="0" w:firstRowLastColumn="0" w:lastRowFirstColumn="0" w:lastRowLastColumn="0"/>
+        </w:trPr>
+        <w:tc>
+          <w:tcPr>
+            <w:cnfStyle w:val="001000000000" w:firstRow="0" w:lastRow="0" w:firstColumn="1" w:lastColumn="0" w:oddVBand="0" w:evenVBand="0" w:oddHBand="0" w:evenHBand="0" w:firstRowFirstColumn="0" w:firstRowLastColumn="0" w:lastRowFirstColumn="0" w:lastRowLastColumn="0"/>
+            <w:tcW w:w="0" w:type="auto"/>
+            <w:hideMark/>
+          </w:tcPr>
+          <w:p>
+            <w:pPr>
+              <w:spacing w:after="160" w:line="278" w:lineRule="auto"/>
+              <w:jc w:val="both"/>
+              <w:rPr>
+                <w:rFonts w:ascii="Arial" w:hAnsi="Arial" w:cs="Arial"/>
+                <w:sz w:val="28"/>
+                <w:szCs w:val="28"/>
+              </w:rPr>
+            </w:pPr>
+            <w:r>
+              <w:rPr>
+                <w:rFonts w:ascii="Arial" w:hAnsi="Arial" w:cs="Arial"/>
+                <w:sz w:val="28"/>
+                <w:szCs w:val="28"/>
+              </w:rPr>
+              <w:t>Aspect</w:t>
+            </w:r>
+          </w:p>
+        </w:tc>
+        <w:tc>
+          <w:tcPr>
+            <w:tcW w:w="0" w:type="auto"/>
+            <w:hideMark/>
+          </w:tcPr>
+          <w:p>
+            <w:pPr>
+              <w:spacing w:after="160" w:line="278" w:lineRule="auto"/>
+              <w:jc w:val="both"/>
+              <w:cnfStyle w:val="100000000000" w:firstRow="1" w:lastRow="0" w:firstColumn="0" w:lastColumn="0" w:oddVBand="0" w:evenVBand="0" w:oddHBand="0" w:evenHBand="0" w:firstRowFirstColumn="0" w:firstRowLastColumn="0" w:lastRowFirstColumn="0" w:lastRowLastColumn="0"/>
+              <w:rPr>
+                <w:rFonts w:ascii="Arial" w:hAnsi="Arial" w:cs="Arial"/>
+                <w:sz w:val="28"/>
+                <w:szCs w:val="28"/>
+              </w:rPr>
+            </w:pPr>
+            <w:r>
+              <w:rPr>
+                <w:rFonts w:ascii="Arial" w:hAnsi="Arial" w:cs="Arial"/>
+                <w:sz w:val="28"/>
+                <w:szCs w:val="28"/>
+              </w:rPr>
+              <w:t>Static Website</w:t>
+            </w:r>
+          </w:p>
+        </w:tc>
+        <w:tc>
+          <w:tcPr>
+            <w:tcW w:w="0" w:type="auto"/>
+            <w:hideMark/>
+          </w:tcPr>
+          <w:p>
+            <w:pPr>
+              <w:spacing w:after="160" w:line="278" w:lineRule="auto"/>
+              <w:jc w:val="both"/>
+              <w:cnfStyle w:val="100000000000" w:firstRow="1" w:lastRow="0" w:firstColumn="0" w:lastColumn="0" w:oddVBand="0" w:evenVBand="0" w:oddHBand="0" w:evenHBand="0" w:firstRowFirstColumn="0" w:firstRowLastColumn="0" w:lastRowFirstColumn="0" w:lastRowLastColumn="0"/>
+              <w:rPr>
+                <w:rFonts w:ascii="Arial" w:hAnsi="Arial" w:cs="Arial"/>
+                <w:sz w:val="28"/>
+                <w:szCs w:val="28"/>
+              </w:rPr>
+            </w:pPr>
+            <w:r>
+              <w:rPr>
+                <w:rFonts w:ascii="Arial" w:hAnsi="Arial" w:cs="Arial"/>
+                <w:sz w:val="28"/>
+                <w:szCs w:val="28"/>
+              </w:rPr>
+              <w:t>Dynamic Website (SSR/CSR)</w:t>
+            </w:r>
+          </w:p>
+        </w:tc>
+      </w:tr>
+      <w:tr>
+        <w:trPr>
+          <w:cnfStyle w:val="000000100000" w:firstRow="0" w:lastRow="0" w:firstColumn="0" w:lastColumn="0" w:oddVBand="0" w:evenVBand="0" w:oddHBand="1" w:evenHBand="0" w:firstRowFirstColumn="0" w:firstRowLastColumn="0" w:lastRowFirstColumn="0" w:lastRowLastColumn="0"/>
+        </w:trPr>
+        <w:tc>
+          <w:tcPr>
+            <w:cnfStyle w:val="001000000000" w:firstRow="0" w:lastRow="0" w:firstColumn="1" w:lastColumn="0" w:oddVBand="0" w:evenVBand="0" w:oddHBand="0" w:evenHBand="0" w:firstRowFirstColumn="0" w:firstRowLastColumn="0" w:lastRowFirstColumn="0" w:lastRowLastColumn="0"/>
+            <w:tcW w:w="0" w:type="auto"/>
+            <w:hideMark/>
+          </w:tcPr>
+          <w:p>
+            <w:pPr>
+              <w:spacing w:after="160" w:line="278" w:lineRule="auto"/>
+              <w:jc w:val="both"/>
+              <w:rPr>
+                <w:rFonts w:ascii="Arial" w:hAnsi="Arial" w:cs="Arial"/>
+                <w:b w:val="0"/>
+                <w:bCs w:val="0"/>
+                <w:sz w:val="28"/>
+                <w:szCs w:val="28"/>
+              </w:rPr>
+            </w:pPr>
+            <w:r>
+              <w:rPr>
+                <w:rFonts w:ascii="Arial" w:hAnsi="Arial" w:cs="Arial"/>
+                <w:b w:val="0"/>
+                <w:bCs w:val="0"/>
+                <w:sz w:val="28"/>
+                <w:szCs w:val="28"/>
+              </w:rPr>
+              <w:t>Content</w:t>
+            </w:r>
+          </w:p>
+        </w:tc>
+        <w:tc>
+          <w:tcPr>
+            <w:tcW w:w="0" w:type="auto"/>
+            <w:hideMark/>
+          </w:tcPr>
+          <w:p>
+            <w:pPr>
+              <w:spacing w:after="160" w:line="278" w:lineRule="auto"/>
+              <w:jc w:val="both"/>
+              <w:cnfStyle w:val="000000100000" w:firstRow="0" w:lastRow="0" w:firstColumn="0" w:lastColumn="0" w:oddVBand="0" w:evenVBand="0" w:oddHBand="1" w:evenHBand="0" w:firstRowFirstColumn="0" w:firstRowLastColumn="0" w:lastRowFirstColumn="0" w:lastRowLastColumn="0"/>
+              <w:rPr>
+                <w:rFonts w:ascii="Arial" w:hAnsi="Arial" w:cs="Arial"/>
+                <w:sz w:val="28"/>
+                <w:szCs w:val="28"/>
+              </w:rPr>
+            </w:pPr>
+            <w:r>
+              <w:rPr>
+                <w:rFonts w:ascii="Arial" w:hAnsi="Arial" w:cs="Arial"/>
+                <w:sz w:val="28"/>
+                <w:szCs w:val="28"/>
+              </w:rPr>
+              <w:t>Predefined and fixed</w:t>
+            </w:r>
+          </w:p>
+        </w:tc>
+        <w:tc>
+          <w:tcPr>
+            <w:tcW w:w="0" w:type="auto"/>
+            <w:hideMark/>
+          </w:tcPr>
+          <w:p>
+            <w:pPr>
+              <w:spacing w:after="160" w:line="278" w:lineRule="auto"/>
+              <w:jc w:val="both"/>
+              <w:cnfStyle w:val="000000100000" w:firstRow="0" w:lastRow="0" w:firstColumn="0" w:lastColumn="0" w:oddVBand="0" w:evenVBand="0" w:oddHBand="1" w:evenHBand="0" w:firstRowFirstColumn="0" w:firstRowLastColumn="0" w:lastRowFirstColumn="0" w:lastRowLastColumn="0"/>
+              <w:rPr>
+                <w:rFonts w:ascii="Arial" w:hAnsi="Arial" w:cs="Arial"/>
+                <w:sz w:val="28"/>
+                <w:szCs w:val="28"/>
+              </w:rPr>
+            </w:pPr>
+            <w:r>
+              <w:rPr>
+                <w:rFonts w:ascii="Arial" w:hAnsi="Arial" w:cs="Arial"/>
+                <w:sz w:val="28"/>
+                <w:szCs w:val="28"/>
+              </w:rPr>
+              <w:t>Generated per user or logic</w:t>
+            </w:r>
+          </w:p>
+        </w:tc>
+      </w:tr>
+      <w:tr>
+        <w:tc>
+          <w:tcPr>
+            <w:cnfStyle w:val="001000000000" w:firstRow="0" w:lastRow="0" w:firstColumn="1" w:lastColumn="0" w:oddVBand="0" w:evenVBand="0" w:oddHBand="0" w:evenHBand="0" w:firstRowFirstColumn="0" w:firstRowLastColumn="0" w:lastRowFirstColumn="0" w:lastRowLastColumn="0"/>
+            <w:tcW w:w="0" w:type="auto"/>
+            <w:hideMark/>
+          </w:tcPr>
+          <w:p>
+            <w:pPr>
+              <w:spacing w:after="160" w:line="278" w:lineRule="auto"/>
+              <w:jc w:val="both"/>
+              <w:rPr>
+                <w:rFonts w:ascii="Arial" w:hAnsi="Arial" w:cs="Arial"/>
+                <w:b w:val="0"/>
+                <w:bCs w:val="0"/>
+                <w:sz w:val="28"/>
+                <w:szCs w:val="28"/>
+              </w:rPr>
+            </w:pPr>
+            <w:r>
+              <w:rPr>
+                <w:rFonts w:ascii="Arial" w:hAnsi="Arial" w:cs="Arial"/>
+                <w:b w:val="0"/>
+                <w:bCs w:val="0"/>
+                <w:sz w:val="28"/>
+                <w:szCs w:val="28"/>
+              </w:rPr>
+              <w:t>Server interaction</w:t>
+            </w:r>
+          </w:p>
+        </w:tc>
+        <w:tc>
+          <w:tcPr>
+            <w:tcW w:w="0" w:type="auto"/>
+            <w:hideMark/>
+          </w:tcPr>
+          <w:p>
+            <w:pPr>
+              <w:spacing w:after="160" w:line="278" w:lineRule="auto"/>
+              <w:jc w:val="both"/>
+              <w:cnfStyle w:val="000000000000" w:firstRow="0" w:lastRow="0" w:firstColumn="0" w:lastColumn="0" w:oddVBand="0" w:evenVBand="0" w:oddHBand="0" w:evenHBand="0" w:firstRowFirstColumn="0" w:firstRowLastColumn="0" w:lastRowFirstColumn="0" w:lastRowLastColumn="0"/>
+              <w:rPr>
+                <w:rFonts w:ascii="Arial" w:hAnsi="Arial" w:cs="Arial"/>
+                <w:sz w:val="28"/>
+                <w:szCs w:val="28"/>
+              </w:rPr>
+            </w:pPr>
+            <w:r>
+              <w:rPr>
+                <w:rFonts w:ascii="Arial" w:hAnsi="Arial" w:cs="Arial"/>
+                <w:sz w:val="28"/>
+                <w:szCs w:val="28"/>
+              </w:rPr>
+              <w:t>No backend needed</w:t>
+            </w:r>
+          </w:p>
+        </w:tc>
+        <w:tc>
+          <w:tcPr>
+            <w:tcW w:w="0" w:type="auto"/>
+            <w:hideMark/>
+          </w:tcPr>
+          <w:p>
+            <w:pPr>
+              <w:spacing w:after="160" w:line="278" w:lineRule="auto"/>
+              <w:jc w:val="both"/>
+              <w:cnfStyle w:val="000000000000" w:firstRow="0" w:lastRow="0" w:firstColumn="0" w:lastColumn="0" w:oddVBand="0" w:evenVBand="0" w:oddHBand="0" w:evenHBand="0" w:firstRowFirstColumn="0" w:firstRowLastColumn="0" w:lastRowFirstColumn="0" w:lastRowLastColumn="0"/>
+              <w:rPr>
+                <w:rFonts w:ascii="Arial" w:hAnsi="Arial" w:cs="Arial"/>
+                <w:sz w:val="28"/>
+                <w:szCs w:val="28"/>
+              </w:rPr>
+            </w:pPr>
+            <w:r>
+              <w:rPr>
+                <w:rFonts w:ascii="Arial" w:hAnsi="Arial" w:cs="Arial"/>
+                <w:sz w:val="28"/>
+                <w:szCs w:val="28"/>
+              </w:rPr>
+              <w:t>Requires backend/server</w:t>
+            </w:r>
+          </w:p>
+        </w:tc>
+      </w:tr>
+      <w:tr>
+        <w:trPr>
+          <w:cnfStyle w:val="000000100000" w:firstRow="0" w:lastRow="0" w:firstColumn="0" w:lastColumn="0" w:oddVBand="0" w:evenVBand="0" w:oddHBand="1" w:evenHBand="0" w:firstRowFirstColumn="0" w:firstRowLastColumn="0" w:lastRowFirstColumn="0" w:lastRowLastColumn="0"/>
+        </w:trPr>
+        <w:tc>
+          <w:tcPr>
+            <w:cnfStyle w:val="001000000000" w:firstRow="0" w:lastRow="0" w:firstColumn="1" w:lastColumn="0" w:oddVBand="0" w:evenVBand="0" w:oddHBand="0" w:evenHBand="0" w:firstRowFirstColumn="0" w:firstRowLastColumn="0" w:lastRowFirstColumn="0" w:lastRowLastColumn="0"/>
+            <w:tcW w:w="0" w:type="auto"/>
+            <w:hideMark/>
+          </w:tcPr>
+          <w:p>
+            <w:pPr>
+              <w:spacing w:after="160" w:line="278" w:lineRule="auto"/>
+              <w:jc w:val="both"/>
+              <w:rPr>
+                <w:rFonts w:ascii="Arial" w:hAnsi="Arial" w:cs="Arial"/>
+                <w:b w:val="0"/>
+                <w:bCs w:val="0"/>
+                <w:sz w:val="28"/>
+                <w:szCs w:val="28"/>
+              </w:rPr>
+            </w:pPr>
+            <w:r>
+              <w:rPr>
+                <w:rFonts w:ascii="Arial" w:hAnsi="Arial" w:cs="Arial"/>
+                <w:b w:val="0"/>
+                <w:bCs w:val="0"/>
+                <w:sz w:val="28"/>
+                <w:szCs w:val="28"/>
+              </w:rPr>
+              <w:t>Performance</w:t>
+            </w:r>
+          </w:p>
+        </w:tc>
+        <w:tc>
+          <w:tcPr>
+            <w:tcW w:w="0" w:type="auto"/>
+            <w:hideMark/>
+          </w:tcPr>
+          <w:p>
+            <w:pPr>
+              <w:spacing w:after="160" w:line="278" w:lineRule="auto"/>
+              <w:jc w:val="both"/>
+              <w:cnfStyle w:val="000000100000" w:firstRow="0" w:lastRow="0" w:firstColumn="0" w:lastColumn="0" w:oddVBand="0" w:evenVBand="0" w:oddHBand="1" w:evenHBand="0" w:firstRowFirstColumn="0" w:firstRowLastColumn="0" w:lastRowFirstColumn="0" w:lastRowLastColumn="0"/>
+              <w:rPr>
+                <w:rFonts w:ascii="Arial" w:hAnsi="Arial" w:cs="Arial"/>
+                <w:sz w:val="28"/>
+                <w:szCs w:val="28"/>
+              </w:rPr>
+            </w:pPr>
+            <w:r>
+              <w:rPr>
+                <w:rFonts w:ascii="Arial" w:hAnsi="Arial" w:cs="Arial"/>
+                <w:sz w:val="28"/>
+                <w:szCs w:val="28"/>
+              </w:rPr>
+              <w:t>Very fast</w:t>
+            </w:r>
+          </w:p>
+        </w:tc>
+        <w:tc>
+          <w:tcPr>
+            <w:tcW w:w="0" w:type="auto"/>
+            <w:hideMark/>
+          </w:tcPr>
+          <w:p>
+            <w:pPr>
+              <w:spacing w:after="160" w:line="278" w:lineRule="auto"/>
+              <w:jc w:val="both"/>
+              <w:cnfStyle w:val="000000100000" w:firstRow="0" w:lastRow="0" w:firstColumn="0" w:lastColumn="0" w:oddVBand="0" w:evenVBand="0" w:oddHBand="1" w:evenHBand="0" w:firstRowFirstColumn="0" w:firstRowLastColumn="0" w:lastRowFirstColumn="0" w:lastRowLastColumn="0"/>
+              <w:rPr>
+                <w:rFonts w:ascii="Arial" w:hAnsi="Arial" w:cs="Arial"/>
+                <w:sz w:val="28"/>
+                <w:szCs w:val="28"/>
+              </w:rPr>
+            </w:pPr>
+            <w:r>
+              <w:rPr>
+                <w:rFonts w:ascii="Arial" w:hAnsi="Arial" w:cs="Arial"/>
+                <w:sz w:val="28"/>
+                <w:szCs w:val="28"/>
+              </w:rPr>
+              <w:t>Slightly slower (depends)</w:t>
+            </w:r>
+          </w:p>
+        </w:tc>
+      </w:tr>
+      <w:tr>
+        <w:tc>
+          <w:tcPr>
+            <w:cnfStyle w:val="001000000000" w:firstRow="0" w:lastRow="0" w:firstColumn="1" w:lastColumn="0" w:oddVBand="0" w:evenVBand="0" w:oddHBand="0" w:evenHBand="0" w:firstRowFirstColumn="0" w:firstRowLastColumn="0" w:lastRowFirstColumn="0" w:lastRowLastColumn="0"/>
+            <w:tcW w:w="0" w:type="auto"/>
+            <w:hideMark/>
+          </w:tcPr>
+          <w:p>
+            <w:pPr>
+              <w:spacing w:after="160" w:line="278" w:lineRule="auto"/>
+              <w:jc w:val="both"/>
+              <w:rPr>
+                <w:rFonts w:ascii="Arial" w:hAnsi="Arial" w:cs="Arial"/>
+                <w:b w:val="0"/>
+                <w:bCs w:val="0"/>
+                <w:sz w:val="28"/>
+                <w:szCs w:val="28"/>
+              </w:rPr>
+            </w:pPr>
+            <w:r>
+              <w:rPr>
+                <w:rFonts w:ascii="Arial" w:hAnsi="Arial" w:cs="Arial"/>
+                <w:b w:val="0"/>
+                <w:bCs w:val="0"/>
+                <w:sz w:val="28"/>
+                <w:szCs w:val="28"/>
+              </w:rPr>
+              <w:t>Personalization</w:t>
+            </w:r>
+          </w:p>
+        </w:tc>
+        <w:tc>
+          <w:tcPr>
+            <w:tcW w:w="0" w:type="auto"/>
+            <w:hideMark/>
+          </w:tcPr>
+          <w:p>
+            <w:pPr>
+              <w:spacing w:after="160" w:line="278" w:lineRule="auto"/>
+              <w:jc w:val="both"/>
+              <w:cnfStyle w:val="000000000000" w:firstRow="0" w:lastRow="0" w:firstColumn="0" w:lastColumn="0" w:oddVBand="0" w:evenVBand="0" w:oddHBand="0" w:evenHBand="0" w:firstRowFirstColumn="0" w:firstRowLastColumn="0" w:lastRowFirstColumn="0" w:lastRowLastColumn="0"/>
+              <w:rPr>
+                <w:rFonts w:ascii="Arial" w:hAnsi="Arial" w:cs="Arial"/>
+                <w:sz w:val="28"/>
+                <w:szCs w:val="28"/>
+              </w:rPr>
+            </w:pPr>
+            <w:r>
+              <w:rPr>
+                <w:rFonts w:ascii="Arial" w:hAnsi="Arial" w:cs="Arial"/>
+                <w:sz w:val="28"/>
+                <w:szCs w:val="28"/>
+              </w:rPr>
+              <w:t>Not possible</w:t>
+            </w:r>
+          </w:p>
+        </w:tc>
+        <w:tc>
+          <w:tcPr>
+            <w:tcW w:w="0" w:type="auto"/>
+            <w:hideMark/>
+          </w:tcPr>
+          <w:p>
+            <w:pPr>
+              <w:spacing w:after="160" w:line="278" w:lineRule="auto"/>
+              <w:jc w:val="both"/>
+              <w:cnfStyle w:val="000000000000" w:firstRow="0" w:lastRow="0" w:firstColumn="0" w:lastColumn="0" w:oddVBand="0" w:evenVBand="0" w:oddHBand="0" w:evenHBand="0" w:firstRowFirstColumn="0" w:firstRowLastColumn="0" w:lastRowFirstColumn="0" w:lastRowLastColumn="0"/>
+              <w:rPr>
+                <w:rFonts w:ascii="Arial" w:hAnsi="Arial" w:cs="Arial"/>
+                <w:sz w:val="28"/>
+                <w:szCs w:val="28"/>
+              </w:rPr>
+            </w:pPr>
+            <w:r>
+              <w:rPr>
+                <w:rFonts w:ascii="Arial" w:hAnsi="Arial" w:cs="Arial"/>
+                <w:sz w:val="28"/>
+                <w:szCs w:val="28"/>
+              </w:rPr>
+              <w:t>Easily achievable</w:t>
+            </w:r>
+          </w:p>
+        </w:tc>
+      </w:tr>
+      <w:tr>
+        <w:trPr>
+          <w:cnfStyle w:val="000000100000" w:firstRow="0" w:lastRow="0" w:firstColumn="0" w:lastColumn="0" w:oddVBand="0" w:evenVBand="0" w:oddHBand="1" w:evenHBand="0" w:firstRowFirstColumn="0" w:firstRowLastColumn="0" w:lastRowFirstColumn="0" w:lastRowLastColumn="0"/>
+        </w:trPr>
+        <w:tc>
+          <w:tcPr>
+            <w:cnfStyle w:val="001000000000" w:firstRow="0" w:lastRow="0" w:firstColumn="1" w:lastColumn="0" w:oddVBand="0" w:evenVBand="0" w:oddHBand="0" w:evenHBand="0" w:firstRowFirstColumn="0" w:firstRowLastColumn="0" w:lastRowFirstColumn="0" w:lastRowLastColumn="0"/>
+            <w:tcW w:w="0" w:type="auto"/>
+            <w:hideMark/>
+          </w:tcPr>
+          <w:p>
+            <w:pPr>
+              <w:spacing w:after="160" w:line="278" w:lineRule="auto"/>
+              <w:jc w:val="both"/>
+              <w:rPr>
+                <w:rFonts w:ascii="Arial" w:hAnsi="Arial" w:cs="Arial"/>
+                <w:b w:val="0"/>
+                <w:bCs w:val="0"/>
+                <w:sz w:val="28"/>
+                <w:szCs w:val="28"/>
+              </w:rPr>
+            </w:pPr>
+            <w:r>
+              <w:rPr>
+                <w:rFonts w:ascii="Arial" w:hAnsi="Arial" w:cs="Arial"/>
+                <w:b w:val="0"/>
+                <w:bCs w:val="0"/>
+                <w:sz w:val="28"/>
+                <w:szCs w:val="28"/>
+              </w:rPr>
+              <w:t>Example use cases</w:t>
+            </w:r>
+          </w:p>
+        </w:tc>
+        <w:tc>
+          <w:tcPr>
+            <w:tcW w:w="0" w:type="auto"/>
+            <w:hideMark/>
+          </w:tcPr>
+          <w:p>
+            <w:pPr>
+              <w:spacing w:after="160" w:line="278" w:lineRule="auto"/>
+              <w:jc w:val="both"/>
+              <w:cnfStyle w:val="000000100000" w:firstRow="0" w:lastRow="0" w:firstColumn="0" w:lastColumn="0" w:oddVBand="0" w:evenVBand="0" w:oddHBand="1" w:evenHBand="0" w:firstRowFirstColumn="0" w:firstRowLastColumn="0" w:lastRowFirstColumn="0" w:lastRowLastColumn="0"/>
+              <w:rPr>
+                <w:rFonts w:ascii="Arial" w:hAnsi="Arial" w:cs="Arial"/>
+                <w:sz w:val="28"/>
+                <w:szCs w:val="28"/>
+              </w:rPr>
+            </w:pPr>
+            <w:r>
+              <w:rPr>
+                <w:rFonts w:ascii="Arial" w:hAnsi="Arial" w:cs="Arial"/>
+                <w:sz w:val="28"/>
+                <w:szCs w:val="28"/>
+              </w:rPr>
+              <w:t>Portfolio, Blog, Landing page</w:t>
+            </w:r>
+          </w:p>
+        </w:tc>
+        <w:tc>
+          <w:tcPr>
+            <w:tcW w:w="0" w:type="auto"/>
+            <w:hideMark/>
+          </w:tcPr>
+          <w:p>
+            <w:pPr>
+              <w:spacing w:after="160" w:line="278" w:lineRule="auto"/>
+              <w:jc w:val="both"/>
+              <w:cnfStyle w:val="000000100000" w:firstRow="0" w:lastRow="0" w:firstColumn="0" w:lastColumn="0" w:oddVBand="0" w:evenVBand="0" w:oddHBand="1" w:evenHBand="0" w:firstRowFirstColumn="0" w:firstRowLastColumn="0" w:lastRowFirstColumn="0" w:lastRowLastColumn="0"/>
+              <w:rPr>
+                <w:rFonts w:ascii="Arial" w:hAnsi="Arial" w:cs="Arial"/>
+                <w:sz w:val="28"/>
+                <w:szCs w:val="28"/>
+              </w:rPr>
+            </w:pPr>
+            <w:r>
+              <w:rPr>
+                <w:rFonts w:ascii="Arial" w:hAnsi="Arial" w:cs="Arial"/>
+                <w:sz w:val="28"/>
+                <w:szCs w:val="28"/>
+              </w:rPr>
+              <w:t>E-commerce, Dashboards, Social Media</w:t>
+            </w:r>
+          </w:p>
+        </w:tc>
+      </w:tr>
+    </w:tbl>
+    <w:p>
+      <w:pPr>
+        <w:jc w:val="both"/>
+        <w:rPr>
+          <w:rFonts w:ascii="Arial" w:hAnsi="Arial" w:cs="Arial"/>
+          <w:sz w:val="28"/>
+          <w:szCs w:val="28"/>
+        </w:rPr>
+      </w:pPr>
+      <w:r>
+        <w:rPr>
+          <w:rFonts w:ascii="Arial" w:hAnsi="Arial" w:cs="Arial"/>
+          <w:sz w:val="28"/>
+          <w:szCs w:val="28"/>
+        </w:rPr>
+        <w:t>In modern web development, many applications use a hybrid approach—where SSR is used for initial page load and CSR is used for interactive parts of the app. This balances performance, SEO, and user experience.</w:t>
+      </w:r>
+      <w:r>
+        <w:rPr>
+          <w:rFonts w:ascii="Arial" w:hAnsi="Arial" w:cs="Arial"/>
+          <w:sz w:val="28"/>
+          <w:szCs w:val="28"/>
+        </w:rPr>
+        <w:t xml:space="preserve"> </w:t>
+      </w:r>
+    </w:p>
+    <w:p>
+      <w:pPr>
+        <w:jc w:val="both"/>
+        <w:rPr>
+          <w:rFonts w:ascii="Arial" w:hAnsi="Arial" w:cs="Arial"/>
+          <w:b/>
+          <w:bCs/>
+          <w:sz w:val="28"/>
+          <w:szCs w:val="28"/>
+        </w:rPr>
+      </w:pPr>
+      <w:r>
+        <w:rPr>
+          <w:rFonts w:ascii="Arial" w:hAnsi="Arial" w:cs="Arial"/>
+          <w:b/>
+          <w:bCs/>
+          <w:sz w:val="28"/>
+          <w:szCs w:val="28"/>
+        </w:rPr>
+        <w:t>4. API and Its Benefits</w:t>
+      </w:r>
+    </w:p>
+    <w:p>
+      <w:pPr>
+        <w:jc w:val="both"/>
+        <w:rPr>
+          <w:rFonts w:ascii="Arial" w:hAnsi="Arial" w:cs="Arial"/>
+          <w:sz w:val="28"/>
+          <w:szCs w:val="28"/>
+        </w:rPr>
+      </w:pPr>
+      <w:r>
+        <w:rPr>
+          <w:rFonts w:ascii="Arial" w:hAnsi="Arial" w:cs="Arial"/>
+          <w:sz w:val="28"/>
+          <w:szCs w:val="28"/>
+        </w:rPr>
+        <w:t xml:space="preserve">An </w:t>
+      </w:r>
+      <w:r>
+        <w:rPr>
+          <w:rFonts w:ascii="Arial" w:hAnsi="Arial" w:cs="Arial"/>
+          <w:b/>
+          <w:bCs/>
+          <w:sz w:val="28"/>
+          <w:szCs w:val="28"/>
+        </w:rPr>
+        <w:t>API (Application Programming Interface)</w:t>
+      </w:r>
+      <w:r>
+        <w:rPr>
+          <w:rFonts w:ascii="Arial" w:hAnsi="Arial" w:cs="Arial"/>
+          <w:sz w:val="28"/>
+          <w:szCs w:val="28"/>
+        </w:rPr>
+        <w:t xml:space="preserve"> is a set of rules that allows the frontend to communicate with the backend. It defines how the frontend can send requests and get responses from the server or database.</w:t>
+      </w:r>
+    </w:p>
+    <w:p>
+      <w:pPr>
+        <w:jc w:val="both"/>
+        <w:rPr>
+          <w:rFonts w:ascii="Arial" w:hAnsi="Arial" w:cs="Arial"/>
+          <w:sz w:val="28"/>
+          <w:szCs w:val="28"/>
+        </w:rPr>
+      </w:pPr>
+      <w:r>
+        <w:rPr>
+          <w:rFonts w:ascii="Arial" w:hAnsi="Arial" w:cs="Arial"/>
+          <w:b/>
+          <w:bCs/>
+          <w:sz w:val="28"/>
+          <w:szCs w:val="28"/>
+        </w:rPr>
+        <w:t>Benefits of Using APIs:</w:t>
+      </w:r>
+    </w:p>
+    <w:p>
+      <w:pPr>
+        <w:numPr>
+          <w:ilvl w:val="0"/>
+          <w:numId w:val="115"/>
+        </w:numPr>
+        <w:jc w:val="both"/>
+        <w:rPr>
+          <w:rFonts w:ascii="Arial" w:hAnsi="Arial" w:cs="Arial"/>
+          <w:sz w:val="28"/>
+          <w:szCs w:val="28"/>
+        </w:rPr>
+      </w:pPr>
+      <w:r>
+        <w:rPr>
+          <w:rFonts w:ascii="Arial" w:hAnsi="Arial" w:cs="Arial"/>
+          <w:b/>
+          <w:bCs/>
+          <w:sz w:val="28"/>
+          <w:szCs w:val="28"/>
+        </w:rPr>
+        <w:t>Separation of concerns</w:t>
+      </w:r>
+      <w:r>
+        <w:rPr>
+          <w:rFonts w:ascii="Arial" w:hAnsi="Arial" w:cs="Arial"/>
+          <w:sz w:val="28"/>
+          <w:szCs w:val="28"/>
+        </w:rPr>
+        <w:t>: Frontend and backend can be developed independently.</w:t>
+      </w:r>
+    </w:p>
+    <w:p>
+      <w:pPr>
+        <w:numPr>
+          <w:ilvl w:val="0"/>
+          <w:numId w:val="115"/>
+        </w:numPr>
+        <w:jc w:val="both"/>
+        <w:rPr>
+          <w:rFonts w:ascii="Arial" w:hAnsi="Arial" w:cs="Arial"/>
+          <w:sz w:val="28"/>
+          <w:szCs w:val="28"/>
+        </w:rPr>
+      </w:pPr>
+      <w:r>
+        <w:rPr>
+          <w:rFonts w:ascii="Arial" w:hAnsi="Arial" w:cs="Arial"/>
+          <w:b/>
+          <w:bCs/>
+          <w:sz w:val="28"/>
+          <w:szCs w:val="28"/>
+        </w:rPr>
+        <w:t>Reusability</w:t>
+      </w:r>
+      <w:r>
+        <w:rPr>
+          <w:rFonts w:ascii="Arial" w:hAnsi="Arial" w:cs="Arial"/>
+          <w:sz w:val="28"/>
+          <w:szCs w:val="28"/>
+        </w:rPr>
+        <w:t>: APIs can be used across multiple platforms (web, mobile).</w:t>
+      </w:r>
+    </w:p>
+    <w:p>
+      <w:pPr>
+        <w:numPr>
+          <w:ilvl w:val="0"/>
+          <w:numId w:val="115"/>
+        </w:numPr>
+        <w:jc w:val="both"/>
+        <w:rPr>
+          <w:rFonts w:ascii="Arial" w:hAnsi="Arial" w:cs="Arial"/>
+          <w:sz w:val="28"/>
+          <w:szCs w:val="28"/>
+        </w:rPr>
+      </w:pPr>
+      <w:r>
+        <w:rPr>
+          <w:rFonts w:ascii="Arial" w:hAnsi="Arial" w:cs="Arial"/>
+          <w:b/>
+          <w:bCs/>
+          <w:sz w:val="28"/>
+          <w:szCs w:val="28"/>
+        </w:rPr>
+        <w:t>Scalability</w:t>
+      </w:r>
+      <w:r>
+        <w:rPr>
+          <w:rFonts w:ascii="Arial" w:hAnsi="Arial" w:cs="Arial"/>
+          <w:sz w:val="28"/>
+          <w:szCs w:val="28"/>
+        </w:rPr>
+        <w:t>: API-based systems can handle more users efficiently.</w:t>
+      </w:r>
+    </w:p>
+    <w:p>
+      <w:pPr>
+        <w:numPr>
+          <w:ilvl w:val="0"/>
+          <w:numId w:val="115"/>
+        </w:numPr>
+        <w:jc w:val="both"/>
+        <w:rPr>
+          <w:rFonts w:ascii="Arial" w:hAnsi="Arial" w:cs="Arial"/>
+          <w:sz w:val="28"/>
+          <w:szCs w:val="28"/>
+        </w:rPr>
+      </w:pPr>
+      <w:r>
+        <w:rPr>
+          <w:rFonts w:ascii="Arial" w:hAnsi="Arial" w:cs="Arial"/>
+          <w:b/>
+          <w:bCs/>
+          <w:sz w:val="28"/>
+          <w:szCs w:val="28"/>
+        </w:rPr>
+        <w:lastRenderedPageBreak/>
+        <w:t>Flexibility</w:t>
+      </w:r>
+      <w:r>
+        <w:rPr>
+          <w:rFonts w:ascii="Arial" w:hAnsi="Arial" w:cs="Arial"/>
+          <w:sz w:val="28"/>
+          <w:szCs w:val="28"/>
+        </w:rPr>
+        <w:t>: Developers can update frontend or backend without breaking the entire system.</w:t>
+      </w:r>
+    </w:p>
+    <w:p>
+      <w:pPr>
+        <w:jc w:val="both"/>
+        <w:rPr>
+          <w:rFonts w:ascii="Arial" w:hAnsi="Arial" w:cs="Arial"/>
+          <w:sz w:val="28"/>
+          <w:szCs w:val="28"/>
+        </w:rPr>
+      </w:pPr>
+      <w:r>
+        <w:rPr>
+          <w:rFonts w:ascii="Arial" w:hAnsi="Arial" w:cs="Arial"/>
+          <w:sz w:val="28"/>
+          <w:szCs w:val="28"/>
+        </w:rPr>
+        <w:pict w14:anchorId="34D7DC09">
+          <v:rect id="_x0000_i1058" style="width:0;height:1.5pt" o:hralign="center" o:hrstd="t" o:hr="t" fillcolor="#a0a0a0" stroked="f"/>
+        </w:pict>
+      </w:r>
+    </w:p>
+    <w:p>
+      <w:pPr>
+        <w:jc w:val="both"/>
+        <w:rPr>
+          <w:rFonts w:ascii="Arial" w:hAnsi="Arial" w:cs="Arial"/>
+          <w:b/>
+          <w:bCs/>
+          <w:sz w:val="28"/>
+          <w:szCs w:val="28"/>
+        </w:rPr>
+      </w:pPr>
+      <w:r>
+        <w:rPr>
+          <w:rFonts w:ascii="Arial" w:hAnsi="Arial" w:cs="Arial"/>
+          <w:b/>
+          <w:bCs/>
+          <w:sz w:val="28"/>
+          <w:szCs w:val="28"/>
+        </w:rPr>
+        <w:t>5. Keyword Definitions</w:t>
+      </w:r>
+    </w:p>
+    <w:p>
+      <w:pPr>
+        <w:numPr>
+          <w:ilvl w:val="0"/>
+          <w:numId w:val="116"/>
+        </w:numPr>
+        <w:jc w:val="both"/>
+        <w:rPr>
+          <w:rFonts w:ascii="Arial" w:hAnsi="Arial" w:cs="Arial"/>
+          <w:sz w:val="28"/>
+          <w:szCs w:val="28"/>
+        </w:rPr>
+      </w:pPr>
+      <w:r>
+        <w:rPr>
+          <w:rFonts w:ascii="Arial" w:hAnsi="Arial" w:cs="Arial"/>
+          <w:b/>
+          <w:bCs/>
+          <w:sz w:val="28"/>
+          <w:szCs w:val="28"/>
+        </w:rPr>
+        <w:t>Frontend</w:t>
+      </w:r>
+      <w:r>
+        <w:rPr>
+          <w:rFonts w:ascii="Arial" w:hAnsi="Arial" w:cs="Arial"/>
+          <w:sz w:val="28"/>
+          <w:szCs w:val="28"/>
+        </w:rPr>
+        <w:t>: The client-side of a web app that users see and interact with (HTML, CSS, JS).</w:t>
+      </w:r>
+    </w:p>
+    <w:p>
+      <w:pPr>
+        <w:numPr>
+          <w:ilvl w:val="0"/>
+          <w:numId w:val="116"/>
+        </w:numPr>
+        <w:jc w:val="both"/>
+        <w:rPr>
+          <w:rFonts w:ascii="Arial" w:hAnsi="Arial" w:cs="Arial"/>
+          <w:sz w:val="28"/>
+          <w:szCs w:val="28"/>
+        </w:rPr>
+      </w:pPr>
+      <w:r>
+        <w:rPr>
+          <w:rFonts w:ascii="Arial" w:hAnsi="Arial" w:cs="Arial"/>
+          <w:b/>
+          <w:bCs/>
+          <w:sz w:val="28"/>
+          <w:szCs w:val="28"/>
+        </w:rPr>
+        <w:t>Backend</w:t>
+      </w:r>
+      <w:r>
+        <w:rPr>
+          <w:rFonts w:ascii="Arial" w:hAnsi="Arial" w:cs="Arial"/>
+          <w:sz w:val="28"/>
+          <w:szCs w:val="28"/>
+        </w:rPr>
+        <w:t>: The server-side logic that handles data and communication with the database.</w:t>
+      </w:r>
+    </w:p>
+    <w:p>
+      <w:pPr>
+        <w:numPr>
+          <w:ilvl w:val="0"/>
+          <w:numId w:val="116"/>
+        </w:numPr>
+        <w:jc w:val="both"/>
+        <w:rPr>
+          <w:rFonts w:ascii="Arial" w:hAnsi="Arial" w:cs="Arial"/>
+          <w:sz w:val="28"/>
+          <w:szCs w:val="28"/>
+        </w:rPr>
+      </w:pPr>
+      <w:r>
+        <w:rPr>
+          <w:rFonts w:ascii="Arial" w:hAnsi="Arial" w:cs="Arial"/>
+          <w:b/>
+          <w:bCs/>
+          <w:sz w:val="28"/>
+          <w:szCs w:val="28"/>
+        </w:rPr>
+        <w:t>Client</w:t>
+      </w:r>
+      <w:r>
+        <w:rPr>
+          <w:rFonts w:ascii="Arial" w:hAnsi="Arial" w:cs="Arial"/>
+          <w:sz w:val="28"/>
+          <w:szCs w:val="28"/>
+        </w:rPr>
+        <w:t>: The browser or device that requests data.</w:t>
+      </w:r>
+    </w:p>
+    <w:p>
+      <w:pPr>
+        <w:numPr>
+          <w:ilvl w:val="0"/>
+          <w:numId w:val="116"/>
+        </w:numPr>
+        <w:jc w:val="both"/>
+        <w:rPr>
+          <w:rFonts w:ascii="Arial" w:hAnsi="Arial" w:cs="Arial"/>
+          <w:sz w:val="28"/>
+          <w:szCs w:val="28"/>
+        </w:rPr>
+      </w:pPr>
+      <w:r>
+        <w:rPr>
+          <w:rFonts w:ascii="Arial" w:hAnsi="Arial" w:cs="Arial"/>
+          <w:b/>
+          <w:bCs/>
+          <w:sz w:val="28"/>
+          <w:szCs w:val="28"/>
+        </w:rPr>
+        <w:t>Server</w:t>
+      </w:r>
+      <w:r>
+        <w:rPr>
+          <w:rFonts w:ascii="Arial" w:hAnsi="Arial" w:cs="Arial"/>
+          <w:sz w:val="28"/>
+          <w:szCs w:val="28"/>
+        </w:rPr>
+        <w:t>: The machine or system that processes client requests.</w:t>
+      </w:r>
+    </w:p>
+    <w:p>
+      <w:pPr>
+        <w:numPr>
+          <w:ilvl w:val="0"/>
+          <w:numId w:val="116"/>
+        </w:numPr>
+        <w:jc w:val="both"/>
+        <w:rPr>
+          <w:rFonts w:ascii="Arial" w:hAnsi="Arial" w:cs="Arial"/>
+          <w:sz w:val="28"/>
+          <w:szCs w:val="28"/>
+        </w:rPr>
+      </w:pPr>
+      <w:r>
+        <w:rPr>
+          <w:rFonts w:ascii="Arial" w:hAnsi="Arial" w:cs="Arial"/>
+          <w:b/>
+          <w:bCs/>
+          <w:sz w:val="28"/>
+          <w:szCs w:val="28"/>
+        </w:rPr>
+        <w:t>Node.js</w:t>
+      </w:r>
+      <w:r>
+        <w:rPr>
+          <w:rFonts w:ascii="Arial" w:hAnsi="Arial" w:cs="Arial"/>
+          <w:sz w:val="28"/>
+          <w:szCs w:val="28"/>
+        </w:rPr>
+        <w:t>: A JavaScript runtime that allows using JS on the backend.</w:t>
+      </w:r>
+    </w:p>
+    <w:p>
+      <w:pPr>
+        <w:numPr>
+          <w:ilvl w:val="0"/>
+          <w:numId w:val="116"/>
+        </w:numPr>
+        <w:jc w:val="both"/>
+        <w:rPr>
+          <w:rFonts w:ascii="Arial" w:hAnsi="Arial" w:cs="Arial"/>
+          <w:sz w:val="28"/>
+          <w:szCs w:val="28"/>
+        </w:rPr>
+      </w:pPr>
+      <w:r>
+        <w:rPr>
+          <w:rFonts w:ascii="Arial" w:hAnsi="Arial" w:cs="Arial"/>
+          <w:b/>
+          <w:bCs/>
+          <w:sz w:val="28"/>
+          <w:szCs w:val="28"/>
+        </w:rPr>
+        <w:t>Static Website</w:t>
+      </w:r>
+      <w:r>
+        <w:rPr>
+          <w:rFonts w:ascii="Arial" w:hAnsi="Arial" w:cs="Arial"/>
+          <w:sz w:val="28"/>
+          <w:szCs w:val="28"/>
+        </w:rPr>
+        <w:t>: A site with fixed content that doesn’t change based on user input.</w:t>
+      </w:r>
+    </w:p>
+    <w:p>
+      <w:pPr>
+        <w:numPr>
+          <w:ilvl w:val="0"/>
+          <w:numId w:val="116"/>
+        </w:numPr>
+        <w:jc w:val="both"/>
+        <w:rPr>
+          <w:rFonts w:ascii="Arial" w:hAnsi="Arial" w:cs="Arial"/>
+          <w:sz w:val="28"/>
+          <w:szCs w:val="28"/>
+        </w:rPr>
+      </w:pPr>
+      <w:r>
+        <w:rPr>
+          <w:rFonts w:ascii="Arial" w:hAnsi="Arial" w:cs="Arial"/>
+          <w:b/>
+          <w:bCs/>
+          <w:sz w:val="28"/>
+          <w:szCs w:val="28"/>
+        </w:rPr>
+        <w:t>Dynamic Website</w:t>
+      </w:r>
+      <w:r>
+        <w:rPr>
+          <w:rFonts w:ascii="Arial" w:hAnsi="Arial" w:cs="Arial"/>
+          <w:sz w:val="28"/>
+          <w:szCs w:val="28"/>
+        </w:rPr>
+        <w:t>: A site that updates content dynamically based on logic or data.</w:t>
+      </w:r>
+    </w:p>
+    <w:p>
+      <w:pPr>
+        <w:numPr>
+          <w:ilvl w:val="0"/>
+          <w:numId w:val="116"/>
+        </w:numPr>
+        <w:jc w:val="both"/>
+        <w:rPr>
+          <w:rFonts w:ascii="Arial" w:hAnsi="Arial" w:cs="Arial"/>
+          <w:sz w:val="28"/>
+          <w:szCs w:val="28"/>
+        </w:rPr>
+      </w:pPr>
+      <w:r>
+        <w:rPr>
+          <w:rFonts w:ascii="Arial" w:hAnsi="Arial" w:cs="Arial"/>
+          <w:b/>
+          <w:bCs/>
+          <w:sz w:val="28"/>
+          <w:szCs w:val="28"/>
+        </w:rPr>
+        <w:t>SSR (Server-Side Rendering)</w:t>
+      </w:r>
+      <w:r>
+        <w:rPr>
+          <w:rFonts w:ascii="Arial" w:hAnsi="Arial" w:cs="Arial"/>
+          <w:sz w:val="28"/>
+          <w:szCs w:val="28"/>
+        </w:rPr>
+        <w:t>: Webpage content is generated on the server and sent to the client.</w:t>
+      </w:r>
+    </w:p>
+    <w:p>
+      <w:pPr>
+        <w:numPr>
+          <w:ilvl w:val="0"/>
+          <w:numId w:val="116"/>
+        </w:numPr>
+        <w:jc w:val="both"/>
+        <w:rPr>
+          <w:rFonts w:ascii="Arial" w:hAnsi="Arial" w:cs="Arial"/>
+          <w:sz w:val="28"/>
+          <w:szCs w:val="28"/>
+        </w:rPr>
+      </w:pPr>
+      <w:r>
+        <w:rPr>
+          <w:rFonts w:ascii="Arial" w:hAnsi="Arial" w:cs="Arial"/>
+          <w:b/>
+          <w:bCs/>
+          <w:sz w:val="28"/>
+          <w:szCs w:val="28"/>
+        </w:rPr>
+        <w:t>CSR (Client-Side Rendering)</w:t>
+      </w:r>
+      <w:r>
+        <w:rPr>
+          <w:rFonts w:ascii="Arial" w:hAnsi="Arial" w:cs="Arial"/>
+          <w:sz w:val="28"/>
+          <w:szCs w:val="28"/>
+        </w:rPr>
+        <w:t>: Webpage content is generated in the browser using data from APIs.</w:t>
+      </w:r>
+    </w:p>
+    <w:p>
+      <w:pPr>
+        <w:numPr>
+          <w:ilvl w:val="0"/>
+          <w:numId w:val="116"/>
+        </w:numPr>
+        <w:jc w:val="both"/>
+        <w:rPr>
+          <w:rFonts w:ascii="Arial" w:hAnsi="Arial" w:cs="Arial"/>
+          <w:sz w:val="28"/>
+          <w:szCs w:val="28"/>
+        </w:rPr>
+      </w:pPr>
+      <w:r>
+        <w:rPr>
+          <w:rFonts w:ascii="Arial" w:hAnsi="Arial" w:cs="Arial"/>
+          <w:b/>
+          <w:bCs/>
+          <w:sz w:val="28"/>
+          <w:szCs w:val="28"/>
+        </w:rPr>
+        <w:t>API</w:t>
+      </w:r>
+      <w:r>
+        <w:rPr>
+          <w:rFonts w:ascii="Arial" w:hAnsi="Arial" w:cs="Arial"/>
+          <w:sz w:val="28"/>
+          <w:szCs w:val="28"/>
+        </w:rPr>
+        <w:t>: A bridge that allows communication between client and server.</w:t>
+      </w:r>
+    </w:p>
+    <w:p>
+      <w:pPr>
+        <w:jc w:val="both"/>
+        <w:rPr>
+          <w:rFonts w:ascii="Arial" w:hAnsi="Arial" w:cs="Arial"/>
+          <w:sz w:val="28"/>
+          <w:szCs w:val="28"/>
+        </w:rPr>
+      </w:pPr>
+    </w:p>
+    <w:p>
+      <w:pPr>
+        <w:jc w:val="both"/>
+        <w:rPr>
+          <w:rFonts w:ascii="Arial" w:hAnsi="Arial" w:cs="Arial"/>
+          <w:b/>
+          <w:bCs/>
+          <w:color w:val="EE0000"/>
+          <w:sz w:val="28"/>
+          <w:szCs w:val="28"/>
+        </w:rPr>
+      </w:pPr>
+    </w:p>
+    <w:p>
+      <w:pPr>
+        <w:jc w:val="both"/>
+        <w:rPr>
+          <w:rFonts w:ascii="Arial" w:hAnsi="Arial" w:cs="Arial"/>
+          <w:b/>
+          <w:bCs/>
+          <w:color w:val="EE0000"/>
+          <w:sz w:val="28"/>
+          <w:szCs w:val="28"/>
+        </w:rPr>
+      </w:pPr>
+    </w:p>
+    <w:p>
+      <w:pPr>
+        <w:jc w:val="both"/>
         <w:rPr>
           <w:rFonts w:ascii="Arial" w:hAnsi="Arial" w:cs="Arial"/>
           <w:b/>
@@ -1553,6 +3547,7 @@
     </w:p>
     <w:p>
       <w:pPr>
+        <w:jc w:val="both"/>
         <w:rPr>
           <w:rFonts w:ascii="Arial" w:hAnsi="Arial" w:cs="Arial"/>
           <w:sz w:val="28"/>
@@ -1713,6 +3708,7 @@
           <w:sz w:val="28"/>
           <w:szCs w:val="28"/>
         </w:rPr>
+        <w:lastRenderedPageBreak/>
         <w:t xml:space="preserve">In this example, the </w:t>
       </w:r>
       <w:r>
@@ -1786,6 +3782,7 @@
     </w:p>
     <w:p>
       <w:pPr>
+        <w:jc w:val="both"/>
         <w:rPr>
           <w:rFonts w:ascii="Arial" w:hAnsi="Arial" w:cs="Arial"/>
           <w:b/>
@@ -1842,6 +3839,7 @@
     </w:p>
     <w:p>
       <w:pPr>
+        <w:jc w:val="both"/>
         <w:rPr>
           <w:rFonts w:ascii="Arial" w:hAnsi="Arial" w:cs="Arial"/>
           <w:sz w:val="28"/>
@@ -2125,6 +4123,7 @@
     </w:p>
     <w:p>
       <w:pPr>
+        <w:jc w:val="both"/>
         <w:rPr>
           <w:rFonts w:ascii="Arial" w:hAnsi="Arial" w:cs="Arial"/>
           <w:b/>
@@ -2221,7 +4220,6 @@
           <w:sz w:val="28"/>
           <w:szCs w:val="28"/>
         </w:rPr>
-        <w:lastRenderedPageBreak/>
         <w:t>Answer:</w:t>
       </w:r>
       <w:r>
@@ -2538,6 +4536,7 @@
     </w:p>
     <w:p>
       <w:pPr>
+        <w:jc w:val="both"/>
         <w:rPr>
           <w:rFonts w:ascii="Arial" w:hAnsi="Arial" w:cs="Arial"/>
           <w:b/>
@@ -2617,6 +4616,7 @@
     </w:p>
     <w:p>
       <w:pPr>
+        <w:jc w:val="both"/>
         <w:rPr>
           <w:rFonts w:ascii="Arial" w:hAnsi="Arial" w:cs="Arial"/>
           <w:sz w:val="28"/>
@@ -2664,7 +4664,16 @@
           <w:sz w:val="28"/>
           <w:szCs w:val="28"/>
         </w:rPr>
-        <w:t xml:space="preserve"> API allows web pages to display notifications to the user, even if the page is not in the foreground. This API is often used in conjunction with service workers to send push notifications for real-time updates, such as messages or alerts...</w:t>
+        <w:t xml:space="preserve"> API allows web pages to display notifications to the user, even if the page is not in the foreground. This API is often used in conjunction with service </w:t>
+      </w:r>
+      <w:r>
+        <w:rPr>
+          <w:rFonts w:ascii="Arial" w:hAnsi="Arial" w:cs="Arial"/>
+          <w:sz w:val="28"/>
+          <w:szCs w:val="28"/>
+        </w:rPr>
+        <w:lastRenderedPageBreak/>
+        <w:t>workers to send push notifications for real-time updates, such as messages or alerts...</w:t>
       </w:r>
       <w:r>
         <w:rPr>
@@ -5747,6 +7756,119 @@
     </w:lvl>
   </w:abstractNum>
   <w:abstractNum w:abstractNumId="18" w15:restartNumberingAfterBreak="0">
+    <w:nsid w:val="11CB5669"/>
+    <w:multiLevelType w:val="multilevel"/>
+    <w:tmpl w:val="88D601D4"/>
+    <w:lvl w:ilvl="0">
+      <w:start w:val="1"/>
+      <w:numFmt w:val="decimal"/>
+      <w:lvlText w:val="%1."/>
+      <w:lvlJc w:val="left"/>
+      <w:pPr>
+        <w:tabs>
+          <w:tab w:val="num" w:pos="720"/>
+        </w:tabs>
+        <w:ind w:left="720" w:hanging="360"/>
+      </w:pPr>
+    </w:lvl>
+    <w:lvl w:ilvl="1" w:tentative="1">
+      <w:start w:val="1"/>
+      <w:numFmt w:val="decimal"/>
+      <w:lvlText w:val="%2."/>
+      <w:lvlJc w:val="left"/>
+      <w:pPr>
+        <w:tabs>
+          <w:tab w:val="num" w:pos="1440"/>
+        </w:tabs>
+        <w:ind w:left="1440" w:hanging="360"/>
+      </w:pPr>
+    </w:lvl>
+    <w:lvl w:ilvl="2" w:tentative="1">
+      <w:start w:val="1"/>
+      <w:numFmt w:val="decimal"/>
+      <w:lvlText w:val="%3."/>
+      <w:lvlJc w:val="left"/>
+      <w:pPr>
+        <w:tabs>
+          <w:tab w:val="num" w:pos="2160"/>
+        </w:tabs>
+        <w:ind w:left="2160" w:hanging="360"/>
+      </w:pPr>
+    </w:lvl>
+    <w:lvl w:ilvl="3" w:tentative="1">
+      <w:start w:val="1"/>
+      <w:numFmt w:val="decimal"/>
+      <w:lvlText w:val="%4."/>
+      <w:lvlJc w:val="left"/>
+      <w:pPr>
+        <w:tabs>
+          <w:tab w:val="num" w:pos="2880"/>
+        </w:tabs>
+        <w:ind w:left="2880" w:hanging="360"/>
+      </w:pPr>
+    </w:lvl>
+    <w:lvl w:ilvl="4" w:tentative="1">
+      <w:start w:val="1"/>
+      <w:numFmt w:val="decimal"/>
+      <w:lvlText w:val="%5."/>
+      <w:lvlJc w:val="left"/>
+      <w:pPr>
+        <w:tabs>
+          <w:tab w:val="num" w:pos="3600"/>
+        </w:tabs>
+        <w:ind w:left="3600" w:hanging="360"/>
+      </w:pPr>
+    </w:lvl>
+    <w:lvl w:ilvl="5" w:tentative="1">
+      <w:start w:val="1"/>
+      <w:numFmt w:val="decimal"/>
+      <w:lvlText w:val="%6."/>
+      <w:lvlJc w:val="left"/>
+      <w:pPr>
+        <w:tabs>
+          <w:tab w:val="num" w:pos="4320"/>
+        </w:tabs>
+        <w:ind w:left="4320" w:hanging="360"/>
+      </w:pPr>
+    </w:lvl>
+    <w:lvl w:ilvl="6" w:tentative="1">
+      <w:start w:val="1"/>
+      <w:numFmt w:val="decimal"/>
+      <w:lvlText w:val="%7."/>
+      <w:lvlJc w:val="left"/>
+      <w:pPr>
+        <w:tabs>
+          <w:tab w:val="num" w:pos="5040"/>
+        </w:tabs>
+        <w:ind w:left="5040" w:hanging="360"/>
+      </w:pPr>
+    </w:lvl>
+    <w:lvl w:ilvl="7" w:tentative="1">
+      <w:start w:val="1"/>
+      <w:numFmt w:val="decimal"/>
+      <w:lvlText w:val="%8."/>
+      <w:lvlJc w:val="left"/>
+      <w:pPr>
+        <w:tabs>
+          <w:tab w:val="num" w:pos="5760"/>
+        </w:tabs>
+        <w:ind w:left="5760" w:hanging="360"/>
+      </w:pPr>
+    </w:lvl>
+    <w:lvl w:ilvl="8" w:tentative="1">
+      <w:start w:val="1"/>
+      <w:numFmt w:val="decimal"/>
+      <w:lvlText w:val="%9."/>
+      <w:lvlJc w:val="left"/>
+      <w:pPr>
+        <w:tabs>
+          <w:tab w:val="num" w:pos="6480"/>
+        </w:tabs>
+        <w:ind w:left="6480" w:hanging="360"/>
+      </w:pPr>
+    </w:lvl>
+  </w:abstractNum>
+  <w:abstractNum w:abstractNumId="19" w15:restartNumberingAfterBreak="0">
     <w:nsid w:val="12DF3701"/>
     <w:multiLevelType w:val="multilevel"/>
     <w:tmpl w:val="B9103822"/>
@@ -5895,7 +8017,120 @@
       </w:rPr>
     </w:lvl>
   </w:abstractNum>
-  <w:abstractNum w:abstractNumId="19" w15:restartNumberingAfterBreak="0">
+  <w:abstractNum w:abstractNumId="20" w15:restartNumberingAfterBreak="0">
+    <w:nsid w:val="13711AC6"/>
+    <w:multiLevelType w:val="multilevel"/>
+    <w:tmpl w:val="991408E0"/>
+    <w:lvl w:ilvl="0">
+      <w:start w:val="1"/>
+      <w:numFmt w:val="decimal"/>
+      <w:lvlText w:val="%1."/>
+      <w:lvlJc w:val="left"/>
+      <w:pPr>
+        <w:tabs>
+          <w:tab w:val="num" w:pos="720"/>
+        </w:tabs>
+        <w:ind w:left="720" w:hanging="360"/>
+      </w:pPr>
+    </w:lvl>
+    <w:lvl w:ilvl="1" w:tentative="1">
+      <w:start w:val="1"/>
+      <w:numFmt w:val="decimal"/>
+      <w:lvlText w:val="%2."/>
+      <w:lvlJc w:val="left"/>
+      <w:pPr>
+        <w:tabs>
+          <w:tab w:val="num" w:pos="1440"/>
+        </w:tabs>
+        <w:ind w:left="1440" w:hanging="360"/>
+      </w:pPr>
+    </w:lvl>
+    <w:lvl w:ilvl="2" w:tentative="1">
+      <w:start w:val="1"/>
+      <w:numFmt w:val="decimal"/>
+      <w:lvlText w:val="%3."/>
+      <w:lvlJc w:val="left"/>
+      <w:pPr>
+        <w:tabs>
+          <w:tab w:val="num" w:pos="2160"/>
+        </w:tabs>
+        <w:ind w:left="2160" w:hanging="360"/>
+      </w:pPr>
+    </w:lvl>
+    <w:lvl w:ilvl="3" w:tentative="1">
+      <w:start w:val="1"/>
+      <w:numFmt w:val="decimal"/>
+      <w:lvlText w:val="%4."/>
+      <w:lvlJc w:val="left"/>
+      <w:pPr>
+        <w:tabs>
+          <w:tab w:val="num" w:pos="2880"/>
+        </w:tabs>
+        <w:ind w:left="2880" w:hanging="360"/>
+      </w:pPr>
+    </w:lvl>
+    <w:lvl w:ilvl="4" w:tentative="1">
+      <w:start w:val="1"/>
+      <w:numFmt w:val="decimal"/>
+      <w:lvlText w:val="%5."/>
+      <w:lvlJc w:val="left"/>
+      <w:pPr>
+        <w:tabs>
+          <w:tab w:val="num" w:pos="3600"/>
+        </w:tabs>
+        <w:ind w:left="3600" w:hanging="360"/>
+      </w:pPr>
+    </w:lvl>
+    <w:lvl w:ilvl="5" w:tentative="1">
+      <w:start w:val="1"/>
+      <w:numFmt w:val="decimal"/>
+      <w:lvlText w:val="%6."/>
+      <w:lvlJc w:val="left"/>
+      <w:pPr>
+        <w:tabs>
+          <w:tab w:val="num" w:pos="4320"/>
+        </w:tabs>
+        <w:ind w:left="4320" w:hanging="360"/>
+      </w:pPr>
+    </w:lvl>
+    <w:lvl w:ilvl="6" w:tentative="1">
+      <w:start w:val="1"/>
+      <w:numFmt w:val="decimal"/>
+      <w:lvlText w:val="%7."/>
+      <w:lvlJc w:val="left"/>
+      <w:pPr>
+        <w:tabs>
+          <w:tab w:val="num" w:pos="5040"/>
+        </w:tabs>
+        <w:ind w:left="5040" w:hanging="360"/>
+      </w:pPr>
+    </w:lvl>
+    <w:lvl w:ilvl="7" w:tentative="1">
+      <w:start w:val="1"/>
+      <w:numFmt w:val="decimal"/>
+      <w:lvlText w:val="%8."/>
+      <w:lvlJc w:val="left"/>
+      <w:pPr>
+        <w:tabs>
+          <w:tab w:val="num" w:pos="5760"/>
+        </w:tabs>
+        <w:ind w:left="5760" w:hanging="360"/>
+      </w:pPr>
+    </w:lvl>
+    <w:lvl w:ilvl="8" w:tentative="1">
+      <w:start w:val="1"/>
+      <w:numFmt w:val="decimal"/>
+      <w:lvlText w:val="%9."/>
+      <w:lvlJc w:val="left"/>
+      <w:pPr>
+        <w:tabs>
+          <w:tab w:val="num" w:pos="6480"/>
+        </w:tabs>
+        <w:ind w:left="6480" w:hanging="360"/>
+      </w:pPr>
+    </w:lvl>
+  </w:abstractNum>
+  <w:abstractNum w:abstractNumId="21" w15:restartNumberingAfterBreak="0">
     <w:nsid w:val="14757A7E"/>
     <w:multiLevelType w:val="multilevel"/>
     <w:tmpl w:val="306C304E"/>
@@ -6008,7 +8243,7 @@
       </w:pPr>
     </w:lvl>
   </w:abstractNum>
-  <w:abstractNum w:abstractNumId="20" w15:restartNumberingAfterBreak="0">
+  <w:abstractNum w:abstractNumId="22" w15:restartNumberingAfterBreak="0">
     <w:nsid w:val="15CC77C3"/>
     <w:multiLevelType w:val="multilevel"/>
     <w:tmpl w:val="96C6931E"/>
@@ -6157,7 +8392,7 @@
       </w:rPr>
     </w:lvl>
   </w:abstractNum>
-  <w:abstractNum w:abstractNumId="21" w15:restartNumberingAfterBreak="0">
+  <w:abstractNum w:abstractNumId="23" w15:restartNumberingAfterBreak="0">
     <w:nsid w:val="16DE6E68"/>
     <w:multiLevelType w:val="multilevel"/>
     <w:tmpl w:val="99A02AA6"/>
@@ -6306,7 +8541,7 @@
       </w:rPr>
     </w:lvl>
   </w:abstractNum>
-  <w:abstractNum w:abstractNumId="22" w15:restartNumberingAfterBreak="0">
+  <w:abstractNum w:abstractNumId="24" w15:restartNumberingAfterBreak="0">
     <w:nsid w:val="187A3165"/>
     <w:multiLevelType w:val="multilevel"/>
     <w:tmpl w:val="343E9EE0"/>
@@ -6419,7 +8654,7 @@
       </w:pPr>
     </w:lvl>
   </w:abstractNum>
-  <w:abstractNum w:abstractNumId="23" w15:restartNumberingAfterBreak="0">
+  <w:abstractNum w:abstractNumId="25" w15:restartNumberingAfterBreak="0">
     <w:nsid w:val="18BE61EA"/>
     <w:multiLevelType w:val="multilevel"/>
     <w:tmpl w:val="2028E364"/>
@@ -6568,7 +8803,7 @@
       </w:rPr>
     </w:lvl>
   </w:abstractNum>
-  <w:abstractNum w:abstractNumId="24" w15:restartNumberingAfterBreak="0">
+  <w:abstractNum w:abstractNumId="26" w15:restartNumberingAfterBreak="0">
     <w:nsid w:val="18FC2949"/>
     <w:multiLevelType w:val="multilevel"/>
     <w:tmpl w:val="2FA2E14E"/>
@@ -6717,7 +8952,7 @@
       </w:rPr>
     </w:lvl>
   </w:abstractNum>
-  <w:abstractNum w:abstractNumId="25" w15:restartNumberingAfterBreak="0">
+  <w:abstractNum w:abstractNumId="27" w15:restartNumberingAfterBreak="0">
     <w:nsid w:val="1A850EB6"/>
     <w:multiLevelType w:val="multilevel"/>
     <w:tmpl w:val="11400000"/>
@@ -6866,7 +9101,7 @@
       </w:rPr>
     </w:lvl>
   </w:abstractNum>
-  <w:abstractNum w:abstractNumId="26" w15:restartNumberingAfterBreak="0">
+  <w:abstractNum w:abstractNumId="28" w15:restartNumberingAfterBreak="0">
     <w:nsid w:val="1AF56EE1"/>
     <w:multiLevelType w:val="multilevel"/>
     <w:tmpl w:val="ECCA9EFE"/>
@@ -7015,7 +9250,7 @@
       </w:rPr>
     </w:lvl>
   </w:abstractNum>
-  <w:abstractNum w:abstractNumId="27" w15:restartNumberingAfterBreak="0">
+  <w:abstractNum w:abstractNumId="29" w15:restartNumberingAfterBreak="0">
     <w:nsid w:val="1BF52B14"/>
     <w:multiLevelType w:val="multilevel"/>
     <w:tmpl w:val="C65EA97E"/>
@@ -7164,7 +9399,7 @@
       </w:rPr>
     </w:lvl>
   </w:abstractNum>
-  <w:abstractNum w:abstractNumId="28" w15:restartNumberingAfterBreak="0">
+  <w:abstractNum w:abstractNumId="30" w15:restartNumberingAfterBreak="0">
     <w:nsid w:val="1CEF25C4"/>
     <w:multiLevelType w:val="multilevel"/>
     <w:tmpl w:val="35CE9C7A"/>
@@ -7313,7 +9548,7 @@
       </w:rPr>
     </w:lvl>
   </w:abstractNum>
-  <w:abstractNum w:abstractNumId="29" w15:restartNumberingAfterBreak="0">
+  <w:abstractNum w:abstractNumId="31" w15:restartNumberingAfterBreak="0">
     <w:nsid w:val="1E026D86"/>
     <w:multiLevelType w:val="multilevel"/>
     <w:tmpl w:val="DD302CD8"/>
@@ -7430,7 +9665,7 @@
       </w:pPr>
     </w:lvl>
   </w:abstractNum>
-  <w:abstractNum w:abstractNumId="30" w15:restartNumberingAfterBreak="0">
+  <w:abstractNum w:abstractNumId="32" w15:restartNumberingAfterBreak="0">
     <w:nsid w:val="1E1E2E3B"/>
     <w:multiLevelType w:val="multilevel"/>
     <w:tmpl w:val="82ACA226"/>
@@ -7579,7 +9814,7 @@
       </w:rPr>
     </w:lvl>
   </w:abstractNum>
-  <w:abstractNum w:abstractNumId="31" w15:restartNumberingAfterBreak="0">
+  <w:abstractNum w:abstractNumId="33" w15:restartNumberingAfterBreak="0">
     <w:nsid w:val="1F082B71"/>
     <w:multiLevelType w:val="multilevel"/>
     <w:tmpl w:val="8BC8FFC8"/>
@@ -7696,7 +9931,7 @@
       </w:pPr>
     </w:lvl>
   </w:abstractNum>
-  <w:abstractNum w:abstractNumId="32" w15:restartNumberingAfterBreak="0">
+  <w:abstractNum w:abstractNumId="34" w15:restartNumberingAfterBreak="0">
     <w:nsid w:val="1FC62D23"/>
     <w:multiLevelType w:val="hybridMultilevel"/>
     <w:tmpl w:val="9406189A"/>
@@ -7809,7 +10044,7 @@
       </w:rPr>
     </w:lvl>
   </w:abstractNum>
-  <w:abstractNum w:abstractNumId="33" w15:restartNumberingAfterBreak="0">
+  <w:abstractNum w:abstractNumId="35" w15:restartNumberingAfterBreak="0">
     <w:nsid w:val="20982870"/>
     <w:multiLevelType w:val="multilevel"/>
     <w:tmpl w:val="FE9415E0"/>
@@ -7958,7 +10193,7 @@
       </w:rPr>
     </w:lvl>
   </w:abstractNum>
-  <w:abstractNum w:abstractNumId="34" w15:restartNumberingAfterBreak="0">
+  <w:abstractNum w:abstractNumId="36" w15:restartNumberingAfterBreak="0">
     <w:nsid w:val="216F5C6C"/>
     <w:multiLevelType w:val="multilevel"/>
     <w:tmpl w:val="DC9E5AE6"/>
@@ -8071,7 +10306,7 @@
       </w:pPr>
     </w:lvl>
   </w:abstractNum>
-  <w:abstractNum w:abstractNumId="35" w15:restartNumberingAfterBreak="0">
+  <w:abstractNum w:abstractNumId="37" w15:restartNumberingAfterBreak="0">
     <w:nsid w:val="228213DC"/>
     <w:multiLevelType w:val="multilevel"/>
     <w:tmpl w:val="2D649D02"/>
@@ -8220,7 +10455,7 @@
       </w:rPr>
     </w:lvl>
   </w:abstractNum>
-  <w:abstractNum w:abstractNumId="36" w15:restartNumberingAfterBreak="0">
+  <w:abstractNum w:abstractNumId="38" w15:restartNumberingAfterBreak="0">
     <w:nsid w:val="260253DB"/>
     <w:multiLevelType w:val="multilevel"/>
     <w:tmpl w:val="78306934"/>
@@ -8369,7 +10604,7 @@
       </w:rPr>
     </w:lvl>
   </w:abstractNum>
-  <w:abstractNum w:abstractNumId="37" w15:restartNumberingAfterBreak="0">
+  <w:abstractNum w:abstractNumId="39" w15:restartNumberingAfterBreak="0">
     <w:nsid w:val="27C03D2C"/>
     <w:multiLevelType w:val="hybridMultilevel"/>
     <w:tmpl w:val="4870549C"/>
@@ -8482,7 +10717,7 @@
       </w:rPr>
     </w:lvl>
   </w:abstractNum>
-  <w:abstractNum w:abstractNumId="38" w15:restartNumberingAfterBreak="0">
+  <w:abstractNum w:abstractNumId="40" w15:restartNumberingAfterBreak="0">
     <w:nsid w:val="28EE663C"/>
     <w:multiLevelType w:val="multilevel"/>
     <w:tmpl w:val="D6AC33F4"/>
@@ -8631,7 +10866,7 @@
       </w:rPr>
     </w:lvl>
   </w:abstractNum>
-  <w:abstractNum w:abstractNumId="39" w15:restartNumberingAfterBreak="0">
+  <w:abstractNum w:abstractNumId="41" w15:restartNumberingAfterBreak="0">
     <w:nsid w:val="2AEC614D"/>
     <w:multiLevelType w:val="multilevel"/>
     <w:tmpl w:val="14EAC318"/>
@@ -8780,7 +11015,7 @@
       </w:rPr>
     </w:lvl>
   </w:abstractNum>
-  <w:abstractNum w:abstractNumId="40" w15:restartNumberingAfterBreak="0">
+  <w:abstractNum w:abstractNumId="42" w15:restartNumberingAfterBreak="0">
     <w:nsid w:val="2B4E0BC4"/>
     <w:multiLevelType w:val="multilevel"/>
     <w:tmpl w:val="309673EE"/>
@@ -8893,7 +11128,7 @@
       </w:pPr>
     </w:lvl>
   </w:abstractNum>
-  <w:abstractNum w:abstractNumId="41" w15:restartNumberingAfterBreak="0">
+  <w:abstractNum w:abstractNumId="43" w15:restartNumberingAfterBreak="0">
     <w:nsid w:val="2B727D1D"/>
     <w:multiLevelType w:val="multilevel"/>
     <w:tmpl w:val="1DC0C782"/>
@@ -9006,7 +11241,7 @@
       </w:pPr>
     </w:lvl>
   </w:abstractNum>
-  <w:abstractNum w:abstractNumId="42" w15:restartNumberingAfterBreak="0">
+  <w:abstractNum w:abstractNumId="44" w15:restartNumberingAfterBreak="0">
     <w:nsid w:val="2BBE5E20"/>
     <w:multiLevelType w:val="hybridMultilevel"/>
     <w:tmpl w:val="5754CCD0"/>
@@ -9119,7 +11354,7 @@
       </w:rPr>
     </w:lvl>
   </w:abstractNum>
-  <w:abstractNum w:abstractNumId="43" w15:restartNumberingAfterBreak="0">
+  <w:abstractNum w:abstractNumId="45" w15:restartNumberingAfterBreak="0">
     <w:nsid w:val="2D2E7A4B"/>
     <w:multiLevelType w:val="multilevel"/>
     <w:tmpl w:val="A656B09E"/>
@@ -9268,7 +11503,7 @@
       </w:rPr>
     </w:lvl>
   </w:abstractNum>
-  <w:abstractNum w:abstractNumId="44" w15:restartNumberingAfterBreak="0">
+  <w:abstractNum w:abstractNumId="46" w15:restartNumberingAfterBreak="0">
     <w:nsid w:val="2DC21CF3"/>
     <w:multiLevelType w:val="hybridMultilevel"/>
     <w:tmpl w:val="B7C6BBC4"/>
@@ -9381,7 +11616,7 @@
       </w:rPr>
     </w:lvl>
   </w:abstractNum>
-  <w:abstractNum w:abstractNumId="45" w15:restartNumberingAfterBreak="0">
+  <w:abstractNum w:abstractNumId="47" w15:restartNumberingAfterBreak="0">
     <w:nsid w:val="2DFC51BF"/>
     <w:multiLevelType w:val="multilevel"/>
     <w:tmpl w:val="B6DCC5B0"/>
@@ -9530,7 +11765,7 @@
       </w:rPr>
     </w:lvl>
   </w:abstractNum>
-  <w:abstractNum w:abstractNumId="46" w15:restartNumberingAfterBreak="0">
+  <w:abstractNum w:abstractNumId="48" w15:restartNumberingAfterBreak="0">
     <w:nsid w:val="2E3D0C51"/>
     <w:multiLevelType w:val="multilevel"/>
     <w:tmpl w:val="6560A124"/>
@@ -9679,7 +11914,7 @@
       </w:rPr>
     </w:lvl>
   </w:abstractNum>
-  <w:abstractNum w:abstractNumId="47" w15:restartNumberingAfterBreak="0">
+  <w:abstractNum w:abstractNumId="49" w15:restartNumberingAfterBreak="0">
     <w:nsid w:val="2E745826"/>
     <w:multiLevelType w:val="multilevel"/>
     <w:tmpl w:val="05FABB58"/>
@@ -9828,7 +12063,7 @@
       </w:rPr>
     </w:lvl>
   </w:abstractNum>
-  <w:abstractNum w:abstractNumId="48" w15:restartNumberingAfterBreak="0">
+  <w:abstractNum w:abstractNumId="50" w15:restartNumberingAfterBreak="0">
     <w:nsid w:val="2EFD68E2"/>
     <w:multiLevelType w:val="multilevel"/>
     <w:tmpl w:val="FBB28178"/>
@@ -9977,7 +12212,7 @@
       </w:rPr>
     </w:lvl>
   </w:abstractNum>
-  <w:abstractNum w:abstractNumId="49" w15:restartNumberingAfterBreak="0">
+  <w:abstractNum w:abstractNumId="51" w15:restartNumberingAfterBreak="0">
     <w:nsid w:val="31084F2B"/>
     <w:multiLevelType w:val="multilevel"/>
     <w:tmpl w:val="D15E9D1C"/>
@@ -10090,7 +12325,7 @@
       </w:pPr>
     </w:lvl>
   </w:abstractNum>
-  <w:abstractNum w:abstractNumId="50" w15:restartNumberingAfterBreak="0">
+  <w:abstractNum w:abstractNumId="52" w15:restartNumberingAfterBreak="0">
     <w:nsid w:val="32A408D9"/>
     <w:multiLevelType w:val="multilevel"/>
     <w:tmpl w:val="2CB483C4"/>
@@ -10239,7 +12474,7 @@
       </w:rPr>
     </w:lvl>
   </w:abstractNum>
-  <w:abstractNum w:abstractNumId="51" w15:restartNumberingAfterBreak="0">
+  <w:abstractNum w:abstractNumId="53" w15:restartNumberingAfterBreak="0">
     <w:nsid w:val="32E41C49"/>
     <w:multiLevelType w:val="multilevel"/>
     <w:tmpl w:val="9F3660A2"/>
@@ -10388,7 +12623,7 @@
       </w:rPr>
     </w:lvl>
   </w:abstractNum>
-  <w:abstractNum w:abstractNumId="52" w15:restartNumberingAfterBreak="0">
+  <w:abstractNum w:abstractNumId="54" w15:restartNumberingAfterBreak="0">
     <w:nsid w:val="35914BA5"/>
     <w:multiLevelType w:val="multilevel"/>
     <w:tmpl w:val="787A7F68"/>
@@ -10537,7 +12772,7 @@
       </w:rPr>
     </w:lvl>
   </w:abstractNum>
-  <w:abstractNum w:abstractNumId="53" w15:restartNumberingAfterBreak="0">
+  <w:abstractNum w:abstractNumId="55" w15:restartNumberingAfterBreak="0">
     <w:nsid w:val="362B5379"/>
     <w:multiLevelType w:val="multilevel"/>
     <w:tmpl w:val="45EE0F0A"/>
@@ -10686,7 +12921,7 @@
       </w:rPr>
     </w:lvl>
   </w:abstractNum>
-  <w:abstractNum w:abstractNumId="54" w15:restartNumberingAfterBreak="0">
+  <w:abstractNum w:abstractNumId="56" w15:restartNumberingAfterBreak="0">
     <w:nsid w:val="379A57FD"/>
     <w:multiLevelType w:val="multilevel"/>
     <w:tmpl w:val="9364EC5E"/>
@@ -10835,7 +13070,7 @@
       </w:rPr>
     </w:lvl>
   </w:abstractNum>
-  <w:abstractNum w:abstractNumId="55" w15:restartNumberingAfterBreak="0">
+  <w:abstractNum w:abstractNumId="57" w15:restartNumberingAfterBreak="0">
     <w:nsid w:val="394D788E"/>
     <w:multiLevelType w:val="multilevel"/>
     <w:tmpl w:val="625E4864"/>
@@ -10984,7 +13219,7 @@
       </w:rPr>
     </w:lvl>
   </w:abstractNum>
-  <w:abstractNum w:abstractNumId="56" w15:restartNumberingAfterBreak="0">
+  <w:abstractNum w:abstractNumId="58" w15:restartNumberingAfterBreak="0">
     <w:nsid w:val="39E538FF"/>
     <w:multiLevelType w:val="hybridMultilevel"/>
     <w:tmpl w:val="0B1A62F8"/>
@@ -11097,7 +13332,7 @@
       </w:rPr>
     </w:lvl>
   </w:abstractNum>
-  <w:abstractNum w:abstractNumId="57" w15:restartNumberingAfterBreak="0">
+  <w:abstractNum w:abstractNumId="59" w15:restartNumberingAfterBreak="0">
     <w:nsid w:val="3B5F7AA9"/>
     <w:multiLevelType w:val="multilevel"/>
     <w:tmpl w:val="D5E099BE"/>
@@ -11246,7 +13481,7 @@
       </w:rPr>
     </w:lvl>
   </w:abstractNum>
-  <w:abstractNum w:abstractNumId="58" w15:restartNumberingAfterBreak="0">
+  <w:abstractNum w:abstractNumId="60" w15:restartNumberingAfterBreak="0">
     <w:nsid w:val="3C221610"/>
     <w:multiLevelType w:val="multilevel"/>
     <w:tmpl w:val="2C8671D6"/>
@@ -11395,7 +13630,7 @@
       </w:rPr>
     </w:lvl>
   </w:abstractNum>
-  <w:abstractNum w:abstractNumId="59" w15:restartNumberingAfterBreak="0">
+  <w:abstractNum w:abstractNumId="61" w15:restartNumberingAfterBreak="0">
     <w:nsid w:val="404C6D6F"/>
     <w:multiLevelType w:val="multilevel"/>
     <w:tmpl w:val="2D1C06E2"/>
@@ -11544,7 +13779,7 @@
       </w:rPr>
     </w:lvl>
   </w:abstractNum>
-  <w:abstractNum w:abstractNumId="60" w15:restartNumberingAfterBreak="0">
+  <w:abstractNum w:abstractNumId="62" w15:restartNumberingAfterBreak="0">
     <w:nsid w:val="40E54A95"/>
     <w:multiLevelType w:val="hybridMultilevel"/>
     <w:tmpl w:val="CBC4A5E4"/>
@@ -11657,7 +13892,7 @@
       </w:rPr>
     </w:lvl>
   </w:abstractNum>
-  <w:abstractNum w:abstractNumId="61" w15:restartNumberingAfterBreak="0">
+  <w:abstractNum w:abstractNumId="63" w15:restartNumberingAfterBreak="0">
     <w:nsid w:val="415923A5"/>
     <w:multiLevelType w:val="multilevel"/>
     <w:tmpl w:val="4AC03468"/>
@@ -11806,7 +14041,7 @@
       </w:rPr>
     </w:lvl>
   </w:abstractNum>
-  <w:abstractNum w:abstractNumId="62" w15:restartNumberingAfterBreak="0">
+  <w:abstractNum w:abstractNumId="64" w15:restartNumberingAfterBreak="0">
     <w:nsid w:val="429A44AC"/>
     <w:multiLevelType w:val="multilevel"/>
     <w:tmpl w:val="820684B0"/>
@@ -11955,7 +14190,7 @@
       </w:rPr>
     </w:lvl>
   </w:abstractNum>
-  <w:abstractNum w:abstractNumId="63" w15:restartNumberingAfterBreak="0">
+  <w:abstractNum w:abstractNumId="65" w15:restartNumberingAfterBreak="0">
     <w:nsid w:val="43031F13"/>
     <w:multiLevelType w:val="multilevel"/>
     <w:tmpl w:val="836AD74C"/>
@@ -12104,7 +14339,7 @@
       </w:rPr>
     </w:lvl>
   </w:abstractNum>
-  <w:abstractNum w:abstractNumId="64" w15:restartNumberingAfterBreak="0">
+  <w:abstractNum w:abstractNumId="66" w15:restartNumberingAfterBreak="0">
     <w:nsid w:val="44C86504"/>
     <w:multiLevelType w:val="multilevel"/>
     <w:tmpl w:val="366647AA"/>
@@ -12253,7 +14488,7 @@
       </w:rPr>
     </w:lvl>
   </w:abstractNum>
-  <w:abstractNum w:abstractNumId="65" w15:restartNumberingAfterBreak="0">
+  <w:abstractNum w:abstractNumId="67" w15:restartNumberingAfterBreak="0">
     <w:nsid w:val="44FF3829"/>
     <w:multiLevelType w:val="multilevel"/>
     <w:tmpl w:val="5224C598"/>
@@ -12402,7 +14637,7 @@
       </w:rPr>
     </w:lvl>
   </w:abstractNum>
-  <w:abstractNum w:abstractNumId="66" w15:restartNumberingAfterBreak="0">
+  <w:abstractNum w:abstractNumId="68" w15:restartNumberingAfterBreak="0">
     <w:nsid w:val="46FF6024"/>
     <w:multiLevelType w:val="multilevel"/>
     <w:tmpl w:val="2AF8C9F2"/>
@@ -12551,7 +14786,7 @@
       </w:rPr>
     </w:lvl>
   </w:abstractNum>
-  <w:abstractNum w:abstractNumId="67" w15:restartNumberingAfterBreak="0">
+  <w:abstractNum w:abstractNumId="69" w15:restartNumberingAfterBreak="0">
     <w:nsid w:val="47914B9A"/>
     <w:multiLevelType w:val="multilevel"/>
     <w:tmpl w:val="31FAD272"/>
@@ -12700,7 +14935,7 @@
       </w:rPr>
     </w:lvl>
   </w:abstractNum>
-  <w:abstractNum w:abstractNumId="68" w15:restartNumberingAfterBreak="0">
+  <w:abstractNum w:abstractNumId="70" w15:restartNumberingAfterBreak="0">
     <w:nsid w:val="47B367F5"/>
     <w:multiLevelType w:val="multilevel"/>
     <w:tmpl w:val="DC2AE908"/>
@@ -12813,7 +15048,7 @@
       </w:pPr>
     </w:lvl>
   </w:abstractNum>
-  <w:abstractNum w:abstractNumId="69" w15:restartNumberingAfterBreak="0">
+  <w:abstractNum w:abstractNumId="71" w15:restartNumberingAfterBreak="0">
     <w:nsid w:val="485C26E7"/>
     <w:multiLevelType w:val="multilevel"/>
     <w:tmpl w:val="35CAD9CA"/>
@@ -12962,7 +15197,7 @@
       </w:rPr>
     </w:lvl>
   </w:abstractNum>
-  <w:abstractNum w:abstractNumId="70" w15:restartNumberingAfterBreak="0">
+  <w:abstractNum w:abstractNumId="72" w15:restartNumberingAfterBreak="0">
     <w:nsid w:val="492137A5"/>
     <w:multiLevelType w:val="hybridMultilevel"/>
     <w:tmpl w:val="7610A9BC"/>
@@ -13075,7 +15310,7 @@
       </w:rPr>
     </w:lvl>
   </w:abstractNum>
-  <w:abstractNum w:abstractNumId="71" w15:restartNumberingAfterBreak="0">
+  <w:abstractNum w:abstractNumId="73" w15:restartNumberingAfterBreak="0">
     <w:nsid w:val="4AEB67D9"/>
     <w:multiLevelType w:val="multilevel"/>
     <w:tmpl w:val="A07AEC36"/>
@@ -13192,7 +15427,7 @@
       </w:pPr>
     </w:lvl>
   </w:abstractNum>
-  <w:abstractNum w:abstractNumId="72" w15:restartNumberingAfterBreak="0">
+  <w:abstractNum w:abstractNumId="74" w15:restartNumberingAfterBreak="0">
     <w:nsid w:val="4B04160A"/>
     <w:multiLevelType w:val="multilevel"/>
     <w:tmpl w:val="8A44DC4C"/>
@@ -13341,7 +15576,7 @@
       </w:rPr>
     </w:lvl>
   </w:abstractNum>
-  <w:abstractNum w:abstractNumId="73" w15:restartNumberingAfterBreak="0">
+  <w:abstractNum w:abstractNumId="75" w15:restartNumberingAfterBreak="0">
     <w:nsid w:val="4C04033B"/>
     <w:multiLevelType w:val="multilevel"/>
     <w:tmpl w:val="4B1E3342"/>
@@ -13490,7 +15725,7 @@
       </w:rPr>
     </w:lvl>
   </w:abstractNum>
-  <w:abstractNum w:abstractNumId="74" w15:restartNumberingAfterBreak="0">
+  <w:abstractNum w:abstractNumId="76" w15:restartNumberingAfterBreak="0">
     <w:nsid w:val="4C895E88"/>
     <w:multiLevelType w:val="multilevel"/>
     <w:tmpl w:val="9C5AC97E"/>
@@ -13639,7 +15874,7 @@
       </w:rPr>
     </w:lvl>
   </w:abstractNum>
-  <w:abstractNum w:abstractNumId="75" w15:restartNumberingAfterBreak="0">
+  <w:abstractNum w:abstractNumId="77" w15:restartNumberingAfterBreak="0">
     <w:nsid w:val="4DEA4D83"/>
     <w:multiLevelType w:val="hybridMultilevel"/>
     <w:tmpl w:val="E430B714"/>
@@ -13752,7 +15987,7 @@
       </w:rPr>
     </w:lvl>
   </w:abstractNum>
-  <w:abstractNum w:abstractNumId="76" w15:restartNumberingAfterBreak="0">
+  <w:abstractNum w:abstractNumId="78" w15:restartNumberingAfterBreak="0">
     <w:nsid w:val="4ED626DA"/>
     <w:multiLevelType w:val="multilevel"/>
     <w:tmpl w:val="536CBB14"/>
@@ -13901,7 +16136,7 @@
       </w:rPr>
     </w:lvl>
   </w:abstractNum>
-  <w:abstractNum w:abstractNumId="77" w15:restartNumberingAfterBreak="0">
+  <w:abstractNum w:abstractNumId="79" w15:restartNumberingAfterBreak="0">
     <w:nsid w:val="50D707B0"/>
     <w:multiLevelType w:val="multilevel"/>
     <w:tmpl w:val="40D204B4"/>
@@ -14050,7 +16285,7 @@
       </w:rPr>
     </w:lvl>
   </w:abstractNum>
-  <w:abstractNum w:abstractNumId="78" w15:restartNumberingAfterBreak="0">
+  <w:abstractNum w:abstractNumId="80" w15:restartNumberingAfterBreak="0">
     <w:nsid w:val="51D1055B"/>
     <w:multiLevelType w:val="multilevel"/>
     <w:tmpl w:val="25CC8706"/>
@@ -14199,7 +16434,7 @@
       </w:rPr>
     </w:lvl>
   </w:abstractNum>
-  <w:abstractNum w:abstractNumId="79" w15:restartNumberingAfterBreak="0">
+  <w:abstractNum w:abstractNumId="81" w15:restartNumberingAfterBreak="0">
     <w:nsid w:val="5359556E"/>
     <w:multiLevelType w:val="multilevel"/>
     <w:tmpl w:val="27B8410E"/>
@@ -14312,7 +16547,7 @@
       </w:pPr>
     </w:lvl>
   </w:abstractNum>
-  <w:abstractNum w:abstractNumId="80" w15:restartNumberingAfterBreak="0">
+  <w:abstractNum w:abstractNumId="82" w15:restartNumberingAfterBreak="0">
     <w:nsid w:val="549D450E"/>
     <w:multiLevelType w:val="multilevel"/>
     <w:tmpl w:val="CABE5BAA"/>
@@ -14461,7 +16696,7 @@
       </w:rPr>
     </w:lvl>
   </w:abstractNum>
-  <w:abstractNum w:abstractNumId="81" w15:restartNumberingAfterBreak="0">
+  <w:abstractNum w:abstractNumId="83" w15:restartNumberingAfterBreak="0">
     <w:nsid w:val="56525CB6"/>
     <w:multiLevelType w:val="multilevel"/>
     <w:tmpl w:val="09A43424"/>
@@ -14610,7 +16845,7 @@
       </w:rPr>
     </w:lvl>
   </w:abstractNum>
-  <w:abstractNum w:abstractNumId="82" w15:restartNumberingAfterBreak="0">
+  <w:abstractNum w:abstractNumId="84" w15:restartNumberingAfterBreak="0">
     <w:nsid w:val="58F02D6B"/>
     <w:multiLevelType w:val="multilevel"/>
     <w:tmpl w:val="2AC06048"/>
@@ -14759,7 +16994,7 @@
       </w:rPr>
     </w:lvl>
   </w:abstractNum>
-  <w:abstractNum w:abstractNumId="83" w15:restartNumberingAfterBreak="0">
+  <w:abstractNum w:abstractNumId="85" w15:restartNumberingAfterBreak="0">
     <w:nsid w:val="59DA4C34"/>
     <w:multiLevelType w:val="multilevel"/>
     <w:tmpl w:val="6C6C0038"/>
@@ -14908,7 +17143,7 @@
       </w:rPr>
     </w:lvl>
   </w:abstractNum>
-  <w:abstractNum w:abstractNumId="84" w15:restartNumberingAfterBreak="0">
+  <w:abstractNum w:abstractNumId="86" w15:restartNumberingAfterBreak="0">
     <w:nsid w:val="5A24690D"/>
     <w:multiLevelType w:val="multilevel"/>
     <w:tmpl w:val="C3A07A7A"/>
@@ -15057,7 +17292,7 @@
       </w:rPr>
     </w:lvl>
   </w:abstractNum>
-  <w:abstractNum w:abstractNumId="85" w15:restartNumberingAfterBreak="0">
+  <w:abstractNum w:abstractNumId="87" w15:restartNumberingAfterBreak="0">
     <w:nsid w:val="5A3563CF"/>
     <w:multiLevelType w:val="multilevel"/>
     <w:tmpl w:val="74D8053C"/>
@@ -15206,7 +17441,7 @@
       </w:rPr>
     </w:lvl>
   </w:abstractNum>
-  <w:abstractNum w:abstractNumId="86" w15:restartNumberingAfterBreak="0">
+  <w:abstractNum w:abstractNumId="88" w15:restartNumberingAfterBreak="0">
     <w:nsid w:val="5C393DDB"/>
     <w:multiLevelType w:val="multilevel"/>
     <w:tmpl w:val="9954918A"/>
@@ -15355,7 +17590,7 @@
       </w:rPr>
     </w:lvl>
   </w:abstractNum>
-  <w:abstractNum w:abstractNumId="87" w15:restartNumberingAfterBreak="0">
+  <w:abstractNum w:abstractNumId="89" w15:restartNumberingAfterBreak="0">
     <w:nsid w:val="5C8E04E0"/>
     <w:multiLevelType w:val="multilevel"/>
     <w:tmpl w:val="67CEBCA8"/>
@@ -15504,7 +17739,7 @@
       </w:rPr>
     </w:lvl>
   </w:abstractNum>
-  <w:abstractNum w:abstractNumId="88" w15:restartNumberingAfterBreak="0">
+  <w:abstractNum w:abstractNumId="90" w15:restartNumberingAfterBreak="0">
     <w:nsid w:val="61170630"/>
     <w:multiLevelType w:val="multilevel"/>
     <w:tmpl w:val="44EA4C38"/>
@@ -15621,7 +17856,7 @@
       </w:pPr>
     </w:lvl>
   </w:abstractNum>
-  <w:abstractNum w:abstractNumId="89" w15:restartNumberingAfterBreak="0">
+  <w:abstractNum w:abstractNumId="91" w15:restartNumberingAfterBreak="0">
     <w:nsid w:val="61431F88"/>
     <w:multiLevelType w:val="multilevel"/>
     <w:tmpl w:val="D97E76B0"/>
@@ -15770,7 +18005,7 @@
       </w:rPr>
     </w:lvl>
   </w:abstractNum>
-  <w:abstractNum w:abstractNumId="90" w15:restartNumberingAfterBreak="0">
+  <w:abstractNum w:abstractNumId="92" w15:restartNumberingAfterBreak="0">
     <w:nsid w:val="61A24CD1"/>
     <w:multiLevelType w:val="multilevel"/>
     <w:tmpl w:val="67DE4BDE"/>
@@ -15919,7 +18154,7 @@
       </w:rPr>
     </w:lvl>
   </w:abstractNum>
-  <w:abstractNum w:abstractNumId="91" w15:restartNumberingAfterBreak="0">
+  <w:abstractNum w:abstractNumId="93" w15:restartNumberingAfterBreak="0">
     <w:nsid w:val="6500055F"/>
     <w:multiLevelType w:val="multilevel"/>
     <w:tmpl w:val="8A24FC76"/>
@@ -16068,7 +18303,7 @@
       </w:rPr>
     </w:lvl>
   </w:abstractNum>
-  <w:abstractNum w:abstractNumId="92" w15:restartNumberingAfterBreak="0">
+  <w:abstractNum w:abstractNumId="94" w15:restartNumberingAfterBreak="0">
     <w:nsid w:val="67992FBB"/>
     <w:multiLevelType w:val="multilevel"/>
     <w:tmpl w:val="BD308DCC"/>
@@ -16217,7 +18452,7 @@
       </w:rPr>
     </w:lvl>
   </w:abstractNum>
-  <w:abstractNum w:abstractNumId="93" w15:restartNumberingAfterBreak="0">
+  <w:abstractNum w:abstractNumId="95" w15:restartNumberingAfterBreak="0">
     <w:nsid w:val="6886315D"/>
     <w:multiLevelType w:val="multilevel"/>
     <w:tmpl w:val="EDF68C7E"/>
@@ -16366,7 +18601,156 @@
       </w:rPr>
     </w:lvl>
   </w:abstractNum>
-  <w:abstractNum w:abstractNumId="94" w15:restartNumberingAfterBreak="0">
+  <w:abstractNum w:abstractNumId="96" w15:restartNumberingAfterBreak="0">
+    <w:nsid w:val="6AD112F7"/>
+    <w:multiLevelType w:val="multilevel"/>
+    <w:tmpl w:val="99EC9D1E"/>
+    <w:lvl w:ilvl="0">
+      <w:start w:val="1"/>
+      <w:numFmt w:val="bullet"/>
+      <w:lvlText w:val=""/>
+      <w:lvlJc w:val="left"/>
+      <w:pPr>
+        <w:tabs>
+          <w:tab w:val="num" w:pos="720"/>
+        </w:tabs>
+        <w:ind w:left="720" w:hanging="360"/>
+      </w:pPr>
+      <w:rPr>
+        <w:rFonts w:ascii="Symbol" w:hAnsi="Symbol" w:hint="default"/>
+        <w:sz w:val="20"/>
+      </w:rPr>
+    </w:lvl>
+    <w:lvl w:ilvl="1" w:tentative="1">
+      <w:start w:val="1"/>
+      <w:numFmt w:val="bullet"/>
+      <w:lvlText w:val="o"/>
+      <w:lvlJc w:val="left"/>
+      <w:pPr>
+        <w:tabs>
+          <w:tab w:val="num" w:pos="1440"/>
+        </w:tabs>
+        <w:ind w:left="1440" w:hanging="360"/>
+      </w:pPr>
+      <w:rPr>
+        <w:rFonts w:ascii="Courier New" w:hAnsi="Courier New" w:hint="default"/>
+        <w:sz w:val="20"/>
+      </w:rPr>
+    </w:lvl>
+    <w:lvl w:ilvl="2" w:tentative="1">
+      <w:start w:val="1"/>
+      <w:numFmt w:val="bullet"/>
+      <w:lvlText w:val=""/>
+      <w:lvlJc w:val="left"/>
+      <w:pPr>
+        <w:tabs>
+          <w:tab w:val="num" w:pos="2160"/>
+        </w:tabs>
+        <w:ind w:left="2160" w:hanging="360"/>
+      </w:pPr>
+      <w:rPr>
+        <w:rFonts w:ascii="Wingdings" w:hAnsi="Wingdings" w:hint="default"/>
+        <w:sz w:val="20"/>
+      </w:rPr>
+    </w:lvl>
+    <w:lvl w:ilvl="3" w:tentative="1">
+      <w:start w:val="1"/>
+      <w:numFmt w:val="bullet"/>
+      <w:lvlText w:val=""/>
+      <w:lvlJc w:val="left"/>
+      <w:pPr>
+        <w:tabs>
+          <w:tab w:val="num" w:pos="2880"/>
+        </w:tabs>
+        <w:ind w:left="2880" w:hanging="360"/>
+      </w:pPr>
+      <w:rPr>
+        <w:rFonts w:ascii="Wingdings" w:hAnsi="Wingdings" w:hint="default"/>
+        <w:sz w:val="20"/>
+      </w:rPr>
+    </w:lvl>
+    <w:lvl w:ilvl="4" w:tentative="1">
+      <w:start w:val="1"/>
+      <w:numFmt w:val="bullet"/>
+      <w:lvlText w:val=""/>
+      <w:lvlJc w:val="left"/>
+      <w:pPr>
+        <w:tabs>
+          <w:tab w:val="num" w:pos="3600"/>
+        </w:tabs>
+        <w:ind w:left="3600" w:hanging="360"/>
+      </w:pPr>
+      <w:rPr>
+        <w:rFonts w:ascii="Wingdings" w:hAnsi="Wingdings" w:hint="default"/>
+        <w:sz w:val="20"/>
+      </w:rPr>
+    </w:lvl>
+    <w:lvl w:ilvl="5" w:tentative="1">
+      <w:start w:val="1"/>
+      <w:numFmt w:val="bullet"/>
+      <w:lvlText w:val=""/>
+      <w:lvlJc w:val="left"/>
+      <w:pPr>
+        <w:tabs>
+          <w:tab w:val="num" w:pos="4320"/>
+        </w:tabs>
+        <w:ind w:left="4320" w:hanging="360"/>
+      </w:pPr>
+      <w:rPr>
+        <w:rFonts w:ascii="Wingdings" w:hAnsi="Wingdings" w:hint="default"/>
+        <w:sz w:val="20"/>
+      </w:rPr>
+    </w:lvl>
+    <w:lvl w:ilvl="6" w:tentative="1">
+      <w:start w:val="1"/>
+      <w:numFmt w:val="bullet"/>
+      <w:lvlText w:val=""/>
+      <w:lvlJc w:val="left"/>
+      <w:pPr>
+        <w:tabs>
+          <w:tab w:val="num" w:pos="5040"/>
+        </w:tabs>
+        <w:ind w:left="5040" w:hanging="360"/>
+      </w:pPr>
+      <w:rPr>
+        <w:rFonts w:ascii="Wingdings" w:hAnsi="Wingdings" w:hint="default"/>
+        <w:sz w:val="20"/>
+      </w:rPr>
+    </w:lvl>
+    <w:lvl w:ilvl="7" w:tentative="1">
+      <w:start w:val="1"/>
+      <w:numFmt w:val="bullet"/>
+      <w:lvlText w:val=""/>
+      <w:lvlJc w:val="left"/>
+      <w:pPr>
+        <w:tabs>
+          <w:tab w:val="num" w:pos="5760"/>
+        </w:tabs>
+        <w:ind w:left="5760" w:hanging="360"/>
+      </w:pPr>
+      <w:rPr>
+        <w:rFonts w:ascii="Wingdings" w:hAnsi="Wingdings" w:hint="default"/>
+        <w:sz w:val="20"/>
+      </w:rPr>
+    </w:lvl>
+    <w:lvl w:ilvl="8" w:tentative="1">
+      <w:start w:val="1"/>
+      <w:numFmt w:val="bullet"/>
+      <w:lvlText w:val=""/>
+      <w:lvlJc w:val="left"/>
+      <w:pPr>
+        <w:tabs>
+          <w:tab w:val="num" w:pos="6480"/>
+        </w:tabs>
+        <w:ind w:left="6480" w:hanging="360"/>
+      </w:pPr>
+      <w:rPr>
+        <w:rFonts w:ascii="Wingdings" w:hAnsi="Wingdings" w:hint="default"/>
+        <w:sz w:val="20"/>
+      </w:rPr>
+    </w:lvl>
+  </w:abstractNum>
+  <w:abstractNum w:abstractNumId="97" w15:restartNumberingAfterBreak="0">
     <w:nsid w:val="6BF61C9E"/>
     <w:multiLevelType w:val="multilevel"/>
     <w:tmpl w:val="FAE8587C"/>
@@ -16515,7 +18899,7 @@
       </w:rPr>
     </w:lvl>
   </w:abstractNum>
-  <w:abstractNum w:abstractNumId="95" w15:restartNumberingAfterBreak="0">
+  <w:abstractNum w:abstractNumId="98" w15:restartNumberingAfterBreak="0">
     <w:nsid w:val="6D54738A"/>
     <w:multiLevelType w:val="multilevel"/>
     <w:tmpl w:val="71880058"/>
@@ -16664,7 +19048,7 @@
       </w:rPr>
     </w:lvl>
   </w:abstractNum>
-  <w:abstractNum w:abstractNumId="96" w15:restartNumberingAfterBreak="0">
+  <w:abstractNum w:abstractNumId="99" w15:restartNumberingAfterBreak="0">
     <w:nsid w:val="6EA92462"/>
     <w:multiLevelType w:val="multilevel"/>
     <w:tmpl w:val="F920D0F2"/>
@@ -16781,7 +19165,7 @@
       </w:pPr>
     </w:lvl>
   </w:abstractNum>
-  <w:abstractNum w:abstractNumId="97" w15:restartNumberingAfterBreak="0">
+  <w:abstractNum w:abstractNumId="100" w15:restartNumberingAfterBreak="0">
     <w:nsid w:val="6FF25ECC"/>
     <w:multiLevelType w:val="multilevel"/>
     <w:tmpl w:val="068ED7C6"/>
@@ -16930,7 +19314,7 @@
       </w:rPr>
     </w:lvl>
   </w:abstractNum>
-  <w:abstractNum w:abstractNumId="98" w15:restartNumberingAfterBreak="0">
+  <w:abstractNum w:abstractNumId="101" w15:restartNumberingAfterBreak="0">
     <w:nsid w:val="6FFB3012"/>
     <w:multiLevelType w:val="multilevel"/>
     <w:tmpl w:val="B0006C3E"/>
@@ -17079,7 +19463,7 @@
       </w:rPr>
     </w:lvl>
   </w:abstractNum>
-  <w:abstractNum w:abstractNumId="99" w15:restartNumberingAfterBreak="0">
+  <w:abstractNum w:abstractNumId="102" w15:restartNumberingAfterBreak="0">
     <w:nsid w:val="70FB2236"/>
     <w:multiLevelType w:val="multilevel"/>
     <w:tmpl w:val="6EE0FDFE"/>
@@ -17228,7 +19612,7 @@
       </w:rPr>
     </w:lvl>
   </w:abstractNum>
-  <w:abstractNum w:abstractNumId="100" w15:restartNumberingAfterBreak="0">
+  <w:abstractNum w:abstractNumId="103" w15:restartNumberingAfterBreak="0">
     <w:nsid w:val="712607D4"/>
     <w:multiLevelType w:val="multilevel"/>
     <w:tmpl w:val="FA927392"/>
@@ -17377,7 +19761,7 @@
       </w:rPr>
     </w:lvl>
   </w:abstractNum>
-  <w:abstractNum w:abstractNumId="101" w15:restartNumberingAfterBreak="0">
+  <w:abstractNum w:abstractNumId="104" w15:restartNumberingAfterBreak="0">
     <w:nsid w:val="734E3706"/>
     <w:multiLevelType w:val="multilevel"/>
     <w:tmpl w:val="33F22A6A"/>
@@ -17526,7 +19910,7 @@
       </w:rPr>
     </w:lvl>
   </w:abstractNum>
-  <w:abstractNum w:abstractNumId="102" w15:restartNumberingAfterBreak="0">
+  <w:abstractNum w:abstractNumId="105" w15:restartNumberingAfterBreak="0">
     <w:nsid w:val="74A073BC"/>
     <w:multiLevelType w:val="multilevel"/>
     <w:tmpl w:val="84FAE114"/>
@@ -17675,7 +20059,7 @@
       </w:rPr>
     </w:lvl>
   </w:abstractNum>
-  <w:abstractNum w:abstractNumId="103" w15:restartNumberingAfterBreak="0">
+  <w:abstractNum w:abstractNumId="106" w15:restartNumberingAfterBreak="0">
     <w:nsid w:val="74D96AA0"/>
     <w:multiLevelType w:val="multilevel"/>
     <w:tmpl w:val="B7DCE3F0"/>
@@ -17824,7 +20208,7 @@
       </w:rPr>
     </w:lvl>
   </w:abstractNum>
-  <w:abstractNum w:abstractNumId="104" w15:restartNumberingAfterBreak="0">
+  <w:abstractNum w:abstractNumId="107" w15:restartNumberingAfterBreak="0">
     <w:nsid w:val="75ED5E9C"/>
     <w:multiLevelType w:val="multilevel"/>
     <w:tmpl w:val="9A7622F6"/>
@@ -17937,7 +20321,7 @@
       </w:pPr>
     </w:lvl>
   </w:abstractNum>
-  <w:abstractNum w:abstractNumId="105" w15:restartNumberingAfterBreak="0">
+  <w:abstractNum w:abstractNumId="108" w15:restartNumberingAfterBreak="0">
     <w:nsid w:val="765A2B64"/>
     <w:multiLevelType w:val="multilevel"/>
     <w:tmpl w:val="C21C403A"/>
@@ -18086,7 +20470,7 @@
       </w:rPr>
     </w:lvl>
   </w:abstractNum>
-  <w:abstractNum w:abstractNumId="106" w15:restartNumberingAfterBreak="0">
+  <w:abstractNum w:abstractNumId="109" w15:restartNumberingAfterBreak="0">
     <w:nsid w:val="768F2DDF"/>
     <w:multiLevelType w:val="multilevel"/>
     <w:tmpl w:val="0C9E8B60"/>
@@ -18235,7 +20619,7 @@
       </w:rPr>
     </w:lvl>
   </w:abstractNum>
-  <w:abstractNum w:abstractNumId="107" w15:restartNumberingAfterBreak="0">
+  <w:abstractNum w:abstractNumId="110" w15:restartNumberingAfterBreak="0">
     <w:nsid w:val="77595B7F"/>
     <w:multiLevelType w:val="multilevel"/>
     <w:tmpl w:val="D72C5B46"/>
@@ -18384,7 +20768,7 @@
       </w:rPr>
     </w:lvl>
   </w:abstractNum>
-  <w:abstractNum w:abstractNumId="108" w15:restartNumberingAfterBreak="0">
+  <w:abstractNum w:abstractNumId="111" w15:restartNumberingAfterBreak="0">
     <w:nsid w:val="7A84747F"/>
     <w:multiLevelType w:val="multilevel"/>
     <w:tmpl w:val="15F6BCE6"/>
@@ -18533,7 +20917,156 @@
       </w:rPr>
     </w:lvl>
   </w:abstractNum>
-  <w:abstractNum w:abstractNumId="109" w15:restartNumberingAfterBreak="0">
+  <w:abstractNum w:abstractNumId="112" w15:restartNumberingAfterBreak="0">
+    <w:nsid w:val="7D032ECB"/>
+    <w:multiLevelType w:val="multilevel"/>
+    <w:tmpl w:val="A40AABC0"/>
+    <w:lvl w:ilvl="0">
+      <w:start w:val="1"/>
+      <w:numFmt w:val="bullet"/>
+      <w:lvlText w:val=""/>
+      <w:lvlJc w:val="left"/>
+      <w:pPr>
+        <w:tabs>
+          <w:tab w:val="num" w:pos="720"/>
+        </w:tabs>
+        <w:ind w:left="720" w:hanging="360"/>
+      </w:pPr>
+      <w:rPr>
+        <w:rFonts w:ascii="Symbol" w:hAnsi="Symbol" w:hint="default"/>
+        <w:sz w:val="20"/>
+      </w:rPr>
+    </w:lvl>
+    <w:lvl w:ilvl="1" w:tentative="1">
+      <w:start w:val="1"/>
+      <w:numFmt w:val="bullet"/>
+      <w:lvlText w:val="o"/>
+      <w:lvlJc w:val="left"/>
+      <w:pPr>
+        <w:tabs>
+          <w:tab w:val="num" w:pos="1440"/>
+        </w:tabs>
+        <w:ind w:left="1440" w:hanging="360"/>
+      </w:pPr>
+      <w:rPr>
+        <w:rFonts w:ascii="Courier New" w:hAnsi="Courier New" w:hint="default"/>
+        <w:sz w:val="20"/>
+      </w:rPr>
+    </w:lvl>
+    <w:lvl w:ilvl="2" w:tentative="1">
+      <w:start w:val="1"/>
+      <w:numFmt w:val="bullet"/>
+      <w:lvlText w:val=""/>
+      <w:lvlJc w:val="left"/>
+      <w:pPr>
+        <w:tabs>
+          <w:tab w:val="num" w:pos="2160"/>
+        </w:tabs>
+        <w:ind w:left="2160" w:hanging="360"/>
+      </w:pPr>
+      <w:rPr>
+        <w:rFonts w:ascii="Wingdings" w:hAnsi="Wingdings" w:hint="default"/>
+        <w:sz w:val="20"/>
+      </w:rPr>
+    </w:lvl>
+    <w:lvl w:ilvl="3" w:tentative="1">
+      <w:start w:val="1"/>
+      <w:numFmt w:val="bullet"/>
+      <w:lvlText w:val=""/>
+      <w:lvlJc w:val="left"/>
+      <w:pPr>
+        <w:tabs>
+          <w:tab w:val="num" w:pos="2880"/>
+        </w:tabs>
+        <w:ind w:left="2880" w:hanging="360"/>
+      </w:pPr>
+      <w:rPr>
+        <w:rFonts w:ascii="Wingdings" w:hAnsi="Wingdings" w:hint="default"/>
+        <w:sz w:val="20"/>
+      </w:rPr>
+    </w:lvl>
+    <w:lvl w:ilvl="4" w:tentative="1">
+      <w:start w:val="1"/>
+      <w:numFmt w:val="bullet"/>
+      <w:lvlText w:val=""/>
+      <w:lvlJc w:val="left"/>
+      <w:pPr>
+        <w:tabs>
+          <w:tab w:val="num" w:pos="3600"/>
+        </w:tabs>
+        <w:ind w:left="3600" w:hanging="360"/>
+      </w:pPr>
+      <w:rPr>
+        <w:rFonts w:ascii="Wingdings" w:hAnsi="Wingdings" w:hint="default"/>
+        <w:sz w:val="20"/>
+      </w:rPr>
+    </w:lvl>
+    <w:lvl w:ilvl="5" w:tentative="1">
+      <w:start w:val="1"/>
+      <w:numFmt w:val="bullet"/>
+      <w:lvlText w:val=""/>
+      <w:lvlJc w:val="left"/>
+      <w:pPr>
+        <w:tabs>
+          <w:tab w:val="num" w:pos="4320"/>
+        </w:tabs>
+        <w:ind w:left="4320" w:hanging="360"/>
+      </w:pPr>
+      <w:rPr>
+        <w:rFonts w:ascii="Wingdings" w:hAnsi="Wingdings" w:hint="default"/>
+        <w:sz w:val="20"/>
+      </w:rPr>
+    </w:lvl>
+    <w:lvl w:ilvl="6" w:tentative="1">
+      <w:start w:val="1"/>
+      <w:numFmt w:val="bullet"/>
+      <w:lvlText w:val=""/>
+      <w:lvlJc w:val="left"/>
+      <w:pPr>
+        <w:tabs>
+          <w:tab w:val="num" w:pos="5040"/>
+        </w:tabs>
+        <w:ind w:left="5040" w:hanging="360"/>
+      </w:pPr>
+      <w:rPr>
+        <w:rFonts w:ascii="Wingdings" w:hAnsi="Wingdings" w:hint="default"/>
+        <w:sz w:val="20"/>
+      </w:rPr>
+    </w:lvl>
+    <w:lvl w:ilvl="7" w:tentative="1">
+      <w:start w:val="1"/>
+      <w:numFmt w:val="bullet"/>
+      <w:lvlText w:val=""/>
+      <w:lvlJc w:val="left"/>
+      <w:pPr>
+        <w:tabs>
+          <w:tab w:val="num" w:pos="5760"/>
+        </w:tabs>
+        <w:ind w:left="5760" w:hanging="360"/>
+      </w:pPr>
+      <w:rPr>
+        <w:rFonts w:ascii="Wingdings" w:hAnsi="Wingdings" w:hint="default"/>
+        <w:sz w:val="20"/>
+      </w:rPr>
+    </w:lvl>
+    <w:lvl w:ilvl="8" w:tentative="1">
+      <w:start w:val="1"/>
+      <w:numFmt w:val="bullet"/>
+      <w:lvlText w:val=""/>
+      <w:lvlJc w:val="left"/>
+      <w:pPr>
+        <w:tabs>
+          <w:tab w:val="num" w:pos="6480"/>
+        </w:tabs>
+        <w:ind w:left="6480" w:hanging="360"/>
+      </w:pPr>
+      <w:rPr>
+        <w:rFonts w:ascii="Wingdings" w:hAnsi="Wingdings" w:hint="default"/>
+        <w:sz w:val="20"/>
+      </w:rPr>
+    </w:lvl>
+  </w:abstractNum>
+  <w:abstractNum w:abstractNumId="113" w15:restartNumberingAfterBreak="0">
     <w:nsid w:val="7D8E0052"/>
     <w:multiLevelType w:val="multilevel"/>
     <w:tmpl w:val="E54EA6B4"/>
@@ -18682,7 +21215,7 @@
       </w:rPr>
     </w:lvl>
   </w:abstractNum>
-  <w:abstractNum w:abstractNumId="110" w15:restartNumberingAfterBreak="0">
+  <w:abstractNum w:abstractNumId="114" w15:restartNumberingAfterBreak="0">
     <w:nsid w:val="7F1346B5"/>
     <w:multiLevelType w:val="multilevel"/>
     <w:tmpl w:val="914CA78C"/>
@@ -18831,7 +21364,7 @@
       </w:rPr>
     </w:lvl>
   </w:abstractNum>
-  <w:abstractNum w:abstractNumId="111" w15:restartNumberingAfterBreak="0">
+  <w:abstractNum w:abstractNumId="115" w15:restartNumberingAfterBreak="0">
     <w:nsid w:val="7FE0173B"/>
     <w:multiLevelType w:val="multilevel"/>
     <w:tmpl w:val="DC787570"/>
@@ -18952,22 +21485,22 @@
     <w:abstractNumId w:val="12"/>
   </w:num>
   <w:num w:numId="2" w16cid:durableId="212691769">
-    <w:abstractNumId w:val="60"/>
+    <w:abstractNumId w:val="62"/>
   </w:num>
   <w:num w:numId="3" w16cid:durableId="204753465">
-    <w:abstractNumId w:val="37"/>
+    <w:abstractNumId w:val="39"/>
   </w:num>
   <w:num w:numId="4" w16cid:durableId="1033921066">
-    <w:abstractNumId w:val="56"/>
+    <w:abstractNumId w:val="58"/>
   </w:num>
   <w:num w:numId="5" w16cid:durableId="314533305">
-    <w:abstractNumId w:val="44"/>
+    <w:abstractNumId w:val="46"/>
   </w:num>
   <w:num w:numId="6" w16cid:durableId="1668509103">
-    <w:abstractNumId w:val="70"/>
+    <w:abstractNumId w:val="72"/>
   </w:num>
   <w:num w:numId="7" w16cid:durableId="1270235281">
-    <w:abstractNumId w:val="75"/>
+    <w:abstractNumId w:val="77"/>
   </w:num>
   <w:num w:numId="8" w16cid:durableId="1068915894">
     <w:abstractNumId w:val="8"/>
@@ -18976,313 +21509,325 @@
     <w:abstractNumId w:val="9"/>
   </w:num>
   <w:num w:numId="10" w16cid:durableId="1860390516">
-    <w:abstractNumId w:val="67"/>
+    <w:abstractNumId w:val="69"/>
   </w:num>
   <w:num w:numId="11" w16cid:durableId="1725106779">
-    <w:abstractNumId w:val="49"/>
+    <w:abstractNumId w:val="51"/>
   </w:num>
   <w:num w:numId="12" w16cid:durableId="1933314044">
-    <w:abstractNumId w:val="66"/>
+    <w:abstractNumId w:val="68"/>
   </w:num>
   <w:num w:numId="13" w16cid:durableId="326521496">
     <w:abstractNumId w:val="13"/>
   </w:num>
   <w:num w:numId="14" w16cid:durableId="2010981270">
-    <w:abstractNumId w:val="86"/>
+    <w:abstractNumId w:val="88"/>
   </w:num>
   <w:num w:numId="15" w16cid:durableId="445388872">
+    <w:abstractNumId w:val="111"/>
+  </w:num>
+  <w:num w:numId="16" w16cid:durableId="775059024">
+    <w:abstractNumId w:val="33"/>
+  </w:num>
+  <w:num w:numId="17" w16cid:durableId="1295022515">
+    <w:abstractNumId w:val="98"/>
+  </w:num>
+  <w:num w:numId="18" w16cid:durableId="1130586831">
+    <w:abstractNumId w:val="23"/>
+  </w:num>
+  <w:num w:numId="19" w16cid:durableId="994072340">
+    <w:abstractNumId w:val="21"/>
+  </w:num>
+  <w:num w:numId="20" w16cid:durableId="130220266">
+    <w:abstractNumId w:val="101"/>
+  </w:num>
+  <w:num w:numId="21" w16cid:durableId="1905145076">
+    <w:abstractNumId w:val="91"/>
+  </w:num>
+  <w:num w:numId="22" w16cid:durableId="351222723">
+    <w:abstractNumId w:val="45"/>
+  </w:num>
+  <w:num w:numId="23" w16cid:durableId="366101969">
+    <w:abstractNumId w:val="84"/>
+  </w:num>
+  <w:num w:numId="24" w16cid:durableId="1125781281">
+    <w:abstractNumId w:val="76"/>
+  </w:num>
+  <w:num w:numId="25" w16cid:durableId="1980187107">
+    <w:abstractNumId w:val="19"/>
+  </w:num>
+  <w:num w:numId="26" w16cid:durableId="650644008">
     <w:abstractNumId w:val="108"/>
   </w:num>
-  <w:num w:numId="16" w16cid:durableId="775059024">
-    <w:abstractNumId w:val="31"/>
-  </w:num>
-  <w:num w:numId="17" w16cid:durableId="1295022515">
-    <w:abstractNumId w:val="95"/>
-  </w:num>
-  <w:num w:numId="18" w16cid:durableId="1130586831">
-    <w:abstractNumId w:val="21"/>
-  </w:num>
-  <w:num w:numId="19" w16cid:durableId="994072340">
-    <w:abstractNumId w:val="19"/>
-  </w:num>
-  <w:num w:numId="20" w16cid:durableId="130220266">
-    <w:abstractNumId w:val="98"/>
-  </w:num>
-  <w:num w:numId="21" w16cid:durableId="1905145076">
-    <w:abstractNumId w:val="89"/>
-  </w:num>
-  <w:num w:numId="22" w16cid:durableId="351222723">
-    <w:abstractNumId w:val="43"/>
-  </w:num>
-  <w:num w:numId="23" w16cid:durableId="366101969">
-    <w:abstractNumId w:val="82"/>
-  </w:num>
-  <w:num w:numId="24" w16cid:durableId="1125781281">
-    <w:abstractNumId w:val="74"/>
-  </w:num>
-  <w:num w:numId="25" w16cid:durableId="1980187107">
-    <w:abstractNumId w:val="18"/>
-  </w:num>
-  <w:num w:numId="26" w16cid:durableId="650644008">
-    <w:abstractNumId w:val="105"/>
-  </w:num>
   <w:num w:numId="27" w16cid:durableId="927421509">
-    <w:abstractNumId w:val="76"/>
+    <w:abstractNumId w:val="78"/>
   </w:num>
   <w:num w:numId="28" w16cid:durableId="2136094583">
-    <w:abstractNumId w:val="32"/>
+    <w:abstractNumId w:val="34"/>
   </w:num>
   <w:num w:numId="29" w16cid:durableId="163713911">
-    <w:abstractNumId w:val="90"/>
+    <w:abstractNumId w:val="92"/>
   </w:num>
   <w:num w:numId="30" w16cid:durableId="1795706407">
-    <w:abstractNumId w:val="62"/>
+    <w:abstractNumId w:val="64"/>
   </w:num>
   <w:num w:numId="31" w16cid:durableId="417137057">
-    <w:abstractNumId w:val="42"/>
+    <w:abstractNumId w:val="44"/>
   </w:num>
   <w:num w:numId="32" w16cid:durableId="1486584897">
-    <w:abstractNumId w:val="111"/>
+    <w:abstractNumId w:val="115"/>
   </w:num>
   <w:num w:numId="33" w16cid:durableId="1169754637">
-    <w:abstractNumId w:val="71"/>
+    <w:abstractNumId w:val="73"/>
   </w:num>
   <w:num w:numId="34" w16cid:durableId="1082331889">
-    <w:abstractNumId w:val="59"/>
+    <w:abstractNumId w:val="61"/>
   </w:num>
   <w:num w:numId="35" w16cid:durableId="2104495662">
-    <w:abstractNumId w:val="27"/>
+    <w:abstractNumId w:val="29"/>
   </w:num>
   <w:num w:numId="36" w16cid:durableId="900948418">
     <w:abstractNumId w:val="17"/>
   </w:num>
   <w:num w:numId="37" w16cid:durableId="735935560">
-    <w:abstractNumId w:val="106"/>
+    <w:abstractNumId w:val="109"/>
   </w:num>
   <w:num w:numId="38" w16cid:durableId="177236325">
-    <w:abstractNumId w:val="39"/>
+    <w:abstractNumId w:val="41"/>
   </w:num>
   <w:num w:numId="39" w16cid:durableId="788624">
-    <w:abstractNumId w:val="24"/>
+    <w:abstractNumId w:val="26"/>
   </w:num>
   <w:num w:numId="40" w16cid:durableId="1897277996">
-    <w:abstractNumId w:val="83"/>
+    <w:abstractNumId w:val="85"/>
   </w:num>
   <w:num w:numId="41" w16cid:durableId="821385345">
-    <w:abstractNumId w:val="48"/>
+    <w:abstractNumId w:val="50"/>
   </w:num>
   <w:num w:numId="42" w16cid:durableId="440884988">
-    <w:abstractNumId w:val="23"/>
+    <w:abstractNumId w:val="25"/>
   </w:num>
   <w:num w:numId="43" w16cid:durableId="279338713">
-    <w:abstractNumId w:val="93"/>
+    <w:abstractNumId w:val="95"/>
   </w:num>
   <w:num w:numId="44" w16cid:durableId="300966348">
-    <w:abstractNumId w:val="107"/>
+    <w:abstractNumId w:val="110"/>
   </w:num>
   <w:num w:numId="45" w16cid:durableId="877863870">
-    <w:abstractNumId w:val="53"/>
+    <w:abstractNumId w:val="55"/>
   </w:num>
   <w:num w:numId="46" w16cid:durableId="1300115906">
     <w:abstractNumId w:val="15"/>
   </w:num>
   <w:num w:numId="47" w16cid:durableId="719406604">
-    <w:abstractNumId w:val="50"/>
+    <w:abstractNumId w:val="52"/>
   </w:num>
   <w:num w:numId="48" w16cid:durableId="582180082">
     <w:abstractNumId w:val="6"/>
   </w:num>
   <w:num w:numId="49" w16cid:durableId="1316690410">
-    <w:abstractNumId w:val="68"/>
+    <w:abstractNumId w:val="70"/>
   </w:num>
   <w:num w:numId="50" w16cid:durableId="1111557819">
-    <w:abstractNumId w:val="41"/>
+    <w:abstractNumId w:val="43"/>
   </w:num>
   <w:num w:numId="51" w16cid:durableId="2001155960">
-    <w:abstractNumId w:val="77"/>
+    <w:abstractNumId w:val="79"/>
   </w:num>
   <w:num w:numId="52" w16cid:durableId="621155179">
-    <w:abstractNumId w:val="85"/>
+    <w:abstractNumId w:val="87"/>
   </w:num>
   <w:num w:numId="53" w16cid:durableId="716785273">
-    <w:abstractNumId w:val="88"/>
+    <w:abstractNumId w:val="90"/>
   </w:num>
   <w:num w:numId="54" w16cid:durableId="80030908">
-    <w:abstractNumId w:val="79"/>
+    <w:abstractNumId w:val="81"/>
   </w:num>
   <w:num w:numId="55" w16cid:durableId="701125135">
-    <w:abstractNumId w:val="20"/>
+    <w:abstractNumId w:val="22"/>
   </w:num>
   <w:num w:numId="56" w16cid:durableId="1691643461">
-    <w:abstractNumId w:val="29"/>
+    <w:abstractNumId w:val="31"/>
   </w:num>
   <w:num w:numId="57" w16cid:durableId="1299994045">
-    <w:abstractNumId w:val="38"/>
+    <w:abstractNumId w:val="40"/>
   </w:num>
   <w:num w:numId="58" w16cid:durableId="1548565914">
-    <w:abstractNumId w:val="109"/>
+    <w:abstractNumId w:val="113"/>
   </w:num>
   <w:num w:numId="59" w16cid:durableId="769468454">
-    <w:abstractNumId w:val="54"/>
+    <w:abstractNumId w:val="56"/>
   </w:num>
   <w:num w:numId="60" w16cid:durableId="1688479437">
     <w:abstractNumId w:val="7"/>
   </w:num>
   <w:num w:numId="61" w16cid:durableId="1336032879">
-    <w:abstractNumId w:val="57"/>
+    <w:abstractNumId w:val="59"/>
   </w:num>
   <w:num w:numId="62" w16cid:durableId="1931771862">
-    <w:abstractNumId w:val="72"/>
+    <w:abstractNumId w:val="74"/>
   </w:num>
   <w:num w:numId="63" w16cid:durableId="492455653">
-    <w:abstractNumId w:val="100"/>
+    <w:abstractNumId w:val="103"/>
   </w:num>
   <w:num w:numId="64" w16cid:durableId="1567757765">
-    <w:abstractNumId w:val="73"/>
+    <w:abstractNumId w:val="75"/>
   </w:num>
   <w:num w:numId="65" w16cid:durableId="1111779313">
-    <w:abstractNumId w:val="51"/>
+    <w:abstractNumId w:val="53"/>
   </w:num>
   <w:num w:numId="66" w16cid:durableId="583493794">
-    <w:abstractNumId w:val="102"/>
+    <w:abstractNumId w:val="105"/>
   </w:num>
   <w:num w:numId="67" w16cid:durableId="1335689356">
-    <w:abstractNumId w:val="69"/>
+    <w:abstractNumId w:val="71"/>
   </w:num>
   <w:num w:numId="68" w16cid:durableId="1662079372">
     <w:abstractNumId w:val="16"/>
   </w:num>
   <w:num w:numId="69" w16cid:durableId="128280254">
-    <w:abstractNumId w:val="26"/>
+    <w:abstractNumId w:val="28"/>
   </w:num>
   <w:num w:numId="70" w16cid:durableId="467552738">
-    <w:abstractNumId w:val="30"/>
+    <w:abstractNumId w:val="32"/>
   </w:num>
   <w:num w:numId="71" w16cid:durableId="529954783">
+    <w:abstractNumId w:val="65"/>
+  </w:num>
+  <w:num w:numId="72" w16cid:durableId="783770187">
+    <w:abstractNumId w:val="27"/>
+  </w:num>
+  <w:num w:numId="73" w16cid:durableId="2133787749">
     <w:abstractNumId w:val="63"/>
   </w:num>
-  <w:num w:numId="72" w16cid:durableId="783770187">
-    <w:abstractNumId w:val="25"/>
-  </w:num>
-  <w:num w:numId="73" w16cid:durableId="2133787749">
-    <w:abstractNumId w:val="61"/>
-  </w:num>
   <w:num w:numId="74" w16cid:durableId="1090463135">
-    <w:abstractNumId w:val="104"/>
+    <w:abstractNumId w:val="107"/>
   </w:num>
   <w:num w:numId="75" w16cid:durableId="821584307">
-    <w:abstractNumId w:val="22"/>
+    <w:abstractNumId w:val="24"/>
   </w:num>
   <w:num w:numId="76" w16cid:durableId="604115933">
     <w:abstractNumId w:val="10"/>
   </w:num>
   <w:num w:numId="77" w16cid:durableId="325058860">
-    <w:abstractNumId w:val="87"/>
+    <w:abstractNumId w:val="89"/>
   </w:num>
   <w:num w:numId="78" w16cid:durableId="1193374877">
     <w:abstractNumId w:val="11"/>
   </w:num>
   <w:num w:numId="79" w16cid:durableId="815803097">
-    <w:abstractNumId w:val="96"/>
+    <w:abstractNumId w:val="99"/>
   </w:num>
   <w:num w:numId="80" w16cid:durableId="1051730883">
-    <w:abstractNumId w:val="101"/>
+    <w:abstractNumId w:val="104"/>
   </w:num>
   <w:num w:numId="81" w16cid:durableId="742605711">
-    <w:abstractNumId w:val="92"/>
+    <w:abstractNumId w:val="94"/>
   </w:num>
   <w:num w:numId="82" w16cid:durableId="1985772832">
-    <w:abstractNumId w:val="94"/>
+    <w:abstractNumId w:val="97"/>
   </w:num>
   <w:num w:numId="83" w16cid:durableId="1865092739">
     <w:abstractNumId w:val="5"/>
   </w:num>
   <w:num w:numId="84" w16cid:durableId="57559803">
-    <w:abstractNumId w:val="84"/>
+    <w:abstractNumId w:val="86"/>
   </w:num>
   <w:num w:numId="85" w16cid:durableId="987133407">
-    <w:abstractNumId w:val="78"/>
+    <w:abstractNumId w:val="80"/>
   </w:num>
   <w:num w:numId="86" w16cid:durableId="1752313317">
-    <w:abstractNumId w:val="91"/>
+    <w:abstractNumId w:val="93"/>
   </w:num>
   <w:num w:numId="87" w16cid:durableId="1569221538">
-    <w:abstractNumId w:val="33"/>
+    <w:abstractNumId w:val="35"/>
   </w:num>
   <w:num w:numId="88" w16cid:durableId="545878369">
-    <w:abstractNumId w:val="52"/>
+    <w:abstractNumId w:val="54"/>
   </w:num>
   <w:num w:numId="89" w16cid:durableId="1392117049">
-    <w:abstractNumId w:val="58"/>
+    <w:abstractNumId w:val="60"/>
   </w:num>
   <w:num w:numId="90" w16cid:durableId="1549949915">
-    <w:abstractNumId w:val="47"/>
+    <w:abstractNumId w:val="49"/>
   </w:num>
   <w:num w:numId="91" w16cid:durableId="1834953883">
-    <w:abstractNumId w:val="64"/>
+    <w:abstractNumId w:val="66"/>
   </w:num>
   <w:num w:numId="92" w16cid:durableId="1725135787">
     <w:abstractNumId w:val="14"/>
   </w:num>
   <w:num w:numId="93" w16cid:durableId="1800339618">
-    <w:abstractNumId w:val="81"/>
+    <w:abstractNumId w:val="83"/>
   </w:num>
   <w:num w:numId="94" w16cid:durableId="224294743">
-    <w:abstractNumId w:val="103"/>
+    <w:abstractNumId w:val="106"/>
   </w:num>
   <w:num w:numId="95" w16cid:durableId="1516310169">
-    <w:abstractNumId w:val="99"/>
+    <w:abstractNumId w:val="102"/>
   </w:num>
   <w:num w:numId="96" w16cid:durableId="1648893613">
     <w:abstractNumId w:val="4"/>
   </w:num>
   <w:num w:numId="97" w16cid:durableId="192152157">
-    <w:abstractNumId w:val="80"/>
+    <w:abstractNumId w:val="82"/>
   </w:num>
   <w:num w:numId="98" w16cid:durableId="1216694547">
-    <w:abstractNumId w:val="36"/>
+    <w:abstractNumId w:val="38"/>
   </w:num>
   <w:num w:numId="99" w16cid:durableId="54395124">
-    <w:abstractNumId w:val="35"/>
+    <w:abstractNumId w:val="37"/>
   </w:num>
   <w:num w:numId="100" w16cid:durableId="803274895">
-    <w:abstractNumId w:val="46"/>
+    <w:abstractNumId w:val="48"/>
   </w:num>
   <w:num w:numId="101" w16cid:durableId="1375958156">
-    <w:abstractNumId w:val="28"/>
+    <w:abstractNumId w:val="30"/>
   </w:num>
   <w:num w:numId="102" w16cid:durableId="2033919214">
-    <w:abstractNumId w:val="65"/>
+    <w:abstractNumId w:val="67"/>
   </w:num>
   <w:num w:numId="103" w16cid:durableId="1053575878">
-    <w:abstractNumId w:val="45"/>
+    <w:abstractNumId w:val="47"/>
   </w:num>
   <w:num w:numId="104" w16cid:durableId="1045106512">
-    <w:abstractNumId w:val="34"/>
+    <w:abstractNumId w:val="36"/>
   </w:num>
   <w:num w:numId="105" w16cid:durableId="1814328475">
     <w:abstractNumId w:val="0"/>
   </w:num>
   <w:num w:numId="106" w16cid:durableId="1229656796">
-    <w:abstractNumId w:val="55"/>
+    <w:abstractNumId w:val="57"/>
   </w:num>
   <w:num w:numId="107" w16cid:durableId="2116248440">
-    <w:abstractNumId w:val="40"/>
+    <w:abstractNumId w:val="42"/>
   </w:num>
   <w:num w:numId="108" w16cid:durableId="1637836932">
     <w:abstractNumId w:val="2"/>
   </w:num>
   <w:num w:numId="109" w16cid:durableId="818614539">
-    <w:abstractNumId w:val="97"/>
+    <w:abstractNumId w:val="100"/>
   </w:num>
   <w:num w:numId="110" w16cid:durableId="505749528">
     <w:abstractNumId w:val="1"/>
   </w:num>
   <w:num w:numId="111" w16cid:durableId="740567879">
-    <w:abstractNumId w:val="110"/>
+    <w:abstractNumId w:val="114"/>
   </w:num>
   <w:num w:numId="112" w16cid:durableId="1297837039">
     <w:abstractNumId w:val="3"/>
+  </w:num>
+  <w:num w:numId="113" w16cid:durableId="1969507273">
+    <w:abstractNumId w:val="20"/>
+  </w:num>
+  <w:num w:numId="114" w16cid:durableId="1357728592">
+    <w:abstractNumId w:val="18"/>
+  </w:num>
+  <w:num w:numId="115" w16cid:durableId="917251997">
+    <w:abstractNumId w:val="112"/>
+  </w:num>
+  <w:num w:numId="116" w16cid:durableId="2126919409">
+    <w:abstractNumId w:val="96"/>
   </w:num>
   <w:numIdMacAtCleanup w:val="30"/>
 </w:numbering>
@@ -19688,7 +22233,7 @@
   <w:style w:type="paragraph" w:default="1" w:styleId="Normal">
     <w:name w:val="Normal"/>
     <w:qFormat/>
-    <w:rsid w:val="003A509C"/>
+    <w:rsid w:val="00ED7ACF"/>
     <w:rPr>
       <w:noProof/>
     </w:rPr>
@@ -20851,6 +23396,157 @@
       </w:tcPr>
     </w:tblStylePr>
   </w:style>
+  <w:style w:type="table" w:styleId="GridTable2-Accent6">
+    <w:name w:val="Grid Table 2 Accent 6"/>
+    <w:basedOn w:val="TableNormal"/>
+    <w:uiPriority w:val="47"/>
+    <w:rsid w:val="00ED7ACF"/>
+    <w:pPr>
+      <w:spacing w:after="0" w:line="240" w:lineRule="auto"/>
+    </w:pPr>
+    <w:tblPr>
+      <w:tblStyleRowBandSize w:val="1"/>
+      <w:tblStyleColBandSize w:val="1"/>
+      <w:tblBorders>
+        <w:top w:val="single" w:sz="2" w:space="0" w:color="8DD873" w:themeColor="accent6" w:themeTint="99"/>
+        <w:bottom w:val="single" w:sz="2" w:space="0" w:color="8DD873" w:themeColor="accent6" w:themeTint="99"/>
+        <w:insideH w:val="single" w:sz="2" w:space="0" w:color="8DD873" w:themeColor="accent6" w:themeTint="99"/>
+        <w:insideV w:val="single" w:sz="2" w:space="0" w:color="8DD873" w:themeColor="accent6" w:themeTint="99"/>
+      </w:tblBorders>
+    </w:tblPr>
+    <w:tblStylePr w:type="firstRow">
+      <w:rPr>
+        <w:b/>
+        <w:bCs/>
+      </w:rPr>
+      <w:tblPr/>
+      <w:tcPr>
+        <w:tcBorders>
+          <w:top w:val="nil"/>
+          <w:bottom w:val="single" w:sz="12" w:space="0" w:color="8DD873" w:themeColor="accent6" w:themeTint="99"/>
+          <w:insideH w:val="nil"/>
+          <w:insideV w:val="nil"/>
+        </w:tcBorders>
+        <w:shd w:val="clear" w:color="auto" w:fill="FFFFFF" w:themeFill="background1"/>
+      </w:tcPr>
+    </w:tblStylePr>
+    <w:tblStylePr w:type="lastRow">
+      <w:rPr>
+        <w:b/>
+        <w:bCs/>
+      </w:rPr>
+      <w:tblPr/>
+      <w:tcPr>
+        <w:tcBorders>
+          <w:top w:val="double" w:sz="2" w:space="0" w:color="8DD873" w:themeColor="accent6" w:themeTint="99"/>
+          <w:bottom w:val="nil"/>
+          <w:insideH w:val="nil"/>
+          <w:insideV w:val="nil"/>
+        </w:tcBorders>
+        <w:shd w:val="clear" w:color="auto" w:fill="FFFFFF" w:themeFill="background1"/>
+      </w:tcPr>
+    </w:tblStylePr>
+    <w:tblStylePr w:type="firstCol">
+      <w:rPr>
+        <w:b/>
+        <w:bCs/>
+      </w:rPr>
+    </w:tblStylePr>
+    <w:tblStylePr w:type="lastCol">
+      <w:rPr>
+        <w:b/>
+        <w:bCs/>
+      </w:rPr>
+    </w:tblStylePr>
+    <w:tblStylePr w:type="band1Vert">
+      <w:tblPr/>
+      <w:tcPr>
+        <w:shd w:val="clear" w:color="auto" w:fill="D9F2D0" w:themeFill="accent6" w:themeFillTint="33"/>
+      </w:tcPr>
+    </w:tblStylePr>
+    <w:tblStylePr w:type="band1Horz">
+      <w:tblPr/>
+      <w:tcPr>
+        <w:shd w:val="clear" w:color="auto" w:fill="D9F2D0" w:themeFill="accent6" w:themeFillTint="33"/>
+      </w:tcPr>
+    </w:tblStylePr>
+  </w:style>
+  <w:style w:type="table" w:styleId="GridTable4-Accent2">
+    <w:name w:val="Grid Table 4 Accent 2"/>
+    <w:basedOn w:val="TableNormal"/>
+    <w:uiPriority w:val="49"/>
+    <w:rsid w:val="00ED7ACF"/>
+    <w:pPr>
+      <w:spacing w:after="0" w:line="240" w:lineRule="auto"/>
+    </w:pPr>
+    <w:tblPr>
+      <w:tblStyleRowBandSize w:val="1"/>
+      <w:tblStyleColBandSize w:val="1"/>
+      <w:tblBorders>
+        <w:top w:val="single" w:sz="4" w:space="0" w:color="F1A983" w:themeColor="accent2" w:themeTint="99"/>
+        <w:left w:val="single" w:sz="4" w:space="0" w:color="F1A983" w:themeColor="accent2" w:themeTint="99"/>
+        <w:bottom w:val="single" w:sz="4" w:space="0" w:color="F1A983" w:themeColor="accent2" w:themeTint="99"/>
+        <w:right w:val="single" w:sz="4" w:space="0" w:color="F1A983" w:themeColor="accent2" w:themeTint="99"/>
+        <w:insideH w:val="single" w:sz="4" w:space="0" w:color="F1A983" w:themeColor="accent2" w:themeTint="99"/>
+        <w:insideV w:val="single" w:sz="4" w:space="0" w:color="F1A983" w:themeColor="accent2" w:themeTint="99"/>
+      </w:tblBorders>
+    </w:tblPr>
+    <w:tblStylePr w:type="firstRow">
+      <w:rPr>
+        <w:b/>
+        <w:bCs/>
+        <w:color w:val="FFFFFF" w:themeColor="background1"/>
+      </w:rPr>
+      <w:tblPr/>
+      <w:tcPr>
+        <w:tcBorders>
+          <w:top w:val="single" w:sz="4" w:space="0" w:color="E97132" w:themeColor="accent2"/>
+          <w:left w:val="single" w:sz="4" w:space="0" w:color="E97132" w:themeColor="accent2"/>
+          <w:bottom w:val="single" w:sz="4" w:space="0" w:color="E97132" w:themeColor="accent2"/>
+          <w:right w:val="single" w:sz="4" w:space="0" w:color="E97132" w:themeColor="accent2"/>
+          <w:insideH w:val="nil"/>
+          <w:insideV w:val="nil"/>
+        </w:tcBorders>
+        <w:shd w:val="clear" w:color="auto" w:fill="E97132" w:themeFill="accent2"/>
+      </w:tcPr>
+    </w:tblStylePr>
+    <w:tblStylePr w:type="lastRow">
+      <w:rPr>
+        <w:b/>
+        <w:bCs/>
+      </w:rPr>
+      <w:tblPr/>
+      <w:tcPr>
+        <w:tcBorders>
+          <w:top w:val="double" w:sz="4" w:space="0" w:color="E97132" w:themeColor="accent2"/>
+        </w:tcBorders>
+      </w:tcPr>
+    </w:tblStylePr>
+    <w:tblStylePr w:type="firstCol">
+      <w:rPr>
+        <w:b/>
+        <w:bCs/>
+      </w:rPr>
+    </w:tblStylePr>
+    <w:tblStylePr w:type="lastCol">
+      <w:rPr>
+        <w:b/>
+        <w:bCs/>
+      </w:rPr>
+    </w:tblStylePr>
+    <w:tblStylePr w:type="band1Vert">
+      <w:tblPr/>
+      <w:tcPr>
+        <w:shd w:val="clear" w:color="auto" w:fill="FAE2D5" w:themeFill="accent2" w:themeFillTint="33"/>
+      </w:tcPr>
+    </w:tblStylePr>
+    <w:tblStylePr w:type="band1Horz">
+      <w:tblPr/>
+      <w:tcPr>
+        <w:shd w:val="clear" w:color="auto" w:fill="FAE2D5" w:themeFill="accent2" w:themeFillTint="33"/>
+      </w:tcPr>
+    </w:tblStylePr>
+  </w:style>
 </w:styles>
 </file>
 

</xml_diff>

<commit_message>
gathered notes on 12-3
</commit_message>
<xml_diff>
--- a/L2_notes.docx
+++ b/L2_notes.docx
@@ -3423,10 +3423,1531 @@
         <w:jc w:val="both"/>
         <w:rPr>
           <w:rFonts w:ascii="Arial" w:hAnsi="Arial" w:cs="Arial"/>
-          <w:sz w:val="28"/>
-          <w:szCs w:val="28"/>
-        </w:rPr>
-      </w:pPr>
+          <w:b/>
+          <w:bCs/>
+          <w:color w:val="EE0000"/>
+          <w:sz w:val="32"/>
+          <w:szCs w:val="32"/>
+        </w:rPr>
+      </w:pPr>
+      <w:r>
+        <w:rPr>
+          <w:rFonts w:ascii="Arial" w:hAnsi="Arial" w:cs="Arial"/>
+          <w:b/>
+          <w:bCs/>
+          <w:color w:val="EE0000"/>
+          <w:sz w:val="32"/>
+          <w:szCs w:val="32"/>
+        </w:rPr>
+        <w:t>Lecture 12-2: Frontend vs Backend Development</w:t>
+      </w:r>
+    </w:p>
+    <w:p>
+      <w:pPr>
+        <w:jc w:val="both"/>
+        <w:rPr>
+          <w:rFonts w:ascii="Arial" w:hAnsi="Arial" w:cs="Arial"/>
+          <w:sz w:val="28"/>
+          <w:szCs w:val="28"/>
+        </w:rPr>
+      </w:pPr>
+      <w:r>
+        <w:rPr>
+          <w:rFonts w:ascii="Arial" w:hAnsi="Arial" w:cs="Arial"/>
+          <w:sz w:val="28"/>
+          <w:szCs w:val="28"/>
+        </w:rPr>
+        <w:t>Web development has evolved from simple, text-based pages to rich, interactive applications requiring powerful backend logic. Traditionally, full-stack developers needed to learn two different languages — one for the browser (like JavaScript) and one for the server (like PHP, Python, or Java). Node.js changed this by allowing JavaScript to run outside the browser, specifically on the server. Built on Chrome's V8 engine and written in C and C++, Node.js gave developers the ability to use a single language across both client and server. Its architecture, which includes event loops, a call stack, web APIs, and asynchronous handling via callback queues, makes it well-suited for building scalable, real-time applications. However, it's not perfect, especially for CPU-heavy tasks. Node.js remains popular due to its simplicity, performance, and large ecosystem of packages — made possible through key dependencies like V8 and libuv.</w:t>
+      </w:r>
+    </w:p>
+    <w:p>
+      <w:pPr>
+        <w:jc w:val="both"/>
+        <w:rPr>
+          <w:rFonts w:ascii="Arial" w:hAnsi="Arial" w:cs="Arial"/>
+          <w:sz w:val="28"/>
+          <w:szCs w:val="28"/>
+        </w:rPr>
+      </w:pPr>
+      <w:r>
+        <w:rPr>
+          <w:rFonts w:ascii="Arial" w:hAnsi="Arial" w:cs="Arial"/>
+          <w:sz w:val="28"/>
+          <w:szCs w:val="28"/>
+        </w:rPr>
+        <w:pict w14:anchorId="0FFFFFE5">
+          <v:rect id="_x0000_i1114" style="width:0;height:1.5pt" o:hralign="center" o:hrstd="t" o:hr="t" fillcolor="#a0a0a0" stroked="f"/>
+        </w:pict>
+      </w:r>
+    </w:p>
+    <w:p>
+      <w:pPr>
+        <w:jc w:val="both"/>
+        <w:rPr>
+          <w:rFonts w:ascii="Arial" w:hAnsi="Arial" w:cs="Arial"/>
+          <w:b/>
+          <w:bCs/>
+          <w:sz w:val="28"/>
+          <w:szCs w:val="28"/>
+        </w:rPr>
+      </w:pPr>
+      <w:r>
+        <w:rPr>
+          <w:rFonts w:ascii="Arial" w:hAnsi="Arial" w:cs="Arial"/>
+          <w:b/>
+          <w:bCs/>
+          <w:sz w:val="28"/>
+          <w:szCs w:val="28"/>
+        </w:rPr>
+        <w:lastRenderedPageBreak/>
+        <w:t>1. Evolution of Web Development &amp; The Birth of Full-Stack Roles</w:t>
+      </w:r>
+    </w:p>
+    <w:p>
+      <w:pPr>
+        <w:jc w:val="both"/>
+        <w:rPr>
+          <w:rFonts w:ascii="Arial" w:hAnsi="Arial" w:cs="Arial"/>
+          <w:sz w:val="28"/>
+          <w:szCs w:val="28"/>
+        </w:rPr>
+      </w:pPr>
+      <w:r>
+        <w:rPr>
+          <w:rFonts w:ascii="Arial" w:hAnsi="Arial" w:cs="Arial"/>
+          <w:sz w:val="28"/>
+          <w:szCs w:val="28"/>
+        </w:rPr>
+        <w:t xml:space="preserve">In the early days of the internet, websites were simple documents that displayed plain </w:t>
+      </w:r>
+      <w:r>
+        <w:rPr>
+          <w:rFonts w:ascii="Arial" w:hAnsi="Arial" w:cs="Arial"/>
+          <w:b/>
+          <w:bCs/>
+          <w:sz w:val="28"/>
+          <w:szCs w:val="28"/>
+        </w:rPr>
+        <w:t>text</w:t>
+      </w:r>
+      <w:r>
+        <w:rPr>
+          <w:rFonts w:ascii="Arial" w:hAnsi="Arial" w:cs="Arial"/>
+          <w:sz w:val="28"/>
+          <w:szCs w:val="28"/>
+        </w:rPr>
+        <w:t xml:space="preserve">. Eventually, the demand for better design led to the introduction of </w:t>
+      </w:r>
+      <w:r>
+        <w:rPr>
+          <w:rFonts w:ascii="Arial" w:hAnsi="Arial" w:cs="Arial"/>
+          <w:b/>
+          <w:bCs/>
+          <w:sz w:val="28"/>
+          <w:szCs w:val="28"/>
+        </w:rPr>
+        <w:t>CSS</w:t>
+      </w:r>
+      <w:r>
+        <w:rPr>
+          <w:rFonts w:ascii="Arial" w:hAnsi="Arial" w:cs="Arial"/>
+          <w:sz w:val="28"/>
+          <w:szCs w:val="28"/>
+        </w:rPr>
+        <w:t xml:space="preserve">, which made it possible to style web pages. As user expectations grew, so did the need for </w:t>
+      </w:r>
+      <w:r>
+        <w:rPr>
+          <w:rFonts w:ascii="Arial" w:hAnsi="Arial" w:cs="Arial"/>
+          <w:b/>
+          <w:bCs/>
+          <w:sz w:val="28"/>
+          <w:szCs w:val="28"/>
+        </w:rPr>
+        <w:t>interactivity</w:t>
+      </w:r>
+      <w:r>
+        <w:rPr>
+          <w:rFonts w:ascii="Arial" w:hAnsi="Arial" w:cs="Arial"/>
+          <w:sz w:val="28"/>
+          <w:szCs w:val="28"/>
+        </w:rPr>
+        <w:t xml:space="preserve">, which gave rise to </w:t>
+      </w:r>
+      <w:r>
+        <w:rPr>
+          <w:rFonts w:ascii="Arial" w:hAnsi="Arial" w:cs="Arial"/>
+          <w:b/>
+          <w:bCs/>
+          <w:sz w:val="28"/>
+          <w:szCs w:val="28"/>
+        </w:rPr>
+        <w:t>JavaScript</w:t>
+      </w:r>
+      <w:r>
+        <w:rPr>
+          <w:rFonts w:ascii="Arial" w:hAnsi="Arial" w:cs="Arial"/>
+          <w:sz w:val="28"/>
+          <w:szCs w:val="28"/>
+        </w:rPr>
+        <w:t xml:space="preserve"> — a scripting language designed to run in the browser and manipulate the </w:t>
+      </w:r>
+      <w:r>
+        <w:rPr>
+          <w:rFonts w:ascii="Arial" w:hAnsi="Arial" w:cs="Arial"/>
+          <w:b/>
+          <w:bCs/>
+          <w:sz w:val="28"/>
+          <w:szCs w:val="28"/>
+        </w:rPr>
+        <w:t>DOM (Document Object Model)</w:t>
+      </w:r>
+      <w:r>
+        <w:rPr>
+          <w:rFonts w:ascii="Arial" w:hAnsi="Arial" w:cs="Arial"/>
+          <w:sz w:val="28"/>
+          <w:szCs w:val="28"/>
+        </w:rPr>
+        <w:t>.</w:t>
+      </w:r>
+    </w:p>
+    <w:p>
+      <w:pPr>
+        <w:jc w:val="both"/>
+        <w:rPr>
+          <w:rFonts w:ascii="Arial" w:hAnsi="Arial" w:cs="Arial"/>
+          <w:sz w:val="28"/>
+          <w:szCs w:val="28"/>
+        </w:rPr>
+      </w:pPr>
+      <w:r>
+        <w:rPr>
+          <w:rFonts w:ascii="Arial" w:hAnsi="Arial" w:cs="Arial"/>
+          <w:sz w:val="28"/>
+          <w:szCs w:val="28"/>
+        </w:rPr>
+        <w:t>However, developers who wanted to build both the frontend and backend of an application had to learn two different programming languages. For instance, they used JavaScript for frontend behavior and PHP, Python, or Ruby for backend logic. This split increased the learning curve and development complexity for full-stack developers.</w:t>
+      </w:r>
+    </w:p>
+    <w:p>
+      <w:pPr>
+        <w:jc w:val="both"/>
+        <w:rPr>
+          <w:rFonts w:ascii="Arial" w:hAnsi="Arial" w:cs="Arial"/>
+          <w:sz w:val="28"/>
+          <w:szCs w:val="28"/>
+        </w:rPr>
+      </w:pPr>
+      <w:r>
+        <w:rPr>
+          <w:rFonts w:ascii="Arial" w:hAnsi="Arial" w:cs="Arial"/>
+          <w:sz w:val="28"/>
+          <w:szCs w:val="28"/>
+        </w:rPr>
+        <w:pict w14:anchorId="6B08B48D">
+          <v:rect id="_x0000_i1115" style="width:0;height:1.5pt" o:hralign="center" o:hrstd="t" o:hr="t" fillcolor="#a0a0a0" stroked="f"/>
+        </w:pict>
+      </w:r>
+    </w:p>
+    <w:p>
+      <w:pPr>
+        <w:jc w:val="both"/>
+        <w:rPr>
+          <w:rFonts w:ascii="Arial" w:hAnsi="Arial" w:cs="Arial"/>
+          <w:b/>
+          <w:bCs/>
+          <w:sz w:val="28"/>
+          <w:szCs w:val="28"/>
+        </w:rPr>
+      </w:pPr>
+      <w:r>
+        <w:rPr>
+          <w:rFonts w:ascii="Arial" w:hAnsi="Arial" w:cs="Arial"/>
+          <w:b/>
+          <w:bCs/>
+          <w:sz w:val="28"/>
+          <w:szCs w:val="28"/>
+        </w:rPr>
+        <w:t>2. Why Node.js Was Invented</w:t>
+      </w:r>
+    </w:p>
+    <w:p>
+      <w:pPr>
+        <w:jc w:val="both"/>
+        <w:rPr>
+          <w:rFonts w:ascii="Arial" w:hAnsi="Arial" w:cs="Arial"/>
+          <w:sz w:val="28"/>
+          <w:szCs w:val="28"/>
+        </w:rPr>
+      </w:pPr>
+      <w:r>
+        <w:rPr>
+          <w:rFonts w:ascii="Arial" w:hAnsi="Arial" w:cs="Arial"/>
+          <w:sz w:val="28"/>
+          <w:szCs w:val="28"/>
+        </w:rPr>
+        <w:t xml:space="preserve">Node.js was created to solve this problem. It allowed </w:t>
+      </w:r>
+      <w:r>
+        <w:rPr>
+          <w:rFonts w:ascii="Arial" w:hAnsi="Arial" w:cs="Arial"/>
+          <w:b/>
+          <w:bCs/>
+          <w:sz w:val="28"/>
+          <w:szCs w:val="28"/>
+        </w:rPr>
+        <w:t>JavaScript to run on the server</w:t>
+      </w:r>
+      <w:r>
+        <w:rPr>
+          <w:rFonts w:ascii="Arial" w:hAnsi="Arial" w:cs="Arial"/>
+          <w:sz w:val="28"/>
+          <w:szCs w:val="28"/>
+        </w:rPr>
+        <w:t>, enabling developers to write both frontend and backend logic in the same language. This eliminated the need for switching between different languages and brought consistency to the development workflow. The invention of Node.js empowered JavaScript to leave the browser environment and perform tasks like reading files, handling databases, and managing servers — all of which were previously outside its reach.</w:t>
+      </w:r>
+    </w:p>
+    <w:p>
+      <w:pPr>
+        <w:jc w:val="both"/>
+        <w:rPr>
+          <w:rFonts w:ascii="Arial" w:hAnsi="Arial" w:cs="Arial"/>
+          <w:sz w:val="28"/>
+          <w:szCs w:val="28"/>
+        </w:rPr>
+      </w:pPr>
+      <w:r>
+        <w:rPr>
+          <w:rFonts w:ascii="Arial" w:hAnsi="Arial" w:cs="Arial"/>
+          <w:sz w:val="28"/>
+          <w:szCs w:val="28"/>
+        </w:rPr>
+        <w:pict w14:anchorId="4803868C">
+          <v:rect id="_x0000_i1116" style="width:0;height:1.5pt" o:hralign="center" o:hrstd="t" o:hr="t" fillcolor="#a0a0a0" stroked="f"/>
+        </w:pict>
+      </w:r>
+    </w:p>
+    <w:p>
+      <w:pPr>
+        <w:jc w:val="both"/>
+        <w:rPr>
+          <w:rFonts w:ascii="Arial" w:hAnsi="Arial" w:cs="Arial"/>
+          <w:b/>
+          <w:bCs/>
+          <w:sz w:val="28"/>
+          <w:szCs w:val="28"/>
+        </w:rPr>
+      </w:pPr>
+      <w:r>
+        <w:rPr>
+          <w:rFonts w:ascii="Arial" w:hAnsi="Arial" w:cs="Arial"/>
+          <w:b/>
+          <w:bCs/>
+          <w:sz w:val="28"/>
+          <w:szCs w:val="28"/>
+        </w:rPr>
+        <w:t>3. JavaScript Engine and Code Execution Process</w:t>
+      </w:r>
+    </w:p>
+    <w:p>
+      <w:pPr>
+        <w:jc w:val="both"/>
+        <w:rPr>
+          <w:rFonts w:ascii="Arial" w:hAnsi="Arial" w:cs="Arial"/>
+          <w:sz w:val="28"/>
+          <w:szCs w:val="28"/>
+        </w:rPr>
+      </w:pPr>
+      <w:r>
+        <w:rPr>
+          <w:rFonts w:ascii="Arial" w:hAnsi="Arial" w:cs="Arial"/>
+          <w:sz w:val="28"/>
+          <w:szCs w:val="28"/>
+        </w:rPr>
+        <w:t xml:space="preserve">JavaScript runs inside the browser using a </w:t>
+      </w:r>
+      <w:r>
+        <w:rPr>
+          <w:rFonts w:ascii="Arial" w:hAnsi="Arial" w:cs="Arial"/>
+          <w:b/>
+          <w:bCs/>
+          <w:sz w:val="28"/>
+          <w:szCs w:val="28"/>
+        </w:rPr>
+        <w:t>JavaScript engine</w:t>
+      </w:r>
+      <w:r>
+        <w:rPr>
+          <w:rFonts w:ascii="Arial" w:hAnsi="Arial" w:cs="Arial"/>
+          <w:sz w:val="28"/>
+          <w:szCs w:val="28"/>
+        </w:rPr>
+        <w:t xml:space="preserve"> — for example, Chrome uses the </w:t>
+      </w:r>
+      <w:r>
+        <w:rPr>
+          <w:rFonts w:ascii="Arial" w:hAnsi="Arial" w:cs="Arial"/>
+          <w:b/>
+          <w:bCs/>
+          <w:sz w:val="28"/>
+          <w:szCs w:val="28"/>
+        </w:rPr>
+        <w:t>V8 engine</w:t>
+      </w:r>
+      <w:r>
+        <w:rPr>
+          <w:rFonts w:ascii="Arial" w:hAnsi="Arial" w:cs="Arial"/>
+          <w:sz w:val="28"/>
+          <w:szCs w:val="28"/>
+        </w:rPr>
+        <w:t>. When JS code is executed, it goes through the following process:</w:t>
+      </w:r>
+    </w:p>
+    <w:p>
+      <w:pPr>
+        <w:jc w:val="both"/>
+        <w:rPr>
+          <w:rFonts w:ascii="Arial" w:hAnsi="Arial" w:cs="Arial"/>
+          <w:sz w:val="28"/>
+          <w:szCs w:val="28"/>
+        </w:rPr>
+      </w:pPr>
+      <w:r>
+        <w:rPr>
+          <w:rFonts w:ascii="Arial" w:hAnsi="Arial" w:cs="Arial"/>
+          <w:b/>
+          <w:bCs/>
+          <w:sz w:val="28"/>
+          <w:szCs w:val="28"/>
+        </w:rPr>
+        <w:t>JS Code → Parser → Abstract Syntax Tree (AST) → Interpreter → Compiler → Output</w:t>
+      </w:r>
+    </w:p>
+    <w:p>
+      <w:pPr>
+        <w:jc w:val="both"/>
+        <w:rPr>
+          <w:rFonts w:ascii="Arial" w:hAnsi="Arial" w:cs="Arial"/>
+          <w:sz w:val="28"/>
+          <w:szCs w:val="28"/>
+        </w:rPr>
+      </w:pPr>
+      <w:r>
+        <w:rPr>
+          <w:rFonts w:ascii="Arial" w:hAnsi="Arial" w:cs="Arial"/>
+          <w:sz w:val="28"/>
+          <w:szCs w:val="28"/>
+        </w:rPr>
+        <w:t xml:space="preserve">First, the parser reads the JavaScript code and converts it into an </w:t>
+      </w:r>
+      <w:r>
+        <w:rPr>
+          <w:rFonts w:ascii="Arial" w:hAnsi="Arial" w:cs="Arial"/>
+          <w:b/>
+          <w:bCs/>
+          <w:sz w:val="28"/>
+          <w:szCs w:val="28"/>
+        </w:rPr>
+        <w:t>Abstract Syntax Tree (AST)</w:t>
+      </w:r>
+      <w:r>
+        <w:rPr>
+          <w:rFonts w:ascii="Arial" w:hAnsi="Arial" w:cs="Arial"/>
+          <w:sz w:val="28"/>
+          <w:szCs w:val="28"/>
+        </w:rPr>
+        <w:t xml:space="preserve"> — a tree-like representation of the code structure. The </w:t>
+      </w:r>
+      <w:r>
+        <w:rPr>
+          <w:rFonts w:ascii="Arial" w:hAnsi="Arial" w:cs="Arial"/>
+          <w:b/>
+          <w:bCs/>
+          <w:sz w:val="28"/>
+          <w:szCs w:val="28"/>
+        </w:rPr>
+        <w:t>interpreter</w:t>
+      </w:r>
+      <w:r>
+        <w:rPr>
+          <w:rFonts w:ascii="Arial" w:hAnsi="Arial" w:cs="Arial"/>
+          <w:sz w:val="28"/>
+          <w:szCs w:val="28"/>
+        </w:rPr>
+        <w:t xml:space="preserve"> starts executing the code line-by-line for quick feedback, while the </w:t>
+      </w:r>
+      <w:r>
+        <w:rPr>
+          <w:rFonts w:ascii="Arial" w:hAnsi="Arial" w:cs="Arial"/>
+          <w:b/>
+          <w:bCs/>
+          <w:sz w:val="28"/>
+          <w:szCs w:val="28"/>
+        </w:rPr>
+        <w:t>compiler</w:t>
+      </w:r>
+      <w:r>
+        <w:rPr>
+          <w:rFonts w:ascii="Arial" w:hAnsi="Arial" w:cs="Arial"/>
+          <w:sz w:val="28"/>
+          <w:szCs w:val="28"/>
+        </w:rPr>
+        <w:t xml:space="preserve"> (often a Just-In-Time compiler) optimizes the code for better performance during execution. The output is what the user sees or what the program returns.</w:t>
+      </w:r>
+    </w:p>
+    <w:p>
+      <w:pPr>
+        <w:jc w:val="both"/>
+        <w:rPr>
+          <w:rFonts w:ascii="Arial" w:hAnsi="Arial" w:cs="Arial"/>
+          <w:sz w:val="28"/>
+          <w:szCs w:val="28"/>
+        </w:rPr>
+      </w:pPr>
+      <w:r>
+        <w:rPr>
+          <w:rFonts w:ascii="Arial" w:hAnsi="Arial" w:cs="Arial"/>
+          <w:sz w:val="28"/>
+          <w:szCs w:val="28"/>
+        </w:rPr>
+        <w:pict w14:anchorId="4A4D967B">
+          <v:rect id="_x0000_i1117" style="width:0;height:1.5pt" o:hralign="center" o:hrstd="t" o:hr="t" fillcolor="#a0a0a0" stroked="f"/>
+        </w:pict>
+      </w:r>
+    </w:p>
+    <w:p>
+      <w:pPr>
+        <w:jc w:val="both"/>
+        <w:rPr>
+          <w:rFonts w:ascii="Arial" w:hAnsi="Arial" w:cs="Arial"/>
+          <w:b/>
+          <w:bCs/>
+          <w:sz w:val="28"/>
+          <w:szCs w:val="28"/>
+        </w:rPr>
+      </w:pPr>
+      <w:r>
+        <w:rPr>
+          <w:rFonts w:ascii="Arial" w:hAnsi="Arial" w:cs="Arial"/>
+          <w:b/>
+          <w:bCs/>
+          <w:sz w:val="28"/>
+          <w:szCs w:val="28"/>
+        </w:rPr>
+        <w:t>4. What Is Node.js? A JavaScript Runtime Outside the Browser</w:t>
+      </w:r>
+    </w:p>
+    <w:p>
+      <w:pPr>
+        <w:jc w:val="both"/>
+        <w:rPr>
+          <w:rFonts w:ascii="Arial" w:hAnsi="Arial" w:cs="Arial"/>
+          <w:sz w:val="28"/>
+          <w:szCs w:val="28"/>
+        </w:rPr>
+      </w:pPr>
+      <w:r>
+        <w:rPr>
+          <w:rFonts w:ascii="Arial" w:hAnsi="Arial" w:cs="Arial"/>
+          <w:b/>
+          <w:bCs/>
+          <w:sz w:val="28"/>
+          <w:szCs w:val="28"/>
+        </w:rPr>
+        <w:lastRenderedPageBreak/>
+        <w:t>Node.js</w:t>
+      </w:r>
+      <w:r>
+        <w:rPr>
+          <w:rFonts w:ascii="Arial" w:hAnsi="Arial" w:cs="Arial"/>
+          <w:sz w:val="28"/>
+          <w:szCs w:val="28"/>
+        </w:rPr>
+        <w:t xml:space="preserve"> is not a programming language or framework — it’s a </w:t>
+      </w:r>
+      <w:r>
+        <w:rPr>
+          <w:rFonts w:ascii="Arial" w:hAnsi="Arial" w:cs="Arial"/>
+          <w:b/>
+          <w:bCs/>
+          <w:sz w:val="28"/>
+          <w:szCs w:val="28"/>
+        </w:rPr>
+        <w:t>JavaScript runtime environment</w:t>
+      </w:r>
+      <w:r>
+        <w:rPr>
+          <w:rFonts w:ascii="Arial" w:hAnsi="Arial" w:cs="Arial"/>
+          <w:sz w:val="28"/>
+          <w:szCs w:val="28"/>
+        </w:rPr>
+        <w:t xml:space="preserve"> built using </w:t>
+      </w:r>
+      <w:r>
+        <w:rPr>
+          <w:rFonts w:ascii="Arial" w:hAnsi="Arial" w:cs="Arial"/>
+          <w:b/>
+          <w:bCs/>
+          <w:sz w:val="28"/>
+          <w:szCs w:val="28"/>
+        </w:rPr>
+        <w:t>C, C++</w:t>
+      </w:r>
+      <w:r>
+        <w:rPr>
+          <w:rFonts w:ascii="Arial" w:hAnsi="Arial" w:cs="Arial"/>
+          <w:sz w:val="28"/>
+          <w:szCs w:val="28"/>
+        </w:rPr>
+        <w:t xml:space="preserve">, and the </w:t>
+      </w:r>
+      <w:r>
+        <w:rPr>
+          <w:rFonts w:ascii="Arial" w:hAnsi="Arial" w:cs="Arial"/>
+          <w:b/>
+          <w:bCs/>
+          <w:sz w:val="28"/>
+          <w:szCs w:val="28"/>
+        </w:rPr>
+        <w:t>V8 engine</w:t>
+      </w:r>
+      <w:r>
+        <w:rPr>
+          <w:rFonts w:ascii="Arial" w:hAnsi="Arial" w:cs="Arial"/>
+          <w:sz w:val="28"/>
+          <w:szCs w:val="28"/>
+        </w:rPr>
+        <w:t xml:space="preserve">. It allows JavaScript to be executed </w:t>
+      </w:r>
+      <w:r>
+        <w:rPr>
+          <w:rFonts w:ascii="Arial" w:hAnsi="Arial" w:cs="Arial"/>
+          <w:b/>
+          <w:bCs/>
+          <w:sz w:val="28"/>
+          <w:szCs w:val="28"/>
+        </w:rPr>
+        <w:t>outside the browser</w:t>
+      </w:r>
+      <w:r>
+        <w:rPr>
+          <w:rFonts w:ascii="Arial" w:hAnsi="Arial" w:cs="Arial"/>
+          <w:sz w:val="28"/>
+          <w:szCs w:val="28"/>
+        </w:rPr>
+        <w:t>, especially on the server-side. This makes it possible to use JavaScript to handle files, databases, APIs, network requests, and more — capabilities that traditional JavaScript running in the browser doesn't have.</w:t>
+      </w:r>
+    </w:p>
+    <w:p>
+      <w:pPr>
+        <w:jc w:val="both"/>
+        <w:rPr>
+          <w:rFonts w:ascii="Arial" w:hAnsi="Arial" w:cs="Arial"/>
+          <w:sz w:val="28"/>
+          <w:szCs w:val="28"/>
+        </w:rPr>
+      </w:pPr>
+      <w:r>
+        <w:rPr>
+          <w:rFonts w:ascii="Arial" w:hAnsi="Arial" w:cs="Arial"/>
+          <w:sz w:val="28"/>
+          <w:szCs w:val="28"/>
+        </w:rPr>
+        <w:pict w14:anchorId="1D92BC8F">
+          <v:rect id="_x0000_i1118" style="width:0;height:1.5pt" o:hralign="center" o:hrstd="t" o:hr="t" fillcolor="#a0a0a0" stroked="f"/>
+        </w:pict>
+      </w:r>
+    </w:p>
+    <w:p>
+      <w:pPr>
+        <w:jc w:val="both"/>
+        <w:rPr>
+          <w:rFonts w:ascii="Arial" w:hAnsi="Arial" w:cs="Arial"/>
+          <w:b/>
+          <w:bCs/>
+          <w:sz w:val="28"/>
+          <w:szCs w:val="28"/>
+        </w:rPr>
+      </w:pPr>
+      <w:r>
+        <w:rPr>
+          <w:rFonts w:ascii="Arial" w:hAnsi="Arial" w:cs="Arial"/>
+          <w:b/>
+          <w:bCs/>
+          <w:sz w:val="28"/>
+          <w:szCs w:val="28"/>
+        </w:rPr>
+        <w:t>5. Why JavaScript Could Not Access the Server Before Node.js</w:t>
+      </w:r>
+    </w:p>
+    <w:p>
+      <w:pPr>
+        <w:jc w:val="both"/>
+        <w:rPr>
+          <w:rFonts w:ascii="Arial" w:hAnsi="Arial" w:cs="Arial"/>
+          <w:sz w:val="28"/>
+          <w:szCs w:val="28"/>
+        </w:rPr>
+      </w:pPr>
+      <w:r>
+        <w:rPr>
+          <w:rFonts w:ascii="Arial" w:hAnsi="Arial" w:cs="Arial"/>
+          <w:sz w:val="28"/>
+          <w:szCs w:val="28"/>
+        </w:rPr>
+        <w:t xml:space="preserve">In a browser, JavaScript is sandboxed for security reasons. It only has access to the </w:t>
+      </w:r>
+      <w:r>
+        <w:rPr>
+          <w:rFonts w:ascii="Arial" w:hAnsi="Arial" w:cs="Arial"/>
+          <w:b/>
+          <w:bCs/>
+          <w:sz w:val="28"/>
+          <w:szCs w:val="28"/>
+        </w:rPr>
+        <w:t>DOM</w:t>
+      </w:r>
+      <w:r>
+        <w:rPr>
+          <w:rFonts w:ascii="Arial" w:hAnsi="Arial" w:cs="Arial"/>
+          <w:sz w:val="28"/>
+          <w:szCs w:val="28"/>
+        </w:rPr>
+        <w:t xml:space="preserve">, which allows it to manipulate HTML, CSS, and handle browser-based events. It </w:t>
+      </w:r>
+      <w:r>
+        <w:rPr>
+          <w:rFonts w:ascii="Arial" w:hAnsi="Arial" w:cs="Arial"/>
+          <w:b/>
+          <w:bCs/>
+          <w:sz w:val="28"/>
+          <w:szCs w:val="28"/>
+        </w:rPr>
+        <w:t>cannot directly access the file system, server, or databases</w:t>
+      </w:r>
+      <w:r>
+        <w:rPr>
+          <w:rFonts w:ascii="Arial" w:hAnsi="Arial" w:cs="Arial"/>
+          <w:sz w:val="28"/>
+          <w:szCs w:val="28"/>
+        </w:rPr>
+        <w:t xml:space="preserve"> — features that backend languages like PHP or Python can handle. This limitation is what Node.js overcame by creating a bridge between JS and the server environment.</w:t>
+      </w:r>
+    </w:p>
+    <w:p>
+      <w:pPr>
+        <w:jc w:val="both"/>
+        <w:rPr>
+          <w:rFonts w:ascii="Arial" w:hAnsi="Arial" w:cs="Arial"/>
+          <w:sz w:val="28"/>
+          <w:szCs w:val="28"/>
+        </w:rPr>
+      </w:pPr>
+      <w:r>
+        <w:rPr>
+          <w:rFonts w:ascii="Arial" w:hAnsi="Arial" w:cs="Arial"/>
+          <w:sz w:val="28"/>
+          <w:szCs w:val="28"/>
+        </w:rPr>
+        <w:pict w14:anchorId="2158858E">
+          <v:rect id="_x0000_i1119" style="width:0;height:1.5pt" o:hralign="center" o:hrstd="t" o:hr="t" fillcolor="#a0a0a0" stroked="f"/>
+        </w:pict>
+      </w:r>
+    </w:p>
+    <w:p>
+      <w:pPr>
+        <w:jc w:val="both"/>
+        <w:rPr>
+          <w:rFonts w:ascii="Arial" w:hAnsi="Arial" w:cs="Arial"/>
+          <w:b/>
+          <w:bCs/>
+          <w:sz w:val="28"/>
+          <w:szCs w:val="28"/>
+        </w:rPr>
+      </w:pPr>
+      <w:r>
+        <w:rPr>
+          <w:rFonts w:ascii="Arial" w:hAnsi="Arial" w:cs="Arial"/>
+          <w:b/>
+          <w:bCs/>
+          <w:sz w:val="28"/>
+          <w:szCs w:val="28"/>
+        </w:rPr>
+        <w:t>6. How Node.js Executes Code: Key Components</w:t>
+      </w:r>
+    </w:p>
+    <w:p>
+      <w:pPr>
+        <w:jc w:val="both"/>
+        <w:rPr>
+          <w:rFonts w:ascii="Arial" w:hAnsi="Arial" w:cs="Arial"/>
+          <w:sz w:val="28"/>
+          <w:szCs w:val="28"/>
+        </w:rPr>
+      </w:pPr>
+      <w:r>
+        <w:rPr>
+          <w:rFonts w:ascii="Arial" w:hAnsi="Arial" w:cs="Arial"/>
+          <w:sz w:val="28"/>
+          <w:szCs w:val="28"/>
+        </w:rPr>
+        <w:t>Node.js handles code execution using several internal components:</w:t>
+      </w:r>
+    </w:p>
+    <w:p>
+      <w:pPr>
+        <w:numPr>
+          <w:ilvl w:val="0"/>
+          <w:numId w:val="117"/>
+        </w:numPr>
+        <w:jc w:val="both"/>
+        <w:rPr>
+          <w:rFonts w:ascii="Arial" w:hAnsi="Arial" w:cs="Arial"/>
+          <w:sz w:val="28"/>
+          <w:szCs w:val="28"/>
+        </w:rPr>
+      </w:pPr>
+      <w:r>
+        <w:rPr>
+          <w:rFonts w:ascii="Arial" w:hAnsi="Arial" w:cs="Arial"/>
+          <w:b/>
+          <w:bCs/>
+          <w:sz w:val="28"/>
+          <w:szCs w:val="28"/>
+        </w:rPr>
+        <w:t>Call Stack</w:t>
+      </w:r>
+      <w:r>
+        <w:rPr>
+          <w:rFonts w:ascii="Arial" w:hAnsi="Arial" w:cs="Arial"/>
+          <w:sz w:val="28"/>
+          <w:szCs w:val="28"/>
+        </w:rPr>
+        <w:t>: This keeps track of function calls and their order.</w:t>
+      </w:r>
+    </w:p>
+    <w:p>
+      <w:pPr>
+        <w:numPr>
+          <w:ilvl w:val="0"/>
+          <w:numId w:val="117"/>
+        </w:numPr>
+        <w:jc w:val="both"/>
+        <w:rPr>
+          <w:rFonts w:ascii="Arial" w:hAnsi="Arial" w:cs="Arial"/>
+          <w:sz w:val="28"/>
+          <w:szCs w:val="28"/>
+        </w:rPr>
+      </w:pPr>
+      <w:r>
+        <w:rPr>
+          <w:rFonts w:ascii="Arial" w:hAnsi="Arial" w:cs="Arial"/>
+          <w:b/>
+          <w:bCs/>
+          <w:sz w:val="28"/>
+          <w:szCs w:val="28"/>
+        </w:rPr>
+        <w:t>Heap</w:t>
+      </w:r>
+      <w:r>
+        <w:rPr>
+          <w:rFonts w:ascii="Arial" w:hAnsi="Arial" w:cs="Arial"/>
+          <w:sz w:val="28"/>
+          <w:szCs w:val="28"/>
+        </w:rPr>
+        <w:t>: An area in memory used to store objects and variables.</w:t>
+      </w:r>
+    </w:p>
+    <w:p>
+      <w:pPr>
+        <w:numPr>
+          <w:ilvl w:val="0"/>
+          <w:numId w:val="117"/>
+        </w:numPr>
+        <w:jc w:val="both"/>
+        <w:rPr>
+          <w:rFonts w:ascii="Arial" w:hAnsi="Arial" w:cs="Arial"/>
+          <w:sz w:val="28"/>
+          <w:szCs w:val="28"/>
+        </w:rPr>
+      </w:pPr>
+      <w:r>
+        <w:rPr>
+          <w:rFonts w:ascii="Arial" w:hAnsi="Arial" w:cs="Arial"/>
+          <w:b/>
+          <w:bCs/>
+          <w:sz w:val="28"/>
+          <w:szCs w:val="28"/>
+        </w:rPr>
+        <w:t>Web APIs</w:t>
+      </w:r>
+      <w:r>
+        <w:rPr>
+          <w:rFonts w:ascii="Arial" w:hAnsi="Arial" w:cs="Arial"/>
+          <w:sz w:val="28"/>
+          <w:szCs w:val="28"/>
+        </w:rPr>
+        <w:t>: When asynchronous tasks (like timers or network requests) are initiated, they are handed over to these APIs provided by Node (not the browser).</w:t>
+      </w:r>
+    </w:p>
+    <w:p>
+      <w:pPr>
+        <w:numPr>
+          <w:ilvl w:val="0"/>
+          <w:numId w:val="117"/>
+        </w:numPr>
+        <w:jc w:val="both"/>
+        <w:rPr>
+          <w:rFonts w:ascii="Arial" w:hAnsi="Arial" w:cs="Arial"/>
+          <w:sz w:val="28"/>
+          <w:szCs w:val="28"/>
+        </w:rPr>
+      </w:pPr>
+      <w:r>
+        <w:rPr>
+          <w:rFonts w:ascii="Arial" w:hAnsi="Arial" w:cs="Arial"/>
+          <w:b/>
+          <w:bCs/>
+          <w:sz w:val="28"/>
+          <w:szCs w:val="28"/>
+        </w:rPr>
+        <w:t>Callback Queue</w:t>
+      </w:r>
+      <w:r>
+        <w:rPr>
+          <w:rFonts w:ascii="Arial" w:hAnsi="Arial" w:cs="Arial"/>
+          <w:sz w:val="28"/>
+          <w:szCs w:val="28"/>
+        </w:rPr>
+        <w:t>: When async tasks are complete, their callback functions are queued here.</w:t>
+      </w:r>
+    </w:p>
+    <w:p>
+      <w:pPr>
+        <w:numPr>
+          <w:ilvl w:val="0"/>
+          <w:numId w:val="117"/>
+        </w:numPr>
+        <w:jc w:val="both"/>
+        <w:rPr>
+          <w:rFonts w:ascii="Arial" w:hAnsi="Arial" w:cs="Arial"/>
+          <w:sz w:val="28"/>
+          <w:szCs w:val="28"/>
+        </w:rPr>
+      </w:pPr>
+      <w:r>
+        <w:rPr>
+          <w:rFonts w:ascii="Arial" w:hAnsi="Arial" w:cs="Arial"/>
+          <w:b/>
+          <w:bCs/>
+          <w:sz w:val="28"/>
+          <w:szCs w:val="28"/>
+        </w:rPr>
+        <w:t>Event Loop</w:t>
+      </w:r>
+      <w:r>
+        <w:rPr>
+          <w:rFonts w:ascii="Arial" w:hAnsi="Arial" w:cs="Arial"/>
+          <w:sz w:val="28"/>
+          <w:szCs w:val="28"/>
+        </w:rPr>
+        <w:t>: Continuously checks if the call stack is empty and if there are callbacks in the queue. If so, it moves them to the call stack to be executed.</w:t>
+      </w:r>
+    </w:p>
+    <w:p>
+      <w:pPr>
+        <w:jc w:val="both"/>
+        <w:rPr>
+          <w:rFonts w:ascii="Arial" w:hAnsi="Arial" w:cs="Arial"/>
+          <w:sz w:val="28"/>
+          <w:szCs w:val="28"/>
+        </w:rPr>
+      </w:pPr>
+      <w:r>
+        <w:rPr>
+          <w:rFonts w:ascii="Arial" w:hAnsi="Arial" w:cs="Arial"/>
+          <w:sz w:val="28"/>
+          <w:szCs w:val="28"/>
+        </w:rPr>
+        <w:t xml:space="preserve">This system allows Node.js to handle thousands of concurrent connections </w:t>
+      </w:r>
+      <w:r>
+        <w:rPr>
+          <w:rFonts w:ascii="Arial" w:hAnsi="Arial" w:cs="Arial"/>
+          <w:b/>
+          <w:bCs/>
+          <w:sz w:val="28"/>
+          <w:szCs w:val="28"/>
+        </w:rPr>
+        <w:t>without blocking</w:t>
+      </w:r>
+      <w:r>
+        <w:rPr>
+          <w:rFonts w:ascii="Arial" w:hAnsi="Arial" w:cs="Arial"/>
+          <w:sz w:val="28"/>
+          <w:szCs w:val="28"/>
+        </w:rPr>
+        <w:t>, making it perfect for real-time applications.</w:t>
+      </w:r>
+    </w:p>
+    <w:p>
+      <w:pPr>
+        <w:jc w:val="both"/>
+        <w:rPr>
+          <w:rFonts w:ascii="Arial" w:hAnsi="Arial" w:cs="Arial"/>
+          <w:sz w:val="28"/>
+          <w:szCs w:val="28"/>
+        </w:rPr>
+      </w:pPr>
+      <w:r>
+        <w:rPr>
+          <w:rFonts w:ascii="Arial" w:hAnsi="Arial" w:cs="Arial"/>
+          <w:sz w:val="28"/>
+          <w:szCs w:val="28"/>
+        </w:rPr>
+        <w:t xml:space="preserve">When Node.js runs a JavaScript program, the process starts with the </w:t>
+      </w:r>
+      <w:r>
+        <w:rPr>
+          <w:rFonts w:ascii="Arial" w:hAnsi="Arial" w:cs="Arial"/>
+          <w:b/>
+          <w:bCs/>
+          <w:sz w:val="28"/>
+          <w:szCs w:val="28"/>
+        </w:rPr>
+        <w:t>Call Stack</w:t>
+      </w:r>
+      <w:r>
+        <w:rPr>
+          <w:rFonts w:ascii="Arial" w:hAnsi="Arial" w:cs="Arial"/>
+          <w:sz w:val="28"/>
+          <w:szCs w:val="28"/>
+        </w:rPr>
+        <w:t xml:space="preserve">, where all function calls are tracked. Whenever a function is invoked, it is pushed onto the stack. If a function involves a long-running task, such as reading a file or making a network request, it doesn’t wait there. Instead, Node.js offloads this task to the </w:t>
+      </w:r>
+      <w:r>
+        <w:rPr>
+          <w:rFonts w:ascii="Arial" w:hAnsi="Arial" w:cs="Arial"/>
+          <w:b/>
+          <w:bCs/>
+          <w:sz w:val="28"/>
+          <w:szCs w:val="28"/>
+        </w:rPr>
+        <w:t>Web APIs</w:t>
+      </w:r>
+      <w:r>
+        <w:rPr>
+          <w:rFonts w:ascii="Arial" w:hAnsi="Arial" w:cs="Arial"/>
+          <w:sz w:val="28"/>
+          <w:szCs w:val="28"/>
+        </w:rPr>
+        <w:t xml:space="preserve">, which are provided by the environment (not part of JavaScript itself). These APIs handle operations like timers, HTTP requests, or file system access independently. Once the asynchronous task is completed, a </w:t>
+      </w:r>
+      <w:r>
+        <w:rPr>
+          <w:rFonts w:ascii="Arial" w:hAnsi="Arial" w:cs="Arial"/>
+          <w:b/>
+          <w:bCs/>
+          <w:sz w:val="28"/>
+          <w:szCs w:val="28"/>
+        </w:rPr>
+        <w:t>callback function</w:t>
+      </w:r>
+      <w:r>
+        <w:rPr>
+          <w:rFonts w:ascii="Arial" w:hAnsi="Arial" w:cs="Arial"/>
+          <w:sz w:val="28"/>
+          <w:szCs w:val="28"/>
+        </w:rPr>
+        <w:t xml:space="preserve"> associated with that task is sent to </w:t>
+      </w:r>
+      <w:r>
+        <w:rPr>
+          <w:rFonts w:ascii="Arial" w:hAnsi="Arial" w:cs="Arial"/>
+          <w:sz w:val="28"/>
+          <w:szCs w:val="28"/>
+        </w:rPr>
+        <w:lastRenderedPageBreak/>
+        <w:t xml:space="preserve">the </w:t>
+      </w:r>
+      <w:r>
+        <w:rPr>
+          <w:rFonts w:ascii="Arial" w:hAnsi="Arial" w:cs="Arial"/>
+          <w:b/>
+          <w:bCs/>
+          <w:sz w:val="28"/>
+          <w:szCs w:val="28"/>
+        </w:rPr>
+        <w:t>Callback Queue</w:t>
+      </w:r>
+      <w:r>
+        <w:rPr>
+          <w:rFonts w:ascii="Arial" w:hAnsi="Arial" w:cs="Arial"/>
+          <w:sz w:val="28"/>
+          <w:szCs w:val="28"/>
+        </w:rPr>
+        <w:t xml:space="preserve">. Meanwhile, the </w:t>
+      </w:r>
+      <w:r>
+        <w:rPr>
+          <w:rFonts w:ascii="Arial" w:hAnsi="Arial" w:cs="Arial"/>
+          <w:b/>
+          <w:bCs/>
+          <w:sz w:val="28"/>
+          <w:szCs w:val="28"/>
+        </w:rPr>
+        <w:t>Event Loop</w:t>
+      </w:r>
+      <w:r>
+        <w:rPr>
+          <w:rFonts w:ascii="Arial" w:hAnsi="Arial" w:cs="Arial"/>
+          <w:sz w:val="28"/>
+          <w:szCs w:val="28"/>
+        </w:rPr>
+        <w:t xml:space="preserve"> is constantly checking whether the call stack is empty. If it is, the event loop pushes the next function from the callback queue onto the call stack for execution. While this happens, Node.js also uses a </w:t>
+      </w:r>
+      <w:r>
+        <w:rPr>
+          <w:rFonts w:ascii="Arial" w:hAnsi="Arial" w:cs="Arial"/>
+          <w:b/>
+          <w:bCs/>
+          <w:sz w:val="28"/>
+          <w:szCs w:val="28"/>
+        </w:rPr>
+        <w:t>Heap</w:t>
+      </w:r>
+      <w:r>
+        <w:rPr>
+          <w:rFonts w:ascii="Arial" w:hAnsi="Arial" w:cs="Arial"/>
+          <w:sz w:val="28"/>
+          <w:szCs w:val="28"/>
+        </w:rPr>
+        <w:t xml:space="preserve"> — a memory space — to store variables and objects. This architecture allows Node.js to handle multiple requests concurrently and efficiently without blocking the main thread, making it ideal for real-time and high-performance applications.</w:t>
+      </w:r>
+    </w:p>
+    <w:p>
+      <w:pPr>
+        <w:jc w:val="both"/>
+        <w:rPr>
+          <w:rFonts w:ascii="Arial" w:hAnsi="Arial" w:cs="Arial"/>
+          <w:sz w:val="28"/>
+          <w:szCs w:val="28"/>
+        </w:rPr>
+      </w:pPr>
+      <w:r>
+        <w:rPr>
+          <w:rFonts w:ascii="Arial" w:hAnsi="Arial" w:cs="Arial"/>
+          <w:sz w:val="28"/>
+          <w:szCs w:val="28"/>
+        </w:rPr>
+        <w:pict w14:anchorId="5C0856A0">
+          <v:rect id="_x0000_i1120" style="width:0;height:1.5pt" o:hralign="center" o:hrstd="t" o:hr="t" fillcolor="#a0a0a0" stroked="f"/>
+        </w:pict>
+      </w:r>
+    </w:p>
+    <w:p>
+      <w:pPr>
+        <w:jc w:val="both"/>
+        <w:rPr>
+          <w:rFonts w:ascii="Arial" w:hAnsi="Arial" w:cs="Arial"/>
+          <w:b/>
+          <w:bCs/>
+          <w:sz w:val="28"/>
+          <w:szCs w:val="28"/>
+        </w:rPr>
+      </w:pPr>
+      <w:r>
+        <w:rPr>
+          <w:rFonts w:ascii="Arial" w:hAnsi="Arial" w:cs="Arial"/>
+          <w:b/>
+          <w:bCs/>
+          <w:sz w:val="28"/>
+          <w:szCs w:val="28"/>
+        </w:rPr>
+        <w:t>7. Node.js Architecture and Dependencies: V8 and libuv</w:t>
+      </w:r>
+    </w:p>
+    <w:p>
+      <w:pPr>
+        <w:jc w:val="both"/>
+        <w:rPr>
+          <w:rFonts w:ascii="Arial" w:hAnsi="Arial" w:cs="Arial"/>
+          <w:sz w:val="28"/>
+          <w:szCs w:val="28"/>
+        </w:rPr>
+      </w:pPr>
+      <w:r>
+        <w:rPr>
+          <w:rFonts w:ascii="Arial" w:hAnsi="Arial" w:cs="Arial"/>
+          <w:sz w:val="28"/>
+          <w:szCs w:val="28"/>
+        </w:rPr>
+        <w:t>Node.js relies on two major components:</w:t>
+      </w:r>
+    </w:p>
+    <w:p>
+      <w:pPr>
+        <w:numPr>
+          <w:ilvl w:val="0"/>
+          <w:numId w:val="118"/>
+        </w:numPr>
+        <w:jc w:val="both"/>
+        <w:rPr>
+          <w:rFonts w:ascii="Arial" w:hAnsi="Arial" w:cs="Arial"/>
+          <w:sz w:val="28"/>
+          <w:szCs w:val="28"/>
+        </w:rPr>
+      </w:pPr>
+      <w:r>
+        <w:rPr>
+          <w:rFonts w:ascii="Arial" w:hAnsi="Arial" w:cs="Arial"/>
+          <w:b/>
+          <w:bCs/>
+          <w:sz w:val="28"/>
+          <w:szCs w:val="28"/>
+        </w:rPr>
+        <w:t>V8 Engine</w:t>
+      </w:r>
+      <w:r>
+        <w:rPr>
+          <w:rFonts w:ascii="Arial" w:hAnsi="Arial" w:cs="Arial"/>
+          <w:sz w:val="28"/>
+          <w:szCs w:val="28"/>
+        </w:rPr>
+        <w:t>: Developed by Google, this is the same engine used in Chrome to execute JavaScript. It converts JS into machine code quickly and efficiently.</w:t>
+      </w:r>
+    </w:p>
+    <w:p>
+      <w:pPr>
+        <w:numPr>
+          <w:ilvl w:val="0"/>
+          <w:numId w:val="118"/>
+        </w:numPr>
+        <w:jc w:val="both"/>
+        <w:rPr>
+          <w:rFonts w:ascii="Arial" w:hAnsi="Arial" w:cs="Arial"/>
+          <w:sz w:val="28"/>
+          <w:szCs w:val="28"/>
+        </w:rPr>
+      </w:pPr>
+      <w:r>
+        <w:rPr>
+          <w:rFonts w:ascii="Arial" w:hAnsi="Arial" w:cs="Arial"/>
+          <w:b/>
+          <w:bCs/>
+          <w:sz w:val="28"/>
+          <w:szCs w:val="28"/>
+        </w:rPr>
+        <w:t>libuv</w:t>
+      </w:r>
+      <w:r>
+        <w:rPr>
+          <w:rFonts w:ascii="Arial" w:hAnsi="Arial" w:cs="Arial"/>
+          <w:sz w:val="28"/>
+          <w:szCs w:val="28"/>
+        </w:rPr>
+        <w:t xml:space="preserve">: A C library that provides </w:t>
+      </w:r>
+      <w:r>
+        <w:rPr>
+          <w:rFonts w:ascii="Arial" w:hAnsi="Arial" w:cs="Arial"/>
+          <w:b/>
+          <w:bCs/>
+          <w:sz w:val="28"/>
+          <w:szCs w:val="28"/>
+        </w:rPr>
+        <w:t>event-driven architecture</w:t>
+      </w:r>
+      <w:r>
+        <w:rPr>
+          <w:rFonts w:ascii="Arial" w:hAnsi="Arial" w:cs="Arial"/>
+          <w:sz w:val="28"/>
+          <w:szCs w:val="28"/>
+        </w:rPr>
+        <w:t xml:space="preserve"> and handles </w:t>
+      </w:r>
+      <w:r>
+        <w:rPr>
+          <w:rFonts w:ascii="Arial" w:hAnsi="Arial" w:cs="Arial"/>
+          <w:b/>
+          <w:bCs/>
+          <w:sz w:val="28"/>
+          <w:szCs w:val="28"/>
+        </w:rPr>
+        <w:t>asynchronous I/O operations</w:t>
+      </w:r>
+      <w:r>
+        <w:rPr>
+          <w:rFonts w:ascii="Arial" w:hAnsi="Arial" w:cs="Arial"/>
+          <w:sz w:val="28"/>
+          <w:szCs w:val="28"/>
+        </w:rPr>
+        <w:t xml:space="preserve">. It manages the </w:t>
+      </w:r>
+      <w:r>
+        <w:rPr>
+          <w:rFonts w:ascii="Arial" w:hAnsi="Arial" w:cs="Arial"/>
+          <w:b/>
+          <w:bCs/>
+          <w:sz w:val="28"/>
+          <w:szCs w:val="28"/>
+        </w:rPr>
+        <w:t>event loop</w:t>
+      </w:r>
+      <w:r>
+        <w:rPr>
+          <w:rFonts w:ascii="Arial" w:hAnsi="Arial" w:cs="Arial"/>
+          <w:sz w:val="28"/>
+          <w:szCs w:val="28"/>
+        </w:rPr>
+        <w:t xml:space="preserve"> and </w:t>
+      </w:r>
+      <w:r>
+        <w:rPr>
+          <w:rFonts w:ascii="Arial" w:hAnsi="Arial" w:cs="Arial"/>
+          <w:b/>
+          <w:bCs/>
+          <w:sz w:val="28"/>
+          <w:szCs w:val="28"/>
+        </w:rPr>
+        <w:t>thread pool</w:t>
+      </w:r>
+      <w:r>
+        <w:rPr>
+          <w:rFonts w:ascii="Arial" w:hAnsi="Arial" w:cs="Arial"/>
+          <w:sz w:val="28"/>
+          <w:szCs w:val="28"/>
+        </w:rPr>
+        <w:t>, enabling non-blocking operations such as file reads and network requests.</w:t>
+      </w:r>
+    </w:p>
+    <w:p>
+      <w:pPr>
+        <w:jc w:val="both"/>
+        <w:rPr>
+          <w:rFonts w:ascii="Arial" w:hAnsi="Arial" w:cs="Arial"/>
+          <w:sz w:val="28"/>
+          <w:szCs w:val="28"/>
+        </w:rPr>
+      </w:pPr>
+      <w:r>
+        <w:rPr>
+          <w:rFonts w:ascii="Arial" w:hAnsi="Arial" w:cs="Arial"/>
+          <w:sz w:val="28"/>
+          <w:szCs w:val="28"/>
+        </w:rPr>
+        <w:t>These components work together to give Node.js its speed and efficiency.</w:t>
+      </w:r>
+    </w:p>
+    <w:p>
+      <w:pPr>
+        <w:jc w:val="both"/>
+        <w:rPr>
+          <w:rFonts w:ascii="Arial" w:hAnsi="Arial" w:cs="Arial"/>
+          <w:sz w:val="28"/>
+          <w:szCs w:val="28"/>
+        </w:rPr>
+      </w:pPr>
+      <w:r>
+        <w:rPr>
+          <w:rFonts w:ascii="Arial" w:hAnsi="Arial" w:cs="Arial"/>
+          <w:sz w:val="28"/>
+          <w:szCs w:val="28"/>
+        </w:rPr>
+        <w:pict w14:anchorId="46F02140">
+          <v:rect id="_x0000_i1121" style="width:0;height:1.5pt" o:hralign="center" o:hrstd="t" o:hr="t" fillcolor="#a0a0a0" stroked="f"/>
+        </w:pict>
+      </w:r>
+    </w:p>
+    <w:p>
+      <w:pPr>
+        <w:jc w:val="both"/>
+        <w:rPr>
+          <w:rFonts w:ascii="Arial" w:hAnsi="Arial" w:cs="Arial"/>
+          <w:b/>
+          <w:bCs/>
+          <w:sz w:val="28"/>
+          <w:szCs w:val="28"/>
+        </w:rPr>
+      </w:pPr>
+      <w:r>
+        <w:rPr>
+          <w:rFonts w:ascii="Arial" w:hAnsi="Arial" w:cs="Arial"/>
+          <w:b/>
+          <w:bCs/>
+          <w:sz w:val="28"/>
+          <w:szCs w:val="28"/>
+        </w:rPr>
+        <w:t>8. Advantages and Popularity of Node.js</w:t>
+      </w:r>
+    </w:p>
+    <w:p>
+      <w:pPr>
+        <w:jc w:val="both"/>
+        <w:rPr>
+          <w:rFonts w:ascii="Arial" w:hAnsi="Arial" w:cs="Arial"/>
+          <w:sz w:val="28"/>
+          <w:szCs w:val="28"/>
+        </w:rPr>
+      </w:pPr>
+      <w:r>
+        <w:rPr>
+          <w:rFonts w:ascii="Arial" w:hAnsi="Arial" w:cs="Arial"/>
+          <w:sz w:val="28"/>
+          <w:szCs w:val="28"/>
+        </w:rPr>
+        <w:t xml:space="preserve">Node.js is extremely popular because it allows </w:t>
+      </w:r>
+      <w:r>
+        <w:rPr>
+          <w:rFonts w:ascii="Arial" w:hAnsi="Arial" w:cs="Arial"/>
+          <w:b/>
+          <w:bCs/>
+          <w:sz w:val="28"/>
+          <w:szCs w:val="28"/>
+        </w:rPr>
+        <w:t>JavaScript everywhere</w:t>
+      </w:r>
+      <w:r>
+        <w:rPr>
+          <w:rFonts w:ascii="Arial" w:hAnsi="Arial" w:cs="Arial"/>
+          <w:sz w:val="28"/>
+          <w:szCs w:val="28"/>
+        </w:rPr>
+        <w:t xml:space="preserve"> — on both client and server. It supports </w:t>
+      </w:r>
+      <w:r>
+        <w:rPr>
+          <w:rFonts w:ascii="Arial" w:hAnsi="Arial" w:cs="Arial"/>
+          <w:b/>
+          <w:bCs/>
+          <w:sz w:val="28"/>
+          <w:szCs w:val="28"/>
+        </w:rPr>
+        <w:t>non-blocking I/O</w:t>
+      </w:r>
+      <w:r>
+        <w:rPr>
+          <w:rFonts w:ascii="Arial" w:hAnsi="Arial" w:cs="Arial"/>
+          <w:sz w:val="28"/>
+          <w:szCs w:val="28"/>
+        </w:rPr>
+        <w:t xml:space="preserve">, has a massive package ecosystem via </w:t>
+      </w:r>
+      <w:r>
+        <w:rPr>
+          <w:rFonts w:ascii="Arial" w:hAnsi="Arial" w:cs="Arial"/>
+          <w:b/>
+          <w:bCs/>
+          <w:sz w:val="28"/>
+          <w:szCs w:val="28"/>
+        </w:rPr>
+        <w:t>npm</w:t>
+      </w:r>
+      <w:r>
+        <w:rPr>
+          <w:rFonts w:ascii="Arial" w:hAnsi="Arial" w:cs="Arial"/>
+          <w:sz w:val="28"/>
+          <w:szCs w:val="28"/>
+        </w:rPr>
+        <w:t>, and is easy to learn for developers already familiar with JS. It’s widely used in startups, real-time applications (like chat apps), REST APIs, and microservices.</w:t>
+      </w:r>
+    </w:p>
+    <w:p>
+      <w:pPr>
+        <w:jc w:val="both"/>
+        <w:rPr>
+          <w:rFonts w:ascii="Arial" w:hAnsi="Arial" w:cs="Arial"/>
+          <w:sz w:val="28"/>
+          <w:szCs w:val="28"/>
+        </w:rPr>
+      </w:pPr>
+      <w:r>
+        <w:rPr>
+          <w:rFonts w:ascii="Arial" w:hAnsi="Arial" w:cs="Arial"/>
+          <w:sz w:val="28"/>
+          <w:szCs w:val="28"/>
+        </w:rPr>
+        <w:pict w14:anchorId="05386806">
+          <v:rect id="_x0000_i1122" style="width:0;height:1.5pt" o:hralign="center" o:hrstd="t" o:hr="t" fillcolor="#a0a0a0" stroked="f"/>
+        </w:pict>
+      </w:r>
+    </w:p>
+    <w:p>
+      <w:pPr>
+        <w:jc w:val="both"/>
+        <w:rPr>
+          <w:rFonts w:ascii="Arial" w:hAnsi="Arial" w:cs="Arial"/>
+          <w:b/>
+          <w:bCs/>
+          <w:sz w:val="28"/>
+          <w:szCs w:val="28"/>
+        </w:rPr>
+      </w:pPr>
+      <w:r>
+        <w:rPr>
+          <w:rFonts w:ascii="Arial" w:hAnsi="Arial" w:cs="Arial"/>
+          <w:b/>
+          <w:bCs/>
+          <w:sz w:val="28"/>
+          <w:szCs w:val="28"/>
+        </w:rPr>
+        <w:t>9. Limitations of Node.js</w:t>
+      </w:r>
+    </w:p>
+    <w:p>
+      <w:pPr>
+        <w:jc w:val="both"/>
+        <w:rPr>
+          <w:rFonts w:ascii="Arial" w:hAnsi="Arial" w:cs="Arial"/>
+          <w:sz w:val="28"/>
+          <w:szCs w:val="28"/>
+        </w:rPr>
+      </w:pPr>
+      <w:r>
+        <w:rPr>
+          <w:rFonts w:ascii="Arial" w:hAnsi="Arial" w:cs="Arial"/>
+          <w:sz w:val="28"/>
+          <w:szCs w:val="28"/>
+        </w:rPr>
+        <w:t xml:space="preserve">Despite its advantages, Node.js has some limitations. It is </w:t>
+      </w:r>
+      <w:r>
+        <w:rPr>
+          <w:rFonts w:ascii="Arial" w:hAnsi="Arial" w:cs="Arial"/>
+          <w:b/>
+          <w:bCs/>
+          <w:sz w:val="28"/>
+          <w:szCs w:val="28"/>
+        </w:rPr>
+        <w:t>not suitable for CPU-intensive tasks</w:t>
+      </w:r>
+      <w:r>
+        <w:rPr>
+          <w:rFonts w:ascii="Arial" w:hAnsi="Arial" w:cs="Arial"/>
+          <w:sz w:val="28"/>
+          <w:szCs w:val="28"/>
+        </w:rPr>
+        <w:t xml:space="preserve"> like image processing or complex mathematical computations. Since Node.js uses a single-threaded event loop, heavy CPU tasks can </w:t>
+      </w:r>
+      <w:r>
+        <w:rPr>
+          <w:rFonts w:ascii="Arial" w:hAnsi="Arial" w:cs="Arial"/>
+          <w:b/>
+          <w:bCs/>
+          <w:sz w:val="28"/>
+          <w:szCs w:val="28"/>
+        </w:rPr>
+        <w:t>block</w:t>
+      </w:r>
+      <w:r>
+        <w:rPr>
+          <w:rFonts w:ascii="Arial" w:hAnsi="Arial" w:cs="Arial"/>
+          <w:sz w:val="28"/>
+          <w:szCs w:val="28"/>
+        </w:rPr>
+        <w:t xml:space="preserve"> the loop, degrading performance for all users. For such cases, languages like Python, C++, or Go may be more suitable.</w:t>
+      </w:r>
     </w:p>
     <w:p>
       <w:pPr>
@@ -3562,6 +5083,7 @@
           <w:sz w:val="28"/>
           <w:szCs w:val="28"/>
         </w:rPr>
+        <w:lastRenderedPageBreak/>
         <w:t>Answer:</w:t>
       </w:r>
       <w:r>
@@ -3708,7 +5230,6 @@
           <w:sz w:val="28"/>
           <w:szCs w:val="28"/>
         </w:rPr>
-        <w:lastRenderedPageBreak/>
         <w:t xml:space="preserve">In this example, the </w:t>
       </w:r>
       <w:r>
@@ -4446,6 +5967,7 @@
           <w:sz w:val="28"/>
           <w:szCs w:val="28"/>
         </w:rPr>
+        <w:lastRenderedPageBreak/>
         <w:t>Data Handling</w:t>
       </w:r>
       <w:r>
@@ -4664,16 +6186,7 @@
           <w:sz w:val="28"/>
           <w:szCs w:val="28"/>
         </w:rPr>
-        <w:t xml:space="preserve"> API allows web pages to display notifications to the user, even if the page is not in the foreground. This API is often used in conjunction with service </w:t>
-      </w:r>
-      <w:r>
-        <w:rPr>
-          <w:rFonts w:ascii="Arial" w:hAnsi="Arial" w:cs="Arial"/>
-          <w:sz w:val="28"/>
-          <w:szCs w:val="28"/>
-        </w:rPr>
-        <w:lastRenderedPageBreak/>
-        <w:t>workers to send push notifications for real-time updates, such as messages or alerts...</w:t>
+        <w:t xml:space="preserve"> API allows web pages to display notifications to the user, even if the page is not in the foreground. This API is often used in conjunction with service workers to send push notifications for real-time updates, such as messages or alerts...</w:t>
       </w:r>
       <w:r>
         <w:rPr>
@@ -10456,6 +11969,155 @@
     </w:lvl>
   </w:abstractNum>
   <w:abstractNum w:abstractNumId="38" w15:restartNumberingAfterBreak="0">
+    <w:nsid w:val="236C1A48"/>
+    <w:multiLevelType w:val="multilevel"/>
+    <w:tmpl w:val="DA4E9D42"/>
+    <w:lvl w:ilvl="0">
+      <w:start w:val="1"/>
+      <w:numFmt w:val="bullet"/>
+      <w:lvlText w:val=""/>
+      <w:lvlJc w:val="left"/>
+      <w:pPr>
+        <w:tabs>
+          <w:tab w:val="num" w:pos="720"/>
+        </w:tabs>
+        <w:ind w:left="720" w:hanging="360"/>
+      </w:pPr>
+      <w:rPr>
+        <w:rFonts w:ascii="Symbol" w:hAnsi="Symbol" w:hint="default"/>
+        <w:sz w:val="20"/>
+      </w:rPr>
+    </w:lvl>
+    <w:lvl w:ilvl="1" w:tentative="1">
+      <w:start w:val="1"/>
+      <w:numFmt w:val="bullet"/>
+      <w:lvlText w:val="o"/>
+      <w:lvlJc w:val="left"/>
+      <w:pPr>
+        <w:tabs>
+          <w:tab w:val="num" w:pos="1440"/>
+        </w:tabs>
+        <w:ind w:left="1440" w:hanging="360"/>
+      </w:pPr>
+      <w:rPr>
+        <w:rFonts w:ascii="Courier New" w:hAnsi="Courier New" w:hint="default"/>
+        <w:sz w:val="20"/>
+      </w:rPr>
+    </w:lvl>
+    <w:lvl w:ilvl="2" w:tentative="1">
+      <w:start w:val="1"/>
+      <w:numFmt w:val="bullet"/>
+      <w:lvlText w:val=""/>
+      <w:lvlJc w:val="left"/>
+      <w:pPr>
+        <w:tabs>
+          <w:tab w:val="num" w:pos="2160"/>
+        </w:tabs>
+        <w:ind w:left="2160" w:hanging="360"/>
+      </w:pPr>
+      <w:rPr>
+        <w:rFonts w:ascii="Wingdings" w:hAnsi="Wingdings" w:hint="default"/>
+        <w:sz w:val="20"/>
+      </w:rPr>
+    </w:lvl>
+    <w:lvl w:ilvl="3" w:tentative="1">
+      <w:start w:val="1"/>
+      <w:numFmt w:val="bullet"/>
+      <w:lvlText w:val=""/>
+      <w:lvlJc w:val="left"/>
+      <w:pPr>
+        <w:tabs>
+          <w:tab w:val="num" w:pos="2880"/>
+        </w:tabs>
+        <w:ind w:left="2880" w:hanging="360"/>
+      </w:pPr>
+      <w:rPr>
+        <w:rFonts w:ascii="Wingdings" w:hAnsi="Wingdings" w:hint="default"/>
+        <w:sz w:val="20"/>
+      </w:rPr>
+    </w:lvl>
+    <w:lvl w:ilvl="4" w:tentative="1">
+      <w:start w:val="1"/>
+      <w:numFmt w:val="bullet"/>
+      <w:lvlText w:val=""/>
+      <w:lvlJc w:val="left"/>
+      <w:pPr>
+        <w:tabs>
+          <w:tab w:val="num" w:pos="3600"/>
+        </w:tabs>
+        <w:ind w:left="3600" w:hanging="360"/>
+      </w:pPr>
+      <w:rPr>
+        <w:rFonts w:ascii="Wingdings" w:hAnsi="Wingdings" w:hint="default"/>
+        <w:sz w:val="20"/>
+      </w:rPr>
+    </w:lvl>
+    <w:lvl w:ilvl="5" w:tentative="1">
+      <w:start w:val="1"/>
+      <w:numFmt w:val="bullet"/>
+      <w:lvlText w:val=""/>
+      <w:lvlJc w:val="left"/>
+      <w:pPr>
+        <w:tabs>
+          <w:tab w:val="num" w:pos="4320"/>
+        </w:tabs>
+        <w:ind w:left="4320" w:hanging="360"/>
+      </w:pPr>
+      <w:rPr>
+        <w:rFonts w:ascii="Wingdings" w:hAnsi="Wingdings" w:hint="default"/>
+        <w:sz w:val="20"/>
+      </w:rPr>
+    </w:lvl>
+    <w:lvl w:ilvl="6" w:tentative="1">
+      <w:start w:val="1"/>
+      <w:numFmt w:val="bullet"/>
+      <w:lvlText w:val=""/>
+      <w:lvlJc w:val="left"/>
+      <w:pPr>
+        <w:tabs>
+          <w:tab w:val="num" w:pos="5040"/>
+        </w:tabs>
+        <w:ind w:left="5040" w:hanging="360"/>
+      </w:pPr>
+      <w:rPr>
+        <w:rFonts w:ascii="Wingdings" w:hAnsi="Wingdings" w:hint="default"/>
+        <w:sz w:val="20"/>
+      </w:rPr>
+    </w:lvl>
+    <w:lvl w:ilvl="7" w:tentative="1">
+      <w:start w:val="1"/>
+      <w:numFmt w:val="bullet"/>
+      <w:lvlText w:val=""/>
+      <w:lvlJc w:val="left"/>
+      <w:pPr>
+        <w:tabs>
+          <w:tab w:val="num" w:pos="5760"/>
+        </w:tabs>
+        <w:ind w:left="5760" w:hanging="360"/>
+      </w:pPr>
+      <w:rPr>
+        <w:rFonts w:ascii="Wingdings" w:hAnsi="Wingdings" w:hint="default"/>
+        <w:sz w:val="20"/>
+      </w:rPr>
+    </w:lvl>
+    <w:lvl w:ilvl="8" w:tentative="1">
+      <w:start w:val="1"/>
+      <w:numFmt w:val="bullet"/>
+      <w:lvlText w:val=""/>
+      <w:lvlJc w:val="left"/>
+      <w:pPr>
+        <w:tabs>
+          <w:tab w:val="num" w:pos="6480"/>
+        </w:tabs>
+        <w:ind w:left="6480" w:hanging="360"/>
+      </w:pPr>
+      <w:rPr>
+        <w:rFonts w:ascii="Wingdings" w:hAnsi="Wingdings" w:hint="default"/>
+        <w:sz w:val="20"/>
+      </w:rPr>
+    </w:lvl>
+  </w:abstractNum>
+  <w:abstractNum w:abstractNumId="39" w15:restartNumberingAfterBreak="0">
     <w:nsid w:val="260253DB"/>
     <w:multiLevelType w:val="multilevel"/>
     <w:tmpl w:val="78306934"/>
@@ -10604,7 +12266,7 @@
       </w:rPr>
     </w:lvl>
   </w:abstractNum>
-  <w:abstractNum w:abstractNumId="39" w15:restartNumberingAfterBreak="0">
+  <w:abstractNum w:abstractNumId="40" w15:restartNumberingAfterBreak="0">
     <w:nsid w:val="27C03D2C"/>
     <w:multiLevelType w:val="hybridMultilevel"/>
     <w:tmpl w:val="4870549C"/>
@@ -10717,7 +12379,7 @@
       </w:rPr>
     </w:lvl>
   </w:abstractNum>
-  <w:abstractNum w:abstractNumId="40" w15:restartNumberingAfterBreak="0">
+  <w:abstractNum w:abstractNumId="41" w15:restartNumberingAfterBreak="0">
     <w:nsid w:val="28EE663C"/>
     <w:multiLevelType w:val="multilevel"/>
     <w:tmpl w:val="D6AC33F4"/>
@@ -10866,7 +12528,7 @@
       </w:rPr>
     </w:lvl>
   </w:abstractNum>
-  <w:abstractNum w:abstractNumId="41" w15:restartNumberingAfterBreak="0">
+  <w:abstractNum w:abstractNumId="42" w15:restartNumberingAfterBreak="0">
     <w:nsid w:val="2AEC614D"/>
     <w:multiLevelType w:val="multilevel"/>
     <w:tmpl w:val="14EAC318"/>
@@ -11015,7 +12677,7 @@
       </w:rPr>
     </w:lvl>
   </w:abstractNum>
-  <w:abstractNum w:abstractNumId="42" w15:restartNumberingAfterBreak="0">
+  <w:abstractNum w:abstractNumId="43" w15:restartNumberingAfterBreak="0">
     <w:nsid w:val="2B4E0BC4"/>
     <w:multiLevelType w:val="multilevel"/>
     <w:tmpl w:val="309673EE"/>
@@ -11128,7 +12790,7 @@
       </w:pPr>
     </w:lvl>
   </w:abstractNum>
-  <w:abstractNum w:abstractNumId="43" w15:restartNumberingAfterBreak="0">
+  <w:abstractNum w:abstractNumId="44" w15:restartNumberingAfterBreak="0">
     <w:nsid w:val="2B727D1D"/>
     <w:multiLevelType w:val="multilevel"/>
     <w:tmpl w:val="1DC0C782"/>
@@ -11241,7 +12903,7 @@
       </w:pPr>
     </w:lvl>
   </w:abstractNum>
-  <w:abstractNum w:abstractNumId="44" w15:restartNumberingAfterBreak="0">
+  <w:abstractNum w:abstractNumId="45" w15:restartNumberingAfterBreak="0">
     <w:nsid w:val="2BBE5E20"/>
     <w:multiLevelType w:val="hybridMultilevel"/>
     <w:tmpl w:val="5754CCD0"/>
@@ -11354,7 +13016,7 @@
       </w:rPr>
     </w:lvl>
   </w:abstractNum>
-  <w:abstractNum w:abstractNumId="45" w15:restartNumberingAfterBreak="0">
+  <w:abstractNum w:abstractNumId="46" w15:restartNumberingAfterBreak="0">
     <w:nsid w:val="2D2E7A4B"/>
     <w:multiLevelType w:val="multilevel"/>
     <w:tmpl w:val="A656B09E"/>
@@ -11503,7 +13165,7 @@
       </w:rPr>
     </w:lvl>
   </w:abstractNum>
-  <w:abstractNum w:abstractNumId="46" w15:restartNumberingAfterBreak="0">
+  <w:abstractNum w:abstractNumId="47" w15:restartNumberingAfterBreak="0">
     <w:nsid w:val="2DC21CF3"/>
     <w:multiLevelType w:val="hybridMultilevel"/>
     <w:tmpl w:val="B7C6BBC4"/>
@@ -11616,7 +13278,7 @@
       </w:rPr>
     </w:lvl>
   </w:abstractNum>
-  <w:abstractNum w:abstractNumId="47" w15:restartNumberingAfterBreak="0">
+  <w:abstractNum w:abstractNumId="48" w15:restartNumberingAfterBreak="0">
     <w:nsid w:val="2DFC51BF"/>
     <w:multiLevelType w:val="multilevel"/>
     <w:tmpl w:val="B6DCC5B0"/>
@@ -11765,7 +13427,7 @@
       </w:rPr>
     </w:lvl>
   </w:abstractNum>
-  <w:abstractNum w:abstractNumId="48" w15:restartNumberingAfterBreak="0">
+  <w:abstractNum w:abstractNumId="49" w15:restartNumberingAfterBreak="0">
     <w:nsid w:val="2E3D0C51"/>
     <w:multiLevelType w:val="multilevel"/>
     <w:tmpl w:val="6560A124"/>
@@ -11914,7 +13576,7 @@
       </w:rPr>
     </w:lvl>
   </w:abstractNum>
-  <w:abstractNum w:abstractNumId="49" w15:restartNumberingAfterBreak="0">
+  <w:abstractNum w:abstractNumId="50" w15:restartNumberingAfterBreak="0">
     <w:nsid w:val="2E745826"/>
     <w:multiLevelType w:val="multilevel"/>
     <w:tmpl w:val="05FABB58"/>
@@ -12063,7 +13725,7 @@
       </w:rPr>
     </w:lvl>
   </w:abstractNum>
-  <w:abstractNum w:abstractNumId="50" w15:restartNumberingAfterBreak="0">
+  <w:abstractNum w:abstractNumId="51" w15:restartNumberingAfterBreak="0">
     <w:nsid w:val="2EFD68E2"/>
     <w:multiLevelType w:val="multilevel"/>
     <w:tmpl w:val="FBB28178"/>
@@ -12212,7 +13874,7 @@
       </w:rPr>
     </w:lvl>
   </w:abstractNum>
-  <w:abstractNum w:abstractNumId="51" w15:restartNumberingAfterBreak="0">
+  <w:abstractNum w:abstractNumId="52" w15:restartNumberingAfterBreak="0">
     <w:nsid w:val="31084F2B"/>
     <w:multiLevelType w:val="multilevel"/>
     <w:tmpl w:val="D15E9D1C"/>
@@ -12325,7 +13987,7 @@
       </w:pPr>
     </w:lvl>
   </w:abstractNum>
-  <w:abstractNum w:abstractNumId="52" w15:restartNumberingAfterBreak="0">
+  <w:abstractNum w:abstractNumId="53" w15:restartNumberingAfterBreak="0">
     <w:nsid w:val="32A408D9"/>
     <w:multiLevelType w:val="multilevel"/>
     <w:tmpl w:val="2CB483C4"/>
@@ -12474,7 +14136,7 @@
       </w:rPr>
     </w:lvl>
   </w:abstractNum>
-  <w:abstractNum w:abstractNumId="53" w15:restartNumberingAfterBreak="0">
+  <w:abstractNum w:abstractNumId="54" w15:restartNumberingAfterBreak="0">
     <w:nsid w:val="32E41C49"/>
     <w:multiLevelType w:val="multilevel"/>
     <w:tmpl w:val="9F3660A2"/>
@@ -12623,7 +14285,156 @@
       </w:rPr>
     </w:lvl>
   </w:abstractNum>
-  <w:abstractNum w:abstractNumId="54" w15:restartNumberingAfterBreak="0">
+  <w:abstractNum w:abstractNumId="55" w15:restartNumberingAfterBreak="0">
+    <w:nsid w:val="35303EB5"/>
+    <w:multiLevelType w:val="multilevel"/>
+    <w:tmpl w:val="DC94BB4C"/>
+    <w:lvl w:ilvl="0">
+      <w:start w:val="1"/>
+      <w:numFmt w:val="bullet"/>
+      <w:lvlText w:val=""/>
+      <w:lvlJc w:val="left"/>
+      <w:pPr>
+        <w:tabs>
+          <w:tab w:val="num" w:pos="720"/>
+        </w:tabs>
+        <w:ind w:left="720" w:hanging="360"/>
+      </w:pPr>
+      <w:rPr>
+        <w:rFonts w:ascii="Symbol" w:hAnsi="Symbol" w:hint="default"/>
+        <w:sz w:val="20"/>
+      </w:rPr>
+    </w:lvl>
+    <w:lvl w:ilvl="1" w:tentative="1">
+      <w:start w:val="1"/>
+      <w:numFmt w:val="bullet"/>
+      <w:lvlText w:val="o"/>
+      <w:lvlJc w:val="left"/>
+      <w:pPr>
+        <w:tabs>
+          <w:tab w:val="num" w:pos="1440"/>
+        </w:tabs>
+        <w:ind w:left="1440" w:hanging="360"/>
+      </w:pPr>
+      <w:rPr>
+        <w:rFonts w:ascii="Courier New" w:hAnsi="Courier New" w:hint="default"/>
+        <w:sz w:val="20"/>
+      </w:rPr>
+    </w:lvl>
+    <w:lvl w:ilvl="2" w:tentative="1">
+      <w:start w:val="1"/>
+      <w:numFmt w:val="bullet"/>
+      <w:lvlText w:val=""/>
+      <w:lvlJc w:val="left"/>
+      <w:pPr>
+        <w:tabs>
+          <w:tab w:val="num" w:pos="2160"/>
+        </w:tabs>
+        <w:ind w:left="2160" w:hanging="360"/>
+      </w:pPr>
+      <w:rPr>
+        <w:rFonts w:ascii="Wingdings" w:hAnsi="Wingdings" w:hint="default"/>
+        <w:sz w:val="20"/>
+      </w:rPr>
+    </w:lvl>
+    <w:lvl w:ilvl="3" w:tentative="1">
+      <w:start w:val="1"/>
+      <w:numFmt w:val="bullet"/>
+      <w:lvlText w:val=""/>
+      <w:lvlJc w:val="left"/>
+      <w:pPr>
+        <w:tabs>
+          <w:tab w:val="num" w:pos="2880"/>
+        </w:tabs>
+        <w:ind w:left="2880" w:hanging="360"/>
+      </w:pPr>
+      <w:rPr>
+        <w:rFonts w:ascii="Wingdings" w:hAnsi="Wingdings" w:hint="default"/>
+        <w:sz w:val="20"/>
+      </w:rPr>
+    </w:lvl>
+    <w:lvl w:ilvl="4" w:tentative="1">
+      <w:start w:val="1"/>
+      <w:numFmt w:val="bullet"/>
+      <w:lvlText w:val=""/>
+      <w:lvlJc w:val="left"/>
+      <w:pPr>
+        <w:tabs>
+          <w:tab w:val="num" w:pos="3600"/>
+        </w:tabs>
+        <w:ind w:left="3600" w:hanging="360"/>
+      </w:pPr>
+      <w:rPr>
+        <w:rFonts w:ascii="Wingdings" w:hAnsi="Wingdings" w:hint="default"/>
+        <w:sz w:val="20"/>
+      </w:rPr>
+    </w:lvl>
+    <w:lvl w:ilvl="5" w:tentative="1">
+      <w:start w:val="1"/>
+      <w:numFmt w:val="bullet"/>
+      <w:lvlText w:val=""/>
+      <w:lvlJc w:val="left"/>
+      <w:pPr>
+        <w:tabs>
+          <w:tab w:val="num" w:pos="4320"/>
+        </w:tabs>
+        <w:ind w:left="4320" w:hanging="360"/>
+      </w:pPr>
+      <w:rPr>
+        <w:rFonts w:ascii="Wingdings" w:hAnsi="Wingdings" w:hint="default"/>
+        <w:sz w:val="20"/>
+      </w:rPr>
+    </w:lvl>
+    <w:lvl w:ilvl="6" w:tentative="1">
+      <w:start w:val="1"/>
+      <w:numFmt w:val="bullet"/>
+      <w:lvlText w:val=""/>
+      <w:lvlJc w:val="left"/>
+      <w:pPr>
+        <w:tabs>
+          <w:tab w:val="num" w:pos="5040"/>
+        </w:tabs>
+        <w:ind w:left="5040" w:hanging="360"/>
+      </w:pPr>
+      <w:rPr>
+        <w:rFonts w:ascii="Wingdings" w:hAnsi="Wingdings" w:hint="default"/>
+        <w:sz w:val="20"/>
+      </w:rPr>
+    </w:lvl>
+    <w:lvl w:ilvl="7" w:tentative="1">
+      <w:start w:val="1"/>
+      <w:numFmt w:val="bullet"/>
+      <w:lvlText w:val=""/>
+      <w:lvlJc w:val="left"/>
+      <w:pPr>
+        <w:tabs>
+          <w:tab w:val="num" w:pos="5760"/>
+        </w:tabs>
+        <w:ind w:left="5760" w:hanging="360"/>
+      </w:pPr>
+      <w:rPr>
+        <w:rFonts w:ascii="Wingdings" w:hAnsi="Wingdings" w:hint="default"/>
+        <w:sz w:val="20"/>
+      </w:rPr>
+    </w:lvl>
+    <w:lvl w:ilvl="8" w:tentative="1">
+      <w:start w:val="1"/>
+      <w:numFmt w:val="bullet"/>
+      <w:lvlText w:val=""/>
+      <w:lvlJc w:val="left"/>
+      <w:pPr>
+        <w:tabs>
+          <w:tab w:val="num" w:pos="6480"/>
+        </w:tabs>
+        <w:ind w:left="6480" w:hanging="360"/>
+      </w:pPr>
+      <w:rPr>
+        <w:rFonts w:ascii="Wingdings" w:hAnsi="Wingdings" w:hint="default"/>
+        <w:sz w:val="20"/>
+      </w:rPr>
+    </w:lvl>
+  </w:abstractNum>
+  <w:abstractNum w:abstractNumId="56" w15:restartNumberingAfterBreak="0">
     <w:nsid w:val="35914BA5"/>
     <w:multiLevelType w:val="multilevel"/>
     <w:tmpl w:val="787A7F68"/>
@@ -12772,7 +14583,7 @@
       </w:rPr>
     </w:lvl>
   </w:abstractNum>
-  <w:abstractNum w:abstractNumId="55" w15:restartNumberingAfterBreak="0">
+  <w:abstractNum w:abstractNumId="57" w15:restartNumberingAfterBreak="0">
     <w:nsid w:val="362B5379"/>
     <w:multiLevelType w:val="multilevel"/>
     <w:tmpl w:val="45EE0F0A"/>
@@ -12921,7 +14732,7 @@
       </w:rPr>
     </w:lvl>
   </w:abstractNum>
-  <w:abstractNum w:abstractNumId="56" w15:restartNumberingAfterBreak="0">
+  <w:abstractNum w:abstractNumId="58" w15:restartNumberingAfterBreak="0">
     <w:nsid w:val="379A57FD"/>
     <w:multiLevelType w:val="multilevel"/>
     <w:tmpl w:val="9364EC5E"/>
@@ -13070,7 +14881,7 @@
       </w:rPr>
     </w:lvl>
   </w:abstractNum>
-  <w:abstractNum w:abstractNumId="57" w15:restartNumberingAfterBreak="0">
+  <w:abstractNum w:abstractNumId="59" w15:restartNumberingAfterBreak="0">
     <w:nsid w:val="394D788E"/>
     <w:multiLevelType w:val="multilevel"/>
     <w:tmpl w:val="625E4864"/>
@@ -13219,7 +15030,7 @@
       </w:rPr>
     </w:lvl>
   </w:abstractNum>
-  <w:abstractNum w:abstractNumId="58" w15:restartNumberingAfterBreak="0">
+  <w:abstractNum w:abstractNumId="60" w15:restartNumberingAfterBreak="0">
     <w:nsid w:val="39E538FF"/>
     <w:multiLevelType w:val="hybridMultilevel"/>
     <w:tmpl w:val="0B1A62F8"/>
@@ -13332,7 +15143,7 @@
       </w:rPr>
     </w:lvl>
   </w:abstractNum>
-  <w:abstractNum w:abstractNumId="59" w15:restartNumberingAfterBreak="0">
+  <w:abstractNum w:abstractNumId="61" w15:restartNumberingAfterBreak="0">
     <w:nsid w:val="3B5F7AA9"/>
     <w:multiLevelType w:val="multilevel"/>
     <w:tmpl w:val="D5E099BE"/>
@@ -13481,7 +15292,7 @@
       </w:rPr>
     </w:lvl>
   </w:abstractNum>
-  <w:abstractNum w:abstractNumId="60" w15:restartNumberingAfterBreak="0">
+  <w:abstractNum w:abstractNumId="62" w15:restartNumberingAfterBreak="0">
     <w:nsid w:val="3C221610"/>
     <w:multiLevelType w:val="multilevel"/>
     <w:tmpl w:val="2C8671D6"/>
@@ -13630,7 +15441,7 @@
       </w:rPr>
     </w:lvl>
   </w:abstractNum>
-  <w:abstractNum w:abstractNumId="61" w15:restartNumberingAfterBreak="0">
+  <w:abstractNum w:abstractNumId="63" w15:restartNumberingAfterBreak="0">
     <w:nsid w:val="404C6D6F"/>
     <w:multiLevelType w:val="multilevel"/>
     <w:tmpl w:val="2D1C06E2"/>
@@ -13779,7 +15590,7 @@
       </w:rPr>
     </w:lvl>
   </w:abstractNum>
-  <w:abstractNum w:abstractNumId="62" w15:restartNumberingAfterBreak="0">
+  <w:abstractNum w:abstractNumId="64" w15:restartNumberingAfterBreak="0">
     <w:nsid w:val="40E54A95"/>
     <w:multiLevelType w:val="hybridMultilevel"/>
     <w:tmpl w:val="CBC4A5E4"/>
@@ -13892,7 +15703,7 @@
       </w:rPr>
     </w:lvl>
   </w:abstractNum>
-  <w:abstractNum w:abstractNumId="63" w15:restartNumberingAfterBreak="0">
+  <w:abstractNum w:abstractNumId="65" w15:restartNumberingAfterBreak="0">
     <w:nsid w:val="415923A5"/>
     <w:multiLevelType w:val="multilevel"/>
     <w:tmpl w:val="4AC03468"/>
@@ -14041,7 +15852,7 @@
       </w:rPr>
     </w:lvl>
   </w:abstractNum>
-  <w:abstractNum w:abstractNumId="64" w15:restartNumberingAfterBreak="0">
+  <w:abstractNum w:abstractNumId="66" w15:restartNumberingAfterBreak="0">
     <w:nsid w:val="429A44AC"/>
     <w:multiLevelType w:val="multilevel"/>
     <w:tmpl w:val="820684B0"/>
@@ -14190,7 +16001,7 @@
       </w:rPr>
     </w:lvl>
   </w:abstractNum>
-  <w:abstractNum w:abstractNumId="65" w15:restartNumberingAfterBreak="0">
+  <w:abstractNum w:abstractNumId="67" w15:restartNumberingAfterBreak="0">
     <w:nsid w:val="43031F13"/>
     <w:multiLevelType w:val="multilevel"/>
     <w:tmpl w:val="836AD74C"/>
@@ -14339,7 +16150,7 @@
       </w:rPr>
     </w:lvl>
   </w:abstractNum>
-  <w:abstractNum w:abstractNumId="66" w15:restartNumberingAfterBreak="0">
+  <w:abstractNum w:abstractNumId="68" w15:restartNumberingAfterBreak="0">
     <w:nsid w:val="44C86504"/>
     <w:multiLevelType w:val="multilevel"/>
     <w:tmpl w:val="366647AA"/>
@@ -14488,7 +16299,7 @@
       </w:rPr>
     </w:lvl>
   </w:abstractNum>
-  <w:abstractNum w:abstractNumId="67" w15:restartNumberingAfterBreak="0">
+  <w:abstractNum w:abstractNumId="69" w15:restartNumberingAfterBreak="0">
     <w:nsid w:val="44FF3829"/>
     <w:multiLevelType w:val="multilevel"/>
     <w:tmpl w:val="5224C598"/>
@@ -14637,7 +16448,7 @@
       </w:rPr>
     </w:lvl>
   </w:abstractNum>
-  <w:abstractNum w:abstractNumId="68" w15:restartNumberingAfterBreak="0">
+  <w:abstractNum w:abstractNumId="70" w15:restartNumberingAfterBreak="0">
     <w:nsid w:val="46FF6024"/>
     <w:multiLevelType w:val="multilevel"/>
     <w:tmpl w:val="2AF8C9F2"/>
@@ -14786,7 +16597,7 @@
       </w:rPr>
     </w:lvl>
   </w:abstractNum>
-  <w:abstractNum w:abstractNumId="69" w15:restartNumberingAfterBreak="0">
+  <w:abstractNum w:abstractNumId="71" w15:restartNumberingAfterBreak="0">
     <w:nsid w:val="47914B9A"/>
     <w:multiLevelType w:val="multilevel"/>
     <w:tmpl w:val="31FAD272"/>
@@ -14935,7 +16746,7 @@
       </w:rPr>
     </w:lvl>
   </w:abstractNum>
-  <w:abstractNum w:abstractNumId="70" w15:restartNumberingAfterBreak="0">
+  <w:abstractNum w:abstractNumId="72" w15:restartNumberingAfterBreak="0">
     <w:nsid w:val="47B367F5"/>
     <w:multiLevelType w:val="multilevel"/>
     <w:tmpl w:val="DC2AE908"/>
@@ -15048,7 +16859,7 @@
       </w:pPr>
     </w:lvl>
   </w:abstractNum>
-  <w:abstractNum w:abstractNumId="71" w15:restartNumberingAfterBreak="0">
+  <w:abstractNum w:abstractNumId="73" w15:restartNumberingAfterBreak="0">
     <w:nsid w:val="485C26E7"/>
     <w:multiLevelType w:val="multilevel"/>
     <w:tmpl w:val="35CAD9CA"/>
@@ -15197,7 +17008,7 @@
       </w:rPr>
     </w:lvl>
   </w:abstractNum>
-  <w:abstractNum w:abstractNumId="72" w15:restartNumberingAfterBreak="0">
+  <w:abstractNum w:abstractNumId="74" w15:restartNumberingAfterBreak="0">
     <w:nsid w:val="492137A5"/>
     <w:multiLevelType w:val="hybridMultilevel"/>
     <w:tmpl w:val="7610A9BC"/>
@@ -15310,7 +17121,7 @@
       </w:rPr>
     </w:lvl>
   </w:abstractNum>
-  <w:abstractNum w:abstractNumId="73" w15:restartNumberingAfterBreak="0">
+  <w:abstractNum w:abstractNumId="75" w15:restartNumberingAfterBreak="0">
     <w:nsid w:val="4AEB67D9"/>
     <w:multiLevelType w:val="multilevel"/>
     <w:tmpl w:val="A07AEC36"/>
@@ -15427,7 +17238,7 @@
       </w:pPr>
     </w:lvl>
   </w:abstractNum>
-  <w:abstractNum w:abstractNumId="74" w15:restartNumberingAfterBreak="0">
+  <w:abstractNum w:abstractNumId="76" w15:restartNumberingAfterBreak="0">
     <w:nsid w:val="4B04160A"/>
     <w:multiLevelType w:val="multilevel"/>
     <w:tmpl w:val="8A44DC4C"/>
@@ -15576,7 +17387,7 @@
       </w:rPr>
     </w:lvl>
   </w:abstractNum>
-  <w:abstractNum w:abstractNumId="75" w15:restartNumberingAfterBreak="0">
+  <w:abstractNum w:abstractNumId="77" w15:restartNumberingAfterBreak="0">
     <w:nsid w:val="4C04033B"/>
     <w:multiLevelType w:val="multilevel"/>
     <w:tmpl w:val="4B1E3342"/>
@@ -15725,7 +17536,7 @@
       </w:rPr>
     </w:lvl>
   </w:abstractNum>
-  <w:abstractNum w:abstractNumId="76" w15:restartNumberingAfterBreak="0">
+  <w:abstractNum w:abstractNumId="78" w15:restartNumberingAfterBreak="0">
     <w:nsid w:val="4C895E88"/>
     <w:multiLevelType w:val="multilevel"/>
     <w:tmpl w:val="9C5AC97E"/>
@@ -15874,7 +17685,7 @@
       </w:rPr>
     </w:lvl>
   </w:abstractNum>
-  <w:abstractNum w:abstractNumId="77" w15:restartNumberingAfterBreak="0">
+  <w:abstractNum w:abstractNumId="79" w15:restartNumberingAfterBreak="0">
     <w:nsid w:val="4DEA4D83"/>
     <w:multiLevelType w:val="hybridMultilevel"/>
     <w:tmpl w:val="E430B714"/>
@@ -15987,7 +17798,7 @@
       </w:rPr>
     </w:lvl>
   </w:abstractNum>
-  <w:abstractNum w:abstractNumId="78" w15:restartNumberingAfterBreak="0">
+  <w:abstractNum w:abstractNumId="80" w15:restartNumberingAfterBreak="0">
     <w:nsid w:val="4ED626DA"/>
     <w:multiLevelType w:val="multilevel"/>
     <w:tmpl w:val="536CBB14"/>
@@ -16136,7 +17947,7 @@
       </w:rPr>
     </w:lvl>
   </w:abstractNum>
-  <w:abstractNum w:abstractNumId="79" w15:restartNumberingAfterBreak="0">
+  <w:abstractNum w:abstractNumId="81" w15:restartNumberingAfterBreak="0">
     <w:nsid w:val="50D707B0"/>
     <w:multiLevelType w:val="multilevel"/>
     <w:tmpl w:val="40D204B4"/>
@@ -16285,7 +18096,7 @@
       </w:rPr>
     </w:lvl>
   </w:abstractNum>
-  <w:abstractNum w:abstractNumId="80" w15:restartNumberingAfterBreak="0">
+  <w:abstractNum w:abstractNumId="82" w15:restartNumberingAfterBreak="0">
     <w:nsid w:val="51D1055B"/>
     <w:multiLevelType w:val="multilevel"/>
     <w:tmpl w:val="25CC8706"/>
@@ -16434,7 +18245,7 @@
       </w:rPr>
     </w:lvl>
   </w:abstractNum>
-  <w:abstractNum w:abstractNumId="81" w15:restartNumberingAfterBreak="0">
+  <w:abstractNum w:abstractNumId="83" w15:restartNumberingAfterBreak="0">
     <w:nsid w:val="5359556E"/>
     <w:multiLevelType w:val="multilevel"/>
     <w:tmpl w:val="27B8410E"/>
@@ -16547,7 +18358,7 @@
       </w:pPr>
     </w:lvl>
   </w:abstractNum>
-  <w:abstractNum w:abstractNumId="82" w15:restartNumberingAfterBreak="0">
+  <w:abstractNum w:abstractNumId="84" w15:restartNumberingAfterBreak="0">
     <w:nsid w:val="549D450E"/>
     <w:multiLevelType w:val="multilevel"/>
     <w:tmpl w:val="CABE5BAA"/>
@@ -16696,7 +18507,7 @@
       </w:rPr>
     </w:lvl>
   </w:abstractNum>
-  <w:abstractNum w:abstractNumId="83" w15:restartNumberingAfterBreak="0">
+  <w:abstractNum w:abstractNumId="85" w15:restartNumberingAfterBreak="0">
     <w:nsid w:val="56525CB6"/>
     <w:multiLevelType w:val="multilevel"/>
     <w:tmpl w:val="09A43424"/>
@@ -16845,7 +18656,7 @@
       </w:rPr>
     </w:lvl>
   </w:abstractNum>
-  <w:abstractNum w:abstractNumId="84" w15:restartNumberingAfterBreak="0">
+  <w:abstractNum w:abstractNumId="86" w15:restartNumberingAfterBreak="0">
     <w:nsid w:val="58F02D6B"/>
     <w:multiLevelType w:val="multilevel"/>
     <w:tmpl w:val="2AC06048"/>
@@ -16994,7 +18805,7 @@
       </w:rPr>
     </w:lvl>
   </w:abstractNum>
-  <w:abstractNum w:abstractNumId="85" w15:restartNumberingAfterBreak="0">
+  <w:abstractNum w:abstractNumId="87" w15:restartNumberingAfterBreak="0">
     <w:nsid w:val="59DA4C34"/>
     <w:multiLevelType w:val="multilevel"/>
     <w:tmpl w:val="6C6C0038"/>
@@ -17143,7 +18954,7 @@
       </w:rPr>
     </w:lvl>
   </w:abstractNum>
-  <w:abstractNum w:abstractNumId="86" w15:restartNumberingAfterBreak="0">
+  <w:abstractNum w:abstractNumId="88" w15:restartNumberingAfterBreak="0">
     <w:nsid w:val="5A24690D"/>
     <w:multiLevelType w:val="multilevel"/>
     <w:tmpl w:val="C3A07A7A"/>
@@ -17292,7 +19103,7 @@
       </w:rPr>
     </w:lvl>
   </w:abstractNum>
-  <w:abstractNum w:abstractNumId="87" w15:restartNumberingAfterBreak="0">
+  <w:abstractNum w:abstractNumId="89" w15:restartNumberingAfterBreak="0">
     <w:nsid w:val="5A3563CF"/>
     <w:multiLevelType w:val="multilevel"/>
     <w:tmpl w:val="74D8053C"/>
@@ -17441,7 +19252,7 @@
       </w:rPr>
     </w:lvl>
   </w:abstractNum>
-  <w:abstractNum w:abstractNumId="88" w15:restartNumberingAfterBreak="0">
+  <w:abstractNum w:abstractNumId="90" w15:restartNumberingAfterBreak="0">
     <w:nsid w:val="5C393DDB"/>
     <w:multiLevelType w:val="multilevel"/>
     <w:tmpl w:val="9954918A"/>
@@ -17590,7 +19401,7 @@
       </w:rPr>
     </w:lvl>
   </w:abstractNum>
-  <w:abstractNum w:abstractNumId="89" w15:restartNumberingAfterBreak="0">
+  <w:abstractNum w:abstractNumId="91" w15:restartNumberingAfterBreak="0">
     <w:nsid w:val="5C8E04E0"/>
     <w:multiLevelType w:val="multilevel"/>
     <w:tmpl w:val="67CEBCA8"/>
@@ -17739,7 +19550,7 @@
       </w:rPr>
     </w:lvl>
   </w:abstractNum>
-  <w:abstractNum w:abstractNumId="90" w15:restartNumberingAfterBreak="0">
+  <w:abstractNum w:abstractNumId="92" w15:restartNumberingAfterBreak="0">
     <w:nsid w:val="61170630"/>
     <w:multiLevelType w:val="multilevel"/>
     <w:tmpl w:val="44EA4C38"/>
@@ -17856,7 +19667,7 @@
       </w:pPr>
     </w:lvl>
   </w:abstractNum>
-  <w:abstractNum w:abstractNumId="91" w15:restartNumberingAfterBreak="0">
+  <w:abstractNum w:abstractNumId="93" w15:restartNumberingAfterBreak="0">
     <w:nsid w:val="61431F88"/>
     <w:multiLevelType w:val="multilevel"/>
     <w:tmpl w:val="D97E76B0"/>
@@ -18005,7 +19816,7 @@
       </w:rPr>
     </w:lvl>
   </w:abstractNum>
-  <w:abstractNum w:abstractNumId="92" w15:restartNumberingAfterBreak="0">
+  <w:abstractNum w:abstractNumId="94" w15:restartNumberingAfterBreak="0">
     <w:nsid w:val="61A24CD1"/>
     <w:multiLevelType w:val="multilevel"/>
     <w:tmpl w:val="67DE4BDE"/>
@@ -18154,7 +19965,7 @@
       </w:rPr>
     </w:lvl>
   </w:abstractNum>
-  <w:abstractNum w:abstractNumId="93" w15:restartNumberingAfterBreak="0">
+  <w:abstractNum w:abstractNumId="95" w15:restartNumberingAfterBreak="0">
     <w:nsid w:val="6500055F"/>
     <w:multiLevelType w:val="multilevel"/>
     <w:tmpl w:val="8A24FC76"/>
@@ -18303,7 +20114,7 @@
       </w:rPr>
     </w:lvl>
   </w:abstractNum>
-  <w:abstractNum w:abstractNumId="94" w15:restartNumberingAfterBreak="0">
+  <w:abstractNum w:abstractNumId="96" w15:restartNumberingAfterBreak="0">
     <w:nsid w:val="67992FBB"/>
     <w:multiLevelType w:val="multilevel"/>
     <w:tmpl w:val="BD308DCC"/>
@@ -18452,7 +20263,7 @@
       </w:rPr>
     </w:lvl>
   </w:abstractNum>
-  <w:abstractNum w:abstractNumId="95" w15:restartNumberingAfterBreak="0">
+  <w:abstractNum w:abstractNumId="97" w15:restartNumberingAfterBreak="0">
     <w:nsid w:val="6886315D"/>
     <w:multiLevelType w:val="multilevel"/>
     <w:tmpl w:val="EDF68C7E"/>
@@ -18601,7 +20412,7 @@
       </w:rPr>
     </w:lvl>
   </w:abstractNum>
-  <w:abstractNum w:abstractNumId="96" w15:restartNumberingAfterBreak="0">
+  <w:abstractNum w:abstractNumId="98" w15:restartNumberingAfterBreak="0">
     <w:nsid w:val="6AD112F7"/>
     <w:multiLevelType w:val="multilevel"/>
     <w:tmpl w:val="99EC9D1E"/>
@@ -18750,7 +20561,7 @@
       </w:rPr>
     </w:lvl>
   </w:abstractNum>
-  <w:abstractNum w:abstractNumId="97" w15:restartNumberingAfterBreak="0">
+  <w:abstractNum w:abstractNumId="99" w15:restartNumberingAfterBreak="0">
     <w:nsid w:val="6BF61C9E"/>
     <w:multiLevelType w:val="multilevel"/>
     <w:tmpl w:val="FAE8587C"/>
@@ -18899,7 +20710,7 @@
       </w:rPr>
     </w:lvl>
   </w:abstractNum>
-  <w:abstractNum w:abstractNumId="98" w15:restartNumberingAfterBreak="0">
+  <w:abstractNum w:abstractNumId="100" w15:restartNumberingAfterBreak="0">
     <w:nsid w:val="6D54738A"/>
     <w:multiLevelType w:val="multilevel"/>
     <w:tmpl w:val="71880058"/>
@@ -19048,7 +20859,7 @@
       </w:rPr>
     </w:lvl>
   </w:abstractNum>
-  <w:abstractNum w:abstractNumId="99" w15:restartNumberingAfterBreak="0">
+  <w:abstractNum w:abstractNumId="101" w15:restartNumberingAfterBreak="0">
     <w:nsid w:val="6EA92462"/>
     <w:multiLevelType w:val="multilevel"/>
     <w:tmpl w:val="F920D0F2"/>
@@ -19165,7 +20976,7 @@
       </w:pPr>
     </w:lvl>
   </w:abstractNum>
-  <w:abstractNum w:abstractNumId="100" w15:restartNumberingAfterBreak="0">
+  <w:abstractNum w:abstractNumId="102" w15:restartNumberingAfterBreak="0">
     <w:nsid w:val="6FF25ECC"/>
     <w:multiLevelType w:val="multilevel"/>
     <w:tmpl w:val="068ED7C6"/>
@@ -19314,7 +21125,7 @@
       </w:rPr>
     </w:lvl>
   </w:abstractNum>
-  <w:abstractNum w:abstractNumId="101" w15:restartNumberingAfterBreak="0">
+  <w:abstractNum w:abstractNumId="103" w15:restartNumberingAfterBreak="0">
     <w:nsid w:val="6FFB3012"/>
     <w:multiLevelType w:val="multilevel"/>
     <w:tmpl w:val="B0006C3E"/>
@@ -19463,7 +21274,7 @@
       </w:rPr>
     </w:lvl>
   </w:abstractNum>
-  <w:abstractNum w:abstractNumId="102" w15:restartNumberingAfterBreak="0">
+  <w:abstractNum w:abstractNumId="104" w15:restartNumberingAfterBreak="0">
     <w:nsid w:val="70FB2236"/>
     <w:multiLevelType w:val="multilevel"/>
     <w:tmpl w:val="6EE0FDFE"/>
@@ -19612,7 +21423,7 @@
       </w:rPr>
     </w:lvl>
   </w:abstractNum>
-  <w:abstractNum w:abstractNumId="103" w15:restartNumberingAfterBreak="0">
+  <w:abstractNum w:abstractNumId="105" w15:restartNumberingAfterBreak="0">
     <w:nsid w:val="712607D4"/>
     <w:multiLevelType w:val="multilevel"/>
     <w:tmpl w:val="FA927392"/>
@@ -19761,7 +21572,7 @@
       </w:rPr>
     </w:lvl>
   </w:abstractNum>
-  <w:abstractNum w:abstractNumId="104" w15:restartNumberingAfterBreak="0">
+  <w:abstractNum w:abstractNumId="106" w15:restartNumberingAfterBreak="0">
     <w:nsid w:val="734E3706"/>
     <w:multiLevelType w:val="multilevel"/>
     <w:tmpl w:val="33F22A6A"/>
@@ -19910,7 +21721,7 @@
       </w:rPr>
     </w:lvl>
   </w:abstractNum>
-  <w:abstractNum w:abstractNumId="105" w15:restartNumberingAfterBreak="0">
+  <w:abstractNum w:abstractNumId="107" w15:restartNumberingAfterBreak="0">
     <w:nsid w:val="74A073BC"/>
     <w:multiLevelType w:val="multilevel"/>
     <w:tmpl w:val="84FAE114"/>
@@ -20059,7 +21870,7 @@
       </w:rPr>
     </w:lvl>
   </w:abstractNum>
-  <w:abstractNum w:abstractNumId="106" w15:restartNumberingAfterBreak="0">
+  <w:abstractNum w:abstractNumId="108" w15:restartNumberingAfterBreak="0">
     <w:nsid w:val="74D96AA0"/>
     <w:multiLevelType w:val="multilevel"/>
     <w:tmpl w:val="B7DCE3F0"/>
@@ -20208,7 +22019,7 @@
       </w:rPr>
     </w:lvl>
   </w:abstractNum>
-  <w:abstractNum w:abstractNumId="107" w15:restartNumberingAfterBreak="0">
+  <w:abstractNum w:abstractNumId="109" w15:restartNumberingAfterBreak="0">
     <w:nsid w:val="75ED5E9C"/>
     <w:multiLevelType w:val="multilevel"/>
     <w:tmpl w:val="9A7622F6"/>
@@ -20321,7 +22132,7 @@
       </w:pPr>
     </w:lvl>
   </w:abstractNum>
-  <w:abstractNum w:abstractNumId="108" w15:restartNumberingAfterBreak="0">
+  <w:abstractNum w:abstractNumId="110" w15:restartNumberingAfterBreak="0">
     <w:nsid w:val="765A2B64"/>
     <w:multiLevelType w:val="multilevel"/>
     <w:tmpl w:val="C21C403A"/>
@@ -20470,7 +22281,7 @@
       </w:rPr>
     </w:lvl>
   </w:abstractNum>
-  <w:abstractNum w:abstractNumId="109" w15:restartNumberingAfterBreak="0">
+  <w:abstractNum w:abstractNumId="111" w15:restartNumberingAfterBreak="0">
     <w:nsid w:val="768F2DDF"/>
     <w:multiLevelType w:val="multilevel"/>
     <w:tmpl w:val="0C9E8B60"/>
@@ -20619,7 +22430,7 @@
       </w:rPr>
     </w:lvl>
   </w:abstractNum>
-  <w:abstractNum w:abstractNumId="110" w15:restartNumberingAfterBreak="0">
+  <w:abstractNum w:abstractNumId="112" w15:restartNumberingAfterBreak="0">
     <w:nsid w:val="77595B7F"/>
     <w:multiLevelType w:val="multilevel"/>
     <w:tmpl w:val="D72C5B46"/>
@@ -20768,7 +22579,7 @@
       </w:rPr>
     </w:lvl>
   </w:abstractNum>
-  <w:abstractNum w:abstractNumId="111" w15:restartNumberingAfterBreak="0">
+  <w:abstractNum w:abstractNumId="113" w15:restartNumberingAfterBreak="0">
     <w:nsid w:val="7A84747F"/>
     <w:multiLevelType w:val="multilevel"/>
     <w:tmpl w:val="15F6BCE6"/>
@@ -20917,7 +22728,7 @@
       </w:rPr>
     </w:lvl>
   </w:abstractNum>
-  <w:abstractNum w:abstractNumId="112" w15:restartNumberingAfterBreak="0">
+  <w:abstractNum w:abstractNumId="114" w15:restartNumberingAfterBreak="0">
     <w:nsid w:val="7D032ECB"/>
     <w:multiLevelType w:val="multilevel"/>
     <w:tmpl w:val="A40AABC0"/>
@@ -21066,7 +22877,7 @@
       </w:rPr>
     </w:lvl>
   </w:abstractNum>
-  <w:abstractNum w:abstractNumId="113" w15:restartNumberingAfterBreak="0">
+  <w:abstractNum w:abstractNumId="115" w15:restartNumberingAfterBreak="0">
     <w:nsid w:val="7D8E0052"/>
     <w:multiLevelType w:val="multilevel"/>
     <w:tmpl w:val="E54EA6B4"/>
@@ -21215,7 +23026,7 @@
       </w:rPr>
     </w:lvl>
   </w:abstractNum>
-  <w:abstractNum w:abstractNumId="114" w15:restartNumberingAfterBreak="0">
+  <w:abstractNum w:abstractNumId="116" w15:restartNumberingAfterBreak="0">
     <w:nsid w:val="7F1346B5"/>
     <w:multiLevelType w:val="multilevel"/>
     <w:tmpl w:val="914CA78C"/>
@@ -21364,7 +23175,7 @@
       </w:rPr>
     </w:lvl>
   </w:abstractNum>
-  <w:abstractNum w:abstractNumId="115" w15:restartNumberingAfterBreak="0">
+  <w:abstractNum w:abstractNumId="117" w15:restartNumberingAfterBreak="0">
     <w:nsid w:val="7FE0173B"/>
     <w:multiLevelType w:val="multilevel"/>
     <w:tmpl w:val="DC787570"/>
@@ -21485,22 +23296,22 @@
     <w:abstractNumId w:val="12"/>
   </w:num>
   <w:num w:numId="2" w16cid:durableId="212691769">
-    <w:abstractNumId w:val="62"/>
+    <w:abstractNumId w:val="64"/>
   </w:num>
   <w:num w:numId="3" w16cid:durableId="204753465">
-    <w:abstractNumId w:val="39"/>
+    <w:abstractNumId w:val="40"/>
   </w:num>
   <w:num w:numId="4" w16cid:durableId="1033921066">
-    <w:abstractNumId w:val="58"/>
+    <w:abstractNumId w:val="60"/>
   </w:num>
   <w:num w:numId="5" w16cid:durableId="314533305">
-    <w:abstractNumId w:val="46"/>
+    <w:abstractNumId w:val="47"/>
   </w:num>
   <w:num w:numId="6" w16cid:durableId="1668509103">
-    <w:abstractNumId w:val="72"/>
+    <w:abstractNumId w:val="74"/>
   </w:num>
   <w:num w:numId="7" w16cid:durableId="1270235281">
-    <w:abstractNumId w:val="77"/>
+    <w:abstractNumId w:val="79"/>
   </w:num>
   <w:num w:numId="8" w16cid:durableId="1068915894">
     <w:abstractNumId w:val="8"/>
@@ -21509,28 +23320,28 @@
     <w:abstractNumId w:val="9"/>
   </w:num>
   <w:num w:numId="10" w16cid:durableId="1860390516">
-    <w:abstractNumId w:val="69"/>
+    <w:abstractNumId w:val="71"/>
   </w:num>
   <w:num w:numId="11" w16cid:durableId="1725106779">
-    <w:abstractNumId w:val="51"/>
+    <w:abstractNumId w:val="52"/>
   </w:num>
   <w:num w:numId="12" w16cid:durableId="1933314044">
-    <w:abstractNumId w:val="68"/>
+    <w:abstractNumId w:val="70"/>
   </w:num>
   <w:num w:numId="13" w16cid:durableId="326521496">
     <w:abstractNumId w:val="13"/>
   </w:num>
   <w:num w:numId="14" w16cid:durableId="2010981270">
-    <w:abstractNumId w:val="88"/>
+    <w:abstractNumId w:val="90"/>
   </w:num>
   <w:num w:numId="15" w16cid:durableId="445388872">
-    <w:abstractNumId w:val="111"/>
+    <w:abstractNumId w:val="113"/>
   </w:num>
   <w:num w:numId="16" w16cid:durableId="775059024">
     <w:abstractNumId w:val="33"/>
   </w:num>
   <w:num w:numId="17" w16cid:durableId="1295022515">
-    <w:abstractNumId w:val="98"/>
+    <w:abstractNumId w:val="100"/>
   </w:num>
   <w:num w:numId="18" w16cid:durableId="1130586831">
     <w:abstractNumId w:val="23"/>
@@ -21539,49 +23350,49 @@
     <w:abstractNumId w:val="21"/>
   </w:num>
   <w:num w:numId="20" w16cid:durableId="130220266">
-    <w:abstractNumId w:val="101"/>
+    <w:abstractNumId w:val="103"/>
   </w:num>
   <w:num w:numId="21" w16cid:durableId="1905145076">
-    <w:abstractNumId w:val="91"/>
+    <w:abstractNumId w:val="93"/>
   </w:num>
   <w:num w:numId="22" w16cid:durableId="351222723">
-    <w:abstractNumId w:val="45"/>
+    <w:abstractNumId w:val="46"/>
   </w:num>
   <w:num w:numId="23" w16cid:durableId="366101969">
-    <w:abstractNumId w:val="84"/>
+    <w:abstractNumId w:val="86"/>
   </w:num>
   <w:num w:numId="24" w16cid:durableId="1125781281">
-    <w:abstractNumId w:val="76"/>
+    <w:abstractNumId w:val="78"/>
   </w:num>
   <w:num w:numId="25" w16cid:durableId="1980187107">
     <w:abstractNumId w:val="19"/>
   </w:num>
   <w:num w:numId="26" w16cid:durableId="650644008">
-    <w:abstractNumId w:val="108"/>
+    <w:abstractNumId w:val="110"/>
   </w:num>
   <w:num w:numId="27" w16cid:durableId="927421509">
-    <w:abstractNumId w:val="78"/>
+    <w:abstractNumId w:val="80"/>
   </w:num>
   <w:num w:numId="28" w16cid:durableId="2136094583">
     <w:abstractNumId w:val="34"/>
   </w:num>
   <w:num w:numId="29" w16cid:durableId="163713911">
-    <w:abstractNumId w:val="92"/>
+    <w:abstractNumId w:val="94"/>
   </w:num>
   <w:num w:numId="30" w16cid:durableId="1795706407">
-    <w:abstractNumId w:val="64"/>
+    <w:abstractNumId w:val="66"/>
   </w:num>
   <w:num w:numId="31" w16cid:durableId="417137057">
-    <w:abstractNumId w:val="44"/>
+    <w:abstractNumId w:val="45"/>
   </w:num>
   <w:num w:numId="32" w16cid:durableId="1486584897">
-    <w:abstractNumId w:val="115"/>
+    <w:abstractNumId w:val="117"/>
   </w:num>
   <w:num w:numId="33" w16cid:durableId="1169754637">
-    <w:abstractNumId w:val="73"/>
+    <w:abstractNumId w:val="75"/>
   </w:num>
   <w:num w:numId="34" w16cid:durableId="1082331889">
-    <w:abstractNumId w:val="61"/>
+    <w:abstractNumId w:val="63"/>
   </w:num>
   <w:num w:numId="35" w16cid:durableId="2104495662">
     <w:abstractNumId w:val="29"/>
@@ -21590,58 +23401,58 @@
     <w:abstractNumId w:val="17"/>
   </w:num>
   <w:num w:numId="37" w16cid:durableId="735935560">
-    <w:abstractNumId w:val="109"/>
+    <w:abstractNumId w:val="111"/>
   </w:num>
   <w:num w:numId="38" w16cid:durableId="177236325">
-    <w:abstractNumId w:val="41"/>
+    <w:abstractNumId w:val="42"/>
   </w:num>
   <w:num w:numId="39" w16cid:durableId="788624">
     <w:abstractNumId w:val="26"/>
   </w:num>
   <w:num w:numId="40" w16cid:durableId="1897277996">
-    <w:abstractNumId w:val="85"/>
+    <w:abstractNumId w:val="87"/>
   </w:num>
   <w:num w:numId="41" w16cid:durableId="821385345">
-    <w:abstractNumId w:val="50"/>
+    <w:abstractNumId w:val="51"/>
   </w:num>
   <w:num w:numId="42" w16cid:durableId="440884988">
     <w:abstractNumId w:val="25"/>
   </w:num>
   <w:num w:numId="43" w16cid:durableId="279338713">
-    <w:abstractNumId w:val="95"/>
+    <w:abstractNumId w:val="97"/>
   </w:num>
   <w:num w:numId="44" w16cid:durableId="300966348">
-    <w:abstractNumId w:val="110"/>
+    <w:abstractNumId w:val="112"/>
   </w:num>
   <w:num w:numId="45" w16cid:durableId="877863870">
-    <w:abstractNumId w:val="55"/>
+    <w:abstractNumId w:val="57"/>
   </w:num>
   <w:num w:numId="46" w16cid:durableId="1300115906">
     <w:abstractNumId w:val="15"/>
   </w:num>
   <w:num w:numId="47" w16cid:durableId="719406604">
-    <w:abstractNumId w:val="52"/>
+    <w:abstractNumId w:val="53"/>
   </w:num>
   <w:num w:numId="48" w16cid:durableId="582180082">
     <w:abstractNumId w:val="6"/>
   </w:num>
   <w:num w:numId="49" w16cid:durableId="1316690410">
-    <w:abstractNumId w:val="70"/>
+    <w:abstractNumId w:val="72"/>
   </w:num>
   <w:num w:numId="50" w16cid:durableId="1111557819">
-    <w:abstractNumId w:val="43"/>
+    <w:abstractNumId w:val="44"/>
   </w:num>
   <w:num w:numId="51" w16cid:durableId="2001155960">
-    <w:abstractNumId w:val="79"/>
+    <w:abstractNumId w:val="81"/>
   </w:num>
   <w:num w:numId="52" w16cid:durableId="621155179">
-    <w:abstractNumId w:val="87"/>
+    <w:abstractNumId w:val="89"/>
   </w:num>
   <w:num w:numId="53" w16cid:durableId="716785273">
-    <w:abstractNumId w:val="90"/>
+    <w:abstractNumId w:val="92"/>
   </w:num>
   <w:num w:numId="54" w16cid:durableId="80030908">
-    <w:abstractNumId w:val="81"/>
+    <w:abstractNumId w:val="83"/>
   </w:num>
   <w:num w:numId="55" w16cid:durableId="701125135">
     <w:abstractNumId w:val="22"/>
@@ -21650,37 +23461,37 @@
     <w:abstractNumId w:val="31"/>
   </w:num>
   <w:num w:numId="57" w16cid:durableId="1299994045">
-    <w:abstractNumId w:val="40"/>
+    <w:abstractNumId w:val="41"/>
   </w:num>
   <w:num w:numId="58" w16cid:durableId="1548565914">
-    <w:abstractNumId w:val="113"/>
+    <w:abstractNumId w:val="115"/>
   </w:num>
   <w:num w:numId="59" w16cid:durableId="769468454">
-    <w:abstractNumId w:val="56"/>
+    <w:abstractNumId w:val="58"/>
   </w:num>
   <w:num w:numId="60" w16cid:durableId="1688479437">
     <w:abstractNumId w:val="7"/>
   </w:num>
   <w:num w:numId="61" w16cid:durableId="1336032879">
-    <w:abstractNumId w:val="59"/>
+    <w:abstractNumId w:val="61"/>
   </w:num>
   <w:num w:numId="62" w16cid:durableId="1931771862">
-    <w:abstractNumId w:val="74"/>
+    <w:abstractNumId w:val="76"/>
   </w:num>
   <w:num w:numId="63" w16cid:durableId="492455653">
-    <w:abstractNumId w:val="103"/>
+    <w:abstractNumId w:val="105"/>
   </w:num>
   <w:num w:numId="64" w16cid:durableId="1567757765">
-    <w:abstractNumId w:val="75"/>
+    <w:abstractNumId w:val="77"/>
   </w:num>
   <w:num w:numId="65" w16cid:durableId="1111779313">
-    <w:abstractNumId w:val="53"/>
+    <w:abstractNumId w:val="54"/>
   </w:num>
   <w:num w:numId="66" w16cid:durableId="583493794">
-    <w:abstractNumId w:val="105"/>
+    <w:abstractNumId w:val="107"/>
   </w:num>
   <w:num w:numId="67" w16cid:durableId="1335689356">
-    <w:abstractNumId w:val="71"/>
+    <w:abstractNumId w:val="73"/>
   </w:num>
   <w:num w:numId="68" w16cid:durableId="1662079372">
     <w:abstractNumId w:val="16"/>
@@ -21692,16 +23503,16 @@
     <w:abstractNumId w:val="32"/>
   </w:num>
   <w:num w:numId="71" w16cid:durableId="529954783">
-    <w:abstractNumId w:val="65"/>
+    <w:abstractNumId w:val="67"/>
   </w:num>
   <w:num w:numId="72" w16cid:durableId="783770187">
     <w:abstractNumId w:val="27"/>
   </w:num>
   <w:num w:numId="73" w16cid:durableId="2133787749">
-    <w:abstractNumId w:val="63"/>
+    <w:abstractNumId w:val="65"/>
   </w:num>
   <w:num w:numId="74" w16cid:durableId="1090463135">
-    <w:abstractNumId w:val="107"/>
+    <w:abstractNumId w:val="109"/>
   </w:num>
   <w:num w:numId="75" w16cid:durableId="821584307">
     <w:abstractNumId w:val="24"/>
@@ -21710,85 +23521,85 @@
     <w:abstractNumId w:val="10"/>
   </w:num>
   <w:num w:numId="77" w16cid:durableId="325058860">
-    <w:abstractNumId w:val="89"/>
+    <w:abstractNumId w:val="91"/>
   </w:num>
   <w:num w:numId="78" w16cid:durableId="1193374877">
     <w:abstractNumId w:val="11"/>
   </w:num>
   <w:num w:numId="79" w16cid:durableId="815803097">
-    <w:abstractNumId w:val="99"/>
+    <w:abstractNumId w:val="101"/>
   </w:num>
   <w:num w:numId="80" w16cid:durableId="1051730883">
-    <w:abstractNumId w:val="104"/>
+    <w:abstractNumId w:val="106"/>
   </w:num>
   <w:num w:numId="81" w16cid:durableId="742605711">
-    <w:abstractNumId w:val="94"/>
+    <w:abstractNumId w:val="96"/>
   </w:num>
   <w:num w:numId="82" w16cid:durableId="1985772832">
-    <w:abstractNumId w:val="97"/>
+    <w:abstractNumId w:val="99"/>
   </w:num>
   <w:num w:numId="83" w16cid:durableId="1865092739">
     <w:abstractNumId w:val="5"/>
   </w:num>
   <w:num w:numId="84" w16cid:durableId="57559803">
-    <w:abstractNumId w:val="86"/>
+    <w:abstractNumId w:val="88"/>
   </w:num>
   <w:num w:numId="85" w16cid:durableId="987133407">
-    <w:abstractNumId w:val="80"/>
+    <w:abstractNumId w:val="82"/>
   </w:num>
   <w:num w:numId="86" w16cid:durableId="1752313317">
-    <w:abstractNumId w:val="93"/>
+    <w:abstractNumId w:val="95"/>
   </w:num>
   <w:num w:numId="87" w16cid:durableId="1569221538">
     <w:abstractNumId w:val="35"/>
   </w:num>
   <w:num w:numId="88" w16cid:durableId="545878369">
-    <w:abstractNumId w:val="54"/>
+    <w:abstractNumId w:val="56"/>
   </w:num>
   <w:num w:numId="89" w16cid:durableId="1392117049">
-    <w:abstractNumId w:val="60"/>
+    <w:abstractNumId w:val="62"/>
   </w:num>
   <w:num w:numId="90" w16cid:durableId="1549949915">
-    <w:abstractNumId w:val="49"/>
+    <w:abstractNumId w:val="50"/>
   </w:num>
   <w:num w:numId="91" w16cid:durableId="1834953883">
-    <w:abstractNumId w:val="66"/>
+    <w:abstractNumId w:val="68"/>
   </w:num>
   <w:num w:numId="92" w16cid:durableId="1725135787">
     <w:abstractNumId w:val="14"/>
   </w:num>
   <w:num w:numId="93" w16cid:durableId="1800339618">
-    <w:abstractNumId w:val="83"/>
+    <w:abstractNumId w:val="85"/>
   </w:num>
   <w:num w:numId="94" w16cid:durableId="224294743">
-    <w:abstractNumId w:val="106"/>
+    <w:abstractNumId w:val="108"/>
   </w:num>
   <w:num w:numId="95" w16cid:durableId="1516310169">
-    <w:abstractNumId w:val="102"/>
+    <w:abstractNumId w:val="104"/>
   </w:num>
   <w:num w:numId="96" w16cid:durableId="1648893613">
     <w:abstractNumId w:val="4"/>
   </w:num>
   <w:num w:numId="97" w16cid:durableId="192152157">
-    <w:abstractNumId w:val="82"/>
+    <w:abstractNumId w:val="84"/>
   </w:num>
   <w:num w:numId="98" w16cid:durableId="1216694547">
-    <w:abstractNumId w:val="38"/>
+    <w:abstractNumId w:val="39"/>
   </w:num>
   <w:num w:numId="99" w16cid:durableId="54395124">
     <w:abstractNumId w:val="37"/>
   </w:num>
   <w:num w:numId="100" w16cid:durableId="803274895">
-    <w:abstractNumId w:val="48"/>
+    <w:abstractNumId w:val="49"/>
   </w:num>
   <w:num w:numId="101" w16cid:durableId="1375958156">
     <w:abstractNumId w:val="30"/>
   </w:num>
   <w:num w:numId="102" w16cid:durableId="2033919214">
-    <w:abstractNumId w:val="67"/>
+    <w:abstractNumId w:val="69"/>
   </w:num>
   <w:num w:numId="103" w16cid:durableId="1053575878">
-    <w:abstractNumId w:val="47"/>
+    <w:abstractNumId w:val="48"/>
   </w:num>
   <w:num w:numId="104" w16cid:durableId="1045106512">
     <w:abstractNumId w:val="36"/>
@@ -21797,22 +23608,22 @@
     <w:abstractNumId w:val="0"/>
   </w:num>
   <w:num w:numId="106" w16cid:durableId="1229656796">
-    <w:abstractNumId w:val="57"/>
+    <w:abstractNumId w:val="59"/>
   </w:num>
   <w:num w:numId="107" w16cid:durableId="2116248440">
-    <w:abstractNumId w:val="42"/>
+    <w:abstractNumId w:val="43"/>
   </w:num>
   <w:num w:numId="108" w16cid:durableId="1637836932">
     <w:abstractNumId w:val="2"/>
   </w:num>
   <w:num w:numId="109" w16cid:durableId="818614539">
-    <w:abstractNumId w:val="100"/>
+    <w:abstractNumId w:val="102"/>
   </w:num>
   <w:num w:numId="110" w16cid:durableId="505749528">
     <w:abstractNumId w:val="1"/>
   </w:num>
   <w:num w:numId="111" w16cid:durableId="740567879">
-    <w:abstractNumId w:val="114"/>
+    <w:abstractNumId w:val="116"/>
   </w:num>
   <w:num w:numId="112" w16cid:durableId="1297837039">
     <w:abstractNumId w:val="3"/>
@@ -21824,10 +23635,16 @@
     <w:abstractNumId w:val="18"/>
   </w:num>
   <w:num w:numId="115" w16cid:durableId="917251997">
-    <w:abstractNumId w:val="112"/>
+    <w:abstractNumId w:val="114"/>
   </w:num>
   <w:num w:numId="116" w16cid:durableId="2126919409">
-    <w:abstractNumId w:val="96"/>
+    <w:abstractNumId w:val="98"/>
+  </w:num>
+  <w:num w:numId="117" w16cid:durableId="1168327765">
+    <w:abstractNumId w:val="38"/>
+  </w:num>
+  <w:num w:numId="118" w16cid:durableId="1923296152">
+    <w:abstractNumId w:val="55"/>
   </w:num>
   <w:numIdMacAtCleanup w:val="30"/>
 </w:numbering>
@@ -22233,7 +24050,7 @@
   <w:style w:type="paragraph" w:default="1" w:styleId="Normal">
     <w:name w:val="Normal"/>
     <w:qFormat/>
-    <w:rsid w:val="00ED7ACF"/>
+    <w:rsid w:val="00DC5327"/>
     <w:rPr>
       <w:noProof/>
     </w:rPr>

</xml_diff>

<commit_message>
watched lecture 12-7: learned about fnm
</commit_message>
<xml_diff>
--- a/L2_notes.docx
+++ b/L2_notes.docx
@@ -10953,6 +10953,1478 @@
           <w:b/>
           <w:bCs/>
           <w:color w:val="EE0000"/>
+          <w:sz w:val="32"/>
+          <w:szCs w:val="32"/>
+        </w:rPr>
+      </w:pPr>
+      <w:r>
+        <w:rPr>
+          <w:rFonts w:ascii="Arial" w:hAnsi="Arial" w:cs="Arial"/>
+          <w:b/>
+          <w:bCs/>
+          <w:color w:val="EE0000"/>
+          <w:sz w:val="32"/>
+          <w:szCs w:val="32"/>
+        </w:rPr>
+        <w:t>Lecture 12-</w:t>
+      </w:r>
+      <w:r>
+        <w:rPr>
+          <w:rFonts w:ascii="Arial" w:hAnsi="Arial" w:cs="Arial"/>
+          <w:b/>
+          <w:bCs/>
+          <w:color w:val="EE0000"/>
+          <w:sz w:val="32"/>
+          <w:szCs w:val="32"/>
+        </w:rPr>
+        <w:t>7</w:t>
+      </w:r>
+      <w:r>
+        <w:rPr>
+          <w:rFonts w:ascii="Arial" w:hAnsi="Arial" w:cs="Arial"/>
+          <w:b/>
+          <w:bCs/>
+          <w:color w:val="EE0000"/>
+          <w:sz w:val="32"/>
+          <w:szCs w:val="32"/>
+        </w:rPr>
+        <w:t>:</w:t>
+      </w:r>
+      <w:r>
+        <w:rPr>
+          <w:rFonts w:ascii="Arial" w:hAnsi="Arial" w:cs="Arial"/>
+          <w:b/>
+          <w:bCs/>
+          <w:color w:val="EE0000"/>
+          <w:sz w:val="32"/>
+          <w:szCs w:val="32"/>
+        </w:rPr>
+        <w:t xml:space="preserve"> </w:t>
+      </w:r>
+      <w:r>
+        <w:rPr>
+          <w:rFonts w:ascii="Arial" w:hAnsi="Arial" w:cs="Arial"/>
+          <w:b/>
+          <w:bCs/>
+          <w:color w:val="EE0000"/>
+          <w:sz w:val="32"/>
+          <w:szCs w:val="32"/>
+        </w:rPr>
+        <w:t>Install Node js using fnm</w:t>
+      </w:r>
+    </w:p>
+    <w:p>
+      <w:pPr>
+        <w:jc w:val="both"/>
+        <w:rPr>
+          <w:rFonts w:ascii="Segoe UI Emoji" w:hAnsi="Segoe UI Emoji" w:cs="Segoe UI Emoji"/>
+          <w:sz w:val="28"/>
+          <w:szCs w:val="28"/>
+        </w:rPr>
+      </w:pPr>
+      <w:r>
+        <w:rPr>
+          <w:rFonts w:ascii="Segoe UI Emoji" w:hAnsi="Segoe UI Emoji" w:cs="Segoe UI Emoji"/>
+          <w:sz w:val="28"/>
+          <w:szCs w:val="28"/>
+        </w:rPr>
+        <w:t>Let's break down the process of installing Node.js using FNM (Fast Node Manager) and understand Node.js versioning.</w:t>
+      </w:r>
+    </w:p>
+    <w:p>
+      <w:pPr>
+        <w:jc w:val="both"/>
+        <w:rPr>
+          <w:rFonts w:ascii="Segoe UI Emoji" w:hAnsi="Segoe UI Emoji" w:cs="Segoe UI Emoji"/>
+          <w:sz w:val="28"/>
+          <w:szCs w:val="28"/>
+        </w:rPr>
+      </w:pPr>
+      <w:r>
+        <w:rPr>
+          <w:rFonts w:ascii="Segoe UI Emoji" w:hAnsi="Segoe UI Emoji" w:cs="Segoe UI Emoji"/>
+          <w:sz w:val="28"/>
+          <w:szCs w:val="28"/>
+        </w:rPr>
+        <w:pict w14:anchorId="3C2DAB88">
+          <v:rect id="_x0000_i1092" style="width:0;height:1.5pt" o:hralign="center" o:hrstd="t" o:hr="t" fillcolor="#a0a0a0" stroked="f"/>
+        </w:pict>
+      </w:r>
+    </w:p>
+    <w:p>
+      <w:pPr>
+        <w:jc w:val="both"/>
+        <w:rPr>
+          <w:rFonts w:ascii="Segoe UI Emoji" w:hAnsi="Segoe UI Emoji" w:cs="Segoe UI Emoji"/>
+          <w:b/>
+          <w:bCs/>
+          <w:sz w:val="28"/>
+          <w:szCs w:val="28"/>
+        </w:rPr>
+      </w:pPr>
+      <w:r>
+        <w:rPr>
+          <w:rFonts w:ascii="Segoe UI Emoji" w:hAnsi="Segoe UI Emoji" w:cs="Segoe UI Emoji"/>
+          <w:b/>
+          <w:bCs/>
+          <w:sz w:val="28"/>
+          <w:szCs w:val="28"/>
+        </w:rPr>
+        <w:t>Understanding Software Versioning</w:t>
+      </w:r>
+    </w:p>
+    <w:p>
+      <w:pPr>
+        <w:jc w:val="both"/>
+        <w:rPr>
+          <w:rFonts w:ascii="Segoe UI Emoji" w:hAnsi="Segoe UI Emoji" w:cs="Segoe UI Emoji"/>
+          <w:sz w:val="28"/>
+          <w:szCs w:val="28"/>
+        </w:rPr>
+      </w:pPr>
+      <w:r>
+        <w:rPr>
+          <w:rFonts w:ascii="Segoe UI Emoji" w:hAnsi="Segoe UI Emoji" w:cs="Segoe UI Emoji"/>
+          <w:sz w:val="28"/>
+          <w:szCs w:val="28"/>
+        </w:rPr>
+        <w:t xml:space="preserve">In the digital world, we constantly work with various software and packages, from mobile apps to developer tools. You'll notice that every piece of software you use has a </w:t>
+      </w:r>
+      <w:r>
+        <w:rPr>
+          <w:rFonts w:ascii="Segoe UI Emoji" w:hAnsi="Segoe UI Emoji" w:cs="Segoe UI Emoji"/>
+          <w:b/>
+          <w:bCs/>
+          <w:sz w:val="28"/>
+          <w:szCs w:val="28"/>
+        </w:rPr>
+        <w:t>version number</w:t>
+      </w:r>
+      <w:r>
+        <w:rPr>
+          <w:rFonts w:ascii="Segoe UI Emoji" w:hAnsi="Segoe UI Emoji" w:cs="Segoe UI Emoji"/>
+          <w:sz w:val="28"/>
+          <w:szCs w:val="28"/>
+        </w:rPr>
+        <w:t>.</w:t>
+      </w:r>
+    </w:p>
+    <w:p>
+      <w:pPr>
+        <w:jc w:val="both"/>
+        <w:rPr>
+          <w:rFonts w:ascii="Segoe UI Emoji" w:hAnsi="Segoe UI Emoji" w:cs="Segoe UI Emoji"/>
+          <w:sz w:val="28"/>
+          <w:szCs w:val="28"/>
+        </w:rPr>
+      </w:pPr>
+      <w:r>
+        <w:rPr>
+          <w:rFonts w:ascii="Segoe UI Emoji" w:hAnsi="Segoe UI Emoji" w:cs="Segoe UI Emoji"/>
+          <w:sz w:val="28"/>
+          <w:szCs w:val="28"/>
+        </w:rPr>
+        <w:t xml:space="preserve">Think about your mobile phone: your Android operating system frequently gets new updates, right? Or if you're a Windows user, you get Windows updates. When you install a Facebook update from the Play Store, it often comes with security fixes or new features. Each of these updates signifies a change, and these changes are tracked by a </w:t>
+      </w:r>
+      <w:r>
+        <w:rPr>
+          <w:rFonts w:ascii="Segoe UI Emoji" w:hAnsi="Segoe UI Emoji" w:cs="Segoe UI Emoji"/>
+          <w:b/>
+          <w:bCs/>
+          <w:sz w:val="28"/>
+          <w:szCs w:val="28"/>
+        </w:rPr>
+        <w:t>version number</w:t>
+      </w:r>
+      <w:r>
+        <w:rPr>
+          <w:rFonts w:ascii="Segoe UI Emoji" w:hAnsi="Segoe UI Emoji" w:cs="Segoe UI Emoji"/>
+          <w:sz w:val="28"/>
+          <w:szCs w:val="28"/>
+        </w:rPr>
+        <w:t>. This numbering helps us identify different iterations of a software.</w:t>
+      </w:r>
+    </w:p>
+    <w:p>
+      <w:pPr>
+        <w:jc w:val="both"/>
+        <w:rPr>
+          <w:rFonts w:ascii="Segoe UI Emoji" w:hAnsi="Segoe UI Emoji" w:cs="Segoe UI Emoji"/>
+          <w:sz w:val="28"/>
+          <w:szCs w:val="28"/>
+        </w:rPr>
+      </w:pPr>
+      <w:r>
+        <w:rPr>
+          <w:rFonts w:ascii="Segoe UI Emoji" w:hAnsi="Segoe UI Emoji" w:cs="Segoe UI Emoji"/>
+          <w:sz w:val="28"/>
+          <w:szCs w:val="28"/>
+        </w:rPr>
+        <w:lastRenderedPageBreak/>
+        <w:pict w14:anchorId="3F1A5F44">
+          <v:rect id="_x0000_i1093" style="width:0;height:1.5pt" o:hralign="center" o:hrstd="t" o:hr="t" fillcolor="#a0a0a0" stroked="f"/>
+        </w:pict>
+      </w:r>
+    </w:p>
+    <w:p>
+      <w:pPr>
+        <w:jc w:val="both"/>
+        <w:rPr>
+          <w:rFonts w:ascii="Segoe UI Emoji" w:hAnsi="Segoe UI Emoji" w:cs="Segoe UI Emoji"/>
+          <w:b/>
+          <w:bCs/>
+          <w:sz w:val="28"/>
+          <w:szCs w:val="28"/>
+        </w:rPr>
+      </w:pPr>
+      <w:r>
+        <w:rPr>
+          <w:rFonts w:ascii="Segoe UI Emoji" w:hAnsi="Segoe UI Emoji" w:cs="Segoe UI Emoji"/>
+          <w:b/>
+          <w:bCs/>
+          <w:sz w:val="28"/>
+          <w:szCs w:val="28"/>
+        </w:rPr>
+        <w:t>Node.js Versioning Explained</w:t>
+      </w:r>
+    </w:p>
+    <w:p>
+      <w:pPr>
+        <w:jc w:val="both"/>
+        <w:rPr>
+          <w:rFonts w:ascii="Segoe UI Emoji" w:hAnsi="Segoe UI Emoji" w:cs="Segoe UI Emoji"/>
+          <w:sz w:val="28"/>
+          <w:szCs w:val="28"/>
+        </w:rPr>
+      </w:pPr>
+      <w:r>
+        <w:rPr>
+          <w:rFonts w:ascii="Segoe UI Emoji" w:hAnsi="Segoe UI Emoji" w:cs="Segoe UI Emoji"/>
+          <w:sz w:val="28"/>
+          <w:szCs w:val="28"/>
+        </w:rPr>
+        <w:t>Node.js, being a piece of software, also follows a versioning scheme. It's common to work with different Node.js versions, so understanding its versioning is crucial. A typical Node.js version, for example, 20.11.1, is divided into three parts separated by dots:</w:t>
+      </w:r>
+    </w:p>
+    <w:p>
+      <w:pPr>
+        <w:numPr>
+          <w:ilvl w:val="0"/>
+          <w:numId w:val="136"/>
+        </w:numPr>
+        <w:jc w:val="both"/>
+        <w:rPr>
+          <w:rFonts w:ascii="Segoe UI Emoji" w:hAnsi="Segoe UI Emoji" w:cs="Segoe UI Emoji"/>
+          <w:sz w:val="28"/>
+          <w:szCs w:val="28"/>
+        </w:rPr>
+      </w:pPr>
+      <w:r>
+        <w:rPr>
+          <w:rFonts w:ascii="Segoe UI Emoji" w:hAnsi="Segoe UI Emoji" w:cs="Segoe UI Emoji"/>
+          <w:b/>
+          <w:bCs/>
+          <w:sz w:val="28"/>
+          <w:szCs w:val="28"/>
+        </w:rPr>
+        <w:t>Major Version (e.g., 20):</w:t>
+      </w:r>
+    </w:p>
+    <w:p>
+      <w:pPr>
+        <w:numPr>
+          <w:ilvl w:val="1"/>
+          <w:numId w:val="136"/>
+        </w:numPr>
+        <w:jc w:val="both"/>
+        <w:rPr>
+          <w:rFonts w:ascii="Segoe UI Emoji" w:hAnsi="Segoe UI Emoji" w:cs="Segoe UI Emoji"/>
+          <w:sz w:val="28"/>
+          <w:szCs w:val="28"/>
+        </w:rPr>
+      </w:pPr>
+      <w:r>
+        <w:rPr>
+          <w:rFonts w:ascii="Segoe UI Emoji" w:hAnsi="Segoe UI Emoji" w:cs="Segoe UI Emoji"/>
+          <w:sz w:val="28"/>
+          <w:szCs w:val="28"/>
+        </w:rPr>
+        <w:t xml:space="preserve">This number indicates a </w:t>
+      </w:r>
+      <w:r>
+        <w:rPr>
+          <w:rFonts w:ascii="Segoe UI Emoji" w:hAnsi="Segoe UI Emoji" w:cs="Segoe UI Emoji"/>
+          <w:b/>
+          <w:bCs/>
+          <w:sz w:val="28"/>
+          <w:szCs w:val="28"/>
+        </w:rPr>
+        <w:t>major change</w:t>
+      </w:r>
+      <w:r>
+        <w:rPr>
+          <w:rFonts w:ascii="Segoe UI Emoji" w:hAnsi="Segoe UI Emoji" w:cs="Segoe UI Emoji"/>
+          <w:sz w:val="28"/>
+          <w:szCs w:val="28"/>
+        </w:rPr>
+        <w:t xml:space="preserve"> in the software.</w:t>
+      </w:r>
+    </w:p>
+    <w:p>
+      <w:pPr>
+        <w:numPr>
+          <w:ilvl w:val="1"/>
+          <w:numId w:val="136"/>
+        </w:numPr>
+        <w:jc w:val="both"/>
+        <w:rPr>
+          <w:rFonts w:ascii="Segoe UI Emoji" w:hAnsi="Segoe UI Emoji" w:cs="Segoe UI Emoji"/>
+          <w:sz w:val="28"/>
+          <w:szCs w:val="28"/>
+        </w:rPr>
+      </w:pPr>
+      <w:r>
+        <w:rPr>
+          <w:rFonts w:ascii="Segoe UI Emoji" w:hAnsi="Segoe UI Emoji" w:cs="Segoe UI Emoji"/>
+          <w:sz w:val="28"/>
+          <w:szCs w:val="28"/>
+        </w:rPr>
+        <w:t xml:space="preserve">Major changes often introduce </w:t>
+      </w:r>
+      <w:r>
+        <w:rPr>
+          <w:rFonts w:ascii="Segoe UI Emoji" w:hAnsi="Segoe UI Emoji" w:cs="Segoe UI Emoji"/>
+          <w:b/>
+          <w:bCs/>
+          <w:sz w:val="28"/>
+          <w:szCs w:val="28"/>
+        </w:rPr>
+        <w:t>breaking changes</w:t>
+      </w:r>
+      <w:r>
+        <w:rPr>
+          <w:rFonts w:ascii="Segoe UI Emoji" w:hAnsi="Segoe UI Emoji" w:cs="Segoe UI Emoji"/>
+          <w:sz w:val="28"/>
+          <w:szCs w:val="28"/>
+        </w:rPr>
+        <w:t>, meaning features that worked in previous major versions might not work the same way (or at all) in the new major version.</w:t>
+      </w:r>
+    </w:p>
+    <w:p>
+      <w:pPr>
+        <w:numPr>
+          <w:ilvl w:val="1"/>
+          <w:numId w:val="136"/>
+        </w:numPr>
+        <w:jc w:val="both"/>
+        <w:rPr>
+          <w:rFonts w:ascii="Segoe UI Emoji" w:hAnsi="Segoe UI Emoji" w:cs="Segoe UI Emoji"/>
+          <w:sz w:val="28"/>
+          <w:szCs w:val="28"/>
+        </w:rPr>
+      </w:pPr>
+      <w:r>
+        <w:rPr>
+          <w:rFonts w:ascii="Segoe UI Emoji" w:hAnsi="Segoe UI Emoji" w:cs="Segoe UI Emoji"/>
+          <w:sz w:val="28"/>
+          <w:szCs w:val="28"/>
+        </w:rPr>
+        <w:t>For example, when a significant new system or paradigm was introduced into Node.js, it might trigger a major version increment.</w:t>
+      </w:r>
+    </w:p>
+    <w:p>
+      <w:pPr>
+        <w:numPr>
+          <w:ilvl w:val="1"/>
+          <w:numId w:val="136"/>
+        </w:numPr>
+        <w:jc w:val="both"/>
+        <w:rPr>
+          <w:rFonts w:ascii="Segoe UI Emoji" w:hAnsi="Segoe UI Emoji" w:cs="Segoe UI Emoji"/>
+          <w:sz w:val="28"/>
+          <w:szCs w:val="28"/>
+        </w:rPr>
+      </w:pPr>
+      <w:r>
+        <w:rPr>
+          <w:rFonts w:ascii="Segoe UI Emoji" w:hAnsi="Segoe UI Emoji" w:cs="Segoe UI Emoji"/>
+          <w:sz w:val="28"/>
+          <w:szCs w:val="28"/>
+        </w:rPr>
+        <w:t>Node.js version 20 is a Long Term Support (LTS) version, meaning it receives extended maintenance. Node.js version 24 is a newer major version.</w:t>
+      </w:r>
+    </w:p>
+    <w:p>
+      <w:pPr>
+        <w:numPr>
+          <w:ilvl w:val="0"/>
+          <w:numId w:val="136"/>
+        </w:numPr>
+        <w:jc w:val="both"/>
+        <w:rPr>
+          <w:rFonts w:ascii="Segoe UI Emoji" w:hAnsi="Segoe UI Emoji" w:cs="Segoe UI Emoji"/>
+          <w:sz w:val="28"/>
+          <w:szCs w:val="28"/>
+        </w:rPr>
+      </w:pPr>
+      <w:r>
+        <w:rPr>
+          <w:rFonts w:ascii="Segoe UI Emoji" w:hAnsi="Segoe UI Emoji" w:cs="Segoe UI Emoji"/>
+          <w:b/>
+          <w:bCs/>
+          <w:sz w:val="28"/>
+          <w:szCs w:val="28"/>
+        </w:rPr>
+        <w:t>Minor Version (e.g., 11):</w:t>
+      </w:r>
+    </w:p>
+    <w:p>
+      <w:pPr>
+        <w:numPr>
+          <w:ilvl w:val="1"/>
+          <w:numId w:val="136"/>
+        </w:numPr>
+        <w:jc w:val="both"/>
+        <w:rPr>
+          <w:rFonts w:ascii="Segoe UI Emoji" w:hAnsi="Segoe UI Emoji" w:cs="Segoe UI Emoji"/>
+          <w:sz w:val="28"/>
+          <w:szCs w:val="28"/>
+        </w:rPr>
+      </w:pPr>
+      <w:r>
+        <w:rPr>
+          <w:rFonts w:ascii="Segoe UI Emoji" w:hAnsi="Segoe UI Emoji" w:cs="Segoe UI Emoji"/>
+          <w:sz w:val="28"/>
+          <w:szCs w:val="28"/>
+        </w:rPr>
+        <w:t xml:space="preserve">This number signifies </w:t>
+      </w:r>
+      <w:r>
+        <w:rPr>
+          <w:rFonts w:ascii="Segoe UI Emoji" w:hAnsi="Segoe UI Emoji" w:cs="Segoe UI Emoji"/>
+          <w:b/>
+          <w:bCs/>
+          <w:sz w:val="28"/>
+          <w:szCs w:val="28"/>
+        </w:rPr>
+        <w:t>minor changes</w:t>
+      </w:r>
+      <w:r>
+        <w:rPr>
+          <w:rFonts w:ascii="Segoe UI Emoji" w:hAnsi="Segoe UI Emoji" w:cs="Segoe UI Emoji"/>
+          <w:sz w:val="28"/>
+          <w:szCs w:val="28"/>
+        </w:rPr>
+        <w:t xml:space="preserve"> or </w:t>
+      </w:r>
+      <w:r>
+        <w:rPr>
+          <w:rFonts w:ascii="Segoe UI Emoji" w:hAnsi="Segoe UI Emoji" w:cs="Segoe UI Emoji"/>
+          <w:b/>
+          <w:bCs/>
+          <w:sz w:val="28"/>
+          <w:szCs w:val="28"/>
+        </w:rPr>
+        <w:t>improvements</w:t>
+      </w:r>
+      <w:r>
+        <w:rPr>
+          <w:rFonts w:ascii="Segoe UI Emoji" w:hAnsi="Segoe UI Emoji" w:cs="Segoe UI Emoji"/>
+          <w:sz w:val="28"/>
+          <w:szCs w:val="28"/>
+        </w:rPr>
+        <w:t xml:space="preserve"> to existing features.</w:t>
+      </w:r>
+    </w:p>
+    <w:p>
+      <w:pPr>
+        <w:numPr>
+          <w:ilvl w:val="1"/>
+          <w:numId w:val="136"/>
+        </w:numPr>
+        <w:jc w:val="both"/>
+        <w:rPr>
+          <w:rFonts w:ascii="Segoe UI Emoji" w:hAnsi="Segoe UI Emoji" w:cs="Segoe UI Emoji"/>
+          <w:sz w:val="28"/>
+          <w:szCs w:val="28"/>
+        </w:rPr>
+      </w:pPr>
+      <w:r>
+        <w:rPr>
+          <w:rFonts w:ascii="Segoe UI Emoji" w:hAnsi="Segoe UI Emoji" w:cs="Segoe UI Emoji"/>
+          <w:sz w:val="28"/>
+          <w:szCs w:val="28"/>
+        </w:rPr>
+        <w:t>Minor versions typically add new functionalities in a backward-compatible way, meaning they shouldn't break existing code.</w:t>
+      </w:r>
+    </w:p>
+    <w:p>
+      <w:pPr>
+        <w:numPr>
+          <w:ilvl w:val="1"/>
+          <w:numId w:val="136"/>
+        </w:numPr>
+        <w:jc w:val="both"/>
+        <w:rPr>
+          <w:rFonts w:ascii="Segoe UI Emoji" w:hAnsi="Segoe UI Emoji" w:cs="Segoe UI Emoji"/>
+          <w:sz w:val="28"/>
+          <w:szCs w:val="28"/>
+        </w:rPr>
+      </w:pPr>
+      <w:r>
+        <w:rPr>
+          <w:rFonts w:ascii="Segoe UI Emoji" w:hAnsi="Segoe UI Emoji" w:cs="Segoe UI Emoji"/>
+          <w:sz w:val="28"/>
+          <w:szCs w:val="28"/>
+        </w:rPr>
+        <w:t>For instance, an optimization or enhancement to an existing feature within the Node.js 20 series would increment the minor version (e.g., from 20.10.x to 20.11.x).</w:t>
+      </w:r>
+    </w:p>
+    <w:p>
+      <w:pPr>
+        <w:numPr>
+          <w:ilvl w:val="0"/>
+          <w:numId w:val="136"/>
+        </w:numPr>
+        <w:jc w:val="both"/>
+        <w:rPr>
+          <w:rFonts w:ascii="Segoe UI Emoji" w:hAnsi="Segoe UI Emoji" w:cs="Segoe UI Emoji"/>
+          <w:sz w:val="28"/>
+          <w:szCs w:val="28"/>
+        </w:rPr>
+      </w:pPr>
+      <w:r>
+        <w:rPr>
+          <w:rFonts w:ascii="Segoe UI Emoji" w:hAnsi="Segoe UI Emoji" w:cs="Segoe UI Emoji"/>
+          <w:b/>
+          <w:bCs/>
+          <w:sz w:val="28"/>
+          <w:szCs w:val="28"/>
+        </w:rPr>
+        <w:t>Patch Version (e.g., 1):</w:t>
+      </w:r>
+    </w:p>
+    <w:p>
+      <w:pPr>
+        <w:numPr>
+          <w:ilvl w:val="1"/>
+          <w:numId w:val="136"/>
+        </w:numPr>
+        <w:jc w:val="both"/>
+        <w:rPr>
+          <w:rFonts w:ascii="Segoe UI Emoji" w:hAnsi="Segoe UI Emoji" w:cs="Segoe UI Emoji"/>
+          <w:sz w:val="28"/>
+          <w:szCs w:val="28"/>
+        </w:rPr>
+      </w:pPr>
+      <w:r>
+        <w:rPr>
+          <w:rFonts w:ascii="Segoe UI Emoji" w:hAnsi="Segoe UI Emoji" w:cs="Segoe UI Emoji"/>
+          <w:sz w:val="28"/>
+          <w:szCs w:val="28"/>
+        </w:rPr>
+        <w:t xml:space="preserve">This number represents </w:t>
+      </w:r>
+      <w:r>
+        <w:rPr>
+          <w:rFonts w:ascii="Segoe UI Emoji" w:hAnsi="Segoe UI Emoji" w:cs="Segoe UI Emoji"/>
+          <w:b/>
+          <w:bCs/>
+          <w:sz w:val="28"/>
+          <w:szCs w:val="28"/>
+        </w:rPr>
+        <w:t>small updates</w:t>
+      </w:r>
+      <w:r>
+        <w:rPr>
+          <w:rFonts w:ascii="Segoe UI Emoji" w:hAnsi="Segoe UI Emoji" w:cs="Segoe UI Emoji"/>
+          <w:sz w:val="28"/>
+          <w:szCs w:val="28"/>
+        </w:rPr>
+        <w:t xml:space="preserve">, primarily for </w:t>
+      </w:r>
+      <w:r>
+        <w:rPr>
+          <w:rFonts w:ascii="Segoe UI Emoji" w:hAnsi="Segoe UI Emoji" w:cs="Segoe UI Emoji"/>
+          <w:b/>
+          <w:bCs/>
+          <w:sz w:val="28"/>
+          <w:szCs w:val="28"/>
+        </w:rPr>
+        <w:t>bug fixes</w:t>
+      </w:r>
+      <w:r>
+        <w:rPr>
+          <w:rFonts w:ascii="Segoe UI Emoji" w:hAnsi="Segoe UI Emoji" w:cs="Segoe UI Emoji"/>
+          <w:sz w:val="28"/>
+          <w:szCs w:val="28"/>
+        </w:rPr>
+        <w:t xml:space="preserve"> or </w:t>
+      </w:r>
+      <w:r>
+        <w:rPr>
+          <w:rFonts w:ascii="Segoe UI Emoji" w:hAnsi="Segoe UI Emoji" w:cs="Segoe UI Emoji"/>
+          <w:b/>
+          <w:bCs/>
+          <w:sz w:val="28"/>
+          <w:szCs w:val="28"/>
+        </w:rPr>
+        <w:t>security patches</w:t>
+      </w:r>
+      <w:r>
+        <w:rPr>
+          <w:rFonts w:ascii="Segoe UI Emoji" w:hAnsi="Segoe UI Emoji" w:cs="Segoe UI Emoji"/>
+          <w:sz w:val="28"/>
+          <w:szCs w:val="28"/>
+        </w:rPr>
+        <w:t>.</w:t>
+      </w:r>
+    </w:p>
+    <w:p>
+      <w:pPr>
+        <w:numPr>
+          <w:ilvl w:val="1"/>
+          <w:numId w:val="136"/>
+        </w:numPr>
+        <w:jc w:val="both"/>
+        <w:rPr>
+          <w:rFonts w:ascii="Segoe UI Emoji" w:hAnsi="Segoe UI Emoji" w:cs="Segoe UI Emoji"/>
+          <w:sz w:val="28"/>
+          <w:szCs w:val="28"/>
+        </w:rPr>
+      </w:pPr>
+      <w:r>
+        <w:rPr>
+          <w:rFonts w:ascii="Segoe UI Emoji" w:hAnsi="Segoe UI Emoji" w:cs="Segoe UI Emoji"/>
+          <w:sz w:val="28"/>
+          <w:szCs w:val="28"/>
+        </w:rPr>
+        <w:t>Patch versions are meant to be fully backward-compatible and address critical issues without introducing new features or breaking existing ones.</w:t>
+      </w:r>
+    </w:p>
+    <w:p>
+      <w:pPr>
+        <w:numPr>
+          <w:ilvl w:val="1"/>
+          <w:numId w:val="136"/>
+        </w:numPr>
+        <w:jc w:val="both"/>
+        <w:rPr>
+          <w:rFonts w:ascii="Segoe UI Emoji" w:hAnsi="Segoe UI Emoji" w:cs="Segoe UI Emoji"/>
+          <w:sz w:val="28"/>
+          <w:szCs w:val="28"/>
+        </w:rPr>
+      </w:pPr>
+      <w:r>
+        <w:rPr>
+          <w:rFonts w:ascii="Segoe UI Emoji" w:hAnsi="Segoe UI Emoji" w:cs="Segoe UI Emoji"/>
+          <w:sz w:val="28"/>
+          <w:szCs w:val="28"/>
+        </w:rPr>
+        <w:lastRenderedPageBreak/>
+        <w:t>For example, a quick security update to Node.js 20.11.0 would result in version 20.11.1.</w:t>
+      </w:r>
+    </w:p>
+    <w:p>
+      <w:pPr>
+        <w:jc w:val="both"/>
+        <w:rPr>
+          <w:rFonts w:ascii="Segoe UI Emoji" w:hAnsi="Segoe UI Emoji" w:cs="Segoe UI Emoji"/>
+          <w:sz w:val="28"/>
+          <w:szCs w:val="28"/>
+        </w:rPr>
+      </w:pPr>
+      <w:r>
+        <w:rPr>
+          <w:rFonts w:ascii="Segoe UI Emoji" w:hAnsi="Segoe UI Emoji" w:cs="Segoe UI Emoji"/>
+          <w:sz w:val="28"/>
+          <w:szCs w:val="28"/>
+        </w:rPr>
+        <w:t>These three numbers combined give a complete picture of a software's version, indicating the scope of changes it contains.</w:t>
+      </w:r>
+    </w:p>
+    <w:p>
+      <w:pPr>
+        <w:jc w:val="both"/>
+        <w:rPr>
+          <w:rFonts w:ascii="Segoe UI Emoji" w:hAnsi="Segoe UI Emoji" w:cs="Segoe UI Emoji"/>
+          <w:sz w:val="28"/>
+          <w:szCs w:val="28"/>
+        </w:rPr>
+      </w:pPr>
+      <w:r>
+        <w:rPr>
+          <w:rFonts w:ascii="Segoe UI Emoji" w:hAnsi="Segoe UI Emoji" w:cs="Segoe UI Emoji"/>
+          <w:sz w:val="28"/>
+          <w:szCs w:val="28"/>
+        </w:rPr>
+        <w:pict w14:anchorId="71C58BE4">
+          <v:rect id="_x0000_i1094" style="width:0;height:1.5pt" o:hralign="center" o:hrstd="t" o:hr="t" fillcolor="#a0a0a0" stroked="f"/>
+        </w:pict>
+      </w:r>
+    </w:p>
+    <w:p>
+      <w:pPr>
+        <w:jc w:val="both"/>
+        <w:rPr>
+          <w:rFonts w:ascii="Segoe UI Emoji" w:hAnsi="Segoe UI Emoji" w:cs="Segoe UI Emoji"/>
+          <w:b/>
+          <w:bCs/>
+          <w:sz w:val="28"/>
+          <w:szCs w:val="28"/>
+        </w:rPr>
+      </w:pPr>
+      <w:r>
+        <w:rPr>
+          <w:rFonts w:ascii="Segoe UI Emoji" w:hAnsi="Segoe UI Emoji" w:cs="Segoe UI Emoji"/>
+          <w:b/>
+          <w:bCs/>
+          <w:sz w:val="28"/>
+          <w:szCs w:val="28"/>
+        </w:rPr>
+        <w:t>Installing Node.js Using FNM on Windows</w:t>
+      </w:r>
+    </w:p>
+    <w:p>
+      <w:pPr>
+        <w:jc w:val="both"/>
+        <w:rPr>
+          <w:rFonts w:ascii="Segoe UI Emoji" w:hAnsi="Segoe UI Emoji" w:cs="Segoe UI Emoji"/>
+          <w:sz w:val="28"/>
+          <w:szCs w:val="28"/>
+        </w:rPr>
+      </w:pPr>
+      <w:r>
+        <w:rPr>
+          <w:rFonts w:ascii="Segoe UI Emoji" w:hAnsi="Segoe UI Emoji" w:cs="Segoe UI Emoji"/>
+          <w:sz w:val="28"/>
+          <w:szCs w:val="28"/>
+        </w:rPr>
+        <w:t xml:space="preserve">The lecture focuses on installing Node.js using </w:t>
+      </w:r>
+      <w:r>
+        <w:rPr>
+          <w:rFonts w:ascii="Segoe UI Emoji" w:hAnsi="Segoe UI Emoji" w:cs="Segoe UI Emoji"/>
+          <w:b/>
+          <w:bCs/>
+          <w:sz w:val="28"/>
+          <w:szCs w:val="28"/>
+        </w:rPr>
+        <w:t>FNM (Fast Node Manager)</w:t>
+      </w:r>
+      <w:r>
+        <w:rPr>
+          <w:rFonts w:ascii="Segoe UI Emoji" w:hAnsi="Segoe UI Emoji" w:cs="Segoe UI Emoji"/>
+          <w:sz w:val="28"/>
+          <w:szCs w:val="28"/>
+        </w:rPr>
+        <w:t>, a tool that makes managing multiple Node.js versions easy. The example given is for Windows.</w:t>
+      </w:r>
+    </w:p>
+    <w:p>
+      <w:pPr>
+        <w:jc w:val="both"/>
+        <w:rPr>
+          <w:rFonts w:ascii="Segoe UI Emoji" w:hAnsi="Segoe UI Emoji" w:cs="Segoe UI Emoji"/>
+          <w:sz w:val="28"/>
+          <w:szCs w:val="28"/>
+        </w:rPr>
+      </w:pPr>
+      <w:r>
+        <w:rPr>
+          <w:rFonts w:ascii="Segoe UI Emoji" w:hAnsi="Segoe UI Emoji" w:cs="Segoe UI Emoji"/>
+          <w:sz w:val="28"/>
+          <w:szCs w:val="28"/>
+        </w:rPr>
+        <w:t>Here's a breakdown of the installation steps and common issues:</w:t>
+      </w:r>
+    </w:p>
+    <w:p>
+      <w:pPr>
+        <w:numPr>
+          <w:ilvl w:val="0"/>
+          <w:numId w:val="137"/>
+        </w:numPr>
+        <w:jc w:val="both"/>
+        <w:rPr>
+          <w:rFonts w:ascii="Segoe UI Emoji" w:hAnsi="Segoe UI Emoji" w:cs="Segoe UI Emoji"/>
+          <w:sz w:val="28"/>
+          <w:szCs w:val="28"/>
+        </w:rPr>
+      </w:pPr>
+      <w:r>
+        <w:rPr>
+          <w:rFonts w:ascii="Segoe UI Emoji" w:hAnsi="Segoe UI Emoji" w:cs="Segoe UI Emoji"/>
+          <w:b/>
+          <w:bCs/>
+          <w:sz w:val="28"/>
+          <w:szCs w:val="28"/>
+        </w:rPr>
+        <w:t>Install FNM via PowerShell:</w:t>
+      </w:r>
+    </w:p>
+    <w:p>
+      <w:pPr>
+        <w:numPr>
+          <w:ilvl w:val="1"/>
+          <w:numId w:val="137"/>
+        </w:numPr>
+        <w:jc w:val="both"/>
+        <w:rPr>
+          <w:rFonts w:ascii="Segoe UI Emoji" w:hAnsi="Segoe UI Emoji" w:cs="Segoe UI Emoji"/>
+          <w:sz w:val="28"/>
+          <w:szCs w:val="28"/>
+        </w:rPr>
+      </w:pPr>
+      <w:r>
+        <w:rPr>
+          <w:rFonts w:ascii="Segoe UI Emoji" w:hAnsi="Segoe UI Emoji" w:cs="Segoe UI Emoji"/>
+          <w:sz w:val="28"/>
+          <w:szCs w:val="28"/>
+        </w:rPr>
+        <w:t>The first step is to open PowerShell and run the command: wget install-fnm.now.sh -OutFile install-fnm.ps1; &amp; install-fnm.ps1 (Note: The lecture used wget install.fnm.now.sh -OutFile install-fnm.ps1; &amp; install-fnm.ps1 but the official FNM script is https://fnm.vercel.app/install).</w:t>
+      </w:r>
+    </w:p>
+    <w:p>
+      <w:pPr>
+        <w:numPr>
+          <w:ilvl w:val="1"/>
+          <w:numId w:val="137"/>
+        </w:numPr>
+        <w:jc w:val="both"/>
+        <w:rPr>
+          <w:rFonts w:ascii="Segoe UI Emoji" w:hAnsi="Segoe UI Emoji" w:cs="Segoe UI Emoji"/>
+          <w:sz w:val="28"/>
+          <w:szCs w:val="28"/>
+        </w:rPr>
+      </w:pPr>
+      <w:r>
+        <w:rPr>
+          <w:rFonts w:ascii="Segoe UI Emoji" w:hAnsi="Segoe UI Emoji" w:cs="Segoe UI Emoji"/>
+          <w:sz w:val="28"/>
+          <w:szCs w:val="28"/>
+        </w:rPr>
+        <w:t>This command downloads the FNM installation script and then executes it, installing FNM on your system.</w:t>
+      </w:r>
+    </w:p>
+    <w:p>
+      <w:pPr>
+        <w:numPr>
+          <w:ilvl w:val="0"/>
+          <w:numId w:val="137"/>
+        </w:numPr>
+        <w:jc w:val="both"/>
+        <w:rPr>
+          <w:rFonts w:ascii="Segoe UI Emoji" w:hAnsi="Segoe UI Emoji" w:cs="Segoe UI Emoji"/>
+          <w:sz w:val="28"/>
+          <w:szCs w:val="28"/>
+        </w:rPr>
+      </w:pPr>
+      <w:r>
+        <w:rPr>
+          <w:rFonts w:ascii="Segoe UI Emoji" w:hAnsi="Segoe UI Emoji" w:cs="Segoe UI Emoji"/>
+          <w:b/>
+          <w:bCs/>
+          <w:sz w:val="28"/>
+          <w:szCs w:val="28"/>
+        </w:rPr>
+        <w:t>Verify FNM Installation:</w:t>
+      </w:r>
+    </w:p>
+    <w:p>
+      <w:pPr>
+        <w:numPr>
+          <w:ilvl w:val="1"/>
+          <w:numId w:val="137"/>
+        </w:numPr>
+        <w:jc w:val="both"/>
+        <w:rPr>
+          <w:rFonts w:ascii="Segoe UI Emoji" w:hAnsi="Segoe UI Emoji" w:cs="Segoe UI Emoji"/>
+          <w:sz w:val="28"/>
+          <w:szCs w:val="28"/>
+        </w:rPr>
+      </w:pPr>
+      <w:r>
+        <w:rPr>
+          <w:rFonts w:ascii="Segoe UI Emoji" w:hAnsi="Segoe UI Emoji" w:cs="Segoe UI Emoji"/>
+          <w:sz w:val="28"/>
+          <w:szCs w:val="28"/>
+        </w:rPr>
+        <w:t>After installation, you might try to check the FNM version by typing fnm --version in PowerShell.</w:t>
+      </w:r>
+    </w:p>
+    <w:p>
+      <w:pPr>
+        <w:numPr>
+          <w:ilvl w:val="1"/>
+          <w:numId w:val="137"/>
+        </w:numPr>
+        <w:jc w:val="both"/>
+        <w:rPr>
+          <w:rFonts w:ascii="Segoe UI Emoji" w:hAnsi="Segoe UI Emoji" w:cs="Segoe UI Emoji"/>
+          <w:sz w:val="28"/>
+          <w:szCs w:val="28"/>
+        </w:rPr>
+      </w:pPr>
+      <w:r>
+        <w:rPr>
+          <w:rFonts w:ascii="Segoe UI Emoji" w:hAnsi="Segoe UI Emoji" w:cs="Segoe UI Emoji"/>
+          <w:b/>
+          <w:bCs/>
+          <w:sz w:val="28"/>
+          <w:szCs w:val="28"/>
+        </w:rPr>
+        <w:t>Common Issue:</w:t>
+      </w:r>
+      <w:r>
+        <w:rPr>
+          <w:rFonts w:ascii="Segoe UI Emoji" w:hAnsi="Segoe UI Emoji" w:cs="Segoe UI Emoji"/>
+          <w:sz w:val="28"/>
+          <w:szCs w:val="28"/>
+        </w:rPr>
+        <w:t xml:space="preserve"> You might receive an error stating that fnm is not recognized.</w:t>
+      </w:r>
+    </w:p>
+    <w:p>
+      <w:pPr>
+        <w:numPr>
+          <w:ilvl w:val="1"/>
+          <w:numId w:val="137"/>
+        </w:numPr>
+        <w:jc w:val="both"/>
+        <w:rPr>
+          <w:rFonts w:ascii="Segoe UI Emoji" w:hAnsi="Segoe UI Emoji" w:cs="Segoe UI Emoji"/>
+          <w:sz w:val="28"/>
+          <w:szCs w:val="28"/>
+        </w:rPr>
+      </w:pPr>
+      <w:r>
+        <w:rPr>
+          <w:rFonts w:ascii="Segoe UI Emoji" w:hAnsi="Segoe UI Emoji" w:cs="Segoe UI Emoji"/>
+          <w:b/>
+          <w:bCs/>
+          <w:sz w:val="28"/>
+          <w:szCs w:val="28"/>
+        </w:rPr>
+        <w:t>Solution:</w:t>
+      </w:r>
+      <w:r>
+        <w:rPr>
+          <w:rFonts w:ascii="Segoe UI Emoji" w:hAnsi="Segoe UI Emoji" w:cs="Segoe UI Emoji"/>
+          <w:sz w:val="28"/>
+          <w:szCs w:val="28"/>
+        </w:rPr>
+        <w:t xml:space="preserve"> The installer often suggests closing and reopening your PowerShell terminal. This is because environment variables (which tell your system where to find fnm) need to be reloaded. After restarting PowerShell, fnm --version should display the version.</w:t>
+      </w:r>
+    </w:p>
+    <w:p>
+      <w:pPr>
+        <w:numPr>
+          <w:ilvl w:val="0"/>
+          <w:numId w:val="137"/>
+        </w:numPr>
+        <w:jc w:val="both"/>
+        <w:rPr>
+          <w:rFonts w:ascii="Segoe UI Emoji" w:hAnsi="Segoe UI Emoji" w:cs="Segoe UI Emoji"/>
+          <w:sz w:val="28"/>
+          <w:szCs w:val="28"/>
+        </w:rPr>
+      </w:pPr>
+      <w:r>
+        <w:rPr>
+          <w:rFonts w:ascii="Segoe UI Emoji" w:hAnsi="Segoe UI Emoji" w:cs="Segoe UI Emoji"/>
+          <w:b/>
+          <w:bCs/>
+          <w:sz w:val="28"/>
+          <w:szCs w:val="28"/>
+        </w:rPr>
+        <w:t>Locating FNM Installation Path (for manual environment variable setup):</w:t>
+      </w:r>
+    </w:p>
+    <w:p>
+      <w:pPr>
+        <w:numPr>
+          <w:ilvl w:val="1"/>
+          <w:numId w:val="137"/>
+        </w:numPr>
+        <w:jc w:val="both"/>
+        <w:rPr>
+          <w:rFonts w:ascii="Segoe UI Emoji" w:hAnsi="Segoe UI Emoji" w:cs="Segoe UI Emoji"/>
+          <w:sz w:val="28"/>
+          <w:szCs w:val="28"/>
+        </w:rPr>
+      </w:pPr>
+      <w:r>
+        <w:rPr>
+          <w:rFonts w:ascii="Segoe UI Emoji" w:hAnsi="Segoe UI Emoji" w:cs="Segoe UI Emoji"/>
+          <w:sz w:val="28"/>
+          <w:szCs w:val="28"/>
+        </w:rPr>
+        <w:t>FNM typically automatically adds its path to your system's environment variables. However, if it doesn't, you might need to add it manually.</w:t>
+      </w:r>
+    </w:p>
+    <w:p>
+      <w:pPr>
+        <w:numPr>
+          <w:ilvl w:val="1"/>
+          <w:numId w:val="137"/>
+        </w:numPr>
+        <w:jc w:val="both"/>
+        <w:rPr>
+          <w:rFonts w:ascii="Segoe UI Emoji" w:hAnsi="Segoe UI Emoji" w:cs="Segoe UI Emoji"/>
+          <w:sz w:val="28"/>
+          <w:szCs w:val="28"/>
+        </w:rPr>
+      </w:pPr>
+      <w:r>
+        <w:rPr>
+          <w:rFonts w:ascii="Segoe UI Emoji" w:hAnsi="Segoe UI Emoji" w:cs="Segoe UI Emoji"/>
+          <w:sz w:val="28"/>
+          <w:szCs w:val="28"/>
+        </w:rPr>
+        <w:lastRenderedPageBreak/>
+        <w:t>To find the path, navigate to: C:\Users\&lt;YourUsername&gt;\AppData\Local\fnm. (Note: AppData is usually a hidden folder, so you might need to enable "Show hidden items" in File Explorer's View tab.)</w:t>
+      </w:r>
+    </w:p>
+    <w:p>
+      <w:pPr>
+        <w:numPr>
+          <w:ilvl w:val="1"/>
+          <w:numId w:val="137"/>
+        </w:numPr>
+        <w:jc w:val="both"/>
+        <w:rPr>
+          <w:rFonts w:ascii="Segoe UI Emoji" w:hAnsi="Segoe UI Emoji" w:cs="Segoe UI Emoji"/>
+          <w:sz w:val="28"/>
+          <w:szCs w:val="28"/>
+        </w:rPr>
+      </w:pPr>
+      <w:r>
+        <w:rPr>
+          <w:rFonts w:ascii="Segoe UI Emoji" w:hAnsi="Segoe UI Emoji" w:cs="Segoe UI Emoji"/>
+          <w:sz w:val="28"/>
+          <w:szCs w:val="28"/>
+        </w:rPr>
+        <w:t>Inside the fnm folder, you'll likely find the fnm.exe executable. The path to this folder (e.g., C:\Users\&lt;YourUsername&gt;\AppData\Local\fnm) should be added to your system's Path environment variable. This ensures your command line can find the fnm command.</w:t>
+      </w:r>
+    </w:p>
+    <w:p>
+      <w:pPr>
+        <w:numPr>
+          <w:ilvl w:val="0"/>
+          <w:numId w:val="137"/>
+        </w:numPr>
+        <w:jc w:val="both"/>
+        <w:rPr>
+          <w:rFonts w:ascii="Segoe UI Emoji" w:hAnsi="Segoe UI Emoji" w:cs="Segoe UI Emoji"/>
+          <w:sz w:val="28"/>
+          <w:szCs w:val="28"/>
+        </w:rPr>
+      </w:pPr>
+      <w:r>
+        <w:rPr>
+          <w:rFonts w:ascii="Segoe UI Emoji" w:hAnsi="Segoe UI Emoji" w:cs="Segoe UI Emoji"/>
+          <w:b/>
+          <w:bCs/>
+          <w:sz w:val="28"/>
+          <w:szCs w:val="28"/>
+        </w:rPr>
+        <w:t>Installing a Node.js Version with FNM:</w:t>
+      </w:r>
+    </w:p>
+    <w:p>
+      <w:pPr>
+        <w:numPr>
+          <w:ilvl w:val="1"/>
+          <w:numId w:val="137"/>
+        </w:numPr>
+        <w:jc w:val="both"/>
+        <w:rPr>
+          <w:rFonts w:ascii="Segoe UI Emoji" w:hAnsi="Segoe UI Emoji" w:cs="Segoe UI Emoji"/>
+          <w:sz w:val="28"/>
+          <w:szCs w:val="28"/>
+        </w:rPr>
+      </w:pPr>
+      <w:r>
+        <w:rPr>
+          <w:rFonts w:ascii="Segoe UI Emoji" w:hAnsi="Segoe UI Emoji" w:cs="Segoe UI Emoji"/>
+          <w:sz w:val="28"/>
+          <w:szCs w:val="28"/>
+        </w:rPr>
+        <w:t>Once FNM is installed and accessible, you can install a specific Node.js version. For example, to install Node.js version 20, you would use: fnm install 20.</w:t>
+      </w:r>
+    </w:p>
+    <w:p>
+      <w:pPr>
+        <w:numPr>
+          <w:ilvl w:val="1"/>
+          <w:numId w:val="137"/>
+        </w:numPr>
+        <w:jc w:val="both"/>
+        <w:rPr>
+          <w:rFonts w:ascii="Segoe UI Emoji" w:hAnsi="Segoe UI Emoji" w:cs="Segoe UI Emoji"/>
+          <w:sz w:val="28"/>
+          <w:szCs w:val="28"/>
+        </w:rPr>
+      </w:pPr>
+      <w:r>
+        <w:rPr>
+          <w:rFonts w:ascii="Segoe UI Emoji" w:hAnsi="Segoe UI Emoji" w:cs="Segoe UI Emoji"/>
+          <w:sz w:val="28"/>
+          <w:szCs w:val="28"/>
+        </w:rPr>
+        <w:t>FNM will download and install the specified Node.js version.</w:t>
+      </w:r>
+    </w:p>
+    <w:p>
+      <w:pPr>
+        <w:numPr>
+          <w:ilvl w:val="0"/>
+          <w:numId w:val="137"/>
+        </w:numPr>
+        <w:jc w:val="both"/>
+        <w:rPr>
+          <w:rFonts w:ascii="Segoe UI Emoji" w:hAnsi="Segoe UI Emoji" w:cs="Segoe UI Emoji"/>
+          <w:sz w:val="28"/>
+          <w:szCs w:val="28"/>
+        </w:rPr>
+      </w:pPr>
+      <w:r>
+        <w:rPr>
+          <w:rFonts w:ascii="Segoe UI Emoji" w:hAnsi="Segoe UI Emoji" w:cs="Segoe UI Emoji"/>
+          <w:b/>
+          <w:bCs/>
+          <w:sz w:val="28"/>
+          <w:szCs w:val="28"/>
+        </w:rPr>
+        <w:t>Setting a Default Node.js Version:</w:t>
+      </w:r>
+    </w:p>
+    <w:p>
+      <w:pPr>
+        <w:numPr>
+          <w:ilvl w:val="1"/>
+          <w:numId w:val="137"/>
+        </w:numPr>
+        <w:jc w:val="both"/>
+        <w:rPr>
+          <w:rFonts w:ascii="Segoe UI Emoji" w:hAnsi="Segoe UI Emoji" w:cs="Segoe UI Emoji"/>
+          <w:sz w:val="28"/>
+          <w:szCs w:val="28"/>
+        </w:rPr>
+      </w:pPr>
+      <w:r>
+        <w:rPr>
+          <w:rFonts w:ascii="Segoe UI Emoji" w:hAnsi="Segoe UI Emoji" w:cs="Segoe UI Emoji"/>
+          <w:sz w:val="28"/>
+          <w:szCs w:val="28"/>
+        </w:rPr>
+        <w:t>After installing a Node.js version, you can set it as the default for your system: fnm default 20.</w:t>
+      </w:r>
+    </w:p>
+    <w:p>
+      <w:pPr>
+        <w:numPr>
+          <w:ilvl w:val="1"/>
+          <w:numId w:val="137"/>
+        </w:numPr>
+        <w:jc w:val="both"/>
+        <w:rPr>
+          <w:rFonts w:ascii="Segoe UI Emoji" w:hAnsi="Segoe UI Emoji" w:cs="Segoe UI Emoji"/>
+          <w:sz w:val="28"/>
+          <w:szCs w:val="28"/>
+        </w:rPr>
+      </w:pPr>
+      <w:r>
+        <w:rPr>
+          <w:rFonts w:ascii="Segoe UI Emoji" w:hAnsi="Segoe UI Emoji" w:cs="Segoe UI Emoji"/>
+          <w:sz w:val="28"/>
+          <w:szCs w:val="28"/>
+        </w:rPr>
+        <w:t>Now, when you type node --version in your terminal, it should show the default version you set (e.g., v20.x.x).</w:t>
+      </w:r>
+    </w:p>
+    <w:p>
+      <w:pPr>
+        <w:numPr>
+          <w:ilvl w:val="0"/>
+          <w:numId w:val="137"/>
+        </w:numPr>
+        <w:jc w:val="both"/>
+        <w:rPr>
+          <w:rFonts w:ascii="Segoe UI Emoji" w:hAnsi="Segoe UI Emoji" w:cs="Segoe UI Emoji"/>
+          <w:sz w:val="28"/>
+          <w:szCs w:val="28"/>
+        </w:rPr>
+      </w:pPr>
+      <w:r>
+        <w:rPr>
+          <w:rFonts w:ascii="Segoe UI Emoji" w:hAnsi="Segoe UI Emoji" w:cs="Segoe UI Emoji"/>
+          <w:b/>
+          <w:bCs/>
+          <w:sz w:val="28"/>
+          <w:szCs w:val="28"/>
+        </w:rPr>
+        <w:t>Managing Multiple Node.js Versions:</w:t>
+      </w:r>
+    </w:p>
+    <w:p>
+      <w:pPr>
+        <w:numPr>
+          <w:ilvl w:val="1"/>
+          <w:numId w:val="137"/>
+        </w:numPr>
+        <w:jc w:val="both"/>
+        <w:rPr>
+          <w:rFonts w:ascii="Segoe UI Emoji" w:hAnsi="Segoe UI Emoji" w:cs="Segoe UI Emoji"/>
+          <w:sz w:val="28"/>
+          <w:szCs w:val="28"/>
+        </w:rPr>
+      </w:pPr>
+      <w:r>
+        <w:rPr>
+          <w:rFonts w:ascii="Segoe UI Emoji" w:hAnsi="Segoe UI Emoji" w:cs="Segoe UI Emoji"/>
+          <w:sz w:val="28"/>
+          <w:szCs w:val="28"/>
+        </w:rPr>
+        <w:t>FNM's real power comes from easily switching between different Node.js versions.</w:t>
+      </w:r>
+    </w:p>
+    <w:p>
+      <w:pPr>
+        <w:numPr>
+          <w:ilvl w:val="1"/>
+          <w:numId w:val="137"/>
+        </w:numPr>
+        <w:jc w:val="both"/>
+        <w:rPr>
+          <w:rFonts w:ascii="Segoe UI Emoji" w:hAnsi="Segoe UI Emoji" w:cs="Segoe UI Emoji"/>
+          <w:sz w:val="28"/>
+          <w:szCs w:val="28"/>
+        </w:rPr>
+      </w:pPr>
+      <w:r>
+        <w:rPr>
+          <w:rFonts w:ascii="Segoe UI Emoji" w:hAnsi="Segoe UI Emoji" w:cs="Segoe UI Emoji"/>
+          <w:sz w:val="28"/>
+          <w:szCs w:val="28"/>
+        </w:rPr>
+        <w:t>To see all installed Node.js versions, use: fnm list.</w:t>
+      </w:r>
+    </w:p>
+    <w:p>
+      <w:pPr>
+        <w:numPr>
+          <w:ilvl w:val="1"/>
+          <w:numId w:val="137"/>
+        </w:numPr>
+        <w:jc w:val="both"/>
+        <w:rPr>
+          <w:rFonts w:ascii="Segoe UI Emoji" w:hAnsi="Segoe UI Emoji" w:cs="Segoe UI Emoji"/>
+          <w:sz w:val="28"/>
+          <w:szCs w:val="28"/>
+        </w:rPr>
+      </w:pPr>
+      <w:r>
+        <w:rPr>
+          <w:rFonts w:ascii="Segoe UI Emoji" w:hAnsi="Segoe UI Emoji" w:cs="Segoe UI Emoji"/>
+          <w:sz w:val="28"/>
+          <w:szCs w:val="28"/>
+        </w:rPr>
+        <w:t>To switch to a different version, use: fnm use &lt;version_number&gt; (e.g., fnm use 24). This temporarily changes the Node.js version for your current terminal session.</w:t>
+      </w:r>
+    </w:p>
+    <w:p>
+      <w:pPr>
+        <w:numPr>
+          <w:ilvl w:val="1"/>
+          <w:numId w:val="137"/>
+        </w:numPr>
+        <w:jc w:val="both"/>
+        <w:rPr>
+          <w:rFonts w:ascii="Segoe UI Emoji" w:hAnsi="Segoe UI Emoji" w:cs="Segoe UI Emoji"/>
+          <w:sz w:val="28"/>
+          <w:szCs w:val="28"/>
+        </w:rPr>
+      </w:pPr>
+      <w:r>
+        <w:rPr>
+          <w:rFonts w:ascii="Segoe UI Emoji" w:hAnsi="Segoe UI Emoji" w:cs="Segoe UI Emoji"/>
+          <w:sz w:val="28"/>
+          <w:szCs w:val="28"/>
+        </w:rPr>
+        <w:t>To set a new default version, use fnm default &lt;version_number&gt;.</w:t>
+      </w:r>
+    </w:p>
+    <w:p>
+      <w:pPr>
+        <w:jc w:val="both"/>
+        <w:rPr>
+          <w:rFonts w:ascii="Segoe UI Emoji" w:hAnsi="Segoe UI Emoji" w:cs="Segoe UI Emoji"/>
+          <w:sz w:val="28"/>
+          <w:szCs w:val="28"/>
+        </w:rPr>
+      </w:pPr>
+      <w:r>
+        <w:rPr>
+          <w:rFonts w:ascii="Segoe UI Emoji" w:hAnsi="Segoe UI Emoji" w:cs="Segoe UI Emoji"/>
+          <w:sz w:val="28"/>
+          <w:szCs w:val="28"/>
+        </w:rPr>
+        <w:lastRenderedPageBreak/>
+        <w:t>Using FNM simplifies managing multiple Node.js versions on your machine, which is incredibly useful for developers working on different projects that might require specific Node.js environments.</w:t>
+      </w:r>
+    </w:p>
+    <w:p>
+      <w:pPr>
+        <w:jc w:val="both"/>
+        <w:rPr>
+          <w:rFonts w:ascii="Segoe UI Emoji" w:hAnsi="Segoe UI Emoji" w:cs="Segoe UI Emoji"/>
+          <w:sz w:val="28"/>
+          <w:szCs w:val="28"/>
+        </w:rPr>
+      </w:pPr>
+      <w:r>
+        <w:rPr>
+          <w:rFonts w:ascii="Segoe UI Emoji" w:hAnsi="Segoe UI Emoji" w:cs="Segoe UI Emoji"/>
+          <w:sz w:val="28"/>
+          <w:szCs w:val="28"/>
+        </w:rPr>
+        <w:pict w14:anchorId="4294A203">
+          <v:rect id="_x0000_i1095" style="width:0;height:1.5pt" o:hralign="center" o:hrstd="t" o:hr="t" fillcolor="#a0a0a0" stroked="f"/>
+        </w:pict>
+      </w:r>
+    </w:p>
+    <w:p>
+      <w:pPr>
+        <w:jc w:val="both"/>
+        <w:rPr>
+          <w:rFonts w:ascii="Segoe UI Emoji" w:hAnsi="Segoe UI Emoji" w:cs="Segoe UI Emoji"/>
+          <w:sz w:val="28"/>
+          <w:szCs w:val="28"/>
+        </w:rPr>
+      </w:pPr>
+      <w:r>
+        <w:rPr>
+          <w:rFonts w:ascii="Segoe UI Emoji" w:hAnsi="Segoe UI Emoji" w:cs="Segoe UI Emoji"/>
+          <w:b/>
+          <w:bCs/>
+          <w:sz w:val="28"/>
+          <w:szCs w:val="28"/>
+        </w:rPr>
+        <w:t>Overall Summary:</w:t>
+      </w:r>
+      <w:r>
+        <w:rPr>
+          <w:rFonts w:ascii="Segoe UI Emoji" w:hAnsi="Segoe UI Emoji" w:cs="Segoe UI Emoji"/>
+          <w:sz w:val="28"/>
+          <w:szCs w:val="28"/>
+        </w:rPr>
+        <w:t xml:space="preserve"> Software versioning uses major, minor, and patch numbers to indicate the scope of changes (breaking, new features, bug fixes, respectively). Node.js follows this. Installing Node.js with FNM (Fast Node Manager) on Windows streamlines version management. After installing FNM via PowerShell, you can use commands like fnm install &lt;version&gt;, fnm default &lt;version&gt;, and fnm use &lt;version&gt; to easily install, set default, and switch between different Node.js versions, which is essential for developers working with varied project requirements.</w:t>
+      </w:r>
+    </w:p>
+    <w:p>
+      <w:pPr>
+        <w:jc w:val="both"/>
+        <w:rPr>
+          <w:rFonts w:ascii="Arial" w:hAnsi="Arial" w:cs="Arial"/>
+          <w:b/>
+          <w:bCs/>
+          <w:color w:val="EE0000"/>
+          <w:sz w:val="28"/>
+          <w:szCs w:val="28"/>
+        </w:rPr>
+      </w:pPr>
+      <w:r>
+        <w:rPr>
+          <w:rFonts w:ascii="Arial" w:hAnsi="Arial" w:cs="Arial"/>
+          <w:b/>
+          <w:bCs/>
+          <w:color w:val="EE0000"/>
+          <w:sz w:val="28"/>
+          <w:szCs w:val="28"/>
+        </w:rPr>
+        <w:t>Lecture 12-</w:t>
+      </w:r>
+      <w:r>
+        <w:rPr>
+          <w:rFonts w:ascii="Arial" w:hAnsi="Arial" w:cs="Arial"/>
+          <w:b/>
+          <w:bCs/>
+          <w:color w:val="EE0000"/>
+          <w:sz w:val="28"/>
+          <w:szCs w:val="28"/>
+        </w:rPr>
+        <w:t>8</w:t>
+      </w:r>
+      <w:r>
+        <w:rPr>
+          <w:rFonts w:ascii="Arial" w:hAnsi="Arial" w:cs="Arial"/>
+          <w:b/>
+          <w:bCs/>
+          <w:color w:val="EE0000"/>
+          <w:sz w:val="28"/>
+          <w:szCs w:val="28"/>
+        </w:rPr>
+        <w:t xml:space="preserve">: </w:t>
+      </w:r>
+      <w:r>
+        <w:rPr>
+          <w:rFonts w:ascii="Arial" w:hAnsi="Arial" w:cs="Arial"/>
+          <w:b/>
+          <w:bCs/>
+          <w:color w:val="EE0000"/>
+          <w:sz w:val="28"/>
+          <w:szCs w:val="28"/>
+        </w:rPr>
+        <w:t>Modular System in node js</w:t>
+      </w:r>
+    </w:p>
+    <w:p>
+      <w:pPr>
+        <w:jc w:val="both"/>
+        <w:rPr>
+          <w:rFonts w:ascii="Segoe UI Emoji" w:hAnsi="Segoe UI Emoji" w:cs="Segoe UI Emoji"/>
+          <w:b/>
+          <w:bCs/>
+          <w:sz w:val="28"/>
+          <w:szCs w:val="28"/>
+        </w:rPr>
+      </w:pPr>
+      <w:r>
+        <w:rPr>
+          <w:rFonts w:ascii="Segoe UI Emoji" w:hAnsi="Segoe UI Emoji" w:cs="Segoe UI Emoji"/>
+          <w:b/>
+          <w:bCs/>
+          <w:sz w:val="28"/>
+          <w:szCs w:val="28"/>
+        </w:rPr>
+        <w:t>The Event Loop: Orchestrating Node.js's Concurrency</w:t>
+      </w:r>
+    </w:p>
+    <w:p>
+      <w:pPr>
+        <w:jc w:val="both"/>
+        <w:rPr>
+          <w:rFonts w:ascii="Segoe UI Emoji" w:hAnsi="Segoe UI Emoji" w:cs="Segoe UI Emoji"/>
+          <w:sz w:val="28"/>
+          <w:szCs w:val="28"/>
+        </w:rPr>
+      </w:pPr>
+      <w:r>
+        <w:rPr>
+          <w:rFonts w:ascii="Segoe UI Emoji" w:hAnsi="Segoe UI Emoji" w:cs="Segoe UI Emoji"/>
+          <w:sz w:val="28"/>
+          <w:szCs w:val="28"/>
+        </w:rPr>
+        <w:t>As we know, Node.js is a single</w:t>
+      </w:r>
+    </w:p>
+    <w:p>
+      <w:pPr>
+        <w:jc w:val="both"/>
+        <w:rPr>
+          <w:rFonts w:ascii="Segoe UI Emoji" w:hAnsi="Segoe UI Emoji" w:cs="Segoe UI Emoji"/>
           <w:sz w:val="28"/>
           <w:szCs w:val="28"/>
         </w:rPr>
@@ -11357,24 +12829,32 @@
           <w:sz w:val="28"/>
           <w:szCs w:val="28"/>
         </w:rPr>
+        <w:t>Answer:</w:t>
+      </w:r>
+      <w:r>
+        <w:rPr>
+          <w:rFonts w:ascii="Arial" w:hAnsi="Arial" w:cs="Arial"/>
+          <w:sz w:val="28"/>
+          <w:szCs w:val="28"/>
+        </w:rPr>
+        <w:t xml:space="preserve">  </w:t>
+      </w:r>
+      <w:r>
+        <w:rPr>
+          <w:rFonts w:ascii="Arial" w:hAnsi="Arial" w:cs="Arial"/>
+          <w:sz w:val="28"/>
+          <w:szCs w:val="28"/>
+        </w:rPr>
+        <w:t xml:space="preserve">The Geolocation API allows websites to access the geographical location of a user's device. It is commonly used for applications like maps or location-based services. </w:t>
+      </w:r>
+      <w:r>
+        <w:rPr>
+          <w:rFonts w:ascii="Arial" w:hAnsi="Arial" w:cs="Arial"/>
+          <w:sz w:val="28"/>
+          <w:szCs w:val="28"/>
+        </w:rPr>
         <w:lastRenderedPageBreak/>
-        <w:t>Answer:</w:t>
-      </w:r>
-      <w:r>
-        <w:rPr>
-          <w:rFonts w:ascii="Arial" w:hAnsi="Arial" w:cs="Arial"/>
-          <w:sz w:val="28"/>
-          <w:szCs w:val="28"/>
-        </w:rPr>
-        <w:t xml:space="preserve">  </w:t>
-      </w:r>
-      <w:r>
-        <w:rPr>
-          <w:rFonts w:ascii="Arial" w:hAnsi="Arial" w:cs="Arial"/>
-          <w:sz w:val="28"/>
-          <w:szCs w:val="28"/>
-        </w:rPr>
-        <w:t>The Geolocation API allows websites to access the geographical location of a user's device. It is commonly used for applications like maps or location-based services. The API provides methods to get the user's current position or watch for changes in their position..</w:t>
+        <w:t>The API provides methods to get the user's current position or watch for changes in their position..</w:t>
       </w:r>
       <w:r>
         <w:rPr>
@@ -12314,7 +13794,6 @@
           <w:b w:val="0"/>
           <w:bCs w:val="0"/>
         </w:rPr>
-        <w:lastRenderedPageBreak/>
         <w:t xml:space="preserve">    });</w:t>
       </w:r>
     </w:p>
@@ -25728,6 +27207,123 @@
     </w:lvl>
   </w:abstractNum>
   <w:abstractNum w:abstractNumId="94" w15:restartNumberingAfterBreak="0">
+    <w:nsid w:val="51EF0B27"/>
+    <w:multiLevelType w:val="multilevel"/>
+    <w:tmpl w:val="0E04039C"/>
+    <w:lvl w:ilvl="0">
+      <w:start w:val="1"/>
+      <w:numFmt w:val="decimal"/>
+      <w:lvlText w:val="%1."/>
+      <w:lvlJc w:val="left"/>
+      <w:pPr>
+        <w:tabs>
+          <w:tab w:val="num" w:pos="720"/>
+        </w:tabs>
+        <w:ind w:left="720" w:hanging="360"/>
+      </w:pPr>
+    </w:lvl>
+    <w:lvl w:ilvl="1">
+      <w:start w:val="1"/>
+      <w:numFmt w:val="bullet"/>
+      <w:lvlText w:val="o"/>
+      <w:lvlJc w:val="left"/>
+      <w:pPr>
+        <w:tabs>
+          <w:tab w:val="num" w:pos="1440"/>
+        </w:tabs>
+        <w:ind w:left="1440" w:hanging="360"/>
+      </w:pPr>
+      <w:rPr>
+        <w:rFonts w:ascii="Courier New" w:hAnsi="Courier New" w:hint="default"/>
+        <w:sz w:val="20"/>
+      </w:rPr>
+    </w:lvl>
+    <w:lvl w:ilvl="2" w:tentative="1">
+      <w:start w:val="1"/>
+      <w:numFmt w:val="decimal"/>
+      <w:lvlText w:val="%3."/>
+      <w:lvlJc w:val="left"/>
+      <w:pPr>
+        <w:tabs>
+          <w:tab w:val="num" w:pos="2160"/>
+        </w:tabs>
+        <w:ind w:left="2160" w:hanging="360"/>
+      </w:pPr>
+    </w:lvl>
+    <w:lvl w:ilvl="3" w:tentative="1">
+      <w:start w:val="1"/>
+      <w:numFmt w:val="decimal"/>
+      <w:lvlText w:val="%4."/>
+      <w:lvlJc w:val="left"/>
+      <w:pPr>
+        <w:tabs>
+          <w:tab w:val="num" w:pos="2880"/>
+        </w:tabs>
+        <w:ind w:left="2880" w:hanging="360"/>
+      </w:pPr>
+    </w:lvl>
+    <w:lvl w:ilvl="4" w:tentative="1">
+      <w:start w:val="1"/>
+      <w:numFmt w:val="decimal"/>
+      <w:lvlText w:val="%5."/>
+      <w:lvlJc w:val="left"/>
+      <w:pPr>
+        <w:tabs>
+          <w:tab w:val="num" w:pos="3600"/>
+        </w:tabs>
+        <w:ind w:left="3600" w:hanging="360"/>
+      </w:pPr>
+    </w:lvl>
+    <w:lvl w:ilvl="5" w:tentative="1">
+      <w:start w:val="1"/>
+      <w:numFmt w:val="decimal"/>
+      <w:lvlText w:val="%6."/>
+      <w:lvlJc w:val="left"/>
+      <w:pPr>
+        <w:tabs>
+          <w:tab w:val="num" w:pos="4320"/>
+        </w:tabs>
+        <w:ind w:left="4320" w:hanging="360"/>
+      </w:pPr>
+    </w:lvl>
+    <w:lvl w:ilvl="6" w:tentative="1">
+      <w:start w:val="1"/>
+      <w:numFmt w:val="decimal"/>
+      <w:lvlText w:val="%7."/>
+      <w:lvlJc w:val="left"/>
+      <w:pPr>
+        <w:tabs>
+          <w:tab w:val="num" w:pos="5040"/>
+        </w:tabs>
+        <w:ind w:left="5040" w:hanging="360"/>
+      </w:pPr>
+    </w:lvl>
+    <w:lvl w:ilvl="7" w:tentative="1">
+      <w:start w:val="1"/>
+      <w:numFmt w:val="decimal"/>
+      <w:lvlText w:val="%8."/>
+      <w:lvlJc w:val="left"/>
+      <w:pPr>
+        <w:tabs>
+          <w:tab w:val="num" w:pos="5760"/>
+        </w:tabs>
+        <w:ind w:left="5760" w:hanging="360"/>
+      </w:pPr>
+    </w:lvl>
+    <w:lvl w:ilvl="8" w:tentative="1">
+      <w:start w:val="1"/>
+      <w:numFmt w:val="decimal"/>
+      <w:lvlText w:val="%9."/>
+      <w:lvlJc w:val="left"/>
+      <w:pPr>
+        <w:tabs>
+          <w:tab w:val="num" w:pos="6480"/>
+        </w:tabs>
+        <w:ind w:left="6480" w:hanging="360"/>
+      </w:pPr>
+    </w:lvl>
+  </w:abstractNum>
+  <w:abstractNum w:abstractNumId="95" w15:restartNumberingAfterBreak="0">
     <w:nsid w:val="5359556E"/>
     <w:multiLevelType w:val="multilevel"/>
     <w:tmpl w:val="27B8410E"/>
@@ -25840,7 +27436,7 @@
       </w:pPr>
     </w:lvl>
   </w:abstractNum>
-  <w:abstractNum w:abstractNumId="95" w15:restartNumberingAfterBreak="0">
+  <w:abstractNum w:abstractNumId="96" w15:restartNumberingAfterBreak="0">
     <w:nsid w:val="549D450E"/>
     <w:multiLevelType w:val="multilevel"/>
     <w:tmpl w:val="CABE5BAA"/>
@@ -25989,7 +27585,7 @@
       </w:rPr>
     </w:lvl>
   </w:abstractNum>
-  <w:abstractNum w:abstractNumId="96" w15:restartNumberingAfterBreak="0">
+  <w:abstractNum w:abstractNumId="97" w15:restartNumberingAfterBreak="0">
     <w:nsid w:val="56525CB6"/>
     <w:multiLevelType w:val="multilevel"/>
     <w:tmpl w:val="09A43424"/>
@@ -26138,7 +27734,7 @@
       </w:rPr>
     </w:lvl>
   </w:abstractNum>
-  <w:abstractNum w:abstractNumId="97" w15:restartNumberingAfterBreak="0">
+  <w:abstractNum w:abstractNumId="98" w15:restartNumberingAfterBreak="0">
     <w:nsid w:val="58F02D6B"/>
     <w:multiLevelType w:val="multilevel"/>
     <w:tmpl w:val="2AC06048"/>
@@ -26287,7 +27883,7 @@
       </w:rPr>
     </w:lvl>
   </w:abstractNum>
-  <w:abstractNum w:abstractNumId="98" w15:restartNumberingAfterBreak="0">
+  <w:abstractNum w:abstractNumId="99" w15:restartNumberingAfterBreak="0">
     <w:nsid w:val="59DA4C34"/>
     <w:multiLevelType w:val="multilevel"/>
     <w:tmpl w:val="6C6C0038"/>
@@ -26436,7 +28032,7 @@
       </w:rPr>
     </w:lvl>
   </w:abstractNum>
-  <w:abstractNum w:abstractNumId="99" w15:restartNumberingAfterBreak="0">
+  <w:abstractNum w:abstractNumId="100" w15:restartNumberingAfterBreak="0">
     <w:nsid w:val="5A24690D"/>
     <w:multiLevelType w:val="multilevel"/>
     <w:tmpl w:val="C3A07A7A"/>
@@ -26585,7 +28181,7 @@
       </w:rPr>
     </w:lvl>
   </w:abstractNum>
-  <w:abstractNum w:abstractNumId="100" w15:restartNumberingAfterBreak="0">
+  <w:abstractNum w:abstractNumId="101" w15:restartNumberingAfterBreak="0">
     <w:nsid w:val="5A3563CF"/>
     <w:multiLevelType w:val="multilevel"/>
     <w:tmpl w:val="74D8053C"/>
@@ -26734,7 +28330,7 @@
       </w:rPr>
     </w:lvl>
   </w:abstractNum>
-  <w:abstractNum w:abstractNumId="101" w15:restartNumberingAfterBreak="0">
+  <w:abstractNum w:abstractNumId="102" w15:restartNumberingAfterBreak="0">
     <w:nsid w:val="5C393DDB"/>
     <w:multiLevelType w:val="multilevel"/>
     <w:tmpl w:val="9954918A"/>
@@ -26883,7 +28479,7 @@
       </w:rPr>
     </w:lvl>
   </w:abstractNum>
-  <w:abstractNum w:abstractNumId="102" w15:restartNumberingAfterBreak="0">
+  <w:abstractNum w:abstractNumId="103" w15:restartNumberingAfterBreak="0">
     <w:nsid w:val="5C8E04E0"/>
     <w:multiLevelType w:val="multilevel"/>
     <w:tmpl w:val="67CEBCA8"/>
@@ -27032,7 +28628,124 @@
       </w:rPr>
     </w:lvl>
   </w:abstractNum>
-  <w:abstractNum w:abstractNumId="103" w15:restartNumberingAfterBreak="0">
+  <w:abstractNum w:abstractNumId="104" w15:restartNumberingAfterBreak="0">
+    <w:nsid w:val="5FA036D4"/>
+    <w:multiLevelType w:val="multilevel"/>
+    <w:tmpl w:val="54B6555E"/>
+    <w:lvl w:ilvl="0">
+      <w:start w:val="1"/>
+      <w:numFmt w:val="decimal"/>
+      <w:lvlText w:val="%1."/>
+      <w:lvlJc w:val="left"/>
+      <w:pPr>
+        <w:tabs>
+          <w:tab w:val="num" w:pos="720"/>
+        </w:tabs>
+        <w:ind w:left="720" w:hanging="360"/>
+      </w:pPr>
+    </w:lvl>
+    <w:lvl w:ilvl="1">
+      <w:start w:val="1"/>
+      <w:numFmt w:val="bullet"/>
+      <w:lvlText w:val="o"/>
+      <w:lvlJc w:val="left"/>
+      <w:pPr>
+        <w:tabs>
+          <w:tab w:val="num" w:pos="1440"/>
+        </w:tabs>
+        <w:ind w:left="1440" w:hanging="360"/>
+      </w:pPr>
+      <w:rPr>
+        <w:rFonts w:ascii="Courier New" w:hAnsi="Courier New" w:hint="default"/>
+        <w:sz w:val="20"/>
+      </w:rPr>
+    </w:lvl>
+    <w:lvl w:ilvl="2" w:tentative="1">
+      <w:start w:val="1"/>
+      <w:numFmt w:val="decimal"/>
+      <w:lvlText w:val="%3."/>
+      <w:lvlJc w:val="left"/>
+      <w:pPr>
+        <w:tabs>
+          <w:tab w:val="num" w:pos="2160"/>
+        </w:tabs>
+        <w:ind w:left="2160" w:hanging="360"/>
+      </w:pPr>
+    </w:lvl>
+    <w:lvl w:ilvl="3" w:tentative="1">
+      <w:start w:val="1"/>
+      <w:numFmt w:val="decimal"/>
+      <w:lvlText w:val="%4."/>
+      <w:lvlJc w:val="left"/>
+      <w:pPr>
+        <w:tabs>
+          <w:tab w:val="num" w:pos="2880"/>
+        </w:tabs>
+        <w:ind w:left="2880" w:hanging="360"/>
+      </w:pPr>
+    </w:lvl>
+    <w:lvl w:ilvl="4" w:tentative="1">
+      <w:start w:val="1"/>
+      <w:numFmt w:val="decimal"/>
+      <w:lvlText w:val="%5."/>
+      <w:lvlJc w:val="left"/>
+      <w:pPr>
+        <w:tabs>
+          <w:tab w:val="num" w:pos="3600"/>
+        </w:tabs>
+        <w:ind w:left="3600" w:hanging="360"/>
+      </w:pPr>
+    </w:lvl>
+    <w:lvl w:ilvl="5" w:tentative="1">
+      <w:start w:val="1"/>
+      <w:numFmt w:val="decimal"/>
+      <w:lvlText w:val="%6."/>
+      <w:lvlJc w:val="left"/>
+      <w:pPr>
+        <w:tabs>
+          <w:tab w:val="num" w:pos="4320"/>
+        </w:tabs>
+        <w:ind w:left="4320" w:hanging="360"/>
+      </w:pPr>
+    </w:lvl>
+    <w:lvl w:ilvl="6" w:tentative="1">
+      <w:start w:val="1"/>
+      <w:numFmt w:val="decimal"/>
+      <w:lvlText w:val="%7."/>
+      <w:lvlJc w:val="left"/>
+      <w:pPr>
+        <w:tabs>
+          <w:tab w:val="num" w:pos="5040"/>
+        </w:tabs>
+        <w:ind w:left="5040" w:hanging="360"/>
+      </w:pPr>
+    </w:lvl>
+    <w:lvl w:ilvl="7" w:tentative="1">
+      <w:start w:val="1"/>
+      <w:numFmt w:val="decimal"/>
+      <w:lvlText w:val="%8."/>
+      <w:lvlJc w:val="left"/>
+      <w:pPr>
+        <w:tabs>
+          <w:tab w:val="num" w:pos="5760"/>
+        </w:tabs>
+        <w:ind w:left="5760" w:hanging="360"/>
+      </w:pPr>
+    </w:lvl>
+    <w:lvl w:ilvl="8" w:tentative="1">
+      <w:start w:val="1"/>
+      <w:numFmt w:val="decimal"/>
+      <w:lvlText w:val="%9."/>
+      <w:lvlJc w:val="left"/>
+      <w:pPr>
+        <w:tabs>
+          <w:tab w:val="num" w:pos="6480"/>
+        </w:tabs>
+        <w:ind w:left="6480" w:hanging="360"/>
+      </w:pPr>
+    </w:lvl>
+  </w:abstractNum>
+  <w:abstractNum w:abstractNumId="105" w15:restartNumberingAfterBreak="0">
     <w:nsid w:val="61170630"/>
     <w:multiLevelType w:val="multilevel"/>
     <w:tmpl w:val="44EA4C38"/>
@@ -27149,7 +28862,7 @@
       </w:pPr>
     </w:lvl>
   </w:abstractNum>
-  <w:abstractNum w:abstractNumId="104" w15:restartNumberingAfterBreak="0">
+  <w:abstractNum w:abstractNumId="106" w15:restartNumberingAfterBreak="0">
     <w:nsid w:val="61431F88"/>
     <w:multiLevelType w:val="multilevel"/>
     <w:tmpl w:val="D97E76B0"/>
@@ -27298,7 +29011,7 @@
       </w:rPr>
     </w:lvl>
   </w:abstractNum>
-  <w:abstractNum w:abstractNumId="105" w15:restartNumberingAfterBreak="0">
+  <w:abstractNum w:abstractNumId="107" w15:restartNumberingAfterBreak="0">
     <w:nsid w:val="61A24CD1"/>
     <w:multiLevelType w:val="multilevel"/>
     <w:tmpl w:val="67DE4BDE"/>
@@ -27447,7 +29160,7 @@
       </w:rPr>
     </w:lvl>
   </w:abstractNum>
-  <w:abstractNum w:abstractNumId="106" w15:restartNumberingAfterBreak="0">
+  <w:abstractNum w:abstractNumId="108" w15:restartNumberingAfterBreak="0">
     <w:nsid w:val="62983B90"/>
     <w:multiLevelType w:val="multilevel"/>
     <w:tmpl w:val="61FC5AE6"/>
@@ -27596,7 +29309,7 @@
       </w:rPr>
     </w:lvl>
   </w:abstractNum>
-  <w:abstractNum w:abstractNumId="107" w15:restartNumberingAfterBreak="0">
+  <w:abstractNum w:abstractNumId="109" w15:restartNumberingAfterBreak="0">
     <w:nsid w:val="64637D32"/>
     <w:multiLevelType w:val="multilevel"/>
     <w:tmpl w:val="688080C2"/>
@@ -27713,7 +29426,7 @@
       </w:pPr>
     </w:lvl>
   </w:abstractNum>
-  <w:abstractNum w:abstractNumId="108" w15:restartNumberingAfterBreak="0">
+  <w:abstractNum w:abstractNumId="110" w15:restartNumberingAfterBreak="0">
     <w:nsid w:val="6500055F"/>
     <w:multiLevelType w:val="multilevel"/>
     <w:tmpl w:val="8A24FC76"/>
@@ -27862,7 +29575,7 @@
       </w:rPr>
     </w:lvl>
   </w:abstractNum>
-  <w:abstractNum w:abstractNumId="109" w15:restartNumberingAfterBreak="0">
+  <w:abstractNum w:abstractNumId="111" w15:restartNumberingAfterBreak="0">
     <w:nsid w:val="67992FBB"/>
     <w:multiLevelType w:val="multilevel"/>
     <w:tmpl w:val="BD308DCC"/>
@@ -28011,7 +29724,7 @@
       </w:rPr>
     </w:lvl>
   </w:abstractNum>
-  <w:abstractNum w:abstractNumId="110" w15:restartNumberingAfterBreak="0">
+  <w:abstractNum w:abstractNumId="112" w15:restartNumberingAfterBreak="0">
     <w:nsid w:val="6886315D"/>
     <w:multiLevelType w:val="multilevel"/>
     <w:tmpl w:val="EDF68C7E"/>
@@ -28160,7 +29873,7 @@
       </w:rPr>
     </w:lvl>
   </w:abstractNum>
-  <w:abstractNum w:abstractNumId="111" w15:restartNumberingAfterBreak="0">
+  <w:abstractNum w:abstractNumId="113" w15:restartNumberingAfterBreak="0">
     <w:nsid w:val="6AD112F7"/>
     <w:multiLevelType w:val="multilevel"/>
     <w:tmpl w:val="99EC9D1E"/>
@@ -28309,7 +30022,7 @@
       </w:rPr>
     </w:lvl>
   </w:abstractNum>
-  <w:abstractNum w:abstractNumId="112" w15:restartNumberingAfterBreak="0">
+  <w:abstractNum w:abstractNumId="114" w15:restartNumberingAfterBreak="0">
     <w:nsid w:val="6B950202"/>
     <w:multiLevelType w:val="multilevel"/>
     <w:tmpl w:val="83164D1C"/>
@@ -28426,7 +30139,7 @@
       </w:pPr>
     </w:lvl>
   </w:abstractNum>
-  <w:abstractNum w:abstractNumId="113" w15:restartNumberingAfterBreak="0">
+  <w:abstractNum w:abstractNumId="115" w15:restartNumberingAfterBreak="0">
     <w:nsid w:val="6BF61C9E"/>
     <w:multiLevelType w:val="multilevel"/>
     <w:tmpl w:val="FAE8587C"/>
@@ -28575,7 +30288,7 @@
       </w:rPr>
     </w:lvl>
   </w:abstractNum>
-  <w:abstractNum w:abstractNumId="114" w15:restartNumberingAfterBreak="0">
+  <w:abstractNum w:abstractNumId="116" w15:restartNumberingAfterBreak="0">
     <w:nsid w:val="6D54738A"/>
     <w:multiLevelType w:val="multilevel"/>
     <w:tmpl w:val="71880058"/>
@@ -28724,7 +30437,7 @@
       </w:rPr>
     </w:lvl>
   </w:abstractNum>
-  <w:abstractNum w:abstractNumId="115" w15:restartNumberingAfterBreak="0">
+  <w:abstractNum w:abstractNumId="117" w15:restartNumberingAfterBreak="0">
     <w:nsid w:val="6EA92462"/>
     <w:multiLevelType w:val="multilevel"/>
     <w:tmpl w:val="F920D0F2"/>
@@ -28841,7 +30554,7 @@
       </w:pPr>
     </w:lvl>
   </w:abstractNum>
-  <w:abstractNum w:abstractNumId="116" w15:restartNumberingAfterBreak="0">
+  <w:abstractNum w:abstractNumId="118" w15:restartNumberingAfterBreak="0">
     <w:nsid w:val="6FF25ECC"/>
     <w:multiLevelType w:val="multilevel"/>
     <w:tmpl w:val="068ED7C6"/>
@@ -28990,7 +30703,7 @@
       </w:rPr>
     </w:lvl>
   </w:abstractNum>
-  <w:abstractNum w:abstractNumId="117" w15:restartNumberingAfterBreak="0">
+  <w:abstractNum w:abstractNumId="119" w15:restartNumberingAfterBreak="0">
     <w:nsid w:val="6FFB3012"/>
     <w:multiLevelType w:val="multilevel"/>
     <w:tmpl w:val="B0006C3E"/>
@@ -29139,7 +30852,7 @@
       </w:rPr>
     </w:lvl>
   </w:abstractNum>
-  <w:abstractNum w:abstractNumId="118" w15:restartNumberingAfterBreak="0">
+  <w:abstractNum w:abstractNumId="120" w15:restartNumberingAfterBreak="0">
     <w:nsid w:val="701B79DC"/>
     <w:multiLevelType w:val="multilevel"/>
     <w:tmpl w:val="677C9DCC"/>
@@ -29288,7 +31001,7 @@
       </w:rPr>
     </w:lvl>
   </w:abstractNum>
-  <w:abstractNum w:abstractNumId="119" w15:restartNumberingAfterBreak="0">
+  <w:abstractNum w:abstractNumId="121" w15:restartNumberingAfterBreak="0">
     <w:nsid w:val="70FB2236"/>
     <w:multiLevelType w:val="multilevel"/>
     <w:tmpl w:val="6EE0FDFE"/>
@@ -29437,7 +31150,7 @@
       </w:rPr>
     </w:lvl>
   </w:abstractNum>
-  <w:abstractNum w:abstractNumId="120" w15:restartNumberingAfterBreak="0">
+  <w:abstractNum w:abstractNumId="122" w15:restartNumberingAfterBreak="0">
     <w:nsid w:val="712607D4"/>
     <w:multiLevelType w:val="multilevel"/>
     <w:tmpl w:val="FA927392"/>
@@ -29586,7 +31299,7 @@
       </w:rPr>
     </w:lvl>
   </w:abstractNum>
-  <w:abstractNum w:abstractNumId="121" w15:restartNumberingAfterBreak="0">
+  <w:abstractNum w:abstractNumId="123" w15:restartNumberingAfterBreak="0">
     <w:nsid w:val="71D30A12"/>
     <w:multiLevelType w:val="multilevel"/>
     <w:tmpl w:val="2FFAF22A"/>
@@ -29699,7 +31412,7 @@
       </w:pPr>
     </w:lvl>
   </w:abstractNum>
-  <w:abstractNum w:abstractNumId="122" w15:restartNumberingAfterBreak="0">
+  <w:abstractNum w:abstractNumId="124" w15:restartNumberingAfterBreak="0">
     <w:nsid w:val="734E3706"/>
     <w:multiLevelType w:val="multilevel"/>
     <w:tmpl w:val="33F22A6A"/>
@@ -29848,7 +31561,7 @@
       </w:rPr>
     </w:lvl>
   </w:abstractNum>
-  <w:abstractNum w:abstractNumId="123" w15:restartNumberingAfterBreak="0">
+  <w:abstractNum w:abstractNumId="125" w15:restartNumberingAfterBreak="0">
     <w:nsid w:val="74A073BC"/>
     <w:multiLevelType w:val="multilevel"/>
     <w:tmpl w:val="84FAE114"/>
@@ -29997,7 +31710,7 @@
       </w:rPr>
     </w:lvl>
   </w:abstractNum>
-  <w:abstractNum w:abstractNumId="124" w15:restartNumberingAfterBreak="0">
+  <w:abstractNum w:abstractNumId="126" w15:restartNumberingAfterBreak="0">
     <w:nsid w:val="74D96AA0"/>
     <w:multiLevelType w:val="multilevel"/>
     <w:tmpl w:val="B7DCE3F0"/>
@@ -30146,7 +31859,7 @@
       </w:rPr>
     </w:lvl>
   </w:abstractNum>
-  <w:abstractNum w:abstractNumId="125" w15:restartNumberingAfterBreak="0">
+  <w:abstractNum w:abstractNumId="127" w15:restartNumberingAfterBreak="0">
     <w:nsid w:val="75ED5E9C"/>
     <w:multiLevelType w:val="multilevel"/>
     <w:tmpl w:val="9A7622F6"/>
@@ -30259,7 +31972,7 @@
       </w:pPr>
     </w:lvl>
   </w:abstractNum>
-  <w:abstractNum w:abstractNumId="126" w15:restartNumberingAfterBreak="0">
+  <w:abstractNum w:abstractNumId="128" w15:restartNumberingAfterBreak="0">
     <w:nsid w:val="765A2B64"/>
     <w:multiLevelType w:val="multilevel"/>
     <w:tmpl w:val="C21C403A"/>
@@ -30408,7 +32121,7 @@
       </w:rPr>
     </w:lvl>
   </w:abstractNum>
-  <w:abstractNum w:abstractNumId="127" w15:restartNumberingAfterBreak="0">
+  <w:abstractNum w:abstractNumId="129" w15:restartNumberingAfterBreak="0">
     <w:nsid w:val="768F2DDF"/>
     <w:multiLevelType w:val="multilevel"/>
     <w:tmpl w:val="0C9E8B60"/>
@@ -30557,7 +32270,7 @@
       </w:rPr>
     </w:lvl>
   </w:abstractNum>
-  <w:abstractNum w:abstractNumId="128" w15:restartNumberingAfterBreak="0">
+  <w:abstractNum w:abstractNumId="130" w15:restartNumberingAfterBreak="0">
     <w:nsid w:val="77595B7F"/>
     <w:multiLevelType w:val="multilevel"/>
     <w:tmpl w:val="D72C5B46"/>
@@ -30706,7 +32419,7 @@
       </w:rPr>
     </w:lvl>
   </w:abstractNum>
-  <w:abstractNum w:abstractNumId="129" w15:restartNumberingAfterBreak="0">
+  <w:abstractNum w:abstractNumId="131" w15:restartNumberingAfterBreak="0">
     <w:nsid w:val="7A84747F"/>
     <w:multiLevelType w:val="multilevel"/>
     <w:tmpl w:val="15F6BCE6"/>
@@ -30855,7 +32568,7 @@
       </w:rPr>
     </w:lvl>
   </w:abstractNum>
-  <w:abstractNum w:abstractNumId="130" w15:restartNumberingAfterBreak="0">
+  <w:abstractNum w:abstractNumId="132" w15:restartNumberingAfterBreak="0">
     <w:nsid w:val="7CDB3F5D"/>
     <w:multiLevelType w:val="multilevel"/>
     <w:tmpl w:val="2FC8730C"/>
@@ -30968,7 +32681,7 @@
       </w:pPr>
     </w:lvl>
   </w:abstractNum>
-  <w:abstractNum w:abstractNumId="131" w15:restartNumberingAfterBreak="0">
+  <w:abstractNum w:abstractNumId="133" w15:restartNumberingAfterBreak="0">
     <w:nsid w:val="7D032ECB"/>
     <w:multiLevelType w:val="multilevel"/>
     <w:tmpl w:val="A40AABC0"/>
@@ -31117,7 +32830,7 @@
       </w:rPr>
     </w:lvl>
   </w:abstractNum>
-  <w:abstractNum w:abstractNumId="132" w15:restartNumberingAfterBreak="0">
+  <w:abstractNum w:abstractNumId="134" w15:restartNumberingAfterBreak="0">
     <w:nsid w:val="7D8E0052"/>
     <w:multiLevelType w:val="multilevel"/>
     <w:tmpl w:val="E54EA6B4"/>
@@ -31266,7 +32979,7 @@
       </w:rPr>
     </w:lvl>
   </w:abstractNum>
-  <w:abstractNum w:abstractNumId="133" w15:restartNumberingAfterBreak="0">
+  <w:abstractNum w:abstractNumId="135" w15:restartNumberingAfterBreak="0">
     <w:nsid w:val="7F1346B5"/>
     <w:multiLevelType w:val="multilevel"/>
     <w:tmpl w:val="914CA78C"/>
@@ -31415,7 +33128,7 @@
       </w:rPr>
     </w:lvl>
   </w:abstractNum>
-  <w:abstractNum w:abstractNumId="134" w15:restartNumberingAfterBreak="0">
+  <w:abstractNum w:abstractNumId="136" w15:restartNumberingAfterBreak="0">
     <w:nsid w:val="7FE0173B"/>
     <w:multiLevelType w:val="multilevel"/>
     <w:tmpl w:val="DC787570"/>
@@ -31572,16 +33285,16 @@
     <w:abstractNumId w:val="13"/>
   </w:num>
   <w:num w:numId="14" w16cid:durableId="2010981270">
-    <w:abstractNumId w:val="101"/>
+    <w:abstractNumId w:val="102"/>
   </w:num>
   <w:num w:numId="15" w16cid:durableId="445388872">
-    <w:abstractNumId w:val="129"/>
+    <w:abstractNumId w:val="131"/>
   </w:num>
   <w:num w:numId="16" w16cid:durableId="775059024">
     <w:abstractNumId w:val="37"/>
   </w:num>
   <w:num w:numId="17" w16cid:durableId="1295022515">
-    <w:abstractNumId w:val="114"/>
+    <w:abstractNumId w:val="116"/>
   </w:num>
   <w:num w:numId="18" w16cid:durableId="1130586831">
     <w:abstractNumId w:val="26"/>
@@ -31590,16 +33303,16 @@
     <w:abstractNumId w:val="24"/>
   </w:num>
   <w:num w:numId="20" w16cid:durableId="130220266">
-    <w:abstractNumId w:val="117"/>
+    <w:abstractNumId w:val="119"/>
   </w:num>
   <w:num w:numId="21" w16cid:durableId="1905145076">
-    <w:abstractNumId w:val="104"/>
+    <w:abstractNumId w:val="106"/>
   </w:num>
   <w:num w:numId="22" w16cid:durableId="351222723">
     <w:abstractNumId w:val="52"/>
   </w:num>
   <w:num w:numId="23" w16cid:durableId="366101969">
-    <w:abstractNumId w:val="97"/>
+    <w:abstractNumId w:val="98"/>
   </w:num>
   <w:num w:numId="24" w16cid:durableId="1125781281">
     <w:abstractNumId w:val="89"/>
@@ -31608,7 +33321,7 @@
     <w:abstractNumId w:val="20"/>
   </w:num>
   <w:num w:numId="26" w16cid:durableId="650644008">
-    <w:abstractNumId w:val="126"/>
+    <w:abstractNumId w:val="128"/>
   </w:num>
   <w:num w:numId="27" w16cid:durableId="927421509">
     <w:abstractNumId w:val="91"/>
@@ -31617,7 +33330,7 @@
     <w:abstractNumId w:val="38"/>
   </w:num>
   <w:num w:numId="29" w16cid:durableId="163713911">
-    <w:abstractNumId w:val="105"/>
+    <w:abstractNumId w:val="107"/>
   </w:num>
   <w:num w:numId="30" w16cid:durableId="1795706407">
     <w:abstractNumId w:val="72"/>
@@ -31626,7 +33339,7 @@
     <w:abstractNumId w:val="51"/>
   </w:num>
   <w:num w:numId="32" w16cid:durableId="1486584897">
-    <w:abstractNumId w:val="134"/>
+    <w:abstractNumId w:val="136"/>
   </w:num>
   <w:num w:numId="33" w16cid:durableId="1169754637">
     <w:abstractNumId w:val="85"/>
@@ -31641,7 +33354,7 @@
     <w:abstractNumId w:val="18"/>
   </w:num>
   <w:num w:numId="37" w16cid:durableId="735935560">
-    <w:abstractNumId w:val="127"/>
+    <w:abstractNumId w:val="129"/>
   </w:num>
   <w:num w:numId="38" w16cid:durableId="177236325">
     <w:abstractNumId w:val="48"/>
@@ -31650,7 +33363,7 @@
     <w:abstractNumId w:val="29"/>
   </w:num>
   <w:num w:numId="40" w16cid:durableId="1897277996">
-    <w:abstractNumId w:val="98"/>
+    <w:abstractNumId w:val="99"/>
   </w:num>
   <w:num w:numId="41" w16cid:durableId="821385345">
     <w:abstractNumId w:val="57"/>
@@ -31659,10 +33372,10 @@
     <w:abstractNumId w:val="28"/>
   </w:num>
   <w:num w:numId="43" w16cid:durableId="279338713">
-    <w:abstractNumId w:val="110"/>
+    <w:abstractNumId w:val="112"/>
   </w:num>
   <w:num w:numId="44" w16cid:durableId="300966348">
-    <w:abstractNumId w:val="128"/>
+    <w:abstractNumId w:val="130"/>
   </w:num>
   <w:num w:numId="45" w16cid:durableId="877863870">
     <w:abstractNumId w:val="63"/>
@@ -31686,13 +33399,13 @@
     <w:abstractNumId w:val="92"/>
   </w:num>
   <w:num w:numId="52" w16cid:durableId="621155179">
-    <w:abstractNumId w:val="100"/>
+    <w:abstractNumId w:val="101"/>
   </w:num>
   <w:num w:numId="53" w16cid:durableId="716785273">
-    <w:abstractNumId w:val="103"/>
+    <w:abstractNumId w:val="105"/>
   </w:num>
   <w:num w:numId="54" w16cid:durableId="80030908">
-    <w:abstractNumId w:val="94"/>
+    <w:abstractNumId w:val="95"/>
   </w:num>
   <w:num w:numId="55" w16cid:durableId="701125135">
     <w:abstractNumId w:val="25"/>
@@ -31704,7 +33417,7 @@
     <w:abstractNumId w:val="46"/>
   </w:num>
   <w:num w:numId="58" w16cid:durableId="1548565914">
-    <w:abstractNumId w:val="132"/>
+    <w:abstractNumId w:val="134"/>
   </w:num>
   <w:num w:numId="59" w16cid:durableId="769468454">
     <w:abstractNumId w:val="64"/>
@@ -31719,7 +33432,7 @@
     <w:abstractNumId w:val="86"/>
   </w:num>
   <w:num w:numId="63" w16cid:durableId="492455653">
-    <w:abstractNumId w:val="120"/>
+    <w:abstractNumId w:val="122"/>
   </w:num>
   <w:num w:numId="64" w16cid:durableId="1567757765">
     <w:abstractNumId w:val="88"/>
@@ -31728,7 +33441,7 @@
     <w:abstractNumId w:val="60"/>
   </w:num>
   <w:num w:numId="66" w16cid:durableId="583493794">
-    <w:abstractNumId w:val="123"/>
+    <w:abstractNumId w:val="125"/>
   </w:num>
   <w:num w:numId="67" w16cid:durableId="1335689356">
     <w:abstractNumId w:val="81"/>
@@ -31752,7 +33465,7 @@
     <w:abstractNumId w:val="71"/>
   </w:num>
   <w:num w:numId="74" w16cid:durableId="1090463135">
-    <w:abstractNumId w:val="125"/>
+    <w:abstractNumId w:val="127"/>
   </w:num>
   <w:num w:numId="75" w16cid:durableId="821584307">
     <w:abstractNumId w:val="27"/>
@@ -31761,34 +33474,34 @@
     <w:abstractNumId w:val="10"/>
   </w:num>
   <w:num w:numId="77" w16cid:durableId="325058860">
-    <w:abstractNumId w:val="102"/>
+    <w:abstractNumId w:val="103"/>
   </w:num>
   <w:num w:numId="78" w16cid:durableId="1193374877">
     <w:abstractNumId w:val="11"/>
   </w:num>
   <w:num w:numId="79" w16cid:durableId="815803097">
-    <w:abstractNumId w:val="115"/>
+    <w:abstractNumId w:val="117"/>
   </w:num>
   <w:num w:numId="80" w16cid:durableId="1051730883">
-    <w:abstractNumId w:val="122"/>
+    <w:abstractNumId w:val="124"/>
   </w:num>
   <w:num w:numId="81" w16cid:durableId="742605711">
-    <w:abstractNumId w:val="109"/>
+    <w:abstractNumId w:val="111"/>
   </w:num>
   <w:num w:numId="82" w16cid:durableId="1985772832">
-    <w:abstractNumId w:val="113"/>
+    <w:abstractNumId w:val="115"/>
   </w:num>
   <w:num w:numId="83" w16cid:durableId="1865092739">
     <w:abstractNumId w:val="5"/>
   </w:num>
   <w:num w:numId="84" w16cid:durableId="57559803">
-    <w:abstractNumId w:val="99"/>
+    <w:abstractNumId w:val="100"/>
   </w:num>
   <w:num w:numId="85" w16cid:durableId="987133407">
     <w:abstractNumId w:val="93"/>
   </w:num>
   <w:num w:numId="86" w16cid:durableId="1752313317">
-    <w:abstractNumId w:val="108"/>
+    <w:abstractNumId w:val="110"/>
   </w:num>
   <w:num w:numId="87" w16cid:durableId="1569221538">
     <w:abstractNumId w:val="39"/>
@@ -31809,19 +33522,19 @@
     <w:abstractNumId w:val="14"/>
   </w:num>
   <w:num w:numId="93" w16cid:durableId="1800339618">
-    <w:abstractNumId w:val="96"/>
+    <w:abstractNumId w:val="97"/>
   </w:num>
   <w:num w:numId="94" w16cid:durableId="224294743">
-    <w:abstractNumId w:val="124"/>
+    <w:abstractNumId w:val="126"/>
   </w:num>
   <w:num w:numId="95" w16cid:durableId="1516310169">
-    <w:abstractNumId w:val="119"/>
+    <w:abstractNumId w:val="121"/>
   </w:num>
   <w:num w:numId="96" w16cid:durableId="1648893613">
     <w:abstractNumId w:val="4"/>
   </w:num>
   <w:num w:numId="97" w16cid:durableId="192152157">
-    <w:abstractNumId w:val="95"/>
+    <w:abstractNumId w:val="96"/>
   </w:num>
   <w:num w:numId="98" w16cid:durableId="1216694547">
     <w:abstractNumId w:val="44"/>
@@ -31857,13 +33570,13 @@
     <w:abstractNumId w:val="2"/>
   </w:num>
   <w:num w:numId="109" w16cid:durableId="818614539">
-    <w:abstractNumId w:val="116"/>
+    <w:abstractNumId w:val="118"/>
   </w:num>
   <w:num w:numId="110" w16cid:durableId="505749528">
     <w:abstractNumId w:val="1"/>
   </w:num>
   <w:num w:numId="111" w16cid:durableId="740567879">
-    <w:abstractNumId w:val="133"/>
+    <w:abstractNumId w:val="135"/>
   </w:num>
   <w:num w:numId="112" w16cid:durableId="1297837039">
     <w:abstractNumId w:val="3"/>
@@ -31875,10 +33588,10 @@
     <w:abstractNumId w:val="19"/>
   </w:num>
   <w:num w:numId="115" w16cid:durableId="917251997">
-    <w:abstractNumId w:val="131"/>
+    <w:abstractNumId w:val="133"/>
   </w:num>
   <w:num w:numId="116" w16cid:durableId="2126919409">
-    <w:abstractNumId w:val="111"/>
+    <w:abstractNumId w:val="113"/>
   </w:num>
   <w:num w:numId="117" w16cid:durableId="1168327765">
     <w:abstractNumId w:val="43"/>
@@ -31890,7 +33603,7 @@
     <w:abstractNumId w:val="21"/>
   </w:num>
   <w:num w:numId="120" w16cid:durableId="2019623853">
-    <w:abstractNumId w:val="121"/>
+    <w:abstractNumId w:val="123"/>
   </w:num>
   <w:num w:numId="121" w16cid:durableId="1334604842">
     <w:abstractNumId w:val="47"/>
@@ -31908,16 +33621,16 @@
     <w:abstractNumId w:val="84"/>
   </w:num>
   <w:num w:numId="126" w16cid:durableId="224492955">
-    <w:abstractNumId w:val="107"/>
+    <w:abstractNumId w:val="109"/>
   </w:num>
   <w:num w:numId="127" w16cid:durableId="1542933219">
-    <w:abstractNumId w:val="106"/>
+    <w:abstractNumId w:val="108"/>
   </w:num>
   <w:num w:numId="128" w16cid:durableId="1867598127">
     <w:abstractNumId w:val="31"/>
   </w:num>
   <w:num w:numId="129" w16cid:durableId="253563084">
-    <w:abstractNumId w:val="118"/>
+    <w:abstractNumId w:val="120"/>
   </w:num>
   <w:num w:numId="130" w16cid:durableId="2105489346">
     <w:abstractNumId w:val="17"/>
@@ -31926,16 +33639,22 @@
     <w:abstractNumId w:val="78"/>
   </w:num>
   <w:num w:numId="132" w16cid:durableId="468205473">
-    <w:abstractNumId w:val="130"/>
+    <w:abstractNumId w:val="132"/>
   </w:num>
   <w:num w:numId="133" w16cid:durableId="780564003">
     <w:abstractNumId w:val="41"/>
   </w:num>
   <w:num w:numId="134" w16cid:durableId="1555236582">
-    <w:abstractNumId w:val="112"/>
+    <w:abstractNumId w:val="114"/>
   </w:num>
   <w:num w:numId="135" w16cid:durableId="589124219">
     <w:abstractNumId w:val="83"/>
+  </w:num>
+  <w:num w:numId="136" w16cid:durableId="1981954507">
+    <w:abstractNumId w:val="94"/>
+  </w:num>
+  <w:num w:numId="137" w16cid:durableId="934628821">
+    <w:abstractNumId w:val="104"/>
   </w:num>
   <w:numIdMacAtCleanup w:val="30"/>
 </w:numbering>
@@ -32341,7 +34060,7 @@
   <w:style w:type="paragraph" w:default="1" w:styleId="Normal">
     <w:name w:val="Normal"/>
     <w:qFormat/>
-    <w:rsid w:val="00214E04"/>
+    <w:rsid w:val="003F3D5F"/>
     <w:rPr>
       <w:noProof/>
     </w:rPr>

</xml_diff>

<commit_message>
watched lecture 12-8 and took note
</commit_message>
<xml_diff>
--- a/L2_notes.docx
+++ b/L2_notes.docx
@@ -12399,25 +12399,1593 @@
           <w:sz w:val="28"/>
           <w:szCs w:val="28"/>
         </w:rPr>
-        <w:t>The Event Loop: Orchestrating Node.js's Concurrency</w:t>
-      </w:r>
-    </w:p>
-    <w:p>
-      <w:pPr>
-        <w:jc w:val="both"/>
-        <w:rPr>
-          <w:rFonts w:ascii="Segoe UI Emoji" w:hAnsi="Segoe UI Emoji" w:cs="Segoe UI Emoji"/>
-          <w:sz w:val="28"/>
-          <w:szCs w:val="28"/>
-        </w:rPr>
-      </w:pPr>
-      <w:r>
-        <w:rPr>
-          <w:rFonts w:ascii="Segoe UI Emoji" w:hAnsi="Segoe UI Emoji" w:cs="Segoe UI Emoji"/>
-          <w:sz w:val="28"/>
-          <w:szCs w:val="28"/>
-        </w:rPr>
-        <w:t>As we know, Node.js is a single</w:t>
+        <w:t>The Evolution of JavaScript Scope and Organization</w:t>
+      </w:r>
+    </w:p>
+    <w:p>
+      <w:pPr>
+        <w:jc w:val="both"/>
+        <w:rPr>
+          <w:rFonts w:ascii="Segoe UI Emoji" w:hAnsi="Segoe UI Emoji" w:cs="Segoe UI Emoji"/>
+          <w:sz w:val="28"/>
+          <w:szCs w:val="28"/>
+        </w:rPr>
+      </w:pPr>
+      <w:r>
+        <w:rPr>
+          <w:rFonts w:ascii="Segoe UI Emoji" w:hAnsi="Segoe UI Emoji" w:cs="Segoe UI Emoji"/>
+          <w:sz w:val="28"/>
+          <w:szCs w:val="28"/>
+        </w:rPr>
+        <w:t>In the early days of web development, we would create a website's structure with HTML, beautify it with CSS, and add interactivity using JavaScript. Back then, when declaring variables in JavaScript, we commonly used the var keyword.</w:t>
+      </w:r>
+    </w:p>
+    <w:p>
+      <w:pPr>
+        <w:jc w:val="both"/>
+        <w:rPr>
+          <w:rFonts w:ascii="Segoe UI Emoji" w:hAnsi="Segoe UI Emoji" w:cs="Segoe UI Emoji"/>
+          <w:b/>
+          <w:bCs/>
+          <w:sz w:val="28"/>
+          <w:szCs w:val="28"/>
+        </w:rPr>
+      </w:pPr>
+      <w:r>
+        <w:rPr>
+          <w:rFonts w:ascii="Segoe UI Emoji" w:hAnsi="Segoe UI Emoji" w:cs="Segoe UI Emoji"/>
+          <w:b/>
+          <w:bCs/>
+          <w:sz w:val="28"/>
+          <w:szCs w:val="28"/>
+        </w:rPr>
+        <w:t>The Problem with var and Global Scope</w:t>
+      </w:r>
+    </w:p>
+    <w:p>
+      <w:pPr>
+        <w:jc w:val="both"/>
+        <w:rPr>
+          <w:rFonts w:ascii="Segoe UI Emoji" w:hAnsi="Segoe UI Emoji" w:cs="Segoe UI Emoji"/>
+          <w:sz w:val="28"/>
+          <w:szCs w:val="28"/>
+        </w:rPr>
+      </w:pPr>
+      <w:r>
+        <w:rPr>
+          <w:rFonts w:ascii="Segoe UI Emoji" w:hAnsi="Segoe UI Emoji" w:cs="Segoe UI Emoji"/>
+          <w:sz w:val="28"/>
+          <w:szCs w:val="28"/>
+        </w:rPr>
+        <w:t xml:space="preserve">The main issue with var was that variables declared with it were often </w:t>
+      </w:r>
+      <w:r>
+        <w:rPr>
+          <w:rFonts w:ascii="Segoe UI Emoji" w:hAnsi="Segoe UI Emoji" w:cs="Segoe UI Emoji"/>
+          <w:b/>
+          <w:bCs/>
+          <w:sz w:val="28"/>
+          <w:szCs w:val="28"/>
+        </w:rPr>
+        <w:t>globally accessible</w:t>
+      </w:r>
+      <w:r>
+        <w:rPr>
+          <w:rFonts w:ascii="Segoe UI Emoji" w:hAnsi="Segoe UI Emoji" w:cs="Segoe UI Emoji"/>
+          <w:sz w:val="28"/>
+          <w:szCs w:val="28"/>
+        </w:rPr>
+        <w:t>. Global scope refers to a top-level object in JavaScript (like the window object in browsers) where many built-in functions (like setTimeout, setInterval) and globally declared variables reside.</w:t>
+      </w:r>
+    </w:p>
+    <w:p>
+      <w:pPr>
+        <w:jc w:val="both"/>
+        <w:rPr>
+          <w:rFonts w:ascii="Segoe UI Emoji" w:hAnsi="Segoe UI Emoji" w:cs="Segoe UI Emoji"/>
+          <w:sz w:val="28"/>
+          <w:szCs w:val="28"/>
+        </w:rPr>
+      </w:pPr>
+      <w:r>
+        <w:rPr>
+          <w:rFonts w:ascii="Segoe UI Emoji" w:hAnsi="Segoe UI Emoji" w:cs="Segoe UI Emoji"/>
+          <w:sz w:val="28"/>
+          <w:szCs w:val="28"/>
+        </w:rPr>
+        <w:t>For instance, if you declared var myVariable = 10; or a function var myFunction = function() { ... };, both myVariable and myFunction would be accessible directly through window.myVariable and window.myFunction (in a browser environment). This means any script, anywhere on the page, could potentially access or modify these variables and functions.</w:t>
+      </w:r>
+    </w:p>
+    <w:p>
+      <w:pPr>
+        <w:jc w:val="both"/>
+        <w:rPr>
+          <w:rFonts w:ascii="Segoe UI Emoji" w:hAnsi="Segoe UI Emoji" w:cs="Segoe UI Emoji"/>
+          <w:sz w:val="28"/>
+          <w:szCs w:val="28"/>
+        </w:rPr>
+      </w:pPr>
+      <w:r>
+        <w:rPr>
+          <w:rFonts w:ascii="Segoe UI Emoji" w:hAnsi="Segoe UI Emoji" w:cs="Segoe UI Emoji"/>
+          <w:sz w:val="28"/>
+          <w:szCs w:val="28"/>
+        </w:rPr>
+        <w:t>This global accessibility led to significant problems:</w:t>
+      </w:r>
+    </w:p>
+    <w:p>
+      <w:pPr>
+        <w:numPr>
+          <w:ilvl w:val="0"/>
+          <w:numId w:val="138"/>
+        </w:numPr>
+        <w:jc w:val="both"/>
+        <w:rPr>
+          <w:rFonts w:ascii="Segoe UI Emoji" w:hAnsi="Segoe UI Emoji" w:cs="Segoe UI Emoji"/>
+          <w:sz w:val="28"/>
+          <w:szCs w:val="28"/>
+        </w:rPr>
+      </w:pPr>
+      <w:r>
+        <w:rPr>
+          <w:rFonts w:ascii="Segoe UI Emoji" w:hAnsi="Segoe UI Emoji" w:cs="Segoe UI Emoji"/>
+          <w:b/>
+          <w:bCs/>
+          <w:sz w:val="28"/>
+          <w:szCs w:val="28"/>
+        </w:rPr>
+        <w:lastRenderedPageBreak/>
+        <w:t>Naming Conflicts:</w:t>
+      </w:r>
+      <w:r>
+        <w:rPr>
+          <w:rFonts w:ascii="Segoe UI Emoji" w:hAnsi="Segoe UI Emoji" w:cs="Segoe UI Emoji"/>
+          <w:sz w:val="28"/>
+          <w:szCs w:val="28"/>
+        </w:rPr>
+        <w:t xml:space="preserve"> If multiple JavaScript files were included in an HTML page, and each file declared a variable or function with the same name using var, they would </w:t>
+      </w:r>
+      <w:r>
+        <w:rPr>
+          <w:rFonts w:ascii="Segoe UI Emoji" w:hAnsi="Segoe UI Emoji" w:cs="Segoe UI Emoji"/>
+          <w:b/>
+          <w:bCs/>
+          <w:sz w:val="28"/>
+          <w:szCs w:val="28"/>
+        </w:rPr>
+        <w:t>overwrite</w:t>
+      </w:r>
+      <w:r>
+        <w:rPr>
+          <w:rFonts w:ascii="Segoe UI Emoji" w:hAnsi="Segoe UI Emoji" w:cs="Segoe UI Emoji"/>
+          <w:sz w:val="28"/>
+          <w:szCs w:val="28"/>
+        </w:rPr>
+        <w:t xml:space="preserve"> each other, leading to unexpected behavior and bugs.</w:t>
+      </w:r>
+    </w:p>
+    <w:p>
+      <w:pPr>
+        <w:numPr>
+          <w:ilvl w:val="0"/>
+          <w:numId w:val="138"/>
+        </w:numPr>
+        <w:jc w:val="both"/>
+        <w:rPr>
+          <w:rFonts w:ascii="Segoe UI Emoji" w:hAnsi="Segoe UI Emoji" w:cs="Segoe UI Emoji"/>
+          <w:sz w:val="28"/>
+          <w:szCs w:val="28"/>
+        </w:rPr>
+      </w:pPr>
+      <w:r>
+        <w:rPr>
+          <w:rFonts w:ascii="Segoe UI Emoji" w:hAnsi="Segoe UI Emoji" w:cs="Segoe UI Emoji"/>
+          <w:b/>
+          <w:bCs/>
+          <w:sz w:val="28"/>
+          <w:szCs w:val="28"/>
+        </w:rPr>
+        <w:t>Lack of Encapsulation:</w:t>
+      </w:r>
+      <w:r>
+        <w:rPr>
+          <w:rFonts w:ascii="Segoe UI Emoji" w:hAnsi="Segoe UI Emoji" w:cs="Segoe UI Emoji"/>
+          <w:sz w:val="28"/>
+          <w:szCs w:val="28"/>
+        </w:rPr>
+        <w:t xml:space="preserve"> It was difficult to create self-contained pieces of code, as everything could potentially be accessed or modified by other parts of the application.</w:t>
+      </w:r>
+    </w:p>
+    <w:p>
+      <w:pPr>
+        <w:jc w:val="both"/>
+        <w:rPr>
+          <w:rFonts w:ascii="Segoe UI Emoji" w:hAnsi="Segoe UI Emoji" w:cs="Segoe UI Emoji"/>
+          <w:b/>
+          <w:bCs/>
+          <w:sz w:val="28"/>
+          <w:szCs w:val="28"/>
+        </w:rPr>
+      </w:pPr>
+      <w:r>
+        <w:rPr>
+          <w:rFonts w:ascii="Segoe UI Emoji" w:hAnsi="Segoe UI Emoji" w:cs="Segoe UI Emoji"/>
+          <w:b/>
+          <w:bCs/>
+          <w:sz w:val="28"/>
+          <w:szCs w:val="28"/>
+        </w:rPr>
+        <w:t>Introducing let and const for Block Scope</w:t>
+      </w:r>
+    </w:p>
+    <w:p>
+      <w:pPr>
+        <w:jc w:val="both"/>
+        <w:rPr>
+          <w:rFonts w:ascii="Segoe UI Emoji" w:hAnsi="Segoe UI Emoji" w:cs="Segoe UI Emoji"/>
+          <w:sz w:val="28"/>
+          <w:szCs w:val="28"/>
+        </w:rPr>
+      </w:pPr>
+      <w:r>
+        <w:rPr>
+          <w:rFonts w:ascii="Segoe UI Emoji" w:hAnsi="Segoe UI Emoji" w:cs="Segoe UI Emoji"/>
+          <w:sz w:val="28"/>
+          <w:szCs w:val="28"/>
+        </w:rPr>
+        <w:t xml:space="preserve">To solve these problems, ES6 (ECMAScript 2015) introduced let and const. Variables declared with let or const are </w:t>
+      </w:r>
+      <w:r>
+        <w:rPr>
+          <w:rFonts w:ascii="Segoe UI Emoji" w:hAnsi="Segoe UI Emoji" w:cs="Segoe UI Emoji"/>
+          <w:b/>
+          <w:bCs/>
+          <w:sz w:val="28"/>
+          <w:szCs w:val="28"/>
+        </w:rPr>
+        <w:t>block-scoped</w:t>
+      </w:r>
+      <w:r>
+        <w:rPr>
+          <w:rFonts w:ascii="Segoe UI Emoji" w:hAnsi="Segoe UI Emoji" w:cs="Segoe UI Emoji"/>
+          <w:sz w:val="28"/>
+          <w:szCs w:val="28"/>
+        </w:rPr>
+        <w:t>, meaning they are only accessible within the block of code (e.g., inside curly braces {}) where they are defined, not globally.</w:t>
+      </w:r>
+    </w:p>
+    <w:p>
+      <w:pPr>
+        <w:jc w:val="both"/>
+        <w:rPr>
+          <w:rFonts w:ascii="Segoe UI Emoji" w:hAnsi="Segoe UI Emoji" w:cs="Segoe UI Emoji"/>
+          <w:sz w:val="28"/>
+          <w:szCs w:val="28"/>
+        </w:rPr>
+      </w:pPr>
+      <w:r>
+        <w:rPr>
+          <w:rFonts w:ascii="Segoe UI Emoji" w:hAnsi="Segoe UI Emoji" w:cs="Segoe UI Emoji"/>
+          <w:sz w:val="28"/>
+          <w:szCs w:val="28"/>
+        </w:rPr>
+        <w:t xml:space="preserve">For example, if you declare let myVariable = 10;, myVariable will </w:t>
+      </w:r>
+      <w:r>
+        <w:rPr>
+          <w:rFonts w:ascii="Segoe UI Emoji" w:hAnsi="Segoe UI Emoji" w:cs="Segoe UI Emoji"/>
+          <w:i/>
+          <w:iCs/>
+          <w:sz w:val="28"/>
+          <w:szCs w:val="28"/>
+        </w:rPr>
+        <w:t>not</w:t>
+      </w:r>
+      <w:r>
+        <w:rPr>
+          <w:rFonts w:ascii="Segoe UI Emoji" w:hAnsi="Segoe UI Emoji" w:cs="Segoe UI Emoji"/>
+          <w:sz w:val="28"/>
+          <w:szCs w:val="28"/>
+        </w:rPr>
+        <w:t xml:space="preserve"> be accessible via window.myVariable in the global scope; attempting to do so would result in undefined. This fundamental change helped prevent naming conflicts and provided better encapsulation for variables.</w:t>
+      </w:r>
+    </w:p>
+    <w:p>
+      <w:pPr>
+        <w:jc w:val="both"/>
+        <w:rPr>
+          <w:rFonts w:ascii="Segoe UI Emoji" w:hAnsi="Segoe UI Emoji" w:cs="Segoe UI Emoji"/>
+          <w:b/>
+          <w:bCs/>
+          <w:sz w:val="28"/>
+          <w:szCs w:val="28"/>
+        </w:rPr>
+      </w:pPr>
+      <w:r>
+        <w:rPr>
+          <w:rFonts w:ascii="Segoe UI Emoji" w:hAnsi="Segoe UI Emoji" w:cs="Segoe UI Emoji"/>
+          <w:b/>
+          <w:bCs/>
+          <w:sz w:val="28"/>
+          <w:szCs w:val="28"/>
+        </w:rPr>
+        <w:t>Immediate Invoked Function Expressions (IIFEs)</w:t>
+      </w:r>
+    </w:p>
+    <w:p>
+      <w:pPr>
+        <w:jc w:val="both"/>
+        <w:rPr>
+          <w:rFonts w:ascii="Segoe UI Emoji" w:hAnsi="Segoe UI Emoji" w:cs="Segoe UI Emoji"/>
+          <w:sz w:val="28"/>
+          <w:szCs w:val="28"/>
+        </w:rPr>
+      </w:pPr>
+      <w:r>
+        <w:rPr>
+          <w:rFonts w:ascii="Segoe UI Emoji" w:hAnsi="Segoe UI Emoji" w:cs="Segoe UI Emoji"/>
+          <w:sz w:val="28"/>
+          <w:szCs w:val="28"/>
+        </w:rPr>
+        <w:t xml:space="preserve">Even before let and const became widely adopted, developers used a pattern called </w:t>
+      </w:r>
+      <w:r>
+        <w:rPr>
+          <w:rFonts w:ascii="Segoe UI Emoji" w:hAnsi="Segoe UI Emoji" w:cs="Segoe UI Emoji"/>
+          <w:b/>
+          <w:bCs/>
+          <w:sz w:val="28"/>
+          <w:szCs w:val="28"/>
+        </w:rPr>
+        <w:t>Immediately Invoked Function Expressions (IIFEs)</w:t>
+      </w:r>
+      <w:r>
+        <w:rPr>
+          <w:rFonts w:ascii="Segoe UI Emoji" w:hAnsi="Segoe UI Emoji" w:cs="Segoe UI Emoji"/>
+          <w:sz w:val="28"/>
+          <w:szCs w:val="28"/>
+        </w:rPr>
+        <w:t xml:space="preserve"> to create isolated scopes. An IIFE is a function that is defined and executed immediately.</w:t>
+      </w:r>
+    </w:p>
+    <w:p>
+      <w:pPr>
+        <w:jc w:val="both"/>
+        <w:rPr>
+          <w:rFonts w:ascii="Segoe UI Emoji" w:hAnsi="Segoe UI Emoji" w:cs="Segoe UI Emoji"/>
+          <w:sz w:val="28"/>
+          <w:szCs w:val="28"/>
+        </w:rPr>
+      </w:pPr>
+      <w:r>
+        <w:rPr>
+          <w:rFonts w:ascii="Segoe UI Emoji" w:hAnsi="Segoe UI Emoji" w:cs="Segoe UI Emoji"/>
+          <w:b/>
+          <w:bCs/>
+          <w:sz w:val="28"/>
+          <w:szCs w:val="28"/>
+        </w:rPr>
+        <w:t>Example of an IIFE:</w:t>
+      </w:r>
+    </w:p>
+    <w:p>
+      <w:pPr>
+        <w:pStyle w:val="codesnippetfinal"/>
+      </w:pPr>
+      <w:r>
+        <w:t>(function() {</w:t>
+      </w:r>
+    </w:p>
+    <w:p>
+      <w:pPr>
+        <w:pStyle w:val="codesnippetfinal"/>
+      </w:pPr>
+      <w:r>
+        <w:t xml:space="preserve">    let myLocalVariable = 10; // This variable is only accessible inside this IIFE</w:t>
+      </w:r>
+    </w:p>
+    <w:p>
+      <w:pPr>
+        <w:pStyle w:val="codesnippetfinal"/>
+      </w:pPr>
+      <w:r>
+        <w:t xml:space="preserve">    function add(a, b) {</w:t>
+      </w:r>
+    </w:p>
+    <w:p>
+      <w:pPr>
+        <w:pStyle w:val="codesnippetfinal"/>
+      </w:pPr>
+      <w:r>
+        <w:t xml:space="preserve">        return a + b;</w:t>
+      </w:r>
+    </w:p>
+    <w:p>
+      <w:pPr>
+        <w:pStyle w:val="codesnippetfinal"/>
+      </w:pPr>
+      <w:r>
+        <w:t xml:space="preserve">    }</w:t>
+      </w:r>
+    </w:p>
+    <w:p>
+      <w:pPr>
+        <w:pStyle w:val="codesnippetfinal"/>
+      </w:pPr>
+      <w:r>
+        <w:t xml:space="preserve">    console.log(add(myLocalVariable, 5));</w:t>
+      </w:r>
+    </w:p>
+    <w:p>
+      <w:pPr>
+        <w:pStyle w:val="codesnippetfinal"/>
+      </w:pPr>
+      <w:r>
+        <w:t>})();</w:t>
+      </w:r>
+    </w:p>
+    <w:p>
+      <w:pPr>
+        <w:jc w:val="both"/>
+        <w:rPr>
+          <w:rFonts w:ascii="Segoe UI Emoji" w:hAnsi="Segoe UI Emoji" w:cs="Segoe UI Emoji"/>
+          <w:sz w:val="28"/>
+          <w:szCs w:val="28"/>
+        </w:rPr>
+      </w:pPr>
+      <w:r>
+        <w:rPr>
+          <w:rFonts w:ascii="Segoe UI Emoji" w:hAnsi="Segoe UI Emoji" w:cs="Segoe UI Emoji"/>
+          <w:sz w:val="28"/>
+          <w:szCs w:val="28"/>
+        </w:rPr>
+        <w:t>If you had two separate JavaScript files, each with an IIFE, and both IIFEs declared a variable named myLocalVariable or a function named add, they would not conflict because each exists within its own isolated function scope. This was a good way to prevent global namespace pollution.</w:t>
+      </w:r>
+    </w:p>
+    <w:p>
+      <w:pPr>
+        <w:jc w:val="both"/>
+        <w:rPr>
+          <w:rFonts w:ascii="Segoe UI Emoji" w:hAnsi="Segoe UI Emoji" w:cs="Segoe UI Emoji"/>
+          <w:sz w:val="28"/>
+          <w:szCs w:val="28"/>
+        </w:rPr>
+      </w:pPr>
+      <w:r>
+        <w:rPr>
+          <w:rFonts w:ascii="Segoe UI Emoji" w:hAnsi="Segoe UI Emoji" w:cs="Segoe UI Emoji"/>
+          <w:sz w:val="28"/>
+          <w:szCs w:val="28"/>
+        </w:rPr>
+        <w:lastRenderedPageBreak/>
+        <w:t xml:space="preserve">While IIFEs were effective for preventing conflicts, they become challenging to manage and organize as an application grows very large. It's not practical to wrap every single piece of code in an IIFE. This led to the development of </w:t>
+      </w:r>
+      <w:r>
+        <w:rPr>
+          <w:rFonts w:ascii="Segoe UI Emoji" w:hAnsi="Segoe UI Emoji" w:cs="Segoe UI Emoji"/>
+          <w:b/>
+          <w:bCs/>
+          <w:sz w:val="28"/>
+          <w:szCs w:val="28"/>
+        </w:rPr>
+        <w:t>modular systems</w:t>
+      </w:r>
+      <w:r>
+        <w:rPr>
+          <w:rFonts w:ascii="Segoe UI Emoji" w:hAnsi="Segoe UI Emoji" w:cs="Segoe UI Emoji"/>
+          <w:sz w:val="28"/>
+          <w:szCs w:val="28"/>
+        </w:rPr>
+        <w:t>.</w:t>
+      </w:r>
+    </w:p>
+    <w:p>
+      <w:pPr>
+        <w:jc w:val="both"/>
+        <w:rPr>
+          <w:rFonts w:ascii="Segoe UI Emoji" w:hAnsi="Segoe UI Emoji" w:cs="Segoe UI Emoji"/>
+          <w:sz w:val="28"/>
+          <w:szCs w:val="28"/>
+        </w:rPr>
+      </w:pPr>
+      <w:r>
+        <w:rPr>
+          <w:rFonts w:ascii="Segoe UI Emoji" w:hAnsi="Segoe UI Emoji" w:cs="Segoe UI Emoji"/>
+          <w:sz w:val="28"/>
+          <w:szCs w:val="28"/>
+        </w:rPr>
+        <w:pict w14:anchorId="6A01EE38">
+          <v:rect id="_x0000_i1112" style="width:0;height:1.5pt" o:hralign="center" o:hrstd="t" o:hr="t" fillcolor="#a0a0a0" stroked="f"/>
+        </w:pict>
+      </w:r>
+    </w:p>
+    <w:p>
+      <w:pPr>
+        <w:jc w:val="both"/>
+        <w:rPr>
+          <w:rFonts w:ascii="Segoe UI Emoji" w:hAnsi="Segoe UI Emoji" w:cs="Segoe UI Emoji"/>
+          <w:b/>
+          <w:bCs/>
+          <w:sz w:val="28"/>
+          <w:szCs w:val="28"/>
+        </w:rPr>
+      </w:pPr>
+      <w:r>
+        <w:rPr>
+          <w:rFonts w:ascii="Segoe UI Emoji" w:hAnsi="Segoe UI Emoji" w:cs="Segoe UI Emoji"/>
+          <w:b/>
+          <w:bCs/>
+          <w:sz w:val="28"/>
+          <w:szCs w:val="28"/>
+        </w:rPr>
+        <w:t>Modular Systems in Node.js</w:t>
+      </w:r>
+    </w:p>
+    <w:p>
+      <w:pPr>
+        <w:jc w:val="both"/>
+        <w:rPr>
+          <w:rFonts w:ascii="Segoe UI Emoji" w:hAnsi="Segoe UI Emoji" w:cs="Segoe UI Emoji"/>
+          <w:sz w:val="28"/>
+          <w:szCs w:val="28"/>
+        </w:rPr>
+      </w:pPr>
+      <w:r>
+        <w:rPr>
+          <w:rFonts w:ascii="Segoe UI Emoji" w:hAnsi="Segoe UI Emoji" w:cs="Segoe UI Emoji"/>
+          <w:sz w:val="28"/>
+          <w:szCs w:val="28"/>
+        </w:rPr>
+        <w:t xml:space="preserve">Modular systems allow you to break down your code into small, independent, and reusable units called </w:t>
+      </w:r>
+      <w:r>
+        <w:rPr>
+          <w:rFonts w:ascii="Segoe UI Emoji" w:hAnsi="Segoe UI Emoji" w:cs="Segoe UI Emoji"/>
+          <w:b/>
+          <w:bCs/>
+          <w:sz w:val="28"/>
+          <w:szCs w:val="28"/>
+        </w:rPr>
+        <w:t>modules</w:t>
+      </w:r>
+      <w:r>
+        <w:rPr>
+          <w:rFonts w:ascii="Segoe UI Emoji" w:hAnsi="Segoe UI Emoji" w:cs="Segoe UI Emoji"/>
+          <w:sz w:val="28"/>
+          <w:szCs w:val="28"/>
+        </w:rPr>
+        <w:t>. Each module is a self-contained "chunk of code" that encapsulates its own variables and functions, preventing global conflicts and promoting better organization.</w:t>
+      </w:r>
+    </w:p>
+    <w:p>
+      <w:pPr>
+        <w:jc w:val="both"/>
+        <w:rPr>
+          <w:rFonts w:ascii="Segoe UI Emoji" w:hAnsi="Segoe UI Emoji" w:cs="Segoe UI Emoji"/>
+          <w:sz w:val="28"/>
+          <w:szCs w:val="28"/>
+        </w:rPr>
+      </w:pPr>
+      <w:r>
+        <w:rPr>
+          <w:rFonts w:ascii="Segoe UI Emoji" w:hAnsi="Segoe UI Emoji" w:cs="Segoe UI Emoji"/>
+          <w:sz w:val="28"/>
+          <w:szCs w:val="28"/>
+        </w:rPr>
+        <w:t>Node.js primarily supports two main modular system concepts:</w:t>
+      </w:r>
+    </w:p>
+    <w:p>
+      <w:pPr>
+        <w:numPr>
+          <w:ilvl w:val="0"/>
+          <w:numId w:val="139"/>
+        </w:numPr>
+        <w:jc w:val="both"/>
+        <w:rPr>
+          <w:rFonts w:ascii="Segoe UI Emoji" w:hAnsi="Segoe UI Emoji" w:cs="Segoe UI Emoji"/>
+          <w:sz w:val="28"/>
+          <w:szCs w:val="28"/>
+        </w:rPr>
+      </w:pPr>
+      <w:r>
+        <w:rPr>
+          <w:rFonts w:ascii="Segoe UI Emoji" w:hAnsi="Segoe UI Emoji" w:cs="Segoe UI Emoji"/>
+          <w:b/>
+          <w:bCs/>
+          <w:sz w:val="28"/>
+          <w:szCs w:val="28"/>
+        </w:rPr>
+        <w:t>CommonJS (CJS):</w:t>
+      </w:r>
+      <w:r>
+        <w:rPr>
+          <w:rFonts w:ascii="Segoe UI Emoji" w:hAnsi="Segoe UI Emoji" w:cs="Segoe UI Emoji"/>
+          <w:sz w:val="28"/>
+          <w:szCs w:val="28"/>
+        </w:rPr>
+        <w:t xml:space="preserve"> This is the original and default module system in Node.js.</w:t>
+      </w:r>
+    </w:p>
+    <w:p>
+      <w:pPr>
+        <w:numPr>
+          <w:ilvl w:val="1"/>
+          <w:numId w:val="139"/>
+        </w:numPr>
+        <w:jc w:val="both"/>
+        <w:rPr>
+          <w:rFonts w:ascii="Segoe UI Emoji" w:hAnsi="Segoe UI Emoji" w:cs="Segoe UI Emoji"/>
+          <w:sz w:val="28"/>
+          <w:szCs w:val="28"/>
+        </w:rPr>
+      </w:pPr>
+      <w:r>
+        <w:rPr>
+          <w:rFonts w:ascii="Segoe UI Emoji" w:hAnsi="Segoe UI Emoji" w:cs="Segoe UI Emoji"/>
+          <w:b/>
+          <w:bCs/>
+          <w:sz w:val="28"/>
+          <w:szCs w:val="28"/>
+        </w:rPr>
+        <w:t>Exporting:</w:t>
+      </w:r>
+      <w:r>
+        <w:rPr>
+          <w:rFonts w:ascii="Segoe UI Emoji" w:hAnsi="Segoe UI Emoji" w:cs="Segoe UI Emoji"/>
+          <w:sz w:val="28"/>
+          <w:szCs w:val="28"/>
+        </w:rPr>
+        <w:t xml:space="preserve"> To make code available from one file to another, you use the module.exports object. You assign what you want to export (variables, functions, objects) to module.exports or exports. </w:t>
+      </w:r>
+    </w:p>
+    <w:p>
+      <w:pPr>
+        <w:pStyle w:val="codesnippetfinal"/>
+      </w:pPr>
+      <w:r>
+        <w:t>// myModule.js</w:t>
+      </w:r>
+    </w:p>
+    <w:p>
+      <w:pPr>
+        <w:pStyle w:val="codesnippetfinal"/>
+      </w:pPr>
+      <w:r>
+        <w:t>const PI = 3.14;</w:t>
+      </w:r>
+    </w:p>
+    <w:p>
+      <w:pPr>
+        <w:pStyle w:val="codesnippetfinal"/>
+      </w:pPr>
+      <w:r>
+        <w:t>function add(a, b) {</w:t>
+      </w:r>
+    </w:p>
+    <w:p>
+      <w:pPr>
+        <w:pStyle w:val="codesnippetfinal"/>
+      </w:pPr>
+      <w:r>
+        <w:t xml:space="preserve">    return a + b;</w:t>
+      </w:r>
+    </w:p>
+    <w:p>
+      <w:pPr>
+        <w:pStyle w:val="codesnippetfinal"/>
+      </w:pPr>
+      <w:r>
+        <w:t>}</w:t>
+      </w:r>
+    </w:p>
+    <w:p>
+      <w:pPr>
+        <w:pStyle w:val="codesnippetfinal"/>
+      </w:pPr>
+      <w:r>
+        <w:t>module.exports = { PI, add }; // Exporting multiple items</w:t>
+      </w:r>
+    </w:p>
+    <w:p>
+      <w:pPr>
+        <w:numPr>
+          <w:ilvl w:val="1"/>
+          <w:numId w:val="139"/>
+        </w:numPr>
+        <w:jc w:val="both"/>
+        <w:rPr>
+          <w:rFonts w:ascii="Segoe UI Emoji" w:hAnsi="Segoe UI Emoji" w:cs="Segoe UI Emoji"/>
+          <w:sz w:val="28"/>
+          <w:szCs w:val="28"/>
+        </w:rPr>
+      </w:pPr>
+      <w:r>
+        <w:rPr>
+          <w:rFonts w:ascii="Segoe UI Emoji" w:hAnsi="Segoe UI Emoji" w:cs="Segoe UI Emoji"/>
+          <w:b/>
+          <w:bCs/>
+          <w:sz w:val="28"/>
+          <w:szCs w:val="28"/>
+        </w:rPr>
+        <w:t>Importing (Requiring):</w:t>
+      </w:r>
+      <w:r>
+        <w:rPr>
+          <w:rFonts w:ascii="Segoe UI Emoji" w:hAnsi="Segoe UI Emoji" w:cs="Segoe UI Emoji"/>
+          <w:sz w:val="28"/>
+          <w:szCs w:val="28"/>
+        </w:rPr>
+        <w:t xml:space="preserve"> To use code from another module, you use the require() function. </w:t>
+      </w:r>
+    </w:p>
+    <w:p>
+      <w:pPr>
+        <w:pStyle w:val="codesnippetfinal"/>
+      </w:pPr>
+      <w:r>
+        <w:t>// main.js</w:t>
+      </w:r>
+    </w:p>
+    <w:p>
+      <w:pPr>
+        <w:pStyle w:val="codesnippetfinal"/>
+      </w:pPr>
+      <w:r>
+        <w:t>const { PI, add } = require('./myModule.js'); // Importing from myModule.js</w:t>
+      </w:r>
+    </w:p>
+    <w:p>
+      <w:pPr>
+        <w:pStyle w:val="codesnippetfinal"/>
+      </w:pPr>
+      <w:r>
+        <w:t>console.log(add(PI, 5));</w:t>
+      </w:r>
+    </w:p>
+    <w:p>
+      <w:pPr>
+        <w:numPr>
+          <w:ilvl w:val="1"/>
+          <w:numId w:val="139"/>
+        </w:numPr>
+        <w:jc w:val="both"/>
+        <w:rPr>
+          <w:rFonts w:ascii="Segoe UI Emoji" w:hAnsi="Segoe UI Emoji" w:cs="Segoe UI Emoji"/>
+          <w:sz w:val="28"/>
+          <w:szCs w:val="28"/>
+        </w:rPr>
+      </w:pPr>
+      <w:r>
+        <w:rPr>
+          <w:rFonts w:ascii="Segoe UI Emoji" w:hAnsi="Segoe UI Emoji" w:cs="Segoe UI Emoji"/>
+          <w:b/>
+          <w:bCs/>
+          <w:sz w:val="28"/>
+          <w:szCs w:val="28"/>
+        </w:rPr>
+        <w:t>File Naming:</w:t>
+      </w:r>
+      <w:r>
+        <w:rPr>
+          <w:rFonts w:ascii="Segoe UI Emoji" w:hAnsi="Segoe UI Emoji" w:cs="Segoe UI Emoji"/>
+          <w:sz w:val="28"/>
+          <w:szCs w:val="28"/>
+        </w:rPr>
+        <w:t xml:space="preserve"> CommonJS modules typically use the .js file extension.</w:t>
+      </w:r>
+    </w:p>
+    <w:p>
+      <w:pPr>
+        <w:numPr>
+          <w:ilvl w:val="1"/>
+          <w:numId w:val="139"/>
+        </w:numPr>
+        <w:jc w:val="both"/>
+        <w:rPr>
+          <w:rFonts w:ascii="Segoe UI Emoji" w:hAnsi="Segoe UI Emoji" w:cs="Segoe UI Emoji"/>
+          <w:sz w:val="28"/>
+          <w:szCs w:val="28"/>
+        </w:rPr>
+      </w:pPr>
+      <w:r>
+        <w:rPr>
+          <w:rFonts w:ascii="Segoe UI Emoji" w:hAnsi="Segoe UI Emoji" w:cs="Segoe UI Emoji"/>
+          <w:b/>
+          <w:bCs/>
+          <w:sz w:val="28"/>
+          <w:szCs w:val="28"/>
+        </w:rPr>
+        <w:t>Analogy:</w:t>
+      </w:r>
+      <w:r>
+        <w:rPr>
+          <w:rFonts w:ascii="Segoe UI Emoji" w:hAnsi="Segoe UI Emoji" w:cs="Segoe UI Emoji"/>
+          <w:sz w:val="28"/>
+          <w:szCs w:val="28"/>
+        </w:rPr>
+        <w:t xml:space="preserve"> Think of CommonJS like a system where one country (your module file) explicitly </w:t>
+      </w:r>
+      <w:r>
+        <w:rPr>
+          <w:rFonts w:ascii="Segoe UI Emoji" w:hAnsi="Segoe UI Emoji" w:cs="Segoe UI Emoji"/>
+          <w:b/>
+          <w:bCs/>
+          <w:sz w:val="28"/>
+          <w:szCs w:val="28"/>
+        </w:rPr>
+        <w:t>exports</w:t>
+      </w:r>
+      <w:r>
+        <w:rPr>
+          <w:rFonts w:ascii="Segoe UI Emoji" w:hAnsi="Segoe UI Emoji" w:cs="Segoe UI Emoji"/>
+          <w:sz w:val="28"/>
+          <w:szCs w:val="28"/>
+        </w:rPr>
+        <w:t xml:space="preserve"> a product (your code) to another country (another module file) that then </w:t>
+      </w:r>
+      <w:r>
+        <w:rPr>
+          <w:rFonts w:ascii="Segoe UI Emoji" w:hAnsi="Segoe UI Emoji" w:cs="Segoe UI Emoji"/>
+          <w:b/>
+          <w:bCs/>
+          <w:sz w:val="28"/>
+          <w:szCs w:val="28"/>
+        </w:rPr>
+        <w:t>requires</w:t>
+      </w:r>
+      <w:r>
+        <w:rPr>
+          <w:rFonts w:ascii="Segoe UI Emoji" w:hAnsi="Segoe UI Emoji" w:cs="Segoe UI Emoji"/>
+          <w:sz w:val="28"/>
+          <w:szCs w:val="28"/>
+        </w:rPr>
+        <w:t xml:space="preserve"> or imports that product to use it.</w:t>
+      </w:r>
+    </w:p>
+    <w:p>
+      <w:pPr>
+        <w:numPr>
+          <w:ilvl w:val="0"/>
+          <w:numId w:val="139"/>
+        </w:numPr>
+        <w:jc w:val="both"/>
+        <w:rPr>
+          <w:rFonts w:ascii="Segoe UI Emoji" w:hAnsi="Segoe UI Emoji" w:cs="Segoe UI Emoji"/>
+          <w:sz w:val="28"/>
+          <w:szCs w:val="28"/>
+        </w:rPr>
+      </w:pPr>
+      <w:r>
+        <w:rPr>
+          <w:rFonts w:ascii="Segoe UI Emoji" w:hAnsi="Segoe UI Emoji" w:cs="Segoe UI Emoji"/>
+          <w:b/>
+          <w:bCs/>
+          <w:sz w:val="28"/>
+          <w:szCs w:val="28"/>
+        </w:rPr>
+        <w:lastRenderedPageBreak/>
+        <w:t>ECMAScript Modules (ESM or ES Modules):</w:t>
+      </w:r>
+      <w:r>
+        <w:rPr>
+          <w:rFonts w:ascii="Segoe UI Emoji" w:hAnsi="Segoe UI Emoji" w:cs="Segoe UI Emoji"/>
+          <w:sz w:val="28"/>
+          <w:szCs w:val="28"/>
+        </w:rPr>
+        <w:t xml:space="preserve"> This is the standardized module system for JavaScript, now also fully supported in Node.js.</w:t>
+      </w:r>
+    </w:p>
+    <w:p>
+      <w:pPr>
+        <w:numPr>
+          <w:ilvl w:val="1"/>
+          <w:numId w:val="139"/>
+        </w:numPr>
+        <w:jc w:val="both"/>
+        <w:rPr>
+          <w:rFonts w:ascii="Segoe UI Emoji" w:hAnsi="Segoe UI Emoji" w:cs="Segoe UI Emoji"/>
+          <w:sz w:val="28"/>
+          <w:szCs w:val="28"/>
+        </w:rPr>
+      </w:pPr>
+      <w:r>
+        <w:rPr>
+          <w:rFonts w:ascii="Segoe UI Emoji" w:hAnsi="Segoe UI Emoji" w:cs="Segoe UI Emoji"/>
+          <w:b/>
+          <w:bCs/>
+          <w:sz w:val="28"/>
+          <w:szCs w:val="28"/>
+        </w:rPr>
+        <w:t>Exporting:</w:t>
+      </w:r>
+      <w:r>
+        <w:rPr>
+          <w:rFonts w:ascii="Segoe UI Emoji" w:hAnsi="Segoe UI Emoji" w:cs="Segoe UI Emoji"/>
+          <w:sz w:val="28"/>
+          <w:szCs w:val="28"/>
+        </w:rPr>
+        <w:t xml:space="preserve"> You use the export keyword. </w:t>
+      </w:r>
+    </w:p>
+    <w:p>
+      <w:pPr>
+        <w:pStyle w:val="codesnippetfinal"/>
+      </w:pPr>
+      <w:r>
+        <w:t>// myModule.mjs (or .js if configured)</w:t>
+      </w:r>
+    </w:p>
+    <w:p>
+      <w:pPr>
+        <w:pStyle w:val="codesnippetfinal"/>
+      </w:pPr>
+      <w:r>
+        <w:t>export const PI = 3.14;</w:t>
+      </w:r>
+    </w:p>
+    <w:p>
+      <w:pPr>
+        <w:pStyle w:val="codesnippetfinal"/>
+      </w:pPr>
+      <w:r>
+        <w:t>export function add(a, b) {</w:t>
+      </w:r>
+    </w:p>
+    <w:p>
+      <w:pPr>
+        <w:pStyle w:val="codesnippetfinal"/>
+      </w:pPr>
+      <w:r>
+        <w:t xml:space="preserve">    return a + b;</w:t>
+      </w:r>
+    </w:p>
+    <w:p>
+      <w:pPr>
+        <w:pStyle w:val="codesnippetfinal"/>
+      </w:pPr>
+      <w:r>
+        <w:t>}</w:t>
+      </w:r>
+    </w:p>
+    <w:p>
+      <w:pPr>
+        <w:pStyle w:val="codesnippetfinal"/>
+      </w:pPr>
+      <w:r>
+        <w:t>// export default someDefaultValue; // For default exports</w:t>
+      </w:r>
+    </w:p>
+    <w:p>
+      <w:pPr>
+        <w:numPr>
+          <w:ilvl w:val="1"/>
+          <w:numId w:val="139"/>
+        </w:numPr>
+        <w:jc w:val="both"/>
+        <w:rPr>
+          <w:rFonts w:ascii="Segoe UI Emoji" w:hAnsi="Segoe UI Emoji" w:cs="Segoe UI Emoji"/>
+          <w:sz w:val="28"/>
+          <w:szCs w:val="28"/>
+        </w:rPr>
+      </w:pPr>
+      <w:r>
+        <w:rPr>
+          <w:rFonts w:ascii="Segoe UI Emoji" w:hAnsi="Segoe UI Emoji" w:cs="Segoe UI Emoji"/>
+          <w:b/>
+          <w:bCs/>
+          <w:sz w:val="28"/>
+          <w:szCs w:val="28"/>
+        </w:rPr>
+        <w:t>Importing:</w:t>
+      </w:r>
+      <w:r>
+        <w:rPr>
+          <w:rFonts w:ascii="Segoe UI Emoji" w:hAnsi="Segoe UI Emoji" w:cs="Segoe UI Emoji"/>
+          <w:sz w:val="28"/>
+          <w:szCs w:val="28"/>
+        </w:rPr>
+        <w:t xml:space="preserve"> You use the import keyword. </w:t>
+      </w:r>
+    </w:p>
+    <w:p>
+      <w:pPr>
+        <w:pStyle w:val="codesnippetfinal"/>
+      </w:pPr>
+      <w:r>
+        <w:t>// main.mjs (or .js if configured)</w:t>
+      </w:r>
+    </w:p>
+    <w:p>
+      <w:pPr>
+        <w:pStyle w:val="codesnippetfinal"/>
+      </w:pPr>
+      <w:r>
+        <w:t>import { PI, add } from './myModule.mjs'; // Importing specific items</w:t>
+      </w:r>
+    </w:p>
+    <w:p>
+      <w:pPr>
+        <w:pStyle w:val="codesnippetfinal"/>
+      </w:pPr>
+      <w:r>
+        <w:t>// import myDefaultValue from './myModule.mjs'; // For default imports</w:t>
+      </w:r>
+    </w:p>
+    <w:p>
+      <w:pPr>
+        <w:pStyle w:val="codesnippetfinal"/>
+      </w:pPr>
+      <w:r>
+        <w:t>console.log(add(PI, 5));</w:t>
+      </w:r>
+    </w:p>
+    <w:p>
+      <w:pPr>
+        <w:numPr>
+          <w:ilvl w:val="1"/>
+          <w:numId w:val="139"/>
+        </w:numPr>
+        <w:jc w:val="both"/>
+        <w:rPr>
+          <w:rFonts w:ascii="Segoe UI Emoji" w:hAnsi="Segoe UI Emoji" w:cs="Segoe UI Emoji"/>
+          <w:sz w:val="28"/>
+          <w:szCs w:val="28"/>
+        </w:rPr>
+      </w:pPr>
+      <w:r>
+        <w:rPr>
+          <w:rFonts w:ascii="Segoe UI Emoji" w:hAnsi="Segoe UI Emoji" w:cs="Segoe UI Emoji"/>
+          <w:b/>
+          <w:bCs/>
+          <w:sz w:val="28"/>
+          <w:szCs w:val="28"/>
+        </w:rPr>
+        <w:t>File Naming:</w:t>
+      </w:r>
+      <w:r>
+        <w:rPr>
+          <w:rFonts w:ascii="Segoe UI Emoji" w:hAnsi="Segoe UI Emoji" w:cs="Segoe UI Emoji"/>
+          <w:sz w:val="28"/>
+          <w:szCs w:val="28"/>
+        </w:rPr>
+        <w:t xml:space="preserve"> ES Modules typically use the .mjs file extension, or you can configure package.json to treat .js files as ESM.</w:t>
+      </w:r>
+    </w:p>
+    <w:p>
+      <w:pPr>
+        <w:jc w:val="both"/>
+        <w:rPr>
+          <w:rFonts w:ascii="Segoe UI Emoji" w:hAnsi="Segoe UI Emoji" w:cs="Segoe UI Emoji"/>
+          <w:sz w:val="28"/>
+          <w:szCs w:val="28"/>
+        </w:rPr>
+      </w:pPr>
+      <w:r>
+        <w:rPr>
+          <w:rFonts w:ascii="Segoe UI Emoji" w:hAnsi="Segoe UI Emoji" w:cs="Segoe UI Emoji"/>
+          <w:sz w:val="28"/>
+          <w:szCs w:val="28"/>
+        </w:rPr>
+        <w:t>Both CommonJS and ES Modules serve the same purpose: to make code in one file accessible and reusable in another file, while maintaining isolation and preventing global scope conflicts.</w:t>
+      </w:r>
+    </w:p>
+    <w:p>
+      <w:pPr>
+        <w:jc w:val="both"/>
+        <w:rPr>
+          <w:rFonts w:ascii="Segoe UI Emoji" w:hAnsi="Segoe UI Emoji" w:cs="Segoe UI Emoji"/>
+          <w:sz w:val="28"/>
+          <w:szCs w:val="28"/>
+        </w:rPr>
+      </w:pPr>
+      <w:r>
+        <w:rPr>
+          <w:rFonts w:ascii="Segoe UI Emoji" w:hAnsi="Segoe UI Emoji" w:cs="Segoe UI Emoji"/>
+          <w:sz w:val="28"/>
+          <w:szCs w:val="28"/>
+        </w:rPr>
+        <w:pict w14:anchorId="671CBEBF">
+          <v:rect id="_x0000_i1113" style="width:0;height:1.5pt" o:hralign="center" o:hrstd="t" o:hr="t" fillcolor="#a0a0a0" stroked="f"/>
+        </w:pict>
+      </w:r>
+    </w:p>
+    <w:p>
+      <w:pPr>
+        <w:jc w:val="both"/>
+        <w:rPr>
+          <w:rFonts w:ascii="Segoe UI Emoji" w:hAnsi="Segoe UI Emoji" w:cs="Segoe UI Emoji"/>
+          <w:b/>
+          <w:bCs/>
+          <w:sz w:val="28"/>
+          <w:szCs w:val="28"/>
+        </w:rPr>
+      </w:pPr>
+      <w:r>
+        <w:rPr>
+          <w:rFonts w:ascii="Segoe UI Emoji" w:hAnsi="Segoe UI Emoji" w:cs="Segoe UI Emoji"/>
+          <w:b/>
+          <w:bCs/>
+          <w:sz w:val="28"/>
+          <w:szCs w:val="28"/>
+        </w:rPr>
+        <w:t>Types of Modules in Node.js</w:t>
+      </w:r>
+    </w:p>
+    <w:p>
+      <w:pPr>
+        <w:jc w:val="both"/>
+        <w:rPr>
+          <w:rFonts w:ascii="Segoe UI Emoji" w:hAnsi="Segoe UI Emoji" w:cs="Segoe UI Emoji"/>
+          <w:sz w:val="28"/>
+          <w:szCs w:val="28"/>
+        </w:rPr>
+      </w:pPr>
+      <w:r>
+        <w:rPr>
+          <w:rFonts w:ascii="Segoe UI Emoji" w:hAnsi="Segoe UI Emoji" w:cs="Segoe UI Emoji"/>
+          <w:sz w:val="28"/>
+          <w:szCs w:val="28"/>
+        </w:rPr>
+        <w:t>Node.js applications commonly use three types of modules:</w:t>
+      </w:r>
+    </w:p>
+    <w:p>
+      <w:pPr>
+        <w:numPr>
+          <w:ilvl w:val="0"/>
+          <w:numId w:val="140"/>
+        </w:numPr>
+        <w:jc w:val="both"/>
+        <w:rPr>
+          <w:rFonts w:ascii="Segoe UI Emoji" w:hAnsi="Segoe UI Emoji" w:cs="Segoe UI Emoji"/>
+          <w:sz w:val="28"/>
+          <w:szCs w:val="28"/>
+        </w:rPr>
+      </w:pPr>
+      <w:r>
+        <w:rPr>
+          <w:rFonts w:ascii="Segoe UI Emoji" w:hAnsi="Segoe UI Emoji" w:cs="Segoe UI Emoji"/>
+          <w:b/>
+          <w:bCs/>
+          <w:sz w:val="28"/>
+          <w:szCs w:val="28"/>
+        </w:rPr>
+        <w:t>Local Modules:</w:t>
+      </w:r>
+    </w:p>
+    <w:p>
+      <w:pPr>
+        <w:numPr>
+          <w:ilvl w:val="1"/>
+          <w:numId w:val="140"/>
+        </w:numPr>
+        <w:jc w:val="both"/>
+        <w:rPr>
+          <w:rFonts w:ascii="Segoe UI Emoji" w:hAnsi="Segoe UI Emoji" w:cs="Segoe UI Emoji"/>
+          <w:sz w:val="28"/>
+          <w:szCs w:val="28"/>
+        </w:rPr>
+      </w:pPr>
+      <w:r>
+        <w:rPr>
+          <w:rFonts w:ascii="Segoe UI Emoji" w:hAnsi="Segoe UI Emoji" w:cs="Segoe UI Emoji"/>
+          <w:sz w:val="28"/>
+          <w:szCs w:val="28"/>
+        </w:rPr>
+        <w:t xml:space="preserve">These are modules you </w:t>
+      </w:r>
+      <w:r>
+        <w:rPr>
+          <w:rFonts w:ascii="Segoe UI Emoji" w:hAnsi="Segoe UI Emoji" w:cs="Segoe UI Emoji"/>
+          <w:b/>
+          <w:bCs/>
+          <w:sz w:val="28"/>
+          <w:szCs w:val="28"/>
+        </w:rPr>
+        <w:t>create yourself</w:t>
+      </w:r>
+      <w:r>
+        <w:rPr>
+          <w:rFonts w:ascii="Segoe UI Emoji" w:hAnsi="Segoe UI Emoji" w:cs="Segoe UI Emoji"/>
+          <w:sz w:val="28"/>
+          <w:szCs w:val="28"/>
+        </w:rPr>
+        <w:t xml:space="preserve"> within your project.</w:t>
+      </w:r>
+    </w:p>
+    <w:p>
+      <w:pPr>
+        <w:numPr>
+          <w:ilvl w:val="1"/>
+          <w:numId w:val="140"/>
+        </w:numPr>
+        <w:jc w:val="both"/>
+        <w:rPr>
+          <w:rFonts w:ascii="Segoe UI Emoji" w:hAnsi="Segoe UI Emoji" w:cs="Segoe UI Emoji"/>
+          <w:sz w:val="28"/>
+          <w:szCs w:val="28"/>
+        </w:rPr>
+      </w:pPr>
+      <w:r>
+        <w:rPr>
+          <w:rFonts w:ascii="Segoe UI Emoji" w:hAnsi="Segoe UI Emoji" w:cs="Segoe UI Emoji"/>
+          <w:sz w:val="28"/>
+          <w:szCs w:val="28"/>
+        </w:rPr>
+        <w:t>You write your own JavaScript files, define functions or variables, and then export them (using module.exports for CommonJS or export for ESM).</w:t>
+      </w:r>
+    </w:p>
+    <w:p>
+      <w:pPr>
+        <w:numPr>
+          <w:ilvl w:val="1"/>
+          <w:numId w:val="140"/>
+        </w:numPr>
+        <w:jc w:val="both"/>
+        <w:rPr>
+          <w:rFonts w:ascii="Segoe UI Emoji" w:hAnsi="Segoe UI Emoji" w:cs="Segoe UI Emoji"/>
+          <w:sz w:val="28"/>
+          <w:szCs w:val="28"/>
+        </w:rPr>
+      </w:pPr>
+      <w:r>
+        <w:rPr>
+          <w:rFonts w:ascii="Segoe UI Emoji" w:hAnsi="Segoe UI Emoji" w:cs="Segoe UI Emoji"/>
+          <w:sz w:val="28"/>
+          <w:szCs w:val="28"/>
+        </w:rPr>
+        <w:t>Then, in other files within your project, you require() or import these exported items to use them.</w:t>
+      </w:r>
+    </w:p>
+    <w:p>
+      <w:pPr>
+        <w:numPr>
+          <w:ilvl w:val="1"/>
+          <w:numId w:val="140"/>
+        </w:numPr>
+        <w:jc w:val="both"/>
+        <w:rPr>
+          <w:rFonts w:ascii="Segoe UI Emoji" w:hAnsi="Segoe UI Emoji" w:cs="Segoe UI Emoji"/>
+          <w:sz w:val="28"/>
+          <w:szCs w:val="28"/>
+        </w:rPr>
+      </w:pPr>
+      <w:r>
+        <w:rPr>
+          <w:rFonts w:ascii="Segoe UI Emoji" w:hAnsi="Segoe UI Emoji" w:cs="Segoe UI Emoji"/>
+          <w:b/>
+          <w:bCs/>
+          <w:sz w:val="28"/>
+          <w:szCs w:val="28"/>
+        </w:rPr>
+        <w:t>Example:</w:t>
+      </w:r>
+      <w:r>
+        <w:rPr>
+          <w:rFonts w:ascii="Segoe UI Emoji" w:hAnsi="Segoe UI Emoji" w:cs="Segoe UI Emoji"/>
+          <w:sz w:val="28"/>
+          <w:szCs w:val="28"/>
+        </w:rPr>
+        <w:t xml:space="preserve"> If you have math.js with an add function, you'd export add from math.js and then require or import it into your app.js file.</w:t>
+      </w:r>
+    </w:p>
+    <w:p>
+      <w:pPr>
+        <w:numPr>
+          <w:ilvl w:val="0"/>
+          <w:numId w:val="140"/>
+        </w:numPr>
+        <w:jc w:val="both"/>
+        <w:rPr>
+          <w:rFonts w:ascii="Segoe UI Emoji" w:hAnsi="Segoe UI Emoji" w:cs="Segoe UI Emoji"/>
+          <w:sz w:val="28"/>
+          <w:szCs w:val="28"/>
+        </w:rPr>
+      </w:pPr>
+      <w:r>
+        <w:rPr>
+          <w:rFonts w:ascii="Segoe UI Emoji" w:hAnsi="Segoe UI Emoji" w:cs="Segoe UI Emoji"/>
+          <w:b/>
+          <w:bCs/>
+          <w:sz w:val="28"/>
+          <w:szCs w:val="28"/>
+        </w:rPr>
+        <w:lastRenderedPageBreak/>
+        <w:t>Built-in Modules:</w:t>
+      </w:r>
+    </w:p>
+    <w:p>
+      <w:pPr>
+        <w:numPr>
+          <w:ilvl w:val="1"/>
+          <w:numId w:val="140"/>
+        </w:numPr>
+        <w:jc w:val="both"/>
+        <w:rPr>
+          <w:rFonts w:ascii="Segoe UI Emoji" w:hAnsi="Segoe UI Emoji" w:cs="Segoe UI Emoji"/>
+          <w:sz w:val="28"/>
+          <w:szCs w:val="28"/>
+        </w:rPr>
+      </w:pPr>
+      <w:r>
+        <w:rPr>
+          <w:rFonts w:ascii="Segoe UI Emoji" w:hAnsi="Segoe UI Emoji" w:cs="Segoe UI Emoji"/>
+          <w:sz w:val="28"/>
+          <w:szCs w:val="28"/>
+        </w:rPr>
+        <w:t xml:space="preserve">These are modules that come </w:t>
+      </w:r>
+      <w:r>
+        <w:rPr>
+          <w:rFonts w:ascii="Segoe UI Emoji" w:hAnsi="Segoe UI Emoji" w:cs="Segoe UI Emoji"/>
+          <w:b/>
+          <w:bCs/>
+          <w:sz w:val="28"/>
+          <w:szCs w:val="28"/>
+        </w:rPr>
+        <w:t>pre-installed with Node.js</w:t>
+      </w:r>
+      <w:r>
+        <w:rPr>
+          <w:rFonts w:ascii="Segoe UI Emoji" w:hAnsi="Segoe UI Emoji" w:cs="Segoe UI Emoji"/>
+          <w:sz w:val="28"/>
+          <w:szCs w:val="28"/>
+        </w:rPr>
+        <w:t xml:space="preserve"> itself. They provide core functionalities like file system operations (fs), network communication (http), path manipulation (path), etc.</w:t>
+      </w:r>
+    </w:p>
+    <w:p>
+      <w:pPr>
+        <w:numPr>
+          <w:ilvl w:val="1"/>
+          <w:numId w:val="140"/>
+        </w:numPr>
+        <w:jc w:val="both"/>
+        <w:rPr>
+          <w:rFonts w:ascii="Segoe UI Emoji" w:hAnsi="Segoe UI Emoji" w:cs="Segoe UI Emoji"/>
+          <w:sz w:val="28"/>
+          <w:szCs w:val="28"/>
+        </w:rPr>
+      </w:pPr>
+      <w:r>
+        <w:rPr>
+          <w:rFonts w:ascii="Segoe UI Emoji" w:hAnsi="Segoe UI Emoji" w:cs="Segoe UI Emoji"/>
+          <w:sz w:val="28"/>
+          <w:szCs w:val="28"/>
+        </w:rPr>
+        <w:t>You don't need to install them; you just require() or import them directly by their name.</w:t>
+      </w:r>
+    </w:p>
+    <w:p>
+      <w:pPr>
+        <w:numPr>
+          <w:ilvl w:val="1"/>
+          <w:numId w:val="140"/>
+        </w:numPr>
+        <w:jc w:val="both"/>
+        <w:rPr>
+          <w:rFonts w:ascii="Segoe UI Emoji" w:hAnsi="Segoe UI Emoji" w:cs="Segoe UI Emoji"/>
+          <w:sz w:val="28"/>
+          <w:szCs w:val="28"/>
+        </w:rPr>
+      </w:pPr>
+      <w:r>
+        <w:rPr>
+          <w:rFonts w:ascii="Segoe UI Emoji" w:hAnsi="Segoe UI Emoji" w:cs="Segoe UI Emoji"/>
+          <w:b/>
+          <w:bCs/>
+          <w:sz w:val="28"/>
+          <w:szCs w:val="28"/>
+        </w:rPr>
+        <w:t>Example:</w:t>
+      </w:r>
+      <w:r>
+        <w:rPr>
+          <w:rFonts w:ascii="Segoe UI Emoji" w:hAnsi="Segoe UI Emoji" w:cs="Segoe UI Emoji"/>
+          <w:sz w:val="28"/>
+          <w:szCs w:val="28"/>
+        </w:rPr>
+        <w:t xml:space="preserve"> const fs = require('fs'); or import http from 'http';</w:t>
+      </w:r>
+    </w:p>
+    <w:p>
+      <w:pPr>
+        <w:numPr>
+          <w:ilvl w:val="0"/>
+          <w:numId w:val="140"/>
+        </w:numPr>
+        <w:jc w:val="both"/>
+        <w:rPr>
+          <w:rFonts w:ascii="Segoe UI Emoji" w:hAnsi="Segoe UI Emoji" w:cs="Segoe UI Emoji"/>
+          <w:sz w:val="28"/>
+          <w:szCs w:val="28"/>
+        </w:rPr>
+      </w:pPr>
+      <w:r>
+        <w:rPr>
+          <w:rFonts w:ascii="Segoe UI Emoji" w:hAnsi="Segoe UI Emoji" w:cs="Segoe UI Emoji"/>
+          <w:b/>
+          <w:bCs/>
+          <w:sz w:val="28"/>
+          <w:szCs w:val="28"/>
+        </w:rPr>
+        <w:t>Third-party Modules:</w:t>
+      </w:r>
+    </w:p>
+    <w:p>
+      <w:pPr>
+        <w:numPr>
+          <w:ilvl w:val="1"/>
+          <w:numId w:val="140"/>
+        </w:numPr>
+        <w:jc w:val="both"/>
+        <w:rPr>
+          <w:rFonts w:ascii="Segoe UI Emoji" w:hAnsi="Segoe UI Emoji" w:cs="Segoe UI Emoji"/>
+          <w:sz w:val="28"/>
+          <w:szCs w:val="28"/>
+        </w:rPr>
+      </w:pPr>
+      <w:r>
+        <w:rPr>
+          <w:rFonts w:ascii="Segoe UI Emoji" w:hAnsi="Segoe UI Emoji" w:cs="Segoe UI Emoji"/>
+          <w:sz w:val="28"/>
+          <w:szCs w:val="28"/>
+        </w:rPr>
+        <w:t xml:space="preserve">These are modules created by </w:t>
+      </w:r>
+      <w:r>
+        <w:rPr>
+          <w:rFonts w:ascii="Segoe UI Emoji" w:hAnsi="Segoe UI Emoji" w:cs="Segoe UI Emoji"/>
+          <w:b/>
+          <w:bCs/>
+          <w:sz w:val="28"/>
+          <w:szCs w:val="28"/>
+        </w:rPr>
+        <w:t>other developers</w:t>
+      </w:r>
+      <w:r>
+        <w:rPr>
+          <w:rFonts w:ascii="Segoe UI Emoji" w:hAnsi="Segoe UI Emoji" w:cs="Segoe UI Emoji"/>
+          <w:sz w:val="28"/>
+          <w:szCs w:val="28"/>
+        </w:rPr>
+        <w:t xml:space="preserve"> and are typically published to a package registry like </w:t>
+      </w:r>
+      <w:r>
+        <w:rPr>
+          <w:rFonts w:ascii="Segoe UI Emoji" w:hAnsi="Segoe UI Emoji" w:cs="Segoe UI Emoji"/>
+          <w:b/>
+          <w:bCs/>
+          <w:sz w:val="28"/>
+          <w:szCs w:val="28"/>
+        </w:rPr>
+        <w:t>npm (Node Package Manager)</w:t>
+      </w:r>
+      <w:r>
+        <w:rPr>
+          <w:rFonts w:ascii="Segoe UI Emoji" w:hAnsi="Segoe UI Emoji" w:cs="Segoe UI Emoji"/>
+          <w:sz w:val="28"/>
+          <w:szCs w:val="28"/>
+        </w:rPr>
+        <w:t>.</w:t>
+      </w:r>
+    </w:p>
+    <w:p>
+      <w:pPr>
+        <w:numPr>
+          <w:ilvl w:val="1"/>
+          <w:numId w:val="140"/>
+        </w:numPr>
+        <w:jc w:val="both"/>
+        <w:rPr>
+          <w:rFonts w:ascii="Segoe UI Emoji" w:hAnsi="Segoe UI Emoji" w:cs="Segoe UI Emoji"/>
+          <w:sz w:val="28"/>
+          <w:szCs w:val="28"/>
+        </w:rPr>
+      </w:pPr>
+      <w:r>
+        <w:rPr>
+          <w:rFonts w:ascii="Segoe UI Emoji" w:hAnsi="Segoe UI Emoji" w:cs="Segoe UI Emoji"/>
+          <w:sz w:val="28"/>
+          <w:szCs w:val="28"/>
+        </w:rPr>
+        <w:t>You install them into your project using npm install &lt;package-name&gt;.</w:t>
+      </w:r>
+    </w:p>
+    <w:p>
+      <w:pPr>
+        <w:numPr>
+          <w:ilvl w:val="1"/>
+          <w:numId w:val="140"/>
+        </w:numPr>
+        <w:jc w:val="both"/>
+        <w:rPr>
+          <w:rFonts w:ascii="Segoe UI Emoji" w:hAnsi="Segoe UI Emoji" w:cs="Segoe UI Emoji"/>
+          <w:sz w:val="28"/>
+          <w:szCs w:val="28"/>
+        </w:rPr>
+      </w:pPr>
+      <w:r>
+        <w:rPr>
+          <w:rFonts w:ascii="Segoe UI Emoji" w:hAnsi="Segoe UI Emoji" w:cs="Segoe UI Emoji"/>
+          <w:sz w:val="28"/>
+          <w:szCs w:val="28"/>
+        </w:rPr>
+        <w:t>Once installed, you can require() or import them into your project just like built-in modules.</w:t>
+      </w:r>
+    </w:p>
+    <w:p>
+      <w:pPr>
+        <w:numPr>
+          <w:ilvl w:val="1"/>
+          <w:numId w:val="140"/>
+        </w:numPr>
+        <w:jc w:val="both"/>
+        <w:rPr>
+          <w:rFonts w:ascii="Segoe UI Emoji" w:hAnsi="Segoe UI Emoji" w:cs="Segoe UI Emoji"/>
+          <w:sz w:val="28"/>
+          <w:szCs w:val="28"/>
+        </w:rPr>
+      </w:pPr>
+      <w:r>
+        <w:rPr>
+          <w:rFonts w:ascii="Segoe UI Emoji" w:hAnsi="Segoe UI Emoji" w:cs="Segoe UI Emoji"/>
+          <w:b/>
+          <w:bCs/>
+          <w:sz w:val="28"/>
+          <w:szCs w:val="28"/>
+        </w:rPr>
+        <w:t>Example:</w:t>
+      </w:r>
+      <w:r>
+        <w:rPr>
+          <w:rFonts w:ascii="Segoe UI Emoji" w:hAnsi="Segoe UI Emoji" w:cs="Segoe UI Emoji"/>
+          <w:sz w:val="28"/>
+          <w:szCs w:val="28"/>
+        </w:rPr>
+        <w:t xml:space="preserve"> const express = require('express'); (after running npm install express)</w:t>
+      </w:r>
+    </w:p>
+    <w:p>
+      <w:pPr>
+        <w:numPr>
+          <w:ilvl w:val="1"/>
+          <w:numId w:val="140"/>
+        </w:numPr>
+        <w:jc w:val="both"/>
+        <w:rPr>
+          <w:rFonts w:ascii="Segoe UI Emoji" w:hAnsi="Segoe UI Emoji" w:cs="Segoe UI Emoji"/>
+          <w:sz w:val="28"/>
+          <w:szCs w:val="28"/>
+        </w:rPr>
+      </w:pPr>
+      <w:r>
+        <w:rPr>
+          <w:rFonts w:ascii="Segoe UI Emoji" w:hAnsi="Segoe UI Emoji" w:cs="Segoe UI Emoji"/>
+          <w:sz w:val="28"/>
+          <w:szCs w:val="28"/>
+        </w:rPr>
+        <w:t>These third-party packages themselves are often collections of modules, and the developers of these packages have already handled exporting their functionalities for you to use. You simply install and import.</w:t>
+      </w:r>
+    </w:p>
+    <w:p>
+      <w:pPr>
+        <w:jc w:val="both"/>
+        <w:rPr>
+          <w:rFonts w:ascii="Segoe UI Emoji" w:hAnsi="Segoe UI Emoji" w:cs="Segoe UI Emoji"/>
+          <w:sz w:val="28"/>
+          <w:szCs w:val="28"/>
+        </w:rPr>
+      </w:pPr>
+      <w:r>
+        <w:rPr>
+          <w:rFonts w:ascii="Segoe UI Emoji" w:hAnsi="Segoe UI Emoji" w:cs="Segoe UI Emoji"/>
+          <w:sz w:val="28"/>
+          <w:szCs w:val="28"/>
+        </w:rPr>
+        <w:t>Modular systems are fundamental to building scalable, maintainable, and organized Node.js applications. They allow developers to create clean, reusable code, avoiding the "spaghetti code" that can result from global scope pollution.</w:t>
       </w:r>
     </w:p>
     <w:p>
@@ -12630,6 +14198,7 @@
           <w:b w:val="0"/>
           <w:bCs w:val="0"/>
         </w:rPr>
+        <w:lastRenderedPageBreak/>
         <w:t>let theme = sessionStorage.getItem('theme');</w:t>
       </w:r>
     </w:p>
@@ -12845,16 +14414,7 @@
           <w:sz w:val="28"/>
           <w:szCs w:val="28"/>
         </w:rPr>
-        <w:t xml:space="preserve">The Geolocation API allows websites to access the geographical location of a user's device. It is commonly used for applications like maps or location-based services. </w:t>
-      </w:r>
-      <w:r>
-        <w:rPr>
-          <w:rFonts w:ascii="Arial" w:hAnsi="Arial" w:cs="Arial"/>
-          <w:sz w:val="28"/>
-          <w:szCs w:val="28"/>
-        </w:rPr>
-        <w:lastRenderedPageBreak/>
-        <w:t>The API provides methods to get the user's current position or watch for changes in their position..</w:t>
+        <w:t>The Geolocation API allows websites to access the geographical location of a user's device. It is commonly used for applications like maps or location-based services. The API provides methods to get the user's current position or watch for changes in their position..</w:t>
       </w:r>
       <w:r>
         <w:rPr>
@@ -13615,6 +15175,7 @@
           <w:sz w:val="28"/>
           <w:szCs w:val="28"/>
         </w:rPr>
+        <w:lastRenderedPageBreak/>
         <w:t>Answer:</w:t>
       </w:r>
       <w:r>
@@ -18641,6 +20202,155 @@
     </w:lvl>
   </w:abstractNum>
   <w:abstractNum w:abstractNumId="32" w15:restartNumberingAfterBreak="0">
+    <w:nsid w:val="1AC24539"/>
+    <w:multiLevelType w:val="multilevel"/>
+    <w:tmpl w:val="B5CE1996"/>
+    <w:lvl w:ilvl="0">
+      <w:start w:val="1"/>
+      <w:numFmt w:val="bullet"/>
+      <w:lvlText w:val=""/>
+      <w:lvlJc w:val="left"/>
+      <w:pPr>
+        <w:tabs>
+          <w:tab w:val="num" w:pos="720"/>
+        </w:tabs>
+        <w:ind w:left="720" w:hanging="360"/>
+      </w:pPr>
+      <w:rPr>
+        <w:rFonts w:ascii="Symbol" w:hAnsi="Symbol" w:hint="default"/>
+        <w:sz w:val="20"/>
+      </w:rPr>
+    </w:lvl>
+    <w:lvl w:ilvl="1" w:tentative="1">
+      <w:start w:val="1"/>
+      <w:numFmt w:val="bullet"/>
+      <w:lvlText w:val="o"/>
+      <w:lvlJc w:val="left"/>
+      <w:pPr>
+        <w:tabs>
+          <w:tab w:val="num" w:pos="1440"/>
+        </w:tabs>
+        <w:ind w:left="1440" w:hanging="360"/>
+      </w:pPr>
+      <w:rPr>
+        <w:rFonts w:ascii="Courier New" w:hAnsi="Courier New" w:hint="default"/>
+        <w:sz w:val="20"/>
+      </w:rPr>
+    </w:lvl>
+    <w:lvl w:ilvl="2" w:tentative="1">
+      <w:start w:val="1"/>
+      <w:numFmt w:val="bullet"/>
+      <w:lvlText w:val=""/>
+      <w:lvlJc w:val="left"/>
+      <w:pPr>
+        <w:tabs>
+          <w:tab w:val="num" w:pos="2160"/>
+        </w:tabs>
+        <w:ind w:left="2160" w:hanging="360"/>
+      </w:pPr>
+      <w:rPr>
+        <w:rFonts w:ascii="Wingdings" w:hAnsi="Wingdings" w:hint="default"/>
+        <w:sz w:val="20"/>
+      </w:rPr>
+    </w:lvl>
+    <w:lvl w:ilvl="3" w:tentative="1">
+      <w:start w:val="1"/>
+      <w:numFmt w:val="bullet"/>
+      <w:lvlText w:val=""/>
+      <w:lvlJc w:val="left"/>
+      <w:pPr>
+        <w:tabs>
+          <w:tab w:val="num" w:pos="2880"/>
+        </w:tabs>
+        <w:ind w:left="2880" w:hanging="360"/>
+      </w:pPr>
+      <w:rPr>
+        <w:rFonts w:ascii="Wingdings" w:hAnsi="Wingdings" w:hint="default"/>
+        <w:sz w:val="20"/>
+      </w:rPr>
+    </w:lvl>
+    <w:lvl w:ilvl="4" w:tentative="1">
+      <w:start w:val="1"/>
+      <w:numFmt w:val="bullet"/>
+      <w:lvlText w:val=""/>
+      <w:lvlJc w:val="left"/>
+      <w:pPr>
+        <w:tabs>
+          <w:tab w:val="num" w:pos="3600"/>
+        </w:tabs>
+        <w:ind w:left="3600" w:hanging="360"/>
+      </w:pPr>
+      <w:rPr>
+        <w:rFonts w:ascii="Wingdings" w:hAnsi="Wingdings" w:hint="default"/>
+        <w:sz w:val="20"/>
+      </w:rPr>
+    </w:lvl>
+    <w:lvl w:ilvl="5" w:tentative="1">
+      <w:start w:val="1"/>
+      <w:numFmt w:val="bullet"/>
+      <w:lvlText w:val=""/>
+      <w:lvlJc w:val="left"/>
+      <w:pPr>
+        <w:tabs>
+          <w:tab w:val="num" w:pos="4320"/>
+        </w:tabs>
+        <w:ind w:left="4320" w:hanging="360"/>
+      </w:pPr>
+      <w:rPr>
+        <w:rFonts w:ascii="Wingdings" w:hAnsi="Wingdings" w:hint="default"/>
+        <w:sz w:val="20"/>
+      </w:rPr>
+    </w:lvl>
+    <w:lvl w:ilvl="6" w:tentative="1">
+      <w:start w:val="1"/>
+      <w:numFmt w:val="bullet"/>
+      <w:lvlText w:val=""/>
+      <w:lvlJc w:val="left"/>
+      <w:pPr>
+        <w:tabs>
+          <w:tab w:val="num" w:pos="5040"/>
+        </w:tabs>
+        <w:ind w:left="5040" w:hanging="360"/>
+      </w:pPr>
+      <w:rPr>
+        <w:rFonts w:ascii="Wingdings" w:hAnsi="Wingdings" w:hint="default"/>
+        <w:sz w:val="20"/>
+      </w:rPr>
+    </w:lvl>
+    <w:lvl w:ilvl="7" w:tentative="1">
+      <w:start w:val="1"/>
+      <w:numFmt w:val="bullet"/>
+      <w:lvlText w:val=""/>
+      <w:lvlJc w:val="left"/>
+      <w:pPr>
+        <w:tabs>
+          <w:tab w:val="num" w:pos="5760"/>
+        </w:tabs>
+        <w:ind w:left="5760" w:hanging="360"/>
+      </w:pPr>
+      <w:rPr>
+        <w:rFonts w:ascii="Wingdings" w:hAnsi="Wingdings" w:hint="default"/>
+        <w:sz w:val="20"/>
+      </w:rPr>
+    </w:lvl>
+    <w:lvl w:ilvl="8" w:tentative="1">
+      <w:start w:val="1"/>
+      <w:numFmt w:val="bullet"/>
+      <w:lvlText w:val=""/>
+      <w:lvlJc w:val="left"/>
+      <w:pPr>
+        <w:tabs>
+          <w:tab w:val="num" w:pos="6480"/>
+        </w:tabs>
+        <w:ind w:left="6480" w:hanging="360"/>
+      </w:pPr>
+      <w:rPr>
+        <w:rFonts w:ascii="Wingdings" w:hAnsi="Wingdings" w:hint="default"/>
+        <w:sz w:val="20"/>
+      </w:rPr>
+    </w:lvl>
+  </w:abstractNum>
+  <w:abstractNum w:abstractNumId="33" w15:restartNumberingAfterBreak="0">
     <w:nsid w:val="1AF56EE1"/>
     <w:multiLevelType w:val="multilevel"/>
     <w:tmpl w:val="ECCA9EFE"/>
@@ -18789,7 +20499,7 @@
       </w:rPr>
     </w:lvl>
   </w:abstractNum>
-  <w:abstractNum w:abstractNumId="33" w15:restartNumberingAfterBreak="0">
+  <w:abstractNum w:abstractNumId="34" w15:restartNumberingAfterBreak="0">
     <w:nsid w:val="1BF52B14"/>
     <w:multiLevelType w:val="multilevel"/>
     <w:tmpl w:val="C65EA97E"/>
@@ -18938,7 +20648,7 @@
       </w:rPr>
     </w:lvl>
   </w:abstractNum>
-  <w:abstractNum w:abstractNumId="34" w15:restartNumberingAfterBreak="0">
+  <w:abstractNum w:abstractNumId="35" w15:restartNumberingAfterBreak="0">
     <w:nsid w:val="1CEF25C4"/>
     <w:multiLevelType w:val="multilevel"/>
     <w:tmpl w:val="35CE9C7A"/>
@@ -19087,7 +20797,7 @@
       </w:rPr>
     </w:lvl>
   </w:abstractNum>
-  <w:abstractNum w:abstractNumId="35" w15:restartNumberingAfterBreak="0">
+  <w:abstractNum w:abstractNumId="36" w15:restartNumberingAfterBreak="0">
     <w:nsid w:val="1E026D86"/>
     <w:multiLevelType w:val="multilevel"/>
     <w:tmpl w:val="DD302CD8"/>
@@ -19204,7 +20914,7 @@
       </w:pPr>
     </w:lvl>
   </w:abstractNum>
-  <w:abstractNum w:abstractNumId="36" w15:restartNumberingAfterBreak="0">
+  <w:abstractNum w:abstractNumId="37" w15:restartNumberingAfterBreak="0">
     <w:nsid w:val="1E1E2E3B"/>
     <w:multiLevelType w:val="multilevel"/>
     <w:tmpl w:val="82ACA226"/>
@@ -19353,7 +21063,7 @@
       </w:rPr>
     </w:lvl>
   </w:abstractNum>
-  <w:abstractNum w:abstractNumId="37" w15:restartNumberingAfterBreak="0">
+  <w:abstractNum w:abstractNumId="38" w15:restartNumberingAfterBreak="0">
     <w:nsid w:val="1F082B71"/>
     <w:multiLevelType w:val="multilevel"/>
     <w:tmpl w:val="8BC8FFC8"/>
@@ -19470,7 +21180,7 @@
       </w:pPr>
     </w:lvl>
   </w:abstractNum>
-  <w:abstractNum w:abstractNumId="38" w15:restartNumberingAfterBreak="0">
+  <w:abstractNum w:abstractNumId="39" w15:restartNumberingAfterBreak="0">
     <w:nsid w:val="1FC62D23"/>
     <w:multiLevelType w:val="hybridMultilevel"/>
     <w:tmpl w:val="9406189A"/>
@@ -19583,7 +21293,7 @@
       </w:rPr>
     </w:lvl>
   </w:abstractNum>
-  <w:abstractNum w:abstractNumId="39" w15:restartNumberingAfterBreak="0">
+  <w:abstractNum w:abstractNumId="40" w15:restartNumberingAfterBreak="0">
     <w:nsid w:val="20982870"/>
     <w:multiLevelType w:val="multilevel"/>
     <w:tmpl w:val="FE9415E0"/>
@@ -19732,7 +21442,7 @@
       </w:rPr>
     </w:lvl>
   </w:abstractNum>
-  <w:abstractNum w:abstractNumId="40" w15:restartNumberingAfterBreak="0">
+  <w:abstractNum w:abstractNumId="41" w15:restartNumberingAfterBreak="0">
     <w:nsid w:val="216F5C6C"/>
     <w:multiLevelType w:val="multilevel"/>
     <w:tmpl w:val="DC9E5AE6"/>
@@ -19845,7 +21555,7 @@
       </w:pPr>
     </w:lvl>
   </w:abstractNum>
-  <w:abstractNum w:abstractNumId="41" w15:restartNumberingAfterBreak="0">
+  <w:abstractNum w:abstractNumId="42" w15:restartNumberingAfterBreak="0">
     <w:nsid w:val="217A7006"/>
     <w:multiLevelType w:val="multilevel"/>
     <w:tmpl w:val="D22CA124"/>
@@ -19958,7 +21668,7 @@
       </w:pPr>
     </w:lvl>
   </w:abstractNum>
-  <w:abstractNum w:abstractNumId="42" w15:restartNumberingAfterBreak="0">
+  <w:abstractNum w:abstractNumId="43" w15:restartNumberingAfterBreak="0">
     <w:nsid w:val="228213DC"/>
     <w:multiLevelType w:val="multilevel"/>
     <w:tmpl w:val="2D649D02"/>
@@ -20107,7 +21817,7 @@
       </w:rPr>
     </w:lvl>
   </w:abstractNum>
-  <w:abstractNum w:abstractNumId="43" w15:restartNumberingAfterBreak="0">
+  <w:abstractNum w:abstractNumId="44" w15:restartNumberingAfterBreak="0">
     <w:nsid w:val="236C1A48"/>
     <w:multiLevelType w:val="multilevel"/>
     <w:tmpl w:val="DA4E9D42"/>
@@ -20256,7 +21966,7 @@
       </w:rPr>
     </w:lvl>
   </w:abstractNum>
-  <w:abstractNum w:abstractNumId="44" w15:restartNumberingAfterBreak="0">
+  <w:abstractNum w:abstractNumId="45" w15:restartNumberingAfterBreak="0">
     <w:nsid w:val="260253DB"/>
     <w:multiLevelType w:val="multilevel"/>
     <w:tmpl w:val="78306934"/>
@@ -20405,7 +22115,7 @@
       </w:rPr>
     </w:lvl>
   </w:abstractNum>
-  <w:abstractNum w:abstractNumId="45" w15:restartNumberingAfterBreak="0">
+  <w:abstractNum w:abstractNumId="46" w15:restartNumberingAfterBreak="0">
     <w:nsid w:val="27C03D2C"/>
     <w:multiLevelType w:val="hybridMultilevel"/>
     <w:tmpl w:val="4870549C"/>
@@ -20518,7 +22228,7 @@
       </w:rPr>
     </w:lvl>
   </w:abstractNum>
-  <w:abstractNum w:abstractNumId="46" w15:restartNumberingAfterBreak="0">
+  <w:abstractNum w:abstractNumId="47" w15:restartNumberingAfterBreak="0">
     <w:nsid w:val="28EE663C"/>
     <w:multiLevelType w:val="multilevel"/>
     <w:tmpl w:val="D6AC33F4"/>
@@ -20667,7 +22377,7 @@
       </w:rPr>
     </w:lvl>
   </w:abstractNum>
-  <w:abstractNum w:abstractNumId="47" w15:restartNumberingAfterBreak="0">
+  <w:abstractNum w:abstractNumId="48" w15:restartNumberingAfterBreak="0">
     <w:nsid w:val="29B0125D"/>
     <w:multiLevelType w:val="multilevel"/>
     <w:tmpl w:val="482878BE"/>
@@ -20816,7 +22526,7 @@
       </w:rPr>
     </w:lvl>
   </w:abstractNum>
-  <w:abstractNum w:abstractNumId="48" w15:restartNumberingAfterBreak="0">
+  <w:abstractNum w:abstractNumId="49" w15:restartNumberingAfterBreak="0">
     <w:nsid w:val="2AEC614D"/>
     <w:multiLevelType w:val="multilevel"/>
     <w:tmpl w:val="14EAC318"/>
@@ -20965,7 +22675,7 @@
       </w:rPr>
     </w:lvl>
   </w:abstractNum>
-  <w:abstractNum w:abstractNumId="49" w15:restartNumberingAfterBreak="0">
+  <w:abstractNum w:abstractNumId="50" w15:restartNumberingAfterBreak="0">
     <w:nsid w:val="2B4E0BC4"/>
     <w:multiLevelType w:val="multilevel"/>
     <w:tmpl w:val="309673EE"/>
@@ -21078,7 +22788,7 @@
       </w:pPr>
     </w:lvl>
   </w:abstractNum>
-  <w:abstractNum w:abstractNumId="50" w15:restartNumberingAfterBreak="0">
+  <w:abstractNum w:abstractNumId="51" w15:restartNumberingAfterBreak="0">
     <w:nsid w:val="2B727D1D"/>
     <w:multiLevelType w:val="multilevel"/>
     <w:tmpl w:val="1DC0C782"/>
@@ -21191,7 +22901,7 @@
       </w:pPr>
     </w:lvl>
   </w:abstractNum>
-  <w:abstractNum w:abstractNumId="51" w15:restartNumberingAfterBreak="0">
+  <w:abstractNum w:abstractNumId="52" w15:restartNumberingAfterBreak="0">
     <w:nsid w:val="2BBE5E20"/>
     <w:multiLevelType w:val="hybridMultilevel"/>
     <w:tmpl w:val="5754CCD0"/>
@@ -21304,7 +23014,7 @@
       </w:rPr>
     </w:lvl>
   </w:abstractNum>
-  <w:abstractNum w:abstractNumId="52" w15:restartNumberingAfterBreak="0">
+  <w:abstractNum w:abstractNumId="53" w15:restartNumberingAfterBreak="0">
     <w:nsid w:val="2D2E7A4B"/>
     <w:multiLevelType w:val="multilevel"/>
     <w:tmpl w:val="A656B09E"/>
@@ -21453,7 +23163,7 @@
       </w:rPr>
     </w:lvl>
   </w:abstractNum>
-  <w:abstractNum w:abstractNumId="53" w15:restartNumberingAfterBreak="0">
+  <w:abstractNum w:abstractNumId="54" w15:restartNumberingAfterBreak="0">
     <w:nsid w:val="2DC21CF3"/>
     <w:multiLevelType w:val="hybridMultilevel"/>
     <w:tmpl w:val="B7C6BBC4"/>
@@ -21566,7 +23276,7 @@
       </w:rPr>
     </w:lvl>
   </w:abstractNum>
-  <w:abstractNum w:abstractNumId="54" w15:restartNumberingAfterBreak="0">
+  <w:abstractNum w:abstractNumId="55" w15:restartNumberingAfterBreak="0">
     <w:nsid w:val="2DFC51BF"/>
     <w:multiLevelType w:val="multilevel"/>
     <w:tmpl w:val="B6DCC5B0"/>
@@ -21715,7 +23425,7 @@
       </w:rPr>
     </w:lvl>
   </w:abstractNum>
-  <w:abstractNum w:abstractNumId="55" w15:restartNumberingAfterBreak="0">
+  <w:abstractNum w:abstractNumId="56" w15:restartNumberingAfterBreak="0">
     <w:nsid w:val="2E3D0C51"/>
     <w:multiLevelType w:val="multilevel"/>
     <w:tmpl w:val="6560A124"/>
@@ -21864,7 +23574,7 @@
       </w:rPr>
     </w:lvl>
   </w:abstractNum>
-  <w:abstractNum w:abstractNumId="56" w15:restartNumberingAfterBreak="0">
+  <w:abstractNum w:abstractNumId="57" w15:restartNumberingAfterBreak="0">
     <w:nsid w:val="2E745826"/>
     <w:multiLevelType w:val="multilevel"/>
     <w:tmpl w:val="05FABB58"/>
@@ -22013,7 +23723,7 @@
       </w:rPr>
     </w:lvl>
   </w:abstractNum>
-  <w:abstractNum w:abstractNumId="57" w15:restartNumberingAfterBreak="0">
+  <w:abstractNum w:abstractNumId="58" w15:restartNumberingAfterBreak="0">
     <w:nsid w:val="2EFD68E2"/>
     <w:multiLevelType w:val="multilevel"/>
     <w:tmpl w:val="FBB28178"/>
@@ -22162,7 +23872,7 @@
       </w:rPr>
     </w:lvl>
   </w:abstractNum>
-  <w:abstractNum w:abstractNumId="58" w15:restartNumberingAfterBreak="0">
+  <w:abstractNum w:abstractNumId="59" w15:restartNumberingAfterBreak="0">
     <w:nsid w:val="31084F2B"/>
     <w:multiLevelType w:val="multilevel"/>
     <w:tmpl w:val="D15E9D1C"/>
@@ -22275,7 +23985,7 @@
       </w:pPr>
     </w:lvl>
   </w:abstractNum>
-  <w:abstractNum w:abstractNumId="59" w15:restartNumberingAfterBreak="0">
+  <w:abstractNum w:abstractNumId="60" w15:restartNumberingAfterBreak="0">
     <w:nsid w:val="32A408D9"/>
     <w:multiLevelType w:val="multilevel"/>
     <w:tmpl w:val="2CB483C4"/>
@@ -22424,7 +24134,7 @@
       </w:rPr>
     </w:lvl>
   </w:abstractNum>
-  <w:abstractNum w:abstractNumId="60" w15:restartNumberingAfterBreak="0">
+  <w:abstractNum w:abstractNumId="61" w15:restartNumberingAfterBreak="0">
     <w:nsid w:val="32E41C49"/>
     <w:multiLevelType w:val="multilevel"/>
     <w:tmpl w:val="9F3660A2"/>
@@ -22573,7 +24283,7 @@
       </w:rPr>
     </w:lvl>
   </w:abstractNum>
-  <w:abstractNum w:abstractNumId="61" w15:restartNumberingAfterBreak="0">
+  <w:abstractNum w:abstractNumId="62" w15:restartNumberingAfterBreak="0">
     <w:nsid w:val="35303EB5"/>
     <w:multiLevelType w:val="multilevel"/>
     <w:tmpl w:val="DC94BB4C"/>
@@ -22722,7 +24432,7 @@
       </w:rPr>
     </w:lvl>
   </w:abstractNum>
-  <w:abstractNum w:abstractNumId="62" w15:restartNumberingAfterBreak="0">
+  <w:abstractNum w:abstractNumId="63" w15:restartNumberingAfterBreak="0">
     <w:nsid w:val="35914BA5"/>
     <w:multiLevelType w:val="multilevel"/>
     <w:tmpl w:val="787A7F68"/>
@@ -22871,7 +24581,7 @@
       </w:rPr>
     </w:lvl>
   </w:abstractNum>
-  <w:abstractNum w:abstractNumId="63" w15:restartNumberingAfterBreak="0">
+  <w:abstractNum w:abstractNumId="64" w15:restartNumberingAfterBreak="0">
     <w:nsid w:val="362B5379"/>
     <w:multiLevelType w:val="multilevel"/>
     <w:tmpl w:val="45EE0F0A"/>
@@ -23020,7 +24730,7 @@
       </w:rPr>
     </w:lvl>
   </w:abstractNum>
-  <w:abstractNum w:abstractNumId="64" w15:restartNumberingAfterBreak="0">
+  <w:abstractNum w:abstractNumId="65" w15:restartNumberingAfterBreak="0">
     <w:nsid w:val="379A57FD"/>
     <w:multiLevelType w:val="multilevel"/>
     <w:tmpl w:val="9364EC5E"/>
@@ -23169,7 +24879,7 @@
       </w:rPr>
     </w:lvl>
   </w:abstractNum>
-  <w:abstractNum w:abstractNumId="65" w15:restartNumberingAfterBreak="0">
+  <w:abstractNum w:abstractNumId="66" w15:restartNumberingAfterBreak="0">
     <w:nsid w:val="394D788E"/>
     <w:multiLevelType w:val="multilevel"/>
     <w:tmpl w:val="625E4864"/>
@@ -23318,7 +25028,7 @@
       </w:rPr>
     </w:lvl>
   </w:abstractNum>
-  <w:abstractNum w:abstractNumId="66" w15:restartNumberingAfterBreak="0">
+  <w:abstractNum w:abstractNumId="67" w15:restartNumberingAfterBreak="0">
     <w:nsid w:val="39E538FF"/>
     <w:multiLevelType w:val="hybridMultilevel"/>
     <w:tmpl w:val="0B1A62F8"/>
@@ -23431,7 +25141,7 @@
       </w:rPr>
     </w:lvl>
   </w:abstractNum>
-  <w:abstractNum w:abstractNumId="67" w15:restartNumberingAfterBreak="0">
+  <w:abstractNum w:abstractNumId="68" w15:restartNumberingAfterBreak="0">
     <w:nsid w:val="3B5F7AA9"/>
     <w:multiLevelType w:val="multilevel"/>
     <w:tmpl w:val="D5E099BE"/>
@@ -23580,7 +25290,7 @@
       </w:rPr>
     </w:lvl>
   </w:abstractNum>
-  <w:abstractNum w:abstractNumId="68" w15:restartNumberingAfterBreak="0">
+  <w:abstractNum w:abstractNumId="69" w15:restartNumberingAfterBreak="0">
     <w:nsid w:val="3C221610"/>
     <w:multiLevelType w:val="multilevel"/>
     <w:tmpl w:val="2C8671D6"/>
@@ -23729,7 +25439,7 @@
       </w:rPr>
     </w:lvl>
   </w:abstractNum>
-  <w:abstractNum w:abstractNumId="69" w15:restartNumberingAfterBreak="0">
+  <w:abstractNum w:abstractNumId="70" w15:restartNumberingAfterBreak="0">
     <w:nsid w:val="404C6D6F"/>
     <w:multiLevelType w:val="multilevel"/>
     <w:tmpl w:val="2D1C06E2"/>
@@ -23878,7 +25588,7 @@
       </w:rPr>
     </w:lvl>
   </w:abstractNum>
-  <w:abstractNum w:abstractNumId="70" w15:restartNumberingAfterBreak="0">
+  <w:abstractNum w:abstractNumId="71" w15:restartNumberingAfterBreak="0">
     <w:nsid w:val="40E54A95"/>
     <w:multiLevelType w:val="hybridMultilevel"/>
     <w:tmpl w:val="CBC4A5E4"/>
@@ -23991,7 +25701,7 @@
       </w:rPr>
     </w:lvl>
   </w:abstractNum>
-  <w:abstractNum w:abstractNumId="71" w15:restartNumberingAfterBreak="0">
+  <w:abstractNum w:abstractNumId="72" w15:restartNumberingAfterBreak="0">
     <w:nsid w:val="415923A5"/>
     <w:multiLevelType w:val="multilevel"/>
     <w:tmpl w:val="4AC03468"/>
@@ -24140,7 +25850,7 @@
       </w:rPr>
     </w:lvl>
   </w:abstractNum>
-  <w:abstractNum w:abstractNumId="72" w15:restartNumberingAfterBreak="0">
+  <w:abstractNum w:abstractNumId="73" w15:restartNumberingAfterBreak="0">
     <w:nsid w:val="429A44AC"/>
     <w:multiLevelType w:val="multilevel"/>
     <w:tmpl w:val="820684B0"/>
@@ -24289,7 +25999,7 @@
       </w:rPr>
     </w:lvl>
   </w:abstractNum>
-  <w:abstractNum w:abstractNumId="73" w15:restartNumberingAfterBreak="0">
+  <w:abstractNum w:abstractNumId="74" w15:restartNumberingAfterBreak="0">
     <w:nsid w:val="43031F13"/>
     <w:multiLevelType w:val="multilevel"/>
     <w:tmpl w:val="836AD74C"/>
@@ -24438,7 +26148,7 @@
       </w:rPr>
     </w:lvl>
   </w:abstractNum>
-  <w:abstractNum w:abstractNumId="74" w15:restartNumberingAfterBreak="0">
+  <w:abstractNum w:abstractNumId="75" w15:restartNumberingAfterBreak="0">
     <w:nsid w:val="44C86504"/>
     <w:multiLevelType w:val="multilevel"/>
     <w:tmpl w:val="366647AA"/>
@@ -24587,7 +26297,7 @@
       </w:rPr>
     </w:lvl>
   </w:abstractNum>
-  <w:abstractNum w:abstractNumId="75" w15:restartNumberingAfterBreak="0">
+  <w:abstractNum w:abstractNumId="76" w15:restartNumberingAfterBreak="0">
     <w:nsid w:val="44FF3829"/>
     <w:multiLevelType w:val="multilevel"/>
     <w:tmpl w:val="5224C598"/>
@@ -24736,7 +26446,7 @@
       </w:rPr>
     </w:lvl>
   </w:abstractNum>
-  <w:abstractNum w:abstractNumId="76" w15:restartNumberingAfterBreak="0">
+  <w:abstractNum w:abstractNumId="77" w15:restartNumberingAfterBreak="0">
     <w:nsid w:val="465D2FE3"/>
     <w:multiLevelType w:val="multilevel"/>
     <w:tmpl w:val="8EA27A84"/>
@@ -24849,7 +26559,7 @@
       </w:pPr>
     </w:lvl>
   </w:abstractNum>
-  <w:abstractNum w:abstractNumId="77" w15:restartNumberingAfterBreak="0">
+  <w:abstractNum w:abstractNumId="78" w15:restartNumberingAfterBreak="0">
     <w:nsid w:val="46FF6024"/>
     <w:multiLevelType w:val="multilevel"/>
     <w:tmpl w:val="2AF8C9F2"/>
@@ -24998,7 +26708,7 @@
       </w:rPr>
     </w:lvl>
   </w:abstractNum>
-  <w:abstractNum w:abstractNumId="78" w15:restartNumberingAfterBreak="0">
+  <w:abstractNum w:abstractNumId="79" w15:restartNumberingAfterBreak="0">
     <w:nsid w:val="47885E27"/>
     <w:multiLevelType w:val="multilevel"/>
     <w:tmpl w:val="9B4C29A0"/>
@@ -25147,7 +26857,7 @@
       </w:rPr>
     </w:lvl>
   </w:abstractNum>
-  <w:abstractNum w:abstractNumId="79" w15:restartNumberingAfterBreak="0">
+  <w:abstractNum w:abstractNumId="80" w15:restartNumberingAfterBreak="0">
     <w:nsid w:val="47914B9A"/>
     <w:multiLevelType w:val="multilevel"/>
     <w:tmpl w:val="31FAD272"/>
@@ -25296,7 +27006,7 @@
       </w:rPr>
     </w:lvl>
   </w:abstractNum>
-  <w:abstractNum w:abstractNumId="80" w15:restartNumberingAfterBreak="0">
+  <w:abstractNum w:abstractNumId="81" w15:restartNumberingAfterBreak="0">
     <w:nsid w:val="47B367F5"/>
     <w:multiLevelType w:val="multilevel"/>
     <w:tmpl w:val="DC2AE908"/>
@@ -25409,7 +27119,7 @@
       </w:pPr>
     </w:lvl>
   </w:abstractNum>
-  <w:abstractNum w:abstractNumId="81" w15:restartNumberingAfterBreak="0">
+  <w:abstractNum w:abstractNumId="82" w15:restartNumberingAfterBreak="0">
     <w:nsid w:val="485C26E7"/>
     <w:multiLevelType w:val="multilevel"/>
     <w:tmpl w:val="35CAD9CA"/>
@@ -25558,7 +27268,7 @@
       </w:rPr>
     </w:lvl>
   </w:abstractNum>
-  <w:abstractNum w:abstractNumId="82" w15:restartNumberingAfterBreak="0">
+  <w:abstractNum w:abstractNumId="83" w15:restartNumberingAfterBreak="0">
     <w:nsid w:val="492137A5"/>
     <w:multiLevelType w:val="hybridMultilevel"/>
     <w:tmpl w:val="7610A9BC"/>
@@ -25671,7 +27381,7 @@
       </w:rPr>
     </w:lvl>
   </w:abstractNum>
-  <w:abstractNum w:abstractNumId="83" w15:restartNumberingAfterBreak="0">
+  <w:abstractNum w:abstractNumId="84" w15:restartNumberingAfterBreak="0">
     <w:nsid w:val="49F87527"/>
     <w:multiLevelType w:val="multilevel"/>
     <w:tmpl w:val="3C387B22"/>
@@ -25820,7 +27530,7 @@
       </w:rPr>
     </w:lvl>
   </w:abstractNum>
-  <w:abstractNum w:abstractNumId="84" w15:restartNumberingAfterBreak="0">
+  <w:abstractNum w:abstractNumId="85" w15:restartNumberingAfterBreak="0">
     <w:nsid w:val="4A625415"/>
     <w:multiLevelType w:val="multilevel"/>
     <w:tmpl w:val="E43A246C"/>
@@ -25933,7 +27643,7 @@
       </w:pPr>
     </w:lvl>
   </w:abstractNum>
-  <w:abstractNum w:abstractNumId="85" w15:restartNumberingAfterBreak="0">
+  <w:abstractNum w:abstractNumId="86" w15:restartNumberingAfterBreak="0">
     <w:nsid w:val="4AEB67D9"/>
     <w:multiLevelType w:val="multilevel"/>
     <w:tmpl w:val="A07AEC36"/>
@@ -26050,7 +27760,7 @@
       </w:pPr>
     </w:lvl>
   </w:abstractNum>
-  <w:abstractNum w:abstractNumId="86" w15:restartNumberingAfterBreak="0">
+  <w:abstractNum w:abstractNumId="87" w15:restartNumberingAfterBreak="0">
     <w:nsid w:val="4B04160A"/>
     <w:multiLevelType w:val="multilevel"/>
     <w:tmpl w:val="8A44DC4C"/>
@@ -26199,7 +27909,7 @@
       </w:rPr>
     </w:lvl>
   </w:abstractNum>
-  <w:abstractNum w:abstractNumId="87" w15:restartNumberingAfterBreak="0">
+  <w:abstractNum w:abstractNumId="88" w15:restartNumberingAfterBreak="0">
     <w:nsid w:val="4BE13BA9"/>
     <w:multiLevelType w:val="multilevel"/>
     <w:tmpl w:val="EE6E9BDE"/>
@@ -26348,7 +28058,7 @@
       </w:rPr>
     </w:lvl>
   </w:abstractNum>
-  <w:abstractNum w:abstractNumId="88" w15:restartNumberingAfterBreak="0">
+  <w:abstractNum w:abstractNumId="89" w15:restartNumberingAfterBreak="0">
     <w:nsid w:val="4C04033B"/>
     <w:multiLevelType w:val="multilevel"/>
     <w:tmpl w:val="4B1E3342"/>
@@ -26497,7 +28207,7 @@
       </w:rPr>
     </w:lvl>
   </w:abstractNum>
-  <w:abstractNum w:abstractNumId="89" w15:restartNumberingAfterBreak="0">
+  <w:abstractNum w:abstractNumId="90" w15:restartNumberingAfterBreak="0">
     <w:nsid w:val="4C895E88"/>
     <w:multiLevelType w:val="multilevel"/>
     <w:tmpl w:val="9C5AC97E"/>
@@ -26646,7 +28356,7 @@
       </w:rPr>
     </w:lvl>
   </w:abstractNum>
-  <w:abstractNum w:abstractNumId="90" w15:restartNumberingAfterBreak="0">
+  <w:abstractNum w:abstractNumId="91" w15:restartNumberingAfterBreak="0">
     <w:nsid w:val="4DEA4D83"/>
     <w:multiLevelType w:val="hybridMultilevel"/>
     <w:tmpl w:val="E430B714"/>
@@ -26759,7 +28469,7 @@
       </w:rPr>
     </w:lvl>
   </w:abstractNum>
-  <w:abstractNum w:abstractNumId="91" w15:restartNumberingAfterBreak="0">
+  <w:abstractNum w:abstractNumId="92" w15:restartNumberingAfterBreak="0">
     <w:nsid w:val="4ED626DA"/>
     <w:multiLevelType w:val="multilevel"/>
     <w:tmpl w:val="536CBB14"/>
@@ -26908,7 +28618,7 @@
       </w:rPr>
     </w:lvl>
   </w:abstractNum>
-  <w:abstractNum w:abstractNumId="92" w15:restartNumberingAfterBreak="0">
+  <w:abstractNum w:abstractNumId="93" w15:restartNumberingAfterBreak="0">
     <w:nsid w:val="50D707B0"/>
     <w:multiLevelType w:val="multilevel"/>
     <w:tmpl w:val="40D204B4"/>
@@ -27057,7 +28767,7 @@
       </w:rPr>
     </w:lvl>
   </w:abstractNum>
-  <w:abstractNum w:abstractNumId="93" w15:restartNumberingAfterBreak="0">
+  <w:abstractNum w:abstractNumId="94" w15:restartNumberingAfterBreak="0">
     <w:nsid w:val="51D1055B"/>
     <w:multiLevelType w:val="multilevel"/>
     <w:tmpl w:val="25CC8706"/>
@@ -27206,7 +28916,7 @@
       </w:rPr>
     </w:lvl>
   </w:abstractNum>
-  <w:abstractNum w:abstractNumId="94" w15:restartNumberingAfterBreak="0">
+  <w:abstractNum w:abstractNumId="95" w15:restartNumberingAfterBreak="0">
     <w:nsid w:val="51EF0B27"/>
     <w:multiLevelType w:val="multilevel"/>
     <w:tmpl w:val="0E04039C"/>
@@ -27323,7 +29033,7 @@
       </w:pPr>
     </w:lvl>
   </w:abstractNum>
-  <w:abstractNum w:abstractNumId="95" w15:restartNumberingAfterBreak="0">
+  <w:abstractNum w:abstractNumId="96" w15:restartNumberingAfterBreak="0">
     <w:nsid w:val="5359556E"/>
     <w:multiLevelType w:val="multilevel"/>
     <w:tmpl w:val="27B8410E"/>
@@ -27436,7 +29146,7 @@
       </w:pPr>
     </w:lvl>
   </w:abstractNum>
-  <w:abstractNum w:abstractNumId="96" w15:restartNumberingAfterBreak="0">
+  <w:abstractNum w:abstractNumId="97" w15:restartNumberingAfterBreak="0">
     <w:nsid w:val="549D450E"/>
     <w:multiLevelType w:val="multilevel"/>
     <w:tmpl w:val="CABE5BAA"/>
@@ -27585,7 +29295,7 @@
       </w:rPr>
     </w:lvl>
   </w:abstractNum>
-  <w:abstractNum w:abstractNumId="97" w15:restartNumberingAfterBreak="0">
+  <w:abstractNum w:abstractNumId="98" w15:restartNumberingAfterBreak="0">
     <w:nsid w:val="56525CB6"/>
     <w:multiLevelType w:val="multilevel"/>
     <w:tmpl w:val="09A43424"/>
@@ -27734,7 +29444,7 @@
       </w:rPr>
     </w:lvl>
   </w:abstractNum>
-  <w:abstractNum w:abstractNumId="98" w15:restartNumberingAfterBreak="0">
+  <w:abstractNum w:abstractNumId="99" w15:restartNumberingAfterBreak="0">
     <w:nsid w:val="58F02D6B"/>
     <w:multiLevelType w:val="multilevel"/>
     <w:tmpl w:val="2AC06048"/>
@@ -27883,7 +29593,7 @@
       </w:rPr>
     </w:lvl>
   </w:abstractNum>
-  <w:abstractNum w:abstractNumId="99" w15:restartNumberingAfterBreak="0">
+  <w:abstractNum w:abstractNumId="100" w15:restartNumberingAfterBreak="0">
     <w:nsid w:val="59DA4C34"/>
     <w:multiLevelType w:val="multilevel"/>
     <w:tmpl w:val="6C6C0038"/>
@@ -28032,7 +29742,7 @@
       </w:rPr>
     </w:lvl>
   </w:abstractNum>
-  <w:abstractNum w:abstractNumId="100" w15:restartNumberingAfterBreak="0">
+  <w:abstractNum w:abstractNumId="101" w15:restartNumberingAfterBreak="0">
     <w:nsid w:val="5A24690D"/>
     <w:multiLevelType w:val="multilevel"/>
     <w:tmpl w:val="C3A07A7A"/>
@@ -28181,7 +29891,7 @@
       </w:rPr>
     </w:lvl>
   </w:abstractNum>
-  <w:abstractNum w:abstractNumId="101" w15:restartNumberingAfterBreak="0">
+  <w:abstractNum w:abstractNumId="102" w15:restartNumberingAfterBreak="0">
     <w:nsid w:val="5A3563CF"/>
     <w:multiLevelType w:val="multilevel"/>
     <w:tmpl w:val="74D8053C"/>
@@ -28330,7 +30040,7 @@
       </w:rPr>
     </w:lvl>
   </w:abstractNum>
-  <w:abstractNum w:abstractNumId="102" w15:restartNumberingAfterBreak="0">
+  <w:abstractNum w:abstractNumId="103" w15:restartNumberingAfterBreak="0">
     <w:nsid w:val="5C393DDB"/>
     <w:multiLevelType w:val="multilevel"/>
     <w:tmpl w:val="9954918A"/>
@@ -28479,7 +30189,7 @@
       </w:rPr>
     </w:lvl>
   </w:abstractNum>
-  <w:abstractNum w:abstractNumId="103" w15:restartNumberingAfterBreak="0">
+  <w:abstractNum w:abstractNumId="104" w15:restartNumberingAfterBreak="0">
     <w:nsid w:val="5C8E04E0"/>
     <w:multiLevelType w:val="multilevel"/>
     <w:tmpl w:val="67CEBCA8"/>
@@ -28628,7 +30338,124 @@
       </w:rPr>
     </w:lvl>
   </w:abstractNum>
-  <w:abstractNum w:abstractNumId="104" w15:restartNumberingAfterBreak="0">
+  <w:abstractNum w:abstractNumId="105" w15:restartNumberingAfterBreak="0">
+    <w:nsid w:val="5DF83D49"/>
+    <w:multiLevelType w:val="multilevel"/>
+    <w:tmpl w:val="B2669E66"/>
+    <w:lvl w:ilvl="0">
+      <w:start w:val="1"/>
+      <w:numFmt w:val="decimal"/>
+      <w:lvlText w:val="%1."/>
+      <w:lvlJc w:val="left"/>
+      <w:pPr>
+        <w:tabs>
+          <w:tab w:val="num" w:pos="720"/>
+        </w:tabs>
+        <w:ind w:left="720" w:hanging="360"/>
+      </w:pPr>
+    </w:lvl>
+    <w:lvl w:ilvl="1">
+      <w:start w:val="1"/>
+      <w:numFmt w:val="bullet"/>
+      <w:lvlText w:val="o"/>
+      <w:lvlJc w:val="left"/>
+      <w:pPr>
+        <w:tabs>
+          <w:tab w:val="num" w:pos="1440"/>
+        </w:tabs>
+        <w:ind w:left="1440" w:hanging="360"/>
+      </w:pPr>
+      <w:rPr>
+        <w:rFonts w:ascii="Courier New" w:hAnsi="Courier New" w:hint="default"/>
+        <w:sz w:val="20"/>
+      </w:rPr>
+    </w:lvl>
+    <w:lvl w:ilvl="2" w:tentative="1">
+      <w:start w:val="1"/>
+      <w:numFmt w:val="decimal"/>
+      <w:lvlText w:val="%3."/>
+      <w:lvlJc w:val="left"/>
+      <w:pPr>
+        <w:tabs>
+          <w:tab w:val="num" w:pos="2160"/>
+        </w:tabs>
+        <w:ind w:left="2160" w:hanging="360"/>
+      </w:pPr>
+    </w:lvl>
+    <w:lvl w:ilvl="3" w:tentative="1">
+      <w:start w:val="1"/>
+      <w:numFmt w:val="decimal"/>
+      <w:lvlText w:val="%4."/>
+      <w:lvlJc w:val="left"/>
+      <w:pPr>
+        <w:tabs>
+          <w:tab w:val="num" w:pos="2880"/>
+        </w:tabs>
+        <w:ind w:left="2880" w:hanging="360"/>
+      </w:pPr>
+    </w:lvl>
+    <w:lvl w:ilvl="4" w:tentative="1">
+      <w:start w:val="1"/>
+      <w:numFmt w:val="decimal"/>
+      <w:lvlText w:val="%5."/>
+      <w:lvlJc w:val="left"/>
+      <w:pPr>
+        <w:tabs>
+          <w:tab w:val="num" w:pos="3600"/>
+        </w:tabs>
+        <w:ind w:left="3600" w:hanging="360"/>
+      </w:pPr>
+    </w:lvl>
+    <w:lvl w:ilvl="5" w:tentative="1">
+      <w:start w:val="1"/>
+      <w:numFmt w:val="decimal"/>
+      <w:lvlText w:val="%6."/>
+      <w:lvlJc w:val="left"/>
+      <w:pPr>
+        <w:tabs>
+          <w:tab w:val="num" w:pos="4320"/>
+        </w:tabs>
+        <w:ind w:left="4320" w:hanging="360"/>
+      </w:pPr>
+    </w:lvl>
+    <w:lvl w:ilvl="6" w:tentative="1">
+      <w:start w:val="1"/>
+      <w:numFmt w:val="decimal"/>
+      <w:lvlText w:val="%7."/>
+      <w:lvlJc w:val="left"/>
+      <w:pPr>
+        <w:tabs>
+          <w:tab w:val="num" w:pos="5040"/>
+        </w:tabs>
+        <w:ind w:left="5040" w:hanging="360"/>
+      </w:pPr>
+    </w:lvl>
+    <w:lvl w:ilvl="7" w:tentative="1">
+      <w:start w:val="1"/>
+      <w:numFmt w:val="decimal"/>
+      <w:lvlText w:val="%8."/>
+      <w:lvlJc w:val="left"/>
+      <w:pPr>
+        <w:tabs>
+          <w:tab w:val="num" w:pos="5760"/>
+        </w:tabs>
+        <w:ind w:left="5760" w:hanging="360"/>
+      </w:pPr>
+    </w:lvl>
+    <w:lvl w:ilvl="8" w:tentative="1">
+      <w:start w:val="1"/>
+      <w:numFmt w:val="decimal"/>
+      <w:lvlText w:val="%9."/>
+      <w:lvlJc w:val="left"/>
+      <w:pPr>
+        <w:tabs>
+          <w:tab w:val="num" w:pos="6480"/>
+        </w:tabs>
+        <w:ind w:left="6480" w:hanging="360"/>
+      </w:pPr>
+    </w:lvl>
+  </w:abstractNum>
+  <w:abstractNum w:abstractNumId="106" w15:restartNumberingAfterBreak="0">
     <w:nsid w:val="5FA036D4"/>
     <w:multiLevelType w:val="multilevel"/>
     <w:tmpl w:val="54B6555E"/>
@@ -28745,7 +30572,7 @@
       </w:pPr>
     </w:lvl>
   </w:abstractNum>
-  <w:abstractNum w:abstractNumId="105" w15:restartNumberingAfterBreak="0">
+  <w:abstractNum w:abstractNumId="107" w15:restartNumberingAfterBreak="0">
     <w:nsid w:val="61170630"/>
     <w:multiLevelType w:val="multilevel"/>
     <w:tmpl w:val="44EA4C38"/>
@@ -28862,7 +30689,7 @@
       </w:pPr>
     </w:lvl>
   </w:abstractNum>
-  <w:abstractNum w:abstractNumId="106" w15:restartNumberingAfterBreak="0">
+  <w:abstractNum w:abstractNumId="108" w15:restartNumberingAfterBreak="0">
     <w:nsid w:val="61431F88"/>
     <w:multiLevelType w:val="multilevel"/>
     <w:tmpl w:val="D97E76B0"/>
@@ -29011,7 +30838,7 @@
       </w:rPr>
     </w:lvl>
   </w:abstractNum>
-  <w:abstractNum w:abstractNumId="107" w15:restartNumberingAfterBreak="0">
+  <w:abstractNum w:abstractNumId="109" w15:restartNumberingAfterBreak="0">
     <w:nsid w:val="61A24CD1"/>
     <w:multiLevelType w:val="multilevel"/>
     <w:tmpl w:val="67DE4BDE"/>
@@ -29160,7 +30987,7 @@
       </w:rPr>
     </w:lvl>
   </w:abstractNum>
-  <w:abstractNum w:abstractNumId="108" w15:restartNumberingAfterBreak="0">
+  <w:abstractNum w:abstractNumId="110" w15:restartNumberingAfterBreak="0">
     <w:nsid w:val="62983B90"/>
     <w:multiLevelType w:val="multilevel"/>
     <w:tmpl w:val="61FC5AE6"/>
@@ -29309,7 +31136,7 @@
       </w:rPr>
     </w:lvl>
   </w:abstractNum>
-  <w:abstractNum w:abstractNumId="109" w15:restartNumberingAfterBreak="0">
+  <w:abstractNum w:abstractNumId="111" w15:restartNumberingAfterBreak="0">
     <w:nsid w:val="64637D32"/>
     <w:multiLevelType w:val="multilevel"/>
     <w:tmpl w:val="688080C2"/>
@@ -29426,7 +31253,7 @@
       </w:pPr>
     </w:lvl>
   </w:abstractNum>
-  <w:abstractNum w:abstractNumId="110" w15:restartNumberingAfterBreak="0">
+  <w:abstractNum w:abstractNumId="112" w15:restartNumberingAfterBreak="0">
     <w:nsid w:val="6500055F"/>
     <w:multiLevelType w:val="multilevel"/>
     <w:tmpl w:val="8A24FC76"/>
@@ -29575,7 +31402,7 @@
       </w:rPr>
     </w:lvl>
   </w:abstractNum>
-  <w:abstractNum w:abstractNumId="111" w15:restartNumberingAfterBreak="0">
+  <w:abstractNum w:abstractNumId="113" w15:restartNumberingAfterBreak="0">
     <w:nsid w:val="67992FBB"/>
     <w:multiLevelType w:val="multilevel"/>
     <w:tmpl w:val="BD308DCC"/>
@@ -29724,7 +31551,7 @@
       </w:rPr>
     </w:lvl>
   </w:abstractNum>
-  <w:abstractNum w:abstractNumId="112" w15:restartNumberingAfterBreak="0">
+  <w:abstractNum w:abstractNumId="114" w15:restartNumberingAfterBreak="0">
     <w:nsid w:val="6886315D"/>
     <w:multiLevelType w:val="multilevel"/>
     <w:tmpl w:val="EDF68C7E"/>
@@ -29873,7 +31700,7 @@
       </w:rPr>
     </w:lvl>
   </w:abstractNum>
-  <w:abstractNum w:abstractNumId="113" w15:restartNumberingAfterBreak="0">
+  <w:abstractNum w:abstractNumId="115" w15:restartNumberingAfterBreak="0">
     <w:nsid w:val="6AD112F7"/>
     <w:multiLevelType w:val="multilevel"/>
     <w:tmpl w:val="99EC9D1E"/>
@@ -30022,7 +31849,7 @@
       </w:rPr>
     </w:lvl>
   </w:abstractNum>
-  <w:abstractNum w:abstractNumId="114" w15:restartNumberingAfterBreak="0">
+  <w:abstractNum w:abstractNumId="116" w15:restartNumberingAfterBreak="0">
     <w:nsid w:val="6B950202"/>
     <w:multiLevelType w:val="multilevel"/>
     <w:tmpl w:val="83164D1C"/>
@@ -30139,7 +31966,7 @@
       </w:pPr>
     </w:lvl>
   </w:abstractNum>
-  <w:abstractNum w:abstractNumId="115" w15:restartNumberingAfterBreak="0">
+  <w:abstractNum w:abstractNumId="117" w15:restartNumberingAfterBreak="0">
     <w:nsid w:val="6BF61C9E"/>
     <w:multiLevelType w:val="multilevel"/>
     <w:tmpl w:val="FAE8587C"/>
@@ -30288,7 +32115,7 @@
       </w:rPr>
     </w:lvl>
   </w:abstractNum>
-  <w:abstractNum w:abstractNumId="116" w15:restartNumberingAfterBreak="0">
+  <w:abstractNum w:abstractNumId="118" w15:restartNumberingAfterBreak="0">
     <w:nsid w:val="6D54738A"/>
     <w:multiLevelType w:val="multilevel"/>
     <w:tmpl w:val="71880058"/>
@@ -30437,7 +32264,7 @@
       </w:rPr>
     </w:lvl>
   </w:abstractNum>
-  <w:abstractNum w:abstractNumId="117" w15:restartNumberingAfterBreak="0">
+  <w:abstractNum w:abstractNumId="119" w15:restartNumberingAfterBreak="0">
     <w:nsid w:val="6EA92462"/>
     <w:multiLevelType w:val="multilevel"/>
     <w:tmpl w:val="F920D0F2"/>
@@ -30554,7 +32381,7 @@
       </w:pPr>
     </w:lvl>
   </w:abstractNum>
-  <w:abstractNum w:abstractNumId="118" w15:restartNumberingAfterBreak="0">
+  <w:abstractNum w:abstractNumId="120" w15:restartNumberingAfterBreak="0">
     <w:nsid w:val="6FF25ECC"/>
     <w:multiLevelType w:val="multilevel"/>
     <w:tmpl w:val="068ED7C6"/>
@@ -30703,7 +32530,7 @@
       </w:rPr>
     </w:lvl>
   </w:abstractNum>
-  <w:abstractNum w:abstractNumId="119" w15:restartNumberingAfterBreak="0">
+  <w:abstractNum w:abstractNumId="121" w15:restartNumberingAfterBreak="0">
     <w:nsid w:val="6FFB3012"/>
     <w:multiLevelType w:val="multilevel"/>
     <w:tmpl w:val="B0006C3E"/>
@@ -30852,7 +32679,7 @@
       </w:rPr>
     </w:lvl>
   </w:abstractNum>
-  <w:abstractNum w:abstractNumId="120" w15:restartNumberingAfterBreak="0">
+  <w:abstractNum w:abstractNumId="122" w15:restartNumberingAfterBreak="0">
     <w:nsid w:val="701B79DC"/>
     <w:multiLevelType w:val="multilevel"/>
     <w:tmpl w:val="677C9DCC"/>
@@ -31001,7 +32828,7 @@
       </w:rPr>
     </w:lvl>
   </w:abstractNum>
-  <w:abstractNum w:abstractNumId="121" w15:restartNumberingAfterBreak="0">
+  <w:abstractNum w:abstractNumId="123" w15:restartNumberingAfterBreak="0">
     <w:nsid w:val="70FB2236"/>
     <w:multiLevelType w:val="multilevel"/>
     <w:tmpl w:val="6EE0FDFE"/>
@@ -31150,7 +32977,7 @@
       </w:rPr>
     </w:lvl>
   </w:abstractNum>
-  <w:abstractNum w:abstractNumId="122" w15:restartNumberingAfterBreak="0">
+  <w:abstractNum w:abstractNumId="124" w15:restartNumberingAfterBreak="0">
     <w:nsid w:val="712607D4"/>
     <w:multiLevelType w:val="multilevel"/>
     <w:tmpl w:val="FA927392"/>
@@ -31299,7 +33126,7 @@
       </w:rPr>
     </w:lvl>
   </w:abstractNum>
-  <w:abstractNum w:abstractNumId="123" w15:restartNumberingAfterBreak="0">
+  <w:abstractNum w:abstractNumId="125" w15:restartNumberingAfterBreak="0">
     <w:nsid w:val="71D30A12"/>
     <w:multiLevelType w:val="multilevel"/>
     <w:tmpl w:val="2FFAF22A"/>
@@ -31412,7 +33239,7 @@
       </w:pPr>
     </w:lvl>
   </w:abstractNum>
-  <w:abstractNum w:abstractNumId="124" w15:restartNumberingAfterBreak="0">
+  <w:abstractNum w:abstractNumId="126" w15:restartNumberingAfterBreak="0">
     <w:nsid w:val="734E3706"/>
     <w:multiLevelType w:val="multilevel"/>
     <w:tmpl w:val="33F22A6A"/>
@@ -31561,7 +33388,7 @@
       </w:rPr>
     </w:lvl>
   </w:abstractNum>
-  <w:abstractNum w:abstractNumId="125" w15:restartNumberingAfterBreak="0">
+  <w:abstractNum w:abstractNumId="127" w15:restartNumberingAfterBreak="0">
     <w:nsid w:val="74A073BC"/>
     <w:multiLevelType w:val="multilevel"/>
     <w:tmpl w:val="84FAE114"/>
@@ -31710,7 +33537,7 @@
       </w:rPr>
     </w:lvl>
   </w:abstractNum>
-  <w:abstractNum w:abstractNumId="126" w15:restartNumberingAfterBreak="0">
+  <w:abstractNum w:abstractNumId="128" w15:restartNumberingAfterBreak="0">
     <w:nsid w:val="74D96AA0"/>
     <w:multiLevelType w:val="multilevel"/>
     <w:tmpl w:val="B7DCE3F0"/>
@@ -31859,7 +33686,7 @@
       </w:rPr>
     </w:lvl>
   </w:abstractNum>
-  <w:abstractNum w:abstractNumId="127" w15:restartNumberingAfterBreak="0">
+  <w:abstractNum w:abstractNumId="129" w15:restartNumberingAfterBreak="0">
     <w:nsid w:val="75ED5E9C"/>
     <w:multiLevelType w:val="multilevel"/>
     <w:tmpl w:val="9A7622F6"/>
@@ -31972,7 +33799,7 @@
       </w:pPr>
     </w:lvl>
   </w:abstractNum>
-  <w:abstractNum w:abstractNumId="128" w15:restartNumberingAfterBreak="0">
+  <w:abstractNum w:abstractNumId="130" w15:restartNumberingAfterBreak="0">
     <w:nsid w:val="765A2B64"/>
     <w:multiLevelType w:val="multilevel"/>
     <w:tmpl w:val="C21C403A"/>
@@ -32121,7 +33948,7 @@
       </w:rPr>
     </w:lvl>
   </w:abstractNum>
-  <w:abstractNum w:abstractNumId="129" w15:restartNumberingAfterBreak="0">
+  <w:abstractNum w:abstractNumId="131" w15:restartNumberingAfterBreak="0">
     <w:nsid w:val="768F2DDF"/>
     <w:multiLevelType w:val="multilevel"/>
     <w:tmpl w:val="0C9E8B60"/>
@@ -32270,7 +34097,7 @@
       </w:rPr>
     </w:lvl>
   </w:abstractNum>
-  <w:abstractNum w:abstractNumId="130" w15:restartNumberingAfterBreak="0">
+  <w:abstractNum w:abstractNumId="132" w15:restartNumberingAfterBreak="0">
     <w:nsid w:val="77595B7F"/>
     <w:multiLevelType w:val="multilevel"/>
     <w:tmpl w:val="D72C5B46"/>
@@ -32419,7 +34246,7 @@
       </w:rPr>
     </w:lvl>
   </w:abstractNum>
-  <w:abstractNum w:abstractNumId="131" w15:restartNumberingAfterBreak="0">
+  <w:abstractNum w:abstractNumId="133" w15:restartNumberingAfterBreak="0">
     <w:nsid w:val="7A84747F"/>
     <w:multiLevelType w:val="multilevel"/>
     <w:tmpl w:val="15F6BCE6"/>
@@ -32568,7 +34395,7 @@
       </w:rPr>
     </w:lvl>
   </w:abstractNum>
-  <w:abstractNum w:abstractNumId="132" w15:restartNumberingAfterBreak="0">
+  <w:abstractNum w:abstractNumId="134" w15:restartNumberingAfterBreak="0">
     <w:nsid w:val="7CDB3F5D"/>
     <w:multiLevelType w:val="multilevel"/>
     <w:tmpl w:val="2FC8730C"/>
@@ -32681,7 +34508,7 @@
       </w:pPr>
     </w:lvl>
   </w:abstractNum>
-  <w:abstractNum w:abstractNumId="133" w15:restartNumberingAfterBreak="0">
+  <w:abstractNum w:abstractNumId="135" w15:restartNumberingAfterBreak="0">
     <w:nsid w:val="7D032ECB"/>
     <w:multiLevelType w:val="multilevel"/>
     <w:tmpl w:val="A40AABC0"/>
@@ -32830,7 +34657,7 @@
       </w:rPr>
     </w:lvl>
   </w:abstractNum>
-  <w:abstractNum w:abstractNumId="134" w15:restartNumberingAfterBreak="0">
+  <w:abstractNum w:abstractNumId="136" w15:restartNumberingAfterBreak="0">
     <w:nsid w:val="7D8E0052"/>
     <w:multiLevelType w:val="multilevel"/>
     <w:tmpl w:val="E54EA6B4"/>
@@ -32979,7 +34806,7 @@
       </w:rPr>
     </w:lvl>
   </w:abstractNum>
-  <w:abstractNum w:abstractNumId="135" w15:restartNumberingAfterBreak="0">
+  <w:abstractNum w:abstractNumId="137" w15:restartNumberingAfterBreak="0">
     <w:nsid w:val="7F1346B5"/>
     <w:multiLevelType w:val="multilevel"/>
     <w:tmpl w:val="914CA78C"/>
@@ -33128,10 +34955,127 @@
       </w:rPr>
     </w:lvl>
   </w:abstractNum>
-  <w:abstractNum w:abstractNumId="136" w15:restartNumberingAfterBreak="0">
+  <w:abstractNum w:abstractNumId="138" w15:restartNumberingAfterBreak="0">
     <w:nsid w:val="7FE0173B"/>
     <w:multiLevelType w:val="multilevel"/>
     <w:tmpl w:val="DC787570"/>
+    <w:lvl w:ilvl="0">
+      <w:start w:val="1"/>
+      <w:numFmt w:val="decimal"/>
+      <w:lvlText w:val="%1."/>
+      <w:lvlJc w:val="left"/>
+      <w:pPr>
+        <w:tabs>
+          <w:tab w:val="num" w:pos="720"/>
+        </w:tabs>
+        <w:ind w:left="720" w:hanging="360"/>
+      </w:pPr>
+    </w:lvl>
+    <w:lvl w:ilvl="1">
+      <w:start w:val="1"/>
+      <w:numFmt w:val="bullet"/>
+      <w:lvlText w:val="o"/>
+      <w:lvlJc w:val="left"/>
+      <w:pPr>
+        <w:tabs>
+          <w:tab w:val="num" w:pos="1440"/>
+        </w:tabs>
+        <w:ind w:left="1440" w:hanging="360"/>
+      </w:pPr>
+      <w:rPr>
+        <w:rFonts w:ascii="Courier New" w:hAnsi="Courier New" w:hint="default"/>
+        <w:sz w:val="20"/>
+      </w:rPr>
+    </w:lvl>
+    <w:lvl w:ilvl="2" w:tentative="1">
+      <w:start w:val="1"/>
+      <w:numFmt w:val="decimal"/>
+      <w:lvlText w:val="%3."/>
+      <w:lvlJc w:val="left"/>
+      <w:pPr>
+        <w:tabs>
+          <w:tab w:val="num" w:pos="2160"/>
+        </w:tabs>
+        <w:ind w:left="2160" w:hanging="360"/>
+      </w:pPr>
+    </w:lvl>
+    <w:lvl w:ilvl="3" w:tentative="1">
+      <w:start w:val="1"/>
+      <w:numFmt w:val="decimal"/>
+      <w:lvlText w:val="%4."/>
+      <w:lvlJc w:val="left"/>
+      <w:pPr>
+        <w:tabs>
+          <w:tab w:val="num" w:pos="2880"/>
+        </w:tabs>
+        <w:ind w:left="2880" w:hanging="360"/>
+      </w:pPr>
+    </w:lvl>
+    <w:lvl w:ilvl="4" w:tentative="1">
+      <w:start w:val="1"/>
+      <w:numFmt w:val="decimal"/>
+      <w:lvlText w:val="%5."/>
+      <w:lvlJc w:val="left"/>
+      <w:pPr>
+        <w:tabs>
+          <w:tab w:val="num" w:pos="3600"/>
+        </w:tabs>
+        <w:ind w:left="3600" w:hanging="360"/>
+      </w:pPr>
+    </w:lvl>
+    <w:lvl w:ilvl="5" w:tentative="1">
+      <w:start w:val="1"/>
+      <w:numFmt w:val="decimal"/>
+      <w:lvlText w:val="%6."/>
+      <w:lvlJc w:val="left"/>
+      <w:pPr>
+        <w:tabs>
+          <w:tab w:val="num" w:pos="4320"/>
+        </w:tabs>
+        <w:ind w:left="4320" w:hanging="360"/>
+      </w:pPr>
+    </w:lvl>
+    <w:lvl w:ilvl="6" w:tentative="1">
+      <w:start w:val="1"/>
+      <w:numFmt w:val="decimal"/>
+      <w:lvlText w:val="%7."/>
+      <w:lvlJc w:val="left"/>
+      <w:pPr>
+        <w:tabs>
+          <w:tab w:val="num" w:pos="5040"/>
+        </w:tabs>
+        <w:ind w:left="5040" w:hanging="360"/>
+      </w:pPr>
+    </w:lvl>
+    <w:lvl w:ilvl="7" w:tentative="1">
+      <w:start w:val="1"/>
+      <w:numFmt w:val="decimal"/>
+      <w:lvlText w:val="%8."/>
+      <w:lvlJc w:val="left"/>
+      <w:pPr>
+        <w:tabs>
+          <w:tab w:val="num" w:pos="5760"/>
+        </w:tabs>
+        <w:ind w:left="5760" w:hanging="360"/>
+      </w:pPr>
+    </w:lvl>
+    <w:lvl w:ilvl="8" w:tentative="1">
+      <w:start w:val="1"/>
+      <w:numFmt w:val="decimal"/>
+      <w:lvlText w:val="%9."/>
+      <w:lvlJc w:val="left"/>
+      <w:pPr>
+        <w:tabs>
+          <w:tab w:val="num" w:pos="6480"/>
+        </w:tabs>
+        <w:ind w:left="6480" w:hanging="360"/>
+      </w:pPr>
+    </w:lvl>
+  </w:abstractNum>
+  <w:abstractNum w:abstractNumId="139" w15:restartNumberingAfterBreak="0">
+    <w:nsid w:val="7FE705C2"/>
+    <w:multiLevelType w:val="multilevel"/>
+    <w:tmpl w:val="2B966BDC"/>
     <w:lvl w:ilvl="0">
       <w:start w:val="1"/>
       <w:numFmt w:val="decimal"/>
@@ -33249,22 +35193,22 @@
     <w:abstractNumId w:val="12"/>
   </w:num>
   <w:num w:numId="2" w16cid:durableId="212691769">
-    <w:abstractNumId w:val="70"/>
+    <w:abstractNumId w:val="71"/>
   </w:num>
   <w:num w:numId="3" w16cid:durableId="204753465">
-    <w:abstractNumId w:val="45"/>
+    <w:abstractNumId w:val="46"/>
   </w:num>
   <w:num w:numId="4" w16cid:durableId="1033921066">
-    <w:abstractNumId w:val="66"/>
+    <w:abstractNumId w:val="67"/>
   </w:num>
   <w:num w:numId="5" w16cid:durableId="314533305">
-    <w:abstractNumId w:val="53"/>
+    <w:abstractNumId w:val="54"/>
   </w:num>
   <w:num w:numId="6" w16cid:durableId="1668509103">
-    <w:abstractNumId w:val="82"/>
+    <w:abstractNumId w:val="83"/>
   </w:num>
   <w:num w:numId="7" w16cid:durableId="1270235281">
-    <w:abstractNumId w:val="90"/>
+    <w:abstractNumId w:val="91"/>
   </w:num>
   <w:num w:numId="8" w16cid:durableId="1068915894">
     <w:abstractNumId w:val="8"/>
@@ -33273,28 +35217,28 @@
     <w:abstractNumId w:val="9"/>
   </w:num>
   <w:num w:numId="10" w16cid:durableId="1860390516">
-    <w:abstractNumId w:val="79"/>
+    <w:abstractNumId w:val="80"/>
   </w:num>
   <w:num w:numId="11" w16cid:durableId="1725106779">
-    <w:abstractNumId w:val="58"/>
+    <w:abstractNumId w:val="59"/>
   </w:num>
   <w:num w:numId="12" w16cid:durableId="1933314044">
-    <w:abstractNumId w:val="77"/>
+    <w:abstractNumId w:val="78"/>
   </w:num>
   <w:num w:numId="13" w16cid:durableId="326521496">
     <w:abstractNumId w:val="13"/>
   </w:num>
   <w:num w:numId="14" w16cid:durableId="2010981270">
-    <w:abstractNumId w:val="102"/>
+    <w:abstractNumId w:val="103"/>
   </w:num>
   <w:num w:numId="15" w16cid:durableId="445388872">
-    <w:abstractNumId w:val="131"/>
+    <w:abstractNumId w:val="133"/>
   </w:num>
   <w:num w:numId="16" w16cid:durableId="775059024">
-    <w:abstractNumId w:val="37"/>
+    <w:abstractNumId w:val="38"/>
   </w:num>
   <w:num w:numId="17" w16cid:durableId="1295022515">
-    <w:abstractNumId w:val="116"/>
+    <w:abstractNumId w:val="118"/>
   </w:num>
   <w:num w:numId="18" w16cid:durableId="1130586831">
     <w:abstractNumId w:val="26"/>
@@ -33303,169 +35247,169 @@
     <w:abstractNumId w:val="24"/>
   </w:num>
   <w:num w:numId="20" w16cid:durableId="130220266">
-    <w:abstractNumId w:val="119"/>
+    <w:abstractNumId w:val="121"/>
   </w:num>
   <w:num w:numId="21" w16cid:durableId="1905145076">
-    <w:abstractNumId w:val="106"/>
+    <w:abstractNumId w:val="108"/>
   </w:num>
   <w:num w:numId="22" w16cid:durableId="351222723">
-    <w:abstractNumId w:val="52"/>
+    <w:abstractNumId w:val="53"/>
   </w:num>
   <w:num w:numId="23" w16cid:durableId="366101969">
-    <w:abstractNumId w:val="98"/>
+    <w:abstractNumId w:val="99"/>
   </w:num>
   <w:num w:numId="24" w16cid:durableId="1125781281">
-    <w:abstractNumId w:val="89"/>
+    <w:abstractNumId w:val="90"/>
   </w:num>
   <w:num w:numId="25" w16cid:durableId="1980187107">
     <w:abstractNumId w:val="20"/>
   </w:num>
   <w:num w:numId="26" w16cid:durableId="650644008">
-    <w:abstractNumId w:val="128"/>
+    <w:abstractNumId w:val="130"/>
   </w:num>
   <w:num w:numId="27" w16cid:durableId="927421509">
-    <w:abstractNumId w:val="91"/>
+    <w:abstractNumId w:val="92"/>
   </w:num>
   <w:num w:numId="28" w16cid:durableId="2136094583">
-    <w:abstractNumId w:val="38"/>
+    <w:abstractNumId w:val="39"/>
   </w:num>
   <w:num w:numId="29" w16cid:durableId="163713911">
-    <w:abstractNumId w:val="107"/>
+    <w:abstractNumId w:val="109"/>
   </w:num>
   <w:num w:numId="30" w16cid:durableId="1795706407">
-    <w:abstractNumId w:val="72"/>
+    <w:abstractNumId w:val="73"/>
   </w:num>
   <w:num w:numId="31" w16cid:durableId="417137057">
-    <w:abstractNumId w:val="51"/>
+    <w:abstractNumId w:val="52"/>
   </w:num>
   <w:num w:numId="32" w16cid:durableId="1486584897">
-    <w:abstractNumId w:val="136"/>
+    <w:abstractNumId w:val="138"/>
   </w:num>
   <w:num w:numId="33" w16cid:durableId="1169754637">
-    <w:abstractNumId w:val="85"/>
+    <w:abstractNumId w:val="86"/>
   </w:num>
   <w:num w:numId="34" w16cid:durableId="1082331889">
-    <w:abstractNumId w:val="69"/>
+    <w:abstractNumId w:val="70"/>
   </w:num>
   <w:num w:numId="35" w16cid:durableId="2104495662">
-    <w:abstractNumId w:val="33"/>
+    <w:abstractNumId w:val="34"/>
   </w:num>
   <w:num w:numId="36" w16cid:durableId="900948418">
     <w:abstractNumId w:val="18"/>
   </w:num>
   <w:num w:numId="37" w16cid:durableId="735935560">
-    <w:abstractNumId w:val="129"/>
+    <w:abstractNumId w:val="131"/>
   </w:num>
   <w:num w:numId="38" w16cid:durableId="177236325">
-    <w:abstractNumId w:val="48"/>
+    <w:abstractNumId w:val="49"/>
   </w:num>
   <w:num w:numId="39" w16cid:durableId="788624">
     <w:abstractNumId w:val="29"/>
   </w:num>
   <w:num w:numId="40" w16cid:durableId="1897277996">
-    <w:abstractNumId w:val="99"/>
+    <w:abstractNumId w:val="100"/>
   </w:num>
   <w:num w:numId="41" w16cid:durableId="821385345">
-    <w:abstractNumId w:val="57"/>
+    <w:abstractNumId w:val="58"/>
   </w:num>
   <w:num w:numId="42" w16cid:durableId="440884988">
     <w:abstractNumId w:val="28"/>
   </w:num>
   <w:num w:numId="43" w16cid:durableId="279338713">
-    <w:abstractNumId w:val="112"/>
+    <w:abstractNumId w:val="114"/>
   </w:num>
   <w:num w:numId="44" w16cid:durableId="300966348">
-    <w:abstractNumId w:val="130"/>
+    <w:abstractNumId w:val="132"/>
   </w:num>
   <w:num w:numId="45" w16cid:durableId="877863870">
-    <w:abstractNumId w:val="63"/>
+    <w:abstractNumId w:val="64"/>
   </w:num>
   <w:num w:numId="46" w16cid:durableId="1300115906">
     <w:abstractNumId w:val="15"/>
   </w:num>
   <w:num w:numId="47" w16cid:durableId="719406604">
-    <w:abstractNumId w:val="59"/>
+    <w:abstractNumId w:val="60"/>
   </w:num>
   <w:num w:numId="48" w16cid:durableId="582180082">
     <w:abstractNumId w:val="6"/>
   </w:num>
   <w:num w:numId="49" w16cid:durableId="1316690410">
-    <w:abstractNumId w:val="80"/>
+    <w:abstractNumId w:val="81"/>
   </w:num>
   <w:num w:numId="50" w16cid:durableId="1111557819">
-    <w:abstractNumId w:val="50"/>
+    <w:abstractNumId w:val="51"/>
   </w:num>
   <w:num w:numId="51" w16cid:durableId="2001155960">
-    <w:abstractNumId w:val="92"/>
+    <w:abstractNumId w:val="93"/>
   </w:num>
   <w:num w:numId="52" w16cid:durableId="621155179">
-    <w:abstractNumId w:val="101"/>
+    <w:abstractNumId w:val="102"/>
   </w:num>
   <w:num w:numId="53" w16cid:durableId="716785273">
-    <w:abstractNumId w:val="105"/>
+    <w:abstractNumId w:val="107"/>
   </w:num>
   <w:num w:numId="54" w16cid:durableId="80030908">
-    <w:abstractNumId w:val="95"/>
+    <w:abstractNumId w:val="96"/>
   </w:num>
   <w:num w:numId="55" w16cid:durableId="701125135">
     <w:abstractNumId w:val="25"/>
   </w:num>
   <w:num w:numId="56" w16cid:durableId="1691643461">
-    <w:abstractNumId w:val="35"/>
+    <w:abstractNumId w:val="36"/>
   </w:num>
   <w:num w:numId="57" w16cid:durableId="1299994045">
-    <w:abstractNumId w:val="46"/>
+    <w:abstractNumId w:val="47"/>
   </w:num>
   <w:num w:numId="58" w16cid:durableId="1548565914">
-    <w:abstractNumId w:val="134"/>
+    <w:abstractNumId w:val="136"/>
   </w:num>
   <w:num w:numId="59" w16cid:durableId="769468454">
-    <w:abstractNumId w:val="64"/>
+    <w:abstractNumId w:val="65"/>
   </w:num>
   <w:num w:numId="60" w16cid:durableId="1688479437">
     <w:abstractNumId w:val="7"/>
   </w:num>
   <w:num w:numId="61" w16cid:durableId="1336032879">
-    <w:abstractNumId w:val="67"/>
+    <w:abstractNumId w:val="68"/>
   </w:num>
   <w:num w:numId="62" w16cid:durableId="1931771862">
-    <w:abstractNumId w:val="86"/>
+    <w:abstractNumId w:val="87"/>
   </w:num>
   <w:num w:numId="63" w16cid:durableId="492455653">
-    <w:abstractNumId w:val="122"/>
+    <w:abstractNumId w:val="124"/>
   </w:num>
   <w:num w:numId="64" w16cid:durableId="1567757765">
-    <w:abstractNumId w:val="88"/>
+    <w:abstractNumId w:val="89"/>
   </w:num>
   <w:num w:numId="65" w16cid:durableId="1111779313">
-    <w:abstractNumId w:val="60"/>
+    <w:abstractNumId w:val="61"/>
   </w:num>
   <w:num w:numId="66" w16cid:durableId="583493794">
-    <w:abstractNumId w:val="125"/>
+    <w:abstractNumId w:val="127"/>
   </w:num>
   <w:num w:numId="67" w16cid:durableId="1335689356">
-    <w:abstractNumId w:val="81"/>
+    <w:abstractNumId w:val="82"/>
   </w:num>
   <w:num w:numId="68" w16cid:durableId="1662079372">
     <w:abstractNumId w:val="16"/>
   </w:num>
   <w:num w:numId="69" w16cid:durableId="128280254">
-    <w:abstractNumId w:val="32"/>
+    <w:abstractNumId w:val="33"/>
   </w:num>
   <w:num w:numId="70" w16cid:durableId="467552738">
-    <w:abstractNumId w:val="36"/>
+    <w:abstractNumId w:val="37"/>
   </w:num>
   <w:num w:numId="71" w16cid:durableId="529954783">
-    <w:abstractNumId w:val="73"/>
+    <w:abstractNumId w:val="74"/>
   </w:num>
   <w:num w:numId="72" w16cid:durableId="783770187">
     <w:abstractNumId w:val="30"/>
   </w:num>
   <w:num w:numId="73" w16cid:durableId="2133787749">
-    <w:abstractNumId w:val="71"/>
+    <w:abstractNumId w:val="72"/>
   </w:num>
   <w:num w:numId="74" w16cid:durableId="1090463135">
-    <w:abstractNumId w:val="127"/>
+    <w:abstractNumId w:val="129"/>
   </w:num>
   <w:num w:numId="75" w16cid:durableId="821584307">
     <w:abstractNumId w:val="27"/>
@@ -33474,109 +35418,109 @@
     <w:abstractNumId w:val="10"/>
   </w:num>
   <w:num w:numId="77" w16cid:durableId="325058860">
-    <w:abstractNumId w:val="103"/>
+    <w:abstractNumId w:val="104"/>
   </w:num>
   <w:num w:numId="78" w16cid:durableId="1193374877">
     <w:abstractNumId w:val="11"/>
   </w:num>
   <w:num w:numId="79" w16cid:durableId="815803097">
-    <w:abstractNumId w:val="117"/>
+    <w:abstractNumId w:val="119"/>
   </w:num>
   <w:num w:numId="80" w16cid:durableId="1051730883">
-    <w:abstractNumId w:val="124"/>
+    <w:abstractNumId w:val="126"/>
   </w:num>
   <w:num w:numId="81" w16cid:durableId="742605711">
-    <w:abstractNumId w:val="111"/>
+    <w:abstractNumId w:val="113"/>
   </w:num>
   <w:num w:numId="82" w16cid:durableId="1985772832">
-    <w:abstractNumId w:val="115"/>
+    <w:abstractNumId w:val="117"/>
   </w:num>
   <w:num w:numId="83" w16cid:durableId="1865092739">
     <w:abstractNumId w:val="5"/>
   </w:num>
   <w:num w:numId="84" w16cid:durableId="57559803">
-    <w:abstractNumId w:val="100"/>
+    <w:abstractNumId w:val="101"/>
   </w:num>
   <w:num w:numId="85" w16cid:durableId="987133407">
-    <w:abstractNumId w:val="93"/>
+    <w:abstractNumId w:val="94"/>
   </w:num>
   <w:num w:numId="86" w16cid:durableId="1752313317">
-    <w:abstractNumId w:val="110"/>
+    <w:abstractNumId w:val="112"/>
   </w:num>
   <w:num w:numId="87" w16cid:durableId="1569221538">
-    <w:abstractNumId w:val="39"/>
+    <w:abstractNumId w:val="40"/>
   </w:num>
   <w:num w:numId="88" w16cid:durableId="545878369">
-    <w:abstractNumId w:val="62"/>
+    <w:abstractNumId w:val="63"/>
   </w:num>
   <w:num w:numId="89" w16cid:durableId="1392117049">
-    <w:abstractNumId w:val="68"/>
+    <w:abstractNumId w:val="69"/>
   </w:num>
   <w:num w:numId="90" w16cid:durableId="1549949915">
-    <w:abstractNumId w:val="56"/>
+    <w:abstractNumId w:val="57"/>
   </w:num>
   <w:num w:numId="91" w16cid:durableId="1834953883">
-    <w:abstractNumId w:val="74"/>
+    <w:abstractNumId w:val="75"/>
   </w:num>
   <w:num w:numId="92" w16cid:durableId="1725135787">
     <w:abstractNumId w:val="14"/>
   </w:num>
   <w:num w:numId="93" w16cid:durableId="1800339618">
-    <w:abstractNumId w:val="97"/>
+    <w:abstractNumId w:val="98"/>
   </w:num>
   <w:num w:numId="94" w16cid:durableId="224294743">
-    <w:abstractNumId w:val="126"/>
+    <w:abstractNumId w:val="128"/>
   </w:num>
   <w:num w:numId="95" w16cid:durableId="1516310169">
-    <w:abstractNumId w:val="121"/>
+    <w:abstractNumId w:val="123"/>
   </w:num>
   <w:num w:numId="96" w16cid:durableId="1648893613">
     <w:abstractNumId w:val="4"/>
   </w:num>
   <w:num w:numId="97" w16cid:durableId="192152157">
-    <w:abstractNumId w:val="96"/>
+    <w:abstractNumId w:val="97"/>
   </w:num>
   <w:num w:numId="98" w16cid:durableId="1216694547">
-    <w:abstractNumId w:val="44"/>
+    <w:abstractNumId w:val="45"/>
   </w:num>
   <w:num w:numId="99" w16cid:durableId="54395124">
-    <w:abstractNumId w:val="42"/>
+    <w:abstractNumId w:val="43"/>
   </w:num>
   <w:num w:numId="100" w16cid:durableId="803274895">
+    <w:abstractNumId w:val="56"/>
+  </w:num>
+  <w:num w:numId="101" w16cid:durableId="1375958156">
+    <w:abstractNumId w:val="35"/>
+  </w:num>
+  <w:num w:numId="102" w16cid:durableId="2033919214">
+    <w:abstractNumId w:val="76"/>
+  </w:num>
+  <w:num w:numId="103" w16cid:durableId="1053575878">
     <w:abstractNumId w:val="55"/>
   </w:num>
-  <w:num w:numId="101" w16cid:durableId="1375958156">
-    <w:abstractNumId w:val="34"/>
-  </w:num>
-  <w:num w:numId="102" w16cid:durableId="2033919214">
-    <w:abstractNumId w:val="75"/>
-  </w:num>
-  <w:num w:numId="103" w16cid:durableId="1053575878">
-    <w:abstractNumId w:val="54"/>
-  </w:num>
   <w:num w:numId="104" w16cid:durableId="1045106512">
-    <w:abstractNumId w:val="40"/>
+    <w:abstractNumId w:val="41"/>
   </w:num>
   <w:num w:numId="105" w16cid:durableId="1814328475">
     <w:abstractNumId w:val="0"/>
   </w:num>
   <w:num w:numId="106" w16cid:durableId="1229656796">
-    <w:abstractNumId w:val="65"/>
+    <w:abstractNumId w:val="66"/>
   </w:num>
   <w:num w:numId="107" w16cid:durableId="2116248440">
-    <w:abstractNumId w:val="49"/>
+    <w:abstractNumId w:val="50"/>
   </w:num>
   <w:num w:numId="108" w16cid:durableId="1637836932">
     <w:abstractNumId w:val="2"/>
   </w:num>
   <w:num w:numId="109" w16cid:durableId="818614539">
-    <w:abstractNumId w:val="118"/>
+    <w:abstractNumId w:val="120"/>
   </w:num>
   <w:num w:numId="110" w16cid:durableId="505749528">
     <w:abstractNumId w:val="1"/>
   </w:num>
   <w:num w:numId="111" w16cid:durableId="740567879">
-    <w:abstractNumId w:val="135"/>
+    <w:abstractNumId w:val="137"/>
   </w:num>
   <w:num w:numId="112" w16cid:durableId="1297837039">
     <w:abstractNumId w:val="3"/>
@@ -33588,73 +35532,82 @@
     <w:abstractNumId w:val="19"/>
   </w:num>
   <w:num w:numId="115" w16cid:durableId="917251997">
-    <w:abstractNumId w:val="133"/>
+    <w:abstractNumId w:val="135"/>
   </w:num>
   <w:num w:numId="116" w16cid:durableId="2126919409">
-    <w:abstractNumId w:val="113"/>
+    <w:abstractNumId w:val="115"/>
   </w:num>
   <w:num w:numId="117" w16cid:durableId="1168327765">
-    <w:abstractNumId w:val="43"/>
+    <w:abstractNumId w:val="44"/>
   </w:num>
   <w:num w:numId="118" w16cid:durableId="1923296152">
-    <w:abstractNumId w:val="61"/>
+    <w:abstractNumId w:val="62"/>
   </w:num>
   <w:num w:numId="119" w16cid:durableId="937058826">
     <w:abstractNumId w:val="21"/>
   </w:num>
   <w:num w:numId="120" w16cid:durableId="2019623853">
-    <w:abstractNumId w:val="123"/>
+    <w:abstractNumId w:val="125"/>
   </w:num>
   <w:num w:numId="121" w16cid:durableId="1334604842">
-    <w:abstractNumId w:val="47"/>
+    <w:abstractNumId w:val="48"/>
   </w:num>
   <w:num w:numId="122" w16cid:durableId="343944172">
-    <w:abstractNumId w:val="87"/>
+    <w:abstractNumId w:val="88"/>
   </w:num>
   <w:num w:numId="123" w16cid:durableId="1062867832">
-    <w:abstractNumId w:val="76"/>
+    <w:abstractNumId w:val="77"/>
   </w:num>
   <w:num w:numId="124" w16cid:durableId="1205871176">
     <w:abstractNumId w:val="23"/>
   </w:num>
   <w:num w:numId="125" w16cid:durableId="1544636079">
-    <w:abstractNumId w:val="84"/>
+    <w:abstractNumId w:val="85"/>
   </w:num>
   <w:num w:numId="126" w16cid:durableId="224492955">
-    <w:abstractNumId w:val="109"/>
+    <w:abstractNumId w:val="111"/>
   </w:num>
   <w:num w:numId="127" w16cid:durableId="1542933219">
-    <w:abstractNumId w:val="108"/>
+    <w:abstractNumId w:val="110"/>
   </w:num>
   <w:num w:numId="128" w16cid:durableId="1867598127">
     <w:abstractNumId w:val="31"/>
   </w:num>
   <w:num w:numId="129" w16cid:durableId="253563084">
-    <w:abstractNumId w:val="120"/>
+    <w:abstractNumId w:val="122"/>
   </w:num>
   <w:num w:numId="130" w16cid:durableId="2105489346">
     <w:abstractNumId w:val="17"/>
   </w:num>
   <w:num w:numId="131" w16cid:durableId="559944851">
-    <w:abstractNumId w:val="78"/>
+    <w:abstractNumId w:val="79"/>
   </w:num>
   <w:num w:numId="132" w16cid:durableId="468205473">
-    <w:abstractNumId w:val="132"/>
+    <w:abstractNumId w:val="134"/>
   </w:num>
   <w:num w:numId="133" w16cid:durableId="780564003">
-    <w:abstractNumId w:val="41"/>
+    <w:abstractNumId w:val="42"/>
   </w:num>
   <w:num w:numId="134" w16cid:durableId="1555236582">
-    <w:abstractNumId w:val="114"/>
+    <w:abstractNumId w:val="116"/>
   </w:num>
   <w:num w:numId="135" w16cid:durableId="589124219">
-    <w:abstractNumId w:val="83"/>
+    <w:abstractNumId w:val="84"/>
   </w:num>
   <w:num w:numId="136" w16cid:durableId="1981954507">
-    <w:abstractNumId w:val="94"/>
+    <w:abstractNumId w:val="95"/>
   </w:num>
   <w:num w:numId="137" w16cid:durableId="934628821">
-    <w:abstractNumId w:val="104"/>
+    <w:abstractNumId w:val="106"/>
+  </w:num>
+  <w:num w:numId="138" w16cid:durableId="45105127">
+    <w:abstractNumId w:val="32"/>
+  </w:num>
+  <w:num w:numId="139" w16cid:durableId="719865279">
+    <w:abstractNumId w:val="139"/>
+  </w:num>
+  <w:num w:numId="140" w16cid:durableId="622541928">
+    <w:abstractNumId w:val="105"/>
   </w:num>
   <w:numIdMacAtCleanup w:val="30"/>
 </w:numbering>

</xml_diff>

<commit_message>
watched lecture 12-9: learned more about commonjs module
</commit_message>
<xml_diff>
--- a/L2_notes.docx
+++ b/L2_notes.docx
@@ -12670,7 +12670,29 @@
           <w:sz w:val="28"/>
           <w:szCs w:val="28"/>
         </w:rPr>
-        <w:t xml:space="preserve">For example, if you declare let myVariable = 10;, myVariable will </w:t>
+        <w:t xml:space="preserve">For example, if you declare </w:t>
+      </w:r>
+      <w:r>
+        <w:rPr>
+          <w:rStyle w:val="codesnippetfinalChar"/>
+        </w:rPr>
+        <w:t>let myVariable = 10;</w:t>
+      </w:r>
+      <w:r>
+        <w:rPr>
+          <w:rFonts w:ascii="Segoe UI Emoji" w:hAnsi="Segoe UI Emoji" w:cs="Segoe UI Emoji"/>
+          <w:sz w:val="28"/>
+          <w:szCs w:val="28"/>
+        </w:rPr>
+        <w:t xml:space="preserve"> </w:t>
+      </w:r>
+      <w:r>
+        <w:rPr>
+          <w:rFonts w:ascii="Segoe UI Emoji" w:hAnsi="Segoe UI Emoji" w:cs="Segoe UI Emoji"/>
+          <w:sz w:val="28"/>
+          <w:szCs w:val="28"/>
+        </w:rPr>
+        <w:t xml:space="preserve">, myVariable will </w:t>
       </w:r>
       <w:r>
         <w:rPr>
@@ -13992,16 +14014,6 @@
       <w:pPr>
         <w:jc w:val="both"/>
         <w:rPr>
-          <w:rFonts w:ascii="Segoe UI Emoji" w:hAnsi="Segoe UI Emoji" w:cs="Segoe UI Emoji"/>
-          <w:sz w:val="28"/>
-          <w:szCs w:val="28"/>
-        </w:rPr>
-      </w:pPr>
-    </w:p>
-    <w:p>
-      <w:pPr>
-        <w:jc w:val="both"/>
-        <w:rPr>
           <w:rFonts w:ascii="Arial" w:hAnsi="Arial" w:cs="Arial"/>
           <w:b/>
           <w:bCs/>
@@ -14019,6 +14031,99 @@
           <w:sz w:val="28"/>
           <w:szCs w:val="28"/>
         </w:rPr>
+        <w:t>Lecture 12-</w:t>
+      </w:r>
+      <w:r>
+        <w:rPr>
+          <w:rFonts w:ascii="Arial" w:hAnsi="Arial" w:cs="Arial"/>
+          <w:b/>
+          <w:bCs/>
+          <w:color w:val="EE0000"/>
+          <w:sz w:val="28"/>
+          <w:szCs w:val="28"/>
+        </w:rPr>
+        <w:t>9</w:t>
+      </w:r>
+      <w:r>
+        <w:rPr>
+          <w:rFonts w:ascii="Arial" w:hAnsi="Arial" w:cs="Arial"/>
+          <w:b/>
+          <w:bCs/>
+          <w:color w:val="EE0000"/>
+          <w:sz w:val="28"/>
+          <w:szCs w:val="28"/>
+        </w:rPr>
+        <w:t xml:space="preserve">: </w:t>
+      </w:r>
+      <w:r>
+        <w:rPr>
+          <w:rFonts w:ascii="Arial" w:hAnsi="Arial" w:cs="Arial"/>
+          <w:b/>
+          <w:bCs/>
+          <w:color w:val="EE0000"/>
+          <w:sz w:val="28"/>
+          <w:szCs w:val="28"/>
+        </w:rPr>
+        <w:t>Explore commonjs Module</w:t>
+      </w:r>
+    </w:p>
+    <w:p>
+      <w:pPr>
+        <w:jc w:val="both"/>
+        <w:rPr>
+          <w:rFonts w:ascii="Segoe UI Emoji" w:hAnsi="Segoe UI Emoji" w:cs="Segoe UI Emoji"/>
+          <w:sz w:val="28"/>
+          <w:szCs w:val="28"/>
+        </w:rPr>
+      </w:pPr>
+      <w:r>
+        <w:rPr>
+          <w:rFonts w:ascii="Segoe UI Emoji" w:hAnsi="Segoe UI Emoji" w:cs="Segoe UI Emoji"/>
+          <w:sz w:val="28"/>
+          <w:szCs w:val="28"/>
+        </w:rPr>
+        <w:t>The Event Loop: Orchestrating Node.js's Concurrency</w:t>
+      </w:r>
+    </w:p>
+    <w:p>
+      <w:pPr>
+        <w:jc w:val="both"/>
+        <w:rPr>
+          <w:rFonts w:ascii="Segoe UI Emoji" w:hAnsi="Segoe UI Emoji" w:cs="Segoe UI Emoji"/>
+          <w:sz w:val="28"/>
+          <w:szCs w:val="28"/>
+        </w:rPr>
+      </w:pPr>
+      <w:r>
+        <w:rPr>
+          <w:rFonts w:ascii="Segoe UI Emoji" w:hAnsi="Segoe UI Emoji" w:cs="Segoe UI Emoji"/>
+          <w:sz w:val="28"/>
+          <w:szCs w:val="28"/>
+        </w:rPr>
+        <w:t>As we know, Node.js is a single</w:t>
+      </w:r>
+    </w:p>
+    <w:p>
+      <w:pPr>
+        <w:jc w:val="both"/>
+        <w:rPr>
+          <w:rFonts w:ascii="Arial" w:hAnsi="Arial" w:cs="Arial"/>
+          <w:b/>
+          <w:bCs/>
+          <w:color w:val="EE0000"/>
+          <w:sz w:val="28"/>
+          <w:szCs w:val="28"/>
+        </w:rPr>
+      </w:pPr>
+      <w:r>
+        <w:rPr>
+          <w:rFonts w:ascii="Arial" w:hAnsi="Arial" w:cs="Arial"/>
+          <w:b/>
+          <w:bCs/>
+          <w:color w:val="EE0000"/>
+          <w:sz w:val="28"/>
+          <w:szCs w:val="28"/>
+        </w:rPr>
         <w:t>Q</w:t>
       </w:r>
       <w:r>
@@ -14148,7 +14253,16 @@
           <w:sz w:val="28"/>
           <w:szCs w:val="28"/>
         </w:rPr>
-        <w:t>, but with one key difference: it only persists data for the duration of the page session. A session ends when the browser or tab is closed. It is typically used for storing temporary data that only needs to be available during a single session.</w:t>
+        <w:t xml:space="preserve">, but with one key difference: it only persists data for the duration of the page session. A session ends when the browser </w:t>
+      </w:r>
+      <w:r>
+        <w:rPr>
+          <w:rFonts w:ascii="Arial" w:hAnsi="Arial" w:cs="Arial"/>
+          <w:sz w:val="28"/>
+          <w:szCs w:val="28"/>
+        </w:rPr>
+        <w:lastRenderedPageBreak/>
+        <w:t>or tab is closed. It is typically used for storing temporary data that only needs to be available during a single session.</w:t>
       </w:r>
       <w:r>
         <w:rPr>
@@ -14198,7 +14312,6 @@
           <w:b w:val="0"/>
           <w:bCs w:val="0"/>
         </w:rPr>
-        <w:lastRenderedPageBreak/>
         <w:t>let theme = sessionStorage.getItem('theme');</w:t>
       </w:r>
     </w:p>
@@ -15045,6 +15158,7 @@
           <w:sz w:val="28"/>
           <w:szCs w:val="28"/>
         </w:rPr>
+        <w:lastRenderedPageBreak/>
         <w:t>Simplicity</w:t>
       </w:r>
       <w:r>
@@ -15175,7 +15289,6 @@
           <w:sz w:val="28"/>
           <w:szCs w:val="28"/>
         </w:rPr>
-        <w:lastRenderedPageBreak/>
         <w:t>Answer:</w:t>
       </w:r>
       <w:r>

</xml_diff>

<commit_message>
watched lecture 12-9: learned about common js module
</commit_message>
<xml_diff>
--- a/L2_notes.docx
+++ b/L2_notes.docx
@@ -14082,25 +14082,1189 @@
           <w:sz w:val="28"/>
           <w:szCs w:val="28"/>
         </w:rPr>
-        <w:t>The Event Loop: Orchestrating Node.js's Concurrency</w:t>
-      </w:r>
-    </w:p>
-    <w:p>
-      <w:pPr>
-        <w:jc w:val="both"/>
-        <w:rPr>
-          <w:rFonts w:ascii="Segoe UI Emoji" w:hAnsi="Segoe UI Emoji" w:cs="Segoe UI Emoji"/>
-          <w:sz w:val="28"/>
-          <w:szCs w:val="28"/>
-        </w:rPr>
-      </w:pPr>
-      <w:r>
-        <w:rPr>
-          <w:rFonts w:ascii="Segoe UI Emoji" w:hAnsi="Segoe UI Emoji" w:cs="Segoe UI Emoji"/>
-          <w:sz w:val="28"/>
-          <w:szCs w:val="28"/>
-        </w:rPr>
-        <w:t>As we know, Node.js is a single</w:t>
+        <w:t xml:space="preserve">Let's explore </w:t>
+      </w:r>
+      <w:r>
+        <w:rPr>
+          <w:rFonts w:ascii="Segoe UI Emoji" w:hAnsi="Segoe UI Emoji" w:cs="Segoe UI Emoji"/>
+          <w:b/>
+          <w:bCs/>
+          <w:sz w:val="28"/>
+          <w:szCs w:val="28"/>
+        </w:rPr>
+        <w:t>CommonJS</w:t>
+      </w:r>
+      <w:r>
+        <w:rPr>
+          <w:rFonts w:ascii="Segoe UI Emoji" w:hAnsi="Segoe UI Emoji" w:cs="Segoe UI Emoji"/>
+          <w:sz w:val="28"/>
+          <w:szCs w:val="28"/>
+        </w:rPr>
+        <w:t xml:space="preserve"> and </w:t>
+      </w:r>
+      <w:r>
+        <w:rPr>
+          <w:rFonts w:ascii="Segoe UI Emoji" w:hAnsi="Segoe UI Emoji" w:cs="Segoe UI Emoji"/>
+          <w:b/>
+          <w:bCs/>
+          <w:sz w:val="28"/>
+          <w:szCs w:val="28"/>
+        </w:rPr>
+        <w:t>Local Modules</w:t>
+      </w:r>
+      <w:r>
+        <w:rPr>
+          <w:rFonts w:ascii="Segoe UI Emoji" w:hAnsi="Segoe UI Emoji" w:cs="Segoe UI Emoji"/>
+          <w:sz w:val="28"/>
+          <w:szCs w:val="28"/>
+        </w:rPr>
+        <w:t xml:space="preserve"> in Node.js, focusing on how you create and use your own code modules.</w:t>
+      </w:r>
+    </w:p>
+    <w:p>
+      <w:pPr>
+        <w:jc w:val="both"/>
+        <w:rPr>
+          <w:rFonts w:ascii="Segoe UI Emoji" w:hAnsi="Segoe UI Emoji" w:cs="Segoe UI Emoji"/>
+          <w:sz w:val="28"/>
+          <w:szCs w:val="28"/>
+        </w:rPr>
+      </w:pPr>
+      <w:r>
+        <w:rPr>
+          <w:rFonts w:ascii="Segoe UI Emoji" w:hAnsi="Segoe UI Emoji" w:cs="Segoe UI Emoji"/>
+          <w:sz w:val="28"/>
+          <w:szCs w:val="28"/>
+        </w:rPr>
+        <w:pict w14:anchorId="592A93E5">
+          <v:rect id="_x0000_i1146" style="width:0;height:1.5pt" o:hralign="center" o:hrstd="t" o:hr="t" fillcolor="#a0a0a0" stroked="f"/>
+        </w:pict>
+      </w:r>
+    </w:p>
+    <w:p>
+      <w:pPr>
+        <w:jc w:val="both"/>
+        <w:rPr>
+          <w:rFonts w:ascii="Segoe UI Emoji" w:hAnsi="Segoe UI Emoji" w:cs="Segoe UI Emoji"/>
+          <w:b/>
+          <w:bCs/>
+          <w:sz w:val="28"/>
+          <w:szCs w:val="28"/>
+        </w:rPr>
+      </w:pPr>
+      <w:r>
+        <w:rPr>
+          <w:rFonts w:ascii="Segoe UI Emoji" w:hAnsi="Segoe UI Emoji" w:cs="Segoe UI Emoji"/>
+          <w:b/>
+          <w:bCs/>
+          <w:sz w:val="28"/>
+          <w:szCs w:val="28"/>
+        </w:rPr>
+        <w:t>Understanding Local Modules in Node.js</w:t>
+      </w:r>
+    </w:p>
+    <w:p>
+      <w:pPr>
+        <w:jc w:val="both"/>
+        <w:rPr>
+          <w:rFonts w:ascii="Segoe UI Emoji" w:hAnsi="Segoe UI Emoji" w:cs="Segoe UI Emoji"/>
+          <w:sz w:val="28"/>
+          <w:szCs w:val="28"/>
+        </w:rPr>
+      </w:pPr>
+      <w:r>
+        <w:rPr>
+          <w:rFonts w:ascii="Segoe UI Emoji" w:hAnsi="Segoe UI Emoji" w:cs="Segoe UI Emoji"/>
+          <w:sz w:val="28"/>
+          <w:szCs w:val="28"/>
+        </w:rPr>
+        <w:t>In Node.js, we primarily encounter three types of modules:</w:t>
+      </w:r>
+    </w:p>
+    <w:p>
+      <w:pPr>
+        <w:numPr>
+          <w:ilvl w:val="0"/>
+          <w:numId w:val="141"/>
+        </w:numPr>
+        <w:jc w:val="both"/>
+        <w:rPr>
+          <w:rFonts w:ascii="Segoe UI Emoji" w:hAnsi="Segoe UI Emoji" w:cs="Segoe UI Emoji"/>
+          <w:sz w:val="28"/>
+          <w:szCs w:val="28"/>
+        </w:rPr>
+      </w:pPr>
+      <w:r>
+        <w:rPr>
+          <w:rFonts w:ascii="Segoe UI Emoji" w:hAnsi="Segoe UI Emoji" w:cs="Segoe UI Emoji"/>
+          <w:b/>
+          <w:bCs/>
+          <w:sz w:val="28"/>
+          <w:szCs w:val="28"/>
+        </w:rPr>
+        <w:lastRenderedPageBreak/>
+        <w:t>Local Modules:</w:t>
+      </w:r>
+      <w:r>
+        <w:rPr>
+          <w:rFonts w:ascii="Segoe UI Emoji" w:hAnsi="Segoe UI Emoji" w:cs="Segoe UI Emoji"/>
+          <w:sz w:val="28"/>
+          <w:szCs w:val="28"/>
+        </w:rPr>
+        <w:t xml:space="preserve"> Modules we write ourselves for our specific project.</w:t>
+      </w:r>
+    </w:p>
+    <w:p>
+      <w:pPr>
+        <w:numPr>
+          <w:ilvl w:val="0"/>
+          <w:numId w:val="141"/>
+        </w:numPr>
+        <w:jc w:val="both"/>
+        <w:rPr>
+          <w:rFonts w:ascii="Segoe UI Emoji" w:hAnsi="Segoe UI Emoji" w:cs="Segoe UI Emoji"/>
+          <w:sz w:val="28"/>
+          <w:szCs w:val="28"/>
+        </w:rPr>
+      </w:pPr>
+      <w:r>
+        <w:rPr>
+          <w:rFonts w:ascii="Segoe UI Emoji" w:hAnsi="Segoe UI Emoji" w:cs="Segoe UI Emoji"/>
+          <w:b/>
+          <w:bCs/>
+          <w:sz w:val="28"/>
+          <w:szCs w:val="28"/>
+        </w:rPr>
+        <w:t>Built-in Modules:</w:t>
+      </w:r>
+      <w:r>
+        <w:rPr>
+          <w:rFonts w:ascii="Segoe UI Emoji" w:hAnsi="Segoe UI Emoji" w:cs="Segoe UI Emoji"/>
+          <w:sz w:val="28"/>
+          <w:szCs w:val="28"/>
+        </w:rPr>
+        <w:t xml:space="preserve"> Modules provided by Node.js itself (e.g., fs, http).</w:t>
+      </w:r>
+    </w:p>
+    <w:p>
+      <w:pPr>
+        <w:numPr>
+          <w:ilvl w:val="0"/>
+          <w:numId w:val="141"/>
+        </w:numPr>
+        <w:jc w:val="both"/>
+        <w:rPr>
+          <w:rFonts w:ascii="Segoe UI Emoji" w:hAnsi="Segoe UI Emoji" w:cs="Segoe UI Emoji"/>
+          <w:sz w:val="28"/>
+          <w:szCs w:val="28"/>
+        </w:rPr>
+      </w:pPr>
+      <w:r>
+        <w:rPr>
+          <w:rFonts w:ascii="Segoe UI Emoji" w:hAnsi="Segoe UI Emoji" w:cs="Segoe UI Emoji"/>
+          <w:b/>
+          <w:bCs/>
+          <w:sz w:val="28"/>
+          <w:szCs w:val="28"/>
+        </w:rPr>
+        <w:t>Third-party Modules:</w:t>
+      </w:r>
+      <w:r>
+        <w:rPr>
+          <w:rFonts w:ascii="Segoe UI Emoji" w:hAnsi="Segoe UI Emoji" w:cs="Segoe UI Emoji"/>
+          <w:sz w:val="28"/>
+          <w:szCs w:val="28"/>
+        </w:rPr>
+        <w:t xml:space="preserve"> Modules created by other developers and installed via npm (e.g., express).</w:t>
+      </w:r>
+    </w:p>
+    <w:p>
+      <w:pPr>
+        <w:jc w:val="both"/>
+        <w:rPr>
+          <w:rFonts w:ascii="Segoe UI Emoji" w:hAnsi="Segoe UI Emoji" w:cs="Segoe UI Emoji"/>
+          <w:sz w:val="28"/>
+          <w:szCs w:val="28"/>
+        </w:rPr>
+      </w:pPr>
+      <w:r>
+        <w:rPr>
+          <w:rFonts w:ascii="Segoe UI Emoji" w:hAnsi="Segoe UI Emoji" w:cs="Segoe UI Emoji"/>
+          <w:sz w:val="28"/>
+          <w:szCs w:val="28"/>
+        </w:rPr>
+        <w:t xml:space="preserve">A </w:t>
+      </w:r>
+      <w:r>
+        <w:rPr>
+          <w:rFonts w:ascii="Segoe UI Emoji" w:hAnsi="Segoe UI Emoji" w:cs="Segoe UI Emoji"/>
+          <w:b/>
+          <w:bCs/>
+          <w:sz w:val="28"/>
+          <w:szCs w:val="28"/>
+        </w:rPr>
+        <w:t>local module</w:t>
+      </w:r>
+      <w:r>
+        <w:rPr>
+          <w:rFonts w:ascii="Segoe UI Emoji" w:hAnsi="Segoe UI Emoji" w:cs="Segoe UI Emoji"/>
+          <w:sz w:val="28"/>
+          <w:szCs w:val="28"/>
+        </w:rPr>
+        <w:t xml:space="preserve"> is essentially a piece of code written in one file that you want to make available and reusable in other files within your project. When you "export" code from a file, you make it accessible to the "outside world" (other files). That file then acts as a module.</w:t>
+      </w:r>
+    </w:p>
+    <w:p>
+      <w:pPr>
+        <w:jc w:val="both"/>
+        <w:rPr>
+          <w:rFonts w:ascii="Segoe UI Emoji" w:hAnsi="Segoe UI Emoji" w:cs="Segoe UI Emoji"/>
+          <w:sz w:val="28"/>
+          <w:szCs w:val="28"/>
+        </w:rPr>
+      </w:pPr>
+      <w:r>
+        <w:rPr>
+          <w:rFonts w:ascii="Segoe UI Emoji" w:hAnsi="Segoe UI Emoji" w:cs="Segoe UI Emoji"/>
+          <w:sz w:val="28"/>
+          <w:szCs w:val="28"/>
+        </w:rPr>
+        <w:t>Let's walk through a practical example to understand this.</w:t>
+      </w:r>
+    </w:p>
+    <w:p>
+      <w:pPr>
+        <w:jc w:val="both"/>
+        <w:rPr>
+          <w:rFonts w:ascii="Segoe UI Emoji" w:hAnsi="Segoe UI Emoji" w:cs="Segoe UI Emoji"/>
+          <w:b/>
+          <w:bCs/>
+          <w:sz w:val="28"/>
+          <w:szCs w:val="28"/>
+        </w:rPr>
+      </w:pPr>
+      <w:r>
+        <w:rPr>
+          <w:rFonts w:ascii="Segoe UI Emoji" w:hAnsi="Segoe UI Emoji" w:cs="Segoe UI Emoji"/>
+          <w:b/>
+          <w:bCs/>
+          <w:sz w:val="28"/>
+          <w:szCs w:val="28"/>
+        </w:rPr>
+        <w:t>Scenario: Code in Separate Files</w:t>
+      </w:r>
+    </w:p>
+    <w:p>
+      <w:pPr>
+        <w:jc w:val="both"/>
+        <w:rPr>
+          <w:rFonts w:ascii="Segoe UI Emoji" w:hAnsi="Segoe UI Emoji" w:cs="Segoe UI Emoji"/>
+          <w:sz w:val="28"/>
+          <w:szCs w:val="28"/>
+        </w:rPr>
+      </w:pPr>
+      <w:r>
+        <w:rPr>
+          <w:rFonts w:ascii="Segoe UI Emoji" w:hAnsi="Segoe UI Emoji" w:cs="Segoe UI Emoji"/>
+          <w:sz w:val="28"/>
+          <w:szCs w:val="28"/>
+        </w:rPr>
+        <w:t>Imagine you have two files: file1.js and file2.js.</w:t>
+      </w:r>
+    </w:p>
+    <w:p>
+      <w:pPr>
+        <w:jc w:val="both"/>
+        <w:rPr>
+          <w:rFonts w:ascii="Segoe UI Emoji" w:hAnsi="Segoe UI Emoji" w:cs="Segoe UI Emoji"/>
+          <w:sz w:val="28"/>
+          <w:szCs w:val="28"/>
+        </w:rPr>
+      </w:pPr>
+      <w:r>
+        <w:rPr>
+          <w:rFonts w:ascii="Segoe UI Emoji" w:hAnsi="Segoe UI Emoji" w:cs="Segoe UI Emoji"/>
+          <w:b/>
+          <w:bCs/>
+          <w:sz w:val="28"/>
+          <w:szCs w:val="28"/>
+        </w:rPr>
+        <w:t>file2.js</w:t>
+      </w:r>
+      <w:r>
+        <w:rPr>
+          <w:rFonts w:ascii="Segoe UI Emoji" w:hAnsi="Segoe UI Emoji" w:cs="Segoe UI Emoji"/>
+          <w:b/>
+          <w:bCs/>
+          <w:sz w:val="28"/>
+          <w:szCs w:val="28"/>
+        </w:rPr>
+        <w:t xml:space="preserve">: </w:t>
+      </w:r>
+    </w:p>
+    <w:p>
+      <w:pPr>
+        <w:pStyle w:val="codesnippetfinal"/>
+      </w:pPr>
+      <w:r>
+        <w:t>// file2.js</w:t>
+      </w:r>
+    </w:p>
+    <w:p>
+      <w:pPr>
+        <w:pStyle w:val="codesnippetfinal"/>
+      </w:pPr>
+      <w:r>
+        <w:t>const a = 'Hello';</w:t>
+      </w:r>
+    </w:p>
+    <w:p>
+      <w:pPr>
+        <w:pStyle w:val="codesnippetfinal"/>
+      </w:pPr>
+      <w:r>
+        <w:t>// We want to use 'a' in file1.js</w:t>
+      </w:r>
+    </w:p>
+    <w:p>
+      <w:pPr>
+        <w:jc w:val="both"/>
+        <w:rPr>
+          <w:rFonts w:ascii="Segoe UI Emoji" w:hAnsi="Segoe UI Emoji" w:cs="Segoe UI Emoji"/>
+          <w:sz w:val="28"/>
+          <w:szCs w:val="28"/>
+        </w:rPr>
+      </w:pPr>
+      <w:r>
+        <w:rPr>
+          <w:rFonts w:ascii="Segoe UI Emoji" w:hAnsi="Segoe UI Emoji" w:cs="Segoe UI Emoji"/>
+          <w:b/>
+          <w:bCs/>
+          <w:sz w:val="28"/>
+          <w:szCs w:val="28"/>
+        </w:rPr>
+        <w:t>file1.js</w:t>
+      </w:r>
+      <w:r>
+        <w:rPr>
+          <w:rFonts w:ascii="Segoe UI Emoji" w:hAnsi="Segoe UI Emoji" w:cs="Segoe UI Emoji"/>
+          <w:b/>
+          <w:bCs/>
+          <w:sz w:val="28"/>
+          <w:szCs w:val="28"/>
+        </w:rPr>
+        <w:t xml:space="preserve"> :</w:t>
+      </w:r>
+    </w:p>
+    <w:p>
+      <w:pPr>
+        <w:pStyle w:val="codesnippetfinal"/>
+      </w:pPr>
+      <w:r>
+        <w:t>// file1.js</w:t>
+      </w:r>
+    </w:p>
+    <w:p>
+      <w:pPr>
+        <w:pStyle w:val="codesnippetfinal"/>
+      </w:pPr>
+      <w:r>
+        <w:t>console.log(a); // Trying to access 'a' directly</w:t>
+      </w:r>
+    </w:p>
+    <w:p>
+      <w:pPr>
+        <w:jc w:val="both"/>
+        <w:rPr>
+          <w:rFonts w:ascii="Segoe UI Emoji" w:hAnsi="Segoe UI Emoji" w:cs="Segoe UI Emoji"/>
+          <w:sz w:val="28"/>
+          <w:szCs w:val="28"/>
+        </w:rPr>
+      </w:pPr>
+      <w:r>
+        <w:rPr>
+          <w:rFonts w:ascii="Segoe UI Emoji" w:hAnsi="Segoe UI Emoji" w:cs="Segoe UI Emoji"/>
+          <w:sz w:val="28"/>
+          <w:szCs w:val="28"/>
+        </w:rPr>
+        <w:t>If you try to run file1.js using node file1.js, you'll get an error like ReferenceError: a is not defined. This happens because file1.js has no knowledge of variables defined in file2.js. Each file initially exists in its own isolated scope.</w:t>
+      </w:r>
+    </w:p>
+    <w:p>
+      <w:pPr>
+        <w:jc w:val="both"/>
+        <w:rPr>
+          <w:rFonts w:ascii="Segoe UI Emoji" w:hAnsi="Segoe UI Emoji" w:cs="Segoe UI Emoji"/>
+          <w:sz w:val="28"/>
+          <w:szCs w:val="28"/>
+        </w:rPr>
+      </w:pPr>
+      <w:r>
+        <w:rPr>
+          <w:rFonts w:ascii="Segoe UI Emoji" w:hAnsi="Segoe UI Emoji" w:cs="Segoe UI Emoji"/>
+          <w:sz w:val="28"/>
+          <w:szCs w:val="28"/>
+        </w:rPr>
+        <w:pict w14:anchorId="51788D9C">
+          <v:rect id="_x0000_i1147" style="width:0;height:1.5pt" o:hralign="center" o:hrstd="t" o:hr="t" fillcolor="#a0a0a0" stroked="f"/>
+        </w:pict>
+      </w:r>
+    </w:p>
+    <w:p>
+      <w:pPr>
+        <w:jc w:val="both"/>
+        <w:rPr>
+          <w:rFonts w:ascii="Segoe UI Emoji" w:hAnsi="Segoe UI Emoji" w:cs="Segoe UI Emoji"/>
+          <w:b/>
+          <w:bCs/>
+          <w:sz w:val="28"/>
+          <w:szCs w:val="28"/>
+        </w:rPr>
+      </w:pPr>
+      <w:r>
+        <w:rPr>
+          <w:rFonts w:ascii="Segoe UI Emoji" w:hAnsi="Segoe UI Emoji" w:cs="Segoe UI Emoji"/>
+          <w:b/>
+          <w:bCs/>
+          <w:sz w:val="28"/>
+          <w:szCs w:val="28"/>
+        </w:rPr>
+        <w:t>Exporting and Requiring Local Modules with CommonJS</w:t>
+      </w:r>
+    </w:p>
+    <w:p>
+      <w:pPr>
+        <w:jc w:val="both"/>
+        <w:rPr>
+          <w:rFonts w:ascii="Segoe UI Emoji" w:hAnsi="Segoe UI Emoji" w:cs="Segoe UI Emoji"/>
+          <w:sz w:val="28"/>
+          <w:szCs w:val="28"/>
+        </w:rPr>
+      </w:pPr>
+      <w:r>
+        <w:rPr>
+          <w:rFonts w:ascii="Segoe UI Emoji" w:hAnsi="Segoe UI Emoji" w:cs="Segoe UI Emoji"/>
+          <w:sz w:val="28"/>
+          <w:szCs w:val="28"/>
+        </w:rPr>
+        <w:t>To make a from file2.js accessible in file1.js, we need to use the CommonJS module system's module.exports for exporting and require() for importing.</w:t>
+      </w:r>
+    </w:p>
+    <w:p>
+      <w:pPr>
+        <w:jc w:val="both"/>
+        <w:rPr>
+          <w:rFonts w:ascii="Segoe UI Emoji" w:hAnsi="Segoe UI Emoji" w:cs="Segoe UI Emoji"/>
+          <w:b/>
+          <w:bCs/>
+          <w:sz w:val="28"/>
+          <w:szCs w:val="28"/>
+        </w:rPr>
+      </w:pPr>
+      <w:r>
+        <w:rPr>
+          <w:rFonts w:ascii="Segoe UI Emoji" w:hAnsi="Segoe UI Emoji" w:cs="Segoe UI Emoji"/>
+          <w:b/>
+          <w:bCs/>
+          <w:sz w:val="28"/>
+          <w:szCs w:val="28"/>
+        </w:rPr>
+        <w:t>1. Exporting from file2.js</w:t>
+      </w:r>
+    </w:p>
+    <w:p>
+      <w:pPr>
+        <w:jc w:val="both"/>
+        <w:rPr>
+          <w:rFonts w:ascii="Segoe UI Emoji" w:hAnsi="Segoe UI Emoji" w:cs="Segoe UI Emoji"/>
+          <w:sz w:val="28"/>
+          <w:szCs w:val="28"/>
+        </w:rPr>
+      </w:pPr>
+      <w:r>
+        <w:rPr>
+          <w:rFonts w:ascii="Segoe UI Emoji" w:hAnsi="Segoe UI Emoji" w:cs="Segoe UI Emoji"/>
+          <w:sz w:val="28"/>
+          <w:szCs w:val="28"/>
+        </w:rPr>
+        <w:t>To make the variable a available, you need to export it from file2.js. The module.exports object is what a module exports and what require() will return.</w:t>
+      </w:r>
+    </w:p>
+    <w:p>
+      <w:pPr>
+        <w:pStyle w:val="codesnippetfinal"/>
+      </w:pPr>
+      <w:r>
+        <w:lastRenderedPageBreak/>
+        <w:t>// file2.js</w:t>
+      </w:r>
+    </w:p>
+    <w:p>
+      <w:pPr>
+        <w:pStyle w:val="codesnippetfinal"/>
+      </w:pPr>
+      <w:r>
+        <w:t>const a = 'Hello';</w:t>
+      </w:r>
+    </w:p>
+    <w:p>
+      <w:pPr>
+        <w:pStyle w:val="codesnippetfinal"/>
+      </w:pPr>
+      <w:r>
+        <w:t>module.exports = a; // Exporting the variable 'a'</w:t>
+      </w:r>
+    </w:p>
+    <w:p>
+      <w:pPr>
+        <w:jc w:val="both"/>
+        <w:rPr>
+          <w:rFonts w:ascii="Segoe UI Emoji" w:hAnsi="Segoe UI Emoji" w:cs="Segoe UI Emoji"/>
+          <w:sz w:val="28"/>
+          <w:szCs w:val="28"/>
+        </w:rPr>
+      </w:pPr>
+      <w:r>
+        <w:rPr>
+          <w:rFonts w:ascii="Segoe UI Emoji" w:hAnsi="Segoe UI Emoji" w:cs="Segoe UI Emoji"/>
+          <w:sz w:val="28"/>
+          <w:szCs w:val="28"/>
+        </w:rPr>
+        <w:t>Here, we're assigning the value of a directly to module.exports. This means when another file requires file2.js, it will receive the string 'Hello'.</w:t>
+      </w:r>
+    </w:p>
+    <w:p>
+      <w:pPr>
+        <w:jc w:val="both"/>
+        <w:rPr>
+          <w:rFonts w:ascii="Segoe UI Emoji" w:hAnsi="Segoe UI Emoji" w:cs="Segoe UI Emoji"/>
+          <w:b/>
+          <w:bCs/>
+          <w:sz w:val="28"/>
+          <w:szCs w:val="28"/>
+        </w:rPr>
+      </w:pPr>
+      <w:r>
+        <w:rPr>
+          <w:rFonts w:ascii="Segoe UI Emoji" w:hAnsi="Segoe UI Emoji" w:cs="Segoe UI Emoji"/>
+          <w:b/>
+          <w:bCs/>
+          <w:sz w:val="28"/>
+          <w:szCs w:val="28"/>
+        </w:rPr>
+        <w:t>2. Requiring in file1.js</w:t>
+      </w:r>
+    </w:p>
+    <w:p>
+      <w:pPr>
+        <w:jc w:val="both"/>
+        <w:rPr>
+          <w:rFonts w:ascii="Segoe UI Emoji" w:hAnsi="Segoe UI Emoji" w:cs="Segoe UI Emoji"/>
+          <w:sz w:val="28"/>
+          <w:szCs w:val="28"/>
+        </w:rPr>
+      </w:pPr>
+      <w:r>
+        <w:rPr>
+          <w:rFonts w:ascii="Segoe UI Emoji" w:hAnsi="Segoe UI Emoji" w:cs="Segoe UI Emoji"/>
+          <w:sz w:val="28"/>
+          <w:szCs w:val="28"/>
+        </w:rPr>
+        <w:t>Now, in file1.js, you can use require() to bring in the exported value from file2.js.</w:t>
+      </w:r>
+    </w:p>
+    <w:p>
+      <w:pPr>
+        <w:pStyle w:val="codesnippetfinal"/>
+      </w:pPr>
+      <w:r>
+        <w:t>const paramOne = require('./file2.js'); // The path is relative to file1.js</w:t>
+      </w:r>
+    </w:p>
+    <w:p>
+      <w:pPr>
+        <w:pStyle w:val="codesnippetfinal"/>
+      </w:pPr>
+      <w:r>
+        <w:t>console.log(paramOne); // This will now log 'Hello'</w:t>
+      </w:r>
+    </w:p>
+    <w:p>
+      <w:pPr>
+        <w:jc w:val="both"/>
+        <w:rPr>
+          <w:rFonts w:ascii="Segoe UI Emoji" w:hAnsi="Segoe UI Emoji" w:cs="Segoe UI Emoji"/>
+          <w:sz w:val="28"/>
+          <w:szCs w:val="28"/>
+        </w:rPr>
+      </w:pPr>
+      <w:r>
+        <w:rPr>
+          <w:rFonts w:ascii="Segoe UI Emoji" w:hAnsi="Segoe UI Emoji" w:cs="Segoe UI Emoji"/>
+          <w:sz w:val="28"/>
+          <w:szCs w:val="28"/>
+        </w:rPr>
+        <w:t>When you run node file1.js, you will now see Hello logged to the console. This demonstrates that file1.js successfully "required" and accessed the exported value from file2.js.</w:t>
+      </w:r>
+    </w:p>
+    <w:p>
+      <w:pPr>
+        <w:jc w:val="both"/>
+        <w:rPr>
+          <w:rFonts w:ascii="Segoe UI Emoji" w:hAnsi="Segoe UI Emoji" w:cs="Segoe UI Emoji"/>
+          <w:sz w:val="28"/>
+          <w:szCs w:val="28"/>
+        </w:rPr>
+      </w:pPr>
+      <w:r>
+        <w:rPr>
+          <w:rFonts w:ascii="Segoe UI Emoji" w:hAnsi="Segoe UI Emoji" w:cs="Segoe UI Emoji"/>
+          <w:sz w:val="28"/>
+          <w:szCs w:val="28"/>
+        </w:rPr>
+        <w:pict w14:anchorId="18DD7636">
+          <v:rect id="_x0000_i1148" style="width:0;height:1.5pt" o:hralign="center" o:hrstd="t" o:hr="t" fillcolor="#a0a0a0" stroked="f"/>
+        </w:pict>
+      </w:r>
+    </w:p>
+    <w:p>
+      <w:pPr>
+        <w:jc w:val="both"/>
+        <w:rPr>
+          <w:rFonts w:ascii="Segoe UI Emoji" w:hAnsi="Segoe UI Emoji" w:cs="Segoe UI Emoji"/>
+          <w:b/>
+          <w:bCs/>
+          <w:sz w:val="28"/>
+          <w:szCs w:val="28"/>
+        </w:rPr>
+      </w:pPr>
+      <w:r>
+        <w:rPr>
+          <w:rFonts w:ascii="Segoe UI Emoji" w:hAnsi="Segoe UI Emoji" w:cs="Segoe UI Emoji"/>
+          <w:b/>
+          <w:bCs/>
+          <w:sz w:val="28"/>
+          <w:szCs w:val="28"/>
+        </w:rPr>
+        <w:t>Understanding module.exports and Exporting Multiple Items</w:t>
+      </w:r>
+    </w:p>
+    <w:p>
+      <w:pPr>
+        <w:jc w:val="both"/>
+        <w:rPr>
+          <w:rFonts w:ascii="Segoe UI Emoji" w:hAnsi="Segoe UI Emoji" w:cs="Segoe UI Emoji"/>
+          <w:sz w:val="28"/>
+          <w:szCs w:val="28"/>
+        </w:rPr>
+      </w:pPr>
+      <w:r>
+        <w:rPr>
+          <w:rFonts w:ascii="Segoe UI Emoji" w:hAnsi="Segoe UI Emoji" w:cs="Segoe UI Emoji"/>
+          <w:sz w:val="28"/>
+          <w:szCs w:val="28"/>
+        </w:rPr>
+        <w:t>It's important to understand what module.exports truly is. In Node.js, every JavaScript file is treated as a module. Each module has a module object, and this object has an exports property. By default, module.exports is an empty object ({}).</w:t>
+      </w:r>
+    </w:p>
+    <w:p>
+      <w:pPr>
+        <w:jc w:val="both"/>
+        <w:rPr>
+          <w:rFonts w:ascii="Segoe UI Emoji" w:hAnsi="Segoe UI Emoji" w:cs="Segoe UI Emoji"/>
+          <w:sz w:val="28"/>
+          <w:szCs w:val="28"/>
+        </w:rPr>
+      </w:pPr>
+      <w:r>
+        <w:rPr>
+          <w:rFonts w:ascii="Segoe UI Emoji" w:hAnsi="Segoe UI Emoji" w:cs="Segoe UI Emoji"/>
+          <w:sz w:val="28"/>
+          <w:szCs w:val="28"/>
+        </w:rPr>
+        <w:t xml:space="preserve">If you assign a single value directly to module.exports, that value becomes the </w:t>
+      </w:r>
+      <w:r>
+        <w:rPr>
+          <w:rFonts w:ascii="Segoe UI Emoji" w:hAnsi="Segoe UI Emoji" w:cs="Segoe UI Emoji"/>
+          <w:i/>
+          <w:iCs/>
+          <w:sz w:val="28"/>
+          <w:szCs w:val="28"/>
+        </w:rPr>
+        <w:t>entire export</w:t>
+      </w:r>
+      <w:r>
+        <w:rPr>
+          <w:rFonts w:ascii="Segoe UI Emoji" w:hAnsi="Segoe UI Emoji" w:cs="Segoe UI Emoji"/>
+          <w:sz w:val="28"/>
+          <w:szCs w:val="28"/>
+        </w:rPr>
+        <w:t xml:space="preserve"> of the module. For example, if module.exports = 'Hello';, then require('./file2.js') will simply return the string 'Hello'.</w:t>
+      </w:r>
+    </w:p>
+    <w:p>
+      <w:pPr>
+        <w:jc w:val="both"/>
+        <w:rPr>
+          <w:rFonts w:ascii="Segoe UI Emoji" w:hAnsi="Segoe UI Emoji" w:cs="Segoe UI Emoji"/>
+          <w:sz w:val="28"/>
+          <w:szCs w:val="28"/>
+        </w:rPr>
+      </w:pPr>
+      <w:r>
+        <w:rPr>
+          <w:rFonts w:ascii="Segoe UI Emoji" w:hAnsi="Segoe UI Emoji" w:cs="Segoe UI Emoji"/>
+          <w:b/>
+          <w:bCs/>
+          <w:sz w:val="28"/>
+          <w:szCs w:val="28"/>
+        </w:rPr>
+        <w:t>Exporting Multiple Items:</w:t>
+      </w:r>
+      <w:r>
+        <w:rPr>
+          <w:rFonts w:ascii="Segoe UI Emoji" w:hAnsi="Segoe UI Emoji" w:cs="Segoe UI Emoji"/>
+          <w:sz w:val="28"/>
+          <w:szCs w:val="28"/>
+        </w:rPr>
+        <w:t xml:space="preserve"> Often, you'll want to export multiple variables, functions, or objects from a single module. You do this by adding them as properties to the module.exports object.</w:t>
+      </w:r>
+    </w:p>
+    <w:p>
+      <w:pPr>
+        <w:jc w:val="both"/>
+        <w:rPr>
+          <w:rFonts w:ascii="Segoe UI Emoji" w:hAnsi="Segoe UI Emoji" w:cs="Segoe UI Emoji"/>
+          <w:sz w:val="28"/>
+          <w:szCs w:val="28"/>
+        </w:rPr>
+      </w:pPr>
+      <w:r>
+        <w:rPr>
+          <w:rFonts w:ascii="Segoe UI Emoji" w:hAnsi="Segoe UI Emoji" w:cs="Segoe UI Emoji"/>
+          <w:sz w:val="28"/>
+          <w:szCs w:val="28"/>
+        </w:rPr>
+        <w:t>Let's modify file2.js to export both a variable a and a function add:</w:t>
+      </w:r>
+    </w:p>
+    <w:p>
+      <w:pPr>
+        <w:pStyle w:val="codesnippetfinal"/>
+      </w:pPr>
+      <w:r>
+        <w:t>// file2.js</w:t>
+      </w:r>
+    </w:p>
+    <w:p>
+      <w:pPr>
+        <w:pStyle w:val="codesnippetfinal"/>
+      </w:pPr>
+      <w:r>
+        <w:t>const a = 10; // Changed 'Hello' to 10 for addition example</w:t>
+      </w:r>
+    </w:p>
+    <w:p>
+      <w:pPr>
+        <w:pStyle w:val="codesnippetfinal"/>
+      </w:pPr>
+      <w:r>
+        <w:t>const b = 20; // Another variable</w:t>
+      </w:r>
+    </w:p>
+    <w:p>
+      <w:pPr>
+        <w:pStyle w:val="codesnippetfinal"/>
+      </w:pPr>
+    </w:p>
+    <w:p>
+      <w:pPr>
+        <w:pStyle w:val="codesnippetfinal"/>
+      </w:pPr>
+      <w:r>
+        <w:t>function add(param1, param2) {</w:t>
+      </w:r>
+    </w:p>
+    <w:p>
+      <w:pPr>
+        <w:pStyle w:val="codesnippetfinal"/>
+      </w:pPr>
+      <w:r>
+        <w:t xml:space="preserve">    return param1 + param2;</w:t>
+      </w:r>
+    </w:p>
+    <w:p>
+      <w:pPr>
+        <w:pStyle w:val="codesnippetfinal"/>
+      </w:pPr>
+      <w:r>
+        <w:t>}</w:t>
+      </w:r>
+    </w:p>
+    <w:p>
+      <w:pPr>
+        <w:pStyle w:val="codesnippetfinal"/>
+      </w:pPr>
+    </w:p>
+    <w:p>
+      <w:pPr>
+        <w:pStyle w:val="codesnippetfinal"/>
+      </w:pPr>
+      <w:r>
+        <w:lastRenderedPageBreak/>
+        <w:t>// Exporting multiple items as properties of an object</w:t>
+      </w:r>
+    </w:p>
+    <w:p>
+      <w:pPr>
+        <w:pStyle w:val="codesnippetfinal"/>
+      </w:pPr>
+      <w:r>
+        <w:t>module.exports = {</w:t>
+      </w:r>
+    </w:p>
+    <w:p>
+      <w:pPr>
+        <w:pStyle w:val="codesnippetfinal"/>
+      </w:pPr>
+      <w:r>
+        <w:t xml:space="preserve">    myVariableA: a,</w:t>
+      </w:r>
+    </w:p>
+    <w:p>
+      <w:pPr>
+        <w:pStyle w:val="codesnippetfinal"/>
+      </w:pPr>
+      <w:r>
+        <w:t xml:space="preserve">    myVariableB: b,</w:t>
+      </w:r>
+    </w:p>
+    <w:p>
+      <w:pPr>
+        <w:pStyle w:val="codesnippetfinal"/>
+      </w:pPr>
+      <w:r>
+        <w:t xml:space="preserve">    addFunction: add</w:t>
+      </w:r>
+    </w:p>
+    <w:p>
+      <w:pPr>
+        <w:pStyle w:val="codesnippetfinal"/>
+      </w:pPr>
+      <w:r>
+        <w:t>};</w:t>
+      </w:r>
+    </w:p>
+    <w:p>
+      <w:pPr>
+        <w:jc w:val="both"/>
+        <w:rPr>
+          <w:rFonts w:ascii="Segoe UI Emoji" w:hAnsi="Segoe UI Emoji" w:cs="Segoe UI Emoji"/>
+          <w:sz w:val="28"/>
+          <w:szCs w:val="28"/>
+        </w:rPr>
+      </w:pPr>
+      <w:r>
+        <w:rPr>
+          <w:rFonts w:ascii="Segoe UI Emoji" w:hAnsi="Segoe UI Emoji" w:cs="Segoe UI Emoji"/>
+          <w:sz w:val="28"/>
+          <w:szCs w:val="28"/>
+        </w:rPr>
+        <w:t>Now, when file1.js requires file2.js, it will receive an object containing myVariableA, myVariableB, and addFunction.</w:t>
+      </w:r>
+    </w:p>
+    <w:p>
+      <w:pPr>
+        <w:pStyle w:val="codesnippetfinal"/>
+      </w:pPr>
+      <w:r>
+        <w:t>// file1.js</w:t>
+      </w:r>
+    </w:p>
+    <w:p>
+      <w:pPr>
+        <w:pStyle w:val="codesnippetfinal"/>
+      </w:pPr>
+      <w:r>
+        <w:t>const myModule = require('./file2.js');</w:t>
+      </w:r>
+    </w:p>
+    <w:p>
+      <w:pPr>
+        <w:pStyle w:val="codesnippetfinal"/>
+      </w:pPr>
+    </w:p>
+    <w:p>
+      <w:pPr>
+        <w:pStyle w:val="codesnippetfinal"/>
+      </w:pPr>
+      <w:r>
+        <w:t>console.log(myModule.myVariableA); // Accessing the exported variable 'a'</w:t>
+      </w:r>
+    </w:p>
+    <w:p>
+      <w:pPr>
+        <w:pStyle w:val="codesnippetfinal"/>
+      </w:pPr>
+      <w:r>
+        <w:t>console.log(myModule.addFunction(myModule.myVariableA, 5)); // Calling the exported function</w:t>
+      </w:r>
+    </w:p>
+    <w:p>
+      <w:pPr>
+        <w:pStyle w:val="codesnippetfinal"/>
+      </w:pPr>
+      <w:r>
+        <w:t>console.log(myModule.myVariableB); // Accessing another exported variable</w:t>
+      </w:r>
+    </w:p>
+    <w:p>
+      <w:pPr>
+        <w:jc w:val="both"/>
+        <w:rPr>
+          <w:rFonts w:ascii="Segoe UI Emoji" w:hAnsi="Segoe UI Emoji" w:cs="Segoe UI Emoji"/>
+          <w:sz w:val="28"/>
+          <w:szCs w:val="28"/>
+        </w:rPr>
+      </w:pPr>
+      <w:r>
+        <w:rPr>
+          <w:rFonts w:ascii="Segoe UI Emoji" w:hAnsi="Segoe UI Emoji" w:cs="Segoe UI Emoji"/>
+          <w:sz w:val="28"/>
+          <w:szCs w:val="28"/>
+        </w:rPr>
+        <w:t>When you run node file1.js, you'll see:</w:t>
+      </w:r>
+    </w:p>
+    <w:p>
+      <w:pPr>
+        <w:pStyle w:val="codesnippetfinal"/>
+      </w:pPr>
+      <w:r>
+        <w:t>10</w:t>
+      </w:r>
+    </w:p>
+    <w:p>
+      <w:pPr>
+        <w:pStyle w:val="codesnippetfinal"/>
+      </w:pPr>
+      <w:r>
+        <w:t>15</w:t>
+      </w:r>
+    </w:p>
+    <w:p>
+      <w:pPr>
+        <w:pStyle w:val="codesnippetfinal"/>
+      </w:pPr>
+      <w:r>
+        <w:t>20</w:t>
+      </w:r>
+    </w:p>
+    <w:p>
+      <w:pPr>
+        <w:jc w:val="both"/>
+        <w:rPr>
+          <w:rFonts w:ascii="Segoe UI Emoji" w:hAnsi="Segoe UI Emoji" w:cs="Segoe UI Emoji"/>
+          <w:sz w:val="28"/>
+          <w:szCs w:val="28"/>
+        </w:rPr>
+      </w:pPr>
+      <w:r>
+        <w:rPr>
+          <w:rFonts w:ascii="Segoe UI Emoji" w:hAnsi="Segoe UI Emoji" w:cs="Segoe UI Emoji"/>
+          <w:sz w:val="28"/>
+          <w:szCs w:val="28"/>
+        </w:rPr>
+        <w:t>This shows that you can successfully export and access multiple pieces of code from one module.</w:t>
+      </w:r>
+    </w:p>
+    <w:p>
+      <w:pPr>
+        <w:jc w:val="both"/>
+        <w:rPr>
+          <w:rFonts w:ascii="Segoe UI Emoji" w:hAnsi="Segoe UI Emoji" w:cs="Segoe UI Emoji"/>
+          <w:sz w:val="28"/>
+          <w:szCs w:val="28"/>
+        </w:rPr>
+      </w:pPr>
+      <w:r>
+        <w:rPr>
+          <w:rFonts w:ascii="Segoe UI Emoji" w:hAnsi="Segoe UI Emoji" w:cs="Segoe UI Emoji"/>
+          <w:sz w:val="28"/>
+          <w:szCs w:val="28"/>
+        </w:rPr>
+        <w:pict w14:anchorId="030CB59C">
+          <v:rect id="_x0000_i1149" style="width:0;height:1.5pt" o:hralign="center" o:hrstd="t" o:hr="t" fillcolor="#a0a0a0" stroked="f"/>
+        </w:pict>
+      </w:r>
+    </w:p>
+    <w:p>
+      <w:pPr>
+        <w:jc w:val="both"/>
+        <w:rPr>
+          <w:rFonts w:ascii="Segoe UI Emoji" w:hAnsi="Segoe UI Emoji" w:cs="Segoe UI Emoji"/>
+          <w:b/>
+          <w:bCs/>
+          <w:sz w:val="28"/>
+          <w:szCs w:val="28"/>
+        </w:rPr>
+      </w:pPr>
+      <w:r>
+        <w:rPr>
+          <w:rFonts w:ascii="Segoe UI Emoji" w:hAnsi="Segoe UI Emoji" w:cs="Segoe UI Emoji"/>
+          <w:b/>
+          <w:bCs/>
+          <w:sz w:val="28"/>
+          <w:szCs w:val="28"/>
+        </w:rPr>
+        <w:t>Destructuring Exports for Cleaner Code</w:t>
+      </w:r>
+    </w:p>
+    <w:p>
+      <w:pPr>
+        <w:jc w:val="both"/>
+        <w:rPr>
+          <w:rFonts w:ascii="Segoe UI Emoji" w:hAnsi="Segoe UI Emoji" w:cs="Segoe UI Emoji"/>
+          <w:sz w:val="28"/>
+          <w:szCs w:val="28"/>
+        </w:rPr>
+      </w:pPr>
+      <w:r>
+        <w:rPr>
+          <w:rFonts w:ascii="Segoe UI Emoji" w:hAnsi="Segoe UI Emoji" w:cs="Segoe UI Emoji"/>
+          <w:sz w:val="28"/>
+          <w:szCs w:val="28"/>
+        </w:rPr>
+        <w:t xml:space="preserve">Accessing exported items using dot notation (e.g., myModule.myVariableA) is perfectly fine. However, for cleaner code, especially when you need to access several exported items, you can use </w:t>
+      </w:r>
+      <w:r>
+        <w:rPr>
+          <w:rFonts w:ascii="Segoe UI Emoji" w:hAnsi="Segoe UI Emoji" w:cs="Segoe UI Emoji"/>
+          <w:b/>
+          <w:bCs/>
+          <w:sz w:val="28"/>
+          <w:szCs w:val="28"/>
+        </w:rPr>
+        <w:t>object destructuring</w:t>
+      </w:r>
+      <w:r>
+        <w:rPr>
+          <w:rFonts w:ascii="Segoe UI Emoji" w:hAnsi="Segoe UI Emoji" w:cs="Segoe UI Emoji"/>
+          <w:sz w:val="28"/>
+          <w:szCs w:val="28"/>
+        </w:rPr>
+        <w:t xml:space="preserve"> when you require() the module.</w:t>
+      </w:r>
+    </w:p>
+    <w:p>
+      <w:pPr>
+        <w:pStyle w:val="codesnippetfinal"/>
+      </w:pPr>
+      <w:r>
+        <w:t>// file1.js</w:t>
+      </w:r>
+    </w:p>
+    <w:p>
+      <w:pPr>
+        <w:pStyle w:val="codesnippetfinal"/>
+      </w:pPr>
+      <w:r>
+        <w:t>// Using object destructuring to directly get the exported properties</w:t>
+      </w:r>
+    </w:p>
+    <w:p>
+      <w:pPr>
+        <w:pStyle w:val="codesnippetfinal"/>
+      </w:pPr>
+      <w:r>
+        <w:t>const { myVariableA, addFunction, myVariableB } = require('./file2.js');</w:t>
+      </w:r>
+    </w:p>
+    <w:p>
+      <w:pPr>
+        <w:pStyle w:val="codesnippetfinal"/>
+      </w:pPr>
+    </w:p>
+    <w:p>
+      <w:pPr>
+        <w:pStyle w:val="codesnippetfinal"/>
+      </w:pPr>
+      <w:r>
+        <w:t>console.log(myVariableA); // Directly access myVariableA</w:t>
+      </w:r>
+    </w:p>
+    <w:p>
+      <w:pPr>
+        <w:pStyle w:val="codesnippetfinal"/>
+      </w:pPr>
+      <w:r>
+        <w:t>console.log(addFunction(myVariableA, 5)); // Directly call addFunction</w:t>
+      </w:r>
+    </w:p>
+    <w:p>
+      <w:pPr>
+        <w:pStyle w:val="codesnippetfinal"/>
+      </w:pPr>
+      <w:r>
+        <w:t>console.log(myVariableB); // Directly access myVariableB</w:t>
+      </w:r>
+    </w:p>
+    <w:p>
+      <w:pPr>
+        <w:jc w:val="both"/>
+        <w:rPr>
+          <w:rFonts w:ascii="Segoe UI Emoji" w:hAnsi="Segoe UI Emoji" w:cs="Segoe UI Emoji"/>
+          <w:sz w:val="28"/>
+          <w:szCs w:val="28"/>
+        </w:rPr>
+      </w:pPr>
+      <w:r>
+        <w:rPr>
+          <w:rFonts w:ascii="Segoe UI Emoji" w:hAnsi="Segoe UI Emoji" w:cs="Segoe UI Emoji"/>
+          <w:sz w:val="28"/>
+          <w:szCs w:val="28"/>
+        </w:rPr>
+        <w:t>This achieves the same result but makes the code in file1.js more concise and readable, as you directly access the exported names without needing the myModule. prefix.</w:t>
+      </w:r>
+    </w:p>
+    <w:p>
+      <w:pPr>
+        <w:jc w:val="both"/>
+        <w:rPr>
+          <w:rFonts w:ascii="Segoe UI Emoji" w:hAnsi="Segoe UI Emoji" w:cs="Segoe UI Emoji"/>
+          <w:sz w:val="28"/>
+          <w:szCs w:val="28"/>
+        </w:rPr>
+      </w:pPr>
+      <w:r>
+        <w:rPr>
+          <w:rFonts w:ascii="Segoe UI Emoji" w:hAnsi="Segoe UI Emoji" w:cs="Segoe UI Emoji"/>
+          <w:sz w:val="28"/>
+          <w:szCs w:val="28"/>
+        </w:rPr>
+        <w:pict w14:anchorId="199FD9CC">
+          <v:rect id="_x0000_i1150" style="width:0;height:1.5pt" o:hralign="center" o:hrstd="t" o:hr="t" fillcolor="#a0a0a0" stroked="f"/>
+        </w:pict>
+      </w:r>
+    </w:p>
+    <w:p>
+      <w:pPr>
+        <w:jc w:val="both"/>
+        <w:rPr>
+          <w:rFonts w:ascii="Segoe UI Emoji" w:hAnsi="Segoe UI Emoji" w:cs="Segoe UI Emoji"/>
+          <w:sz w:val="28"/>
+          <w:szCs w:val="28"/>
+        </w:rPr>
+      </w:pPr>
+      <w:r>
+        <w:rPr>
+          <w:rFonts w:ascii="Segoe UI Emoji" w:hAnsi="Segoe UI Emoji" w:cs="Segoe UI Emoji"/>
+          <w:sz w:val="28"/>
+          <w:szCs w:val="28"/>
+        </w:rPr>
+        <w:lastRenderedPageBreak/>
+        <w:t>This covers the fundamentals of CommonJS and creating local modules. By using module.exports to export code and require() to import it, you can effectively organize your Node.js applications into reusable and manageable modules, preventing global scope conflicts and making your code more maintainable.</w:t>
       </w:r>
     </w:p>
     <w:p>
@@ -14253,16 +15417,7 @@
           <w:sz w:val="28"/>
           <w:szCs w:val="28"/>
         </w:rPr>
-        <w:t xml:space="preserve">, but with one key difference: it only persists data for the duration of the page session. A session ends when the browser </w:t>
-      </w:r>
-      <w:r>
-        <w:rPr>
-          <w:rFonts w:ascii="Arial" w:hAnsi="Arial" w:cs="Arial"/>
-          <w:sz w:val="28"/>
-          <w:szCs w:val="28"/>
-        </w:rPr>
-        <w:lastRenderedPageBreak/>
-        <w:t>or tab is closed. It is typically used for storing temporary data that only needs to be available during a single session.</w:t>
+        <w:t>, but with one key difference: it only persists data for the duration of the page session. A session ends when the browser or tab is closed. It is typically used for storing temporary data that only needs to be available during a single session.</w:t>
       </w:r>
       <w:r>
         <w:rPr>
@@ -15158,7 +16313,6 @@
           <w:sz w:val="28"/>
           <w:szCs w:val="28"/>
         </w:rPr>
-        <w:lastRenderedPageBreak/>
         <w:t>Simplicity</w:t>
       </w:r>
       <w:r>
@@ -24546,6 +25700,119 @@
     </w:lvl>
   </w:abstractNum>
   <w:abstractNum w:abstractNumId="63" w15:restartNumberingAfterBreak="0">
+    <w:nsid w:val="357E69CE"/>
+    <w:multiLevelType w:val="multilevel"/>
+    <w:tmpl w:val="8BB8B1AA"/>
+    <w:lvl w:ilvl="0">
+      <w:start w:val="1"/>
+      <w:numFmt w:val="decimal"/>
+      <w:lvlText w:val="%1."/>
+      <w:lvlJc w:val="left"/>
+      <w:pPr>
+        <w:tabs>
+          <w:tab w:val="num" w:pos="720"/>
+        </w:tabs>
+        <w:ind w:left="720" w:hanging="360"/>
+      </w:pPr>
+    </w:lvl>
+    <w:lvl w:ilvl="1" w:tentative="1">
+      <w:start w:val="1"/>
+      <w:numFmt w:val="decimal"/>
+      <w:lvlText w:val="%2."/>
+      <w:lvlJc w:val="left"/>
+      <w:pPr>
+        <w:tabs>
+          <w:tab w:val="num" w:pos="1440"/>
+        </w:tabs>
+        <w:ind w:left="1440" w:hanging="360"/>
+      </w:pPr>
+    </w:lvl>
+    <w:lvl w:ilvl="2" w:tentative="1">
+      <w:start w:val="1"/>
+      <w:numFmt w:val="decimal"/>
+      <w:lvlText w:val="%3."/>
+      <w:lvlJc w:val="left"/>
+      <w:pPr>
+        <w:tabs>
+          <w:tab w:val="num" w:pos="2160"/>
+        </w:tabs>
+        <w:ind w:left="2160" w:hanging="360"/>
+      </w:pPr>
+    </w:lvl>
+    <w:lvl w:ilvl="3" w:tentative="1">
+      <w:start w:val="1"/>
+      <w:numFmt w:val="decimal"/>
+      <w:lvlText w:val="%4."/>
+      <w:lvlJc w:val="left"/>
+      <w:pPr>
+        <w:tabs>
+          <w:tab w:val="num" w:pos="2880"/>
+        </w:tabs>
+        <w:ind w:left="2880" w:hanging="360"/>
+      </w:pPr>
+    </w:lvl>
+    <w:lvl w:ilvl="4" w:tentative="1">
+      <w:start w:val="1"/>
+      <w:numFmt w:val="decimal"/>
+      <w:lvlText w:val="%5."/>
+      <w:lvlJc w:val="left"/>
+      <w:pPr>
+        <w:tabs>
+          <w:tab w:val="num" w:pos="3600"/>
+        </w:tabs>
+        <w:ind w:left="3600" w:hanging="360"/>
+      </w:pPr>
+    </w:lvl>
+    <w:lvl w:ilvl="5" w:tentative="1">
+      <w:start w:val="1"/>
+      <w:numFmt w:val="decimal"/>
+      <w:lvlText w:val="%6."/>
+      <w:lvlJc w:val="left"/>
+      <w:pPr>
+        <w:tabs>
+          <w:tab w:val="num" w:pos="4320"/>
+        </w:tabs>
+        <w:ind w:left="4320" w:hanging="360"/>
+      </w:pPr>
+    </w:lvl>
+    <w:lvl w:ilvl="6" w:tentative="1">
+      <w:start w:val="1"/>
+      <w:numFmt w:val="decimal"/>
+      <w:lvlText w:val="%7."/>
+      <w:lvlJc w:val="left"/>
+      <w:pPr>
+        <w:tabs>
+          <w:tab w:val="num" w:pos="5040"/>
+        </w:tabs>
+        <w:ind w:left="5040" w:hanging="360"/>
+      </w:pPr>
+    </w:lvl>
+    <w:lvl w:ilvl="7" w:tentative="1">
+      <w:start w:val="1"/>
+      <w:numFmt w:val="decimal"/>
+      <w:lvlText w:val="%8."/>
+      <w:lvlJc w:val="left"/>
+      <w:pPr>
+        <w:tabs>
+          <w:tab w:val="num" w:pos="5760"/>
+        </w:tabs>
+        <w:ind w:left="5760" w:hanging="360"/>
+      </w:pPr>
+    </w:lvl>
+    <w:lvl w:ilvl="8" w:tentative="1">
+      <w:start w:val="1"/>
+      <w:numFmt w:val="decimal"/>
+      <w:lvlText w:val="%9."/>
+      <w:lvlJc w:val="left"/>
+      <w:pPr>
+        <w:tabs>
+          <w:tab w:val="num" w:pos="6480"/>
+        </w:tabs>
+        <w:ind w:left="6480" w:hanging="360"/>
+      </w:pPr>
+    </w:lvl>
+  </w:abstractNum>
+  <w:abstractNum w:abstractNumId="64" w15:restartNumberingAfterBreak="0">
     <w:nsid w:val="35914BA5"/>
     <w:multiLevelType w:val="multilevel"/>
     <w:tmpl w:val="787A7F68"/>
@@ -24694,7 +25961,7 @@
       </w:rPr>
     </w:lvl>
   </w:abstractNum>
-  <w:abstractNum w:abstractNumId="64" w15:restartNumberingAfterBreak="0">
+  <w:abstractNum w:abstractNumId="65" w15:restartNumberingAfterBreak="0">
     <w:nsid w:val="362B5379"/>
     <w:multiLevelType w:val="multilevel"/>
     <w:tmpl w:val="45EE0F0A"/>
@@ -24843,7 +26110,7 @@
       </w:rPr>
     </w:lvl>
   </w:abstractNum>
-  <w:abstractNum w:abstractNumId="65" w15:restartNumberingAfterBreak="0">
+  <w:abstractNum w:abstractNumId="66" w15:restartNumberingAfterBreak="0">
     <w:nsid w:val="379A57FD"/>
     <w:multiLevelType w:val="multilevel"/>
     <w:tmpl w:val="9364EC5E"/>
@@ -24992,7 +26259,7 @@
       </w:rPr>
     </w:lvl>
   </w:abstractNum>
-  <w:abstractNum w:abstractNumId="66" w15:restartNumberingAfterBreak="0">
+  <w:abstractNum w:abstractNumId="67" w15:restartNumberingAfterBreak="0">
     <w:nsid w:val="394D788E"/>
     <w:multiLevelType w:val="multilevel"/>
     <w:tmpl w:val="625E4864"/>
@@ -25141,7 +26408,7 @@
       </w:rPr>
     </w:lvl>
   </w:abstractNum>
-  <w:abstractNum w:abstractNumId="67" w15:restartNumberingAfterBreak="0">
+  <w:abstractNum w:abstractNumId="68" w15:restartNumberingAfterBreak="0">
     <w:nsid w:val="39E538FF"/>
     <w:multiLevelType w:val="hybridMultilevel"/>
     <w:tmpl w:val="0B1A62F8"/>
@@ -25254,7 +26521,7 @@
       </w:rPr>
     </w:lvl>
   </w:abstractNum>
-  <w:abstractNum w:abstractNumId="68" w15:restartNumberingAfterBreak="0">
+  <w:abstractNum w:abstractNumId="69" w15:restartNumberingAfterBreak="0">
     <w:nsid w:val="3B5F7AA9"/>
     <w:multiLevelType w:val="multilevel"/>
     <w:tmpl w:val="D5E099BE"/>
@@ -25403,7 +26670,7 @@
       </w:rPr>
     </w:lvl>
   </w:abstractNum>
-  <w:abstractNum w:abstractNumId="69" w15:restartNumberingAfterBreak="0">
+  <w:abstractNum w:abstractNumId="70" w15:restartNumberingAfterBreak="0">
     <w:nsid w:val="3C221610"/>
     <w:multiLevelType w:val="multilevel"/>
     <w:tmpl w:val="2C8671D6"/>
@@ -25552,7 +26819,7 @@
       </w:rPr>
     </w:lvl>
   </w:abstractNum>
-  <w:abstractNum w:abstractNumId="70" w15:restartNumberingAfterBreak="0">
+  <w:abstractNum w:abstractNumId="71" w15:restartNumberingAfterBreak="0">
     <w:nsid w:val="404C6D6F"/>
     <w:multiLevelType w:val="multilevel"/>
     <w:tmpl w:val="2D1C06E2"/>
@@ -25701,7 +26968,7 @@
       </w:rPr>
     </w:lvl>
   </w:abstractNum>
-  <w:abstractNum w:abstractNumId="71" w15:restartNumberingAfterBreak="0">
+  <w:abstractNum w:abstractNumId="72" w15:restartNumberingAfterBreak="0">
     <w:nsid w:val="40E54A95"/>
     <w:multiLevelType w:val="hybridMultilevel"/>
     <w:tmpl w:val="CBC4A5E4"/>
@@ -25814,7 +27081,7 @@
       </w:rPr>
     </w:lvl>
   </w:abstractNum>
-  <w:abstractNum w:abstractNumId="72" w15:restartNumberingAfterBreak="0">
+  <w:abstractNum w:abstractNumId="73" w15:restartNumberingAfterBreak="0">
     <w:nsid w:val="415923A5"/>
     <w:multiLevelType w:val="multilevel"/>
     <w:tmpl w:val="4AC03468"/>
@@ -25963,7 +27230,7 @@
       </w:rPr>
     </w:lvl>
   </w:abstractNum>
-  <w:abstractNum w:abstractNumId="73" w15:restartNumberingAfterBreak="0">
+  <w:abstractNum w:abstractNumId="74" w15:restartNumberingAfterBreak="0">
     <w:nsid w:val="429A44AC"/>
     <w:multiLevelType w:val="multilevel"/>
     <w:tmpl w:val="820684B0"/>
@@ -26112,7 +27379,7 @@
       </w:rPr>
     </w:lvl>
   </w:abstractNum>
-  <w:abstractNum w:abstractNumId="74" w15:restartNumberingAfterBreak="0">
+  <w:abstractNum w:abstractNumId="75" w15:restartNumberingAfterBreak="0">
     <w:nsid w:val="43031F13"/>
     <w:multiLevelType w:val="multilevel"/>
     <w:tmpl w:val="836AD74C"/>
@@ -26261,7 +27528,7 @@
       </w:rPr>
     </w:lvl>
   </w:abstractNum>
-  <w:abstractNum w:abstractNumId="75" w15:restartNumberingAfterBreak="0">
+  <w:abstractNum w:abstractNumId="76" w15:restartNumberingAfterBreak="0">
     <w:nsid w:val="44C86504"/>
     <w:multiLevelType w:val="multilevel"/>
     <w:tmpl w:val="366647AA"/>
@@ -26410,7 +27677,7 @@
       </w:rPr>
     </w:lvl>
   </w:abstractNum>
-  <w:abstractNum w:abstractNumId="76" w15:restartNumberingAfterBreak="0">
+  <w:abstractNum w:abstractNumId="77" w15:restartNumberingAfterBreak="0">
     <w:nsid w:val="44FF3829"/>
     <w:multiLevelType w:val="multilevel"/>
     <w:tmpl w:val="5224C598"/>
@@ -26559,7 +27826,7 @@
       </w:rPr>
     </w:lvl>
   </w:abstractNum>
-  <w:abstractNum w:abstractNumId="77" w15:restartNumberingAfterBreak="0">
+  <w:abstractNum w:abstractNumId="78" w15:restartNumberingAfterBreak="0">
     <w:nsid w:val="465D2FE3"/>
     <w:multiLevelType w:val="multilevel"/>
     <w:tmpl w:val="8EA27A84"/>
@@ -26672,7 +27939,7 @@
       </w:pPr>
     </w:lvl>
   </w:abstractNum>
-  <w:abstractNum w:abstractNumId="78" w15:restartNumberingAfterBreak="0">
+  <w:abstractNum w:abstractNumId="79" w15:restartNumberingAfterBreak="0">
     <w:nsid w:val="46FF6024"/>
     <w:multiLevelType w:val="multilevel"/>
     <w:tmpl w:val="2AF8C9F2"/>
@@ -26821,7 +28088,7 @@
       </w:rPr>
     </w:lvl>
   </w:abstractNum>
-  <w:abstractNum w:abstractNumId="79" w15:restartNumberingAfterBreak="0">
+  <w:abstractNum w:abstractNumId="80" w15:restartNumberingAfterBreak="0">
     <w:nsid w:val="47885E27"/>
     <w:multiLevelType w:val="multilevel"/>
     <w:tmpl w:val="9B4C29A0"/>
@@ -26970,7 +28237,7 @@
       </w:rPr>
     </w:lvl>
   </w:abstractNum>
-  <w:abstractNum w:abstractNumId="80" w15:restartNumberingAfterBreak="0">
+  <w:abstractNum w:abstractNumId="81" w15:restartNumberingAfterBreak="0">
     <w:nsid w:val="47914B9A"/>
     <w:multiLevelType w:val="multilevel"/>
     <w:tmpl w:val="31FAD272"/>
@@ -27119,7 +28386,7 @@
       </w:rPr>
     </w:lvl>
   </w:abstractNum>
-  <w:abstractNum w:abstractNumId="81" w15:restartNumberingAfterBreak="0">
+  <w:abstractNum w:abstractNumId="82" w15:restartNumberingAfterBreak="0">
     <w:nsid w:val="47B367F5"/>
     <w:multiLevelType w:val="multilevel"/>
     <w:tmpl w:val="DC2AE908"/>
@@ -27232,7 +28499,7 @@
       </w:pPr>
     </w:lvl>
   </w:abstractNum>
-  <w:abstractNum w:abstractNumId="82" w15:restartNumberingAfterBreak="0">
+  <w:abstractNum w:abstractNumId="83" w15:restartNumberingAfterBreak="0">
     <w:nsid w:val="485C26E7"/>
     <w:multiLevelType w:val="multilevel"/>
     <w:tmpl w:val="35CAD9CA"/>
@@ -27381,7 +28648,7 @@
       </w:rPr>
     </w:lvl>
   </w:abstractNum>
-  <w:abstractNum w:abstractNumId="83" w15:restartNumberingAfterBreak="0">
+  <w:abstractNum w:abstractNumId="84" w15:restartNumberingAfterBreak="0">
     <w:nsid w:val="492137A5"/>
     <w:multiLevelType w:val="hybridMultilevel"/>
     <w:tmpl w:val="7610A9BC"/>
@@ -27494,7 +28761,7 @@
       </w:rPr>
     </w:lvl>
   </w:abstractNum>
-  <w:abstractNum w:abstractNumId="84" w15:restartNumberingAfterBreak="0">
+  <w:abstractNum w:abstractNumId="85" w15:restartNumberingAfterBreak="0">
     <w:nsid w:val="49F87527"/>
     <w:multiLevelType w:val="multilevel"/>
     <w:tmpl w:val="3C387B22"/>
@@ -27643,7 +28910,7 @@
       </w:rPr>
     </w:lvl>
   </w:abstractNum>
-  <w:abstractNum w:abstractNumId="85" w15:restartNumberingAfterBreak="0">
+  <w:abstractNum w:abstractNumId="86" w15:restartNumberingAfterBreak="0">
     <w:nsid w:val="4A625415"/>
     <w:multiLevelType w:val="multilevel"/>
     <w:tmpl w:val="E43A246C"/>
@@ -27756,7 +29023,7 @@
       </w:pPr>
     </w:lvl>
   </w:abstractNum>
-  <w:abstractNum w:abstractNumId="86" w15:restartNumberingAfterBreak="0">
+  <w:abstractNum w:abstractNumId="87" w15:restartNumberingAfterBreak="0">
     <w:nsid w:val="4AEB67D9"/>
     <w:multiLevelType w:val="multilevel"/>
     <w:tmpl w:val="A07AEC36"/>
@@ -27873,7 +29140,7 @@
       </w:pPr>
     </w:lvl>
   </w:abstractNum>
-  <w:abstractNum w:abstractNumId="87" w15:restartNumberingAfterBreak="0">
+  <w:abstractNum w:abstractNumId="88" w15:restartNumberingAfterBreak="0">
     <w:nsid w:val="4B04160A"/>
     <w:multiLevelType w:val="multilevel"/>
     <w:tmpl w:val="8A44DC4C"/>
@@ -28022,7 +29289,7 @@
       </w:rPr>
     </w:lvl>
   </w:abstractNum>
-  <w:abstractNum w:abstractNumId="88" w15:restartNumberingAfterBreak="0">
+  <w:abstractNum w:abstractNumId="89" w15:restartNumberingAfterBreak="0">
     <w:nsid w:val="4BE13BA9"/>
     <w:multiLevelType w:val="multilevel"/>
     <w:tmpl w:val="EE6E9BDE"/>
@@ -28171,7 +29438,7 @@
       </w:rPr>
     </w:lvl>
   </w:abstractNum>
-  <w:abstractNum w:abstractNumId="89" w15:restartNumberingAfterBreak="0">
+  <w:abstractNum w:abstractNumId="90" w15:restartNumberingAfterBreak="0">
     <w:nsid w:val="4C04033B"/>
     <w:multiLevelType w:val="multilevel"/>
     <w:tmpl w:val="4B1E3342"/>
@@ -28320,7 +29587,7 @@
       </w:rPr>
     </w:lvl>
   </w:abstractNum>
-  <w:abstractNum w:abstractNumId="90" w15:restartNumberingAfterBreak="0">
+  <w:abstractNum w:abstractNumId="91" w15:restartNumberingAfterBreak="0">
     <w:nsid w:val="4C895E88"/>
     <w:multiLevelType w:val="multilevel"/>
     <w:tmpl w:val="9C5AC97E"/>
@@ -28469,7 +29736,7 @@
       </w:rPr>
     </w:lvl>
   </w:abstractNum>
-  <w:abstractNum w:abstractNumId="91" w15:restartNumberingAfterBreak="0">
+  <w:abstractNum w:abstractNumId="92" w15:restartNumberingAfterBreak="0">
     <w:nsid w:val="4DEA4D83"/>
     <w:multiLevelType w:val="hybridMultilevel"/>
     <w:tmpl w:val="E430B714"/>
@@ -28582,7 +29849,7 @@
       </w:rPr>
     </w:lvl>
   </w:abstractNum>
-  <w:abstractNum w:abstractNumId="92" w15:restartNumberingAfterBreak="0">
+  <w:abstractNum w:abstractNumId="93" w15:restartNumberingAfterBreak="0">
     <w:nsid w:val="4ED626DA"/>
     <w:multiLevelType w:val="multilevel"/>
     <w:tmpl w:val="536CBB14"/>
@@ -28731,7 +29998,7 @@
       </w:rPr>
     </w:lvl>
   </w:abstractNum>
-  <w:abstractNum w:abstractNumId="93" w15:restartNumberingAfterBreak="0">
+  <w:abstractNum w:abstractNumId="94" w15:restartNumberingAfterBreak="0">
     <w:nsid w:val="50D707B0"/>
     <w:multiLevelType w:val="multilevel"/>
     <w:tmpl w:val="40D204B4"/>
@@ -28880,7 +30147,7 @@
       </w:rPr>
     </w:lvl>
   </w:abstractNum>
-  <w:abstractNum w:abstractNumId="94" w15:restartNumberingAfterBreak="0">
+  <w:abstractNum w:abstractNumId="95" w15:restartNumberingAfterBreak="0">
     <w:nsid w:val="51D1055B"/>
     <w:multiLevelType w:val="multilevel"/>
     <w:tmpl w:val="25CC8706"/>
@@ -29029,7 +30296,7 @@
       </w:rPr>
     </w:lvl>
   </w:abstractNum>
-  <w:abstractNum w:abstractNumId="95" w15:restartNumberingAfterBreak="0">
+  <w:abstractNum w:abstractNumId="96" w15:restartNumberingAfterBreak="0">
     <w:nsid w:val="51EF0B27"/>
     <w:multiLevelType w:val="multilevel"/>
     <w:tmpl w:val="0E04039C"/>
@@ -29146,7 +30413,7 @@
       </w:pPr>
     </w:lvl>
   </w:abstractNum>
-  <w:abstractNum w:abstractNumId="96" w15:restartNumberingAfterBreak="0">
+  <w:abstractNum w:abstractNumId="97" w15:restartNumberingAfterBreak="0">
     <w:nsid w:val="5359556E"/>
     <w:multiLevelType w:val="multilevel"/>
     <w:tmpl w:val="27B8410E"/>
@@ -29259,7 +30526,7 @@
       </w:pPr>
     </w:lvl>
   </w:abstractNum>
-  <w:abstractNum w:abstractNumId="97" w15:restartNumberingAfterBreak="0">
+  <w:abstractNum w:abstractNumId="98" w15:restartNumberingAfterBreak="0">
     <w:nsid w:val="549D450E"/>
     <w:multiLevelType w:val="multilevel"/>
     <w:tmpl w:val="CABE5BAA"/>
@@ -29408,7 +30675,7 @@
       </w:rPr>
     </w:lvl>
   </w:abstractNum>
-  <w:abstractNum w:abstractNumId="98" w15:restartNumberingAfterBreak="0">
+  <w:abstractNum w:abstractNumId="99" w15:restartNumberingAfterBreak="0">
     <w:nsid w:val="56525CB6"/>
     <w:multiLevelType w:val="multilevel"/>
     <w:tmpl w:val="09A43424"/>
@@ -29557,7 +30824,7 @@
       </w:rPr>
     </w:lvl>
   </w:abstractNum>
-  <w:abstractNum w:abstractNumId="99" w15:restartNumberingAfterBreak="0">
+  <w:abstractNum w:abstractNumId="100" w15:restartNumberingAfterBreak="0">
     <w:nsid w:val="58F02D6B"/>
     <w:multiLevelType w:val="multilevel"/>
     <w:tmpl w:val="2AC06048"/>
@@ -29706,7 +30973,7 @@
       </w:rPr>
     </w:lvl>
   </w:abstractNum>
-  <w:abstractNum w:abstractNumId="100" w15:restartNumberingAfterBreak="0">
+  <w:abstractNum w:abstractNumId="101" w15:restartNumberingAfterBreak="0">
     <w:nsid w:val="59DA4C34"/>
     <w:multiLevelType w:val="multilevel"/>
     <w:tmpl w:val="6C6C0038"/>
@@ -29855,7 +31122,7 @@
       </w:rPr>
     </w:lvl>
   </w:abstractNum>
-  <w:abstractNum w:abstractNumId="101" w15:restartNumberingAfterBreak="0">
+  <w:abstractNum w:abstractNumId="102" w15:restartNumberingAfterBreak="0">
     <w:nsid w:val="5A24690D"/>
     <w:multiLevelType w:val="multilevel"/>
     <w:tmpl w:val="C3A07A7A"/>
@@ -30004,7 +31271,7 @@
       </w:rPr>
     </w:lvl>
   </w:abstractNum>
-  <w:abstractNum w:abstractNumId="102" w15:restartNumberingAfterBreak="0">
+  <w:abstractNum w:abstractNumId="103" w15:restartNumberingAfterBreak="0">
     <w:nsid w:val="5A3563CF"/>
     <w:multiLevelType w:val="multilevel"/>
     <w:tmpl w:val="74D8053C"/>
@@ -30153,7 +31420,7 @@
       </w:rPr>
     </w:lvl>
   </w:abstractNum>
-  <w:abstractNum w:abstractNumId="103" w15:restartNumberingAfterBreak="0">
+  <w:abstractNum w:abstractNumId="104" w15:restartNumberingAfterBreak="0">
     <w:nsid w:val="5C393DDB"/>
     <w:multiLevelType w:val="multilevel"/>
     <w:tmpl w:val="9954918A"/>
@@ -30302,7 +31569,7 @@
       </w:rPr>
     </w:lvl>
   </w:abstractNum>
-  <w:abstractNum w:abstractNumId="104" w15:restartNumberingAfterBreak="0">
+  <w:abstractNum w:abstractNumId="105" w15:restartNumberingAfterBreak="0">
     <w:nsid w:val="5C8E04E0"/>
     <w:multiLevelType w:val="multilevel"/>
     <w:tmpl w:val="67CEBCA8"/>
@@ -30451,7 +31718,7 @@
       </w:rPr>
     </w:lvl>
   </w:abstractNum>
-  <w:abstractNum w:abstractNumId="105" w15:restartNumberingAfterBreak="0">
+  <w:abstractNum w:abstractNumId="106" w15:restartNumberingAfterBreak="0">
     <w:nsid w:val="5DF83D49"/>
     <w:multiLevelType w:val="multilevel"/>
     <w:tmpl w:val="B2669E66"/>
@@ -30568,7 +31835,7 @@
       </w:pPr>
     </w:lvl>
   </w:abstractNum>
-  <w:abstractNum w:abstractNumId="106" w15:restartNumberingAfterBreak="0">
+  <w:abstractNum w:abstractNumId="107" w15:restartNumberingAfterBreak="0">
     <w:nsid w:val="5FA036D4"/>
     <w:multiLevelType w:val="multilevel"/>
     <w:tmpl w:val="54B6555E"/>
@@ -30685,7 +31952,7 @@
       </w:pPr>
     </w:lvl>
   </w:abstractNum>
-  <w:abstractNum w:abstractNumId="107" w15:restartNumberingAfterBreak="0">
+  <w:abstractNum w:abstractNumId="108" w15:restartNumberingAfterBreak="0">
     <w:nsid w:val="61170630"/>
     <w:multiLevelType w:val="multilevel"/>
     <w:tmpl w:val="44EA4C38"/>
@@ -30802,7 +32069,7 @@
       </w:pPr>
     </w:lvl>
   </w:abstractNum>
-  <w:abstractNum w:abstractNumId="108" w15:restartNumberingAfterBreak="0">
+  <w:abstractNum w:abstractNumId="109" w15:restartNumberingAfterBreak="0">
     <w:nsid w:val="61431F88"/>
     <w:multiLevelType w:val="multilevel"/>
     <w:tmpl w:val="D97E76B0"/>
@@ -30951,7 +32218,7 @@
       </w:rPr>
     </w:lvl>
   </w:abstractNum>
-  <w:abstractNum w:abstractNumId="109" w15:restartNumberingAfterBreak="0">
+  <w:abstractNum w:abstractNumId="110" w15:restartNumberingAfterBreak="0">
     <w:nsid w:val="61A24CD1"/>
     <w:multiLevelType w:val="multilevel"/>
     <w:tmpl w:val="67DE4BDE"/>
@@ -31100,7 +32367,7 @@
       </w:rPr>
     </w:lvl>
   </w:abstractNum>
-  <w:abstractNum w:abstractNumId="110" w15:restartNumberingAfterBreak="0">
+  <w:abstractNum w:abstractNumId="111" w15:restartNumberingAfterBreak="0">
     <w:nsid w:val="62983B90"/>
     <w:multiLevelType w:val="multilevel"/>
     <w:tmpl w:val="61FC5AE6"/>
@@ -31249,7 +32516,7 @@
       </w:rPr>
     </w:lvl>
   </w:abstractNum>
-  <w:abstractNum w:abstractNumId="111" w15:restartNumberingAfterBreak="0">
+  <w:abstractNum w:abstractNumId="112" w15:restartNumberingAfterBreak="0">
     <w:nsid w:val="64637D32"/>
     <w:multiLevelType w:val="multilevel"/>
     <w:tmpl w:val="688080C2"/>
@@ -31366,7 +32633,7 @@
       </w:pPr>
     </w:lvl>
   </w:abstractNum>
-  <w:abstractNum w:abstractNumId="112" w15:restartNumberingAfterBreak="0">
+  <w:abstractNum w:abstractNumId="113" w15:restartNumberingAfterBreak="0">
     <w:nsid w:val="6500055F"/>
     <w:multiLevelType w:val="multilevel"/>
     <w:tmpl w:val="8A24FC76"/>
@@ -31515,7 +32782,7 @@
       </w:rPr>
     </w:lvl>
   </w:abstractNum>
-  <w:abstractNum w:abstractNumId="113" w15:restartNumberingAfterBreak="0">
+  <w:abstractNum w:abstractNumId="114" w15:restartNumberingAfterBreak="0">
     <w:nsid w:val="67992FBB"/>
     <w:multiLevelType w:val="multilevel"/>
     <w:tmpl w:val="BD308DCC"/>
@@ -31664,7 +32931,7 @@
       </w:rPr>
     </w:lvl>
   </w:abstractNum>
-  <w:abstractNum w:abstractNumId="114" w15:restartNumberingAfterBreak="0">
+  <w:abstractNum w:abstractNumId="115" w15:restartNumberingAfterBreak="0">
     <w:nsid w:val="6886315D"/>
     <w:multiLevelType w:val="multilevel"/>
     <w:tmpl w:val="EDF68C7E"/>
@@ -31813,7 +33080,7 @@
       </w:rPr>
     </w:lvl>
   </w:abstractNum>
-  <w:abstractNum w:abstractNumId="115" w15:restartNumberingAfterBreak="0">
+  <w:abstractNum w:abstractNumId="116" w15:restartNumberingAfterBreak="0">
     <w:nsid w:val="6AD112F7"/>
     <w:multiLevelType w:val="multilevel"/>
     <w:tmpl w:val="99EC9D1E"/>
@@ -31962,7 +33229,7 @@
       </w:rPr>
     </w:lvl>
   </w:abstractNum>
-  <w:abstractNum w:abstractNumId="116" w15:restartNumberingAfterBreak="0">
+  <w:abstractNum w:abstractNumId="117" w15:restartNumberingAfterBreak="0">
     <w:nsid w:val="6B950202"/>
     <w:multiLevelType w:val="multilevel"/>
     <w:tmpl w:val="83164D1C"/>
@@ -32079,7 +33346,7 @@
       </w:pPr>
     </w:lvl>
   </w:abstractNum>
-  <w:abstractNum w:abstractNumId="117" w15:restartNumberingAfterBreak="0">
+  <w:abstractNum w:abstractNumId="118" w15:restartNumberingAfterBreak="0">
     <w:nsid w:val="6BF61C9E"/>
     <w:multiLevelType w:val="multilevel"/>
     <w:tmpl w:val="FAE8587C"/>
@@ -32228,7 +33495,7 @@
       </w:rPr>
     </w:lvl>
   </w:abstractNum>
-  <w:abstractNum w:abstractNumId="118" w15:restartNumberingAfterBreak="0">
+  <w:abstractNum w:abstractNumId="119" w15:restartNumberingAfterBreak="0">
     <w:nsid w:val="6D54738A"/>
     <w:multiLevelType w:val="multilevel"/>
     <w:tmpl w:val="71880058"/>
@@ -32377,7 +33644,7 @@
       </w:rPr>
     </w:lvl>
   </w:abstractNum>
-  <w:abstractNum w:abstractNumId="119" w15:restartNumberingAfterBreak="0">
+  <w:abstractNum w:abstractNumId="120" w15:restartNumberingAfterBreak="0">
     <w:nsid w:val="6EA92462"/>
     <w:multiLevelType w:val="multilevel"/>
     <w:tmpl w:val="F920D0F2"/>
@@ -32494,7 +33761,7 @@
       </w:pPr>
     </w:lvl>
   </w:abstractNum>
-  <w:abstractNum w:abstractNumId="120" w15:restartNumberingAfterBreak="0">
+  <w:abstractNum w:abstractNumId="121" w15:restartNumberingAfterBreak="0">
     <w:nsid w:val="6FF25ECC"/>
     <w:multiLevelType w:val="multilevel"/>
     <w:tmpl w:val="068ED7C6"/>
@@ -32643,7 +33910,7 @@
       </w:rPr>
     </w:lvl>
   </w:abstractNum>
-  <w:abstractNum w:abstractNumId="121" w15:restartNumberingAfterBreak="0">
+  <w:abstractNum w:abstractNumId="122" w15:restartNumberingAfterBreak="0">
     <w:nsid w:val="6FFB3012"/>
     <w:multiLevelType w:val="multilevel"/>
     <w:tmpl w:val="B0006C3E"/>
@@ -32792,7 +34059,7 @@
       </w:rPr>
     </w:lvl>
   </w:abstractNum>
-  <w:abstractNum w:abstractNumId="122" w15:restartNumberingAfterBreak="0">
+  <w:abstractNum w:abstractNumId="123" w15:restartNumberingAfterBreak="0">
     <w:nsid w:val="701B79DC"/>
     <w:multiLevelType w:val="multilevel"/>
     <w:tmpl w:val="677C9DCC"/>
@@ -32941,7 +34208,7 @@
       </w:rPr>
     </w:lvl>
   </w:abstractNum>
-  <w:abstractNum w:abstractNumId="123" w15:restartNumberingAfterBreak="0">
+  <w:abstractNum w:abstractNumId="124" w15:restartNumberingAfterBreak="0">
     <w:nsid w:val="70FB2236"/>
     <w:multiLevelType w:val="multilevel"/>
     <w:tmpl w:val="6EE0FDFE"/>
@@ -33090,7 +34357,7 @@
       </w:rPr>
     </w:lvl>
   </w:abstractNum>
-  <w:abstractNum w:abstractNumId="124" w15:restartNumberingAfterBreak="0">
+  <w:abstractNum w:abstractNumId="125" w15:restartNumberingAfterBreak="0">
     <w:nsid w:val="712607D4"/>
     <w:multiLevelType w:val="multilevel"/>
     <w:tmpl w:val="FA927392"/>
@@ -33239,7 +34506,7 @@
       </w:rPr>
     </w:lvl>
   </w:abstractNum>
-  <w:abstractNum w:abstractNumId="125" w15:restartNumberingAfterBreak="0">
+  <w:abstractNum w:abstractNumId="126" w15:restartNumberingAfterBreak="0">
     <w:nsid w:val="71D30A12"/>
     <w:multiLevelType w:val="multilevel"/>
     <w:tmpl w:val="2FFAF22A"/>
@@ -33352,7 +34619,7 @@
       </w:pPr>
     </w:lvl>
   </w:abstractNum>
-  <w:abstractNum w:abstractNumId="126" w15:restartNumberingAfterBreak="0">
+  <w:abstractNum w:abstractNumId="127" w15:restartNumberingAfterBreak="0">
     <w:nsid w:val="734E3706"/>
     <w:multiLevelType w:val="multilevel"/>
     <w:tmpl w:val="33F22A6A"/>
@@ -33501,7 +34768,7 @@
       </w:rPr>
     </w:lvl>
   </w:abstractNum>
-  <w:abstractNum w:abstractNumId="127" w15:restartNumberingAfterBreak="0">
+  <w:abstractNum w:abstractNumId="128" w15:restartNumberingAfterBreak="0">
     <w:nsid w:val="74A073BC"/>
     <w:multiLevelType w:val="multilevel"/>
     <w:tmpl w:val="84FAE114"/>
@@ -33650,7 +34917,7 @@
       </w:rPr>
     </w:lvl>
   </w:abstractNum>
-  <w:abstractNum w:abstractNumId="128" w15:restartNumberingAfterBreak="0">
+  <w:abstractNum w:abstractNumId="129" w15:restartNumberingAfterBreak="0">
     <w:nsid w:val="74D96AA0"/>
     <w:multiLevelType w:val="multilevel"/>
     <w:tmpl w:val="B7DCE3F0"/>
@@ -33799,7 +35066,7 @@
       </w:rPr>
     </w:lvl>
   </w:abstractNum>
-  <w:abstractNum w:abstractNumId="129" w15:restartNumberingAfterBreak="0">
+  <w:abstractNum w:abstractNumId="130" w15:restartNumberingAfterBreak="0">
     <w:nsid w:val="75ED5E9C"/>
     <w:multiLevelType w:val="multilevel"/>
     <w:tmpl w:val="9A7622F6"/>
@@ -33912,7 +35179,7 @@
       </w:pPr>
     </w:lvl>
   </w:abstractNum>
-  <w:abstractNum w:abstractNumId="130" w15:restartNumberingAfterBreak="0">
+  <w:abstractNum w:abstractNumId="131" w15:restartNumberingAfterBreak="0">
     <w:nsid w:val="765A2B64"/>
     <w:multiLevelType w:val="multilevel"/>
     <w:tmpl w:val="C21C403A"/>
@@ -34061,7 +35328,7 @@
       </w:rPr>
     </w:lvl>
   </w:abstractNum>
-  <w:abstractNum w:abstractNumId="131" w15:restartNumberingAfterBreak="0">
+  <w:abstractNum w:abstractNumId="132" w15:restartNumberingAfterBreak="0">
     <w:nsid w:val="768F2DDF"/>
     <w:multiLevelType w:val="multilevel"/>
     <w:tmpl w:val="0C9E8B60"/>
@@ -34210,7 +35477,7 @@
       </w:rPr>
     </w:lvl>
   </w:abstractNum>
-  <w:abstractNum w:abstractNumId="132" w15:restartNumberingAfterBreak="0">
+  <w:abstractNum w:abstractNumId="133" w15:restartNumberingAfterBreak="0">
     <w:nsid w:val="77595B7F"/>
     <w:multiLevelType w:val="multilevel"/>
     <w:tmpl w:val="D72C5B46"/>
@@ -34359,7 +35626,7 @@
       </w:rPr>
     </w:lvl>
   </w:abstractNum>
-  <w:abstractNum w:abstractNumId="133" w15:restartNumberingAfterBreak="0">
+  <w:abstractNum w:abstractNumId="134" w15:restartNumberingAfterBreak="0">
     <w:nsid w:val="7A84747F"/>
     <w:multiLevelType w:val="multilevel"/>
     <w:tmpl w:val="15F6BCE6"/>
@@ -34508,7 +35775,7 @@
       </w:rPr>
     </w:lvl>
   </w:abstractNum>
-  <w:abstractNum w:abstractNumId="134" w15:restartNumberingAfterBreak="0">
+  <w:abstractNum w:abstractNumId="135" w15:restartNumberingAfterBreak="0">
     <w:nsid w:val="7CDB3F5D"/>
     <w:multiLevelType w:val="multilevel"/>
     <w:tmpl w:val="2FC8730C"/>
@@ -34621,7 +35888,7 @@
       </w:pPr>
     </w:lvl>
   </w:abstractNum>
-  <w:abstractNum w:abstractNumId="135" w15:restartNumberingAfterBreak="0">
+  <w:abstractNum w:abstractNumId="136" w15:restartNumberingAfterBreak="0">
     <w:nsid w:val="7D032ECB"/>
     <w:multiLevelType w:val="multilevel"/>
     <w:tmpl w:val="A40AABC0"/>
@@ -34770,7 +36037,7 @@
       </w:rPr>
     </w:lvl>
   </w:abstractNum>
-  <w:abstractNum w:abstractNumId="136" w15:restartNumberingAfterBreak="0">
+  <w:abstractNum w:abstractNumId="137" w15:restartNumberingAfterBreak="0">
     <w:nsid w:val="7D8E0052"/>
     <w:multiLevelType w:val="multilevel"/>
     <w:tmpl w:val="E54EA6B4"/>
@@ -34919,7 +36186,7 @@
       </w:rPr>
     </w:lvl>
   </w:abstractNum>
-  <w:abstractNum w:abstractNumId="137" w15:restartNumberingAfterBreak="0">
+  <w:abstractNum w:abstractNumId="138" w15:restartNumberingAfterBreak="0">
     <w:nsid w:val="7F1346B5"/>
     <w:multiLevelType w:val="multilevel"/>
     <w:tmpl w:val="914CA78C"/>
@@ -35068,7 +36335,7 @@
       </w:rPr>
     </w:lvl>
   </w:abstractNum>
-  <w:abstractNum w:abstractNumId="138" w15:restartNumberingAfterBreak="0">
+  <w:abstractNum w:abstractNumId="139" w15:restartNumberingAfterBreak="0">
     <w:nsid w:val="7FE0173B"/>
     <w:multiLevelType w:val="multilevel"/>
     <w:tmpl w:val="DC787570"/>
@@ -35185,7 +36452,7 @@
       </w:pPr>
     </w:lvl>
   </w:abstractNum>
-  <w:abstractNum w:abstractNumId="139" w15:restartNumberingAfterBreak="0">
+  <w:abstractNum w:abstractNumId="140" w15:restartNumberingAfterBreak="0">
     <w:nsid w:val="7FE705C2"/>
     <w:multiLevelType w:val="multilevel"/>
     <w:tmpl w:val="2B966BDC"/>
@@ -35306,22 +36573,22 @@
     <w:abstractNumId w:val="12"/>
   </w:num>
   <w:num w:numId="2" w16cid:durableId="212691769">
-    <w:abstractNumId w:val="71"/>
+    <w:abstractNumId w:val="72"/>
   </w:num>
   <w:num w:numId="3" w16cid:durableId="204753465">
     <w:abstractNumId w:val="46"/>
   </w:num>
   <w:num w:numId="4" w16cid:durableId="1033921066">
-    <w:abstractNumId w:val="67"/>
+    <w:abstractNumId w:val="68"/>
   </w:num>
   <w:num w:numId="5" w16cid:durableId="314533305">
     <w:abstractNumId w:val="54"/>
   </w:num>
   <w:num w:numId="6" w16cid:durableId="1668509103">
-    <w:abstractNumId w:val="83"/>
+    <w:abstractNumId w:val="84"/>
   </w:num>
   <w:num w:numId="7" w16cid:durableId="1270235281">
-    <w:abstractNumId w:val="91"/>
+    <w:abstractNumId w:val="92"/>
   </w:num>
   <w:num w:numId="8" w16cid:durableId="1068915894">
     <w:abstractNumId w:val="8"/>
@@ -35330,28 +36597,28 @@
     <w:abstractNumId w:val="9"/>
   </w:num>
   <w:num w:numId="10" w16cid:durableId="1860390516">
-    <w:abstractNumId w:val="80"/>
+    <w:abstractNumId w:val="81"/>
   </w:num>
   <w:num w:numId="11" w16cid:durableId="1725106779">
     <w:abstractNumId w:val="59"/>
   </w:num>
   <w:num w:numId="12" w16cid:durableId="1933314044">
-    <w:abstractNumId w:val="78"/>
+    <w:abstractNumId w:val="79"/>
   </w:num>
   <w:num w:numId="13" w16cid:durableId="326521496">
     <w:abstractNumId w:val="13"/>
   </w:num>
   <w:num w:numId="14" w16cid:durableId="2010981270">
-    <w:abstractNumId w:val="103"/>
+    <w:abstractNumId w:val="104"/>
   </w:num>
   <w:num w:numId="15" w16cid:durableId="445388872">
-    <w:abstractNumId w:val="133"/>
+    <w:abstractNumId w:val="134"/>
   </w:num>
   <w:num w:numId="16" w16cid:durableId="775059024">
     <w:abstractNumId w:val="38"/>
   </w:num>
   <w:num w:numId="17" w16cid:durableId="1295022515">
-    <w:abstractNumId w:val="118"/>
+    <w:abstractNumId w:val="119"/>
   </w:num>
   <w:num w:numId="18" w16cid:durableId="1130586831">
     <w:abstractNumId w:val="26"/>
@@ -35360,49 +36627,49 @@
     <w:abstractNumId w:val="24"/>
   </w:num>
   <w:num w:numId="20" w16cid:durableId="130220266">
-    <w:abstractNumId w:val="121"/>
+    <w:abstractNumId w:val="122"/>
   </w:num>
   <w:num w:numId="21" w16cid:durableId="1905145076">
-    <w:abstractNumId w:val="108"/>
+    <w:abstractNumId w:val="109"/>
   </w:num>
   <w:num w:numId="22" w16cid:durableId="351222723">
     <w:abstractNumId w:val="53"/>
   </w:num>
   <w:num w:numId="23" w16cid:durableId="366101969">
-    <w:abstractNumId w:val="99"/>
+    <w:abstractNumId w:val="100"/>
   </w:num>
   <w:num w:numId="24" w16cid:durableId="1125781281">
-    <w:abstractNumId w:val="90"/>
+    <w:abstractNumId w:val="91"/>
   </w:num>
   <w:num w:numId="25" w16cid:durableId="1980187107">
     <w:abstractNumId w:val="20"/>
   </w:num>
   <w:num w:numId="26" w16cid:durableId="650644008">
-    <w:abstractNumId w:val="130"/>
+    <w:abstractNumId w:val="131"/>
   </w:num>
   <w:num w:numId="27" w16cid:durableId="927421509">
-    <w:abstractNumId w:val="92"/>
+    <w:abstractNumId w:val="93"/>
   </w:num>
   <w:num w:numId="28" w16cid:durableId="2136094583">
     <w:abstractNumId w:val="39"/>
   </w:num>
   <w:num w:numId="29" w16cid:durableId="163713911">
-    <w:abstractNumId w:val="109"/>
+    <w:abstractNumId w:val="110"/>
   </w:num>
   <w:num w:numId="30" w16cid:durableId="1795706407">
-    <w:abstractNumId w:val="73"/>
+    <w:abstractNumId w:val="74"/>
   </w:num>
   <w:num w:numId="31" w16cid:durableId="417137057">
     <w:abstractNumId w:val="52"/>
   </w:num>
   <w:num w:numId="32" w16cid:durableId="1486584897">
-    <w:abstractNumId w:val="138"/>
+    <w:abstractNumId w:val="139"/>
   </w:num>
   <w:num w:numId="33" w16cid:durableId="1169754637">
-    <w:abstractNumId w:val="86"/>
+    <w:abstractNumId w:val="87"/>
   </w:num>
   <w:num w:numId="34" w16cid:durableId="1082331889">
-    <w:abstractNumId w:val="70"/>
+    <w:abstractNumId w:val="71"/>
   </w:num>
   <w:num w:numId="35" w16cid:durableId="2104495662">
     <w:abstractNumId w:val="34"/>
@@ -35411,7 +36678,7 @@
     <w:abstractNumId w:val="18"/>
   </w:num>
   <w:num w:numId="37" w16cid:durableId="735935560">
-    <w:abstractNumId w:val="131"/>
+    <w:abstractNumId w:val="132"/>
   </w:num>
   <w:num w:numId="38" w16cid:durableId="177236325">
     <w:abstractNumId w:val="49"/>
@@ -35420,7 +36687,7 @@
     <w:abstractNumId w:val="29"/>
   </w:num>
   <w:num w:numId="40" w16cid:durableId="1897277996">
-    <w:abstractNumId w:val="100"/>
+    <w:abstractNumId w:val="101"/>
   </w:num>
   <w:num w:numId="41" w16cid:durableId="821385345">
     <w:abstractNumId w:val="58"/>
@@ -35429,13 +36696,13 @@
     <w:abstractNumId w:val="28"/>
   </w:num>
   <w:num w:numId="43" w16cid:durableId="279338713">
-    <w:abstractNumId w:val="114"/>
+    <w:abstractNumId w:val="115"/>
   </w:num>
   <w:num w:numId="44" w16cid:durableId="300966348">
-    <w:abstractNumId w:val="132"/>
+    <w:abstractNumId w:val="133"/>
   </w:num>
   <w:num w:numId="45" w16cid:durableId="877863870">
-    <w:abstractNumId w:val="64"/>
+    <w:abstractNumId w:val="65"/>
   </w:num>
   <w:num w:numId="46" w16cid:durableId="1300115906">
     <w:abstractNumId w:val="15"/>
@@ -35447,22 +36714,22 @@
     <w:abstractNumId w:val="6"/>
   </w:num>
   <w:num w:numId="49" w16cid:durableId="1316690410">
-    <w:abstractNumId w:val="81"/>
+    <w:abstractNumId w:val="82"/>
   </w:num>
   <w:num w:numId="50" w16cid:durableId="1111557819">
     <w:abstractNumId w:val="51"/>
   </w:num>
   <w:num w:numId="51" w16cid:durableId="2001155960">
-    <w:abstractNumId w:val="93"/>
+    <w:abstractNumId w:val="94"/>
   </w:num>
   <w:num w:numId="52" w16cid:durableId="621155179">
-    <w:abstractNumId w:val="102"/>
+    <w:abstractNumId w:val="103"/>
   </w:num>
   <w:num w:numId="53" w16cid:durableId="716785273">
-    <w:abstractNumId w:val="107"/>
+    <w:abstractNumId w:val="108"/>
   </w:num>
   <w:num w:numId="54" w16cid:durableId="80030908">
-    <w:abstractNumId w:val="96"/>
+    <w:abstractNumId w:val="97"/>
   </w:num>
   <w:num w:numId="55" w16cid:durableId="701125135">
     <w:abstractNumId w:val="25"/>
@@ -35474,34 +36741,34 @@
     <w:abstractNumId w:val="47"/>
   </w:num>
   <w:num w:numId="58" w16cid:durableId="1548565914">
-    <w:abstractNumId w:val="136"/>
+    <w:abstractNumId w:val="137"/>
   </w:num>
   <w:num w:numId="59" w16cid:durableId="769468454">
-    <w:abstractNumId w:val="65"/>
+    <w:abstractNumId w:val="66"/>
   </w:num>
   <w:num w:numId="60" w16cid:durableId="1688479437">
     <w:abstractNumId w:val="7"/>
   </w:num>
   <w:num w:numId="61" w16cid:durableId="1336032879">
-    <w:abstractNumId w:val="68"/>
+    <w:abstractNumId w:val="69"/>
   </w:num>
   <w:num w:numId="62" w16cid:durableId="1931771862">
-    <w:abstractNumId w:val="87"/>
+    <w:abstractNumId w:val="88"/>
   </w:num>
   <w:num w:numId="63" w16cid:durableId="492455653">
-    <w:abstractNumId w:val="124"/>
+    <w:abstractNumId w:val="125"/>
   </w:num>
   <w:num w:numId="64" w16cid:durableId="1567757765">
-    <w:abstractNumId w:val="89"/>
+    <w:abstractNumId w:val="90"/>
   </w:num>
   <w:num w:numId="65" w16cid:durableId="1111779313">
     <w:abstractNumId w:val="61"/>
   </w:num>
   <w:num w:numId="66" w16cid:durableId="583493794">
-    <w:abstractNumId w:val="127"/>
+    <w:abstractNumId w:val="128"/>
   </w:num>
   <w:num w:numId="67" w16cid:durableId="1335689356">
-    <w:abstractNumId w:val="82"/>
+    <w:abstractNumId w:val="83"/>
   </w:num>
   <w:num w:numId="68" w16cid:durableId="1662079372">
     <w:abstractNumId w:val="16"/>
@@ -35513,16 +36780,16 @@
     <w:abstractNumId w:val="37"/>
   </w:num>
   <w:num w:numId="71" w16cid:durableId="529954783">
-    <w:abstractNumId w:val="74"/>
+    <w:abstractNumId w:val="75"/>
   </w:num>
   <w:num w:numId="72" w16cid:durableId="783770187">
     <w:abstractNumId w:val="30"/>
   </w:num>
   <w:num w:numId="73" w16cid:durableId="2133787749">
-    <w:abstractNumId w:val="72"/>
+    <w:abstractNumId w:val="73"/>
   </w:num>
   <w:num w:numId="74" w16cid:durableId="1090463135">
-    <w:abstractNumId w:val="129"/>
+    <w:abstractNumId w:val="130"/>
   </w:num>
   <w:num w:numId="75" w16cid:durableId="821584307">
     <w:abstractNumId w:val="27"/>
@@ -35531,67 +36798,67 @@
     <w:abstractNumId w:val="10"/>
   </w:num>
   <w:num w:numId="77" w16cid:durableId="325058860">
-    <w:abstractNumId w:val="104"/>
+    <w:abstractNumId w:val="105"/>
   </w:num>
   <w:num w:numId="78" w16cid:durableId="1193374877">
     <w:abstractNumId w:val="11"/>
   </w:num>
   <w:num w:numId="79" w16cid:durableId="815803097">
-    <w:abstractNumId w:val="119"/>
+    <w:abstractNumId w:val="120"/>
   </w:num>
   <w:num w:numId="80" w16cid:durableId="1051730883">
-    <w:abstractNumId w:val="126"/>
+    <w:abstractNumId w:val="127"/>
   </w:num>
   <w:num w:numId="81" w16cid:durableId="742605711">
-    <w:abstractNumId w:val="113"/>
+    <w:abstractNumId w:val="114"/>
   </w:num>
   <w:num w:numId="82" w16cid:durableId="1985772832">
-    <w:abstractNumId w:val="117"/>
+    <w:abstractNumId w:val="118"/>
   </w:num>
   <w:num w:numId="83" w16cid:durableId="1865092739">
     <w:abstractNumId w:val="5"/>
   </w:num>
   <w:num w:numId="84" w16cid:durableId="57559803">
-    <w:abstractNumId w:val="101"/>
+    <w:abstractNumId w:val="102"/>
   </w:num>
   <w:num w:numId="85" w16cid:durableId="987133407">
-    <w:abstractNumId w:val="94"/>
+    <w:abstractNumId w:val="95"/>
   </w:num>
   <w:num w:numId="86" w16cid:durableId="1752313317">
-    <w:abstractNumId w:val="112"/>
+    <w:abstractNumId w:val="113"/>
   </w:num>
   <w:num w:numId="87" w16cid:durableId="1569221538">
     <w:abstractNumId w:val="40"/>
   </w:num>
   <w:num w:numId="88" w16cid:durableId="545878369">
-    <w:abstractNumId w:val="63"/>
+    <w:abstractNumId w:val="64"/>
   </w:num>
   <w:num w:numId="89" w16cid:durableId="1392117049">
-    <w:abstractNumId w:val="69"/>
+    <w:abstractNumId w:val="70"/>
   </w:num>
   <w:num w:numId="90" w16cid:durableId="1549949915">
     <w:abstractNumId w:val="57"/>
   </w:num>
   <w:num w:numId="91" w16cid:durableId="1834953883">
-    <w:abstractNumId w:val="75"/>
+    <w:abstractNumId w:val="76"/>
   </w:num>
   <w:num w:numId="92" w16cid:durableId="1725135787">
     <w:abstractNumId w:val="14"/>
   </w:num>
   <w:num w:numId="93" w16cid:durableId="1800339618">
-    <w:abstractNumId w:val="98"/>
+    <w:abstractNumId w:val="99"/>
   </w:num>
   <w:num w:numId="94" w16cid:durableId="224294743">
-    <w:abstractNumId w:val="128"/>
+    <w:abstractNumId w:val="129"/>
   </w:num>
   <w:num w:numId="95" w16cid:durableId="1516310169">
-    <w:abstractNumId w:val="123"/>
+    <w:abstractNumId w:val="124"/>
   </w:num>
   <w:num w:numId="96" w16cid:durableId="1648893613">
     <w:abstractNumId w:val="4"/>
   </w:num>
   <w:num w:numId="97" w16cid:durableId="192152157">
-    <w:abstractNumId w:val="97"/>
+    <w:abstractNumId w:val="98"/>
   </w:num>
   <w:num w:numId="98" w16cid:durableId="1216694547">
     <w:abstractNumId w:val="45"/>
@@ -35606,7 +36873,7 @@
     <w:abstractNumId w:val="35"/>
   </w:num>
   <w:num w:numId="102" w16cid:durableId="2033919214">
-    <w:abstractNumId w:val="76"/>
+    <w:abstractNumId w:val="77"/>
   </w:num>
   <w:num w:numId="103" w16cid:durableId="1053575878">
     <w:abstractNumId w:val="55"/>
@@ -35618,7 +36885,7 @@
     <w:abstractNumId w:val="0"/>
   </w:num>
   <w:num w:numId="106" w16cid:durableId="1229656796">
-    <w:abstractNumId w:val="66"/>
+    <w:abstractNumId w:val="67"/>
   </w:num>
   <w:num w:numId="107" w16cid:durableId="2116248440">
     <w:abstractNumId w:val="50"/>
@@ -35627,13 +36894,13 @@
     <w:abstractNumId w:val="2"/>
   </w:num>
   <w:num w:numId="109" w16cid:durableId="818614539">
-    <w:abstractNumId w:val="120"/>
+    <w:abstractNumId w:val="121"/>
   </w:num>
   <w:num w:numId="110" w16cid:durableId="505749528">
     <w:abstractNumId w:val="1"/>
   </w:num>
   <w:num w:numId="111" w16cid:durableId="740567879">
-    <w:abstractNumId w:val="137"/>
+    <w:abstractNumId w:val="138"/>
   </w:num>
   <w:num w:numId="112" w16cid:durableId="1297837039">
     <w:abstractNumId w:val="3"/>
@@ -35645,10 +36912,10 @@
     <w:abstractNumId w:val="19"/>
   </w:num>
   <w:num w:numId="115" w16cid:durableId="917251997">
-    <w:abstractNumId w:val="135"/>
+    <w:abstractNumId w:val="136"/>
   </w:num>
   <w:num w:numId="116" w16cid:durableId="2126919409">
-    <w:abstractNumId w:val="115"/>
+    <w:abstractNumId w:val="116"/>
   </w:num>
   <w:num w:numId="117" w16cid:durableId="1168327765">
     <w:abstractNumId w:val="44"/>
@@ -35660,67 +36927,70 @@
     <w:abstractNumId w:val="21"/>
   </w:num>
   <w:num w:numId="120" w16cid:durableId="2019623853">
-    <w:abstractNumId w:val="125"/>
+    <w:abstractNumId w:val="126"/>
   </w:num>
   <w:num w:numId="121" w16cid:durableId="1334604842">
     <w:abstractNumId w:val="48"/>
   </w:num>
   <w:num w:numId="122" w16cid:durableId="343944172">
-    <w:abstractNumId w:val="88"/>
+    <w:abstractNumId w:val="89"/>
   </w:num>
   <w:num w:numId="123" w16cid:durableId="1062867832">
-    <w:abstractNumId w:val="77"/>
+    <w:abstractNumId w:val="78"/>
   </w:num>
   <w:num w:numId="124" w16cid:durableId="1205871176">
     <w:abstractNumId w:val="23"/>
   </w:num>
   <w:num w:numId="125" w16cid:durableId="1544636079">
-    <w:abstractNumId w:val="85"/>
+    <w:abstractNumId w:val="86"/>
   </w:num>
   <w:num w:numId="126" w16cid:durableId="224492955">
-    <w:abstractNumId w:val="111"/>
+    <w:abstractNumId w:val="112"/>
   </w:num>
   <w:num w:numId="127" w16cid:durableId="1542933219">
-    <w:abstractNumId w:val="110"/>
+    <w:abstractNumId w:val="111"/>
   </w:num>
   <w:num w:numId="128" w16cid:durableId="1867598127">
     <w:abstractNumId w:val="31"/>
   </w:num>
   <w:num w:numId="129" w16cid:durableId="253563084">
-    <w:abstractNumId w:val="122"/>
+    <w:abstractNumId w:val="123"/>
   </w:num>
   <w:num w:numId="130" w16cid:durableId="2105489346">
     <w:abstractNumId w:val="17"/>
   </w:num>
   <w:num w:numId="131" w16cid:durableId="559944851">
-    <w:abstractNumId w:val="79"/>
+    <w:abstractNumId w:val="80"/>
   </w:num>
   <w:num w:numId="132" w16cid:durableId="468205473">
-    <w:abstractNumId w:val="134"/>
+    <w:abstractNumId w:val="135"/>
   </w:num>
   <w:num w:numId="133" w16cid:durableId="780564003">
     <w:abstractNumId w:val="42"/>
   </w:num>
   <w:num w:numId="134" w16cid:durableId="1555236582">
-    <w:abstractNumId w:val="116"/>
+    <w:abstractNumId w:val="117"/>
   </w:num>
   <w:num w:numId="135" w16cid:durableId="589124219">
-    <w:abstractNumId w:val="84"/>
+    <w:abstractNumId w:val="85"/>
   </w:num>
   <w:num w:numId="136" w16cid:durableId="1981954507">
-    <w:abstractNumId w:val="95"/>
+    <w:abstractNumId w:val="96"/>
   </w:num>
   <w:num w:numId="137" w16cid:durableId="934628821">
-    <w:abstractNumId w:val="106"/>
+    <w:abstractNumId w:val="107"/>
   </w:num>
   <w:num w:numId="138" w16cid:durableId="45105127">
     <w:abstractNumId w:val="32"/>
   </w:num>
   <w:num w:numId="139" w16cid:durableId="719865279">
-    <w:abstractNumId w:val="139"/>
+    <w:abstractNumId w:val="140"/>
   </w:num>
   <w:num w:numId="140" w16cid:durableId="622541928">
-    <w:abstractNumId w:val="105"/>
+    <w:abstractNumId w:val="106"/>
+  </w:num>
+  <w:num w:numId="141" w16cid:durableId="684328621">
+    <w:abstractNumId w:val="63"/>
   </w:num>
   <w:numIdMacAtCleanup w:val="30"/>
 </w:numbering>

</xml_diff>

<commit_message>
added notes of lecture 12-10
</commit_message>
<xml_diff>
--- a/L2_notes.docx
+++ b/L2_notes.docx
@@ -10041,18 +10041,7 @@
           <w:sz w:val="32"/>
           <w:szCs w:val="32"/>
         </w:rPr>
-        <w:t xml:space="preserve"> </w:t>
-      </w:r>
-      <w:r>
-        <w:rPr>
-          <w:rFonts w:ascii="Arial" w:hAnsi="Arial" w:cs="Arial"/>
-          <w:b/>
-          <w:bCs/>
-          <w:color w:val="EE0000"/>
-          <w:sz w:val="32"/>
-          <w:szCs w:val="32"/>
-        </w:rPr>
-        <w:t>How Event Loop Works</w:t>
+        <w:t xml:space="preserve"> How Event Loop Works</w:t>
       </w:r>
     </w:p>
     <w:p>
@@ -10343,7 +10332,7 @@
           <w:szCs w:val="28"/>
         </w:rPr>
         <w:pict w14:anchorId="7245C1D5">
-          <v:rect id="_x0000_i1064" style="width:0;height:1.5pt" o:hralign="center" o:hrstd="t" o:hr="t" fillcolor="#a0a0a0" stroked="f"/>
+          <v:rect id="_x0000_i1052" style="width:0;height:1.5pt" o:hralign="center" o:hrstd="t" o:hr="t" fillcolor="#a0a0a0" stroked="f"/>
         </w:pict>
       </w:r>
     </w:p>
@@ -10913,7 +10902,7 @@
           <w:szCs w:val="28"/>
         </w:rPr>
         <w:pict w14:anchorId="7929FAA4">
-          <v:rect id="_x0000_i1065" style="width:0;height:1.5pt" o:hralign="center" o:hrstd="t" o:hr="t" fillcolor="#a0a0a0" stroked="f"/>
+          <v:rect id="_x0000_i1053" style="width:0;height:1.5pt" o:hralign="center" o:hrstd="t" o:hr="t" fillcolor="#a0a0a0" stroked="f"/>
         </w:pict>
       </w:r>
     </w:p>
@@ -10999,18 +10988,7 @@
           <w:sz w:val="32"/>
           <w:szCs w:val="32"/>
         </w:rPr>
-        <w:t xml:space="preserve"> </w:t>
-      </w:r>
-      <w:r>
-        <w:rPr>
-          <w:rFonts w:ascii="Arial" w:hAnsi="Arial" w:cs="Arial"/>
-          <w:b/>
-          <w:bCs/>
-          <w:color w:val="EE0000"/>
-          <w:sz w:val="32"/>
-          <w:szCs w:val="32"/>
-        </w:rPr>
-        <w:t>Install Node js using fnm</w:t>
+        <w:t xml:space="preserve"> Install Node js using fnm</w:t>
       </w:r>
     </w:p>
     <w:p>
@@ -11047,7 +11025,7 @@
           <w:szCs w:val="28"/>
         </w:rPr>
         <w:pict w14:anchorId="3C2DAB88">
-          <v:rect id="_x0000_i1092" style="width:0;height:1.5pt" o:hralign="center" o:hrstd="t" o:hr="t" fillcolor="#a0a0a0" stroked="f"/>
+          <v:rect id="_x0000_i1054" style="width:0;height:1.5pt" o:hralign="center" o:hrstd="t" o:hr="t" fillcolor="#a0a0a0" stroked="f"/>
         </w:pict>
       </w:r>
     </w:p>
@@ -11162,7 +11140,7 @@
         </w:rPr>
         <w:lastRenderedPageBreak/>
         <w:pict w14:anchorId="3F1A5F44">
-          <v:rect id="_x0000_i1093" style="width:0;height:1.5pt" o:hralign="center" o:hrstd="t" o:hr="t" fillcolor="#a0a0a0" stroked="f"/>
+          <v:rect id="_x0000_i1055" style="width:0;height:1.5pt" o:hralign="center" o:hrstd="t" o:hr="t" fillcolor="#a0a0a0" stroked="f"/>
         </w:pict>
       </w:r>
     </w:p>
@@ -11659,7 +11637,7 @@
           <w:szCs w:val="28"/>
         </w:rPr>
         <w:pict w14:anchorId="71C58BE4">
-          <v:rect id="_x0000_i1094" style="width:0;height:1.5pt" o:hralign="center" o:hrstd="t" o:hr="t" fillcolor="#a0a0a0" stroked="f"/>
+          <v:rect id="_x0000_i1056" style="width:0;height:1.5pt" o:hralign="center" o:hrstd="t" o:hr="t" fillcolor="#a0a0a0" stroked="f"/>
         </w:pict>
       </w:r>
     </w:p>
@@ -12291,7 +12269,7 @@
           <w:szCs w:val="28"/>
         </w:rPr>
         <w:pict w14:anchorId="4294A203">
-          <v:rect id="_x0000_i1095" style="width:0;height:1.5pt" o:hralign="center" o:hrstd="t" o:hr="t" fillcolor="#a0a0a0" stroked="f"/>
+          <v:rect id="_x0000_i1057" style="width:0;height:1.5pt" o:hralign="center" o:hrstd="t" o:hr="t" fillcolor="#a0a0a0" stroked="f"/>
         </w:pict>
       </w:r>
     </w:p>
@@ -12918,7 +12896,7 @@
           <w:szCs w:val="28"/>
         </w:rPr>
         <w:pict w14:anchorId="6A01EE38">
-          <v:rect id="_x0000_i1112" style="width:0;height:1.5pt" o:hralign="center" o:hrstd="t" o:hr="t" fillcolor="#a0a0a0" stroked="f"/>
+          <v:rect id="_x0000_i1058" style="width:0;height:1.5pt" o:hralign="center" o:hrstd="t" o:hr="t" fillcolor="#a0a0a0" stroked="f"/>
         </w:pict>
       </w:r>
     </w:p>
@@ -13509,7 +13487,7 @@
           <w:szCs w:val="28"/>
         </w:rPr>
         <w:pict w14:anchorId="671CBEBF">
-          <v:rect id="_x0000_i1113" style="width:0;height:1.5pt" o:hralign="center" o:hrstd="t" o:hr="t" fillcolor="#a0a0a0" stroked="f"/>
+          <v:rect id="_x0000_i1059" style="width:0;height:1.5pt" o:hralign="center" o:hrstd="t" o:hr="t" fillcolor="#a0a0a0" stroked="f"/>
         </w:pict>
       </w:r>
     </w:p>
@@ -14137,7 +14115,7 @@
           <w:szCs w:val="28"/>
         </w:rPr>
         <w:pict w14:anchorId="592A93E5">
-          <v:rect id="_x0000_i1146" style="width:0;height:1.5pt" o:hralign="center" o:hrstd="t" o:hr="t" fillcolor="#a0a0a0" stroked="f"/>
+          <v:rect id="_x0000_i1060" style="width:0;height:1.5pt" o:hralign="center" o:hrstd="t" o:hr="t" fillcolor="#a0a0a0" stroked="f"/>
         </w:pict>
       </w:r>
     </w:p>
@@ -14506,7 +14484,7 @@
           <w:szCs w:val="28"/>
         </w:rPr>
         <w:pict w14:anchorId="51788D9C">
-          <v:rect id="_x0000_i1147" style="width:0;height:1.5pt" o:hralign="center" o:hrstd="t" o:hr="t" fillcolor="#a0a0a0" stroked="f"/>
+          <v:rect id="_x0000_i1061" style="width:0;height:1.5pt" o:hralign="center" o:hrstd="t" o:hr="t" fillcolor="#a0a0a0" stroked="f"/>
         </w:pict>
       </w:r>
     </w:p>
@@ -14723,7 +14701,7 @@
           <w:szCs w:val="28"/>
         </w:rPr>
         <w:pict w14:anchorId="18DD7636">
-          <v:rect id="_x0000_i1148" style="width:0;height:1.5pt" o:hralign="center" o:hrstd="t" o:hr="t" fillcolor="#a0a0a0" stroked="f"/>
+          <v:rect id="_x0000_i1062" style="width:0;height:1.5pt" o:hralign="center" o:hrstd="t" o:hr="t" fillcolor="#a0a0a0" stroked="f"/>
         </w:pict>
       </w:r>
     </w:p>
@@ -15095,7 +15073,7 @@
           <w:szCs w:val="28"/>
         </w:rPr>
         <w:pict w14:anchorId="030CB59C">
-          <v:rect id="_x0000_i1149" style="width:0;height:1.5pt" o:hralign="center" o:hrstd="t" o:hr="t" fillcolor="#a0a0a0" stroked="f"/>
+          <v:rect id="_x0000_i1063" style="width:0;height:1.5pt" o:hralign="center" o:hrstd="t" o:hr="t" fillcolor="#a0a0a0" stroked="f"/>
         </w:pict>
       </w:r>
     </w:p>
@@ -15244,7 +15222,7 @@
           <w:szCs w:val="28"/>
         </w:rPr>
         <w:pict w14:anchorId="199FD9CC">
-          <v:rect id="_x0000_i1150" style="width:0;height:1.5pt" o:hralign="center" o:hrstd="t" o:hr="t" fillcolor="#a0a0a0" stroked="f"/>
+          <v:rect id="_x0000_i1064" style="width:0;height:1.5pt" o:hralign="center" o:hrstd="t" o:hr="t" fillcolor="#a0a0a0" stroked="f"/>
         </w:pict>
       </w:r>
     </w:p>
@@ -15265,6 +15243,1583 @@
         </w:rPr>
         <w:lastRenderedPageBreak/>
         <w:t>This covers the fundamentals of CommonJS and creating local modules. By using module.exports to export code and require() to import it, you can effectively organize your Node.js applications into reusable and manageable modules, preventing global scope conflicts and making your code more maintainable.</w:t>
+      </w:r>
+    </w:p>
+    <w:p>
+      <w:pPr>
+        <w:jc w:val="both"/>
+        <w:rPr>
+          <w:rFonts w:ascii="Arial" w:hAnsi="Arial" w:cs="Arial"/>
+          <w:b/>
+          <w:bCs/>
+          <w:color w:val="EE0000"/>
+          <w:sz w:val="28"/>
+          <w:szCs w:val="28"/>
+        </w:rPr>
+      </w:pPr>
+      <w:r>
+        <w:rPr>
+          <w:rFonts w:ascii="Arial" w:hAnsi="Arial" w:cs="Arial"/>
+          <w:b/>
+          <w:bCs/>
+          <w:color w:val="EE0000"/>
+          <w:sz w:val="28"/>
+          <w:szCs w:val="28"/>
+        </w:rPr>
+        <w:t>Lecture 12-1</w:t>
+      </w:r>
+      <w:r>
+        <w:rPr>
+          <w:rFonts w:ascii="Arial" w:hAnsi="Arial" w:cs="Arial"/>
+          <w:b/>
+          <w:bCs/>
+          <w:color w:val="EE0000"/>
+          <w:sz w:val="28"/>
+          <w:szCs w:val="28"/>
+        </w:rPr>
+        <w:t>0</w:t>
+      </w:r>
+      <w:r>
+        <w:rPr>
+          <w:rFonts w:ascii="Arial" w:hAnsi="Arial" w:cs="Arial"/>
+          <w:b/>
+          <w:bCs/>
+          <w:color w:val="EE0000"/>
+          <w:sz w:val="28"/>
+          <w:szCs w:val="28"/>
+        </w:rPr>
+        <w:t xml:space="preserve">: </w:t>
+      </w:r>
+      <w:r>
+        <w:rPr>
+          <w:rFonts w:ascii="Arial" w:hAnsi="Arial" w:cs="Arial"/>
+          <w:b/>
+          <w:bCs/>
+          <w:color w:val="EE0000"/>
+          <w:sz w:val="28"/>
+          <w:szCs w:val="28"/>
+        </w:rPr>
+        <w:t>Name Exports, Name Aliasing &amp; Index Export</w:t>
+      </w:r>
+    </w:p>
+    <w:p>
+      <w:pPr>
+        <w:jc w:val="both"/>
+        <w:rPr>
+          <w:rFonts w:ascii="Arial" w:hAnsi="Arial" w:cs="Arial"/>
+          <w:sz w:val="28"/>
+          <w:szCs w:val="28"/>
+        </w:rPr>
+      </w:pPr>
+      <w:r>
+        <w:rPr>
+          <w:rFonts w:ascii="Arial" w:hAnsi="Arial" w:cs="Arial"/>
+          <w:sz w:val="28"/>
+          <w:szCs w:val="28"/>
+        </w:rPr>
+        <w:t>When we open a website</w:t>
+      </w:r>
+    </w:p>
+    <w:p>
+      <w:pPr>
+        <w:jc w:val="both"/>
+        <w:rPr>
+          <w:rFonts w:ascii="Arial" w:hAnsi="Arial" w:cs="Arial"/>
+          <w:b/>
+          <w:bCs/>
+          <w:color w:val="EE0000"/>
+          <w:sz w:val="28"/>
+          <w:szCs w:val="28"/>
+        </w:rPr>
+      </w:pPr>
+      <w:r>
+        <w:rPr>
+          <w:rFonts w:ascii="Arial" w:hAnsi="Arial" w:cs="Arial"/>
+          <w:b/>
+          <w:bCs/>
+          <w:color w:val="EE0000"/>
+          <w:sz w:val="28"/>
+          <w:szCs w:val="28"/>
+        </w:rPr>
+        <w:t>Lecture 12-1: How the Web Works</w:t>
+      </w:r>
+    </w:p>
+    <w:p>
+      <w:pPr>
+        <w:jc w:val="both"/>
+        <w:rPr>
+          <w:rFonts w:ascii="Arial" w:hAnsi="Arial" w:cs="Arial"/>
+          <w:b/>
+          <w:bCs/>
+          <w:sz w:val="28"/>
+          <w:szCs w:val="28"/>
+        </w:rPr>
+      </w:pPr>
+      <w:r>
+        <w:rPr>
+          <w:rFonts w:ascii="Arial" w:hAnsi="Arial" w:cs="Arial"/>
+          <w:b/>
+          <w:bCs/>
+          <w:sz w:val="28"/>
+          <w:szCs w:val="28"/>
+        </w:rPr>
+        <w:t>Review: CommonJS Exports</w:t>
+      </w:r>
+    </w:p>
+    <w:p>
+      <w:pPr>
+        <w:jc w:val="both"/>
+        <w:rPr>
+          <w:rFonts w:ascii="Arial" w:hAnsi="Arial" w:cs="Arial"/>
+          <w:sz w:val="28"/>
+          <w:szCs w:val="28"/>
+        </w:rPr>
+      </w:pPr>
+      <w:r>
+        <w:rPr>
+          <w:rFonts w:ascii="Arial" w:hAnsi="Arial" w:cs="Arial"/>
+          <w:sz w:val="28"/>
+          <w:szCs w:val="28"/>
+        </w:rPr>
+        <w:t>In the previous video, we learned how to export variables and functions from one file (file2.js) and then require() them in another (file1.js). We typically used module.exports = { ... } to export multiple items as properties of an object.</w:t>
+      </w:r>
+    </w:p>
+    <w:p>
+      <w:pPr>
+        <w:jc w:val="both"/>
+        <w:rPr>
+          <w:rFonts w:ascii="Arial" w:hAnsi="Arial" w:cs="Arial"/>
+          <w:sz w:val="28"/>
+          <w:szCs w:val="28"/>
+        </w:rPr>
+      </w:pPr>
+      <w:r>
+        <w:rPr>
+          <w:rFonts w:ascii="Arial" w:hAnsi="Arial" w:cs="Arial"/>
+          <w:b/>
+          <w:bCs/>
+          <w:sz w:val="28"/>
+          <w:szCs w:val="28"/>
+        </w:rPr>
+        <w:t>file2.js (Example from previous lecture)</w:t>
+      </w:r>
+    </w:p>
+    <w:p>
+      <w:pPr>
+        <w:pStyle w:val="codesnippetfinal"/>
+      </w:pPr>
+      <w:r>
+        <w:t>// file2.js</w:t>
+      </w:r>
+    </w:p>
+    <w:p>
+      <w:pPr>
+        <w:pStyle w:val="codesnippetfinal"/>
+      </w:pPr>
+      <w:r>
+        <w:t>const a = 10;</w:t>
+      </w:r>
+    </w:p>
+    <w:p>
+      <w:pPr>
+        <w:pStyle w:val="codesnippetfinal"/>
+      </w:pPr>
+      <w:r>
+        <w:t>const b = 20;</w:t>
+      </w:r>
+    </w:p>
+    <w:p>
+      <w:pPr>
+        <w:pStyle w:val="codesnippetfinal"/>
+      </w:pPr>
+    </w:p>
+    <w:p>
+      <w:pPr>
+        <w:pStyle w:val="codesnippetfinal"/>
+      </w:pPr>
+      <w:r>
+        <w:t>function add(param1, param2) {</w:t>
+      </w:r>
+    </w:p>
+    <w:p>
+      <w:pPr>
+        <w:pStyle w:val="codesnippetfinal"/>
+      </w:pPr>
+      <w:r>
+        <w:t xml:space="preserve">    return param1 + param2;</w:t>
+      </w:r>
+    </w:p>
+    <w:p>
+      <w:pPr>
+        <w:pStyle w:val="codesnippetfinal"/>
+      </w:pPr>
+      <w:r>
+        <w:t>}</w:t>
+      </w:r>
+    </w:p>
+    <w:p>
+      <w:pPr>
+        <w:pStyle w:val="codesnippetfinal"/>
+      </w:pPr>
+    </w:p>
+    <w:p>
+      <w:pPr>
+        <w:pStyle w:val="codesnippetfinal"/>
+      </w:pPr>
+      <w:r>
+        <w:t>module.exports = {</w:t>
+      </w:r>
+    </w:p>
+    <w:p>
+      <w:pPr>
+        <w:pStyle w:val="codesnippetfinal"/>
+      </w:pPr>
+      <w:r>
+        <w:t xml:space="preserve">    myVariableA: a,</w:t>
+      </w:r>
+    </w:p>
+    <w:p>
+      <w:pPr>
+        <w:pStyle w:val="codesnippetfinal"/>
+      </w:pPr>
+      <w:r>
+        <w:t xml:space="preserve">    myVariableB: b,</w:t>
+      </w:r>
+    </w:p>
+    <w:p>
+      <w:pPr>
+        <w:pStyle w:val="codesnippetfinal"/>
+      </w:pPr>
+      <w:r>
+        <w:t xml:space="preserve">    addFunction: add</w:t>
+      </w:r>
+    </w:p>
+    <w:p>
+      <w:pPr>
+        <w:pStyle w:val="codesnippetfinal"/>
+      </w:pPr>
+      <w:r>
+        <w:t>};</w:t>
+      </w:r>
+    </w:p>
+    <w:p>
+      <w:pPr>
+        <w:jc w:val="both"/>
+        <w:rPr>
+          <w:rFonts w:ascii="Arial" w:hAnsi="Arial" w:cs="Arial"/>
+          <w:sz w:val="28"/>
+          <w:szCs w:val="28"/>
+        </w:rPr>
+      </w:pPr>
+      <w:r>
+        <w:rPr>
+          <w:rFonts w:ascii="Arial" w:hAnsi="Arial" w:cs="Arial"/>
+          <w:b/>
+          <w:bCs/>
+          <w:sz w:val="28"/>
+          <w:szCs w:val="28"/>
+        </w:rPr>
+        <w:t>file1.js (Example from previous lecture)</w:t>
+      </w:r>
+    </w:p>
+    <w:p>
+      <w:pPr>
+        <w:pStyle w:val="codesnippetfinal"/>
+      </w:pPr>
+      <w:r>
+        <w:t>// file1.js</w:t>
+      </w:r>
+    </w:p>
+    <w:p>
+      <w:pPr>
+        <w:pStyle w:val="codesnippetfinal"/>
+      </w:pPr>
+      <w:r>
+        <w:t>const { myVariableA, myVariableB, addFunction } = require('./file2.js');</w:t>
+      </w:r>
+    </w:p>
+    <w:p>
+      <w:pPr>
+        <w:pStyle w:val="codesnippetfinal"/>
+      </w:pPr>
+    </w:p>
+    <w:p>
+      <w:pPr>
+        <w:pStyle w:val="codesnippetfinal"/>
+      </w:pPr>
+      <w:r>
+        <w:t>console.log(myVariableA);      // Output: 10</w:t>
+      </w:r>
+    </w:p>
+    <w:p>
+      <w:pPr>
+        <w:pStyle w:val="codesnippetfinal"/>
+      </w:pPr>
+      <w:r>
+        <w:t>console.log(myVariableB);      // Output: 20</w:t>
+      </w:r>
+    </w:p>
+    <w:p>
+      <w:pPr>
+        <w:pStyle w:val="codesnippetfinal"/>
+      </w:pPr>
+      <w:r>
+        <w:t>console.log(addFunction(2, 3)); // Output: 5</w:t>
+      </w:r>
+    </w:p>
+    <w:p>
+      <w:pPr>
+        <w:jc w:val="both"/>
+        <w:rPr>
+          <w:rFonts w:ascii="Arial" w:hAnsi="Arial" w:cs="Arial"/>
+          <w:sz w:val="28"/>
+          <w:szCs w:val="28"/>
+        </w:rPr>
+      </w:pPr>
+      <w:r>
+        <w:rPr>
+          <w:rFonts w:ascii="Arial" w:hAnsi="Arial" w:cs="Arial"/>
+          <w:sz w:val="28"/>
+          <w:szCs w:val="28"/>
+        </w:rPr>
+        <w:pict w14:anchorId="1E81BFB5">
+          <v:rect id="_x0000_i1083" style="width:0;height:1.5pt" o:hralign="center" o:hrstd="t" o:hr="t" fillcolor="#a0a0a0" stroked="f"/>
+        </w:pict>
+      </w:r>
+    </w:p>
+    <w:p>
+      <w:pPr>
+        <w:jc w:val="both"/>
+        <w:rPr>
+          <w:rFonts w:ascii="Arial" w:hAnsi="Arial" w:cs="Arial"/>
+          <w:b/>
+          <w:bCs/>
+          <w:sz w:val="28"/>
+          <w:szCs w:val="28"/>
+        </w:rPr>
+      </w:pPr>
+      <w:r>
+        <w:rPr>
+          <w:rFonts w:ascii="Arial" w:hAnsi="Arial" w:cs="Arial"/>
+          <w:b/>
+          <w:bCs/>
+          <w:sz w:val="28"/>
+          <w:szCs w:val="28"/>
+        </w:rPr>
+        <w:t>Name Aliasing with CommonJS require()</w:t>
+      </w:r>
+    </w:p>
+    <w:p>
+      <w:pPr>
+        <w:jc w:val="both"/>
+        <w:rPr>
+          <w:rFonts w:ascii="Arial" w:hAnsi="Arial" w:cs="Arial"/>
+          <w:sz w:val="28"/>
+          <w:szCs w:val="28"/>
+        </w:rPr>
+      </w:pPr>
+      <w:r>
+        <w:rPr>
+          <w:rFonts w:ascii="Arial" w:hAnsi="Arial" w:cs="Arial"/>
+          <w:sz w:val="28"/>
+          <w:szCs w:val="28"/>
+        </w:rPr>
+        <w:lastRenderedPageBreak/>
+        <w:t xml:space="preserve">Sometimes, when you require a module, the names of the exported variables or functions might conflict with existing names in your current file, or you might simply prefer a different name for clarity. This is where </w:t>
+      </w:r>
+      <w:r>
+        <w:rPr>
+          <w:rFonts w:ascii="Arial" w:hAnsi="Arial" w:cs="Arial"/>
+          <w:b/>
+          <w:bCs/>
+          <w:sz w:val="28"/>
+          <w:szCs w:val="28"/>
+        </w:rPr>
+        <w:t>name aliasing</w:t>
+      </w:r>
+      <w:r>
+        <w:rPr>
+          <w:rFonts w:ascii="Arial" w:hAnsi="Arial" w:cs="Arial"/>
+          <w:sz w:val="28"/>
+          <w:szCs w:val="28"/>
+        </w:rPr>
+        <w:t xml:space="preserve"> comes in handy.</w:t>
+      </w:r>
+    </w:p>
+    <w:p>
+      <w:pPr>
+        <w:jc w:val="both"/>
+        <w:rPr>
+          <w:rFonts w:ascii="Arial" w:hAnsi="Arial" w:cs="Arial"/>
+          <w:sz w:val="28"/>
+          <w:szCs w:val="28"/>
+        </w:rPr>
+      </w:pPr>
+      <w:r>
+        <w:rPr>
+          <w:rFonts w:ascii="Arial" w:hAnsi="Arial" w:cs="Arial"/>
+          <w:sz w:val="28"/>
+          <w:szCs w:val="28"/>
+        </w:rPr>
+        <w:t>With object destructuring, you can easily rename imported variables.</w:t>
+      </w:r>
+    </w:p>
+    <w:p>
+      <w:pPr>
+        <w:jc w:val="both"/>
+        <w:rPr>
+          <w:rFonts w:ascii="Arial" w:hAnsi="Arial" w:cs="Arial"/>
+          <w:sz w:val="28"/>
+          <w:szCs w:val="28"/>
+        </w:rPr>
+      </w:pPr>
+      <w:r>
+        <w:rPr>
+          <w:rFonts w:ascii="Arial" w:hAnsi="Arial" w:cs="Arial"/>
+          <w:b/>
+          <w:bCs/>
+          <w:sz w:val="28"/>
+          <w:szCs w:val="28"/>
+        </w:rPr>
+        <w:t>Scenario:</w:t>
+      </w:r>
+      <w:r>
+        <w:rPr>
+          <w:rFonts w:ascii="Arial" w:hAnsi="Arial" w:cs="Arial"/>
+          <w:sz w:val="28"/>
+          <w:szCs w:val="28"/>
+        </w:rPr>
+        <w:t xml:space="preserve"> Suppose you have file3.js that also exports a variable named a, but you want to import it into file1.js without conflicting with myVariableA from file2.js.</w:t>
+      </w:r>
+    </w:p>
+    <w:p>
+      <w:pPr>
+        <w:jc w:val="both"/>
+        <w:rPr>
+          <w:rFonts w:ascii="Arial" w:hAnsi="Arial" w:cs="Arial"/>
+          <w:sz w:val="28"/>
+          <w:szCs w:val="28"/>
+        </w:rPr>
+      </w:pPr>
+      <w:r>
+        <w:rPr>
+          <w:rFonts w:ascii="Arial" w:hAnsi="Arial" w:cs="Arial"/>
+          <w:b/>
+          <w:bCs/>
+          <w:sz w:val="28"/>
+          <w:szCs w:val="28"/>
+        </w:rPr>
+        <w:t>file3.js</w:t>
+      </w:r>
+    </w:p>
+    <w:p>
+      <w:pPr>
+        <w:pStyle w:val="codesnippetfinal"/>
+      </w:pPr>
+      <w:r>
+        <w:t>// file3.js</w:t>
+      </w:r>
+    </w:p>
+    <w:p>
+      <w:pPr>
+        <w:pStyle w:val="codesnippetfinal"/>
+      </w:pPr>
+      <w:r>
+        <w:t>const a = 40; // Different 'a'</w:t>
+      </w:r>
+    </w:p>
+    <w:p>
+      <w:pPr>
+        <w:pStyle w:val="codesnippetfinal"/>
+      </w:pPr>
+      <w:r>
+        <w:t>function subtract(x, y, z) { // A new function with same name as 'add' in file2, but takes 3 params</w:t>
+      </w:r>
+    </w:p>
+    <w:p>
+      <w:pPr>
+        <w:pStyle w:val="codesnippetfinal"/>
+      </w:pPr>
+      <w:r>
+        <w:t xml:space="preserve">    return x - y - z;</w:t>
+      </w:r>
+    </w:p>
+    <w:p>
+      <w:pPr>
+        <w:pStyle w:val="codesnippetfinal"/>
+      </w:pPr>
+      <w:r>
+        <w:t>}</w:t>
+      </w:r>
+    </w:p>
+    <w:p>
+      <w:pPr>
+        <w:pStyle w:val="codesnippetfinal"/>
+      </w:pPr>
+      <w:r>
+        <w:t>module.exports = {</w:t>
+      </w:r>
+    </w:p>
+    <w:p>
+      <w:pPr>
+        <w:pStyle w:val="codesnippetfinal"/>
+      </w:pPr>
+      <w:r>
+        <w:t xml:space="preserve">    myVariableA: a,</w:t>
+      </w:r>
+    </w:p>
+    <w:p>
+      <w:pPr>
+        <w:pStyle w:val="codesnippetfinal"/>
+      </w:pPr>
+      <w:r>
+        <w:t xml:space="preserve">    subtractFunction: subtract</w:t>
+      </w:r>
+    </w:p>
+    <w:p>
+      <w:pPr>
+        <w:pStyle w:val="codesnippetfinal"/>
+      </w:pPr>
+      <w:r>
+        <w:t>};</w:t>
+      </w:r>
+    </w:p>
+    <w:p>
+      <w:pPr>
+        <w:jc w:val="both"/>
+        <w:rPr>
+          <w:rFonts w:ascii="Arial" w:hAnsi="Arial" w:cs="Arial"/>
+          <w:sz w:val="28"/>
+          <w:szCs w:val="28"/>
+        </w:rPr>
+      </w:pPr>
+      <w:r>
+        <w:rPr>
+          <w:rFonts w:ascii="Arial" w:hAnsi="Arial" w:cs="Arial"/>
+          <w:b/>
+          <w:bCs/>
+          <w:sz w:val="28"/>
+          <w:szCs w:val="28"/>
+        </w:rPr>
+        <w:t>file1.js (with Aliasing)</w:t>
+      </w:r>
+    </w:p>
+    <w:p>
+      <w:pPr>
+        <w:pStyle w:val="codesnippetfinal"/>
+      </w:pPr>
+      <w:r>
+        <w:t>// file1.js</w:t>
+      </w:r>
+    </w:p>
+    <w:p>
+      <w:pPr>
+        <w:pStyle w:val="codesnippetfinal"/>
+      </w:pPr>
+      <w:r>
+        <w:t>// Importing from file2.js</w:t>
+      </w:r>
+    </w:p>
+    <w:p>
+      <w:pPr>
+        <w:pStyle w:val="codesnippetfinal"/>
+      </w:pPr>
+      <w:r>
+        <w:t>const { myVariableA, myVariableB, addFunction } = require('./file2.js');</w:t>
+      </w:r>
+    </w:p>
+    <w:p>
+      <w:pPr>
+        <w:pStyle w:val="codesnippetfinal"/>
+      </w:pPr>
+    </w:p>
+    <w:p>
+      <w:pPr>
+        <w:pStyle w:val="codesnippetfinal"/>
+      </w:pPr>
+      <w:r>
+        <w:t>// Importing from file3.js with aliasing</w:t>
+      </w:r>
+    </w:p>
+    <w:p>
+      <w:pPr>
+        <w:pStyle w:val="codesnippetfinal"/>
+      </w:pPr>
+      <w:r>
+        <w:t>// Renaming 'myVariableA' from file3.js to 'aFromFile3'</w:t>
+      </w:r>
+    </w:p>
+    <w:p>
+      <w:pPr>
+        <w:pStyle w:val="codesnippetfinal"/>
+      </w:pPr>
+      <w:r>
+        <w:t>// Renaming 'subtractFunction' from file3.js to 'subtractFromFile3'</w:t>
+      </w:r>
+    </w:p>
+    <w:p>
+      <w:pPr>
+        <w:pStyle w:val="codesnippetfinal"/>
+      </w:pPr>
+      <w:r>
+        <w:t>const { myVariableA: aFromFile3, subtractFunction: subtractFromFile3 } = require('./file3.js');</w:t>
+      </w:r>
+    </w:p>
+    <w:p>
+      <w:pPr>
+        <w:pStyle w:val="codesnippetfinal"/>
+      </w:pPr>
+    </w:p>
+    <w:p>
+      <w:pPr>
+        <w:pStyle w:val="codesnippetfinal"/>
+      </w:pPr>
+      <w:r>
+        <w:t>console.log(`From file2.js: A = ${myVariableA}, B = ${myVariableB}, Add(2,3) = ${addFunction(2, 3)}`);</w:t>
+      </w:r>
+    </w:p>
+    <w:p>
+      <w:pPr>
+        <w:pStyle w:val="codesnippetfinal"/>
+      </w:pPr>
+      <w:r>
+        <w:t>console.log(`From file3.js: A = ${aFromFile3}, Subtract(10,2,3) = ${subtractFromFile3(10, 2, 3)}`);</w:t>
+      </w:r>
+    </w:p>
+    <w:p>
+      <w:pPr>
+        <w:jc w:val="both"/>
+        <w:rPr>
+          <w:rFonts w:ascii="Arial" w:hAnsi="Arial" w:cs="Arial"/>
+          <w:sz w:val="28"/>
+          <w:szCs w:val="28"/>
+        </w:rPr>
+      </w:pPr>
+      <w:r>
+        <w:rPr>
+          <w:rFonts w:ascii="Arial" w:hAnsi="Arial" w:cs="Arial"/>
+          <w:sz w:val="28"/>
+          <w:szCs w:val="28"/>
+        </w:rPr>
+        <w:t>When you run node file1.js, the output would be:</w:t>
+      </w:r>
+    </w:p>
+    <w:p>
+      <w:pPr>
+        <w:pStyle w:val="codesnippetfinal"/>
+      </w:pPr>
+      <w:r>
+        <w:t>From file2.js: A = 10, B = 20, Add(2,3) = 5</w:t>
+      </w:r>
+    </w:p>
+    <w:p>
+      <w:pPr>
+        <w:pStyle w:val="codesnippetfinal"/>
+      </w:pPr>
+      <w:r>
+        <w:t>From file3.js: A = 40, Subtract(10,2,3) = 5</w:t>
+      </w:r>
+    </w:p>
+    <w:p>
+      <w:pPr>
+        <w:jc w:val="both"/>
+        <w:rPr>
+          <w:rFonts w:ascii="Arial" w:hAnsi="Arial" w:cs="Arial"/>
+          <w:sz w:val="28"/>
+          <w:szCs w:val="28"/>
+        </w:rPr>
+      </w:pPr>
+      <w:r>
+        <w:rPr>
+          <w:rFonts w:ascii="Arial" w:hAnsi="Arial" w:cs="Arial"/>
+          <w:b/>
+          <w:bCs/>
+          <w:sz w:val="28"/>
+          <w:szCs w:val="28"/>
+        </w:rPr>
+        <w:t>Why is aliasing useful?</w:t>
+      </w:r>
+      <w:r>
+        <w:rPr>
+          <w:rFonts w:ascii="Arial" w:hAnsi="Arial" w:cs="Arial"/>
+          <w:sz w:val="28"/>
+          <w:szCs w:val="28"/>
+        </w:rPr>
+        <w:t xml:space="preserve"> You might wonder why we need aliasing if we can just rename variables in our own files. The primary reason is when you're working with </w:t>
+      </w:r>
+      <w:r>
+        <w:rPr>
+          <w:rFonts w:ascii="Arial" w:hAnsi="Arial" w:cs="Arial"/>
+          <w:b/>
+          <w:bCs/>
+          <w:sz w:val="28"/>
+          <w:szCs w:val="28"/>
+        </w:rPr>
+        <w:t>third-party packages or built-in Node.js modules</w:t>
+      </w:r>
+      <w:r>
+        <w:rPr>
+          <w:rFonts w:ascii="Arial" w:hAnsi="Arial" w:cs="Arial"/>
+          <w:sz w:val="28"/>
+          <w:szCs w:val="28"/>
+        </w:rPr>
+        <w:t xml:space="preserve">. You cannot change the variable names within those external modules. If an external module exports a variable with a name that </w:t>
+      </w:r>
+      <w:r>
+        <w:rPr>
+          <w:rFonts w:ascii="Arial" w:hAnsi="Arial" w:cs="Arial"/>
+          <w:sz w:val="28"/>
+          <w:szCs w:val="28"/>
+        </w:rPr>
+        <w:lastRenderedPageBreak/>
+        <w:t>conflicts with one you already have or want to use differently, aliasing provides a clean way to handle the conflict without modifying the original module or your entire codebase.</w:t>
+      </w:r>
+    </w:p>
+    <w:p>
+      <w:pPr>
+        <w:jc w:val="both"/>
+        <w:rPr>
+          <w:rFonts w:ascii="Arial" w:hAnsi="Arial" w:cs="Arial"/>
+          <w:sz w:val="28"/>
+          <w:szCs w:val="28"/>
+        </w:rPr>
+      </w:pPr>
+      <w:r>
+        <w:rPr>
+          <w:rFonts w:ascii="Arial" w:hAnsi="Arial" w:cs="Arial"/>
+          <w:sz w:val="28"/>
+          <w:szCs w:val="28"/>
+        </w:rPr>
+        <w:pict w14:anchorId="72A4546C">
+          <v:rect id="_x0000_i1084" style="width:0;height:1.5pt" o:hralign="center" o:hrstd="t" o:hr="t" fillcolor="#a0a0a0" stroked="f"/>
+        </w:pict>
+      </w:r>
+    </w:p>
+    <w:p>
+      <w:pPr>
+        <w:jc w:val="both"/>
+        <w:rPr>
+          <w:rFonts w:ascii="Arial" w:hAnsi="Arial" w:cs="Arial"/>
+          <w:b/>
+          <w:bCs/>
+          <w:sz w:val="28"/>
+          <w:szCs w:val="28"/>
+        </w:rPr>
+      </w:pPr>
+      <w:r>
+        <w:rPr>
+          <w:rFonts w:ascii="Arial" w:hAnsi="Arial" w:cs="Arial"/>
+          <w:b/>
+          <w:bCs/>
+          <w:sz w:val="28"/>
+          <w:szCs w:val="28"/>
+        </w:rPr>
+        <w:t>Index Export (Entry Point for Folders)</w:t>
+      </w:r>
+    </w:p>
+    <w:p>
+      <w:pPr>
+        <w:jc w:val="both"/>
+        <w:rPr>
+          <w:rFonts w:ascii="Arial" w:hAnsi="Arial" w:cs="Arial"/>
+          <w:sz w:val="28"/>
+          <w:szCs w:val="28"/>
+        </w:rPr>
+      </w:pPr>
+      <w:r>
+        <w:rPr>
+          <w:rFonts w:ascii="Arial" w:hAnsi="Arial" w:cs="Arial"/>
+          <w:sz w:val="28"/>
+          <w:szCs w:val="28"/>
+        </w:rPr>
+        <w:t>As your project grows, you might organize related modules within a folder. For example, you might have an utils folder containing various utility functions like add.js and subtract.js.</w:t>
+      </w:r>
+    </w:p>
+    <w:p>
+      <w:pPr>
+        <w:jc w:val="both"/>
+        <w:rPr>
+          <w:rFonts w:ascii="Arial" w:hAnsi="Arial" w:cs="Arial"/>
+          <w:sz w:val="28"/>
+          <w:szCs w:val="28"/>
+        </w:rPr>
+      </w:pPr>
+      <w:r>
+        <w:rPr>
+          <w:rFonts w:ascii="Arial" w:hAnsi="Arial" w:cs="Arial"/>
+          <w:b/>
+          <w:bCs/>
+          <w:sz w:val="28"/>
+          <w:szCs w:val="28"/>
+        </w:rPr>
+        <w:t>Folder Structure:</w:t>
+      </w:r>
+    </w:p>
+    <w:p>
+      <w:pPr>
+        <w:pStyle w:val="codesnippetfinal"/>
+      </w:pPr>
+      <w:r>
+        <w:t>my-project/</w:t>
+      </w:r>
+    </w:p>
+    <w:p>
+      <w:pPr>
+        <w:pStyle w:val="codesnippetfinal"/>
+      </w:pPr>
+      <w:r>
+        <w:t>├── utils/</w:t>
+      </w:r>
+    </w:p>
+    <w:p>
+      <w:pPr>
+        <w:pStyle w:val="codesnippetfinal"/>
+      </w:pPr>
+      <w:r>
+        <w:t>│   ├── add.js</w:t>
+      </w:r>
+    </w:p>
+    <w:p>
+      <w:pPr>
+        <w:pStyle w:val="codesnippetfinal"/>
+      </w:pPr>
+      <w:r>
+        <w:t>│   └── subtract.js</w:t>
+      </w:r>
+    </w:p>
+    <w:p>
+      <w:pPr>
+        <w:pStyle w:val="codesnippetfinal"/>
+      </w:pPr>
+      <w:r>
+        <w:t>└── main.js</w:t>
+      </w:r>
+    </w:p>
+    <w:p>
+      <w:pPr>
+        <w:jc w:val="both"/>
+        <w:rPr>
+          <w:rFonts w:ascii="Arial" w:hAnsi="Arial" w:cs="Arial"/>
+          <w:sz w:val="28"/>
+          <w:szCs w:val="28"/>
+        </w:rPr>
+      </w:pPr>
+      <w:r>
+        <w:rPr>
+          <w:rFonts w:ascii="Arial" w:hAnsi="Arial" w:cs="Arial"/>
+          <w:b/>
+          <w:bCs/>
+          <w:sz w:val="28"/>
+          <w:szCs w:val="28"/>
+        </w:rPr>
+        <w:t>utils/add.js</w:t>
+      </w:r>
+    </w:p>
+    <w:p>
+      <w:pPr>
+        <w:pStyle w:val="codesnippetfinal"/>
+      </w:pPr>
+      <w:r>
+        <w:t>JavaScript</w:t>
+      </w:r>
+    </w:p>
+    <w:p>
+      <w:pPr>
+        <w:pStyle w:val="codesnippetfinal"/>
+      </w:pPr>
+      <w:r>
+        <w:t>// utils/add.js</w:t>
+      </w:r>
+    </w:p>
+    <w:p>
+      <w:pPr>
+        <w:pStyle w:val="codesnippetfinal"/>
+      </w:pPr>
+      <w:r>
+        <w:t>function add(param1, param2) {</w:t>
+      </w:r>
+    </w:p>
+    <w:p>
+      <w:pPr>
+        <w:pStyle w:val="codesnippetfinal"/>
+      </w:pPr>
+      <w:r>
+        <w:t xml:space="preserve">    return param1 + param2;</w:t>
+      </w:r>
+    </w:p>
+    <w:p>
+      <w:pPr>
+        <w:pStyle w:val="codesnippetfinal"/>
+      </w:pPr>
+      <w:r>
+        <w:t>}</w:t>
+      </w:r>
+    </w:p>
+    <w:p>
+      <w:pPr>
+        <w:pStyle w:val="codesnippetfinal"/>
+      </w:pPr>
+      <w:r>
+        <w:t>module.exports = { add }; // Exporting as an object with 'add' property</w:t>
+      </w:r>
+    </w:p>
+    <w:p>
+      <w:pPr>
+        <w:jc w:val="both"/>
+        <w:rPr>
+          <w:rFonts w:ascii="Arial" w:hAnsi="Arial" w:cs="Arial"/>
+          <w:sz w:val="28"/>
+          <w:szCs w:val="28"/>
+        </w:rPr>
+      </w:pPr>
+      <w:r>
+        <w:rPr>
+          <w:rFonts w:ascii="Arial" w:hAnsi="Arial" w:cs="Arial"/>
+          <w:b/>
+          <w:bCs/>
+          <w:sz w:val="28"/>
+          <w:szCs w:val="28"/>
+        </w:rPr>
+        <w:t>utils/subtract.js</w:t>
+      </w:r>
+    </w:p>
+    <w:p>
+      <w:pPr>
+        <w:pStyle w:val="codesnippetfinal"/>
+      </w:pPr>
+      <w:r>
+        <w:t>JavaScript</w:t>
+      </w:r>
+    </w:p>
+    <w:p>
+      <w:pPr>
+        <w:pStyle w:val="codesnippetfinal"/>
+      </w:pPr>
+      <w:r>
+        <w:t>// utils/subtract.js</w:t>
+      </w:r>
+    </w:p>
+    <w:p>
+      <w:pPr>
+        <w:pStyle w:val="codesnippetfinal"/>
+      </w:pPr>
+      <w:r>
+        <w:t>function subtract(param1, param2) {</w:t>
+      </w:r>
+    </w:p>
+    <w:p>
+      <w:pPr>
+        <w:pStyle w:val="codesnippetfinal"/>
+      </w:pPr>
+      <w:r>
+        <w:t xml:space="preserve">    return param1 - param2;</w:t>
+      </w:r>
+    </w:p>
+    <w:p>
+      <w:pPr>
+        <w:pStyle w:val="codesnippetfinal"/>
+      </w:pPr>
+      <w:r>
+        <w:t>}</w:t>
+      </w:r>
+    </w:p>
+    <w:p>
+      <w:pPr>
+        <w:jc w:val="both"/>
+        <w:rPr>
+          <w:rFonts w:ascii="Arial" w:hAnsi="Arial" w:cs="Arial"/>
+          <w:sz w:val="28"/>
+          <w:szCs w:val="28"/>
+        </w:rPr>
+      </w:pPr>
+      <w:r>
+        <w:rPr>
+          <w:rFonts w:ascii="Arial" w:hAnsi="Arial" w:cs="Arial"/>
+          <w:sz w:val="28"/>
+          <w:szCs w:val="28"/>
+        </w:rPr>
+        <w:t>module.exports = { subtract }; // Exporting as an object with 'subtract' property</w:t>
+      </w:r>
+    </w:p>
+    <w:p>
+      <w:pPr>
+        <w:jc w:val="both"/>
+        <w:rPr>
+          <w:rFonts w:ascii="Arial" w:hAnsi="Arial" w:cs="Arial"/>
+          <w:sz w:val="28"/>
+          <w:szCs w:val="28"/>
+        </w:rPr>
+      </w:pPr>
+      <w:r>
+        <w:rPr>
+          <w:rFonts w:ascii="Arial" w:hAnsi="Arial" w:cs="Arial"/>
+          <w:sz w:val="28"/>
+          <w:szCs w:val="28"/>
+        </w:rPr>
+        <w:t>Now, in main.js, you might want to import both add and subtract. You could do this by requiring each file individually:</w:t>
+      </w:r>
+    </w:p>
+    <w:p>
+      <w:pPr>
+        <w:jc w:val="both"/>
+        <w:rPr>
+          <w:rFonts w:ascii="Arial" w:hAnsi="Arial" w:cs="Arial"/>
+          <w:sz w:val="28"/>
+          <w:szCs w:val="28"/>
+        </w:rPr>
+      </w:pPr>
+      <w:r>
+        <w:rPr>
+          <w:rFonts w:ascii="Arial" w:hAnsi="Arial" w:cs="Arial"/>
+          <w:b/>
+          <w:bCs/>
+          <w:sz w:val="28"/>
+          <w:szCs w:val="28"/>
+        </w:rPr>
+        <w:t>main.js (Without Index Export)</w:t>
+      </w:r>
+    </w:p>
+    <w:p>
+      <w:pPr>
+        <w:pStyle w:val="codesnippetfinal"/>
+      </w:pPr>
+      <w:r>
+        <w:t>// main.js</w:t>
+      </w:r>
+    </w:p>
+    <w:p>
+      <w:pPr>
+        <w:pStyle w:val="codesnippetfinal"/>
+      </w:pPr>
+      <w:r>
+        <w:t>const { add } = require('./utils/add.js');</w:t>
+      </w:r>
+    </w:p>
+    <w:p>
+      <w:pPr>
+        <w:pStyle w:val="codesnippetfinal"/>
+      </w:pPr>
+      <w:r>
+        <w:t>const { subtract } = require('./utils/subtract.js');</w:t>
+      </w:r>
+    </w:p>
+    <w:p>
+      <w:pPr>
+        <w:pStyle w:val="codesnippetfinal"/>
+      </w:pPr>
+    </w:p>
+    <w:p>
+      <w:pPr>
+        <w:pStyle w:val="codesnippetfinal"/>
+      </w:pPr>
+      <w:r>
+        <w:t>console.log(add(3, 2));     // Output: 5</w:t>
+      </w:r>
+    </w:p>
+    <w:p>
+      <w:pPr>
+        <w:pStyle w:val="codesnippetfinal"/>
+      </w:pPr>
+      <w:r>
+        <w:t>console.log(subtract(3, 2)); // Output: 1</w:t>
+      </w:r>
+    </w:p>
+    <w:p>
+      <w:pPr>
+        <w:jc w:val="both"/>
+        <w:rPr>
+          <w:rFonts w:ascii="Arial" w:hAnsi="Arial" w:cs="Arial"/>
+          <w:sz w:val="28"/>
+          <w:szCs w:val="28"/>
+        </w:rPr>
+      </w:pPr>
+      <w:r>
+        <w:rPr>
+          <w:rFonts w:ascii="Arial" w:hAnsi="Arial" w:cs="Arial"/>
+          <w:sz w:val="28"/>
+          <w:szCs w:val="28"/>
+        </w:rPr>
+        <w:lastRenderedPageBreak/>
+        <w:t xml:space="preserve">This works, but as you add more utility files, your main.js can become cluttered with many require statements. This is where </w:t>
+      </w:r>
+      <w:r>
+        <w:rPr>
+          <w:rFonts w:ascii="Arial" w:hAnsi="Arial" w:cs="Arial"/>
+          <w:b/>
+          <w:bCs/>
+          <w:sz w:val="28"/>
+          <w:szCs w:val="28"/>
+        </w:rPr>
+        <w:t>index.js (or index.mjs for ESM)</w:t>
+      </w:r>
+      <w:r>
+        <w:rPr>
+          <w:rFonts w:ascii="Arial" w:hAnsi="Arial" w:cs="Arial"/>
+          <w:sz w:val="28"/>
+          <w:szCs w:val="28"/>
+        </w:rPr>
+        <w:t xml:space="preserve"> comes in as a convention for </w:t>
+      </w:r>
+      <w:r>
+        <w:rPr>
+          <w:rFonts w:ascii="Arial" w:hAnsi="Arial" w:cs="Arial"/>
+          <w:b/>
+          <w:bCs/>
+          <w:sz w:val="28"/>
+          <w:szCs w:val="28"/>
+        </w:rPr>
+        <w:t>index export</w:t>
+      </w:r>
+      <w:r>
+        <w:rPr>
+          <w:rFonts w:ascii="Arial" w:hAnsi="Arial" w:cs="Arial"/>
+          <w:sz w:val="28"/>
+          <w:szCs w:val="28"/>
+        </w:rPr>
+        <w:t>.</w:t>
+      </w:r>
+    </w:p>
+    <w:p>
+      <w:pPr>
+        <w:jc w:val="both"/>
+        <w:rPr>
+          <w:rFonts w:ascii="Arial" w:hAnsi="Arial" w:cs="Arial"/>
+          <w:sz w:val="28"/>
+          <w:szCs w:val="28"/>
+        </w:rPr>
+      </w:pPr>
+      <w:r>
+        <w:rPr>
+          <w:rFonts w:ascii="Arial" w:hAnsi="Arial" w:cs="Arial"/>
+          <w:sz w:val="28"/>
+          <w:szCs w:val="28"/>
+        </w:rPr>
+        <w:t>Node.js has a special behavior: if you require() a directory, it will automatically look for an index.js (or index.json, index.node) file inside that directory and load it. We can leverage this to create a single entry point for our utils folder.</w:t>
+      </w:r>
+    </w:p>
+    <w:p>
+      <w:pPr>
+        <w:jc w:val="both"/>
+        <w:rPr>
+          <w:rFonts w:ascii="Arial" w:hAnsi="Arial" w:cs="Arial"/>
+          <w:sz w:val="28"/>
+          <w:szCs w:val="28"/>
+        </w:rPr>
+      </w:pPr>
+      <w:r>
+        <w:rPr>
+          <w:rFonts w:ascii="Arial" w:hAnsi="Arial" w:cs="Arial"/>
+          <w:b/>
+          <w:bCs/>
+          <w:sz w:val="28"/>
+          <w:szCs w:val="28"/>
+        </w:rPr>
+        <w:t>Create utils/index.js:</w:t>
+      </w:r>
+    </w:p>
+    <w:p>
+      <w:pPr>
+        <w:pStyle w:val="codesnippetfinal"/>
+      </w:pPr>
+      <w:r>
+        <w:t>// utils/index.js</w:t>
+      </w:r>
+    </w:p>
+    <w:p>
+      <w:pPr>
+        <w:pStyle w:val="codesnippetfinal"/>
+      </w:pPr>
+      <w:r>
+        <w:t>// Re-exporting modules from other files in the 'utils' folder</w:t>
+      </w:r>
+    </w:p>
+    <w:p>
+      <w:pPr>
+        <w:pStyle w:val="codesnippetfinal"/>
+      </w:pPr>
+      <w:r>
+        <w:t>const { add } = require('./add.js');</w:t>
+      </w:r>
+    </w:p>
+    <w:p>
+      <w:pPr>
+        <w:pStyle w:val="codesnippetfinal"/>
+      </w:pPr>
+      <w:r>
+        <w:t>const { subtract } = require('./subtract.js');</w:t>
+      </w:r>
+    </w:p>
+    <w:p>
+      <w:pPr>
+        <w:pStyle w:val="codesnippetfinal"/>
+      </w:pPr>
+    </w:p>
+    <w:p>
+      <w:pPr>
+        <w:pStyle w:val="codesnippetfinal"/>
+      </w:pPr>
+      <w:r>
+        <w:t>module.exports = { add, subtract }; // Export both functions</w:t>
+      </w:r>
+    </w:p>
+    <w:p>
+      <w:pPr>
+        <w:jc w:val="both"/>
+        <w:rPr>
+          <w:rFonts w:ascii="Arial" w:hAnsi="Arial" w:cs="Arial"/>
+          <w:sz w:val="28"/>
+          <w:szCs w:val="28"/>
+        </w:rPr>
+      </w:pPr>
+      <w:r>
+        <w:rPr>
+          <w:rFonts w:ascii="Arial" w:hAnsi="Arial" w:cs="Arial"/>
+          <w:sz w:val="28"/>
+          <w:szCs w:val="28"/>
+        </w:rPr>
+        <w:t>Now, your folder structure looks like this:</w:t>
+      </w:r>
+    </w:p>
+    <w:p>
+      <w:pPr>
+        <w:pStyle w:val="codesnippetfinal"/>
+      </w:pPr>
+      <w:r>
+        <w:t>my-project/</w:t>
+      </w:r>
+    </w:p>
+    <w:p>
+      <w:pPr>
+        <w:pStyle w:val="codesnippetfinal"/>
+      </w:pPr>
+      <w:r>
+        <w:t>├── utils/</w:t>
+      </w:r>
+    </w:p>
+    <w:p>
+      <w:pPr>
+        <w:pStyle w:val="codesnippetfinal"/>
+      </w:pPr>
+      <w:r>
+        <w:t>│   ├── add.js</w:t>
+      </w:r>
+    </w:p>
+    <w:p>
+      <w:pPr>
+        <w:pStyle w:val="codesnippetfinal"/>
+      </w:pPr>
+      <w:r>
+        <w:t>│   ├── subtract.js</w:t>
+      </w:r>
+    </w:p>
+    <w:p>
+      <w:pPr>
+        <w:pStyle w:val="codesnippetfinal"/>
+      </w:pPr>
+      <w:r>
+        <w:t>│   └── index.js  &lt;-- New index file</w:t>
+      </w:r>
+    </w:p>
+    <w:p>
+      <w:pPr>
+        <w:pStyle w:val="codesnippetfinal"/>
+      </w:pPr>
+      <w:r>
+        <w:t>└── main.js</w:t>
+      </w:r>
+    </w:p>
+    <w:p>
+      <w:pPr>
+        <w:jc w:val="both"/>
+        <w:rPr>
+          <w:rFonts w:ascii="Arial" w:hAnsi="Arial" w:cs="Arial"/>
+          <w:sz w:val="28"/>
+          <w:szCs w:val="28"/>
+        </w:rPr>
+      </w:pPr>
+      <w:r>
+        <w:rPr>
+          <w:rFonts w:ascii="Arial" w:hAnsi="Arial" w:cs="Arial"/>
+          <w:sz w:val="28"/>
+          <w:szCs w:val="28"/>
+        </w:rPr>
+        <w:t>Now, in main.js, you can require the entire utils folder, and Node.js will automatically load utils/index.js.</w:t>
+      </w:r>
+    </w:p>
+    <w:p>
+      <w:pPr>
+        <w:jc w:val="both"/>
+        <w:rPr>
+          <w:rFonts w:ascii="Arial" w:hAnsi="Arial" w:cs="Arial"/>
+          <w:sz w:val="28"/>
+          <w:szCs w:val="28"/>
+        </w:rPr>
+      </w:pPr>
+      <w:r>
+        <w:rPr>
+          <w:rFonts w:ascii="Arial" w:hAnsi="Arial" w:cs="Arial"/>
+          <w:b/>
+          <w:bCs/>
+          <w:sz w:val="28"/>
+          <w:szCs w:val="28"/>
+        </w:rPr>
+        <w:t>main.js (With Index Export)</w:t>
+      </w:r>
+    </w:p>
+    <w:p>
+      <w:pPr>
+        <w:pStyle w:val="codesnippetfinal"/>
+      </w:pPr>
+      <w:r>
+        <w:t>// main.js</w:t>
+      </w:r>
+    </w:p>
+    <w:p>
+      <w:pPr>
+        <w:pStyle w:val="codesnippetfinal"/>
+      </w:pPr>
+      <w:r>
+        <w:t>const { add, subtract } = require('./utils'); // Note: No '/index.js' needed!</w:t>
+      </w:r>
+    </w:p>
+    <w:p>
+      <w:pPr>
+        <w:pStyle w:val="codesnippetfinal"/>
+      </w:pPr>
+    </w:p>
+    <w:p>
+      <w:pPr>
+        <w:pStyle w:val="codesnippetfinal"/>
+      </w:pPr>
+      <w:r>
+        <w:t>console.log(add(3, 2));     // Output: 5</w:t>
+      </w:r>
+    </w:p>
+    <w:p>
+      <w:pPr>
+        <w:pStyle w:val="codesnippetfinal"/>
+      </w:pPr>
+      <w:r>
+        <w:t>console.log(subtract(3, 2)); // Output: 1</w:t>
+      </w:r>
+    </w:p>
+    <w:p>
+      <w:pPr>
+        <w:jc w:val="both"/>
+        <w:rPr>
+          <w:rFonts w:ascii="Arial" w:hAnsi="Arial" w:cs="Arial"/>
+          <w:sz w:val="28"/>
+          <w:szCs w:val="28"/>
+        </w:rPr>
+      </w:pPr>
+      <w:r>
+        <w:rPr>
+          <w:rFonts w:ascii="Arial" w:hAnsi="Arial" w:cs="Arial"/>
+          <w:b/>
+          <w:bCs/>
+          <w:sz w:val="28"/>
+          <w:szCs w:val="28"/>
+        </w:rPr>
+        <w:t>Benefits of Index Export:</w:t>
+      </w:r>
+    </w:p>
+    <w:p>
+      <w:pPr>
+        <w:numPr>
+          <w:ilvl w:val="0"/>
+          <w:numId w:val="142"/>
+        </w:numPr>
+        <w:jc w:val="both"/>
+        <w:rPr>
+          <w:rFonts w:ascii="Arial" w:hAnsi="Arial" w:cs="Arial"/>
+          <w:sz w:val="28"/>
+          <w:szCs w:val="28"/>
+        </w:rPr>
+      </w:pPr>
+      <w:r>
+        <w:rPr>
+          <w:rFonts w:ascii="Arial" w:hAnsi="Arial" w:cs="Arial"/>
+          <w:b/>
+          <w:bCs/>
+          <w:sz w:val="28"/>
+          <w:szCs w:val="28"/>
+        </w:rPr>
+        <w:t>Cleaner Imports:</w:t>
+      </w:r>
+      <w:r>
+        <w:rPr>
+          <w:rFonts w:ascii="Arial" w:hAnsi="Arial" w:cs="Arial"/>
+          <w:sz w:val="28"/>
+          <w:szCs w:val="28"/>
+        </w:rPr>
+        <w:t xml:space="preserve"> Your importing files become cleaner as you only need one require statement for a group of related functionalities.</w:t>
+      </w:r>
+    </w:p>
+    <w:p>
+      <w:pPr>
+        <w:numPr>
+          <w:ilvl w:val="0"/>
+          <w:numId w:val="142"/>
+        </w:numPr>
+        <w:jc w:val="both"/>
+        <w:rPr>
+          <w:rFonts w:ascii="Arial" w:hAnsi="Arial" w:cs="Arial"/>
+          <w:sz w:val="28"/>
+          <w:szCs w:val="28"/>
+        </w:rPr>
+      </w:pPr>
+      <w:r>
+        <w:rPr>
+          <w:rFonts w:ascii="Arial" w:hAnsi="Arial" w:cs="Arial"/>
+          <w:b/>
+          <w:bCs/>
+          <w:sz w:val="28"/>
+          <w:szCs w:val="28"/>
+        </w:rPr>
+        <w:t>Better Organization:</w:t>
+      </w:r>
+      <w:r>
+        <w:rPr>
+          <w:rFonts w:ascii="Arial" w:hAnsi="Arial" w:cs="Arial"/>
+          <w:sz w:val="28"/>
+          <w:szCs w:val="28"/>
+        </w:rPr>
+        <w:t xml:space="preserve"> It provides a clear entry point for a logical collection of modules within a folder.</w:t>
+      </w:r>
+    </w:p>
+    <w:p>
+      <w:pPr>
+        <w:numPr>
+          <w:ilvl w:val="0"/>
+          <w:numId w:val="142"/>
+        </w:numPr>
+        <w:jc w:val="both"/>
+        <w:rPr>
+          <w:rFonts w:ascii="Arial" w:hAnsi="Arial" w:cs="Arial"/>
+          <w:sz w:val="28"/>
+          <w:szCs w:val="28"/>
+        </w:rPr>
+      </w:pPr>
+      <w:r>
+        <w:rPr>
+          <w:rFonts w:ascii="Arial" w:hAnsi="Arial" w:cs="Arial"/>
+          <w:b/>
+          <w:bCs/>
+          <w:sz w:val="28"/>
+          <w:szCs w:val="28"/>
+        </w:rPr>
+        <w:t>Easier Maintenance:</w:t>
+      </w:r>
+      <w:r>
+        <w:rPr>
+          <w:rFonts w:ascii="Arial" w:hAnsi="Arial" w:cs="Arial"/>
+          <w:sz w:val="28"/>
+          <w:szCs w:val="28"/>
+        </w:rPr>
+        <w:t xml:space="preserve"> If you add or remove utility functions, you only need to update utils/index.js, not every file that uses those utilities.</w:t>
+      </w:r>
+    </w:p>
+    <w:p>
+      <w:pPr>
+        <w:jc w:val="both"/>
+        <w:rPr>
+          <w:rFonts w:ascii="Arial" w:hAnsi="Arial" w:cs="Arial"/>
+          <w:sz w:val="28"/>
+          <w:szCs w:val="28"/>
+        </w:rPr>
+      </w:pPr>
+      <w:r>
+        <w:rPr>
+          <w:rFonts w:ascii="Arial" w:hAnsi="Arial" w:cs="Arial"/>
+          <w:sz w:val="28"/>
+          <w:szCs w:val="28"/>
+        </w:rPr>
+        <w:lastRenderedPageBreak/>
+        <w:t>This approach makes your code more organized, manageable, and easier to maintain in larger projects.</w:t>
+      </w:r>
+    </w:p>
+    <w:p>
+      <w:pPr>
+        <w:jc w:val="both"/>
+        <w:rPr>
+          <w:rFonts w:ascii="Arial" w:hAnsi="Arial" w:cs="Arial"/>
+          <w:sz w:val="28"/>
+          <w:szCs w:val="28"/>
+        </w:rPr>
+      </w:pPr>
+      <w:r>
+        <w:rPr>
+          <w:rFonts w:ascii="Arial" w:hAnsi="Arial" w:cs="Arial"/>
+          <w:sz w:val="28"/>
+          <w:szCs w:val="28"/>
+        </w:rPr>
+        <w:pict w14:anchorId="2547B2FD">
+          <v:rect id="_x0000_i1085" style="width:0;height:1.5pt" o:hralign="center" o:hrstd="t" o:hr="t" fillcolor="#a0a0a0" stroked="f"/>
+        </w:pict>
+      </w:r>
+    </w:p>
+    <w:p>
+      <w:pPr>
+        <w:jc w:val="both"/>
+        <w:rPr>
+          <w:rFonts w:ascii="Arial" w:hAnsi="Arial" w:cs="Arial"/>
+          <w:sz w:val="28"/>
+          <w:szCs w:val="28"/>
+        </w:rPr>
+      </w:pPr>
+      <w:r>
+        <w:rPr>
+          <w:rFonts w:ascii="Arial" w:hAnsi="Arial" w:cs="Arial"/>
+          <w:b/>
+          <w:bCs/>
+          <w:sz w:val="28"/>
+          <w:szCs w:val="28"/>
+        </w:rPr>
+        <w:t>Overall Summary:</w:t>
+      </w:r>
+      <w:r>
+        <w:rPr>
+          <w:rFonts w:ascii="Arial" w:hAnsi="Arial" w:cs="Arial"/>
+          <w:sz w:val="28"/>
+          <w:szCs w:val="28"/>
+        </w:rPr>
+        <w:t xml:space="preserve"> We further explored Node.js's CommonJS module system by discussing </w:t>
+      </w:r>
+      <w:r>
+        <w:rPr>
+          <w:rFonts w:ascii="Arial" w:hAnsi="Arial" w:cs="Arial"/>
+          <w:b/>
+          <w:bCs/>
+          <w:sz w:val="28"/>
+          <w:szCs w:val="28"/>
+        </w:rPr>
+        <w:t>name aliasing</w:t>
+      </w:r>
+      <w:r>
+        <w:rPr>
+          <w:rFonts w:ascii="Arial" w:hAnsi="Arial" w:cs="Arial"/>
+          <w:sz w:val="28"/>
+          <w:szCs w:val="28"/>
+        </w:rPr>
+        <w:t xml:space="preserve"> during require() destructuring, which allows renaming imported variables/functions to avoid conflicts, especially with external modules. We then learned about </w:t>
+      </w:r>
+      <w:r>
+        <w:rPr>
+          <w:rFonts w:ascii="Arial" w:hAnsi="Arial" w:cs="Arial"/>
+          <w:b/>
+          <w:bCs/>
+          <w:sz w:val="28"/>
+          <w:szCs w:val="28"/>
+        </w:rPr>
+        <w:t>index export</w:t>
+      </w:r>
+      <w:r>
+        <w:rPr>
+          <w:rFonts w:ascii="Arial" w:hAnsi="Arial" w:cs="Arial"/>
+          <w:sz w:val="28"/>
+          <w:szCs w:val="28"/>
+        </w:rPr>
+        <w:t xml:space="preserve"> using an index.js file within a directory. This pattern serves as a single entry point for a collection of related modules, simplifying require() statements and enhancing code organization and maintainability.</w:t>
       </w:r>
     </w:p>
     <w:p>
@@ -16853,6 +18408,7 @@
           <w:b w:val="0"/>
           <w:bCs w:val="0"/>
         </w:rPr>
+        <w:lastRenderedPageBreak/>
         <w:t>How do you handle JSON responses from APIs using the Fetch API?</w:t>
       </w:r>
     </w:p>
@@ -25551,6 +27107,155 @@
     </w:lvl>
   </w:abstractNum>
   <w:abstractNum w:abstractNumId="62" w15:restartNumberingAfterBreak="0">
+    <w:nsid w:val="34207812"/>
+    <w:multiLevelType w:val="multilevel"/>
+    <w:tmpl w:val="451EF25A"/>
+    <w:lvl w:ilvl="0">
+      <w:start w:val="1"/>
+      <w:numFmt w:val="bullet"/>
+      <w:lvlText w:val=""/>
+      <w:lvlJc w:val="left"/>
+      <w:pPr>
+        <w:tabs>
+          <w:tab w:val="num" w:pos="720"/>
+        </w:tabs>
+        <w:ind w:left="720" w:hanging="360"/>
+      </w:pPr>
+      <w:rPr>
+        <w:rFonts w:ascii="Symbol" w:hAnsi="Symbol" w:hint="default"/>
+        <w:sz w:val="20"/>
+      </w:rPr>
+    </w:lvl>
+    <w:lvl w:ilvl="1" w:tentative="1">
+      <w:start w:val="1"/>
+      <w:numFmt w:val="bullet"/>
+      <w:lvlText w:val="o"/>
+      <w:lvlJc w:val="left"/>
+      <w:pPr>
+        <w:tabs>
+          <w:tab w:val="num" w:pos="1440"/>
+        </w:tabs>
+        <w:ind w:left="1440" w:hanging="360"/>
+      </w:pPr>
+      <w:rPr>
+        <w:rFonts w:ascii="Courier New" w:hAnsi="Courier New" w:hint="default"/>
+        <w:sz w:val="20"/>
+      </w:rPr>
+    </w:lvl>
+    <w:lvl w:ilvl="2" w:tentative="1">
+      <w:start w:val="1"/>
+      <w:numFmt w:val="bullet"/>
+      <w:lvlText w:val=""/>
+      <w:lvlJc w:val="left"/>
+      <w:pPr>
+        <w:tabs>
+          <w:tab w:val="num" w:pos="2160"/>
+        </w:tabs>
+        <w:ind w:left="2160" w:hanging="360"/>
+      </w:pPr>
+      <w:rPr>
+        <w:rFonts w:ascii="Wingdings" w:hAnsi="Wingdings" w:hint="default"/>
+        <w:sz w:val="20"/>
+      </w:rPr>
+    </w:lvl>
+    <w:lvl w:ilvl="3" w:tentative="1">
+      <w:start w:val="1"/>
+      <w:numFmt w:val="bullet"/>
+      <w:lvlText w:val=""/>
+      <w:lvlJc w:val="left"/>
+      <w:pPr>
+        <w:tabs>
+          <w:tab w:val="num" w:pos="2880"/>
+        </w:tabs>
+        <w:ind w:left="2880" w:hanging="360"/>
+      </w:pPr>
+      <w:rPr>
+        <w:rFonts w:ascii="Wingdings" w:hAnsi="Wingdings" w:hint="default"/>
+        <w:sz w:val="20"/>
+      </w:rPr>
+    </w:lvl>
+    <w:lvl w:ilvl="4" w:tentative="1">
+      <w:start w:val="1"/>
+      <w:numFmt w:val="bullet"/>
+      <w:lvlText w:val=""/>
+      <w:lvlJc w:val="left"/>
+      <w:pPr>
+        <w:tabs>
+          <w:tab w:val="num" w:pos="3600"/>
+        </w:tabs>
+        <w:ind w:left="3600" w:hanging="360"/>
+      </w:pPr>
+      <w:rPr>
+        <w:rFonts w:ascii="Wingdings" w:hAnsi="Wingdings" w:hint="default"/>
+        <w:sz w:val="20"/>
+      </w:rPr>
+    </w:lvl>
+    <w:lvl w:ilvl="5" w:tentative="1">
+      <w:start w:val="1"/>
+      <w:numFmt w:val="bullet"/>
+      <w:lvlText w:val=""/>
+      <w:lvlJc w:val="left"/>
+      <w:pPr>
+        <w:tabs>
+          <w:tab w:val="num" w:pos="4320"/>
+        </w:tabs>
+        <w:ind w:left="4320" w:hanging="360"/>
+      </w:pPr>
+      <w:rPr>
+        <w:rFonts w:ascii="Wingdings" w:hAnsi="Wingdings" w:hint="default"/>
+        <w:sz w:val="20"/>
+      </w:rPr>
+    </w:lvl>
+    <w:lvl w:ilvl="6" w:tentative="1">
+      <w:start w:val="1"/>
+      <w:numFmt w:val="bullet"/>
+      <w:lvlText w:val=""/>
+      <w:lvlJc w:val="left"/>
+      <w:pPr>
+        <w:tabs>
+          <w:tab w:val="num" w:pos="5040"/>
+        </w:tabs>
+        <w:ind w:left="5040" w:hanging="360"/>
+      </w:pPr>
+      <w:rPr>
+        <w:rFonts w:ascii="Wingdings" w:hAnsi="Wingdings" w:hint="default"/>
+        <w:sz w:val="20"/>
+      </w:rPr>
+    </w:lvl>
+    <w:lvl w:ilvl="7" w:tentative="1">
+      <w:start w:val="1"/>
+      <w:numFmt w:val="bullet"/>
+      <w:lvlText w:val=""/>
+      <w:lvlJc w:val="left"/>
+      <w:pPr>
+        <w:tabs>
+          <w:tab w:val="num" w:pos="5760"/>
+        </w:tabs>
+        <w:ind w:left="5760" w:hanging="360"/>
+      </w:pPr>
+      <w:rPr>
+        <w:rFonts w:ascii="Wingdings" w:hAnsi="Wingdings" w:hint="default"/>
+        <w:sz w:val="20"/>
+      </w:rPr>
+    </w:lvl>
+    <w:lvl w:ilvl="8" w:tentative="1">
+      <w:start w:val="1"/>
+      <w:numFmt w:val="bullet"/>
+      <w:lvlText w:val=""/>
+      <w:lvlJc w:val="left"/>
+      <w:pPr>
+        <w:tabs>
+          <w:tab w:val="num" w:pos="6480"/>
+        </w:tabs>
+        <w:ind w:left="6480" w:hanging="360"/>
+      </w:pPr>
+      <w:rPr>
+        <w:rFonts w:ascii="Wingdings" w:hAnsi="Wingdings" w:hint="default"/>
+        <w:sz w:val="20"/>
+      </w:rPr>
+    </w:lvl>
+  </w:abstractNum>
+  <w:abstractNum w:abstractNumId="63" w15:restartNumberingAfterBreak="0">
     <w:nsid w:val="35303EB5"/>
     <w:multiLevelType w:val="multilevel"/>
     <w:tmpl w:val="DC94BB4C"/>
@@ -25699,7 +27404,7 @@
       </w:rPr>
     </w:lvl>
   </w:abstractNum>
-  <w:abstractNum w:abstractNumId="63" w15:restartNumberingAfterBreak="0">
+  <w:abstractNum w:abstractNumId="64" w15:restartNumberingAfterBreak="0">
     <w:nsid w:val="357E69CE"/>
     <w:multiLevelType w:val="multilevel"/>
     <w:tmpl w:val="8BB8B1AA"/>
@@ -25812,7 +27517,7 @@
       </w:pPr>
     </w:lvl>
   </w:abstractNum>
-  <w:abstractNum w:abstractNumId="64" w15:restartNumberingAfterBreak="0">
+  <w:abstractNum w:abstractNumId="65" w15:restartNumberingAfterBreak="0">
     <w:nsid w:val="35914BA5"/>
     <w:multiLevelType w:val="multilevel"/>
     <w:tmpl w:val="787A7F68"/>
@@ -25961,7 +27666,7 @@
       </w:rPr>
     </w:lvl>
   </w:abstractNum>
-  <w:abstractNum w:abstractNumId="65" w15:restartNumberingAfterBreak="0">
+  <w:abstractNum w:abstractNumId="66" w15:restartNumberingAfterBreak="0">
     <w:nsid w:val="362B5379"/>
     <w:multiLevelType w:val="multilevel"/>
     <w:tmpl w:val="45EE0F0A"/>
@@ -26110,7 +27815,7 @@
       </w:rPr>
     </w:lvl>
   </w:abstractNum>
-  <w:abstractNum w:abstractNumId="66" w15:restartNumberingAfterBreak="0">
+  <w:abstractNum w:abstractNumId="67" w15:restartNumberingAfterBreak="0">
     <w:nsid w:val="379A57FD"/>
     <w:multiLevelType w:val="multilevel"/>
     <w:tmpl w:val="9364EC5E"/>
@@ -26259,7 +27964,7 @@
       </w:rPr>
     </w:lvl>
   </w:abstractNum>
-  <w:abstractNum w:abstractNumId="67" w15:restartNumberingAfterBreak="0">
+  <w:abstractNum w:abstractNumId="68" w15:restartNumberingAfterBreak="0">
     <w:nsid w:val="394D788E"/>
     <w:multiLevelType w:val="multilevel"/>
     <w:tmpl w:val="625E4864"/>
@@ -26408,7 +28113,7 @@
       </w:rPr>
     </w:lvl>
   </w:abstractNum>
-  <w:abstractNum w:abstractNumId="68" w15:restartNumberingAfterBreak="0">
+  <w:abstractNum w:abstractNumId="69" w15:restartNumberingAfterBreak="0">
     <w:nsid w:val="39E538FF"/>
     <w:multiLevelType w:val="hybridMultilevel"/>
     <w:tmpl w:val="0B1A62F8"/>
@@ -26521,7 +28226,7 @@
       </w:rPr>
     </w:lvl>
   </w:abstractNum>
-  <w:abstractNum w:abstractNumId="69" w15:restartNumberingAfterBreak="0">
+  <w:abstractNum w:abstractNumId="70" w15:restartNumberingAfterBreak="0">
     <w:nsid w:val="3B5F7AA9"/>
     <w:multiLevelType w:val="multilevel"/>
     <w:tmpl w:val="D5E099BE"/>
@@ -26670,7 +28375,7 @@
       </w:rPr>
     </w:lvl>
   </w:abstractNum>
-  <w:abstractNum w:abstractNumId="70" w15:restartNumberingAfterBreak="0">
+  <w:abstractNum w:abstractNumId="71" w15:restartNumberingAfterBreak="0">
     <w:nsid w:val="3C221610"/>
     <w:multiLevelType w:val="multilevel"/>
     <w:tmpl w:val="2C8671D6"/>
@@ -26819,7 +28524,7 @@
       </w:rPr>
     </w:lvl>
   </w:abstractNum>
-  <w:abstractNum w:abstractNumId="71" w15:restartNumberingAfterBreak="0">
+  <w:abstractNum w:abstractNumId="72" w15:restartNumberingAfterBreak="0">
     <w:nsid w:val="404C6D6F"/>
     <w:multiLevelType w:val="multilevel"/>
     <w:tmpl w:val="2D1C06E2"/>
@@ -26968,7 +28673,7 @@
       </w:rPr>
     </w:lvl>
   </w:abstractNum>
-  <w:abstractNum w:abstractNumId="72" w15:restartNumberingAfterBreak="0">
+  <w:abstractNum w:abstractNumId="73" w15:restartNumberingAfterBreak="0">
     <w:nsid w:val="40E54A95"/>
     <w:multiLevelType w:val="hybridMultilevel"/>
     <w:tmpl w:val="CBC4A5E4"/>
@@ -27081,7 +28786,7 @@
       </w:rPr>
     </w:lvl>
   </w:abstractNum>
-  <w:abstractNum w:abstractNumId="73" w15:restartNumberingAfterBreak="0">
+  <w:abstractNum w:abstractNumId="74" w15:restartNumberingAfterBreak="0">
     <w:nsid w:val="415923A5"/>
     <w:multiLevelType w:val="multilevel"/>
     <w:tmpl w:val="4AC03468"/>
@@ -27230,7 +28935,7 @@
       </w:rPr>
     </w:lvl>
   </w:abstractNum>
-  <w:abstractNum w:abstractNumId="74" w15:restartNumberingAfterBreak="0">
+  <w:abstractNum w:abstractNumId="75" w15:restartNumberingAfterBreak="0">
     <w:nsid w:val="429A44AC"/>
     <w:multiLevelType w:val="multilevel"/>
     <w:tmpl w:val="820684B0"/>
@@ -27379,7 +29084,7 @@
       </w:rPr>
     </w:lvl>
   </w:abstractNum>
-  <w:abstractNum w:abstractNumId="75" w15:restartNumberingAfterBreak="0">
+  <w:abstractNum w:abstractNumId="76" w15:restartNumberingAfterBreak="0">
     <w:nsid w:val="43031F13"/>
     <w:multiLevelType w:val="multilevel"/>
     <w:tmpl w:val="836AD74C"/>
@@ -27528,7 +29233,7 @@
       </w:rPr>
     </w:lvl>
   </w:abstractNum>
-  <w:abstractNum w:abstractNumId="76" w15:restartNumberingAfterBreak="0">
+  <w:abstractNum w:abstractNumId="77" w15:restartNumberingAfterBreak="0">
     <w:nsid w:val="44C86504"/>
     <w:multiLevelType w:val="multilevel"/>
     <w:tmpl w:val="366647AA"/>
@@ -27677,7 +29382,7 @@
       </w:rPr>
     </w:lvl>
   </w:abstractNum>
-  <w:abstractNum w:abstractNumId="77" w15:restartNumberingAfterBreak="0">
+  <w:abstractNum w:abstractNumId="78" w15:restartNumberingAfterBreak="0">
     <w:nsid w:val="44FF3829"/>
     <w:multiLevelType w:val="multilevel"/>
     <w:tmpl w:val="5224C598"/>
@@ -27826,7 +29531,7 @@
       </w:rPr>
     </w:lvl>
   </w:abstractNum>
-  <w:abstractNum w:abstractNumId="78" w15:restartNumberingAfterBreak="0">
+  <w:abstractNum w:abstractNumId="79" w15:restartNumberingAfterBreak="0">
     <w:nsid w:val="465D2FE3"/>
     <w:multiLevelType w:val="multilevel"/>
     <w:tmpl w:val="8EA27A84"/>
@@ -27939,7 +29644,7 @@
       </w:pPr>
     </w:lvl>
   </w:abstractNum>
-  <w:abstractNum w:abstractNumId="79" w15:restartNumberingAfterBreak="0">
+  <w:abstractNum w:abstractNumId="80" w15:restartNumberingAfterBreak="0">
     <w:nsid w:val="46FF6024"/>
     <w:multiLevelType w:val="multilevel"/>
     <w:tmpl w:val="2AF8C9F2"/>
@@ -28088,7 +29793,7 @@
       </w:rPr>
     </w:lvl>
   </w:abstractNum>
-  <w:abstractNum w:abstractNumId="80" w15:restartNumberingAfterBreak="0">
+  <w:abstractNum w:abstractNumId="81" w15:restartNumberingAfterBreak="0">
     <w:nsid w:val="47885E27"/>
     <w:multiLevelType w:val="multilevel"/>
     <w:tmpl w:val="9B4C29A0"/>
@@ -28237,7 +29942,7 @@
       </w:rPr>
     </w:lvl>
   </w:abstractNum>
-  <w:abstractNum w:abstractNumId="81" w15:restartNumberingAfterBreak="0">
+  <w:abstractNum w:abstractNumId="82" w15:restartNumberingAfterBreak="0">
     <w:nsid w:val="47914B9A"/>
     <w:multiLevelType w:val="multilevel"/>
     <w:tmpl w:val="31FAD272"/>
@@ -28386,7 +30091,7 @@
       </w:rPr>
     </w:lvl>
   </w:abstractNum>
-  <w:abstractNum w:abstractNumId="82" w15:restartNumberingAfterBreak="0">
+  <w:abstractNum w:abstractNumId="83" w15:restartNumberingAfterBreak="0">
     <w:nsid w:val="47B367F5"/>
     <w:multiLevelType w:val="multilevel"/>
     <w:tmpl w:val="DC2AE908"/>
@@ -28499,7 +30204,7 @@
       </w:pPr>
     </w:lvl>
   </w:abstractNum>
-  <w:abstractNum w:abstractNumId="83" w15:restartNumberingAfterBreak="0">
+  <w:abstractNum w:abstractNumId="84" w15:restartNumberingAfterBreak="0">
     <w:nsid w:val="485C26E7"/>
     <w:multiLevelType w:val="multilevel"/>
     <w:tmpl w:val="35CAD9CA"/>
@@ -28648,7 +30353,7 @@
       </w:rPr>
     </w:lvl>
   </w:abstractNum>
-  <w:abstractNum w:abstractNumId="84" w15:restartNumberingAfterBreak="0">
+  <w:abstractNum w:abstractNumId="85" w15:restartNumberingAfterBreak="0">
     <w:nsid w:val="492137A5"/>
     <w:multiLevelType w:val="hybridMultilevel"/>
     <w:tmpl w:val="7610A9BC"/>
@@ -28761,7 +30466,7 @@
       </w:rPr>
     </w:lvl>
   </w:abstractNum>
-  <w:abstractNum w:abstractNumId="85" w15:restartNumberingAfterBreak="0">
+  <w:abstractNum w:abstractNumId="86" w15:restartNumberingAfterBreak="0">
     <w:nsid w:val="49F87527"/>
     <w:multiLevelType w:val="multilevel"/>
     <w:tmpl w:val="3C387B22"/>
@@ -28910,7 +30615,7 @@
       </w:rPr>
     </w:lvl>
   </w:abstractNum>
-  <w:abstractNum w:abstractNumId="86" w15:restartNumberingAfterBreak="0">
+  <w:abstractNum w:abstractNumId="87" w15:restartNumberingAfterBreak="0">
     <w:nsid w:val="4A625415"/>
     <w:multiLevelType w:val="multilevel"/>
     <w:tmpl w:val="E43A246C"/>
@@ -29023,7 +30728,7 @@
       </w:pPr>
     </w:lvl>
   </w:abstractNum>
-  <w:abstractNum w:abstractNumId="87" w15:restartNumberingAfterBreak="0">
+  <w:abstractNum w:abstractNumId="88" w15:restartNumberingAfterBreak="0">
     <w:nsid w:val="4AEB67D9"/>
     <w:multiLevelType w:val="multilevel"/>
     <w:tmpl w:val="A07AEC36"/>
@@ -29140,7 +30845,7 @@
       </w:pPr>
     </w:lvl>
   </w:abstractNum>
-  <w:abstractNum w:abstractNumId="88" w15:restartNumberingAfterBreak="0">
+  <w:abstractNum w:abstractNumId="89" w15:restartNumberingAfterBreak="0">
     <w:nsid w:val="4B04160A"/>
     <w:multiLevelType w:val="multilevel"/>
     <w:tmpl w:val="8A44DC4C"/>
@@ -29289,7 +30994,7 @@
       </w:rPr>
     </w:lvl>
   </w:abstractNum>
-  <w:abstractNum w:abstractNumId="89" w15:restartNumberingAfterBreak="0">
+  <w:abstractNum w:abstractNumId="90" w15:restartNumberingAfterBreak="0">
     <w:nsid w:val="4BE13BA9"/>
     <w:multiLevelType w:val="multilevel"/>
     <w:tmpl w:val="EE6E9BDE"/>
@@ -29438,7 +31143,7 @@
       </w:rPr>
     </w:lvl>
   </w:abstractNum>
-  <w:abstractNum w:abstractNumId="90" w15:restartNumberingAfterBreak="0">
+  <w:abstractNum w:abstractNumId="91" w15:restartNumberingAfterBreak="0">
     <w:nsid w:val="4C04033B"/>
     <w:multiLevelType w:val="multilevel"/>
     <w:tmpl w:val="4B1E3342"/>
@@ -29587,7 +31292,7 @@
       </w:rPr>
     </w:lvl>
   </w:abstractNum>
-  <w:abstractNum w:abstractNumId="91" w15:restartNumberingAfterBreak="0">
+  <w:abstractNum w:abstractNumId="92" w15:restartNumberingAfterBreak="0">
     <w:nsid w:val="4C895E88"/>
     <w:multiLevelType w:val="multilevel"/>
     <w:tmpl w:val="9C5AC97E"/>
@@ -29736,7 +31441,7 @@
       </w:rPr>
     </w:lvl>
   </w:abstractNum>
-  <w:abstractNum w:abstractNumId="92" w15:restartNumberingAfterBreak="0">
+  <w:abstractNum w:abstractNumId="93" w15:restartNumberingAfterBreak="0">
     <w:nsid w:val="4DEA4D83"/>
     <w:multiLevelType w:val="hybridMultilevel"/>
     <w:tmpl w:val="E430B714"/>
@@ -29849,7 +31554,7 @@
       </w:rPr>
     </w:lvl>
   </w:abstractNum>
-  <w:abstractNum w:abstractNumId="93" w15:restartNumberingAfterBreak="0">
+  <w:abstractNum w:abstractNumId="94" w15:restartNumberingAfterBreak="0">
     <w:nsid w:val="4ED626DA"/>
     <w:multiLevelType w:val="multilevel"/>
     <w:tmpl w:val="536CBB14"/>
@@ -29998,7 +31703,7 @@
       </w:rPr>
     </w:lvl>
   </w:abstractNum>
-  <w:abstractNum w:abstractNumId="94" w15:restartNumberingAfterBreak="0">
+  <w:abstractNum w:abstractNumId="95" w15:restartNumberingAfterBreak="0">
     <w:nsid w:val="50D707B0"/>
     <w:multiLevelType w:val="multilevel"/>
     <w:tmpl w:val="40D204B4"/>
@@ -30147,7 +31852,7 @@
       </w:rPr>
     </w:lvl>
   </w:abstractNum>
-  <w:abstractNum w:abstractNumId="95" w15:restartNumberingAfterBreak="0">
+  <w:abstractNum w:abstractNumId="96" w15:restartNumberingAfterBreak="0">
     <w:nsid w:val="51D1055B"/>
     <w:multiLevelType w:val="multilevel"/>
     <w:tmpl w:val="25CC8706"/>
@@ -30296,7 +32001,7 @@
       </w:rPr>
     </w:lvl>
   </w:abstractNum>
-  <w:abstractNum w:abstractNumId="96" w15:restartNumberingAfterBreak="0">
+  <w:abstractNum w:abstractNumId="97" w15:restartNumberingAfterBreak="0">
     <w:nsid w:val="51EF0B27"/>
     <w:multiLevelType w:val="multilevel"/>
     <w:tmpl w:val="0E04039C"/>
@@ -30413,7 +32118,7 @@
       </w:pPr>
     </w:lvl>
   </w:abstractNum>
-  <w:abstractNum w:abstractNumId="97" w15:restartNumberingAfterBreak="0">
+  <w:abstractNum w:abstractNumId="98" w15:restartNumberingAfterBreak="0">
     <w:nsid w:val="5359556E"/>
     <w:multiLevelType w:val="multilevel"/>
     <w:tmpl w:val="27B8410E"/>
@@ -30526,7 +32231,7 @@
       </w:pPr>
     </w:lvl>
   </w:abstractNum>
-  <w:abstractNum w:abstractNumId="98" w15:restartNumberingAfterBreak="0">
+  <w:abstractNum w:abstractNumId="99" w15:restartNumberingAfterBreak="0">
     <w:nsid w:val="549D450E"/>
     <w:multiLevelType w:val="multilevel"/>
     <w:tmpl w:val="CABE5BAA"/>
@@ -30675,7 +32380,7 @@
       </w:rPr>
     </w:lvl>
   </w:abstractNum>
-  <w:abstractNum w:abstractNumId="99" w15:restartNumberingAfterBreak="0">
+  <w:abstractNum w:abstractNumId="100" w15:restartNumberingAfterBreak="0">
     <w:nsid w:val="56525CB6"/>
     <w:multiLevelType w:val="multilevel"/>
     <w:tmpl w:val="09A43424"/>
@@ -30824,7 +32529,7 @@
       </w:rPr>
     </w:lvl>
   </w:abstractNum>
-  <w:abstractNum w:abstractNumId="100" w15:restartNumberingAfterBreak="0">
+  <w:abstractNum w:abstractNumId="101" w15:restartNumberingAfterBreak="0">
     <w:nsid w:val="58F02D6B"/>
     <w:multiLevelType w:val="multilevel"/>
     <w:tmpl w:val="2AC06048"/>
@@ -30973,7 +32678,7 @@
       </w:rPr>
     </w:lvl>
   </w:abstractNum>
-  <w:abstractNum w:abstractNumId="101" w15:restartNumberingAfterBreak="0">
+  <w:abstractNum w:abstractNumId="102" w15:restartNumberingAfterBreak="0">
     <w:nsid w:val="59DA4C34"/>
     <w:multiLevelType w:val="multilevel"/>
     <w:tmpl w:val="6C6C0038"/>
@@ -31122,7 +32827,7 @@
       </w:rPr>
     </w:lvl>
   </w:abstractNum>
-  <w:abstractNum w:abstractNumId="102" w15:restartNumberingAfterBreak="0">
+  <w:abstractNum w:abstractNumId="103" w15:restartNumberingAfterBreak="0">
     <w:nsid w:val="5A24690D"/>
     <w:multiLevelType w:val="multilevel"/>
     <w:tmpl w:val="C3A07A7A"/>
@@ -31271,7 +32976,7 @@
       </w:rPr>
     </w:lvl>
   </w:abstractNum>
-  <w:abstractNum w:abstractNumId="103" w15:restartNumberingAfterBreak="0">
+  <w:abstractNum w:abstractNumId="104" w15:restartNumberingAfterBreak="0">
     <w:nsid w:val="5A3563CF"/>
     <w:multiLevelType w:val="multilevel"/>
     <w:tmpl w:val="74D8053C"/>
@@ -31420,7 +33125,7 @@
       </w:rPr>
     </w:lvl>
   </w:abstractNum>
-  <w:abstractNum w:abstractNumId="104" w15:restartNumberingAfterBreak="0">
+  <w:abstractNum w:abstractNumId="105" w15:restartNumberingAfterBreak="0">
     <w:nsid w:val="5C393DDB"/>
     <w:multiLevelType w:val="multilevel"/>
     <w:tmpl w:val="9954918A"/>
@@ -31569,7 +33274,7 @@
       </w:rPr>
     </w:lvl>
   </w:abstractNum>
-  <w:abstractNum w:abstractNumId="105" w15:restartNumberingAfterBreak="0">
+  <w:abstractNum w:abstractNumId="106" w15:restartNumberingAfterBreak="0">
     <w:nsid w:val="5C8E04E0"/>
     <w:multiLevelType w:val="multilevel"/>
     <w:tmpl w:val="67CEBCA8"/>
@@ -31718,7 +33423,7 @@
       </w:rPr>
     </w:lvl>
   </w:abstractNum>
-  <w:abstractNum w:abstractNumId="106" w15:restartNumberingAfterBreak="0">
+  <w:abstractNum w:abstractNumId="107" w15:restartNumberingAfterBreak="0">
     <w:nsid w:val="5DF83D49"/>
     <w:multiLevelType w:val="multilevel"/>
     <w:tmpl w:val="B2669E66"/>
@@ -31835,7 +33540,7 @@
       </w:pPr>
     </w:lvl>
   </w:abstractNum>
-  <w:abstractNum w:abstractNumId="107" w15:restartNumberingAfterBreak="0">
+  <w:abstractNum w:abstractNumId="108" w15:restartNumberingAfterBreak="0">
     <w:nsid w:val="5FA036D4"/>
     <w:multiLevelType w:val="multilevel"/>
     <w:tmpl w:val="54B6555E"/>
@@ -31952,7 +33657,7 @@
       </w:pPr>
     </w:lvl>
   </w:abstractNum>
-  <w:abstractNum w:abstractNumId="108" w15:restartNumberingAfterBreak="0">
+  <w:abstractNum w:abstractNumId="109" w15:restartNumberingAfterBreak="0">
     <w:nsid w:val="61170630"/>
     <w:multiLevelType w:val="multilevel"/>
     <w:tmpl w:val="44EA4C38"/>
@@ -32069,7 +33774,7 @@
       </w:pPr>
     </w:lvl>
   </w:abstractNum>
-  <w:abstractNum w:abstractNumId="109" w15:restartNumberingAfterBreak="0">
+  <w:abstractNum w:abstractNumId="110" w15:restartNumberingAfterBreak="0">
     <w:nsid w:val="61431F88"/>
     <w:multiLevelType w:val="multilevel"/>
     <w:tmpl w:val="D97E76B0"/>
@@ -32218,7 +33923,7 @@
       </w:rPr>
     </w:lvl>
   </w:abstractNum>
-  <w:abstractNum w:abstractNumId="110" w15:restartNumberingAfterBreak="0">
+  <w:abstractNum w:abstractNumId="111" w15:restartNumberingAfterBreak="0">
     <w:nsid w:val="61A24CD1"/>
     <w:multiLevelType w:val="multilevel"/>
     <w:tmpl w:val="67DE4BDE"/>
@@ -32367,7 +34072,7 @@
       </w:rPr>
     </w:lvl>
   </w:abstractNum>
-  <w:abstractNum w:abstractNumId="111" w15:restartNumberingAfterBreak="0">
+  <w:abstractNum w:abstractNumId="112" w15:restartNumberingAfterBreak="0">
     <w:nsid w:val="62983B90"/>
     <w:multiLevelType w:val="multilevel"/>
     <w:tmpl w:val="61FC5AE6"/>
@@ -32516,7 +34221,7 @@
       </w:rPr>
     </w:lvl>
   </w:abstractNum>
-  <w:abstractNum w:abstractNumId="112" w15:restartNumberingAfterBreak="0">
+  <w:abstractNum w:abstractNumId="113" w15:restartNumberingAfterBreak="0">
     <w:nsid w:val="64637D32"/>
     <w:multiLevelType w:val="multilevel"/>
     <w:tmpl w:val="688080C2"/>
@@ -32633,7 +34338,7 @@
       </w:pPr>
     </w:lvl>
   </w:abstractNum>
-  <w:abstractNum w:abstractNumId="113" w15:restartNumberingAfterBreak="0">
+  <w:abstractNum w:abstractNumId="114" w15:restartNumberingAfterBreak="0">
     <w:nsid w:val="6500055F"/>
     <w:multiLevelType w:val="multilevel"/>
     <w:tmpl w:val="8A24FC76"/>
@@ -32782,7 +34487,7 @@
       </w:rPr>
     </w:lvl>
   </w:abstractNum>
-  <w:abstractNum w:abstractNumId="114" w15:restartNumberingAfterBreak="0">
+  <w:abstractNum w:abstractNumId="115" w15:restartNumberingAfterBreak="0">
     <w:nsid w:val="67992FBB"/>
     <w:multiLevelType w:val="multilevel"/>
     <w:tmpl w:val="BD308DCC"/>
@@ -32931,7 +34636,7 @@
       </w:rPr>
     </w:lvl>
   </w:abstractNum>
-  <w:abstractNum w:abstractNumId="115" w15:restartNumberingAfterBreak="0">
+  <w:abstractNum w:abstractNumId="116" w15:restartNumberingAfterBreak="0">
     <w:nsid w:val="6886315D"/>
     <w:multiLevelType w:val="multilevel"/>
     <w:tmpl w:val="EDF68C7E"/>
@@ -33080,7 +34785,7 @@
       </w:rPr>
     </w:lvl>
   </w:abstractNum>
-  <w:abstractNum w:abstractNumId="116" w15:restartNumberingAfterBreak="0">
+  <w:abstractNum w:abstractNumId="117" w15:restartNumberingAfterBreak="0">
     <w:nsid w:val="6AD112F7"/>
     <w:multiLevelType w:val="multilevel"/>
     <w:tmpl w:val="99EC9D1E"/>
@@ -33229,7 +34934,7 @@
       </w:rPr>
     </w:lvl>
   </w:abstractNum>
-  <w:abstractNum w:abstractNumId="117" w15:restartNumberingAfterBreak="0">
+  <w:abstractNum w:abstractNumId="118" w15:restartNumberingAfterBreak="0">
     <w:nsid w:val="6B950202"/>
     <w:multiLevelType w:val="multilevel"/>
     <w:tmpl w:val="83164D1C"/>
@@ -33346,7 +35051,7 @@
       </w:pPr>
     </w:lvl>
   </w:abstractNum>
-  <w:abstractNum w:abstractNumId="118" w15:restartNumberingAfterBreak="0">
+  <w:abstractNum w:abstractNumId="119" w15:restartNumberingAfterBreak="0">
     <w:nsid w:val="6BF61C9E"/>
     <w:multiLevelType w:val="multilevel"/>
     <w:tmpl w:val="FAE8587C"/>
@@ -33495,7 +35200,7 @@
       </w:rPr>
     </w:lvl>
   </w:abstractNum>
-  <w:abstractNum w:abstractNumId="119" w15:restartNumberingAfterBreak="0">
+  <w:abstractNum w:abstractNumId="120" w15:restartNumberingAfterBreak="0">
     <w:nsid w:val="6D54738A"/>
     <w:multiLevelType w:val="multilevel"/>
     <w:tmpl w:val="71880058"/>
@@ -33644,7 +35349,7 @@
       </w:rPr>
     </w:lvl>
   </w:abstractNum>
-  <w:abstractNum w:abstractNumId="120" w15:restartNumberingAfterBreak="0">
+  <w:abstractNum w:abstractNumId="121" w15:restartNumberingAfterBreak="0">
     <w:nsid w:val="6EA92462"/>
     <w:multiLevelType w:val="multilevel"/>
     <w:tmpl w:val="F920D0F2"/>
@@ -33761,7 +35466,7 @@
       </w:pPr>
     </w:lvl>
   </w:abstractNum>
-  <w:abstractNum w:abstractNumId="121" w15:restartNumberingAfterBreak="0">
+  <w:abstractNum w:abstractNumId="122" w15:restartNumberingAfterBreak="0">
     <w:nsid w:val="6FF25ECC"/>
     <w:multiLevelType w:val="multilevel"/>
     <w:tmpl w:val="068ED7C6"/>
@@ -33910,7 +35615,7 @@
       </w:rPr>
     </w:lvl>
   </w:abstractNum>
-  <w:abstractNum w:abstractNumId="122" w15:restartNumberingAfterBreak="0">
+  <w:abstractNum w:abstractNumId="123" w15:restartNumberingAfterBreak="0">
     <w:nsid w:val="6FFB3012"/>
     <w:multiLevelType w:val="multilevel"/>
     <w:tmpl w:val="B0006C3E"/>
@@ -34059,7 +35764,7 @@
       </w:rPr>
     </w:lvl>
   </w:abstractNum>
-  <w:abstractNum w:abstractNumId="123" w15:restartNumberingAfterBreak="0">
+  <w:abstractNum w:abstractNumId="124" w15:restartNumberingAfterBreak="0">
     <w:nsid w:val="701B79DC"/>
     <w:multiLevelType w:val="multilevel"/>
     <w:tmpl w:val="677C9DCC"/>
@@ -34208,7 +35913,7 @@
       </w:rPr>
     </w:lvl>
   </w:abstractNum>
-  <w:abstractNum w:abstractNumId="124" w15:restartNumberingAfterBreak="0">
+  <w:abstractNum w:abstractNumId="125" w15:restartNumberingAfterBreak="0">
     <w:nsid w:val="70FB2236"/>
     <w:multiLevelType w:val="multilevel"/>
     <w:tmpl w:val="6EE0FDFE"/>
@@ -34357,7 +36062,7 @@
       </w:rPr>
     </w:lvl>
   </w:abstractNum>
-  <w:abstractNum w:abstractNumId="125" w15:restartNumberingAfterBreak="0">
+  <w:abstractNum w:abstractNumId="126" w15:restartNumberingAfterBreak="0">
     <w:nsid w:val="712607D4"/>
     <w:multiLevelType w:val="multilevel"/>
     <w:tmpl w:val="FA927392"/>
@@ -34506,7 +36211,7 @@
       </w:rPr>
     </w:lvl>
   </w:abstractNum>
-  <w:abstractNum w:abstractNumId="126" w15:restartNumberingAfterBreak="0">
+  <w:abstractNum w:abstractNumId="127" w15:restartNumberingAfterBreak="0">
     <w:nsid w:val="71D30A12"/>
     <w:multiLevelType w:val="multilevel"/>
     <w:tmpl w:val="2FFAF22A"/>
@@ -34619,7 +36324,7 @@
       </w:pPr>
     </w:lvl>
   </w:abstractNum>
-  <w:abstractNum w:abstractNumId="127" w15:restartNumberingAfterBreak="0">
+  <w:abstractNum w:abstractNumId="128" w15:restartNumberingAfterBreak="0">
     <w:nsid w:val="734E3706"/>
     <w:multiLevelType w:val="multilevel"/>
     <w:tmpl w:val="33F22A6A"/>
@@ -34768,7 +36473,7 @@
       </w:rPr>
     </w:lvl>
   </w:abstractNum>
-  <w:abstractNum w:abstractNumId="128" w15:restartNumberingAfterBreak="0">
+  <w:abstractNum w:abstractNumId="129" w15:restartNumberingAfterBreak="0">
     <w:nsid w:val="74A073BC"/>
     <w:multiLevelType w:val="multilevel"/>
     <w:tmpl w:val="84FAE114"/>
@@ -34917,7 +36622,7 @@
       </w:rPr>
     </w:lvl>
   </w:abstractNum>
-  <w:abstractNum w:abstractNumId="129" w15:restartNumberingAfterBreak="0">
+  <w:abstractNum w:abstractNumId="130" w15:restartNumberingAfterBreak="0">
     <w:nsid w:val="74D96AA0"/>
     <w:multiLevelType w:val="multilevel"/>
     <w:tmpl w:val="B7DCE3F0"/>
@@ -35066,7 +36771,7 @@
       </w:rPr>
     </w:lvl>
   </w:abstractNum>
-  <w:abstractNum w:abstractNumId="130" w15:restartNumberingAfterBreak="0">
+  <w:abstractNum w:abstractNumId="131" w15:restartNumberingAfterBreak="0">
     <w:nsid w:val="75ED5E9C"/>
     <w:multiLevelType w:val="multilevel"/>
     <w:tmpl w:val="9A7622F6"/>
@@ -35179,7 +36884,7 @@
       </w:pPr>
     </w:lvl>
   </w:abstractNum>
-  <w:abstractNum w:abstractNumId="131" w15:restartNumberingAfterBreak="0">
+  <w:abstractNum w:abstractNumId="132" w15:restartNumberingAfterBreak="0">
     <w:nsid w:val="765A2B64"/>
     <w:multiLevelType w:val="multilevel"/>
     <w:tmpl w:val="C21C403A"/>
@@ -35328,7 +37033,7 @@
       </w:rPr>
     </w:lvl>
   </w:abstractNum>
-  <w:abstractNum w:abstractNumId="132" w15:restartNumberingAfterBreak="0">
+  <w:abstractNum w:abstractNumId="133" w15:restartNumberingAfterBreak="0">
     <w:nsid w:val="768F2DDF"/>
     <w:multiLevelType w:val="multilevel"/>
     <w:tmpl w:val="0C9E8B60"/>
@@ -35477,7 +37182,7 @@
       </w:rPr>
     </w:lvl>
   </w:abstractNum>
-  <w:abstractNum w:abstractNumId="133" w15:restartNumberingAfterBreak="0">
+  <w:abstractNum w:abstractNumId="134" w15:restartNumberingAfterBreak="0">
     <w:nsid w:val="77595B7F"/>
     <w:multiLevelType w:val="multilevel"/>
     <w:tmpl w:val="D72C5B46"/>
@@ -35626,7 +37331,7 @@
       </w:rPr>
     </w:lvl>
   </w:abstractNum>
-  <w:abstractNum w:abstractNumId="134" w15:restartNumberingAfterBreak="0">
+  <w:abstractNum w:abstractNumId="135" w15:restartNumberingAfterBreak="0">
     <w:nsid w:val="7A84747F"/>
     <w:multiLevelType w:val="multilevel"/>
     <w:tmpl w:val="15F6BCE6"/>
@@ -35775,7 +37480,7 @@
       </w:rPr>
     </w:lvl>
   </w:abstractNum>
-  <w:abstractNum w:abstractNumId="135" w15:restartNumberingAfterBreak="0">
+  <w:abstractNum w:abstractNumId="136" w15:restartNumberingAfterBreak="0">
     <w:nsid w:val="7CDB3F5D"/>
     <w:multiLevelType w:val="multilevel"/>
     <w:tmpl w:val="2FC8730C"/>
@@ -35888,7 +37593,7 @@
       </w:pPr>
     </w:lvl>
   </w:abstractNum>
-  <w:abstractNum w:abstractNumId="136" w15:restartNumberingAfterBreak="0">
+  <w:abstractNum w:abstractNumId="137" w15:restartNumberingAfterBreak="0">
     <w:nsid w:val="7D032ECB"/>
     <w:multiLevelType w:val="multilevel"/>
     <w:tmpl w:val="A40AABC0"/>
@@ -36037,7 +37742,7 @@
       </w:rPr>
     </w:lvl>
   </w:abstractNum>
-  <w:abstractNum w:abstractNumId="137" w15:restartNumberingAfterBreak="0">
+  <w:abstractNum w:abstractNumId="138" w15:restartNumberingAfterBreak="0">
     <w:nsid w:val="7D8E0052"/>
     <w:multiLevelType w:val="multilevel"/>
     <w:tmpl w:val="E54EA6B4"/>
@@ -36186,7 +37891,7 @@
       </w:rPr>
     </w:lvl>
   </w:abstractNum>
-  <w:abstractNum w:abstractNumId="138" w15:restartNumberingAfterBreak="0">
+  <w:abstractNum w:abstractNumId="139" w15:restartNumberingAfterBreak="0">
     <w:nsid w:val="7F1346B5"/>
     <w:multiLevelType w:val="multilevel"/>
     <w:tmpl w:val="914CA78C"/>
@@ -36335,7 +38040,7 @@
       </w:rPr>
     </w:lvl>
   </w:abstractNum>
-  <w:abstractNum w:abstractNumId="139" w15:restartNumberingAfterBreak="0">
+  <w:abstractNum w:abstractNumId="140" w15:restartNumberingAfterBreak="0">
     <w:nsid w:val="7FE0173B"/>
     <w:multiLevelType w:val="multilevel"/>
     <w:tmpl w:val="DC787570"/>
@@ -36452,7 +38157,7 @@
       </w:pPr>
     </w:lvl>
   </w:abstractNum>
-  <w:abstractNum w:abstractNumId="140" w15:restartNumberingAfterBreak="0">
+  <w:abstractNum w:abstractNumId="141" w15:restartNumberingAfterBreak="0">
     <w:nsid w:val="7FE705C2"/>
     <w:multiLevelType w:val="multilevel"/>
     <w:tmpl w:val="2B966BDC"/>
@@ -36573,22 +38278,22 @@
     <w:abstractNumId w:val="12"/>
   </w:num>
   <w:num w:numId="2" w16cid:durableId="212691769">
-    <w:abstractNumId w:val="72"/>
+    <w:abstractNumId w:val="73"/>
   </w:num>
   <w:num w:numId="3" w16cid:durableId="204753465">
     <w:abstractNumId w:val="46"/>
   </w:num>
   <w:num w:numId="4" w16cid:durableId="1033921066">
-    <w:abstractNumId w:val="68"/>
+    <w:abstractNumId w:val="69"/>
   </w:num>
   <w:num w:numId="5" w16cid:durableId="314533305">
     <w:abstractNumId w:val="54"/>
   </w:num>
   <w:num w:numId="6" w16cid:durableId="1668509103">
-    <w:abstractNumId w:val="84"/>
+    <w:abstractNumId w:val="85"/>
   </w:num>
   <w:num w:numId="7" w16cid:durableId="1270235281">
-    <w:abstractNumId w:val="92"/>
+    <w:abstractNumId w:val="93"/>
   </w:num>
   <w:num w:numId="8" w16cid:durableId="1068915894">
     <w:abstractNumId w:val="8"/>
@@ -36597,28 +38302,28 @@
     <w:abstractNumId w:val="9"/>
   </w:num>
   <w:num w:numId="10" w16cid:durableId="1860390516">
-    <w:abstractNumId w:val="81"/>
+    <w:abstractNumId w:val="82"/>
   </w:num>
   <w:num w:numId="11" w16cid:durableId="1725106779">
     <w:abstractNumId w:val="59"/>
   </w:num>
   <w:num w:numId="12" w16cid:durableId="1933314044">
-    <w:abstractNumId w:val="79"/>
+    <w:abstractNumId w:val="80"/>
   </w:num>
   <w:num w:numId="13" w16cid:durableId="326521496">
     <w:abstractNumId w:val="13"/>
   </w:num>
   <w:num w:numId="14" w16cid:durableId="2010981270">
-    <w:abstractNumId w:val="104"/>
+    <w:abstractNumId w:val="105"/>
   </w:num>
   <w:num w:numId="15" w16cid:durableId="445388872">
-    <w:abstractNumId w:val="134"/>
+    <w:abstractNumId w:val="135"/>
   </w:num>
   <w:num w:numId="16" w16cid:durableId="775059024">
     <w:abstractNumId w:val="38"/>
   </w:num>
   <w:num w:numId="17" w16cid:durableId="1295022515">
-    <w:abstractNumId w:val="119"/>
+    <w:abstractNumId w:val="120"/>
   </w:num>
   <w:num w:numId="18" w16cid:durableId="1130586831">
     <w:abstractNumId w:val="26"/>
@@ -36627,49 +38332,49 @@
     <w:abstractNumId w:val="24"/>
   </w:num>
   <w:num w:numId="20" w16cid:durableId="130220266">
-    <w:abstractNumId w:val="122"/>
+    <w:abstractNumId w:val="123"/>
   </w:num>
   <w:num w:numId="21" w16cid:durableId="1905145076">
-    <w:abstractNumId w:val="109"/>
+    <w:abstractNumId w:val="110"/>
   </w:num>
   <w:num w:numId="22" w16cid:durableId="351222723">
     <w:abstractNumId w:val="53"/>
   </w:num>
   <w:num w:numId="23" w16cid:durableId="366101969">
-    <w:abstractNumId w:val="100"/>
+    <w:abstractNumId w:val="101"/>
   </w:num>
   <w:num w:numId="24" w16cid:durableId="1125781281">
-    <w:abstractNumId w:val="91"/>
+    <w:abstractNumId w:val="92"/>
   </w:num>
   <w:num w:numId="25" w16cid:durableId="1980187107">
     <w:abstractNumId w:val="20"/>
   </w:num>
   <w:num w:numId="26" w16cid:durableId="650644008">
-    <w:abstractNumId w:val="131"/>
+    <w:abstractNumId w:val="132"/>
   </w:num>
   <w:num w:numId="27" w16cid:durableId="927421509">
-    <w:abstractNumId w:val="93"/>
+    <w:abstractNumId w:val="94"/>
   </w:num>
   <w:num w:numId="28" w16cid:durableId="2136094583">
     <w:abstractNumId w:val="39"/>
   </w:num>
   <w:num w:numId="29" w16cid:durableId="163713911">
-    <w:abstractNumId w:val="110"/>
+    <w:abstractNumId w:val="111"/>
   </w:num>
   <w:num w:numId="30" w16cid:durableId="1795706407">
-    <w:abstractNumId w:val="74"/>
+    <w:abstractNumId w:val="75"/>
   </w:num>
   <w:num w:numId="31" w16cid:durableId="417137057">
     <w:abstractNumId w:val="52"/>
   </w:num>
   <w:num w:numId="32" w16cid:durableId="1486584897">
-    <w:abstractNumId w:val="139"/>
+    <w:abstractNumId w:val="140"/>
   </w:num>
   <w:num w:numId="33" w16cid:durableId="1169754637">
-    <w:abstractNumId w:val="87"/>
+    <w:abstractNumId w:val="88"/>
   </w:num>
   <w:num w:numId="34" w16cid:durableId="1082331889">
-    <w:abstractNumId w:val="71"/>
+    <w:abstractNumId w:val="72"/>
   </w:num>
   <w:num w:numId="35" w16cid:durableId="2104495662">
     <w:abstractNumId w:val="34"/>
@@ -36678,7 +38383,7 @@
     <w:abstractNumId w:val="18"/>
   </w:num>
   <w:num w:numId="37" w16cid:durableId="735935560">
-    <w:abstractNumId w:val="132"/>
+    <w:abstractNumId w:val="133"/>
   </w:num>
   <w:num w:numId="38" w16cid:durableId="177236325">
     <w:abstractNumId w:val="49"/>
@@ -36687,7 +38392,7 @@
     <w:abstractNumId w:val="29"/>
   </w:num>
   <w:num w:numId="40" w16cid:durableId="1897277996">
-    <w:abstractNumId w:val="101"/>
+    <w:abstractNumId w:val="102"/>
   </w:num>
   <w:num w:numId="41" w16cid:durableId="821385345">
     <w:abstractNumId w:val="58"/>
@@ -36696,13 +38401,13 @@
     <w:abstractNumId w:val="28"/>
   </w:num>
   <w:num w:numId="43" w16cid:durableId="279338713">
-    <w:abstractNumId w:val="115"/>
+    <w:abstractNumId w:val="116"/>
   </w:num>
   <w:num w:numId="44" w16cid:durableId="300966348">
-    <w:abstractNumId w:val="133"/>
+    <w:abstractNumId w:val="134"/>
   </w:num>
   <w:num w:numId="45" w16cid:durableId="877863870">
-    <w:abstractNumId w:val="65"/>
+    <w:abstractNumId w:val="66"/>
   </w:num>
   <w:num w:numId="46" w16cid:durableId="1300115906">
     <w:abstractNumId w:val="15"/>
@@ -36714,22 +38419,22 @@
     <w:abstractNumId w:val="6"/>
   </w:num>
   <w:num w:numId="49" w16cid:durableId="1316690410">
-    <w:abstractNumId w:val="82"/>
+    <w:abstractNumId w:val="83"/>
   </w:num>
   <w:num w:numId="50" w16cid:durableId="1111557819">
     <w:abstractNumId w:val="51"/>
   </w:num>
   <w:num w:numId="51" w16cid:durableId="2001155960">
-    <w:abstractNumId w:val="94"/>
+    <w:abstractNumId w:val="95"/>
   </w:num>
   <w:num w:numId="52" w16cid:durableId="621155179">
-    <w:abstractNumId w:val="103"/>
+    <w:abstractNumId w:val="104"/>
   </w:num>
   <w:num w:numId="53" w16cid:durableId="716785273">
-    <w:abstractNumId w:val="108"/>
+    <w:abstractNumId w:val="109"/>
   </w:num>
   <w:num w:numId="54" w16cid:durableId="80030908">
-    <w:abstractNumId w:val="97"/>
+    <w:abstractNumId w:val="98"/>
   </w:num>
   <w:num w:numId="55" w16cid:durableId="701125135">
     <w:abstractNumId w:val="25"/>
@@ -36741,34 +38446,34 @@
     <w:abstractNumId w:val="47"/>
   </w:num>
   <w:num w:numId="58" w16cid:durableId="1548565914">
-    <w:abstractNumId w:val="137"/>
+    <w:abstractNumId w:val="138"/>
   </w:num>
   <w:num w:numId="59" w16cid:durableId="769468454">
-    <w:abstractNumId w:val="66"/>
+    <w:abstractNumId w:val="67"/>
   </w:num>
   <w:num w:numId="60" w16cid:durableId="1688479437">
     <w:abstractNumId w:val="7"/>
   </w:num>
   <w:num w:numId="61" w16cid:durableId="1336032879">
-    <w:abstractNumId w:val="69"/>
+    <w:abstractNumId w:val="70"/>
   </w:num>
   <w:num w:numId="62" w16cid:durableId="1931771862">
-    <w:abstractNumId w:val="88"/>
+    <w:abstractNumId w:val="89"/>
   </w:num>
   <w:num w:numId="63" w16cid:durableId="492455653">
-    <w:abstractNumId w:val="125"/>
+    <w:abstractNumId w:val="126"/>
   </w:num>
   <w:num w:numId="64" w16cid:durableId="1567757765">
-    <w:abstractNumId w:val="90"/>
+    <w:abstractNumId w:val="91"/>
   </w:num>
   <w:num w:numId="65" w16cid:durableId="1111779313">
     <w:abstractNumId w:val="61"/>
   </w:num>
   <w:num w:numId="66" w16cid:durableId="583493794">
-    <w:abstractNumId w:val="128"/>
+    <w:abstractNumId w:val="129"/>
   </w:num>
   <w:num w:numId="67" w16cid:durableId="1335689356">
-    <w:abstractNumId w:val="83"/>
+    <w:abstractNumId w:val="84"/>
   </w:num>
   <w:num w:numId="68" w16cid:durableId="1662079372">
     <w:abstractNumId w:val="16"/>
@@ -36780,16 +38485,16 @@
     <w:abstractNumId w:val="37"/>
   </w:num>
   <w:num w:numId="71" w16cid:durableId="529954783">
-    <w:abstractNumId w:val="75"/>
+    <w:abstractNumId w:val="76"/>
   </w:num>
   <w:num w:numId="72" w16cid:durableId="783770187">
     <w:abstractNumId w:val="30"/>
   </w:num>
   <w:num w:numId="73" w16cid:durableId="2133787749">
-    <w:abstractNumId w:val="73"/>
+    <w:abstractNumId w:val="74"/>
   </w:num>
   <w:num w:numId="74" w16cid:durableId="1090463135">
-    <w:abstractNumId w:val="130"/>
+    <w:abstractNumId w:val="131"/>
   </w:num>
   <w:num w:numId="75" w16cid:durableId="821584307">
     <w:abstractNumId w:val="27"/>
@@ -36798,67 +38503,67 @@
     <w:abstractNumId w:val="10"/>
   </w:num>
   <w:num w:numId="77" w16cid:durableId="325058860">
-    <w:abstractNumId w:val="105"/>
+    <w:abstractNumId w:val="106"/>
   </w:num>
   <w:num w:numId="78" w16cid:durableId="1193374877">
     <w:abstractNumId w:val="11"/>
   </w:num>
   <w:num w:numId="79" w16cid:durableId="815803097">
-    <w:abstractNumId w:val="120"/>
+    <w:abstractNumId w:val="121"/>
   </w:num>
   <w:num w:numId="80" w16cid:durableId="1051730883">
-    <w:abstractNumId w:val="127"/>
+    <w:abstractNumId w:val="128"/>
   </w:num>
   <w:num w:numId="81" w16cid:durableId="742605711">
-    <w:abstractNumId w:val="114"/>
+    <w:abstractNumId w:val="115"/>
   </w:num>
   <w:num w:numId="82" w16cid:durableId="1985772832">
-    <w:abstractNumId w:val="118"/>
+    <w:abstractNumId w:val="119"/>
   </w:num>
   <w:num w:numId="83" w16cid:durableId="1865092739">
     <w:abstractNumId w:val="5"/>
   </w:num>
   <w:num w:numId="84" w16cid:durableId="57559803">
-    <w:abstractNumId w:val="102"/>
+    <w:abstractNumId w:val="103"/>
   </w:num>
   <w:num w:numId="85" w16cid:durableId="987133407">
-    <w:abstractNumId w:val="95"/>
+    <w:abstractNumId w:val="96"/>
   </w:num>
   <w:num w:numId="86" w16cid:durableId="1752313317">
-    <w:abstractNumId w:val="113"/>
+    <w:abstractNumId w:val="114"/>
   </w:num>
   <w:num w:numId="87" w16cid:durableId="1569221538">
     <w:abstractNumId w:val="40"/>
   </w:num>
   <w:num w:numId="88" w16cid:durableId="545878369">
-    <w:abstractNumId w:val="64"/>
+    <w:abstractNumId w:val="65"/>
   </w:num>
   <w:num w:numId="89" w16cid:durableId="1392117049">
-    <w:abstractNumId w:val="70"/>
+    <w:abstractNumId w:val="71"/>
   </w:num>
   <w:num w:numId="90" w16cid:durableId="1549949915">
     <w:abstractNumId w:val="57"/>
   </w:num>
   <w:num w:numId="91" w16cid:durableId="1834953883">
-    <w:abstractNumId w:val="76"/>
+    <w:abstractNumId w:val="77"/>
   </w:num>
   <w:num w:numId="92" w16cid:durableId="1725135787">
     <w:abstractNumId w:val="14"/>
   </w:num>
   <w:num w:numId="93" w16cid:durableId="1800339618">
-    <w:abstractNumId w:val="99"/>
+    <w:abstractNumId w:val="100"/>
   </w:num>
   <w:num w:numId="94" w16cid:durableId="224294743">
-    <w:abstractNumId w:val="129"/>
+    <w:abstractNumId w:val="130"/>
   </w:num>
   <w:num w:numId="95" w16cid:durableId="1516310169">
-    <w:abstractNumId w:val="124"/>
+    <w:abstractNumId w:val="125"/>
   </w:num>
   <w:num w:numId="96" w16cid:durableId="1648893613">
     <w:abstractNumId w:val="4"/>
   </w:num>
   <w:num w:numId="97" w16cid:durableId="192152157">
-    <w:abstractNumId w:val="98"/>
+    <w:abstractNumId w:val="99"/>
   </w:num>
   <w:num w:numId="98" w16cid:durableId="1216694547">
     <w:abstractNumId w:val="45"/>
@@ -36873,7 +38578,7 @@
     <w:abstractNumId w:val="35"/>
   </w:num>
   <w:num w:numId="102" w16cid:durableId="2033919214">
-    <w:abstractNumId w:val="77"/>
+    <w:abstractNumId w:val="78"/>
   </w:num>
   <w:num w:numId="103" w16cid:durableId="1053575878">
     <w:abstractNumId w:val="55"/>
@@ -36885,7 +38590,7 @@
     <w:abstractNumId w:val="0"/>
   </w:num>
   <w:num w:numId="106" w16cid:durableId="1229656796">
-    <w:abstractNumId w:val="67"/>
+    <w:abstractNumId w:val="68"/>
   </w:num>
   <w:num w:numId="107" w16cid:durableId="2116248440">
     <w:abstractNumId w:val="50"/>
@@ -36894,13 +38599,13 @@
     <w:abstractNumId w:val="2"/>
   </w:num>
   <w:num w:numId="109" w16cid:durableId="818614539">
-    <w:abstractNumId w:val="121"/>
+    <w:abstractNumId w:val="122"/>
   </w:num>
   <w:num w:numId="110" w16cid:durableId="505749528">
     <w:abstractNumId w:val="1"/>
   </w:num>
   <w:num w:numId="111" w16cid:durableId="740567879">
-    <w:abstractNumId w:val="138"/>
+    <w:abstractNumId w:val="139"/>
   </w:num>
   <w:num w:numId="112" w16cid:durableId="1297837039">
     <w:abstractNumId w:val="3"/>
@@ -36912,85 +38617,88 @@
     <w:abstractNumId w:val="19"/>
   </w:num>
   <w:num w:numId="115" w16cid:durableId="917251997">
-    <w:abstractNumId w:val="136"/>
+    <w:abstractNumId w:val="137"/>
   </w:num>
   <w:num w:numId="116" w16cid:durableId="2126919409">
-    <w:abstractNumId w:val="116"/>
+    <w:abstractNumId w:val="117"/>
   </w:num>
   <w:num w:numId="117" w16cid:durableId="1168327765">
     <w:abstractNumId w:val="44"/>
   </w:num>
   <w:num w:numId="118" w16cid:durableId="1923296152">
-    <w:abstractNumId w:val="62"/>
+    <w:abstractNumId w:val="63"/>
   </w:num>
   <w:num w:numId="119" w16cid:durableId="937058826">
     <w:abstractNumId w:val="21"/>
   </w:num>
   <w:num w:numId="120" w16cid:durableId="2019623853">
-    <w:abstractNumId w:val="126"/>
+    <w:abstractNumId w:val="127"/>
   </w:num>
   <w:num w:numId="121" w16cid:durableId="1334604842">
     <w:abstractNumId w:val="48"/>
   </w:num>
   <w:num w:numId="122" w16cid:durableId="343944172">
-    <w:abstractNumId w:val="89"/>
+    <w:abstractNumId w:val="90"/>
   </w:num>
   <w:num w:numId="123" w16cid:durableId="1062867832">
-    <w:abstractNumId w:val="78"/>
+    <w:abstractNumId w:val="79"/>
   </w:num>
   <w:num w:numId="124" w16cid:durableId="1205871176">
     <w:abstractNumId w:val="23"/>
   </w:num>
   <w:num w:numId="125" w16cid:durableId="1544636079">
-    <w:abstractNumId w:val="86"/>
+    <w:abstractNumId w:val="87"/>
   </w:num>
   <w:num w:numId="126" w16cid:durableId="224492955">
-    <w:abstractNumId w:val="112"/>
+    <w:abstractNumId w:val="113"/>
   </w:num>
   <w:num w:numId="127" w16cid:durableId="1542933219">
-    <w:abstractNumId w:val="111"/>
+    <w:abstractNumId w:val="112"/>
   </w:num>
   <w:num w:numId="128" w16cid:durableId="1867598127">
     <w:abstractNumId w:val="31"/>
   </w:num>
   <w:num w:numId="129" w16cid:durableId="253563084">
-    <w:abstractNumId w:val="123"/>
+    <w:abstractNumId w:val="124"/>
   </w:num>
   <w:num w:numId="130" w16cid:durableId="2105489346">
     <w:abstractNumId w:val="17"/>
   </w:num>
   <w:num w:numId="131" w16cid:durableId="559944851">
-    <w:abstractNumId w:val="80"/>
+    <w:abstractNumId w:val="81"/>
   </w:num>
   <w:num w:numId="132" w16cid:durableId="468205473">
-    <w:abstractNumId w:val="135"/>
+    <w:abstractNumId w:val="136"/>
   </w:num>
   <w:num w:numId="133" w16cid:durableId="780564003">
     <w:abstractNumId w:val="42"/>
   </w:num>
   <w:num w:numId="134" w16cid:durableId="1555236582">
-    <w:abstractNumId w:val="117"/>
+    <w:abstractNumId w:val="118"/>
   </w:num>
   <w:num w:numId="135" w16cid:durableId="589124219">
-    <w:abstractNumId w:val="85"/>
+    <w:abstractNumId w:val="86"/>
   </w:num>
   <w:num w:numId="136" w16cid:durableId="1981954507">
-    <w:abstractNumId w:val="96"/>
+    <w:abstractNumId w:val="97"/>
   </w:num>
   <w:num w:numId="137" w16cid:durableId="934628821">
-    <w:abstractNumId w:val="107"/>
+    <w:abstractNumId w:val="108"/>
   </w:num>
   <w:num w:numId="138" w16cid:durableId="45105127">
     <w:abstractNumId w:val="32"/>
   </w:num>
   <w:num w:numId="139" w16cid:durableId="719865279">
-    <w:abstractNumId w:val="140"/>
+    <w:abstractNumId w:val="141"/>
   </w:num>
   <w:num w:numId="140" w16cid:durableId="622541928">
-    <w:abstractNumId w:val="106"/>
+    <w:abstractNumId w:val="107"/>
   </w:num>
   <w:num w:numId="141" w16cid:durableId="684328621">
-    <w:abstractNumId w:val="63"/>
+    <w:abstractNumId w:val="64"/>
+  </w:num>
+  <w:num w:numId="142" w16cid:durableId="72512544">
+    <w:abstractNumId w:val="62"/>
   </w:num>
   <w:numIdMacAtCleanup w:val="30"/>
 </w:numbering>
@@ -37396,7 +39104,7 @@
   <w:style w:type="paragraph" w:default="1" w:styleId="Normal">
     <w:name w:val="Normal"/>
     <w:qFormat/>
-    <w:rsid w:val="003F3D5F"/>
+    <w:rsid w:val="00CD6846"/>
     <w:rPr>
       <w:noProof/>
     </w:rPr>

</xml_diff>

<commit_message>
took notes of lecture 11
</commit_message>
<xml_diff>
--- a/L2_notes.docx
+++ b/L2_notes.docx
@@ -15266,7 +15266,7 @@
           <w:sz w:val="28"/>
           <w:szCs w:val="28"/>
         </w:rPr>
-        <w:t>Lecture 12-1</w:t>
+        <w:t xml:space="preserve">Lecture 12-10: </w:t>
       </w:r>
       <w:r>
         <w:rPr>
@@ -15277,71 +15277,7 @@
           <w:sz w:val="28"/>
           <w:szCs w:val="28"/>
         </w:rPr>
-        <w:t>0</w:t>
-      </w:r>
-      <w:r>
-        <w:rPr>
-          <w:rFonts w:ascii="Arial" w:hAnsi="Arial" w:cs="Arial"/>
-          <w:b/>
-          <w:bCs/>
-          <w:color w:val="EE0000"/>
-          <w:sz w:val="28"/>
-          <w:szCs w:val="28"/>
-        </w:rPr>
-        <w:t xml:space="preserve">: </w:t>
-      </w:r>
-      <w:r>
-        <w:rPr>
-          <w:rFonts w:ascii="Arial" w:hAnsi="Arial" w:cs="Arial"/>
-          <w:b/>
-          <w:bCs/>
-          <w:color w:val="EE0000"/>
-          <w:sz w:val="28"/>
-          <w:szCs w:val="28"/>
-        </w:rPr>
         <w:t>Name Exports, Name Aliasing &amp; Index Export</w:t>
-      </w:r>
-    </w:p>
-    <w:p>
-      <w:pPr>
-        <w:jc w:val="both"/>
-        <w:rPr>
-          <w:rFonts w:ascii="Arial" w:hAnsi="Arial" w:cs="Arial"/>
-          <w:sz w:val="28"/>
-          <w:szCs w:val="28"/>
-        </w:rPr>
-      </w:pPr>
-      <w:r>
-        <w:rPr>
-          <w:rFonts w:ascii="Arial" w:hAnsi="Arial" w:cs="Arial"/>
-          <w:sz w:val="28"/>
-          <w:szCs w:val="28"/>
-        </w:rPr>
-        <w:t>When we open a website</w:t>
-      </w:r>
-    </w:p>
-    <w:p>
-      <w:pPr>
-        <w:jc w:val="both"/>
-        <w:rPr>
-          <w:rFonts w:ascii="Arial" w:hAnsi="Arial" w:cs="Arial"/>
-          <w:b/>
-          <w:bCs/>
-          <w:color w:val="EE0000"/>
-          <w:sz w:val="28"/>
-          <w:szCs w:val="28"/>
-        </w:rPr>
-      </w:pPr>
-      <w:r>
-        <w:rPr>
-          <w:rFonts w:ascii="Arial" w:hAnsi="Arial" w:cs="Arial"/>
-          <w:b/>
-          <w:bCs/>
-          <w:color w:val="EE0000"/>
-          <w:sz w:val="28"/>
-          <w:szCs w:val="28"/>
-        </w:rPr>
-        <w:t>Lecture 12-1: How the Web Works</w:t>
       </w:r>
     </w:p>
     <w:p>
@@ -15624,63 +15560,63 @@
           <w:sz w:val="28"/>
           <w:szCs w:val="28"/>
         </w:rPr>
+        <w:t xml:space="preserve">Sometimes, when you require a module, the names of the exported variables or functions might conflict with existing names in your current file, or you might simply prefer a different name for clarity. This is where </w:t>
+      </w:r>
+      <w:r>
+        <w:rPr>
+          <w:rFonts w:ascii="Arial" w:hAnsi="Arial" w:cs="Arial"/>
+          <w:b/>
+          <w:bCs/>
+          <w:sz w:val="28"/>
+          <w:szCs w:val="28"/>
+        </w:rPr>
+        <w:t>name aliasing</w:t>
+      </w:r>
+      <w:r>
+        <w:rPr>
+          <w:rFonts w:ascii="Arial" w:hAnsi="Arial" w:cs="Arial"/>
+          <w:sz w:val="28"/>
+          <w:szCs w:val="28"/>
+        </w:rPr>
+        <w:t xml:space="preserve"> comes in handy.</w:t>
+      </w:r>
+    </w:p>
+    <w:p>
+      <w:pPr>
+        <w:jc w:val="both"/>
+        <w:rPr>
+          <w:rFonts w:ascii="Arial" w:hAnsi="Arial" w:cs="Arial"/>
+          <w:sz w:val="28"/>
+          <w:szCs w:val="28"/>
+        </w:rPr>
+      </w:pPr>
+      <w:r>
+        <w:rPr>
+          <w:rFonts w:ascii="Arial" w:hAnsi="Arial" w:cs="Arial"/>
+          <w:sz w:val="28"/>
+          <w:szCs w:val="28"/>
+        </w:rPr>
+        <w:t>With object destructuring, you can easily rename imported variables.</w:t>
+      </w:r>
+    </w:p>
+    <w:p>
+      <w:pPr>
+        <w:jc w:val="both"/>
+        <w:rPr>
+          <w:rFonts w:ascii="Arial" w:hAnsi="Arial" w:cs="Arial"/>
+          <w:sz w:val="28"/>
+          <w:szCs w:val="28"/>
+        </w:rPr>
+      </w:pPr>
+      <w:r>
+        <w:rPr>
+          <w:rFonts w:ascii="Arial" w:hAnsi="Arial" w:cs="Arial"/>
+          <w:b/>
+          <w:bCs/>
+          <w:sz w:val="28"/>
+          <w:szCs w:val="28"/>
+        </w:rPr>
         <w:lastRenderedPageBreak/>
-        <w:t xml:space="preserve">Sometimes, when you require a module, the names of the exported variables or functions might conflict with existing names in your current file, or you might simply prefer a different name for clarity. This is where </w:t>
-      </w:r>
-      <w:r>
-        <w:rPr>
-          <w:rFonts w:ascii="Arial" w:hAnsi="Arial" w:cs="Arial"/>
-          <w:b/>
-          <w:bCs/>
-          <w:sz w:val="28"/>
-          <w:szCs w:val="28"/>
-        </w:rPr>
-        <w:t>name aliasing</w:t>
-      </w:r>
-      <w:r>
-        <w:rPr>
-          <w:rFonts w:ascii="Arial" w:hAnsi="Arial" w:cs="Arial"/>
-          <w:sz w:val="28"/>
-          <w:szCs w:val="28"/>
-        </w:rPr>
-        <w:t xml:space="preserve"> comes in handy.</w:t>
-      </w:r>
-    </w:p>
-    <w:p>
-      <w:pPr>
-        <w:jc w:val="both"/>
-        <w:rPr>
-          <w:rFonts w:ascii="Arial" w:hAnsi="Arial" w:cs="Arial"/>
-          <w:sz w:val="28"/>
-          <w:szCs w:val="28"/>
-        </w:rPr>
-      </w:pPr>
-      <w:r>
-        <w:rPr>
-          <w:rFonts w:ascii="Arial" w:hAnsi="Arial" w:cs="Arial"/>
-          <w:sz w:val="28"/>
-          <w:szCs w:val="28"/>
-        </w:rPr>
-        <w:t>With object destructuring, you can easily rename imported variables.</w:t>
-      </w:r>
-    </w:p>
-    <w:p>
-      <w:pPr>
-        <w:jc w:val="both"/>
-        <w:rPr>
-          <w:rFonts w:ascii="Arial" w:hAnsi="Arial" w:cs="Arial"/>
-          <w:sz w:val="28"/>
-          <w:szCs w:val="28"/>
-        </w:rPr>
-      </w:pPr>
-      <w:r>
-        <w:rPr>
-          <w:rFonts w:ascii="Arial" w:hAnsi="Arial" w:cs="Arial"/>
-          <w:b/>
-          <w:bCs/>
-          <w:sz w:val="28"/>
-          <w:szCs w:val="28"/>
-        </w:rPr>
         <w:t>Scenario:</w:t>
       </w:r>
       <w:r>
@@ -15963,16 +15899,7 @@
           <w:sz w:val="28"/>
           <w:szCs w:val="28"/>
         </w:rPr>
-        <w:t xml:space="preserve">. You cannot change the variable names within those external modules. If an external module exports a variable with a name that </w:t>
-      </w:r>
-      <w:r>
-        <w:rPr>
-          <w:rFonts w:ascii="Arial" w:hAnsi="Arial" w:cs="Arial"/>
-          <w:sz w:val="28"/>
-          <w:szCs w:val="28"/>
-        </w:rPr>
-        <w:lastRenderedPageBreak/>
-        <w:t>conflicts with one you already have or want to use differently, aliasing provides a clean way to handle the conflict without modifying the original module or your entire codebase.</w:t>
+        <w:t>. You cannot change the variable names within those external modules. If an external module exports a variable with a name that conflicts with one you already have or want to use differently, aliasing provides a clean way to handle the conflict without modifying the original module or your entire codebase.</w:t>
       </w:r>
     </w:p>
     <w:p>
@@ -16032,6 +15959,7 @@
           <w:sz w:val="28"/>
           <w:szCs w:val="28"/>
         </w:rPr>
+        <w:lastRenderedPageBreak/>
         <w:t>As your project grows, you might organize related modules within a folder. For example, you might have an utils folder containing various utility functions like add.js and subtract.js.</w:t>
       </w:r>
     </w:p>
@@ -16339,81 +16267,81 @@
           <w:sz w:val="28"/>
           <w:szCs w:val="28"/>
         </w:rPr>
+        <w:t xml:space="preserve">This works, but as you add more utility files, your main.js can become cluttered with many require statements. This is where </w:t>
+      </w:r>
+      <w:r>
+        <w:rPr>
+          <w:rFonts w:ascii="Arial" w:hAnsi="Arial" w:cs="Arial"/>
+          <w:b/>
+          <w:bCs/>
+          <w:sz w:val="28"/>
+          <w:szCs w:val="28"/>
+        </w:rPr>
+        <w:t>index.js (or index.mjs for ESM)</w:t>
+      </w:r>
+      <w:r>
+        <w:rPr>
+          <w:rFonts w:ascii="Arial" w:hAnsi="Arial" w:cs="Arial"/>
+          <w:sz w:val="28"/>
+          <w:szCs w:val="28"/>
+        </w:rPr>
+        <w:t xml:space="preserve"> comes in as a convention for </w:t>
+      </w:r>
+      <w:r>
+        <w:rPr>
+          <w:rFonts w:ascii="Arial" w:hAnsi="Arial" w:cs="Arial"/>
+          <w:b/>
+          <w:bCs/>
+          <w:sz w:val="28"/>
+          <w:szCs w:val="28"/>
+        </w:rPr>
+        <w:t>index export</w:t>
+      </w:r>
+      <w:r>
+        <w:rPr>
+          <w:rFonts w:ascii="Arial" w:hAnsi="Arial" w:cs="Arial"/>
+          <w:sz w:val="28"/>
+          <w:szCs w:val="28"/>
+        </w:rPr>
+        <w:t>.</w:t>
+      </w:r>
+    </w:p>
+    <w:p>
+      <w:pPr>
+        <w:jc w:val="both"/>
+        <w:rPr>
+          <w:rFonts w:ascii="Arial" w:hAnsi="Arial" w:cs="Arial"/>
+          <w:sz w:val="28"/>
+          <w:szCs w:val="28"/>
+        </w:rPr>
+      </w:pPr>
+      <w:r>
+        <w:rPr>
+          <w:rFonts w:ascii="Arial" w:hAnsi="Arial" w:cs="Arial"/>
+          <w:sz w:val="28"/>
+          <w:szCs w:val="28"/>
+        </w:rPr>
+        <w:t>Node.js has a special behavior: if you require() a directory, it will automatically look for an index.js (or index.json, index.node) file inside that directory and load it. We can leverage this to create a single entry point for our utils folder.</w:t>
+      </w:r>
+    </w:p>
+    <w:p>
+      <w:pPr>
+        <w:jc w:val="both"/>
+        <w:rPr>
+          <w:rFonts w:ascii="Arial" w:hAnsi="Arial" w:cs="Arial"/>
+          <w:sz w:val="28"/>
+          <w:szCs w:val="28"/>
+        </w:rPr>
+      </w:pPr>
+      <w:r>
+        <w:rPr>
+          <w:rFonts w:ascii="Arial" w:hAnsi="Arial" w:cs="Arial"/>
+          <w:b/>
+          <w:bCs/>
+          <w:sz w:val="28"/>
+          <w:szCs w:val="28"/>
+        </w:rPr>
         <w:lastRenderedPageBreak/>
-        <w:t xml:space="preserve">This works, but as you add more utility files, your main.js can become cluttered with many require statements. This is where </w:t>
-      </w:r>
-      <w:r>
-        <w:rPr>
-          <w:rFonts w:ascii="Arial" w:hAnsi="Arial" w:cs="Arial"/>
-          <w:b/>
-          <w:bCs/>
-          <w:sz w:val="28"/>
-          <w:szCs w:val="28"/>
-        </w:rPr>
-        <w:t>index.js (or index.mjs for ESM)</w:t>
-      </w:r>
-      <w:r>
-        <w:rPr>
-          <w:rFonts w:ascii="Arial" w:hAnsi="Arial" w:cs="Arial"/>
-          <w:sz w:val="28"/>
-          <w:szCs w:val="28"/>
-        </w:rPr>
-        <w:t xml:space="preserve"> comes in as a convention for </w:t>
-      </w:r>
-      <w:r>
-        <w:rPr>
-          <w:rFonts w:ascii="Arial" w:hAnsi="Arial" w:cs="Arial"/>
-          <w:b/>
-          <w:bCs/>
-          <w:sz w:val="28"/>
-          <w:szCs w:val="28"/>
-        </w:rPr>
-        <w:t>index export</w:t>
-      </w:r>
-      <w:r>
-        <w:rPr>
-          <w:rFonts w:ascii="Arial" w:hAnsi="Arial" w:cs="Arial"/>
-          <w:sz w:val="28"/>
-          <w:szCs w:val="28"/>
-        </w:rPr>
-        <w:t>.</w:t>
-      </w:r>
-    </w:p>
-    <w:p>
-      <w:pPr>
-        <w:jc w:val="both"/>
-        <w:rPr>
-          <w:rFonts w:ascii="Arial" w:hAnsi="Arial" w:cs="Arial"/>
-          <w:sz w:val="28"/>
-          <w:szCs w:val="28"/>
-        </w:rPr>
-      </w:pPr>
-      <w:r>
-        <w:rPr>
-          <w:rFonts w:ascii="Arial" w:hAnsi="Arial" w:cs="Arial"/>
-          <w:sz w:val="28"/>
-          <w:szCs w:val="28"/>
-        </w:rPr>
-        <w:t>Node.js has a special behavior: if you require() a directory, it will automatically look for an index.js (or index.json, index.node) file inside that directory and load it. We can leverage this to create a single entry point for our utils folder.</w:t>
-      </w:r>
-    </w:p>
-    <w:p>
-      <w:pPr>
-        <w:jc w:val="both"/>
-        <w:rPr>
-          <w:rFonts w:ascii="Arial" w:hAnsi="Arial" w:cs="Arial"/>
-          <w:sz w:val="28"/>
-          <w:szCs w:val="28"/>
-        </w:rPr>
-      </w:pPr>
-      <w:r>
-        <w:rPr>
-          <w:rFonts w:ascii="Arial" w:hAnsi="Arial" w:cs="Arial"/>
-          <w:b/>
-          <w:bCs/>
-          <w:sz w:val="28"/>
-          <w:szCs w:val="28"/>
-        </w:rPr>
         <w:t>Create utils/index.js:</w:t>
       </w:r>
     </w:p>
@@ -16734,7 +16662,6 @@
           <w:sz w:val="28"/>
           <w:szCs w:val="28"/>
         </w:rPr>
-        <w:lastRenderedPageBreak/>
         <w:t>This approach makes your code more organized, manageable, and easier to maintain in larger projects.</w:t>
       </w:r>
     </w:p>
@@ -16801,7 +16728,16 @@
           <w:sz w:val="28"/>
           <w:szCs w:val="28"/>
         </w:rPr>
-        <w:t xml:space="preserve"> during require() destructuring, which allows renaming imported variables/functions to avoid conflicts, especially with external modules. We then learned about </w:t>
+        <w:t xml:space="preserve"> during require() destructuring, which allows renaming imported variables/functions to avoid conflicts, especially with external modules. We then </w:t>
+      </w:r>
+      <w:r>
+        <w:rPr>
+          <w:rFonts w:ascii="Arial" w:hAnsi="Arial" w:cs="Arial"/>
+          <w:sz w:val="28"/>
+          <w:szCs w:val="28"/>
+        </w:rPr>
+        <w:lastRenderedPageBreak/>
+        <w:t xml:space="preserve">learned about </w:t>
       </w:r>
       <w:r>
         <w:rPr>
@@ -16821,6 +16757,1015 @@
         </w:rPr>
         <w:t xml:space="preserve"> using an index.js file within a directory. This pattern serves as a single entry point for a collection of related modules, simplifying require() statements and enhancing code organization and maintainability.</w:t>
       </w:r>
+    </w:p>
+    <w:p>
+      <w:pPr>
+        <w:jc w:val="both"/>
+        <w:rPr>
+          <w:rFonts w:ascii="Arial" w:hAnsi="Arial" w:cs="Arial"/>
+          <w:b/>
+          <w:bCs/>
+          <w:color w:val="EE0000"/>
+          <w:sz w:val="28"/>
+          <w:szCs w:val="28"/>
+        </w:rPr>
+      </w:pPr>
+      <w:r>
+        <w:rPr>
+          <w:rFonts w:ascii="Arial" w:hAnsi="Arial" w:cs="Arial"/>
+          <w:b/>
+          <w:bCs/>
+          <w:color w:val="EE0000"/>
+          <w:sz w:val="28"/>
+          <w:szCs w:val="28"/>
+        </w:rPr>
+        <w:t>Lecture 12-1: How the Web Works</w:t>
+      </w:r>
+    </w:p>
+    <w:p>
+      <w:pPr>
+        <w:jc w:val="both"/>
+        <w:rPr>
+          <w:rFonts w:ascii="Arial" w:hAnsi="Arial" w:cs="Arial"/>
+          <w:sz w:val="28"/>
+          <w:szCs w:val="28"/>
+        </w:rPr>
+      </w:pPr>
+      <w:r>
+        <w:rPr>
+          <w:rFonts w:ascii="Arial" w:hAnsi="Arial" w:cs="Arial"/>
+          <w:sz w:val="28"/>
+          <w:szCs w:val="28"/>
+        </w:rPr>
+        <w:t xml:space="preserve">Let's explore an interesting concept in Node.js: how it wraps your code in an </w:t>
+      </w:r>
+      <w:r>
+        <w:rPr>
+          <w:rFonts w:ascii="Arial" w:hAnsi="Arial" w:cs="Arial"/>
+          <w:b/>
+          <w:bCs/>
+          <w:sz w:val="28"/>
+          <w:szCs w:val="28"/>
+        </w:rPr>
+        <w:t>IIFE (Immediately Invoked Function Expression)</w:t>
+      </w:r>
+      <w:r>
+        <w:rPr>
+          <w:rFonts w:ascii="Arial" w:hAnsi="Arial" w:cs="Arial"/>
+          <w:sz w:val="28"/>
+          <w:szCs w:val="28"/>
+        </w:rPr>
+        <w:t>, effectively creating a module scope for each file.</w:t>
+      </w:r>
+    </w:p>
+    <w:p>
+      <w:pPr>
+        <w:jc w:val="both"/>
+        <w:rPr>
+          <w:rFonts w:ascii="Arial" w:hAnsi="Arial" w:cs="Arial"/>
+          <w:sz w:val="28"/>
+          <w:szCs w:val="28"/>
+        </w:rPr>
+      </w:pPr>
+      <w:r>
+        <w:rPr>
+          <w:rFonts w:ascii="Arial" w:hAnsi="Arial" w:cs="Arial"/>
+          <w:sz w:val="28"/>
+          <w:szCs w:val="28"/>
+        </w:rPr>
+        <w:pict w14:anchorId="04EB3995">
+          <v:rect id="_x0000_i1101" style="width:0;height:1.5pt" o:hralign="center" o:hrstd="t" o:hr="t" fillcolor="#a0a0a0" stroked="f"/>
+        </w:pict>
+      </w:r>
+    </w:p>
+    <w:p>
+      <w:pPr>
+        <w:jc w:val="both"/>
+        <w:rPr>
+          <w:rFonts w:ascii="Arial" w:hAnsi="Arial" w:cs="Arial"/>
+          <w:b/>
+          <w:bCs/>
+          <w:sz w:val="28"/>
+          <w:szCs w:val="28"/>
+        </w:rPr>
+      </w:pPr>
+      <w:r>
+        <w:rPr>
+          <w:rFonts w:ascii="Arial" w:hAnsi="Arial" w:cs="Arial"/>
+          <w:b/>
+          <w:bCs/>
+          <w:sz w:val="28"/>
+          <w:szCs w:val="28"/>
+        </w:rPr>
+        <w:t>Global Objects: Browser vs. Node.js</w:t>
+      </w:r>
+    </w:p>
+    <w:p>
+      <w:pPr>
+        <w:jc w:val="both"/>
+        <w:rPr>
+          <w:rFonts w:ascii="Arial" w:hAnsi="Arial" w:cs="Arial"/>
+          <w:sz w:val="28"/>
+          <w:szCs w:val="28"/>
+        </w:rPr>
+      </w:pPr>
+      <w:r>
+        <w:rPr>
+          <w:rFonts w:ascii="Arial" w:hAnsi="Arial" w:cs="Arial"/>
+          <w:sz w:val="28"/>
+          <w:szCs w:val="28"/>
+        </w:rPr>
+        <w:t xml:space="preserve">Before diving into Node.js's module wrapper, let's briefly revisit </w:t>
+      </w:r>
+      <w:r>
+        <w:rPr>
+          <w:rFonts w:ascii="Arial" w:hAnsi="Arial" w:cs="Arial"/>
+          <w:b/>
+          <w:bCs/>
+          <w:sz w:val="28"/>
+          <w:szCs w:val="28"/>
+        </w:rPr>
+        <w:t>global objects</w:t>
+      </w:r>
+      <w:r>
+        <w:rPr>
+          <w:rFonts w:ascii="Arial" w:hAnsi="Arial" w:cs="Arial"/>
+          <w:sz w:val="28"/>
+          <w:szCs w:val="28"/>
+        </w:rPr>
+        <w:t xml:space="preserve"> in JavaScript environments.</w:t>
+      </w:r>
+    </w:p>
+    <w:p>
+      <w:pPr>
+        <w:jc w:val="both"/>
+        <w:rPr>
+          <w:rFonts w:ascii="Arial" w:hAnsi="Arial" w:cs="Arial"/>
+          <w:b/>
+          <w:bCs/>
+          <w:sz w:val="28"/>
+          <w:szCs w:val="28"/>
+        </w:rPr>
+      </w:pPr>
+      <w:r>
+        <w:rPr>
+          <w:rFonts w:ascii="Arial" w:hAnsi="Arial" w:cs="Arial"/>
+          <w:b/>
+          <w:bCs/>
+          <w:sz w:val="28"/>
+          <w:szCs w:val="28"/>
+        </w:rPr>
+        <w:t>Browser Environment: window Object</w:t>
+      </w:r>
+    </w:p>
+    <w:p>
+      <w:pPr>
+        <w:jc w:val="both"/>
+        <w:rPr>
+          <w:rFonts w:ascii="Arial" w:hAnsi="Arial" w:cs="Arial"/>
+          <w:sz w:val="28"/>
+          <w:szCs w:val="28"/>
+        </w:rPr>
+      </w:pPr>
+      <w:r>
+        <w:rPr>
+          <w:rFonts w:ascii="Arial" w:hAnsi="Arial" w:cs="Arial"/>
+          <w:sz w:val="28"/>
+          <w:szCs w:val="28"/>
+        </w:rPr>
+        <w:t>When you run JavaScript in a web browser, there's a global object called window. This window object holds all global variables, functions, and properties available to your JavaScript code. For example, when you use document.getElementById(), fetch(), setTimeout(), or setInterval(), you're implicitly accessing methods on the window object. You don't have to explicitly type window.setTimeout() because window is the default global context.</w:t>
+      </w:r>
+    </w:p>
+    <w:p>
+      <w:pPr>
+        <w:pStyle w:val="codesnippetfinal"/>
+      </w:pPr>
+      <w:r>
+        <w:t>// In a browser's console</w:t>
+      </w:r>
+    </w:p>
+    <w:p>
+      <w:pPr>
+        <w:pStyle w:val="codesnippetfinal"/>
+      </w:pPr>
+      <w:r>
+        <w:t>console.log(window.document);     // Accesses the Document Object Model</w:t>
+      </w:r>
+    </w:p>
+    <w:p>
+      <w:pPr>
+        <w:pStyle w:val="codesnippetfinal"/>
+      </w:pPr>
+      <w:r>
+        <w:t>console.log(window.fetch);        // The global fetch function</w:t>
+      </w:r>
+    </w:p>
+    <w:p>
+      <w:pPr>
+        <w:pStyle w:val="codesnippetfinal"/>
+      </w:pPr>
+      <w:r>
+        <w:t>console.log(window.setTimeout);   // The global setTimeout function</w:t>
+      </w:r>
+    </w:p>
+    <w:p>
+      <w:pPr>
+        <w:jc w:val="both"/>
+        <w:rPr>
+          <w:rFonts w:ascii="Arial" w:hAnsi="Arial" w:cs="Arial"/>
+          <w:sz w:val="28"/>
+          <w:szCs w:val="28"/>
+        </w:rPr>
+      </w:pPr>
+      <w:r>
+        <w:rPr>
+          <w:rFonts w:ascii="Arial" w:hAnsi="Arial" w:cs="Arial"/>
+          <w:sz w:val="28"/>
+          <w:szCs w:val="28"/>
+        </w:rPr>
+        <w:t>All your globally declared variables and functions in a browser are attached to this window object.</w:t>
+      </w:r>
+    </w:p>
+    <w:p>
+      <w:pPr>
+        <w:jc w:val="both"/>
+        <w:rPr>
+          <w:rFonts w:ascii="Arial" w:hAnsi="Arial" w:cs="Arial"/>
+          <w:b/>
+          <w:bCs/>
+          <w:sz w:val="28"/>
+          <w:szCs w:val="28"/>
+        </w:rPr>
+      </w:pPr>
+      <w:r>
+        <w:rPr>
+          <w:rFonts w:ascii="Arial" w:hAnsi="Arial" w:cs="Arial"/>
+          <w:b/>
+          <w:bCs/>
+          <w:sz w:val="28"/>
+          <w:szCs w:val="28"/>
+        </w:rPr>
+        <w:t>Node.js Environment: global Object</w:t>
+      </w:r>
+    </w:p>
+    <w:p>
+      <w:pPr>
+        <w:jc w:val="both"/>
+        <w:rPr>
+          <w:rFonts w:ascii="Arial" w:hAnsi="Arial" w:cs="Arial"/>
+          <w:sz w:val="28"/>
+          <w:szCs w:val="28"/>
+        </w:rPr>
+      </w:pPr>
+      <w:r>
+        <w:rPr>
+          <w:rFonts w:ascii="Arial" w:hAnsi="Arial" w:cs="Arial"/>
+          <w:sz w:val="28"/>
+          <w:szCs w:val="28"/>
+        </w:rPr>
+        <w:t>Node.js, being a server-side runtime, doesn't have a window object. Instead, it has its own global object called global. Similar to the browser's window, the global object in Node.js provides access to globally available functions and properties like setTimeout, setInterval, clearTimeout, and clearInterval.</w:t>
+      </w:r>
+    </w:p>
+    <w:p>
+      <w:pPr>
+        <w:pStyle w:val="codesnippetfinal"/>
+      </w:pPr>
+      <w:r>
+        <w:t>// In a Node.js file (e.g., globalTest.js)</w:t>
+      </w:r>
+    </w:p>
+    <w:p>
+      <w:pPr>
+        <w:pStyle w:val="codesnippetfinal"/>
+      </w:pPr>
+      <w:r>
+        <w:t>console.log(global.setTimeout);  // The global setTimeout function in Node.js</w:t>
+      </w:r>
+    </w:p>
+    <w:p>
+      <w:pPr>
+        <w:pStyle w:val="codesnippetfinal"/>
+      </w:pPr>
+      <w:r>
+        <w:t>console.log(global.console);     // The global console object</w:t>
+      </w:r>
+    </w:p>
+    <w:p>
+      <w:pPr>
+        <w:jc w:val="both"/>
+        <w:rPr>
+          <w:rFonts w:ascii="Arial" w:hAnsi="Arial" w:cs="Arial"/>
+          <w:sz w:val="28"/>
+          <w:szCs w:val="28"/>
+        </w:rPr>
+      </w:pPr>
+      <w:r>
+        <w:rPr>
+          <w:rFonts w:ascii="Arial" w:hAnsi="Arial" w:cs="Arial"/>
+          <w:sz w:val="28"/>
+          <w:szCs w:val="28"/>
+        </w:rPr>
+        <w:lastRenderedPageBreak/>
+        <w:t xml:space="preserve">However, a key difference arises: require, module, and exports (which are crucial for Node.js's modular system) are </w:t>
+      </w:r>
+      <w:r>
+        <w:rPr>
+          <w:rFonts w:ascii="Arial" w:hAnsi="Arial" w:cs="Arial"/>
+          <w:b/>
+          <w:bCs/>
+          <w:sz w:val="28"/>
+          <w:szCs w:val="28"/>
+        </w:rPr>
+        <w:t>not</w:t>
+      </w:r>
+      <w:r>
+        <w:rPr>
+          <w:rFonts w:ascii="Arial" w:hAnsi="Arial" w:cs="Arial"/>
+          <w:sz w:val="28"/>
+          <w:szCs w:val="28"/>
+        </w:rPr>
+        <w:t xml:space="preserve"> properties of the global object. If you try to log global.require or global.module, you'll find them to be undefined.</w:t>
+      </w:r>
+    </w:p>
+    <w:p>
+      <w:pPr>
+        <w:jc w:val="both"/>
+        <w:rPr>
+          <w:rFonts w:ascii="Arial" w:hAnsi="Arial" w:cs="Arial"/>
+          <w:sz w:val="28"/>
+          <w:szCs w:val="28"/>
+        </w:rPr>
+      </w:pPr>
+      <w:r>
+        <w:rPr>
+          <w:rFonts w:ascii="Arial" w:hAnsi="Arial" w:cs="Arial"/>
+          <w:sz w:val="28"/>
+          <w:szCs w:val="28"/>
+        </w:rPr>
+        <w:t>So, how does Node.js provide access to require, module, and exports within each file? This is where the IIFE module wrapper comes into play.</w:t>
+      </w:r>
+    </w:p>
+    <w:p>
+      <w:pPr>
+        <w:jc w:val="both"/>
+        <w:rPr>
+          <w:rFonts w:ascii="Arial" w:hAnsi="Arial" w:cs="Arial"/>
+          <w:sz w:val="28"/>
+          <w:szCs w:val="28"/>
+        </w:rPr>
+      </w:pPr>
+      <w:r>
+        <w:rPr>
+          <w:rFonts w:ascii="Arial" w:hAnsi="Arial" w:cs="Arial"/>
+          <w:sz w:val="28"/>
+          <w:szCs w:val="28"/>
+        </w:rPr>
+        <w:pict w14:anchorId="4F0CC1D9">
+          <v:rect id="_x0000_i1102" style="width:0;height:1.5pt" o:hralign="center" o:hrstd="t" o:hr="t" fillcolor="#a0a0a0" stroked="f"/>
+        </w:pict>
+      </w:r>
+    </w:p>
+    <w:p>
+      <w:pPr>
+        <w:jc w:val="both"/>
+        <w:rPr>
+          <w:rFonts w:ascii="Arial" w:hAnsi="Arial" w:cs="Arial"/>
+          <w:b/>
+          <w:bCs/>
+          <w:sz w:val="28"/>
+          <w:szCs w:val="28"/>
+        </w:rPr>
+      </w:pPr>
+      <w:r>
+        <w:rPr>
+          <w:rFonts w:ascii="Arial" w:hAnsi="Arial" w:cs="Arial"/>
+          <w:b/>
+          <w:bCs/>
+          <w:sz w:val="28"/>
+          <w:szCs w:val="28"/>
+        </w:rPr>
+        <w:t>The IIFE Module Wrapper in Node.js</w:t>
+      </w:r>
+    </w:p>
+    <w:p>
+      <w:pPr>
+        <w:jc w:val="both"/>
+        <w:rPr>
+          <w:rFonts w:ascii="Arial" w:hAnsi="Arial" w:cs="Arial"/>
+          <w:sz w:val="28"/>
+          <w:szCs w:val="28"/>
+        </w:rPr>
+      </w:pPr>
+      <w:r>
+        <w:rPr>
+          <w:rFonts w:ascii="Arial" w:hAnsi="Arial" w:cs="Arial"/>
+          <w:sz w:val="28"/>
+          <w:szCs w:val="28"/>
+        </w:rPr>
+        <w:t xml:space="preserve">Node.js elegantly solves the problem of providing require, module, exports, __filename, and __dirname to each file without polluting the global scope. It does this by wrapping the entire content of each JavaScript file in an </w:t>
+      </w:r>
+      <w:r>
+        <w:rPr>
+          <w:rFonts w:ascii="Arial" w:hAnsi="Arial" w:cs="Arial"/>
+          <w:b/>
+          <w:bCs/>
+          <w:sz w:val="28"/>
+          <w:szCs w:val="28"/>
+        </w:rPr>
+        <w:t>Immediately Invoked Function Expression (IIFE)</w:t>
+      </w:r>
+      <w:r>
+        <w:rPr>
+          <w:rFonts w:ascii="Arial" w:hAnsi="Arial" w:cs="Arial"/>
+          <w:sz w:val="28"/>
+          <w:szCs w:val="28"/>
+        </w:rPr>
+        <w:t>.</w:t>
+      </w:r>
+    </w:p>
+    <w:p>
+      <w:pPr>
+        <w:jc w:val="both"/>
+        <w:rPr>
+          <w:rFonts w:ascii="Arial" w:hAnsi="Arial" w:cs="Arial"/>
+          <w:b/>
+          <w:bCs/>
+          <w:sz w:val="28"/>
+          <w:szCs w:val="28"/>
+        </w:rPr>
+      </w:pPr>
+      <w:r>
+        <w:rPr>
+          <w:rFonts w:ascii="Arial" w:hAnsi="Arial" w:cs="Arial"/>
+          <w:b/>
+          <w:bCs/>
+          <w:sz w:val="28"/>
+          <w:szCs w:val="28"/>
+        </w:rPr>
+        <w:t>What is an IIFE?</w:t>
+      </w:r>
+    </w:p>
+    <w:p>
+      <w:pPr>
+        <w:jc w:val="both"/>
+        <w:rPr>
+          <w:rFonts w:ascii="Arial" w:hAnsi="Arial" w:cs="Arial"/>
+          <w:sz w:val="28"/>
+          <w:szCs w:val="28"/>
+        </w:rPr>
+      </w:pPr>
+      <w:r>
+        <w:rPr>
+          <w:rFonts w:ascii="Arial" w:hAnsi="Arial" w:cs="Arial"/>
+          <w:sz w:val="28"/>
+          <w:szCs w:val="28"/>
+        </w:rPr>
+        <w:t>An IIFE is a function that is defined and executed immediately after its creation. The general syntax looks like this:</w:t>
+      </w:r>
+    </w:p>
+    <w:p>
+      <w:pPr>
+        <w:pStyle w:val="codesnippetfinal"/>
+      </w:pPr>
+      <w:r>
+        <w:t>(function() {</w:t>
+      </w:r>
+    </w:p>
+    <w:p>
+      <w:pPr>
+        <w:pStyle w:val="codesnippetfinal"/>
+      </w:pPr>
+      <w:r>
+        <w:t xml:space="preserve">    // Your code here</w:t>
+      </w:r>
+    </w:p>
+    <w:p>
+      <w:pPr>
+        <w:pStyle w:val="codesnippetfinal"/>
+      </w:pPr>
+      <w:r>
+        <w:t>})();</w:t>
+      </w:r>
+    </w:p>
+    <w:p>
+      <w:pPr>
+        <w:pStyle w:val="codesnippetfinal"/>
+      </w:pPr>
+      <w:r>
+        <w:t>The outer parentheses () around the function declaration make it a function expression, and the final () immediately invokes it.</w:t>
+      </w:r>
+    </w:p>
+    <w:p>
+      <w:pPr>
+        <w:jc w:val="both"/>
+        <w:rPr>
+          <w:rFonts w:ascii="Arial" w:hAnsi="Arial" w:cs="Arial"/>
+          <w:b/>
+          <w:bCs/>
+          <w:sz w:val="28"/>
+          <w:szCs w:val="28"/>
+        </w:rPr>
+      </w:pPr>
+      <w:r>
+        <w:rPr>
+          <w:rFonts w:ascii="Arial" w:hAnsi="Arial" w:cs="Arial"/>
+          <w:b/>
+          <w:bCs/>
+          <w:sz w:val="28"/>
+          <w:szCs w:val="28"/>
+        </w:rPr>
+        <w:t>How Node.js Uses IIFEs as Module Wrappers:</w:t>
+      </w:r>
+    </w:p>
+    <w:p>
+      <w:pPr>
+        <w:jc w:val="both"/>
+        <w:rPr>
+          <w:rFonts w:ascii="Arial" w:hAnsi="Arial" w:cs="Arial"/>
+          <w:sz w:val="28"/>
+          <w:szCs w:val="28"/>
+        </w:rPr>
+      </w:pPr>
+      <w:r>
+        <w:rPr>
+          <w:rFonts w:ascii="Arial" w:hAnsi="Arial" w:cs="Arial"/>
+          <w:sz w:val="28"/>
+          <w:szCs w:val="28"/>
+        </w:rPr>
+        <w:t>When Node.js loads a JavaScript file, it doesn't execute the file's code directly. Instead, it effectively transforms your file's content into a function and then immediately calls that function. This "wrapper function" looks something like this:</w:t>
+      </w:r>
+    </w:p>
+    <w:p>
+      <w:pPr>
+        <w:pStyle w:val="codesnippetfinal"/>
+      </w:pPr>
+      <w:r>
+        <w:t>(function(exports, require, module, __filename, __dirname) {</w:t>
+      </w:r>
+    </w:p>
+    <w:p>
+      <w:pPr>
+        <w:pStyle w:val="codesnippetfinal"/>
+      </w:pPr>
+      <w:r>
+        <w:t xml:space="preserve">    // Your actual file's code goes here</w:t>
+      </w:r>
+    </w:p>
+    <w:p>
+      <w:pPr>
+        <w:pStyle w:val="codesnippetfinal"/>
+      </w:pPr>
+      <w:r>
+        <w:t xml:space="preserve">    // For example:</w:t>
+      </w:r>
+    </w:p>
+    <w:p>
+      <w:pPr>
+        <w:pStyle w:val="codesnippetfinal"/>
+      </w:pPr>
+      <w:r>
+        <w:t xml:space="preserve">    // const myVar = 10;</w:t>
+      </w:r>
+    </w:p>
+    <w:p>
+      <w:pPr>
+        <w:pStyle w:val="codesnippetfinal"/>
+      </w:pPr>
+      <w:r>
+        <w:t xml:space="preserve">    // module.exports = myVar;</w:t>
+      </w:r>
+    </w:p>
+    <w:p>
+      <w:pPr>
+        <w:pStyle w:val="codesnippetfinal"/>
+      </w:pPr>
+    </w:p>
+    <w:p>
+      <w:pPr>
+        <w:pStyle w:val="codesnippetfinal"/>
+      </w:pPr>
+      <w:r>
+        <w:t>})(exports, require, module, __filename, __dirname);</w:t>
+      </w:r>
+    </w:p>
+    <w:p>
+      <w:pPr>
+        <w:jc w:val="both"/>
+        <w:rPr>
+          <w:rFonts w:ascii="Arial" w:hAnsi="Arial" w:cs="Arial"/>
+          <w:sz w:val="28"/>
+          <w:szCs w:val="28"/>
+        </w:rPr>
+      </w:pPr>
+      <w:r>
+        <w:rPr>
+          <w:rFonts w:ascii="Arial" w:hAnsi="Arial" w:cs="Arial"/>
+          <w:sz w:val="28"/>
+          <w:szCs w:val="28"/>
+        </w:rPr>
+        <w:t>Let's break down why this is brilliant:</w:t>
+      </w:r>
+    </w:p>
+    <w:p>
+      <w:pPr>
+        <w:numPr>
+          <w:ilvl w:val="0"/>
+          <w:numId w:val="143"/>
+        </w:numPr>
+        <w:jc w:val="both"/>
+        <w:rPr>
+          <w:rFonts w:ascii="Arial" w:hAnsi="Arial" w:cs="Arial"/>
+          <w:sz w:val="28"/>
+          <w:szCs w:val="28"/>
+        </w:rPr>
+      </w:pPr>
+      <w:r>
+        <w:rPr>
+          <w:rFonts w:ascii="Arial" w:hAnsi="Arial" w:cs="Arial"/>
+          <w:b/>
+          <w:bCs/>
+          <w:sz w:val="28"/>
+          <w:szCs w:val="28"/>
+        </w:rPr>
+        <w:t>Scope Isolation:</w:t>
+      </w:r>
+      <w:r>
+        <w:rPr>
+          <w:rFonts w:ascii="Arial" w:hAnsi="Arial" w:cs="Arial"/>
+          <w:sz w:val="28"/>
+          <w:szCs w:val="28"/>
+        </w:rPr>
+        <w:t xml:space="preserve"> Each file's code runs within the scope of this wrapper function. This means variables and functions declared with var, let, or const inside your module file are </w:t>
+      </w:r>
+      <w:r>
+        <w:rPr>
+          <w:rFonts w:ascii="Arial" w:hAnsi="Arial" w:cs="Arial"/>
+          <w:b/>
+          <w:bCs/>
+          <w:sz w:val="28"/>
+          <w:szCs w:val="28"/>
+        </w:rPr>
+        <w:t>not globally accessible</w:t>
+      </w:r>
+      <w:r>
+        <w:rPr>
+          <w:rFonts w:ascii="Arial" w:hAnsi="Arial" w:cs="Arial"/>
+          <w:sz w:val="28"/>
+          <w:szCs w:val="28"/>
+        </w:rPr>
+        <w:t xml:space="preserve"> (they are scoped to this IIFE), preventing </w:t>
+      </w:r>
+      <w:r>
+        <w:rPr>
+          <w:rFonts w:ascii="Arial" w:hAnsi="Arial" w:cs="Arial"/>
+          <w:sz w:val="28"/>
+          <w:szCs w:val="28"/>
+        </w:rPr>
+        <w:lastRenderedPageBreak/>
+        <w:t>naming conflicts between different files. This is similar to how IIFEs were used in browsers to create private scopes.</w:t>
+      </w:r>
+    </w:p>
+    <w:p>
+      <w:pPr>
+        <w:pStyle w:val="codesnippetfinal"/>
+      </w:pPr>
+      <w:r>
+        <w:t>// myModule.js</w:t>
+      </w:r>
+    </w:p>
+    <w:p>
+      <w:pPr>
+        <w:pStyle w:val="codesnippetfinal"/>
+      </w:pPr>
+      <w:r>
+        <w:t>const myLocalVariable = 10; // This is local to myModule.js</w:t>
+      </w:r>
+    </w:p>
+    <w:p>
+      <w:pPr>
+        <w:pStyle w:val="codesnippetfinal"/>
+      </w:pPr>
+      <w:r>
+        <w:t>// console.log(global.myLocalVariable); // Would be undefined if executed in another file</w:t>
+      </w:r>
+    </w:p>
+    <w:p>
+      <w:pPr>
+        <w:pStyle w:val="codesnippetfinal"/>
+      </w:pPr>
+      <w:r>
+        <w:t>module.exports = myLocalVariable;</w:t>
+      </w:r>
+    </w:p>
+    <w:p>
+      <w:pPr>
+        <w:numPr>
+          <w:ilvl w:val="0"/>
+          <w:numId w:val="143"/>
+        </w:numPr>
+        <w:jc w:val="both"/>
+        <w:rPr>
+          <w:rFonts w:ascii="Arial" w:hAnsi="Arial" w:cs="Arial"/>
+          <w:sz w:val="28"/>
+          <w:szCs w:val="28"/>
+        </w:rPr>
+      </w:pPr>
+      <w:r>
+        <w:rPr>
+          <w:rFonts w:ascii="Arial" w:hAnsi="Arial" w:cs="Arial"/>
+          <w:b/>
+          <w:bCs/>
+          <w:sz w:val="28"/>
+          <w:szCs w:val="28"/>
+        </w:rPr>
+        <w:t>Providing Module-Specific Variables:</w:t>
+      </w:r>
+    </w:p>
+    <w:p>
+      <w:pPr>
+        <w:numPr>
+          <w:ilvl w:val="1"/>
+          <w:numId w:val="143"/>
+        </w:numPr>
+        <w:jc w:val="both"/>
+        <w:rPr>
+          <w:rFonts w:ascii="Arial" w:hAnsi="Arial" w:cs="Arial"/>
+          <w:sz w:val="28"/>
+          <w:szCs w:val="28"/>
+        </w:rPr>
+      </w:pPr>
+      <w:r>
+        <w:rPr>
+          <w:rFonts w:ascii="Arial" w:hAnsi="Arial" w:cs="Arial"/>
+          <w:sz w:val="28"/>
+          <w:szCs w:val="28"/>
+        </w:rPr>
+        <w:t xml:space="preserve">The exports, require, module, __filename (current file's path), and __dirname (current directory's path) are passed as </w:t>
+      </w:r>
+      <w:r>
+        <w:rPr>
+          <w:rFonts w:ascii="Arial" w:hAnsi="Arial" w:cs="Arial"/>
+          <w:b/>
+          <w:bCs/>
+          <w:sz w:val="28"/>
+          <w:szCs w:val="28"/>
+        </w:rPr>
+        <w:t>parameters</w:t>
+      </w:r>
+      <w:r>
+        <w:rPr>
+          <w:rFonts w:ascii="Arial" w:hAnsi="Arial" w:cs="Arial"/>
+          <w:sz w:val="28"/>
+          <w:szCs w:val="28"/>
+        </w:rPr>
+        <w:t xml:space="preserve"> to this wrapper function.</w:t>
+      </w:r>
+    </w:p>
+    <w:p>
+      <w:pPr>
+        <w:numPr>
+          <w:ilvl w:val="1"/>
+          <w:numId w:val="143"/>
+        </w:numPr>
+        <w:jc w:val="both"/>
+        <w:rPr>
+          <w:rFonts w:ascii="Arial" w:hAnsi="Arial" w:cs="Arial"/>
+          <w:sz w:val="28"/>
+          <w:szCs w:val="28"/>
+        </w:rPr>
+      </w:pPr>
+      <w:r>
+        <w:rPr>
+          <w:rFonts w:ascii="Arial" w:hAnsi="Arial" w:cs="Arial"/>
+          <w:sz w:val="28"/>
+          <w:szCs w:val="28"/>
+        </w:rPr>
+        <w:t>Because they are parameters, they are accessible within the scope of your file's code. This is why you can use require(), module.exports, etc., directly in your Node.js files without them being part of the global object. They are effectively local variables for each module file.</w:t>
+      </w:r>
+    </w:p>
+    <w:p>
+      <w:pPr>
+        <w:jc w:val="both"/>
+        <w:rPr>
+          <w:rFonts w:ascii="Arial" w:hAnsi="Arial" w:cs="Arial"/>
+          <w:sz w:val="28"/>
+          <w:szCs w:val="28"/>
+        </w:rPr>
+      </w:pPr>
+      <w:r>
+        <w:rPr>
+          <w:rFonts w:ascii="Arial" w:hAnsi="Arial" w:cs="Arial"/>
+          <w:b/>
+          <w:bCs/>
+          <w:sz w:val="28"/>
+          <w:szCs w:val="28"/>
+        </w:rPr>
+        <w:t>Example:</w:t>
+      </w:r>
+    </w:p>
+    <w:p>
+      <w:pPr>
+        <w:pStyle w:val="codesnippetfinal"/>
+      </w:pPr>
+      <w:r>
+        <w:t>// exampleModule.js</w:t>
+      </w:r>
+    </w:p>
+    <w:p>
+      <w:pPr>
+        <w:pStyle w:val="codesnippetfinal"/>
+      </w:pPr>
+      <w:r>
+        <w:t>console.log(require);      // This is the 'require' function passed as a parameter</w:t>
+      </w:r>
+    </w:p>
+    <w:p>
+      <w:pPr>
+        <w:pStyle w:val="codesnippetfinal"/>
+      </w:pPr>
+      <w:r>
+        <w:t>console.log(module);       // This is the 'module' object passed as a parameter</w:t>
+      </w:r>
+    </w:p>
+    <w:p>
+      <w:pPr>
+        <w:pStyle w:val="codesnippetfinal"/>
+      </w:pPr>
+      <w:r>
+        <w:t>console.log(__filename);   // Full path to this file</w:t>
+      </w:r>
+    </w:p>
+    <w:p>
+      <w:pPr>
+        <w:pStyle w:val="codesnippetfinal"/>
+      </w:pPr>
+      <w:r>
+        <w:t>console.log(__dirname);    // Full path to this file's directory</w:t>
+      </w:r>
+    </w:p>
+    <w:p>
+      <w:pPr>
+        <w:pStyle w:val="codesnippetfinal"/>
+      </w:pPr>
+    </w:p>
+    <w:p>
+      <w:pPr>
+        <w:pStyle w:val="codesnippetfinal"/>
+      </w:pPr>
+      <w:r>
+        <w:t>const greeting = "Hello from exampleModule!";</w:t>
+      </w:r>
+    </w:p>
+    <w:p>
+      <w:pPr>
+        <w:pStyle w:val="codesnippetfinal"/>
+      </w:pPr>
+      <w:r>
+        <w:t>module.exports = greeting;</w:t>
+      </w:r>
+    </w:p>
+    <w:p>
+      <w:pPr>
+        <w:jc w:val="both"/>
+        <w:rPr>
+          <w:rFonts w:ascii="Arial" w:hAnsi="Arial" w:cs="Arial"/>
+          <w:sz w:val="28"/>
+          <w:szCs w:val="28"/>
+        </w:rPr>
+      </w:pPr>
+      <w:r>
+        <w:rPr>
+          <w:rFonts w:ascii="Arial" w:hAnsi="Arial" w:cs="Arial"/>
+          <w:sz w:val="28"/>
+          <w:szCs w:val="28"/>
+        </w:rPr>
+        <w:t>If you run this file with node exampleModule.js, you'll see the respective functions, objects, and paths printed. They are not coming from global.</w:t>
+      </w:r>
+    </w:p>
+    <w:p>
+      <w:pPr>
+        <w:numPr>
+          <w:ilvl w:val="0"/>
+          <w:numId w:val="143"/>
+        </w:numPr>
+        <w:jc w:val="both"/>
+        <w:rPr>
+          <w:rFonts w:ascii="Arial" w:hAnsi="Arial" w:cs="Arial"/>
+          <w:sz w:val="28"/>
+          <w:szCs w:val="28"/>
+        </w:rPr>
+      </w:pPr>
+      <w:r>
+        <w:rPr>
+          <w:rFonts w:ascii="Arial" w:hAnsi="Arial" w:cs="Arial"/>
+          <w:b/>
+          <w:bCs/>
+          <w:sz w:val="28"/>
+          <w:szCs w:val="28"/>
+        </w:rPr>
+        <w:t>Encapsulation:</w:t>
+      </w:r>
+      <w:r>
+        <w:rPr>
+          <w:rFonts w:ascii="Arial" w:hAnsi="Arial" w:cs="Arial"/>
+          <w:sz w:val="28"/>
+          <w:szCs w:val="28"/>
+        </w:rPr>
+        <w:t xml:space="preserve"> This wrapper effectively turns every Node.js file into a self-contained module. Everything inside the IIFE is private to that module unless explicitly exported via module.exports.</w:t>
+      </w:r>
+    </w:p>
+    <w:p>
+      <w:pPr>
+        <w:jc w:val="both"/>
+        <w:rPr>
+          <w:rFonts w:ascii="Arial" w:hAnsi="Arial" w:cs="Arial"/>
+          <w:sz w:val="28"/>
+          <w:szCs w:val="28"/>
+        </w:rPr>
+      </w:pPr>
+      <w:r>
+        <w:rPr>
+          <w:rFonts w:ascii="Arial" w:hAnsi="Arial" w:cs="Arial"/>
+          <w:sz w:val="28"/>
+          <w:szCs w:val="28"/>
+        </w:rPr>
+        <w:t>In essence, Node.js's use of IIFEs as module wrappers provides a robust and clean modular pattern. Unlike older browser JavaScript (without module systems), where all script variables could pollute the global window object, Node.js ensures that each file operates in its own isolated scope, receiving necessary module-specific variables as function parameters. This is a foundational aspect of Node.js's powerful and organized module system.</w:t>
+      </w:r>
+    </w:p>
+    <w:p>
+      <w:pPr>
+        <w:jc w:val="both"/>
+        <w:rPr>
+          <w:rFonts w:ascii="Arial" w:hAnsi="Arial" w:cs="Arial"/>
+          <w:sz w:val="28"/>
+          <w:szCs w:val="28"/>
+        </w:rPr>
+      </w:pPr>
+    </w:p>
+    <w:p>
+      <w:pPr>
+        <w:jc w:val="both"/>
+        <w:rPr>
+          <w:rFonts w:ascii="Arial" w:hAnsi="Arial" w:cs="Arial"/>
+          <w:sz w:val="28"/>
+          <w:szCs w:val="28"/>
+        </w:rPr>
+      </w:pPr>
+    </w:p>
+    <w:p>
+      <w:pPr>
+        <w:jc w:val="both"/>
+        <w:rPr>
+          <w:rFonts w:ascii="Arial" w:hAnsi="Arial" w:cs="Arial"/>
+          <w:b/>
+          <w:bCs/>
+          <w:color w:val="EE0000"/>
+          <w:sz w:val="28"/>
+          <w:szCs w:val="28"/>
+        </w:rPr>
+      </w:pPr>
+      <w:r>
+        <w:rPr>
+          <w:rFonts w:ascii="Arial" w:hAnsi="Arial" w:cs="Arial"/>
+          <w:b/>
+          <w:bCs/>
+          <w:color w:val="EE0000"/>
+          <w:sz w:val="28"/>
+          <w:szCs w:val="28"/>
+        </w:rPr>
+        <w:t>Lecture 12-1: How the Web Works</w:t>
+      </w:r>
+    </w:p>
+    <w:p>
+      <w:pPr>
+        <w:jc w:val="both"/>
+        <w:rPr>
+          <w:rFonts w:ascii="Arial" w:hAnsi="Arial" w:cs="Arial"/>
+          <w:sz w:val="28"/>
+          <w:szCs w:val="28"/>
+        </w:rPr>
+      </w:pPr>
+      <w:r>
+        <w:rPr>
+          <w:rFonts w:ascii="Arial" w:hAnsi="Arial" w:cs="Arial"/>
+          <w:sz w:val="28"/>
+          <w:szCs w:val="28"/>
+        </w:rPr>
+        <w:t>When we open a website</w:t>
+      </w:r>
+    </w:p>
+    <w:p>
+      <w:pPr>
+        <w:jc w:val="both"/>
+        <w:rPr>
+          <w:rFonts w:ascii="Arial" w:hAnsi="Arial" w:cs="Arial"/>
+          <w:b/>
+          <w:bCs/>
+          <w:color w:val="EE0000"/>
+          <w:sz w:val="28"/>
+          <w:szCs w:val="28"/>
+        </w:rPr>
+      </w:pPr>
     </w:p>
     <w:p>
       <w:pPr>
@@ -17587,6 +18532,7 @@
           <w:sz w:val="28"/>
           <w:szCs w:val="28"/>
         </w:rPr>
+        <w:lastRenderedPageBreak/>
         <w:t>Answer:</w:t>
       </w:r>
       <w:r>
@@ -18408,7 +19354,6 @@
           <w:b w:val="0"/>
           <w:bCs w:val="0"/>
         </w:rPr>
-        <w:lastRenderedPageBreak/>
         <w:t>How do you handle JSON responses from APIs using the Fetch API?</w:t>
       </w:r>
     </w:p>
@@ -31442,6 +32387,123 @@
     </w:lvl>
   </w:abstractNum>
   <w:abstractNum w:abstractNumId="93" w15:restartNumberingAfterBreak="0">
+    <w:nsid w:val="4CB161DD"/>
+    <w:multiLevelType w:val="multilevel"/>
+    <w:tmpl w:val="3A8EAB1E"/>
+    <w:lvl w:ilvl="0">
+      <w:start w:val="1"/>
+      <w:numFmt w:val="decimal"/>
+      <w:lvlText w:val="%1."/>
+      <w:lvlJc w:val="left"/>
+      <w:pPr>
+        <w:tabs>
+          <w:tab w:val="num" w:pos="720"/>
+        </w:tabs>
+        <w:ind w:left="720" w:hanging="360"/>
+      </w:pPr>
+    </w:lvl>
+    <w:lvl w:ilvl="1">
+      <w:start w:val="1"/>
+      <w:numFmt w:val="bullet"/>
+      <w:lvlText w:val="o"/>
+      <w:lvlJc w:val="left"/>
+      <w:pPr>
+        <w:tabs>
+          <w:tab w:val="num" w:pos="1440"/>
+        </w:tabs>
+        <w:ind w:left="1440" w:hanging="360"/>
+      </w:pPr>
+      <w:rPr>
+        <w:rFonts w:ascii="Courier New" w:hAnsi="Courier New" w:hint="default"/>
+        <w:sz w:val="20"/>
+      </w:rPr>
+    </w:lvl>
+    <w:lvl w:ilvl="2" w:tentative="1">
+      <w:start w:val="1"/>
+      <w:numFmt w:val="decimal"/>
+      <w:lvlText w:val="%3."/>
+      <w:lvlJc w:val="left"/>
+      <w:pPr>
+        <w:tabs>
+          <w:tab w:val="num" w:pos="2160"/>
+        </w:tabs>
+        <w:ind w:left="2160" w:hanging="360"/>
+      </w:pPr>
+    </w:lvl>
+    <w:lvl w:ilvl="3" w:tentative="1">
+      <w:start w:val="1"/>
+      <w:numFmt w:val="decimal"/>
+      <w:lvlText w:val="%4."/>
+      <w:lvlJc w:val="left"/>
+      <w:pPr>
+        <w:tabs>
+          <w:tab w:val="num" w:pos="2880"/>
+        </w:tabs>
+        <w:ind w:left="2880" w:hanging="360"/>
+      </w:pPr>
+    </w:lvl>
+    <w:lvl w:ilvl="4" w:tentative="1">
+      <w:start w:val="1"/>
+      <w:numFmt w:val="decimal"/>
+      <w:lvlText w:val="%5."/>
+      <w:lvlJc w:val="left"/>
+      <w:pPr>
+        <w:tabs>
+          <w:tab w:val="num" w:pos="3600"/>
+        </w:tabs>
+        <w:ind w:left="3600" w:hanging="360"/>
+      </w:pPr>
+    </w:lvl>
+    <w:lvl w:ilvl="5" w:tentative="1">
+      <w:start w:val="1"/>
+      <w:numFmt w:val="decimal"/>
+      <w:lvlText w:val="%6."/>
+      <w:lvlJc w:val="left"/>
+      <w:pPr>
+        <w:tabs>
+          <w:tab w:val="num" w:pos="4320"/>
+        </w:tabs>
+        <w:ind w:left="4320" w:hanging="360"/>
+      </w:pPr>
+    </w:lvl>
+    <w:lvl w:ilvl="6" w:tentative="1">
+      <w:start w:val="1"/>
+      <w:numFmt w:val="decimal"/>
+      <w:lvlText w:val="%7."/>
+      <w:lvlJc w:val="left"/>
+      <w:pPr>
+        <w:tabs>
+          <w:tab w:val="num" w:pos="5040"/>
+        </w:tabs>
+        <w:ind w:left="5040" w:hanging="360"/>
+      </w:pPr>
+    </w:lvl>
+    <w:lvl w:ilvl="7" w:tentative="1">
+      <w:start w:val="1"/>
+      <w:numFmt w:val="decimal"/>
+      <w:lvlText w:val="%8."/>
+      <w:lvlJc w:val="left"/>
+      <w:pPr>
+        <w:tabs>
+          <w:tab w:val="num" w:pos="5760"/>
+        </w:tabs>
+        <w:ind w:left="5760" w:hanging="360"/>
+      </w:pPr>
+    </w:lvl>
+    <w:lvl w:ilvl="8" w:tentative="1">
+      <w:start w:val="1"/>
+      <w:numFmt w:val="decimal"/>
+      <w:lvlText w:val="%9."/>
+      <w:lvlJc w:val="left"/>
+      <w:pPr>
+        <w:tabs>
+          <w:tab w:val="num" w:pos="6480"/>
+        </w:tabs>
+        <w:ind w:left="6480" w:hanging="360"/>
+      </w:pPr>
+    </w:lvl>
+  </w:abstractNum>
+  <w:abstractNum w:abstractNumId="94" w15:restartNumberingAfterBreak="0">
     <w:nsid w:val="4DEA4D83"/>
     <w:multiLevelType w:val="hybridMultilevel"/>
     <w:tmpl w:val="E430B714"/>
@@ -31554,7 +32616,7 @@
       </w:rPr>
     </w:lvl>
   </w:abstractNum>
-  <w:abstractNum w:abstractNumId="94" w15:restartNumberingAfterBreak="0">
+  <w:abstractNum w:abstractNumId="95" w15:restartNumberingAfterBreak="0">
     <w:nsid w:val="4ED626DA"/>
     <w:multiLevelType w:val="multilevel"/>
     <w:tmpl w:val="536CBB14"/>
@@ -31703,7 +32765,7 @@
       </w:rPr>
     </w:lvl>
   </w:abstractNum>
-  <w:abstractNum w:abstractNumId="95" w15:restartNumberingAfterBreak="0">
+  <w:abstractNum w:abstractNumId="96" w15:restartNumberingAfterBreak="0">
     <w:nsid w:val="50D707B0"/>
     <w:multiLevelType w:val="multilevel"/>
     <w:tmpl w:val="40D204B4"/>
@@ -31852,7 +32914,7 @@
       </w:rPr>
     </w:lvl>
   </w:abstractNum>
-  <w:abstractNum w:abstractNumId="96" w15:restartNumberingAfterBreak="0">
+  <w:abstractNum w:abstractNumId="97" w15:restartNumberingAfterBreak="0">
     <w:nsid w:val="51D1055B"/>
     <w:multiLevelType w:val="multilevel"/>
     <w:tmpl w:val="25CC8706"/>
@@ -32001,7 +33063,7 @@
       </w:rPr>
     </w:lvl>
   </w:abstractNum>
-  <w:abstractNum w:abstractNumId="97" w15:restartNumberingAfterBreak="0">
+  <w:abstractNum w:abstractNumId="98" w15:restartNumberingAfterBreak="0">
     <w:nsid w:val="51EF0B27"/>
     <w:multiLevelType w:val="multilevel"/>
     <w:tmpl w:val="0E04039C"/>
@@ -32118,7 +33180,7 @@
       </w:pPr>
     </w:lvl>
   </w:abstractNum>
-  <w:abstractNum w:abstractNumId="98" w15:restartNumberingAfterBreak="0">
+  <w:abstractNum w:abstractNumId="99" w15:restartNumberingAfterBreak="0">
     <w:nsid w:val="5359556E"/>
     <w:multiLevelType w:val="multilevel"/>
     <w:tmpl w:val="27B8410E"/>
@@ -32231,7 +33293,7 @@
       </w:pPr>
     </w:lvl>
   </w:abstractNum>
-  <w:abstractNum w:abstractNumId="99" w15:restartNumberingAfterBreak="0">
+  <w:abstractNum w:abstractNumId="100" w15:restartNumberingAfterBreak="0">
     <w:nsid w:val="549D450E"/>
     <w:multiLevelType w:val="multilevel"/>
     <w:tmpl w:val="CABE5BAA"/>
@@ -32380,7 +33442,7 @@
       </w:rPr>
     </w:lvl>
   </w:abstractNum>
-  <w:abstractNum w:abstractNumId="100" w15:restartNumberingAfterBreak="0">
+  <w:abstractNum w:abstractNumId="101" w15:restartNumberingAfterBreak="0">
     <w:nsid w:val="56525CB6"/>
     <w:multiLevelType w:val="multilevel"/>
     <w:tmpl w:val="09A43424"/>
@@ -32529,7 +33591,7 @@
       </w:rPr>
     </w:lvl>
   </w:abstractNum>
-  <w:abstractNum w:abstractNumId="101" w15:restartNumberingAfterBreak="0">
+  <w:abstractNum w:abstractNumId="102" w15:restartNumberingAfterBreak="0">
     <w:nsid w:val="58F02D6B"/>
     <w:multiLevelType w:val="multilevel"/>
     <w:tmpl w:val="2AC06048"/>
@@ -32678,7 +33740,7 @@
       </w:rPr>
     </w:lvl>
   </w:abstractNum>
-  <w:abstractNum w:abstractNumId="102" w15:restartNumberingAfterBreak="0">
+  <w:abstractNum w:abstractNumId="103" w15:restartNumberingAfterBreak="0">
     <w:nsid w:val="59DA4C34"/>
     <w:multiLevelType w:val="multilevel"/>
     <w:tmpl w:val="6C6C0038"/>
@@ -32827,7 +33889,7 @@
       </w:rPr>
     </w:lvl>
   </w:abstractNum>
-  <w:abstractNum w:abstractNumId="103" w15:restartNumberingAfterBreak="0">
+  <w:abstractNum w:abstractNumId="104" w15:restartNumberingAfterBreak="0">
     <w:nsid w:val="5A24690D"/>
     <w:multiLevelType w:val="multilevel"/>
     <w:tmpl w:val="C3A07A7A"/>
@@ -32976,7 +34038,7 @@
       </w:rPr>
     </w:lvl>
   </w:abstractNum>
-  <w:abstractNum w:abstractNumId="104" w15:restartNumberingAfterBreak="0">
+  <w:abstractNum w:abstractNumId="105" w15:restartNumberingAfterBreak="0">
     <w:nsid w:val="5A3563CF"/>
     <w:multiLevelType w:val="multilevel"/>
     <w:tmpl w:val="74D8053C"/>
@@ -33125,7 +34187,7 @@
       </w:rPr>
     </w:lvl>
   </w:abstractNum>
-  <w:abstractNum w:abstractNumId="105" w15:restartNumberingAfterBreak="0">
+  <w:abstractNum w:abstractNumId="106" w15:restartNumberingAfterBreak="0">
     <w:nsid w:val="5C393DDB"/>
     <w:multiLevelType w:val="multilevel"/>
     <w:tmpl w:val="9954918A"/>
@@ -33274,7 +34336,7 @@
       </w:rPr>
     </w:lvl>
   </w:abstractNum>
-  <w:abstractNum w:abstractNumId="106" w15:restartNumberingAfterBreak="0">
+  <w:abstractNum w:abstractNumId="107" w15:restartNumberingAfterBreak="0">
     <w:nsid w:val="5C8E04E0"/>
     <w:multiLevelType w:val="multilevel"/>
     <w:tmpl w:val="67CEBCA8"/>
@@ -33423,7 +34485,7 @@
       </w:rPr>
     </w:lvl>
   </w:abstractNum>
-  <w:abstractNum w:abstractNumId="107" w15:restartNumberingAfterBreak="0">
+  <w:abstractNum w:abstractNumId="108" w15:restartNumberingAfterBreak="0">
     <w:nsid w:val="5DF83D49"/>
     <w:multiLevelType w:val="multilevel"/>
     <w:tmpl w:val="B2669E66"/>
@@ -33540,7 +34602,7 @@
       </w:pPr>
     </w:lvl>
   </w:abstractNum>
-  <w:abstractNum w:abstractNumId="108" w15:restartNumberingAfterBreak="0">
+  <w:abstractNum w:abstractNumId="109" w15:restartNumberingAfterBreak="0">
     <w:nsid w:val="5FA036D4"/>
     <w:multiLevelType w:val="multilevel"/>
     <w:tmpl w:val="54B6555E"/>
@@ -33657,7 +34719,7 @@
       </w:pPr>
     </w:lvl>
   </w:abstractNum>
-  <w:abstractNum w:abstractNumId="109" w15:restartNumberingAfterBreak="0">
+  <w:abstractNum w:abstractNumId="110" w15:restartNumberingAfterBreak="0">
     <w:nsid w:val="61170630"/>
     <w:multiLevelType w:val="multilevel"/>
     <w:tmpl w:val="44EA4C38"/>
@@ -33774,7 +34836,7 @@
       </w:pPr>
     </w:lvl>
   </w:abstractNum>
-  <w:abstractNum w:abstractNumId="110" w15:restartNumberingAfterBreak="0">
+  <w:abstractNum w:abstractNumId="111" w15:restartNumberingAfterBreak="0">
     <w:nsid w:val="61431F88"/>
     <w:multiLevelType w:val="multilevel"/>
     <w:tmpl w:val="D97E76B0"/>
@@ -33923,7 +34985,7 @@
       </w:rPr>
     </w:lvl>
   </w:abstractNum>
-  <w:abstractNum w:abstractNumId="111" w15:restartNumberingAfterBreak="0">
+  <w:abstractNum w:abstractNumId="112" w15:restartNumberingAfterBreak="0">
     <w:nsid w:val="61A24CD1"/>
     <w:multiLevelType w:val="multilevel"/>
     <w:tmpl w:val="67DE4BDE"/>
@@ -34072,7 +35134,7 @@
       </w:rPr>
     </w:lvl>
   </w:abstractNum>
-  <w:abstractNum w:abstractNumId="112" w15:restartNumberingAfterBreak="0">
+  <w:abstractNum w:abstractNumId="113" w15:restartNumberingAfterBreak="0">
     <w:nsid w:val="62983B90"/>
     <w:multiLevelType w:val="multilevel"/>
     <w:tmpl w:val="61FC5AE6"/>
@@ -34221,7 +35283,7 @@
       </w:rPr>
     </w:lvl>
   </w:abstractNum>
-  <w:abstractNum w:abstractNumId="113" w15:restartNumberingAfterBreak="0">
+  <w:abstractNum w:abstractNumId="114" w15:restartNumberingAfterBreak="0">
     <w:nsid w:val="64637D32"/>
     <w:multiLevelType w:val="multilevel"/>
     <w:tmpl w:val="688080C2"/>
@@ -34338,7 +35400,7 @@
       </w:pPr>
     </w:lvl>
   </w:abstractNum>
-  <w:abstractNum w:abstractNumId="114" w15:restartNumberingAfterBreak="0">
+  <w:abstractNum w:abstractNumId="115" w15:restartNumberingAfterBreak="0">
     <w:nsid w:val="6500055F"/>
     <w:multiLevelType w:val="multilevel"/>
     <w:tmpl w:val="8A24FC76"/>
@@ -34487,7 +35549,7 @@
       </w:rPr>
     </w:lvl>
   </w:abstractNum>
-  <w:abstractNum w:abstractNumId="115" w15:restartNumberingAfterBreak="0">
+  <w:abstractNum w:abstractNumId="116" w15:restartNumberingAfterBreak="0">
     <w:nsid w:val="67992FBB"/>
     <w:multiLevelType w:val="multilevel"/>
     <w:tmpl w:val="BD308DCC"/>
@@ -34636,7 +35698,7 @@
       </w:rPr>
     </w:lvl>
   </w:abstractNum>
-  <w:abstractNum w:abstractNumId="116" w15:restartNumberingAfterBreak="0">
+  <w:abstractNum w:abstractNumId="117" w15:restartNumberingAfterBreak="0">
     <w:nsid w:val="6886315D"/>
     <w:multiLevelType w:val="multilevel"/>
     <w:tmpl w:val="EDF68C7E"/>
@@ -34785,7 +35847,7 @@
       </w:rPr>
     </w:lvl>
   </w:abstractNum>
-  <w:abstractNum w:abstractNumId="117" w15:restartNumberingAfterBreak="0">
+  <w:abstractNum w:abstractNumId="118" w15:restartNumberingAfterBreak="0">
     <w:nsid w:val="6AD112F7"/>
     <w:multiLevelType w:val="multilevel"/>
     <w:tmpl w:val="99EC9D1E"/>
@@ -34934,7 +35996,7 @@
       </w:rPr>
     </w:lvl>
   </w:abstractNum>
-  <w:abstractNum w:abstractNumId="118" w15:restartNumberingAfterBreak="0">
+  <w:abstractNum w:abstractNumId="119" w15:restartNumberingAfterBreak="0">
     <w:nsid w:val="6B950202"/>
     <w:multiLevelType w:val="multilevel"/>
     <w:tmpl w:val="83164D1C"/>
@@ -35051,7 +36113,7 @@
       </w:pPr>
     </w:lvl>
   </w:abstractNum>
-  <w:abstractNum w:abstractNumId="119" w15:restartNumberingAfterBreak="0">
+  <w:abstractNum w:abstractNumId="120" w15:restartNumberingAfterBreak="0">
     <w:nsid w:val="6BF61C9E"/>
     <w:multiLevelType w:val="multilevel"/>
     <w:tmpl w:val="FAE8587C"/>
@@ -35200,7 +36262,7 @@
       </w:rPr>
     </w:lvl>
   </w:abstractNum>
-  <w:abstractNum w:abstractNumId="120" w15:restartNumberingAfterBreak="0">
+  <w:abstractNum w:abstractNumId="121" w15:restartNumberingAfterBreak="0">
     <w:nsid w:val="6D54738A"/>
     <w:multiLevelType w:val="multilevel"/>
     <w:tmpl w:val="71880058"/>
@@ -35349,7 +36411,7 @@
       </w:rPr>
     </w:lvl>
   </w:abstractNum>
-  <w:abstractNum w:abstractNumId="121" w15:restartNumberingAfterBreak="0">
+  <w:abstractNum w:abstractNumId="122" w15:restartNumberingAfterBreak="0">
     <w:nsid w:val="6EA92462"/>
     <w:multiLevelType w:val="multilevel"/>
     <w:tmpl w:val="F920D0F2"/>
@@ -35466,7 +36528,7 @@
       </w:pPr>
     </w:lvl>
   </w:abstractNum>
-  <w:abstractNum w:abstractNumId="122" w15:restartNumberingAfterBreak="0">
+  <w:abstractNum w:abstractNumId="123" w15:restartNumberingAfterBreak="0">
     <w:nsid w:val="6FF25ECC"/>
     <w:multiLevelType w:val="multilevel"/>
     <w:tmpl w:val="068ED7C6"/>
@@ -35615,7 +36677,7 @@
       </w:rPr>
     </w:lvl>
   </w:abstractNum>
-  <w:abstractNum w:abstractNumId="123" w15:restartNumberingAfterBreak="0">
+  <w:abstractNum w:abstractNumId="124" w15:restartNumberingAfterBreak="0">
     <w:nsid w:val="6FFB3012"/>
     <w:multiLevelType w:val="multilevel"/>
     <w:tmpl w:val="B0006C3E"/>
@@ -35764,7 +36826,7 @@
       </w:rPr>
     </w:lvl>
   </w:abstractNum>
-  <w:abstractNum w:abstractNumId="124" w15:restartNumberingAfterBreak="0">
+  <w:abstractNum w:abstractNumId="125" w15:restartNumberingAfterBreak="0">
     <w:nsid w:val="701B79DC"/>
     <w:multiLevelType w:val="multilevel"/>
     <w:tmpl w:val="677C9DCC"/>
@@ -35913,7 +36975,7 @@
       </w:rPr>
     </w:lvl>
   </w:abstractNum>
-  <w:abstractNum w:abstractNumId="125" w15:restartNumberingAfterBreak="0">
+  <w:abstractNum w:abstractNumId="126" w15:restartNumberingAfterBreak="0">
     <w:nsid w:val="70FB2236"/>
     <w:multiLevelType w:val="multilevel"/>
     <w:tmpl w:val="6EE0FDFE"/>
@@ -36062,7 +37124,7 @@
       </w:rPr>
     </w:lvl>
   </w:abstractNum>
-  <w:abstractNum w:abstractNumId="126" w15:restartNumberingAfterBreak="0">
+  <w:abstractNum w:abstractNumId="127" w15:restartNumberingAfterBreak="0">
     <w:nsid w:val="712607D4"/>
     <w:multiLevelType w:val="multilevel"/>
     <w:tmpl w:val="FA927392"/>
@@ -36211,7 +37273,7 @@
       </w:rPr>
     </w:lvl>
   </w:abstractNum>
-  <w:abstractNum w:abstractNumId="127" w15:restartNumberingAfterBreak="0">
+  <w:abstractNum w:abstractNumId="128" w15:restartNumberingAfterBreak="0">
     <w:nsid w:val="71D30A12"/>
     <w:multiLevelType w:val="multilevel"/>
     <w:tmpl w:val="2FFAF22A"/>
@@ -36324,7 +37386,7 @@
       </w:pPr>
     </w:lvl>
   </w:abstractNum>
-  <w:abstractNum w:abstractNumId="128" w15:restartNumberingAfterBreak="0">
+  <w:abstractNum w:abstractNumId="129" w15:restartNumberingAfterBreak="0">
     <w:nsid w:val="734E3706"/>
     <w:multiLevelType w:val="multilevel"/>
     <w:tmpl w:val="33F22A6A"/>
@@ -36473,7 +37535,7 @@
       </w:rPr>
     </w:lvl>
   </w:abstractNum>
-  <w:abstractNum w:abstractNumId="129" w15:restartNumberingAfterBreak="0">
+  <w:abstractNum w:abstractNumId="130" w15:restartNumberingAfterBreak="0">
     <w:nsid w:val="74A073BC"/>
     <w:multiLevelType w:val="multilevel"/>
     <w:tmpl w:val="84FAE114"/>
@@ -36622,7 +37684,7 @@
       </w:rPr>
     </w:lvl>
   </w:abstractNum>
-  <w:abstractNum w:abstractNumId="130" w15:restartNumberingAfterBreak="0">
+  <w:abstractNum w:abstractNumId="131" w15:restartNumberingAfterBreak="0">
     <w:nsid w:val="74D96AA0"/>
     <w:multiLevelType w:val="multilevel"/>
     <w:tmpl w:val="B7DCE3F0"/>
@@ -36771,7 +37833,7 @@
       </w:rPr>
     </w:lvl>
   </w:abstractNum>
-  <w:abstractNum w:abstractNumId="131" w15:restartNumberingAfterBreak="0">
+  <w:abstractNum w:abstractNumId="132" w15:restartNumberingAfterBreak="0">
     <w:nsid w:val="75ED5E9C"/>
     <w:multiLevelType w:val="multilevel"/>
     <w:tmpl w:val="9A7622F6"/>
@@ -36884,7 +37946,7 @@
       </w:pPr>
     </w:lvl>
   </w:abstractNum>
-  <w:abstractNum w:abstractNumId="132" w15:restartNumberingAfterBreak="0">
+  <w:abstractNum w:abstractNumId="133" w15:restartNumberingAfterBreak="0">
     <w:nsid w:val="765A2B64"/>
     <w:multiLevelType w:val="multilevel"/>
     <w:tmpl w:val="C21C403A"/>
@@ -37033,7 +38095,7 @@
       </w:rPr>
     </w:lvl>
   </w:abstractNum>
-  <w:abstractNum w:abstractNumId="133" w15:restartNumberingAfterBreak="0">
+  <w:abstractNum w:abstractNumId="134" w15:restartNumberingAfterBreak="0">
     <w:nsid w:val="768F2DDF"/>
     <w:multiLevelType w:val="multilevel"/>
     <w:tmpl w:val="0C9E8B60"/>
@@ -37182,7 +38244,7 @@
       </w:rPr>
     </w:lvl>
   </w:abstractNum>
-  <w:abstractNum w:abstractNumId="134" w15:restartNumberingAfterBreak="0">
+  <w:abstractNum w:abstractNumId="135" w15:restartNumberingAfterBreak="0">
     <w:nsid w:val="77595B7F"/>
     <w:multiLevelType w:val="multilevel"/>
     <w:tmpl w:val="D72C5B46"/>
@@ -37331,7 +38393,7 @@
       </w:rPr>
     </w:lvl>
   </w:abstractNum>
-  <w:abstractNum w:abstractNumId="135" w15:restartNumberingAfterBreak="0">
+  <w:abstractNum w:abstractNumId="136" w15:restartNumberingAfterBreak="0">
     <w:nsid w:val="7A84747F"/>
     <w:multiLevelType w:val="multilevel"/>
     <w:tmpl w:val="15F6BCE6"/>
@@ -37480,7 +38542,7 @@
       </w:rPr>
     </w:lvl>
   </w:abstractNum>
-  <w:abstractNum w:abstractNumId="136" w15:restartNumberingAfterBreak="0">
+  <w:abstractNum w:abstractNumId="137" w15:restartNumberingAfterBreak="0">
     <w:nsid w:val="7CDB3F5D"/>
     <w:multiLevelType w:val="multilevel"/>
     <w:tmpl w:val="2FC8730C"/>
@@ -37593,7 +38655,7 @@
       </w:pPr>
     </w:lvl>
   </w:abstractNum>
-  <w:abstractNum w:abstractNumId="137" w15:restartNumberingAfterBreak="0">
+  <w:abstractNum w:abstractNumId="138" w15:restartNumberingAfterBreak="0">
     <w:nsid w:val="7D032ECB"/>
     <w:multiLevelType w:val="multilevel"/>
     <w:tmpl w:val="A40AABC0"/>
@@ -37742,7 +38804,7 @@
       </w:rPr>
     </w:lvl>
   </w:abstractNum>
-  <w:abstractNum w:abstractNumId="138" w15:restartNumberingAfterBreak="0">
+  <w:abstractNum w:abstractNumId="139" w15:restartNumberingAfterBreak="0">
     <w:nsid w:val="7D8E0052"/>
     <w:multiLevelType w:val="multilevel"/>
     <w:tmpl w:val="E54EA6B4"/>
@@ -37891,7 +38953,7 @@
       </w:rPr>
     </w:lvl>
   </w:abstractNum>
-  <w:abstractNum w:abstractNumId="139" w15:restartNumberingAfterBreak="0">
+  <w:abstractNum w:abstractNumId="140" w15:restartNumberingAfterBreak="0">
     <w:nsid w:val="7F1346B5"/>
     <w:multiLevelType w:val="multilevel"/>
     <w:tmpl w:val="914CA78C"/>
@@ -38040,7 +39102,7 @@
       </w:rPr>
     </w:lvl>
   </w:abstractNum>
-  <w:abstractNum w:abstractNumId="140" w15:restartNumberingAfterBreak="0">
+  <w:abstractNum w:abstractNumId="141" w15:restartNumberingAfterBreak="0">
     <w:nsid w:val="7FE0173B"/>
     <w:multiLevelType w:val="multilevel"/>
     <w:tmpl w:val="DC787570"/>
@@ -38157,7 +39219,7 @@
       </w:pPr>
     </w:lvl>
   </w:abstractNum>
-  <w:abstractNum w:abstractNumId="141" w15:restartNumberingAfterBreak="0">
+  <w:abstractNum w:abstractNumId="142" w15:restartNumberingAfterBreak="0">
     <w:nsid w:val="7FE705C2"/>
     <w:multiLevelType w:val="multilevel"/>
     <w:tmpl w:val="2B966BDC"/>
@@ -38293,7 +39355,7 @@
     <w:abstractNumId w:val="85"/>
   </w:num>
   <w:num w:numId="7" w16cid:durableId="1270235281">
-    <w:abstractNumId w:val="93"/>
+    <w:abstractNumId w:val="94"/>
   </w:num>
   <w:num w:numId="8" w16cid:durableId="1068915894">
     <w:abstractNumId w:val="8"/>
@@ -38314,16 +39376,16 @@
     <w:abstractNumId w:val="13"/>
   </w:num>
   <w:num w:numId="14" w16cid:durableId="2010981270">
-    <w:abstractNumId w:val="105"/>
+    <w:abstractNumId w:val="106"/>
   </w:num>
   <w:num w:numId="15" w16cid:durableId="445388872">
-    <w:abstractNumId w:val="135"/>
+    <w:abstractNumId w:val="136"/>
   </w:num>
   <w:num w:numId="16" w16cid:durableId="775059024">
     <w:abstractNumId w:val="38"/>
   </w:num>
   <w:num w:numId="17" w16cid:durableId="1295022515">
-    <w:abstractNumId w:val="120"/>
+    <w:abstractNumId w:val="121"/>
   </w:num>
   <w:num w:numId="18" w16cid:durableId="1130586831">
     <w:abstractNumId w:val="26"/>
@@ -38332,16 +39394,16 @@
     <w:abstractNumId w:val="24"/>
   </w:num>
   <w:num w:numId="20" w16cid:durableId="130220266">
-    <w:abstractNumId w:val="123"/>
+    <w:abstractNumId w:val="124"/>
   </w:num>
   <w:num w:numId="21" w16cid:durableId="1905145076">
-    <w:abstractNumId w:val="110"/>
+    <w:abstractNumId w:val="111"/>
   </w:num>
   <w:num w:numId="22" w16cid:durableId="351222723">
     <w:abstractNumId w:val="53"/>
   </w:num>
   <w:num w:numId="23" w16cid:durableId="366101969">
-    <w:abstractNumId w:val="101"/>
+    <w:abstractNumId w:val="102"/>
   </w:num>
   <w:num w:numId="24" w16cid:durableId="1125781281">
     <w:abstractNumId w:val="92"/>
@@ -38350,16 +39412,16 @@
     <w:abstractNumId w:val="20"/>
   </w:num>
   <w:num w:numId="26" w16cid:durableId="650644008">
-    <w:abstractNumId w:val="132"/>
+    <w:abstractNumId w:val="133"/>
   </w:num>
   <w:num w:numId="27" w16cid:durableId="927421509">
-    <w:abstractNumId w:val="94"/>
+    <w:abstractNumId w:val="95"/>
   </w:num>
   <w:num w:numId="28" w16cid:durableId="2136094583">
     <w:abstractNumId w:val="39"/>
   </w:num>
   <w:num w:numId="29" w16cid:durableId="163713911">
-    <w:abstractNumId w:val="111"/>
+    <w:abstractNumId w:val="112"/>
   </w:num>
   <w:num w:numId="30" w16cid:durableId="1795706407">
     <w:abstractNumId w:val="75"/>
@@ -38368,7 +39430,7 @@
     <w:abstractNumId w:val="52"/>
   </w:num>
   <w:num w:numId="32" w16cid:durableId="1486584897">
-    <w:abstractNumId w:val="140"/>
+    <w:abstractNumId w:val="141"/>
   </w:num>
   <w:num w:numId="33" w16cid:durableId="1169754637">
     <w:abstractNumId w:val="88"/>
@@ -38383,7 +39445,7 @@
     <w:abstractNumId w:val="18"/>
   </w:num>
   <w:num w:numId="37" w16cid:durableId="735935560">
-    <w:abstractNumId w:val="133"/>
+    <w:abstractNumId w:val="134"/>
   </w:num>
   <w:num w:numId="38" w16cid:durableId="177236325">
     <w:abstractNumId w:val="49"/>
@@ -38392,7 +39454,7 @@
     <w:abstractNumId w:val="29"/>
   </w:num>
   <w:num w:numId="40" w16cid:durableId="1897277996">
-    <w:abstractNumId w:val="102"/>
+    <w:abstractNumId w:val="103"/>
   </w:num>
   <w:num w:numId="41" w16cid:durableId="821385345">
     <w:abstractNumId w:val="58"/>
@@ -38401,10 +39463,10 @@
     <w:abstractNumId w:val="28"/>
   </w:num>
   <w:num w:numId="43" w16cid:durableId="279338713">
-    <w:abstractNumId w:val="116"/>
+    <w:abstractNumId w:val="117"/>
   </w:num>
   <w:num w:numId="44" w16cid:durableId="300966348">
-    <w:abstractNumId w:val="134"/>
+    <w:abstractNumId w:val="135"/>
   </w:num>
   <w:num w:numId="45" w16cid:durableId="877863870">
     <w:abstractNumId w:val="66"/>
@@ -38425,16 +39487,16 @@
     <w:abstractNumId w:val="51"/>
   </w:num>
   <w:num w:numId="51" w16cid:durableId="2001155960">
-    <w:abstractNumId w:val="95"/>
+    <w:abstractNumId w:val="96"/>
   </w:num>
   <w:num w:numId="52" w16cid:durableId="621155179">
-    <w:abstractNumId w:val="104"/>
+    <w:abstractNumId w:val="105"/>
   </w:num>
   <w:num w:numId="53" w16cid:durableId="716785273">
-    <w:abstractNumId w:val="109"/>
+    <w:abstractNumId w:val="110"/>
   </w:num>
   <w:num w:numId="54" w16cid:durableId="80030908">
-    <w:abstractNumId w:val="98"/>
+    <w:abstractNumId w:val="99"/>
   </w:num>
   <w:num w:numId="55" w16cid:durableId="701125135">
     <w:abstractNumId w:val="25"/>
@@ -38446,7 +39508,7 @@
     <w:abstractNumId w:val="47"/>
   </w:num>
   <w:num w:numId="58" w16cid:durableId="1548565914">
-    <w:abstractNumId w:val="138"/>
+    <w:abstractNumId w:val="139"/>
   </w:num>
   <w:num w:numId="59" w16cid:durableId="769468454">
     <w:abstractNumId w:val="67"/>
@@ -38461,7 +39523,7 @@
     <w:abstractNumId w:val="89"/>
   </w:num>
   <w:num w:numId="63" w16cid:durableId="492455653">
-    <w:abstractNumId w:val="126"/>
+    <w:abstractNumId w:val="127"/>
   </w:num>
   <w:num w:numId="64" w16cid:durableId="1567757765">
     <w:abstractNumId w:val="91"/>
@@ -38470,7 +39532,7 @@
     <w:abstractNumId w:val="61"/>
   </w:num>
   <w:num w:numId="66" w16cid:durableId="583493794">
-    <w:abstractNumId w:val="129"/>
+    <w:abstractNumId w:val="130"/>
   </w:num>
   <w:num w:numId="67" w16cid:durableId="1335689356">
     <w:abstractNumId w:val="84"/>
@@ -38494,7 +39556,7 @@
     <w:abstractNumId w:val="74"/>
   </w:num>
   <w:num w:numId="74" w16cid:durableId="1090463135">
-    <w:abstractNumId w:val="131"/>
+    <w:abstractNumId w:val="132"/>
   </w:num>
   <w:num w:numId="75" w16cid:durableId="821584307">
     <w:abstractNumId w:val="27"/>
@@ -38503,34 +39565,34 @@
     <w:abstractNumId w:val="10"/>
   </w:num>
   <w:num w:numId="77" w16cid:durableId="325058860">
-    <w:abstractNumId w:val="106"/>
+    <w:abstractNumId w:val="107"/>
   </w:num>
   <w:num w:numId="78" w16cid:durableId="1193374877">
     <w:abstractNumId w:val="11"/>
   </w:num>
   <w:num w:numId="79" w16cid:durableId="815803097">
-    <w:abstractNumId w:val="121"/>
+    <w:abstractNumId w:val="122"/>
   </w:num>
   <w:num w:numId="80" w16cid:durableId="1051730883">
-    <w:abstractNumId w:val="128"/>
+    <w:abstractNumId w:val="129"/>
   </w:num>
   <w:num w:numId="81" w16cid:durableId="742605711">
-    <w:abstractNumId w:val="115"/>
+    <w:abstractNumId w:val="116"/>
   </w:num>
   <w:num w:numId="82" w16cid:durableId="1985772832">
-    <w:abstractNumId w:val="119"/>
+    <w:abstractNumId w:val="120"/>
   </w:num>
   <w:num w:numId="83" w16cid:durableId="1865092739">
     <w:abstractNumId w:val="5"/>
   </w:num>
   <w:num w:numId="84" w16cid:durableId="57559803">
-    <w:abstractNumId w:val="103"/>
+    <w:abstractNumId w:val="104"/>
   </w:num>
   <w:num w:numId="85" w16cid:durableId="987133407">
-    <w:abstractNumId w:val="96"/>
+    <w:abstractNumId w:val="97"/>
   </w:num>
   <w:num w:numId="86" w16cid:durableId="1752313317">
-    <w:abstractNumId w:val="114"/>
+    <w:abstractNumId w:val="115"/>
   </w:num>
   <w:num w:numId="87" w16cid:durableId="1569221538">
     <w:abstractNumId w:val="40"/>
@@ -38551,19 +39613,19 @@
     <w:abstractNumId w:val="14"/>
   </w:num>
   <w:num w:numId="93" w16cid:durableId="1800339618">
-    <w:abstractNumId w:val="100"/>
+    <w:abstractNumId w:val="101"/>
   </w:num>
   <w:num w:numId="94" w16cid:durableId="224294743">
-    <w:abstractNumId w:val="130"/>
+    <w:abstractNumId w:val="131"/>
   </w:num>
   <w:num w:numId="95" w16cid:durableId="1516310169">
-    <w:abstractNumId w:val="125"/>
+    <w:abstractNumId w:val="126"/>
   </w:num>
   <w:num w:numId="96" w16cid:durableId="1648893613">
     <w:abstractNumId w:val="4"/>
   </w:num>
   <w:num w:numId="97" w16cid:durableId="192152157">
-    <w:abstractNumId w:val="99"/>
+    <w:abstractNumId w:val="100"/>
   </w:num>
   <w:num w:numId="98" w16cid:durableId="1216694547">
     <w:abstractNumId w:val="45"/>
@@ -38599,13 +39661,13 @@
     <w:abstractNumId w:val="2"/>
   </w:num>
   <w:num w:numId="109" w16cid:durableId="818614539">
-    <w:abstractNumId w:val="122"/>
+    <w:abstractNumId w:val="123"/>
   </w:num>
   <w:num w:numId="110" w16cid:durableId="505749528">
     <w:abstractNumId w:val="1"/>
   </w:num>
   <w:num w:numId="111" w16cid:durableId="740567879">
-    <w:abstractNumId w:val="139"/>
+    <w:abstractNumId w:val="140"/>
   </w:num>
   <w:num w:numId="112" w16cid:durableId="1297837039">
     <w:abstractNumId w:val="3"/>
@@ -38617,10 +39679,10 @@
     <w:abstractNumId w:val="19"/>
   </w:num>
   <w:num w:numId="115" w16cid:durableId="917251997">
-    <w:abstractNumId w:val="137"/>
+    <w:abstractNumId w:val="138"/>
   </w:num>
   <w:num w:numId="116" w16cid:durableId="2126919409">
-    <w:abstractNumId w:val="117"/>
+    <w:abstractNumId w:val="118"/>
   </w:num>
   <w:num w:numId="117" w16cid:durableId="1168327765">
     <w:abstractNumId w:val="44"/>
@@ -38632,7 +39694,7 @@
     <w:abstractNumId w:val="21"/>
   </w:num>
   <w:num w:numId="120" w16cid:durableId="2019623853">
-    <w:abstractNumId w:val="127"/>
+    <w:abstractNumId w:val="128"/>
   </w:num>
   <w:num w:numId="121" w16cid:durableId="1334604842">
     <w:abstractNumId w:val="48"/>
@@ -38650,16 +39712,16 @@
     <w:abstractNumId w:val="87"/>
   </w:num>
   <w:num w:numId="126" w16cid:durableId="224492955">
-    <w:abstractNumId w:val="113"/>
+    <w:abstractNumId w:val="114"/>
   </w:num>
   <w:num w:numId="127" w16cid:durableId="1542933219">
-    <w:abstractNumId w:val="112"/>
+    <w:abstractNumId w:val="113"/>
   </w:num>
   <w:num w:numId="128" w16cid:durableId="1867598127">
     <w:abstractNumId w:val="31"/>
   </w:num>
   <w:num w:numId="129" w16cid:durableId="253563084">
-    <w:abstractNumId w:val="124"/>
+    <w:abstractNumId w:val="125"/>
   </w:num>
   <w:num w:numId="130" w16cid:durableId="2105489346">
     <w:abstractNumId w:val="17"/>
@@ -38668,37 +39730,40 @@
     <w:abstractNumId w:val="81"/>
   </w:num>
   <w:num w:numId="132" w16cid:durableId="468205473">
-    <w:abstractNumId w:val="136"/>
+    <w:abstractNumId w:val="137"/>
   </w:num>
   <w:num w:numId="133" w16cid:durableId="780564003">
     <w:abstractNumId w:val="42"/>
   </w:num>
   <w:num w:numId="134" w16cid:durableId="1555236582">
-    <w:abstractNumId w:val="118"/>
+    <w:abstractNumId w:val="119"/>
   </w:num>
   <w:num w:numId="135" w16cid:durableId="589124219">
     <w:abstractNumId w:val="86"/>
   </w:num>
   <w:num w:numId="136" w16cid:durableId="1981954507">
-    <w:abstractNumId w:val="97"/>
+    <w:abstractNumId w:val="98"/>
   </w:num>
   <w:num w:numId="137" w16cid:durableId="934628821">
-    <w:abstractNumId w:val="108"/>
+    <w:abstractNumId w:val="109"/>
   </w:num>
   <w:num w:numId="138" w16cid:durableId="45105127">
     <w:abstractNumId w:val="32"/>
   </w:num>
   <w:num w:numId="139" w16cid:durableId="719865279">
-    <w:abstractNumId w:val="141"/>
+    <w:abstractNumId w:val="142"/>
   </w:num>
   <w:num w:numId="140" w16cid:durableId="622541928">
-    <w:abstractNumId w:val="107"/>
+    <w:abstractNumId w:val="108"/>
   </w:num>
   <w:num w:numId="141" w16cid:durableId="684328621">
     <w:abstractNumId w:val="64"/>
   </w:num>
   <w:num w:numId="142" w16cid:durableId="72512544">
     <w:abstractNumId w:val="62"/>
+  </w:num>
+  <w:num w:numId="143" w16cid:durableId="305596369">
+    <w:abstractNumId w:val="93"/>
   </w:num>
   <w:numIdMacAtCleanup w:val="30"/>
 </w:numbering>

</xml_diff>

<commit_message>
made note on lecture 12-12
</commit_message>
<xml_diff>
--- a/L2_notes.docx
+++ b/L2_notes.docx
@@ -16779,7 +16779,40 @@
           <w:sz w:val="28"/>
           <w:szCs w:val="28"/>
         </w:rPr>
-        <w:t>Lecture 12-1: How the Web Works</w:t>
+        <w:t>Lecture 12-1</w:t>
+      </w:r>
+      <w:r>
+        <w:rPr>
+          <w:rFonts w:ascii="Arial" w:hAnsi="Arial" w:cs="Arial"/>
+          <w:b/>
+          <w:bCs/>
+          <w:color w:val="EE0000"/>
+          <w:sz w:val="28"/>
+          <w:szCs w:val="28"/>
+        </w:rPr>
+        <w:t>1</w:t>
+      </w:r>
+      <w:r>
+        <w:rPr>
+          <w:rFonts w:ascii="Arial" w:hAnsi="Arial" w:cs="Arial"/>
+          <w:b/>
+          <w:bCs/>
+          <w:color w:val="EE0000"/>
+          <w:sz w:val="28"/>
+          <w:szCs w:val="28"/>
+        </w:rPr>
+        <w:t xml:space="preserve">: </w:t>
+      </w:r>
+      <w:r>
+        <w:rPr>
+          <w:rFonts w:ascii="Arial" w:hAnsi="Arial" w:cs="Arial"/>
+          <w:b/>
+          <w:bCs/>
+          <w:color w:val="EE0000"/>
+          <w:sz w:val="28"/>
+          <w:szCs w:val="28"/>
+        </w:rPr>
+        <w:t>IIFE A Module Wrapper</w:t>
       </w:r>
     </w:p>
     <w:p>
@@ -17733,6 +17766,2120 @@
           <w:sz w:val="28"/>
           <w:szCs w:val="28"/>
         </w:rPr>
+        <w:t>Lecture 12-</w:t>
+      </w:r>
+      <w:r>
+        <w:rPr>
+          <w:rFonts w:ascii="Arial" w:hAnsi="Arial" w:cs="Arial"/>
+          <w:b/>
+          <w:bCs/>
+          <w:color w:val="EE0000"/>
+          <w:sz w:val="28"/>
+          <w:szCs w:val="28"/>
+        </w:rPr>
+        <w:t>12</w:t>
+      </w:r>
+      <w:r>
+        <w:rPr>
+          <w:rFonts w:ascii="Arial" w:hAnsi="Arial" w:cs="Arial"/>
+          <w:b/>
+          <w:bCs/>
+          <w:color w:val="EE0000"/>
+          <w:sz w:val="28"/>
+          <w:szCs w:val="28"/>
+        </w:rPr>
+        <w:t xml:space="preserve">: </w:t>
+      </w:r>
+      <w:r>
+        <w:rPr>
+          <w:rFonts w:ascii="Arial" w:hAnsi="Arial" w:cs="Arial"/>
+          <w:b/>
+          <w:bCs/>
+          <w:color w:val="EE0000"/>
+          <w:sz w:val="28"/>
+          <w:szCs w:val="28"/>
+        </w:rPr>
+        <w:t>ES Module &amp; Module Summary</w:t>
+      </w:r>
+    </w:p>
+    <w:p>
+      <w:pPr>
+        <w:jc w:val="both"/>
+        <w:rPr>
+          <w:rFonts w:ascii="Arial" w:hAnsi="Arial" w:cs="Arial"/>
+          <w:sz w:val="28"/>
+          <w:szCs w:val="28"/>
+        </w:rPr>
+      </w:pPr>
+      <w:r>
+        <w:rPr>
+          <w:rFonts w:ascii="Arial" w:hAnsi="Arial" w:cs="Arial"/>
+          <w:sz w:val="28"/>
+          <w:szCs w:val="28"/>
+        </w:rPr>
+        <w:t xml:space="preserve">Let's dive deeper into Node.js's module system, specifically focusing on </w:t>
+      </w:r>
+      <w:r>
+        <w:rPr>
+          <w:rFonts w:ascii="Arial" w:hAnsi="Arial" w:cs="Arial"/>
+          <w:b/>
+          <w:bCs/>
+          <w:sz w:val="28"/>
+          <w:szCs w:val="28"/>
+        </w:rPr>
+        <w:t>ECMAScript Modules (ESM)</w:t>
+      </w:r>
+      <w:r>
+        <w:rPr>
+          <w:rFonts w:ascii="Arial" w:hAnsi="Arial" w:cs="Arial"/>
+          <w:sz w:val="28"/>
+          <w:szCs w:val="28"/>
+        </w:rPr>
+        <w:t>, and then summarize the key concepts we've covered.</w:t>
+      </w:r>
+    </w:p>
+    <w:p>
+      <w:pPr>
+        <w:jc w:val="both"/>
+        <w:rPr>
+          <w:rFonts w:ascii="Arial" w:hAnsi="Arial" w:cs="Arial"/>
+          <w:sz w:val="28"/>
+          <w:szCs w:val="28"/>
+        </w:rPr>
+      </w:pPr>
+      <w:r>
+        <w:rPr>
+          <w:rFonts w:ascii="Arial" w:hAnsi="Arial" w:cs="Arial"/>
+          <w:sz w:val="28"/>
+          <w:szCs w:val="28"/>
+        </w:rPr>
+        <w:pict w14:anchorId="29F79F63">
+          <v:rect id="_x0000_i1129" style="width:0;height:1.5pt" o:hralign="center" o:hrstd="t" o:hr="t" fillcolor="#a0a0a0" stroked="f"/>
+        </w:pict>
+      </w:r>
+    </w:p>
+    <w:p>
+      <w:pPr>
+        <w:jc w:val="both"/>
+        <w:rPr>
+          <w:rFonts w:ascii="Arial" w:hAnsi="Arial" w:cs="Arial"/>
+          <w:b/>
+          <w:bCs/>
+          <w:sz w:val="28"/>
+          <w:szCs w:val="28"/>
+        </w:rPr>
+      </w:pPr>
+      <w:r>
+        <w:rPr>
+          <w:rFonts w:ascii="Arial" w:hAnsi="Arial" w:cs="Arial"/>
+          <w:b/>
+          <w:bCs/>
+          <w:sz w:val="28"/>
+          <w:szCs w:val="28"/>
+        </w:rPr>
+        <w:t>ECMAScript Modules (ESM) in Node.js</w:t>
+      </w:r>
+    </w:p>
+    <w:p>
+      <w:pPr>
+        <w:jc w:val="both"/>
+        <w:rPr>
+          <w:rFonts w:ascii="Arial" w:hAnsi="Arial" w:cs="Arial"/>
+          <w:sz w:val="28"/>
+          <w:szCs w:val="28"/>
+        </w:rPr>
+      </w:pPr>
+      <w:r>
+        <w:rPr>
+          <w:rFonts w:ascii="Arial" w:hAnsi="Arial" w:cs="Arial"/>
+          <w:sz w:val="28"/>
+          <w:szCs w:val="28"/>
+        </w:rPr>
+        <w:t xml:space="preserve">We've already explored </w:t>
+      </w:r>
+      <w:r>
+        <w:rPr>
+          <w:rFonts w:ascii="Arial" w:hAnsi="Arial" w:cs="Arial"/>
+          <w:b/>
+          <w:bCs/>
+          <w:sz w:val="28"/>
+          <w:szCs w:val="28"/>
+        </w:rPr>
+        <w:t>CommonJS (CJS)</w:t>
+      </w:r>
+      <w:r>
+        <w:rPr>
+          <w:rFonts w:ascii="Arial" w:hAnsi="Arial" w:cs="Arial"/>
+          <w:sz w:val="28"/>
+          <w:szCs w:val="28"/>
+        </w:rPr>
+        <w:t xml:space="preserve">, the traditional module system in Node.js, using require() and module.exports. Now, let's look at </w:t>
+      </w:r>
+      <w:r>
+        <w:rPr>
+          <w:rFonts w:ascii="Arial" w:hAnsi="Arial" w:cs="Arial"/>
+          <w:b/>
+          <w:bCs/>
+          <w:sz w:val="28"/>
+          <w:szCs w:val="28"/>
+        </w:rPr>
+        <w:t>ECMAScript Modules (ESM)</w:t>
+      </w:r>
+      <w:r>
+        <w:rPr>
+          <w:rFonts w:ascii="Arial" w:hAnsi="Arial" w:cs="Arial"/>
+          <w:sz w:val="28"/>
+          <w:szCs w:val="28"/>
+        </w:rPr>
+        <w:t>, which is the standardized module system for JavaScript and is gaining prominence in Node.js.</w:t>
+      </w:r>
+    </w:p>
+    <w:p>
+      <w:pPr>
+        <w:jc w:val="both"/>
+        <w:rPr>
+          <w:rFonts w:ascii="Arial" w:hAnsi="Arial" w:cs="Arial"/>
+          <w:b/>
+          <w:bCs/>
+          <w:sz w:val="28"/>
+          <w:szCs w:val="28"/>
+        </w:rPr>
+      </w:pPr>
+      <w:r>
+        <w:rPr>
+          <w:rFonts w:ascii="Arial" w:hAnsi="Arial" w:cs="Arial"/>
+          <w:b/>
+          <w:bCs/>
+          <w:sz w:val="28"/>
+          <w:szCs w:val="28"/>
+        </w:rPr>
+        <w:t>The Evolution of JavaScript Modules</w:t>
+      </w:r>
+    </w:p>
+    <w:p>
+      <w:pPr>
+        <w:jc w:val="both"/>
+        <w:rPr>
+          <w:rFonts w:ascii="Arial" w:hAnsi="Arial" w:cs="Arial"/>
+          <w:sz w:val="28"/>
+          <w:szCs w:val="28"/>
+        </w:rPr>
+      </w:pPr>
+      <w:r>
+        <w:rPr>
+          <w:rFonts w:ascii="Arial" w:hAnsi="Arial" w:cs="Arial"/>
+          <w:sz w:val="28"/>
+          <w:szCs w:val="28"/>
+        </w:rPr>
+        <w:t>Initially, JavaScript was primarily used for client-side web development (DOM manipulation, interactivity). There was no built-in module system because scripts were typically loaded sequentially, and global variables were often used (leading to conflicts, as discussed).</w:t>
+      </w:r>
+    </w:p>
+    <w:p>
+      <w:pPr>
+        <w:jc w:val="both"/>
+        <w:rPr>
+          <w:rFonts w:ascii="Arial" w:hAnsi="Arial" w:cs="Arial"/>
+          <w:sz w:val="28"/>
+          <w:szCs w:val="28"/>
+        </w:rPr>
+      </w:pPr>
+      <w:r>
+        <w:rPr>
+          <w:rFonts w:ascii="Arial" w:hAnsi="Arial" w:cs="Arial"/>
+          <w:sz w:val="28"/>
+          <w:szCs w:val="28"/>
+        </w:rPr>
+        <w:t>However, with the advent of Node.js, JavaScript began to be used for backend development. This meant handling complex server-side logic, managing many files, and avoiding global scope pollution became critical. Node.js introduced CommonJS to address these needs. Later, the JavaScript language itself evolved to include a native module system: ECMAScript Modules (ESM).</w:t>
+      </w:r>
+    </w:p>
+    <w:p>
+      <w:pPr>
+        <w:jc w:val="both"/>
+        <w:rPr>
+          <w:rFonts w:ascii="Arial" w:hAnsi="Arial" w:cs="Arial"/>
+          <w:b/>
+          <w:bCs/>
+          <w:sz w:val="28"/>
+          <w:szCs w:val="28"/>
+        </w:rPr>
+      </w:pPr>
+      <w:r>
+        <w:rPr>
+          <w:rFonts w:ascii="Arial" w:hAnsi="Arial" w:cs="Arial"/>
+          <w:b/>
+          <w:bCs/>
+          <w:sz w:val="28"/>
+          <w:szCs w:val="28"/>
+        </w:rPr>
+        <w:t>Key Differences: CommonJS vs. ESM</w:t>
+      </w:r>
+    </w:p>
+    <w:p>
+      <w:pPr>
+        <w:jc w:val="both"/>
+        <w:rPr>
+          <w:rFonts w:ascii="Arial" w:hAnsi="Arial" w:cs="Arial"/>
+          <w:sz w:val="28"/>
+          <w:szCs w:val="28"/>
+        </w:rPr>
+      </w:pPr>
+      <w:r>
+        <w:rPr>
+          <w:rFonts w:ascii="Arial" w:hAnsi="Arial" w:cs="Arial"/>
+          <w:sz w:val="28"/>
+          <w:szCs w:val="28"/>
+        </w:rPr>
+        <w:t>The primary difference lies in their syntax for importing and exporting:</w:t>
+      </w:r>
+    </w:p>
+    <w:tbl>
+      <w:tblPr>
+        <w:tblStyle w:val="GridTable5Dark-Accent2"/>
+        <w:tblW w:w="0" w:type="auto"/>
+        <w:tblLook w:val="04A0" w:firstRow="1" w:lastRow="0" w:firstColumn="1" w:lastColumn="0" w:noHBand="0" w:noVBand="1"/>
+      </w:tblPr>
+      <w:tblGrid>
+        <w:gridCol w:w="3142"/>
+        <w:gridCol w:w="3769"/>
+        <w:gridCol w:w="3959"/>
+      </w:tblGrid>
+      <w:tr>
+        <w:trPr>
+          <w:cnfStyle w:val="100000000000" w:firstRow="1" w:lastRow="0" w:firstColumn="0" w:lastColumn="0" w:oddVBand="0" w:evenVBand="0" w:oddHBand="0" w:evenHBand="0" w:firstRowFirstColumn="0" w:firstRowLastColumn="0" w:lastRowFirstColumn="0" w:lastRowLastColumn="0"/>
+        </w:trPr>
+        <w:tc>
+          <w:tcPr>
+            <w:cnfStyle w:val="001000000000" w:firstRow="0" w:lastRow="0" w:firstColumn="1" w:lastColumn="0" w:oddVBand="0" w:evenVBand="0" w:oddHBand="0" w:evenHBand="0" w:firstRowFirstColumn="0" w:firstRowLastColumn="0" w:lastRowFirstColumn="0" w:lastRowLastColumn="0"/>
+            <w:tcW w:w="0" w:type="auto"/>
+            <w:hideMark/>
+          </w:tcPr>
+          <w:p>
+            <w:pPr>
+              <w:spacing w:after="160" w:line="278" w:lineRule="auto"/>
+              <w:jc w:val="both"/>
+              <w:rPr>
+                <w:rFonts w:ascii="Arial" w:hAnsi="Arial" w:cs="Arial"/>
+                <w:sz w:val="28"/>
+                <w:szCs w:val="28"/>
+              </w:rPr>
+            </w:pPr>
+            <w:r>
+              <w:rPr>
+                <w:rFonts w:ascii="Arial" w:hAnsi="Arial" w:cs="Arial"/>
+                <w:sz w:val="28"/>
+                <w:szCs w:val="28"/>
+              </w:rPr>
+              <w:t>Feature</w:t>
+            </w:r>
+          </w:p>
+        </w:tc>
+        <w:tc>
+          <w:tcPr>
+            <w:tcW w:w="0" w:type="auto"/>
+            <w:hideMark/>
+          </w:tcPr>
+          <w:p>
+            <w:pPr>
+              <w:spacing w:after="160" w:line="278" w:lineRule="auto"/>
+              <w:jc w:val="both"/>
+              <w:cnfStyle w:val="100000000000" w:firstRow="1" w:lastRow="0" w:firstColumn="0" w:lastColumn="0" w:oddVBand="0" w:evenVBand="0" w:oddHBand="0" w:evenHBand="0" w:firstRowFirstColumn="0" w:firstRowLastColumn="0" w:lastRowFirstColumn="0" w:lastRowLastColumn="0"/>
+              <w:rPr>
+                <w:rFonts w:ascii="Arial" w:hAnsi="Arial" w:cs="Arial"/>
+                <w:sz w:val="28"/>
+                <w:szCs w:val="28"/>
+              </w:rPr>
+            </w:pPr>
+            <w:r>
+              <w:rPr>
+                <w:rFonts w:ascii="Arial" w:hAnsi="Arial" w:cs="Arial"/>
+                <w:sz w:val="28"/>
+                <w:szCs w:val="28"/>
+              </w:rPr>
+              <w:t>CommonJS (CJS)</w:t>
+            </w:r>
+          </w:p>
+        </w:tc>
+        <w:tc>
+          <w:tcPr>
+            <w:tcW w:w="0" w:type="auto"/>
+            <w:hideMark/>
+          </w:tcPr>
+          <w:p>
+            <w:pPr>
+              <w:spacing w:after="160" w:line="278" w:lineRule="auto"/>
+              <w:jc w:val="both"/>
+              <w:cnfStyle w:val="100000000000" w:firstRow="1" w:lastRow="0" w:firstColumn="0" w:lastColumn="0" w:oddVBand="0" w:evenVBand="0" w:oddHBand="0" w:evenHBand="0" w:firstRowFirstColumn="0" w:firstRowLastColumn="0" w:lastRowFirstColumn="0" w:lastRowLastColumn="0"/>
+              <w:rPr>
+                <w:rFonts w:ascii="Arial" w:hAnsi="Arial" w:cs="Arial"/>
+                <w:sz w:val="28"/>
+                <w:szCs w:val="28"/>
+              </w:rPr>
+            </w:pPr>
+            <w:r>
+              <w:rPr>
+                <w:rFonts w:ascii="Arial" w:hAnsi="Arial" w:cs="Arial"/>
+                <w:sz w:val="28"/>
+                <w:szCs w:val="28"/>
+              </w:rPr>
+              <w:t>ECMAScript Modules (ESM)</w:t>
+            </w:r>
+          </w:p>
+        </w:tc>
+      </w:tr>
+      <w:tr>
+        <w:trPr>
+          <w:cnfStyle w:val="000000100000" w:firstRow="0" w:lastRow="0" w:firstColumn="0" w:lastColumn="0" w:oddVBand="0" w:evenVBand="0" w:oddHBand="1" w:evenHBand="0" w:firstRowFirstColumn="0" w:firstRowLastColumn="0" w:lastRowFirstColumn="0" w:lastRowLastColumn="0"/>
+        </w:trPr>
+        <w:tc>
+          <w:tcPr>
+            <w:cnfStyle w:val="001000000000" w:firstRow="0" w:lastRow="0" w:firstColumn="1" w:lastColumn="0" w:oddVBand="0" w:evenVBand="0" w:oddHBand="0" w:evenHBand="0" w:firstRowFirstColumn="0" w:firstRowLastColumn="0" w:lastRowFirstColumn="0" w:lastRowLastColumn="0"/>
+            <w:tcW w:w="0" w:type="auto"/>
+            <w:hideMark/>
+          </w:tcPr>
+          <w:p>
+            <w:pPr>
+              <w:spacing w:after="160" w:line="278" w:lineRule="auto"/>
+              <w:jc w:val="both"/>
+              <w:rPr>
+                <w:rFonts w:ascii="Arial" w:hAnsi="Arial" w:cs="Arial"/>
+                <w:sz w:val="28"/>
+                <w:szCs w:val="28"/>
+              </w:rPr>
+            </w:pPr>
+            <w:r>
+              <w:rPr>
+                <w:rFonts w:ascii="Arial" w:hAnsi="Arial" w:cs="Arial"/>
+                <w:sz w:val="28"/>
+                <w:szCs w:val="28"/>
+              </w:rPr>
+              <w:t>Exporting</w:t>
+            </w:r>
+          </w:p>
+        </w:tc>
+        <w:tc>
+          <w:tcPr>
+            <w:tcW w:w="0" w:type="auto"/>
+            <w:hideMark/>
+          </w:tcPr>
+          <w:p>
+            <w:pPr>
+              <w:spacing w:after="160" w:line="278" w:lineRule="auto"/>
+              <w:jc w:val="both"/>
+              <w:cnfStyle w:val="000000100000" w:firstRow="0" w:lastRow="0" w:firstColumn="0" w:lastColumn="0" w:oddVBand="0" w:evenVBand="0" w:oddHBand="1" w:evenHBand="0" w:firstRowFirstColumn="0" w:firstRowLastColumn="0" w:lastRowFirstColumn="0" w:lastRowLastColumn="0"/>
+              <w:rPr>
+                <w:rFonts w:ascii="Arial" w:hAnsi="Arial" w:cs="Arial"/>
+                <w:sz w:val="28"/>
+                <w:szCs w:val="28"/>
+              </w:rPr>
+            </w:pPr>
+            <w:r>
+              <w:rPr>
+                <w:rFonts w:ascii="Arial" w:hAnsi="Arial" w:cs="Arial"/>
+                <w:sz w:val="28"/>
+                <w:szCs w:val="28"/>
+              </w:rPr>
+              <w:t>module.exports = ... or exports.name = ...</w:t>
+            </w:r>
+          </w:p>
+        </w:tc>
+        <w:tc>
+          <w:tcPr>
+            <w:tcW w:w="0" w:type="auto"/>
+            <w:hideMark/>
+          </w:tcPr>
+          <w:p>
+            <w:pPr>
+              <w:spacing w:after="160" w:line="278" w:lineRule="auto"/>
+              <w:jc w:val="both"/>
+              <w:cnfStyle w:val="000000100000" w:firstRow="0" w:lastRow="0" w:firstColumn="0" w:lastColumn="0" w:oddVBand="0" w:evenVBand="0" w:oddHBand="1" w:evenHBand="0" w:firstRowFirstColumn="0" w:firstRowLastColumn="0" w:lastRowFirstColumn="0" w:lastRowLastColumn="0"/>
+              <w:rPr>
+                <w:rFonts w:ascii="Arial" w:hAnsi="Arial" w:cs="Arial"/>
+                <w:sz w:val="28"/>
+                <w:szCs w:val="28"/>
+              </w:rPr>
+            </w:pPr>
+            <w:r>
+              <w:rPr>
+                <w:rFonts w:ascii="Arial" w:hAnsi="Arial" w:cs="Arial"/>
+                <w:sz w:val="28"/>
+                <w:szCs w:val="28"/>
+              </w:rPr>
+              <w:t>export const name = ..., export function name() { ... }, export default ...</w:t>
+            </w:r>
+          </w:p>
+        </w:tc>
+      </w:tr>
+      <w:tr>
+        <w:tc>
+          <w:tcPr>
+            <w:cnfStyle w:val="001000000000" w:firstRow="0" w:lastRow="0" w:firstColumn="1" w:lastColumn="0" w:oddVBand="0" w:evenVBand="0" w:oddHBand="0" w:evenHBand="0" w:firstRowFirstColumn="0" w:firstRowLastColumn="0" w:lastRowFirstColumn="0" w:lastRowLastColumn="0"/>
+            <w:tcW w:w="0" w:type="auto"/>
+            <w:hideMark/>
+          </w:tcPr>
+          <w:p>
+            <w:pPr>
+              <w:spacing w:after="160" w:line="278" w:lineRule="auto"/>
+              <w:jc w:val="both"/>
+              <w:rPr>
+                <w:rFonts w:ascii="Arial" w:hAnsi="Arial" w:cs="Arial"/>
+                <w:sz w:val="28"/>
+                <w:szCs w:val="28"/>
+              </w:rPr>
+            </w:pPr>
+            <w:r>
+              <w:rPr>
+                <w:rFonts w:ascii="Arial" w:hAnsi="Arial" w:cs="Arial"/>
+                <w:sz w:val="28"/>
+                <w:szCs w:val="28"/>
+              </w:rPr>
+              <w:t>Importing</w:t>
+            </w:r>
+          </w:p>
+        </w:tc>
+        <w:tc>
+          <w:tcPr>
+            <w:tcW w:w="0" w:type="auto"/>
+            <w:hideMark/>
+          </w:tcPr>
+          <w:p>
+            <w:pPr>
+              <w:spacing w:after="160" w:line="278" w:lineRule="auto"/>
+              <w:jc w:val="both"/>
+              <w:cnfStyle w:val="000000000000" w:firstRow="0" w:lastRow="0" w:firstColumn="0" w:lastColumn="0" w:oddVBand="0" w:evenVBand="0" w:oddHBand="0" w:evenHBand="0" w:firstRowFirstColumn="0" w:firstRowLastColumn="0" w:lastRowFirstColumn="0" w:lastRowLastColumn="0"/>
+              <w:rPr>
+                <w:rFonts w:ascii="Arial" w:hAnsi="Arial" w:cs="Arial"/>
+                <w:sz w:val="28"/>
+                <w:szCs w:val="28"/>
+              </w:rPr>
+            </w:pPr>
+            <w:r>
+              <w:rPr>
+                <w:rFonts w:ascii="Arial" w:hAnsi="Arial" w:cs="Arial"/>
+                <w:sz w:val="28"/>
+                <w:szCs w:val="28"/>
+              </w:rPr>
+              <w:t>require('./path/to/module')</w:t>
+            </w:r>
+          </w:p>
+        </w:tc>
+        <w:tc>
+          <w:tcPr>
+            <w:tcW w:w="0" w:type="auto"/>
+            <w:hideMark/>
+          </w:tcPr>
+          <w:p>
+            <w:pPr>
+              <w:spacing w:after="160" w:line="278" w:lineRule="auto"/>
+              <w:jc w:val="both"/>
+              <w:cnfStyle w:val="000000000000" w:firstRow="0" w:lastRow="0" w:firstColumn="0" w:lastColumn="0" w:oddVBand="0" w:evenVBand="0" w:oddHBand="0" w:evenHBand="0" w:firstRowFirstColumn="0" w:firstRowLastColumn="0" w:lastRowFirstColumn="0" w:lastRowLastColumn="0"/>
+              <w:rPr>
+                <w:rFonts w:ascii="Arial" w:hAnsi="Arial" w:cs="Arial"/>
+                <w:sz w:val="28"/>
+                <w:szCs w:val="28"/>
+              </w:rPr>
+            </w:pPr>
+            <w:r>
+              <w:rPr>
+                <w:rFonts w:ascii="Arial" w:hAnsi="Arial" w:cs="Arial"/>
+                <w:sz w:val="28"/>
+                <w:szCs w:val="28"/>
+              </w:rPr>
+              <w:t>import { name } from './path/to/module' or import defaultExport from './path/to/module'</w:t>
+            </w:r>
+          </w:p>
+        </w:tc>
+      </w:tr>
+      <w:tr>
+        <w:trPr>
+          <w:cnfStyle w:val="000000100000" w:firstRow="0" w:lastRow="0" w:firstColumn="0" w:lastColumn="0" w:oddVBand="0" w:evenVBand="0" w:oddHBand="1" w:evenHBand="0" w:firstRowFirstColumn="0" w:firstRowLastColumn="0" w:lastRowFirstColumn="0" w:lastRowLastColumn="0"/>
+        </w:trPr>
+        <w:tc>
+          <w:tcPr>
+            <w:cnfStyle w:val="001000000000" w:firstRow="0" w:lastRow="0" w:firstColumn="1" w:lastColumn="0" w:oddVBand="0" w:evenVBand="0" w:oddHBand="0" w:evenHBand="0" w:firstRowFirstColumn="0" w:firstRowLastColumn="0" w:lastRowFirstColumn="0" w:lastRowLastColumn="0"/>
+            <w:tcW w:w="0" w:type="auto"/>
+            <w:hideMark/>
+          </w:tcPr>
+          <w:p>
+            <w:pPr>
+              <w:spacing w:after="160" w:line="278" w:lineRule="auto"/>
+              <w:jc w:val="both"/>
+              <w:rPr>
+                <w:rFonts w:ascii="Arial" w:hAnsi="Arial" w:cs="Arial"/>
+                <w:sz w:val="28"/>
+                <w:szCs w:val="28"/>
+              </w:rPr>
+            </w:pPr>
+            <w:r>
+              <w:rPr>
+                <w:rFonts w:ascii="Arial" w:hAnsi="Arial" w:cs="Arial"/>
+                <w:sz w:val="28"/>
+                <w:szCs w:val="28"/>
+              </w:rPr>
+              <w:lastRenderedPageBreak/>
+              <w:t>File Extension</w:t>
+            </w:r>
+          </w:p>
+        </w:tc>
+        <w:tc>
+          <w:tcPr>
+            <w:tcW w:w="0" w:type="auto"/>
+            <w:hideMark/>
+          </w:tcPr>
+          <w:p>
+            <w:pPr>
+              <w:spacing w:after="160" w:line="278" w:lineRule="auto"/>
+              <w:jc w:val="both"/>
+              <w:cnfStyle w:val="000000100000" w:firstRow="0" w:lastRow="0" w:firstColumn="0" w:lastColumn="0" w:oddVBand="0" w:evenVBand="0" w:oddHBand="1" w:evenHBand="0" w:firstRowFirstColumn="0" w:firstRowLastColumn="0" w:lastRowFirstColumn="0" w:lastRowLastColumn="0"/>
+              <w:rPr>
+                <w:rFonts w:ascii="Arial" w:hAnsi="Arial" w:cs="Arial"/>
+                <w:sz w:val="28"/>
+                <w:szCs w:val="28"/>
+              </w:rPr>
+            </w:pPr>
+            <w:r>
+              <w:rPr>
+                <w:rFonts w:ascii="Arial" w:hAnsi="Arial" w:cs="Arial"/>
+                <w:sz w:val="28"/>
+                <w:szCs w:val="28"/>
+              </w:rPr>
+              <w:t>.js (by default)</w:t>
+            </w:r>
+          </w:p>
+        </w:tc>
+        <w:tc>
+          <w:tcPr>
+            <w:tcW w:w="0" w:type="auto"/>
+            <w:hideMark/>
+          </w:tcPr>
+          <w:p>
+            <w:pPr>
+              <w:spacing w:after="160" w:line="278" w:lineRule="auto"/>
+              <w:jc w:val="both"/>
+              <w:cnfStyle w:val="000000100000" w:firstRow="0" w:lastRow="0" w:firstColumn="0" w:lastColumn="0" w:oddVBand="0" w:evenVBand="0" w:oddHBand="1" w:evenHBand="0" w:firstRowFirstColumn="0" w:firstRowLastColumn="0" w:lastRowFirstColumn="0" w:lastRowLastColumn="0"/>
+              <w:rPr>
+                <w:rFonts w:ascii="Arial" w:hAnsi="Arial" w:cs="Arial"/>
+                <w:sz w:val="28"/>
+                <w:szCs w:val="28"/>
+              </w:rPr>
+            </w:pPr>
+            <w:r>
+              <w:rPr>
+                <w:rFonts w:ascii="Arial" w:hAnsi="Arial" w:cs="Arial"/>
+                <w:sz w:val="28"/>
+                <w:szCs w:val="28"/>
+              </w:rPr>
+              <w:t>.mjs (explicitly) or .js (with "type": "module" in package.json)</w:t>
+            </w:r>
+          </w:p>
+        </w:tc>
+      </w:tr>
+      <w:tr>
+        <w:tc>
+          <w:tcPr>
+            <w:cnfStyle w:val="001000000000" w:firstRow="0" w:lastRow="0" w:firstColumn="1" w:lastColumn="0" w:oddVBand="0" w:evenVBand="0" w:oddHBand="0" w:evenHBand="0" w:firstRowFirstColumn="0" w:firstRowLastColumn="0" w:lastRowFirstColumn="0" w:lastRowLastColumn="0"/>
+            <w:tcW w:w="0" w:type="auto"/>
+            <w:hideMark/>
+          </w:tcPr>
+          <w:p>
+            <w:pPr>
+              <w:spacing w:after="160" w:line="278" w:lineRule="auto"/>
+              <w:jc w:val="both"/>
+              <w:rPr>
+                <w:rFonts w:ascii="Arial" w:hAnsi="Arial" w:cs="Arial"/>
+                <w:sz w:val="28"/>
+                <w:szCs w:val="28"/>
+              </w:rPr>
+            </w:pPr>
+            <w:r>
+              <w:rPr>
+                <w:rFonts w:ascii="Arial" w:hAnsi="Arial" w:cs="Arial"/>
+                <w:sz w:val="28"/>
+                <w:szCs w:val="28"/>
+              </w:rPr>
+              <w:t>Execution</w:t>
+            </w:r>
+          </w:p>
+        </w:tc>
+        <w:tc>
+          <w:tcPr>
+            <w:tcW w:w="0" w:type="auto"/>
+            <w:hideMark/>
+          </w:tcPr>
+          <w:p>
+            <w:pPr>
+              <w:spacing w:after="160" w:line="278" w:lineRule="auto"/>
+              <w:jc w:val="both"/>
+              <w:cnfStyle w:val="000000000000" w:firstRow="0" w:lastRow="0" w:firstColumn="0" w:lastColumn="0" w:oddVBand="0" w:evenVBand="0" w:oddHBand="0" w:evenHBand="0" w:firstRowFirstColumn="0" w:firstRowLastColumn="0" w:lastRowFirstColumn="0" w:lastRowLastColumn="0"/>
+              <w:rPr>
+                <w:rFonts w:ascii="Arial" w:hAnsi="Arial" w:cs="Arial"/>
+                <w:sz w:val="28"/>
+                <w:szCs w:val="28"/>
+              </w:rPr>
+            </w:pPr>
+            <w:r>
+              <w:rPr>
+                <w:rFonts w:ascii="Arial" w:hAnsi="Arial" w:cs="Arial"/>
+                <w:sz w:val="28"/>
+                <w:szCs w:val="28"/>
+              </w:rPr>
+              <w:t>Synchronous loading</w:t>
+            </w:r>
+          </w:p>
+        </w:tc>
+        <w:tc>
+          <w:tcPr>
+            <w:tcW w:w="0" w:type="auto"/>
+            <w:hideMark/>
+          </w:tcPr>
+          <w:p>
+            <w:pPr>
+              <w:spacing w:after="160" w:line="278" w:lineRule="auto"/>
+              <w:jc w:val="both"/>
+              <w:cnfStyle w:val="000000000000" w:firstRow="0" w:lastRow="0" w:firstColumn="0" w:lastColumn="0" w:oddVBand="0" w:evenVBand="0" w:oddHBand="0" w:evenHBand="0" w:firstRowFirstColumn="0" w:firstRowLastColumn="0" w:lastRowFirstColumn="0" w:lastRowLastColumn="0"/>
+              <w:rPr>
+                <w:rFonts w:ascii="Arial" w:hAnsi="Arial" w:cs="Arial"/>
+                <w:sz w:val="28"/>
+                <w:szCs w:val="28"/>
+              </w:rPr>
+            </w:pPr>
+            <w:r>
+              <w:rPr>
+                <w:rFonts w:ascii="Arial" w:hAnsi="Arial" w:cs="Arial"/>
+                <w:sz w:val="28"/>
+                <w:szCs w:val="28"/>
+              </w:rPr>
+              <w:t>Asynchronous loading (static imports)</w:t>
+            </w:r>
+          </w:p>
+        </w:tc>
+      </w:tr>
+      <w:tr>
+        <w:trPr>
+          <w:cnfStyle w:val="000000100000" w:firstRow="0" w:lastRow="0" w:firstColumn="0" w:lastColumn="0" w:oddVBand="0" w:evenVBand="0" w:oddHBand="1" w:evenHBand="0" w:firstRowFirstColumn="0" w:firstRowLastColumn="0" w:lastRowFirstColumn="0" w:lastRowLastColumn="0"/>
+        </w:trPr>
+        <w:tc>
+          <w:tcPr>
+            <w:cnfStyle w:val="001000000000" w:firstRow="0" w:lastRow="0" w:firstColumn="1" w:lastColumn="0" w:oddVBand="0" w:evenVBand="0" w:oddHBand="0" w:evenHBand="0" w:firstRowFirstColumn="0" w:firstRowLastColumn="0" w:lastRowFirstColumn="0" w:lastRowLastColumn="0"/>
+            <w:tcW w:w="0" w:type="auto"/>
+            <w:hideMark/>
+          </w:tcPr>
+          <w:p>
+            <w:pPr>
+              <w:spacing w:after="160" w:line="278" w:lineRule="auto"/>
+              <w:jc w:val="both"/>
+              <w:rPr>
+                <w:rFonts w:ascii="Arial" w:hAnsi="Arial" w:cs="Arial"/>
+                <w:sz w:val="28"/>
+                <w:szCs w:val="28"/>
+              </w:rPr>
+            </w:pPr>
+            <w:r>
+              <w:rPr>
+                <w:rFonts w:ascii="Arial" w:hAnsi="Arial" w:cs="Arial"/>
+                <w:sz w:val="28"/>
+                <w:szCs w:val="28"/>
+              </w:rPr>
+              <w:t>__dirname/__filename</w:t>
+            </w:r>
+          </w:p>
+        </w:tc>
+        <w:tc>
+          <w:tcPr>
+            <w:tcW w:w="0" w:type="auto"/>
+            <w:hideMark/>
+          </w:tcPr>
+          <w:p>
+            <w:pPr>
+              <w:spacing w:after="160" w:line="278" w:lineRule="auto"/>
+              <w:jc w:val="both"/>
+              <w:cnfStyle w:val="000000100000" w:firstRow="0" w:lastRow="0" w:firstColumn="0" w:lastColumn="0" w:oddVBand="0" w:evenVBand="0" w:oddHBand="1" w:evenHBand="0" w:firstRowFirstColumn="0" w:firstRowLastColumn="0" w:lastRowFirstColumn="0" w:lastRowLastColumn="0"/>
+              <w:rPr>
+                <w:rFonts w:ascii="Arial" w:hAnsi="Arial" w:cs="Arial"/>
+                <w:sz w:val="28"/>
+                <w:szCs w:val="28"/>
+              </w:rPr>
+            </w:pPr>
+            <w:r>
+              <w:rPr>
+                <w:rFonts w:ascii="Arial" w:hAnsi="Arial" w:cs="Arial"/>
+                <w:sz w:val="28"/>
+                <w:szCs w:val="28"/>
+              </w:rPr>
+              <w:t>Available globally</w:t>
+            </w:r>
+          </w:p>
+        </w:tc>
+        <w:tc>
+          <w:tcPr>
+            <w:tcW w:w="0" w:type="auto"/>
+            <w:hideMark/>
+          </w:tcPr>
+          <w:p>
+            <w:pPr>
+              <w:spacing w:after="160" w:line="278" w:lineRule="auto"/>
+              <w:jc w:val="both"/>
+              <w:cnfStyle w:val="000000100000" w:firstRow="0" w:lastRow="0" w:firstColumn="0" w:lastColumn="0" w:oddVBand="0" w:evenVBand="0" w:oddHBand="1" w:evenHBand="0" w:firstRowFirstColumn="0" w:firstRowLastColumn="0" w:lastRowFirstColumn="0" w:lastRowLastColumn="0"/>
+              <w:rPr>
+                <w:rFonts w:ascii="Arial" w:hAnsi="Arial" w:cs="Arial"/>
+                <w:sz w:val="28"/>
+                <w:szCs w:val="28"/>
+              </w:rPr>
+            </w:pPr>
+            <w:r>
+              <w:rPr>
+                <w:rFonts w:ascii="Arial" w:hAnsi="Arial" w:cs="Arial"/>
+                <w:sz w:val="28"/>
+                <w:szCs w:val="28"/>
+              </w:rPr>
+              <w:t>Not directly available; need import.meta.url</w:t>
+            </w:r>
+          </w:p>
+        </w:tc>
+      </w:tr>
+    </w:tbl>
+    <w:p>
+      <w:pPr>
+        <w:jc w:val="both"/>
+        <w:rPr>
+          <w:rFonts w:ascii="Arial" w:hAnsi="Arial" w:cs="Arial"/>
+          <w:sz w:val="28"/>
+          <w:szCs w:val="28"/>
+        </w:rPr>
+      </w:pPr>
+      <w:r>
+        <w:rPr>
+          <w:rFonts w:ascii="Arial" w:hAnsi="Arial" w:cs="Arial"/>
+          <w:sz w:val="28"/>
+          <w:szCs w:val="28"/>
+        </w:rPr>
+        <w:t>Export to Sheets</w:t>
+      </w:r>
+    </w:p>
+    <w:p>
+      <w:pPr>
+        <w:jc w:val="both"/>
+        <w:rPr>
+          <w:rFonts w:ascii="Arial" w:hAnsi="Arial" w:cs="Arial"/>
+          <w:sz w:val="28"/>
+          <w:szCs w:val="28"/>
+        </w:rPr>
+      </w:pPr>
+      <w:r>
+        <w:rPr>
+          <w:rFonts w:ascii="Arial" w:hAnsi="Arial" w:cs="Arial"/>
+          <w:sz w:val="28"/>
+          <w:szCs w:val="28"/>
+        </w:rPr>
+        <w:t>Let's illustrate ESM with examples:</w:t>
+      </w:r>
+    </w:p>
+    <w:p>
+      <w:pPr>
+        <w:jc w:val="both"/>
+        <w:rPr>
+          <w:rFonts w:ascii="Arial" w:hAnsi="Arial" w:cs="Arial"/>
+          <w:b/>
+          <w:bCs/>
+          <w:sz w:val="28"/>
+          <w:szCs w:val="28"/>
+        </w:rPr>
+      </w:pPr>
+      <w:r>
+        <w:rPr>
+          <w:rFonts w:ascii="Arial" w:hAnsi="Arial" w:cs="Arial"/>
+          <w:b/>
+          <w:bCs/>
+          <w:sz w:val="28"/>
+          <w:szCs w:val="28"/>
+        </w:rPr>
+        <w:t>ESM Exporting and Importing:</w:t>
+      </w:r>
+    </w:p>
+    <w:p>
+      <w:pPr>
+        <w:jc w:val="both"/>
+        <w:rPr>
+          <w:rFonts w:ascii="Arial" w:hAnsi="Arial" w:cs="Arial"/>
+          <w:sz w:val="28"/>
+          <w:szCs w:val="28"/>
+        </w:rPr>
+      </w:pPr>
+      <w:r>
+        <w:rPr>
+          <w:rFonts w:ascii="Arial" w:hAnsi="Arial" w:cs="Arial"/>
+          <w:b/>
+          <w:bCs/>
+          <w:sz w:val="28"/>
+          <w:szCs w:val="28"/>
+        </w:rPr>
+        <w:t>file2.mjs (or file2.js if type: "module" in package.json)</w:t>
+      </w:r>
+    </w:p>
+    <w:p>
+      <w:pPr>
+        <w:pStyle w:val="codesnippetfinal"/>
+      </w:pPr>
+      <w:r>
+        <w:t>// file2.mjs</w:t>
+      </w:r>
+    </w:p>
+    <w:p>
+      <w:pPr>
+        <w:pStyle w:val="codesnippetfinal"/>
+      </w:pPr>
+      <w:r>
+        <w:t>export const a = 10;</w:t>
+      </w:r>
+    </w:p>
+    <w:p>
+      <w:pPr>
+        <w:pStyle w:val="codesnippetfinal"/>
+      </w:pPr>
+      <w:r>
+        <w:t>export const b = 20;</w:t>
+      </w:r>
+    </w:p>
+    <w:p>
+      <w:pPr>
+        <w:pStyle w:val="codesnippetfinal"/>
+      </w:pPr>
+    </w:p>
+    <w:p>
+      <w:pPr>
+        <w:pStyle w:val="codesnippetfinal"/>
+      </w:pPr>
+      <w:r>
+        <w:t>export function add(param1, param2) {</w:t>
+      </w:r>
+    </w:p>
+    <w:p>
+      <w:pPr>
+        <w:pStyle w:val="codesnippetfinal"/>
+      </w:pPr>
+      <w:r>
+        <w:t xml:space="preserve">    return param1 + param2;</w:t>
+      </w:r>
+    </w:p>
+    <w:p>
+      <w:pPr>
+        <w:pStyle w:val="codesnippetfinal"/>
+      </w:pPr>
+      <w:r>
+        <w:t>}</w:t>
+      </w:r>
+    </w:p>
+    <w:p>
+      <w:pPr>
+        <w:pStyle w:val="codesnippetfinal"/>
+      </w:pPr>
+    </w:p>
+    <w:p>
+      <w:pPr>
+        <w:pStyle w:val="codesnippetfinal"/>
+      </w:pPr>
+      <w:r>
+        <w:t>// You can also have a default export (only one per module)</w:t>
+      </w:r>
+    </w:p>
+    <w:p>
+      <w:pPr>
+        <w:pStyle w:val="codesnippetfinal"/>
+      </w:pPr>
+      <w:r>
+        <w:t>const greeting = "Hello from ESM!";</w:t>
+      </w:r>
+    </w:p>
+    <w:p>
+      <w:pPr>
+        <w:pStyle w:val="codesnippetfinal"/>
+      </w:pPr>
+      <w:r>
+        <w:t>export default greeting;</w:t>
+      </w:r>
+    </w:p>
+    <w:p>
+      <w:pPr>
+        <w:jc w:val="both"/>
+        <w:rPr>
+          <w:rFonts w:ascii="Arial" w:hAnsi="Arial" w:cs="Arial"/>
+          <w:sz w:val="28"/>
+          <w:szCs w:val="28"/>
+        </w:rPr>
+      </w:pPr>
+      <w:r>
+        <w:rPr>
+          <w:rFonts w:ascii="Arial" w:hAnsi="Arial" w:cs="Arial"/>
+          <w:b/>
+          <w:bCs/>
+          <w:sz w:val="28"/>
+          <w:szCs w:val="28"/>
+        </w:rPr>
+        <w:t>file1.mjs (or file1.js if type: "module" in package.json)</w:t>
+      </w:r>
+    </w:p>
+    <w:p>
+      <w:pPr>
+        <w:pStyle w:val="codesnippetfinal"/>
+      </w:pPr>
+    </w:p>
+    <w:p>
+      <w:pPr>
+        <w:pStyle w:val="codesnippetfinal"/>
+      </w:pPr>
+      <w:r>
+        <w:t>// file1.mjs</w:t>
+      </w:r>
+    </w:p>
+    <w:p>
+      <w:pPr>
+        <w:pStyle w:val="codesnippetfinal"/>
+      </w:pPr>
+    </w:p>
+    <w:p>
+      <w:pPr>
+        <w:pStyle w:val="codesnippetfinal"/>
+      </w:pPr>
+      <w:r>
+        <w:t>// Named Imports (must use curly braces and exact names)</w:t>
+      </w:r>
+    </w:p>
+    <w:p>
+      <w:pPr>
+        <w:pStyle w:val="codesnippetfinal"/>
+      </w:pPr>
+      <w:r>
+        <w:t>import { a, b, add } from './file2.mjs';</w:t>
+      </w:r>
+    </w:p>
+    <w:p>
+      <w:pPr>
+        <w:pStyle w:val="codesnippetfinal"/>
+      </w:pPr>
+    </w:p>
+    <w:p>
+      <w:pPr>
+        <w:pStyle w:val="codesnippetfinal"/>
+      </w:pPr>
+      <w:r>
+        <w:t>// Default Import (no curly braces, can use any name)</w:t>
+      </w:r>
+    </w:p>
+    <w:p>
+      <w:pPr>
+        <w:pStyle w:val="codesnippetfinal"/>
+      </w:pPr>
+      <w:r>
+        <w:t>import myGreeting from './file2.mjs';</w:t>
+      </w:r>
+    </w:p>
+    <w:p>
+      <w:pPr>
+        <w:pStyle w:val="codesnippetfinal"/>
+      </w:pPr>
+    </w:p>
+    <w:p>
+      <w:pPr>
+        <w:pStyle w:val="codesnippetfinal"/>
+      </w:pPr>
+      <w:r>
+        <w:t>console.log(`Named Imports: a = ${a}, b = ${b}, add(2, 3) = ${add(2, 3)}`);</w:t>
+      </w:r>
+    </w:p>
+    <w:p>
+      <w:pPr>
+        <w:pStyle w:val="codesnippetfinal"/>
+      </w:pPr>
+      <w:r>
+        <w:t>console.log(`Default Import: ${myGreeting}`);</w:t>
+      </w:r>
+    </w:p>
+    <w:p>
+      <w:pPr>
+        <w:jc w:val="both"/>
+        <w:rPr>
+          <w:rFonts w:ascii="Arial" w:hAnsi="Arial" w:cs="Arial"/>
+          <w:sz w:val="28"/>
+          <w:szCs w:val="28"/>
+        </w:rPr>
+      </w:pPr>
+      <w:r>
+        <w:rPr>
+          <w:rFonts w:ascii="Arial" w:hAnsi="Arial" w:cs="Arial"/>
+          <w:sz w:val="28"/>
+          <w:szCs w:val="28"/>
+        </w:rPr>
+        <w:t>To run an ESM file in Node.js, you typically need to use the .mjs extension or add "type": "module" to your package.json. If you try to use require() in an .mjs file, Node.js will throw an error like require is not defined in ES module scope. Similarly, module.exports won't work in an ESM file; you must use export.</w:t>
+      </w:r>
+    </w:p>
+    <w:p>
+      <w:pPr>
+        <w:jc w:val="both"/>
+        <w:rPr>
+          <w:rFonts w:ascii="Arial" w:hAnsi="Arial" w:cs="Arial"/>
+          <w:b/>
+          <w:bCs/>
+          <w:sz w:val="28"/>
+          <w:szCs w:val="28"/>
+        </w:rPr>
+      </w:pPr>
+      <w:r>
+        <w:rPr>
+          <w:rFonts w:ascii="Arial" w:hAnsi="Arial" w:cs="Arial"/>
+          <w:b/>
+          <w:bCs/>
+          <w:sz w:val="28"/>
+          <w:szCs w:val="28"/>
+        </w:rPr>
+        <w:lastRenderedPageBreak/>
+        <w:t>Name Aliasing in ESM</w:t>
+      </w:r>
+    </w:p>
+    <w:p>
+      <w:pPr>
+        <w:jc w:val="both"/>
+        <w:rPr>
+          <w:rFonts w:ascii="Arial" w:hAnsi="Arial" w:cs="Arial"/>
+          <w:sz w:val="28"/>
+          <w:szCs w:val="28"/>
+        </w:rPr>
+      </w:pPr>
+      <w:r>
+        <w:rPr>
+          <w:rFonts w:ascii="Arial" w:hAnsi="Arial" w:cs="Arial"/>
+          <w:sz w:val="28"/>
+          <w:szCs w:val="28"/>
+        </w:rPr>
+        <w:t>Aliasing in ESM is similar to CommonJS destructuring:</w:t>
+      </w:r>
+    </w:p>
+    <w:p>
+      <w:pPr>
+        <w:pStyle w:val="codesnippetfinal"/>
+      </w:pPr>
+      <w:r>
+        <w:t>// file1.mjs</w:t>
+      </w:r>
+    </w:p>
+    <w:p>
+      <w:pPr>
+        <w:pStyle w:val="codesnippetfinal"/>
+      </w:pPr>
+      <w:r>
+        <w:t>import { a as varA, add as addFunc } from './file2.mjs'; // Renaming during import</w:t>
+      </w:r>
+    </w:p>
+    <w:p>
+      <w:pPr>
+        <w:pStyle w:val="codesnippetfinal"/>
+      </w:pPr>
+    </w:p>
+    <w:p>
+      <w:pPr>
+        <w:pStyle w:val="codesnippetfinal"/>
+      </w:pPr>
+      <w:r>
+        <w:t>console.log(`Aliased: varA = ${varA}, addFunc(5, 5) = ${addFunc(5, 5)}`);</w:t>
+      </w:r>
+    </w:p>
+    <w:p>
+      <w:pPr>
+        <w:jc w:val="both"/>
+        <w:rPr>
+          <w:rFonts w:ascii="Arial" w:hAnsi="Arial" w:cs="Arial"/>
+          <w:b/>
+          <w:bCs/>
+          <w:sz w:val="28"/>
+          <w:szCs w:val="28"/>
+        </w:rPr>
+      </w:pPr>
+      <w:r>
+        <w:rPr>
+          <w:rFonts w:ascii="Arial" w:hAnsi="Arial" w:cs="Arial"/>
+          <w:b/>
+          <w:bCs/>
+          <w:sz w:val="28"/>
+          <w:szCs w:val="28"/>
+        </w:rPr>
+        <w:t>Default vs. Named Exports</w:t>
+      </w:r>
+    </w:p>
+    <w:p>
+      <w:pPr>
+        <w:numPr>
+          <w:ilvl w:val="0"/>
+          <w:numId w:val="144"/>
+        </w:numPr>
+        <w:jc w:val="both"/>
+        <w:rPr>
+          <w:rFonts w:ascii="Arial" w:hAnsi="Arial" w:cs="Arial"/>
+          <w:sz w:val="28"/>
+          <w:szCs w:val="28"/>
+        </w:rPr>
+      </w:pPr>
+      <w:r>
+        <w:rPr>
+          <w:rFonts w:ascii="Arial" w:hAnsi="Arial" w:cs="Arial"/>
+          <w:b/>
+          <w:bCs/>
+          <w:sz w:val="28"/>
+          <w:szCs w:val="28"/>
+        </w:rPr>
+        <w:t>Named Exports:</w:t>
+      </w:r>
+      <w:r>
+        <w:rPr>
+          <w:rFonts w:ascii="Arial" w:hAnsi="Arial" w:cs="Arial"/>
+          <w:sz w:val="28"/>
+          <w:szCs w:val="28"/>
+        </w:rPr>
+        <w:t xml:space="preserve"> You can have multiple named exports from a single module. When importing, you must use the exact names (or alias them) and destructuring {}. This is good for exporting multiple related utilities.</w:t>
+      </w:r>
+    </w:p>
+    <w:p>
+      <w:pPr>
+        <w:numPr>
+          <w:ilvl w:val="0"/>
+          <w:numId w:val="144"/>
+        </w:numPr>
+        <w:jc w:val="both"/>
+        <w:rPr>
+          <w:rFonts w:ascii="Arial" w:hAnsi="Arial" w:cs="Arial"/>
+          <w:sz w:val="28"/>
+          <w:szCs w:val="28"/>
+        </w:rPr>
+      </w:pPr>
+      <w:r>
+        <w:rPr>
+          <w:rFonts w:ascii="Arial" w:hAnsi="Arial" w:cs="Arial"/>
+          <w:b/>
+          <w:bCs/>
+          <w:sz w:val="28"/>
+          <w:szCs w:val="28"/>
+        </w:rPr>
+        <w:t>Default Export:</w:t>
+      </w:r>
+      <w:r>
+        <w:rPr>
+          <w:rFonts w:ascii="Arial" w:hAnsi="Arial" w:cs="Arial"/>
+          <w:sz w:val="28"/>
+          <w:szCs w:val="28"/>
+        </w:rPr>
+        <w:t xml:space="preserve"> You can have only one default export per module. When importing, you can give it any name you want, and you don't use {}. This is often used for the primary export of a module (e.g., a React component).</w:t>
+      </w:r>
+    </w:p>
+    <w:p>
+      <w:pPr>
+        <w:pStyle w:val="codesnippetfinal"/>
+      </w:pPr>
+      <w:r>
+        <w:t>// myComponent.mjs</w:t>
+      </w:r>
+    </w:p>
+    <w:p>
+      <w:pPr>
+        <w:pStyle w:val="codesnippetfinal"/>
+      </w:pPr>
+      <w:r>
+        <w:t>const MyComponent = () =&gt; { /* ... */ };</w:t>
+      </w:r>
+    </w:p>
+    <w:p>
+      <w:pPr>
+        <w:pStyle w:val="codesnippetfinal"/>
+      </w:pPr>
+      <w:r>
+        <w:t>export default MyComponent; // Default export</w:t>
+      </w:r>
+    </w:p>
+    <w:p>
+      <w:pPr>
+        <w:pStyle w:val="codesnippetfinal"/>
+      </w:pPr>
+    </w:p>
+    <w:p>
+      <w:pPr>
+        <w:pStyle w:val="codesnippetfinal"/>
+      </w:pPr>
+      <w:r>
+        <w:t>// utils.mjs</w:t>
+      </w:r>
+    </w:p>
+    <w:p>
+      <w:pPr>
+        <w:pStyle w:val="codesnippetfinal"/>
+      </w:pPr>
+      <w:r>
+        <w:t>export const PI = 3.14; // Named export</w:t>
+      </w:r>
+    </w:p>
+    <w:p>
+      <w:pPr>
+        <w:pStyle w:val="codesnippetfinal"/>
+      </w:pPr>
+      <w:r>
+        <w:t>export function sum(a, b) { return a + b; } // Named export</w:t>
+      </w:r>
+    </w:p>
+    <w:p>
+      <w:pPr>
+        <w:jc w:val="both"/>
+        <w:rPr>
+          <w:rFonts w:ascii="Arial" w:hAnsi="Arial" w:cs="Arial"/>
+          <w:sz w:val="28"/>
+          <w:szCs w:val="28"/>
+        </w:rPr>
+      </w:pPr>
+    </w:p>
+    <w:p>
+      <w:pPr>
+        <w:jc w:val="both"/>
+        <w:rPr>
+          <w:rFonts w:ascii="Arial" w:hAnsi="Arial" w:cs="Arial"/>
+          <w:sz w:val="28"/>
+          <w:szCs w:val="28"/>
+        </w:rPr>
+      </w:pPr>
+    </w:p>
+    <w:p>
+      <w:pPr>
+        <w:pStyle w:val="codesnippetfinal"/>
+      </w:pPr>
+      <w:r>
+        <w:t>// app.mjs</w:t>
+      </w:r>
+    </w:p>
+    <w:p>
+      <w:pPr>
+        <w:pStyle w:val="codesnippetfinal"/>
+      </w:pPr>
+      <w:r>
+        <w:t>import MainComponent from './myComponent.mjs'; // Any name for default</w:t>
+      </w:r>
+    </w:p>
+    <w:p>
+      <w:pPr>
+        <w:pStyle w:val="codesnippetfinal"/>
+      </w:pPr>
+      <w:r>
+        <w:t>import { PI, sum } from './utils.mjs'; // Exact names for named</w:t>
+      </w:r>
+    </w:p>
+    <w:p>
+      <w:pPr>
+        <w:pStyle w:val="codesnippetfinal"/>
+      </w:pPr>
+    </w:p>
+    <w:p>
+      <w:pPr>
+        <w:pStyle w:val="codesnippetfinal"/>
+      </w:pPr>
+      <w:r>
+        <w:t>console.log(PI);</w:t>
+      </w:r>
+    </w:p>
+    <w:p>
+      <w:pPr>
+        <w:pStyle w:val="codesnippetfinal"/>
+      </w:pPr>
+      <w:r>
+        <w:t>console.log(sum(1, 2));</w:t>
+      </w:r>
+    </w:p>
+    <w:p>
+      <w:pPr>
+        <w:pStyle w:val="codesnippetfinal"/>
+      </w:pPr>
+      <w:r>
+        <w:t>// &lt;MainComponent /&gt;</w:t>
+      </w:r>
+    </w:p>
+    <w:p>
+      <w:pPr>
+        <w:jc w:val="both"/>
+        <w:rPr>
+          <w:rFonts w:ascii="Arial" w:hAnsi="Arial" w:cs="Arial"/>
+          <w:sz w:val="28"/>
+          <w:szCs w:val="28"/>
+        </w:rPr>
+      </w:pPr>
+      <w:r>
+        <w:rPr>
+          <w:rFonts w:ascii="Arial" w:hAnsi="Arial" w:cs="Arial"/>
+          <w:sz w:val="28"/>
+          <w:szCs w:val="28"/>
+        </w:rPr>
+        <w:pict w14:anchorId="1BAA5450">
+          <v:rect id="_x0000_i1130" style="width:0;height:1.5pt" o:hralign="center" o:hrstd="t" o:hr="t" fillcolor="#a0a0a0" stroked="f"/>
+        </w:pict>
+      </w:r>
+    </w:p>
+    <w:p>
+      <w:pPr>
+        <w:jc w:val="both"/>
+        <w:rPr>
+          <w:rFonts w:ascii="Arial" w:hAnsi="Arial" w:cs="Arial"/>
+          <w:b/>
+          <w:bCs/>
+          <w:sz w:val="28"/>
+          <w:szCs w:val="28"/>
+        </w:rPr>
+      </w:pPr>
+      <w:r>
+        <w:rPr>
+          <w:rFonts w:ascii="Arial" w:hAnsi="Arial" w:cs="Arial"/>
+          <w:b/>
+          <w:bCs/>
+          <w:sz w:val="28"/>
+          <w:szCs w:val="28"/>
+        </w:rPr>
+        <w:t>Module Summary</w:t>
+      </w:r>
+    </w:p>
+    <w:p>
+      <w:pPr>
+        <w:jc w:val="both"/>
+        <w:rPr>
+          <w:rFonts w:ascii="Arial" w:hAnsi="Arial" w:cs="Arial"/>
+          <w:sz w:val="28"/>
+          <w:szCs w:val="28"/>
+        </w:rPr>
+      </w:pPr>
+      <w:r>
+        <w:rPr>
+          <w:rFonts w:ascii="Arial" w:hAnsi="Arial" w:cs="Arial"/>
+          <w:sz w:val="28"/>
+          <w:szCs w:val="28"/>
+        </w:rPr>
+        <w:t>Node.js's module system is crucial for building maintainable and scalable applications. Here's a recap of what we've learned:</w:t>
+      </w:r>
+    </w:p>
+    <w:p>
+      <w:pPr>
+        <w:jc w:val="both"/>
+        <w:rPr>
+          <w:rFonts w:ascii="Arial" w:hAnsi="Arial" w:cs="Arial"/>
+          <w:sz w:val="28"/>
+          <w:szCs w:val="28"/>
+        </w:rPr>
+      </w:pPr>
+      <w:r>
+        <w:rPr>
+          <w:rFonts w:ascii="Arial" w:hAnsi="Arial" w:cs="Arial"/>
+          <w:sz w:val="28"/>
+          <w:szCs w:val="28"/>
+        </w:rPr>
+        <w:pict w14:anchorId="70712F24">
+          <v:rect id="_x0000_i1131" style="width:0;height:1.5pt" o:hralign="center" o:hrstd="t" o:hr="t" fillcolor="#a0a0a0" stroked="f"/>
+        </w:pict>
+      </w:r>
+    </w:p>
+    <w:p>
+      <w:pPr>
+        <w:jc w:val="both"/>
+        <w:rPr>
+          <w:rFonts w:ascii="Arial" w:hAnsi="Arial" w:cs="Arial"/>
+          <w:b/>
+          <w:bCs/>
+          <w:sz w:val="28"/>
+          <w:szCs w:val="28"/>
+        </w:rPr>
+      </w:pPr>
+      <w:r>
+        <w:rPr>
+          <w:rFonts w:ascii="Arial" w:hAnsi="Arial" w:cs="Arial"/>
+          <w:b/>
+          <w:bCs/>
+          <w:sz w:val="28"/>
+          <w:szCs w:val="28"/>
+        </w:rPr>
+        <w:t>Key Concepts:</w:t>
+      </w:r>
+    </w:p>
+    <w:p>
+      <w:pPr>
+        <w:numPr>
+          <w:ilvl w:val="0"/>
+          <w:numId w:val="145"/>
+        </w:numPr>
+        <w:jc w:val="both"/>
+        <w:rPr>
+          <w:rFonts w:ascii="Arial" w:hAnsi="Arial" w:cs="Arial"/>
+          <w:sz w:val="28"/>
+          <w:szCs w:val="28"/>
+        </w:rPr>
+      </w:pPr>
+      <w:r>
+        <w:rPr>
+          <w:rFonts w:ascii="Arial" w:hAnsi="Arial" w:cs="Arial"/>
+          <w:b/>
+          <w:bCs/>
+          <w:sz w:val="28"/>
+          <w:szCs w:val="28"/>
+        </w:rPr>
+        <w:lastRenderedPageBreak/>
+        <w:t>Scope Isolation:</w:t>
+      </w:r>
+      <w:r>
+        <w:rPr>
+          <w:rFonts w:ascii="Arial" w:hAnsi="Arial" w:cs="Arial"/>
+          <w:sz w:val="28"/>
+          <w:szCs w:val="28"/>
+        </w:rPr>
+        <w:t xml:space="preserve"> Each Node.js file is treated as a separate module, operating in its own isolated scope. This prevents global variable pollution and naming conflicts.</w:t>
+      </w:r>
+    </w:p>
+    <w:p>
+      <w:pPr>
+        <w:numPr>
+          <w:ilvl w:val="1"/>
+          <w:numId w:val="145"/>
+        </w:numPr>
+        <w:jc w:val="both"/>
+        <w:rPr>
+          <w:rFonts w:ascii="Arial" w:hAnsi="Arial" w:cs="Arial"/>
+          <w:sz w:val="28"/>
+          <w:szCs w:val="28"/>
+        </w:rPr>
+      </w:pPr>
+      <w:r>
+        <w:rPr>
+          <w:rFonts w:ascii="Arial" w:hAnsi="Arial" w:cs="Arial"/>
+          <w:b/>
+          <w:bCs/>
+          <w:sz w:val="28"/>
+          <w:szCs w:val="28"/>
+        </w:rPr>
+        <w:t>Browser:</w:t>
+      </w:r>
+      <w:r>
+        <w:rPr>
+          <w:rFonts w:ascii="Arial" w:hAnsi="Arial" w:cs="Arial"/>
+          <w:sz w:val="28"/>
+          <w:szCs w:val="28"/>
+        </w:rPr>
+        <w:t xml:space="preserve"> Variables declared with var can attach to the global window object.</w:t>
+      </w:r>
+    </w:p>
+    <w:p>
+      <w:pPr>
+        <w:numPr>
+          <w:ilvl w:val="1"/>
+          <w:numId w:val="145"/>
+        </w:numPr>
+        <w:jc w:val="both"/>
+        <w:rPr>
+          <w:rFonts w:ascii="Arial" w:hAnsi="Arial" w:cs="Arial"/>
+          <w:sz w:val="28"/>
+          <w:szCs w:val="28"/>
+        </w:rPr>
+      </w:pPr>
+      <w:r>
+        <w:rPr>
+          <w:rFonts w:ascii="Arial" w:hAnsi="Arial" w:cs="Arial"/>
+          <w:b/>
+          <w:bCs/>
+          <w:sz w:val="28"/>
+          <w:szCs w:val="28"/>
+        </w:rPr>
+        <w:t>Node.js:</w:t>
+      </w:r>
+      <w:r>
+        <w:rPr>
+          <w:rFonts w:ascii="Arial" w:hAnsi="Arial" w:cs="Arial"/>
+          <w:sz w:val="28"/>
+          <w:szCs w:val="28"/>
+        </w:rPr>
+        <w:t xml:space="preserve"> Variables are scoped to the module by default; require, module, exports, __filename, and __dirname are not global but are provided to each module.</w:t>
+      </w:r>
+    </w:p>
+    <w:p>
+      <w:pPr>
+        <w:numPr>
+          <w:ilvl w:val="0"/>
+          <w:numId w:val="145"/>
+        </w:numPr>
+        <w:jc w:val="both"/>
+        <w:rPr>
+          <w:rFonts w:ascii="Arial" w:hAnsi="Arial" w:cs="Arial"/>
+          <w:sz w:val="28"/>
+          <w:szCs w:val="28"/>
+        </w:rPr>
+      </w:pPr>
+      <w:r>
+        <w:rPr>
+          <w:rFonts w:ascii="Arial" w:hAnsi="Arial" w:cs="Arial"/>
+          <w:b/>
+          <w:bCs/>
+          <w:sz w:val="28"/>
+          <w:szCs w:val="28"/>
+        </w:rPr>
+        <w:t>IIFE Module Wrapper:</w:t>
+      </w:r>
+      <w:r>
+        <w:rPr>
+          <w:rFonts w:ascii="Arial" w:hAnsi="Arial" w:cs="Arial"/>
+          <w:sz w:val="28"/>
+          <w:szCs w:val="28"/>
+        </w:rPr>
+        <w:t xml:space="preserve"> Node.js wraps the content of every module file in an </w:t>
+      </w:r>
+      <w:r>
+        <w:rPr>
+          <w:rFonts w:ascii="Arial" w:hAnsi="Arial" w:cs="Arial"/>
+          <w:b/>
+          <w:bCs/>
+          <w:sz w:val="28"/>
+          <w:szCs w:val="28"/>
+        </w:rPr>
+        <w:t>Immediately Invoked Function Expression (IIFE)</w:t>
+      </w:r>
+      <w:r>
+        <w:rPr>
+          <w:rFonts w:ascii="Arial" w:hAnsi="Arial" w:cs="Arial"/>
+          <w:sz w:val="28"/>
+          <w:szCs w:val="28"/>
+        </w:rPr>
+        <w:t>. This IIFE takes exports, require, module, __filename, and __dirname as parameters, making them available within the module's scope without being truly global.</w:t>
+      </w:r>
+    </w:p>
+    <w:p>
+      <w:pPr>
+        <w:pStyle w:val="codesnippetfinal"/>
+      </w:pPr>
+      <w:r>
+        <w:t>// Node.js internally wraps your code like this:</w:t>
+      </w:r>
+    </w:p>
+    <w:p>
+      <w:pPr>
+        <w:pStyle w:val="codesnippetfinal"/>
+      </w:pPr>
+      <w:r>
+        <w:t>(function (exports, require, module, __filename, __dirname) {</w:t>
+      </w:r>
+    </w:p>
+    <w:p>
+      <w:pPr>
+        <w:pStyle w:val="codesnippetfinal"/>
+      </w:pPr>
+      <w:r>
+        <w:t xml:space="preserve">    // Your actual code from the .js file goes here</w:t>
+      </w:r>
+    </w:p>
+    <w:p>
+      <w:pPr>
+        <w:pStyle w:val="codesnippetfinal"/>
+      </w:pPr>
+      <w:r>
+        <w:t xml:space="preserve">    // Example:</w:t>
+      </w:r>
+    </w:p>
+    <w:p>
+      <w:pPr>
+        <w:pStyle w:val="codesnippetfinal"/>
+      </w:pPr>
+      <w:r>
+        <w:t xml:space="preserve">    // const myVar = 10;</w:t>
+      </w:r>
+    </w:p>
+    <w:p>
+      <w:pPr>
+        <w:pStyle w:val="codesnippetfinal"/>
+      </w:pPr>
+      <w:r>
+        <w:t xml:space="preserve">    // module.exports = myVar;</w:t>
+      </w:r>
+    </w:p>
+    <w:p>
+      <w:pPr>
+        <w:pStyle w:val="codesnippetfinal"/>
+      </w:pPr>
+      <w:r>
+        <w:t>})(exports, require, module, __filename, __dirname);</w:t>
+      </w:r>
+    </w:p>
+    <w:p>
+      <w:pPr>
+        <w:numPr>
+          <w:ilvl w:val="0"/>
+          <w:numId w:val="145"/>
+        </w:numPr>
+        <w:jc w:val="both"/>
+        <w:rPr>
+          <w:rFonts w:ascii="Arial" w:hAnsi="Arial" w:cs="Arial"/>
+          <w:sz w:val="28"/>
+          <w:szCs w:val="28"/>
+        </w:rPr>
+      </w:pPr>
+      <w:r>
+        <w:rPr>
+          <w:rFonts w:ascii="Arial" w:hAnsi="Arial" w:cs="Arial"/>
+          <w:b/>
+          <w:bCs/>
+          <w:sz w:val="28"/>
+          <w:szCs w:val="28"/>
+        </w:rPr>
+        <w:t>Types of Modules:</w:t>
+      </w:r>
+    </w:p>
+    <w:p>
+      <w:pPr>
+        <w:numPr>
+          <w:ilvl w:val="1"/>
+          <w:numId w:val="145"/>
+        </w:numPr>
+        <w:jc w:val="both"/>
+        <w:rPr>
+          <w:rFonts w:ascii="Arial" w:hAnsi="Arial" w:cs="Arial"/>
+          <w:sz w:val="28"/>
+          <w:szCs w:val="28"/>
+        </w:rPr>
+      </w:pPr>
+      <w:r>
+        <w:rPr>
+          <w:rFonts w:ascii="Arial" w:hAnsi="Arial" w:cs="Arial"/>
+          <w:b/>
+          <w:bCs/>
+          <w:sz w:val="28"/>
+          <w:szCs w:val="28"/>
+        </w:rPr>
+        <w:t>Local Modules:</w:t>
+      </w:r>
+      <w:r>
+        <w:rPr>
+          <w:rFonts w:ascii="Arial" w:hAnsi="Arial" w:cs="Arial"/>
+          <w:sz w:val="28"/>
+          <w:szCs w:val="28"/>
+        </w:rPr>
+        <w:t xml:space="preserve"> Your own files, exported using module.exports (CJS) or export (ESM).</w:t>
+      </w:r>
+    </w:p>
+    <w:p>
+      <w:pPr>
+        <w:numPr>
+          <w:ilvl w:val="1"/>
+          <w:numId w:val="145"/>
+        </w:numPr>
+        <w:jc w:val="both"/>
+        <w:rPr>
+          <w:rFonts w:ascii="Arial" w:hAnsi="Arial" w:cs="Arial"/>
+          <w:sz w:val="28"/>
+          <w:szCs w:val="28"/>
+        </w:rPr>
+      </w:pPr>
+      <w:r>
+        <w:rPr>
+          <w:rFonts w:ascii="Arial" w:hAnsi="Arial" w:cs="Arial"/>
+          <w:b/>
+          <w:bCs/>
+          <w:sz w:val="28"/>
+          <w:szCs w:val="28"/>
+        </w:rPr>
+        <w:t>Built-in Modules:</w:t>
+      </w:r>
+      <w:r>
+        <w:rPr>
+          <w:rFonts w:ascii="Arial" w:hAnsi="Arial" w:cs="Arial"/>
+          <w:sz w:val="28"/>
+          <w:szCs w:val="28"/>
+        </w:rPr>
+        <w:t xml:space="preserve"> Core Node.js modules like fs, http, path, directly require()d or imported by name.</w:t>
+      </w:r>
+    </w:p>
+    <w:p>
+      <w:pPr>
+        <w:numPr>
+          <w:ilvl w:val="1"/>
+          <w:numId w:val="145"/>
+        </w:numPr>
+        <w:jc w:val="both"/>
+        <w:rPr>
+          <w:rFonts w:ascii="Arial" w:hAnsi="Arial" w:cs="Arial"/>
+          <w:sz w:val="28"/>
+          <w:szCs w:val="28"/>
+        </w:rPr>
+      </w:pPr>
+      <w:r>
+        <w:rPr>
+          <w:rFonts w:ascii="Arial" w:hAnsi="Arial" w:cs="Arial"/>
+          <w:b/>
+          <w:bCs/>
+          <w:sz w:val="28"/>
+          <w:szCs w:val="28"/>
+        </w:rPr>
+        <w:t>Third-party Modules:</w:t>
+      </w:r>
+      <w:r>
+        <w:rPr>
+          <w:rFonts w:ascii="Arial" w:hAnsi="Arial" w:cs="Arial"/>
+          <w:sz w:val="28"/>
+          <w:szCs w:val="28"/>
+        </w:rPr>
+        <w:t xml:space="preserve"> Packages installed via npm (e.g., express), also require()d or imported by name.</w:t>
+      </w:r>
+    </w:p>
+    <w:p>
+      <w:pPr>
+        <w:numPr>
+          <w:ilvl w:val="0"/>
+          <w:numId w:val="145"/>
+        </w:numPr>
+        <w:jc w:val="both"/>
+        <w:rPr>
+          <w:rFonts w:ascii="Arial" w:hAnsi="Arial" w:cs="Arial"/>
+          <w:sz w:val="28"/>
+          <w:szCs w:val="28"/>
+        </w:rPr>
+      </w:pPr>
+      <w:r>
+        <w:rPr>
+          <w:rFonts w:ascii="Arial" w:hAnsi="Arial" w:cs="Arial"/>
+          <w:b/>
+          <w:bCs/>
+          <w:sz w:val="28"/>
+          <w:szCs w:val="28"/>
+        </w:rPr>
+        <w:t>CommonJS (CJS):</w:t>
+      </w:r>
+    </w:p>
+    <w:p>
+      <w:pPr>
+        <w:numPr>
+          <w:ilvl w:val="1"/>
+          <w:numId w:val="145"/>
+        </w:numPr>
+        <w:jc w:val="both"/>
+        <w:rPr>
+          <w:rFonts w:ascii="Arial" w:hAnsi="Arial" w:cs="Arial"/>
+          <w:sz w:val="28"/>
+          <w:szCs w:val="28"/>
+        </w:rPr>
+      </w:pPr>
+      <w:r>
+        <w:rPr>
+          <w:rFonts w:ascii="Arial" w:hAnsi="Arial" w:cs="Arial"/>
+          <w:sz w:val="28"/>
+          <w:szCs w:val="28"/>
+        </w:rPr>
+        <w:t>Uses require() to import and module.exports to export.</w:t>
+      </w:r>
+    </w:p>
+    <w:p>
+      <w:pPr>
+        <w:numPr>
+          <w:ilvl w:val="1"/>
+          <w:numId w:val="145"/>
+        </w:numPr>
+        <w:jc w:val="both"/>
+        <w:rPr>
+          <w:rFonts w:ascii="Arial" w:hAnsi="Arial" w:cs="Arial"/>
+          <w:sz w:val="28"/>
+          <w:szCs w:val="28"/>
+        </w:rPr>
+      </w:pPr>
+      <w:r>
+        <w:rPr>
+          <w:rFonts w:ascii="Arial" w:hAnsi="Arial" w:cs="Arial"/>
+          <w:sz w:val="28"/>
+          <w:szCs w:val="28"/>
+        </w:rPr>
+        <w:t>Synchronous loading.</w:t>
+      </w:r>
+    </w:p>
+    <w:p>
+      <w:pPr>
+        <w:numPr>
+          <w:ilvl w:val="1"/>
+          <w:numId w:val="145"/>
+        </w:numPr>
+        <w:jc w:val="both"/>
+        <w:rPr>
+          <w:rFonts w:ascii="Arial" w:hAnsi="Arial" w:cs="Arial"/>
+          <w:sz w:val="28"/>
+          <w:szCs w:val="28"/>
+        </w:rPr>
+      </w:pPr>
+      <w:r>
+        <w:rPr>
+          <w:rFonts w:ascii="Arial" w:hAnsi="Arial" w:cs="Arial"/>
+          <w:sz w:val="28"/>
+          <w:szCs w:val="28"/>
+        </w:rPr>
+        <w:t>Default for .js files unless specified otherwise.</w:t>
+      </w:r>
+    </w:p>
+    <w:p>
+      <w:pPr>
+        <w:numPr>
+          <w:ilvl w:val="0"/>
+          <w:numId w:val="145"/>
+        </w:numPr>
+        <w:jc w:val="both"/>
+        <w:rPr>
+          <w:rFonts w:ascii="Arial" w:hAnsi="Arial" w:cs="Arial"/>
+          <w:sz w:val="28"/>
+          <w:szCs w:val="28"/>
+        </w:rPr>
+      </w:pPr>
+      <w:r>
+        <w:rPr>
+          <w:rFonts w:ascii="Arial" w:hAnsi="Arial" w:cs="Arial"/>
+          <w:b/>
+          <w:bCs/>
+          <w:sz w:val="28"/>
+          <w:szCs w:val="28"/>
+        </w:rPr>
+        <w:t>ECMAScript Modules (ESM):</w:t>
+      </w:r>
+    </w:p>
+    <w:p>
+      <w:pPr>
+        <w:numPr>
+          <w:ilvl w:val="1"/>
+          <w:numId w:val="145"/>
+        </w:numPr>
+        <w:jc w:val="both"/>
+        <w:rPr>
+          <w:rFonts w:ascii="Arial" w:hAnsi="Arial" w:cs="Arial"/>
+          <w:sz w:val="28"/>
+          <w:szCs w:val="28"/>
+        </w:rPr>
+      </w:pPr>
+      <w:r>
+        <w:rPr>
+          <w:rFonts w:ascii="Arial" w:hAnsi="Arial" w:cs="Arial"/>
+          <w:sz w:val="28"/>
+          <w:szCs w:val="28"/>
+        </w:rPr>
+        <w:t>Uses import and export keywords.</w:t>
+      </w:r>
+    </w:p>
+    <w:p>
+      <w:pPr>
+        <w:numPr>
+          <w:ilvl w:val="1"/>
+          <w:numId w:val="145"/>
+        </w:numPr>
+        <w:jc w:val="both"/>
+        <w:rPr>
+          <w:rFonts w:ascii="Arial" w:hAnsi="Arial" w:cs="Arial"/>
+          <w:sz w:val="28"/>
+          <w:szCs w:val="28"/>
+        </w:rPr>
+      </w:pPr>
+      <w:r>
+        <w:rPr>
+          <w:rFonts w:ascii="Arial" w:hAnsi="Arial" w:cs="Arial"/>
+          <w:sz w:val="28"/>
+          <w:szCs w:val="28"/>
+        </w:rPr>
+        <w:t>Asynchronous loading.</w:t>
+      </w:r>
+    </w:p>
+    <w:p>
+      <w:pPr>
+        <w:numPr>
+          <w:ilvl w:val="1"/>
+          <w:numId w:val="145"/>
+        </w:numPr>
+        <w:jc w:val="both"/>
+        <w:rPr>
+          <w:rFonts w:ascii="Arial" w:hAnsi="Arial" w:cs="Arial"/>
+          <w:sz w:val="28"/>
+          <w:szCs w:val="28"/>
+        </w:rPr>
+      </w:pPr>
+      <w:r>
+        <w:rPr>
+          <w:rFonts w:ascii="Arial" w:hAnsi="Arial" w:cs="Arial"/>
+          <w:sz w:val="28"/>
+          <w:szCs w:val="28"/>
+        </w:rPr>
+        <w:t>Requires .mjs file extension or "type": "module" in package.json.</w:t>
+      </w:r>
+    </w:p>
+    <w:p>
+      <w:pPr>
+        <w:numPr>
+          <w:ilvl w:val="1"/>
+          <w:numId w:val="145"/>
+        </w:numPr>
+        <w:jc w:val="both"/>
+        <w:rPr>
+          <w:rFonts w:ascii="Arial" w:hAnsi="Arial" w:cs="Arial"/>
+          <w:sz w:val="28"/>
+          <w:szCs w:val="28"/>
+        </w:rPr>
+      </w:pPr>
+      <w:r>
+        <w:rPr>
+          <w:rFonts w:ascii="Arial" w:hAnsi="Arial" w:cs="Arial"/>
+          <w:sz w:val="28"/>
+          <w:szCs w:val="28"/>
+        </w:rPr>
+        <w:lastRenderedPageBreak/>
+        <w:t xml:space="preserve">Supports </w:t>
+      </w:r>
+      <w:r>
+        <w:rPr>
+          <w:rFonts w:ascii="Arial" w:hAnsi="Arial" w:cs="Arial"/>
+          <w:b/>
+          <w:bCs/>
+          <w:sz w:val="28"/>
+          <w:szCs w:val="28"/>
+        </w:rPr>
+        <w:t>Named Exports</w:t>
+      </w:r>
+      <w:r>
+        <w:rPr>
+          <w:rFonts w:ascii="Arial" w:hAnsi="Arial" w:cs="Arial"/>
+          <w:sz w:val="28"/>
+          <w:szCs w:val="28"/>
+        </w:rPr>
+        <w:t xml:space="preserve"> (multiple items, require destructuring and exact names) and a single </w:t>
+      </w:r>
+      <w:r>
+        <w:rPr>
+          <w:rFonts w:ascii="Arial" w:hAnsi="Arial" w:cs="Arial"/>
+          <w:b/>
+          <w:bCs/>
+          <w:sz w:val="28"/>
+          <w:szCs w:val="28"/>
+        </w:rPr>
+        <w:t>Default Export</w:t>
+      </w:r>
+      <w:r>
+        <w:rPr>
+          <w:rFonts w:ascii="Arial" w:hAnsi="Arial" w:cs="Arial"/>
+          <w:sz w:val="28"/>
+          <w:szCs w:val="28"/>
+        </w:rPr>
+        <w:t xml:space="preserve"> (can be imported with any name, no destructuring).</w:t>
+      </w:r>
+    </w:p>
+    <w:p>
+      <w:pPr>
+        <w:numPr>
+          <w:ilvl w:val="0"/>
+          <w:numId w:val="145"/>
+        </w:numPr>
+        <w:jc w:val="both"/>
+        <w:rPr>
+          <w:rFonts w:ascii="Arial" w:hAnsi="Arial" w:cs="Arial"/>
+          <w:sz w:val="28"/>
+          <w:szCs w:val="28"/>
+        </w:rPr>
+      </w:pPr>
+      <w:r>
+        <w:rPr>
+          <w:rFonts w:ascii="Arial" w:hAnsi="Arial" w:cs="Arial"/>
+          <w:b/>
+          <w:bCs/>
+          <w:sz w:val="28"/>
+          <w:szCs w:val="28"/>
+        </w:rPr>
+        <w:t>Name Aliasing:</w:t>
+      </w:r>
+      <w:r>
+        <w:rPr>
+          <w:rFonts w:ascii="Arial" w:hAnsi="Arial" w:cs="Arial"/>
+          <w:sz w:val="28"/>
+          <w:szCs w:val="28"/>
+        </w:rPr>
+        <w:t xml:space="preserve"> Both CJS and ESM allow renaming imported variables/functions to avoid conflicts or improve clarity (e.g., const { originalName: newName } = require(...) or import { originalName as newName } from ...).</w:t>
+      </w:r>
+    </w:p>
+    <w:p>
+      <w:pPr>
+        <w:numPr>
+          <w:ilvl w:val="0"/>
+          <w:numId w:val="145"/>
+        </w:numPr>
+        <w:jc w:val="both"/>
+        <w:rPr>
+          <w:rFonts w:ascii="Arial" w:hAnsi="Arial" w:cs="Arial"/>
+          <w:sz w:val="28"/>
+          <w:szCs w:val="28"/>
+        </w:rPr>
+      </w:pPr>
+      <w:r>
+        <w:rPr>
+          <w:rFonts w:ascii="Arial" w:hAnsi="Arial" w:cs="Arial"/>
+          <w:b/>
+          <w:bCs/>
+          <w:sz w:val="28"/>
+          <w:szCs w:val="28"/>
+        </w:rPr>
+        <w:t>Index Export:</w:t>
+      </w:r>
+      <w:r>
+        <w:rPr>
+          <w:rFonts w:ascii="Arial" w:hAnsi="Arial" w:cs="Arial"/>
+          <w:sz w:val="28"/>
+          <w:szCs w:val="28"/>
+        </w:rPr>
+        <w:t xml:space="preserve"> A common convention where an index.js (or index.mjs) file within a directory re-exports items from other files in that directory. This allows you to require() or import the directory directly (e.g., require('./utils')), making imports cleaner.</w:t>
+      </w:r>
+    </w:p>
+    <w:p>
+      <w:pPr>
+        <w:jc w:val="both"/>
+        <w:rPr>
+          <w:rFonts w:ascii="Arial" w:hAnsi="Arial" w:cs="Arial"/>
+          <w:sz w:val="28"/>
+          <w:szCs w:val="28"/>
+        </w:rPr>
+      </w:pPr>
+      <w:r>
+        <w:rPr>
+          <w:rFonts w:ascii="Arial" w:hAnsi="Arial" w:cs="Arial"/>
+          <w:sz w:val="28"/>
+          <w:szCs w:val="28"/>
+        </w:rPr>
+        <w:pict w14:anchorId="412A6D1E">
+          <v:rect id="_x0000_i1132" style="width:0;height:1.5pt" o:hralign="center" o:hrstd="t" o:hr="t" fillcolor="#a0a0a0" stroked="f"/>
+        </w:pict>
+      </w:r>
+    </w:p>
+    <w:p>
+      <w:pPr>
+        <w:jc w:val="both"/>
+        <w:rPr>
+          <w:rFonts w:ascii="Arial" w:hAnsi="Arial" w:cs="Arial"/>
+          <w:sz w:val="28"/>
+          <w:szCs w:val="28"/>
+        </w:rPr>
+      </w:pPr>
+      <w:r>
+        <w:rPr>
+          <w:rFonts w:ascii="Arial" w:hAnsi="Arial" w:cs="Arial"/>
+          <w:sz w:val="28"/>
+          <w:szCs w:val="28"/>
+        </w:rPr>
+        <w:t>Understanding Node.js's module system is fundamental for writing robust, organized, and maintainable applications. While CommonJS is prevalent in many existing Node.js projects, ESM is the future and becoming increasingly common.</w:t>
+      </w:r>
+    </w:p>
+    <w:p>
+      <w:pPr>
+        <w:jc w:val="both"/>
+        <w:rPr>
+          <w:rFonts w:ascii="Arial" w:hAnsi="Arial" w:cs="Arial"/>
+          <w:b/>
+          <w:bCs/>
+          <w:color w:val="EE0000"/>
+          <w:sz w:val="28"/>
+          <w:szCs w:val="28"/>
+        </w:rPr>
+      </w:pPr>
+      <w:r>
+        <w:rPr>
+          <w:rFonts w:ascii="Arial" w:hAnsi="Arial" w:cs="Arial"/>
+          <w:b/>
+          <w:bCs/>
+          <w:color w:val="EE0000"/>
+          <w:sz w:val="28"/>
+          <w:szCs w:val="28"/>
+        </w:rPr>
         <w:t>Lecture 12-1: How the Web Works</w:t>
       </w:r>
     </w:p>
@@ -17753,6 +19900,16 @@
         </w:rPr>
         <w:t>When we open a website</w:t>
       </w:r>
+    </w:p>
+    <w:p>
+      <w:pPr>
+        <w:jc w:val="both"/>
+        <w:rPr>
+          <w:rFonts w:ascii="Arial" w:hAnsi="Arial" w:cs="Arial"/>
+          <w:sz w:val="28"/>
+          <w:szCs w:val="28"/>
+        </w:rPr>
+      </w:pPr>
     </w:p>
     <w:p>
       <w:pPr>
@@ -18166,6 +20323,7 @@
           <w:sz w:val="28"/>
           <w:szCs w:val="28"/>
         </w:rPr>
+        <w:lastRenderedPageBreak/>
         <w:t>Answer:</w:t>
       </w:r>
       <w:r>
@@ -18532,7 +20690,6 @@
           <w:sz w:val="28"/>
           <w:szCs w:val="28"/>
         </w:rPr>
-        <w:lastRenderedPageBreak/>
         <w:t>Answer:</w:t>
       </w:r>
       <w:r>
@@ -19123,6 +21280,7 @@
           <w:b w:val="0"/>
           <w:bCs w:val="0"/>
         </w:rPr>
+        <w:lastRenderedPageBreak/>
         <w:t xml:space="preserve">    });</w:t>
       </w:r>
     </w:p>
@@ -20327,6 +22485,123 @@
     </w:lvl>
   </w:abstractNum>
   <w:abstractNum w:abstractNumId="5" w15:restartNumberingAfterBreak="0">
+    <w:nsid w:val="054A26F6"/>
+    <w:multiLevelType w:val="multilevel"/>
+    <w:tmpl w:val="DB328F9E"/>
+    <w:lvl w:ilvl="0">
+      <w:start w:val="1"/>
+      <w:numFmt w:val="decimal"/>
+      <w:lvlText w:val="%1."/>
+      <w:lvlJc w:val="left"/>
+      <w:pPr>
+        <w:tabs>
+          <w:tab w:val="num" w:pos="720"/>
+        </w:tabs>
+        <w:ind w:left="720" w:hanging="360"/>
+      </w:pPr>
+    </w:lvl>
+    <w:lvl w:ilvl="1">
+      <w:start w:val="1"/>
+      <w:numFmt w:val="bullet"/>
+      <w:lvlText w:val="o"/>
+      <w:lvlJc w:val="left"/>
+      <w:pPr>
+        <w:tabs>
+          <w:tab w:val="num" w:pos="1440"/>
+        </w:tabs>
+        <w:ind w:left="1440" w:hanging="360"/>
+      </w:pPr>
+      <w:rPr>
+        <w:rFonts w:ascii="Courier New" w:hAnsi="Courier New" w:hint="default"/>
+        <w:sz w:val="20"/>
+      </w:rPr>
+    </w:lvl>
+    <w:lvl w:ilvl="2" w:tentative="1">
+      <w:start w:val="1"/>
+      <w:numFmt w:val="decimal"/>
+      <w:lvlText w:val="%3."/>
+      <w:lvlJc w:val="left"/>
+      <w:pPr>
+        <w:tabs>
+          <w:tab w:val="num" w:pos="2160"/>
+        </w:tabs>
+        <w:ind w:left="2160" w:hanging="360"/>
+      </w:pPr>
+    </w:lvl>
+    <w:lvl w:ilvl="3" w:tentative="1">
+      <w:start w:val="1"/>
+      <w:numFmt w:val="decimal"/>
+      <w:lvlText w:val="%4."/>
+      <w:lvlJc w:val="left"/>
+      <w:pPr>
+        <w:tabs>
+          <w:tab w:val="num" w:pos="2880"/>
+        </w:tabs>
+        <w:ind w:left="2880" w:hanging="360"/>
+      </w:pPr>
+    </w:lvl>
+    <w:lvl w:ilvl="4" w:tentative="1">
+      <w:start w:val="1"/>
+      <w:numFmt w:val="decimal"/>
+      <w:lvlText w:val="%5."/>
+      <w:lvlJc w:val="left"/>
+      <w:pPr>
+        <w:tabs>
+          <w:tab w:val="num" w:pos="3600"/>
+        </w:tabs>
+        <w:ind w:left="3600" w:hanging="360"/>
+      </w:pPr>
+    </w:lvl>
+    <w:lvl w:ilvl="5" w:tentative="1">
+      <w:start w:val="1"/>
+      <w:numFmt w:val="decimal"/>
+      <w:lvlText w:val="%6."/>
+      <w:lvlJc w:val="left"/>
+      <w:pPr>
+        <w:tabs>
+          <w:tab w:val="num" w:pos="4320"/>
+        </w:tabs>
+        <w:ind w:left="4320" w:hanging="360"/>
+      </w:pPr>
+    </w:lvl>
+    <w:lvl w:ilvl="6" w:tentative="1">
+      <w:start w:val="1"/>
+      <w:numFmt w:val="decimal"/>
+      <w:lvlText w:val="%7."/>
+      <w:lvlJc w:val="left"/>
+      <w:pPr>
+        <w:tabs>
+          <w:tab w:val="num" w:pos="5040"/>
+        </w:tabs>
+        <w:ind w:left="5040" w:hanging="360"/>
+      </w:pPr>
+    </w:lvl>
+    <w:lvl w:ilvl="7" w:tentative="1">
+      <w:start w:val="1"/>
+      <w:numFmt w:val="decimal"/>
+      <w:lvlText w:val="%8."/>
+      <w:lvlJc w:val="left"/>
+      <w:pPr>
+        <w:tabs>
+          <w:tab w:val="num" w:pos="5760"/>
+        </w:tabs>
+        <w:ind w:left="5760" w:hanging="360"/>
+      </w:pPr>
+    </w:lvl>
+    <w:lvl w:ilvl="8" w:tentative="1">
+      <w:start w:val="1"/>
+      <w:numFmt w:val="decimal"/>
+      <w:lvlText w:val="%9."/>
+      <w:lvlJc w:val="left"/>
+      <w:pPr>
+        <w:tabs>
+          <w:tab w:val="num" w:pos="6480"/>
+        </w:tabs>
+        <w:ind w:left="6480" w:hanging="360"/>
+      </w:pPr>
+    </w:lvl>
+  </w:abstractNum>
+  <w:abstractNum w:abstractNumId="6" w15:restartNumberingAfterBreak="0">
     <w:nsid w:val="06087F39"/>
     <w:multiLevelType w:val="multilevel"/>
     <w:tmpl w:val="E04E8C1E"/>
@@ -20475,7 +22750,7 @@
       </w:rPr>
     </w:lvl>
   </w:abstractNum>
-  <w:abstractNum w:abstractNumId="6" w15:restartNumberingAfterBreak="0">
+  <w:abstractNum w:abstractNumId="7" w15:restartNumberingAfterBreak="0">
     <w:nsid w:val="06202840"/>
     <w:multiLevelType w:val="multilevel"/>
     <w:tmpl w:val="CA800746"/>
@@ -20588,7 +22863,7 @@
       </w:pPr>
     </w:lvl>
   </w:abstractNum>
-  <w:abstractNum w:abstractNumId="7" w15:restartNumberingAfterBreak="0">
+  <w:abstractNum w:abstractNumId="8" w15:restartNumberingAfterBreak="0">
     <w:nsid w:val="08490DDD"/>
     <w:multiLevelType w:val="multilevel"/>
     <w:tmpl w:val="EF182E20"/>
@@ -20701,7 +22976,7 @@
       </w:pPr>
     </w:lvl>
   </w:abstractNum>
-  <w:abstractNum w:abstractNumId="8" w15:restartNumberingAfterBreak="0">
+  <w:abstractNum w:abstractNumId="9" w15:restartNumberingAfterBreak="0">
     <w:nsid w:val="08734DDE"/>
     <w:multiLevelType w:val="hybridMultilevel"/>
     <w:tmpl w:val="0FDAA364"/>
@@ -20814,7 +23089,7 @@
       </w:rPr>
     </w:lvl>
   </w:abstractNum>
-  <w:abstractNum w:abstractNumId="9" w15:restartNumberingAfterBreak="0">
+  <w:abstractNum w:abstractNumId="10" w15:restartNumberingAfterBreak="0">
     <w:nsid w:val="09540C2D"/>
     <w:multiLevelType w:val="hybridMultilevel"/>
     <w:tmpl w:val="AC4ED05E"/>
@@ -20927,7 +23202,7 @@
       </w:rPr>
     </w:lvl>
   </w:abstractNum>
-  <w:abstractNum w:abstractNumId="10" w15:restartNumberingAfterBreak="0">
+  <w:abstractNum w:abstractNumId="11" w15:restartNumberingAfterBreak="0">
     <w:nsid w:val="0C543640"/>
     <w:multiLevelType w:val="multilevel"/>
     <w:tmpl w:val="EB42047C"/>
@@ -21076,7 +23351,7 @@
       </w:rPr>
     </w:lvl>
   </w:abstractNum>
-  <w:abstractNum w:abstractNumId="11" w15:restartNumberingAfterBreak="0">
+  <w:abstractNum w:abstractNumId="12" w15:restartNumberingAfterBreak="0">
     <w:nsid w:val="0CAB3625"/>
     <w:multiLevelType w:val="multilevel"/>
     <w:tmpl w:val="E7A42346"/>
@@ -21225,7 +23500,7 @@
       </w:rPr>
     </w:lvl>
   </w:abstractNum>
-  <w:abstractNum w:abstractNumId="12" w15:restartNumberingAfterBreak="0">
+  <w:abstractNum w:abstractNumId="13" w15:restartNumberingAfterBreak="0">
     <w:nsid w:val="0D0D634E"/>
     <w:multiLevelType w:val="hybridMultilevel"/>
     <w:tmpl w:val="8E48ED2C"/>
@@ -21314,7 +23589,7 @@
       </w:pPr>
     </w:lvl>
   </w:abstractNum>
-  <w:abstractNum w:abstractNumId="13" w15:restartNumberingAfterBreak="0">
+  <w:abstractNum w:abstractNumId="14" w15:restartNumberingAfterBreak="0">
     <w:nsid w:val="0D2870BC"/>
     <w:multiLevelType w:val="multilevel"/>
     <w:tmpl w:val="3D02F9F0"/>
@@ -21463,7 +23738,7 @@
       </w:rPr>
     </w:lvl>
   </w:abstractNum>
-  <w:abstractNum w:abstractNumId="14" w15:restartNumberingAfterBreak="0">
+  <w:abstractNum w:abstractNumId="15" w15:restartNumberingAfterBreak="0">
     <w:nsid w:val="0DA23293"/>
     <w:multiLevelType w:val="multilevel"/>
     <w:tmpl w:val="C9CC3544"/>
@@ -21612,7 +23887,7 @@
       </w:rPr>
     </w:lvl>
   </w:abstractNum>
-  <w:abstractNum w:abstractNumId="15" w15:restartNumberingAfterBreak="0">
+  <w:abstractNum w:abstractNumId="16" w15:restartNumberingAfterBreak="0">
     <w:nsid w:val="0E6D290E"/>
     <w:multiLevelType w:val="multilevel"/>
     <w:tmpl w:val="4F42EB4E"/>
@@ -21761,7 +24036,7 @@
       </w:rPr>
     </w:lvl>
   </w:abstractNum>
-  <w:abstractNum w:abstractNumId="16" w15:restartNumberingAfterBreak="0">
+  <w:abstractNum w:abstractNumId="17" w15:restartNumberingAfterBreak="0">
     <w:nsid w:val="0F3C2333"/>
     <w:multiLevelType w:val="multilevel"/>
     <w:tmpl w:val="13C01264"/>
@@ -21910,7 +24185,7 @@
       </w:rPr>
     </w:lvl>
   </w:abstractNum>
-  <w:abstractNum w:abstractNumId="17" w15:restartNumberingAfterBreak="0">
+  <w:abstractNum w:abstractNumId="18" w15:restartNumberingAfterBreak="0">
     <w:nsid w:val="0F7400DB"/>
     <w:multiLevelType w:val="multilevel"/>
     <w:tmpl w:val="F80ECCB0"/>
@@ -22027,7 +24302,7 @@
       </w:pPr>
     </w:lvl>
   </w:abstractNum>
-  <w:abstractNum w:abstractNumId="18" w15:restartNumberingAfterBreak="0">
+  <w:abstractNum w:abstractNumId="19" w15:restartNumberingAfterBreak="0">
     <w:nsid w:val="10554258"/>
     <w:multiLevelType w:val="multilevel"/>
     <w:tmpl w:val="D3EA592C"/>
@@ -22176,7 +24451,7 @@
       </w:rPr>
     </w:lvl>
   </w:abstractNum>
-  <w:abstractNum w:abstractNumId="19" w15:restartNumberingAfterBreak="0">
+  <w:abstractNum w:abstractNumId="20" w15:restartNumberingAfterBreak="0">
     <w:nsid w:val="11CB5669"/>
     <w:multiLevelType w:val="multilevel"/>
     <w:tmpl w:val="88D601D4"/>
@@ -22289,7 +24564,7 @@
       </w:pPr>
     </w:lvl>
   </w:abstractNum>
-  <w:abstractNum w:abstractNumId="20" w15:restartNumberingAfterBreak="0">
+  <w:abstractNum w:abstractNumId="21" w15:restartNumberingAfterBreak="0">
     <w:nsid w:val="12DF3701"/>
     <w:multiLevelType w:val="multilevel"/>
     <w:tmpl w:val="B9103822"/>
@@ -22438,7 +24713,7 @@
       </w:rPr>
     </w:lvl>
   </w:abstractNum>
-  <w:abstractNum w:abstractNumId="21" w15:restartNumberingAfterBreak="0">
+  <w:abstractNum w:abstractNumId="22" w15:restartNumberingAfterBreak="0">
     <w:nsid w:val="130017AA"/>
     <w:multiLevelType w:val="multilevel"/>
     <w:tmpl w:val="F7FE7502"/>
@@ -22587,7 +24862,7 @@
       </w:rPr>
     </w:lvl>
   </w:abstractNum>
-  <w:abstractNum w:abstractNumId="22" w15:restartNumberingAfterBreak="0">
+  <w:abstractNum w:abstractNumId="23" w15:restartNumberingAfterBreak="0">
     <w:nsid w:val="13711AC6"/>
     <w:multiLevelType w:val="multilevel"/>
     <w:tmpl w:val="991408E0"/>
@@ -22700,7 +24975,7 @@
       </w:pPr>
     </w:lvl>
   </w:abstractNum>
-  <w:abstractNum w:abstractNumId="23" w15:restartNumberingAfterBreak="0">
+  <w:abstractNum w:abstractNumId="24" w15:restartNumberingAfterBreak="0">
     <w:nsid w:val="13FD7B9D"/>
     <w:multiLevelType w:val="multilevel"/>
     <w:tmpl w:val="38F2FAE4"/>
@@ -22849,7 +25124,7 @@
       </w:rPr>
     </w:lvl>
   </w:abstractNum>
-  <w:abstractNum w:abstractNumId="24" w15:restartNumberingAfterBreak="0">
+  <w:abstractNum w:abstractNumId="25" w15:restartNumberingAfterBreak="0">
     <w:nsid w:val="14757A7E"/>
     <w:multiLevelType w:val="multilevel"/>
     <w:tmpl w:val="306C304E"/>
@@ -22962,7 +25237,7 @@
       </w:pPr>
     </w:lvl>
   </w:abstractNum>
-  <w:abstractNum w:abstractNumId="25" w15:restartNumberingAfterBreak="0">
+  <w:abstractNum w:abstractNumId="26" w15:restartNumberingAfterBreak="0">
     <w:nsid w:val="15CC77C3"/>
     <w:multiLevelType w:val="multilevel"/>
     <w:tmpl w:val="96C6931E"/>
@@ -23111,7 +25386,7 @@
       </w:rPr>
     </w:lvl>
   </w:abstractNum>
-  <w:abstractNum w:abstractNumId="26" w15:restartNumberingAfterBreak="0">
+  <w:abstractNum w:abstractNumId="27" w15:restartNumberingAfterBreak="0">
     <w:nsid w:val="16DE6E68"/>
     <w:multiLevelType w:val="multilevel"/>
     <w:tmpl w:val="99A02AA6"/>
@@ -23260,7 +25535,7 @@
       </w:rPr>
     </w:lvl>
   </w:abstractNum>
-  <w:abstractNum w:abstractNumId="27" w15:restartNumberingAfterBreak="0">
+  <w:abstractNum w:abstractNumId="28" w15:restartNumberingAfterBreak="0">
     <w:nsid w:val="187A3165"/>
     <w:multiLevelType w:val="multilevel"/>
     <w:tmpl w:val="343E9EE0"/>
@@ -23373,7 +25648,7 @@
       </w:pPr>
     </w:lvl>
   </w:abstractNum>
-  <w:abstractNum w:abstractNumId="28" w15:restartNumberingAfterBreak="0">
+  <w:abstractNum w:abstractNumId="29" w15:restartNumberingAfterBreak="0">
     <w:nsid w:val="18BE61EA"/>
     <w:multiLevelType w:val="multilevel"/>
     <w:tmpl w:val="2028E364"/>
@@ -23522,7 +25797,7 @@
       </w:rPr>
     </w:lvl>
   </w:abstractNum>
-  <w:abstractNum w:abstractNumId="29" w15:restartNumberingAfterBreak="0">
+  <w:abstractNum w:abstractNumId="30" w15:restartNumberingAfterBreak="0">
     <w:nsid w:val="18FC2949"/>
     <w:multiLevelType w:val="multilevel"/>
     <w:tmpl w:val="2FA2E14E"/>
@@ -23671,7 +25946,7 @@
       </w:rPr>
     </w:lvl>
   </w:abstractNum>
-  <w:abstractNum w:abstractNumId="30" w15:restartNumberingAfterBreak="0">
+  <w:abstractNum w:abstractNumId="31" w15:restartNumberingAfterBreak="0">
     <w:nsid w:val="1A850EB6"/>
     <w:multiLevelType w:val="multilevel"/>
     <w:tmpl w:val="11400000"/>
@@ -23820,7 +26095,7 @@
       </w:rPr>
     </w:lvl>
   </w:abstractNum>
-  <w:abstractNum w:abstractNumId="31" w15:restartNumberingAfterBreak="0">
+  <w:abstractNum w:abstractNumId="32" w15:restartNumberingAfterBreak="0">
     <w:nsid w:val="1ABA0328"/>
     <w:multiLevelType w:val="multilevel"/>
     <w:tmpl w:val="6CAEEBDC"/>
@@ -23969,7 +26244,7 @@
       </w:rPr>
     </w:lvl>
   </w:abstractNum>
-  <w:abstractNum w:abstractNumId="32" w15:restartNumberingAfterBreak="0">
+  <w:abstractNum w:abstractNumId="33" w15:restartNumberingAfterBreak="0">
     <w:nsid w:val="1AC24539"/>
     <w:multiLevelType w:val="multilevel"/>
     <w:tmpl w:val="B5CE1996"/>
@@ -24118,7 +26393,7 @@
       </w:rPr>
     </w:lvl>
   </w:abstractNum>
-  <w:abstractNum w:abstractNumId="33" w15:restartNumberingAfterBreak="0">
+  <w:abstractNum w:abstractNumId="34" w15:restartNumberingAfterBreak="0">
     <w:nsid w:val="1AF56EE1"/>
     <w:multiLevelType w:val="multilevel"/>
     <w:tmpl w:val="ECCA9EFE"/>
@@ -24267,7 +26542,7 @@
       </w:rPr>
     </w:lvl>
   </w:abstractNum>
-  <w:abstractNum w:abstractNumId="34" w15:restartNumberingAfterBreak="0">
+  <w:abstractNum w:abstractNumId="35" w15:restartNumberingAfterBreak="0">
     <w:nsid w:val="1BF52B14"/>
     <w:multiLevelType w:val="multilevel"/>
     <w:tmpl w:val="C65EA97E"/>
@@ -24416,7 +26691,7 @@
       </w:rPr>
     </w:lvl>
   </w:abstractNum>
-  <w:abstractNum w:abstractNumId="35" w15:restartNumberingAfterBreak="0">
+  <w:abstractNum w:abstractNumId="36" w15:restartNumberingAfterBreak="0">
     <w:nsid w:val="1CEF25C4"/>
     <w:multiLevelType w:val="multilevel"/>
     <w:tmpl w:val="35CE9C7A"/>
@@ -24565,7 +26840,7 @@
       </w:rPr>
     </w:lvl>
   </w:abstractNum>
-  <w:abstractNum w:abstractNumId="36" w15:restartNumberingAfterBreak="0">
+  <w:abstractNum w:abstractNumId="37" w15:restartNumberingAfterBreak="0">
     <w:nsid w:val="1E026D86"/>
     <w:multiLevelType w:val="multilevel"/>
     <w:tmpl w:val="DD302CD8"/>
@@ -24682,7 +26957,7 @@
       </w:pPr>
     </w:lvl>
   </w:abstractNum>
-  <w:abstractNum w:abstractNumId="37" w15:restartNumberingAfterBreak="0">
+  <w:abstractNum w:abstractNumId="38" w15:restartNumberingAfterBreak="0">
     <w:nsid w:val="1E1E2E3B"/>
     <w:multiLevelType w:val="multilevel"/>
     <w:tmpl w:val="82ACA226"/>
@@ -24831,7 +27106,7 @@
       </w:rPr>
     </w:lvl>
   </w:abstractNum>
-  <w:abstractNum w:abstractNumId="38" w15:restartNumberingAfterBreak="0">
+  <w:abstractNum w:abstractNumId="39" w15:restartNumberingAfterBreak="0">
     <w:nsid w:val="1F082B71"/>
     <w:multiLevelType w:val="multilevel"/>
     <w:tmpl w:val="8BC8FFC8"/>
@@ -24948,7 +27223,7 @@
       </w:pPr>
     </w:lvl>
   </w:abstractNum>
-  <w:abstractNum w:abstractNumId="39" w15:restartNumberingAfterBreak="0">
+  <w:abstractNum w:abstractNumId="40" w15:restartNumberingAfterBreak="0">
     <w:nsid w:val="1FC62D23"/>
     <w:multiLevelType w:val="hybridMultilevel"/>
     <w:tmpl w:val="9406189A"/>
@@ -25061,7 +27336,7 @@
       </w:rPr>
     </w:lvl>
   </w:abstractNum>
-  <w:abstractNum w:abstractNumId="40" w15:restartNumberingAfterBreak="0">
+  <w:abstractNum w:abstractNumId="41" w15:restartNumberingAfterBreak="0">
     <w:nsid w:val="20982870"/>
     <w:multiLevelType w:val="multilevel"/>
     <w:tmpl w:val="FE9415E0"/>
@@ -25210,7 +27485,7 @@
       </w:rPr>
     </w:lvl>
   </w:abstractNum>
-  <w:abstractNum w:abstractNumId="41" w15:restartNumberingAfterBreak="0">
+  <w:abstractNum w:abstractNumId="42" w15:restartNumberingAfterBreak="0">
     <w:nsid w:val="216F5C6C"/>
     <w:multiLevelType w:val="multilevel"/>
     <w:tmpl w:val="DC9E5AE6"/>
@@ -25323,7 +27598,7 @@
       </w:pPr>
     </w:lvl>
   </w:abstractNum>
-  <w:abstractNum w:abstractNumId="42" w15:restartNumberingAfterBreak="0">
+  <w:abstractNum w:abstractNumId="43" w15:restartNumberingAfterBreak="0">
     <w:nsid w:val="217A7006"/>
     <w:multiLevelType w:val="multilevel"/>
     <w:tmpl w:val="D22CA124"/>
@@ -25436,7 +27711,7 @@
       </w:pPr>
     </w:lvl>
   </w:abstractNum>
-  <w:abstractNum w:abstractNumId="43" w15:restartNumberingAfterBreak="0">
+  <w:abstractNum w:abstractNumId="44" w15:restartNumberingAfterBreak="0">
     <w:nsid w:val="228213DC"/>
     <w:multiLevelType w:val="multilevel"/>
     <w:tmpl w:val="2D649D02"/>
@@ -25585,7 +27860,7 @@
       </w:rPr>
     </w:lvl>
   </w:abstractNum>
-  <w:abstractNum w:abstractNumId="44" w15:restartNumberingAfterBreak="0">
+  <w:abstractNum w:abstractNumId="45" w15:restartNumberingAfterBreak="0">
     <w:nsid w:val="236C1A48"/>
     <w:multiLevelType w:val="multilevel"/>
     <w:tmpl w:val="DA4E9D42"/>
@@ -25734,7 +28009,7 @@
       </w:rPr>
     </w:lvl>
   </w:abstractNum>
-  <w:abstractNum w:abstractNumId="45" w15:restartNumberingAfterBreak="0">
+  <w:abstractNum w:abstractNumId="46" w15:restartNumberingAfterBreak="0">
     <w:nsid w:val="260253DB"/>
     <w:multiLevelType w:val="multilevel"/>
     <w:tmpl w:val="78306934"/>
@@ -25883,7 +28158,7 @@
       </w:rPr>
     </w:lvl>
   </w:abstractNum>
-  <w:abstractNum w:abstractNumId="46" w15:restartNumberingAfterBreak="0">
+  <w:abstractNum w:abstractNumId="47" w15:restartNumberingAfterBreak="0">
     <w:nsid w:val="27C03D2C"/>
     <w:multiLevelType w:val="hybridMultilevel"/>
     <w:tmpl w:val="4870549C"/>
@@ -25996,7 +28271,7 @@
       </w:rPr>
     </w:lvl>
   </w:abstractNum>
-  <w:abstractNum w:abstractNumId="47" w15:restartNumberingAfterBreak="0">
+  <w:abstractNum w:abstractNumId="48" w15:restartNumberingAfterBreak="0">
     <w:nsid w:val="28EE663C"/>
     <w:multiLevelType w:val="multilevel"/>
     <w:tmpl w:val="D6AC33F4"/>
@@ -26145,7 +28420,7 @@
       </w:rPr>
     </w:lvl>
   </w:abstractNum>
-  <w:abstractNum w:abstractNumId="48" w15:restartNumberingAfterBreak="0">
+  <w:abstractNum w:abstractNumId="49" w15:restartNumberingAfterBreak="0">
     <w:nsid w:val="29B0125D"/>
     <w:multiLevelType w:val="multilevel"/>
     <w:tmpl w:val="482878BE"/>
@@ -26294,7 +28569,7 @@
       </w:rPr>
     </w:lvl>
   </w:abstractNum>
-  <w:abstractNum w:abstractNumId="49" w15:restartNumberingAfterBreak="0">
+  <w:abstractNum w:abstractNumId="50" w15:restartNumberingAfterBreak="0">
     <w:nsid w:val="2AEC614D"/>
     <w:multiLevelType w:val="multilevel"/>
     <w:tmpl w:val="14EAC318"/>
@@ -26443,7 +28718,7 @@
       </w:rPr>
     </w:lvl>
   </w:abstractNum>
-  <w:abstractNum w:abstractNumId="50" w15:restartNumberingAfterBreak="0">
+  <w:abstractNum w:abstractNumId="51" w15:restartNumberingAfterBreak="0">
     <w:nsid w:val="2B4E0BC4"/>
     <w:multiLevelType w:val="multilevel"/>
     <w:tmpl w:val="309673EE"/>
@@ -26556,7 +28831,7 @@
       </w:pPr>
     </w:lvl>
   </w:abstractNum>
-  <w:abstractNum w:abstractNumId="51" w15:restartNumberingAfterBreak="0">
+  <w:abstractNum w:abstractNumId="52" w15:restartNumberingAfterBreak="0">
     <w:nsid w:val="2B727D1D"/>
     <w:multiLevelType w:val="multilevel"/>
     <w:tmpl w:val="1DC0C782"/>
@@ -26669,7 +28944,7 @@
       </w:pPr>
     </w:lvl>
   </w:abstractNum>
-  <w:abstractNum w:abstractNumId="52" w15:restartNumberingAfterBreak="0">
+  <w:abstractNum w:abstractNumId="53" w15:restartNumberingAfterBreak="0">
     <w:nsid w:val="2BBE5E20"/>
     <w:multiLevelType w:val="hybridMultilevel"/>
     <w:tmpl w:val="5754CCD0"/>
@@ -26782,7 +29057,7 @@
       </w:rPr>
     </w:lvl>
   </w:abstractNum>
-  <w:abstractNum w:abstractNumId="53" w15:restartNumberingAfterBreak="0">
+  <w:abstractNum w:abstractNumId="54" w15:restartNumberingAfterBreak="0">
     <w:nsid w:val="2D2E7A4B"/>
     <w:multiLevelType w:val="multilevel"/>
     <w:tmpl w:val="A656B09E"/>
@@ -26931,7 +29206,7 @@
       </w:rPr>
     </w:lvl>
   </w:abstractNum>
-  <w:abstractNum w:abstractNumId="54" w15:restartNumberingAfterBreak="0">
+  <w:abstractNum w:abstractNumId="55" w15:restartNumberingAfterBreak="0">
     <w:nsid w:val="2DC21CF3"/>
     <w:multiLevelType w:val="hybridMultilevel"/>
     <w:tmpl w:val="B7C6BBC4"/>
@@ -27044,7 +29319,7 @@
       </w:rPr>
     </w:lvl>
   </w:abstractNum>
-  <w:abstractNum w:abstractNumId="55" w15:restartNumberingAfterBreak="0">
+  <w:abstractNum w:abstractNumId="56" w15:restartNumberingAfterBreak="0">
     <w:nsid w:val="2DFC51BF"/>
     <w:multiLevelType w:val="multilevel"/>
     <w:tmpl w:val="B6DCC5B0"/>
@@ -27193,7 +29468,7 @@
       </w:rPr>
     </w:lvl>
   </w:abstractNum>
-  <w:abstractNum w:abstractNumId="56" w15:restartNumberingAfterBreak="0">
+  <w:abstractNum w:abstractNumId="57" w15:restartNumberingAfterBreak="0">
     <w:nsid w:val="2E3D0C51"/>
     <w:multiLevelType w:val="multilevel"/>
     <w:tmpl w:val="6560A124"/>
@@ -27342,7 +29617,7 @@
       </w:rPr>
     </w:lvl>
   </w:abstractNum>
-  <w:abstractNum w:abstractNumId="57" w15:restartNumberingAfterBreak="0">
+  <w:abstractNum w:abstractNumId="58" w15:restartNumberingAfterBreak="0">
     <w:nsid w:val="2E745826"/>
     <w:multiLevelType w:val="multilevel"/>
     <w:tmpl w:val="05FABB58"/>
@@ -27491,7 +29766,7 @@
       </w:rPr>
     </w:lvl>
   </w:abstractNum>
-  <w:abstractNum w:abstractNumId="58" w15:restartNumberingAfterBreak="0">
+  <w:abstractNum w:abstractNumId="59" w15:restartNumberingAfterBreak="0">
     <w:nsid w:val="2EFD68E2"/>
     <w:multiLevelType w:val="multilevel"/>
     <w:tmpl w:val="FBB28178"/>
@@ -27640,7 +29915,7 @@
       </w:rPr>
     </w:lvl>
   </w:abstractNum>
-  <w:abstractNum w:abstractNumId="59" w15:restartNumberingAfterBreak="0">
+  <w:abstractNum w:abstractNumId="60" w15:restartNumberingAfterBreak="0">
     <w:nsid w:val="31084F2B"/>
     <w:multiLevelType w:val="multilevel"/>
     <w:tmpl w:val="D15E9D1C"/>
@@ -27753,7 +30028,7 @@
       </w:pPr>
     </w:lvl>
   </w:abstractNum>
-  <w:abstractNum w:abstractNumId="60" w15:restartNumberingAfterBreak="0">
+  <w:abstractNum w:abstractNumId="61" w15:restartNumberingAfterBreak="0">
     <w:nsid w:val="32A408D9"/>
     <w:multiLevelType w:val="multilevel"/>
     <w:tmpl w:val="2CB483C4"/>
@@ -27902,7 +30177,7 @@
       </w:rPr>
     </w:lvl>
   </w:abstractNum>
-  <w:abstractNum w:abstractNumId="61" w15:restartNumberingAfterBreak="0">
+  <w:abstractNum w:abstractNumId="62" w15:restartNumberingAfterBreak="0">
     <w:nsid w:val="32E41C49"/>
     <w:multiLevelType w:val="multilevel"/>
     <w:tmpl w:val="9F3660A2"/>
@@ -28051,7 +30326,7 @@
       </w:rPr>
     </w:lvl>
   </w:abstractNum>
-  <w:abstractNum w:abstractNumId="62" w15:restartNumberingAfterBreak="0">
+  <w:abstractNum w:abstractNumId="63" w15:restartNumberingAfterBreak="0">
     <w:nsid w:val="34207812"/>
     <w:multiLevelType w:val="multilevel"/>
     <w:tmpl w:val="451EF25A"/>
@@ -28200,7 +30475,7 @@
       </w:rPr>
     </w:lvl>
   </w:abstractNum>
-  <w:abstractNum w:abstractNumId="63" w15:restartNumberingAfterBreak="0">
+  <w:abstractNum w:abstractNumId="64" w15:restartNumberingAfterBreak="0">
     <w:nsid w:val="35303EB5"/>
     <w:multiLevelType w:val="multilevel"/>
     <w:tmpl w:val="DC94BB4C"/>
@@ -28349,7 +30624,7 @@
       </w:rPr>
     </w:lvl>
   </w:abstractNum>
-  <w:abstractNum w:abstractNumId="64" w15:restartNumberingAfterBreak="0">
+  <w:abstractNum w:abstractNumId="65" w15:restartNumberingAfterBreak="0">
     <w:nsid w:val="357E69CE"/>
     <w:multiLevelType w:val="multilevel"/>
     <w:tmpl w:val="8BB8B1AA"/>
@@ -28462,7 +30737,7 @@
       </w:pPr>
     </w:lvl>
   </w:abstractNum>
-  <w:abstractNum w:abstractNumId="65" w15:restartNumberingAfterBreak="0">
+  <w:abstractNum w:abstractNumId="66" w15:restartNumberingAfterBreak="0">
     <w:nsid w:val="35914BA5"/>
     <w:multiLevelType w:val="multilevel"/>
     <w:tmpl w:val="787A7F68"/>
@@ -28611,7 +30886,7 @@
       </w:rPr>
     </w:lvl>
   </w:abstractNum>
-  <w:abstractNum w:abstractNumId="66" w15:restartNumberingAfterBreak="0">
+  <w:abstractNum w:abstractNumId="67" w15:restartNumberingAfterBreak="0">
     <w:nsid w:val="362B5379"/>
     <w:multiLevelType w:val="multilevel"/>
     <w:tmpl w:val="45EE0F0A"/>
@@ -28760,7 +31035,7 @@
       </w:rPr>
     </w:lvl>
   </w:abstractNum>
-  <w:abstractNum w:abstractNumId="67" w15:restartNumberingAfterBreak="0">
+  <w:abstractNum w:abstractNumId="68" w15:restartNumberingAfterBreak="0">
     <w:nsid w:val="379A57FD"/>
     <w:multiLevelType w:val="multilevel"/>
     <w:tmpl w:val="9364EC5E"/>
@@ -28909,7 +31184,7 @@
       </w:rPr>
     </w:lvl>
   </w:abstractNum>
-  <w:abstractNum w:abstractNumId="68" w15:restartNumberingAfterBreak="0">
+  <w:abstractNum w:abstractNumId="69" w15:restartNumberingAfterBreak="0">
     <w:nsid w:val="394D788E"/>
     <w:multiLevelType w:val="multilevel"/>
     <w:tmpl w:val="625E4864"/>
@@ -29058,7 +31333,7 @@
       </w:rPr>
     </w:lvl>
   </w:abstractNum>
-  <w:abstractNum w:abstractNumId="69" w15:restartNumberingAfterBreak="0">
+  <w:abstractNum w:abstractNumId="70" w15:restartNumberingAfterBreak="0">
     <w:nsid w:val="39E538FF"/>
     <w:multiLevelType w:val="hybridMultilevel"/>
     <w:tmpl w:val="0B1A62F8"/>
@@ -29171,7 +31446,7 @@
       </w:rPr>
     </w:lvl>
   </w:abstractNum>
-  <w:abstractNum w:abstractNumId="70" w15:restartNumberingAfterBreak="0">
+  <w:abstractNum w:abstractNumId="71" w15:restartNumberingAfterBreak="0">
     <w:nsid w:val="3B5F7AA9"/>
     <w:multiLevelType w:val="multilevel"/>
     <w:tmpl w:val="D5E099BE"/>
@@ -29320,7 +31595,7 @@
       </w:rPr>
     </w:lvl>
   </w:abstractNum>
-  <w:abstractNum w:abstractNumId="71" w15:restartNumberingAfterBreak="0">
+  <w:abstractNum w:abstractNumId="72" w15:restartNumberingAfterBreak="0">
     <w:nsid w:val="3C221610"/>
     <w:multiLevelType w:val="multilevel"/>
     <w:tmpl w:val="2C8671D6"/>
@@ -29469,7 +31744,7 @@
       </w:rPr>
     </w:lvl>
   </w:abstractNum>
-  <w:abstractNum w:abstractNumId="72" w15:restartNumberingAfterBreak="0">
+  <w:abstractNum w:abstractNumId="73" w15:restartNumberingAfterBreak="0">
     <w:nsid w:val="404C6D6F"/>
     <w:multiLevelType w:val="multilevel"/>
     <w:tmpl w:val="2D1C06E2"/>
@@ -29618,7 +31893,7 @@
       </w:rPr>
     </w:lvl>
   </w:abstractNum>
-  <w:abstractNum w:abstractNumId="73" w15:restartNumberingAfterBreak="0">
+  <w:abstractNum w:abstractNumId="74" w15:restartNumberingAfterBreak="0">
     <w:nsid w:val="40E54A95"/>
     <w:multiLevelType w:val="hybridMultilevel"/>
     <w:tmpl w:val="CBC4A5E4"/>
@@ -29731,7 +32006,7 @@
       </w:rPr>
     </w:lvl>
   </w:abstractNum>
-  <w:abstractNum w:abstractNumId="74" w15:restartNumberingAfterBreak="0">
+  <w:abstractNum w:abstractNumId="75" w15:restartNumberingAfterBreak="0">
     <w:nsid w:val="415923A5"/>
     <w:multiLevelType w:val="multilevel"/>
     <w:tmpl w:val="4AC03468"/>
@@ -29880,7 +32155,7 @@
       </w:rPr>
     </w:lvl>
   </w:abstractNum>
-  <w:abstractNum w:abstractNumId="75" w15:restartNumberingAfterBreak="0">
+  <w:abstractNum w:abstractNumId="76" w15:restartNumberingAfterBreak="0">
     <w:nsid w:val="429A44AC"/>
     <w:multiLevelType w:val="multilevel"/>
     <w:tmpl w:val="820684B0"/>
@@ -30029,7 +32304,7 @@
       </w:rPr>
     </w:lvl>
   </w:abstractNum>
-  <w:abstractNum w:abstractNumId="76" w15:restartNumberingAfterBreak="0">
+  <w:abstractNum w:abstractNumId="77" w15:restartNumberingAfterBreak="0">
     <w:nsid w:val="43031F13"/>
     <w:multiLevelType w:val="multilevel"/>
     <w:tmpl w:val="836AD74C"/>
@@ -30178,7 +32453,7 @@
       </w:rPr>
     </w:lvl>
   </w:abstractNum>
-  <w:abstractNum w:abstractNumId="77" w15:restartNumberingAfterBreak="0">
+  <w:abstractNum w:abstractNumId="78" w15:restartNumberingAfterBreak="0">
     <w:nsid w:val="44C86504"/>
     <w:multiLevelType w:val="multilevel"/>
     <w:tmpl w:val="366647AA"/>
@@ -30327,7 +32602,7 @@
       </w:rPr>
     </w:lvl>
   </w:abstractNum>
-  <w:abstractNum w:abstractNumId="78" w15:restartNumberingAfterBreak="0">
+  <w:abstractNum w:abstractNumId="79" w15:restartNumberingAfterBreak="0">
     <w:nsid w:val="44FF3829"/>
     <w:multiLevelType w:val="multilevel"/>
     <w:tmpl w:val="5224C598"/>
@@ -30476,7 +32751,7 @@
       </w:rPr>
     </w:lvl>
   </w:abstractNum>
-  <w:abstractNum w:abstractNumId="79" w15:restartNumberingAfterBreak="0">
+  <w:abstractNum w:abstractNumId="80" w15:restartNumberingAfterBreak="0">
     <w:nsid w:val="465D2FE3"/>
     <w:multiLevelType w:val="multilevel"/>
     <w:tmpl w:val="8EA27A84"/>
@@ -30589,7 +32864,7 @@
       </w:pPr>
     </w:lvl>
   </w:abstractNum>
-  <w:abstractNum w:abstractNumId="80" w15:restartNumberingAfterBreak="0">
+  <w:abstractNum w:abstractNumId="81" w15:restartNumberingAfterBreak="0">
     <w:nsid w:val="46FF6024"/>
     <w:multiLevelType w:val="multilevel"/>
     <w:tmpl w:val="2AF8C9F2"/>
@@ -30738,7 +33013,7 @@
       </w:rPr>
     </w:lvl>
   </w:abstractNum>
-  <w:abstractNum w:abstractNumId="81" w15:restartNumberingAfterBreak="0">
+  <w:abstractNum w:abstractNumId="82" w15:restartNumberingAfterBreak="0">
     <w:nsid w:val="47885E27"/>
     <w:multiLevelType w:val="multilevel"/>
     <w:tmpl w:val="9B4C29A0"/>
@@ -30887,7 +33162,7 @@
       </w:rPr>
     </w:lvl>
   </w:abstractNum>
-  <w:abstractNum w:abstractNumId="82" w15:restartNumberingAfterBreak="0">
+  <w:abstractNum w:abstractNumId="83" w15:restartNumberingAfterBreak="0">
     <w:nsid w:val="47914B9A"/>
     <w:multiLevelType w:val="multilevel"/>
     <w:tmpl w:val="31FAD272"/>
@@ -31036,7 +33311,7 @@
       </w:rPr>
     </w:lvl>
   </w:abstractNum>
-  <w:abstractNum w:abstractNumId="83" w15:restartNumberingAfterBreak="0">
+  <w:abstractNum w:abstractNumId="84" w15:restartNumberingAfterBreak="0">
     <w:nsid w:val="47B367F5"/>
     <w:multiLevelType w:val="multilevel"/>
     <w:tmpl w:val="DC2AE908"/>
@@ -31149,7 +33424,7 @@
       </w:pPr>
     </w:lvl>
   </w:abstractNum>
-  <w:abstractNum w:abstractNumId="84" w15:restartNumberingAfterBreak="0">
+  <w:abstractNum w:abstractNumId="85" w15:restartNumberingAfterBreak="0">
     <w:nsid w:val="485C26E7"/>
     <w:multiLevelType w:val="multilevel"/>
     <w:tmpl w:val="35CAD9CA"/>
@@ -31298,7 +33573,7 @@
       </w:rPr>
     </w:lvl>
   </w:abstractNum>
-  <w:abstractNum w:abstractNumId="85" w15:restartNumberingAfterBreak="0">
+  <w:abstractNum w:abstractNumId="86" w15:restartNumberingAfterBreak="0">
     <w:nsid w:val="492137A5"/>
     <w:multiLevelType w:val="hybridMultilevel"/>
     <w:tmpl w:val="7610A9BC"/>
@@ -31411,7 +33686,7 @@
       </w:rPr>
     </w:lvl>
   </w:abstractNum>
-  <w:abstractNum w:abstractNumId="86" w15:restartNumberingAfterBreak="0">
+  <w:abstractNum w:abstractNumId="87" w15:restartNumberingAfterBreak="0">
     <w:nsid w:val="49F87527"/>
     <w:multiLevelType w:val="multilevel"/>
     <w:tmpl w:val="3C387B22"/>
@@ -31560,7 +33835,7 @@
       </w:rPr>
     </w:lvl>
   </w:abstractNum>
-  <w:abstractNum w:abstractNumId="87" w15:restartNumberingAfterBreak="0">
+  <w:abstractNum w:abstractNumId="88" w15:restartNumberingAfterBreak="0">
     <w:nsid w:val="4A625415"/>
     <w:multiLevelType w:val="multilevel"/>
     <w:tmpl w:val="E43A246C"/>
@@ -31673,7 +33948,7 @@
       </w:pPr>
     </w:lvl>
   </w:abstractNum>
-  <w:abstractNum w:abstractNumId="88" w15:restartNumberingAfterBreak="0">
+  <w:abstractNum w:abstractNumId="89" w15:restartNumberingAfterBreak="0">
     <w:nsid w:val="4AEB67D9"/>
     <w:multiLevelType w:val="multilevel"/>
     <w:tmpl w:val="A07AEC36"/>
@@ -31790,7 +34065,7 @@
       </w:pPr>
     </w:lvl>
   </w:abstractNum>
-  <w:abstractNum w:abstractNumId="89" w15:restartNumberingAfterBreak="0">
+  <w:abstractNum w:abstractNumId="90" w15:restartNumberingAfterBreak="0">
     <w:nsid w:val="4B04160A"/>
     <w:multiLevelType w:val="multilevel"/>
     <w:tmpl w:val="8A44DC4C"/>
@@ -31939,7 +34214,7 @@
       </w:rPr>
     </w:lvl>
   </w:abstractNum>
-  <w:abstractNum w:abstractNumId="90" w15:restartNumberingAfterBreak="0">
+  <w:abstractNum w:abstractNumId="91" w15:restartNumberingAfterBreak="0">
     <w:nsid w:val="4BE13BA9"/>
     <w:multiLevelType w:val="multilevel"/>
     <w:tmpl w:val="EE6E9BDE"/>
@@ -32088,7 +34363,7 @@
       </w:rPr>
     </w:lvl>
   </w:abstractNum>
-  <w:abstractNum w:abstractNumId="91" w15:restartNumberingAfterBreak="0">
+  <w:abstractNum w:abstractNumId="92" w15:restartNumberingAfterBreak="0">
     <w:nsid w:val="4C04033B"/>
     <w:multiLevelType w:val="multilevel"/>
     <w:tmpl w:val="4B1E3342"/>
@@ -32237,7 +34512,7 @@
       </w:rPr>
     </w:lvl>
   </w:abstractNum>
-  <w:abstractNum w:abstractNumId="92" w15:restartNumberingAfterBreak="0">
+  <w:abstractNum w:abstractNumId="93" w15:restartNumberingAfterBreak="0">
     <w:nsid w:val="4C895E88"/>
     <w:multiLevelType w:val="multilevel"/>
     <w:tmpl w:val="9C5AC97E"/>
@@ -32386,7 +34661,7 @@
       </w:rPr>
     </w:lvl>
   </w:abstractNum>
-  <w:abstractNum w:abstractNumId="93" w15:restartNumberingAfterBreak="0">
+  <w:abstractNum w:abstractNumId="94" w15:restartNumberingAfterBreak="0">
     <w:nsid w:val="4CB161DD"/>
     <w:multiLevelType w:val="multilevel"/>
     <w:tmpl w:val="3A8EAB1E"/>
@@ -32503,7 +34778,7 @@
       </w:pPr>
     </w:lvl>
   </w:abstractNum>
-  <w:abstractNum w:abstractNumId="94" w15:restartNumberingAfterBreak="0">
+  <w:abstractNum w:abstractNumId="95" w15:restartNumberingAfterBreak="0">
     <w:nsid w:val="4DEA4D83"/>
     <w:multiLevelType w:val="hybridMultilevel"/>
     <w:tmpl w:val="E430B714"/>
@@ -32616,7 +34891,7 @@
       </w:rPr>
     </w:lvl>
   </w:abstractNum>
-  <w:abstractNum w:abstractNumId="95" w15:restartNumberingAfterBreak="0">
+  <w:abstractNum w:abstractNumId="96" w15:restartNumberingAfterBreak="0">
     <w:nsid w:val="4ED626DA"/>
     <w:multiLevelType w:val="multilevel"/>
     <w:tmpl w:val="536CBB14"/>
@@ -32765,7 +35040,7 @@
       </w:rPr>
     </w:lvl>
   </w:abstractNum>
-  <w:abstractNum w:abstractNumId="96" w15:restartNumberingAfterBreak="0">
+  <w:abstractNum w:abstractNumId="97" w15:restartNumberingAfterBreak="0">
     <w:nsid w:val="50D707B0"/>
     <w:multiLevelType w:val="multilevel"/>
     <w:tmpl w:val="40D204B4"/>
@@ -32914,7 +35189,7 @@
       </w:rPr>
     </w:lvl>
   </w:abstractNum>
-  <w:abstractNum w:abstractNumId="97" w15:restartNumberingAfterBreak="0">
+  <w:abstractNum w:abstractNumId="98" w15:restartNumberingAfterBreak="0">
     <w:nsid w:val="51D1055B"/>
     <w:multiLevelType w:val="multilevel"/>
     <w:tmpl w:val="25CC8706"/>
@@ -33063,7 +35338,7 @@
       </w:rPr>
     </w:lvl>
   </w:abstractNum>
-  <w:abstractNum w:abstractNumId="98" w15:restartNumberingAfterBreak="0">
+  <w:abstractNum w:abstractNumId="99" w15:restartNumberingAfterBreak="0">
     <w:nsid w:val="51EF0B27"/>
     <w:multiLevelType w:val="multilevel"/>
     <w:tmpl w:val="0E04039C"/>
@@ -33180,7 +35455,7 @@
       </w:pPr>
     </w:lvl>
   </w:abstractNum>
-  <w:abstractNum w:abstractNumId="99" w15:restartNumberingAfterBreak="0">
+  <w:abstractNum w:abstractNumId="100" w15:restartNumberingAfterBreak="0">
     <w:nsid w:val="5359556E"/>
     <w:multiLevelType w:val="multilevel"/>
     <w:tmpl w:val="27B8410E"/>
@@ -33293,7 +35568,7 @@
       </w:pPr>
     </w:lvl>
   </w:abstractNum>
-  <w:abstractNum w:abstractNumId="100" w15:restartNumberingAfterBreak="0">
+  <w:abstractNum w:abstractNumId="101" w15:restartNumberingAfterBreak="0">
     <w:nsid w:val="549D450E"/>
     <w:multiLevelType w:val="multilevel"/>
     <w:tmpl w:val="CABE5BAA"/>
@@ -33442,7 +35717,7 @@
       </w:rPr>
     </w:lvl>
   </w:abstractNum>
-  <w:abstractNum w:abstractNumId="101" w15:restartNumberingAfterBreak="0">
+  <w:abstractNum w:abstractNumId="102" w15:restartNumberingAfterBreak="0">
     <w:nsid w:val="56525CB6"/>
     <w:multiLevelType w:val="multilevel"/>
     <w:tmpl w:val="09A43424"/>
@@ -33591,7 +35866,7 @@
       </w:rPr>
     </w:lvl>
   </w:abstractNum>
-  <w:abstractNum w:abstractNumId="102" w15:restartNumberingAfterBreak="0">
+  <w:abstractNum w:abstractNumId="103" w15:restartNumberingAfterBreak="0">
     <w:nsid w:val="58F02D6B"/>
     <w:multiLevelType w:val="multilevel"/>
     <w:tmpl w:val="2AC06048"/>
@@ -33740,7 +36015,7 @@
       </w:rPr>
     </w:lvl>
   </w:abstractNum>
-  <w:abstractNum w:abstractNumId="103" w15:restartNumberingAfterBreak="0">
+  <w:abstractNum w:abstractNumId="104" w15:restartNumberingAfterBreak="0">
     <w:nsid w:val="59DA4C34"/>
     <w:multiLevelType w:val="multilevel"/>
     <w:tmpl w:val="6C6C0038"/>
@@ -33889,7 +36164,7 @@
       </w:rPr>
     </w:lvl>
   </w:abstractNum>
-  <w:abstractNum w:abstractNumId="104" w15:restartNumberingAfterBreak="0">
+  <w:abstractNum w:abstractNumId="105" w15:restartNumberingAfterBreak="0">
     <w:nsid w:val="5A24690D"/>
     <w:multiLevelType w:val="multilevel"/>
     <w:tmpl w:val="C3A07A7A"/>
@@ -34038,7 +36313,7 @@
       </w:rPr>
     </w:lvl>
   </w:abstractNum>
-  <w:abstractNum w:abstractNumId="105" w15:restartNumberingAfterBreak="0">
+  <w:abstractNum w:abstractNumId="106" w15:restartNumberingAfterBreak="0">
     <w:nsid w:val="5A3563CF"/>
     <w:multiLevelType w:val="multilevel"/>
     <w:tmpl w:val="74D8053C"/>
@@ -34187,7 +36462,7 @@
       </w:rPr>
     </w:lvl>
   </w:abstractNum>
-  <w:abstractNum w:abstractNumId="106" w15:restartNumberingAfterBreak="0">
+  <w:abstractNum w:abstractNumId="107" w15:restartNumberingAfterBreak="0">
     <w:nsid w:val="5C393DDB"/>
     <w:multiLevelType w:val="multilevel"/>
     <w:tmpl w:val="9954918A"/>
@@ -34336,7 +36611,7 @@
       </w:rPr>
     </w:lvl>
   </w:abstractNum>
-  <w:abstractNum w:abstractNumId="107" w15:restartNumberingAfterBreak="0">
+  <w:abstractNum w:abstractNumId="108" w15:restartNumberingAfterBreak="0">
     <w:nsid w:val="5C8E04E0"/>
     <w:multiLevelType w:val="multilevel"/>
     <w:tmpl w:val="67CEBCA8"/>
@@ -34485,7 +36760,7 @@
       </w:rPr>
     </w:lvl>
   </w:abstractNum>
-  <w:abstractNum w:abstractNumId="108" w15:restartNumberingAfterBreak="0">
+  <w:abstractNum w:abstractNumId="109" w15:restartNumberingAfterBreak="0">
     <w:nsid w:val="5DF83D49"/>
     <w:multiLevelType w:val="multilevel"/>
     <w:tmpl w:val="B2669E66"/>
@@ -34602,7 +36877,7 @@
       </w:pPr>
     </w:lvl>
   </w:abstractNum>
-  <w:abstractNum w:abstractNumId="109" w15:restartNumberingAfterBreak="0">
+  <w:abstractNum w:abstractNumId="110" w15:restartNumberingAfterBreak="0">
     <w:nsid w:val="5FA036D4"/>
     <w:multiLevelType w:val="multilevel"/>
     <w:tmpl w:val="54B6555E"/>
@@ -34719,7 +36994,7 @@
       </w:pPr>
     </w:lvl>
   </w:abstractNum>
-  <w:abstractNum w:abstractNumId="110" w15:restartNumberingAfterBreak="0">
+  <w:abstractNum w:abstractNumId="111" w15:restartNumberingAfterBreak="0">
     <w:nsid w:val="61170630"/>
     <w:multiLevelType w:val="multilevel"/>
     <w:tmpl w:val="44EA4C38"/>
@@ -34836,7 +37111,156 @@
       </w:pPr>
     </w:lvl>
   </w:abstractNum>
-  <w:abstractNum w:abstractNumId="111" w15:restartNumberingAfterBreak="0">
+  <w:abstractNum w:abstractNumId="112" w15:restartNumberingAfterBreak="0">
+    <w:nsid w:val="61194EC8"/>
+    <w:multiLevelType w:val="multilevel"/>
+    <w:tmpl w:val="23782E54"/>
+    <w:lvl w:ilvl="0">
+      <w:start w:val="1"/>
+      <w:numFmt w:val="bullet"/>
+      <w:lvlText w:val=""/>
+      <w:lvlJc w:val="left"/>
+      <w:pPr>
+        <w:tabs>
+          <w:tab w:val="num" w:pos="720"/>
+        </w:tabs>
+        <w:ind w:left="720" w:hanging="360"/>
+      </w:pPr>
+      <w:rPr>
+        <w:rFonts w:ascii="Symbol" w:hAnsi="Symbol" w:hint="default"/>
+        <w:sz w:val="20"/>
+      </w:rPr>
+    </w:lvl>
+    <w:lvl w:ilvl="1" w:tentative="1">
+      <w:start w:val="1"/>
+      <w:numFmt w:val="bullet"/>
+      <w:lvlText w:val="o"/>
+      <w:lvlJc w:val="left"/>
+      <w:pPr>
+        <w:tabs>
+          <w:tab w:val="num" w:pos="1440"/>
+        </w:tabs>
+        <w:ind w:left="1440" w:hanging="360"/>
+      </w:pPr>
+      <w:rPr>
+        <w:rFonts w:ascii="Courier New" w:hAnsi="Courier New" w:hint="default"/>
+        <w:sz w:val="20"/>
+      </w:rPr>
+    </w:lvl>
+    <w:lvl w:ilvl="2" w:tentative="1">
+      <w:start w:val="1"/>
+      <w:numFmt w:val="bullet"/>
+      <w:lvlText w:val=""/>
+      <w:lvlJc w:val="left"/>
+      <w:pPr>
+        <w:tabs>
+          <w:tab w:val="num" w:pos="2160"/>
+        </w:tabs>
+        <w:ind w:left="2160" w:hanging="360"/>
+      </w:pPr>
+      <w:rPr>
+        <w:rFonts w:ascii="Wingdings" w:hAnsi="Wingdings" w:hint="default"/>
+        <w:sz w:val="20"/>
+      </w:rPr>
+    </w:lvl>
+    <w:lvl w:ilvl="3" w:tentative="1">
+      <w:start w:val="1"/>
+      <w:numFmt w:val="bullet"/>
+      <w:lvlText w:val=""/>
+      <w:lvlJc w:val="left"/>
+      <w:pPr>
+        <w:tabs>
+          <w:tab w:val="num" w:pos="2880"/>
+        </w:tabs>
+        <w:ind w:left="2880" w:hanging="360"/>
+      </w:pPr>
+      <w:rPr>
+        <w:rFonts w:ascii="Wingdings" w:hAnsi="Wingdings" w:hint="default"/>
+        <w:sz w:val="20"/>
+      </w:rPr>
+    </w:lvl>
+    <w:lvl w:ilvl="4" w:tentative="1">
+      <w:start w:val="1"/>
+      <w:numFmt w:val="bullet"/>
+      <w:lvlText w:val=""/>
+      <w:lvlJc w:val="left"/>
+      <w:pPr>
+        <w:tabs>
+          <w:tab w:val="num" w:pos="3600"/>
+        </w:tabs>
+        <w:ind w:left="3600" w:hanging="360"/>
+      </w:pPr>
+      <w:rPr>
+        <w:rFonts w:ascii="Wingdings" w:hAnsi="Wingdings" w:hint="default"/>
+        <w:sz w:val="20"/>
+      </w:rPr>
+    </w:lvl>
+    <w:lvl w:ilvl="5" w:tentative="1">
+      <w:start w:val="1"/>
+      <w:numFmt w:val="bullet"/>
+      <w:lvlText w:val=""/>
+      <w:lvlJc w:val="left"/>
+      <w:pPr>
+        <w:tabs>
+          <w:tab w:val="num" w:pos="4320"/>
+        </w:tabs>
+        <w:ind w:left="4320" w:hanging="360"/>
+      </w:pPr>
+      <w:rPr>
+        <w:rFonts w:ascii="Wingdings" w:hAnsi="Wingdings" w:hint="default"/>
+        <w:sz w:val="20"/>
+      </w:rPr>
+    </w:lvl>
+    <w:lvl w:ilvl="6" w:tentative="1">
+      <w:start w:val="1"/>
+      <w:numFmt w:val="bullet"/>
+      <w:lvlText w:val=""/>
+      <w:lvlJc w:val="left"/>
+      <w:pPr>
+        <w:tabs>
+          <w:tab w:val="num" w:pos="5040"/>
+        </w:tabs>
+        <w:ind w:left="5040" w:hanging="360"/>
+      </w:pPr>
+      <w:rPr>
+        <w:rFonts w:ascii="Wingdings" w:hAnsi="Wingdings" w:hint="default"/>
+        <w:sz w:val="20"/>
+      </w:rPr>
+    </w:lvl>
+    <w:lvl w:ilvl="7" w:tentative="1">
+      <w:start w:val="1"/>
+      <w:numFmt w:val="bullet"/>
+      <w:lvlText w:val=""/>
+      <w:lvlJc w:val="left"/>
+      <w:pPr>
+        <w:tabs>
+          <w:tab w:val="num" w:pos="5760"/>
+        </w:tabs>
+        <w:ind w:left="5760" w:hanging="360"/>
+      </w:pPr>
+      <w:rPr>
+        <w:rFonts w:ascii="Wingdings" w:hAnsi="Wingdings" w:hint="default"/>
+        <w:sz w:val="20"/>
+      </w:rPr>
+    </w:lvl>
+    <w:lvl w:ilvl="8" w:tentative="1">
+      <w:start w:val="1"/>
+      <w:numFmt w:val="bullet"/>
+      <w:lvlText w:val=""/>
+      <w:lvlJc w:val="left"/>
+      <w:pPr>
+        <w:tabs>
+          <w:tab w:val="num" w:pos="6480"/>
+        </w:tabs>
+        <w:ind w:left="6480" w:hanging="360"/>
+      </w:pPr>
+      <w:rPr>
+        <w:rFonts w:ascii="Wingdings" w:hAnsi="Wingdings" w:hint="default"/>
+        <w:sz w:val="20"/>
+      </w:rPr>
+    </w:lvl>
+  </w:abstractNum>
+  <w:abstractNum w:abstractNumId="113" w15:restartNumberingAfterBreak="0">
     <w:nsid w:val="61431F88"/>
     <w:multiLevelType w:val="multilevel"/>
     <w:tmpl w:val="D97E76B0"/>
@@ -34985,7 +37409,7 @@
       </w:rPr>
     </w:lvl>
   </w:abstractNum>
-  <w:abstractNum w:abstractNumId="112" w15:restartNumberingAfterBreak="0">
+  <w:abstractNum w:abstractNumId="114" w15:restartNumberingAfterBreak="0">
     <w:nsid w:val="61A24CD1"/>
     <w:multiLevelType w:val="multilevel"/>
     <w:tmpl w:val="67DE4BDE"/>
@@ -35134,7 +37558,7 @@
       </w:rPr>
     </w:lvl>
   </w:abstractNum>
-  <w:abstractNum w:abstractNumId="113" w15:restartNumberingAfterBreak="0">
+  <w:abstractNum w:abstractNumId="115" w15:restartNumberingAfterBreak="0">
     <w:nsid w:val="62983B90"/>
     <w:multiLevelType w:val="multilevel"/>
     <w:tmpl w:val="61FC5AE6"/>
@@ -35283,7 +37707,7 @@
       </w:rPr>
     </w:lvl>
   </w:abstractNum>
-  <w:abstractNum w:abstractNumId="114" w15:restartNumberingAfterBreak="0">
+  <w:abstractNum w:abstractNumId="116" w15:restartNumberingAfterBreak="0">
     <w:nsid w:val="64637D32"/>
     <w:multiLevelType w:val="multilevel"/>
     <w:tmpl w:val="688080C2"/>
@@ -35400,7 +37824,7 @@
       </w:pPr>
     </w:lvl>
   </w:abstractNum>
-  <w:abstractNum w:abstractNumId="115" w15:restartNumberingAfterBreak="0">
+  <w:abstractNum w:abstractNumId="117" w15:restartNumberingAfterBreak="0">
     <w:nsid w:val="6500055F"/>
     <w:multiLevelType w:val="multilevel"/>
     <w:tmpl w:val="8A24FC76"/>
@@ -35549,7 +37973,7 @@
       </w:rPr>
     </w:lvl>
   </w:abstractNum>
-  <w:abstractNum w:abstractNumId="116" w15:restartNumberingAfterBreak="0">
+  <w:abstractNum w:abstractNumId="118" w15:restartNumberingAfterBreak="0">
     <w:nsid w:val="67992FBB"/>
     <w:multiLevelType w:val="multilevel"/>
     <w:tmpl w:val="BD308DCC"/>
@@ -35698,7 +38122,7 @@
       </w:rPr>
     </w:lvl>
   </w:abstractNum>
-  <w:abstractNum w:abstractNumId="117" w15:restartNumberingAfterBreak="0">
+  <w:abstractNum w:abstractNumId="119" w15:restartNumberingAfterBreak="0">
     <w:nsid w:val="6886315D"/>
     <w:multiLevelType w:val="multilevel"/>
     <w:tmpl w:val="EDF68C7E"/>
@@ -35847,7 +38271,7 @@
       </w:rPr>
     </w:lvl>
   </w:abstractNum>
-  <w:abstractNum w:abstractNumId="118" w15:restartNumberingAfterBreak="0">
+  <w:abstractNum w:abstractNumId="120" w15:restartNumberingAfterBreak="0">
     <w:nsid w:val="6AD112F7"/>
     <w:multiLevelType w:val="multilevel"/>
     <w:tmpl w:val="99EC9D1E"/>
@@ -35996,7 +38420,7 @@
       </w:rPr>
     </w:lvl>
   </w:abstractNum>
-  <w:abstractNum w:abstractNumId="119" w15:restartNumberingAfterBreak="0">
+  <w:abstractNum w:abstractNumId="121" w15:restartNumberingAfterBreak="0">
     <w:nsid w:val="6B950202"/>
     <w:multiLevelType w:val="multilevel"/>
     <w:tmpl w:val="83164D1C"/>
@@ -36113,7 +38537,7 @@
       </w:pPr>
     </w:lvl>
   </w:abstractNum>
-  <w:abstractNum w:abstractNumId="120" w15:restartNumberingAfterBreak="0">
+  <w:abstractNum w:abstractNumId="122" w15:restartNumberingAfterBreak="0">
     <w:nsid w:val="6BF61C9E"/>
     <w:multiLevelType w:val="multilevel"/>
     <w:tmpl w:val="FAE8587C"/>
@@ -36262,7 +38686,7 @@
       </w:rPr>
     </w:lvl>
   </w:abstractNum>
-  <w:abstractNum w:abstractNumId="121" w15:restartNumberingAfterBreak="0">
+  <w:abstractNum w:abstractNumId="123" w15:restartNumberingAfterBreak="0">
     <w:nsid w:val="6D54738A"/>
     <w:multiLevelType w:val="multilevel"/>
     <w:tmpl w:val="71880058"/>
@@ -36411,7 +38835,7 @@
       </w:rPr>
     </w:lvl>
   </w:abstractNum>
-  <w:abstractNum w:abstractNumId="122" w15:restartNumberingAfterBreak="0">
+  <w:abstractNum w:abstractNumId="124" w15:restartNumberingAfterBreak="0">
     <w:nsid w:val="6EA92462"/>
     <w:multiLevelType w:val="multilevel"/>
     <w:tmpl w:val="F920D0F2"/>
@@ -36528,7 +38952,7 @@
       </w:pPr>
     </w:lvl>
   </w:abstractNum>
-  <w:abstractNum w:abstractNumId="123" w15:restartNumberingAfterBreak="0">
+  <w:abstractNum w:abstractNumId="125" w15:restartNumberingAfterBreak="0">
     <w:nsid w:val="6FF25ECC"/>
     <w:multiLevelType w:val="multilevel"/>
     <w:tmpl w:val="068ED7C6"/>
@@ -36677,7 +39101,7 @@
       </w:rPr>
     </w:lvl>
   </w:abstractNum>
-  <w:abstractNum w:abstractNumId="124" w15:restartNumberingAfterBreak="0">
+  <w:abstractNum w:abstractNumId="126" w15:restartNumberingAfterBreak="0">
     <w:nsid w:val="6FFB3012"/>
     <w:multiLevelType w:val="multilevel"/>
     <w:tmpl w:val="B0006C3E"/>
@@ -36826,7 +39250,7 @@
       </w:rPr>
     </w:lvl>
   </w:abstractNum>
-  <w:abstractNum w:abstractNumId="125" w15:restartNumberingAfterBreak="0">
+  <w:abstractNum w:abstractNumId="127" w15:restartNumberingAfterBreak="0">
     <w:nsid w:val="701B79DC"/>
     <w:multiLevelType w:val="multilevel"/>
     <w:tmpl w:val="677C9DCC"/>
@@ -36975,7 +39399,7 @@
       </w:rPr>
     </w:lvl>
   </w:abstractNum>
-  <w:abstractNum w:abstractNumId="126" w15:restartNumberingAfterBreak="0">
+  <w:abstractNum w:abstractNumId="128" w15:restartNumberingAfterBreak="0">
     <w:nsid w:val="70FB2236"/>
     <w:multiLevelType w:val="multilevel"/>
     <w:tmpl w:val="6EE0FDFE"/>
@@ -37124,7 +39548,7 @@
       </w:rPr>
     </w:lvl>
   </w:abstractNum>
-  <w:abstractNum w:abstractNumId="127" w15:restartNumberingAfterBreak="0">
+  <w:abstractNum w:abstractNumId="129" w15:restartNumberingAfterBreak="0">
     <w:nsid w:val="712607D4"/>
     <w:multiLevelType w:val="multilevel"/>
     <w:tmpl w:val="FA927392"/>
@@ -37273,7 +39697,7 @@
       </w:rPr>
     </w:lvl>
   </w:abstractNum>
-  <w:abstractNum w:abstractNumId="128" w15:restartNumberingAfterBreak="0">
+  <w:abstractNum w:abstractNumId="130" w15:restartNumberingAfterBreak="0">
     <w:nsid w:val="71D30A12"/>
     <w:multiLevelType w:val="multilevel"/>
     <w:tmpl w:val="2FFAF22A"/>
@@ -37386,7 +39810,7 @@
       </w:pPr>
     </w:lvl>
   </w:abstractNum>
-  <w:abstractNum w:abstractNumId="129" w15:restartNumberingAfterBreak="0">
+  <w:abstractNum w:abstractNumId="131" w15:restartNumberingAfterBreak="0">
     <w:nsid w:val="734E3706"/>
     <w:multiLevelType w:val="multilevel"/>
     <w:tmpl w:val="33F22A6A"/>
@@ -37535,7 +39959,7 @@
       </w:rPr>
     </w:lvl>
   </w:abstractNum>
-  <w:abstractNum w:abstractNumId="130" w15:restartNumberingAfterBreak="0">
+  <w:abstractNum w:abstractNumId="132" w15:restartNumberingAfterBreak="0">
     <w:nsid w:val="74A073BC"/>
     <w:multiLevelType w:val="multilevel"/>
     <w:tmpl w:val="84FAE114"/>
@@ -37684,7 +40108,7 @@
       </w:rPr>
     </w:lvl>
   </w:abstractNum>
-  <w:abstractNum w:abstractNumId="131" w15:restartNumberingAfterBreak="0">
+  <w:abstractNum w:abstractNumId="133" w15:restartNumberingAfterBreak="0">
     <w:nsid w:val="74D96AA0"/>
     <w:multiLevelType w:val="multilevel"/>
     <w:tmpl w:val="B7DCE3F0"/>
@@ -37833,7 +40257,7 @@
       </w:rPr>
     </w:lvl>
   </w:abstractNum>
-  <w:abstractNum w:abstractNumId="132" w15:restartNumberingAfterBreak="0">
+  <w:abstractNum w:abstractNumId="134" w15:restartNumberingAfterBreak="0">
     <w:nsid w:val="75ED5E9C"/>
     <w:multiLevelType w:val="multilevel"/>
     <w:tmpl w:val="9A7622F6"/>
@@ -37946,7 +40370,7 @@
       </w:pPr>
     </w:lvl>
   </w:abstractNum>
-  <w:abstractNum w:abstractNumId="133" w15:restartNumberingAfterBreak="0">
+  <w:abstractNum w:abstractNumId="135" w15:restartNumberingAfterBreak="0">
     <w:nsid w:val="765A2B64"/>
     <w:multiLevelType w:val="multilevel"/>
     <w:tmpl w:val="C21C403A"/>
@@ -38095,7 +40519,7 @@
       </w:rPr>
     </w:lvl>
   </w:abstractNum>
-  <w:abstractNum w:abstractNumId="134" w15:restartNumberingAfterBreak="0">
+  <w:abstractNum w:abstractNumId="136" w15:restartNumberingAfterBreak="0">
     <w:nsid w:val="768F2DDF"/>
     <w:multiLevelType w:val="multilevel"/>
     <w:tmpl w:val="0C9E8B60"/>
@@ -38244,7 +40668,7 @@
       </w:rPr>
     </w:lvl>
   </w:abstractNum>
-  <w:abstractNum w:abstractNumId="135" w15:restartNumberingAfterBreak="0">
+  <w:abstractNum w:abstractNumId="137" w15:restartNumberingAfterBreak="0">
     <w:nsid w:val="77595B7F"/>
     <w:multiLevelType w:val="multilevel"/>
     <w:tmpl w:val="D72C5B46"/>
@@ -38393,7 +40817,7 @@
       </w:rPr>
     </w:lvl>
   </w:abstractNum>
-  <w:abstractNum w:abstractNumId="136" w15:restartNumberingAfterBreak="0">
+  <w:abstractNum w:abstractNumId="138" w15:restartNumberingAfterBreak="0">
     <w:nsid w:val="7A84747F"/>
     <w:multiLevelType w:val="multilevel"/>
     <w:tmpl w:val="15F6BCE6"/>
@@ -38542,7 +40966,7 @@
       </w:rPr>
     </w:lvl>
   </w:abstractNum>
-  <w:abstractNum w:abstractNumId="137" w15:restartNumberingAfterBreak="0">
+  <w:abstractNum w:abstractNumId="139" w15:restartNumberingAfterBreak="0">
     <w:nsid w:val="7CDB3F5D"/>
     <w:multiLevelType w:val="multilevel"/>
     <w:tmpl w:val="2FC8730C"/>
@@ -38655,7 +41079,7 @@
       </w:pPr>
     </w:lvl>
   </w:abstractNum>
-  <w:abstractNum w:abstractNumId="138" w15:restartNumberingAfterBreak="0">
+  <w:abstractNum w:abstractNumId="140" w15:restartNumberingAfterBreak="0">
     <w:nsid w:val="7D032ECB"/>
     <w:multiLevelType w:val="multilevel"/>
     <w:tmpl w:val="A40AABC0"/>
@@ -38804,7 +41228,7 @@
       </w:rPr>
     </w:lvl>
   </w:abstractNum>
-  <w:abstractNum w:abstractNumId="139" w15:restartNumberingAfterBreak="0">
+  <w:abstractNum w:abstractNumId="141" w15:restartNumberingAfterBreak="0">
     <w:nsid w:val="7D8E0052"/>
     <w:multiLevelType w:val="multilevel"/>
     <w:tmpl w:val="E54EA6B4"/>
@@ -38953,7 +41377,7 @@
       </w:rPr>
     </w:lvl>
   </w:abstractNum>
-  <w:abstractNum w:abstractNumId="140" w15:restartNumberingAfterBreak="0">
+  <w:abstractNum w:abstractNumId="142" w15:restartNumberingAfterBreak="0">
     <w:nsid w:val="7F1346B5"/>
     <w:multiLevelType w:val="multilevel"/>
     <w:tmpl w:val="914CA78C"/>
@@ -39102,7 +41526,7 @@
       </w:rPr>
     </w:lvl>
   </w:abstractNum>
-  <w:abstractNum w:abstractNumId="141" w15:restartNumberingAfterBreak="0">
+  <w:abstractNum w:abstractNumId="143" w15:restartNumberingAfterBreak="0">
     <w:nsid w:val="7FE0173B"/>
     <w:multiLevelType w:val="multilevel"/>
     <w:tmpl w:val="DC787570"/>
@@ -39219,7 +41643,7 @@
       </w:pPr>
     </w:lvl>
   </w:abstractNum>
-  <w:abstractNum w:abstractNumId="142" w15:restartNumberingAfterBreak="0">
+  <w:abstractNum w:abstractNumId="144" w15:restartNumberingAfterBreak="0">
     <w:nsid w:val="7FE705C2"/>
     <w:multiLevelType w:val="multilevel"/>
     <w:tmpl w:val="2B966BDC"/>
@@ -39337,433 +41761,439 @@
     </w:lvl>
   </w:abstractNum>
   <w:num w:numId="1" w16cid:durableId="1125781938">
+    <w:abstractNumId w:val="13"/>
+  </w:num>
+  <w:num w:numId="2" w16cid:durableId="212691769">
+    <w:abstractNumId w:val="74"/>
+  </w:num>
+  <w:num w:numId="3" w16cid:durableId="204753465">
+    <w:abstractNumId w:val="47"/>
+  </w:num>
+  <w:num w:numId="4" w16cid:durableId="1033921066">
+    <w:abstractNumId w:val="70"/>
+  </w:num>
+  <w:num w:numId="5" w16cid:durableId="314533305">
+    <w:abstractNumId w:val="55"/>
+  </w:num>
+  <w:num w:numId="6" w16cid:durableId="1668509103">
+    <w:abstractNumId w:val="86"/>
+  </w:num>
+  <w:num w:numId="7" w16cid:durableId="1270235281">
+    <w:abstractNumId w:val="95"/>
+  </w:num>
+  <w:num w:numId="8" w16cid:durableId="1068915894">
+    <w:abstractNumId w:val="9"/>
+  </w:num>
+  <w:num w:numId="9" w16cid:durableId="1504542454">
+    <w:abstractNumId w:val="10"/>
+  </w:num>
+  <w:num w:numId="10" w16cid:durableId="1860390516">
+    <w:abstractNumId w:val="83"/>
+  </w:num>
+  <w:num w:numId="11" w16cid:durableId="1725106779">
+    <w:abstractNumId w:val="60"/>
+  </w:num>
+  <w:num w:numId="12" w16cid:durableId="1933314044">
+    <w:abstractNumId w:val="81"/>
+  </w:num>
+  <w:num w:numId="13" w16cid:durableId="326521496">
+    <w:abstractNumId w:val="14"/>
+  </w:num>
+  <w:num w:numId="14" w16cid:durableId="2010981270">
+    <w:abstractNumId w:val="107"/>
+  </w:num>
+  <w:num w:numId="15" w16cid:durableId="445388872">
+    <w:abstractNumId w:val="138"/>
+  </w:num>
+  <w:num w:numId="16" w16cid:durableId="775059024">
+    <w:abstractNumId w:val="39"/>
+  </w:num>
+  <w:num w:numId="17" w16cid:durableId="1295022515">
+    <w:abstractNumId w:val="123"/>
+  </w:num>
+  <w:num w:numId="18" w16cid:durableId="1130586831">
+    <w:abstractNumId w:val="27"/>
+  </w:num>
+  <w:num w:numId="19" w16cid:durableId="994072340">
+    <w:abstractNumId w:val="25"/>
+  </w:num>
+  <w:num w:numId="20" w16cid:durableId="130220266">
+    <w:abstractNumId w:val="126"/>
+  </w:num>
+  <w:num w:numId="21" w16cid:durableId="1905145076">
+    <w:abstractNumId w:val="113"/>
+  </w:num>
+  <w:num w:numId="22" w16cid:durableId="351222723">
+    <w:abstractNumId w:val="54"/>
+  </w:num>
+  <w:num w:numId="23" w16cid:durableId="366101969">
+    <w:abstractNumId w:val="103"/>
+  </w:num>
+  <w:num w:numId="24" w16cid:durableId="1125781281">
+    <w:abstractNumId w:val="93"/>
+  </w:num>
+  <w:num w:numId="25" w16cid:durableId="1980187107">
+    <w:abstractNumId w:val="21"/>
+  </w:num>
+  <w:num w:numId="26" w16cid:durableId="650644008">
+    <w:abstractNumId w:val="135"/>
+  </w:num>
+  <w:num w:numId="27" w16cid:durableId="927421509">
+    <w:abstractNumId w:val="96"/>
+  </w:num>
+  <w:num w:numId="28" w16cid:durableId="2136094583">
+    <w:abstractNumId w:val="40"/>
+  </w:num>
+  <w:num w:numId="29" w16cid:durableId="163713911">
+    <w:abstractNumId w:val="114"/>
+  </w:num>
+  <w:num w:numId="30" w16cid:durableId="1795706407">
+    <w:abstractNumId w:val="76"/>
+  </w:num>
+  <w:num w:numId="31" w16cid:durableId="417137057">
+    <w:abstractNumId w:val="53"/>
+  </w:num>
+  <w:num w:numId="32" w16cid:durableId="1486584897">
+    <w:abstractNumId w:val="143"/>
+  </w:num>
+  <w:num w:numId="33" w16cid:durableId="1169754637">
+    <w:abstractNumId w:val="89"/>
+  </w:num>
+  <w:num w:numId="34" w16cid:durableId="1082331889">
+    <w:abstractNumId w:val="73"/>
+  </w:num>
+  <w:num w:numId="35" w16cid:durableId="2104495662">
+    <w:abstractNumId w:val="35"/>
+  </w:num>
+  <w:num w:numId="36" w16cid:durableId="900948418">
+    <w:abstractNumId w:val="19"/>
+  </w:num>
+  <w:num w:numId="37" w16cid:durableId="735935560">
+    <w:abstractNumId w:val="136"/>
+  </w:num>
+  <w:num w:numId="38" w16cid:durableId="177236325">
+    <w:abstractNumId w:val="50"/>
+  </w:num>
+  <w:num w:numId="39" w16cid:durableId="788624">
+    <w:abstractNumId w:val="30"/>
+  </w:num>
+  <w:num w:numId="40" w16cid:durableId="1897277996">
+    <w:abstractNumId w:val="104"/>
+  </w:num>
+  <w:num w:numId="41" w16cid:durableId="821385345">
+    <w:abstractNumId w:val="59"/>
+  </w:num>
+  <w:num w:numId="42" w16cid:durableId="440884988">
+    <w:abstractNumId w:val="29"/>
+  </w:num>
+  <w:num w:numId="43" w16cid:durableId="279338713">
+    <w:abstractNumId w:val="119"/>
+  </w:num>
+  <w:num w:numId="44" w16cid:durableId="300966348">
+    <w:abstractNumId w:val="137"/>
+  </w:num>
+  <w:num w:numId="45" w16cid:durableId="877863870">
+    <w:abstractNumId w:val="67"/>
+  </w:num>
+  <w:num w:numId="46" w16cid:durableId="1300115906">
+    <w:abstractNumId w:val="16"/>
+  </w:num>
+  <w:num w:numId="47" w16cid:durableId="719406604">
+    <w:abstractNumId w:val="61"/>
+  </w:num>
+  <w:num w:numId="48" w16cid:durableId="582180082">
+    <w:abstractNumId w:val="7"/>
+  </w:num>
+  <w:num w:numId="49" w16cid:durableId="1316690410">
+    <w:abstractNumId w:val="84"/>
+  </w:num>
+  <w:num w:numId="50" w16cid:durableId="1111557819">
+    <w:abstractNumId w:val="52"/>
+  </w:num>
+  <w:num w:numId="51" w16cid:durableId="2001155960">
+    <w:abstractNumId w:val="97"/>
+  </w:num>
+  <w:num w:numId="52" w16cid:durableId="621155179">
+    <w:abstractNumId w:val="106"/>
+  </w:num>
+  <w:num w:numId="53" w16cid:durableId="716785273">
+    <w:abstractNumId w:val="111"/>
+  </w:num>
+  <w:num w:numId="54" w16cid:durableId="80030908">
+    <w:abstractNumId w:val="100"/>
+  </w:num>
+  <w:num w:numId="55" w16cid:durableId="701125135">
+    <w:abstractNumId w:val="26"/>
+  </w:num>
+  <w:num w:numId="56" w16cid:durableId="1691643461">
+    <w:abstractNumId w:val="37"/>
+  </w:num>
+  <w:num w:numId="57" w16cid:durableId="1299994045">
+    <w:abstractNumId w:val="48"/>
+  </w:num>
+  <w:num w:numId="58" w16cid:durableId="1548565914">
+    <w:abstractNumId w:val="141"/>
+  </w:num>
+  <w:num w:numId="59" w16cid:durableId="769468454">
+    <w:abstractNumId w:val="68"/>
+  </w:num>
+  <w:num w:numId="60" w16cid:durableId="1688479437">
+    <w:abstractNumId w:val="8"/>
+  </w:num>
+  <w:num w:numId="61" w16cid:durableId="1336032879">
+    <w:abstractNumId w:val="71"/>
+  </w:num>
+  <w:num w:numId="62" w16cid:durableId="1931771862">
+    <w:abstractNumId w:val="90"/>
+  </w:num>
+  <w:num w:numId="63" w16cid:durableId="492455653">
+    <w:abstractNumId w:val="129"/>
+  </w:num>
+  <w:num w:numId="64" w16cid:durableId="1567757765">
+    <w:abstractNumId w:val="92"/>
+  </w:num>
+  <w:num w:numId="65" w16cid:durableId="1111779313">
+    <w:abstractNumId w:val="62"/>
+  </w:num>
+  <w:num w:numId="66" w16cid:durableId="583493794">
+    <w:abstractNumId w:val="132"/>
+  </w:num>
+  <w:num w:numId="67" w16cid:durableId="1335689356">
+    <w:abstractNumId w:val="85"/>
+  </w:num>
+  <w:num w:numId="68" w16cid:durableId="1662079372">
+    <w:abstractNumId w:val="17"/>
+  </w:num>
+  <w:num w:numId="69" w16cid:durableId="128280254">
+    <w:abstractNumId w:val="34"/>
+  </w:num>
+  <w:num w:numId="70" w16cid:durableId="467552738">
+    <w:abstractNumId w:val="38"/>
+  </w:num>
+  <w:num w:numId="71" w16cid:durableId="529954783">
+    <w:abstractNumId w:val="77"/>
+  </w:num>
+  <w:num w:numId="72" w16cid:durableId="783770187">
+    <w:abstractNumId w:val="31"/>
+  </w:num>
+  <w:num w:numId="73" w16cid:durableId="2133787749">
+    <w:abstractNumId w:val="75"/>
+  </w:num>
+  <w:num w:numId="74" w16cid:durableId="1090463135">
+    <w:abstractNumId w:val="134"/>
+  </w:num>
+  <w:num w:numId="75" w16cid:durableId="821584307">
+    <w:abstractNumId w:val="28"/>
+  </w:num>
+  <w:num w:numId="76" w16cid:durableId="604115933">
+    <w:abstractNumId w:val="11"/>
+  </w:num>
+  <w:num w:numId="77" w16cid:durableId="325058860">
+    <w:abstractNumId w:val="108"/>
+  </w:num>
+  <w:num w:numId="78" w16cid:durableId="1193374877">
     <w:abstractNumId w:val="12"/>
   </w:num>
-  <w:num w:numId="2" w16cid:durableId="212691769">
-    <w:abstractNumId w:val="73"/>
-  </w:num>
-  <w:num w:numId="3" w16cid:durableId="204753465">
-    <w:abstractNumId w:val="46"/>
-  </w:num>
-  <w:num w:numId="4" w16cid:durableId="1033921066">
-    <w:abstractNumId w:val="69"/>
-  </w:num>
-  <w:num w:numId="5" w16cid:durableId="314533305">
-    <w:abstractNumId w:val="54"/>
-  </w:num>
-  <w:num w:numId="6" w16cid:durableId="1668509103">
-    <w:abstractNumId w:val="85"/>
-  </w:num>
-  <w:num w:numId="7" w16cid:durableId="1270235281">
-    <w:abstractNumId w:val="94"/>
-  </w:num>
-  <w:num w:numId="8" w16cid:durableId="1068915894">
-    <w:abstractNumId w:val="8"/>
-  </w:num>
-  <w:num w:numId="9" w16cid:durableId="1504542454">
-    <w:abstractNumId w:val="9"/>
-  </w:num>
-  <w:num w:numId="10" w16cid:durableId="1860390516">
-    <w:abstractNumId w:val="82"/>
-  </w:num>
-  <w:num w:numId="11" w16cid:durableId="1725106779">
-    <w:abstractNumId w:val="59"/>
-  </w:num>
-  <w:num w:numId="12" w16cid:durableId="1933314044">
-    <w:abstractNumId w:val="80"/>
-  </w:num>
-  <w:num w:numId="13" w16cid:durableId="326521496">
-    <w:abstractNumId w:val="13"/>
-  </w:num>
-  <w:num w:numId="14" w16cid:durableId="2010981270">
-    <w:abstractNumId w:val="106"/>
-  </w:num>
-  <w:num w:numId="15" w16cid:durableId="445388872">
-    <w:abstractNumId w:val="136"/>
-  </w:num>
-  <w:num w:numId="16" w16cid:durableId="775059024">
-    <w:abstractNumId w:val="38"/>
-  </w:num>
-  <w:num w:numId="17" w16cid:durableId="1295022515">
-    <w:abstractNumId w:val="121"/>
-  </w:num>
-  <w:num w:numId="18" w16cid:durableId="1130586831">
-    <w:abstractNumId w:val="26"/>
-  </w:num>
-  <w:num w:numId="19" w16cid:durableId="994072340">
-    <w:abstractNumId w:val="24"/>
-  </w:num>
-  <w:num w:numId="20" w16cid:durableId="130220266">
+  <w:num w:numId="79" w16cid:durableId="815803097">
     <w:abstractNumId w:val="124"/>
   </w:num>
-  <w:num w:numId="21" w16cid:durableId="1905145076">
-    <w:abstractNumId w:val="111"/>
+  <w:num w:numId="80" w16cid:durableId="1051730883">
+    <w:abstractNumId w:val="131"/>
   </w:num>
-  <w:num w:numId="22" w16cid:durableId="351222723">
-    <w:abstractNumId w:val="53"/>
+  <w:num w:numId="81" w16cid:durableId="742605711">
+    <w:abstractNumId w:val="118"/>
   </w:num>
-  <w:num w:numId="23" w16cid:durableId="366101969">
+  <w:num w:numId="82" w16cid:durableId="1985772832">
+    <w:abstractNumId w:val="122"/>
+  </w:num>
+  <w:num w:numId="83" w16cid:durableId="1865092739">
+    <w:abstractNumId w:val="6"/>
+  </w:num>
+  <w:num w:numId="84" w16cid:durableId="57559803">
+    <w:abstractNumId w:val="105"/>
+  </w:num>
+  <w:num w:numId="85" w16cid:durableId="987133407">
+    <w:abstractNumId w:val="98"/>
+  </w:num>
+  <w:num w:numId="86" w16cid:durableId="1752313317">
+    <w:abstractNumId w:val="117"/>
+  </w:num>
+  <w:num w:numId="87" w16cid:durableId="1569221538">
+    <w:abstractNumId w:val="41"/>
+  </w:num>
+  <w:num w:numId="88" w16cid:durableId="545878369">
+    <w:abstractNumId w:val="66"/>
+  </w:num>
+  <w:num w:numId="89" w16cid:durableId="1392117049">
+    <w:abstractNumId w:val="72"/>
+  </w:num>
+  <w:num w:numId="90" w16cid:durableId="1549949915">
+    <w:abstractNumId w:val="58"/>
+  </w:num>
+  <w:num w:numId="91" w16cid:durableId="1834953883">
+    <w:abstractNumId w:val="78"/>
+  </w:num>
+  <w:num w:numId="92" w16cid:durableId="1725135787">
+    <w:abstractNumId w:val="15"/>
+  </w:num>
+  <w:num w:numId="93" w16cid:durableId="1800339618">
     <w:abstractNumId w:val="102"/>
   </w:num>
-  <w:num w:numId="24" w16cid:durableId="1125781281">
-    <w:abstractNumId w:val="92"/>
-  </w:num>
-  <w:num w:numId="25" w16cid:durableId="1980187107">
-    <w:abstractNumId w:val="20"/>
-  </w:num>
-  <w:num w:numId="26" w16cid:durableId="650644008">
+  <w:num w:numId="94" w16cid:durableId="224294743">
     <w:abstractNumId w:val="133"/>
   </w:num>
-  <w:num w:numId="27" w16cid:durableId="927421509">
-    <w:abstractNumId w:val="95"/>
-  </w:num>
-  <w:num w:numId="28" w16cid:durableId="2136094583">
-    <w:abstractNumId w:val="39"/>
-  </w:num>
-  <w:num w:numId="29" w16cid:durableId="163713911">
-    <w:abstractNumId w:val="112"/>
-  </w:num>
-  <w:num w:numId="30" w16cid:durableId="1795706407">
-    <w:abstractNumId w:val="75"/>
-  </w:num>
-  <w:num w:numId="31" w16cid:durableId="417137057">
-    <w:abstractNumId w:val="52"/>
-  </w:num>
-  <w:num w:numId="32" w16cid:durableId="1486584897">
-    <w:abstractNumId w:val="141"/>
-  </w:num>
-  <w:num w:numId="33" w16cid:durableId="1169754637">
-    <w:abstractNumId w:val="88"/>
-  </w:num>
-  <w:num w:numId="34" w16cid:durableId="1082331889">
-    <w:abstractNumId w:val="72"/>
-  </w:num>
-  <w:num w:numId="35" w16cid:durableId="2104495662">
-    <w:abstractNumId w:val="34"/>
-  </w:num>
-  <w:num w:numId="36" w16cid:durableId="900948418">
-    <w:abstractNumId w:val="18"/>
-  </w:num>
-  <w:num w:numId="37" w16cid:durableId="735935560">
-    <w:abstractNumId w:val="134"/>
-  </w:num>
-  <w:num w:numId="38" w16cid:durableId="177236325">
-    <w:abstractNumId w:val="49"/>
-  </w:num>
-  <w:num w:numId="39" w16cid:durableId="788624">
-    <w:abstractNumId w:val="29"/>
-  </w:num>
-  <w:num w:numId="40" w16cid:durableId="1897277996">
-    <w:abstractNumId w:val="103"/>
-  </w:num>
-  <w:num w:numId="41" w16cid:durableId="821385345">
-    <w:abstractNumId w:val="58"/>
-  </w:num>
-  <w:num w:numId="42" w16cid:durableId="440884988">
-    <w:abstractNumId w:val="28"/>
-  </w:num>
-  <w:num w:numId="43" w16cid:durableId="279338713">
-    <w:abstractNumId w:val="117"/>
-  </w:num>
-  <w:num w:numId="44" w16cid:durableId="300966348">
-    <w:abstractNumId w:val="135"/>
-  </w:num>
-  <w:num w:numId="45" w16cid:durableId="877863870">
-    <w:abstractNumId w:val="66"/>
-  </w:num>
-  <w:num w:numId="46" w16cid:durableId="1300115906">
-    <w:abstractNumId w:val="15"/>
-  </w:num>
-  <w:num w:numId="47" w16cid:durableId="719406604">
-    <w:abstractNumId w:val="60"/>
-  </w:num>
-  <w:num w:numId="48" w16cid:durableId="582180082">
-    <w:abstractNumId w:val="6"/>
-  </w:num>
-  <w:num w:numId="49" w16cid:durableId="1316690410">
-    <w:abstractNumId w:val="83"/>
-  </w:num>
-  <w:num w:numId="50" w16cid:durableId="1111557819">
-    <w:abstractNumId w:val="51"/>
-  </w:num>
-  <w:num w:numId="51" w16cid:durableId="2001155960">
-    <w:abstractNumId w:val="96"/>
-  </w:num>
-  <w:num w:numId="52" w16cid:durableId="621155179">
-    <w:abstractNumId w:val="105"/>
-  </w:num>
-  <w:num w:numId="53" w16cid:durableId="716785273">
-    <w:abstractNumId w:val="110"/>
-  </w:num>
-  <w:num w:numId="54" w16cid:durableId="80030908">
-    <w:abstractNumId w:val="99"/>
-  </w:num>
-  <w:num w:numId="55" w16cid:durableId="701125135">
-    <w:abstractNumId w:val="25"/>
-  </w:num>
-  <w:num w:numId="56" w16cid:durableId="1691643461">
-    <w:abstractNumId w:val="36"/>
-  </w:num>
-  <w:num w:numId="57" w16cid:durableId="1299994045">
-    <w:abstractNumId w:val="47"/>
-  </w:num>
-  <w:num w:numId="58" w16cid:durableId="1548565914">
-    <w:abstractNumId w:val="139"/>
-  </w:num>
-  <w:num w:numId="59" w16cid:durableId="769468454">
-    <w:abstractNumId w:val="67"/>
-  </w:num>
-  <w:num w:numId="60" w16cid:durableId="1688479437">
-    <w:abstractNumId w:val="7"/>
-  </w:num>
-  <w:num w:numId="61" w16cid:durableId="1336032879">
-    <w:abstractNumId w:val="70"/>
-  </w:num>
-  <w:num w:numId="62" w16cid:durableId="1931771862">
-    <w:abstractNumId w:val="89"/>
-  </w:num>
-  <w:num w:numId="63" w16cid:durableId="492455653">
-    <w:abstractNumId w:val="127"/>
-  </w:num>
-  <w:num w:numId="64" w16cid:durableId="1567757765">
-    <w:abstractNumId w:val="91"/>
-  </w:num>
-  <w:num w:numId="65" w16cid:durableId="1111779313">
-    <w:abstractNumId w:val="61"/>
-  </w:num>
-  <w:num w:numId="66" w16cid:durableId="583493794">
-    <w:abstractNumId w:val="130"/>
-  </w:num>
-  <w:num w:numId="67" w16cid:durableId="1335689356">
-    <w:abstractNumId w:val="84"/>
-  </w:num>
-  <w:num w:numId="68" w16cid:durableId="1662079372">
-    <w:abstractNumId w:val="16"/>
-  </w:num>
-  <w:num w:numId="69" w16cid:durableId="128280254">
-    <w:abstractNumId w:val="33"/>
-  </w:num>
-  <w:num w:numId="70" w16cid:durableId="467552738">
-    <w:abstractNumId w:val="37"/>
-  </w:num>
-  <w:num w:numId="71" w16cid:durableId="529954783">
-    <w:abstractNumId w:val="76"/>
-  </w:num>
-  <w:num w:numId="72" w16cid:durableId="783770187">
-    <w:abstractNumId w:val="30"/>
-  </w:num>
-  <w:num w:numId="73" w16cid:durableId="2133787749">
-    <w:abstractNumId w:val="74"/>
-  </w:num>
-  <w:num w:numId="74" w16cid:durableId="1090463135">
-    <w:abstractNumId w:val="132"/>
-  </w:num>
-  <w:num w:numId="75" w16cid:durableId="821584307">
-    <w:abstractNumId w:val="27"/>
-  </w:num>
-  <w:num w:numId="76" w16cid:durableId="604115933">
-    <w:abstractNumId w:val="10"/>
-  </w:num>
-  <w:num w:numId="77" w16cid:durableId="325058860">
-    <w:abstractNumId w:val="107"/>
-  </w:num>
-  <w:num w:numId="78" w16cid:durableId="1193374877">
-    <w:abstractNumId w:val="11"/>
-  </w:num>
-  <w:num w:numId="79" w16cid:durableId="815803097">
-    <w:abstractNumId w:val="122"/>
-  </w:num>
-  <w:num w:numId="80" w16cid:durableId="1051730883">
-    <w:abstractNumId w:val="129"/>
-  </w:num>
-  <w:num w:numId="81" w16cid:durableId="742605711">
-    <w:abstractNumId w:val="116"/>
-  </w:num>
-  <w:num w:numId="82" w16cid:durableId="1985772832">
-    <w:abstractNumId w:val="120"/>
-  </w:num>
-  <w:num w:numId="83" w16cid:durableId="1865092739">
-    <w:abstractNumId w:val="5"/>
-  </w:num>
-  <w:num w:numId="84" w16cid:durableId="57559803">
-    <w:abstractNumId w:val="104"/>
-  </w:num>
-  <w:num w:numId="85" w16cid:durableId="987133407">
-    <w:abstractNumId w:val="97"/>
-  </w:num>
-  <w:num w:numId="86" w16cid:durableId="1752313317">
-    <w:abstractNumId w:val="115"/>
-  </w:num>
-  <w:num w:numId="87" w16cid:durableId="1569221538">
-    <w:abstractNumId w:val="40"/>
-  </w:num>
-  <w:num w:numId="88" w16cid:durableId="545878369">
-    <w:abstractNumId w:val="65"/>
-  </w:num>
-  <w:num w:numId="89" w16cid:durableId="1392117049">
-    <w:abstractNumId w:val="71"/>
-  </w:num>
-  <w:num w:numId="90" w16cid:durableId="1549949915">
-    <w:abstractNumId w:val="57"/>
-  </w:num>
-  <w:num w:numId="91" w16cid:durableId="1834953883">
-    <w:abstractNumId w:val="77"/>
-  </w:num>
-  <w:num w:numId="92" w16cid:durableId="1725135787">
-    <w:abstractNumId w:val="14"/>
-  </w:num>
-  <w:num w:numId="93" w16cid:durableId="1800339618">
-    <w:abstractNumId w:val="101"/>
-  </w:num>
-  <w:num w:numId="94" w16cid:durableId="224294743">
-    <w:abstractNumId w:val="131"/>
-  </w:num>
   <w:num w:numId="95" w16cid:durableId="1516310169">
-    <w:abstractNumId w:val="126"/>
+    <w:abstractNumId w:val="128"/>
   </w:num>
   <w:num w:numId="96" w16cid:durableId="1648893613">
     <w:abstractNumId w:val="4"/>
   </w:num>
   <w:num w:numId="97" w16cid:durableId="192152157">
-    <w:abstractNumId w:val="100"/>
+    <w:abstractNumId w:val="101"/>
   </w:num>
   <w:num w:numId="98" w16cid:durableId="1216694547">
-    <w:abstractNumId w:val="45"/>
+    <w:abstractNumId w:val="46"/>
   </w:num>
   <w:num w:numId="99" w16cid:durableId="54395124">
-    <w:abstractNumId w:val="43"/>
+    <w:abstractNumId w:val="44"/>
   </w:num>
   <w:num w:numId="100" w16cid:durableId="803274895">
+    <w:abstractNumId w:val="57"/>
+  </w:num>
+  <w:num w:numId="101" w16cid:durableId="1375958156">
+    <w:abstractNumId w:val="36"/>
+  </w:num>
+  <w:num w:numId="102" w16cid:durableId="2033919214">
+    <w:abstractNumId w:val="79"/>
+  </w:num>
+  <w:num w:numId="103" w16cid:durableId="1053575878">
     <w:abstractNumId w:val="56"/>
   </w:num>
-  <w:num w:numId="101" w16cid:durableId="1375958156">
-    <w:abstractNumId w:val="35"/>
-  </w:num>
-  <w:num w:numId="102" w16cid:durableId="2033919214">
-    <w:abstractNumId w:val="78"/>
-  </w:num>
-  <w:num w:numId="103" w16cid:durableId="1053575878">
-    <w:abstractNumId w:val="55"/>
-  </w:num>
   <w:num w:numId="104" w16cid:durableId="1045106512">
-    <w:abstractNumId w:val="41"/>
+    <w:abstractNumId w:val="42"/>
   </w:num>
   <w:num w:numId="105" w16cid:durableId="1814328475">
     <w:abstractNumId w:val="0"/>
   </w:num>
   <w:num w:numId="106" w16cid:durableId="1229656796">
-    <w:abstractNumId w:val="68"/>
+    <w:abstractNumId w:val="69"/>
   </w:num>
   <w:num w:numId="107" w16cid:durableId="2116248440">
-    <w:abstractNumId w:val="50"/>
+    <w:abstractNumId w:val="51"/>
   </w:num>
   <w:num w:numId="108" w16cid:durableId="1637836932">
     <w:abstractNumId w:val="2"/>
   </w:num>
   <w:num w:numId="109" w16cid:durableId="818614539">
-    <w:abstractNumId w:val="123"/>
+    <w:abstractNumId w:val="125"/>
   </w:num>
   <w:num w:numId="110" w16cid:durableId="505749528">
     <w:abstractNumId w:val="1"/>
   </w:num>
   <w:num w:numId="111" w16cid:durableId="740567879">
-    <w:abstractNumId w:val="140"/>
+    <w:abstractNumId w:val="142"/>
   </w:num>
   <w:num w:numId="112" w16cid:durableId="1297837039">
     <w:abstractNumId w:val="3"/>
   </w:num>
   <w:num w:numId="113" w16cid:durableId="1969507273">
+    <w:abstractNumId w:val="23"/>
+  </w:num>
+  <w:num w:numId="114" w16cid:durableId="1357728592">
+    <w:abstractNumId w:val="20"/>
+  </w:num>
+  <w:num w:numId="115" w16cid:durableId="917251997">
+    <w:abstractNumId w:val="140"/>
+  </w:num>
+  <w:num w:numId="116" w16cid:durableId="2126919409">
+    <w:abstractNumId w:val="120"/>
+  </w:num>
+  <w:num w:numId="117" w16cid:durableId="1168327765">
+    <w:abstractNumId w:val="45"/>
+  </w:num>
+  <w:num w:numId="118" w16cid:durableId="1923296152">
+    <w:abstractNumId w:val="64"/>
+  </w:num>
+  <w:num w:numId="119" w16cid:durableId="937058826">
     <w:abstractNumId w:val="22"/>
   </w:num>
-  <w:num w:numId="114" w16cid:durableId="1357728592">
-    <w:abstractNumId w:val="19"/>
+  <w:num w:numId="120" w16cid:durableId="2019623853">
+    <w:abstractNumId w:val="130"/>
   </w:num>
-  <w:num w:numId="115" w16cid:durableId="917251997">
-    <w:abstractNumId w:val="138"/>
+  <w:num w:numId="121" w16cid:durableId="1334604842">
+    <w:abstractNumId w:val="49"/>
   </w:num>
-  <w:num w:numId="116" w16cid:durableId="2126919409">
-    <w:abstractNumId w:val="118"/>
+  <w:num w:numId="122" w16cid:durableId="343944172">
+    <w:abstractNumId w:val="91"/>
   </w:num>
-  <w:num w:numId="117" w16cid:durableId="1168327765">
-    <w:abstractNumId w:val="44"/>
+  <w:num w:numId="123" w16cid:durableId="1062867832">
+    <w:abstractNumId w:val="80"/>
   </w:num>
-  <w:num w:numId="118" w16cid:durableId="1923296152">
+  <w:num w:numId="124" w16cid:durableId="1205871176">
+    <w:abstractNumId w:val="24"/>
+  </w:num>
+  <w:num w:numId="125" w16cid:durableId="1544636079">
+    <w:abstractNumId w:val="88"/>
+  </w:num>
+  <w:num w:numId="126" w16cid:durableId="224492955">
+    <w:abstractNumId w:val="116"/>
+  </w:num>
+  <w:num w:numId="127" w16cid:durableId="1542933219">
+    <w:abstractNumId w:val="115"/>
+  </w:num>
+  <w:num w:numId="128" w16cid:durableId="1867598127">
+    <w:abstractNumId w:val="32"/>
+  </w:num>
+  <w:num w:numId="129" w16cid:durableId="253563084">
+    <w:abstractNumId w:val="127"/>
+  </w:num>
+  <w:num w:numId="130" w16cid:durableId="2105489346">
+    <w:abstractNumId w:val="18"/>
+  </w:num>
+  <w:num w:numId="131" w16cid:durableId="559944851">
+    <w:abstractNumId w:val="82"/>
+  </w:num>
+  <w:num w:numId="132" w16cid:durableId="468205473">
+    <w:abstractNumId w:val="139"/>
+  </w:num>
+  <w:num w:numId="133" w16cid:durableId="780564003">
+    <w:abstractNumId w:val="43"/>
+  </w:num>
+  <w:num w:numId="134" w16cid:durableId="1555236582">
+    <w:abstractNumId w:val="121"/>
+  </w:num>
+  <w:num w:numId="135" w16cid:durableId="589124219">
+    <w:abstractNumId w:val="87"/>
+  </w:num>
+  <w:num w:numId="136" w16cid:durableId="1981954507">
+    <w:abstractNumId w:val="99"/>
+  </w:num>
+  <w:num w:numId="137" w16cid:durableId="934628821">
+    <w:abstractNumId w:val="110"/>
+  </w:num>
+  <w:num w:numId="138" w16cid:durableId="45105127">
+    <w:abstractNumId w:val="33"/>
+  </w:num>
+  <w:num w:numId="139" w16cid:durableId="719865279">
+    <w:abstractNumId w:val="144"/>
+  </w:num>
+  <w:num w:numId="140" w16cid:durableId="622541928">
+    <w:abstractNumId w:val="109"/>
+  </w:num>
+  <w:num w:numId="141" w16cid:durableId="684328621">
+    <w:abstractNumId w:val="65"/>
+  </w:num>
+  <w:num w:numId="142" w16cid:durableId="72512544">
     <w:abstractNumId w:val="63"/>
   </w:num>
-  <w:num w:numId="119" w16cid:durableId="937058826">
-    <w:abstractNumId w:val="21"/>
+  <w:num w:numId="143" w16cid:durableId="305596369">
+    <w:abstractNumId w:val="94"/>
   </w:num>
-  <w:num w:numId="120" w16cid:durableId="2019623853">
-    <w:abstractNumId w:val="128"/>
+  <w:num w:numId="144" w16cid:durableId="1431854465">
+    <w:abstractNumId w:val="112"/>
   </w:num>
-  <w:num w:numId="121" w16cid:durableId="1334604842">
-    <w:abstractNumId w:val="48"/>
-  </w:num>
-  <w:num w:numId="122" w16cid:durableId="343944172">
-    <w:abstractNumId w:val="90"/>
-  </w:num>
-  <w:num w:numId="123" w16cid:durableId="1062867832">
-    <w:abstractNumId w:val="79"/>
-  </w:num>
-  <w:num w:numId="124" w16cid:durableId="1205871176">
-    <w:abstractNumId w:val="23"/>
-  </w:num>
-  <w:num w:numId="125" w16cid:durableId="1544636079">
-    <w:abstractNumId w:val="87"/>
-  </w:num>
-  <w:num w:numId="126" w16cid:durableId="224492955">
-    <w:abstractNumId w:val="114"/>
-  </w:num>
-  <w:num w:numId="127" w16cid:durableId="1542933219">
-    <w:abstractNumId w:val="113"/>
-  </w:num>
-  <w:num w:numId="128" w16cid:durableId="1867598127">
-    <w:abstractNumId w:val="31"/>
-  </w:num>
-  <w:num w:numId="129" w16cid:durableId="253563084">
-    <w:abstractNumId w:val="125"/>
-  </w:num>
-  <w:num w:numId="130" w16cid:durableId="2105489346">
-    <w:abstractNumId w:val="17"/>
-  </w:num>
-  <w:num w:numId="131" w16cid:durableId="559944851">
-    <w:abstractNumId w:val="81"/>
-  </w:num>
-  <w:num w:numId="132" w16cid:durableId="468205473">
-    <w:abstractNumId w:val="137"/>
-  </w:num>
-  <w:num w:numId="133" w16cid:durableId="780564003">
-    <w:abstractNumId w:val="42"/>
-  </w:num>
-  <w:num w:numId="134" w16cid:durableId="1555236582">
-    <w:abstractNumId w:val="119"/>
-  </w:num>
-  <w:num w:numId="135" w16cid:durableId="589124219">
-    <w:abstractNumId w:val="86"/>
-  </w:num>
-  <w:num w:numId="136" w16cid:durableId="1981954507">
-    <w:abstractNumId w:val="98"/>
-  </w:num>
-  <w:num w:numId="137" w16cid:durableId="934628821">
-    <w:abstractNumId w:val="109"/>
-  </w:num>
-  <w:num w:numId="138" w16cid:durableId="45105127">
-    <w:abstractNumId w:val="32"/>
-  </w:num>
-  <w:num w:numId="139" w16cid:durableId="719865279">
-    <w:abstractNumId w:val="142"/>
-  </w:num>
-  <w:num w:numId="140" w16cid:durableId="622541928">
-    <w:abstractNumId w:val="108"/>
-  </w:num>
-  <w:num w:numId="141" w16cid:durableId="684328621">
-    <w:abstractNumId w:val="64"/>
-  </w:num>
-  <w:num w:numId="142" w16cid:durableId="72512544">
-    <w:abstractNumId w:val="62"/>
-  </w:num>
-  <w:num w:numId="143" w16cid:durableId="305596369">
-    <w:abstractNumId w:val="93"/>
+  <w:num w:numId="145" w16cid:durableId="158471721">
+    <w:abstractNumId w:val="5"/>
   </w:num>
   <w:numIdMacAtCleanup w:val="30"/>
 </w:numbering>
@@ -41483,6 +43913,112 @@
       </w:tcPr>
     </w:tblStylePr>
   </w:style>
+  <w:style w:type="table" w:styleId="GridTable5Dark-Accent2">
+    <w:name w:val="Grid Table 5 Dark Accent 2"/>
+    <w:basedOn w:val="TableNormal"/>
+    <w:uiPriority w:val="50"/>
+    <w:rsid w:val="00454CCC"/>
+    <w:pPr>
+      <w:spacing w:after="0" w:line="240" w:lineRule="auto"/>
+    </w:pPr>
+    <w:tblPr>
+      <w:tblStyleRowBandSize w:val="1"/>
+      <w:tblStyleColBandSize w:val="1"/>
+      <w:tblBorders>
+        <w:top w:val="single" w:sz="4" w:space="0" w:color="FFFFFF" w:themeColor="background1"/>
+        <w:left w:val="single" w:sz="4" w:space="0" w:color="FFFFFF" w:themeColor="background1"/>
+        <w:bottom w:val="single" w:sz="4" w:space="0" w:color="FFFFFF" w:themeColor="background1"/>
+        <w:right w:val="single" w:sz="4" w:space="0" w:color="FFFFFF" w:themeColor="background1"/>
+        <w:insideH w:val="single" w:sz="4" w:space="0" w:color="FFFFFF" w:themeColor="background1"/>
+        <w:insideV w:val="single" w:sz="4" w:space="0" w:color="FFFFFF" w:themeColor="background1"/>
+      </w:tblBorders>
+    </w:tblPr>
+    <w:tcPr>
+      <w:shd w:val="clear" w:color="auto" w:fill="FAE2D5" w:themeFill="accent2" w:themeFillTint="33"/>
+    </w:tcPr>
+    <w:tblStylePr w:type="firstRow">
+      <w:rPr>
+        <w:b/>
+        <w:bCs/>
+        <w:color w:val="FFFFFF" w:themeColor="background1"/>
+      </w:rPr>
+      <w:tblPr/>
+      <w:tcPr>
+        <w:tcBorders>
+          <w:top w:val="single" w:sz="4" w:space="0" w:color="FFFFFF" w:themeColor="background1"/>
+          <w:left w:val="single" w:sz="4" w:space="0" w:color="FFFFFF" w:themeColor="background1"/>
+          <w:right w:val="single" w:sz="4" w:space="0" w:color="FFFFFF" w:themeColor="background1"/>
+          <w:insideH w:val="nil"/>
+          <w:insideV w:val="nil"/>
+        </w:tcBorders>
+        <w:shd w:val="clear" w:color="auto" w:fill="E97132" w:themeFill="accent2"/>
+      </w:tcPr>
+    </w:tblStylePr>
+    <w:tblStylePr w:type="lastRow">
+      <w:rPr>
+        <w:b/>
+        <w:bCs/>
+        <w:color w:val="FFFFFF" w:themeColor="background1"/>
+      </w:rPr>
+      <w:tblPr/>
+      <w:tcPr>
+        <w:tcBorders>
+          <w:left w:val="single" w:sz="4" w:space="0" w:color="FFFFFF" w:themeColor="background1"/>
+          <w:bottom w:val="single" w:sz="4" w:space="0" w:color="FFFFFF" w:themeColor="background1"/>
+          <w:right w:val="single" w:sz="4" w:space="0" w:color="FFFFFF" w:themeColor="background1"/>
+          <w:insideH w:val="nil"/>
+          <w:insideV w:val="nil"/>
+        </w:tcBorders>
+        <w:shd w:val="clear" w:color="auto" w:fill="E97132" w:themeFill="accent2"/>
+      </w:tcPr>
+    </w:tblStylePr>
+    <w:tblStylePr w:type="firstCol">
+      <w:rPr>
+        <w:b/>
+        <w:bCs/>
+        <w:color w:val="FFFFFF" w:themeColor="background1"/>
+      </w:rPr>
+      <w:tblPr/>
+      <w:tcPr>
+        <w:tcBorders>
+          <w:top w:val="single" w:sz="4" w:space="0" w:color="FFFFFF" w:themeColor="background1"/>
+          <w:left w:val="single" w:sz="4" w:space="0" w:color="FFFFFF" w:themeColor="background1"/>
+          <w:bottom w:val="single" w:sz="4" w:space="0" w:color="FFFFFF" w:themeColor="background1"/>
+          <w:insideV w:val="nil"/>
+        </w:tcBorders>
+        <w:shd w:val="clear" w:color="auto" w:fill="E97132" w:themeFill="accent2"/>
+      </w:tcPr>
+    </w:tblStylePr>
+    <w:tblStylePr w:type="lastCol">
+      <w:rPr>
+        <w:b/>
+        <w:bCs/>
+        <w:color w:val="FFFFFF" w:themeColor="background1"/>
+      </w:rPr>
+      <w:tblPr/>
+      <w:tcPr>
+        <w:tcBorders>
+          <w:top w:val="single" w:sz="4" w:space="0" w:color="FFFFFF" w:themeColor="background1"/>
+          <w:bottom w:val="single" w:sz="4" w:space="0" w:color="FFFFFF" w:themeColor="background1"/>
+          <w:right w:val="single" w:sz="4" w:space="0" w:color="FFFFFF" w:themeColor="background1"/>
+          <w:insideV w:val="nil"/>
+        </w:tcBorders>
+        <w:shd w:val="clear" w:color="auto" w:fill="E97132" w:themeFill="accent2"/>
+      </w:tcPr>
+    </w:tblStylePr>
+    <w:tblStylePr w:type="band1Vert">
+      <w:tblPr/>
+      <w:tcPr>
+        <w:shd w:val="clear" w:color="auto" w:fill="F6C5AC" w:themeFill="accent2" w:themeFillTint="66"/>
+      </w:tcPr>
+    </w:tblStylePr>
+    <w:tblStylePr w:type="band1Horz">
+      <w:tblPr/>
+      <w:tcPr>
+        <w:shd w:val="clear" w:color="auto" w:fill="F6C5AC" w:themeFill="accent2" w:themeFillTint="66"/>
+      </w:tcPr>
+    </w:tblStylePr>
+  </w:style>
 </w:styles>
 </file>
 

</xml_diff>

<commit_message>
added note of lecture 13-3
</commit_message>
<xml_diff>
--- a/L2_notes.docx
+++ b/L2_notes.docx
@@ -23208,6 +23208,1385 @@
           <w:sz w:val="28"/>
           <w:szCs w:val="28"/>
         </w:rPr>
+        <w:t>Lecture 13-</w:t>
+      </w:r>
+      <w:r>
+        <w:rPr>
+          <w:rFonts w:ascii="Arial" w:hAnsi="Arial" w:cs="Arial"/>
+          <w:b/>
+          <w:bCs/>
+          <w:color w:val="EE0000"/>
+          <w:sz w:val="28"/>
+          <w:szCs w:val="28"/>
+        </w:rPr>
+        <w:t>3</w:t>
+      </w:r>
+      <w:r>
+        <w:rPr>
+          <w:rFonts w:ascii="Arial" w:hAnsi="Arial" w:cs="Arial"/>
+          <w:b/>
+          <w:bCs/>
+          <w:color w:val="EE0000"/>
+          <w:sz w:val="28"/>
+          <w:szCs w:val="28"/>
+        </w:rPr>
+        <w:t xml:space="preserve">: </w:t>
+      </w:r>
+      <w:r>
+        <w:rPr>
+          <w:rFonts w:ascii="Arial" w:hAnsi="Arial" w:cs="Arial"/>
+          <w:b/>
+          <w:bCs/>
+          <w:color w:val="EE0000"/>
+          <w:sz w:val="28"/>
+          <w:szCs w:val="28"/>
+        </w:rPr>
+        <w:t>Asynchronous Way To Read And Write Files</w:t>
+      </w:r>
+    </w:p>
+    <w:p>
+      <w:pPr>
+        <w:jc w:val="both"/>
+        <w:rPr>
+          <w:rFonts w:ascii="Arial" w:hAnsi="Arial" w:cs="Arial"/>
+          <w:sz w:val="28"/>
+          <w:szCs w:val="28"/>
+        </w:rPr>
+      </w:pPr>
+      <w:r>
+        <w:rPr>
+          <w:rFonts w:ascii="Arial" w:hAnsi="Arial" w:cs="Arial"/>
+          <w:sz w:val="28"/>
+          <w:szCs w:val="28"/>
+        </w:rPr>
+        <w:t xml:space="preserve">In this video, we'll explore how Node.js's </w:t>
+      </w:r>
+      <w:r>
+        <w:rPr>
+          <w:rFonts w:ascii="Arial" w:hAnsi="Arial" w:cs="Arial"/>
+          <w:b/>
+          <w:bCs/>
+          <w:sz w:val="28"/>
+          <w:szCs w:val="28"/>
+        </w:rPr>
+        <w:t>File System (FS) module</w:t>
+      </w:r>
+      <w:r>
+        <w:rPr>
+          <w:rFonts w:ascii="Arial" w:hAnsi="Arial" w:cs="Arial"/>
+          <w:sz w:val="28"/>
+          <w:szCs w:val="28"/>
+        </w:rPr>
+        <w:t xml:space="preserve"> handles operations in an </w:t>
+      </w:r>
+      <w:r>
+        <w:rPr>
+          <w:rFonts w:ascii="Arial" w:hAnsi="Arial" w:cs="Arial"/>
+          <w:b/>
+          <w:bCs/>
+          <w:sz w:val="28"/>
+          <w:szCs w:val="28"/>
+        </w:rPr>
+        <w:t>asynchronous (non-blocking)</w:t>
+      </w:r>
+      <w:r>
+        <w:rPr>
+          <w:rFonts w:ascii="Arial" w:hAnsi="Arial" w:cs="Arial"/>
+          <w:sz w:val="28"/>
+          <w:szCs w:val="28"/>
+        </w:rPr>
+        <w:t xml:space="preserve"> manner. We've already seen the synchronous approach and understand that asynchronous operations are crucial for Node.js's efficiency. In the asynchronous model, file read/write tasks are offloaded to the </w:t>
+      </w:r>
+      <w:r>
+        <w:rPr>
+          <w:rFonts w:ascii="Arial" w:hAnsi="Arial" w:cs="Arial"/>
+          <w:b/>
+          <w:bCs/>
+          <w:sz w:val="28"/>
+          <w:szCs w:val="28"/>
+        </w:rPr>
+        <w:t>worker pool</w:t>
+      </w:r>
+      <w:r>
+        <w:rPr>
+          <w:rFonts w:ascii="Arial" w:hAnsi="Arial" w:cs="Arial"/>
+          <w:sz w:val="28"/>
+          <w:szCs w:val="28"/>
+        </w:rPr>
+        <w:t xml:space="preserve"> via the Event Loop, allowing the main thread to remain unblocked and responsive.</w:t>
+      </w:r>
+    </w:p>
+    <w:p>
+      <w:pPr>
+        <w:jc w:val="both"/>
+        <w:rPr>
+          <w:rFonts w:ascii="Arial" w:hAnsi="Arial" w:cs="Arial"/>
+          <w:sz w:val="28"/>
+          <w:szCs w:val="28"/>
+        </w:rPr>
+      </w:pPr>
+      <w:r>
+        <w:rPr>
+          <w:rFonts w:ascii="Arial" w:hAnsi="Arial" w:cs="Arial"/>
+          <w:sz w:val="28"/>
+          <w:szCs w:val="28"/>
+        </w:rPr>
+        <w:pict w14:anchorId="12B468AB">
+          <v:rect id="_x0000_i1154" style="width:0;height:1.5pt" o:hralign="center" o:hrstd="t" o:hr="t" fillcolor="#a0a0a0" stroked="f"/>
+        </w:pict>
+      </w:r>
+    </w:p>
+    <w:p>
+      <w:pPr>
+        <w:jc w:val="both"/>
+        <w:rPr>
+          <w:rFonts w:ascii="Arial" w:hAnsi="Arial" w:cs="Arial"/>
+          <w:b/>
+          <w:bCs/>
+          <w:sz w:val="28"/>
+          <w:szCs w:val="28"/>
+        </w:rPr>
+      </w:pPr>
+      <w:r>
+        <w:rPr>
+          <w:rFonts w:ascii="Arial" w:hAnsi="Arial" w:cs="Arial"/>
+          <w:b/>
+          <w:bCs/>
+          <w:sz w:val="28"/>
+          <w:szCs w:val="28"/>
+        </w:rPr>
+        <w:lastRenderedPageBreak/>
+        <w:t>Asynchronous File Reading with fs.readFile()</w:t>
+      </w:r>
+    </w:p>
+    <w:p>
+      <w:pPr>
+        <w:jc w:val="both"/>
+        <w:rPr>
+          <w:rFonts w:ascii="Arial" w:hAnsi="Arial" w:cs="Arial"/>
+          <w:sz w:val="28"/>
+          <w:szCs w:val="28"/>
+        </w:rPr>
+      </w:pPr>
+      <w:r>
+        <w:rPr>
+          <w:rFonts w:ascii="Arial" w:hAnsi="Arial" w:cs="Arial"/>
+          <w:sz w:val="28"/>
+          <w:szCs w:val="28"/>
+        </w:rPr>
+        <w:t xml:space="preserve">The asynchronous versions of FS module functions typically do not have a Sync suffix (e.g., fs.readFile, fs.writeFile). They follow the </w:t>
+      </w:r>
+      <w:r>
+        <w:rPr>
+          <w:rFonts w:ascii="Arial" w:hAnsi="Arial" w:cs="Arial"/>
+          <w:b/>
+          <w:bCs/>
+          <w:sz w:val="28"/>
+          <w:szCs w:val="28"/>
+        </w:rPr>
+        <w:t>error-first callback pattern</w:t>
+      </w:r>
+      <w:r>
+        <w:rPr>
+          <w:rFonts w:ascii="Arial" w:hAnsi="Arial" w:cs="Arial"/>
+          <w:sz w:val="28"/>
+          <w:szCs w:val="28"/>
+        </w:rPr>
+        <w:t>, which is a common convention in Node.js for asynchronous operations.</w:t>
+      </w:r>
+    </w:p>
+    <w:p>
+      <w:pPr>
+        <w:jc w:val="both"/>
+        <w:rPr>
+          <w:rFonts w:ascii="Arial" w:hAnsi="Arial" w:cs="Arial"/>
+          <w:sz w:val="28"/>
+          <w:szCs w:val="28"/>
+        </w:rPr>
+      </w:pPr>
+      <w:r>
+        <w:rPr>
+          <w:rFonts w:ascii="Arial" w:hAnsi="Arial" w:cs="Arial"/>
+          <w:sz w:val="28"/>
+          <w:szCs w:val="28"/>
+        </w:rPr>
+        <w:t>Let's demonstrate reading a file asynchronously.</w:t>
+      </w:r>
+    </w:p>
+    <w:p>
+      <w:pPr>
+        <w:jc w:val="both"/>
+        <w:rPr>
+          <w:rFonts w:ascii="Arial" w:hAnsi="Arial" w:cs="Arial"/>
+          <w:sz w:val="28"/>
+          <w:szCs w:val="28"/>
+        </w:rPr>
+      </w:pPr>
+      <w:r>
+        <w:rPr>
+          <w:rFonts w:ascii="Arial" w:hAnsi="Arial" w:cs="Arial"/>
+          <w:b/>
+          <w:bCs/>
+          <w:sz w:val="28"/>
+          <w:szCs w:val="28"/>
+        </w:rPr>
+        <w:t>1. Create/Ensure hello.txt exists:</w:t>
+      </w:r>
+      <w:r>
+        <w:rPr>
+          <w:rFonts w:ascii="Arial" w:hAnsi="Arial" w:cs="Arial"/>
+          <w:sz w:val="28"/>
+          <w:szCs w:val="28"/>
+        </w:rPr>
+        <w:t xml:space="preserve"> Make sure you have a hello.txt file in your project directory. Its content can be anything, for example:</w:t>
+      </w:r>
+    </w:p>
+    <w:p>
+      <w:pPr>
+        <w:jc w:val="both"/>
+        <w:rPr>
+          <w:rFonts w:ascii="Arial" w:hAnsi="Arial" w:cs="Arial"/>
+          <w:sz w:val="28"/>
+          <w:szCs w:val="28"/>
+        </w:rPr>
+      </w:pPr>
+      <w:r>
+        <w:rPr>
+          <w:rFonts w:ascii="Arial" w:hAnsi="Arial" w:cs="Arial"/>
+          <w:sz w:val="28"/>
+          <w:szCs w:val="28"/>
+        </w:rPr>
+        <w:t>Hello Async World!</w:t>
+      </w:r>
+    </w:p>
+    <w:p>
+      <w:pPr>
+        <w:jc w:val="both"/>
+        <w:rPr>
+          <w:rFonts w:ascii="Arial" w:hAnsi="Arial" w:cs="Arial"/>
+          <w:sz w:val="28"/>
+          <w:szCs w:val="28"/>
+        </w:rPr>
+      </w:pPr>
+      <w:r>
+        <w:rPr>
+          <w:rFonts w:ascii="Arial" w:hAnsi="Arial" w:cs="Arial"/>
+          <w:b/>
+          <w:bCs/>
+          <w:sz w:val="28"/>
+          <w:szCs w:val="28"/>
+        </w:rPr>
+        <w:t>2. Implement Asynchronous Read:</w:t>
+      </w:r>
+      <w:r>
+        <w:rPr>
+          <w:rFonts w:ascii="Arial" w:hAnsi="Arial" w:cs="Arial"/>
+          <w:sz w:val="28"/>
+          <w:szCs w:val="28"/>
+        </w:rPr>
+        <w:t xml:space="preserve"> Now, in your Node.js file (e.g., fs_async.js), we'll read hello.txt asynchronously.</w:t>
+      </w:r>
+    </w:p>
+    <w:p>
+      <w:pPr>
+        <w:pStyle w:val="codesnippetfinal"/>
+      </w:pPr>
+      <w:r>
+        <w:t>// fs_async.js</w:t>
+      </w:r>
+    </w:p>
+    <w:p>
+      <w:pPr>
+        <w:pStyle w:val="codesnippetfinal"/>
+      </w:pPr>
+      <w:r>
+        <w:t>const fs = require('fs');</w:t>
+      </w:r>
+    </w:p>
+    <w:p>
+      <w:pPr>
+        <w:pStyle w:val="codesnippetfinal"/>
+      </w:pPr>
+    </w:p>
+    <w:p>
+      <w:pPr>
+        <w:pStyle w:val="codesnippetfinal"/>
+      </w:pPr>
+      <w:r>
+        <w:t>console.log('Task 1: Starting asynchronous file read...');</w:t>
+      </w:r>
+    </w:p>
+    <w:p>
+      <w:pPr>
+        <w:pStyle w:val="codesnippetfinal"/>
+      </w:pPr>
+    </w:p>
+    <w:p>
+      <w:pPr>
+        <w:pStyle w:val="codesnippetfinal"/>
+      </w:pPr>
+      <w:r>
+        <w:t>// fs.readFile() reads the file asynchronously</w:t>
+      </w:r>
+    </w:p>
+    <w:p>
+      <w:pPr>
+        <w:pStyle w:val="codesnippetfinal"/>
+      </w:pPr>
+      <w:r>
+        <w:t>// Parameters: path, [options], callback function</w:t>
+      </w:r>
+    </w:p>
+    <w:p>
+      <w:pPr>
+        <w:pStyle w:val="codesnippetfinal"/>
+      </w:pPr>
+      <w:r>
+        <w:t>// The callback function has two parameters: (error, data)</w:t>
+      </w:r>
+    </w:p>
+    <w:p>
+      <w:pPr>
+        <w:pStyle w:val="codesnippetfinal"/>
+      </w:pPr>
+      <w:r>
+        <w:t>fs.readFile('./hello.txt', 'utf8', (err, data) =&gt; {</w:t>
+      </w:r>
+    </w:p>
+    <w:p>
+      <w:pPr>
+        <w:pStyle w:val="codesnippetfinal"/>
+      </w:pPr>
+      <w:r>
+        <w:t xml:space="preserve">    // This callback executes ONLY when the file read operation is complete</w:t>
+      </w:r>
+    </w:p>
+    <w:p>
+      <w:pPr>
+        <w:pStyle w:val="codesnippetfinal"/>
+      </w:pPr>
+      <w:r>
+        <w:t xml:space="preserve">    if (err) {</w:t>
+      </w:r>
+    </w:p>
+    <w:p>
+      <w:pPr>
+        <w:pStyle w:val="codesnippetfinal"/>
+      </w:pPr>
+      <w:r>
+        <w:t xml:space="preserve">        console.error('Error reading file:', err.message);</w:t>
+      </w:r>
+    </w:p>
+    <w:p>
+      <w:pPr>
+        <w:pStyle w:val="codesnippetfinal"/>
+      </w:pPr>
+      <w:r>
+        <w:t xml:space="preserve">        return; // Important to return if there's an error</w:t>
+      </w:r>
+    </w:p>
+    <w:p>
+      <w:pPr>
+        <w:pStyle w:val="codesnippetfinal"/>
+      </w:pPr>
+      <w:r>
+        <w:t xml:space="preserve">    }</w:t>
+      </w:r>
+    </w:p>
+    <w:p>
+      <w:pPr>
+        <w:pStyle w:val="codesnippetfinal"/>
+      </w:pPr>
+      <w:r>
+        <w:t xml:space="preserve">    console.log('Task 2: File content read successfully (inside callback)!');</w:t>
+      </w:r>
+    </w:p>
+    <w:p>
+      <w:pPr>
+        <w:pStyle w:val="codesnippetfinal"/>
+      </w:pPr>
+      <w:r>
+        <w:t xml:space="preserve">    console.log('File Content:', data);</w:t>
+      </w:r>
+    </w:p>
+    <w:p>
+      <w:pPr>
+        <w:pStyle w:val="codesnippetfinal"/>
+      </w:pPr>
+      <w:r>
+        <w:t>});</w:t>
+      </w:r>
+    </w:p>
+    <w:p>
+      <w:pPr>
+        <w:pStyle w:val="codesnippetfinal"/>
+      </w:pPr>
+    </w:p>
+    <w:p>
+      <w:pPr>
+        <w:pStyle w:val="codesnippetfinal"/>
+      </w:pPr>
+      <w:r>
+        <w:t>console.log('Task 3: Finishing program (this will print before file read completes)...');</w:t>
+      </w:r>
+    </w:p>
+    <w:p>
+      <w:pPr>
+        <w:jc w:val="both"/>
+        <w:rPr>
+          <w:rFonts w:ascii="Arial" w:hAnsi="Arial" w:cs="Arial"/>
+          <w:sz w:val="28"/>
+          <w:szCs w:val="28"/>
+        </w:rPr>
+      </w:pPr>
+      <w:r>
+        <w:rPr>
+          <w:rFonts w:ascii="Arial" w:hAnsi="Arial" w:cs="Arial"/>
+          <w:b/>
+          <w:bCs/>
+          <w:sz w:val="28"/>
+          <w:szCs w:val="28"/>
+        </w:rPr>
+        <w:t>Running the code (node fs_async.js):</w:t>
+      </w:r>
+    </w:p>
+    <w:p>
+      <w:pPr>
+        <w:pStyle w:val="codesnippetfinal"/>
+      </w:pPr>
+      <w:r>
+        <w:t>Task 1: Starting asynchronous file read...</w:t>
+      </w:r>
+    </w:p>
+    <w:p>
+      <w:pPr>
+        <w:pStyle w:val="codesnippetfinal"/>
+      </w:pPr>
+      <w:r>
+        <w:t>Task 3: Finishing program (this will print before file read completes)...</w:t>
+      </w:r>
+    </w:p>
+    <w:p>
+      <w:pPr>
+        <w:pStyle w:val="codesnippetfinal"/>
+      </w:pPr>
+      <w:r>
+        <w:t>Task 2: File content read successfully (inside callback)!</w:t>
+      </w:r>
+    </w:p>
+    <w:p>
+      <w:pPr>
+        <w:jc w:val="both"/>
+        <w:rPr>
+          <w:rFonts w:ascii="Arial" w:hAnsi="Arial" w:cs="Arial"/>
+          <w:sz w:val="28"/>
+          <w:szCs w:val="28"/>
+        </w:rPr>
+      </w:pPr>
+      <w:r>
+        <w:rPr>
+          <w:rFonts w:ascii="Arial" w:hAnsi="Arial" w:cs="Arial"/>
+          <w:sz w:val="28"/>
+          <w:szCs w:val="28"/>
+        </w:rPr>
+        <w:t>File Content: Hello Async World!</w:t>
+      </w:r>
+    </w:p>
+    <w:p>
+      <w:pPr>
+        <w:jc w:val="both"/>
+        <w:rPr>
+          <w:rFonts w:ascii="Arial" w:hAnsi="Arial" w:cs="Arial"/>
+          <w:sz w:val="28"/>
+          <w:szCs w:val="28"/>
+        </w:rPr>
+      </w:pPr>
+      <w:r>
+        <w:rPr>
+          <w:rFonts w:ascii="Arial" w:hAnsi="Arial" w:cs="Arial"/>
+          <w:b/>
+          <w:bCs/>
+          <w:sz w:val="28"/>
+          <w:szCs w:val="28"/>
+        </w:rPr>
+        <w:t>Observation:</w:t>
+      </w:r>
+      <w:r>
+        <w:rPr>
+          <w:rFonts w:ascii="Arial" w:hAnsi="Arial" w:cs="Arial"/>
+          <w:sz w:val="28"/>
+          <w:szCs w:val="28"/>
+        </w:rPr>
+        <w:t xml:space="preserve"> Notice the order of logs. "Task 3" prints </w:t>
+      </w:r>
+      <w:r>
+        <w:rPr>
+          <w:rFonts w:ascii="Arial" w:hAnsi="Arial" w:cs="Arial"/>
+          <w:i/>
+          <w:iCs/>
+          <w:sz w:val="28"/>
+          <w:szCs w:val="28"/>
+        </w:rPr>
+        <w:t>before</w:t>
+      </w:r>
+      <w:r>
+        <w:rPr>
+          <w:rFonts w:ascii="Arial" w:hAnsi="Arial" w:cs="Arial"/>
+          <w:sz w:val="28"/>
+          <w:szCs w:val="28"/>
+        </w:rPr>
+        <w:t xml:space="preserve"> "Task 2" (which contains the file content). This clearly illustrates the </w:t>
+      </w:r>
+      <w:r>
+        <w:rPr>
+          <w:rFonts w:ascii="Arial" w:hAnsi="Arial" w:cs="Arial"/>
+          <w:b/>
+          <w:bCs/>
+          <w:sz w:val="28"/>
+          <w:szCs w:val="28"/>
+        </w:rPr>
+        <w:t>non-blocking</w:t>
+      </w:r>
+      <w:r>
+        <w:rPr>
+          <w:rFonts w:ascii="Arial" w:hAnsi="Arial" w:cs="Arial"/>
+          <w:sz w:val="28"/>
+          <w:szCs w:val="28"/>
+        </w:rPr>
+        <w:t xml:space="preserve"> nature of fs.readFile(). Node.js </w:t>
+      </w:r>
+      <w:r>
+        <w:rPr>
+          <w:rFonts w:ascii="Arial" w:hAnsi="Arial" w:cs="Arial"/>
+          <w:sz w:val="28"/>
+          <w:szCs w:val="28"/>
+        </w:rPr>
+        <w:lastRenderedPageBreak/>
+        <w:t>offloads the file reading task, immediately moves on to console.log('Task 3: ...'), and only once the file is fully read does the callback function for "Task 2" execute.</w:t>
+      </w:r>
+    </w:p>
+    <w:p>
+      <w:pPr>
+        <w:jc w:val="both"/>
+        <w:rPr>
+          <w:rFonts w:ascii="Arial" w:hAnsi="Arial" w:cs="Arial"/>
+          <w:sz w:val="28"/>
+          <w:szCs w:val="28"/>
+        </w:rPr>
+      </w:pPr>
+      <w:r>
+        <w:rPr>
+          <w:rFonts w:ascii="Arial" w:hAnsi="Arial" w:cs="Arial"/>
+          <w:b/>
+          <w:bCs/>
+          <w:sz w:val="28"/>
+          <w:szCs w:val="28"/>
+        </w:rPr>
+        <w:t>Error-First Callback Pattern:</w:t>
+      </w:r>
+      <w:r>
+        <w:rPr>
+          <w:rFonts w:ascii="Arial" w:hAnsi="Arial" w:cs="Arial"/>
+          <w:sz w:val="28"/>
+          <w:szCs w:val="28"/>
+        </w:rPr>
+        <w:t xml:space="preserve"> The callback function for fs.readFile() (and most asynchronous Node.js functions) receives two arguments: err and data.</w:t>
+      </w:r>
+    </w:p>
+    <w:p>
+      <w:pPr>
+        <w:numPr>
+          <w:ilvl w:val="0"/>
+          <w:numId w:val="154"/>
+        </w:numPr>
+        <w:jc w:val="both"/>
+        <w:rPr>
+          <w:rFonts w:ascii="Arial" w:hAnsi="Arial" w:cs="Arial"/>
+          <w:sz w:val="28"/>
+          <w:szCs w:val="28"/>
+        </w:rPr>
+      </w:pPr>
+      <w:r>
+        <w:rPr>
+          <w:rFonts w:ascii="Arial" w:hAnsi="Arial" w:cs="Arial"/>
+          <w:sz w:val="28"/>
+          <w:szCs w:val="28"/>
+        </w:rPr>
+        <w:t>If an error occurs during the operation (e.g., file not found), err will contain an Error object, and data will be undefined. You should always check for err first.</w:t>
+      </w:r>
+    </w:p>
+    <w:p>
+      <w:pPr>
+        <w:numPr>
+          <w:ilvl w:val="0"/>
+          <w:numId w:val="154"/>
+        </w:numPr>
+        <w:jc w:val="both"/>
+        <w:rPr>
+          <w:rFonts w:ascii="Arial" w:hAnsi="Arial" w:cs="Arial"/>
+          <w:sz w:val="28"/>
+          <w:szCs w:val="28"/>
+        </w:rPr>
+      </w:pPr>
+      <w:r>
+        <w:rPr>
+          <w:rFonts w:ascii="Arial" w:hAnsi="Arial" w:cs="Arial"/>
+          <w:sz w:val="28"/>
+          <w:szCs w:val="28"/>
+        </w:rPr>
+        <w:t>If the operation is successful, err will be null, and data will contain the result (the file content in this case).</w:t>
+      </w:r>
+    </w:p>
+    <w:p>
+      <w:pPr>
+        <w:jc w:val="both"/>
+        <w:rPr>
+          <w:rFonts w:ascii="Arial" w:hAnsi="Arial" w:cs="Arial"/>
+          <w:sz w:val="28"/>
+          <w:szCs w:val="28"/>
+        </w:rPr>
+      </w:pPr>
+      <w:r>
+        <w:rPr>
+          <w:rFonts w:ascii="Arial" w:hAnsi="Arial" w:cs="Arial"/>
+          <w:sz w:val="28"/>
+          <w:szCs w:val="28"/>
+        </w:rPr>
+        <w:pict w14:anchorId="2E202351">
+          <v:rect id="_x0000_i1155" style="width:0;height:1.5pt" o:hralign="center" o:hrstd="t" o:hr="t" fillcolor="#a0a0a0" stroked="f"/>
+        </w:pict>
+      </w:r>
+    </w:p>
+    <w:p>
+      <w:pPr>
+        <w:jc w:val="both"/>
+        <w:rPr>
+          <w:rFonts w:ascii="Arial" w:hAnsi="Arial" w:cs="Arial"/>
+          <w:b/>
+          <w:bCs/>
+          <w:sz w:val="28"/>
+          <w:szCs w:val="28"/>
+        </w:rPr>
+      </w:pPr>
+      <w:r>
+        <w:rPr>
+          <w:rFonts w:ascii="Arial" w:hAnsi="Arial" w:cs="Arial"/>
+          <w:b/>
+          <w:bCs/>
+          <w:sz w:val="28"/>
+          <w:szCs w:val="28"/>
+        </w:rPr>
+        <w:t>Asynchronous File Writing with fs.writeFile()</w:t>
+      </w:r>
+    </w:p>
+    <w:p>
+      <w:pPr>
+        <w:jc w:val="both"/>
+        <w:rPr>
+          <w:rFonts w:ascii="Arial" w:hAnsi="Arial" w:cs="Arial"/>
+          <w:sz w:val="28"/>
+          <w:szCs w:val="28"/>
+        </w:rPr>
+      </w:pPr>
+      <w:r>
+        <w:rPr>
+          <w:rFonts w:ascii="Arial" w:hAnsi="Arial" w:cs="Arial"/>
+          <w:sz w:val="28"/>
+          <w:szCs w:val="28"/>
+        </w:rPr>
+        <w:t>Writing files asynchronously follows the same error-first callback pattern using fs.writeFile().</w:t>
+      </w:r>
+    </w:p>
+    <w:p>
+      <w:pPr>
+        <w:jc w:val="both"/>
+        <w:rPr>
+          <w:rFonts w:ascii="Arial" w:hAnsi="Arial" w:cs="Arial"/>
+          <w:sz w:val="28"/>
+          <w:szCs w:val="28"/>
+        </w:rPr>
+      </w:pPr>
+      <w:r>
+        <w:rPr>
+          <w:rFonts w:ascii="Arial" w:hAnsi="Arial" w:cs="Arial"/>
+          <w:b/>
+          <w:bCs/>
+          <w:sz w:val="28"/>
+          <w:szCs w:val="28"/>
+        </w:rPr>
+        <w:t>1. Implement Asynchronous Write:</w:t>
+      </w:r>
+      <w:r>
+        <w:rPr>
+          <w:rFonts w:ascii="Arial" w:hAnsi="Arial" w:cs="Arial"/>
+          <w:sz w:val="28"/>
+          <w:szCs w:val="28"/>
+        </w:rPr>
+        <w:t xml:space="preserve"> Let's modify fs_async.js to first write to a file asynchronously and then read it.</w:t>
+      </w:r>
+    </w:p>
+    <w:p>
+      <w:pPr>
+        <w:pStyle w:val="codesnippetfinal"/>
+      </w:pPr>
+      <w:r>
+        <w:t>// fs_async.js</w:t>
+      </w:r>
+    </w:p>
+    <w:p>
+      <w:pPr>
+        <w:pStyle w:val="codesnippetfinal"/>
+      </w:pPr>
+      <w:r>
+        <w:t>const fs = require('fs');</w:t>
+      </w:r>
+    </w:p>
+    <w:p>
+      <w:pPr>
+        <w:pStyle w:val="codesnippetfinal"/>
+      </w:pPr>
+    </w:p>
+    <w:p>
+      <w:pPr>
+        <w:pStyle w:val="codesnippetfinal"/>
+      </w:pPr>
+      <w:r>
+        <w:t>console.log('Task 1: Starting asynchronous file operations...');</w:t>
+      </w:r>
+    </w:p>
+    <w:p>
+      <w:pPr>
+        <w:pStyle w:val="codesnippetfinal"/>
+      </w:pPr>
+    </w:p>
+    <w:p>
+      <w:pPr>
+        <w:pStyle w:val="codesnippetfinal"/>
+      </w:pPr>
+      <w:r>
+        <w:t>const newContent = 'This content was written asynchronously.';</w:t>
+      </w:r>
+    </w:p>
+    <w:p>
+      <w:pPr>
+        <w:pStyle w:val="codesnippetfinal"/>
+      </w:pPr>
+    </w:p>
+    <w:p>
+      <w:pPr>
+        <w:pStyle w:val="codesnippetfinal"/>
+      </w:pPr>
+      <w:r>
+        <w:t>// fs.writeFile() writes to a file asynchronously</w:t>
+      </w:r>
+    </w:p>
+    <w:p>
+      <w:pPr>
+        <w:pStyle w:val="codesnippetfinal"/>
+      </w:pPr>
+      <w:r>
+        <w:t>// If the file exists, it will overwrite its head content.</w:t>
+      </w:r>
+    </w:p>
+    <w:p>
+      <w:pPr>
+        <w:pStyle w:val="codesnippetfinal"/>
+      </w:pPr>
+      <w:r>
+        <w:t>// Parameters: path, data (string or Buffer), [options], callback function</w:t>
+      </w:r>
+    </w:p>
+    <w:p>
+      <w:pPr>
+        <w:pStyle w:val="codesnippetfinal"/>
+      </w:pPr>
+      <w:r>
+        <w:t>fs.writeFile('./output.txt', newContent, 'utf8', (err) =&gt; {</w:t>
+      </w:r>
+    </w:p>
+    <w:p>
+      <w:pPr>
+        <w:pStyle w:val="codesnippetfinal"/>
+      </w:pPr>
+      <w:r>
+        <w:t xml:space="preserve">    // This callback executes when the file write operation is complete</w:t>
+      </w:r>
+    </w:p>
+    <w:p>
+      <w:pPr>
+        <w:pStyle w:val="codesnippetfinal"/>
+      </w:pPr>
+      <w:r>
+        <w:t xml:space="preserve">    if (err) {</w:t>
+      </w:r>
+    </w:p>
+    <w:p>
+      <w:pPr>
+        <w:pStyle w:val="codesnippetfinal"/>
+      </w:pPr>
+      <w:r>
+        <w:t xml:space="preserve">        console.error('Error writing file:', err.message);</w:t>
+      </w:r>
+    </w:p>
+    <w:p>
+      <w:pPr>
+        <w:pStyle w:val="codesnippetfinal"/>
+      </w:pPr>
+      <w:r>
+        <w:t xml:space="preserve">        return;</w:t>
+      </w:r>
+    </w:p>
+    <w:p>
+      <w:pPr>
+        <w:pStyle w:val="codesnippetfinal"/>
+      </w:pPr>
+      <w:r>
+        <w:t xml:space="preserve">    }</w:t>
+      </w:r>
+    </w:p>
+    <w:p>
+      <w:pPr>
+        <w:pStyle w:val="codesnippetfinal"/>
+      </w:pPr>
+      <w:r>
+        <w:t xml:space="preserve">    console.log('Task 2: File written successfully (inside write callback)!');</w:t>
+      </w:r>
+    </w:p>
+    <w:p>
+      <w:pPr>
+        <w:pStyle w:val="codesnippetfinal"/>
+      </w:pPr>
+    </w:p>
+    <w:p>
+      <w:pPr>
+        <w:pStyle w:val="codesnippetfinal"/>
+      </w:pPr>
+      <w:r>
+        <w:t xml:space="preserve">    // After writing, let's read the content to verify</w:t>
+      </w:r>
+    </w:p>
+    <w:p>
+      <w:pPr>
+        <w:pStyle w:val="codesnippetfinal"/>
+      </w:pPr>
+      <w:r>
+        <w:t xml:space="preserve">    fs.readFile('./output.txt', 'utf8', (err, data) =&gt; {</w:t>
+      </w:r>
+    </w:p>
+    <w:p>
+      <w:pPr>
+        <w:pStyle w:val="codesnippetfinal"/>
+      </w:pPr>
+      <w:r>
+        <w:t xml:space="preserve">        if (err) {</w:t>
+      </w:r>
+    </w:p>
+    <w:p>
+      <w:pPr>
+        <w:pStyle w:val="codesnippetfinal"/>
+      </w:pPr>
+      <w:r>
+        <w:t xml:space="preserve">            console.error('Error reading file after write:', err.message);</w:t>
+      </w:r>
+    </w:p>
+    <w:p>
+      <w:pPr>
+        <w:pStyle w:val="codesnippetfinal"/>
+      </w:pPr>
+      <w:r>
+        <w:t xml:space="preserve">            return;</w:t>
+      </w:r>
+    </w:p>
+    <w:p>
+      <w:pPr>
+        <w:pStyle w:val="codesnippetfinal"/>
+      </w:pPr>
+      <w:r>
+        <w:t xml:space="preserve">        }</w:t>
+      </w:r>
+    </w:p>
+    <w:p>
+      <w:pPr>
+        <w:pStyle w:val="codesnippetfinal"/>
+      </w:pPr>
+      <w:r>
+        <w:lastRenderedPageBreak/>
+        <w:t xml:space="preserve">        console.log('Task 3: File content read successfully (inside read callback)!');</w:t>
+      </w:r>
+    </w:p>
+    <w:p>
+      <w:pPr>
+        <w:pStyle w:val="codesnippetfinal"/>
+      </w:pPr>
+      <w:r>
+        <w:t xml:space="preserve">        console.log('Content from output.txt:', data);</w:t>
+      </w:r>
+    </w:p>
+    <w:p>
+      <w:pPr>
+        <w:pStyle w:val="codesnippetfinal"/>
+      </w:pPr>
+      <w:r>
+        <w:t xml:space="preserve">    });</w:t>
+      </w:r>
+    </w:p>
+    <w:p>
+      <w:pPr>
+        <w:pStyle w:val="codesnippetfinal"/>
+      </w:pPr>
+      <w:r>
+        <w:t>});</w:t>
+      </w:r>
+    </w:p>
+    <w:p>
+      <w:pPr>
+        <w:pStyle w:val="codesnippetfinal"/>
+      </w:pPr>
+    </w:p>
+    <w:p>
+      <w:pPr>
+        <w:pStyle w:val="codesnippetfinal"/>
+      </w:pPr>
+      <w:r>
+        <w:t>console.log('Task 4: Main program execution continues (non-blocking)...');</w:t>
+      </w:r>
+    </w:p>
+    <w:p>
+      <w:pPr>
+        <w:jc w:val="both"/>
+        <w:rPr>
+          <w:rFonts w:ascii="Arial" w:hAnsi="Arial" w:cs="Arial"/>
+          <w:sz w:val="28"/>
+          <w:szCs w:val="28"/>
+        </w:rPr>
+      </w:pPr>
+      <w:r>
+        <w:rPr>
+          <w:rFonts w:ascii="Arial" w:hAnsi="Arial" w:cs="Arial"/>
+          <w:b/>
+          <w:bCs/>
+          <w:sz w:val="28"/>
+          <w:szCs w:val="28"/>
+        </w:rPr>
+        <w:t>Running the code (node fs_async.js):</w:t>
+      </w:r>
+    </w:p>
+    <w:p>
+      <w:pPr>
+        <w:pStyle w:val="codesnippetfinal"/>
+      </w:pPr>
+      <w:r>
+        <w:t>Task 1: Starting asynchronous file operations...</w:t>
+      </w:r>
+    </w:p>
+    <w:p>
+      <w:pPr>
+        <w:pStyle w:val="codesnippetfinal"/>
+      </w:pPr>
+      <w:r>
+        <w:t>Task 4: Main program execution continues (non-blocking)...</w:t>
+      </w:r>
+    </w:p>
+    <w:p>
+      <w:pPr>
+        <w:pStyle w:val="codesnippetfinal"/>
+      </w:pPr>
+      <w:r>
+        <w:t>Task 2: File written successfully (inside write callback)!</w:t>
+      </w:r>
+    </w:p>
+    <w:p>
+      <w:pPr>
+        <w:pStyle w:val="codesnippetfinal"/>
+      </w:pPr>
+      <w:r>
+        <w:t>Task 3: File content read successfully (inside read callback)!</w:t>
+      </w:r>
+    </w:p>
+    <w:p>
+      <w:pPr>
+        <w:jc w:val="both"/>
+        <w:rPr>
+          <w:rFonts w:ascii="Arial" w:hAnsi="Arial" w:cs="Arial"/>
+          <w:sz w:val="28"/>
+          <w:szCs w:val="28"/>
+        </w:rPr>
+      </w:pPr>
+      <w:r>
+        <w:rPr>
+          <w:rFonts w:ascii="Arial" w:hAnsi="Arial" w:cs="Arial"/>
+          <w:sz w:val="28"/>
+          <w:szCs w:val="28"/>
+        </w:rPr>
+        <w:t>Content from output.txt: This content was written asynchronously.</w:t>
+      </w:r>
+    </w:p>
+    <w:p>
+      <w:pPr>
+        <w:jc w:val="both"/>
+        <w:rPr>
+          <w:rFonts w:ascii="Arial" w:hAnsi="Arial" w:cs="Arial"/>
+          <w:sz w:val="28"/>
+          <w:szCs w:val="28"/>
+        </w:rPr>
+      </w:pPr>
+      <w:r>
+        <w:rPr>
+          <w:rFonts w:ascii="Arial" w:hAnsi="Arial" w:cs="Arial"/>
+          <w:b/>
+          <w:bCs/>
+          <w:sz w:val="28"/>
+          <w:szCs w:val="28"/>
+        </w:rPr>
+        <w:t>Observations:</w:t>
+      </w:r>
+    </w:p>
+    <w:p>
+      <w:pPr>
+        <w:numPr>
+          <w:ilvl w:val="0"/>
+          <w:numId w:val="155"/>
+        </w:numPr>
+        <w:jc w:val="both"/>
+        <w:rPr>
+          <w:rFonts w:ascii="Arial" w:hAnsi="Arial" w:cs="Arial"/>
+          <w:sz w:val="28"/>
+          <w:szCs w:val="28"/>
+        </w:rPr>
+      </w:pPr>
+      <w:r>
+        <w:rPr>
+          <w:rFonts w:ascii="Arial" w:hAnsi="Arial" w:cs="Arial"/>
+          <w:sz w:val="28"/>
+          <w:szCs w:val="28"/>
+        </w:rPr>
+        <w:t>"Task 4" prints before "Task 2" and "Task 3". This is because the fs.writeFile() operation is offloaded, and the main thread immediately proceeds to console.log('Task 4: ...').</w:t>
+      </w:r>
+    </w:p>
+    <w:p>
+      <w:pPr>
+        <w:numPr>
+          <w:ilvl w:val="0"/>
+          <w:numId w:val="155"/>
+        </w:numPr>
+        <w:jc w:val="both"/>
+        <w:rPr>
+          <w:rFonts w:ascii="Arial" w:hAnsi="Arial" w:cs="Arial"/>
+          <w:sz w:val="28"/>
+          <w:szCs w:val="28"/>
+        </w:rPr>
+      </w:pPr>
+      <w:r>
+        <w:rPr>
+          <w:rFonts w:ascii="Arial" w:hAnsi="Arial" w:cs="Arial"/>
+          <w:sz w:val="28"/>
+          <w:szCs w:val="28"/>
+        </w:rPr>
+        <w:t xml:space="preserve">The fs.readFile() operation is nested inside the fs.writeFile() callback. This is a common pattern for dependent asynchronous operations, ensuring that the read operation only starts </w:t>
+      </w:r>
+      <w:r>
+        <w:rPr>
+          <w:rFonts w:ascii="Arial" w:hAnsi="Arial" w:cs="Arial"/>
+          <w:i/>
+          <w:iCs/>
+          <w:sz w:val="28"/>
+          <w:szCs w:val="28"/>
+        </w:rPr>
+        <w:t>after</w:t>
+      </w:r>
+      <w:r>
+        <w:rPr>
+          <w:rFonts w:ascii="Arial" w:hAnsi="Arial" w:cs="Arial"/>
+          <w:sz w:val="28"/>
+          <w:szCs w:val="28"/>
+        </w:rPr>
+        <w:t xml:space="preserve"> the write operation has successfully completed. This nesting can lead to </w:t>
+      </w:r>
+      <w:r>
+        <w:rPr>
+          <w:rFonts w:ascii="Arial" w:hAnsi="Arial" w:cs="Arial"/>
+          <w:b/>
+          <w:bCs/>
+          <w:sz w:val="28"/>
+          <w:szCs w:val="28"/>
+        </w:rPr>
+        <w:t>"callback hell"</w:t>
+      </w:r>
+      <w:r>
+        <w:rPr>
+          <w:rFonts w:ascii="Arial" w:hAnsi="Arial" w:cs="Arial"/>
+          <w:sz w:val="28"/>
+          <w:szCs w:val="28"/>
+        </w:rPr>
+        <w:t xml:space="preserve"> in very complex scenarios, which is why promises and async/await were introduced (we'll cover those later).</w:t>
+      </w:r>
+    </w:p>
+    <w:p>
+      <w:pPr>
+        <w:numPr>
+          <w:ilvl w:val="0"/>
+          <w:numId w:val="155"/>
+        </w:numPr>
+        <w:jc w:val="both"/>
+        <w:rPr>
+          <w:rFonts w:ascii="Arial" w:hAnsi="Arial" w:cs="Arial"/>
+          <w:sz w:val="28"/>
+          <w:szCs w:val="28"/>
+        </w:rPr>
+      </w:pPr>
+      <w:r>
+        <w:rPr>
+          <w:rFonts w:ascii="Arial" w:hAnsi="Arial" w:cs="Arial"/>
+          <w:sz w:val="28"/>
+          <w:szCs w:val="28"/>
+        </w:rPr>
+        <w:t>For fs.writeFile(), the callback only receives an err parameter if an error occurred. There's no data parameter for successful write operations.</w:t>
+      </w:r>
+    </w:p>
+    <w:p>
+      <w:pPr>
+        <w:jc w:val="both"/>
+        <w:rPr>
+          <w:rFonts w:ascii="Arial" w:hAnsi="Arial" w:cs="Arial"/>
+          <w:sz w:val="28"/>
+          <w:szCs w:val="28"/>
+        </w:rPr>
+      </w:pPr>
+      <w:r>
+        <w:rPr>
+          <w:rFonts w:ascii="Arial" w:hAnsi="Arial" w:cs="Arial"/>
+          <w:sz w:val="28"/>
+          <w:szCs w:val="28"/>
+        </w:rPr>
+        <w:pict w14:anchorId="21F7A0EF">
+          <v:rect id="_x0000_i1156" style="width:0;height:1.5pt" o:hralign="center" o:hrstd="t" o:hr="t" fillcolor="#a0a0a0" stroked="f"/>
+        </w:pict>
+      </w:r>
+    </w:p>
+    <w:p>
+      <w:pPr>
+        <w:jc w:val="both"/>
+        <w:rPr>
+          <w:rFonts w:ascii="Arial" w:hAnsi="Arial" w:cs="Arial"/>
+          <w:b/>
+          <w:bCs/>
+          <w:sz w:val="28"/>
+          <w:szCs w:val="28"/>
+        </w:rPr>
+      </w:pPr>
+      <w:r>
+        <w:rPr>
+          <w:rFonts w:ascii="Arial" w:hAnsi="Arial" w:cs="Arial"/>
+          <w:b/>
+          <w:bCs/>
+          <w:sz w:val="28"/>
+          <w:szCs w:val="28"/>
+        </w:rPr>
+        <w:t>Advantages of Asynchronous Operations</w:t>
+      </w:r>
+    </w:p>
+    <w:p>
+      <w:pPr>
+        <w:numPr>
+          <w:ilvl w:val="0"/>
+          <w:numId w:val="156"/>
+        </w:numPr>
+        <w:jc w:val="both"/>
+        <w:rPr>
+          <w:rFonts w:ascii="Arial" w:hAnsi="Arial" w:cs="Arial"/>
+          <w:sz w:val="28"/>
+          <w:szCs w:val="28"/>
+        </w:rPr>
+      </w:pPr>
+      <w:r>
+        <w:rPr>
+          <w:rFonts w:ascii="Arial" w:hAnsi="Arial" w:cs="Arial"/>
+          <w:b/>
+          <w:bCs/>
+          <w:sz w:val="28"/>
+          <w:szCs w:val="28"/>
+        </w:rPr>
+        <w:t>Non-Blocking:</w:t>
+      </w:r>
+      <w:r>
+        <w:rPr>
+          <w:rFonts w:ascii="Arial" w:hAnsi="Arial" w:cs="Arial"/>
+          <w:sz w:val="28"/>
+          <w:szCs w:val="28"/>
+        </w:rPr>
+        <w:t xml:space="preserve"> The most significant advantage. The Node.js Event Loop is not blocked, allowing your application to handle multiple requests concurrently. This is critical for building scalable and responsive web servers.</w:t>
+      </w:r>
+    </w:p>
+    <w:p>
+      <w:pPr>
+        <w:numPr>
+          <w:ilvl w:val="0"/>
+          <w:numId w:val="156"/>
+        </w:numPr>
+        <w:jc w:val="both"/>
+        <w:rPr>
+          <w:rFonts w:ascii="Arial" w:hAnsi="Arial" w:cs="Arial"/>
+          <w:sz w:val="28"/>
+          <w:szCs w:val="28"/>
+        </w:rPr>
+      </w:pPr>
+      <w:r>
+        <w:rPr>
+          <w:rFonts w:ascii="Arial" w:hAnsi="Arial" w:cs="Arial"/>
+          <w:b/>
+          <w:bCs/>
+          <w:sz w:val="28"/>
+          <w:szCs w:val="28"/>
+        </w:rPr>
+        <w:t>Efficiency:</w:t>
+      </w:r>
+      <w:r>
+        <w:rPr>
+          <w:rFonts w:ascii="Arial" w:hAnsi="Arial" w:cs="Arial"/>
+          <w:sz w:val="28"/>
+          <w:szCs w:val="28"/>
+        </w:rPr>
+        <w:t xml:space="preserve"> By offloading I/O tasks to the worker pool, Node.js can maximize the utilization of system resources.</w:t>
+      </w:r>
+    </w:p>
+    <w:p>
+      <w:pPr>
+        <w:numPr>
+          <w:ilvl w:val="0"/>
+          <w:numId w:val="156"/>
+        </w:numPr>
+        <w:jc w:val="both"/>
+        <w:rPr>
+          <w:rFonts w:ascii="Arial" w:hAnsi="Arial" w:cs="Arial"/>
+          <w:sz w:val="28"/>
+          <w:szCs w:val="28"/>
+        </w:rPr>
+      </w:pPr>
+      <w:r>
+        <w:rPr>
+          <w:rFonts w:ascii="Arial" w:hAnsi="Arial" w:cs="Arial"/>
+          <w:b/>
+          <w:bCs/>
+          <w:sz w:val="28"/>
+          <w:szCs w:val="28"/>
+        </w:rPr>
+        <w:t>Responsiveness:</w:t>
+      </w:r>
+      <w:r>
+        <w:rPr>
+          <w:rFonts w:ascii="Arial" w:hAnsi="Arial" w:cs="Arial"/>
+          <w:sz w:val="28"/>
+          <w:szCs w:val="28"/>
+        </w:rPr>
+        <w:t xml:space="preserve"> Users won't experience delays due to one slow operation.</w:t>
+      </w:r>
+    </w:p>
+    <w:p>
+      <w:pPr>
+        <w:jc w:val="both"/>
+        <w:rPr>
+          <w:rFonts w:ascii="Arial" w:hAnsi="Arial" w:cs="Arial"/>
+          <w:sz w:val="28"/>
+          <w:szCs w:val="28"/>
+        </w:rPr>
+      </w:pPr>
+      <w:r>
+        <w:rPr>
+          <w:rFonts w:ascii="Arial" w:hAnsi="Arial" w:cs="Arial"/>
+          <w:sz w:val="28"/>
+          <w:szCs w:val="28"/>
+        </w:rPr>
+        <w:pict w14:anchorId="33E5C7BE">
+          <v:rect id="_x0000_i1157" style="width:0;height:1.5pt" o:hralign="center" o:hrstd="t" o:hr="t" fillcolor="#a0a0a0" stroked="f"/>
+        </w:pict>
+      </w:r>
+    </w:p>
+    <w:p>
+      <w:pPr>
+        <w:jc w:val="both"/>
+        <w:rPr>
+          <w:rFonts w:ascii="Arial" w:hAnsi="Arial" w:cs="Arial"/>
+          <w:sz w:val="28"/>
+          <w:szCs w:val="28"/>
+        </w:rPr>
+      </w:pPr>
+      <w:r>
+        <w:rPr>
+          <w:rFonts w:ascii="Arial" w:hAnsi="Arial" w:cs="Arial"/>
+          <w:sz w:val="28"/>
+          <w:szCs w:val="28"/>
+        </w:rPr>
+        <w:lastRenderedPageBreak/>
+        <w:t>Understanding asynchronous file operations is crucial for effective Node.js development. It allows you to leverage Node.js's strengths and build high-performance applications.</w:t>
+      </w:r>
+    </w:p>
+    <w:p>
+      <w:pPr>
+        <w:jc w:val="both"/>
+        <w:rPr>
+          <w:rFonts w:ascii="Arial" w:hAnsi="Arial" w:cs="Arial"/>
+          <w:sz w:val="28"/>
+          <w:szCs w:val="28"/>
+        </w:rPr>
+      </w:pPr>
+      <w:r>
+        <w:rPr>
+          <w:rFonts w:ascii="Arial" w:hAnsi="Arial" w:cs="Arial"/>
+          <w:sz w:val="28"/>
+          <w:szCs w:val="28"/>
+        </w:rPr>
+        <w:t xml:space="preserve">Next, we'll explore </w:t>
+      </w:r>
+      <w:r>
+        <w:rPr>
+          <w:rFonts w:ascii="Arial" w:hAnsi="Arial" w:cs="Arial"/>
+          <w:b/>
+          <w:bCs/>
+          <w:sz w:val="28"/>
+          <w:szCs w:val="28"/>
+        </w:rPr>
+        <w:t>Streams and Buffers</w:t>
+      </w:r>
+      <w:r>
+        <w:rPr>
+          <w:rFonts w:ascii="Arial" w:hAnsi="Arial" w:cs="Arial"/>
+          <w:sz w:val="28"/>
+          <w:szCs w:val="28"/>
+        </w:rPr>
+        <w:t>, which are efficient ways to handle large amounts of data in Node.js, particularly useful with file system operations.</w:t>
+      </w:r>
+    </w:p>
+    <w:p>
+      <w:pPr>
+        <w:jc w:val="both"/>
+        <w:rPr>
+          <w:rFonts w:ascii="Arial" w:hAnsi="Arial" w:cs="Arial"/>
+          <w:sz w:val="28"/>
+          <w:szCs w:val="28"/>
+        </w:rPr>
+      </w:pPr>
+    </w:p>
+    <w:p>
+      <w:pPr>
+        <w:jc w:val="both"/>
+        <w:rPr>
+          <w:rFonts w:ascii="Arial" w:hAnsi="Arial" w:cs="Arial"/>
+          <w:b/>
+          <w:bCs/>
+          <w:color w:val="EE0000"/>
+          <w:sz w:val="28"/>
+          <w:szCs w:val="28"/>
+        </w:rPr>
+      </w:pPr>
+      <w:r>
+        <w:rPr>
+          <w:rFonts w:ascii="Arial" w:hAnsi="Arial" w:cs="Arial"/>
+          <w:b/>
+          <w:bCs/>
+          <w:color w:val="EE0000"/>
+          <w:sz w:val="28"/>
+          <w:szCs w:val="28"/>
+        </w:rPr>
         <w:t>Lecture 13-1: How the Web Works</w:t>
       </w:r>
     </w:p>
@@ -23264,6 +24643,16 @@
         <w:jc w:val="both"/>
         <w:rPr>
           <w:rFonts w:ascii="Arial" w:hAnsi="Arial" w:cs="Arial"/>
+          <w:sz w:val="28"/>
+          <w:szCs w:val="28"/>
+        </w:rPr>
+      </w:pPr>
+    </w:p>
+    <w:p>
+      <w:pPr>
+        <w:jc w:val="both"/>
+        <w:rPr>
+          <w:rFonts w:ascii="Arial" w:hAnsi="Arial" w:cs="Arial"/>
           <w:b/>
           <w:bCs/>
           <w:color w:val="EE0000"/>
@@ -23293,7 +24682,6 @@
           <w:sz w:val="28"/>
           <w:szCs w:val="28"/>
         </w:rPr>
-        <w:lastRenderedPageBreak/>
         <w:t>Q</w:t>
       </w:r>
       <w:r>
@@ -23738,6 +25126,7 @@
           <w:b w:val="0"/>
           <w:bCs w:val="0"/>
         </w:rPr>
+        <w:lastRenderedPageBreak/>
         <w:t xml:space="preserve">    console.log('Latitude: ' + position.coords.latitude);</w:t>
       </w:r>
     </w:p>
@@ -24264,7 +25653,6 @@
           <w:sz w:val="28"/>
           <w:szCs w:val="28"/>
         </w:rPr>
-        <w:lastRenderedPageBreak/>
         <w:t>Data Handling</w:t>
       </w:r>
       <w:r>
@@ -26551,6 +27939,155 @@
     </w:lvl>
   </w:abstractNum>
   <w:abstractNum w:abstractNumId="11" w15:restartNumberingAfterBreak="0">
+    <w:nsid w:val="0C1B19EB"/>
+    <w:multiLevelType w:val="multilevel"/>
+    <w:tmpl w:val="F4C83918"/>
+    <w:lvl w:ilvl="0">
+      <w:start w:val="1"/>
+      <w:numFmt w:val="bullet"/>
+      <w:lvlText w:val=""/>
+      <w:lvlJc w:val="left"/>
+      <w:pPr>
+        <w:tabs>
+          <w:tab w:val="num" w:pos="720"/>
+        </w:tabs>
+        <w:ind w:left="720" w:hanging="360"/>
+      </w:pPr>
+      <w:rPr>
+        <w:rFonts w:ascii="Symbol" w:hAnsi="Symbol" w:hint="default"/>
+        <w:sz w:val="20"/>
+      </w:rPr>
+    </w:lvl>
+    <w:lvl w:ilvl="1" w:tentative="1">
+      <w:start w:val="1"/>
+      <w:numFmt w:val="bullet"/>
+      <w:lvlText w:val="o"/>
+      <w:lvlJc w:val="left"/>
+      <w:pPr>
+        <w:tabs>
+          <w:tab w:val="num" w:pos="1440"/>
+        </w:tabs>
+        <w:ind w:left="1440" w:hanging="360"/>
+      </w:pPr>
+      <w:rPr>
+        <w:rFonts w:ascii="Courier New" w:hAnsi="Courier New" w:hint="default"/>
+        <w:sz w:val="20"/>
+      </w:rPr>
+    </w:lvl>
+    <w:lvl w:ilvl="2" w:tentative="1">
+      <w:start w:val="1"/>
+      <w:numFmt w:val="bullet"/>
+      <w:lvlText w:val=""/>
+      <w:lvlJc w:val="left"/>
+      <w:pPr>
+        <w:tabs>
+          <w:tab w:val="num" w:pos="2160"/>
+        </w:tabs>
+        <w:ind w:left="2160" w:hanging="360"/>
+      </w:pPr>
+      <w:rPr>
+        <w:rFonts w:ascii="Wingdings" w:hAnsi="Wingdings" w:hint="default"/>
+        <w:sz w:val="20"/>
+      </w:rPr>
+    </w:lvl>
+    <w:lvl w:ilvl="3" w:tentative="1">
+      <w:start w:val="1"/>
+      <w:numFmt w:val="bullet"/>
+      <w:lvlText w:val=""/>
+      <w:lvlJc w:val="left"/>
+      <w:pPr>
+        <w:tabs>
+          <w:tab w:val="num" w:pos="2880"/>
+        </w:tabs>
+        <w:ind w:left="2880" w:hanging="360"/>
+      </w:pPr>
+      <w:rPr>
+        <w:rFonts w:ascii="Wingdings" w:hAnsi="Wingdings" w:hint="default"/>
+        <w:sz w:val="20"/>
+      </w:rPr>
+    </w:lvl>
+    <w:lvl w:ilvl="4" w:tentative="1">
+      <w:start w:val="1"/>
+      <w:numFmt w:val="bullet"/>
+      <w:lvlText w:val=""/>
+      <w:lvlJc w:val="left"/>
+      <w:pPr>
+        <w:tabs>
+          <w:tab w:val="num" w:pos="3600"/>
+        </w:tabs>
+        <w:ind w:left="3600" w:hanging="360"/>
+      </w:pPr>
+      <w:rPr>
+        <w:rFonts w:ascii="Wingdings" w:hAnsi="Wingdings" w:hint="default"/>
+        <w:sz w:val="20"/>
+      </w:rPr>
+    </w:lvl>
+    <w:lvl w:ilvl="5" w:tentative="1">
+      <w:start w:val="1"/>
+      <w:numFmt w:val="bullet"/>
+      <w:lvlText w:val=""/>
+      <w:lvlJc w:val="left"/>
+      <w:pPr>
+        <w:tabs>
+          <w:tab w:val="num" w:pos="4320"/>
+        </w:tabs>
+        <w:ind w:left="4320" w:hanging="360"/>
+      </w:pPr>
+      <w:rPr>
+        <w:rFonts w:ascii="Wingdings" w:hAnsi="Wingdings" w:hint="default"/>
+        <w:sz w:val="20"/>
+      </w:rPr>
+    </w:lvl>
+    <w:lvl w:ilvl="6" w:tentative="1">
+      <w:start w:val="1"/>
+      <w:numFmt w:val="bullet"/>
+      <w:lvlText w:val=""/>
+      <w:lvlJc w:val="left"/>
+      <w:pPr>
+        <w:tabs>
+          <w:tab w:val="num" w:pos="5040"/>
+        </w:tabs>
+        <w:ind w:left="5040" w:hanging="360"/>
+      </w:pPr>
+      <w:rPr>
+        <w:rFonts w:ascii="Wingdings" w:hAnsi="Wingdings" w:hint="default"/>
+        <w:sz w:val="20"/>
+      </w:rPr>
+    </w:lvl>
+    <w:lvl w:ilvl="7" w:tentative="1">
+      <w:start w:val="1"/>
+      <w:numFmt w:val="bullet"/>
+      <w:lvlText w:val=""/>
+      <w:lvlJc w:val="left"/>
+      <w:pPr>
+        <w:tabs>
+          <w:tab w:val="num" w:pos="5760"/>
+        </w:tabs>
+        <w:ind w:left="5760" w:hanging="360"/>
+      </w:pPr>
+      <w:rPr>
+        <w:rFonts w:ascii="Wingdings" w:hAnsi="Wingdings" w:hint="default"/>
+        <w:sz w:val="20"/>
+      </w:rPr>
+    </w:lvl>
+    <w:lvl w:ilvl="8" w:tentative="1">
+      <w:start w:val="1"/>
+      <w:numFmt w:val="bullet"/>
+      <w:lvlText w:val=""/>
+      <w:lvlJc w:val="left"/>
+      <w:pPr>
+        <w:tabs>
+          <w:tab w:val="num" w:pos="6480"/>
+        </w:tabs>
+        <w:ind w:left="6480" w:hanging="360"/>
+      </w:pPr>
+      <w:rPr>
+        <w:rFonts w:ascii="Wingdings" w:hAnsi="Wingdings" w:hint="default"/>
+        <w:sz w:val="20"/>
+      </w:rPr>
+    </w:lvl>
+  </w:abstractNum>
+  <w:abstractNum w:abstractNumId="12" w15:restartNumberingAfterBreak="0">
     <w:nsid w:val="0C543640"/>
     <w:multiLevelType w:val="multilevel"/>
     <w:tmpl w:val="EB42047C"/>
@@ -26699,7 +28236,7 @@
       </w:rPr>
     </w:lvl>
   </w:abstractNum>
-  <w:abstractNum w:abstractNumId="12" w15:restartNumberingAfterBreak="0">
+  <w:abstractNum w:abstractNumId="13" w15:restartNumberingAfterBreak="0">
     <w:nsid w:val="0CAB3625"/>
     <w:multiLevelType w:val="multilevel"/>
     <w:tmpl w:val="E7A42346"/>
@@ -26848,7 +28385,7 @@
       </w:rPr>
     </w:lvl>
   </w:abstractNum>
-  <w:abstractNum w:abstractNumId="13" w15:restartNumberingAfterBreak="0">
+  <w:abstractNum w:abstractNumId="14" w15:restartNumberingAfterBreak="0">
     <w:nsid w:val="0D0D634E"/>
     <w:multiLevelType w:val="hybridMultilevel"/>
     <w:tmpl w:val="8E48ED2C"/>
@@ -26937,7 +28474,7 @@
       </w:pPr>
     </w:lvl>
   </w:abstractNum>
-  <w:abstractNum w:abstractNumId="14" w15:restartNumberingAfterBreak="0">
+  <w:abstractNum w:abstractNumId="15" w15:restartNumberingAfterBreak="0">
     <w:nsid w:val="0D2870BC"/>
     <w:multiLevelType w:val="multilevel"/>
     <w:tmpl w:val="3D02F9F0"/>
@@ -27086,7 +28623,7 @@
       </w:rPr>
     </w:lvl>
   </w:abstractNum>
-  <w:abstractNum w:abstractNumId="15" w15:restartNumberingAfterBreak="0">
+  <w:abstractNum w:abstractNumId="16" w15:restartNumberingAfterBreak="0">
     <w:nsid w:val="0DA23293"/>
     <w:multiLevelType w:val="multilevel"/>
     <w:tmpl w:val="C9CC3544"/>
@@ -27235,7 +28772,7 @@
       </w:rPr>
     </w:lvl>
   </w:abstractNum>
-  <w:abstractNum w:abstractNumId="16" w15:restartNumberingAfterBreak="0">
+  <w:abstractNum w:abstractNumId="17" w15:restartNumberingAfterBreak="0">
     <w:nsid w:val="0E6D290E"/>
     <w:multiLevelType w:val="multilevel"/>
     <w:tmpl w:val="4F42EB4E"/>
@@ -27384,7 +28921,7 @@
       </w:rPr>
     </w:lvl>
   </w:abstractNum>
-  <w:abstractNum w:abstractNumId="17" w15:restartNumberingAfterBreak="0">
+  <w:abstractNum w:abstractNumId="18" w15:restartNumberingAfterBreak="0">
     <w:nsid w:val="0F3C2333"/>
     <w:multiLevelType w:val="multilevel"/>
     <w:tmpl w:val="13C01264"/>
@@ -27533,7 +29070,7 @@
       </w:rPr>
     </w:lvl>
   </w:abstractNum>
-  <w:abstractNum w:abstractNumId="18" w15:restartNumberingAfterBreak="0">
+  <w:abstractNum w:abstractNumId="19" w15:restartNumberingAfterBreak="0">
     <w:nsid w:val="0F7400DB"/>
     <w:multiLevelType w:val="multilevel"/>
     <w:tmpl w:val="F80ECCB0"/>
@@ -27650,7 +29187,7 @@
       </w:pPr>
     </w:lvl>
   </w:abstractNum>
-  <w:abstractNum w:abstractNumId="19" w15:restartNumberingAfterBreak="0">
+  <w:abstractNum w:abstractNumId="20" w15:restartNumberingAfterBreak="0">
     <w:nsid w:val="10554258"/>
     <w:multiLevelType w:val="multilevel"/>
     <w:tmpl w:val="D3EA592C"/>
@@ -27799,7 +29336,7 @@
       </w:rPr>
     </w:lvl>
   </w:abstractNum>
-  <w:abstractNum w:abstractNumId="20" w15:restartNumberingAfterBreak="0">
+  <w:abstractNum w:abstractNumId="21" w15:restartNumberingAfterBreak="0">
     <w:nsid w:val="11CB5669"/>
     <w:multiLevelType w:val="multilevel"/>
     <w:tmpl w:val="88D601D4"/>
@@ -27912,7 +29449,7 @@
       </w:pPr>
     </w:lvl>
   </w:abstractNum>
-  <w:abstractNum w:abstractNumId="21" w15:restartNumberingAfterBreak="0">
+  <w:abstractNum w:abstractNumId="22" w15:restartNumberingAfterBreak="0">
     <w:nsid w:val="12DF3701"/>
     <w:multiLevelType w:val="multilevel"/>
     <w:tmpl w:val="B9103822"/>
@@ -28061,7 +29598,7 @@
       </w:rPr>
     </w:lvl>
   </w:abstractNum>
-  <w:abstractNum w:abstractNumId="22" w15:restartNumberingAfterBreak="0">
+  <w:abstractNum w:abstractNumId="23" w15:restartNumberingAfterBreak="0">
     <w:nsid w:val="130017AA"/>
     <w:multiLevelType w:val="multilevel"/>
     <w:tmpl w:val="F7FE7502"/>
@@ -28210,7 +29747,7 @@
       </w:rPr>
     </w:lvl>
   </w:abstractNum>
-  <w:abstractNum w:abstractNumId="23" w15:restartNumberingAfterBreak="0">
+  <w:abstractNum w:abstractNumId="24" w15:restartNumberingAfterBreak="0">
     <w:nsid w:val="13711AC6"/>
     <w:multiLevelType w:val="multilevel"/>
     <w:tmpl w:val="991408E0"/>
@@ -28323,7 +29860,7 @@
       </w:pPr>
     </w:lvl>
   </w:abstractNum>
-  <w:abstractNum w:abstractNumId="24" w15:restartNumberingAfterBreak="0">
+  <w:abstractNum w:abstractNumId="25" w15:restartNumberingAfterBreak="0">
     <w:nsid w:val="13FD7B9D"/>
     <w:multiLevelType w:val="multilevel"/>
     <w:tmpl w:val="38F2FAE4"/>
@@ -28472,7 +30009,7 @@
       </w:rPr>
     </w:lvl>
   </w:abstractNum>
-  <w:abstractNum w:abstractNumId="25" w15:restartNumberingAfterBreak="0">
+  <w:abstractNum w:abstractNumId="26" w15:restartNumberingAfterBreak="0">
     <w:nsid w:val="14757A7E"/>
     <w:multiLevelType w:val="multilevel"/>
     <w:tmpl w:val="306C304E"/>
@@ -28585,7 +30122,7 @@
       </w:pPr>
     </w:lvl>
   </w:abstractNum>
-  <w:abstractNum w:abstractNumId="26" w15:restartNumberingAfterBreak="0">
+  <w:abstractNum w:abstractNumId="27" w15:restartNumberingAfterBreak="0">
     <w:nsid w:val="15CC77C3"/>
     <w:multiLevelType w:val="multilevel"/>
     <w:tmpl w:val="96C6931E"/>
@@ -28734,7 +30271,7 @@
       </w:rPr>
     </w:lvl>
   </w:abstractNum>
-  <w:abstractNum w:abstractNumId="27" w15:restartNumberingAfterBreak="0">
+  <w:abstractNum w:abstractNumId="28" w15:restartNumberingAfterBreak="0">
     <w:nsid w:val="16DE6E68"/>
     <w:multiLevelType w:val="multilevel"/>
     <w:tmpl w:val="99A02AA6"/>
@@ -28883,7 +30420,7 @@
       </w:rPr>
     </w:lvl>
   </w:abstractNum>
-  <w:abstractNum w:abstractNumId="28" w15:restartNumberingAfterBreak="0">
+  <w:abstractNum w:abstractNumId="29" w15:restartNumberingAfterBreak="0">
     <w:nsid w:val="187A3165"/>
     <w:multiLevelType w:val="multilevel"/>
     <w:tmpl w:val="343E9EE0"/>
@@ -28996,7 +30533,7 @@
       </w:pPr>
     </w:lvl>
   </w:abstractNum>
-  <w:abstractNum w:abstractNumId="29" w15:restartNumberingAfterBreak="0">
+  <w:abstractNum w:abstractNumId="30" w15:restartNumberingAfterBreak="0">
     <w:nsid w:val="18BE61EA"/>
     <w:multiLevelType w:val="multilevel"/>
     <w:tmpl w:val="2028E364"/>
@@ -29145,7 +30682,7 @@
       </w:rPr>
     </w:lvl>
   </w:abstractNum>
-  <w:abstractNum w:abstractNumId="30" w15:restartNumberingAfterBreak="0">
+  <w:abstractNum w:abstractNumId="31" w15:restartNumberingAfterBreak="0">
     <w:nsid w:val="18FC2949"/>
     <w:multiLevelType w:val="multilevel"/>
     <w:tmpl w:val="2FA2E14E"/>
@@ -29294,7 +30831,7 @@
       </w:rPr>
     </w:lvl>
   </w:abstractNum>
-  <w:abstractNum w:abstractNumId="31" w15:restartNumberingAfterBreak="0">
+  <w:abstractNum w:abstractNumId="32" w15:restartNumberingAfterBreak="0">
     <w:nsid w:val="1A850EB6"/>
     <w:multiLevelType w:val="multilevel"/>
     <w:tmpl w:val="11400000"/>
@@ -29443,7 +30980,7 @@
       </w:rPr>
     </w:lvl>
   </w:abstractNum>
-  <w:abstractNum w:abstractNumId="32" w15:restartNumberingAfterBreak="0">
+  <w:abstractNum w:abstractNumId="33" w15:restartNumberingAfterBreak="0">
     <w:nsid w:val="1ABA0328"/>
     <w:multiLevelType w:val="multilevel"/>
     <w:tmpl w:val="6CAEEBDC"/>
@@ -29592,7 +31129,7 @@
       </w:rPr>
     </w:lvl>
   </w:abstractNum>
-  <w:abstractNum w:abstractNumId="33" w15:restartNumberingAfterBreak="0">
+  <w:abstractNum w:abstractNumId="34" w15:restartNumberingAfterBreak="0">
     <w:nsid w:val="1AC24539"/>
     <w:multiLevelType w:val="multilevel"/>
     <w:tmpl w:val="B5CE1996"/>
@@ -29741,7 +31278,7 @@
       </w:rPr>
     </w:lvl>
   </w:abstractNum>
-  <w:abstractNum w:abstractNumId="34" w15:restartNumberingAfterBreak="0">
+  <w:abstractNum w:abstractNumId="35" w15:restartNumberingAfterBreak="0">
     <w:nsid w:val="1AD47AE5"/>
     <w:multiLevelType w:val="multilevel"/>
     <w:tmpl w:val="C82CE3F2"/>
@@ -29854,7 +31391,7 @@
       </w:pPr>
     </w:lvl>
   </w:abstractNum>
-  <w:abstractNum w:abstractNumId="35" w15:restartNumberingAfterBreak="0">
+  <w:abstractNum w:abstractNumId="36" w15:restartNumberingAfterBreak="0">
     <w:nsid w:val="1AF56EE1"/>
     <w:multiLevelType w:val="multilevel"/>
     <w:tmpl w:val="ECCA9EFE"/>
@@ -30003,7 +31540,7 @@
       </w:rPr>
     </w:lvl>
   </w:abstractNum>
-  <w:abstractNum w:abstractNumId="36" w15:restartNumberingAfterBreak="0">
+  <w:abstractNum w:abstractNumId="37" w15:restartNumberingAfterBreak="0">
     <w:nsid w:val="1BF52B14"/>
     <w:multiLevelType w:val="multilevel"/>
     <w:tmpl w:val="C65EA97E"/>
@@ -30152,7 +31689,7 @@
       </w:rPr>
     </w:lvl>
   </w:abstractNum>
-  <w:abstractNum w:abstractNumId="37" w15:restartNumberingAfterBreak="0">
+  <w:abstractNum w:abstractNumId="38" w15:restartNumberingAfterBreak="0">
     <w:nsid w:val="1CEF25C4"/>
     <w:multiLevelType w:val="multilevel"/>
     <w:tmpl w:val="35CE9C7A"/>
@@ -30301,7 +31838,7 @@
       </w:rPr>
     </w:lvl>
   </w:abstractNum>
-  <w:abstractNum w:abstractNumId="38" w15:restartNumberingAfterBreak="0">
+  <w:abstractNum w:abstractNumId="39" w15:restartNumberingAfterBreak="0">
     <w:nsid w:val="1E026D86"/>
     <w:multiLevelType w:val="multilevel"/>
     <w:tmpl w:val="DD302CD8"/>
@@ -30418,7 +31955,7 @@
       </w:pPr>
     </w:lvl>
   </w:abstractNum>
-  <w:abstractNum w:abstractNumId="39" w15:restartNumberingAfterBreak="0">
+  <w:abstractNum w:abstractNumId="40" w15:restartNumberingAfterBreak="0">
     <w:nsid w:val="1E1E2E3B"/>
     <w:multiLevelType w:val="multilevel"/>
     <w:tmpl w:val="82ACA226"/>
@@ -30567,7 +32104,7 @@
       </w:rPr>
     </w:lvl>
   </w:abstractNum>
-  <w:abstractNum w:abstractNumId="40" w15:restartNumberingAfterBreak="0">
+  <w:abstractNum w:abstractNumId="41" w15:restartNumberingAfterBreak="0">
     <w:nsid w:val="1F082B71"/>
     <w:multiLevelType w:val="multilevel"/>
     <w:tmpl w:val="8BC8FFC8"/>
@@ -30684,7 +32221,7 @@
       </w:pPr>
     </w:lvl>
   </w:abstractNum>
-  <w:abstractNum w:abstractNumId="41" w15:restartNumberingAfterBreak="0">
+  <w:abstractNum w:abstractNumId="42" w15:restartNumberingAfterBreak="0">
     <w:nsid w:val="1FC62D23"/>
     <w:multiLevelType w:val="hybridMultilevel"/>
     <w:tmpl w:val="9406189A"/>
@@ -30797,7 +32334,7 @@
       </w:rPr>
     </w:lvl>
   </w:abstractNum>
-  <w:abstractNum w:abstractNumId="42" w15:restartNumberingAfterBreak="0">
+  <w:abstractNum w:abstractNumId="43" w15:restartNumberingAfterBreak="0">
     <w:nsid w:val="20982870"/>
     <w:multiLevelType w:val="multilevel"/>
     <w:tmpl w:val="FE9415E0"/>
@@ -30946,7 +32483,7 @@
       </w:rPr>
     </w:lvl>
   </w:abstractNum>
-  <w:abstractNum w:abstractNumId="43" w15:restartNumberingAfterBreak="0">
+  <w:abstractNum w:abstractNumId="44" w15:restartNumberingAfterBreak="0">
     <w:nsid w:val="216F5C6C"/>
     <w:multiLevelType w:val="multilevel"/>
     <w:tmpl w:val="DC9E5AE6"/>
@@ -31059,7 +32596,7 @@
       </w:pPr>
     </w:lvl>
   </w:abstractNum>
-  <w:abstractNum w:abstractNumId="44" w15:restartNumberingAfterBreak="0">
+  <w:abstractNum w:abstractNumId="45" w15:restartNumberingAfterBreak="0">
     <w:nsid w:val="217A7006"/>
     <w:multiLevelType w:val="multilevel"/>
     <w:tmpl w:val="D22CA124"/>
@@ -31172,7 +32709,7 @@
       </w:pPr>
     </w:lvl>
   </w:abstractNum>
-  <w:abstractNum w:abstractNumId="45" w15:restartNumberingAfterBreak="0">
+  <w:abstractNum w:abstractNumId="46" w15:restartNumberingAfterBreak="0">
     <w:nsid w:val="225A0F12"/>
     <w:multiLevelType w:val="multilevel"/>
     <w:tmpl w:val="998E7AD4"/>
@@ -31321,7 +32858,7 @@
       </w:rPr>
     </w:lvl>
   </w:abstractNum>
-  <w:abstractNum w:abstractNumId="46" w15:restartNumberingAfterBreak="0">
+  <w:abstractNum w:abstractNumId="47" w15:restartNumberingAfterBreak="0">
     <w:nsid w:val="228213DC"/>
     <w:multiLevelType w:val="multilevel"/>
     <w:tmpl w:val="2D649D02"/>
@@ -31470,7 +33007,7 @@
       </w:rPr>
     </w:lvl>
   </w:abstractNum>
-  <w:abstractNum w:abstractNumId="47" w15:restartNumberingAfterBreak="0">
+  <w:abstractNum w:abstractNumId="48" w15:restartNumberingAfterBreak="0">
     <w:nsid w:val="236C1A48"/>
     <w:multiLevelType w:val="multilevel"/>
     <w:tmpl w:val="DA4E9D42"/>
@@ -31619,7 +33156,7 @@
       </w:rPr>
     </w:lvl>
   </w:abstractNum>
-  <w:abstractNum w:abstractNumId="48" w15:restartNumberingAfterBreak="0">
+  <w:abstractNum w:abstractNumId="49" w15:restartNumberingAfterBreak="0">
     <w:nsid w:val="260253DB"/>
     <w:multiLevelType w:val="multilevel"/>
     <w:tmpl w:val="78306934"/>
@@ -31768,7 +33305,156 @@
       </w:rPr>
     </w:lvl>
   </w:abstractNum>
-  <w:abstractNum w:abstractNumId="49" w15:restartNumberingAfterBreak="0">
+  <w:abstractNum w:abstractNumId="50" w15:restartNumberingAfterBreak="0">
+    <w:nsid w:val="26582A49"/>
+    <w:multiLevelType w:val="multilevel"/>
+    <w:tmpl w:val="D540A3D2"/>
+    <w:lvl w:ilvl="0">
+      <w:start w:val="1"/>
+      <w:numFmt w:val="bullet"/>
+      <w:lvlText w:val=""/>
+      <w:lvlJc w:val="left"/>
+      <w:pPr>
+        <w:tabs>
+          <w:tab w:val="num" w:pos="720"/>
+        </w:tabs>
+        <w:ind w:left="720" w:hanging="360"/>
+      </w:pPr>
+      <w:rPr>
+        <w:rFonts w:ascii="Symbol" w:hAnsi="Symbol" w:hint="default"/>
+        <w:sz w:val="20"/>
+      </w:rPr>
+    </w:lvl>
+    <w:lvl w:ilvl="1" w:tentative="1">
+      <w:start w:val="1"/>
+      <w:numFmt w:val="bullet"/>
+      <w:lvlText w:val="o"/>
+      <w:lvlJc w:val="left"/>
+      <w:pPr>
+        <w:tabs>
+          <w:tab w:val="num" w:pos="1440"/>
+        </w:tabs>
+        <w:ind w:left="1440" w:hanging="360"/>
+      </w:pPr>
+      <w:rPr>
+        <w:rFonts w:ascii="Courier New" w:hAnsi="Courier New" w:hint="default"/>
+        <w:sz w:val="20"/>
+      </w:rPr>
+    </w:lvl>
+    <w:lvl w:ilvl="2" w:tentative="1">
+      <w:start w:val="1"/>
+      <w:numFmt w:val="bullet"/>
+      <w:lvlText w:val=""/>
+      <w:lvlJc w:val="left"/>
+      <w:pPr>
+        <w:tabs>
+          <w:tab w:val="num" w:pos="2160"/>
+        </w:tabs>
+        <w:ind w:left="2160" w:hanging="360"/>
+      </w:pPr>
+      <w:rPr>
+        <w:rFonts w:ascii="Wingdings" w:hAnsi="Wingdings" w:hint="default"/>
+        <w:sz w:val="20"/>
+      </w:rPr>
+    </w:lvl>
+    <w:lvl w:ilvl="3" w:tentative="1">
+      <w:start w:val="1"/>
+      <w:numFmt w:val="bullet"/>
+      <w:lvlText w:val=""/>
+      <w:lvlJc w:val="left"/>
+      <w:pPr>
+        <w:tabs>
+          <w:tab w:val="num" w:pos="2880"/>
+        </w:tabs>
+        <w:ind w:left="2880" w:hanging="360"/>
+      </w:pPr>
+      <w:rPr>
+        <w:rFonts w:ascii="Wingdings" w:hAnsi="Wingdings" w:hint="default"/>
+        <w:sz w:val="20"/>
+      </w:rPr>
+    </w:lvl>
+    <w:lvl w:ilvl="4" w:tentative="1">
+      <w:start w:val="1"/>
+      <w:numFmt w:val="bullet"/>
+      <w:lvlText w:val=""/>
+      <w:lvlJc w:val="left"/>
+      <w:pPr>
+        <w:tabs>
+          <w:tab w:val="num" w:pos="3600"/>
+        </w:tabs>
+        <w:ind w:left="3600" w:hanging="360"/>
+      </w:pPr>
+      <w:rPr>
+        <w:rFonts w:ascii="Wingdings" w:hAnsi="Wingdings" w:hint="default"/>
+        <w:sz w:val="20"/>
+      </w:rPr>
+    </w:lvl>
+    <w:lvl w:ilvl="5" w:tentative="1">
+      <w:start w:val="1"/>
+      <w:numFmt w:val="bullet"/>
+      <w:lvlText w:val=""/>
+      <w:lvlJc w:val="left"/>
+      <w:pPr>
+        <w:tabs>
+          <w:tab w:val="num" w:pos="4320"/>
+        </w:tabs>
+        <w:ind w:left="4320" w:hanging="360"/>
+      </w:pPr>
+      <w:rPr>
+        <w:rFonts w:ascii="Wingdings" w:hAnsi="Wingdings" w:hint="default"/>
+        <w:sz w:val="20"/>
+      </w:rPr>
+    </w:lvl>
+    <w:lvl w:ilvl="6" w:tentative="1">
+      <w:start w:val="1"/>
+      <w:numFmt w:val="bullet"/>
+      <w:lvlText w:val=""/>
+      <w:lvlJc w:val="left"/>
+      <w:pPr>
+        <w:tabs>
+          <w:tab w:val="num" w:pos="5040"/>
+        </w:tabs>
+        <w:ind w:left="5040" w:hanging="360"/>
+      </w:pPr>
+      <w:rPr>
+        <w:rFonts w:ascii="Wingdings" w:hAnsi="Wingdings" w:hint="default"/>
+        <w:sz w:val="20"/>
+      </w:rPr>
+    </w:lvl>
+    <w:lvl w:ilvl="7" w:tentative="1">
+      <w:start w:val="1"/>
+      <w:numFmt w:val="bullet"/>
+      <w:lvlText w:val=""/>
+      <w:lvlJc w:val="left"/>
+      <w:pPr>
+        <w:tabs>
+          <w:tab w:val="num" w:pos="5760"/>
+        </w:tabs>
+        <w:ind w:left="5760" w:hanging="360"/>
+      </w:pPr>
+      <w:rPr>
+        <w:rFonts w:ascii="Wingdings" w:hAnsi="Wingdings" w:hint="default"/>
+        <w:sz w:val="20"/>
+      </w:rPr>
+    </w:lvl>
+    <w:lvl w:ilvl="8" w:tentative="1">
+      <w:start w:val="1"/>
+      <w:numFmt w:val="bullet"/>
+      <w:lvlText w:val=""/>
+      <w:lvlJc w:val="left"/>
+      <w:pPr>
+        <w:tabs>
+          <w:tab w:val="num" w:pos="6480"/>
+        </w:tabs>
+        <w:ind w:left="6480" w:hanging="360"/>
+      </w:pPr>
+      <w:rPr>
+        <w:rFonts w:ascii="Wingdings" w:hAnsi="Wingdings" w:hint="default"/>
+        <w:sz w:val="20"/>
+      </w:rPr>
+    </w:lvl>
+  </w:abstractNum>
+  <w:abstractNum w:abstractNumId="51" w15:restartNumberingAfterBreak="0">
     <w:nsid w:val="27C03D2C"/>
     <w:multiLevelType w:val="hybridMultilevel"/>
     <w:tmpl w:val="4870549C"/>
@@ -31881,7 +33567,7 @@
       </w:rPr>
     </w:lvl>
   </w:abstractNum>
-  <w:abstractNum w:abstractNumId="50" w15:restartNumberingAfterBreak="0">
+  <w:abstractNum w:abstractNumId="52" w15:restartNumberingAfterBreak="0">
     <w:nsid w:val="28EE663C"/>
     <w:multiLevelType w:val="multilevel"/>
     <w:tmpl w:val="D6AC33F4"/>
@@ -32030,7 +33716,7 @@
       </w:rPr>
     </w:lvl>
   </w:abstractNum>
-  <w:abstractNum w:abstractNumId="51" w15:restartNumberingAfterBreak="0">
+  <w:abstractNum w:abstractNumId="53" w15:restartNumberingAfterBreak="0">
     <w:nsid w:val="29AB2D16"/>
     <w:multiLevelType w:val="multilevel"/>
     <w:tmpl w:val="DF1CE4D6"/>
@@ -32179,7 +33865,7 @@
       </w:rPr>
     </w:lvl>
   </w:abstractNum>
-  <w:abstractNum w:abstractNumId="52" w15:restartNumberingAfterBreak="0">
+  <w:abstractNum w:abstractNumId="54" w15:restartNumberingAfterBreak="0">
     <w:nsid w:val="29B0125D"/>
     <w:multiLevelType w:val="multilevel"/>
     <w:tmpl w:val="482878BE"/>
@@ -32328,7 +34014,7 @@
       </w:rPr>
     </w:lvl>
   </w:abstractNum>
-  <w:abstractNum w:abstractNumId="53" w15:restartNumberingAfterBreak="0">
+  <w:abstractNum w:abstractNumId="55" w15:restartNumberingAfterBreak="0">
     <w:nsid w:val="2AEC614D"/>
     <w:multiLevelType w:val="multilevel"/>
     <w:tmpl w:val="14EAC318"/>
@@ -32477,7 +34163,7 @@
       </w:rPr>
     </w:lvl>
   </w:abstractNum>
-  <w:abstractNum w:abstractNumId="54" w15:restartNumberingAfterBreak="0">
+  <w:abstractNum w:abstractNumId="56" w15:restartNumberingAfterBreak="0">
     <w:nsid w:val="2B4E0BC4"/>
     <w:multiLevelType w:val="multilevel"/>
     <w:tmpl w:val="309673EE"/>
@@ -32590,7 +34276,7 @@
       </w:pPr>
     </w:lvl>
   </w:abstractNum>
-  <w:abstractNum w:abstractNumId="55" w15:restartNumberingAfterBreak="0">
+  <w:abstractNum w:abstractNumId="57" w15:restartNumberingAfterBreak="0">
     <w:nsid w:val="2B727D1D"/>
     <w:multiLevelType w:val="multilevel"/>
     <w:tmpl w:val="1DC0C782"/>
@@ -32703,7 +34389,7 @@
       </w:pPr>
     </w:lvl>
   </w:abstractNum>
-  <w:abstractNum w:abstractNumId="56" w15:restartNumberingAfterBreak="0">
+  <w:abstractNum w:abstractNumId="58" w15:restartNumberingAfterBreak="0">
     <w:nsid w:val="2BBE5E20"/>
     <w:multiLevelType w:val="hybridMultilevel"/>
     <w:tmpl w:val="5754CCD0"/>
@@ -32816,7 +34502,7 @@
       </w:rPr>
     </w:lvl>
   </w:abstractNum>
-  <w:abstractNum w:abstractNumId="57" w15:restartNumberingAfterBreak="0">
+  <w:abstractNum w:abstractNumId="59" w15:restartNumberingAfterBreak="0">
     <w:nsid w:val="2D2E7A4B"/>
     <w:multiLevelType w:val="multilevel"/>
     <w:tmpl w:val="A656B09E"/>
@@ -32965,7 +34651,7 @@
       </w:rPr>
     </w:lvl>
   </w:abstractNum>
-  <w:abstractNum w:abstractNumId="58" w15:restartNumberingAfterBreak="0">
+  <w:abstractNum w:abstractNumId="60" w15:restartNumberingAfterBreak="0">
     <w:nsid w:val="2DC21CF3"/>
     <w:multiLevelType w:val="hybridMultilevel"/>
     <w:tmpl w:val="B7C6BBC4"/>
@@ -33078,7 +34764,7 @@
       </w:rPr>
     </w:lvl>
   </w:abstractNum>
-  <w:abstractNum w:abstractNumId="59" w15:restartNumberingAfterBreak="0">
+  <w:abstractNum w:abstractNumId="61" w15:restartNumberingAfterBreak="0">
     <w:nsid w:val="2DFC51BF"/>
     <w:multiLevelType w:val="multilevel"/>
     <w:tmpl w:val="B6DCC5B0"/>
@@ -33227,7 +34913,7 @@
       </w:rPr>
     </w:lvl>
   </w:abstractNum>
-  <w:abstractNum w:abstractNumId="60" w15:restartNumberingAfterBreak="0">
+  <w:abstractNum w:abstractNumId="62" w15:restartNumberingAfterBreak="0">
     <w:nsid w:val="2E3D0C51"/>
     <w:multiLevelType w:val="multilevel"/>
     <w:tmpl w:val="6560A124"/>
@@ -33376,7 +35062,7 @@
       </w:rPr>
     </w:lvl>
   </w:abstractNum>
-  <w:abstractNum w:abstractNumId="61" w15:restartNumberingAfterBreak="0">
+  <w:abstractNum w:abstractNumId="63" w15:restartNumberingAfterBreak="0">
     <w:nsid w:val="2E745826"/>
     <w:multiLevelType w:val="multilevel"/>
     <w:tmpl w:val="05FABB58"/>
@@ -33525,7 +35211,7 @@
       </w:rPr>
     </w:lvl>
   </w:abstractNum>
-  <w:abstractNum w:abstractNumId="62" w15:restartNumberingAfterBreak="0">
+  <w:abstractNum w:abstractNumId="64" w15:restartNumberingAfterBreak="0">
     <w:nsid w:val="2EFD68E2"/>
     <w:multiLevelType w:val="multilevel"/>
     <w:tmpl w:val="FBB28178"/>
@@ -33674,7 +35360,7 @@
       </w:rPr>
     </w:lvl>
   </w:abstractNum>
-  <w:abstractNum w:abstractNumId="63" w15:restartNumberingAfterBreak="0">
+  <w:abstractNum w:abstractNumId="65" w15:restartNumberingAfterBreak="0">
     <w:nsid w:val="31084F2B"/>
     <w:multiLevelType w:val="multilevel"/>
     <w:tmpl w:val="D15E9D1C"/>
@@ -33787,7 +35473,7 @@
       </w:pPr>
     </w:lvl>
   </w:abstractNum>
-  <w:abstractNum w:abstractNumId="64" w15:restartNumberingAfterBreak="0">
+  <w:abstractNum w:abstractNumId="66" w15:restartNumberingAfterBreak="0">
     <w:nsid w:val="32A408D9"/>
     <w:multiLevelType w:val="multilevel"/>
     <w:tmpl w:val="2CB483C4"/>
@@ -33936,7 +35622,7 @@
       </w:rPr>
     </w:lvl>
   </w:abstractNum>
-  <w:abstractNum w:abstractNumId="65" w15:restartNumberingAfterBreak="0">
+  <w:abstractNum w:abstractNumId="67" w15:restartNumberingAfterBreak="0">
     <w:nsid w:val="32E41C49"/>
     <w:multiLevelType w:val="multilevel"/>
     <w:tmpl w:val="9F3660A2"/>
@@ -34085,7 +35771,7 @@
       </w:rPr>
     </w:lvl>
   </w:abstractNum>
-  <w:abstractNum w:abstractNumId="66" w15:restartNumberingAfterBreak="0">
+  <w:abstractNum w:abstractNumId="68" w15:restartNumberingAfterBreak="0">
     <w:nsid w:val="34207812"/>
     <w:multiLevelType w:val="multilevel"/>
     <w:tmpl w:val="451EF25A"/>
@@ -34234,7 +35920,7 @@
       </w:rPr>
     </w:lvl>
   </w:abstractNum>
-  <w:abstractNum w:abstractNumId="67" w15:restartNumberingAfterBreak="0">
+  <w:abstractNum w:abstractNumId="69" w15:restartNumberingAfterBreak="0">
     <w:nsid w:val="35303EB5"/>
     <w:multiLevelType w:val="multilevel"/>
     <w:tmpl w:val="DC94BB4C"/>
@@ -34383,7 +36069,7 @@
       </w:rPr>
     </w:lvl>
   </w:abstractNum>
-  <w:abstractNum w:abstractNumId="68" w15:restartNumberingAfterBreak="0">
+  <w:abstractNum w:abstractNumId="70" w15:restartNumberingAfterBreak="0">
     <w:nsid w:val="357E69CE"/>
     <w:multiLevelType w:val="multilevel"/>
     <w:tmpl w:val="8BB8B1AA"/>
@@ -34496,7 +36182,7 @@
       </w:pPr>
     </w:lvl>
   </w:abstractNum>
-  <w:abstractNum w:abstractNumId="69" w15:restartNumberingAfterBreak="0">
+  <w:abstractNum w:abstractNumId="71" w15:restartNumberingAfterBreak="0">
     <w:nsid w:val="35914BA5"/>
     <w:multiLevelType w:val="multilevel"/>
     <w:tmpl w:val="787A7F68"/>
@@ -34645,7 +36331,7 @@
       </w:rPr>
     </w:lvl>
   </w:abstractNum>
-  <w:abstractNum w:abstractNumId="70" w15:restartNumberingAfterBreak="0">
+  <w:abstractNum w:abstractNumId="72" w15:restartNumberingAfterBreak="0">
     <w:nsid w:val="362B5379"/>
     <w:multiLevelType w:val="multilevel"/>
     <w:tmpl w:val="45EE0F0A"/>
@@ -34794,7 +36480,7 @@
       </w:rPr>
     </w:lvl>
   </w:abstractNum>
-  <w:abstractNum w:abstractNumId="71" w15:restartNumberingAfterBreak="0">
+  <w:abstractNum w:abstractNumId="73" w15:restartNumberingAfterBreak="0">
     <w:nsid w:val="379A57FD"/>
     <w:multiLevelType w:val="multilevel"/>
     <w:tmpl w:val="9364EC5E"/>
@@ -34943,7 +36629,7 @@
       </w:rPr>
     </w:lvl>
   </w:abstractNum>
-  <w:abstractNum w:abstractNumId="72" w15:restartNumberingAfterBreak="0">
+  <w:abstractNum w:abstractNumId="74" w15:restartNumberingAfterBreak="0">
     <w:nsid w:val="38914867"/>
     <w:multiLevelType w:val="multilevel"/>
     <w:tmpl w:val="D786C2D8"/>
@@ -35092,7 +36778,7 @@
       </w:rPr>
     </w:lvl>
   </w:abstractNum>
-  <w:abstractNum w:abstractNumId="73" w15:restartNumberingAfterBreak="0">
+  <w:abstractNum w:abstractNumId="75" w15:restartNumberingAfterBreak="0">
     <w:nsid w:val="394D788E"/>
     <w:multiLevelType w:val="multilevel"/>
     <w:tmpl w:val="625E4864"/>
@@ -35241,7 +36927,7 @@
       </w:rPr>
     </w:lvl>
   </w:abstractNum>
-  <w:abstractNum w:abstractNumId="74" w15:restartNumberingAfterBreak="0">
+  <w:abstractNum w:abstractNumId="76" w15:restartNumberingAfterBreak="0">
     <w:nsid w:val="39E538FF"/>
     <w:multiLevelType w:val="hybridMultilevel"/>
     <w:tmpl w:val="0B1A62F8"/>
@@ -35354,7 +37040,7 @@
       </w:rPr>
     </w:lvl>
   </w:abstractNum>
-  <w:abstractNum w:abstractNumId="75" w15:restartNumberingAfterBreak="0">
+  <w:abstractNum w:abstractNumId="77" w15:restartNumberingAfterBreak="0">
     <w:nsid w:val="3B381508"/>
     <w:multiLevelType w:val="multilevel"/>
     <w:tmpl w:val="237467B0"/>
@@ -35503,7 +37189,7 @@
       </w:rPr>
     </w:lvl>
   </w:abstractNum>
-  <w:abstractNum w:abstractNumId="76" w15:restartNumberingAfterBreak="0">
+  <w:abstractNum w:abstractNumId="78" w15:restartNumberingAfterBreak="0">
     <w:nsid w:val="3B5F7AA9"/>
     <w:multiLevelType w:val="multilevel"/>
     <w:tmpl w:val="D5E099BE"/>
@@ -35652,7 +37338,7 @@
       </w:rPr>
     </w:lvl>
   </w:abstractNum>
-  <w:abstractNum w:abstractNumId="77" w15:restartNumberingAfterBreak="0">
+  <w:abstractNum w:abstractNumId="79" w15:restartNumberingAfterBreak="0">
     <w:nsid w:val="3C221610"/>
     <w:multiLevelType w:val="multilevel"/>
     <w:tmpl w:val="2C8671D6"/>
@@ -35801,7 +37487,7 @@
       </w:rPr>
     </w:lvl>
   </w:abstractNum>
-  <w:abstractNum w:abstractNumId="78" w15:restartNumberingAfterBreak="0">
+  <w:abstractNum w:abstractNumId="80" w15:restartNumberingAfterBreak="0">
     <w:nsid w:val="3EE0601B"/>
     <w:multiLevelType w:val="multilevel"/>
     <w:tmpl w:val="898642B0"/>
@@ -35914,7 +37600,7 @@
       </w:pPr>
     </w:lvl>
   </w:abstractNum>
-  <w:abstractNum w:abstractNumId="79" w15:restartNumberingAfterBreak="0">
+  <w:abstractNum w:abstractNumId="81" w15:restartNumberingAfterBreak="0">
     <w:nsid w:val="404C6D6F"/>
     <w:multiLevelType w:val="multilevel"/>
     <w:tmpl w:val="2D1C06E2"/>
@@ -36063,7 +37749,7 @@
       </w:rPr>
     </w:lvl>
   </w:abstractNum>
-  <w:abstractNum w:abstractNumId="80" w15:restartNumberingAfterBreak="0">
+  <w:abstractNum w:abstractNumId="82" w15:restartNumberingAfterBreak="0">
     <w:nsid w:val="40E54A95"/>
     <w:multiLevelType w:val="hybridMultilevel"/>
     <w:tmpl w:val="CBC4A5E4"/>
@@ -36176,7 +37862,7 @@
       </w:rPr>
     </w:lvl>
   </w:abstractNum>
-  <w:abstractNum w:abstractNumId="81" w15:restartNumberingAfterBreak="0">
+  <w:abstractNum w:abstractNumId="83" w15:restartNumberingAfterBreak="0">
     <w:nsid w:val="415923A5"/>
     <w:multiLevelType w:val="multilevel"/>
     <w:tmpl w:val="4AC03468"/>
@@ -36325,7 +38011,7 @@
       </w:rPr>
     </w:lvl>
   </w:abstractNum>
-  <w:abstractNum w:abstractNumId="82" w15:restartNumberingAfterBreak="0">
+  <w:abstractNum w:abstractNumId="84" w15:restartNumberingAfterBreak="0">
     <w:nsid w:val="429A44AC"/>
     <w:multiLevelType w:val="multilevel"/>
     <w:tmpl w:val="820684B0"/>
@@ -36474,7 +38160,7 @@
       </w:rPr>
     </w:lvl>
   </w:abstractNum>
-  <w:abstractNum w:abstractNumId="83" w15:restartNumberingAfterBreak="0">
+  <w:abstractNum w:abstractNumId="85" w15:restartNumberingAfterBreak="0">
     <w:nsid w:val="43031F13"/>
     <w:multiLevelType w:val="multilevel"/>
     <w:tmpl w:val="836AD74C"/>
@@ -36623,7 +38309,7 @@
       </w:rPr>
     </w:lvl>
   </w:abstractNum>
-  <w:abstractNum w:abstractNumId="84" w15:restartNumberingAfterBreak="0">
+  <w:abstractNum w:abstractNumId="86" w15:restartNumberingAfterBreak="0">
     <w:nsid w:val="44C86504"/>
     <w:multiLevelType w:val="multilevel"/>
     <w:tmpl w:val="366647AA"/>
@@ -36772,7 +38458,7 @@
       </w:rPr>
     </w:lvl>
   </w:abstractNum>
-  <w:abstractNum w:abstractNumId="85" w15:restartNumberingAfterBreak="0">
+  <w:abstractNum w:abstractNumId="87" w15:restartNumberingAfterBreak="0">
     <w:nsid w:val="44FF3829"/>
     <w:multiLevelType w:val="multilevel"/>
     <w:tmpl w:val="5224C598"/>
@@ -36921,7 +38607,7 @@
       </w:rPr>
     </w:lvl>
   </w:abstractNum>
-  <w:abstractNum w:abstractNumId="86" w15:restartNumberingAfterBreak="0">
+  <w:abstractNum w:abstractNumId="88" w15:restartNumberingAfterBreak="0">
     <w:nsid w:val="465D2FE3"/>
     <w:multiLevelType w:val="multilevel"/>
     <w:tmpl w:val="8EA27A84"/>
@@ -37034,7 +38720,7 @@
       </w:pPr>
     </w:lvl>
   </w:abstractNum>
-  <w:abstractNum w:abstractNumId="87" w15:restartNumberingAfterBreak="0">
+  <w:abstractNum w:abstractNumId="89" w15:restartNumberingAfterBreak="0">
     <w:nsid w:val="46FF6024"/>
     <w:multiLevelType w:val="multilevel"/>
     <w:tmpl w:val="2AF8C9F2"/>
@@ -37183,7 +38869,7 @@
       </w:rPr>
     </w:lvl>
   </w:abstractNum>
-  <w:abstractNum w:abstractNumId="88" w15:restartNumberingAfterBreak="0">
+  <w:abstractNum w:abstractNumId="90" w15:restartNumberingAfterBreak="0">
     <w:nsid w:val="47885E27"/>
     <w:multiLevelType w:val="multilevel"/>
     <w:tmpl w:val="9B4C29A0"/>
@@ -37332,7 +39018,7 @@
       </w:rPr>
     </w:lvl>
   </w:abstractNum>
-  <w:abstractNum w:abstractNumId="89" w15:restartNumberingAfterBreak="0">
+  <w:abstractNum w:abstractNumId="91" w15:restartNumberingAfterBreak="0">
     <w:nsid w:val="47914B9A"/>
     <w:multiLevelType w:val="multilevel"/>
     <w:tmpl w:val="31FAD272"/>
@@ -37481,7 +39167,7 @@
       </w:rPr>
     </w:lvl>
   </w:abstractNum>
-  <w:abstractNum w:abstractNumId="90" w15:restartNumberingAfterBreak="0">
+  <w:abstractNum w:abstractNumId="92" w15:restartNumberingAfterBreak="0">
     <w:nsid w:val="47B367F5"/>
     <w:multiLevelType w:val="multilevel"/>
     <w:tmpl w:val="DC2AE908"/>
@@ -37594,7 +39280,7 @@
       </w:pPr>
     </w:lvl>
   </w:abstractNum>
-  <w:abstractNum w:abstractNumId="91" w15:restartNumberingAfterBreak="0">
+  <w:abstractNum w:abstractNumId="93" w15:restartNumberingAfterBreak="0">
     <w:nsid w:val="485C26E7"/>
     <w:multiLevelType w:val="multilevel"/>
     <w:tmpl w:val="35CAD9CA"/>
@@ -37743,7 +39429,7 @@
       </w:rPr>
     </w:lvl>
   </w:abstractNum>
-  <w:abstractNum w:abstractNumId="92" w15:restartNumberingAfterBreak="0">
+  <w:abstractNum w:abstractNumId="94" w15:restartNumberingAfterBreak="0">
     <w:nsid w:val="492137A5"/>
     <w:multiLevelType w:val="hybridMultilevel"/>
     <w:tmpl w:val="7610A9BC"/>
@@ -37856,7 +39542,7 @@
       </w:rPr>
     </w:lvl>
   </w:abstractNum>
-  <w:abstractNum w:abstractNumId="93" w15:restartNumberingAfterBreak="0">
+  <w:abstractNum w:abstractNumId="95" w15:restartNumberingAfterBreak="0">
     <w:nsid w:val="49F87527"/>
     <w:multiLevelType w:val="multilevel"/>
     <w:tmpl w:val="3C387B22"/>
@@ -38005,7 +39691,7 @@
       </w:rPr>
     </w:lvl>
   </w:abstractNum>
-  <w:abstractNum w:abstractNumId="94" w15:restartNumberingAfterBreak="0">
+  <w:abstractNum w:abstractNumId="96" w15:restartNumberingAfterBreak="0">
     <w:nsid w:val="4A625415"/>
     <w:multiLevelType w:val="multilevel"/>
     <w:tmpl w:val="E43A246C"/>
@@ -38118,7 +39804,7 @@
       </w:pPr>
     </w:lvl>
   </w:abstractNum>
-  <w:abstractNum w:abstractNumId="95" w15:restartNumberingAfterBreak="0">
+  <w:abstractNum w:abstractNumId="97" w15:restartNumberingAfterBreak="0">
     <w:nsid w:val="4AEB67D9"/>
     <w:multiLevelType w:val="multilevel"/>
     <w:tmpl w:val="A07AEC36"/>
@@ -38235,7 +39921,7 @@
       </w:pPr>
     </w:lvl>
   </w:abstractNum>
-  <w:abstractNum w:abstractNumId="96" w15:restartNumberingAfterBreak="0">
+  <w:abstractNum w:abstractNumId="98" w15:restartNumberingAfterBreak="0">
     <w:nsid w:val="4B04160A"/>
     <w:multiLevelType w:val="multilevel"/>
     <w:tmpl w:val="8A44DC4C"/>
@@ -38384,7 +40070,7 @@
       </w:rPr>
     </w:lvl>
   </w:abstractNum>
-  <w:abstractNum w:abstractNumId="97" w15:restartNumberingAfterBreak="0">
+  <w:abstractNum w:abstractNumId="99" w15:restartNumberingAfterBreak="0">
     <w:nsid w:val="4BE13BA9"/>
     <w:multiLevelType w:val="multilevel"/>
     <w:tmpl w:val="EE6E9BDE"/>
@@ -38533,7 +40219,7 @@
       </w:rPr>
     </w:lvl>
   </w:abstractNum>
-  <w:abstractNum w:abstractNumId="98" w15:restartNumberingAfterBreak="0">
+  <w:abstractNum w:abstractNumId="100" w15:restartNumberingAfterBreak="0">
     <w:nsid w:val="4C04033B"/>
     <w:multiLevelType w:val="multilevel"/>
     <w:tmpl w:val="4B1E3342"/>
@@ -38682,7 +40368,7 @@
       </w:rPr>
     </w:lvl>
   </w:abstractNum>
-  <w:abstractNum w:abstractNumId="99" w15:restartNumberingAfterBreak="0">
+  <w:abstractNum w:abstractNumId="101" w15:restartNumberingAfterBreak="0">
     <w:nsid w:val="4C895E88"/>
     <w:multiLevelType w:val="multilevel"/>
     <w:tmpl w:val="9C5AC97E"/>
@@ -38831,7 +40517,7 @@
       </w:rPr>
     </w:lvl>
   </w:abstractNum>
-  <w:abstractNum w:abstractNumId="100" w15:restartNumberingAfterBreak="0">
+  <w:abstractNum w:abstractNumId="102" w15:restartNumberingAfterBreak="0">
     <w:nsid w:val="4CB161DD"/>
     <w:multiLevelType w:val="multilevel"/>
     <w:tmpl w:val="3A8EAB1E"/>
@@ -38948,7 +40634,7 @@
       </w:pPr>
     </w:lvl>
   </w:abstractNum>
-  <w:abstractNum w:abstractNumId="101" w15:restartNumberingAfterBreak="0">
+  <w:abstractNum w:abstractNumId="103" w15:restartNumberingAfterBreak="0">
     <w:nsid w:val="4DEA4D83"/>
     <w:multiLevelType w:val="hybridMultilevel"/>
     <w:tmpl w:val="E430B714"/>
@@ -39061,7 +40747,7 @@
       </w:rPr>
     </w:lvl>
   </w:abstractNum>
-  <w:abstractNum w:abstractNumId="102" w15:restartNumberingAfterBreak="0">
+  <w:abstractNum w:abstractNumId="104" w15:restartNumberingAfterBreak="0">
     <w:nsid w:val="4ED626DA"/>
     <w:multiLevelType w:val="multilevel"/>
     <w:tmpl w:val="536CBB14"/>
@@ -39210,7 +40896,7 @@
       </w:rPr>
     </w:lvl>
   </w:abstractNum>
-  <w:abstractNum w:abstractNumId="103" w15:restartNumberingAfterBreak="0">
+  <w:abstractNum w:abstractNumId="105" w15:restartNumberingAfterBreak="0">
     <w:nsid w:val="50D707B0"/>
     <w:multiLevelType w:val="multilevel"/>
     <w:tmpl w:val="40D204B4"/>
@@ -39359,7 +41045,7 @@
       </w:rPr>
     </w:lvl>
   </w:abstractNum>
-  <w:abstractNum w:abstractNumId="104" w15:restartNumberingAfterBreak="0">
+  <w:abstractNum w:abstractNumId="106" w15:restartNumberingAfterBreak="0">
     <w:nsid w:val="51D1055B"/>
     <w:multiLevelType w:val="multilevel"/>
     <w:tmpl w:val="25CC8706"/>
@@ -39508,7 +41194,7 @@
       </w:rPr>
     </w:lvl>
   </w:abstractNum>
-  <w:abstractNum w:abstractNumId="105" w15:restartNumberingAfterBreak="0">
+  <w:abstractNum w:abstractNumId="107" w15:restartNumberingAfterBreak="0">
     <w:nsid w:val="51EF0B27"/>
     <w:multiLevelType w:val="multilevel"/>
     <w:tmpl w:val="0E04039C"/>
@@ -39625,7 +41311,7 @@
       </w:pPr>
     </w:lvl>
   </w:abstractNum>
-  <w:abstractNum w:abstractNumId="106" w15:restartNumberingAfterBreak="0">
+  <w:abstractNum w:abstractNumId="108" w15:restartNumberingAfterBreak="0">
     <w:nsid w:val="5359556E"/>
     <w:multiLevelType w:val="multilevel"/>
     <w:tmpl w:val="27B8410E"/>
@@ -39738,7 +41424,7 @@
       </w:pPr>
     </w:lvl>
   </w:abstractNum>
-  <w:abstractNum w:abstractNumId="107" w15:restartNumberingAfterBreak="0">
+  <w:abstractNum w:abstractNumId="109" w15:restartNumberingAfterBreak="0">
     <w:nsid w:val="549D450E"/>
     <w:multiLevelType w:val="multilevel"/>
     <w:tmpl w:val="CABE5BAA"/>
@@ -39887,7 +41573,7 @@
       </w:rPr>
     </w:lvl>
   </w:abstractNum>
-  <w:abstractNum w:abstractNumId="108" w15:restartNumberingAfterBreak="0">
+  <w:abstractNum w:abstractNumId="110" w15:restartNumberingAfterBreak="0">
     <w:nsid w:val="55C3573A"/>
     <w:multiLevelType w:val="multilevel"/>
     <w:tmpl w:val="27E03380"/>
@@ -40036,7 +41722,7 @@
       </w:rPr>
     </w:lvl>
   </w:abstractNum>
-  <w:abstractNum w:abstractNumId="109" w15:restartNumberingAfterBreak="0">
+  <w:abstractNum w:abstractNumId="111" w15:restartNumberingAfterBreak="0">
     <w:nsid w:val="56525CB6"/>
     <w:multiLevelType w:val="multilevel"/>
     <w:tmpl w:val="09A43424"/>
@@ -40185,7 +41871,156 @@
       </w:rPr>
     </w:lvl>
   </w:abstractNum>
-  <w:abstractNum w:abstractNumId="110" w15:restartNumberingAfterBreak="0">
+  <w:abstractNum w:abstractNumId="112" w15:restartNumberingAfterBreak="0">
+    <w:nsid w:val="56BD69A0"/>
+    <w:multiLevelType w:val="multilevel"/>
+    <w:tmpl w:val="D534BADA"/>
+    <w:lvl w:ilvl="0">
+      <w:start w:val="1"/>
+      <w:numFmt w:val="bullet"/>
+      <w:lvlText w:val=""/>
+      <w:lvlJc w:val="left"/>
+      <w:pPr>
+        <w:tabs>
+          <w:tab w:val="num" w:pos="720"/>
+        </w:tabs>
+        <w:ind w:left="720" w:hanging="360"/>
+      </w:pPr>
+      <w:rPr>
+        <w:rFonts w:ascii="Symbol" w:hAnsi="Symbol" w:hint="default"/>
+        <w:sz w:val="20"/>
+      </w:rPr>
+    </w:lvl>
+    <w:lvl w:ilvl="1" w:tentative="1">
+      <w:start w:val="1"/>
+      <w:numFmt w:val="bullet"/>
+      <w:lvlText w:val="o"/>
+      <w:lvlJc w:val="left"/>
+      <w:pPr>
+        <w:tabs>
+          <w:tab w:val="num" w:pos="1440"/>
+        </w:tabs>
+        <w:ind w:left="1440" w:hanging="360"/>
+      </w:pPr>
+      <w:rPr>
+        <w:rFonts w:ascii="Courier New" w:hAnsi="Courier New" w:hint="default"/>
+        <w:sz w:val="20"/>
+      </w:rPr>
+    </w:lvl>
+    <w:lvl w:ilvl="2" w:tentative="1">
+      <w:start w:val="1"/>
+      <w:numFmt w:val="bullet"/>
+      <w:lvlText w:val=""/>
+      <w:lvlJc w:val="left"/>
+      <w:pPr>
+        <w:tabs>
+          <w:tab w:val="num" w:pos="2160"/>
+        </w:tabs>
+        <w:ind w:left="2160" w:hanging="360"/>
+      </w:pPr>
+      <w:rPr>
+        <w:rFonts w:ascii="Wingdings" w:hAnsi="Wingdings" w:hint="default"/>
+        <w:sz w:val="20"/>
+      </w:rPr>
+    </w:lvl>
+    <w:lvl w:ilvl="3" w:tentative="1">
+      <w:start w:val="1"/>
+      <w:numFmt w:val="bullet"/>
+      <w:lvlText w:val=""/>
+      <w:lvlJc w:val="left"/>
+      <w:pPr>
+        <w:tabs>
+          <w:tab w:val="num" w:pos="2880"/>
+        </w:tabs>
+        <w:ind w:left="2880" w:hanging="360"/>
+      </w:pPr>
+      <w:rPr>
+        <w:rFonts w:ascii="Wingdings" w:hAnsi="Wingdings" w:hint="default"/>
+        <w:sz w:val="20"/>
+      </w:rPr>
+    </w:lvl>
+    <w:lvl w:ilvl="4" w:tentative="1">
+      <w:start w:val="1"/>
+      <w:numFmt w:val="bullet"/>
+      <w:lvlText w:val=""/>
+      <w:lvlJc w:val="left"/>
+      <w:pPr>
+        <w:tabs>
+          <w:tab w:val="num" w:pos="3600"/>
+        </w:tabs>
+        <w:ind w:left="3600" w:hanging="360"/>
+      </w:pPr>
+      <w:rPr>
+        <w:rFonts w:ascii="Wingdings" w:hAnsi="Wingdings" w:hint="default"/>
+        <w:sz w:val="20"/>
+      </w:rPr>
+    </w:lvl>
+    <w:lvl w:ilvl="5" w:tentative="1">
+      <w:start w:val="1"/>
+      <w:numFmt w:val="bullet"/>
+      <w:lvlText w:val=""/>
+      <w:lvlJc w:val="left"/>
+      <w:pPr>
+        <w:tabs>
+          <w:tab w:val="num" w:pos="4320"/>
+        </w:tabs>
+        <w:ind w:left="4320" w:hanging="360"/>
+      </w:pPr>
+      <w:rPr>
+        <w:rFonts w:ascii="Wingdings" w:hAnsi="Wingdings" w:hint="default"/>
+        <w:sz w:val="20"/>
+      </w:rPr>
+    </w:lvl>
+    <w:lvl w:ilvl="6" w:tentative="1">
+      <w:start w:val="1"/>
+      <w:numFmt w:val="bullet"/>
+      <w:lvlText w:val=""/>
+      <w:lvlJc w:val="left"/>
+      <w:pPr>
+        <w:tabs>
+          <w:tab w:val="num" w:pos="5040"/>
+        </w:tabs>
+        <w:ind w:left="5040" w:hanging="360"/>
+      </w:pPr>
+      <w:rPr>
+        <w:rFonts w:ascii="Wingdings" w:hAnsi="Wingdings" w:hint="default"/>
+        <w:sz w:val="20"/>
+      </w:rPr>
+    </w:lvl>
+    <w:lvl w:ilvl="7" w:tentative="1">
+      <w:start w:val="1"/>
+      <w:numFmt w:val="bullet"/>
+      <w:lvlText w:val=""/>
+      <w:lvlJc w:val="left"/>
+      <w:pPr>
+        <w:tabs>
+          <w:tab w:val="num" w:pos="5760"/>
+        </w:tabs>
+        <w:ind w:left="5760" w:hanging="360"/>
+      </w:pPr>
+      <w:rPr>
+        <w:rFonts w:ascii="Wingdings" w:hAnsi="Wingdings" w:hint="default"/>
+        <w:sz w:val="20"/>
+      </w:rPr>
+    </w:lvl>
+    <w:lvl w:ilvl="8" w:tentative="1">
+      <w:start w:val="1"/>
+      <w:numFmt w:val="bullet"/>
+      <w:lvlText w:val=""/>
+      <w:lvlJc w:val="left"/>
+      <w:pPr>
+        <w:tabs>
+          <w:tab w:val="num" w:pos="6480"/>
+        </w:tabs>
+        <w:ind w:left="6480" w:hanging="360"/>
+      </w:pPr>
+      <w:rPr>
+        <w:rFonts w:ascii="Wingdings" w:hAnsi="Wingdings" w:hint="default"/>
+        <w:sz w:val="20"/>
+      </w:rPr>
+    </w:lvl>
+  </w:abstractNum>
+  <w:abstractNum w:abstractNumId="113" w15:restartNumberingAfterBreak="0">
     <w:nsid w:val="58F02D6B"/>
     <w:multiLevelType w:val="multilevel"/>
     <w:tmpl w:val="2AC06048"/>
@@ -40334,7 +42169,7 @@
       </w:rPr>
     </w:lvl>
   </w:abstractNum>
-  <w:abstractNum w:abstractNumId="111" w15:restartNumberingAfterBreak="0">
+  <w:abstractNum w:abstractNumId="114" w15:restartNumberingAfterBreak="0">
     <w:nsid w:val="59DA4C34"/>
     <w:multiLevelType w:val="multilevel"/>
     <w:tmpl w:val="6C6C0038"/>
@@ -40483,7 +42318,7 @@
       </w:rPr>
     </w:lvl>
   </w:abstractNum>
-  <w:abstractNum w:abstractNumId="112" w15:restartNumberingAfterBreak="0">
+  <w:abstractNum w:abstractNumId="115" w15:restartNumberingAfterBreak="0">
     <w:nsid w:val="5A24690D"/>
     <w:multiLevelType w:val="multilevel"/>
     <w:tmpl w:val="C3A07A7A"/>
@@ -40632,7 +42467,7 @@
       </w:rPr>
     </w:lvl>
   </w:abstractNum>
-  <w:abstractNum w:abstractNumId="113" w15:restartNumberingAfterBreak="0">
+  <w:abstractNum w:abstractNumId="116" w15:restartNumberingAfterBreak="0">
     <w:nsid w:val="5A3563CF"/>
     <w:multiLevelType w:val="multilevel"/>
     <w:tmpl w:val="74D8053C"/>
@@ -40781,7 +42616,7 @@
       </w:rPr>
     </w:lvl>
   </w:abstractNum>
-  <w:abstractNum w:abstractNumId="114" w15:restartNumberingAfterBreak="0">
+  <w:abstractNum w:abstractNumId="117" w15:restartNumberingAfterBreak="0">
     <w:nsid w:val="5C393DDB"/>
     <w:multiLevelType w:val="multilevel"/>
     <w:tmpl w:val="9954918A"/>
@@ -40930,7 +42765,7 @@
       </w:rPr>
     </w:lvl>
   </w:abstractNum>
-  <w:abstractNum w:abstractNumId="115" w15:restartNumberingAfterBreak="0">
+  <w:abstractNum w:abstractNumId="118" w15:restartNumberingAfterBreak="0">
     <w:nsid w:val="5C8E04E0"/>
     <w:multiLevelType w:val="multilevel"/>
     <w:tmpl w:val="67CEBCA8"/>
@@ -41079,7 +42914,7 @@
       </w:rPr>
     </w:lvl>
   </w:abstractNum>
-  <w:abstractNum w:abstractNumId="116" w15:restartNumberingAfterBreak="0">
+  <w:abstractNum w:abstractNumId="119" w15:restartNumberingAfterBreak="0">
     <w:nsid w:val="5DF83D49"/>
     <w:multiLevelType w:val="multilevel"/>
     <w:tmpl w:val="B2669E66"/>
@@ -41196,7 +43031,7 @@
       </w:pPr>
     </w:lvl>
   </w:abstractNum>
-  <w:abstractNum w:abstractNumId="117" w15:restartNumberingAfterBreak="0">
+  <w:abstractNum w:abstractNumId="120" w15:restartNumberingAfterBreak="0">
     <w:nsid w:val="5FA036D4"/>
     <w:multiLevelType w:val="multilevel"/>
     <w:tmpl w:val="54B6555E"/>
@@ -41313,7 +43148,7 @@
       </w:pPr>
     </w:lvl>
   </w:abstractNum>
-  <w:abstractNum w:abstractNumId="118" w15:restartNumberingAfterBreak="0">
+  <w:abstractNum w:abstractNumId="121" w15:restartNumberingAfterBreak="0">
     <w:nsid w:val="61170630"/>
     <w:multiLevelType w:val="multilevel"/>
     <w:tmpl w:val="44EA4C38"/>
@@ -41430,7 +43265,7 @@
       </w:pPr>
     </w:lvl>
   </w:abstractNum>
-  <w:abstractNum w:abstractNumId="119" w15:restartNumberingAfterBreak="0">
+  <w:abstractNum w:abstractNumId="122" w15:restartNumberingAfterBreak="0">
     <w:nsid w:val="61194EC8"/>
     <w:multiLevelType w:val="multilevel"/>
     <w:tmpl w:val="23782E54"/>
@@ -41579,7 +43414,7 @@
       </w:rPr>
     </w:lvl>
   </w:abstractNum>
-  <w:abstractNum w:abstractNumId="120" w15:restartNumberingAfterBreak="0">
+  <w:abstractNum w:abstractNumId="123" w15:restartNumberingAfterBreak="0">
     <w:nsid w:val="61431F88"/>
     <w:multiLevelType w:val="multilevel"/>
     <w:tmpl w:val="D97E76B0"/>
@@ -41728,7 +43563,7 @@
       </w:rPr>
     </w:lvl>
   </w:abstractNum>
-  <w:abstractNum w:abstractNumId="121" w15:restartNumberingAfterBreak="0">
+  <w:abstractNum w:abstractNumId="124" w15:restartNumberingAfterBreak="0">
     <w:nsid w:val="61A24CD1"/>
     <w:multiLevelType w:val="multilevel"/>
     <w:tmpl w:val="67DE4BDE"/>
@@ -41877,7 +43712,7 @@
       </w:rPr>
     </w:lvl>
   </w:abstractNum>
-  <w:abstractNum w:abstractNumId="122" w15:restartNumberingAfterBreak="0">
+  <w:abstractNum w:abstractNumId="125" w15:restartNumberingAfterBreak="0">
     <w:nsid w:val="62983B90"/>
     <w:multiLevelType w:val="multilevel"/>
     <w:tmpl w:val="61FC5AE6"/>
@@ -42026,7 +43861,7 @@
       </w:rPr>
     </w:lvl>
   </w:abstractNum>
-  <w:abstractNum w:abstractNumId="123" w15:restartNumberingAfterBreak="0">
+  <w:abstractNum w:abstractNumId="126" w15:restartNumberingAfterBreak="0">
     <w:nsid w:val="64637D32"/>
     <w:multiLevelType w:val="multilevel"/>
     <w:tmpl w:val="688080C2"/>
@@ -42143,7 +43978,7 @@
       </w:pPr>
     </w:lvl>
   </w:abstractNum>
-  <w:abstractNum w:abstractNumId="124" w15:restartNumberingAfterBreak="0">
+  <w:abstractNum w:abstractNumId="127" w15:restartNumberingAfterBreak="0">
     <w:nsid w:val="6500055F"/>
     <w:multiLevelType w:val="multilevel"/>
     <w:tmpl w:val="8A24FC76"/>
@@ -42292,7 +44127,7 @@
       </w:rPr>
     </w:lvl>
   </w:abstractNum>
-  <w:abstractNum w:abstractNumId="125" w15:restartNumberingAfterBreak="0">
+  <w:abstractNum w:abstractNumId="128" w15:restartNumberingAfterBreak="0">
     <w:nsid w:val="67992FBB"/>
     <w:multiLevelType w:val="multilevel"/>
     <w:tmpl w:val="BD308DCC"/>
@@ -42441,7 +44276,7 @@
       </w:rPr>
     </w:lvl>
   </w:abstractNum>
-  <w:abstractNum w:abstractNumId="126" w15:restartNumberingAfterBreak="0">
+  <w:abstractNum w:abstractNumId="129" w15:restartNumberingAfterBreak="0">
     <w:nsid w:val="6886315D"/>
     <w:multiLevelType w:val="multilevel"/>
     <w:tmpl w:val="EDF68C7E"/>
@@ -42590,7 +44425,7 @@
       </w:rPr>
     </w:lvl>
   </w:abstractNum>
-  <w:abstractNum w:abstractNumId="127" w15:restartNumberingAfterBreak="0">
+  <w:abstractNum w:abstractNumId="130" w15:restartNumberingAfterBreak="0">
     <w:nsid w:val="6AD112F7"/>
     <w:multiLevelType w:val="multilevel"/>
     <w:tmpl w:val="99EC9D1E"/>
@@ -42739,7 +44574,7 @@
       </w:rPr>
     </w:lvl>
   </w:abstractNum>
-  <w:abstractNum w:abstractNumId="128" w15:restartNumberingAfterBreak="0">
+  <w:abstractNum w:abstractNumId="131" w15:restartNumberingAfterBreak="0">
     <w:nsid w:val="6B950202"/>
     <w:multiLevelType w:val="multilevel"/>
     <w:tmpl w:val="83164D1C"/>
@@ -42856,7 +44691,7 @@
       </w:pPr>
     </w:lvl>
   </w:abstractNum>
-  <w:abstractNum w:abstractNumId="129" w15:restartNumberingAfterBreak="0">
+  <w:abstractNum w:abstractNumId="132" w15:restartNumberingAfterBreak="0">
     <w:nsid w:val="6BF61C9E"/>
     <w:multiLevelType w:val="multilevel"/>
     <w:tmpl w:val="FAE8587C"/>
@@ -43005,7 +44840,7 @@
       </w:rPr>
     </w:lvl>
   </w:abstractNum>
-  <w:abstractNum w:abstractNumId="130" w15:restartNumberingAfterBreak="0">
+  <w:abstractNum w:abstractNumId="133" w15:restartNumberingAfterBreak="0">
     <w:nsid w:val="6D54738A"/>
     <w:multiLevelType w:val="multilevel"/>
     <w:tmpl w:val="71880058"/>
@@ -43154,7 +44989,7 @@
       </w:rPr>
     </w:lvl>
   </w:abstractNum>
-  <w:abstractNum w:abstractNumId="131" w15:restartNumberingAfterBreak="0">
+  <w:abstractNum w:abstractNumId="134" w15:restartNumberingAfterBreak="0">
     <w:nsid w:val="6EA92462"/>
     <w:multiLevelType w:val="multilevel"/>
     <w:tmpl w:val="F920D0F2"/>
@@ -43271,7 +45106,7 @@
       </w:pPr>
     </w:lvl>
   </w:abstractNum>
-  <w:abstractNum w:abstractNumId="132" w15:restartNumberingAfterBreak="0">
+  <w:abstractNum w:abstractNumId="135" w15:restartNumberingAfterBreak="0">
     <w:nsid w:val="6FF25ECC"/>
     <w:multiLevelType w:val="multilevel"/>
     <w:tmpl w:val="068ED7C6"/>
@@ -43420,7 +45255,7 @@
       </w:rPr>
     </w:lvl>
   </w:abstractNum>
-  <w:abstractNum w:abstractNumId="133" w15:restartNumberingAfterBreak="0">
+  <w:abstractNum w:abstractNumId="136" w15:restartNumberingAfterBreak="0">
     <w:nsid w:val="6FFB3012"/>
     <w:multiLevelType w:val="multilevel"/>
     <w:tmpl w:val="B0006C3E"/>
@@ -43569,7 +45404,7 @@
       </w:rPr>
     </w:lvl>
   </w:abstractNum>
-  <w:abstractNum w:abstractNumId="134" w15:restartNumberingAfterBreak="0">
+  <w:abstractNum w:abstractNumId="137" w15:restartNumberingAfterBreak="0">
     <w:nsid w:val="701B79DC"/>
     <w:multiLevelType w:val="multilevel"/>
     <w:tmpl w:val="677C9DCC"/>
@@ -43718,7 +45553,7 @@
       </w:rPr>
     </w:lvl>
   </w:abstractNum>
-  <w:abstractNum w:abstractNumId="135" w15:restartNumberingAfterBreak="0">
+  <w:abstractNum w:abstractNumId="138" w15:restartNumberingAfterBreak="0">
     <w:nsid w:val="70FB2236"/>
     <w:multiLevelType w:val="multilevel"/>
     <w:tmpl w:val="6EE0FDFE"/>
@@ -43867,7 +45702,7 @@
       </w:rPr>
     </w:lvl>
   </w:abstractNum>
-  <w:abstractNum w:abstractNumId="136" w15:restartNumberingAfterBreak="0">
+  <w:abstractNum w:abstractNumId="139" w15:restartNumberingAfterBreak="0">
     <w:nsid w:val="712607D4"/>
     <w:multiLevelType w:val="multilevel"/>
     <w:tmpl w:val="FA927392"/>
@@ -44016,7 +45851,7 @@
       </w:rPr>
     </w:lvl>
   </w:abstractNum>
-  <w:abstractNum w:abstractNumId="137" w15:restartNumberingAfterBreak="0">
+  <w:abstractNum w:abstractNumId="140" w15:restartNumberingAfterBreak="0">
     <w:nsid w:val="71D30A12"/>
     <w:multiLevelType w:val="multilevel"/>
     <w:tmpl w:val="2FFAF22A"/>
@@ -44129,7 +45964,7 @@
       </w:pPr>
     </w:lvl>
   </w:abstractNum>
-  <w:abstractNum w:abstractNumId="138" w15:restartNumberingAfterBreak="0">
+  <w:abstractNum w:abstractNumId="141" w15:restartNumberingAfterBreak="0">
     <w:nsid w:val="734E3706"/>
     <w:multiLevelType w:val="multilevel"/>
     <w:tmpl w:val="33F22A6A"/>
@@ -44278,7 +46113,7 @@
       </w:rPr>
     </w:lvl>
   </w:abstractNum>
-  <w:abstractNum w:abstractNumId="139" w15:restartNumberingAfterBreak="0">
+  <w:abstractNum w:abstractNumId="142" w15:restartNumberingAfterBreak="0">
     <w:nsid w:val="74A073BC"/>
     <w:multiLevelType w:val="multilevel"/>
     <w:tmpl w:val="84FAE114"/>
@@ -44427,7 +46262,7 @@
       </w:rPr>
     </w:lvl>
   </w:abstractNum>
-  <w:abstractNum w:abstractNumId="140" w15:restartNumberingAfterBreak="0">
+  <w:abstractNum w:abstractNumId="143" w15:restartNumberingAfterBreak="0">
     <w:nsid w:val="74D96AA0"/>
     <w:multiLevelType w:val="multilevel"/>
     <w:tmpl w:val="B7DCE3F0"/>
@@ -44576,7 +46411,7 @@
       </w:rPr>
     </w:lvl>
   </w:abstractNum>
-  <w:abstractNum w:abstractNumId="141" w15:restartNumberingAfterBreak="0">
+  <w:abstractNum w:abstractNumId="144" w15:restartNumberingAfterBreak="0">
     <w:nsid w:val="75ED5E9C"/>
     <w:multiLevelType w:val="multilevel"/>
     <w:tmpl w:val="9A7622F6"/>
@@ -44689,7 +46524,7 @@
       </w:pPr>
     </w:lvl>
   </w:abstractNum>
-  <w:abstractNum w:abstractNumId="142" w15:restartNumberingAfterBreak="0">
+  <w:abstractNum w:abstractNumId="145" w15:restartNumberingAfterBreak="0">
     <w:nsid w:val="765A2B64"/>
     <w:multiLevelType w:val="multilevel"/>
     <w:tmpl w:val="C21C403A"/>
@@ -44838,7 +46673,7 @@
       </w:rPr>
     </w:lvl>
   </w:abstractNum>
-  <w:abstractNum w:abstractNumId="143" w15:restartNumberingAfterBreak="0">
+  <w:abstractNum w:abstractNumId="146" w15:restartNumberingAfterBreak="0">
     <w:nsid w:val="768F2DDF"/>
     <w:multiLevelType w:val="multilevel"/>
     <w:tmpl w:val="0C9E8B60"/>
@@ -44987,7 +46822,7 @@
       </w:rPr>
     </w:lvl>
   </w:abstractNum>
-  <w:abstractNum w:abstractNumId="144" w15:restartNumberingAfterBreak="0">
+  <w:abstractNum w:abstractNumId="147" w15:restartNumberingAfterBreak="0">
     <w:nsid w:val="77595B7F"/>
     <w:multiLevelType w:val="multilevel"/>
     <w:tmpl w:val="D72C5B46"/>
@@ -45136,7 +46971,7 @@
       </w:rPr>
     </w:lvl>
   </w:abstractNum>
-  <w:abstractNum w:abstractNumId="145" w15:restartNumberingAfterBreak="0">
+  <w:abstractNum w:abstractNumId="148" w15:restartNumberingAfterBreak="0">
     <w:nsid w:val="79CF47A9"/>
     <w:multiLevelType w:val="multilevel"/>
     <w:tmpl w:val="E80A849E"/>
@@ -45249,7 +47084,7 @@
       </w:pPr>
     </w:lvl>
   </w:abstractNum>
-  <w:abstractNum w:abstractNumId="146" w15:restartNumberingAfterBreak="0">
+  <w:abstractNum w:abstractNumId="149" w15:restartNumberingAfterBreak="0">
     <w:nsid w:val="7A84747F"/>
     <w:multiLevelType w:val="multilevel"/>
     <w:tmpl w:val="15F6BCE6"/>
@@ -45398,7 +47233,7 @@
       </w:rPr>
     </w:lvl>
   </w:abstractNum>
-  <w:abstractNum w:abstractNumId="147" w15:restartNumberingAfterBreak="0">
+  <w:abstractNum w:abstractNumId="150" w15:restartNumberingAfterBreak="0">
     <w:nsid w:val="7CDB3F5D"/>
     <w:multiLevelType w:val="multilevel"/>
     <w:tmpl w:val="2FC8730C"/>
@@ -45511,7 +47346,7 @@
       </w:pPr>
     </w:lvl>
   </w:abstractNum>
-  <w:abstractNum w:abstractNumId="148" w15:restartNumberingAfterBreak="0">
+  <w:abstractNum w:abstractNumId="151" w15:restartNumberingAfterBreak="0">
     <w:nsid w:val="7D032ECB"/>
     <w:multiLevelType w:val="multilevel"/>
     <w:tmpl w:val="A40AABC0"/>
@@ -45660,7 +47495,7 @@
       </w:rPr>
     </w:lvl>
   </w:abstractNum>
-  <w:abstractNum w:abstractNumId="149" w15:restartNumberingAfterBreak="0">
+  <w:abstractNum w:abstractNumId="152" w15:restartNumberingAfterBreak="0">
     <w:nsid w:val="7D8E0052"/>
     <w:multiLevelType w:val="multilevel"/>
     <w:tmpl w:val="E54EA6B4"/>
@@ -45809,7 +47644,7 @@
       </w:rPr>
     </w:lvl>
   </w:abstractNum>
-  <w:abstractNum w:abstractNumId="150" w15:restartNumberingAfterBreak="0">
+  <w:abstractNum w:abstractNumId="153" w15:restartNumberingAfterBreak="0">
     <w:nsid w:val="7F1346B5"/>
     <w:multiLevelType w:val="multilevel"/>
     <w:tmpl w:val="914CA78C"/>
@@ -45958,7 +47793,7 @@
       </w:rPr>
     </w:lvl>
   </w:abstractNum>
-  <w:abstractNum w:abstractNumId="151" w15:restartNumberingAfterBreak="0">
+  <w:abstractNum w:abstractNumId="154" w15:restartNumberingAfterBreak="0">
     <w:nsid w:val="7FE0173B"/>
     <w:multiLevelType w:val="multilevel"/>
     <w:tmpl w:val="DC787570"/>
@@ -46075,7 +47910,7 @@
       </w:pPr>
     </w:lvl>
   </w:abstractNum>
-  <w:abstractNum w:abstractNumId="152" w15:restartNumberingAfterBreak="0">
+  <w:abstractNum w:abstractNumId="155" w15:restartNumberingAfterBreak="0">
     <w:nsid w:val="7FE705C2"/>
     <w:multiLevelType w:val="multilevel"/>
     <w:tmpl w:val="2B966BDC"/>
@@ -46193,25 +48028,25 @@
     </w:lvl>
   </w:abstractNum>
   <w:num w:numId="1" w16cid:durableId="1125781938">
-    <w:abstractNumId w:val="13"/>
+    <w:abstractNumId w:val="14"/>
   </w:num>
   <w:num w:numId="2" w16cid:durableId="212691769">
-    <w:abstractNumId w:val="80"/>
+    <w:abstractNumId w:val="82"/>
   </w:num>
   <w:num w:numId="3" w16cid:durableId="204753465">
-    <w:abstractNumId w:val="49"/>
+    <w:abstractNumId w:val="51"/>
   </w:num>
   <w:num w:numId="4" w16cid:durableId="1033921066">
-    <w:abstractNumId w:val="74"/>
+    <w:abstractNumId w:val="76"/>
   </w:num>
   <w:num w:numId="5" w16cid:durableId="314533305">
-    <w:abstractNumId w:val="58"/>
+    <w:abstractNumId w:val="60"/>
   </w:num>
   <w:num w:numId="6" w16cid:durableId="1668509103">
-    <w:abstractNumId w:val="92"/>
+    <w:abstractNumId w:val="94"/>
   </w:num>
   <w:num w:numId="7" w16cid:durableId="1270235281">
-    <w:abstractNumId w:val="101"/>
+    <w:abstractNumId w:val="103"/>
   </w:num>
   <w:num w:numId="8" w16cid:durableId="1068915894">
     <w:abstractNumId w:val="9"/>
@@ -46220,436 +48055,445 @@
     <w:abstractNumId w:val="10"/>
   </w:num>
   <w:num w:numId="10" w16cid:durableId="1860390516">
+    <w:abstractNumId w:val="91"/>
+  </w:num>
+  <w:num w:numId="11" w16cid:durableId="1725106779">
+    <w:abstractNumId w:val="65"/>
+  </w:num>
+  <w:num w:numId="12" w16cid:durableId="1933314044">
     <w:abstractNumId w:val="89"/>
   </w:num>
-  <w:num w:numId="11" w16cid:durableId="1725106779">
-    <w:abstractNumId w:val="63"/>
-  </w:num>
-  <w:num w:numId="12" w16cid:durableId="1933314044">
-    <w:abstractNumId w:val="87"/>
-  </w:num>
   <w:num w:numId="13" w16cid:durableId="326521496">
-    <w:abstractNumId w:val="14"/>
+    <w:abstractNumId w:val="15"/>
   </w:num>
   <w:num w:numId="14" w16cid:durableId="2010981270">
+    <w:abstractNumId w:val="117"/>
+  </w:num>
+  <w:num w:numId="15" w16cid:durableId="445388872">
+    <w:abstractNumId w:val="149"/>
+  </w:num>
+  <w:num w:numId="16" w16cid:durableId="775059024">
+    <w:abstractNumId w:val="41"/>
+  </w:num>
+  <w:num w:numId="17" w16cid:durableId="1295022515">
+    <w:abstractNumId w:val="133"/>
+  </w:num>
+  <w:num w:numId="18" w16cid:durableId="1130586831">
+    <w:abstractNumId w:val="28"/>
+  </w:num>
+  <w:num w:numId="19" w16cid:durableId="994072340">
+    <w:abstractNumId w:val="26"/>
+  </w:num>
+  <w:num w:numId="20" w16cid:durableId="130220266">
+    <w:abstractNumId w:val="136"/>
+  </w:num>
+  <w:num w:numId="21" w16cid:durableId="1905145076">
+    <w:abstractNumId w:val="123"/>
+  </w:num>
+  <w:num w:numId="22" w16cid:durableId="351222723">
+    <w:abstractNumId w:val="59"/>
+  </w:num>
+  <w:num w:numId="23" w16cid:durableId="366101969">
+    <w:abstractNumId w:val="113"/>
+  </w:num>
+  <w:num w:numId="24" w16cid:durableId="1125781281">
+    <w:abstractNumId w:val="101"/>
+  </w:num>
+  <w:num w:numId="25" w16cid:durableId="1980187107">
+    <w:abstractNumId w:val="22"/>
+  </w:num>
+  <w:num w:numId="26" w16cid:durableId="650644008">
+    <w:abstractNumId w:val="145"/>
+  </w:num>
+  <w:num w:numId="27" w16cid:durableId="927421509">
+    <w:abstractNumId w:val="104"/>
+  </w:num>
+  <w:num w:numId="28" w16cid:durableId="2136094583">
+    <w:abstractNumId w:val="42"/>
+  </w:num>
+  <w:num w:numId="29" w16cid:durableId="163713911">
+    <w:abstractNumId w:val="124"/>
+  </w:num>
+  <w:num w:numId="30" w16cid:durableId="1795706407">
+    <w:abstractNumId w:val="84"/>
+  </w:num>
+  <w:num w:numId="31" w16cid:durableId="417137057">
+    <w:abstractNumId w:val="58"/>
+  </w:num>
+  <w:num w:numId="32" w16cid:durableId="1486584897">
+    <w:abstractNumId w:val="154"/>
+  </w:num>
+  <w:num w:numId="33" w16cid:durableId="1169754637">
+    <w:abstractNumId w:val="97"/>
+  </w:num>
+  <w:num w:numId="34" w16cid:durableId="1082331889">
+    <w:abstractNumId w:val="81"/>
+  </w:num>
+  <w:num w:numId="35" w16cid:durableId="2104495662">
+    <w:abstractNumId w:val="37"/>
+  </w:num>
+  <w:num w:numId="36" w16cid:durableId="900948418">
+    <w:abstractNumId w:val="20"/>
+  </w:num>
+  <w:num w:numId="37" w16cid:durableId="735935560">
+    <w:abstractNumId w:val="146"/>
+  </w:num>
+  <w:num w:numId="38" w16cid:durableId="177236325">
+    <w:abstractNumId w:val="55"/>
+  </w:num>
+  <w:num w:numId="39" w16cid:durableId="788624">
+    <w:abstractNumId w:val="31"/>
+  </w:num>
+  <w:num w:numId="40" w16cid:durableId="1897277996">
     <w:abstractNumId w:val="114"/>
   </w:num>
-  <w:num w:numId="15" w16cid:durableId="445388872">
-    <w:abstractNumId w:val="146"/>
+  <w:num w:numId="41" w16cid:durableId="821385345">
+    <w:abstractNumId w:val="64"/>
   </w:num>
-  <w:num w:numId="16" w16cid:durableId="775059024">
-    <w:abstractNumId w:val="40"/>
-  </w:num>
-  <w:num w:numId="17" w16cid:durableId="1295022515">
-    <w:abstractNumId w:val="130"/>
-  </w:num>
-  <w:num w:numId="18" w16cid:durableId="1130586831">
-    <w:abstractNumId w:val="27"/>
-  </w:num>
-  <w:num w:numId="19" w16cid:durableId="994072340">
-    <w:abstractNumId w:val="25"/>
-  </w:num>
-  <w:num w:numId="20" w16cid:durableId="130220266">
-    <w:abstractNumId w:val="133"/>
-  </w:num>
-  <w:num w:numId="21" w16cid:durableId="1905145076">
-    <w:abstractNumId w:val="120"/>
-  </w:num>
-  <w:num w:numId="22" w16cid:durableId="351222723">
-    <w:abstractNumId w:val="57"/>
-  </w:num>
-  <w:num w:numId="23" w16cid:durableId="366101969">
-    <w:abstractNumId w:val="110"/>
-  </w:num>
-  <w:num w:numId="24" w16cid:durableId="1125781281">
-    <w:abstractNumId w:val="99"/>
-  </w:num>
-  <w:num w:numId="25" w16cid:durableId="1980187107">
-    <w:abstractNumId w:val="21"/>
-  </w:num>
-  <w:num w:numId="26" w16cid:durableId="650644008">
-    <w:abstractNumId w:val="142"/>
-  </w:num>
-  <w:num w:numId="27" w16cid:durableId="927421509">
-    <w:abstractNumId w:val="102"/>
-  </w:num>
-  <w:num w:numId="28" w16cid:durableId="2136094583">
-    <w:abstractNumId w:val="41"/>
-  </w:num>
-  <w:num w:numId="29" w16cid:durableId="163713911">
-    <w:abstractNumId w:val="121"/>
-  </w:num>
-  <w:num w:numId="30" w16cid:durableId="1795706407">
-    <w:abstractNumId w:val="82"/>
-  </w:num>
-  <w:num w:numId="31" w16cid:durableId="417137057">
-    <w:abstractNumId w:val="56"/>
-  </w:num>
-  <w:num w:numId="32" w16cid:durableId="1486584897">
-    <w:abstractNumId w:val="151"/>
-  </w:num>
-  <w:num w:numId="33" w16cid:durableId="1169754637">
-    <w:abstractNumId w:val="95"/>
-  </w:num>
-  <w:num w:numId="34" w16cid:durableId="1082331889">
-    <w:abstractNumId w:val="79"/>
-  </w:num>
-  <w:num w:numId="35" w16cid:durableId="2104495662">
-    <w:abstractNumId w:val="36"/>
-  </w:num>
-  <w:num w:numId="36" w16cid:durableId="900948418">
-    <w:abstractNumId w:val="19"/>
-  </w:num>
-  <w:num w:numId="37" w16cid:durableId="735935560">
-    <w:abstractNumId w:val="143"/>
-  </w:num>
-  <w:num w:numId="38" w16cid:durableId="177236325">
-    <w:abstractNumId w:val="53"/>
-  </w:num>
-  <w:num w:numId="39" w16cid:durableId="788624">
+  <w:num w:numId="42" w16cid:durableId="440884988">
     <w:abstractNumId w:val="30"/>
   </w:num>
-  <w:num w:numId="40" w16cid:durableId="1897277996">
-    <w:abstractNumId w:val="111"/>
-  </w:num>
-  <w:num w:numId="41" w16cid:durableId="821385345">
-    <w:abstractNumId w:val="62"/>
-  </w:num>
-  <w:num w:numId="42" w16cid:durableId="440884988">
-    <w:abstractNumId w:val="29"/>
-  </w:num>
   <w:num w:numId="43" w16cid:durableId="279338713">
-    <w:abstractNumId w:val="126"/>
+    <w:abstractNumId w:val="129"/>
   </w:num>
   <w:num w:numId="44" w16cid:durableId="300966348">
-    <w:abstractNumId w:val="144"/>
+    <w:abstractNumId w:val="147"/>
   </w:num>
   <w:num w:numId="45" w16cid:durableId="877863870">
-    <w:abstractNumId w:val="70"/>
+    <w:abstractNumId w:val="72"/>
   </w:num>
   <w:num w:numId="46" w16cid:durableId="1300115906">
-    <w:abstractNumId w:val="16"/>
+    <w:abstractNumId w:val="17"/>
   </w:num>
   <w:num w:numId="47" w16cid:durableId="719406604">
-    <w:abstractNumId w:val="64"/>
+    <w:abstractNumId w:val="66"/>
   </w:num>
   <w:num w:numId="48" w16cid:durableId="582180082">
     <w:abstractNumId w:val="7"/>
   </w:num>
   <w:num w:numId="49" w16cid:durableId="1316690410">
-    <w:abstractNumId w:val="90"/>
+    <w:abstractNumId w:val="92"/>
   </w:num>
   <w:num w:numId="50" w16cid:durableId="1111557819">
-    <w:abstractNumId w:val="55"/>
+    <w:abstractNumId w:val="57"/>
   </w:num>
   <w:num w:numId="51" w16cid:durableId="2001155960">
-    <w:abstractNumId w:val="103"/>
+    <w:abstractNumId w:val="105"/>
   </w:num>
   <w:num w:numId="52" w16cid:durableId="621155179">
-    <w:abstractNumId w:val="113"/>
+    <w:abstractNumId w:val="116"/>
   </w:num>
   <w:num w:numId="53" w16cid:durableId="716785273">
-    <w:abstractNumId w:val="118"/>
+    <w:abstractNumId w:val="121"/>
   </w:num>
   <w:num w:numId="54" w16cid:durableId="80030908">
-    <w:abstractNumId w:val="106"/>
+    <w:abstractNumId w:val="108"/>
   </w:num>
   <w:num w:numId="55" w16cid:durableId="701125135">
-    <w:abstractNumId w:val="26"/>
+    <w:abstractNumId w:val="27"/>
   </w:num>
   <w:num w:numId="56" w16cid:durableId="1691643461">
-    <w:abstractNumId w:val="38"/>
+    <w:abstractNumId w:val="39"/>
   </w:num>
   <w:num w:numId="57" w16cid:durableId="1299994045">
-    <w:abstractNumId w:val="50"/>
+    <w:abstractNumId w:val="52"/>
   </w:num>
   <w:num w:numId="58" w16cid:durableId="1548565914">
-    <w:abstractNumId w:val="149"/>
+    <w:abstractNumId w:val="152"/>
   </w:num>
   <w:num w:numId="59" w16cid:durableId="769468454">
-    <w:abstractNumId w:val="71"/>
+    <w:abstractNumId w:val="73"/>
   </w:num>
   <w:num w:numId="60" w16cid:durableId="1688479437">
     <w:abstractNumId w:val="8"/>
   </w:num>
   <w:num w:numId="61" w16cid:durableId="1336032879">
-    <w:abstractNumId w:val="76"/>
+    <w:abstractNumId w:val="78"/>
   </w:num>
   <w:num w:numId="62" w16cid:durableId="1931771862">
-    <w:abstractNumId w:val="96"/>
+    <w:abstractNumId w:val="98"/>
   </w:num>
   <w:num w:numId="63" w16cid:durableId="492455653">
-    <w:abstractNumId w:val="136"/>
+    <w:abstractNumId w:val="139"/>
   </w:num>
   <w:num w:numId="64" w16cid:durableId="1567757765">
-    <w:abstractNumId w:val="98"/>
+    <w:abstractNumId w:val="100"/>
   </w:num>
   <w:num w:numId="65" w16cid:durableId="1111779313">
-    <w:abstractNumId w:val="65"/>
+    <w:abstractNumId w:val="67"/>
   </w:num>
   <w:num w:numId="66" w16cid:durableId="583493794">
-    <w:abstractNumId w:val="139"/>
+    <w:abstractNumId w:val="142"/>
   </w:num>
   <w:num w:numId="67" w16cid:durableId="1335689356">
-    <w:abstractNumId w:val="91"/>
+    <w:abstractNumId w:val="93"/>
   </w:num>
   <w:num w:numId="68" w16cid:durableId="1662079372">
-    <w:abstractNumId w:val="17"/>
+    <w:abstractNumId w:val="18"/>
   </w:num>
   <w:num w:numId="69" w16cid:durableId="128280254">
-    <w:abstractNumId w:val="35"/>
+    <w:abstractNumId w:val="36"/>
   </w:num>
   <w:num w:numId="70" w16cid:durableId="467552738">
-    <w:abstractNumId w:val="39"/>
+    <w:abstractNumId w:val="40"/>
   </w:num>
   <w:num w:numId="71" w16cid:durableId="529954783">
+    <w:abstractNumId w:val="85"/>
+  </w:num>
+  <w:num w:numId="72" w16cid:durableId="783770187">
+    <w:abstractNumId w:val="32"/>
+  </w:num>
+  <w:num w:numId="73" w16cid:durableId="2133787749">
     <w:abstractNumId w:val="83"/>
   </w:num>
-  <w:num w:numId="72" w16cid:durableId="783770187">
-    <w:abstractNumId w:val="31"/>
+  <w:num w:numId="74" w16cid:durableId="1090463135">
+    <w:abstractNumId w:val="144"/>
   </w:num>
-  <w:num w:numId="73" w16cid:durableId="2133787749">
-    <w:abstractNumId w:val="81"/>
+  <w:num w:numId="75" w16cid:durableId="821584307">
+    <w:abstractNumId w:val="29"/>
   </w:num>
-  <w:num w:numId="74" w16cid:durableId="1090463135">
+  <w:num w:numId="76" w16cid:durableId="604115933">
+    <w:abstractNumId w:val="12"/>
+  </w:num>
+  <w:num w:numId="77" w16cid:durableId="325058860">
+    <w:abstractNumId w:val="118"/>
+  </w:num>
+  <w:num w:numId="78" w16cid:durableId="1193374877">
+    <w:abstractNumId w:val="13"/>
+  </w:num>
+  <w:num w:numId="79" w16cid:durableId="815803097">
+    <w:abstractNumId w:val="134"/>
+  </w:num>
+  <w:num w:numId="80" w16cid:durableId="1051730883">
     <w:abstractNumId w:val="141"/>
   </w:num>
-  <w:num w:numId="75" w16cid:durableId="821584307">
-    <w:abstractNumId w:val="28"/>
-  </w:num>
-  <w:num w:numId="76" w16cid:durableId="604115933">
-    <w:abstractNumId w:val="11"/>
-  </w:num>
-  <w:num w:numId="77" w16cid:durableId="325058860">
-    <w:abstractNumId w:val="115"/>
-  </w:num>
-  <w:num w:numId="78" w16cid:durableId="1193374877">
-    <w:abstractNumId w:val="12"/>
-  </w:num>
-  <w:num w:numId="79" w16cid:durableId="815803097">
-    <w:abstractNumId w:val="131"/>
-  </w:num>
-  <w:num w:numId="80" w16cid:durableId="1051730883">
-    <w:abstractNumId w:val="138"/>
-  </w:num>
   <w:num w:numId="81" w16cid:durableId="742605711">
-    <w:abstractNumId w:val="125"/>
+    <w:abstractNumId w:val="128"/>
   </w:num>
   <w:num w:numId="82" w16cid:durableId="1985772832">
-    <w:abstractNumId w:val="129"/>
+    <w:abstractNumId w:val="132"/>
   </w:num>
   <w:num w:numId="83" w16cid:durableId="1865092739">
     <w:abstractNumId w:val="6"/>
   </w:num>
   <w:num w:numId="84" w16cid:durableId="57559803">
-    <w:abstractNumId w:val="112"/>
+    <w:abstractNumId w:val="115"/>
   </w:num>
   <w:num w:numId="85" w16cid:durableId="987133407">
-    <w:abstractNumId w:val="104"/>
+    <w:abstractNumId w:val="106"/>
   </w:num>
   <w:num w:numId="86" w16cid:durableId="1752313317">
-    <w:abstractNumId w:val="124"/>
+    <w:abstractNumId w:val="127"/>
   </w:num>
   <w:num w:numId="87" w16cid:durableId="1569221538">
-    <w:abstractNumId w:val="42"/>
+    <w:abstractNumId w:val="43"/>
   </w:num>
   <w:num w:numId="88" w16cid:durableId="545878369">
-    <w:abstractNumId w:val="69"/>
+    <w:abstractNumId w:val="71"/>
   </w:num>
   <w:num w:numId="89" w16cid:durableId="1392117049">
-    <w:abstractNumId w:val="77"/>
+    <w:abstractNumId w:val="79"/>
   </w:num>
   <w:num w:numId="90" w16cid:durableId="1549949915">
-    <w:abstractNumId w:val="61"/>
+    <w:abstractNumId w:val="63"/>
   </w:num>
   <w:num w:numId="91" w16cid:durableId="1834953883">
-    <w:abstractNumId w:val="84"/>
+    <w:abstractNumId w:val="86"/>
   </w:num>
   <w:num w:numId="92" w16cid:durableId="1725135787">
-    <w:abstractNumId w:val="15"/>
+    <w:abstractNumId w:val="16"/>
   </w:num>
   <w:num w:numId="93" w16cid:durableId="1800339618">
-    <w:abstractNumId w:val="109"/>
+    <w:abstractNumId w:val="111"/>
   </w:num>
   <w:num w:numId="94" w16cid:durableId="224294743">
-    <w:abstractNumId w:val="140"/>
+    <w:abstractNumId w:val="143"/>
   </w:num>
   <w:num w:numId="95" w16cid:durableId="1516310169">
-    <w:abstractNumId w:val="135"/>
+    <w:abstractNumId w:val="138"/>
   </w:num>
   <w:num w:numId="96" w16cid:durableId="1648893613">
     <w:abstractNumId w:val="4"/>
   </w:num>
   <w:num w:numId="97" w16cid:durableId="192152157">
-    <w:abstractNumId w:val="107"/>
+    <w:abstractNumId w:val="109"/>
   </w:num>
   <w:num w:numId="98" w16cid:durableId="1216694547">
-    <w:abstractNumId w:val="48"/>
+    <w:abstractNumId w:val="49"/>
   </w:num>
   <w:num w:numId="99" w16cid:durableId="54395124">
-    <w:abstractNumId w:val="46"/>
+    <w:abstractNumId w:val="47"/>
   </w:num>
   <w:num w:numId="100" w16cid:durableId="803274895">
-    <w:abstractNumId w:val="60"/>
+    <w:abstractNumId w:val="62"/>
   </w:num>
   <w:num w:numId="101" w16cid:durableId="1375958156">
-    <w:abstractNumId w:val="37"/>
+    <w:abstractNumId w:val="38"/>
   </w:num>
   <w:num w:numId="102" w16cid:durableId="2033919214">
-    <w:abstractNumId w:val="85"/>
+    <w:abstractNumId w:val="87"/>
   </w:num>
   <w:num w:numId="103" w16cid:durableId="1053575878">
-    <w:abstractNumId w:val="59"/>
+    <w:abstractNumId w:val="61"/>
   </w:num>
   <w:num w:numId="104" w16cid:durableId="1045106512">
-    <w:abstractNumId w:val="43"/>
+    <w:abstractNumId w:val="44"/>
   </w:num>
   <w:num w:numId="105" w16cid:durableId="1814328475">
     <w:abstractNumId w:val="0"/>
   </w:num>
   <w:num w:numId="106" w16cid:durableId="1229656796">
-    <w:abstractNumId w:val="73"/>
+    <w:abstractNumId w:val="75"/>
   </w:num>
   <w:num w:numId="107" w16cid:durableId="2116248440">
-    <w:abstractNumId w:val="54"/>
+    <w:abstractNumId w:val="56"/>
   </w:num>
   <w:num w:numId="108" w16cid:durableId="1637836932">
     <w:abstractNumId w:val="2"/>
   </w:num>
   <w:num w:numId="109" w16cid:durableId="818614539">
-    <w:abstractNumId w:val="132"/>
+    <w:abstractNumId w:val="135"/>
   </w:num>
   <w:num w:numId="110" w16cid:durableId="505749528">
     <w:abstractNumId w:val="1"/>
   </w:num>
   <w:num w:numId="111" w16cid:durableId="740567879">
-    <w:abstractNumId w:val="150"/>
+    <w:abstractNumId w:val="153"/>
   </w:num>
   <w:num w:numId="112" w16cid:durableId="1297837039">
     <w:abstractNumId w:val="3"/>
   </w:num>
   <w:num w:numId="113" w16cid:durableId="1969507273">
+    <w:abstractNumId w:val="24"/>
+  </w:num>
+  <w:num w:numId="114" w16cid:durableId="1357728592">
+    <w:abstractNumId w:val="21"/>
+  </w:num>
+  <w:num w:numId="115" w16cid:durableId="917251997">
+    <w:abstractNumId w:val="151"/>
+  </w:num>
+  <w:num w:numId="116" w16cid:durableId="2126919409">
+    <w:abstractNumId w:val="130"/>
+  </w:num>
+  <w:num w:numId="117" w16cid:durableId="1168327765">
+    <w:abstractNumId w:val="48"/>
+  </w:num>
+  <w:num w:numId="118" w16cid:durableId="1923296152">
+    <w:abstractNumId w:val="69"/>
+  </w:num>
+  <w:num w:numId="119" w16cid:durableId="937058826">
     <w:abstractNumId w:val="23"/>
   </w:num>
-  <w:num w:numId="114" w16cid:durableId="1357728592">
-    <w:abstractNumId w:val="20"/>
+  <w:num w:numId="120" w16cid:durableId="2019623853">
+    <w:abstractNumId w:val="140"/>
   </w:num>
-  <w:num w:numId="115" w16cid:durableId="917251997">
-    <w:abstractNumId w:val="148"/>
+  <w:num w:numId="121" w16cid:durableId="1334604842">
+    <w:abstractNumId w:val="54"/>
   </w:num>
-  <w:num w:numId="116" w16cid:durableId="2126919409">
-    <w:abstractNumId w:val="127"/>
+  <w:num w:numId="122" w16cid:durableId="343944172">
+    <w:abstractNumId w:val="99"/>
   </w:num>
-  <w:num w:numId="117" w16cid:durableId="1168327765">
-    <w:abstractNumId w:val="47"/>
+  <w:num w:numId="123" w16cid:durableId="1062867832">
+    <w:abstractNumId w:val="88"/>
   </w:num>
-  <w:num w:numId="118" w16cid:durableId="1923296152">
-    <w:abstractNumId w:val="67"/>
+  <w:num w:numId="124" w16cid:durableId="1205871176">
+    <w:abstractNumId w:val="25"/>
   </w:num>
-  <w:num w:numId="119" w16cid:durableId="937058826">
-    <w:abstractNumId w:val="22"/>
+  <w:num w:numId="125" w16cid:durableId="1544636079">
+    <w:abstractNumId w:val="96"/>
   </w:num>
-  <w:num w:numId="120" w16cid:durableId="2019623853">
+  <w:num w:numId="126" w16cid:durableId="224492955">
+    <w:abstractNumId w:val="126"/>
+  </w:num>
+  <w:num w:numId="127" w16cid:durableId="1542933219">
+    <w:abstractNumId w:val="125"/>
+  </w:num>
+  <w:num w:numId="128" w16cid:durableId="1867598127">
+    <w:abstractNumId w:val="33"/>
+  </w:num>
+  <w:num w:numId="129" w16cid:durableId="253563084">
     <w:abstractNumId w:val="137"/>
   </w:num>
-  <w:num w:numId="121" w16cid:durableId="1334604842">
-    <w:abstractNumId w:val="52"/>
-  </w:num>
-  <w:num w:numId="122" w16cid:durableId="343944172">
-    <w:abstractNumId w:val="97"/>
-  </w:num>
-  <w:num w:numId="123" w16cid:durableId="1062867832">
-    <w:abstractNumId w:val="86"/>
-  </w:num>
-  <w:num w:numId="124" w16cid:durableId="1205871176">
-    <w:abstractNumId w:val="24"/>
-  </w:num>
-  <w:num w:numId="125" w16cid:durableId="1544636079">
-    <w:abstractNumId w:val="94"/>
-  </w:num>
-  <w:num w:numId="126" w16cid:durableId="224492955">
-    <w:abstractNumId w:val="123"/>
-  </w:num>
-  <w:num w:numId="127" w16cid:durableId="1542933219">
-    <w:abstractNumId w:val="122"/>
-  </w:num>
-  <w:num w:numId="128" w16cid:durableId="1867598127">
-    <w:abstractNumId w:val="32"/>
-  </w:num>
-  <w:num w:numId="129" w16cid:durableId="253563084">
-    <w:abstractNumId w:val="134"/>
-  </w:num>
   <w:num w:numId="130" w16cid:durableId="2105489346">
-    <w:abstractNumId w:val="18"/>
+    <w:abstractNumId w:val="19"/>
   </w:num>
   <w:num w:numId="131" w16cid:durableId="559944851">
-    <w:abstractNumId w:val="88"/>
+    <w:abstractNumId w:val="90"/>
   </w:num>
   <w:num w:numId="132" w16cid:durableId="468205473">
-    <w:abstractNumId w:val="147"/>
+    <w:abstractNumId w:val="150"/>
   </w:num>
   <w:num w:numId="133" w16cid:durableId="780564003">
-    <w:abstractNumId w:val="44"/>
+    <w:abstractNumId w:val="45"/>
   </w:num>
   <w:num w:numId="134" w16cid:durableId="1555236582">
-    <w:abstractNumId w:val="128"/>
+    <w:abstractNumId w:val="131"/>
   </w:num>
   <w:num w:numId="135" w16cid:durableId="589124219">
-    <w:abstractNumId w:val="93"/>
+    <w:abstractNumId w:val="95"/>
   </w:num>
   <w:num w:numId="136" w16cid:durableId="1981954507">
-    <w:abstractNumId w:val="105"/>
+    <w:abstractNumId w:val="107"/>
   </w:num>
   <w:num w:numId="137" w16cid:durableId="934628821">
-    <w:abstractNumId w:val="117"/>
+    <w:abstractNumId w:val="120"/>
   </w:num>
   <w:num w:numId="138" w16cid:durableId="45105127">
-    <w:abstractNumId w:val="33"/>
+    <w:abstractNumId w:val="34"/>
   </w:num>
   <w:num w:numId="139" w16cid:durableId="719865279">
-    <w:abstractNumId w:val="152"/>
+    <w:abstractNumId w:val="155"/>
   </w:num>
   <w:num w:numId="140" w16cid:durableId="622541928">
-    <w:abstractNumId w:val="116"/>
+    <w:abstractNumId w:val="119"/>
   </w:num>
   <w:num w:numId="141" w16cid:durableId="684328621">
+    <w:abstractNumId w:val="70"/>
+  </w:num>
+  <w:num w:numId="142" w16cid:durableId="72512544">
     <w:abstractNumId w:val="68"/>
   </w:num>
-  <w:num w:numId="142" w16cid:durableId="72512544">
-    <w:abstractNumId w:val="66"/>
-  </w:num>
   <w:num w:numId="143" w16cid:durableId="305596369">
-    <w:abstractNumId w:val="100"/>
+    <w:abstractNumId w:val="102"/>
   </w:num>
   <w:num w:numId="144" w16cid:durableId="1431854465">
-    <w:abstractNumId w:val="119"/>
+    <w:abstractNumId w:val="122"/>
   </w:num>
   <w:num w:numId="145" w16cid:durableId="158471721">
     <w:abstractNumId w:val="5"/>
   </w:num>
   <w:num w:numId="146" w16cid:durableId="1074666829">
-    <w:abstractNumId w:val="45"/>
+    <w:abstractNumId w:val="46"/>
   </w:num>
   <w:num w:numId="147" w16cid:durableId="1446340508">
-    <w:abstractNumId w:val="78"/>
+    <w:abstractNumId w:val="80"/>
   </w:num>
   <w:num w:numId="148" w16cid:durableId="1180965845">
-    <w:abstractNumId w:val="51"/>
+    <w:abstractNumId w:val="53"/>
   </w:num>
   <w:num w:numId="149" w16cid:durableId="622214">
-    <w:abstractNumId w:val="145"/>
+    <w:abstractNumId w:val="148"/>
   </w:num>
   <w:num w:numId="150" w16cid:durableId="747114667">
-    <w:abstractNumId w:val="72"/>
+    <w:abstractNumId w:val="74"/>
   </w:num>
   <w:num w:numId="151" w16cid:durableId="806892472">
-    <w:abstractNumId w:val="34"/>
+    <w:abstractNumId w:val="35"/>
   </w:num>
   <w:num w:numId="152" w16cid:durableId="588776038">
-    <w:abstractNumId w:val="108"/>
+    <w:abstractNumId w:val="110"/>
   </w:num>
   <w:num w:numId="153" w16cid:durableId="799343597">
-    <w:abstractNumId w:val="75"/>
+    <w:abstractNumId w:val="77"/>
+  </w:num>
+  <w:num w:numId="154" w16cid:durableId="1498035628">
+    <w:abstractNumId w:val="112"/>
+  </w:num>
+  <w:num w:numId="155" w16cid:durableId="1831292560">
+    <w:abstractNumId w:val="11"/>
+  </w:num>
+  <w:num w:numId="156" w16cid:durableId="592209165">
+    <w:abstractNumId w:val="50"/>
   </w:num>
   <w:numIdMacAtCleanup w:val="30"/>
 </w:numbering>

</xml_diff>

<commit_message>
added note of streams and buffer
</commit_message>
<xml_diff>
--- a/L2_notes.docx
+++ b/L2_notes.docx
@@ -23259,7 +23259,23 @@
           <w:sz w:val="28"/>
           <w:szCs w:val="28"/>
         </w:rPr>
-        <w:t xml:space="preserve">In this video, we'll explore how Node.js's </w:t>
+        <w:t xml:space="preserve">In this </w:t>
+      </w:r>
+      <w:r>
+        <w:rPr>
+          <w:rFonts w:ascii="Arial" w:hAnsi="Arial" w:cs="Arial"/>
+          <w:sz w:val="28"/>
+          <w:szCs w:val="28"/>
+        </w:rPr>
+        <w:t>lesson</w:t>
+      </w:r>
+      <w:r>
+        <w:rPr>
+          <w:rFonts w:ascii="Arial" w:hAnsi="Arial" w:cs="Arial"/>
+          <w:sz w:val="28"/>
+          <w:szCs w:val="28"/>
+        </w:rPr>
+        <w:t xml:space="preserve">, we'll explore how Node.js's </w:t>
       </w:r>
       <w:r>
         <w:rPr>
@@ -24587,6 +24603,1659 @@
           <w:sz w:val="28"/>
           <w:szCs w:val="28"/>
         </w:rPr>
+        <w:t>Lecture 13-</w:t>
+      </w:r>
+      <w:r>
+        <w:rPr>
+          <w:rFonts w:ascii="Arial" w:hAnsi="Arial" w:cs="Arial"/>
+          <w:b/>
+          <w:bCs/>
+          <w:color w:val="EE0000"/>
+          <w:sz w:val="28"/>
+          <w:szCs w:val="28"/>
+        </w:rPr>
+        <w:t>4</w:t>
+      </w:r>
+      <w:r>
+        <w:rPr>
+          <w:rFonts w:ascii="Arial" w:hAnsi="Arial" w:cs="Arial"/>
+          <w:b/>
+          <w:bCs/>
+          <w:color w:val="EE0000"/>
+          <w:sz w:val="28"/>
+          <w:szCs w:val="28"/>
+        </w:rPr>
+        <w:t xml:space="preserve">: </w:t>
+      </w:r>
+      <w:r>
+        <w:rPr>
+          <w:rFonts w:ascii="Arial" w:hAnsi="Arial" w:cs="Arial"/>
+          <w:b/>
+          <w:bCs/>
+          <w:color w:val="EE0000"/>
+          <w:sz w:val="28"/>
+          <w:szCs w:val="28"/>
+        </w:rPr>
+        <w:t>Buffer and Streaming</w:t>
+      </w:r>
+      <w:r>
+        <w:rPr>
+          <w:rFonts w:ascii="Arial" w:hAnsi="Arial" w:cs="Arial"/>
+          <w:b/>
+          <w:bCs/>
+          <w:color w:val="EE0000"/>
+          <w:sz w:val="28"/>
+          <w:szCs w:val="28"/>
+        </w:rPr>
+        <w:t xml:space="preserve"> </w:t>
+      </w:r>
+    </w:p>
+    <w:p>
+      <w:pPr>
+        <w:jc w:val="both"/>
+        <w:rPr>
+          <w:rFonts w:ascii="Arial" w:hAnsi="Arial" w:cs="Arial"/>
+          <w:sz w:val="28"/>
+          <w:szCs w:val="28"/>
+        </w:rPr>
+      </w:pPr>
+      <w:r>
+        <w:rPr>
+          <w:rFonts w:ascii="Arial" w:hAnsi="Arial" w:cs="Arial"/>
+          <w:sz w:val="28"/>
+          <w:szCs w:val="28"/>
+        </w:rPr>
+        <w:t xml:space="preserve">Let's explore the crucial Node.js concepts of </w:t>
+      </w:r>
+      <w:r>
+        <w:rPr>
+          <w:rFonts w:ascii="Arial" w:hAnsi="Arial" w:cs="Arial"/>
+          <w:b/>
+          <w:bCs/>
+          <w:sz w:val="28"/>
+          <w:szCs w:val="28"/>
+        </w:rPr>
+        <w:t>Streaming</w:t>
+      </w:r>
+      <w:r>
+        <w:rPr>
+          <w:rFonts w:ascii="Arial" w:hAnsi="Arial" w:cs="Arial"/>
+          <w:sz w:val="28"/>
+          <w:szCs w:val="28"/>
+        </w:rPr>
+        <w:t xml:space="preserve"> and </w:t>
+      </w:r>
+      <w:r>
+        <w:rPr>
+          <w:rFonts w:ascii="Arial" w:hAnsi="Arial" w:cs="Arial"/>
+          <w:b/>
+          <w:bCs/>
+          <w:sz w:val="28"/>
+          <w:szCs w:val="28"/>
+        </w:rPr>
+        <w:t>Buffers</w:t>
+      </w:r>
+      <w:r>
+        <w:rPr>
+          <w:rFonts w:ascii="Arial" w:hAnsi="Arial" w:cs="Arial"/>
+          <w:sz w:val="28"/>
+          <w:szCs w:val="28"/>
+        </w:rPr>
+        <w:t>.</w:t>
+      </w:r>
+    </w:p>
+    <w:p>
+      <w:pPr>
+        <w:jc w:val="both"/>
+        <w:rPr>
+          <w:rFonts w:ascii="Arial" w:hAnsi="Arial" w:cs="Arial"/>
+          <w:sz w:val="28"/>
+          <w:szCs w:val="28"/>
+        </w:rPr>
+      </w:pPr>
+      <w:r>
+        <w:rPr>
+          <w:rFonts w:ascii="Arial" w:hAnsi="Arial" w:cs="Arial"/>
+          <w:sz w:val="28"/>
+          <w:szCs w:val="28"/>
+        </w:rPr>
+        <w:pict w14:anchorId="44BD4054">
+          <v:rect id="_x0000_i1198" style="width:0;height:1.5pt" o:hralign="center" o:hrstd="t" o:hr="t" fillcolor="#a0a0a0" stroked="f"/>
+        </w:pict>
+      </w:r>
+    </w:p>
+    <w:p>
+      <w:pPr>
+        <w:jc w:val="both"/>
+        <w:rPr>
+          <w:rFonts w:ascii="Arial" w:hAnsi="Arial" w:cs="Arial"/>
+          <w:b/>
+          <w:bCs/>
+          <w:sz w:val="28"/>
+          <w:szCs w:val="28"/>
+        </w:rPr>
+      </w:pPr>
+      <w:r>
+        <w:rPr>
+          <w:rFonts w:ascii="Arial" w:hAnsi="Arial" w:cs="Arial"/>
+          <w:b/>
+          <w:bCs/>
+          <w:sz w:val="28"/>
+          <w:szCs w:val="28"/>
+        </w:rPr>
+        <w:t>What is Streaming?</w:t>
+      </w:r>
+    </w:p>
+    <w:p>
+      <w:pPr>
+        <w:jc w:val="both"/>
+        <w:rPr>
+          <w:rFonts w:ascii="Arial" w:hAnsi="Arial" w:cs="Arial"/>
+          <w:sz w:val="28"/>
+          <w:szCs w:val="28"/>
+        </w:rPr>
+      </w:pPr>
+      <w:r>
+        <w:rPr>
+          <w:rFonts w:ascii="Arial" w:hAnsi="Arial" w:cs="Arial"/>
+          <w:b/>
+          <w:bCs/>
+          <w:sz w:val="28"/>
+          <w:szCs w:val="28"/>
+        </w:rPr>
+        <w:t>Streaming</w:t>
+      </w:r>
+      <w:r>
+        <w:rPr>
+          <w:rFonts w:ascii="Arial" w:hAnsi="Arial" w:cs="Arial"/>
+          <w:sz w:val="28"/>
+          <w:szCs w:val="28"/>
+        </w:rPr>
+        <w:t xml:space="preserve"> is a method for transferring data from one place to another. Instead of sending the entire data at once, streaming breaks the data into smaller </w:t>
+      </w:r>
+      <w:r>
+        <w:rPr>
+          <w:rFonts w:ascii="Arial" w:hAnsi="Arial" w:cs="Arial"/>
+          <w:b/>
+          <w:bCs/>
+          <w:sz w:val="28"/>
+          <w:szCs w:val="28"/>
+        </w:rPr>
+        <w:t>pieces</w:t>
+      </w:r>
+      <w:r>
+        <w:rPr>
+          <w:rFonts w:ascii="Arial" w:hAnsi="Arial" w:cs="Arial"/>
+          <w:sz w:val="28"/>
+          <w:szCs w:val="28"/>
+        </w:rPr>
+        <w:t xml:space="preserve"> or </w:t>
+      </w:r>
+      <w:r>
+        <w:rPr>
+          <w:rFonts w:ascii="Arial" w:hAnsi="Arial" w:cs="Arial"/>
+          <w:b/>
+          <w:bCs/>
+          <w:sz w:val="28"/>
+          <w:szCs w:val="28"/>
+        </w:rPr>
+        <w:t>chunks</w:t>
+      </w:r>
+      <w:r>
+        <w:rPr>
+          <w:rFonts w:ascii="Arial" w:hAnsi="Arial" w:cs="Arial"/>
+          <w:sz w:val="28"/>
+          <w:szCs w:val="28"/>
+        </w:rPr>
+        <w:t xml:space="preserve">, sending these chunks as individual </w:t>
+      </w:r>
+      <w:r>
+        <w:rPr>
+          <w:rFonts w:ascii="Arial" w:hAnsi="Arial" w:cs="Arial"/>
+          <w:b/>
+          <w:bCs/>
+          <w:sz w:val="28"/>
+          <w:szCs w:val="28"/>
+        </w:rPr>
+        <w:t>packages</w:t>
+      </w:r>
+      <w:r>
+        <w:rPr>
+          <w:rFonts w:ascii="Arial" w:hAnsi="Arial" w:cs="Arial"/>
+          <w:sz w:val="28"/>
+          <w:szCs w:val="28"/>
+        </w:rPr>
+        <w:t>.</w:t>
+      </w:r>
+    </w:p>
+    <w:p>
+      <w:pPr>
+        <w:jc w:val="both"/>
+        <w:rPr>
+          <w:rFonts w:ascii="Arial" w:hAnsi="Arial" w:cs="Arial"/>
+          <w:sz w:val="28"/>
+          <w:szCs w:val="28"/>
+        </w:rPr>
+      </w:pPr>
+      <w:r>
+        <w:rPr>
+          <w:rFonts w:ascii="Arial" w:hAnsi="Arial" w:cs="Arial"/>
+          <w:sz w:val="28"/>
+          <w:szCs w:val="28"/>
+        </w:rPr>
+        <w:t>Think of it like ordering a pizza. Instead of getting the whole pizza at once, you might receive it slice by slice. Each slice is a piece of data. Or, consider how video streaming platforms like YouTube work. If you had to download an entire 2GB video file before watching it, it would take a long time. To solve this, YouTube streams the video. They divide the large video file into many smaller pieces, which are then sent to your device as packages. This ensures a smooth viewing experience.</w:t>
+      </w:r>
+    </w:p>
+    <w:p>
+      <w:pPr>
+        <w:jc w:val="both"/>
+        <w:rPr>
+          <w:rFonts w:ascii="Arial" w:hAnsi="Arial" w:cs="Arial"/>
+          <w:sz w:val="28"/>
+          <w:szCs w:val="28"/>
+        </w:rPr>
+      </w:pPr>
+      <w:r>
+        <w:rPr>
+          <w:rFonts w:ascii="Arial" w:hAnsi="Arial" w:cs="Arial"/>
+          <w:sz w:val="28"/>
+          <w:szCs w:val="28"/>
+        </w:rPr>
+        <w:t xml:space="preserve">When you play a video, you see a red playback line moving, and often a gray line below it fills up automatically. This gray line indicates the </w:t>
+      </w:r>
+      <w:r>
+        <w:rPr>
+          <w:rFonts w:ascii="Arial" w:hAnsi="Arial" w:cs="Arial"/>
+          <w:b/>
+          <w:bCs/>
+          <w:sz w:val="28"/>
+          <w:szCs w:val="28"/>
+        </w:rPr>
+        <w:t>buffered</w:t>
+      </w:r>
+      <w:r>
+        <w:rPr>
+          <w:rFonts w:ascii="Arial" w:hAnsi="Arial" w:cs="Arial"/>
+          <w:sz w:val="28"/>
+          <w:szCs w:val="28"/>
+        </w:rPr>
+        <w:t xml:space="preserve"> data. Data continuously arrives from the server and is loaded into your device, allowing you to watch the video without interruptions. For example, while you're watching the first five minutes of a video, the data for the next five minutes is being loaded. This allows you to watch the video on demand, without the long wait of a full download, providing a seamless user experience.</w:t>
+      </w:r>
+    </w:p>
+    <w:p>
+      <w:pPr>
+        <w:jc w:val="both"/>
+        <w:rPr>
+          <w:rFonts w:ascii="Arial" w:hAnsi="Arial" w:cs="Arial"/>
+          <w:sz w:val="28"/>
+          <w:szCs w:val="28"/>
+        </w:rPr>
+      </w:pPr>
+      <w:r>
+        <w:rPr>
+          <w:rFonts w:ascii="Arial" w:hAnsi="Arial" w:cs="Arial"/>
+          <w:sz w:val="28"/>
+          <w:szCs w:val="28"/>
+        </w:rPr>
+        <w:pict w14:anchorId="2B59AFAF">
+          <v:rect id="_x0000_i1199" style="width:0;height:1.5pt" o:hralign="center" o:hrstd="t" o:hr="t" fillcolor="#a0a0a0" stroked="f"/>
+        </w:pict>
+      </w:r>
+    </w:p>
+    <w:p>
+      <w:pPr>
+        <w:jc w:val="both"/>
+        <w:rPr>
+          <w:rFonts w:ascii="Arial" w:hAnsi="Arial" w:cs="Arial"/>
+          <w:b/>
+          <w:bCs/>
+          <w:sz w:val="28"/>
+          <w:szCs w:val="28"/>
+        </w:rPr>
+      </w:pPr>
+      <w:r>
+        <w:rPr>
+          <w:rFonts w:ascii="Arial" w:hAnsi="Arial" w:cs="Arial"/>
+          <w:b/>
+          <w:bCs/>
+          <w:sz w:val="28"/>
+          <w:szCs w:val="28"/>
+        </w:rPr>
+        <w:t>What is a Buffer?</w:t>
+      </w:r>
+    </w:p>
+    <w:p>
+      <w:pPr>
+        <w:jc w:val="both"/>
+        <w:rPr>
+          <w:rFonts w:ascii="Arial" w:hAnsi="Arial" w:cs="Arial"/>
+          <w:sz w:val="28"/>
+          <w:szCs w:val="28"/>
+        </w:rPr>
+      </w:pPr>
+      <w:r>
+        <w:rPr>
+          <w:rFonts w:ascii="Arial" w:hAnsi="Arial" w:cs="Arial"/>
+          <w:sz w:val="28"/>
+          <w:szCs w:val="28"/>
+        </w:rPr>
+        <w:t xml:space="preserve">Each "package" or "piece" of data that's transferred during streaming is called a </w:t>
+      </w:r>
+      <w:r>
+        <w:rPr>
+          <w:rFonts w:ascii="Arial" w:hAnsi="Arial" w:cs="Arial"/>
+          <w:b/>
+          <w:bCs/>
+          <w:sz w:val="28"/>
+          <w:szCs w:val="28"/>
+        </w:rPr>
+        <w:t>Buffer</w:t>
+      </w:r>
+      <w:r>
+        <w:rPr>
+          <w:rFonts w:ascii="Arial" w:hAnsi="Arial" w:cs="Arial"/>
+          <w:sz w:val="28"/>
+          <w:szCs w:val="28"/>
+        </w:rPr>
+        <w:t>. A buffer is essentially a temporary storage area for a chunk of data.</w:t>
+      </w:r>
+    </w:p>
+    <w:p>
+      <w:pPr>
+        <w:jc w:val="both"/>
+        <w:rPr>
+          <w:rFonts w:ascii="Arial" w:hAnsi="Arial" w:cs="Arial"/>
+          <w:sz w:val="28"/>
+          <w:szCs w:val="28"/>
+        </w:rPr>
+      </w:pPr>
+      <w:r>
+        <w:rPr>
+          <w:rFonts w:ascii="Arial" w:hAnsi="Arial" w:cs="Arial"/>
+          <w:sz w:val="28"/>
+          <w:szCs w:val="28"/>
+        </w:rPr>
+        <w:pict w14:anchorId="2AB585E5">
+          <v:rect id="_x0000_i1200" style="width:0;height:1.5pt" o:hralign="center" o:hrstd="t" o:hr="t" fillcolor="#a0a0a0" stroked="f"/>
+        </w:pict>
+      </w:r>
+    </w:p>
+    <w:p>
+      <w:pPr>
+        <w:jc w:val="both"/>
+        <w:rPr>
+          <w:rFonts w:ascii="Arial" w:hAnsi="Arial" w:cs="Arial"/>
+          <w:b/>
+          <w:bCs/>
+          <w:sz w:val="28"/>
+          <w:szCs w:val="28"/>
+        </w:rPr>
+      </w:pPr>
+      <w:r>
+        <w:rPr>
+          <w:rFonts w:ascii="Arial" w:hAnsi="Arial" w:cs="Arial"/>
+          <w:b/>
+          <w:bCs/>
+          <w:sz w:val="28"/>
+          <w:szCs w:val="28"/>
+        </w:rPr>
+        <w:t>Benefits of Streaming and Buffers</w:t>
+      </w:r>
+    </w:p>
+    <w:p>
+      <w:pPr>
+        <w:numPr>
+          <w:ilvl w:val="0"/>
+          <w:numId w:val="157"/>
+        </w:numPr>
+        <w:jc w:val="both"/>
+        <w:rPr>
+          <w:rFonts w:ascii="Arial" w:hAnsi="Arial" w:cs="Arial"/>
+          <w:sz w:val="28"/>
+          <w:szCs w:val="28"/>
+        </w:rPr>
+      </w:pPr>
+      <w:r>
+        <w:rPr>
+          <w:rFonts w:ascii="Arial" w:hAnsi="Arial" w:cs="Arial"/>
+          <w:b/>
+          <w:bCs/>
+          <w:sz w:val="28"/>
+          <w:szCs w:val="28"/>
+        </w:rPr>
+        <w:lastRenderedPageBreak/>
+        <w:t>Smooth User Experience:</w:t>
+      </w:r>
+      <w:r>
+        <w:rPr>
+          <w:rFonts w:ascii="Arial" w:hAnsi="Arial" w:cs="Arial"/>
+          <w:sz w:val="28"/>
+          <w:szCs w:val="28"/>
+        </w:rPr>
+        <w:t xml:space="preserve"> Streaming provides a continuous and uninterrupted user experience, especially with large files. Users don't have to wait for the entire content to load.</w:t>
+      </w:r>
+    </w:p>
+    <w:p>
+      <w:pPr>
+        <w:numPr>
+          <w:ilvl w:val="0"/>
+          <w:numId w:val="157"/>
+        </w:numPr>
+        <w:jc w:val="both"/>
+        <w:rPr>
+          <w:rFonts w:ascii="Arial" w:hAnsi="Arial" w:cs="Arial"/>
+          <w:sz w:val="28"/>
+          <w:szCs w:val="28"/>
+        </w:rPr>
+      </w:pPr>
+      <w:r>
+        <w:rPr>
+          <w:rFonts w:ascii="Arial" w:hAnsi="Arial" w:cs="Arial"/>
+          <w:b/>
+          <w:bCs/>
+          <w:sz w:val="28"/>
+          <w:szCs w:val="28"/>
+        </w:rPr>
+        <w:t>Efficient Memory Management:</w:t>
+      </w:r>
+      <w:r>
+        <w:rPr>
+          <w:rFonts w:ascii="Arial" w:hAnsi="Arial" w:cs="Arial"/>
+          <w:sz w:val="28"/>
+          <w:szCs w:val="28"/>
+        </w:rPr>
+        <w:t xml:space="preserve"> Streaming and buffers are excellent for handling </w:t>
+      </w:r>
+      <w:r>
+        <w:rPr>
+          <w:rFonts w:ascii="Arial" w:hAnsi="Arial" w:cs="Arial"/>
+          <w:b/>
+          <w:bCs/>
+          <w:sz w:val="28"/>
+          <w:szCs w:val="28"/>
+        </w:rPr>
+        <w:t>memory shortages</w:t>
+      </w:r>
+      <w:r>
+        <w:rPr>
+          <w:rFonts w:ascii="Arial" w:hAnsi="Arial" w:cs="Arial"/>
+          <w:sz w:val="28"/>
+          <w:szCs w:val="28"/>
+        </w:rPr>
+        <w:t>. When you load an entire large file (e.g., a 2GB video), it needs to sit in your computer's RAM, which is temporary memory. While your SSD might be terabytes in size, your RAM is usually much smaller (e.g., 16GB, 32GB, or 64GB). Loading a huge file into limited RAM can cause your system to slow down or even hang.</w:t>
+      </w:r>
+    </w:p>
+    <w:p>
+      <w:pPr>
+        <w:jc w:val="both"/>
+        <w:rPr>
+          <w:rFonts w:ascii="Arial" w:hAnsi="Arial" w:cs="Arial"/>
+          <w:sz w:val="28"/>
+          <w:szCs w:val="28"/>
+        </w:rPr>
+      </w:pPr>
+      <w:r>
+        <w:rPr>
+          <w:rFonts w:ascii="Arial" w:hAnsi="Arial" w:cs="Arial"/>
+          <w:sz w:val="28"/>
+          <w:szCs w:val="28"/>
+        </w:rPr>
+        <w:t>With streaming, only a small chunk of data is loaded into memory at a time. As the user consumes that data, the memory is freed up, and the next chunk of data is loaded. This allows for efficient use of limited memory, preventing system slowdowns.</w:t>
+      </w:r>
+    </w:p>
+    <w:p>
+      <w:pPr>
+        <w:jc w:val="both"/>
+        <w:rPr>
+          <w:rFonts w:ascii="Arial" w:hAnsi="Arial" w:cs="Arial"/>
+          <w:sz w:val="28"/>
+          <w:szCs w:val="28"/>
+        </w:rPr>
+      </w:pPr>
+      <w:r>
+        <w:rPr>
+          <w:rFonts w:ascii="Arial" w:hAnsi="Arial" w:cs="Arial"/>
+          <w:sz w:val="28"/>
+          <w:szCs w:val="28"/>
+        </w:rPr>
+        <w:pict w14:anchorId="10DE7A4F">
+          <v:rect id="_x0000_i1201" style="width:0;height:1.5pt" o:hralign="center" o:hrstd="t" o:hr="t" fillcolor="#a0a0a0" stroked="f"/>
+        </w:pict>
+      </w:r>
+    </w:p>
+    <w:p>
+      <w:pPr>
+        <w:jc w:val="both"/>
+        <w:rPr>
+          <w:rFonts w:ascii="Arial" w:hAnsi="Arial" w:cs="Arial"/>
+          <w:b/>
+          <w:bCs/>
+          <w:sz w:val="28"/>
+          <w:szCs w:val="28"/>
+        </w:rPr>
+      </w:pPr>
+      <w:r>
+        <w:rPr>
+          <w:rFonts w:ascii="Arial" w:hAnsi="Arial" w:cs="Arial"/>
+          <w:b/>
+          <w:bCs/>
+          <w:sz w:val="28"/>
+          <w:szCs w:val="28"/>
+        </w:rPr>
+        <w:t>Implementing Streams in Node.js</w:t>
+      </w:r>
+    </w:p>
+    <w:p>
+      <w:pPr>
+        <w:jc w:val="both"/>
+        <w:rPr>
+          <w:rFonts w:ascii="Arial" w:hAnsi="Arial" w:cs="Arial"/>
+          <w:sz w:val="28"/>
+          <w:szCs w:val="28"/>
+        </w:rPr>
+      </w:pPr>
+      <w:r>
+        <w:rPr>
+          <w:rFonts w:ascii="Arial" w:hAnsi="Arial" w:cs="Arial"/>
+          <w:sz w:val="28"/>
+          <w:szCs w:val="28"/>
+        </w:rPr>
+        <w:t xml:space="preserve">Node.js's fs (File System) module provides functionalities for working with streams. We'll focus on </w:t>
+      </w:r>
+      <w:r>
+        <w:rPr>
+          <w:rFonts w:ascii="Arial" w:hAnsi="Arial" w:cs="Arial"/>
+          <w:b/>
+          <w:bCs/>
+          <w:sz w:val="28"/>
+          <w:szCs w:val="28"/>
+        </w:rPr>
+        <w:t>Readable Streams</w:t>
+      </w:r>
+      <w:r>
+        <w:rPr>
+          <w:rFonts w:ascii="Arial" w:hAnsi="Arial" w:cs="Arial"/>
+          <w:sz w:val="28"/>
+          <w:szCs w:val="28"/>
+        </w:rPr>
+        <w:t xml:space="preserve"> (for reading data) and </w:t>
+      </w:r>
+      <w:r>
+        <w:rPr>
+          <w:rFonts w:ascii="Arial" w:hAnsi="Arial" w:cs="Arial"/>
+          <w:b/>
+          <w:bCs/>
+          <w:sz w:val="28"/>
+          <w:szCs w:val="28"/>
+        </w:rPr>
+        <w:t>Writable Streams</w:t>
+      </w:r>
+      <w:r>
+        <w:rPr>
+          <w:rFonts w:ascii="Arial" w:hAnsi="Arial" w:cs="Arial"/>
+          <w:sz w:val="28"/>
+          <w:szCs w:val="28"/>
+        </w:rPr>
+        <w:t xml:space="preserve"> (for writing data).</w:t>
+      </w:r>
+    </w:p>
+    <w:p>
+      <w:pPr>
+        <w:jc w:val="both"/>
+        <w:rPr>
+          <w:rFonts w:ascii="Arial" w:hAnsi="Arial" w:cs="Arial"/>
+          <w:sz w:val="28"/>
+          <w:szCs w:val="28"/>
+        </w:rPr>
+      </w:pPr>
+      <w:r>
+        <w:rPr>
+          <w:rFonts w:ascii="Arial" w:hAnsi="Arial" w:cs="Arial"/>
+          <w:sz w:val="28"/>
+          <w:szCs w:val="28"/>
+        </w:rPr>
+        <w:t>Let's look at how to create and use these streams.</w:t>
+      </w:r>
+    </w:p>
+    <w:p>
+      <w:pPr>
+        <w:jc w:val="both"/>
+        <w:rPr>
+          <w:rFonts w:ascii="Arial" w:hAnsi="Arial" w:cs="Arial"/>
+          <w:b/>
+          <w:bCs/>
+          <w:sz w:val="28"/>
+          <w:szCs w:val="28"/>
+        </w:rPr>
+      </w:pPr>
+      <w:r>
+        <w:rPr>
+          <w:rFonts w:ascii="Arial" w:hAnsi="Arial" w:cs="Arial"/>
+          <w:b/>
+          <w:bCs/>
+          <w:sz w:val="28"/>
+          <w:szCs w:val="28"/>
+        </w:rPr>
+        <w:t>1. Creating a Readable Stream</w:t>
+      </w:r>
+    </w:p>
+    <w:p>
+      <w:pPr>
+        <w:jc w:val="both"/>
+        <w:rPr>
+          <w:rFonts w:ascii="Arial" w:hAnsi="Arial" w:cs="Arial"/>
+          <w:sz w:val="28"/>
+          <w:szCs w:val="28"/>
+        </w:rPr>
+      </w:pPr>
+      <w:r>
+        <w:rPr>
+          <w:rFonts w:ascii="Arial" w:hAnsi="Arial" w:cs="Arial"/>
+          <w:sz w:val="28"/>
+          <w:szCs w:val="28"/>
+        </w:rPr>
+        <w:t>We use fs.createReadStream() to create a readable stream from a file. This stream will emit data in chunks.</w:t>
+      </w:r>
+    </w:p>
+    <w:p>
+      <w:pPr>
+        <w:jc w:val="both"/>
+        <w:rPr>
+          <w:rFonts w:ascii="Arial" w:hAnsi="Arial" w:cs="Arial"/>
+          <w:sz w:val="28"/>
+          <w:szCs w:val="28"/>
+        </w:rPr>
+      </w:pPr>
+      <w:r>
+        <w:rPr>
+          <w:rFonts w:ascii="Arial" w:hAnsi="Arial" w:cs="Arial"/>
+          <w:sz w:val="28"/>
+          <w:szCs w:val="28"/>
+        </w:rPr>
+        <w:t>First, let's create a file named hello_world.txt with some content. For demonstration, let's say it contains:</w:t>
+      </w:r>
+    </w:p>
+    <w:p>
+      <w:pPr>
+        <w:jc w:val="both"/>
+        <w:rPr>
+          <w:rFonts w:ascii="Arial" w:hAnsi="Arial" w:cs="Arial"/>
+          <w:sz w:val="28"/>
+          <w:szCs w:val="28"/>
+        </w:rPr>
+      </w:pPr>
+      <w:r>
+        <w:rPr>
+          <w:rFonts w:ascii="Arial" w:hAnsi="Arial" w:cs="Arial"/>
+          <w:sz w:val="28"/>
+          <w:szCs w:val="28"/>
+        </w:rPr>
+        <w:t>Hello World! This is a long text file for streaming demonstration.</w:t>
+      </w:r>
+    </w:p>
+    <w:p>
+      <w:pPr>
+        <w:jc w:val="both"/>
+        <w:rPr>
+          <w:rFonts w:ascii="Arial" w:hAnsi="Arial" w:cs="Arial"/>
+          <w:sz w:val="28"/>
+          <w:szCs w:val="28"/>
+        </w:rPr>
+      </w:pPr>
+      <w:r>
+        <w:rPr>
+          <w:rFonts w:ascii="Arial" w:hAnsi="Arial" w:cs="Arial"/>
+          <w:sz w:val="28"/>
+          <w:szCs w:val="28"/>
+        </w:rPr>
+        <w:t>Now, let's create a Node.js file (e.g., streams.js) to read from it:</w:t>
+      </w:r>
+    </w:p>
+    <w:p>
+      <w:pPr>
+        <w:pStyle w:val="codesnippetfinal"/>
+      </w:pPr>
+      <w:r>
+        <w:t>// streams.js</w:t>
+      </w:r>
+    </w:p>
+    <w:p>
+      <w:pPr>
+        <w:pStyle w:val="codesnippetfinal"/>
+      </w:pPr>
+      <w:r>
+        <w:t>const fs = require('fs');</w:t>
+      </w:r>
+    </w:p>
+    <w:p>
+      <w:pPr>
+        <w:pStyle w:val="codesnippetfinal"/>
+      </w:pPr>
+    </w:p>
+    <w:p>
+      <w:pPr>
+        <w:pStyle w:val="codesnippetfinal"/>
+      </w:pPr>
+      <w:r>
+        <w:t>// Create a readable stream</w:t>
+      </w:r>
+    </w:p>
+    <w:p>
+      <w:pPr>
+        <w:pStyle w:val="codesnippetfinal"/>
+      </w:pPr>
+      <w:r>
+        <w:t>const readStream = fs.createReadStream('./hello_world.txt', { encoding: 'utf8' });</w:t>
+      </w:r>
+    </w:p>
+    <w:p>
+      <w:pPr>
+        <w:pStyle w:val="codesnippetfinal"/>
+      </w:pPr>
+    </w:p>
+    <w:p>
+      <w:pPr>
+        <w:pStyle w:val="codesnippetfinal"/>
+      </w:pPr>
+      <w:r>
+        <w:t>// Listen for 'data' event: This event is emitted when a chunk of data is available.</w:t>
+      </w:r>
+    </w:p>
+    <w:p>
+      <w:pPr>
+        <w:pStyle w:val="codesnippetfinal"/>
+      </w:pPr>
+      <w:r>
+        <w:t>readStream.on('data', (chunk) =&gt; {</w:t>
+      </w:r>
+    </w:p>
+    <w:p>
+      <w:pPr>
+        <w:pStyle w:val="codesnippetfinal"/>
+      </w:pPr>
+      <w:r>
+        <w:t xml:space="preserve">    console.log('Received chunk of data:');</w:t>
+      </w:r>
+    </w:p>
+    <w:p>
+      <w:pPr>
+        <w:pStyle w:val="codesnippetfinal"/>
+      </w:pPr>
+      <w:r>
+        <w:lastRenderedPageBreak/>
+        <w:t xml:space="preserve">    console.log(chunk);</w:t>
+      </w:r>
+    </w:p>
+    <w:p>
+      <w:pPr>
+        <w:pStyle w:val="codesnippetfinal"/>
+      </w:pPr>
+      <w:r>
+        <w:t>});</w:t>
+      </w:r>
+    </w:p>
+    <w:p>
+      <w:pPr>
+        <w:pStyle w:val="codesnippetfinal"/>
+      </w:pPr>
+    </w:p>
+    <w:p>
+      <w:pPr>
+        <w:pStyle w:val="codesnippetfinal"/>
+      </w:pPr>
+      <w:r>
+        <w:t>// Listen for 'end' event: This event is emitted when there's no more data to read.</w:t>
+      </w:r>
+    </w:p>
+    <w:p>
+      <w:pPr>
+        <w:pStyle w:val="codesnippetfinal"/>
+      </w:pPr>
+      <w:r>
+        <w:t>readStream.on('end', () =&gt; {</w:t>
+      </w:r>
+    </w:p>
+    <w:p>
+      <w:pPr>
+        <w:pStyle w:val="codesnippetfinal"/>
+      </w:pPr>
+      <w:r>
+        <w:t xml:space="preserve">    console.log('--- Reading finished! ---');</w:t>
+      </w:r>
+    </w:p>
+    <w:p>
+      <w:pPr>
+        <w:pStyle w:val="codesnippetfinal"/>
+      </w:pPr>
+      <w:r>
+        <w:t>});</w:t>
+      </w:r>
+    </w:p>
+    <w:p>
+      <w:pPr>
+        <w:pStyle w:val="codesnippetfinal"/>
+      </w:pPr>
+    </w:p>
+    <w:p>
+      <w:pPr>
+        <w:pStyle w:val="codesnippetfinal"/>
+      </w:pPr>
+      <w:r>
+        <w:t>// Listen for 'error' event: This event is emitted if an error occurs during reading.</w:t>
+      </w:r>
+    </w:p>
+    <w:p>
+      <w:pPr>
+        <w:pStyle w:val="codesnippetfinal"/>
+      </w:pPr>
+      <w:r>
+        <w:t>readStream.on('error', (err) =&gt; {</w:t>
+      </w:r>
+    </w:p>
+    <w:p>
+      <w:pPr>
+        <w:pStyle w:val="codesnippetfinal"/>
+      </w:pPr>
+      <w:r>
+        <w:t xml:space="preserve">    console.error('Error during reading:', err.message);</w:t>
+      </w:r>
+    </w:p>
+    <w:p>
+      <w:pPr>
+        <w:pStyle w:val="codesnippetfinal"/>
+      </w:pPr>
+      <w:r>
+        <w:t>});</w:t>
+      </w:r>
+    </w:p>
+    <w:p>
+      <w:pPr>
+        <w:jc w:val="both"/>
+        <w:rPr>
+          <w:rFonts w:ascii="Arial" w:hAnsi="Arial" w:cs="Arial"/>
+          <w:sz w:val="28"/>
+          <w:szCs w:val="28"/>
+        </w:rPr>
+      </w:pPr>
+      <w:r>
+        <w:rPr>
+          <w:rFonts w:ascii="Arial" w:hAnsi="Arial" w:cs="Arial"/>
+          <w:sz w:val="28"/>
+          <w:szCs w:val="28"/>
+        </w:rPr>
+        <w:t>When you run this code (node streams.js), you'll see the content of hello_world.txt printed in chunks (if the file is large enough to be chunked), followed by "Reading finished!". If you try to read a non-existent file, the 'error' event will be triggered.</w:t>
+      </w:r>
+    </w:p>
+    <w:p>
+      <w:pPr>
+        <w:jc w:val="both"/>
+        <w:rPr>
+          <w:rFonts w:ascii="Arial" w:hAnsi="Arial" w:cs="Arial"/>
+          <w:b/>
+          <w:bCs/>
+          <w:sz w:val="28"/>
+          <w:szCs w:val="28"/>
+        </w:rPr>
+      </w:pPr>
+      <w:r>
+        <w:rPr>
+          <w:rFonts w:ascii="Arial" w:hAnsi="Arial" w:cs="Arial"/>
+          <w:b/>
+          <w:bCs/>
+          <w:sz w:val="28"/>
+          <w:szCs w:val="28"/>
+        </w:rPr>
+        <w:t>2. Creating a Writable Stream</w:t>
+      </w:r>
+    </w:p>
+    <w:p>
+      <w:pPr>
+        <w:jc w:val="both"/>
+        <w:rPr>
+          <w:rFonts w:ascii="Arial" w:hAnsi="Arial" w:cs="Arial"/>
+          <w:sz w:val="28"/>
+          <w:szCs w:val="28"/>
+        </w:rPr>
+      </w:pPr>
+      <w:r>
+        <w:rPr>
+          <w:rFonts w:ascii="Arial" w:hAnsi="Arial" w:cs="Arial"/>
+          <w:sz w:val="28"/>
+          <w:szCs w:val="28"/>
+        </w:rPr>
+        <w:t>Similarly, we use fs.createWriteStream() to create a writable stream to a file. We can then write data to this stream in chunks.</w:t>
+      </w:r>
+    </w:p>
+    <w:p>
+      <w:pPr>
+        <w:jc w:val="both"/>
+        <w:rPr>
+          <w:rFonts w:ascii="Arial" w:hAnsi="Arial" w:cs="Arial"/>
+          <w:sz w:val="28"/>
+          <w:szCs w:val="28"/>
+        </w:rPr>
+      </w:pPr>
+      <w:r>
+        <w:rPr>
+          <w:rFonts w:ascii="Arial" w:hAnsi="Arial" w:cs="Arial"/>
+          <w:sz w:val="28"/>
+          <w:szCs w:val="28"/>
+        </w:rPr>
+        <w:t>Let's modify our streams.js to also write to a new file:</w:t>
+      </w:r>
+    </w:p>
+    <w:p>
+      <w:pPr>
+        <w:pStyle w:val="codesnippetfinal"/>
+      </w:pPr>
+      <w:r>
+        <w:t>// streams.js</w:t>
+      </w:r>
+    </w:p>
+    <w:p>
+      <w:pPr>
+        <w:pStyle w:val="codesnippetfinal"/>
+      </w:pPr>
+      <w:r>
+        <w:t>const fs = require('fs');</w:t>
+      </w:r>
+    </w:p>
+    <w:p>
+      <w:pPr>
+        <w:pStyle w:val="codesnippetfinal"/>
+      </w:pPr>
+    </w:p>
+    <w:p>
+      <w:pPr>
+        <w:pStyle w:val="codesnippetfinal"/>
+      </w:pPr>
+      <w:r>
+        <w:t>// --- Readable Stream ---</w:t>
+      </w:r>
+    </w:p>
+    <w:p>
+      <w:pPr>
+        <w:pStyle w:val="codesnippetfinal"/>
+      </w:pPr>
+      <w:r>
+        <w:t>const readStream = fs.createReadStream('./hello_world.txt', { encoding: 'utf8' });</w:t>
+      </w:r>
+    </w:p>
+    <w:p>
+      <w:pPr>
+        <w:pStyle w:val="codesnippetfinal"/>
+      </w:pPr>
+    </w:p>
+    <w:p>
+      <w:pPr>
+        <w:pStyle w:val="codesnippetfinal"/>
+      </w:pPr>
+      <w:r>
+        <w:t>readStream.on('data', (chunk) =&gt; {</w:t>
+      </w:r>
+    </w:p>
+    <w:p>
+      <w:pPr>
+        <w:pStyle w:val="codesnippetfinal"/>
+      </w:pPr>
+      <w:r>
+        <w:t xml:space="preserve">    console.log('Received chunk of data (Reading):');</w:t>
+      </w:r>
+    </w:p>
+    <w:p>
+      <w:pPr>
+        <w:pStyle w:val="codesnippetfinal"/>
+      </w:pPr>
+      <w:r>
+        <w:t xml:space="preserve">    console.log(chunk);</w:t>
+      </w:r>
+    </w:p>
+    <w:p>
+      <w:pPr>
+        <w:pStyle w:val="codesnippetfinal"/>
+      </w:pPr>
+      <w:r>
+        <w:t>});</w:t>
+      </w:r>
+    </w:p>
+    <w:p>
+      <w:pPr>
+        <w:pStyle w:val="codesnippetfinal"/>
+      </w:pPr>
+    </w:p>
+    <w:p>
+      <w:pPr>
+        <w:pStyle w:val="codesnippetfinal"/>
+      </w:pPr>
+      <w:r>
+        <w:t>readStream.on('end', () =&gt; {</w:t>
+      </w:r>
+    </w:p>
+    <w:p>
+      <w:pPr>
+        <w:pStyle w:val="codesnippetfinal"/>
+      </w:pPr>
+      <w:r>
+        <w:t xml:space="preserve">    console.log('--- Reading finished! ---');</w:t>
+      </w:r>
+    </w:p>
+    <w:p>
+      <w:pPr>
+        <w:pStyle w:val="codesnippetfinal"/>
+      </w:pPr>
+      <w:r>
+        <w:t>});</w:t>
+      </w:r>
+    </w:p>
+    <w:p>
+      <w:pPr>
+        <w:pStyle w:val="codesnippetfinal"/>
+      </w:pPr>
+    </w:p>
+    <w:p>
+      <w:pPr>
+        <w:pStyle w:val="codesnippetfinal"/>
+      </w:pPr>
+      <w:r>
+        <w:t>readStream.on('error', (err) =&gt; {</w:t>
+      </w:r>
+    </w:p>
+    <w:p>
+      <w:pPr>
+        <w:pStyle w:val="codesnippetfinal"/>
+      </w:pPr>
+      <w:r>
+        <w:t xml:space="preserve">    console.error('Error during reading:', err.message);</w:t>
+      </w:r>
+    </w:p>
+    <w:p>
+      <w:pPr>
+        <w:pStyle w:val="codesnippetfinal"/>
+      </w:pPr>
+      <w:r>
+        <w:t>});</w:t>
+      </w:r>
+    </w:p>
+    <w:p>
+      <w:pPr>
+        <w:pStyle w:val="codesnippetfinal"/>
+      </w:pPr>
+    </w:p>
+    <w:p>
+      <w:pPr>
+        <w:pStyle w:val="codesnippetfinal"/>
+      </w:pPr>
+    </w:p>
+    <w:p>
+      <w:pPr>
+        <w:pStyle w:val="codesnippetfinal"/>
+      </w:pPr>
+      <w:r>
+        <w:t>// --- Writable Stream ---</w:t>
+      </w:r>
+    </w:p>
+    <w:p>
+      <w:pPr>
+        <w:pStyle w:val="codesnippetfinal"/>
+      </w:pPr>
+      <w:r>
+        <w:t>// Create a writable stream to a new file named 'output.txt'</w:t>
+      </w:r>
+    </w:p>
+    <w:p>
+      <w:pPr>
+        <w:pStyle w:val="codesnippetfinal"/>
+      </w:pPr>
+      <w:r>
+        <w:lastRenderedPageBreak/>
+        <w:t>const writeStream = fs.createWriteStream('./output.txt', { encoding: 'utf8' });</w:t>
+      </w:r>
+    </w:p>
+    <w:p>
+      <w:pPr>
+        <w:pStyle w:val="codesnippetfinal"/>
+      </w:pPr>
+    </w:p>
+    <w:p>
+      <w:pPr>
+        <w:pStyle w:val="codesnippetfinal"/>
+      </w:pPr>
+      <w:r>
+        <w:t>const contentToWrite = 'This is new content written via a writable stream.';</w:t>
+      </w:r>
+    </w:p>
+    <w:p>
+      <w:pPr>
+        <w:pStyle w:val="codesnippetfinal"/>
+      </w:pPr>
+    </w:p>
+    <w:p>
+      <w:pPr>
+        <w:pStyle w:val="codesnippetfinal"/>
+      </w:pPr>
+      <w:r>
+        <w:t>// Write a chunk of data to the writable stream</w:t>
+      </w:r>
+    </w:p>
+    <w:p>
+      <w:pPr>
+        <w:pStyle w:val="codesnippetfinal"/>
+      </w:pPr>
+      <w:r>
+        <w:t>writeStream.write(contentToWrite, (err) =&gt; {</w:t>
+      </w:r>
+    </w:p>
+    <w:p>
+      <w:pPr>
+        <w:pStyle w:val="codesnippetfinal"/>
+      </w:pPr>
+      <w:r>
+        <w:t xml:space="preserve">    if (err) {</w:t>
+      </w:r>
+    </w:p>
+    <w:p>
+      <w:pPr>
+        <w:pStyle w:val="codesnippetfinal"/>
+      </w:pPr>
+      <w:r>
+        <w:t xml:space="preserve">        console.error('Error writing data:', err.message);</w:t>
+      </w:r>
+    </w:p>
+    <w:p>
+      <w:pPr>
+        <w:pStyle w:val="codesnippetfinal"/>
+      </w:pPr>
+      <w:r>
+        <w:t xml:space="preserve">    } else {</w:t>
+      </w:r>
+    </w:p>
+    <w:p>
+      <w:pPr>
+        <w:pStyle w:val="codesnippetfinal"/>
+      </w:pPr>
+      <w:r>
+        <w:t xml:space="preserve">        console.log('Chunk written to output.txt');</w:t>
+      </w:r>
+    </w:p>
+    <w:p>
+      <w:pPr>
+        <w:pStyle w:val="codesnippetfinal"/>
+      </w:pPr>
+      <w:r>
+        <w:t xml:space="preserve">    }</w:t>
+      </w:r>
+    </w:p>
+    <w:p>
+      <w:pPr>
+        <w:pStyle w:val="codesnippetfinal"/>
+      </w:pPr>
+      <w:r>
+        <w:t>});</w:t>
+      </w:r>
+    </w:p>
+    <w:p>
+      <w:pPr>
+        <w:pStyle w:val="codesnippetfinal"/>
+      </w:pPr>
+    </w:p>
+    <w:p>
+      <w:pPr>
+        <w:pStyle w:val="codesnippetfinal"/>
+      </w:pPr>
+      <w:r>
+        <w:t>// End the writable stream to signify that no more data will be written</w:t>
+      </w:r>
+    </w:p>
+    <w:p>
+      <w:pPr>
+        <w:pStyle w:val="codesnippetfinal"/>
+      </w:pPr>
+      <w:r>
+        <w:t>writeStream.end(() =&gt; {</w:t>
+      </w:r>
+    </w:p>
+    <w:p>
+      <w:pPr>
+        <w:pStyle w:val="codesnippetfinal"/>
+      </w:pPr>
+      <w:r>
+        <w:t xml:space="preserve">    console.log('--- Writing finished and stream closed! ---');</w:t>
+      </w:r>
+    </w:p>
+    <w:p>
+      <w:pPr>
+        <w:pStyle w:val="codesnippetfinal"/>
+      </w:pPr>
+      <w:r>
+        <w:t>});</w:t>
+      </w:r>
+    </w:p>
+    <w:p>
+      <w:pPr>
+        <w:pStyle w:val="codesnippetfinal"/>
+      </w:pPr>
+    </w:p>
+    <w:p>
+      <w:pPr>
+        <w:pStyle w:val="codesnippetfinal"/>
+      </w:pPr>
+      <w:r>
+        <w:t>writeStream.on('error', (err) =&gt; {</w:t>
+      </w:r>
+    </w:p>
+    <w:p>
+      <w:pPr>
+        <w:pStyle w:val="codesnippetfinal"/>
+      </w:pPr>
+      <w:r>
+        <w:t xml:space="preserve">    console.error('Error during writing:', err.message);</w:t>
+      </w:r>
+    </w:p>
+    <w:p>
+      <w:pPr>
+        <w:pStyle w:val="codesnippetfinal"/>
+      </w:pPr>
+      <w:r>
+        <w:t>});</w:t>
+      </w:r>
+    </w:p>
+    <w:p>
+      <w:pPr>
+        <w:jc w:val="both"/>
+        <w:rPr>
+          <w:rFonts w:ascii="Arial" w:hAnsi="Arial" w:cs="Arial"/>
+          <w:sz w:val="28"/>
+          <w:szCs w:val="28"/>
+        </w:rPr>
+      </w:pPr>
+      <w:r>
+        <w:rPr>
+          <w:rFonts w:ascii="Arial" w:hAnsi="Arial" w:cs="Arial"/>
+          <w:sz w:val="28"/>
+          <w:szCs w:val="28"/>
+        </w:rPr>
+        <w:t>When you run this (node streams.js), output.txt will be created (or overwritten if it exists) with the content "This is new content written via a writable stream.". You'll see logs for both reading and writing operations. The writeStream.end() method is important as it signals that no more data will be written and the stream should be closed.</w:t>
+      </w:r>
+    </w:p>
+    <w:p>
+      <w:pPr>
+        <w:jc w:val="both"/>
+        <w:rPr>
+          <w:rFonts w:ascii="Arial" w:hAnsi="Arial" w:cs="Arial"/>
+          <w:sz w:val="28"/>
+          <w:szCs w:val="28"/>
+        </w:rPr>
+      </w:pPr>
+      <w:r>
+        <w:rPr>
+          <w:rFonts w:ascii="Arial" w:hAnsi="Arial" w:cs="Arial"/>
+          <w:sz w:val="28"/>
+          <w:szCs w:val="28"/>
+        </w:rPr>
+        <w:pict w14:anchorId="4206F38E">
+          <v:rect id="_x0000_i1202" style="width:0;height:1.5pt" o:hralign="center" o:hrstd="t" o:hr="t" fillcolor="#a0a0a0" stroked="f"/>
+        </w:pict>
+      </w:r>
+    </w:p>
+    <w:p>
+      <w:pPr>
+        <w:jc w:val="both"/>
+        <w:rPr>
+          <w:rFonts w:ascii="Arial" w:hAnsi="Arial" w:cs="Arial"/>
+          <w:b/>
+          <w:bCs/>
+          <w:sz w:val="28"/>
+          <w:szCs w:val="28"/>
+        </w:rPr>
+      </w:pPr>
+      <w:r>
+        <w:rPr>
+          <w:rFonts w:ascii="Arial" w:hAnsi="Arial" w:cs="Arial"/>
+          <w:b/>
+          <w:bCs/>
+          <w:sz w:val="28"/>
+          <w:szCs w:val="28"/>
+        </w:rPr>
+        <w:t>Piping Streams</w:t>
+      </w:r>
+    </w:p>
+    <w:p>
+      <w:pPr>
+        <w:jc w:val="both"/>
+        <w:rPr>
+          <w:rFonts w:ascii="Arial" w:hAnsi="Arial" w:cs="Arial"/>
+          <w:sz w:val="28"/>
+          <w:szCs w:val="28"/>
+        </w:rPr>
+      </w:pPr>
+      <w:r>
+        <w:rPr>
+          <w:rFonts w:ascii="Arial" w:hAnsi="Arial" w:cs="Arial"/>
+          <w:sz w:val="28"/>
+          <w:szCs w:val="28"/>
+        </w:rPr>
+        <w:t xml:space="preserve">One of the most powerful features of Node.js streams is </w:t>
+      </w:r>
+      <w:r>
+        <w:rPr>
+          <w:rFonts w:ascii="Arial" w:hAnsi="Arial" w:cs="Arial"/>
+          <w:b/>
+          <w:bCs/>
+          <w:sz w:val="28"/>
+          <w:szCs w:val="28"/>
+        </w:rPr>
+        <w:t>Piping</w:t>
+      </w:r>
+      <w:r>
+        <w:rPr>
+          <w:rFonts w:ascii="Arial" w:hAnsi="Arial" w:cs="Arial"/>
+          <w:sz w:val="28"/>
+          <w:szCs w:val="28"/>
+        </w:rPr>
+        <w:t>. Piping allows you to connect the output of a readable stream directly to the input of a writable stream. This is incredibly efficient for large file operations, as data flows directly without being fully buffered in memory.</w:t>
+      </w:r>
+    </w:p>
+    <w:p>
+      <w:pPr>
+        <w:jc w:val="both"/>
+        <w:rPr>
+          <w:rFonts w:ascii="Arial" w:hAnsi="Arial" w:cs="Arial"/>
+          <w:sz w:val="28"/>
+          <w:szCs w:val="28"/>
+        </w:rPr>
+      </w:pPr>
+      <w:r>
+        <w:rPr>
+          <w:rFonts w:ascii="Arial" w:hAnsi="Arial" w:cs="Arial"/>
+          <w:sz w:val="28"/>
+          <w:szCs w:val="28"/>
+        </w:rPr>
+        <w:t>Let's try piping our hello_world.txt to copied_hello.txt:</w:t>
+      </w:r>
+    </w:p>
+    <w:p>
+      <w:pPr>
+        <w:pStyle w:val="codesnippetfinal"/>
+      </w:pPr>
+      <w:r>
+        <w:t>// streams_pipe.js</w:t>
+      </w:r>
+    </w:p>
+    <w:p>
+      <w:pPr>
+        <w:pStyle w:val="codesnippetfinal"/>
+      </w:pPr>
+      <w:r>
+        <w:t>const fs = require('fs');</w:t>
+      </w:r>
+    </w:p>
+    <w:p>
+      <w:pPr>
+        <w:pStyle w:val="codesnippetfinal"/>
+      </w:pPr>
+    </w:p>
+    <w:p>
+      <w:pPr>
+        <w:pStyle w:val="codesnippetfinal"/>
+      </w:pPr>
+      <w:r>
+        <w:t>console.log('Starting file copy using streams (Piping)...');</w:t>
+      </w:r>
+    </w:p>
+    <w:p>
+      <w:pPr>
+        <w:pStyle w:val="codesnippetfinal"/>
+      </w:pPr>
+    </w:p>
+    <w:p>
+      <w:pPr>
+        <w:pStyle w:val="codesnippetfinal"/>
+      </w:pPr>
+      <w:r>
+        <w:t>// Create a readable stream from the source file</w:t>
+      </w:r>
+    </w:p>
+    <w:p>
+      <w:pPr>
+        <w:pStyle w:val="codesnippetfinal"/>
+      </w:pPr>
+      <w:r>
+        <w:t>const readStream = fs.createReadStream('./hello_world.txt', { encoding: 'utf8' });</w:t>
+      </w:r>
+    </w:p>
+    <w:p>
+      <w:pPr>
+        <w:pStyle w:val="codesnippetfinal"/>
+      </w:pPr>
+    </w:p>
+    <w:p>
+      <w:pPr>
+        <w:pStyle w:val="codesnippetfinal"/>
+      </w:pPr>
+      <w:r>
+        <w:lastRenderedPageBreak/>
+        <w:t>// Create a writable stream to the destination file</w:t>
+      </w:r>
+    </w:p>
+    <w:p>
+      <w:pPr>
+        <w:pStyle w:val="codesnippetfinal"/>
+      </w:pPr>
+      <w:r>
+        <w:t>const writeStream = fs.createWriteStream('./copied_hello.txt', { encoding: 'utf8' });</w:t>
+      </w:r>
+    </w:p>
+    <w:p>
+      <w:pPr>
+        <w:pStyle w:val="codesnippetfinal"/>
+      </w:pPr>
+    </w:p>
+    <w:p>
+      <w:pPr>
+        <w:pStyle w:val="codesnippetfinal"/>
+      </w:pPr>
+      <w:r>
+        <w:t>// Pipe the readable stream to the writable stream</w:t>
+      </w:r>
+    </w:p>
+    <w:p>
+      <w:pPr>
+        <w:pStyle w:val="codesnippetfinal"/>
+      </w:pPr>
+      <w:r>
+        <w:t>readStream.pipe(writeStream);</w:t>
+      </w:r>
+    </w:p>
+    <w:p>
+      <w:pPr>
+        <w:pStyle w:val="codesnippetfinal"/>
+      </w:pPr>
+    </w:p>
+    <w:p>
+      <w:pPr>
+        <w:pStyle w:val="codesnippetfinal"/>
+      </w:pPr>
+      <w:r>
+        <w:t>// Listen for events to know when the operation is complete or if an error occurs</w:t>
+      </w:r>
+    </w:p>
+    <w:p>
+      <w:pPr>
+        <w:pStyle w:val="codesnippetfinal"/>
+      </w:pPr>
+      <w:r>
+        <w:t>writeStream.on('finish', () =&gt; {</w:t>
+      </w:r>
+    </w:p>
+    <w:p>
+      <w:pPr>
+        <w:pStyle w:val="codesnippetfinal"/>
+      </w:pPr>
+      <w:r>
+        <w:t xml:space="preserve">    console.log('File successfully copied using piping!');</w:t>
+      </w:r>
+    </w:p>
+    <w:p>
+      <w:pPr>
+        <w:pStyle w:val="codesnippetfinal"/>
+      </w:pPr>
+      <w:r>
+        <w:t>});</w:t>
+      </w:r>
+    </w:p>
+    <w:p>
+      <w:pPr>
+        <w:pStyle w:val="codesnippetfinal"/>
+      </w:pPr>
+    </w:p>
+    <w:p>
+      <w:pPr>
+        <w:pStyle w:val="codesnippetfinal"/>
+      </w:pPr>
+      <w:r>
+        <w:t>readStream.on('error', (err) =&gt; {</w:t>
+      </w:r>
+    </w:p>
+    <w:p>
+      <w:pPr>
+        <w:pStyle w:val="codesnippetfinal"/>
+      </w:pPr>
+      <w:r>
+        <w:t xml:space="preserve">    console.error('Error reading source file:', err.message);</w:t>
+      </w:r>
+    </w:p>
+    <w:p>
+      <w:pPr>
+        <w:pStyle w:val="codesnippetfinal"/>
+      </w:pPr>
+      <w:r>
+        <w:t>});</w:t>
+      </w:r>
+    </w:p>
+    <w:p>
+      <w:pPr>
+        <w:pStyle w:val="codesnippetfinal"/>
+      </w:pPr>
+    </w:p>
+    <w:p>
+      <w:pPr>
+        <w:pStyle w:val="codesnippetfinal"/>
+      </w:pPr>
+      <w:r>
+        <w:t>writeStream.on('error', (err) =&gt; {</w:t>
+      </w:r>
+    </w:p>
+    <w:p>
+      <w:pPr>
+        <w:pStyle w:val="codesnippetfinal"/>
+      </w:pPr>
+      <w:r>
+        <w:t xml:space="preserve">    console.error('Error writing destination file:', err.message);</w:t>
+      </w:r>
+    </w:p>
+    <w:p>
+      <w:pPr>
+        <w:pStyle w:val="codesnippetfinal"/>
+      </w:pPr>
+      <w:r>
+        <w:t>});</w:t>
+      </w:r>
+    </w:p>
+    <w:p>
+      <w:pPr>
+        <w:jc w:val="both"/>
+        <w:rPr>
+          <w:rFonts w:ascii="Arial" w:hAnsi="Arial" w:cs="Arial"/>
+          <w:sz w:val="28"/>
+          <w:szCs w:val="28"/>
+        </w:rPr>
+      </w:pPr>
+      <w:r>
+        <w:rPr>
+          <w:rFonts w:ascii="Arial" w:hAnsi="Arial" w:cs="Arial"/>
+          <w:sz w:val="28"/>
+          <w:szCs w:val="28"/>
+        </w:rPr>
+        <w:t>Run node streams_pipe.js. You'll find a new file copied_hello.txt with the exact content of hello_world.txt. This single line readStream.pipe(writeStream); handles the entire data transfer efficiently, without consuming excessive memory.</w:t>
+      </w:r>
+    </w:p>
+    <w:p>
+      <w:pPr>
+        <w:jc w:val="both"/>
+        <w:rPr>
+          <w:rFonts w:ascii="Arial" w:hAnsi="Arial" w:cs="Arial"/>
+          <w:sz w:val="28"/>
+          <w:szCs w:val="28"/>
+        </w:rPr>
+      </w:pPr>
+      <w:r>
+        <w:rPr>
+          <w:rFonts w:ascii="Arial" w:hAnsi="Arial" w:cs="Arial"/>
+          <w:sz w:val="28"/>
+          <w:szCs w:val="28"/>
+        </w:rPr>
+        <w:pict w14:anchorId="1FBA53AC">
+          <v:rect id="_x0000_i1203" style="width:0;height:1.5pt" o:hralign="center" o:hrstd="t" o:hr="t" fillcolor="#a0a0a0" stroked="f"/>
+        </w:pict>
+      </w:r>
+    </w:p>
+    <w:p>
+      <w:pPr>
+        <w:jc w:val="both"/>
+        <w:rPr>
+          <w:rFonts w:ascii="Arial" w:hAnsi="Arial" w:cs="Arial"/>
+          <w:sz w:val="28"/>
+          <w:szCs w:val="28"/>
+        </w:rPr>
+      </w:pPr>
+      <w:r>
+        <w:rPr>
+          <w:rFonts w:ascii="Arial" w:hAnsi="Arial" w:cs="Arial"/>
+          <w:sz w:val="28"/>
+          <w:szCs w:val="28"/>
+        </w:rPr>
+        <w:t>Streams and Buffers are fundamental to handling I/O operations efficiently in Node.js, especially when dealing with large files or network data. They enable non-blocking, memory-efficient data processing, which is key to Node.js's performance.</w:t>
+      </w:r>
+    </w:p>
+    <w:p>
+      <w:pPr>
+        <w:jc w:val="both"/>
+        <w:rPr>
+          <w:rFonts w:ascii="Arial" w:hAnsi="Arial" w:cs="Arial"/>
+          <w:sz w:val="28"/>
+          <w:szCs w:val="28"/>
+        </w:rPr>
+      </w:pPr>
+      <w:r>
+        <w:rPr>
+          <w:rFonts w:ascii="Arial" w:hAnsi="Arial" w:cs="Arial"/>
+          <w:sz w:val="28"/>
+          <w:szCs w:val="28"/>
+        </w:rPr>
+        <w:t>Next, we'll delve into another interesting topic in Node.js.</w:t>
+      </w:r>
+    </w:p>
+    <w:p>
+      <w:pPr>
+        <w:jc w:val="both"/>
+        <w:rPr>
+          <w:rFonts w:ascii="Arial" w:hAnsi="Arial" w:cs="Arial"/>
+          <w:b/>
+          <w:bCs/>
+          <w:color w:val="EE0000"/>
+          <w:sz w:val="28"/>
+          <w:szCs w:val="28"/>
+        </w:rPr>
+      </w:pPr>
+      <w:r>
+        <w:rPr>
+          <w:rFonts w:ascii="Arial" w:hAnsi="Arial" w:cs="Arial"/>
+          <w:b/>
+          <w:bCs/>
+          <w:color w:val="EE0000"/>
+          <w:sz w:val="28"/>
+          <w:szCs w:val="28"/>
+        </w:rPr>
         <w:t>Lecture 13-1: How the Web Works</w:t>
       </w:r>
     </w:p>
@@ -24653,6 +26322,16 @@
         <w:jc w:val="both"/>
         <w:rPr>
           <w:rFonts w:ascii="Arial" w:hAnsi="Arial" w:cs="Arial"/>
+          <w:sz w:val="28"/>
+          <w:szCs w:val="28"/>
+        </w:rPr>
+      </w:pPr>
+    </w:p>
+    <w:p>
+      <w:pPr>
+        <w:jc w:val="both"/>
+        <w:rPr>
+          <w:rFonts w:ascii="Arial" w:hAnsi="Arial" w:cs="Arial"/>
           <w:b/>
           <w:bCs/>
           <w:color w:val="EE0000"/>
@@ -24769,6 +26448,7 @@
           <w:sz w:val="28"/>
           <w:szCs w:val="28"/>
         </w:rPr>
+        <w:lastRenderedPageBreak/>
         <w:t>Answer:</w:t>
       </w:r>
       <w:r>
@@ -25126,7 +26806,6 @@
           <w:b w:val="0"/>
           <w:bCs w:val="0"/>
         </w:rPr>
-        <w:lastRenderedPageBreak/>
         <w:t xml:space="preserve">    console.log('Latitude: ' + position.coords.latitude);</w:t>
       </w:r>
     </w:p>
@@ -25653,6 +27332,7 @@
           <w:sz w:val="28"/>
           <w:szCs w:val="28"/>
         </w:rPr>
+        <w:lastRenderedPageBreak/>
         <w:t>Data Handling</w:t>
       </w:r>
       <w:r>
@@ -26923,6 +28603,119 @@
     </w:lvl>
   </w:abstractNum>
   <w:abstractNum w:abstractNumId="3" w15:restartNumberingAfterBreak="0">
+    <w:nsid w:val="035C0DF1"/>
+    <w:multiLevelType w:val="multilevel"/>
+    <w:tmpl w:val="ECFC4666"/>
+    <w:lvl w:ilvl="0">
+      <w:start w:val="1"/>
+      <w:numFmt w:val="decimal"/>
+      <w:lvlText w:val="%1."/>
+      <w:lvlJc w:val="left"/>
+      <w:pPr>
+        <w:tabs>
+          <w:tab w:val="num" w:pos="720"/>
+        </w:tabs>
+        <w:ind w:left="720" w:hanging="360"/>
+      </w:pPr>
+    </w:lvl>
+    <w:lvl w:ilvl="1" w:tentative="1">
+      <w:start w:val="1"/>
+      <w:numFmt w:val="decimal"/>
+      <w:lvlText w:val="%2."/>
+      <w:lvlJc w:val="left"/>
+      <w:pPr>
+        <w:tabs>
+          <w:tab w:val="num" w:pos="1440"/>
+        </w:tabs>
+        <w:ind w:left="1440" w:hanging="360"/>
+      </w:pPr>
+    </w:lvl>
+    <w:lvl w:ilvl="2" w:tentative="1">
+      <w:start w:val="1"/>
+      <w:numFmt w:val="decimal"/>
+      <w:lvlText w:val="%3."/>
+      <w:lvlJc w:val="left"/>
+      <w:pPr>
+        <w:tabs>
+          <w:tab w:val="num" w:pos="2160"/>
+        </w:tabs>
+        <w:ind w:left="2160" w:hanging="360"/>
+      </w:pPr>
+    </w:lvl>
+    <w:lvl w:ilvl="3" w:tentative="1">
+      <w:start w:val="1"/>
+      <w:numFmt w:val="decimal"/>
+      <w:lvlText w:val="%4."/>
+      <w:lvlJc w:val="left"/>
+      <w:pPr>
+        <w:tabs>
+          <w:tab w:val="num" w:pos="2880"/>
+        </w:tabs>
+        <w:ind w:left="2880" w:hanging="360"/>
+      </w:pPr>
+    </w:lvl>
+    <w:lvl w:ilvl="4" w:tentative="1">
+      <w:start w:val="1"/>
+      <w:numFmt w:val="decimal"/>
+      <w:lvlText w:val="%5."/>
+      <w:lvlJc w:val="left"/>
+      <w:pPr>
+        <w:tabs>
+          <w:tab w:val="num" w:pos="3600"/>
+        </w:tabs>
+        <w:ind w:left="3600" w:hanging="360"/>
+      </w:pPr>
+    </w:lvl>
+    <w:lvl w:ilvl="5" w:tentative="1">
+      <w:start w:val="1"/>
+      <w:numFmt w:val="decimal"/>
+      <w:lvlText w:val="%6."/>
+      <w:lvlJc w:val="left"/>
+      <w:pPr>
+        <w:tabs>
+          <w:tab w:val="num" w:pos="4320"/>
+        </w:tabs>
+        <w:ind w:left="4320" w:hanging="360"/>
+      </w:pPr>
+    </w:lvl>
+    <w:lvl w:ilvl="6" w:tentative="1">
+      <w:start w:val="1"/>
+      <w:numFmt w:val="decimal"/>
+      <w:lvlText w:val="%7."/>
+      <w:lvlJc w:val="left"/>
+      <w:pPr>
+        <w:tabs>
+          <w:tab w:val="num" w:pos="5040"/>
+        </w:tabs>
+        <w:ind w:left="5040" w:hanging="360"/>
+      </w:pPr>
+    </w:lvl>
+    <w:lvl w:ilvl="7" w:tentative="1">
+      <w:start w:val="1"/>
+      <w:numFmt w:val="decimal"/>
+      <w:lvlText w:val="%8."/>
+      <w:lvlJc w:val="left"/>
+      <w:pPr>
+        <w:tabs>
+          <w:tab w:val="num" w:pos="5760"/>
+        </w:tabs>
+        <w:ind w:left="5760" w:hanging="360"/>
+      </w:pPr>
+    </w:lvl>
+    <w:lvl w:ilvl="8" w:tentative="1">
+      <w:start w:val="1"/>
+      <w:numFmt w:val="decimal"/>
+      <w:lvlText w:val="%9."/>
+      <w:lvlJc w:val="left"/>
+      <w:pPr>
+        <w:tabs>
+          <w:tab w:val="num" w:pos="6480"/>
+        </w:tabs>
+        <w:ind w:left="6480" w:hanging="360"/>
+      </w:pPr>
+    </w:lvl>
+  </w:abstractNum>
+  <w:abstractNum w:abstractNumId="4" w15:restartNumberingAfterBreak="0">
     <w:nsid w:val="035D233B"/>
     <w:multiLevelType w:val="multilevel"/>
     <w:tmpl w:val="6EF8C3B6"/>
@@ -27071,7 +28864,7 @@
       </w:rPr>
     </w:lvl>
   </w:abstractNum>
-  <w:abstractNum w:abstractNumId="4" w15:restartNumberingAfterBreak="0">
+  <w:abstractNum w:abstractNumId="5" w15:restartNumberingAfterBreak="0">
     <w:nsid w:val="04A717DE"/>
     <w:multiLevelType w:val="multilevel"/>
     <w:tmpl w:val="9092D6B0"/>
@@ -27220,7 +29013,7 @@
       </w:rPr>
     </w:lvl>
   </w:abstractNum>
-  <w:abstractNum w:abstractNumId="5" w15:restartNumberingAfterBreak="0">
+  <w:abstractNum w:abstractNumId="6" w15:restartNumberingAfterBreak="0">
     <w:nsid w:val="054A26F6"/>
     <w:multiLevelType w:val="multilevel"/>
     <w:tmpl w:val="DB328F9E"/>
@@ -27337,7 +29130,7 @@
       </w:pPr>
     </w:lvl>
   </w:abstractNum>
-  <w:abstractNum w:abstractNumId="6" w15:restartNumberingAfterBreak="0">
+  <w:abstractNum w:abstractNumId="7" w15:restartNumberingAfterBreak="0">
     <w:nsid w:val="06087F39"/>
     <w:multiLevelType w:val="multilevel"/>
     <w:tmpl w:val="E04E8C1E"/>
@@ -27486,7 +29279,7 @@
       </w:rPr>
     </w:lvl>
   </w:abstractNum>
-  <w:abstractNum w:abstractNumId="7" w15:restartNumberingAfterBreak="0">
+  <w:abstractNum w:abstractNumId="8" w15:restartNumberingAfterBreak="0">
     <w:nsid w:val="06202840"/>
     <w:multiLevelType w:val="multilevel"/>
     <w:tmpl w:val="CA800746"/>
@@ -27599,7 +29392,7 @@
       </w:pPr>
     </w:lvl>
   </w:abstractNum>
-  <w:abstractNum w:abstractNumId="8" w15:restartNumberingAfterBreak="0">
+  <w:abstractNum w:abstractNumId="9" w15:restartNumberingAfterBreak="0">
     <w:nsid w:val="08490DDD"/>
     <w:multiLevelType w:val="multilevel"/>
     <w:tmpl w:val="EF182E20"/>
@@ -27712,7 +29505,7 @@
       </w:pPr>
     </w:lvl>
   </w:abstractNum>
-  <w:abstractNum w:abstractNumId="9" w15:restartNumberingAfterBreak="0">
+  <w:abstractNum w:abstractNumId="10" w15:restartNumberingAfterBreak="0">
     <w:nsid w:val="08734DDE"/>
     <w:multiLevelType w:val="hybridMultilevel"/>
     <w:tmpl w:val="0FDAA364"/>
@@ -27825,7 +29618,7 @@
       </w:rPr>
     </w:lvl>
   </w:abstractNum>
-  <w:abstractNum w:abstractNumId="10" w15:restartNumberingAfterBreak="0">
+  <w:abstractNum w:abstractNumId="11" w15:restartNumberingAfterBreak="0">
     <w:nsid w:val="09540C2D"/>
     <w:multiLevelType w:val="hybridMultilevel"/>
     <w:tmpl w:val="AC4ED05E"/>
@@ -27938,7 +29731,7 @@
       </w:rPr>
     </w:lvl>
   </w:abstractNum>
-  <w:abstractNum w:abstractNumId="11" w15:restartNumberingAfterBreak="0">
+  <w:abstractNum w:abstractNumId="12" w15:restartNumberingAfterBreak="0">
     <w:nsid w:val="0C1B19EB"/>
     <w:multiLevelType w:val="multilevel"/>
     <w:tmpl w:val="F4C83918"/>
@@ -28087,7 +29880,7 @@
       </w:rPr>
     </w:lvl>
   </w:abstractNum>
-  <w:abstractNum w:abstractNumId="12" w15:restartNumberingAfterBreak="0">
+  <w:abstractNum w:abstractNumId="13" w15:restartNumberingAfterBreak="0">
     <w:nsid w:val="0C543640"/>
     <w:multiLevelType w:val="multilevel"/>
     <w:tmpl w:val="EB42047C"/>
@@ -28236,7 +30029,7 @@
       </w:rPr>
     </w:lvl>
   </w:abstractNum>
-  <w:abstractNum w:abstractNumId="13" w15:restartNumberingAfterBreak="0">
+  <w:abstractNum w:abstractNumId="14" w15:restartNumberingAfterBreak="0">
     <w:nsid w:val="0CAB3625"/>
     <w:multiLevelType w:val="multilevel"/>
     <w:tmpl w:val="E7A42346"/>
@@ -28385,7 +30178,7 @@
       </w:rPr>
     </w:lvl>
   </w:abstractNum>
-  <w:abstractNum w:abstractNumId="14" w15:restartNumberingAfterBreak="0">
+  <w:abstractNum w:abstractNumId="15" w15:restartNumberingAfterBreak="0">
     <w:nsid w:val="0D0D634E"/>
     <w:multiLevelType w:val="hybridMultilevel"/>
     <w:tmpl w:val="8E48ED2C"/>
@@ -28474,7 +30267,7 @@
       </w:pPr>
     </w:lvl>
   </w:abstractNum>
-  <w:abstractNum w:abstractNumId="15" w15:restartNumberingAfterBreak="0">
+  <w:abstractNum w:abstractNumId="16" w15:restartNumberingAfterBreak="0">
     <w:nsid w:val="0D2870BC"/>
     <w:multiLevelType w:val="multilevel"/>
     <w:tmpl w:val="3D02F9F0"/>
@@ -28623,7 +30416,7 @@
       </w:rPr>
     </w:lvl>
   </w:abstractNum>
-  <w:abstractNum w:abstractNumId="16" w15:restartNumberingAfterBreak="0">
+  <w:abstractNum w:abstractNumId="17" w15:restartNumberingAfterBreak="0">
     <w:nsid w:val="0DA23293"/>
     <w:multiLevelType w:val="multilevel"/>
     <w:tmpl w:val="C9CC3544"/>
@@ -28772,7 +30565,7 @@
       </w:rPr>
     </w:lvl>
   </w:abstractNum>
-  <w:abstractNum w:abstractNumId="17" w15:restartNumberingAfterBreak="0">
+  <w:abstractNum w:abstractNumId="18" w15:restartNumberingAfterBreak="0">
     <w:nsid w:val="0E6D290E"/>
     <w:multiLevelType w:val="multilevel"/>
     <w:tmpl w:val="4F42EB4E"/>
@@ -28921,7 +30714,7 @@
       </w:rPr>
     </w:lvl>
   </w:abstractNum>
-  <w:abstractNum w:abstractNumId="18" w15:restartNumberingAfterBreak="0">
+  <w:abstractNum w:abstractNumId="19" w15:restartNumberingAfterBreak="0">
     <w:nsid w:val="0F3C2333"/>
     <w:multiLevelType w:val="multilevel"/>
     <w:tmpl w:val="13C01264"/>
@@ -29070,7 +30863,7 @@
       </w:rPr>
     </w:lvl>
   </w:abstractNum>
-  <w:abstractNum w:abstractNumId="19" w15:restartNumberingAfterBreak="0">
+  <w:abstractNum w:abstractNumId="20" w15:restartNumberingAfterBreak="0">
     <w:nsid w:val="0F7400DB"/>
     <w:multiLevelType w:val="multilevel"/>
     <w:tmpl w:val="F80ECCB0"/>
@@ -29187,7 +30980,7 @@
       </w:pPr>
     </w:lvl>
   </w:abstractNum>
-  <w:abstractNum w:abstractNumId="20" w15:restartNumberingAfterBreak="0">
+  <w:abstractNum w:abstractNumId="21" w15:restartNumberingAfterBreak="0">
     <w:nsid w:val="10554258"/>
     <w:multiLevelType w:val="multilevel"/>
     <w:tmpl w:val="D3EA592C"/>
@@ -29336,7 +31129,7 @@
       </w:rPr>
     </w:lvl>
   </w:abstractNum>
-  <w:abstractNum w:abstractNumId="21" w15:restartNumberingAfterBreak="0">
+  <w:abstractNum w:abstractNumId="22" w15:restartNumberingAfterBreak="0">
     <w:nsid w:val="11CB5669"/>
     <w:multiLevelType w:val="multilevel"/>
     <w:tmpl w:val="88D601D4"/>
@@ -29449,7 +31242,7 @@
       </w:pPr>
     </w:lvl>
   </w:abstractNum>
-  <w:abstractNum w:abstractNumId="22" w15:restartNumberingAfterBreak="0">
+  <w:abstractNum w:abstractNumId="23" w15:restartNumberingAfterBreak="0">
     <w:nsid w:val="12DF3701"/>
     <w:multiLevelType w:val="multilevel"/>
     <w:tmpl w:val="B9103822"/>
@@ -29598,7 +31391,7 @@
       </w:rPr>
     </w:lvl>
   </w:abstractNum>
-  <w:abstractNum w:abstractNumId="23" w15:restartNumberingAfterBreak="0">
+  <w:abstractNum w:abstractNumId="24" w15:restartNumberingAfterBreak="0">
     <w:nsid w:val="130017AA"/>
     <w:multiLevelType w:val="multilevel"/>
     <w:tmpl w:val="F7FE7502"/>
@@ -29747,7 +31540,7 @@
       </w:rPr>
     </w:lvl>
   </w:abstractNum>
-  <w:abstractNum w:abstractNumId="24" w15:restartNumberingAfterBreak="0">
+  <w:abstractNum w:abstractNumId="25" w15:restartNumberingAfterBreak="0">
     <w:nsid w:val="13711AC6"/>
     <w:multiLevelType w:val="multilevel"/>
     <w:tmpl w:val="991408E0"/>
@@ -29860,7 +31653,7 @@
       </w:pPr>
     </w:lvl>
   </w:abstractNum>
-  <w:abstractNum w:abstractNumId="25" w15:restartNumberingAfterBreak="0">
+  <w:abstractNum w:abstractNumId="26" w15:restartNumberingAfterBreak="0">
     <w:nsid w:val="13FD7B9D"/>
     <w:multiLevelType w:val="multilevel"/>
     <w:tmpl w:val="38F2FAE4"/>
@@ -30009,7 +31802,7 @@
       </w:rPr>
     </w:lvl>
   </w:abstractNum>
-  <w:abstractNum w:abstractNumId="26" w15:restartNumberingAfterBreak="0">
+  <w:abstractNum w:abstractNumId="27" w15:restartNumberingAfterBreak="0">
     <w:nsid w:val="14757A7E"/>
     <w:multiLevelType w:val="multilevel"/>
     <w:tmpl w:val="306C304E"/>
@@ -30122,7 +31915,7 @@
       </w:pPr>
     </w:lvl>
   </w:abstractNum>
-  <w:abstractNum w:abstractNumId="27" w15:restartNumberingAfterBreak="0">
+  <w:abstractNum w:abstractNumId="28" w15:restartNumberingAfterBreak="0">
     <w:nsid w:val="15CC77C3"/>
     <w:multiLevelType w:val="multilevel"/>
     <w:tmpl w:val="96C6931E"/>
@@ -30271,7 +32064,7 @@
       </w:rPr>
     </w:lvl>
   </w:abstractNum>
-  <w:abstractNum w:abstractNumId="28" w15:restartNumberingAfterBreak="0">
+  <w:abstractNum w:abstractNumId="29" w15:restartNumberingAfterBreak="0">
     <w:nsid w:val="16DE6E68"/>
     <w:multiLevelType w:val="multilevel"/>
     <w:tmpl w:val="99A02AA6"/>
@@ -30420,7 +32213,7 @@
       </w:rPr>
     </w:lvl>
   </w:abstractNum>
-  <w:abstractNum w:abstractNumId="29" w15:restartNumberingAfterBreak="0">
+  <w:abstractNum w:abstractNumId="30" w15:restartNumberingAfterBreak="0">
     <w:nsid w:val="187A3165"/>
     <w:multiLevelType w:val="multilevel"/>
     <w:tmpl w:val="343E9EE0"/>
@@ -30533,7 +32326,7 @@
       </w:pPr>
     </w:lvl>
   </w:abstractNum>
-  <w:abstractNum w:abstractNumId="30" w15:restartNumberingAfterBreak="0">
+  <w:abstractNum w:abstractNumId="31" w15:restartNumberingAfterBreak="0">
     <w:nsid w:val="18BE61EA"/>
     <w:multiLevelType w:val="multilevel"/>
     <w:tmpl w:val="2028E364"/>
@@ -30682,7 +32475,7 @@
       </w:rPr>
     </w:lvl>
   </w:abstractNum>
-  <w:abstractNum w:abstractNumId="31" w15:restartNumberingAfterBreak="0">
+  <w:abstractNum w:abstractNumId="32" w15:restartNumberingAfterBreak="0">
     <w:nsid w:val="18FC2949"/>
     <w:multiLevelType w:val="multilevel"/>
     <w:tmpl w:val="2FA2E14E"/>
@@ -30831,7 +32624,7 @@
       </w:rPr>
     </w:lvl>
   </w:abstractNum>
-  <w:abstractNum w:abstractNumId="32" w15:restartNumberingAfterBreak="0">
+  <w:abstractNum w:abstractNumId="33" w15:restartNumberingAfterBreak="0">
     <w:nsid w:val="1A850EB6"/>
     <w:multiLevelType w:val="multilevel"/>
     <w:tmpl w:val="11400000"/>
@@ -30980,7 +32773,7 @@
       </w:rPr>
     </w:lvl>
   </w:abstractNum>
-  <w:abstractNum w:abstractNumId="33" w15:restartNumberingAfterBreak="0">
+  <w:abstractNum w:abstractNumId="34" w15:restartNumberingAfterBreak="0">
     <w:nsid w:val="1ABA0328"/>
     <w:multiLevelType w:val="multilevel"/>
     <w:tmpl w:val="6CAEEBDC"/>
@@ -31129,7 +32922,7 @@
       </w:rPr>
     </w:lvl>
   </w:abstractNum>
-  <w:abstractNum w:abstractNumId="34" w15:restartNumberingAfterBreak="0">
+  <w:abstractNum w:abstractNumId="35" w15:restartNumberingAfterBreak="0">
     <w:nsid w:val="1AC24539"/>
     <w:multiLevelType w:val="multilevel"/>
     <w:tmpl w:val="B5CE1996"/>
@@ -31278,7 +33071,7 @@
       </w:rPr>
     </w:lvl>
   </w:abstractNum>
-  <w:abstractNum w:abstractNumId="35" w15:restartNumberingAfterBreak="0">
+  <w:abstractNum w:abstractNumId="36" w15:restartNumberingAfterBreak="0">
     <w:nsid w:val="1AD47AE5"/>
     <w:multiLevelType w:val="multilevel"/>
     <w:tmpl w:val="C82CE3F2"/>
@@ -31391,7 +33184,7 @@
       </w:pPr>
     </w:lvl>
   </w:abstractNum>
-  <w:abstractNum w:abstractNumId="36" w15:restartNumberingAfterBreak="0">
+  <w:abstractNum w:abstractNumId="37" w15:restartNumberingAfterBreak="0">
     <w:nsid w:val="1AF56EE1"/>
     <w:multiLevelType w:val="multilevel"/>
     <w:tmpl w:val="ECCA9EFE"/>
@@ -31540,7 +33333,7 @@
       </w:rPr>
     </w:lvl>
   </w:abstractNum>
-  <w:abstractNum w:abstractNumId="37" w15:restartNumberingAfterBreak="0">
+  <w:abstractNum w:abstractNumId="38" w15:restartNumberingAfterBreak="0">
     <w:nsid w:val="1BF52B14"/>
     <w:multiLevelType w:val="multilevel"/>
     <w:tmpl w:val="C65EA97E"/>
@@ -31689,7 +33482,7 @@
       </w:rPr>
     </w:lvl>
   </w:abstractNum>
-  <w:abstractNum w:abstractNumId="38" w15:restartNumberingAfterBreak="0">
+  <w:abstractNum w:abstractNumId="39" w15:restartNumberingAfterBreak="0">
     <w:nsid w:val="1CEF25C4"/>
     <w:multiLevelType w:val="multilevel"/>
     <w:tmpl w:val="35CE9C7A"/>
@@ -31838,7 +33631,7 @@
       </w:rPr>
     </w:lvl>
   </w:abstractNum>
-  <w:abstractNum w:abstractNumId="39" w15:restartNumberingAfterBreak="0">
+  <w:abstractNum w:abstractNumId="40" w15:restartNumberingAfterBreak="0">
     <w:nsid w:val="1E026D86"/>
     <w:multiLevelType w:val="multilevel"/>
     <w:tmpl w:val="DD302CD8"/>
@@ -31955,7 +33748,7 @@
       </w:pPr>
     </w:lvl>
   </w:abstractNum>
-  <w:abstractNum w:abstractNumId="40" w15:restartNumberingAfterBreak="0">
+  <w:abstractNum w:abstractNumId="41" w15:restartNumberingAfterBreak="0">
     <w:nsid w:val="1E1E2E3B"/>
     <w:multiLevelType w:val="multilevel"/>
     <w:tmpl w:val="82ACA226"/>
@@ -32104,7 +33897,7 @@
       </w:rPr>
     </w:lvl>
   </w:abstractNum>
-  <w:abstractNum w:abstractNumId="41" w15:restartNumberingAfterBreak="0">
+  <w:abstractNum w:abstractNumId="42" w15:restartNumberingAfterBreak="0">
     <w:nsid w:val="1F082B71"/>
     <w:multiLevelType w:val="multilevel"/>
     <w:tmpl w:val="8BC8FFC8"/>
@@ -32221,7 +34014,7 @@
       </w:pPr>
     </w:lvl>
   </w:abstractNum>
-  <w:abstractNum w:abstractNumId="42" w15:restartNumberingAfterBreak="0">
+  <w:abstractNum w:abstractNumId="43" w15:restartNumberingAfterBreak="0">
     <w:nsid w:val="1FC62D23"/>
     <w:multiLevelType w:val="hybridMultilevel"/>
     <w:tmpl w:val="9406189A"/>
@@ -32334,7 +34127,7 @@
       </w:rPr>
     </w:lvl>
   </w:abstractNum>
-  <w:abstractNum w:abstractNumId="43" w15:restartNumberingAfterBreak="0">
+  <w:abstractNum w:abstractNumId="44" w15:restartNumberingAfterBreak="0">
     <w:nsid w:val="20982870"/>
     <w:multiLevelType w:val="multilevel"/>
     <w:tmpl w:val="FE9415E0"/>
@@ -32483,7 +34276,7 @@
       </w:rPr>
     </w:lvl>
   </w:abstractNum>
-  <w:abstractNum w:abstractNumId="44" w15:restartNumberingAfterBreak="0">
+  <w:abstractNum w:abstractNumId="45" w15:restartNumberingAfterBreak="0">
     <w:nsid w:val="216F5C6C"/>
     <w:multiLevelType w:val="multilevel"/>
     <w:tmpl w:val="DC9E5AE6"/>
@@ -32596,7 +34389,7 @@
       </w:pPr>
     </w:lvl>
   </w:abstractNum>
-  <w:abstractNum w:abstractNumId="45" w15:restartNumberingAfterBreak="0">
+  <w:abstractNum w:abstractNumId="46" w15:restartNumberingAfterBreak="0">
     <w:nsid w:val="217A7006"/>
     <w:multiLevelType w:val="multilevel"/>
     <w:tmpl w:val="D22CA124"/>
@@ -32709,7 +34502,7 @@
       </w:pPr>
     </w:lvl>
   </w:abstractNum>
-  <w:abstractNum w:abstractNumId="46" w15:restartNumberingAfterBreak="0">
+  <w:abstractNum w:abstractNumId="47" w15:restartNumberingAfterBreak="0">
     <w:nsid w:val="225A0F12"/>
     <w:multiLevelType w:val="multilevel"/>
     <w:tmpl w:val="998E7AD4"/>
@@ -32858,7 +34651,7 @@
       </w:rPr>
     </w:lvl>
   </w:abstractNum>
-  <w:abstractNum w:abstractNumId="47" w15:restartNumberingAfterBreak="0">
+  <w:abstractNum w:abstractNumId="48" w15:restartNumberingAfterBreak="0">
     <w:nsid w:val="228213DC"/>
     <w:multiLevelType w:val="multilevel"/>
     <w:tmpl w:val="2D649D02"/>
@@ -33007,7 +34800,7 @@
       </w:rPr>
     </w:lvl>
   </w:abstractNum>
-  <w:abstractNum w:abstractNumId="48" w15:restartNumberingAfterBreak="0">
+  <w:abstractNum w:abstractNumId="49" w15:restartNumberingAfterBreak="0">
     <w:nsid w:val="236C1A48"/>
     <w:multiLevelType w:val="multilevel"/>
     <w:tmpl w:val="DA4E9D42"/>
@@ -33156,7 +34949,7 @@
       </w:rPr>
     </w:lvl>
   </w:abstractNum>
-  <w:abstractNum w:abstractNumId="49" w15:restartNumberingAfterBreak="0">
+  <w:abstractNum w:abstractNumId="50" w15:restartNumberingAfterBreak="0">
     <w:nsid w:val="260253DB"/>
     <w:multiLevelType w:val="multilevel"/>
     <w:tmpl w:val="78306934"/>
@@ -33305,7 +35098,7 @@
       </w:rPr>
     </w:lvl>
   </w:abstractNum>
-  <w:abstractNum w:abstractNumId="50" w15:restartNumberingAfterBreak="0">
+  <w:abstractNum w:abstractNumId="51" w15:restartNumberingAfterBreak="0">
     <w:nsid w:val="26582A49"/>
     <w:multiLevelType w:val="multilevel"/>
     <w:tmpl w:val="D540A3D2"/>
@@ -33454,7 +35247,7 @@
       </w:rPr>
     </w:lvl>
   </w:abstractNum>
-  <w:abstractNum w:abstractNumId="51" w15:restartNumberingAfterBreak="0">
+  <w:abstractNum w:abstractNumId="52" w15:restartNumberingAfterBreak="0">
     <w:nsid w:val="27C03D2C"/>
     <w:multiLevelType w:val="hybridMultilevel"/>
     <w:tmpl w:val="4870549C"/>
@@ -33567,7 +35360,7 @@
       </w:rPr>
     </w:lvl>
   </w:abstractNum>
-  <w:abstractNum w:abstractNumId="52" w15:restartNumberingAfterBreak="0">
+  <w:abstractNum w:abstractNumId="53" w15:restartNumberingAfterBreak="0">
     <w:nsid w:val="28EE663C"/>
     <w:multiLevelType w:val="multilevel"/>
     <w:tmpl w:val="D6AC33F4"/>
@@ -33716,7 +35509,7 @@
       </w:rPr>
     </w:lvl>
   </w:abstractNum>
-  <w:abstractNum w:abstractNumId="53" w15:restartNumberingAfterBreak="0">
+  <w:abstractNum w:abstractNumId="54" w15:restartNumberingAfterBreak="0">
     <w:nsid w:val="29AB2D16"/>
     <w:multiLevelType w:val="multilevel"/>
     <w:tmpl w:val="DF1CE4D6"/>
@@ -33865,7 +35658,7 @@
       </w:rPr>
     </w:lvl>
   </w:abstractNum>
-  <w:abstractNum w:abstractNumId="54" w15:restartNumberingAfterBreak="0">
+  <w:abstractNum w:abstractNumId="55" w15:restartNumberingAfterBreak="0">
     <w:nsid w:val="29B0125D"/>
     <w:multiLevelType w:val="multilevel"/>
     <w:tmpl w:val="482878BE"/>
@@ -34014,7 +35807,7 @@
       </w:rPr>
     </w:lvl>
   </w:abstractNum>
-  <w:abstractNum w:abstractNumId="55" w15:restartNumberingAfterBreak="0">
+  <w:abstractNum w:abstractNumId="56" w15:restartNumberingAfterBreak="0">
     <w:nsid w:val="2AEC614D"/>
     <w:multiLevelType w:val="multilevel"/>
     <w:tmpl w:val="14EAC318"/>
@@ -34163,7 +35956,7 @@
       </w:rPr>
     </w:lvl>
   </w:abstractNum>
-  <w:abstractNum w:abstractNumId="56" w15:restartNumberingAfterBreak="0">
+  <w:abstractNum w:abstractNumId="57" w15:restartNumberingAfterBreak="0">
     <w:nsid w:val="2B4E0BC4"/>
     <w:multiLevelType w:val="multilevel"/>
     <w:tmpl w:val="309673EE"/>
@@ -34276,7 +36069,7 @@
       </w:pPr>
     </w:lvl>
   </w:abstractNum>
-  <w:abstractNum w:abstractNumId="57" w15:restartNumberingAfterBreak="0">
+  <w:abstractNum w:abstractNumId="58" w15:restartNumberingAfterBreak="0">
     <w:nsid w:val="2B727D1D"/>
     <w:multiLevelType w:val="multilevel"/>
     <w:tmpl w:val="1DC0C782"/>
@@ -34389,7 +36182,7 @@
       </w:pPr>
     </w:lvl>
   </w:abstractNum>
-  <w:abstractNum w:abstractNumId="58" w15:restartNumberingAfterBreak="0">
+  <w:abstractNum w:abstractNumId="59" w15:restartNumberingAfterBreak="0">
     <w:nsid w:val="2BBE5E20"/>
     <w:multiLevelType w:val="hybridMultilevel"/>
     <w:tmpl w:val="5754CCD0"/>
@@ -34502,7 +36295,7 @@
       </w:rPr>
     </w:lvl>
   </w:abstractNum>
-  <w:abstractNum w:abstractNumId="59" w15:restartNumberingAfterBreak="0">
+  <w:abstractNum w:abstractNumId="60" w15:restartNumberingAfterBreak="0">
     <w:nsid w:val="2D2E7A4B"/>
     <w:multiLevelType w:val="multilevel"/>
     <w:tmpl w:val="A656B09E"/>
@@ -34651,7 +36444,7 @@
       </w:rPr>
     </w:lvl>
   </w:abstractNum>
-  <w:abstractNum w:abstractNumId="60" w15:restartNumberingAfterBreak="0">
+  <w:abstractNum w:abstractNumId="61" w15:restartNumberingAfterBreak="0">
     <w:nsid w:val="2DC21CF3"/>
     <w:multiLevelType w:val="hybridMultilevel"/>
     <w:tmpl w:val="B7C6BBC4"/>
@@ -34764,7 +36557,7 @@
       </w:rPr>
     </w:lvl>
   </w:abstractNum>
-  <w:abstractNum w:abstractNumId="61" w15:restartNumberingAfterBreak="0">
+  <w:abstractNum w:abstractNumId="62" w15:restartNumberingAfterBreak="0">
     <w:nsid w:val="2DFC51BF"/>
     <w:multiLevelType w:val="multilevel"/>
     <w:tmpl w:val="B6DCC5B0"/>
@@ -34913,7 +36706,7 @@
       </w:rPr>
     </w:lvl>
   </w:abstractNum>
-  <w:abstractNum w:abstractNumId="62" w15:restartNumberingAfterBreak="0">
+  <w:abstractNum w:abstractNumId="63" w15:restartNumberingAfterBreak="0">
     <w:nsid w:val="2E3D0C51"/>
     <w:multiLevelType w:val="multilevel"/>
     <w:tmpl w:val="6560A124"/>
@@ -35062,7 +36855,7 @@
       </w:rPr>
     </w:lvl>
   </w:abstractNum>
-  <w:abstractNum w:abstractNumId="63" w15:restartNumberingAfterBreak="0">
+  <w:abstractNum w:abstractNumId="64" w15:restartNumberingAfterBreak="0">
     <w:nsid w:val="2E745826"/>
     <w:multiLevelType w:val="multilevel"/>
     <w:tmpl w:val="05FABB58"/>
@@ -35211,7 +37004,7 @@
       </w:rPr>
     </w:lvl>
   </w:abstractNum>
-  <w:abstractNum w:abstractNumId="64" w15:restartNumberingAfterBreak="0">
+  <w:abstractNum w:abstractNumId="65" w15:restartNumberingAfterBreak="0">
     <w:nsid w:val="2EFD68E2"/>
     <w:multiLevelType w:val="multilevel"/>
     <w:tmpl w:val="FBB28178"/>
@@ -35360,7 +37153,7 @@
       </w:rPr>
     </w:lvl>
   </w:abstractNum>
-  <w:abstractNum w:abstractNumId="65" w15:restartNumberingAfterBreak="0">
+  <w:abstractNum w:abstractNumId="66" w15:restartNumberingAfterBreak="0">
     <w:nsid w:val="31084F2B"/>
     <w:multiLevelType w:val="multilevel"/>
     <w:tmpl w:val="D15E9D1C"/>
@@ -35473,7 +37266,7 @@
       </w:pPr>
     </w:lvl>
   </w:abstractNum>
-  <w:abstractNum w:abstractNumId="66" w15:restartNumberingAfterBreak="0">
+  <w:abstractNum w:abstractNumId="67" w15:restartNumberingAfterBreak="0">
     <w:nsid w:val="32A408D9"/>
     <w:multiLevelType w:val="multilevel"/>
     <w:tmpl w:val="2CB483C4"/>
@@ -35622,7 +37415,7 @@
       </w:rPr>
     </w:lvl>
   </w:abstractNum>
-  <w:abstractNum w:abstractNumId="67" w15:restartNumberingAfterBreak="0">
+  <w:abstractNum w:abstractNumId="68" w15:restartNumberingAfterBreak="0">
     <w:nsid w:val="32E41C49"/>
     <w:multiLevelType w:val="multilevel"/>
     <w:tmpl w:val="9F3660A2"/>
@@ -35771,7 +37564,7 @@
       </w:rPr>
     </w:lvl>
   </w:abstractNum>
-  <w:abstractNum w:abstractNumId="68" w15:restartNumberingAfterBreak="0">
+  <w:abstractNum w:abstractNumId="69" w15:restartNumberingAfterBreak="0">
     <w:nsid w:val="34207812"/>
     <w:multiLevelType w:val="multilevel"/>
     <w:tmpl w:val="451EF25A"/>
@@ -35920,7 +37713,7 @@
       </w:rPr>
     </w:lvl>
   </w:abstractNum>
-  <w:abstractNum w:abstractNumId="69" w15:restartNumberingAfterBreak="0">
+  <w:abstractNum w:abstractNumId="70" w15:restartNumberingAfterBreak="0">
     <w:nsid w:val="35303EB5"/>
     <w:multiLevelType w:val="multilevel"/>
     <w:tmpl w:val="DC94BB4C"/>
@@ -36069,7 +37862,7 @@
       </w:rPr>
     </w:lvl>
   </w:abstractNum>
-  <w:abstractNum w:abstractNumId="70" w15:restartNumberingAfterBreak="0">
+  <w:abstractNum w:abstractNumId="71" w15:restartNumberingAfterBreak="0">
     <w:nsid w:val="357E69CE"/>
     <w:multiLevelType w:val="multilevel"/>
     <w:tmpl w:val="8BB8B1AA"/>
@@ -36182,7 +37975,7 @@
       </w:pPr>
     </w:lvl>
   </w:abstractNum>
-  <w:abstractNum w:abstractNumId="71" w15:restartNumberingAfterBreak="0">
+  <w:abstractNum w:abstractNumId="72" w15:restartNumberingAfterBreak="0">
     <w:nsid w:val="35914BA5"/>
     <w:multiLevelType w:val="multilevel"/>
     <w:tmpl w:val="787A7F68"/>
@@ -36331,7 +38124,7 @@
       </w:rPr>
     </w:lvl>
   </w:abstractNum>
-  <w:abstractNum w:abstractNumId="72" w15:restartNumberingAfterBreak="0">
+  <w:abstractNum w:abstractNumId="73" w15:restartNumberingAfterBreak="0">
     <w:nsid w:val="362B5379"/>
     <w:multiLevelType w:val="multilevel"/>
     <w:tmpl w:val="45EE0F0A"/>
@@ -36480,7 +38273,7 @@
       </w:rPr>
     </w:lvl>
   </w:abstractNum>
-  <w:abstractNum w:abstractNumId="73" w15:restartNumberingAfterBreak="0">
+  <w:abstractNum w:abstractNumId="74" w15:restartNumberingAfterBreak="0">
     <w:nsid w:val="379A57FD"/>
     <w:multiLevelType w:val="multilevel"/>
     <w:tmpl w:val="9364EC5E"/>
@@ -36629,7 +38422,7 @@
       </w:rPr>
     </w:lvl>
   </w:abstractNum>
-  <w:abstractNum w:abstractNumId="74" w15:restartNumberingAfterBreak="0">
+  <w:abstractNum w:abstractNumId="75" w15:restartNumberingAfterBreak="0">
     <w:nsid w:val="38914867"/>
     <w:multiLevelType w:val="multilevel"/>
     <w:tmpl w:val="D786C2D8"/>
@@ -36778,7 +38571,7 @@
       </w:rPr>
     </w:lvl>
   </w:abstractNum>
-  <w:abstractNum w:abstractNumId="75" w15:restartNumberingAfterBreak="0">
+  <w:abstractNum w:abstractNumId="76" w15:restartNumberingAfterBreak="0">
     <w:nsid w:val="394D788E"/>
     <w:multiLevelType w:val="multilevel"/>
     <w:tmpl w:val="625E4864"/>
@@ -36927,7 +38720,7 @@
       </w:rPr>
     </w:lvl>
   </w:abstractNum>
-  <w:abstractNum w:abstractNumId="76" w15:restartNumberingAfterBreak="0">
+  <w:abstractNum w:abstractNumId="77" w15:restartNumberingAfterBreak="0">
     <w:nsid w:val="39E538FF"/>
     <w:multiLevelType w:val="hybridMultilevel"/>
     <w:tmpl w:val="0B1A62F8"/>
@@ -37040,7 +38833,7 @@
       </w:rPr>
     </w:lvl>
   </w:abstractNum>
-  <w:abstractNum w:abstractNumId="77" w15:restartNumberingAfterBreak="0">
+  <w:abstractNum w:abstractNumId="78" w15:restartNumberingAfterBreak="0">
     <w:nsid w:val="3B381508"/>
     <w:multiLevelType w:val="multilevel"/>
     <w:tmpl w:val="237467B0"/>
@@ -37189,7 +38982,7 @@
       </w:rPr>
     </w:lvl>
   </w:abstractNum>
-  <w:abstractNum w:abstractNumId="78" w15:restartNumberingAfterBreak="0">
+  <w:abstractNum w:abstractNumId="79" w15:restartNumberingAfterBreak="0">
     <w:nsid w:val="3B5F7AA9"/>
     <w:multiLevelType w:val="multilevel"/>
     <w:tmpl w:val="D5E099BE"/>
@@ -37338,7 +39131,7 @@
       </w:rPr>
     </w:lvl>
   </w:abstractNum>
-  <w:abstractNum w:abstractNumId="79" w15:restartNumberingAfterBreak="0">
+  <w:abstractNum w:abstractNumId="80" w15:restartNumberingAfterBreak="0">
     <w:nsid w:val="3C221610"/>
     <w:multiLevelType w:val="multilevel"/>
     <w:tmpl w:val="2C8671D6"/>
@@ -37487,7 +39280,7 @@
       </w:rPr>
     </w:lvl>
   </w:abstractNum>
-  <w:abstractNum w:abstractNumId="80" w15:restartNumberingAfterBreak="0">
+  <w:abstractNum w:abstractNumId="81" w15:restartNumberingAfterBreak="0">
     <w:nsid w:val="3EE0601B"/>
     <w:multiLevelType w:val="multilevel"/>
     <w:tmpl w:val="898642B0"/>
@@ -37600,7 +39393,7 @@
       </w:pPr>
     </w:lvl>
   </w:abstractNum>
-  <w:abstractNum w:abstractNumId="81" w15:restartNumberingAfterBreak="0">
+  <w:abstractNum w:abstractNumId="82" w15:restartNumberingAfterBreak="0">
     <w:nsid w:val="404C6D6F"/>
     <w:multiLevelType w:val="multilevel"/>
     <w:tmpl w:val="2D1C06E2"/>
@@ -37749,7 +39542,7 @@
       </w:rPr>
     </w:lvl>
   </w:abstractNum>
-  <w:abstractNum w:abstractNumId="82" w15:restartNumberingAfterBreak="0">
+  <w:abstractNum w:abstractNumId="83" w15:restartNumberingAfterBreak="0">
     <w:nsid w:val="40E54A95"/>
     <w:multiLevelType w:val="hybridMultilevel"/>
     <w:tmpl w:val="CBC4A5E4"/>
@@ -37862,7 +39655,7 @@
       </w:rPr>
     </w:lvl>
   </w:abstractNum>
-  <w:abstractNum w:abstractNumId="83" w15:restartNumberingAfterBreak="0">
+  <w:abstractNum w:abstractNumId="84" w15:restartNumberingAfterBreak="0">
     <w:nsid w:val="415923A5"/>
     <w:multiLevelType w:val="multilevel"/>
     <w:tmpl w:val="4AC03468"/>
@@ -38011,7 +39804,7 @@
       </w:rPr>
     </w:lvl>
   </w:abstractNum>
-  <w:abstractNum w:abstractNumId="84" w15:restartNumberingAfterBreak="0">
+  <w:abstractNum w:abstractNumId="85" w15:restartNumberingAfterBreak="0">
     <w:nsid w:val="429A44AC"/>
     <w:multiLevelType w:val="multilevel"/>
     <w:tmpl w:val="820684B0"/>
@@ -38160,7 +39953,7 @@
       </w:rPr>
     </w:lvl>
   </w:abstractNum>
-  <w:abstractNum w:abstractNumId="85" w15:restartNumberingAfterBreak="0">
+  <w:abstractNum w:abstractNumId="86" w15:restartNumberingAfterBreak="0">
     <w:nsid w:val="43031F13"/>
     <w:multiLevelType w:val="multilevel"/>
     <w:tmpl w:val="836AD74C"/>
@@ -38309,7 +40102,7 @@
       </w:rPr>
     </w:lvl>
   </w:abstractNum>
-  <w:abstractNum w:abstractNumId="86" w15:restartNumberingAfterBreak="0">
+  <w:abstractNum w:abstractNumId="87" w15:restartNumberingAfterBreak="0">
     <w:nsid w:val="44C86504"/>
     <w:multiLevelType w:val="multilevel"/>
     <w:tmpl w:val="366647AA"/>
@@ -38458,7 +40251,7 @@
       </w:rPr>
     </w:lvl>
   </w:abstractNum>
-  <w:abstractNum w:abstractNumId="87" w15:restartNumberingAfterBreak="0">
+  <w:abstractNum w:abstractNumId="88" w15:restartNumberingAfterBreak="0">
     <w:nsid w:val="44FF3829"/>
     <w:multiLevelType w:val="multilevel"/>
     <w:tmpl w:val="5224C598"/>
@@ -38607,7 +40400,7 @@
       </w:rPr>
     </w:lvl>
   </w:abstractNum>
-  <w:abstractNum w:abstractNumId="88" w15:restartNumberingAfterBreak="0">
+  <w:abstractNum w:abstractNumId="89" w15:restartNumberingAfterBreak="0">
     <w:nsid w:val="465D2FE3"/>
     <w:multiLevelType w:val="multilevel"/>
     <w:tmpl w:val="8EA27A84"/>
@@ -38720,7 +40513,7 @@
       </w:pPr>
     </w:lvl>
   </w:abstractNum>
-  <w:abstractNum w:abstractNumId="89" w15:restartNumberingAfterBreak="0">
+  <w:abstractNum w:abstractNumId="90" w15:restartNumberingAfterBreak="0">
     <w:nsid w:val="46FF6024"/>
     <w:multiLevelType w:val="multilevel"/>
     <w:tmpl w:val="2AF8C9F2"/>
@@ -38869,7 +40662,7 @@
       </w:rPr>
     </w:lvl>
   </w:abstractNum>
-  <w:abstractNum w:abstractNumId="90" w15:restartNumberingAfterBreak="0">
+  <w:abstractNum w:abstractNumId="91" w15:restartNumberingAfterBreak="0">
     <w:nsid w:val="47885E27"/>
     <w:multiLevelType w:val="multilevel"/>
     <w:tmpl w:val="9B4C29A0"/>
@@ -39018,7 +40811,7 @@
       </w:rPr>
     </w:lvl>
   </w:abstractNum>
-  <w:abstractNum w:abstractNumId="91" w15:restartNumberingAfterBreak="0">
+  <w:abstractNum w:abstractNumId="92" w15:restartNumberingAfterBreak="0">
     <w:nsid w:val="47914B9A"/>
     <w:multiLevelType w:val="multilevel"/>
     <w:tmpl w:val="31FAD272"/>
@@ -39167,7 +40960,7 @@
       </w:rPr>
     </w:lvl>
   </w:abstractNum>
-  <w:abstractNum w:abstractNumId="92" w15:restartNumberingAfterBreak="0">
+  <w:abstractNum w:abstractNumId="93" w15:restartNumberingAfterBreak="0">
     <w:nsid w:val="47B367F5"/>
     <w:multiLevelType w:val="multilevel"/>
     <w:tmpl w:val="DC2AE908"/>
@@ -39280,7 +41073,7 @@
       </w:pPr>
     </w:lvl>
   </w:abstractNum>
-  <w:abstractNum w:abstractNumId="93" w15:restartNumberingAfterBreak="0">
+  <w:abstractNum w:abstractNumId="94" w15:restartNumberingAfterBreak="0">
     <w:nsid w:val="485C26E7"/>
     <w:multiLevelType w:val="multilevel"/>
     <w:tmpl w:val="35CAD9CA"/>
@@ -39429,7 +41222,7 @@
       </w:rPr>
     </w:lvl>
   </w:abstractNum>
-  <w:abstractNum w:abstractNumId="94" w15:restartNumberingAfterBreak="0">
+  <w:abstractNum w:abstractNumId="95" w15:restartNumberingAfterBreak="0">
     <w:nsid w:val="492137A5"/>
     <w:multiLevelType w:val="hybridMultilevel"/>
     <w:tmpl w:val="7610A9BC"/>
@@ -39542,7 +41335,7 @@
       </w:rPr>
     </w:lvl>
   </w:abstractNum>
-  <w:abstractNum w:abstractNumId="95" w15:restartNumberingAfterBreak="0">
+  <w:abstractNum w:abstractNumId="96" w15:restartNumberingAfterBreak="0">
     <w:nsid w:val="49F87527"/>
     <w:multiLevelType w:val="multilevel"/>
     <w:tmpl w:val="3C387B22"/>
@@ -39691,7 +41484,7 @@
       </w:rPr>
     </w:lvl>
   </w:abstractNum>
-  <w:abstractNum w:abstractNumId="96" w15:restartNumberingAfterBreak="0">
+  <w:abstractNum w:abstractNumId="97" w15:restartNumberingAfterBreak="0">
     <w:nsid w:val="4A625415"/>
     <w:multiLevelType w:val="multilevel"/>
     <w:tmpl w:val="E43A246C"/>
@@ -39804,7 +41597,7 @@
       </w:pPr>
     </w:lvl>
   </w:abstractNum>
-  <w:abstractNum w:abstractNumId="97" w15:restartNumberingAfterBreak="0">
+  <w:abstractNum w:abstractNumId="98" w15:restartNumberingAfterBreak="0">
     <w:nsid w:val="4AEB67D9"/>
     <w:multiLevelType w:val="multilevel"/>
     <w:tmpl w:val="A07AEC36"/>
@@ -39921,7 +41714,7 @@
       </w:pPr>
     </w:lvl>
   </w:abstractNum>
-  <w:abstractNum w:abstractNumId="98" w15:restartNumberingAfterBreak="0">
+  <w:abstractNum w:abstractNumId="99" w15:restartNumberingAfterBreak="0">
     <w:nsid w:val="4B04160A"/>
     <w:multiLevelType w:val="multilevel"/>
     <w:tmpl w:val="8A44DC4C"/>
@@ -40070,7 +41863,7 @@
       </w:rPr>
     </w:lvl>
   </w:abstractNum>
-  <w:abstractNum w:abstractNumId="99" w15:restartNumberingAfterBreak="0">
+  <w:abstractNum w:abstractNumId="100" w15:restartNumberingAfterBreak="0">
     <w:nsid w:val="4BE13BA9"/>
     <w:multiLevelType w:val="multilevel"/>
     <w:tmpl w:val="EE6E9BDE"/>
@@ -40219,7 +42012,7 @@
       </w:rPr>
     </w:lvl>
   </w:abstractNum>
-  <w:abstractNum w:abstractNumId="100" w15:restartNumberingAfterBreak="0">
+  <w:abstractNum w:abstractNumId="101" w15:restartNumberingAfterBreak="0">
     <w:nsid w:val="4C04033B"/>
     <w:multiLevelType w:val="multilevel"/>
     <w:tmpl w:val="4B1E3342"/>
@@ -40368,7 +42161,7 @@
       </w:rPr>
     </w:lvl>
   </w:abstractNum>
-  <w:abstractNum w:abstractNumId="101" w15:restartNumberingAfterBreak="0">
+  <w:abstractNum w:abstractNumId="102" w15:restartNumberingAfterBreak="0">
     <w:nsid w:val="4C895E88"/>
     <w:multiLevelType w:val="multilevel"/>
     <w:tmpl w:val="9C5AC97E"/>
@@ -40517,7 +42310,7 @@
       </w:rPr>
     </w:lvl>
   </w:abstractNum>
-  <w:abstractNum w:abstractNumId="102" w15:restartNumberingAfterBreak="0">
+  <w:abstractNum w:abstractNumId="103" w15:restartNumberingAfterBreak="0">
     <w:nsid w:val="4CB161DD"/>
     <w:multiLevelType w:val="multilevel"/>
     <w:tmpl w:val="3A8EAB1E"/>
@@ -40634,7 +42427,7 @@
       </w:pPr>
     </w:lvl>
   </w:abstractNum>
-  <w:abstractNum w:abstractNumId="103" w15:restartNumberingAfterBreak="0">
+  <w:abstractNum w:abstractNumId="104" w15:restartNumberingAfterBreak="0">
     <w:nsid w:val="4DEA4D83"/>
     <w:multiLevelType w:val="hybridMultilevel"/>
     <w:tmpl w:val="E430B714"/>
@@ -40747,7 +42540,7 @@
       </w:rPr>
     </w:lvl>
   </w:abstractNum>
-  <w:abstractNum w:abstractNumId="104" w15:restartNumberingAfterBreak="0">
+  <w:abstractNum w:abstractNumId="105" w15:restartNumberingAfterBreak="0">
     <w:nsid w:val="4ED626DA"/>
     <w:multiLevelType w:val="multilevel"/>
     <w:tmpl w:val="536CBB14"/>
@@ -40896,7 +42689,7 @@
       </w:rPr>
     </w:lvl>
   </w:abstractNum>
-  <w:abstractNum w:abstractNumId="105" w15:restartNumberingAfterBreak="0">
+  <w:abstractNum w:abstractNumId="106" w15:restartNumberingAfterBreak="0">
     <w:nsid w:val="50D707B0"/>
     <w:multiLevelType w:val="multilevel"/>
     <w:tmpl w:val="40D204B4"/>
@@ -41045,7 +42838,7 @@
       </w:rPr>
     </w:lvl>
   </w:abstractNum>
-  <w:abstractNum w:abstractNumId="106" w15:restartNumberingAfterBreak="0">
+  <w:abstractNum w:abstractNumId="107" w15:restartNumberingAfterBreak="0">
     <w:nsid w:val="51D1055B"/>
     <w:multiLevelType w:val="multilevel"/>
     <w:tmpl w:val="25CC8706"/>
@@ -41194,7 +42987,7 @@
       </w:rPr>
     </w:lvl>
   </w:abstractNum>
-  <w:abstractNum w:abstractNumId="107" w15:restartNumberingAfterBreak="0">
+  <w:abstractNum w:abstractNumId="108" w15:restartNumberingAfterBreak="0">
     <w:nsid w:val="51EF0B27"/>
     <w:multiLevelType w:val="multilevel"/>
     <w:tmpl w:val="0E04039C"/>
@@ -41311,7 +43104,7 @@
       </w:pPr>
     </w:lvl>
   </w:abstractNum>
-  <w:abstractNum w:abstractNumId="108" w15:restartNumberingAfterBreak="0">
+  <w:abstractNum w:abstractNumId="109" w15:restartNumberingAfterBreak="0">
     <w:nsid w:val="5359556E"/>
     <w:multiLevelType w:val="multilevel"/>
     <w:tmpl w:val="27B8410E"/>
@@ -41424,7 +43217,7 @@
       </w:pPr>
     </w:lvl>
   </w:abstractNum>
-  <w:abstractNum w:abstractNumId="109" w15:restartNumberingAfterBreak="0">
+  <w:abstractNum w:abstractNumId="110" w15:restartNumberingAfterBreak="0">
     <w:nsid w:val="549D450E"/>
     <w:multiLevelType w:val="multilevel"/>
     <w:tmpl w:val="CABE5BAA"/>
@@ -41573,7 +43366,7 @@
       </w:rPr>
     </w:lvl>
   </w:abstractNum>
-  <w:abstractNum w:abstractNumId="110" w15:restartNumberingAfterBreak="0">
+  <w:abstractNum w:abstractNumId="111" w15:restartNumberingAfterBreak="0">
     <w:nsid w:val="55C3573A"/>
     <w:multiLevelType w:val="multilevel"/>
     <w:tmpl w:val="27E03380"/>
@@ -41722,7 +43515,7 @@
       </w:rPr>
     </w:lvl>
   </w:abstractNum>
-  <w:abstractNum w:abstractNumId="111" w15:restartNumberingAfterBreak="0">
+  <w:abstractNum w:abstractNumId="112" w15:restartNumberingAfterBreak="0">
     <w:nsid w:val="56525CB6"/>
     <w:multiLevelType w:val="multilevel"/>
     <w:tmpl w:val="09A43424"/>
@@ -41871,7 +43664,7 @@
       </w:rPr>
     </w:lvl>
   </w:abstractNum>
-  <w:abstractNum w:abstractNumId="112" w15:restartNumberingAfterBreak="0">
+  <w:abstractNum w:abstractNumId="113" w15:restartNumberingAfterBreak="0">
     <w:nsid w:val="56BD69A0"/>
     <w:multiLevelType w:val="multilevel"/>
     <w:tmpl w:val="D534BADA"/>
@@ -42020,7 +43813,7 @@
       </w:rPr>
     </w:lvl>
   </w:abstractNum>
-  <w:abstractNum w:abstractNumId="113" w15:restartNumberingAfterBreak="0">
+  <w:abstractNum w:abstractNumId="114" w15:restartNumberingAfterBreak="0">
     <w:nsid w:val="58F02D6B"/>
     <w:multiLevelType w:val="multilevel"/>
     <w:tmpl w:val="2AC06048"/>
@@ -42169,7 +43962,7 @@
       </w:rPr>
     </w:lvl>
   </w:abstractNum>
-  <w:abstractNum w:abstractNumId="114" w15:restartNumberingAfterBreak="0">
+  <w:abstractNum w:abstractNumId="115" w15:restartNumberingAfterBreak="0">
     <w:nsid w:val="59DA4C34"/>
     <w:multiLevelType w:val="multilevel"/>
     <w:tmpl w:val="6C6C0038"/>
@@ -42318,7 +44111,7 @@
       </w:rPr>
     </w:lvl>
   </w:abstractNum>
-  <w:abstractNum w:abstractNumId="115" w15:restartNumberingAfterBreak="0">
+  <w:abstractNum w:abstractNumId="116" w15:restartNumberingAfterBreak="0">
     <w:nsid w:val="5A24690D"/>
     <w:multiLevelType w:val="multilevel"/>
     <w:tmpl w:val="C3A07A7A"/>
@@ -42467,7 +44260,7 @@
       </w:rPr>
     </w:lvl>
   </w:abstractNum>
-  <w:abstractNum w:abstractNumId="116" w15:restartNumberingAfterBreak="0">
+  <w:abstractNum w:abstractNumId="117" w15:restartNumberingAfterBreak="0">
     <w:nsid w:val="5A3563CF"/>
     <w:multiLevelType w:val="multilevel"/>
     <w:tmpl w:val="74D8053C"/>
@@ -42616,7 +44409,7 @@
       </w:rPr>
     </w:lvl>
   </w:abstractNum>
-  <w:abstractNum w:abstractNumId="117" w15:restartNumberingAfterBreak="0">
+  <w:abstractNum w:abstractNumId="118" w15:restartNumberingAfterBreak="0">
     <w:nsid w:val="5C393DDB"/>
     <w:multiLevelType w:val="multilevel"/>
     <w:tmpl w:val="9954918A"/>
@@ -42765,7 +44558,7 @@
       </w:rPr>
     </w:lvl>
   </w:abstractNum>
-  <w:abstractNum w:abstractNumId="118" w15:restartNumberingAfterBreak="0">
+  <w:abstractNum w:abstractNumId="119" w15:restartNumberingAfterBreak="0">
     <w:nsid w:val="5C8E04E0"/>
     <w:multiLevelType w:val="multilevel"/>
     <w:tmpl w:val="67CEBCA8"/>
@@ -42914,7 +44707,7 @@
       </w:rPr>
     </w:lvl>
   </w:abstractNum>
-  <w:abstractNum w:abstractNumId="119" w15:restartNumberingAfterBreak="0">
+  <w:abstractNum w:abstractNumId="120" w15:restartNumberingAfterBreak="0">
     <w:nsid w:val="5DF83D49"/>
     <w:multiLevelType w:val="multilevel"/>
     <w:tmpl w:val="B2669E66"/>
@@ -43031,7 +44824,7 @@
       </w:pPr>
     </w:lvl>
   </w:abstractNum>
-  <w:abstractNum w:abstractNumId="120" w15:restartNumberingAfterBreak="0">
+  <w:abstractNum w:abstractNumId="121" w15:restartNumberingAfterBreak="0">
     <w:nsid w:val="5FA036D4"/>
     <w:multiLevelType w:val="multilevel"/>
     <w:tmpl w:val="54B6555E"/>
@@ -43148,7 +44941,7 @@
       </w:pPr>
     </w:lvl>
   </w:abstractNum>
-  <w:abstractNum w:abstractNumId="121" w15:restartNumberingAfterBreak="0">
+  <w:abstractNum w:abstractNumId="122" w15:restartNumberingAfterBreak="0">
     <w:nsid w:val="61170630"/>
     <w:multiLevelType w:val="multilevel"/>
     <w:tmpl w:val="44EA4C38"/>
@@ -43265,7 +45058,7 @@
       </w:pPr>
     </w:lvl>
   </w:abstractNum>
-  <w:abstractNum w:abstractNumId="122" w15:restartNumberingAfterBreak="0">
+  <w:abstractNum w:abstractNumId="123" w15:restartNumberingAfterBreak="0">
     <w:nsid w:val="61194EC8"/>
     <w:multiLevelType w:val="multilevel"/>
     <w:tmpl w:val="23782E54"/>
@@ -43414,7 +45207,7 @@
       </w:rPr>
     </w:lvl>
   </w:abstractNum>
-  <w:abstractNum w:abstractNumId="123" w15:restartNumberingAfterBreak="0">
+  <w:abstractNum w:abstractNumId="124" w15:restartNumberingAfterBreak="0">
     <w:nsid w:val="61431F88"/>
     <w:multiLevelType w:val="multilevel"/>
     <w:tmpl w:val="D97E76B0"/>
@@ -43563,7 +45356,7 @@
       </w:rPr>
     </w:lvl>
   </w:abstractNum>
-  <w:abstractNum w:abstractNumId="124" w15:restartNumberingAfterBreak="0">
+  <w:abstractNum w:abstractNumId="125" w15:restartNumberingAfterBreak="0">
     <w:nsid w:val="61A24CD1"/>
     <w:multiLevelType w:val="multilevel"/>
     <w:tmpl w:val="67DE4BDE"/>
@@ -43712,7 +45505,7 @@
       </w:rPr>
     </w:lvl>
   </w:abstractNum>
-  <w:abstractNum w:abstractNumId="125" w15:restartNumberingAfterBreak="0">
+  <w:abstractNum w:abstractNumId="126" w15:restartNumberingAfterBreak="0">
     <w:nsid w:val="62983B90"/>
     <w:multiLevelType w:val="multilevel"/>
     <w:tmpl w:val="61FC5AE6"/>
@@ -43861,7 +45654,7 @@
       </w:rPr>
     </w:lvl>
   </w:abstractNum>
-  <w:abstractNum w:abstractNumId="126" w15:restartNumberingAfterBreak="0">
+  <w:abstractNum w:abstractNumId="127" w15:restartNumberingAfterBreak="0">
     <w:nsid w:val="64637D32"/>
     <w:multiLevelType w:val="multilevel"/>
     <w:tmpl w:val="688080C2"/>
@@ -43978,7 +45771,7 @@
       </w:pPr>
     </w:lvl>
   </w:abstractNum>
-  <w:abstractNum w:abstractNumId="127" w15:restartNumberingAfterBreak="0">
+  <w:abstractNum w:abstractNumId="128" w15:restartNumberingAfterBreak="0">
     <w:nsid w:val="6500055F"/>
     <w:multiLevelType w:val="multilevel"/>
     <w:tmpl w:val="8A24FC76"/>
@@ -44127,7 +45920,7 @@
       </w:rPr>
     </w:lvl>
   </w:abstractNum>
-  <w:abstractNum w:abstractNumId="128" w15:restartNumberingAfterBreak="0">
+  <w:abstractNum w:abstractNumId="129" w15:restartNumberingAfterBreak="0">
     <w:nsid w:val="67992FBB"/>
     <w:multiLevelType w:val="multilevel"/>
     <w:tmpl w:val="BD308DCC"/>
@@ -44276,7 +46069,7 @@
       </w:rPr>
     </w:lvl>
   </w:abstractNum>
-  <w:abstractNum w:abstractNumId="129" w15:restartNumberingAfterBreak="0">
+  <w:abstractNum w:abstractNumId="130" w15:restartNumberingAfterBreak="0">
     <w:nsid w:val="6886315D"/>
     <w:multiLevelType w:val="multilevel"/>
     <w:tmpl w:val="EDF68C7E"/>
@@ -44425,7 +46218,7 @@
       </w:rPr>
     </w:lvl>
   </w:abstractNum>
-  <w:abstractNum w:abstractNumId="130" w15:restartNumberingAfterBreak="0">
+  <w:abstractNum w:abstractNumId="131" w15:restartNumberingAfterBreak="0">
     <w:nsid w:val="6AD112F7"/>
     <w:multiLevelType w:val="multilevel"/>
     <w:tmpl w:val="99EC9D1E"/>
@@ -44574,7 +46367,7 @@
       </w:rPr>
     </w:lvl>
   </w:abstractNum>
-  <w:abstractNum w:abstractNumId="131" w15:restartNumberingAfterBreak="0">
+  <w:abstractNum w:abstractNumId="132" w15:restartNumberingAfterBreak="0">
     <w:nsid w:val="6B950202"/>
     <w:multiLevelType w:val="multilevel"/>
     <w:tmpl w:val="83164D1C"/>
@@ -44691,7 +46484,7 @@
       </w:pPr>
     </w:lvl>
   </w:abstractNum>
-  <w:abstractNum w:abstractNumId="132" w15:restartNumberingAfterBreak="0">
+  <w:abstractNum w:abstractNumId="133" w15:restartNumberingAfterBreak="0">
     <w:nsid w:val="6BF61C9E"/>
     <w:multiLevelType w:val="multilevel"/>
     <w:tmpl w:val="FAE8587C"/>
@@ -44840,7 +46633,7 @@
       </w:rPr>
     </w:lvl>
   </w:abstractNum>
-  <w:abstractNum w:abstractNumId="133" w15:restartNumberingAfterBreak="0">
+  <w:abstractNum w:abstractNumId="134" w15:restartNumberingAfterBreak="0">
     <w:nsid w:val="6D54738A"/>
     <w:multiLevelType w:val="multilevel"/>
     <w:tmpl w:val="71880058"/>
@@ -44989,7 +46782,7 @@
       </w:rPr>
     </w:lvl>
   </w:abstractNum>
-  <w:abstractNum w:abstractNumId="134" w15:restartNumberingAfterBreak="0">
+  <w:abstractNum w:abstractNumId="135" w15:restartNumberingAfterBreak="0">
     <w:nsid w:val="6EA92462"/>
     <w:multiLevelType w:val="multilevel"/>
     <w:tmpl w:val="F920D0F2"/>
@@ -45106,7 +46899,7 @@
       </w:pPr>
     </w:lvl>
   </w:abstractNum>
-  <w:abstractNum w:abstractNumId="135" w15:restartNumberingAfterBreak="0">
+  <w:abstractNum w:abstractNumId="136" w15:restartNumberingAfterBreak="0">
     <w:nsid w:val="6FF25ECC"/>
     <w:multiLevelType w:val="multilevel"/>
     <w:tmpl w:val="068ED7C6"/>
@@ -45255,7 +47048,7 @@
       </w:rPr>
     </w:lvl>
   </w:abstractNum>
-  <w:abstractNum w:abstractNumId="136" w15:restartNumberingAfterBreak="0">
+  <w:abstractNum w:abstractNumId="137" w15:restartNumberingAfterBreak="0">
     <w:nsid w:val="6FFB3012"/>
     <w:multiLevelType w:val="multilevel"/>
     <w:tmpl w:val="B0006C3E"/>
@@ -45404,7 +47197,7 @@
       </w:rPr>
     </w:lvl>
   </w:abstractNum>
-  <w:abstractNum w:abstractNumId="137" w15:restartNumberingAfterBreak="0">
+  <w:abstractNum w:abstractNumId="138" w15:restartNumberingAfterBreak="0">
     <w:nsid w:val="701B79DC"/>
     <w:multiLevelType w:val="multilevel"/>
     <w:tmpl w:val="677C9DCC"/>
@@ -45553,7 +47346,7 @@
       </w:rPr>
     </w:lvl>
   </w:abstractNum>
-  <w:abstractNum w:abstractNumId="138" w15:restartNumberingAfterBreak="0">
+  <w:abstractNum w:abstractNumId="139" w15:restartNumberingAfterBreak="0">
     <w:nsid w:val="70FB2236"/>
     <w:multiLevelType w:val="multilevel"/>
     <w:tmpl w:val="6EE0FDFE"/>
@@ -45702,7 +47495,7 @@
       </w:rPr>
     </w:lvl>
   </w:abstractNum>
-  <w:abstractNum w:abstractNumId="139" w15:restartNumberingAfterBreak="0">
+  <w:abstractNum w:abstractNumId="140" w15:restartNumberingAfterBreak="0">
     <w:nsid w:val="712607D4"/>
     <w:multiLevelType w:val="multilevel"/>
     <w:tmpl w:val="FA927392"/>
@@ -45851,7 +47644,7 @@
       </w:rPr>
     </w:lvl>
   </w:abstractNum>
-  <w:abstractNum w:abstractNumId="140" w15:restartNumberingAfterBreak="0">
+  <w:abstractNum w:abstractNumId="141" w15:restartNumberingAfterBreak="0">
     <w:nsid w:val="71D30A12"/>
     <w:multiLevelType w:val="multilevel"/>
     <w:tmpl w:val="2FFAF22A"/>
@@ -45964,7 +47757,7 @@
       </w:pPr>
     </w:lvl>
   </w:abstractNum>
-  <w:abstractNum w:abstractNumId="141" w15:restartNumberingAfterBreak="0">
+  <w:abstractNum w:abstractNumId="142" w15:restartNumberingAfterBreak="0">
     <w:nsid w:val="734E3706"/>
     <w:multiLevelType w:val="multilevel"/>
     <w:tmpl w:val="33F22A6A"/>
@@ -46113,7 +47906,7 @@
       </w:rPr>
     </w:lvl>
   </w:abstractNum>
-  <w:abstractNum w:abstractNumId="142" w15:restartNumberingAfterBreak="0">
+  <w:abstractNum w:abstractNumId="143" w15:restartNumberingAfterBreak="0">
     <w:nsid w:val="74A073BC"/>
     <w:multiLevelType w:val="multilevel"/>
     <w:tmpl w:val="84FAE114"/>
@@ -46262,7 +48055,7 @@
       </w:rPr>
     </w:lvl>
   </w:abstractNum>
-  <w:abstractNum w:abstractNumId="143" w15:restartNumberingAfterBreak="0">
+  <w:abstractNum w:abstractNumId="144" w15:restartNumberingAfterBreak="0">
     <w:nsid w:val="74D96AA0"/>
     <w:multiLevelType w:val="multilevel"/>
     <w:tmpl w:val="B7DCE3F0"/>
@@ -46411,7 +48204,7 @@
       </w:rPr>
     </w:lvl>
   </w:abstractNum>
-  <w:abstractNum w:abstractNumId="144" w15:restartNumberingAfterBreak="0">
+  <w:abstractNum w:abstractNumId="145" w15:restartNumberingAfterBreak="0">
     <w:nsid w:val="75ED5E9C"/>
     <w:multiLevelType w:val="multilevel"/>
     <w:tmpl w:val="9A7622F6"/>
@@ -46524,7 +48317,7 @@
       </w:pPr>
     </w:lvl>
   </w:abstractNum>
-  <w:abstractNum w:abstractNumId="145" w15:restartNumberingAfterBreak="0">
+  <w:abstractNum w:abstractNumId="146" w15:restartNumberingAfterBreak="0">
     <w:nsid w:val="765A2B64"/>
     <w:multiLevelType w:val="multilevel"/>
     <w:tmpl w:val="C21C403A"/>
@@ -46673,7 +48466,7 @@
       </w:rPr>
     </w:lvl>
   </w:abstractNum>
-  <w:abstractNum w:abstractNumId="146" w15:restartNumberingAfterBreak="0">
+  <w:abstractNum w:abstractNumId="147" w15:restartNumberingAfterBreak="0">
     <w:nsid w:val="768F2DDF"/>
     <w:multiLevelType w:val="multilevel"/>
     <w:tmpl w:val="0C9E8B60"/>
@@ -46822,7 +48615,7 @@
       </w:rPr>
     </w:lvl>
   </w:abstractNum>
-  <w:abstractNum w:abstractNumId="147" w15:restartNumberingAfterBreak="0">
+  <w:abstractNum w:abstractNumId="148" w15:restartNumberingAfterBreak="0">
     <w:nsid w:val="77595B7F"/>
     <w:multiLevelType w:val="multilevel"/>
     <w:tmpl w:val="D72C5B46"/>
@@ -46971,7 +48764,7 @@
       </w:rPr>
     </w:lvl>
   </w:abstractNum>
-  <w:abstractNum w:abstractNumId="148" w15:restartNumberingAfterBreak="0">
+  <w:abstractNum w:abstractNumId="149" w15:restartNumberingAfterBreak="0">
     <w:nsid w:val="79CF47A9"/>
     <w:multiLevelType w:val="multilevel"/>
     <w:tmpl w:val="E80A849E"/>
@@ -47084,7 +48877,7 @@
       </w:pPr>
     </w:lvl>
   </w:abstractNum>
-  <w:abstractNum w:abstractNumId="149" w15:restartNumberingAfterBreak="0">
+  <w:abstractNum w:abstractNumId="150" w15:restartNumberingAfterBreak="0">
     <w:nsid w:val="7A84747F"/>
     <w:multiLevelType w:val="multilevel"/>
     <w:tmpl w:val="15F6BCE6"/>
@@ -47233,7 +49026,7 @@
       </w:rPr>
     </w:lvl>
   </w:abstractNum>
-  <w:abstractNum w:abstractNumId="150" w15:restartNumberingAfterBreak="0">
+  <w:abstractNum w:abstractNumId="151" w15:restartNumberingAfterBreak="0">
     <w:nsid w:val="7CDB3F5D"/>
     <w:multiLevelType w:val="multilevel"/>
     <w:tmpl w:val="2FC8730C"/>
@@ -47346,7 +49139,7 @@
       </w:pPr>
     </w:lvl>
   </w:abstractNum>
-  <w:abstractNum w:abstractNumId="151" w15:restartNumberingAfterBreak="0">
+  <w:abstractNum w:abstractNumId="152" w15:restartNumberingAfterBreak="0">
     <w:nsid w:val="7D032ECB"/>
     <w:multiLevelType w:val="multilevel"/>
     <w:tmpl w:val="A40AABC0"/>
@@ -47495,7 +49288,7 @@
       </w:rPr>
     </w:lvl>
   </w:abstractNum>
-  <w:abstractNum w:abstractNumId="152" w15:restartNumberingAfterBreak="0">
+  <w:abstractNum w:abstractNumId="153" w15:restartNumberingAfterBreak="0">
     <w:nsid w:val="7D8E0052"/>
     <w:multiLevelType w:val="multilevel"/>
     <w:tmpl w:val="E54EA6B4"/>
@@ -47644,7 +49437,7 @@
       </w:rPr>
     </w:lvl>
   </w:abstractNum>
-  <w:abstractNum w:abstractNumId="153" w15:restartNumberingAfterBreak="0">
+  <w:abstractNum w:abstractNumId="154" w15:restartNumberingAfterBreak="0">
     <w:nsid w:val="7F1346B5"/>
     <w:multiLevelType w:val="multilevel"/>
     <w:tmpl w:val="914CA78C"/>
@@ -47793,7 +49586,7 @@
       </w:rPr>
     </w:lvl>
   </w:abstractNum>
-  <w:abstractNum w:abstractNumId="154" w15:restartNumberingAfterBreak="0">
+  <w:abstractNum w:abstractNumId="155" w15:restartNumberingAfterBreak="0">
     <w:nsid w:val="7FE0173B"/>
     <w:multiLevelType w:val="multilevel"/>
     <w:tmpl w:val="DC787570"/>
@@ -47910,7 +49703,7 @@
       </w:pPr>
     </w:lvl>
   </w:abstractNum>
-  <w:abstractNum w:abstractNumId="155" w15:restartNumberingAfterBreak="0">
+  <w:abstractNum w:abstractNumId="156" w15:restartNumberingAfterBreak="0">
     <w:nsid w:val="7FE705C2"/>
     <w:multiLevelType w:val="multilevel"/>
     <w:tmpl w:val="2B966BDC"/>
@@ -48028,472 +49821,475 @@
     </w:lvl>
   </w:abstractNum>
   <w:num w:numId="1" w16cid:durableId="1125781938">
+    <w:abstractNumId w:val="15"/>
+  </w:num>
+  <w:num w:numId="2" w16cid:durableId="212691769">
+    <w:abstractNumId w:val="83"/>
+  </w:num>
+  <w:num w:numId="3" w16cid:durableId="204753465">
+    <w:abstractNumId w:val="52"/>
+  </w:num>
+  <w:num w:numId="4" w16cid:durableId="1033921066">
+    <w:abstractNumId w:val="77"/>
+  </w:num>
+  <w:num w:numId="5" w16cid:durableId="314533305">
+    <w:abstractNumId w:val="61"/>
+  </w:num>
+  <w:num w:numId="6" w16cid:durableId="1668509103">
+    <w:abstractNumId w:val="95"/>
+  </w:num>
+  <w:num w:numId="7" w16cid:durableId="1270235281">
+    <w:abstractNumId w:val="104"/>
+  </w:num>
+  <w:num w:numId="8" w16cid:durableId="1068915894">
+    <w:abstractNumId w:val="10"/>
+  </w:num>
+  <w:num w:numId="9" w16cid:durableId="1504542454">
+    <w:abstractNumId w:val="11"/>
+  </w:num>
+  <w:num w:numId="10" w16cid:durableId="1860390516">
+    <w:abstractNumId w:val="92"/>
+  </w:num>
+  <w:num w:numId="11" w16cid:durableId="1725106779">
+    <w:abstractNumId w:val="66"/>
+  </w:num>
+  <w:num w:numId="12" w16cid:durableId="1933314044">
+    <w:abstractNumId w:val="90"/>
+  </w:num>
+  <w:num w:numId="13" w16cid:durableId="326521496">
+    <w:abstractNumId w:val="16"/>
+  </w:num>
+  <w:num w:numId="14" w16cid:durableId="2010981270">
+    <w:abstractNumId w:val="118"/>
+  </w:num>
+  <w:num w:numId="15" w16cid:durableId="445388872">
+    <w:abstractNumId w:val="150"/>
+  </w:num>
+  <w:num w:numId="16" w16cid:durableId="775059024">
+    <w:abstractNumId w:val="42"/>
+  </w:num>
+  <w:num w:numId="17" w16cid:durableId="1295022515">
+    <w:abstractNumId w:val="134"/>
+  </w:num>
+  <w:num w:numId="18" w16cid:durableId="1130586831">
+    <w:abstractNumId w:val="29"/>
+  </w:num>
+  <w:num w:numId="19" w16cid:durableId="994072340">
+    <w:abstractNumId w:val="27"/>
+  </w:num>
+  <w:num w:numId="20" w16cid:durableId="130220266">
+    <w:abstractNumId w:val="137"/>
+  </w:num>
+  <w:num w:numId="21" w16cid:durableId="1905145076">
+    <w:abstractNumId w:val="124"/>
+  </w:num>
+  <w:num w:numId="22" w16cid:durableId="351222723">
+    <w:abstractNumId w:val="60"/>
+  </w:num>
+  <w:num w:numId="23" w16cid:durableId="366101969">
+    <w:abstractNumId w:val="114"/>
+  </w:num>
+  <w:num w:numId="24" w16cid:durableId="1125781281">
+    <w:abstractNumId w:val="102"/>
+  </w:num>
+  <w:num w:numId="25" w16cid:durableId="1980187107">
+    <w:abstractNumId w:val="23"/>
+  </w:num>
+  <w:num w:numId="26" w16cid:durableId="650644008">
+    <w:abstractNumId w:val="146"/>
+  </w:num>
+  <w:num w:numId="27" w16cid:durableId="927421509">
+    <w:abstractNumId w:val="105"/>
+  </w:num>
+  <w:num w:numId="28" w16cid:durableId="2136094583">
+    <w:abstractNumId w:val="43"/>
+  </w:num>
+  <w:num w:numId="29" w16cid:durableId="163713911">
+    <w:abstractNumId w:val="125"/>
+  </w:num>
+  <w:num w:numId="30" w16cid:durableId="1795706407">
+    <w:abstractNumId w:val="85"/>
+  </w:num>
+  <w:num w:numId="31" w16cid:durableId="417137057">
+    <w:abstractNumId w:val="59"/>
+  </w:num>
+  <w:num w:numId="32" w16cid:durableId="1486584897">
+    <w:abstractNumId w:val="155"/>
+  </w:num>
+  <w:num w:numId="33" w16cid:durableId="1169754637">
+    <w:abstractNumId w:val="98"/>
+  </w:num>
+  <w:num w:numId="34" w16cid:durableId="1082331889">
+    <w:abstractNumId w:val="82"/>
+  </w:num>
+  <w:num w:numId="35" w16cid:durableId="2104495662">
+    <w:abstractNumId w:val="38"/>
+  </w:num>
+  <w:num w:numId="36" w16cid:durableId="900948418">
+    <w:abstractNumId w:val="21"/>
+  </w:num>
+  <w:num w:numId="37" w16cid:durableId="735935560">
+    <w:abstractNumId w:val="147"/>
+  </w:num>
+  <w:num w:numId="38" w16cid:durableId="177236325">
+    <w:abstractNumId w:val="56"/>
+  </w:num>
+  <w:num w:numId="39" w16cid:durableId="788624">
+    <w:abstractNumId w:val="32"/>
+  </w:num>
+  <w:num w:numId="40" w16cid:durableId="1897277996">
+    <w:abstractNumId w:val="115"/>
+  </w:num>
+  <w:num w:numId="41" w16cid:durableId="821385345">
+    <w:abstractNumId w:val="65"/>
+  </w:num>
+  <w:num w:numId="42" w16cid:durableId="440884988">
+    <w:abstractNumId w:val="31"/>
+  </w:num>
+  <w:num w:numId="43" w16cid:durableId="279338713">
+    <w:abstractNumId w:val="130"/>
+  </w:num>
+  <w:num w:numId="44" w16cid:durableId="300966348">
+    <w:abstractNumId w:val="148"/>
+  </w:num>
+  <w:num w:numId="45" w16cid:durableId="877863870">
+    <w:abstractNumId w:val="73"/>
+  </w:num>
+  <w:num w:numId="46" w16cid:durableId="1300115906">
+    <w:abstractNumId w:val="18"/>
+  </w:num>
+  <w:num w:numId="47" w16cid:durableId="719406604">
+    <w:abstractNumId w:val="67"/>
+  </w:num>
+  <w:num w:numId="48" w16cid:durableId="582180082">
+    <w:abstractNumId w:val="8"/>
+  </w:num>
+  <w:num w:numId="49" w16cid:durableId="1316690410">
+    <w:abstractNumId w:val="93"/>
+  </w:num>
+  <w:num w:numId="50" w16cid:durableId="1111557819">
+    <w:abstractNumId w:val="58"/>
+  </w:num>
+  <w:num w:numId="51" w16cid:durableId="2001155960">
+    <w:abstractNumId w:val="106"/>
+  </w:num>
+  <w:num w:numId="52" w16cid:durableId="621155179">
+    <w:abstractNumId w:val="117"/>
+  </w:num>
+  <w:num w:numId="53" w16cid:durableId="716785273">
+    <w:abstractNumId w:val="122"/>
+  </w:num>
+  <w:num w:numId="54" w16cid:durableId="80030908">
+    <w:abstractNumId w:val="109"/>
+  </w:num>
+  <w:num w:numId="55" w16cid:durableId="701125135">
+    <w:abstractNumId w:val="28"/>
+  </w:num>
+  <w:num w:numId="56" w16cid:durableId="1691643461">
+    <w:abstractNumId w:val="40"/>
+  </w:num>
+  <w:num w:numId="57" w16cid:durableId="1299994045">
+    <w:abstractNumId w:val="53"/>
+  </w:num>
+  <w:num w:numId="58" w16cid:durableId="1548565914">
+    <w:abstractNumId w:val="153"/>
+  </w:num>
+  <w:num w:numId="59" w16cid:durableId="769468454">
+    <w:abstractNumId w:val="74"/>
+  </w:num>
+  <w:num w:numId="60" w16cid:durableId="1688479437">
+    <w:abstractNumId w:val="9"/>
+  </w:num>
+  <w:num w:numId="61" w16cid:durableId="1336032879">
+    <w:abstractNumId w:val="79"/>
+  </w:num>
+  <w:num w:numId="62" w16cid:durableId="1931771862">
+    <w:abstractNumId w:val="99"/>
+  </w:num>
+  <w:num w:numId="63" w16cid:durableId="492455653">
+    <w:abstractNumId w:val="140"/>
+  </w:num>
+  <w:num w:numId="64" w16cid:durableId="1567757765">
+    <w:abstractNumId w:val="101"/>
+  </w:num>
+  <w:num w:numId="65" w16cid:durableId="1111779313">
+    <w:abstractNumId w:val="68"/>
+  </w:num>
+  <w:num w:numId="66" w16cid:durableId="583493794">
+    <w:abstractNumId w:val="143"/>
+  </w:num>
+  <w:num w:numId="67" w16cid:durableId="1335689356">
+    <w:abstractNumId w:val="94"/>
+  </w:num>
+  <w:num w:numId="68" w16cid:durableId="1662079372">
+    <w:abstractNumId w:val="19"/>
+  </w:num>
+  <w:num w:numId="69" w16cid:durableId="128280254">
+    <w:abstractNumId w:val="37"/>
+  </w:num>
+  <w:num w:numId="70" w16cid:durableId="467552738">
+    <w:abstractNumId w:val="41"/>
+  </w:num>
+  <w:num w:numId="71" w16cid:durableId="529954783">
+    <w:abstractNumId w:val="86"/>
+  </w:num>
+  <w:num w:numId="72" w16cid:durableId="783770187">
+    <w:abstractNumId w:val="33"/>
+  </w:num>
+  <w:num w:numId="73" w16cid:durableId="2133787749">
+    <w:abstractNumId w:val="84"/>
+  </w:num>
+  <w:num w:numId="74" w16cid:durableId="1090463135">
+    <w:abstractNumId w:val="145"/>
+  </w:num>
+  <w:num w:numId="75" w16cid:durableId="821584307">
+    <w:abstractNumId w:val="30"/>
+  </w:num>
+  <w:num w:numId="76" w16cid:durableId="604115933">
+    <w:abstractNumId w:val="13"/>
+  </w:num>
+  <w:num w:numId="77" w16cid:durableId="325058860">
+    <w:abstractNumId w:val="119"/>
+  </w:num>
+  <w:num w:numId="78" w16cid:durableId="1193374877">
     <w:abstractNumId w:val="14"/>
   </w:num>
-  <w:num w:numId="2" w16cid:durableId="212691769">
-    <w:abstractNumId w:val="82"/>
+  <w:num w:numId="79" w16cid:durableId="815803097">
+    <w:abstractNumId w:val="135"/>
   </w:num>
-  <w:num w:numId="3" w16cid:durableId="204753465">
-    <w:abstractNumId w:val="51"/>
+  <w:num w:numId="80" w16cid:durableId="1051730883">
+    <w:abstractNumId w:val="142"/>
   </w:num>
-  <w:num w:numId="4" w16cid:durableId="1033921066">
-    <w:abstractNumId w:val="76"/>
+  <w:num w:numId="81" w16cid:durableId="742605711">
+    <w:abstractNumId w:val="129"/>
   </w:num>
-  <w:num w:numId="5" w16cid:durableId="314533305">
-    <w:abstractNumId w:val="60"/>
-  </w:num>
-  <w:num w:numId="6" w16cid:durableId="1668509103">
-    <w:abstractNumId w:val="94"/>
-  </w:num>
-  <w:num w:numId="7" w16cid:durableId="1270235281">
-    <w:abstractNumId w:val="103"/>
-  </w:num>
-  <w:num w:numId="8" w16cid:durableId="1068915894">
-    <w:abstractNumId w:val="9"/>
-  </w:num>
-  <w:num w:numId="9" w16cid:durableId="1504542454">
-    <w:abstractNumId w:val="10"/>
-  </w:num>
-  <w:num w:numId="10" w16cid:durableId="1860390516">
-    <w:abstractNumId w:val="91"/>
-  </w:num>
-  <w:num w:numId="11" w16cid:durableId="1725106779">
-    <w:abstractNumId w:val="65"/>
-  </w:num>
-  <w:num w:numId="12" w16cid:durableId="1933314044">
-    <w:abstractNumId w:val="89"/>
-  </w:num>
-  <w:num w:numId="13" w16cid:durableId="326521496">
-    <w:abstractNumId w:val="15"/>
-  </w:num>
-  <w:num w:numId="14" w16cid:durableId="2010981270">
-    <w:abstractNumId w:val="117"/>
-  </w:num>
-  <w:num w:numId="15" w16cid:durableId="445388872">
-    <w:abstractNumId w:val="149"/>
-  </w:num>
-  <w:num w:numId="16" w16cid:durableId="775059024">
-    <w:abstractNumId w:val="41"/>
-  </w:num>
-  <w:num w:numId="17" w16cid:durableId="1295022515">
+  <w:num w:numId="82" w16cid:durableId="1985772832">
     <w:abstractNumId w:val="133"/>
   </w:num>
-  <w:num w:numId="18" w16cid:durableId="1130586831">
-    <w:abstractNumId w:val="28"/>
+  <w:num w:numId="83" w16cid:durableId="1865092739">
+    <w:abstractNumId w:val="7"/>
   </w:num>
-  <w:num w:numId="19" w16cid:durableId="994072340">
-    <w:abstractNumId w:val="26"/>
+  <w:num w:numId="84" w16cid:durableId="57559803">
+    <w:abstractNumId w:val="116"/>
   </w:num>
-  <w:num w:numId="20" w16cid:durableId="130220266">
-    <w:abstractNumId w:val="136"/>
+  <w:num w:numId="85" w16cid:durableId="987133407">
+    <w:abstractNumId w:val="107"/>
   </w:num>
-  <w:num w:numId="21" w16cid:durableId="1905145076">
-    <w:abstractNumId w:val="123"/>
+  <w:num w:numId="86" w16cid:durableId="1752313317">
+    <w:abstractNumId w:val="128"/>
   </w:num>
-  <w:num w:numId="22" w16cid:durableId="351222723">
-    <w:abstractNumId w:val="59"/>
+  <w:num w:numId="87" w16cid:durableId="1569221538">
+    <w:abstractNumId w:val="44"/>
   </w:num>
-  <w:num w:numId="23" w16cid:durableId="366101969">
-    <w:abstractNumId w:val="113"/>
+  <w:num w:numId="88" w16cid:durableId="545878369">
+    <w:abstractNumId w:val="72"/>
   </w:num>
-  <w:num w:numId="24" w16cid:durableId="1125781281">
-    <w:abstractNumId w:val="101"/>
+  <w:num w:numId="89" w16cid:durableId="1392117049">
+    <w:abstractNumId w:val="80"/>
   </w:num>
-  <w:num w:numId="25" w16cid:durableId="1980187107">
-    <w:abstractNumId w:val="22"/>
-  </w:num>
-  <w:num w:numId="26" w16cid:durableId="650644008">
-    <w:abstractNumId w:val="145"/>
-  </w:num>
-  <w:num w:numId="27" w16cid:durableId="927421509">
-    <w:abstractNumId w:val="104"/>
-  </w:num>
-  <w:num w:numId="28" w16cid:durableId="2136094583">
-    <w:abstractNumId w:val="42"/>
-  </w:num>
-  <w:num w:numId="29" w16cid:durableId="163713911">
-    <w:abstractNumId w:val="124"/>
-  </w:num>
-  <w:num w:numId="30" w16cid:durableId="1795706407">
-    <w:abstractNumId w:val="84"/>
-  </w:num>
-  <w:num w:numId="31" w16cid:durableId="417137057">
-    <w:abstractNumId w:val="58"/>
-  </w:num>
-  <w:num w:numId="32" w16cid:durableId="1486584897">
-    <w:abstractNumId w:val="154"/>
-  </w:num>
-  <w:num w:numId="33" w16cid:durableId="1169754637">
-    <w:abstractNumId w:val="97"/>
-  </w:num>
-  <w:num w:numId="34" w16cid:durableId="1082331889">
-    <w:abstractNumId w:val="81"/>
-  </w:num>
-  <w:num w:numId="35" w16cid:durableId="2104495662">
-    <w:abstractNumId w:val="37"/>
-  </w:num>
-  <w:num w:numId="36" w16cid:durableId="900948418">
-    <w:abstractNumId w:val="20"/>
-  </w:num>
-  <w:num w:numId="37" w16cid:durableId="735935560">
-    <w:abstractNumId w:val="146"/>
-  </w:num>
-  <w:num w:numId="38" w16cid:durableId="177236325">
-    <w:abstractNumId w:val="55"/>
-  </w:num>
-  <w:num w:numId="39" w16cid:durableId="788624">
-    <w:abstractNumId w:val="31"/>
-  </w:num>
-  <w:num w:numId="40" w16cid:durableId="1897277996">
-    <w:abstractNumId w:val="114"/>
-  </w:num>
-  <w:num w:numId="41" w16cid:durableId="821385345">
+  <w:num w:numId="90" w16cid:durableId="1549949915">
     <w:abstractNumId w:val="64"/>
   </w:num>
-  <w:num w:numId="42" w16cid:durableId="440884988">
-    <w:abstractNumId w:val="30"/>
+  <w:num w:numId="91" w16cid:durableId="1834953883">
+    <w:abstractNumId w:val="87"/>
   </w:num>
-  <w:num w:numId="43" w16cid:durableId="279338713">
-    <w:abstractNumId w:val="129"/>
-  </w:num>
-  <w:num w:numId="44" w16cid:durableId="300966348">
-    <w:abstractNumId w:val="147"/>
-  </w:num>
-  <w:num w:numId="45" w16cid:durableId="877863870">
-    <w:abstractNumId w:val="72"/>
-  </w:num>
-  <w:num w:numId="46" w16cid:durableId="1300115906">
+  <w:num w:numId="92" w16cid:durableId="1725135787">
     <w:abstractNumId w:val="17"/>
   </w:num>
-  <w:num w:numId="47" w16cid:durableId="719406604">
-    <w:abstractNumId w:val="66"/>
+  <w:num w:numId="93" w16cid:durableId="1800339618">
+    <w:abstractNumId w:val="112"/>
   </w:num>
-  <w:num w:numId="48" w16cid:durableId="582180082">
-    <w:abstractNumId w:val="7"/>
+  <w:num w:numId="94" w16cid:durableId="224294743">
+    <w:abstractNumId w:val="144"/>
   </w:num>
-  <w:num w:numId="49" w16cid:durableId="1316690410">
-    <w:abstractNumId w:val="92"/>
+  <w:num w:numId="95" w16cid:durableId="1516310169">
+    <w:abstractNumId w:val="139"/>
   </w:num>
-  <w:num w:numId="50" w16cid:durableId="1111557819">
-    <w:abstractNumId w:val="57"/>
+  <w:num w:numId="96" w16cid:durableId="1648893613">
+    <w:abstractNumId w:val="5"/>
   </w:num>
-  <w:num w:numId="51" w16cid:durableId="2001155960">
-    <w:abstractNumId w:val="105"/>
+  <w:num w:numId="97" w16cid:durableId="192152157">
+    <w:abstractNumId w:val="110"/>
   </w:num>
-  <w:num w:numId="52" w16cid:durableId="621155179">
-    <w:abstractNumId w:val="116"/>
+  <w:num w:numId="98" w16cid:durableId="1216694547">
+    <w:abstractNumId w:val="50"/>
   </w:num>
-  <w:num w:numId="53" w16cid:durableId="716785273">
-    <w:abstractNumId w:val="121"/>
+  <w:num w:numId="99" w16cid:durableId="54395124">
+    <w:abstractNumId w:val="48"/>
   </w:num>
-  <w:num w:numId="54" w16cid:durableId="80030908">
-    <w:abstractNumId w:val="108"/>
+  <w:num w:numId="100" w16cid:durableId="803274895">
+    <w:abstractNumId w:val="63"/>
   </w:num>
-  <w:num w:numId="55" w16cid:durableId="701125135">
-    <w:abstractNumId w:val="27"/>
-  </w:num>
-  <w:num w:numId="56" w16cid:durableId="1691643461">
+  <w:num w:numId="101" w16cid:durableId="1375958156">
     <w:abstractNumId w:val="39"/>
   </w:num>
-  <w:num w:numId="57" w16cid:durableId="1299994045">
-    <w:abstractNumId w:val="52"/>
+  <w:num w:numId="102" w16cid:durableId="2033919214">
+    <w:abstractNumId w:val="88"/>
   </w:num>
-  <w:num w:numId="58" w16cid:durableId="1548565914">
-    <w:abstractNumId w:val="152"/>
-  </w:num>
-  <w:num w:numId="59" w16cid:durableId="769468454">
-    <w:abstractNumId w:val="73"/>
-  </w:num>
-  <w:num w:numId="60" w16cid:durableId="1688479437">
-    <w:abstractNumId w:val="8"/>
-  </w:num>
-  <w:num w:numId="61" w16cid:durableId="1336032879">
-    <w:abstractNumId w:val="78"/>
-  </w:num>
-  <w:num w:numId="62" w16cid:durableId="1931771862">
-    <w:abstractNumId w:val="98"/>
-  </w:num>
-  <w:num w:numId="63" w16cid:durableId="492455653">
-    <w:abstractNumId w:val="139"/>
-  </w:num>
-  <w:num w:numId="64" w16cid:durableId="1567757765">
-    <w:abstractNumId w:val="100"/>
-  </w:num>
-  <w:num w:numId="65" w16cid:durableId="1111779313">
-    <w:abstractNumId w:val="67"/>
-  </w:num>
-  <w:num w:numId="66" w16cid:durableId="583493794">
-    <w:abstractNumId w:val="142"/>
-  </w:num>
-  <w:num w:numId="67" w16cid:durableId="1335689356">
-    <w:abstractNumId w:val="93"/>
-  </w:num>
-  <w:num w:numId="68" w16cid:durableId="1662079372">
-    <w:abstractNumId w:val="18"/>
-  </w:num>
-  <w:num w:numId="69" w16cid:durableId="128280254">
-    <w:abstractNumId w:val="36"/>
-  </w:num>
-  <w:num w:numId="70" w16cid:durableId="467552738">
-    <w:abstractNumId w:val="40"/>
-  </w:num>
-  <w:num w:numId="71" w16cid:durableId="529954783">
-    <w:abstractNumId w:val="85"/>
-  </w:num>
-  <w:num w:numId="72" w16cid:durableId="783770187">
-    <w:abstractNumId w:val="32"/>
-  </w:num>
-  <w:num w:numId="73" w16cid:durableId="2133787749">
-    <w:abstractNumId w:val="83"/>
-  </w:num>
-  <w:num w:numId="74" w16cid:durableId="1090463135">
-    <w:abstractNumId w:val="144"/>
-  </w:num>
-  <w:num w:numId="75" w16cid:durableId="821584307">
-    <w:abstractNumId w:val="29"/>
-  </w:num>
-  <w:num w:numId="76" w16cid:durableId="604115933">
-    <w:abstractNumId w:val="12"/>
-  </w:num>
-  <w:num w:numId="77" w16cid:durableId="325058860">
-    <w:abstractNumId w:val="118"/>
-  </w:num>
-  <w:num w:numId="78" w16cid:durableId="1193374877">
-    <w:abstractNumId w:val="13"/>
-  </w:num>
-  <w:num w:numId="79" w16cid:durableId="815803097">
-    <w:abstractNumId w:val="134"/>
-  </w:num>
-  <w:num w:numId="80" w16cid:durableId="1051730883">
-    <w:abstractNumId w:val="141"/>
-  </w:num>
-  <w:num w:numId="81" w16cid:durableId="742605711">
-    <w:abstractNumId w:val="128"/>
-  </w:num>
-  <w:num w:numId="82" w16cid:durableId="1985772832">
-    <w:abstractNumId w:val="132"/>
-  </w:num>
-  <w:num w:numId="83" w16cid:durableId="1865092739">
-    <w:abstractNumId w:val="6"/>
-  </w:num>
-  <w:num w:numId="84" w16cid:durableId="57559803">
-    <w:abstractNumId w:val="115"/>
-  </w:num>
-  <w:num w:numId="85" w16cid:durableId="987133407">
-    <w:abstractNumId w:val="106"/>
-  </w:num>
-  <w:num w:numId="86" w16cid:durableId="1752313317">
-    <w:abstractNumId w:val="127"/>
-  </w:num>
-  <w:num w:numId="87" w16cid:durableId="1569221538">
-    <w:abstractNumId w:val="43"/>
-  </w:num>
-  <w:num w:numId="88" w16cid:durableId="545878369">
-    <w:abstractNumId w:val="71"/>
-  </w:num>
-  <w:num w:numId="89" w16cid:durableId="1392117049">
-    <w:abstractNumId w:val="79"/>
-  </w:num>
-  <w:num w:numId="90" w16cid:durableId="1549949915">
-    <w:abstractNumId w:val="63"/>
-  </w:num>
-  <w:num w:numId="91" w16cid:durableId="1834953883">
-    <w:abstractNumId w:val="86"/>
-  </w:num>
-  <w:num w:numId="92" w16cid:durableId="1725135787">
-    <w:abstractNumId w:val="16"/>
-  </w:num>
-  <w:num w:numId="93" w16cid:durableId="1800339618">
-    <w:abstractNumId w:val="111"/>
-  </w:num>
-  <w:num w:numId="94" w16cid:durableId="224294743">
-    <w:abstractNumId w:val="143"/>
-  </w:num>
-  <w:num w:numId="95" w16cid:durableId="1516310169">
-    <w:abstractNumId w:val="138"/>
-  </w:num>
-  <w:num w:numId="96" w16cid:durableId="1648893613">
-    <w:abstractNumId w:val="4"/>
-  </w:num>
-  <w:num w:numId="97" w16cid:durableId="192152157">
-    <w:abstractNumId w:val="109"/>
-  </w:num>
-  <w:num w:numId="98" w16cid:durableId="1216694547">
-    <w:abstractNumId w:val="49"/>
-  </w:num>
-  <w:num w:numId="99" w16cid:durableId="54395124">
-    <w:abstractNumId w:val="47"/>
-  </w:num>
-  <w:num w:numId="100" w16cid:durableId="803274895">
+  <w:num w:numId="103" w16cid:durableId="1053575878">
     <w:abstractNumId w:val="62"/>
   </w:num>
-  <w:num w:numId="101" w16cid:durableId="1375958156">
-    <w:abstractNumId w:val="38"/>
-  </w:num>
-  <w:num w:numId="102" w16cid:durableId="2033919214">
-    <w:abstractNumId w:val="87"/>
-  </w:num>
-  <w:num w:numId="103" w16cid:durableId="1053575878">
-    <w:abstractNumId w:val="61"/>
-  </w:num>
   <w:num w:numId="104" w16cid:durableId="1045106512">
-    <w:abstractNumId w:val="44"/>
+    <w:abstractNumId w:val="45"/>
   </w:num>
   <w:num w:numId="105" w16cid:durableId="1814328475">
     <w:abstractNumId w:val="0"/>
   </w:num>
   <w:num w:numId="106" w16cid:durableId="1229656796">
-    <w:abstractNumId w:val="75"/>
+    <w:abstractNumId w:val="76"/>
   </w:num>
   <w:num w:numId="107" w16cid:durableId="2116248440">
-    <w:abstractNumId w:val="56"/>
+    <w:abstractNumId w:val="57"/>
   </w:num>
   <w:num w:numId="108" w16cid:durableId="1637836932">
     <w:abstractNumId w:val="2"/>
   </w:num>
   <w:num w:numId="109" w16cid:durableId="818614539">
-    <w:abstractNumId w:val="135"/>
+    <w:abstractNumId w:val="136"/>
   </w:num>
   <w:num w:numId="110" w16cid:durableId="505749528">
     <w:abstractNumId w:val="1"/>
   </w:num>
   <w:num w:numId="111" w16cid:durableId="740567879">
-    <w:abstractNumId w:val="153"/>
+    <w:abstractNumId w:val="154"/>
   </w:num>
   <w:num w:numId="112" w16cid:durableId="1297837039">
-    <w:abstractNumId w:val="3"/>
+    <w:abstractNumId w:val="4"/>
   </w:num>
   <w:num w:numId="113" w16cid:durableId="1969507273">
+    <w:abstractNumId w:val="25"/>
+  </w:num>
+  <w:num w:numId="114" w16cid:durableId="1357728592">
+    <w:abstractNumId w:val="22"/>
+  </w:num>
+  <w:num w:numId="115" w16cid:durableId="917251997">
+    <w:abstractNumId w:val="152"/>
+  </w:num>
+  <w:num w:numId="116" w16cid:durableId="2126919409">
+    <w:abstractNumId w:val="131"/>
+  </w:num>
+  <w:num w:numId="117" w16cid:durableId="1168327765">
+    <w:abstractNumId w:val="49"/>
+  </w:num>
+  <w:num w:numId="118" w16cid:durableId="1923296152">
+    <w:abstractNumId w:val="70"/>
+  </w:num>
+  <w:num w:numId="119" w16cid:durableId="937058826">
     <w:abstractNumId w:val="24"/>
   </w:num>
-  <w:num w:numId="114" w16cid:durableId="1357728592">
-    <w:abstractNumId w:val="21"/>
+  <w:num w:numId="120" w16cid:durableId="2019623853">
+    <w:abstractNumId w:val="141"/>
   </w:num>
-  <w:num w:numId="115" w16cid:durableId="917251997">
+  <w:num w:numId="121" w16cid:durableId="1334604842">
+    <w:abstractNumId w:val="55"/>
+  </w:num>
+  <w:num w:numId="122" w16cid:durableId="343944172">
+    <w:abstractNumId w:val="100"/>
+  </w:num>
+  <w:num w:numId="123" w16cid:durableId="1062867832">
+    <w:abstractNumId w:val="89"/>
+  </w:num>
+  <w:num w:numId="124" w16cid:durableId="1205871176">
+    <w:abstractNumId w:val="26"/>
+  </w:num>
+  <w:num w:numId="125" w16cid:durableId="1544636079">
+    <w:abstractNumId w:val="97"/>
+  </w:num>
+  <w:num w:numId="126" w16cid:durableId="224492955">
+    <w:abstractNumId w:val="127"/>
+  </w:num>
+  <w:num w:numId="127" w16cid:durableId="1542933219">
+    <w:abstractNumId w:val="126"/>
+  </w:num>
+  <w:num w:numId="128" w16cid:durableId="1867598127">
+    <w:abstractNumId w:val="34"/>
+  </w:num>
+  <w:num w:numId="129" w16cid:durableId="253563084">
+    <w:abstractNumId w:val="138"/>
+  </w:num>
+  <w:num w:numId="130" w16cid:durableId="2105489346">
+    <w:abstractNumId w:val="20"/>
+  </w:num>
+  <w:num w:numId="131" w16cid:durableId="559944851">
+    <w:abstractNumId w:val="91"/>
+  </w:num>
+  <w:num w:numId="132" w16cid:durableId="468205473">
     <w:abstractNumId w:val="151"/>
   </w:num>
-  <w:num w:numId="116" w16cid:durableId="2126919409">
-    <w:abstractNumId w:val="130"/>
+  <w:num w:numId="133" w16cid:durableId="780564003">
+    <w:abstractNumId w:val="46"/>
   </w:num>
-  <w:num w:numId="117" w16cid:durableId="1168327765">
-    <w:abstractNumId w:val="48"/>
+  <w:num w:numId="134" w16cid:durableId="1555236582">
+    <w:abstractNumId w:val="132"/>
   </w:num>
-  <w:num w:numId="118" w16cid:durableId="1923296152">
+  <w:num w:numId="135" w16cid:durableId="589124219">
+    <w:abstractNumId w:val="96"/>
+  </w:num>
+  <w:num w:numId="136" w16cid:durableId="1981954507">
+    <w:abstractNumId w:val="108"/>
+  </w:num>
+  <w:num w:numId="137" w16cid:durableId="934628821">
+    <w:abstractNumId w:val="121"/>
+  </w:num>
+  <w:num w:numId="138" w16cid:durableId="45105127">
+    <w:abstractNumId w:val="35"/>
+  </w:num>
+  <w:num w:numId="139" w16cid:durableId="719865279">
+    <w:abstractNumId w:val="156"/>
+  </w:num>
+  <w:num w:numId="140" w16cid:durableId="622541928">
+    <w:abstractNumId w:val="120"/>
+  </w:num>
+  <w:num w:numId="141" w16cid:durableId="684328621">
+    <w:abstractNumId w:val="71"/>
+  </w:num>
+  <w:num w:numId="142" w16cid:durableId="72512544">
     <w:abstractNumId w:val="69"/>
   </w:num>
-  <w:num w:numId="119" w16cid:durableId="937058826">
-    <w:abstractNumId w:val="23"/>
+  <w:num w:numId="143" w16cid:durableId="305596369">
+    <w:abstractNumId w:val="103"/>
   </w:num>
-  <w:num w:numId="120" w16cid:durableId="2019623853">
-    <w:abstractNumId w:val="140"/>
+  <w:num w:numId="144" w16cid:durableId="1431854465">
+    <w:abstractNumId w:val="123"/>
   </w:num>
-  <w:num w:numId="121" w16cid:durableId="1334604842">
+  <w:num w:numId="145" w16cid:durableId="158471721">
+    <w:abstractNumId w:val="6"/>
+  </w:num>
+  <w:num w:numId="146" w16cid:durableId="1074666829">
+    <w:abstractNumId w:val="47"/>
+  </w:num>
+  <w:num w:numId="147" w16cid:durableId="1446340508">
+    <w:abstractNumId w:val="81"/>
+  </w:num>
+  <w:num w:numId="148" w16cid:durableId="1180965845">
     <w:abstractNumId w:val="54"/>
   </w:num>
-  <w:num w:numId="122" w16cid:durableId="343944172">
-    <w:abstractNumId w:val="99"/>
-  </w:num>
-  <w:num w:numId="123" w16cid:durableId="1062867832">
-    <w:abstractNumId w:val="88"/>
-  </w:num>
-  <w:num w:numId="124" w16cid:durableId="1205871176">
-    <w:abstractNumId w:val="25"/>
-  </w:num>
-  <w:num w:numId="125" w16cid:durableId="1544636079">
-    <w:abstractNumId w:val="96"/>
-  </w:num>
-  <w:num w:numId="126" w16cid:durableId="224492955">
-    <w:abstractNumId w:val="126"/>
-  </w:num>
-  <w:num w:numId="127" w16cid:durableId="1542933219">
-    <w:abstractNumId w:val="125"/>
-  </w:num>
-  <w:num w:numId="128" w16cid:durableId="1867598127">
-    <w:abstractNumId w:val="33"/>
-  </w:num>
-  <w:num w:numId="129" w16cid:durableId="253563084">
-    <w:abstractNumId w:val="137"/>
-  </w:num>
-  <w:num w:numId="130" w16cid:durableId="2105489346">
-    <w:abstractNumId w:val="19"/>
-  </w:num>
-  <w:num w:numId="131" w16cid:durableId="559944851">
-    <w:abstractNumId w:val="90"/>
-  </w:num>
-  <w:num w:numId="132" w16cid:durableId="468205473">
-    <w:abstractNumId w:val="150"/>
-  </w:num>
-  <w:num w:numId="133" w16cid:durableId="780564003">
-    <w:abstractNumId w:val="45"/>
-  </w:num>
-  <w:num w:numId="134" w16cid:durableId="1555236582">
-    <w:abstractNumId w:val="131"/>
-  </w:num>
-  <w:num w:numId="135" w16cid:durableId="589124219">
-    <w:abstractNumId w:val="95"/>
-  </w:num>
-  <w:num w:numId="136" w16cid:durableId="1981954507">
-    <w:abstractNumId w:val="107"/>
-  </w:num>
-  <w:num w:numId="137" w16cid:durableId="934628821">
-    <w:abstractNumId w:val="120"/>
-  </w:num>
-  <w:num w:numId="138" w16cid:durableId="45105127">
-    <w:abstractNumId w:val="34"/>
-  </w:num>
-  <w:num w:numId="139" w16cid:durableId="719865279">
-    <w:abstractNumId w:val="155"/>
-  </w:num>
-  <w:num w:numId="140" w16cid:durableId="622541928">
-    <w:abstractNumId w:val="119"/>
-  </w:num>
-  <w:num w:numId="141" w16cid:durableId="684328621">
-    <w:abstractNumId w:val="70"/>
-  </w:num>
-  <w:num w:numId="142" w16cid:durableId="72512544">
-    <w:abstractNumId w:val="68"/>
-  </w:num>
-  <w:num w:numId="143" w16cid:durableId="305596369">
-    <w:abstractNumId w:val="102"/>
-  </w:num>
-  <w:num w:numId="144" w16cid:durableId="1431854465">
-    <w:abstractNumId w:val="122"/>
-  </w:num>
-  <w:num w:numId="145" w16cid:durableId="158471721">
-    <w:abstractNumId w:val="5"/>
-  </w:num>
-  <w:num w:numId="146" w16cid:durableId="1074666829">
-    <w:abstractNumId w:val="46"/>
-  </w:num>
-  <w:num w:numId="147" w16cid:durableId="1446340508">
-    <w:abstractNumId w:val="80"/>
-  </w:num>
-  <w:num w:numId="148" w16cid:durableId="1180965845">
-    <w:abstractNumId w:val="53"/>
-  </w:num>
   <w:num w:numId="149" w16cid:durableId="622214">
-    <w:abstractNumId w:val="148"/>
+    <w:abstractNumId w:val="149"/>
   </w:num>
   <w:num w:numId="150" w16cid:durableId="747114667">
-    <w:abstractNumId w:val="74"/>
+    <w:abstractNumId w:val="75"/>
   </w:num>
   <w:num w:numId="151" w16cid:durableId="806892472">
-    <w:abstractNumId w:val="35"/>
+    <w:abstractNumId w:val="36"/>
   </w:num>
   <w:num w:numId="152" w16cid:durableId="588776038">
-    <w:abstractNumId w:val="110"/>
+    <w:abstractNumId w:val="111"/>
   </w:num>
   <w:num w:numId="153" w16cid:durableId="799343597">
-    <w:abstractNumId w:val="77"/>
+    <w:abstractNumId w:val="78"/>
   </w:num>
   <w:num w:numId="154" w16cid:durableId="1498035628">
-    <w:abstractNumId w:val="112"/>
+    <w:abstractNumId w:val="113"/>
   </w:num>
   <w:num w:numId="155" w16cid:durableId="1831292560">
-    <w:abstractNumId w:val="11"/>
+    <w:abstractNumId w:val="12"/>
   </w:num>
   <w:num w:numId="156" w16cid:durableId="592209165">
-    <w:abstractNumId w:val="50"/>
+    <w:abstractNumId w:val="51"/>
+  </w:num>
+  <w:num w:numId="157" w16cid:durableId="508326273">
+    <w:abstractNumId w:val="3"/>
   </w:num>
   <w:numIdMacAtCleanup w:val="30"/>
 </w:numbering>

</xml_diff>

<commit_message>
notes taken for basic logger app
</commit_message>
<xml_diff>
--- a/L2_notes.docx
+++ b/L2_notes.docx
@@ -26256,6 +26256,2307 @@
           <w:sz w:val="28"/>
           <w:szCs w:val="28"/>
         </w:rPr>
+        <w:t>Lecture 13-</w:t>
+      </w:r>
+      <w:r>
+        <w:rPr>
+          <w:rFonts w:ascii="Arial" w:hAnsi="Arial" w:cs="Arial"/>
+          <w:b/>
+          <w:bCs/>
+          <w:color w:val="EE0000"/>
+          <w:sz w:val="28"/>
+          <w:szCs w:val="28"/>
+        </w:rPr>
+        <w:t>5</w:t>
+      </w:r>
+      <w:r>
+        <w:rPr>
+          <w:rFonts w:ascii="Arial" w:hAnsi="Arial" w:cs="Arial"/>
+          <w:b/>
+          <w:bCs/>
+          <w:color w:val="EE0000"/>
+          <w:sz w:val="28"/>
+          <w:szCs w:val="28"/>
+        </w:rPr>
+        <w:t xml:space="preserve">: </w:t>
+      </w:r>
+      <w:r>
+        <w:rPr>
+          <w:rFonts w:ascii="Arial" w:hAnsi="Arial" w:cs="Arial"/>
+          <w:b/>
+          <w:bCs/>
+          <w:color w:val="EE0000"/>
+          <w:sz w:val="28"/>
+          <w:szCs w:val="28"/>
+        </w:rPr>
+        <w:t>Making A Basic Logger App &amp; Path Module</w:t>
+      </w:r>
+    </w:p>
+    <w:p>
+      <w:pPr>
+        <w:jc w:val="both"/>
+        <w:rPr>
+          <w:rFonts w:ascii="Arial" w:hAnsi="Arial" w:cs="Arial"/>
+          <w:sz w:val="28"/>
+          <w:szCs w:val="28"/>
+        </w:rPr>
+      </w:pPr>
+      <w:r>
+        <w:rPr>
+          <w:rFonts w:ascii="Arial" w:hAnsi="Arial" w:cs="Arial"/>
+          <w:sz w:val="28"/>
+          <w:szCs w:val="28"/>
+        </w:rPr>
+        <w:t xml:space="preserve">In this </w:t>
+      </w:r>
+      <w:r>
+        <w:rPr>
+          <w:rFonts w:ascii="Arial" w:hAnsi="Arial" w:cs="Arial"/>
+          <w:sz w:val="28"/>
+          <w:szCs w:val="28"/>
+        </w:rPr>
+        <w:t>Lecture</w:t>
+      </w:r>
+      <w:r>
+        <w:rPr>
+          <w:rFonts w:ascii="Arial" w:hAnsi="Arial" w:cs="Arial"/>
+          <w:sz w:val="28"/>
+          <w:szCs w:val="28"/>
+        </w:rPr>
+        <w:t xml:space="preserve">, we'll create a basic </w:t>
+      </w:r>
+      <w:r>
+        <w:rPr>
+          <w:rFonts w:ascii="Arial" w:hAnsi="Arial" w:cs="Arial"/>
+          <w:b/>
+          <w:bCs/>
+          <w:sz w:val="28"/>
+          <w:szCs w:val="28"/>
+        </w:rPr>
+        <w:t>Logger Application</w:t>
+      </w:r>
+      <w:r>
+        <w:rPr>
+          <w:rFonts w:ascii="Arial" w:hAnsi="Arial" w:cs="Arial"/>
+          <w:sz w:val="28"/>
+          <w:szCs w:val="28"/>
+        </w:rPr>
+        <w:t xml:space="preserve"> using pure Node.js, and we'll interact with it through our terminal.</w:t>
+      </w:r>
+    </w:p>
+    <w:p>
+      <w:pPr>
+        <w:jc w:val="both"/>
+        <w:rPr>
+          <w:rFonts w:ascii="Arial" w:hAnsi="Arial" w:cs="Arial"/>
+          <w:sz w:val="28"/>
+          <w:szCs w:val="28"/>
+        </w:rPr>
+      </w:pPr>
+      <w:r>
+        <w:rPr>
+          <w:rFonts w:ascii="Arial" w:hAnsi="Arial" w:cs="Arial"/>
+          <w:sz w:val="28"/>
+          <w:szCs w:val="28"/>
+        </w:rPr>
+        <w:pict w14:anchorId="5CD970B6">
+          <v:rect id="_x0000_i1252" style="width:0;height:1.5pt" o:hralign="center" o:hrstd="t" o:hr="t" fillcolor="#a0a0a0" stroked="f"/>
+        </w:pict>
+      </w:r>
+    </w:p>
+    <w:p>
+      <w:pPr>
+        <w:jc w:val="both"/>
+        <w:rPr>
+          <w:rFonts w:ascii="Arial" w:hAnsi="Arial" w:cs="Arial"/>
+          <w:b/>
+          <w:bCs/>
+          <w:sz w:val="28"/>
+          <w:szCs w:val="28"/>
+        </w:rPr>
+      </w:pPr>
+      <w:r>
+        <w:rPr>
+          <w:rFonts w:ascii="Arial" w:hAnsi="Arial" w:cs="Arial"/>
+          <w:b/>
+          <w:bCs/>
+          <w:sz w:val="28"/>
+          <w:szCs w:val="28"/>
+        </w:rPr>
+        <w:t>Setting Up Our Logger Application</w:t>
+      </w:r>
+    </w:p>
+    <w:p>
+      <w:pPr>
+        <w:jc w:val="both"/>
+        <w:rPr>
+          <w:rFonts w:ascii="Arial" w:hAnsi="Arial" w:cs="Arial"/>
+          <w:sz w:val="28"/>
+          <w:szCs w:val="28"/>
+        </w:rPr>
+      </w:pPr>
+      <w:r>
+        <w:rPr>
+          <w:rFonts w:ascii="Arial" w:hAnsi="Arial" w:cs="Arial"/>
+          <w:sz w:val="28"/>
+          <w:szCs w:val="28"/>
+        </w:rPr>
+        <w:t>Let's start by creating a new folder named logger-app in our module. Inside this folder, we'll create our main file, index.js.</w:t>
+      </w:r>
+    </w:p>
+    <w:p>
+      <w:pPr>
+        <w:pStyle w:val="codesnippetfinal"/>
+      </w:pPr>
+      <w:r>
+        <w:t>/module-2</w:t>
+      </w:r>
+    </w:p>
+    <w:p>
+      <w:pPr>
+        <w:pStyle w:val="codesnippetfinal"/>
+      </w:pPr>
+      <w:r>
+        <w:t xml:space="preserve">  /logger-app</w:t>
+      </w:r>
+    </w:p>
+    <w:p>
+      <w:pPr>
+        <w:pStyle w:val="codesnippetfinal"/>
+      </w:pPr>
+      <w:r>
+        <w:t xml:space="preserve">    index.js</w:t>
+      </w:r>
+    </w:p>
+    <w:p>
+      <w:pPr>
+        <w:jc w:val="both"/>
+        <w:rPr>
+          <w:rFonts w:ascii="Arial" w:hAnsi="Arial" w:cs="Arial"/>
+          <w:sz w:val="28"/>
+          <w:szCs w:val="28"/>
+        </w:rPr>
+      </w:pPr>
+      <w:r>
+        <w:rPr>
+          <w:rFonts w:ascii="Arial" w:hAnsi="Arial" w:cs="Arial"/>
+          <w:sz w:val="28"/>
+          <w:szCs w:val="28"/>
+        </w:rPr>
+        <w:t>Open your terminal within the logger-app directory.</w:t>
+      </w:r>
+    </w:p>
+    <w:p>
+      <w:pPr>
+        <w:jc w:val="both"/>
+        <w:rPr>
+          <w:rFonts w:ascii="Arial" w:hAnsi="Arial" w:cs="Arial"/>
+          <w:sz w:val="28"/>
+          <w:szCs w:val="28"/>
+        </w:rPr>
+      </w:pPr>
+      <w:r>
+        <w:rPr>
+          <w:rFonts w:ascii="Arial" w:hAnsi="Arial" w:cs="Arial"/>
+          <w:sz w:val="28"/>
+          <w:szCs w:val="28"/>
+        </w:rPr>
+        <w:lastRenderedPageBreak/>
+        <w:pict w14:anchorId="1CC5E9CF">
+          <v:rect id="_x0000_i1253" style="width:0;height:1.5pt" o:hralign="center" o:hrstd="t" o:hr="t" fillcolor="#a0a0a0" stroked="f"/>
+        </w:pict>
+      </w:r>
+    </w:p>
+    <w:p>
+      <w:pPr>
+        <w:jc w:val="both"/>
+        <w:rPr>
+          <w:rFonts w:ascii="Arial" w:hAnsi="Arial" w:cs="Arial"/>
+          <w:b/>
+          <w:bCs/>
+          <w:sz w:val="28"/>
+          <w:szCs w:val="28"/>
+        </w:rPr>
+      </w:pPr>
+      <w:r>
+        <w:rPr>
+          <w:rFonts w:ascii="Arial" w:hAnsi="Arial" w:cs="Arial"/>
+          <w:b/>
+          <w:bCs/>
+          <w:sz w:val="28"/>
+          <w:szCs w:val="28"/>
+        </w:rPr>
+        <w:t>Exploring Global Objects: process and __dirname</w:t>
+      </w:r>
+    </w:p>
+    <w:p>
+      <w:pPr>
+        <w:jc w:val="both"/>
+        <w:rPr>
+          <w:rFonts w:ascii="Arial" w:hAnsi="Arial" w:cs="Arial"/>
+          <w:sz w:val="28"/>
+          <w:szCs w:val="28"/>
+        </w:rPr>
+      </w:pPr>
+      <w:r>
+        <w:rPr>
+          <w:rFonts w:ascii="Arial" w:hAnsi="Arial" w:cs="Arial"/>
+          <w:sz w:val="28"/>
+          <w:szCs w:val="28"/>
+        </w:rPr>
+        <w:t xml:space="preserve">In previous modules, we discussed the </w:t>
+      </w:r>
+      <w:r>
+        <w:rPr>
+          <w:rFonts w:ascii="Arial" w:hAnsi="Arial" w:cs="Arial"/>
+          <w:b/>
+          <w:bCs/>
+          <w:sz w:val="28"/>
+          <w:szCs w:val="28"/>
+        </w:rPr>
+        <w:t>Immediately Invoked Function Expression (IIFE)</w:t>
+      </w:r>
+      <w:r>
+        <w:rPr>
+          <w:rFonts w:ascii="Arial" w:hAnsi="Arial" w:cs="Arial"/>
+          <w:sz w:val="28"/>
+          <w:szCs w:val="28"/>
+        </w:rPr>
+        <w:t xml:space="preserve"> that wraps Node.js modules. This IIFE provides access to several global objects and variables without explicitly declaring them, such as module, exports, require, and importantly, __dirname and process.</w:t>
+      </w:r>
+    </w:p>
+    <w:p>
+      <w:pPr>
+        <w:jc w:val="both"/>
+        <w:rPr>
+          <w:rFonts w:ascii="Arial" w:hAnsi="Arial" w:cs="Arial"/>
+          <w:sz w:val="28"/>
+          <w:szCs w:val="28"/>
+        </w:rPr>
+      </w:pPr>
+      <w:r>
+        <w:rPr>
+          <w:rFonts w:ascii="Arial" w:hAnsi="Arial" w:cs="Arial"/>
+          <w:sz w:val="28"/>
+          <w:szCs w:val="28"/>
+        </w:rPr>
+        <w:t>Let's start by exploring the process object.</w:t>
+      </w:r>
+    </w:p>
+    <w:p>
+      <w:pPr>
+        <w:jc w:val="both"/>
+        <w:rPr>
+          <w:rFonts w:ascii="Arial" w:hAnsi="Arial" w:cs="Arial"/>
+          <w:sz w:val="28"/>
+          <w:szCs w:val="28"/>
+        </w:rPr>
+      </w:pPr>
+    </w:p>
+    <w:p>
+      <w:pPr>
+        <w:pStyle w:val="codesnippetfinal"/>
+      </w:pPr>
+      <w:r>
+        <w:t>// index.js</w:t>
+      </w:r>
+    </w:p>
+    <w:p>
+      <w:pPr>
+        <w:pStyle w:val="codesnippetfinal"/>
+      </w:pPr>
+      <w:r>
+        <w:t>console.log(process);</w:t>
+      </w:r>
+    </w:p>
+    <w:p>
+      <w:pPr>
+        <w:jc w:val="both"/>
+        <w:rPr>
+          <w:rFonts w:ascii="Arial" w:hAnsi="Arial" w:cs="Arial"/>
+          <w:sz w:val="28"/>
+          <w:szCs w:val="28"/>
+        </w:rPr>
+      </w:pPr>
+      <w:r>
+        <w:rPr>
+          <w:rFonts w:ascii="Arial" w:hAnsi="Arial" w:cs="Arial"/>
+          <w:sz w:val="28"/>
+          <w:szCs w:val="28"/>
+        </w:rPr>
+        <w:t>When you run node index.js, you'll see a large object logged to your console. This process object contains various information about the current Node.js process, including:</w:t>
+      </w:r>
+    </w:p>
+    <w:p>
+      <w:pPr>
+        <w:numPr>
+          <w:ilvl w:val="0"/>
+          <w:numId w:val="158"/>
+        </w:numPr>
+        <w:jc w:val="both"/>
+        <w:rPr>
+          <w:rFonts w:ascii="Arial" w:hAnsi="Arial" w:cs="Arial"/>
+          <w:sz w:val="28"/>
+          <w:szCs w:val="28"/>
+        </w:rPr>
+      </w:pPr>
+      <w:r>
+        <w:rPr>
+          <w:rFonts w:ascii="Arial" w:hAnsi="Arial" w:cs="Arial"/>
+          <w:sz w:val="28"/>
+          <w:szCs w:val="28"/>
+        </w:rPr>
+        <w:t>process.version: Node.js version.</w:t>
+      </w:r>
+    </w:p>
+    <w:p>
+      <w:pPr>
+        <w:numPr>
+          <w:ilvl w:val="0"/>
+          <w:numId w:val="158"/>
+        </w:numPr>
+        <w:jc w:val="both"/>
+        <w:rPr>
+          <w:rFonts w:ascii="Arial" w:hAnsi="Arial" w:cs="Arial"/>
+          <w:sz w:val="28"/>
+          <w:szCs w:val="28"/>
+        </w:rPr>
+      </w:pPr>
+      <w:r>
+        <w:rPr>
+          <w:rFonts w:ascii="Arial" w:hAnsi="Arial" w:cs="Arial"/>
+          <w:sz w:val="28"/>
+          <w:szCs w:val="28"/>
+        </w:rPr>
+        <w:t>process.platform: Operating system platform (e.g., 'win32', 'linux', 'darwin').</w:t>
+      </w:r>
+    </w:p>
+    <w:p>
+      <w:pPr>
+        <w:numPr>
+          <w:ilvl w:val="0"/>
+          <w:numId w:val="158"/>
+        </w:numPr>
+        <w:jc w:val="both"/>
+        <w:rPr>
+          <w:rFonts w:ascii="Arial" w:hAnsi="Arial" w:cs="Arial"/>
+          <w:sz w:val="28"/>
+          <w:szCs w:val="28"/>
+        </w:rPr>
+      </w:pPr>
+      <w:r>
+        <w:rPr>
+          <w:rFonts w:ascii="Arial" w:hAnsi="Arial" w:cs="Arial"/>
+          <w:sz w:val="28"/>
+          <w:szCs w:val="28"/>
+        </w:rPr>
+        <w:t>And many other details about the process's environment.</w:t>
+      </w:r>
+    </w:p>
+    <w:p>
+      <w:pPr>
+        <w:jc w:val="both"/>
+        <w:rPr>
+          <w:rFonts w:ascii="Arial" w:hAnsi="Arial" w:cs="Arial"/>
+          <w:sz w:val="28"/>
+          <w:szCs w:val="28"/>
+        </w:rPr>
+      </w:pPr>
+      <w:r>
+        <w:rPr>
+          <w:rFonts w:ascii="Arial" w:hAnsi="Arial" w:cs="Arial"/>
+          <w:sz w:val="28"/>
+          <w:szCs w:val="28"/>
+        </w:rPr>
+        <w:t>One particularly useful property within process for our logger application is process.argv.</w:t>
+      </w:r>
+    </w:p>
+    <w:p>
+      <w:pPr>
+        <w:jc w:val="both"/>
+        <w:rPr>
+          <w:rFonts w:ascii="Arial" w:hAnsi="Arial" w:cs="Arial"/>
+          <w:b/>
+          <w:bCs/>
+          <w:sz w:val="28"/>
+          <w:szCs w:val="28"/>
+        </w:rPr>
+      </w:pPr>
+      <w:r>
+        <w:rPr>
+          <w:rFonts w:ascii="Arial" w:hAnsi="Arial" w:cs="Arial"/>
+          <w:b/>
+          <w:bCs/>
+          <w:sz w:val="28"/>
+          <w:szCs w:val="28"/>
+        </w:rPr>
+        <w:t>process.argv - Accessing Command Line Arguments</w:t>
+      </w:r>
+    </w:p>
+    <w:p>
+      <w:pPr>
+        <w:jc w:val="both"/>
+        <w:rPr>
+          <w:rFonts w:ascii="Arial" w:hAnsi="Arial" w:cs="Arial"/>
+          <w:sz w:val="28"/>
+          <w:szCs w:val="28"/>
+        </w:rPr>
+      </w:pPr>
+      <w:r>
+        <w:rPr>
+          <w:rFonts w:ascii="Arial" w:hAnsi="Arial" w:cs="Arial"/>
+          <w:sz w:val="28"/>
+          <w:szCs w:val="28"/>
+        </w:rPr>
+        <w:t>process.argv is an array that contains the command-line arguments passed to the Node.js process when it was launched.</w:t>
+      </w:r>
+    </w:p>
+    <w:p>
+      <w:pPr>
+        <w:jc w:val="both"/>
+        <w:rPr>
+          <w:rFonts w:ascii="Arial" w:hAnsi="Arial" w:cs="Arial"/>
+          <w:sz w:val="28"/>
+          <w:szCs w:val="28"/>
+        </w:rPr>
+      </w:pPr>
+      <w:r>
+        <w:rPr>
+          <w:rFonts w:ascii="Arial" w:hAnsi="Arial" w:cs="Arial"/>
+          <w:sz w:val="28"/>
+          <w:szCs w:val="28"/>
+        </w:rPr>
+        <w:t>Let's log process.argv:</w:t>
+      </w:r>
+    </w:p>
+    <w:p>
+      <w:pPr>
+        <w:pStyle w:val="codesnippetfinal"/>
+      </w:pPr>
+      <w:r>
+        <w:t>// index.js</w:t>
+      </w:r>
+    </w:p>
+    <w:p>
+      <w:pPr>
+        <w:pStyle w:val="codesnippetfinal"/>
+      </w:pPr>
+      <w:r>
+        <w:t>console.log(process.argv);</w:t>
+      </w:r>
+    </w:p>
+    <w:p>
+      <w:pPr>
+        <w:jc w:val="both"/>
+        <w:rPr>
+          <w:rFonts w:ascii="Arial" w:hAnsi="Arial" w:cs="Arial"/>
+          <w:sz w:val="28"/>
+          <w:szCs w:val="28"/>
+        </w:rPr>
+      </w:pPr>
+      <w:r>
+        <w:rPr>
+          <w:rFonts w:ascii="Arial" w:hAnsi="Arial" w:cs="Arial"/>
+          <w:sz w:val="28"/>
+          <w:szCs w:val="28"/>
+        </w:rPr>
+        <w:t>If you run node index.js, you'll see an array with at least two elements:</w:t>
+      </w:r>
+    </w:p>
+    <w:p>
+      <w:pPr>
+        <w:numPr>
+          <w:ilvl w:val="0"/>
+          <w:numId w:val="159"/>
+        </w:numPr>
+        <w:jc w:val="both"/>
+        <w:rPr>
+          <w:rFonts w:ascii="Arial" w:hAnsi="Arial" w:cs="Arial"/>
+          <w:sz w:val="28"/>
+          <w:szCs w:val="28"/>
+        </w:rPr>
+      </w:pPr>
+      <w:r>
+        <w:rPr>
+          <w:rFonts w:ascii="Arial" w:hAnsi="Arial" w:cs="Arial"/>
+          <w:sz w:val="28"/>
+          <w:szCs w:val="28"/>
+        </w:rPr>
+        <w:t>The path to the Node.js executable.</w:t>
+      </w:r>
+    </w:p>
+    <w:p>
+      <w:pPr>
+        <w:numPr>
+          <w:ilvl w:val="0"/>
+          <w:numId w:val="159"/>
+        </w:numPr>
+        <w:jc w:val="both"/>
+        <w:rPr>
+          <w:rFonts w:ascii="Arial" w:hAnsi="Arial" w:cs="Arial"/>
+          <w:sz w:val="28"/>
+          <w:szCs w:val="28"/>
+        </w:rPr>
+      </w:pPr>
+      <w:r>
+        <w:rPr>
+          <w:rFonts w:ascii="Arial" w:hAnsi="Arial" w:cs="Arial"/>
+          <w:sz w:val="28"/>
+          <w:szCs w:val="28"/>
+        </w:rPr>
+        <w:t>The path to your index.js file.</w:t>
+      </w:r>
+    </w:p>
+    <w:p>
+      <w:pPr>
+        <w:jc w:val="both"/>
+        <w:rPr>
+          <w:rFonts w:ascii="Arial" w:hAnsi="Arial" w:cs="Arial"/>
+          <w:sz w:val="28"/>
+          <w:szCs w:val="28"/>
+        </w:rPr>
+      </w:pPr>
+      <w:r>
+        <w:rPr>
+          <w:rFonts w:ascii="Arial" w:hAnsi="Arial" w:cs="Arial"/>
+          <w:sz w:val="28"/>
+          <w:szCs w:val="28"/>
+        </w:rPr>
+        <w:t>Now, let's pass some arguments to our script:</w:t>
+      </w:r>
+    </w:p>
+    <w:p>
+      <w:pPr>
+        <w:pStyle w:val="codesnippetfinal"/>
+      </w:pPr>
+      <w:r>
+        <w:t xml:space="preserve">// in </w:t>
+      </w:r>
+      <w:r>
+        <w:t>Bash</w:t>
+      </w:r>
+    </w:p>
+    <w:p>
+      <w:pPr>
+        <w:pStyle w:val="codesnippetfinal"/>
+      </w:pPr>
+      <w:r>
+        <w:t>node index.js Hello World I am learning Node.js</w:t>
+      </w:r>
+    </w:p>
+    <w:p>
+      <w:pPr>
+        <w:jc w:val="both"/>
+        <w:rPr>
+          <w:rFonts w:ascii="Arial" w:hAnsi="Arial" w:cs="Arial"/>
+          <w:sz w:val="28"/>
+          <w:szCs w:val="28"/>
+        </w:rPr>
+      </w:pPr>
+      <w:r>
+        <w:rPr>
+          <w:rFonts w:ascii="Arial" w:hAnsi="Arial" w:cs="Arial"/>
+          <w:sz w:val="28"/>
+          <w:szCs w:val="28"/>
+        </w:rPr>
+        <w:t>If you run this, process.argv will now show:</w:t>
+      </w:r>
+    </w:p>
+    <w:p>
+      <w:pPr>
+        <w:numPr>
+          <w:ilvl w:val="0"/>
+          <w:numId w:val="160"/>
+        </w:numPr>
+        <w:jc w:val="both"/>
+        <w:rPr>
+          <w:rFonts w:ascii="Arial" w:hAnsi="Arial" w:cs="Arial"/>
+          <w:sz w:val="28"/>
+          <w:szCs w:val="28"/>
+        </w:rPr>
+      </w:pPr>
+      <w:r>
+        <w:rPr>
+          <w:rFonts w:ascii="Arial" w:hAnsi="Arial" w:cs="Arial"/>
+          <w:sz w:val="28"/>
+          <w:szCs w:val="28"/>
+        </w:rPr>
+        <w:t>Path to Node.js executable.</w:t>
+      </w:r>
+    </w:p>
+    <w:p>
+      <w:pPr>
+        <w:numPr>
+          <w:ilvl w:val="0"/>
+          <w:numId w:val="160"/>
+        </w:numPr>
+        <w:jc w:val="both"/>
+        <w:rPr>
+          <w:rFonts w:ascii="Arial" w:hAnsi="Arial" w:cs="Arial"/>
+          <w:sz w:val="28"/>
+          <w:szCs w:val="28"/>
+        </w:rPr>
+      </w:pPr>
+      <w:r>
+        <w:rPr>
+          <w:rFonts w:ascii="Arial" w:hAnsi="Arial" w:cs="Arial"/>
+          <w:sz w:val="28"/>
+          <w:szCs w:val="28"/>
+        </w:rPr>
+        <w:lastRenderedPageBreak/>
+        <w:t>Path to index.js.</w:t>
+      </w:r>
+    </w:p>
+    <w:p>
+      <w:pPr>
+        <w:numPr>
+          <w:ilvl w:val="0"/>
+          <w:numId w:val="160"/>
+        </w:numPr>
+        <w:jc w:val="both"/>
+        <w:rPr>
+          <w:rFonts w:ascii="Arial" w:hAnsi="Arial" w:cs="Arial"/>
+          <w:sz w:val="28"/>
+          <w:szCs w:val="28"/>
+        </w:rPr>
+      </w:pPr>
+      <w:r>
+        <w:rPr>
+          <w:rFonts w:ascii="Arial" w:hAnsi="Arial" w:cs="Arial"/>
+          <w:sz w:val="28"/>
+          <w:szCs w:val="28"/>
+        </w:rPr>
+        <w:t>'Hello'</w:t>
+      </w:r>
+    </w:p>
+    <w:p>
+      <w:pPr>
+        <w:numPr>
+          <w:ilvl w:val="0"/>
+          <w:numId w:val="160"/>
+        </w:numPr>
+        <w:jc w:val="both"/>
+        <w:rPr>
+          <w:rFonts w:ascii="Arial" w:hAnsi="Arial" w:cs="Arial"/>
+          <w:sz w:val="28"/>
+          <w:szCs w:val="28"/>
+        </w:rPr>
+      </w:pPr>
+      <w:r>
+        <w:rPr>
+          <w:rFonts w:ascii="Arial" w:hAnsi="Arial" w:cs="Arial"/>
+          <w:sz w:val="28"/>
+          <w:szCs w:val="28"/>
+        </w:rPr>
+        <w:t>'World'</w:t>
+      </w:r>
+    </w:p>
+    <w:p>
+      <w:pPr>
+        <w:numPr>
+          <w:ilvl w:val="0"/>
+          <w:numId w:val="160"/>
+        </w:numPr>
+        <w:jc w:val="both"/>
+        <w:rPr>
+          <w:rFonts w:ascii="Arial" w:hAnsi="Arial" w:cs="Arial"/>
+          <w:sz w:val="28"/>
+          <w:szCs w:val="28"/>
+        </w:rPr>
+      </w:pPr>
+      <w:r>
+        <w:rPr>
+          <w:rFonts w:ascii="Arial" w:hAnsi="Arial" w:cs="Arial"/>
+          <w:sz w:val="28"/>
+          <w:szCs w:val="28"/>
+        </w:rPr>
+        <w:t>'I'</w:t>
+      </w:r>
+    </w:p>
+    <w:p>
+      <w:pPr>
+        <w:numPr>
+          <w:ilvl w:val="0"/>
+          <w:numId w:val="160"/>
+        </w:numPr>
+        <w:jc w:val="both"/>
+        <w:rPr>
+          <w:rFonts w:ascii="Arial" w:hAnsi="Arial" w:cs="Arial"/>
+          <w:sz w:val="28"/>
+          <w:szCs w:val="28"/>
+        </w:rPr>
+      </w:pPr>
+      <w:r>
+        <w:rPr>
+          <w:rFonts w:ascii="Arial" w:hAnsi="Arial" w:cs="Arial"/>
+          <w:sz w:val="28"/>
+          <w:szCs w:val="28"/>
+        </w:rPr>
+        <w:t>'am'</w:t>
+      </w:r>
+    </w:p>
+    <w:p>
+      <w:pPr>
+        <w:numPr>
+          <w:ilvl w:val="0"/>
+          <w:numId w:val="160"/>
+        </w:numPr>
+        <w:jc w:val="both"/>
+        <w:rPr>
+          <w:rFonts w:ascii="Arial" w:hAnsi="Arial" w:cs="Arial"/>
+          <w:sz w:val="28"/>
+          <w:szCs w:val="28"/>
+        </w:rPr>
+      </w:pPr>
+      <w:r>
+        <w:rPr>
+          <w:rFonts w:ascii="Arial" w:hAnsi="Arial" w:cs="Arial"/>
+          <w:sz w:val="28"/>
+          <w:szCs w:val="28"/>
+        </w:rPr>
+        <w:t>'learning'</w:t>
+      </w:r>
+    </w:p>
+    <w:p>
+      <w:pPr>
+        <w:numPr>
+          <w:ilvl w:val="0"/>
+          <w:numId w:val="160"/>
+        </w:numPr>
+        <w:jc w:val="both"/>
+        <w:rPr>
+          <w:rFonts w:ascii="Arial" w:hAnsi="Arial" w:cs="Arial"/>
+          <w:sz w:val="28"/>
+          <w:szCs w:val="28"/>
+        </w:rPr>
+      </w:pPr>
+      <w:r>
+        <w:rPr>
+          <w:rFonts w:ascii="Arial" w:hAnsi="Arial" w:cs="Arial"/>
+          <w:sz w:val="28"/>
+          <w:szCs w:val="28"/>
+        </w:rPr>
+        <w:t>'Node.js'</w:t>
+      </w:r>
+    </w:p>
+    <w:p>
+      <w:pPr>
+        <w:jc w:val="both"/>
+        <w:rPr>
+          <w:rFonts w:ascii="Arial" w:hAnsi="Arial" w:cs="Arial"/>
+          <w:sz w:val="28"/>
+          <w:szCs w:val="28"/>
+        </w:rPr>
+      </w:pPr>
+      <w:r>
+        <w:rPr>
+          <w:rFonts w:ascii="Arial" w:hAnsi="Arial" w:cs="Arial"/>
+          <w:sz w:val="28"/>
+          <w:szCs w:val="28"/>
+        </w:rPr>
+        <w:t>Notice that each word is treated as a separate argument. We want to combine these words into a single log message. We can achieve this by slicing the process.argv array to remove the first two elements (the executable and file path) and then join() the remaining elements with a space.</w:t>
+      </w:r>
+    </w:p>
+    <w:p>
+      <w:pPr>
+        <w:pStyle w:val="codesnippetfinal"/>
+      </w:pPr>
+      <w:r>
+        <w:t>// index.js</w:t>
+      </w:r>
+    </w:p>
+    <w:p>
+      <w:pPr>
+        <w:pStyle w:val="codesnippetfinal"/>
+      </w:pPr>
+      <w:r>
+        <w:t>const messageArgs = process.argv.slice(2); // Get arguments starting from the third one</w:t>
+      </w:r>
+    </w:p>
+    <w:p>
+      <w:pPr>
+        <w:pStyle w:val="codesnippetfinal"/>
+      </w:pPr>
+      <w:r>
+        <w:t>const text = messageArgs.join(' '); // Join them into a single string</w:t>
+      </w:r>
+    </w:p>
+    <w:p>
+      <w:pPr>
+        <w:pStyle w:val="codesnippetfinal"/>
+      </w:pPr>
+    </w:p>
+    <w:p>
+      <w:pPr>
+        <w:pStyle w:val="codesnippetfinal"/>
+      </w:pPr>
+      <w:r>
+        <w:t>console.log(text);</w:t>
+      </w:r>
+    </w:p>
+    <w:p>
+      <w:pPr>
+        <w:jc w:val="both"/>
+        <w:rPr>
+          <w:rFonts w:ascii="Arial" w:hAnsi="Arial" w:cs="Arial"/>
+          <w:sz w:val="28"/>
+          <w:szCs w:val="28"/>
+        </w:rPr>
+      </w:pPr>
+      <w:r>
+        <w:rPr>
+          <w:rFonts w:ascii="Arial" w:hAnsi="Arial" w:cs="Arial"/>
+          <w:sz w:val="28"/>
+          <w:szCs w:val="28"/>
+        </w:rPr>
+        <w:t>Now, if you run node index.js Hello World I am learning Node.js, the output will be:</w:t>
+      </w:r>
+    </w:p>
+    <w:p>
+      <w:pPr>
+        <w:pStyle w:val="codesnippetfinal"/>
+      </w:pPr>
+      <w:r>
+        <w:t>Hello World I am learning Node.js</w:t>
+      </w:r>
+    </w:p>
+    <w:p>
+      <w:pPr>
+        <w:pStyle w:val="codesnippetfinal"/>
+      </w:pPr>
+      <w:r>
+        <w:t>This is our desired log message!</w:t>
+      </w:r>
+    </w:p>
+    <w:p>
+      <w:pPr>
+        <w:jc w:val="both"/>
+        <w:rPr>
+          <w:rFonts w:ascii="Arial" w:hAnsi="Arial" w:cs="Arial"/>
+          <w:sz w:val="28"/>
+          <w:szCs w:val="28"/>
+        </w:rPr>
+      </w:pPr>
+      <w:r>
+        <w:rPr>
+          <w:rFonts w:ascii="Arial" w:hAnsi="Arial" w:cs="Arial"/>
+          <w:sz w:val="28"/>
+          <w:szCs w:val="28"/>
+        </w:rPr>
+        <w:pict w14:anchorId="6FA76F0E">
+          <v:rect id="_x0000_i1254" style="width:0;height:1.5pt" o:hralign="center" o:hrstd="t" o:hr="t" fillcolor="#a0a0a0" stroked="f"/>
+        </w:pict>
+      </w:r>
+    </w:p>
+    <w:p>
+      <w:pPr>
+        <w:jc w:val="both"/>
+        <w:rPr>
+          <w:rFonts w:ascii="Arial" w:hAnsi="Arial" w:cs="Arial"/>
+          <w:b/>
+          <w:bCs/>
+          <w:sz w:val="28"/>
+          <w:szCs w:val="28"/>
+        </w:rPr>
+      </w:pPr>
+      <w:r>
+        <w:rPr>
+          <w:rFonts w:ascii="Arial" w:hAnsi="Arial" w:cs="Arial"/>
+          <w:b/>
+          <w:bCs/>
+          <w:sz w:val="28"/>
+          <w:szCs w:val="28"/>
+        </w:rPr>
+        <w:t>Basic Input Validation and Exit</w:t>
+      </w:r>
+    </w:p>
+    <w:p>
+      <w:pPr>
+        <w:jc w:val="both"/>
+        <w:rPr>
+          <w:rFonts w:ascii="Arial" w:hAnsi="Arial" w:cs="Arial"/>
+          <w:sz w:val="28"/>
+          <w:szCs w:val="28"/>
+        </w:rPr>
+      </w:pPr>
+      <w:r>
+        <w:rPr>
+          <w:rFonts w:ascii="Arial" w:hAnsi="Arial" w:cs="Arial"/>
+          <w:sz w:val="28"/>
+          <w:szCs w:val="28"/>
+        </w:rPr>
+        <w:t>Before we start logging, we should ensure the user provides a message to log. If no message is provided, we'll inform the user and gracefully exit the application. We can use process.exit() for this.</w:t>
+      </w:r>
+    </w:p>
+    <w:p>
+      <w:pPr>
+        <w:pStyle w:val="codesnippetfinal"/>
+      </w:pPr>
+      <w:r>
+        <w:t>// index.js</w:t>
+      </w:r>
+    </w:p>
+    <w:p>
+      <w:pPr>
+        <w:pStyle w:val="codesnippetfinal"/>
+      </w:pPr>
+      <w:r>
+        <w:t>const messageArgs = process.argv.slice(2);</w:t>
+      </w:r>
+    </w:p>
+    <w:p>
+      <w:pPr>
+        <w:pStyle w:val="codesnippetfinal"/>
+      </w:pPr>
+      <w:r>
+        <w:t>const text = messageArgs.join(' ');</w:t>
+      </w:r>
+    </w:p>
+    <w:p>
+      <w:pPr>
+        <w:pStyle w:val="codesnippetfinal"/>
+      </w:pPr>
+    </w:p>
+    <w:p>
+      <w:pPr>
+        <w:pStyle w:val="codesnippetfinal"/>
+      </w:pPr>
+      <w:r>
+        <w:t>if (!text) {</w:t>
+      </w:r>
+    </w:p>
+    <w:p>
+      <w:pPr>
+        <w:pStyle w:val="codesnippetfinal"/>
+      </w:pPr>
+      <w:r>
+        <w:t xml:space="preserve">    console.log('</w:t>
+      </w:r>
+      <w:r>
+        <w:rPr>
+          <w:rFonts w:ascii="Segoe UI Emoji" w:hAnsi="Segoe UI Emoji" w:cs="Segoe UI Emoji"/>
+        </w:rPr>
+        <w:t>❌</w:t>
+      </w:r>
+      <w:r>
+        <w:t xml:space="preserve"> Please provide a message to log.');</w:t>
+      </w:r>
+    </w:p>
+    <w:p>
+      <w:pPr>
+        <w:pStyle w:val="codesnippetfinal"/>
+      </w:pPr>
+      <w:r>
+        <w:t xml:space="preserve">    console.log('Example: node index.js Hello World');</w:t>
+      </w:r>
+    </w:p>
+    <w:p>
+      <w:pPr>
+        <w:pStyle w:val="codesnippetfinal"/>
+      </w:pPr>
+      <w:r>
+        <w:t xml:space="preserve">    process.exit(1); // Exit with a non-zero code to indicate an error</w:t>
+      </w:r>
+    </w:p>
+    <w:p>
+      <w:pPr>
+        <w:pStyle w:val="codesnippetfinal"/>
+      </w:pPr>
+      <w:r>
+        <w:t>}</w:t>
+      </w:r>
+    </w:p>
+    <w:p>
+      <w:pPr>
+        <w:pStyle w:val="codesnippetfinal"/>
+      </w:pPr>
+    </w:p>
+    <w:p>
+      <w:pPr>
+        <w:pStyle w:val="codesnippetfinal"/>
+      </w:pPr>
+      <w:r>
+        <w:t>console.log(`Message to log: "${text}"`);</w:t>
+      </w:r>
+    </w:p>
+    <w:p>
+      <w:pPr>
+        <w:jc w:val="both"/>
+        <w:rPr>
+          <w:rFonts w:ascii="Arial" w:hAnsi="Arial" w:cs="Arial"/>
+          <w:sz w:val="28"/>
+          <w:szCs w:val="28"/>
+        </w:rPr>
+      </w:pPr>
+      <w:r>
+        <w:rPr>
+          <w:rFonts w:ascii="Arial" w:hAnsi="Arial" w:cs="Arial"/>
+          <w:sz w:val="28"/>
+          <w:szCs w:val="28"/>
+        </w:rPr>
+        <w:lastRenderedPageBreak/>
+        <w:t>If you run node index.js without any arguments, it will print the error message and exit. If you provide arguments, it will log the message as before.</w:t>
+      </w:r>
+    </w:p>
+    <w:p>
+      <w:pPr>
+        <w:jc w:val="both"/>
+        <w:rPr>
+          <w:rFonts w:ascii="Arial" w:hAnsi="Arial" w:cs="Arial"/>
+          <w:sz w:val="28"/>
+          <w:szCs w:val="28"/>
+        </w:rPr>
+      </w:pPr>
+      <w:r>
+        <w:rPr>
+          <w:rFonts w:ascii="Arial" w:hAnsi="Arial" w:cs="Arial"/>
+          <w:sz w:val="28"/>
+          <w:szCs w:val="28"/>
+        </w:rPr>
+        <w:pict w14:anchorId="055C6985">
+          <v:rect id="_x0000_i1255" style="width:0;height:1.5pt" o:hralign="center" o:hrstd="t" o:hr="t" fillcolor="#a0a0a0" stroked="f"/>
+        </w:pict>
+      </w:r>
+    </w:p>
+    <w:p>
+      <w:pPr>
+        <w:jc w:val="both"/>
+        <w:rPr>
+          <w:rFonts w:ascii="Arial" w:hAnsi="Arial" w:cs="Arial"/>
+          <w:b/>
+          <w:bCs/>
+          <w:sz w:val="28"/>
+          <w:szCs w:val="28"/>
+        </w:rPr>
+      </w:pPr>
+      <w:r>
+        <w:rPr>
+          <w:rFonts w:ascii="Arial" w:hAnsi="Arial" w:cs="Arial"/>
+          <w:b/>
+          <w:bCs/>
+          <w:sz w:val="28"/>
+          <w:szCs w:val="28"/>
+        </w:rPr>
+        <w:t>Defining the Log File Path with path.join()</w:t>
+      </w:r>
+    </w:p>
+    <w:p>
+      <w:pPr>
+        <w:jc w:val="both"/>
+        <w:rPr>
+          <w:rFonts w:ascii="Arial" w:hAnsi="Arial" w:cs="Arial"/>
+          <w:sz w:val="28"/>
+          <w:szCs w:val="28"/>
+        </w:rPr>
+      </w:pPr>
+      <w:r>
+        <w:rPr>
+          <w:rFonts w:ascii="Arial" w:hAnsi="Arial" w:cs="Arial"/>
+          <w:sz w:val="28"/>
+          <w:szCs w:val="28"/>
+        </w:rPr>
+        <w:t>Our logger will write messages to a log.txt file. We need a reliable way to define the path to this file, regardless of where our script is run. The __dirname global variable (which gives the directory name of the current module) combined with the path module is perfect for this.</w:t>
+      </w:r>
+    </w:p>
+    <w:p>
+      <w:pPr>
+        <w:jc w:val="both"/>
+        <w:rPr>
+          <w:rFonts w:ascii="Arial" w:hAnsi="Arial" w:cs="Arial"/>
+          <w:sz w:val="28"/>
+          <w:szCs w:val="28"/>
+        </w:rPr>
+      </w:pPr>
+      <w:r>
+        <w:rPr>
+          <w:rFonts w:ascii="Arial" w:hAnsi="Arial" w:cs="Arial"/>
+          <w:sz w:val="28"/>
+          <w:szCs w:val="28"/>
+        </w:rPr>
+        <w:t>The path module is a built-in Node.js module that provides utilities for working with file and directory paths. Specifically, path.join() is useful for concatenating path segments in a platform-agnostic way (it handles forward slashes vs. backslashes correctly).</w:t>
+      </w:r>
+    </w:p>
+    <w:p>
+      <w:pPr>
+        <w:jc w:val="both"/>
+        <w:rPr>
+          <w:rFonts w:ascii="Arial" w:hAnsi="Arial" w:cs="Arial"/>
+          <w:sz w:val="28"/>
+          <w:szCs w:val="28"/>
+        </w:rPr>
+      </w:pPr>
+      <w:r>
+        <w:rPr>
+          <w:rFonts w:ascii="Arial" w:hAnsi="Arial" w:cs="Arial"/>
+          <w:sz w:val="28"/>
+          <w:szCs w:val="28"/>
+        </w:rPr>
+        <w:t>First, import the path module:</w:t>
+      </w:r>
+    </w:p>
+    <w:p>
+      <w:pPr>
+        <w:pStyle w:val="codesnippetfinal"/>
+      </w:pPr>
+      <w:r>
+        <w:t>// index.js</w:t>
+      </w:r>
+    </w:p>
+    <w:p>
+      <w:pPr>
+        <w:pStyle w:val="codesnippetfinal"/>
+      </w:pPr>
+      <w:r>
+        <w:t>const path = require('path'); // Import the path module</w:t>
+      </w:r>
+    </w:p>
+    <w:p>
+      <w:pPr>
+        <w:pStyle w:val="codesnippetfinal"/>
+      </w:pPr>
+    </w:p>
+    <w:p>
+      <w:pPr>
+        <w:pStyle w:val="codesnippetfinal"/>
+      </w:pPr>
+      <w:r>
+        <w:t>const messageArgs = process.argv.slice(2);</w:t>
+      </w:r>
+    </w:p>
+    <w:p>
+      <w:pPr>
+        <w:pStyle w:val="codesnippetfinal"/>
+      </w:pPr>
+      <w:r>
+        <w:t>const text = messageArgs.join(' ');</w:t>
+      </w:r>
+    </w:p>
+    <w:p>
+      <w:pPr>
+        <w:pStyle w:val="codesnippetfinal"/>
+      </w:pPr>
+    </w:p>
+    <w:p>
+      <w:pPr>
+        <w:pStyle w:val="codesnippetfinal"/>
+      </w:pPr>
+      <w:r>
+        <w:t>if (!text) {</w:t>
+      </w:r>
+    </w:p>
+    <w:p>
+      <w:pPr>
+        <w:pStyle w:val="codesnippetfinal"/>
+      </w:pPr>
+      <w:r>
+        <w:t xml:space="preserve">    console.log('</w:t>
+      </w:r>
+      <w:r>
+        <w:rPr>
+          <w:rFonts w:ascii="Segoe UI Emoji" w:hAnsi="Segoe UI Emoji" w:cs="Segoe UI Emoji"/>
+        </w:rPr>
+        <w:t>❌</w:t>
+      </w:r>
+      <w:r>
+        <w:t xml:space="preserve"> Please provide a message to log.');</w:t>
+      </w:r>
+    </w:p>
+    <w:p>
+      <w:pPr>
+        <w:pStyle w:val="codesnippetfinal"/>
+      </w:pPr>
+      <w:r>
+        <w:t xml:space="preserve">    console.log('Example: node index.js Hello World');</w:t>
+      </w:r>
+    </w:p>
+    <w:p>
+      <w:pPr>
+        <w:pStyle w:val="codesnippetfinal"/>
+      </w:pPr>
+      <w:r>
+        <w:t xml:space="preserve">    process.exit(1);</w:t>
+      </w:r>
+    </w:p>
+    <w:p>
+      <w:pPr>
+        <w:pStyle w:val="codesnippetfinal"/>
+      </w:pPr>
+      <w:r>
+        <w:t>}</w:t>
+      </w:r>
+    </w:p>
+    <w:p>
+      <w:pPr>
+        <w:pStyle w:val="codesnippetfinal"/>
+      </w:pPr>
+    </w:p>
+    <w:p>
+      <w:pPr>
+        <w:pStyle w:val="codesnippetfinal"/>
+      </w:pPr>
+      <w:r>
+        <w:t>// Define the log file path</w:t>
+      </w:r>
+    </w:p>
+    <w:p>
+      <w:pPr>
+        <w:pStyle w:val="codesnippetfinal"/>
+      </w:pPr>
+      <w:r>
+        <w:t>const filePath = path.join(__dirname, 'log.txt');</w:t>
+      </w:r>
+    </w:p>
+    <w:p>
+      <w:pPr>
+        <w:pStyle w:val="codesnippetfinal"/>
+      </w:pPr>
+    </w:p>
+    <w:p>
+      <w:pPr>
+        <w:pStyle w:val="codesnippetfinal"/>
+      </w:pPr>
+      <w:r>
+        <w:t>console.log(`Log file path: ${filePath}`);</w:t>
+      </w:r>
+    </w:p>
+    <w:p>
+      <w:pPr>
+        <w:jc w:val="both"/>
+        <w:rPr>
+          <w:rFonts w:ascii="Arial" w:hAnsi="Arial" w:cs="Arial"/>
+          <w:sz w:val="28"/>
+          <w:szCs w:val="28"/>
+        </w:rPr>
+      </w:pPr>
+      <w:r>
+        <w:rPr>
+          <w:rFonts w:ascii="Arial" w:hAnsi="Arial" w:cs="Arial"/>
+          <w:sz w:val="28"/>
+          <w:szCs w:val="28"/>
+        </w:rPr>
+        <w:t>If you run this, you'll see the full, correctly formatted path to log.txt within your logger-app directory.</w:t>
+      </w:r>
+    </w:p>
+    <w:p>
+      <w:pPr>
+        <w:jc w:val="both"/>
+        <w:rPr>
+          <w:rFonts w:ascii="Arial" w:hAnsi="Arial" w:cs="Arial"/>
+          <w:sz w:val="28"/>
+          <w:szCs w:val="28"/>
+        </w:rPr>
+      </w:pPr>
+      <w:r>
+        <w:rPr>
+          <w:rFonts w:ascii="Arial" w:hAnsi="Arial" w:cs="Arial"/>
+          <w:sz w:val="28"/>
+          <w:szCs w:val="28"/>
+        </w:rPr>
+        <w:pict w14:anchorId="4548C97D">
+          <v:rect id="_x0000_i1256" style="width:0;height:1.5pt" o:hralign="center" o:hrstd="t" o:hr="t" fillcolor="#a0a0a0" stroked="f"/>
+        </w:pict>
+      </w:r>
+    </w:p>
+    <w:p>
+      <w:pPr>
+        <w:jc w:val="both"/>
+        <w:rPr>
+          <w:rFonts w:ascii="Arial" w:hAnsi="Arial" w:cs="Arial"/>
+          <w:b/>
+          <w:bCs/>
+          <w:sz w:val="28"/>
+          <w:szCs w:val="28"/>
+        </w:rPr>
+      </w:pPr>
+      <w:r>
+        <w:rPr>
+          <w:rFonts w:ascii="Arial" w:hAnsi="Arial" w:cs="Arial"/>
+          <w:b/>
+          <w:bCs/>
+          <w:sz w:val="28"/>
+          <w:szCs w:val="28"/>
+        </w:rPr>
+        <w:t>Appending Messages to the Log File with fs.appendFile()</w:t>
+      </w:r>
+    </w:p>
+    <w:p>
+      <w:pPr>
+        <w:jc w:val="both"/>
+        <w:rPr>
+          <w:rFonts w:ascii="Arial" w:hAnsi="Arial" w:cs="Arial"/>
+          <w:sz w:val="28"/>
+          <w:szCs w:val="28"/>
+        </w:rPr>
+      </w:pPr>
+      <w:r>
+        <w:rPr>
+          <w:rFonts w:ascii="Arial" w:hAnsi="Arial" w:cs="Arial"/>
+          <w:sz w:val="28"/>
+          <w:szCs w:val="28"/>
+        </w:rPr>
+        <w:t>Now, let's append our text message to the log.txt file. We'll use the fs (File System) module, specifically fs.appendFile(), which is an asynchronous function to append data to a file.</w:t>
+      </w:r>
+    </w:p>
+    <w:p>
+      <w:pPr>
+        <w:jc w:val="both"/>
+        <w:rPr>
+          <w:rFonts w:ascii="Arial" w:hAnsi="Arial" w:cs="Arial"/>
+          <w:sz w:val="28"/>
+          <w:szCs w:val="28"/>
+        </w:rPr>
+      </w:pPr>
+      <w:r>
+        <w:rPr>
+          <w:rFonts w:ascii="Arial" w:hAnsi="Arial" w:cs="Arial"/>
+          <w:sz w:val="28"/>
+          <w:szCs w:val="28"/>
+        </w:rPr>
+        <w:t>First, import the fs module:</w:t>
+      </w:r>
+    </w:p>
+    <w:p>
+      <w:pPr>
+        <w:pStyle w:val="codesnippetfinal"/>
+      </w:pPr>
+      <w:r>
+        <w:lastRenderedPageBreak/>
+        <w:t>// index.js</w:t>
+      </w:r>
+    </w:p>
+    <w:p>
+      <w:pPr>
+        <w:pStyle w:val="codesnippetfinal"/>
+      </w:pPr>
+      <w:r>
+        <w:t>const fs = require('fs'); // Import the fs module</w:t>
+      </w:r>
+    </w:p>
+    <w:p>
+      <w:pPr>
+        <w:pStyle w:val="codesnippetfinal"/>
+      </w:pPr>
+      <w:r>
+        <w:t>const path = require('path');</w:t>
+      </w:r>
+    </w:p>
+    <w:p>
+      <w:pPr>
+        <w:pStyle w:val="codesnippetfinal"/>
+      </w:pPr>
+    </w:p>
+    <w:p>
+      <w:pPr>
+        <w:pStyle w:val="codesnippetfinal"/>
+      </w:pPr>
+      <w:r>
+        <w:t>const messageArgs = process.argv.slice(2);</w:t>
+      </w:r>
+    </w:p>
+    <w:p>
+      <w:pPr>
+        <w:pStyle w:val="codesnippetfinal"/>
+      </w:pPr>
+      <w:r>
+        <w:t>const text = messageArgs.join(' ');</w:t>
+      </w:r>
+    </w:p>
+    <w:p>
+      <w:pPr>
+        <w:pStyle w:val="codesnippetfinal"/>
+      </w:pPr>
+    </w:p>
+    <w:p>
+      <w:pPr>
+        <w:pStyle w:val="codesnippetfinal"/>
+      </w:pPr>
+      <w:r>
+        <w:t>if (!text) {</w:t>
+      </w:r>
+    </w:p>
+    <w:p>
+      <w:pPr>
+        <w:pStyle w:val="codesnippetfinal"/>
+      </w:pPr>
+      <w:r>
+        <w:t xml:space="preserve">    console.log('</w:t>
+      </w:r>
+      <w:r>
+        <w:rPr>
+          <w:rFonts w:ascii="Segoe UI Emoji" w:hAnsi="Segoe UI Emoji" w:cs="Segoe UI Emoji"/>
+        </w:rPr>
+        <w:t>❌</w:t>
+      </w:r>
+      <w:r>
+        <w:t xml:space="preserve"> Please provide a message to log.');</w:t>
+      </w:r>
+    </w:p>
+    <w:p>
+      <w:pPr>
+        <w:pStyle w:val="codesnippetfinal"/>
+      </w:pPr>
+      <w:r>
+        <w:t xml:space="preserve">    console.log('Example: node index.js Hello World');</w:t>
+      </w:r>
+    </w:p>
+    <w:p>
+      <w:pPr>
+        <w:pStyle w:val="codesnippetfinal"/>
+      </w:pPr>
+      <w:r>
+        <w:t xml:space="preserve">    process.exit(1);</w:t>
+      </w:r>
+    </w:p>
+    <w:p>
+      <w:pPr>
+        <w:pStyle w:val="codesnippetfinal"/>
+      </w:pPr>
+      <w:r>
+        <w:t>}</w:t>
+      </w:r>
+    </w:p>
+    <w:p>
+      <w:pPr>
+        <w:pStyle w:val="codesnippetfinal"/>
+      </w:pPr>
+    </w:p>
+    <w:p>
+      <w:pPr>
+        <w:pStyle w:val="codesnippetfinal"/>
+      </w:pPr>
+      <w:r>
+        <w:t>const filePath = path.join(__dirname, 'log.txt');</w:t>
+      </w:r>
+    </w:p>
+    <w:p>
+      <w:pPr>
+        <w:pStyle w:val="codesnippetfinal"/>
+      </w:pPr>
+    </w:p>
+    <w:p>
+      <w:pPr>
+        <w:pStyle w:val="codesnippetfinal"/>
+      </w:pPr>
+      <w:r>
+        <w:t>// Append the message to the log file</w:t>
+      </w:r>
+    </w:p>
+    <w:p>
+      <w:pPr>
+        <w:pStyle w:val="codesnippetfinal"/>
+      </w:pPr>
+      <w:r>
+        <w:t>fs.appendFile(filePath, text, 'utf8', (err) =&gt; {</w:t>
+      </w:r>
+    </w:p>
+    <w:p>
+      <w:pPr>
+        <w:pStyle w:val="codesnippetfinal"/>
+      </w:pPr>
+      <w:r>
+        <w:t xml:space="preserve">    if (err) {</w:t>
+      </w:r>
+    </w:p>
+    <w:p>
+      <w:pPr>
+        <w:pStyle w:val="codesnippetfinal"/>
+      </w:pPr>
+      <w:r>
+        <w:t xml:space="preserve">        console.error('Error logging message:', err.message);</w:t>
+      </w:r>
+    </w:p>
+    <w:p>
+      <w:pPr>
+        <w:pStyle w:val="codesnippetfinal"/>
+      </w:pPr>
+      <w:r>
+        <w:t xml:space="preserve">        return;</w:t>
+      </w:r>
+    </w:p>
+    <w:p>
+      <w:pPr>
+        <w:pStyle w:val="codesnippetfinal"/>
+      </w:pPr>
+      <w:r>
+        <w:t xml:space="preserve">    }</w:t>
+      </w:r>
+    </w:p>
+    <w:p>
+      <w:pPr>
+        <w:pStyle w:val="codesnippetfinal"/>
+      </w:pPr>
+      <w:r>
+        <w:t xml:space="preserve">    console.log('</w:t>
+      </w:r>
+      <w:r>
+        <w:rPr>
+          <w:rFonts w:ascii="Segoe UI Emoji" w:hAnsi="Segoe UI Emoji" w:cs="Segoe UI Emoji"/>
+        </w:rPr>
+        <w:t>✅</w:t>
+      </w:r>
+      <w:r>
+        <w:t xml:space="preserve"> Log added successfully!');</w:t>
+      </w:r>
+    </w:p>
+    <w:p>
+      <w:pPr>
+        <w:pStyle w:val="codesnippetfinal"/>
+      </w:pPr>
+      <w:r>
+        <w:t>});</w:t>
+      </w:r>
+    </w:p>
+    <w:p>
+      <w:pPr>
+        <w:jc w:val="both"/>
+        <w:rPr>
+          <w:rFonts w:ascii="Arial" w:hAnsi="Arial" w:cs="Arial"/>
+          <w:sz w:val="28"/>
+          <w:szCs w:val="28"/>
+        </w:rPr>
+      </w:pPr>
+      <w:r>
+        <w:rPr>
+          <w:rFonts w:ascii="Arial" w:hAnsi="Arial" w:cs="Arial"/>
+          <w:sz w:val="28"/>
+          <w:szCs w:val="28"/>
+        </w:rPr>
+        <w:t>Now, if you run node index.js Hello World, you'll see "Log added successfully!". If you check your log.txt file, "Hello World" will be appended to it.</w:t>
+      </w:r>
+    </w:p>
+    <w:p>
+      <w:pPr>
+        <w:jc w:val="both"/>
+        <w:rPr>
+          <w:rFonts w:ascii="Arial" w:hAnsi="Arial" w:cs="Arial"/>
+          <w:sz w:val="28"/>
+          <w:szCs w:val="28"/>
+        </w:rPr>
+      </w:pPr>
+      <w:r>
+        <w:rPr>
+          <w:rFonts w:ascii="Arial" w:hAnsi="Arial" w:cs="Arial"/>
+          <w:sz w:val="28"/>
+          <w:szCs w:val="28"/>
+        </w:rPr>
+        <w:pict w14:anchorId="1466A6C4">
+          <v:rect id="_x0000_i1257" style="width:0;height:1.5pt" o:hralign="center" o:hrstd="t" o:hr="t" fillcolor="#a0a0a0" stroked="f"/>
+        </w:pict>
+      </w:r>
+    </w:p>
+    <w:p>
+      <w:pPr>
+        <w:jc w:val="both"/>
+        <w:rPr>
+          <w:rFonts w:ascii="Arial" w:hAnsi="Arial" w:cs="Arial"/>
+          <w:b/>
+          <w:bCs/>
+          <w:sz w:val="28"/>
+          <w:szCs w:val="28"/>
+        </w:rPr>
+      </w:pPr>
+      <w:r>
+        <w:rPr>
+          <w:rFonts w:ascii="Arial" w:hAnsi="Arial" w:cs="Arial"/>
+          <w:b/>
+          <w:bCs/>
+          <w:sz w:val="28"/>
+          <w:szCs w:val="28"/>
+        </w:rPr>
+        <w:t>Adding Timestamps and Newlines</w:t>
+      </w:r>
+    </w:p>
+    <w:p>
+      <w:pPr>
+        <w:jc w:val="both"/>
+        <w:rPr>
+          <w:rFonts w:ascii="Arial" w:hAnsi="Arial" w:cs="Arial"/>
+          <w:sz w:val="28"/>
+          <w:szCs w:val="28"/>
+        </w:rPr>
+      </w:pPr>
+      <w:r>
+        <w:rPr>
+          <w:rFonts w:ascii="Arial" w:hAnsi="Arial" w:cs="Arial"/>
+          <w:sz w:val="28"/>
+          <w:szCs w:val="28"/>
+        </w:rPr>
+        <w:t>To make our logger more useful, let's add a timestamp to each log entry and ensure each log appears on a new line.</w:t>
+      </w:r>
+    </w:p>
+    <w:p>
+      <w:pPr>
+        <w:jc w:val="both"/>
+        <w:rPr>
+          <w:rFonts w:ascii="Arial" w:hAnsi="Arial" w:cs="Arial"/>
+          <w:sz w:val="28"/>
+          <w:szCs w:val="28"/>
+        </w:rPr>
+      </w:pPr>
+      <w:r>
+        <w:rPr>
+          <w:rFonts w:ascii="Arial" w:hAnsi="Arial" w:cs="Arial"/>
+          <w:sz w:val="28"/>
+          <w:szCs w:val="28"/>
+        </w:rPr>
+        <w:t xml:space="preserve">We'll use a </w:t>
+      </w:r>
+      <w:r>
+        <w:rPr>
+          <w:rFonts w:ascii="Arial" w:hAnsi="Arial" w:cs="Arial"/>
+          <w:b/>
+          <w:bCs/>
+          <w:sz w:val="28"/>
+          <w:szCs w:val="28"/>
+        </w:rPr>
+        <w:t>template literal</w:t>
+      </w:r>
+      <w:r>
+        <w:rPr>
+          <w:rFonts w:ascii="Arial" w:hAnsi="Arial" w:cs="Arial"/>
+          <w:sz w:val="28"/>
+          <w:szCs w:val="28"/>
+        </w:rPr>
+        <w:t xml:space="preserve"> (backticks `) for easier string concatenation and to include newlines.</w:t>
+      </w:r>
+    </w:p>
+    <w:p>
+      <w:pPr>
+        <w:pStyle w:val="codesnippetfinal"/>
+      </w:pPr>
+      <w:r>
+        <w:t>// index.js</w:t>
+      </w:r>
+    </w:p>
+    <w:p>
+      <w:pPr>
+        <w:pStyle w:val="codesnippetfinal"/>
+      </w:pPr>
+      <w:r>
+        <w:t>const fs = require('fs');</w:t>
+      </w:r>
+    </w:p>
+    <w:p>
+      <w:pPr>
+        <w:pStyle w:val="codesnippetfinal"/>
+      </w:pPr>
+      <w:r>
+        <w:t>const path = require('path');</w:t>
+      </w:r>
+    </w:p>
+    <w:p>
+      <w:pPr>
+        <w:pStyle w:val="codesnippetfinal"/>
+      </w:pPr>
+    </w:p>
+    <w:p>
+      <w:pPr>
+        <w:pStyle w:val="codesnippetfinal"/>
+      </w:pPr>
+      <w:r>
+        <w:t>const messageArgs = process.argv.slice(2);</w:t>
+      </w:r>
+    </w:p>
+    <w:p>
+      <w:pPr>
+        <w:pStyle w:val="codesnippetfinal"/>
+      </w:pPr>
+      <w:r>
+        <w:t>const text = messageArgs.join(' ');</w:t>
+      </w:r>
+    </w:p>
+    <w:p>
+      <w:pPr>
+        <w:pStyle w:val="codesnippetfinal"/>
+      </w:pPr>
+    </w:p>
+    <w:p>
+      <w:pPr>
+        <w:pStyle w:val="codesnippetfinal"/>
+      </w:pPr>
+      <w:r>
+        <w:t>if (!text) {</w:t>
+      </w:r>
+    </w:p>
+    <w:p>
+      <w:pPr>
+        <w:pStyle w:val="codesnippetfinal"/>
+      </w:pPr>
+      <w:r>
+        <w:t xml:space="preserve">    console.log('</w:t>
+      </w:r>
+      <w:r>
+        <w:rPr>
+          <w:rFonts w:ascii="Segoe UI Emoji" w:hAnsi="Segoe UI Emoji" w:cs="Segoe UI Emoji"/>
+        </w:rPr>
+        <w:t>❌</w:t>
+      </w:r>
+      <w:r>
+        <w:t xml:space="preserve"> Please provide a message to log.');</w:t>
+      </w:r>
+    </w:p>
+    <w:p>
+      <w:pPr>
+        <w:pStyle w:val="codesnippetfinal"/>
+      </w:pPr>
+      <w:r>
+        <w:t xml:space="preserve">    console.log('Example: node index.js Hello World');</w:t>
+      </w:r>
+    </w:p>
+    <w:p>
+      <w:pPr>
+        <w:pStyle w:val="codesnippetfinal"/>
+      </w:pPr>
+      <w:r>
+        <w:t xml:space="preserve">    process.exit(1);</w:t>
+      </w:r>
+    </w:p>
+    <w:p>
+      <w:pPr>
+        <w:pStyle w:val="codesnippetfinal"/>
+      </w:pPr>
+      <w:r>
+        <w:t>}</w:t>
+      </w:r>
+    </w:p>
+    <w:p>
+      <w:pPr>
+        <w:pStyle w:val="codesnippetfinal"/>
+      </w:pPr>
+    </w:p>
+    <w:p>
+      <w:pPr>
+        <w:pStyle w:val="codesnippetfinal"/>
+      </w:pPr>
+      <w:r>
+        <w:lastRenderedPageBreak/>
+        <w:t>const filePath = path.join(__dirname, 'log.txt');</w:t>
+      </w:r>
+    </w:p>
+    <w:p>
+      <w:pPr>
+        <w:pStyle w:val="codesnippetfinal"/>
+      </w:pPr>
+    </w:p>
+    <w:p>
+      <w:pPr>
+        <w:pStyle w:val="codesnippetfinal"/>
+      </w:pPr>
+      <w:r>
+        <w:t>// Get current timestamp</w:t>
+      </w:r>
+    </w:p>
+    <w:p>
+      <w:pPr>
+        <w:pStyle w:val="codesnippetfinal"/>
+      </w:pPr>
+      <w:r>
+        <w:t>const timestamp = new Date().toISOString(); // e.g., '2025-06-03T19:30:00.000Z'</w:t>
+      </w:r>
+    </w:p>
+    <w:p>
+      <w:pPr>
+        <w:pStyle w:val="codesnippetfinal"/>
+      </w:pPr>
+    </w:p>
+    <w:p>
+      <w:pPr>
+        <w:pStyle w:val="codesnippetfinal"/>
+      </w:pPr>
+      <w:r>
+        <w:t>// Format the log message with timestamp and a newline</w:t>
+      </w:r>
+    </w:p>
+    <w:p>
+      <w:pPr>
+        <w:pStyle w:val="codesnippetfinal"/>
+      </w:pPr>
+      <w:r>
+        <w:t>const logMessage = `[${timestamp}] ${text}\n`;</w:t>
+      </w:r>
+    </w:p>
+    <w:p>
+      <w:pPr>
+        <w:pStyle w:val="codesnippetfinal"/>
+      </w:pPr>
+    </w:p>
+    <w:p>
+      <w:pPr>
+        <w:pStyle w:val="codesnippetfinal"/>
+      </w:pPr>
+      <w:r>
+        <w:t>fs.appendFile(filePath, logMessage, 'utf8', (err) =&gt; {</w:t>
+      </w:r>
+    </w:p>
+    <w:p>
+      <w:pPr>
+        <w:pStyle w:val="codesnippetfinal"/>
+      </w:pPr>
+      <w:r>
+        <w:t xml:space="preserve">    if (err) {</w:t>
+      </w:r>
+    </w:p>
+    <w:p>
+      <w:pPr>
+        <w:pStyle w:val="codesnippetfinal"/>
+      </w:pPr>
+      <w:r>
+        <w:t xml:space="preserve">        console.error('Error logging message:', err.message);</w:t>
+      </w:r>
+    </w:p>
+    <w:p>
+      <w:pPr>
+        <w:pStyle w:val="codesnippetfinal"/>
+      </w:pPr>
+      <w:r>
+        <w:t xml:space="preserve">        return;</w:t>
+      </w:r>
+    </w:p>
+    <w:p>
+      <w:pPr>
+        <w:pStyle w:val="codesnippetfinal"/>
+      </w:pPr>
+      <w:r>
+        <w:t xml:space="preserve">    }</w:t>
+      </w:r>
+    </w:p>
+    <w:p>
+      <w:pPr>
+        <w:pStyle w:val="codesnippetfinal"/>
+      </w:pPr>
+      <w:r>
+        <w:t xml:space="preserve">    console.log('</w:t>
+      </w:r>
+      <w:r>
+        <w:rPr>
+          <w:rFonts w:ascii="Segoe UI Emoji" w:hAnsi="Segoe UI Emoji" w:cs="Segoe UI Emoji"/>
+        </w:rPr>
+        <w:t>✅</w:t>
+      </w:r>
+      <w:r>
+        <w:t xml:space="preserve"> Log added successfully!');</w:t>
+      </w:r>
+    </w:p>
+    <w:p>
+      <w:pPr>
+        <w:pStyle w:val="codesnippetfinal"/>
+      </w:pPr>
+      <w:r>
+        <w:t>});</w:t>
+      </w:r>
+    </w:p>
+    <w:p>
+      <w:pPr>
+        <w:jc w:val="both"/>
+        <w:rPr>
+          <w:rFonts w:ascii="Arial" w:hAnsi="Arial" w:cs="Arial"/>
+          <w:sz w:val="28"/>
+          <w:szCs w:val="28"/>
+        </w:rPr>
+      </w:pPr>
+      <w:r>
+        <w:rPr>
+          <w:rFonts w:ascii="Arial" w:hAnsi="Arial" w:cs="Arial"/>
+          <w:sz w:val="28"/>
+          <w:szCs w:val="28"/>
+        </w:rPr>
+        <w:t>Now, if you run the script multiple times with different messages:</w:t>
+      </w:r>
+    </w:p>
+    <w:p>
+      <w:pPr>
+        <w:pStyle w:val="codesnippetfinal"/>
+      </w:pPr>
+      <w:r>
+        <w:t xml:space="preserve">// in </w:t>
+      </w:r>
+      <w:r>
+        <w:t>Bash</w:t>
+      </w:r>
+    </w:p>
+    <w:p>
+      <w:pPr>
+        <w:pStyle w:val="codesnippetfinal"/>
+      </w:pPr>
+      <w:r>
+        <w:t>node index.js First log entry</w:t>
+      </w:r>
+    </w:p>
+    <w:p>
+      <w:pPr>
+        <w:pStyle w:val="codesnippetfinal"/>
+      </w:pPr>
+      <w:r>
+        <w:t>node index.js This is a second message</w:t>
+      </w:r>
+    </w:p>
+    <w:p>
+      <w:pPr>
+        <w:jc w:val="both"/>
+        <w:rPr>
+          <w:rFonts w:ascii="Arial" w:hAnsi="Arial" w:cs="Arial"/>
+          <w:sz w:val="28"/>
+          <w:szCs w:val="28"/>
+        </w:rPr>
+      </w:pPr>
+      <w:r>
+        <w:rPr>
+          <w:rFonts w:ascii="Arial" w:hAnsi="Arial" w:cs="Arial"/>
+          <w:sz w:val="28"/>
+          <w:szCs w:val="28"/>
+        </w:rPr>
+        <w:t>Your log.txt file will look something like this:</w:t>
+      </w:r>
+    </w:p>
+    <w:p>
+      <w:pPr>
+        <w:pStyle w:val="codesnippetfinal"/>
+      </w:pPr>
+      <w:r>
+        <w:t>[2025-06-03T19:33:48.000Z] First log entry</w:t>
+      </w:r>
+    </w:p>
+    <w:p>
+      <w:pPr>
+        <w:pStyle w:val="codesnippetfinal"/>
+      </w:pPr>
+      <w:r>
+        <w:t>[2025-06-03T19:33:55.000Z] This is a second message</w:t>
+      </w:r>
+    </w:p>
+    <w:p>
+      <w:pPr>
+        <w:jc w:val="both"/>
+        <w:rPr>
+          <w:rFonts w:ascii="Arial" w:hAnsi="Arial" w:cs="Arial"/>
+          <w:sz w:val="28"/>
+          <w:szCs w:val="28"/>
+        </w:rPr>
+      </w:pPr>
+      <w:r>
+        <w:rPr>
+          <w:rFonts w:ascii="Arial" w:hAnsi="Arial" w:cs="Arial"/>
+          <w:sz w:val="28"/>
+          <w:szCs w:val="28"/>
+        </w:rPr>
+        <w:pict w14:anchorId="41186553">
+          <v:rect id="_x0000_i1258" style="width:0;height:1.5pt" o:hralign="center" o:hrstd="t" o:hr="t" fillcolor="#a0a0a0" stroked="f"/>
+        </w:pict>
+      </w:r>
+    </w:p>
+    <w:p>
+      <w:pPr>
+        <w:jc w:val="both"/>
+        <w:rPr>
+          <w:rFonts w:ascii="Arial" w:hAnsi="Arial" w:cs="Arial"/>
+          <w:b/>
+          <w:bCs/>
+          <w:sz w:val="28"/>
+          <w:szCs w:val="28"/>
+        </w:rPr>
+      </w:pPr>
+      <w:r>
+        <w:rPr>
+          <w:rFonts w:ascii="Arial" w:hAnsi="Arial" w:cs="Arial"/>
+          <w:b/>
+          <w:bCs/>
+          <w:sz w:val="28"/>
+          <w:szCs w:val="28"/>
+        </w:rPr>
+        <w:t>Summary</w:t>
+      </w:r>
+    </w:p>
+    <w:p>
+      <w:pPr>
+        <w:jc w:val="both"/>
+        <w:rPr>
+          <w:rFonts w:ascii="Arial" w:hAnsi="Arial" w:cs="Arial"/>
+          <w:sz w:val="28"/>
+          <w:szCs w:val="28"/>
+        </w:rPr>
+      </w:pPr>
+      <w:r>
+        <w:rPr>
+          <w:rFonts w:ascii="Arial" w:hAnsi="Arial" w:cs="Arial"/>
+          <w:sz w:val="28"/>
+          <w:szCs w:val="28"/>
+        </w:rPr>
+        <w:t>In this video, we built a basic command-line logger application using Node.js. We learned about:</w:t>
+      </w:r>
+    </w:p>
+    <w:p>
+      <w:pPr>
+        <w:numPr>
+          <w:ilvl w:val="0"/>
+          <w:numId w:val="161"/>
+        </w:numPr>
+        <w:jc w:val="both"/>
+        <w:rPr>
+          <w:rFonts w:ascii="Arial" w:hAnsi="Arial" w:cs="Arial"/>
+          <w:sz w:val="28"/>
+          <w:szCs w:val="28"/>
+        </w:rPr>
+      </w:pPr>
+      <w:r>
+        <w:rPr>
+          <w:rFonts w:ascii="Arial" w:hAnsi="Arial" w:cs="Arial"/>
+          <w:sz w:val="28"/>
+          <w:szCs w:val="28"/>
+        </w:rPr>
+        <w:t xml:space="preserve">The </w:t>
+      </w:r>
+      <w:r>
+        <w:rPr>
+          <w:rFonts w:ascii="Arial" w:hAnsi="Arial" w:cs="Arial"/>
+          <w:b/>
+          <w:bCs/>
+          <w:sz w:val="28"/>
+          <w:szCs w:val="28"/>
+        </w:rPr>
+        <w:t>process.argv</w:t>
+      </w:r>
+      <w:r>
+        <w:rPr>
+          <w:rFonts w:ascii="Arial" w:hAnsi="Arial" w:cs="Arial"/>
+          <w:sz w:val="28"/>
+          <w:szCs w:val="28"/>
+        </w:rPr>
+        <w:t xml:space="preserve"> array for accessing command-line arguments.</w:t>
+      </w:r>
+    </w:p>
+    <w:p>
+      <w:pPr>
+        <w:numPr>
+          <w:ilvl w:val="0"/>
+          <w:numId w:val="161"/>
+        </w:numPr>
+        <w:jc w:val="both"/>
+        <w:rPr>
+          <w:rFonts w:ascii="Arial" w:hAnsi="Arial" w:cs="Arial"/>
+          <w:sz w:val="28"/>
+          <w:szCs w:val="28"/>
+        </w:rPr>
+      </w:pPr>
+      <w:r>
+        <w:rPr>
+          <w:rFonts w:ascii="Arial" w:hAnsi="Arial" w:cs="Arial"/>
+          <w:sz w:val="28"/>
+          <w:szCs w:val="28"/>
+        </w:rPr>
+        <w:t xml:space="preserve">The </w:t>
+      </w:r>
+      <w:r>
+        <w:rPr>
+          <w:rFonts w:ascii="Arial" w:hAnsi="Arial" w:cs="Arial"/>
+          <w:b/>
+          <w:bCs/>
+          <w:sz w:val="28"/>
+          <w:szCs w:val="28"/>
+        </w:rPr>
+        <w:t>path.join()</w:t>
+      </w:r>
+      <w:r>
+        <w:rPr>
+          <w:rFonts w:ascii="Arial" w:hAnsi="Arial" w:cs="Arial"/>
+          <w:sz w:val="28"/>
+          <w:szCs w:val="28"/>
+        </w:rPr>
+        <w:t xml:space="preserve"> method from the path module for creating platform-independent file paths.</w:t>
+      </w:r>
+    </w:p>
+    <w:p>
+      <w:pPr>
+        <w:numPr>
+          <w:ilvl w:val="0"/>
+          <w:numId w:val="161"/>
+        </w:numPr>
+        <w:jc w:val="both"/>
+        <w:rPr>
+          <w:rFonts w:ascii="Arial" w:hAnsi="Arial" w:cs="Arial"/>
+          <w:sz w:val="28"/>
+          <w:szCs w:val="28"/>
+        </w:rPr>
+      </w:pPr>
+      <w:r>
+        <w:rPr>
+          <w:rFonts w:ascii="Arial" w:hAnsi="Arial" w:cs="Arial"/>
+          <w:sz w:val="28"/>
+          <w:szCs w:val="28"/>
+        </w:rPr>
+        <w:t xml:space="preserve">The </w:t>
+      </w:r>
+      <w:r>
+        <w:rPr>
+          <w:rFonts w:ascii="Arial" w:hAnsi="Arial" w:cs="Arial"/>
+          <w:b/>
+          <w:bCs/>
+          <w:sz w:val="28"/>
+          <w:szCs w:val="28"/>
+        </w:rPr>
+        <w:t>fs.appendFile()</w:t>
+      </w:r>
+      <w:r>
+        <w:rPr>
+          <w:rFonts w:ascii="Arial" w:hAnsi="Arial" w:cs="Arial"/>
+          <w:sz w:val="28"/>
+          <w:szCs w:val="28"/>
+        </w:rPr>
+        <w:t xml:space="preserve"> method for asynchronously appending data to a file.</w:t>
+      </w:r>
+    </w:p>
+    <w:p>
+      <w:pPr>
+        <w:numPr>
+          <w:ilvl w:val="0"/>
+          <w:numId w:val="161"/>
+        </w:numPr>
+        <w:jc w:val="both"/>
+        <w:rPr>
+          <w:rFonts w:ascii="Arial" w:hAnsi="Arial" w:cs="Arial"/>
+          <w:sz w:val="28"/>
+          <w:szCs w:val="28"/>
+        </w:rPr>
+      </w:pPr>
+      <w:r>
+        <w:rPr>
+          <w:rFonts w:ascii="Arial" w:hAnsi="Arial" w:cs="Arial"/>
+          <w:sz w:val="28"/>
+          <w:szCs w:val="28"/>
+        </w:rPr>
+        <w:t xml:space="preserve">Using </w:t>
+      </w:r>
+      <w:r>
+        <w:rPr>
+          <w:rFonts w:ascii="Arial" w:hAnsi="Arial" w:cs="Arial"/>
+          <w:b/>
+          <w:bCs/>
+          <w:sz w:val="28"/>
+          <w:szCs w:val="28"/>
+        </w:rPr>
+        <w:t>timestamps</w:t>
+      </w:r>
+      <w:r>
+        <w:rPr>
+          <w:rFonts w:ascii="Arial" w:hAnsi="Arial" w:cs="Arial"/>
+          <w:sz w:val="28"/>
+          <w:szCs w:val="28"/>
+        </w:rPr>
+        <w:t xml:space="preserve"> and </w:t>
+      </w:r>
+      <w:r>
+        <w:rPr>
+          <w:rFonts w:ascii="Arial" w:hAnsi="Arial" w:cs="Arial"/>
+          <w:b/>
+          <w:bCs/>
+          <w:sz w:val="28"/>
+          <w:szCs w:val="28"/>
+        </w:rPr>
+        <w:t>newlines</w:t>
+      </w:r>
+      <w:r>
+        <w:rPr>
+          <w:rFonts w:ascii="Arial" w:hAnsi="Arial" w:cs="Arial"/>
+          <w:sz w:val="28"/>
+          <w:szCs w:val="28"/>
+        </w:rPr>
+        <w:t xml:space="preserve"> for better log formatting.</w:t>
+      </w:r>
+    </w:p>
+    <w:p>
+      <w:pPr>
+        <w:jc w:val="both"/>
+        <w:rPr>
+          <w:rFonts w:ascii="Arial" w:hAnsi="Arial" w:cs="Arial"/>
+          <w:sz w:val="28"/>
+          <w:szCs w:val="28"/>
+        </w:rPr>
+      </w:pPr>
+      <w:r>
+        <w:rPr>
+          <w:rFonts w:ascii="Arial" w:hAnsi="Arial" w:cs="Arial"/>
+          <w:sz w:val="28"/>
+          <w:szCs w:val="28"/>
+        </w:rPr>
+        <w:t>This basic logger can be a starting point for more complex logging solutions.</w:t>
+      </w:r>
+    </w:p>
+    <w:p>
+      <w:pPr>
+        <w:jc w:val="both"/>
+        <w:rPr>
+          <w:rFonts w:ascii="Arial" w:hAnsi="Arial" w:cs="Arial"/>
+          <w:sz w:val="28"/>
+          <w:szCs w:val="28"/>
+        </w:rPr>
+      </w:pPr>
+      <w:r>
+        <w:rPr>
+          <w:rFonts w:ascii="Arial" w:hAnsi="Arial" w:cs="Arial"/>
+          <w:sz w:val="28"/>
+          <w:szCs w:val="28"/>
+        </w:rPr>
+        <w:t xml:space="preserve">Next, we'll dive into building an </w:t>
+      </w:r>
+      <w:r>
+        <w:rPr>
+          <w:rFonts w:ascii="Arial" w:hAnsi="Arial" w:cs="Arial"/>
+          <w:b/>
+          <w:bCs/>
+          <w:sz w:val="28"/>
+          <w:szCs w:val="28"/>
+        </w:rPr>
+        <w:t>HTTP server</w:t>
+      </w:r>
+      <w:r>
+        <w:rPr>
+          <w:rFonts w:ascii="Arial" w:hAnsi="Arial" w:cs="Arial"/>
+          <w:sz w:val="28"/>
+          <w:szCs w:val="28"/>
+        </w:rPr>
+        <w:t xml:space="preserve"> with Node.js and understand how concepts like localhost:3000 or localhost:5000 work!</w:t>
+      </w:r>
+    </w:p>
+    <w:p>
+      <w:pPr>
+        <w:jc w:val="both"/>
+        <w:rPr>
+          <w:rFonts w:ascii="Arial" w:hAnsi="Arial" w:cs="Arial"/>
+          <w:sz w:val="28"/>
+          <w:szCs w:val="28"/>
+        </w:rPr>
+      </w:pPr>
+    </w:p>
+    <w:p>
+      <w:pPr>
+        <w:jc w:val="both"/>
+        <w:rPr>
+          <w:rFonts w:ascii="Arial" w:hAnsi="Arial" w:cs="Arial"/>
+          <w:sz w:val="28"/>
+          <w:szCs w:val="28"/>
+        </w:rPr>
+      </w:pPr>
+    </w:p>
+    <w:p>
+      <w:pPr>
+        <w:jc w:val="both"/>
+        <w:rPr>
+          <w:rFonts w:ascii="Arial" w:hAnsi="Arial" w:cs="Arial"/>
+          <w:b/>
+          <w:bCs/>
+          <w:color w:val="EE0000"/>
+          <w:sz w:val="28"/>
+          <w:szCs w:val="28"/>
+        </w:rPr>
+      </w:pPr>
+      <w:r>
+        <w:rPr>
+          <w:rFonts w:ascii="Arial" w:hAnsi="Arial" w:cs="Arial"/>
+          <w:b/>
+          <w:bCs/>
+          <w:color w:val="EE0000"/>
+          <w:sz w:val="28"/>
+          <w:szCs w:val="28"/>
+        </w:rPr>
         <w:t>Lecture 13-1: How the Web Works</w:t>
       </w:r>
     </w:p>
@@ -26332,6 +28633,16 @@
         <w:jc w:val="both"/>
         <w:rPr>
           <w:rFonts w:ascii="Arial" w:hAnsi="Arial" w:cs="Arial"/>
+          <w:sz w:val="28"/>
+          <w:szCs w:val="28"/>
+        </w:rPr>
+      </w:pPr>
+    </w:p>
+    <w:p>
+      <w:pPr>
+        <w:jc w:val="both"/>
+        <w:rPr>
+          <w:rFonts w:ascii="Arial" w:hAnsi="Arial" w:cs="Arial"/>
           <w:b/>
           <w:bCs/>
           <w:color w:val="EE0000"/>
@@ -26448,7 +28759,6 @@
           <w:sz w:val="28"/>
           <w:szCs w:val="28"/>
         </w:rPr>
-        <w:lastRenderedPageBreak/>
         <w:t>Answer:</w:t>
       </w:r>
       <w:r>
@@ -27332,7 +29642,6 @@
           <w:sz w:val="28"/>
           <w:szCs w:val="28"/>
         </w:rPr>
-        <w:lastRenderedPageBreak/>
         <w:t>Data Handling</w:t>
       </w:r>
       <w:r>
@@ -31130,6 +33439,119 @@
     </w:lvl>
   </w:abstractNum>
   <w:abstractNum w:abstractNumId="22" w15:restartNumberingAfterBreak="0">
+    <w:nsid w:val="116912F1"/>
+    <w:multiLevelType w:val="multilevel"/>
+    <w:tmpl w:val="D8D4EDCC"/>
+    <w:lvl w:ilvl="0">
+      <w:start w:val="1"/>
+      <w:numFmt w:val="decimal"/>
+      <w:lvlText w:val="%1."/>
+      <w:lvlJc w:val="left"/>
+      <w:pPr>
+        <w:tabs>
+          <w:tab w:val="num" w:pos="720"/>
+        </w:tabs>
+        <w:ind w:left="720" w:hanging="360"/>
+      </w:pPr>
+    </w:lvl>
+    <w:lvl w:ilvl="1" w:tentative="1">
+      <w:start w:val="1"/>
+      <w:numFmt w:val="decimal"/>
+      <w:lvlText w:val="%2."/>
+      <w:lvlJc w:val="left"/>
+      <w:pPr>
+        <w:tabs>
+          <w:tab w:val="num" w:pos="1440"/>
+        </w:tabs>
+        <w:ind w:left="1440" w:hanging="360"/>
+      </w:pPr>
+    </w:lvl>
+    <w:lvl w:ilvl="2" w:tentative="1">
+      <w:start w:val="1"/>
+      <w:numFmt w:val="decimal"/>
+      <w:lvlText w:val="%3."/>
+      <w:lvlJc w:val="left"/>
+      <w:pPr>
+        <w:tabs>
+          <w:tab w:val="num" w:pos="2160"/>
+        </w:tabs>
+        <w:ind w:left="2160" w:hanging="360"/>
+      </w:pPr>
+    </w:lvl>
+    <w:lvl w:ilvl="3" w:tentative="1">
+      <w:start w:val="1"/>
+      <w:numFmt w:val="decimal"/>
+      <w:lvlText w:val="%4."/>
+      <w:lvlJc w:val="left"/>
+      <w:pPr>
+        <w:tabs>
+          <w:tab w:val="num" w:pos="2880"/>
+        </w:tabs>
+        <w:ind w:left="2880" w:hanging="360"/>
+      </w:pPr>
+    </w:lvl>
+    <w:lvl w:ilvl="4" w:tentative="1">
+      <w:start w:val="1"/>
+      <w:numFmt w:val="decimal"/>
+      <w:lvlText w:val="%5."/>
+      <w:lvlJc w:val="left"/>
+      <w:pPr>
+        <w:tabs>
+          <w:tab w:val="num" w:pos="3600"/>
+        </w:tabs>
+        <w:ind w:left="3600" w:hanging="360"/>
+      </w:pPr>
+    </w:lvl>
+    <w:lvl w:ilvl="5" w:tentative="1">
+      <w:start w:val="1"/>
+      <w:numFmt w:val="decimal"/>
+      <w:lvlText w:val="%6."/>
+      <w:lvlJc w:val="left"/>
+      <w:pPr>
+        <w:tabs>
+          <w:tab w:val="num" w:pos="4320"/>
+        </w:tabs>
+        <w:ind w:left="4320" w:hanging="360"/>
+      </w:pPr>
+    </w:lvl>
+    <w:lvl w:ilvl="6" w:tentative="1">
+      <w:start w:val="1"/>
+      <w:numFmt w:val="decimal"/>
+      <w:lvlText w:val="%7."/>
+      <w:lvlJc w:val="left"/>
+      <w:pPr>
+        <w:tabs>
+          <w:tab w:val="num" w:pos="5040"/>
+        </w:tabs>
+        <w:ind w:left="5040" w:hanging="360"/>
+      </w:pPr>
+    </w:lvl>
+    <w:lvl w:ilvl="7" w:tentative="1">
+      <w:start w:val="1"/>
+      <w:numFmt w:val="decimal"/>
+      <w:lvlText w:val="%8."/>
+      <w:lvlJc w:val="left"/>
+      <w:pPr>
+        <w:tabs>
+          <w:tab w:val="num" w:pos="5760"/>
+        </w:tabs>
+        <w:ind w:left="5760" w:hanging="360"/>
+      </w:pPr>
+    </w:lvl>
+    <w:lvl w:ilvl="8" w:tentative="1">
+      <w:start w:val="1"/>
+      <w:numFmt w:val="decimal"/>
+      <w:lvlText w:val="%9."/>
+      <w:lvlJc w:val="left"/>
+      <w:pPr>
+        <w:tabs>
+          <w:tab w:val="num" w:pos="6480"/>
+        </w:tabs>
+        <w:ind w:left="6480" w:hanging="360"/>
+      </w:pPr>
+    </w:lvl>
+  </w:abstractNum>
+  <w:abstractNum w:abstractNumId="23" w15:restartNumberingAfterBreak="0">
     <w:nsid w:val="11CB5669"/>
     <w:multiLevelType w:val="multilevel"/>
     <w:tmpl w:val="88D601D4"/>
@@ -31242,7 +33664,7 @@
       </w:pPr>
     </w:lvl>
   </w:abstractNum>
-  <w:abstractNum w:abstractNumId="23" w15:restartNumberingAfterBreak="0">
+  <w:abstractNum w:abstractNumId="24" w15:restartNumberingAfterBreak="0">
     <w:nsid w:val="12DF3701"/>
     <w:multiLevelType w:val="multilevel"/>
     <w:tmpl w:val="B9103822"/>
@@ -31391,7 +33813,7 @@
       </w:rPr>
     </w:lvl>
   </w:abstractNum>
-  <w:abstractNum w:abstractNumId="24" w15:restartNumberingAfterBreak="0">
+  <w:abstractNum w:abstractNumId="25" w15:restartNumberingAfterBreak="0">
     <w:nsid w:val="130017AA"/>
     <w:multiLevelType w:val="multilevel"/>
     <w:tmpl w:val="F7FE7502"/>
@@ -31540,7 +33962,7 @@
       </w:rPr>
     </w:lvl>
   </w:abstractNum>
-  <w:abstractNum w:abstractNumId="25" w15:restartNumberingAfterBreak="0">
+  <w:abstractNum w:abstractNumId="26" w15:restartNumberingAfterBreak="0">
     <w:nsid w:val="13711AC6"/>
     <w:multiLevelType w:val="multilevel"/>
     <w:tmpl w:val="991408E0"/>
@@ -31653,7 +34075,7 @@
       </w:pPr>
     </w:lvl>
   </w:abstractNum>
-  <w:abstractNum w:abstractNumId="26" w15:restartNumberingAfterBreak="0">
+  <w:abstractNum w:abstractNumId="27" w15:restartNumberingAfterBreak="0">
     <w:nsid w:val="13FD7B9D"/>
     <w:multiLevelType w:val="multilevel"/>
     <w:tmpl w:val="38F2FAE4"/>
@@ -31802,7 +34224,7 @@
       </w:rPr>
     </w:lvl>
   </w:abstractNum>
-  <w:abstractNum w:abstractNumId="27" w15:restartNumberingAfterBreak="0">
+  <w:abstractNum w:abstractNumId="28" w15:restartNumberingAfterBreak="0">
     <w:nsid w:val="14757A7E"/>
     <w:multiLevelType w:val="multilevel"/>
     <w:tmpl w:val="306C304E"/>
@@ -31915,7 +34337,7 @@
       </w:pPr>
     </w:lvl>
   </w:abstractNum>
-  <w:abstractNum w:abstractNumId="28" w15:restartNumberingAfterBreak="0">
+  <w:abstractNum w:abstractNumId="29" w15:restartNumberingAfterBreak="0">
     <w:nsid w:val="15CC77C3"/>
     <w:multiLevelType w:val="multilevel"/>
     <w:tmpl w:val="96C6931E"/>
@@ -32064,7 +34486,7 @@
       </w:rPr>
     </w:lvl>
   </w:abstractNum>
-  <w:abstractNum w:abstractNumId="29" w15:restartNumberingAfterBreak="0">
+  <w:abstractNum w:abstractNumId="30" w15:restartNumberingAfterBreak="0">
     <w:nsid w:val="16DE6E68"/>
     <w:multiLevelType w:val="multilevel"/>
     <w:tmpl w:val="99A02AA6"/>
@@ -32213,7 +34635,7 @@
       </w:rPr>
     </w:lvl>
   </w:abstractNum>
-  <w:abstractNum w:abstractNumId="30" w15:restartNumberingAfterBreak="0">
+  <w:abstractNum w:abstractNumId="31" w15:restartNumberingAfterBreak="0">
     <w:nsid w:val="187A3165"/>
     <w:multiLevelType w:val="multilevel"/>
     <w:tmpl w:val="343E9EE0"/>
@@ -32326,7 +34748,7 @@
       </w:pPr>
     </w:lvl>
   </w:abstractNum>
-  <w:abstractNum w:abstractNumId="31" w15:restartNumberingAfterBreak="0">
+  <w:abstractNum w:abstractNumId="32" w15:restartNumberingAfterBreak="0">
     <w:nsid w:val="18BE61EA"/>
     <w:multiLevelType w:val="multilevel"/>
     <w:tmpl w:val="2028E364"/>
@@ -32475,7 +34897,7 @@
       </w:rPr>
     </w:lvl>
   </w:abstractNum>
-  <w:abstractNum w:abstractNumId="32" w15:restartNumberingAfterBreak="0">
+  <w:abstractNum w:abstractNumId="33" w15:restartNumberingAfterBreak="0">
     <w:nsid w:val="18FC2949"/>
     <w:multiLevelType w:val="multilevel"/>
     <w:tmpl w:val="2FA2E14E"/>
@@ -32624,7 +35046,7 @@
       </w:rPr>
     </w:lvl>
   </w:abstractNum>
-  <w:abstractNum w:abstractNumId="33" w15:restartNumberingAfterBreak="0">
+  <w:abstractNum w:abstractNumId="34" w15:restartNumberingAfterBreak="0">
     <w:nsid w:val="1A850EB6"/>
     <w:multiLevelType w:val="multilevel"/>
     <w:tmpl w:val="11400000"/>
@@ -32773,7 +35195,7 @@
       </w:rPr>
     </w:lvl>
   </w:abstractNum>
-  <w:abstractNum w:abstractNumId="34" w15:restartNumberingAfterBreak="0">
+  <w:abstractNum w:abstractNumId="35" w15:restartNumberingAfterBreak="0">
     <w:nsid w:val="1ABA0328"/>
     <w:multiLevelType w:val="multilevel"/>
     <w:tmpl w:val="6CAEEBDC"/>
@@ -32922,7 +35344,7 @@
       </w:rPr>
     </w:lvl>
   </w:abstractNum>
-  <w:abstractNum w:abstractNumId="35" w15:restartNumberingAfterBreak="0">
+  <w:abstractNum w:abstractNumId="36" w15:restartNumberingAfterBreak="0">
     <w:nsid w:val="1AC24539"/>
     <w:multiLevelType w:val="multilevel"/>
     <w:tmpl w:val="B5CE1996"/>
@@ -33071,7 +35493,7 @@
       </w:rPr>
     </w:lvl>
   </w:abstractNum>
-  <w:abstractNum w:abstractNumId="36" w15:restartNumberingAfterBreak="0">
+  <w:abstractNum w:abstractNumId="37" w15:restartNumberingAfterBreak="0">
     <w:nsid w:val="1AD47AE5"/>
     <w:multiLevelType w:val="multilevel"/>
     <w:tmpl w:val="C82CE3F2"/>
@@ -33184,7 +35606,7 @@
       </w:pPr>
     </w:lvl>
   </w:abstractNum>
-  <w:abstractNum w:abstractNumId="37" w15:restartNumberingAfterBreak="0">
+  <w:abstractNum w:abstractNumId="38" w15:restartNumberingAfterBreak="0">
     <w:nsid w:val="1AF56EE1"/>
     <w:multiLevelType w:val="multilevel"/>
     <w:tmpl w:val="ECCA9EFE"/>
@@ -33333,7 +35755,7 @@
       </w:rPr>
     </w:lvl>
   </w:abstractNum>
-  <w:abstractNum w:abstractNumId="38" w15:restartNumberingAfterBreak="0">
+  <w:abstractNum w:abstractNumId="39" w15:restartNumberingAfterBreak="0">
     <w:nsid w:val="1BF52B14"/>
     <w:multiLevelType w:val="multilevel"/>
     <w:tmpl w:val="C65EA97E"/>
@@ -33482,7 +35904,7 @@
       </w:rPr>
     </w:lvl>
   </w:abstractNum>
-  <w:abstractNum w:abstractNumId="39" w15:restartNumberingAfterBreak="0">
+  <w:abstractNum w:abstractNumId="40" w15:restartNumberingAfterBreak="0">
     <w:nsid w:val="1CEF25C4"/>
     <w:multiLevelType w:val="multilevel"/>
     <w:tmpl w:val="35CE9C7A"/>
@@ -33631,7 +36053,7 @@
       </w:rPr>
     </w:lvl>
   </w:abstractNum>
-  <w:abstractNum w:abstractNumId="40" w15:restartNumberingAfterBreak="0">
+  <w:abstractNum w:abstractNumId="41" w15:restartNumberingAfterBreak="0">
     <w:nsid w:val="1E026D86"/>
     <w:multiLevelType w:val="multilevel"/>
     <w:tmpl w:val="DD302CD8"/>
@@ -33748,7 +36170,7 @@
       </w:pPr>
     </w:lvl>
   </w:abstractNum>
-  <w:abstractNum w:abstractNumId="41" w15:restartNumberingAfterBreak="0">
+  <w:abstractNum w:abstractNumId="42" w15:restartNumberingAfterBreak="0">
     <w:nsid w:val="1E1E2E3B"/>
     <w:multiLevelType w:val="multilevel"/>
     <w:tmpl w:val="82ACA226"/>
@@ -33897,7 +36319,7 @@
       </w:rPr>
     </w:lvl>
   </w:abstractNum>
-  <w:abstractNum w:abstractNumId="42" w15:restartNumberingAfterBreak="0">
+  <w:abstractNum w:abstractNumId="43" w15:restartNumberingAfterBreak="0">
     <w:nsid w:val="1F082B71"/>
     <w:multiLevelType w:val="multilevel"/>
     <w:tmpl w:val="8BC8FFC8"/>
@@ -34014,7 +36436,7 @@
       </w:pPr>
     </w:lvl>
   </w:abstractNum>
-  <w:abstractNum w:abstractNumId="43" w15:restartNumberingAfterBreak="0">
+  <w:abstractNum w:abstractNumId="44" w15:restartNumberingAfterBreak="0">
     <w:nsid w:val="1FC62D23"/>
     <w:multiLevelType w:val="hybridMultilevel"/>
     <w:tmpl w:val="9406189A"/>
@@ -34127,7 +36549,7 @@
       </w:rPr>
     </w:lvl>
   </w:abstractNum>
-  <w:abstractNum w:abstractNumId="44" w15:restartNumberingAfterBreak="0">
+  <w:abstractNum w:abstractNumId="45" w15:restartNumberingAfterBreak="0">
     <w:nsid w:val="20982870"/>
     <w:multiLevelType w:val="multilevel"/>
     <w:tmpl w:val="FE9415E0"/>
@@ -34276,7 +36698,7 @@
       </w:rPr>
     </w:lvl>
   </w:abstractNum>
-  <w:abstractNum w:abstractNumId="45" w15:restartNumberingAfterBreak="0">
+  <w:abstractNum w:abstractNumId="46" w15:restartNumberingAfterBreak="0">
     <w:nsid w:val="216F5C6C"/>
     <w:multiLevelType w:val="multilevel"/>
     <w:tmpl w:val="DC9E5AE6"/>
@@ -34389,7 +36811,7 @@
       </w:pPr>
     </w:lvl>
   </w:abstractNum>
-  <w:abstractNum w:abstractNumId="46" w15:restartNumberingAfterBreak="0">
+  <w:abstractNum w:abstractNumId="47" w15:restartNumberingAfterBreak="0">
     <w:nsid w:val="217A7006"/>
     <w:multiLevelType w:val="multilevel"/>
     <w:tmpl w:val="D22CA124"/>
@@ -34502,7 +36924,7 @@
       </w:pPr>
     </w:lvl>
   </w:abstractNum>
-  <w:abstractNum w:abstractNumId="47" w15:restartNumberingAfterBreak="0">
+  <w:abstractNum w:abstractNumId="48" w15:restartNumberingAfterBreak="0">
     <w:nsid w:val="225A0F12"/>
     <w:multiLevelType w:val="multilevel"/>
     <w:tmpl w:val="998E7AD4"/>
@@ -34651,7 +37073,7 @@
       </w:rPr>
     </w:lvl>
   </w:abstractNum>
-  <w:abstractNum w:abstractNumId="48" w15:restartNumberingAfterBreak="0">
+  <w:abstractNum w:abstractNumId="49" w15:restartNumberingAfterBreak="0">
     <w:nsid w:val="228213DC"/>
     <w:multiLevelType w:val="multilevel"/>
     <w:tmpl w:val="2D649D02"/>
@@ -34800,7 +37222,7 @@
       </w:rPr>
     </w:lvl>
   </w:abstractNum>
-  <w:abstractNum w:abstractNumId="49" w15:restartNumberingAfterBreak="0">
+  <w:abstractNum w:abstractNumId="50" w15:restartNumberingAfterBreak="0">
     <w:nsid w:val="236C1A48"/>
     <w:multiLevelType w:val="multilevel"/>
     <w:tmpl w:val="DA4E9D42"/>
@@ -34949,7 +37371,156 @@
       </w:rPr>
     </w:lvl>
   </w:abstractNum>
-  <w:abstractNum w:abstractNumId="50" w15:restartNumberingAfterBreak="0">
+  <w:abstractNum w:abstractNumId="51" w15:restartNumberingAfterBreak="0">
+    <w:nsid w:val="25E9111B"/>
+    <w:multiLevelType w:val="multilevel"/>
+    <w:tmpl w:val="DDF6A472"/>
+    <w:lvl w:ilvl="0">
+      <w:start w:val="1"/>
+      <w:numFmt w:val="bullet"/>
+      <w:lvlText w:val=""/>
+      <w:lvlJc w:val="left"/>
+      <w:pPr>
+        <w:tabs>
+          <w:tab w:val="num" w:pos="720"/>
+        </w:tabs>
+        <w:ind w:left="720" w:hanging="360"/>
+      </w:pPr>
+      <w:rPr>
+        <w:rFonts w:ascii="Symbol" w:hAnsi="Symbol" w:hint="default"/>
+        <w:sz w:val="20"/>
+      </w:rPr>
+    </w:lvl>
+    <w:lvl w:ilvl="1" w:tentative="1">
+      <w:start w:val="1"/>
+      <w:numFmt w:val="bullet"/>
+      <w:lvlText w:val="o"/>
+      <w:lvlJc w:val="left"/>
+      <w:pPr>
+        <w:tabs>
+          <w:tab w:val="num" w:pos="1440"/>
+        </w:tabs>
+        <w:ind w:left="1440" w:hanging="360"/>
+      </w:pPr>
+      <w:rPr>
+        <w:rFonts w:ascii="Courier New" w:hAnsi="Courier New" w:hint="default"/>
+        <w:sz w:val="20"/>
+      </w:rPr>
+    </w:lvl>
+    <w:lvl w:ilvl="2" w:tentative="1">
+      <w:start w:val="1"/>
+      <w:numFmt w:val="bullet"/>
+      <w:lvlText w:val=""/>
+      <w:lvlJc w:val="left"/>
+      <w:pPr>
+        <w:tabs>
+          <w:tab w:val="num" w:pos="2160"/>
+        </w:tabs>
+        <w:ind w:left="2160" w:hanging="360"/>
+      </w:pPr>
+      <w:rPr>
+        <w:rFonts w:ascii="Wingdings" w:hAnsi="Wingdings" w:hint="default"/>
+        <w:sz w:val="20"/>
+      </w:rPr>
+    </w:lvl>
+    <w:lvl w:ilvl="3" w:tentative="1">
+      <w:start w:val="1"/>
+      <w:numFmt w:val="bullet"/>
+      <w:lvlText w:val=""/>
+      <w:lvlJc w:val="left"/>
+      <w:pPr>
+        <w:tabs>
+          <w:tab w:val="num" w:pos="2880"/>
+        </w:tabs>
+        <w:ind w:left="2880" w:hanging="360"/>
+      </w:pPr>
+      <w:rPr>
+        <w:rFonts w:ascii="Wingdings" w:hAnsi="Wingdings" w:hint="default"/>
+        <w:sz w:val="20"/>
+      </w:rPr>
+    </w:lvl>
+    <w:lvl w:ilvl="4" w:tentative="1">
+      <w:start w:val="1"/>
+      <w:numFmt w:val="bullet"/>
+      <w:lvlText w:val=""/>
+      <w:lvlJc w:val="left"/>
+      <w:pPr>
+        <w:tabs>
+          <w:tab w:val="num" w:pos="3600"/>
+        </w:tabs>
+        <w:ind w:left="3600" w:hanging="360"/>
+      </w:pPr>
+      <w:rPr>
+        <w:rFonts w:ascii="Wingdings" w:hAnsi="Wingdings" w:hint="default"/>
+        <w:sz w:val="20"/>
+      </w:rPr>
+    </w:lvl>
+    <w:lvl w:ilvl="5" w:tentative="1">
+      <w:start w:val="1"/>
+      <w:numFmt w:val="bullet"/>
+      <w:lvlText w:val=""/>
+      <w:lvlJc w:val="left"/>
+      <w:pPr>
+        <w:tabs>
+          <w:tab w:val="num" w:pos="4320"/>
+        </w:tabs>
+        <w:ind w:left="4320" w:hanging="360"/>
+      </w:pPr>
+      <w:rPr>
+        <w:rFonts w:ascii="Wingdings" w:hAnsi="Wingdings" w:hint="default"/>
+        <w:sz w:val="20"/>
+      </w:rPr>
+    </w:lvl>
+    <w:lvl w:ilvl="6" w:tentative="1">
+      <w:start w:val="1"/>
+      <w:numFmt w:val="bullet"/>
+      <w:lvlText w:val=""/>
+      <w:lvlJc w:val="left"/>
+      <w:pPr>
+        <w:tabs>
+          <w:tab w:val="num" w:pos="5040"/>
+        </w:tabs>
+        <w:ind w:left="5040" w:hanging="360"/>
+      </w:pPr>
+      <w:rPr>
+        <w:rFonts w:ascii="Wingdings" w:hAnsi="Wingdings" w:hint="default"/>
+        <w:sz w:val="20"/>
+      </w:rPr>
+    </w:lvl>
+    <w:lvl w:ilvl="7" w:tentative="1">
+      <w:start w:val="1"/>
+      <w:numFmt w:val="bullet"/>
+      <w:lvlText w:val=""/>
+      <w:lvlJc w:val="left"/>
+      <w:pPr>
+        <w:tabs>
+          <w:tab w:val="num" w:pos="5760"/>
+        </w:tabs>
+        <w:ind w:left="5760" w:hanging="360"/>
+      </w:pPr>
+      <w:rPr>
+        <w:rFonts w:ascii="Wingdings" w:hAnsi="Wingdings" w:hint="default"/>
+        <w:sz w:val="20"/>
+      </w:rPr>
+    </w:lvl>
+    <w:lvl w:ilvl="8" w:tentative="1">
+      <w:start w:val="1"/>
+      <w:numFmt w:val="bullet"/>
+      <w:lvlText w:val=""/>
+      <w:lvlJc w:val="left"/>
+      <w:pPr>
+        <w:tabs>
+          <w:tab w:val="num" w:pos="6480"/>
+        </w:tabs>
+        <w:ind w:left="6480" w:hanging="360"/>
+      </w:pPr>
+      <w:rPr>
+        <w:rFonts w:ascii="Wingdings" w:hAnsi="Wingdings" w:hint="default"/>
+        <w:sz w:val="20"/>
+      </w:rPr>
+    </w:lvl>
+  </w:abstractNum>
+  <w:abstractNum w:abstractNumId="52" w15:restartNumberingAfterBreak="0">
     <w:nsid w:val="260253DB"/>
     <w:multiLevelType w:val="multilevel"/>
     <w:tmpl w:val="78306934"/>
@@ -35098,7 +37669,7 @@
       </w:rPr>
     </w:lvl>
   </w:abstractNum>
-  <w:abstractNum w:abstractNumId="51" w15:restartNumberingAfterBreak="0">
+  <w:abstractNum w:abstractNumId="53" w15:restartNumberingAfterBreak="0">
     <w:nsid w:val="26582A49"/>
     <w:multiLevelType w:val="multilevel"/>
     <w:tmpl w:val="D540A3D2"/>
@@ -35247,7 +37818,7 @@
       </w:rPr>
     </w:lvl>
   </w:abstractNum>
-  <w:abstractNum w:abstractNumId="52" w15:restartNumberingAfterBreak="0">
+  <w:abstractNum w:abstractNumId="54" w15:restartNumberingAfterBreak="0">
     <w:nsid w:val="27C03D2C"/>
     <w:multiLevelType w:val="hybridMultilevel"/>
     <w:tmpl w:val="4870549C"/>
@@ -35360,7 +37931,7 @@
       </w:rPr>
     </w:lvl>
   </w:abstractNum>
-  <w:abstractNum w:abstractNumId="53" w15:restartNumberingAfterBreak="0">
+  <w:abstractNum w:abstractNumId="55" w15:restartNumberingAfterBreak="0">
     <w:nsid w:val="28EE663C"/>
     <w:multiLevelType w:val="multilevel"/>
     <w:tmpl w:val="D6AC33F4"/>
@@ -35509,7 +38080,7 @@
       </w:rPr>
     </w:lvl>
   </w:abstractNum>
-  <w:abstractNum w:abstractNumId="54" w15:restartNumberingAfterBreak="0">
+  <w:abstractNum w:abstractNumId="56" w15:restartNumberingAfterBreak="0">
     <w:nsid w:val="29AB2D16"/>
     <w:multiLevelType w:val="multilevel"/>
     <w:tmpl w:val="DF1CE4D6"/>
@@ -35658,7 +38229,7 @@
       </w:rPr>
     </w:lvl>
   </w:abstractNum>
-  <w:abstractNum w:abstractNumId="55" w15:restartNumberingAfterBreak="0">
+  <w:abstractNum w:abstractNumId="57" w15:restartNumberingAfterBreak="0">
     <w:nsid w:val="29B0125D"/>
     <w:multiLevelType w:val="multilevel"/>
     <w:tmpl w:val="482878BE"/>
@@ -35807,7 +38378,7 @@
       </w:rPr>
     </w:lvl>
   </w:abstractNum>
-  <w:abstractNum w:abstractNumId="56" w15:restartNumberingAfterBreak="0">
+  <w:abstractNum w:abstractNumId="58" w15:restartNumberingAfterBreak="0">
     <w:nsid w:val="2AEC614D"/>
     <w:multiLevelType w:val="multilevel"/>
     <w:tmpl w:val="14EAC318"/>
@@ -35956,7 +38527,7 @@
       </w:rPr>
     </w:lvl>
   </w:abstractNum>
-  <w:abstractNum w:abstractNumId="57" w15:restartNumberingAfterBreak="0">
+  <w:abstractNum w:abstractNumId="59" w15:restartNumberingAfterBreak="0">
     <w:nsid w:val="2B4E0BC4"/>
     <w:multiLevelType w:val="multilevel"/>
     <w:tmpl w:val="309673EE"/>
@@ -36069,7 +38640,7 @@
       </w:pPr>
     </w:lvl>
   </w:abstractNum>
-  <w:abstractNum w:abstractNumId="58" w15:restartNumberingAfterBreak="0">
+  <w:abstractNum w:abstractNumId="60" w15:restartNumberingAfterBreak="0">
     <w:nsid w:val="2B727D1D"/>
     <w:multiLevelType w:val="multilevel"/>
     <w:tmpl w:val="1DC0C782"/>
@@ -36182,7 +38753,7 @@
       </w:pPr>
     </w:lvl>
   </w:abstractNum>
-  <w:abstractNum w:abstractNumId="59" w15:restartNumberingAfterBreak="0">
+  <w:abstractNum w:abstractNumId="61" w15:restartNumberingAfterBreak="0">
     <w:nsid w:val="2BBE5E20"/>
     <w:multiLevelType w:val="hybridMultilevel"/>
     <w:tmpl w:val="5754CCD0"/>
@@ -36295,7 +38866,7 @@
       </w:rPr>
     </w:lvl>
   </w:abstractNum>
-  <w:abstractNum w:abstractNumId="60" w15:restartNumberingAfterBreak="0">
+  <w:abstractNum w:abstractNumId="62" w15:restartNumberingAfterBreak="0">
     <w:nsid w:val="2D2E7A4B"/>
     <w:multiLevelType w:val="multilevel"/>
     <w:tmpl w:val="A656B09E"/>
@@ -36444,7 +39015,7 @@
       </w:rPr>
     </w:lvl>
   </w:abstractNum>
-  <w:abstractNum w:abstractNumId="61" w15:restartNumberingAfterBreak="0">
+  <w:abstractNum w:abstractNumId="63" w15:restartNumberingAfterBreak="0">
     <w:nsid w:val="2DC21CF3"/>
     <w:multiLevelType w:val="hybridMultilevel"/>
     <w:tmpl w:val="B7C6BBC4"/>
@@ -36557,7 +39128,7 @@
       </w:rPr>
     </w:lvl>
   </w:abstractNum>
-  <w:abstractNum w:abstractNumId="62" w15:restartNumberingAfterBreak="0">
+  <w:abstractNum w:abstractNumId="64" w15:restartNumberingAfterBreak="0">
     <w:nsid w:val="2DFC51BF"/>
     <w:multiLevelType w:val="multilevel"/>
     <w:tmpl w:val="B6DCC5B0"/>
@@ -36706,7 +39277,7 @@
       </w:rPr>
     </w:lvl>
   </w:abstractNum>
-  <w:abstractNum w:abstractNumId="63" w15:restartNumberingAfterBreak="0">
+  <w:abstractNum w:abstractNumId="65" w15:restartNumberingAfterBreak="0">
     <w:nsid w:val="2E3D0C51"/>
     <w:multiLevelType w:val="multilevel"/>
     <w:tmpl w:val="6560A124"/>
@@ -36855,7 +39426,7 @@
       </w:rPr>
     </w:lvl>
   </w:abstractNum>
-  <w:abstractNum w:abstractNumId="64" w15:restartNumberingAfterBreak="0">
+  <w:abstractNum w:abstractNumId="66" w15:restartNumberingAfterBreak="0">
     <w:nsid w:val="2E745826"/>
     <w:multiLevelType w:val="multilevel"/>
     <w:tmpl w:val="05FABB58"/>
@@ -37004,7 +39575,7 @@
       </w:rPr>
     </w:lvl>
   </w:abstractNum>
-  <w:abstractNum w:abstractNumId="65" w15:restartNumberingAfterBreak="0">
+  <w:abstractNum w:abstractNumId="67" w15:restartNumberingAfterBreak="0">
     <w:nsid w:val="2EFD68E2"/>
     <w:multiLevelType w:val="multilevel"/>
     <w:tmpl w:val="FBB28178"/>
@@ -37153,7 +39724,7 @@
       </w:rPr>
     </w:lvl>
   </w:abstractNum>
-  <w:abstractNum w:abstractNumId="66" w15:restartNumberingAfterBreak="0">
+  <w:abstractNum w:abstractNumId="68" w15:restartNumberingAfterBreak="0">
     <w:nsid w:val="31084F2B"/>
     <w:multiLevelType w:val="multilevel"/>
     <w:tmpl w:val="D15E9D1C"/>
@@ -37266,7 +39837,7 @@
       </w:pPr>
     </w:lvl>
   </w:abstractNum>
-  <w:abstractNum w:abstractNumId="67" w15:restartNumberingAfterBreak="0">
+  <w:abstractNum w:abstractNumId="69" w15:restartNumberingAfterBreak="0">
     <w:nsid w:val="32A408D9"/>
     <w:multiLevelType w:val="multilevel"/>
     <w:tmpl w:val="2CB483C4"/>
@@ -37415,7 +39986,7 @@
       </w:rPr>
     </w:lvl>
   </w:abstractNum>
-  <w:abstractNum w:abstractNumId="68" w15:restartNumberingAfterBreak="0">
+  <w:abstractNum w:abstractNumId="70" w15:restartNumberingAfterBreak="0">
     <w:nsid w:val="32E41C49"/>
     <w:multiLevelType w:val="multilevel"/>
     <w:tmpl w:val="9F3660A2"/>
@@ -37564,7 +40135,7 @@
       </w:rPr>
     </w:lvl>
   </w:abstractNum>
-  <w:abstractNum w:abstractNumId="69" w15:restartNumberingAfterBreak="0">
+  <w:abstractNum w:abstractNumId="71" w15:restartNumberingAfterBreak="0">
     <w:nsid w:val="34207812"/>
     <w:multiLevelType w:val="multilevel"/>
     <w:tmpl w:val="451EF25A"/>
@@ -37713,7 +40284,7 @@
       </w:rPr>
     </w:lvl>
   </w:abstractNum>
-  <w:abstractNum w:abstractNumId="70" w15:restartNumberingAfterBreak="0">
+  <w:abstractNum w:abstractNumId="72" w15:restartNumberingAfterBreak="0">
     <w:nsid w:val="35303EB5"/>
     <w:multiLevelType w:val="multilevel"/>
     <w:tmpl w:val="DC94BB4C"/>
@@ -37862,7 +40433,7 @@
       </w:rPr>
     </w:lvl>
   </w:abstractNum>
-  <w:abstractNum w:abstractNumId="71" w15:restartNumberingAfterBreak="0">
+  <w:abstractNum w:abstractNumId="73" w15:restartNumberingAfterBreak="0">
     <w:nsid w:val="357E69CE"/>
     <w:multiLevelType w:val="multilevel"/>
     <w:tmpl w:val="8BB8B1AA"/>
@@ -37975,7 +40546,7 @@
       </w:pPr>
     </w:lvl>
   </w:abstractNum>
-  <w:abstractNum w:abstractNumId="72" w15:restartNumberingAfterBreak="0">
+  <w:abstractNum w:abstractNumId="74" w15:restartNumberingAfterBreak="0">
     <w:nsid w:val="35914BA5"/>
     <w:multiLevelType w:val="multilevel"/>
     <w:tmpl w:val="787A7F68"/>
@@ -38124,7 +40695,7 @@
       </w:rPr>
     </w:lvl>
   </w:abstractNum>
-  <w:abstractNum w:abstractNumId="73" w15:restartNumberingAfterBreak="0">
+  <w:abstractNum w:abstractNumId="75" w15:restartNumberingAfterBreak="0">
     <w:nsid w:val="362B5379"/>
     <w:multiLevelType w:val="multilevel"/>
     <w:tmpl w:val="45EE0F0A"/>
@@ -38273,7 +40844,7 @@
       </w:rPr>
     </w:lvl>
   </w:abstractNum>
-  <w:abstractNum w:abstractNumId="74" w15:restartNumberingAfterBreak="0">
+  <w:abstractNum w:abstractNumId="76" w15:restartNumberingAfterBreak="0">
     <w:nsid w:val="379A57FD"/>
     <w:multiLevelType w:val="multilevel"/>
     <w:tmpl w:val="9364EC5E"/>
@@ -38422,7 +40993,7 @@
       </w:rPr>
     </w:lvl>
   </w:abstractNum>
-  <w:abstractNum w:abstractNumId="75" w15:restartNumberingAfterBreak="0">
+  <w:abstractNum w:abstractNumId="77" w15:restartNumberingAfterBreak="0">
     <w:nsid w:val="38914867"/>
     <w:multiLevelType w:val="multilevel"/>
     <w:tmpl w:val="D786C2D8"/>
@@ -38571,7 +41142,7 @@
       </w:rPr>
     </w:lvl>
   </w:abstractNum>
-  <w:abstractNum w:abstractNumId="76" w15:restartNumberingAfterBreak="0">
+  <w:abstractNum w:abstractNumId="78" w15:restartNumberingAfterBreak="0">
     <w:nsid w:val="394D788E"/>
     <w:multiLevelType w:val="multilevel"/>
     <w:tmpl w:val="625E4864"/>
@@ -38720,7 +41291,156 @@
       </w:rPr>
     </w:lvl>
   </w:abstractNum>
-  <w:abstractNum w:abstractNumId="77" w15:restartNumberingAfterBreak="0">
+  <w:abstractNum w:abstractNumId="79" w15:restartNumberingAfterBreak="0">
+    <w:nsid w:val="39A07FD3"/>
+    <w:multiLevelType w:val="multilevel"/>
+    <w:tmpl w:val="15F0E81C"/>
+    <w:lvl w:ilvl="0">
+      <w:start w:val="1"/>
+      <w:numFmt w:val="bullet"/>
+      <w:lvlText w:val=""/>
+      <w:lvlJc w:val="left"/>
+      <w:pPr>
+        <w:tabs>
+          <w:tab w:val="num" w:pos="720"/>
+        </w:tabs>
+        <w:ind w:left="720" w:hanging="360"/>
+      </w:pPr>
+      <w:rPr>
+        <w:rFonts w:ascii="Symbol" w:hAnsi="Symbol" w:hint="default"/>
+        <w:sz w:val="20"/>
+      </w:rPr>
+    </w:lvl>
+    <w:lvl w:ilvl="1" w:tentative="1">
+      <w:start w:val="1"/>
+      <w:numFmt w:val="bullet"/>
+      <w:lvlText w:val="o"/>
+      <w:lvlJc w:val="left"/>
+      <w:pPr>
+        <w:tabs>
+          <w:tab w:val="num" w:pos="1440"/>
+        </w:tabs>
+        <w:ind w:left="1440" w:hanging="360"/>
+      </w:pPr>
+      <w:rPr>
+        <w:rFonts w:ascii="Courier New" w:hAnsi="Courier New" w:hint="default"/>
+        <w:sz w:val="20"/>
+      </w:rPr>
+    </w:lvl>
+    <w:lvl w:ilvl="2" w:tentative="1">
+      <w:start w:val="1"/>
+      <w:numFmt w:val="bullet"/>
+      <w:lvlText w:val=""/>
+      <w:lvlJc w:val="left"/>
+      <w:pPr>
+        <w:tabs>
+          <w:tab w:val="num" w:pos="2160"/>
+        </w:tabs>
+        <w:ind w:left="2160" w:hanging="360"/>
+      </w:pPr>
+      <w:rPr>
+        <w:rFonts w:ascii="Wingdings" w:hAnsi="Wingdings" w:hint="default"/>
+        <w:sz w:val="20"/>
+      </w:rPr>
+    </w:lvl>
+    <w:lvl w:ilvl="3" w:tentative="1">
+      <w:start w:val="1"/>
+      <w:numFmt w:val="bullet"/>
+      <w:lvlText w:val=""/>
+      <w:lvlJc w:val="left"/>
+      <w:pPr>
+        <w:tabs>
+          <w:tab w:val="num" w:pos="2880"/>
+        </w:tabs>
+        <w:ind w:left="2880" w:hanging="360"/>
+      </w:pPr>
+      <w:rPr>
+        <w:rFonts w:ascii="Wingdings" w:hAnsi="Wingdings" w:hint="default"/>
+        <w:sz w:val="20"/>
+      </w:rPr>
+    </w:lvl>
+    <w:lvl w:ilvl="4" w:tentative="1">
+      <w:start w:val="1"/>
+      <w:numFmt w:val="bullet"/>
+      <w:lvlText w:val=""/>
+      <w:lvlJc w:val="left"/>
+      <w:pPr>
+        <w:tabs>
+          <w:tab w:val="num" w:pos="3600"/>
+        </w:tabs>
+        <w:ind w:left="3600" w:hanging="360"/>
+      </w:pPr>
+      <w:rPr>
+        <w:rFonts w:ascii="Wingdings" w:hAnsi="Wingdings" w:hint="default"/>
+        <w:sz w:val="20"/>
+      </w:rPr>
+    </w:lvl>
+    <w:lvl w:ilvl="5" w:tentative="1">
+      <w:start w:val="1"/>
+      <w:numFmt w:val="bullet"/>
+      <w:lvlText w:val=""/>
+      <w:lvlJc w:val="left"/>
+      <w:pPr>
+        <w:tabs>
+          <w:tab w:val="num" w:pos="4320"/>
+        </w:tabs>
+        <w:ind w:left="4320" w:hanging="360"/>
+      </w:pPr>
+      <w:rPr>
+        <w:rFonts w:ascii="Wingdings" w:hAnsi="Wingdings" w:hint="default"/>
+        <w:sz w:val="20"/>
+      </w:rPr>
+    </w:lvl>
+    <w:lvl w:ilvl="6" w:tentative="1">
+      <w:start w:val="1"/>
+      <w:numFmt w:val="bullet"/>
+      <w:lvlText w:val=""/>
+      <w:lvlJc w:val="left"/>
+      <w:pPr>
+        <w:tabs>
+          <w:tab w:val="num" w:pos="5040"/>
+        </w:tabs>
+        <w:ind w:left="5040" w:hanging="360"/>
+      </w:pPr>
+      <w:rPr>
+        <w:rFonts w:ascii="Wingdings" w:hAnsi="Wingdings" w:hint="default"/>
+        <w:sz w:val="20"/>
+      </w:rPr>
+    </w:lvl>
+    <w:lvl w:ilvl="7" w:tentative="1">
+      <w:start w:val="1"/>
+      <w:numFmt w:val="bullet"/>
+      <w:lvlText w:val=""/>
+      <w:lvlJc w:val="left"/>
+      <w:pPr>
+        <w:tabs>
+          <w:tab w:val="num" w:pos="5760"/>
+        </w:tabs>
+        <w:ind w:left="5760" w:hanging="360"/>
+      </w:pPr>
+      <w:rPr>
+        <w:rFonts w:ascii="Wingdings" w:hAnsi="Wingdings" w:hint="default"/>
+        <w:sz w:val="20"/>
+      </w:rPr>
+    </w:lvl>
+    <w:lvl w:ilvl="8" w:tentative="1">
+      <w:start w:val="1"/>
+      <w:numFmt w:val="bullet"/>
+      <w:lvlText w:val=""/>
+      <w:lvlJc w:val="left"/>
+      <w:pPr>
+        <w:tabs>
+          <w:tab w:val="num" w:pos="6480"/>
+        </w:tabs>
+        <w:ind w:left="6480" w:hanging="360"/>
+      </w:pPr>
+      <w:rPr>
+        <w:rFonts w:ascii="Wingdings" w:hAnsi="Wingdings" w:hint="default"/>
+        <w:sz w:val="20"/>
+      </w:rPr>
+    </w:lvl>
+  </w:abstractNum>
+  <w:abstractNum w:abstractNumId="80" w15:restartNumberingAfterBreak="0">
     <w:nsid w:val="39E538FF"/>
     <w:multiLevelType w:val="hybridMultilevel"/>
     <w:tmpl w:val="0B1A62F8"/>
@@ -38833,7 +41553,7 @@
       </w:rPr>
     </w:lvl>
   </w:abstractNum>
-  <w:abstractNum w:abstractNumId="78" w15:restartNumberingAfterBreak="0">
+  <w:abstractNum w:abstractNumId="81" w15:restartNumberingAfterBreak="0">
     <w:nsid w:val="3B381508"/>
     <w:multiLevelType w:val="multilevel"/>
     <w:tmpl w:val="237467B0"/>
@@ -38982,7 +41702,7 @@
       </w:rPr>
     </w:lvl>
   </w:abstractNum>
-  <w:abstractNum w:abstractNumId="79" w15:restartNumberingAfterBreak="0">
+  <w:abstractNum w:abstractNumId="82" w15:restartNumberingAfterBreak="0">
     <w:nsid w:val="3B5F7AA9"/>
     <w:multiLevelType w:val="multilevel"/>
     <w:tmpl w:val="D5E099BE"/>
@@ -39131,7 +41851,7 @@
       </w:rPr>
     </w:lvl>
   </w:abstractNum>
-  <w:abstractNum w:abstractNumId="80" w15:restartNumberingAfterBreak="0">
+  <w:abstractNum w:abstractNumId="83" w15:restartNumberingAfterBreak="0">
     <w:nsid w:val="3C221610"/>
     <w:multiLevelType w:val="multilevel"/>
     <w:tmpl w:val="2C8671D6"/>
@@ -39280,7 +42000,7 @@
       </w:rPr>
     </w:lvl>
   </w:abstractNum>
-  <w:abstractNum w:abstractNumId="81" w15:restartNumberingAfterBreak="0">
+  <w:abstractNum w:abstractNumId="84" w15:restartNumberingAfterBreak="0">
     <w:nsid w:val="3EE0601B"/>
     <w:multiLevelType w:val="multilevel"/>
     <w:tmpl w:val="898642B0"/>
@@ -39393,7 +42113,7 @@
       </w:pPr>
     </w:lvl>
   </w:abstractNum>
-  <w:abstractNum w:abstractNumId="82" w15:restartNumberingAfterBreak="0">
+  <w:abstractNum w:abstractNumId="85" w15:restartNumberingAfterBreak="0">
     <w:nsid w:val="404C6D6F"/>
     <w:multiLevelType w:val="multilevel"/>
     <w:tmpl w:val="2D1C06E2"/>
@@ -39542,7 +42262,7 @@
       </w:rPr>
     </w:lvl>
   </w:abstractNum>
-  <w:abstractNum w:abstractNumId="83" w15:restartNumberingAfterBreak="0">
+  <w:abstractNum w:abstractNumId="86" w15:restartNumberingAfterBreak="0">
     <w:nsid w:val="40E54A95"/>
     <w:multiLevelType w:val="hybridMultilevel"/>
     <w:tmpl w:val="CBC4A5E4"/>
@@ -39655,7 +42375,7 @@
       </w:rPr>
     </w:lvl>
   </w:abstractNum>
-  <w:abstractNum w:abstractNumId="84" w15:restartNumberingAfterBreak="0">
+  <w:abstractNum w:abstractNumId="87" w15:restartNumberingAfterBreak="0">
     <w:nsid w:val="415923A5"/>
     <w:multiLevelType w:val="multilevel"/>
     <w:tmpl w:val="4AC03468"/>
@@ -39804,7 +42524,7 @@
       </w:rPr>
     </w:lvl>
   </w:abstractNum>
-  <w:abstractNum w:abstractNumId="85" w15:restartNumberingAfterBreak="0">
+  <w:abstractNum w:abstractNumId="88" w15:restartNumberingAfterBreak="0">
     <w:nsid w:val="429A44AC"/>
     <w:multiLevelType w:val="multilevel"/>
     <w:tmpl w:val="820684B0"/>
@@ -39953,7 +42673,7 @@
       </w:rPr>
     </w:lvl>
   </w:abstractNum>
-  <w:abstractNum w:abstractNumId="86" w15:restartNumberingAfterBreak="0">
+  <w:abstractNum w:abstractNumId="89" w15:restartNumberingAfterBreak="0">
     <w:nsid w:val="43031F13"/>
     <w:multiLevelType w:val="multilevel"/>
     <w:tmpl w:val="836AD74C"/>
@@ -40102,7 +42822,7 @@
       </w:rPr>
     </w:lvl>
   </w:abstractNum>
-  <w:abstractNum w:abstractNumId="87" w15:restartNumberingAfterBreak="0">
+  <w:abstractNum w:abstractNumId="90" w15:restartNumberingAfterBreak="0">
     <w:nsid w:val="44C86504"/>
     <w:multiLevelType w:val="multilevel"/>
     <w:tmpl w:val="366647AA"/>
@@ -40251,7 +42971,7 @@
       </w:rPr>
     </w:lvl>
   </w:abstractNum>
-  <w:abstractNum w:abstractNumId="88" w15:restartNumberingAfterBreak="0">
+  <w:abstractNum w:abstractNumId="91" w15:restartNumberingAfterBreak="0">
     <w:nsid w:val="44FF3829"/>
     <w:multiLevelType w:val="multilevel"/>
     <w:tmpl w:val="5224C598"/>
@@ -40400,7 +43120,7 @@
       </w:rPr>
     </w:lvl>
   </w:abstractNum>
-  <w:abstractNum w:abstractNumId="89" w15:restartNumberingAfterBreak="0">
+  <w:abstractNum w:abstractNumId="92" w15:restartNumberingAfterBreak="0">
     <w:nsid w:val="465D2FE3"/>
     <w:multiLevelType w:val="multilevel"/>
     <w:tmpl w:val="8EA27A84"/>
@@ -40513,7 +43233,7 @@
       </w:pPr>
     </w:lvl>
   </w:abstractNum>
-  <w:abstractNum w:abstractNumId="90" w15:restartNumberingAfterBreak="0">
+  <w:abstractNum w:abstractNumId="93" w15:restartNumberingAfterBreak="0">
     <w:nsid w:val="46FF6024"/>
     <w:multiLevelType w:val="multilevel"/>
     <w:tmpl w:val="2AF8C9F2"/>
@@ -40662,7 +43382,7 @@
       </w:rPr>
     </w:lvl>
   </w:abstractNum>
-  <w:abstractNum w:abstractNumId="91" w15:restartNumberingAfterBreak="0">
+  <w:abstractNum w:abstractNumId="94" w15:restartNumberingAfterBreak="0">
     <w:nsid w:val="47885E27"/>
     <w:multiLevelType w:val="multilevel"/>
     <w:tmpl w:val="9B4C29A0"/>
@@ -40811,7 +43531,7 @@
       </w:rPr>
     </w:lvl>
   </w:abstractNum>
-  <w:abstractNum w:abstractNumId="92" w15:restartNumberingAfterBreak="0">
+  <w:abstractNum w:abstractNumId="95" w15:restartNumberingAfterBreak="0">
     <w:nsid w:val="47914B9A"/>
     <w:multiLevelType w:val="multilevel"/>
     <w:tmpl w:val="31FAD272"/>
@@ -40960,7 +43680,7 @@
       </w:rPr>
     </w:lvl>
   </w:abstractNum>
-  <w:abstractNum w:abstractNumId="93" w15:restartNumberingAfterBreak="0">
+  <w:abstractNum w:abstractNumId="96" w15:restartNumberingAfterBreak="0">
     <w:nsid w:val="47B367F5"/>
     <w:multiLevelType w:val="multilevel"/>
     <w:tmpl w:val="DC2AE908"/>
@@ -41073,7 +43793,7 @@
       </w:pPr>
     </w:lvl>
   </w:abstractNum>
-  <w:abstractNum w:abstractNumId="94" w15:restartNumberingAfterBreak="0">
+  <w:abstractNum w:abstractNumId="97" w15:restartNumberingAfterBreak="0">
     <w:nsid w:val="485C26E7"/>
     <w:multiLevelType w:val="multilevel"/>
     <w:tmpl w:val="35CAD9CA"/>
@@ -41222,7 +43942,7 @@
       </w:rPr>
     </w:lvl>
   </w:abstractNum>
-  <w:abstractNum w:abstractNumId="95" w15:restartNumberingAfterBreak="0">
+  <w:abstractNum w:abstractNumId="98" w15:restartNumberingAfterBreak="0">
     <w:nsid w:val="492137A5"/>
     <w:multiLevelType w:val="hybridMultilevel"/>
     <w:tmpl w:val="7610A9BC"/>
@@ -41335,7 +44055,7 @@
       </w:rPr>
     </w:lvl>
   </w:abstractNum>
-  <w:abstractNum w:abstractNumId="96" w15:restartNumberingAfterBreak="0">
+  <w:abstractNum w:abstractNumId="99" w15:restartNumberingAfterBreak="0">
     <w:nsid w:val="49F87527"/>
     <w:multiLevelType w:val="multilevel"/>
     <w:tmpl w:val="3C387B22"/>
@@ -41484,7 +44204,7 @@
       </w:rPr>
     </w:lvl>
   </w:abstractNum>
-  <w:abstractNum w:abstractNumId="97" w15:restartNumberingAfterBreak="0">
+  <w:abstractNum w:abstractNumId="100" w15:restartNumberingAfterBreak="0">
     <w:nsid w:val="4A625415"/>
     <w:multiLevelType w:val="multilevel"/>
     <w:tmpl w:val="E43A246C"/>
@@ -41597,7 +44317,7 @@
       </w:pPr>
     </w:lvl>
   </w:abstractNum>
-  <w:abstractNum w:abstractNumId="98" w15:restartNumberingAfterBreak="0">
+  <w:abstractNum w:abstractNumId="101" w15:restartNumberingAfterBreak="0">
     <w:nsid w:val="4AEB67D9"/>
     <w:multiLevelType w:val="multilevel"/>
     <w:tmpl w:val="A07AEC36"/>
@@ -41714,7 +44434,7 @@
       </w:pPr>
     </w:lvl>
   </w:abstractNum>
-  <w:abstractNum w:abstractNumId="99" w15:restartNumberingAfterBreak="0">
+  <w:abstractNum w:abstractNumId="102" w15:restartNumberingAfterBreak="0">
     <w:nsid w:val="4B04160A"/>
     <w:multiLevelType w:val="multilevel"/>
     <w:tmpl w:val="8A44DC4C"/>
@@ -41863,7 +44583,7 @@
       </w:rPr>
     </w:lvl>
   </w:abstractNum>
-  <w:abstractNum w:abstractNumId="100" w15:restartNumberingAfterBreak="0">
+  <w:abstractNum w:abstractNumId="103" w15:restartNumberingAfterBreak="0">
     <w:nsid w:val="4BE13BA9"/>
     <w:multiLevelType w:val="multilevel"/>
     <w:tmpl w:val="EE6E9BDE"/>
@@ -42012,7 +44732,7 @@
       </w:rPr>
     </w:lvl>
   </w:abstractNum>
-  <w:abstractNum w:abstractNumId="101" w15:restartNumberingAfterBreak="0">
+  <w:abstractNum w:abstractNumId="104" w15:restartNumberingAfterBreak="0">
     <w:nsid w:val="4C04033B"/>
     <w:multiLevelType w:val="multilevel"/>
     <w:tmpl w:val="4B1E3342"/>
@@ -42161,7 +44881,7 @@
       </w:rPr>
     </w:lvl>
   </w:abstractNum>
-  <w:abstractNum w:abstractNumId="102" w15:restartNumberingAfterBreak="0">
+  <w:abstractNum w:abstractNumId="105" w15:restartNumberingAfterBreak="0">
     <w:nsid w:val="4C895E88"/>
     <w:multiLevelType w:val="multilevel"/>
     <w:tmpl w:val="9C5AC97E"/>
@@ -42310,7 +45030,7 @@
       </w:rPr>
     </w:lvl>
   </w:abstractNum>
-  <w:abstractNum w:abstractNumId="103" w15:restartNumberingAfterBreak="0">
+  <w:abstractNum w:abstractNumId="106" w15:restartNumberingAfterBreak="0">
     <w:nsid w:val="4CB161DD"/>
     <w:multiLevelType w:val="multilevel"/>
     <w:tmpl w:val="3A8EAB1E"/>
@@ -42427,7 +45147,7 @@
       </w:pPr>
     </w:lvl>
   </w:abstractNum>
-  <w:abstractNum w:abstractNumId="104" w15:restartNumberingAfterBreak="0">
+  <w:abstractNum w:abstractNumId="107" w15:restartNumberingAfterBreak="0">
     <w:nsid w:val="4DEA4D83"/>
     <w:multiLevelType w:val="hybridMultilevel"/>
     <w:tmpl w:val="E430B714"/>
@@ -42540,7 +45260,7 @@
       </w:rPr>
     </w:lvl>
   </w:abstractNum>
-  <w:abstractNum w:abstractNumId="105" w15:restartNumberingAfterBreak="0">
+  <w:abstractNum w:abstractNumId="108" w15:restartNumberingAfterBreak="0">
     <w:nsid w:val="4ED626DA"/>
     <w:multiLevelType w:val="multilevel"/>
     <w:tmpl w:val="536CBB14"/>
@@ -42689,7 +45409,7 @@
       </w:rPr>
     </w:lvl>
   </w:abstractNum>
-  <w:abstractNum w:abstractNumId="106" w15:restartNumberingAfterBreak="0">
+  <w:abstractNum w:abstractNumId="109" w15:restartNumberingAfterBreak="0">
     <w:nsid w:val="50D707B0"/>
     <w:multiLevelType w:val="multilevel"/>
     <w:tmpl w:val="40D204B4"/>
@@ -42838,7 +45558,120 @@
       </w:rPr>
     </w:lvl>
   </w:abstractNum>
-  <w:abstractNum w:abstractNumId="107" w15:restartNumberingAfterBreak="0">
+  <w:abstractNum w:abstractNumId="110" w15:restartNumberingAfterBreak="0">
+    <w:nsid w:val="51377F01"/>
+    <w:multiLevelType w:val="multilevel"/>
+    <w:tmpl w:val="545013DE"/>
+    <w:lvl w:ilvl="0">
+      <w:start w:val="1"/>
+      <w:numFmt w:val="decimal"/>
+      <w:lvlText w:val="%1."/>
+      <w:lvlJc w:val="left"/>
+      <w:pPr>
+        <w:tabs>
+          <w:tab w:val="num" w:pos="720"/>
+        </w:tabs>
+        <w:ind w:left="720" w:hanging="360"/>
+      </w:pPr>
+    </w:lvl>
+    <w:lvl w:ilvl="1" w:tentative="1">
+      <w:start w:val="1"/>
+      <w:numFmt w:val="decimal"/>
+      <w:lvlText w:val="%2."/>
+      <w:lvlJc w:val="left"/>
+      <w:pPr>
+        <w:tabs>
+          <w:tab w:val="num" w:pos="1440"/>
+        </w:tabs>
+        <w:ind w:left="1440" w:hanging="360"/>
+      </w:pPr>
+    </w:lvl>
+    <w:lvl w:ilvl="2" w:tentative="1">
+      <w:start w:val="1"/>
+      <w:numFmt w:val="decimal"/>
+      <w:lvlText w:val="%3."/>
+      <w:lvlJc w:val="left"/>
+      <w:pPr>
+        <w:tabs>
+          <w:tab w:val="num" w:pos="2160"/>
+        </w:tabs>
+        <w:ind w:left="2160" w:hanging="360"/>
+      </w:pPr>
+    </w:lvl>
+    <w:lvl w:ilvl="3" w:tentative="1">
+      <w:start w:val="1"/>
+      <w:numFmt w:val="decimal"/>
+      <w:lvlText w:val="%4."/>
+      <w:lvlJc w:val="left"/>
+      <w:pPr>
+        <w:tabs>
+          <w:tab w:val="num" w:pos="2880"/>
+        </w:tabs>
+        <w:ind w:left="2880" w:hanging="360"/>
+      </w:pPr>
+    </w:lvl>
+    <w:lvl w:ilvl="4" w:tentative="1">
+      <w:start w:val="1"/>
+      <w:numFmt w:val="decimal"/>
+      <w:lvlText w:val="%5."/>
+      <w:lvlJc w:val="left"/>
+      <w:pPr>
+        <w:tabs>
+          <w:tab w:val="num" w:pos="3600"/>
+        </w:tabs>
+        <w:ind w:left="3600" w:hanging="360"/>
+      </w:pPr>
+    </w:lvl>
+    <w:lvl w:ilvl="5" w:tentative="1">
+      <w:start w:val="1"/>
+      <w:numFmt w:val="decimal"/>
+      <w:lvlText w:val="%6."/>
+      <w:lvlJc w:val="left"/>
+      <w:pPr>
+        <w:tabs>
+          <w:tab w:val="num" w:pos="4320"/>
+        </w:tabs>
+        <w:ind w:left="4320" w:hanging="360"/>
+      </w:pPr>
+    </w:lvl>
+    <w:lvl w:ilvl="6" w:tentative="1">
+      <w:start w:val="1"/>
+      <w:numFmt w:val="decimal"/>
+      <w:lvlText w:val="%7."/>
+      <w:lvlJc w:val="left"/>
+      <w:pPr>
+        <w:tabs>
+          <w:tab w:val="num" w:pos="5040"/>
+        </w:tabs>
+        <w:ind w:left="5040" w:hanging="360"/>
+      </w:pPr>
+    </w:lvl>
+    <w:lvl w:ilvl="7" w:tentative="1">
+      <w:start w:val="1"/>
+      <w:numFmt w:val="decimal"/>
+      <w:lvlText w:val="%8."/>
+      <w:lvlJc w:val="left"/>
+      <w:pPr>
+        <w:tabs>
+          <w:tab w:val="num" w:pos="5760"/>
+        </w:tabs>
+        <w:ind w:left="5760" w:hanging="360"/>
+      </w:pPr>
+    </w:lvl>
+    <w:lvl w:ilvl="8" w:tentative="1">
+      <w:start w:val="1"/>
+      <w:numFmt w:val="decimal"/>
+      <w:lvlText w:val="%9."/>
+      <w:lvlJc w:val="left"/>
+      <w:pPr>
+        <w:tabs>
+          <w:tab w:val="num" w:pos="6480"/>
+        </w:tabs>
+        <w:ind w:left="6480" w:hanging="360"/>
+      </w:pPr>
+    </w:lvl>
+  </w:abstractNum>
+  <w:abstractNum w:abstractNumId="111" w15:restartNumberingAfterBreak="0">
     <w:nsid w:val="51D1055B"/>
     <w:multiLevelType w:val="multilevel"/>
     <w:tmpl w:val="25CC8706"/>
@@ -42987,7 +45820,7 @@
       </w:rPr>
     </w:lvl>
   </w:abstractNum>
-  <w:abstractNum w:abstractNumId="108" w15:restartNumberingAfterBreak="0">
+  <w:abstractNum w:abstractNumId="112" w15:restartNumberingAfterBreak="0">
     <w:nsid w:val="51EF0B27"/>
     <w:multiLevelType w:val="multilevel"/>
     <w:tmpl w:val="0E04039C"/>
@@ -43104,7 +45937,7 @@
       </w:pPr>
     </w:lvl>
   </w:abstractNum>
-  <w:abstractNum w:abstractNumId="109" w15:restartNumberingAfterBreak="0">
+  <w:abstractNum w:abstractNumId="113" w15:restartNumberingAfterBreak="0">
     <w:nsid w:val="5359556E"/>
     <w:multiLevelType w:val="multilevel"/>
     <w:tmpl w:val="27B8410E"/>
@@ -43217,7 +46050,7 @@
       </w:pPr>
     </w:lvl>
   </w:abstractNum>
-  <w:abstractNum w:abstractNumId="110" w15:restartNumberingAfterBreak="0">
+  <w:abstractNum w:abstractNumId="114" w15:restartNumberingAfterBreak="0">
     <w:nsid w:val="549D450E"/>
     <w:multiLevelType w:val="multilevel"/>
     <w:tmpl w:val="CABE5BAA"/>
@@ -43366,7 +46199,7 @@
       </w:rPr>
     </w:lvl>
   </w:abstractNum>
-  <w:abstractNum w:abstractNumId="111" w15:restartNumberingAfterBreak="0">
+  <w:abstractNum w:abstractNumId="115" w15:restartNumberingAfterBreak="0">
     <w:nsid w:val="55C3573A"/>
     <w:multiLevelType w:val="multilevel"/>
     <w:tmpl w:val="27E03380"/>
@@ -43515,7 +46348,7 @@
       </w:rPr>
     </w:lvl>
   </w:abstractNum>
-  <w:abstractNum w:abstractNumId="112" w15:restartNumberingAfterBreak="0">
+  <w:abstractNum w:abstractNumId="116" w15:restartNumberingAfterBreak="0">
     <w:nsid w:val="56525CB6"/>
     <w:multiLevelType w:val="multilevel"/>
     <w:tmpl w:val="09A43424"/>
@@ -43664,7 +46497,7 @@
       </w:rPr>
     </w:lvl>
   </w:abstractNum>
-  <w:abstractNum w:abstractNumId="113" w15:restartNumberingAfterBreak="0">
+  <w:abstractNum w:abstractNumId="117" w15:restartNumberingAfterBreak="0">
     <w:nsid w:val="56BD69A0"/>
     <w:multiLevelType w:val="multilevel"/>
     <w:tmpl w:val="D534BADA"/>
@@ -43813,7 +46646,7 @@
       </w:rPr>
     </w:lvl>
   </w:abstractNum>
-  <w:abstractNum w:abstractNumId="114" w15:restartNumberingAfterBreak="0">
+  <w:abstractNum w:abstractNumId="118" w15:restartNumberingAfterBreak="0">
     <w:nsid w:val="58F02D6B"/>
     <w:multiLevelType w:val="multilevel"/>
     <w:tmpl w:val="2AC06048"/>
@@ -43962,7 +46795,7 @@
       </w:rPr>
     </w:lvl>
   </w:abstractNum>
-  <w:abstractNum w:abstractNumId="115" w15:restartNumberingAfterBreak="0">
+  <w:abstractNum w:abstractNumId="119" w15:restartNumberingAfterBreak="0">
     <w:nsid w:val="59DA4C34"/>
     <w:multiLevelType w:val="multilevel"/>
     <w:tmpl w:val="6C6C0038"/>
@@ -44111,7 +46944,7 @@
       </w:rPr>
     </w:lvl>
   </w:abstractNum>
-  <w:abstractNum w:abstractNumId="116" w15:restartNumberingAfterBreak="0">
+  <w:abstractNum w:abstractNumId="120" w15:restartNumberingAfterBreak="0">
     <w:nsid w:val="5A24690D"/>
     <w:multiLevelType w:val="multilevel"/>
     <w:tmpl w:val="C3A07A7A"/>
@@ -44260,7 +47093,7 @@
       </w:rPr>
     </w:lvl>
   </w:abstractNum>
-  <w:abstractNum w:abstractNumId="117" w15:restartNumberingAfterBreak="0">
+  <w:abstractNum w:abstractNumId="121" w15:restartNumberingAfterBreak="0">
     <w:nsid w:val="5A3563CF"/>
     <w:multiLevelType w:val="multilevel"/>
     <w:tmpl w:val="74D8053C"/>
@@ -44409,7 +47242,7 @@
       </w:rPr>
     </w:lvl>
   </w:abstractNum>
-  <w:abstractNum w:abstractNumId="118" w15:restartNumberingAfterBreak="0">
+  <w:abstractNum w:abstractNumId="122" w15:restartNumberingAfterBreak="0">
     <w:nsid w:val="5C393DDB"/>
     <w:multiLevelType w:val="multilevel"/>
     <w:tmpl w:val="9954918A"/>
@@ -44558,7 +47391,7 @@
       </w:rPr>
     </w:lvl>
   </w:abstractNum>
-  <w:abstractNum w:abstractNumId="119" w15:restartNumberingAfterBreak="0">
+  <w:abstractNum w:abstractNumId="123" w15:restartNumberingAfterBreak="0">
     <w:nsid w:val="5C8E04E0"/>
     <w:multiLevelType w:val="multilevel"/>
     <w:tmpl w:val="67CEBCA8"/>
@@ -44707,7 +47540,7 @@
       </w:rPr>
     </w:lvl>
   </w:abstractNum>
-  <w:abstractNum w:abstractNumId="120" w15:restartNumberingAfterBreak="0">
+  <w:abstractNum w:abstractNumId="124" w15:restartNumberingAfterBreak="0">
     <w:nsid w:val="5DF83D49"/>
     <w:multiLevelType w:val="multilevel"/>
     <w:tmpl w:val="B2669E66"/>
@@ -44824,7 +47657,7 @@
       </w:pPr>
     </w:lvl>
   </w:abstractNum>
-  <w:abstractNum w:abstractNumId="121" w15:restartNumberingAfterBreak="0">
+  <w:abstractNum w:abstractNumId="125" w15:restartNumberingAfterBreak="0">
     <w:nsid w:val="5FA036D4"/>
     <w:multiLevelType w:val="multilevel"/>
     <w:tmpl w:val="54B6555E"/>
@@ -44941,7 +47774,7 @@
       </w:pPr>
     </w:lvl>
   </w:abstractNum>
-  <w:abstractNum w:abstractNumId="122" w15:restartNumberingAfterBreak="0">
+  <w:abstractNum w:abstractNumId="126" w15:restartNumberingAfterBreak="0">
     <w:nsid w:val="61170630"/>
     <w:multiLevelType w:val="multilevel"/>
     <w:tmpl w:val="44EA4C38"/>
@@ -45058,7 +47891,7 @@
       </w:pPr>
     </w:lvl>
   </w:abstractNum>
-  <w:abstractNum w:abstractNumId="123" w15:restartNumberingAfterBreak="0">
+  <w:abstractNum w:abstractNumId="127" w15:restartNumberingAfterBreak="0">
     <w:nsid w:val="61194EC8"/>
     <w:multiLevelType w:val="multilevel"/>
     <w:tmpl w:val="23782E54"/>
@@ -45207,7 +48040,7 @@
       </w:rPr>
     </w:lvl>
   </w:abstractNum>
-  <w:abstractNum w:abstractNumId="124" w15:restartNumberingAfterBreak="0">
+  <w:abstractNum w:abstractNumId="128" w15:restartNumberingAfterBreak="0">
     <w:nsid w:val="61431F88"/>
     <w:multiLevelType w:val="multilevel"/>
     <w:tmpl w:val="D97E76B0"/>
@@ -45356,7 +48189,7 @@
       </w:rPr>
     </w:lvl>
   </w:abstractNum>
-  <w:abstractNum w:abstractNumId="125" w15:restartNumberingAfterBreak="0">
+  <w:abstractNum w:abstractNumId="129" w15:restartNumberingAfterBreak="0">
     <w:nsid w:val="61A24CD1"/>
     <w:multiLevelType w:val="multilevel"/>
     <w:tmpl w:val="67DE4BDE"/>
@@ -45505,7 +48338,7 @@
       </w:rPr>
     </w:lvl>
   </w:abstractNum>
-  <w:abstractNum w:abstractNumId="126" w15:restartNumberingAfterBreak="0">
+  <w:abstractNum w:abstractNumId="130" w15:restartNumberingAfterBreak="0">
     <w:nsid w:val="62983B90"/>
     <w:multiLevelType w:val="multilevel"/>
     <w:tmpl w:val="61FC5AE6"/>
@@ -45654,7 +48487,7 @@
       </w:rPr>
     </w:lvl>
   </w:abstractNum>
-  <w:abstractNum w:abstractNumId="127" w15:restartNumberingAfterBreak="0">
+  <w:abstractNum w:abstractNumId="131" w15:restartNumberingAfterBreak="0">
     <w:nsid w:val="64637D32"/>
     <w:multiLevelType w:val="multilevel"/>
     <w:tmpl w:val="688080C2"/>
@@ -45771,7 +48604,7 @@
       </w:pPr>
     </w:lvl>
   </w:abstractNum>
-  <w:abstractNum w:abstractNumId="128" w15:restartNumberingAfterBreak="0">
+  <w:abstractNum w:abstractNumId="132" w15:restartNumberingAfterBreak="0">
     <w:nsid w:val="6500055F"/>
     <w:multiLevelType w:val="multilevel"/>
     <w:tmpl w:val="8A24FC76"/>
@@ -45920,7 +48753,7 @@
       </w:rPr>
     </w:lvl>
   </w:abstractNum>
-  <w:abstractNum w:abstractNumId="129" w15:restartNumberingAfterBreak="0">
+  <w:abstractNum w:abstractNumId="133" w15:restartNumberingAfterBreak="0">
     <w:nsid w:val="67992FBB"/>
     <w:multiLevelType w:val="multilevel"/>
     <w:tmpl w:val="BD308DCC"/>
@@ -46069,7 +48902,7 @@
       </w:rPr>
     </w:lvl>
   </w:abstractNum>
-  <w:abstractNum w:abstractNumId="130" w15:restartNumberingAfterBreak="0">
+  <w:abstractNum w:abstractNumId="134" w15:restartNumberingAfterBreak="0">
     <w:nsid w:val="6886315D"/>
     <w:multiLevelType w:val="multilevel"/>
     <w:tmpl w:val="EDF68C7E"/>
@@ -46218,7 +49051,7 @@
       </w:rPr>
     </w:lvl>
   </w:abstractNum>
-  <w:abstractNum w:abstractNumId="131" w15:restartNumberingAfterBreak="0">
+  <w:abstractNum w:abstractNumId="135" w15:restartNumberingAfterBreak="0">
     <w:nsid w:val="6AD112F7"/>
     <w:multiLevelType w:val="multilevel"/>
     <w:tmpl w:val="99EC9D1E"/>
@@ -46367,7 +49200,7 @@
       </w:rPr>
     </w:lvl>
   </w:abstractNum>
-  <w:abstractNum w:abstractNumId="132" w15:restartNumberingAfterBreak="0">
+  <w:abstractNum w:abstractNumId="136" w15:restartNumberingAfterBreak="0">
     <w:nsid w:val="6B950202"/>
     <w:multiLevelType w:val="multilevel"/>
     <w:tmpl w:val="83164D1C"/>
@@ -46484,7 +49317,7 @@
       </w:pPr>
     </w:lvl>
   </w:abstractNum>
-  <w:abstractNum w:abstractNumId="133" w15:restartNumberingAfterBreak="0">
+  <w:abstractNum w:abstractNumId="137" w15:restartNumberingAfterBreak="0">
     <w:nsid w:val="6BF61C9E"/>
     <w:multiLevelType w:val="multilevel"/>
     <w:tmpl w:val="FAE8587C"/>
@@ -46633,7 +49466,7 @@
       </w:rPr>
     </w:lvl>
   </w:abstractNum>
-  <w:abstractNum w:abstractNumId="134" w15:restartNumberingAfterBreak="0">
+  <w:abstractNum w:abstractNumId="138" w15:restartNumberingAfterBreak="0">
     <w:nsid w:val="6D54738A"/>
     <w:multiLevelType w:val="multilevel"/>
     <w:tmpl w:val="71880058"/>
@@ -46782,7 +49615,7 @@
       </w:rPr>
     </w:lvl>
   </w:abstractNum>
-  <w:abstractNum w:abstractNumId="135" w15:restartNumberingAfterBreak="0">
+  <w:abstractNum w:abstractNumId="139" w15:restartNumberingAfterBreak="0">
     <w:nsid w:val="6EA92462"/>
     <w:multiLevelType w:val="multilevel"/>
     <w:tmpl w:val="F920D0F2"/>
@@ -46899,7 +49732,7 @@
       </w:pPr>
     </w:lvl>
   </w:abstractNum>
-  <w:abstractNum w:abstractNumId="136" w15:restartNumberingAfterBreak="0">
+  <w:abstractNum w:abstractNumId="140" w15:restartNumberingAfterBreak="0">
     <w:nsid w:val="6FF25ECC"/>
     <w:multiLevelType w:val="multilevel"/>
     <w:tmpl w:val="068ED7C6"/>
@@ -47048,7 +49881,7 @@
       </w:rPr>
     </w:lvl>
   </w:abstractNum>
-  <w:abstractNum w:abstractNumId="137" w15:restartNumberingAfterBreak="0">
+  <w:abstractNum w:abstractNumId="141" w15:restartNumberingAfterBreak="0">
     <w:nsid w:val="6FFB3012"/>
     <w:multiLevelType w:val="multilevel"/>
     <w:tmpl w:val="B0006C3E"/>
@@ -47197,7 +50030,7 @@
       </w:rPr>
     </w:lvl>
   </w:abstractNum>
-  <w:abstractNum w:abstractNumId="138" w15:restartNumberingAfterBreak="0">
+  <w:abstractNum w:abstractNumId="142" w15:restartNumberingAfterBreak="0">
     <w:nsid w:val="701B79DC"/>
     <w:multiLevelType w:val="multilevel"/>
     <w:tmpl w:val="677C9DCC"/>
@@ -47346,7 +50179,7 @@
       </w:rPr>
     </w:lvl>
   </w:abstractNum>
-  <w:abstractNum w:abstractNumId="139" w15:restartNumberingAfterBreak="0">
+  <w:abstractNum w:abstractNumId="143" w15:restartNumberingAfterBreak="0">
     <w:nsid w:val="70FB2236"/>
     <w:multiLevelType w:val="multilevel"/>
     <w:tmpl w:val="6EE0FDFE"/>
@@ -47495,7 +50328,7 @@
       </w:rPr>
     </w:lvl>
   </w:abstractNum>
-  <w:abstractNum w:abstractNumId="140" w15:restartNumberingAfterBreak="0">
+  <w:abstractNum w:abstractNumId="144" w15:restartNumberingAfterBreak="0">
     <w:nsid w:val="712607D4"/>
     <w:multiLevelType w:val="multilevel"/>
     <w:tmpl w:val="FA927392"/>
@@ -47644,7 +50477,7 @@
       </w:rPr>
     </w:lvl>
   </w:abstractNum>
-  <w:abstractNum w:abstractNumId="141" w15:restartNumberingAfterBreak="0">
+  <w:abstractNum w:abstractNumId="145" w15:restartNumberingAfterBreak="0">
     <w:nsid w:val="71D30A12"/>
     <w:multiLevelType w:val="multilevel"/>
     <w:tmpl w:val="2FFAF22A"/>
@@ -47757,7 +50590,7 @@
       </w:pPr>
     </w:lvl>
   </w:abstractNum>
-  <w:abstractNum w:abstractNumId="142" w15:restartNumberingAfterBreak="0">
+  <w:abstractNum w:abstractNumId="146" w15:restartNumberingAfterBreak="0">
     <w:nsid w:val="734E3706"/>
     <w:multiLevelType w:val="multilevel"/>
     <w:tmpl w:val="33F22A6A"/>
@@ -47906,7 +50739,7 @@
       </w:rPr>
     </w:lvl>
   </w:abstractNum>
-  <w:abstractNum w:abstractNumId="143" w15:restartNumberingAfterBreak="0">
+  <w:abstractNum w:abstractNumId="147" w15:restartNumberingAfterBreak="0">
     <w:nsid w:val="74A073BC"/>
     <w:multiLevelType w:val="multilevel"/>
     <w:tmpl w:val="84FAE114"/>
@@ -48055,7 +50888,7 @@
       </w:rPr>
     </w:lvl>
   </w:abstractNum>
-  <w:abstractNum w:abstractNumId="144" w15:restartNumberingAfterBreak="0">
+  <w:abstractNum w:abstractNumId="148" w15:restartNumberingAfterBreak="0">
     <w:nsid w:val="74D96AA0"/>
     <w:multiLevelType w:val="multilevel"/>
     <w:tmpl w:val="B7DCE3F0"/>
@@ -48204,7 +51037,7 @@
       </w:rPr>
     </w:lvl>
   </w:abstractNum>
-  <w:abstractNum w:abstractNumId="145" w15:restartNumberingAfterBreak="0">
+  <w:abstractNum w:abstractNumId="149" w15:restartNumberingAfterBreak="0">
     <w:nsid w:val="75ED5E9C"/>
     <w:multiLevelType w:val="multilevel"/>
     <w:tmpl w:val="9A7622F6"/>
@@ -48317,7 +51150,7 @@
       </w:pPr>
     </w:lvl>
   </w:abstractNum>
-  <w:abstractNum w:abstractNumId="146" w15:restartNumberingAfterBreak="0">
+  <w:abstractNum w:abstractNumId="150" w15:restartNumberingAfterBreak="0">
     <w:nsid w:val="765A2B64"/>
     <w:multiLevelType w:val="multilevel"/>
     <w:tmpl w:val="C21C403A"/>
@@ -48466,7 +51299,7 @@
       </w:rPr>
     </w:lvl>
   </w:abstractNum>
-  <w:abstractNum w:abstractNumId="147" w15:restartNumberingAfterBreak="0">
+  <w:abstractNum w:abstractNumId="151" w15:restartNumberingAfterBreak="0">
     <w:nsid w:val="768F2DDF"/>
     <w:multiLevelType w:val="multilevel"/>
     <w:tmpl w:val="0C9E8B60"/>
@@ -48615,7 +51448,7 @@
       </w:rPr>
     </w:lvl>
   </w:abstractNum>
-  <w:abstractNum w:abstractNumId="148" w15:restartNumberingAfterBreak="0">
+  <w:abstractNum w:abstractNumId="152" w15:restartNumberingAfterBreak="0">
     <w:nsid w:val="77595B7F"/>
     <w:multiLevelType w:val="multilevel"/>
     <w:tmpl w:val="D72C5B46"/>
@@ -48764,7 +51597,7 @@
       </w:rPr>
     </w:lvl>
   </w:abstractNum>
-  <w:abstractNum w:abstractNumId="149" w15:restartNumberingAfterBreak="0">
+  <w:abstractNum w:abstractNumId="153" w15:restartNumberingAfterBreak="0">
     <w:nsid w:val="79CF47A9"/>
     <w:multiLevelType w:val="multilevel"/>
     <w:tmpl w:val="E80A849E"/>
@@ -48877,7 +51710,7 @@
       </w:pPr>
     </w:lvl>
   </w:abstractNum>
-  <w:abstractNum w:abstractNumId="150" w15:restartNumberingAfterBreak="0">
+  <w:abstractNum w:abstractNumId="154" w15:restartNumberingAfterBreak="0">
     <w:nsid w:val="7A84747F"/>
     <w:multiLevelType w:val="multilevel"/>
     <w:tmpl w:val="15F6BCE6"/>
@@ -49026,7 +51859,7 @@
       </w:rPr>
     </w:lvl>
   </w:abstractNum>
-  <w:abstractNum w:abstractNumId="151" w15:restartNumberingAfterBreak="0">
+  <w:abstractNum w:abstractNumId="155" w15:restartNumberingAfterBreak="0">
     <w:nsid w:val="7CDB3F5D"/>
     <w:multiLevelType w:val="multilevel"/>
     <w:tmpl w:val="2FC8730C"/>
@@ -49139,7 +51972,7 @@
       </w:pPr>
     </w:lvl>
   </w:abstractNum>
-  <w:abstractNum w:abstractNumId="152" w15:restartNumberingAfterBreak="0">
+  <w:abstractNum w:abstractNumId="156" w15:restartNumberingAfterBreak="0">
     <w:nsid w:val="7D032ECB"/>
     <w:multiLevelType w:val="multilevel"/>
     <w:tmpl w:val="A40AABC0"/>
@@ -49288,7 +52121,7 @@
       </w:rPr>
     </w:lvl>
   </w:abstractNum>
-  <w:abstractNum w:abstractNumId="153" w15:restartNumberingAfterBreak="0">
+  <w:abstractNum w:abstractNumId="157" w15:restartNumberingAfterBreak="0">
     <w:nsid w:val="7D8E0052"/>
     <w:multiLevelType w:val="multilevel"/>
     <w:tmpl w:val="E54EA6B4"/>
@@ -49437,7 +52270,7 @@
       </w:rPr>
     </w:lvl>
   </w:abstractNum>
-  <w:abstractNum w:abstractNumId="154" w15:restartNumberingAfterBreak="0">
+  <w:abstractNum w:abstractNumId="158" w15:restartNumberingAfterBreak="0">
     <w:nsid w:val="7F1346B5"/>
     <w:multiLevelType w:val="multilevel"/>
     <w:tmpl w:val="914CA78C"/>
@@ -49586,7 +52419,7 @@
       </w:rPr>
     </w:lvl>
   </w:abstractNum>
-  <w:abstractNum w:abstractNumId="155" w15:restartNumberingAfterBreak="0">
+  <w:abstractNum w:abstractNumId="159" w15:restartNumberingAfterBreak="0">
     <w:nsid w:val="7FE0173B"/>
     <w:multiLevelType w:val="multilevel"/>
     <w:tmpl w:val="DC787570"/>
@@ -49703,7 +52536,7 @@
       </w:pPr>
     </w:lvl>
   </w:abstractNum>
-  <w:abstractNum w:abstractNumId="156" w15:restartNumberingAfterBreak="0">
+  <w:abstractNum w:abstractNumId="160" w15:restartNumberingAfterBreak="0">
     <w:nsid w:val="7FE705C2"/>
     <w:multiLevelType w:val="multilevel"/>
     <w:tmpl w:val="2B966BDC"/>
@@ -49824,22 +52657,22 @@
     <w:abstractNumId w:val="15"/>
   </w:num>
   <w:num w:numId="2" w16cid:durableId="212691769">
-    <w:abstractNumId w:val="83"/>
+    <w:abstractNumId w:val="86"/>
   </w:num>
   <w:num w:numId="3" w16cid:durableId="204753465">
-    <w:abstractNumId w:val="52"/>
+    <w:abstractNumId w:val="54"/>
   </w:num>
   <w:num w:numId="4" w16cid:durableId="1033921066">
-    <w:abstractNumId w:val="77"/>
+    <w:abstractNumId w:val="80"/>
   </w:num>
   <w:num w:numId="5" w16cid:durableId="314533305">
-    <w:abstractNumId w:val="61"/>
+    <w:abstractNumId w:val="63"/>
   </w:num>
   <w:num w:numId="6" w16cid:durableId="1668509103">
-    <w:abstractNumId w:val="95"/>
+    <w:abstractNumId w:val="98"/>
   </w:num>
   <w:num w:numId="7" w16cid:durableId="1270235281">
-    <w:abstractNumId w:val="104"/>
+    <w:abstractNumId w:val="107"/>
   </w:num>
   <w:num w:numId="8" w16cid:durableId="1068915894">
     <w:abstractNumId w:val="10"/>
@@ -49848,448 +52681,460 @@
     <w:abstractNumId w:val="11"/>
   </w:num>
   <w:num w:numId="10" w16cid:durableId="1860390516">
-    <w:abstractNumId w:val="92"/>
+    <w:abstractNumId w:val="95"/>
   </w:num>
   <w:num w:numId="11" w16cid:durableId="1725106779">
-    <w:abstractNumId w:val="66"/>
+    <w:abstractNumId w:val="68"/>
   </w:num>
   <w:num w:numId="12" w16cid:durableId="1933314044">
-    <w:abstractNumId w:val="90"/>
+    <w:abstractNumId w:val="93"/>
   </w:num>
   <w:num w:numId="13" w16cid:durableId="326521496">
     <w:abstractNumId w:val="16"/>
   </w:num>
   <w:num w:numId="14" w16cid:durableId="2010981270">
+    <w:abstractNumId w:val="122"/>
+  </w:num>
+  <w:num w:numId="15" w16cid:durableId="445388872">
+    <w:abstractNumId w:val="154"/>
+  </w:num>
+  <w:num w:numId="16" w16cid:durableId="775059024">
+    <w:abstractNumId w:val="43"/>
+  </w:num>
+  <w:num w:numId="17" w16cid:durableId="1295022515">
+    <w:abstractNumId w:val="138"/>
+  </w:num>
+  <w:num w:numId="18" w16cid:durableId="1130586831">
+    <w:abstractNumId w:val="30"/>
+  </w:num>
+  <w:num w:numId="19" w16cid:durableId="994072340">
+    <w:abstractNumId w:val="28"/>
+  </w:num>
+  <w:num w:numId="20" w16cid:durableId="130220266">
+    <w:abstractNumId w:val="141"/>
+  </w:num>
+  <w:num w:numId="21" w16cid:durableId="1905145076">
+    <w:abstractNumId w:val="128"/>
+  </w:num>
+  <w:num w:numId="22" w16cid:durableId="351222723">
+    <w:abstractNumId w:val="62"/>
+  </w:num>
+  <w:num w:numId="23" w16cid:durableId="366101969">
     <w:abstractNumId w:val="118"/>
   </w:num>
-  <w:num w:numId="15" w16cid:durableId="445388872">
+  <w:num w:numId="24" w16cid:durableId="1125781281">
+    <w:abstractNumId w:val="105"/>
+  </w:num>
+  <w:num w:numId="25" w16cid:durableId="1980187107">
+    <w:abstractNumId w:val="24"/>
+  </w:num>
+  <w:num w:numId="26" w16cid:durableId="650644008">
     <w:abstractNumId w:val="150"/>
   </w:num>
-  <w:num w:numId="16" w16cid:durableId="775059024">
-    <w:abstractNumId w:val="42"/>
-  </w:num>
-  <w:num w:numId="17" w16cid:durableId="1295022515">
-    <w:abstractNumId w:val="134"/>
-  </w:num>
-  <w:num w:numId="18" w16cid:durableId="1130586831">
-    <w:abstractNumId w:val="29"/>
-  </w:num>
-  <w:num w:numId="19" w16cid:durableId="994072340">
-    <w:abstractNumId w:val="27"/>
-  </w:num>
-  <w:num w:numId="20" w16cid:durableId="130220266">
-    <w:abstractNumId w:val="137"/>
-  </w:num>
-  <w:num w:numId="21" w16cid:durableId="1905145076">
-    <w:abstractNumId w:val="124"/>
-  </w:num>
-  <w:num w:numId="22" w16cid:durableId="351222723">
-    <w:abstractNumId w:val="60"/>
-  </w:num>
-  <w:num w:numId="23" w16cid:durableId="366101969">
-    <w:abstractNumId w:val="114"/>
-  </w:num>
-  <w:num w:numId="24" w16cid:durableId="1125781281">
-    <w:abstractNumId w:val="102"/>
-  </w:num>
-  <w:num w:numId="25" w16cid:durableId="1980187107">
-    <w:abstractNumId w:val="23"/>
-  </w:num>
-  <w:num w:numId="26" w16cid:durableId="650644008">
-    <w:abstractNumId w:val="146"/>
-  </w:num>
   <w:num w:numId="27" w16cid:durableId="927421509">
-    <w:abstractNumId w:val="105"/>
+    <w:abstractNumId w:val="108"/>
   </w:num>
   <w:num w:numId="28" w16cid:durableId="2136094583">
-    <w:abstractNumId w:val="43"/>
+    <w:abstractNumId w:val="44"/>
   </w:num>
   <w:num w:numId="29" w16cid:durableId="163713911">
-    <w:abstractNumId w:val="125"/>
+    <w:abstractNumId w:val="129"/>
   </w:num>
   <w:num w:numId="30" w16cid:durableId="1795706407">
+    <w:abstractNumId w:val="88"/>
+  </w:num>
+  <w:num w:numId="31" w16cid:durableId="417137057">
+    <w:abstractNumId w:val="61"/>
+  </w:num>
+  <w:num w:numId="32" w16cid:durableId="1486584897">
+    <w:abstractNumId w:val="159"/>
+  </w:num>
+  <w:num w:numId="33" w16cid:durableId="1169754637">
+    <w:abstractNumId w:val="101"/>
+  </w:num>
+  <w:num w:numId="34" w16cid:durableId="1082331889">
     <w:abstractNumId w:val="85"/>
   </w:num>
-  <w:num w:numId="31" w16cid:durableId="417137057">
-    <w:abstractNumId w:val="59"/>
-  </w:num>
-  <w:num w:numId="32" w16cid:durableId="1486584897">
-    <w:abstractNumId w:val="155"/>
-  </w:num>
-  <w:num w:numId="33" w16cid:durableId="1169754637">
-    <w:abstractNumId w:val="98"/>
-  </w:num>
-  <w:num w:numId="34" w16cid:durableId="1082331889">
-    <w:abstractNumId w:val="82"/>
-  </w:num>
   <w:num w:numId="35" w16cid:durableId="2104495662">
-    <w:abstractNumId w:val="38"/>
+    <w:abstractNumId w:val="39"/>
   </w:num>
   <w:num w:numId="36" w16cid:durableId="900948418">
     <w:abstractNumId w:val="21"/>
   </w:num>
   <w:num w:numId="37" w16cid:durableId="735935560">
-    <w:abstractNumId w:val="147"/>
+    <w:abstractNumId w:val="151"/>
   </w:num>
   <w:num w:numId="38" w16cid:durableId="177236325">
-    <w:abstractNumId w:val="56"/>
+    <w:abstractNumId w:val="58"/>
   </w:num>
   <w:num w:numId="39" w16cid:durableId="788624">
+    <w:abstractNumId w:val="33"/>
+  </w:num>
+  <w:num w:numId="40" w16cid:durableId="1897277996">
+    <w:abstractNumId w:val="119"/>
+  </w:num>
+  <w:num w:numId="41" w16cid:durableId="821385345">
+    <w:abstractNumId w:val="67"/>
+  </w:num>
+  <w:num w:numId="42" w16cid:durableId="440884988">
     <w:abstractNumId w:val="32"/>
   </w:num>
-  <w:num w:numId="40" w16cid:durableId="1897277996">
-    <w:abstractNumId w:val="115"/>
-  </w:num>
-  <w:num w:numId="41" w16cid:durableId="821385345">
-    <w:abstractNumId w:val="65"/>
-  </w:num>
-  <w:num w:numId="42" w16cid:durableId="440884988">
-    <w:abstractNumId w:val="31"/>
-  </w:num>
   <w:num w:numId="43" w16cid:durableId="279338713">
-    <w:abstractNumId w:val="130"/>
+    <w:abstractNumId w:val="134"/>
   </w:num>
   <w:num w:numId="44" w16cid:durableId="300966348">
-    <w:abstractNumId w:val="148"/>
+    <w:abstractNumId w:val="152"/>
   </w:num>
   <w:num w:numId="45" w16cid:durableId="877863870">
-    <w:abstractNumId w:val="73"/>
+    <w:abstractNumId w:val="75"/>
   </w:num>
   <w:num w:numId="46" w16cid:durableId="1300115906">
     <w:abstractNumId w:val="18"/>
   </w:num>
   <w:num w:numId="47" w16cid:durableId="719406604">
-    <w:abstractNumId w:val="67"/>
+    <w:abstractNumId w:val="69"/>
   </w:num>
   <w:num w:numId="48" w16cid:durableId="582180082">
     <w:abstractNumId w:val="8"/>
   </w:num>
   <w:num w:numId="49" w16cid:durableId="1316690410">
-    <w:abstractNumId w:val="93"/>
+    <w:abstractNumId w:val="96"/>
   </w:num>
   <w:num w:numId="50" w16cid:durableId="1111557819">
-    <w:abstractNumId w:val="58"/>
+    <w:abstractNumId w:val="60"/>
   </w:num>
   <w:num w:numId="51" w16cid:durableId="2001155960">
-    <w:abstractNumId w:val="106"/>
+    <w:abstractNumId w:val="109"/>
   </w:num>
   <w:num w:numId="52" w16cid:durableId="621155179">
-    <w:abstractNumId w:val="117"/>
+    <w:abstractNumId w:val="121"/>
   </w:num>
   <w:num w:numId="53" w16cid:durableId="716785273">
-    <w:abstractNumId w:val="122"/>
+    <w:abstractNumId w:val="126"/>
   </w:num>
   <w:num w:numId="54" w16cid:durableId="80030908">
-    <w:abstractNumId w:val="109"/>
+    <w:abstractNumId w:val="113"/>
   </w:num>
   <w:num w:numId="55" w16cid:durableId="701125135">
-    <w:abstractNumId w:val="28"/>
+    <w:abstractNumId w:val="29"/>
   </w:num>
   <w:num w:numId="56" w16cid:durableId="1691643461">
-    <w:abstractNumId w:val="40"/>
+    <w:abstractNumId w:val="41"/>
   </w:num>
   <w:num w:numId="57" w16cid:durableId="1299994045">
-    <w:abstractNumId w:val="53"/>
+    <w:abstractNumId w:val="55"/>
   </w:num>
   <w:num w:numId="58" w16cid:durableId="1548565914">
-    <w:abstractNumId w:val="153"/>
+    <w:abstractNumId w:val="157"/>
   </w:num>
   <w:num w:numId="59" w16cid:durableId="769468454">
-    <w:abstractNumId w:val="74"/>
+    <w:abstractNumId w:val="76"/>
   </w:num>
   <w:num w:numId="60" w16cid:durableId="1688479437">
     <w:abstractNumId w:val="9"/>
   </w:num>
   <w:num w:numId="61" w16cid:durableId="1336032879">
-    <w:abstractNumId w:val="79"/>
+    <w:abstractNumId w:val="82"/>
   </w:num>
   <w:num w:numId="62" w16cid:durableId="1931771862">
-    <w:abstractNumId w:val="99"/>
+    <w:abstractNumId w:val="102"/>
   </w:num>
   <w:num w:numId="63" w16cid:durableId="492455653">
-    <w:abstractNumId w:val="140"/>
+    <w:abstractNumId w:val="144"/>
   </w:num>
   <w:num w:numId="64" w16cid:durableId="1567757765">
-    <w:abstractNumId w:val="101"/>
+    <w:abstractNumId w:val="104"/>
   </w:num>
   <w:num w:numId="65" w16cid:durableId="1111779313">
-    <w:abstractNumId w:val="68"/>
+    <w:abstractNumId w:val="70"/>
   </w:num>
   <w:num w:numId="66" w16cid:durableId="583493794">
-    <w:abstractNumId w:val="143"/>
+    <w:abstractNumId w:val="147"/>
   </w:num>
   <w:num w:numId="67" w16cid:durableId="1335689356">
-    <w:abstractNumId w:val="94"/>
+    <w:abstractNumId w:val="97"/>
   </w:num>
   <w:num w:numId="68" w16cid:durableId="1662079372">
     <w:abstractNumId w:val="19"/>
   </w:num>
   <w:num w:numId="69" w16cid:durableId="128280254">
-    <w:abstractNumId w:val="37"/>
+    <w:abstractNumId w:val="38"/>
   </w:num>
   <w:num w:numId="70" w16cid:durableId="467552738">
-    <w:abstractNumId w:val="41"/>
+    <w:abstractNumId w:val="42"/>
   </w:num>
   <w:num w:numId="71" w16cid:durableId="529954783">
-    <w:abstractNumId w:val="86"/>
+    <w:abstractNumId w:val="89"/>
   </w:num>
   <w:num w:numId="72" w16cid:durableId="783770187">
-    <w:abstractNumId w:val="33"/>
+    <w:abstractNumId w:val="34"/>
   </w:num>
   <w:num w:numId="73" w16cid:durableId="2133787749">
-    <w:abstractNumId w:val="84"/>
+    <w:abstractNumId w:val="87"/>
   </w:num>
   <w:num w:numId="74" w16cid:durableId="1090463135">
-    <w:abstractNumId w:val="145"/>
+    <w:abstractNumId w:val="149"/>
   </w:num>
   <w:num w:numId="75" w16cid:durableId="821584307">
-    <w:abstractNumId w:val="30"/>
+    <w:abstractNumId w:val="31"/>
   </w:num>
   <w:num w:numId="76" w16cid:durableId="604115933">
     <w:abstractNumId w:val="13"/>
   </w:num>
   <w:num w:numId="77" w16cid:durableId="325058860">
-    <w:abstractNumId w:val="119"/>
+    <w:abstractNumId w:val="123"/>
   </w:num>
   <w:num w:numId="78" w16cid:durableId="1193374877">
     <w:abstractNumId w:val="14"/>
   </w:num>
   <w:num w:numId="79" w16cid:durableId="815803097">
-    <w:abstractNumId w:val="135"/>
+    <w:abstractNumId w:val="139"/>
   </w:num>
   <w:num w:numId="80" w16cid:durableId="1051730883">
-    <w:abstractNumId w:val="142"/>
+    <w:abstractNumId w:val="146"/>
   </w:num>
   <w:num w:numId="81" w16cid:durableId="742605711">
-    <w:abstractNumId w:val="129"/>
+    <w:abstractNumId w:val="133"/>
   </w:num>
   <w:num w:numId="82" w16cid:durableId="1985772832">
-    <w:abstractNumId w:val="133"/>
+    <w:abstractNumId w:val="137"/>
   </w:num>
   <w:num w:numId="83" w16cid:durableId="1865092739">
     <w:abstractNumId w:val="7"/>
   </w:num>
   <w:num w:numId="84" w16cid:durableId="57559803">
-    <w:abstractNumId w:val="116"/>
+    <w:abstractNumId w:val="120"/>
   </w:num>
   <w:num w:numId="85" w16cid:durableId="987133407">
-    <w:abstractNumId w:val="107"/>
+    <w:abstractNumId w:val="111"/>
   </w:num>
   <w:num w:numId="86" w16cid:durableId="1752313317">
-    <w:abstractNumId w:val="128"/>
+    <w:abstractNumId w:val="132"/>
   </w:num>
   <w:num w:numId="87" w16cid:durableId="1569221538">
-    <w:abstractNumId w:val="44"/>
+    <w:abstractNumId w:val="45"/>
   </w:num>
   <w:num w:numId="88" w16cid:durableId="545878369">
-    <w:abstractNumId w:val="72"/>
+    <w:abstractNumId w:val="74"/>
   </w:num>
   <w:num w:numId="89" w16cid:durableId="1392117049">
-    <w:abstractNumId w:val="80"/>
+    <w:abstractNumId w:val="83"/>
   </w:num>
   <w:num w:numId="90" w16cid:durableId="1549949915">
-    <w:abstractNumId w:val="64"/>
+    <w:abstractNumId w:val="66"/>
   </w:num>
   <w:num w:numId="91" w16cid:durableId="1834953883">
-    <w:abstractNumId w:val="87"/>
+    <w:abstractNumId w:val="90"/>
   </w:num>
   <w:num w:numId="92" w16cid:durableId="1725135787">
     <w:abstractNumId w:val="17"/>
   </w:num>
   <w:num w:numId="93" w16cid:durableId="1800339618">
-    <w:abstractNumId w:val="112"/>
+    <w:abstractNumId w:val="116"/>
   </w:num>
   <w:num w:numId="94" w16cid:durableId="224294743">
-    <w:abstractNumId w:val="144"/>
+    <w:abstractNumId w:val="148"/>
   </w:num>
   <w:num w:numId="95" w16cid:durableId="1516310169">
-    <w:abstractNumId w:val="139"/>
+    <w:abstractNumId w:val="143"/>
   </w:num>
   <w:num w:numId="96" w16cid:durableId="1648893613">
     <w:abstractNumId w:val="5"/>
   </w:num>
   <w:num w:numId="97" w16cid:durableId="192152157">
-    <w:abstractNumId w:val="110"/>
+    <w:abstractNumId w:val="114"/>
   </w:num>
   <w:num w:numId="98" w16cid:durableId="1216694547">
-    <w:abstractNumId w:val="50"/>
+    <w:abstractNumId w:val="52"/>
   </w:num>
   <w:num w:numId="99" w16cid:durableId="54395124">
-    <w:abstractNumId w:val="48"/>
+    <w:abstractNumId w:val="49"/>
   </w:num>
   <w:num w:numId="100" w16cid:durableId="803274895">
-    <w:abstractNumId w:val="63"/>
+    <w:abstractNumId w:val="65"/>
   </w:num>
   <w:num w:numId="101" w16cid:durableId="1375958156">
-    <w:abstractNumId w:val="39"/>
+    <w:abstractNumId w:val="40"/>
   </w:num>
   <w:num w:numId="102" w16cid:durableId="2033919214">
-    <w:abstractNumId w:val="88"/>
+    <w:abstractNumId w:val="91"/>
   </w:num>
   <w:num w:numId="103" w16cid:durableId="1053575878">
-    <w:abstractNumId w:val="62"/>
+    <w:abstractNumId w:val="64"/>
   </w:num>
   <w:num w:numId="104" w16cid:durableId="1045106512">
-    <w:abstractNumId w:val="45"/>
+    <w:abstractNumId w:val="46"/>
   </w:num>
   <w:num w:numId="105" w16cid:durableId="1814328475">
     <w:abstractNumId w:val="0"/>
   </w:num>
   <w:num w:numId="106" w16cid:durableId="1229656796">
-    <w:abstractNumId w:val="76"/>
+    <w:abstractNumId w:val="78"/>
   </w:num>
   <w:num w:numId="107" w16cid:durableId="2116248440">
-    <w:abstractNumId w:val="57"/>
+    <w:abstractNumId w:val="59"/>
   </w:num>
   <w:num w:numId="108" w16cid:durableId="1637836932">
     <w:abstractNumId w:val="2"/>
   </w:num>
   <w:num w:numId="109" w16cid:durableId="818614539">
-    <w:abstractNumId w:val="136"/>
+    <w:abstractNumId w:val="140"/>
   </w:num>
   <w:num w:numId="110" w16cid:durableId="505749528">
     <w:abstractNumId w:val="1"/>
   </w:num>
   <w:num w:numId="111" w16cid:durableId="740567879">
-    <w:abstractNumId w:val="154"/>
+    <w:abstractNumId w:val="158"/>
   </w:num>
   <w:num w:numId="112" w16cid:durableId="1297837039">
     <w:abstractNumId w:val="4"/>
   </w:num>
   <w:num w:numId="113" w16cid:durableId="1969507273">
+    <w:abstractNumId w:val="26"/>
+  </w:num>
+  <w:num w:numId="114" w16cid:durableId="1357728592">
+    <w:abstractNumId w:val="23"/>
+  </w:num>
+  <w:num w:numId="115" w16cid:durableId="917251997">
+    <w:abstractNumId w:val="156"/>
+  </w:num>
+  <w:num w:numId="116" w16cid:durableId="2126919409">
+    <w:abstractNumId w:val="135"/>
+  </w:num>
+  <w:num w:numId="117" w16cid:durableId="1168327765">
+    <w:abstractNumId w:val="50"/>
+  </w:num>
+  <w:num w:numId="118" w16cid:durableId="1923296152">
+    <w:abstractNumId w:val="72"/>
+  </w:num>
+  <w:num w:numId="119" w16cid:durableId="937058826">
     <w:abstractNumId w:val="25"/>
   </w:num>
-  <w:num w:numId="114" w16cid:durableId="1357728592">
-    <w:abstractNumId w:val="22"/>
+  <w:num w:numId="120" w16cid:durableId="2019623853">
+    <w:abstractNumId w:val="145"/>
   </w:num>
-  <w:num w:numId="115" w16cid:durableId="917251997">
-    <w:abstractNumId w:val="152"/>
+  <w:num w:numId="121" w16cid:durableId="1334604842">
+    <w:abstractNumId w:val="57"/>
   </w:num>
-  <w:num w:numId="116" w16cid:durableId="2126919409">
+  <w:num w:numId="122" w16cid:durableId="343944172">
+    <w:abstractNumId w:val="103"/>
+  </w:num>
+  <w:num w:numId="123" w16cid:durableId="1062867832">
+    <w:abstractNumId w:val="92"/>
+  </w:num>
+  <w:num w:numId="124" w16cid:durableId="1205871176">
+    <w:abstractNumId w:val="27"/>
+  </w:num>
+  <w:num w:numId="125" w16cid:durableId="1544636079">
+    <w:abstractNumId w:val="100"/>
+  </w:num>
+  <w:num w:numId="126" w16cid:durableId="224492955">
     <w:abstractNumId w:val="131"/>
   </w:num>
-  <w:num w:numId="117" w16cid:durableId="1168327765">
-    <w:abstractNumId w:val="49"/>
-  </w:num>
-  <w:num w:numId="118" w16cid:durableId="1923296152">
-    <w:abstractNumId w:val="70"/>
-  </w:num>
-  <w:num w:numId="119" w16cid:durableId="937058826">
-    <w:abstractNumId w:val="24"/>
-  </w:num>
-  <w:num w:numId="120" w16cid:durableId="2019623853">
-    <w:abstractNumId w:val="141"/>
-  </w:num>
-  <w:num w:numId="121" w16cid:durableId="1334604842">
-    <w:abstractNumId w:val="55"/>
-  </w:num>
-  <w:num w:numId="122" w16cid:durableId="343944172">
-    <w:abstractNumId w:val="100"/>
-  </w:num>
-  <w:num w:numId="123" w16cid:durableId="1062867832">
-    <w:abstractNumId w:val="89"/>
-  </w:num>
-  <w:num w:numId="124" w16cid:durableId="1205871176">
-    <w:abstractNumId w:val="26"/>
-  </w:num>
-  <w:num w:numId="125" w16cid:durableId="1544636079">
-    <w:abstractNumId w:val="97"/>
-  </w:num>
-  <w:num w:numId="126" w16cid:durableId="224492955">
-    <w:abstractNumId w:val="127"/>
-  </w:num>
   <w:num w:numId="127" w16cid:durableId="1542933219">
-    <w:abstractNumId w:val="126"/>
+    <w:abstractNumId w:val="130"/>
   </w:num>
   <w:num w:numId="128" w16cid:durableId="1867598127">
-    <w:abstractNumId w:val="34"/>
+    <w:abstractNumId w:val="35"/>
   </w:num>
   <w:num w:numId="129" w16cid:durableId="253563084">
-    <w:abstractNumId w:val="138"/>
+    <w:abstractNumId w:val="142"/>
   </w:num>
   <w:num w:numId="130" w16cid:durableId="2105489346">
     <w:abstractNumId w:val="20"/>
   </w:num>
   <w:num w:numId="131" w16cid:durableId="559944851">
-    <w:abstractNumId w:val="91"/>
+    <w:abstractNumId w:val="94"/>
   </w:num>
   <w:num w:numId="132" w16cid:durableId="468205473">
-    <w:abstractNumId w:val="151"/>
+    <w:abstractNumId w:val="155"/>
   </w:num>
   <w:num w:numId="133" w16cid:durableId="780564003">
-    <w:abstractNumId w:val="46"/>
+    <w:abstractNumId w:val="47"/>
   </w:num>
   <w:num w:numId="134" w16cid:durableId="1555236582">
-    <w:abstractNumId w:val="132"/>
+    <w:abstractNumId w:val="136"/>
   </w:num>
   <w:num w:numId="135" w16cid:durableId="589124219">
-    <w:abstractNumId w:val="96"/>
+    <w:abstractNumId w:val="99"/>
   </w:num>
   <w:num w:numId="136" w16cid:durableId="1981954507">
-    <w:abstractNumId w:val="108"/>
+    <w:abstractNumId w:val="112"/>
   </w:num>
   <w:num w:numId="137" w16cid:durableId="934628821">
-    <w:abstractNumId w:val="121"/>
+    <w:abstractNumId w:val="125"/>
   </w:num>
   <w:num w:numId="138" w16cid:durableId="45105127">
-    <w:abstractNumId w:val="35"/>
+    <w:abstractNumId w:val="36"/>
   </w:num>
   <w:num w:numId="139" w16cid:durableId="719865279">
-    <w:abstractNumId w:val="156"/>
+    <w:abstractNumId w:val="160"/>
   </w:num>
   <w:num w:numId="140" w16cid:durableId="622541928">
-    <w:abstractNumId w:val="120"/>
+    <w:abstractNumId w:val="124"/>
   </w:num>
   <w:num w:numId="141" w16cid:durableId="684328621">
+    <w:abstractNumId w:val="73"/>
+  </w:num>
+  <w:num w:numId="142" w16cid:durableId="72512544">
     <w:abstractNumId w:val="71"/>
   </w:num>
-  <w:num w:numId="142" w16cid:durableId="72512544">
-    <w:abstractNumId w:val="69"/>
-  </w:num>
   <w:num w:numId="143" w16cid:durableId="305596369">
-    <w:abstractNumId w:val="103"/>
+    <w:abstractNumId w:val="106"/>
   </w:num>
   <w:num w:numId="144" w16cid:durableId="1431854465">
-    <w:abstractNumId w:val="123"/>
+    <w:abstractNumId w:val="127"/>
   </w:num>
   <w:num w:numId="145" w16cid:durableId="158471721">
     <w:abstractNumId w:val="6"/>
   </w:num>
   <w:num w:numId="146" w16cid:durableId="1074666829">
-    <w:abstractNumId w:val="47"/>
+    <w:abstractNumId w:val="48"/>
   </w:num>
   <w:num w:numId="147" w16cid:durableId="1446340508">
+    <w:abstractNumId w:val="84"/>
+  </w:num>
+  <w:num w:numId="148" w16cid:durableId="1180965845">
+    <w:abstractNumId w:val="56"/>
+  </w:num>
+  <w:num w:numId="149" w16cid:durableId="622214">
+    <w:abstractNumId w:val="153"/>
+  </w:num>
+  <w:num w:numId="150" w16cid:durableId="747114667">
+    <w:abstractNumId w:val="77"/>
+  </w:num>
+  <w:num w:numId="151" w16cid:durableId="806892472">
+    <w:abstractNumId w:val="37"/>
+  </w:num>
+  <w:num w:numId="152" w16cid:durableId="588776038">
+    <w:abstractNumId w:val="115"/>
+  </w:num>
+  <w:num w:numId="153" w16cid:durableId="799343597">
     <w:abstractNumId w:val="81"/>
   </w:num>
-  <w:num w:numId="148" w16cid:durableId="1180965845">
-    <w:abstractNumId w:val="54"/>
-  </w:num>
-  <w:num w:numId="149" w16cid:durableId="622214">
-    <w:abstractNumId w:val="149"/>
-  </w:num>
-  <w:num w:numId="150" w16cid:durableId="747114667">
-    <w:abstractNumId w:val="75"/>
-  </w:num>
-  <w:num w:numId="151" w16cid:durableId="806892472">
-    <w:abstractNumId w:val="36"/>
-  </w:num>
-  <w:num w:numId="152" w16cid:durableId="588776038">
-    <w:abstractNumId w:val="111"/>
-  </w:num>
-  <w:num w:numId="153" w16cid:durableId="799343597">
-    <w:abstractNumId w:val="78"/>
-  </w:num>
   <w:num w:numId="154" w16cid:durableId="1498035628">
-    <w:abstractNumId w:val="113"/>
+    <w:abstractNumId w:val="117"/>
   </w:num>
   <w:num w:numId="155" w16cid:durableId="1831292560">
     <w:abstractNumId w:val="12"/>
   </w:num>
   <w:num w:numId="156" w16cid:durableId="592209165">
-    <w:abstractNumId w:val="51"/>
+    <w:abstractNumId w:val="53"/>
   </w:num>
   <w:num w:numId="157" w16cid:durableId="508326273">
     <w:abstractNumId w:val="3"/>
+  </w:num>
+  <w:num w:numId="158" w16cid:durableId="392393167">
+    <w:abstractNumId w:val="51"/>
+  </w:num>
+  <w:num w:numId="159" w16cid:durableId="979966128">
+    <w:abstractNumId w:val="22"/>
+  </w:num>
+  <w:num w:numId="160" w16cid:durableId="889072832">
+    <w:abstractNumId w:val="110"/>
+  </w:num>
+  <w:num w:numId="161" w16cid:durableId="35085546">
+    <w:abstractNumId w:val="79"/>
   </w:num>
   <w:numIdMacAtCleanup w:val="30"/>
 </w:numbering>

</xml_diff>

<commit_message>
added note on lecture 13-6
</commit_message>
<xml_diff>
--- a/L2_notes.docx
+++ b/L2_notes.docx
@@ -28557,6 +28557,1572 @@
           <w:sz w:val="28"/>
           <w:szCs w:val="28"/>
         </w:rPr>
+        <w:t>Lecture 13-</w:t>
+      </w:r>
+      <w:r>
+        <w:rPr>
+          <w:rFonts w:ascii="Arial" w:hAnsi="Arial" w:cs="Arial"/>
+          <w:b/>
+          <w:bCs/>
+          <w:color w:val="EE0000"/>
+          <w:sz w:val="28"/>
+          <w:szCs w:val="28"/>
+        </w:rPr>
+        <w:t>6</w:t>
+      </w:r>
+      <w:r>
+        <w:rPr>
+          <w:rFonts w:ascii="Arial" w:hAnsi="Arial" w:cs="Arial"/>
+          <w:b/>
+          <w:bCs/>
+          <w:color w:val="EE0000"/>
+          <w:sz w:val="28"/>
+          <w:szCs w:val="28"/>
+        </w:rPr>
+        <w:t xml:space="preserve">: </w:t>
+      </w:r>
+      <w:r>
+        <w:rPr>
+          <w:rFonts w:ascii="Arial" w:hAnsi="Arial" w:cs="Arial"/>
+          <w:b/>
+          <w:bCs/>
+          <w:color w:val="EE0000"/>
+          <w:sz w:val="28"/>
+          <w:szCs w:val="28"/>
+        </w:rPr>
+        <w:t>Creating A Todo App With Basic Http Server Using Nodejs</w:t>
+      </w:r>
+    </w:p>
+    <w:p>
+      <w:pPr>
+        <w:jc w:val="both"/>
+        <w:rPr>
+          <w:rFonts w:ascii="Arial" w:hAnsi="Arial" w:cs="Arial"/>
+          <w:sz w:val="28"/>
+          <w:szCs w:val="28"/>
+        </w:rPr>
+      </w:pPr>
+      <w:r>
+        <w:rPr>
+          <w:rFonts w:ascii="Arial" w:hAnsi="Arial" w:cs="Arial"/>
+          <w:sz w:val="28"/>
+          <w:szCs w:val="28"/>
+        </w:rPr>
+        <w:t xml:space="preserve">In this video, we'll build a basic HTTP server using Node.js. To create a server, we need to establish a connection with our machine's network, and we can achieve this using Node.js's built-in </w:t>
+      </w:r>
+      <w:r>
+        <w:rPr>
+          <w:rFonts w:ascii="Arial" w:hAnsi="Arial" w:cs="Arial"/>
+          <w:b/>
+          <w:bCs/>
+          <w:sz w:val="28"/>
+          <w:szCs w:val="28"/>
+        </w:rPr>
+        <w:t>HTTP module</w:t>
+      </w:r>
+      <w:r>
+        <w:rPr>
+          <w:rFonts w:ascii="Arial" w:hAnsi="Arial" w:cs="Arial"/>
+          <w:sz w:val="28"/>
+          <w:szCs w:val="28"/>
+        </w:rPr>
+        <w:t>.</w:t>
+      </w:r>
+    </w:p>
+    <w:p>
+      <w:pPr>
+        <w:jc w:val="both"/>
+        <w:rPr>
+          <w:rFonts w:ascii="Arial" w:hAnsi="Arial" w:cs="Arial"/>
+          <w:sz w:val="28"/>
+          <w:szCs w:val="28"/>
+        </w:rPr>
+      </w:pPr>
+      <w:r>
+        <w:rPr>
+          <w:rFonts w:ascii="Arial" w:hAnsi="Arial" w:cs="Arial"/>
+          <w:sz w:val="28"/>
+          <w:szCs w:val="28"/>
+        </w:rPr>
+        <w:pict w14:anchorId="4C2A2257">
+          <v:rect id="_x0000_i1296" style="width:0;height:1.5pt" o:hralign="center" o:hrstd="t" o:hr="t" fillcolor="#a0a0a0" stroked="f"/>
+        </w:pict>
+      </w:r>
+    </w:p>
+    <w:p>
+      <w:pPr>
+        <w:jc w:val="both"/>
+        <w:rPr>
+          <w:rFonts w:ascii="Arial" w:hAnsi="Arial" w:cs="Arial"/>
+          <w:b/>
+          <w:bCs/>
+          <w:sz w:val="28"/>
+          <w:szCs w:val="28"/>
+        </w:rPr>
+      </w:pPr>
+      <w:r>
+        <w:rPr>
+          <w:rFonts w:ascii="Arial" w:hAnsi="Arial" w:cs="Arial"/>
+          <w:b/>
+          <w:bCs/>
+          <w:sz w:val="28"/>
+          <w:szCs w:val="28"/>
+        </w:rPr>
+        <w:t>Setting Up Your Project</w:t>
+      </w:r>
+    </w:p>
+    <w:p>
+      <w:pPr>
+        <w:jc w:val="both"/>
+        <w:rPr>
+          <w:rFonts w:ascii="Arial" w:hAnsi="Arial" w:cs="Arial"/>
+          <w:sz w:val="28"/>
+          <w:szCs w:val="28"/>
+        </w:rPr>
+      </w:pPr>
+      <w:r>
+        <w:rPr>
+          <w:rFonts w:ascii="Arial" w:hAnsi="Arial" w:cs="Arial"/>
+          <w:sz w:val="28"/>
+          <w:szCs w:val="28"/>
+        </w:rPr>
+        <w:t>Let's create a small application, a simple To-Do app, and see how to build a backend server with Node.js.</w:t>
+      </w:r>
+    </w:p>
+    <w:p>
+      <w:pPr>
+        <w:numPr>
+          <w:ilvl w:val="0"/>
+          <w:numId w:val="162"/>
+        </w:numPr>
+        <w:jc w:val="both"/>
+        <w:rPr>
+          <w:rFonts w:ascii="Arial" w:hAnsi="Arial" w:cs="Arial"/>
+          <w:sz w:val="28"/>
+          <w:szCs w:val="28"/>
+        </w:rPr>
+      </w:pPr>
+      <w:r>
+        <w:rPr>
+          <w:rFonts w:ascii="Arial" w:hAnsi="Arial" w:cs="Arial"/>
+          <w:sz w:val="28"/>
+          <w:szCs w:val="28"/>
+        </w:rPr>
+        <w:t>Create a new folder named todo-app.</w:t>
+      </w:r>
+    </w:p>
+    <w:p>
+      <w:pPr>
+        <w:numPr>
+          <w:ilvl w:val="0"/>
+          <w:numId w:val="162"/>
+        </w:numPr>
+        <w:jc w:val="both"/>
+        <w:rPr>
+          <w:rFonts w:ascii="Arial" w:hAnsi="Arial" w:cs="Arial"/>
+          <w:sz w:val="28"/>
+          <w:szCs w:val="28"/>
+        </w:rPr>
+      </w:pPr>
+      <w:r>
+        <w:rPr>
+          <w:rFonts w:ascii="Arial" w:hAnsi="Arial" w:cs="Arial"/>
+          <w:sz w:val="28"/>
+          <w:szCs w:val="28"/>
+        </w:rPr>
+        <w:t>Inside todo-app, create a file named server.js.</w:t>
+      </w:r>
+    </w:p>
+    <w:p>
+      <w:pPr>
+        <w:pStyle w:val="codesnippetfinal"/>
+      </w:pPr>
+      <w:r>
+        <w:t>/todo-app</w:t>
+      </w:r>
+    </w:p>
+    <w:p>
+      <w:pPr>
+        <w:pStyle w:val="codesnippetfinal"/>
+      </w:pPr>
+      <w:r>
+        <w:t xml:space="preserve">  server.js</w:t>
+      </w:r>
+    </w:p>
+    <w:p>
+      <w:pPr>
+        <w:jc w:val="both"/>
+        <w:rPr>
+          <w:rFonts w:ascii="Arial" w:hAnsi="Arial" w:cs="Arial"/>
+          <w:sz w:val="28"/>
+          <w:szCs w:val="28"/>
+        </w:rPr>
+      </w:pPr>
+      <w:r>
+        <w:rPr>
+          <w:rFonts w:ascii="Arial" w:hAnsi="Arial" w:cs="Arial"/>
+          <w:sz w:val="28"/>
+          <w:szCs w:val="28"/>
+        </w:rPr>
+        <w:pict w14:anchorId="0774508E">
+          <v:rect id="_x0000_i1297" style="width:0;height:1.5pt" o:hralign="center" o:hrstd="t" o:hr="t" fillcolor="#a0a0a0" stroked="f"/>
+        </w:pict>
+      </w:r>
+    </w:p>
+    <w:p>
+      <w:pPr>
+        <w:jc w:val="both"/>
+        <w:rPr>
+          <w:rFonts w:ascii="Arial" w:hAnsi="Arial" w:cs="Arial"/>
+          <w:b/>
+          <w:bCs/>
+          <w:sz w:val="28"/>
+          <w:szCs w:val="28"/>
+        </w:rPr>
+      </w:pPr>
+      <w:r>
+        <w:rPr>
+          <w:rFonts w:ascii="Arial" w:hAnsi="Arial" w:cs="Arial"/>
+          <w:b/>
+          <w:bCs/>
+          <w:sz w:val="28"/>
+          <w:szCs w:val="28"/>
+        </w:rPr>
+        <w:t>Creating a Basic HTTP Server</w:t>
+      </w:r>
+    </w:p>
+    <w:p>
+      <w:pPr>
+        <w:jc w:val="both"/>
+        <w:rPr>
+          <w:rFonts w:ascii="Arial" w:hAnsi="Arial" w:cs="Arial"/>
+          <w:sz w:val="28"/>
+          <w:szCs w:val="28"/>
+        </w:rPr>
+      </w:pPr>
+      <w:r>
+        <w:rPr>
+          <w:rFonts w:ascii="Arial" w:hAnsi="Arial" w:cs="Arial"/>
+          <w:sz w:val="28"/>
+          <w:szCs w:val="28"/>
+        </w:rPr>
+        <w:t>The core of our server will be the http.createServer() method. This method takes a callback function as an argument, which will be executed every time a client makes a request to our server. This callback function receives two important objects: request and response.</w:t>
+      </w:r>
+    </w:p>
+    <w:p>
+      <w:pPr>
+        <w:jc w:val="both"/>
+        <w:rPr>
+          <w:rFonts w:ascii="Arial" w:hAnsi="Arial" w:cs="Arial"/>
+          <w:sz w:val="28"/>
+          <w:szCs w:val="28"/>
+        </w:rPr>
+      </w:pPr>
+      <w:r>
+        <w:rPr>
+          <w:rFonts w:ascii="Arial" w:hAnsi="Arial" w:cs="Arial"/>
+          <w:sz w:val="28"/>
+          <w:szCs w:val="28"/>
+        </w:rPr>
+        <w:t>Let's start by setting up our server.js file:</w:t>
+      </w:r>
+    </w:p>
+    <w:p>
+      <w:pPr>
+        <w:pStyle w:val="codesnippetfinal"/>
+      </w:pPr>
+      <w:r>
+        <w:t>// server.js</w:t>
+      </w:r>
+    </w:p>
+    <w:p>
+      <w:pPr>
+        <w:pStyle w:val="codesnippetfinal"/>
+      </w:pPr>
+      <w:r>
+        <w:t>const http = require('http'); // 1. Import the built-in HTTP module</w:t>
+      </w:r>
+    </w:p>
+    <w:p>
+      <w:pPr>
+        <w:pStyle w:val="codesnippetfinal"/>
+      </w:pPr>
+    </w:p>
+    <w:p>
+      <w:pPr>
+        <w:pStyle w:val="codesnippetfinal"/>
+      </w:pPr>
+      <w:r>
+        <w:t>// 2. Create the server</w:t>
+      </w:r>
+    </w:p>
+    <w:p>
+      <w:pPr>
+        <w:pStyle w:val="codesnippetfinal"/>
+      </w:pPr>
+      <w:r>
+        <w:t>const server = http.createServer((req, res) =&gt; {</w:t>
+      </w:r>
+    </w:p>
+    <w:p>
+      <w:pPr>
+        <w:pStyle w:val="codesnippetfinal"/>
+      </w:pPr>
+      <w:r>
+        <w:t xml:space="preserve">    // This callback function runs every time a request is received</w:t>
+      </w:r>
+    </w:p>
+    <w:p>
+      <w:pPr>
+        <w:pStyle w:val="codesnippetfinal"/>
+      </w:pPr>
+    </w:p>
+    <w:p>
+      <w:pPr>
+        <w:pStyle w:val="codesnippetfinal"/>
+      </w:pPr>
+      <w:r>
+        <w:t xml:space="preserve">    // Set the response header. 200 OK means the request was successful.</w:t>
+      </w:r>
+    </w:p>
+    <w:p>
+      <w:pPr>
+        <w:pStyle w:val="codesnippetfinal"/>
+      </w:pPr>
+      <w:r>
+        <w:t xml:space="preserve">    // 'Content-Type': 'text/plain' tells the browser we're sending plain text.</w:t>
+      </w:r>
+    </w:p>
+    <w:p>
+      <w:pPr>
+        <w:pStyle w:val="codesnippetfinal"/>
+      </w:pPr>
+      <w:r>
+        <w:t xml:space="preserve">    res.writeHead(200, { 'Content-Type': 'text/plain' });</w:t>
+      </w:r>
+    </w:p>
+    <w:p>
+      <w:pPr>
+        <w:pStyle w:val="codesnippetfinal"/>
+      </w:pPr>
+    </w:p>
+    <w:p>
+      <w:pPr>
+        <w:pStyle w:val="codesnippetfinal"/>
+      </w:pPr>
+      <w:r>
+        <w:t xml:space="preserve">    // Send the response body</w:t>
+      </w:r>
+    </w:p>
+    <w:p>
+      <w:pPr>
+        <w:pStyle w:val="codesnippetfinal"/>
+      </w:pPr>
+      <w:r>
+        <w:t xml:space="preserve">    res.end('Welcome to the Todo App Server!');</w:t>
+      </w:r>
+    </w:p>
+    <w:p>
+      <w:pPr>
+        <w:pStyle w:val="codesnippetfinal"/>
+      </w:pPr>
+      <w:r>
+        <w:t>});</w:t>
+      </w:r>
+    </w:p>
+    <w:p>
+      <w:pPr>
+        <w:pStyle w:val="codesnippetfinal"/>
+      </w:pPr>
+    </w:p>
+    <w:p>
+      <w:pPr>
+        <w:pStyle w:val="codesnippetfinal"/>
+      </w:pPr>
+      <w:r>
+        <w:t>// 3. Make the server listen on a specific port and IP address</w:t>
+      </w:r>
+    </w:p>
+    <w:p>
+      <w:pPr>
+        <w:pStyle w:val="codesnippetfinal"/>
+      </w:pPr>
+      <w:r>
+        <w:lastRenderedPageBreak/>
+        <w:t>const PORT = 5000;</w:t>
+      </w:r>
+    </w:p>
+    <w:p>
+      <w:pPr>
+        <w:pStyle w:val="codesnippetfinal"/>
+      </w:pPr>
+      <w:r>
+        <w:t>const IP_ADDRESS = '127.0.0.1'; // This is the standard loopback address for localhost</w:t>
+      </w:r>
+    </w:p>
+    <w:p>
+      <w:pPr>
+        <w:pStyle w:val="codesnippetfinal"/>
+      </w:pPr>
+    </w:p>
+    <w:p>
+      <w:pPr>
+        <w:pStyle w:val="codesnippetfinal"/>
+      </w:pPr>
+      <w:r>
+        <w:t>server.listen(PORT, IP_ADDRESS, () =&gt; {</w:t>
+      </w:r>
+    </w:p>
+    <w:p>
+      <w:pPr>
+        <w:pStyle w:val="codesnippetfinal"/>
+      </w:pPr>
+      <w:r>
+        <w:t xml:space="preserve">    console.log(`</w:t>
+      </w:r>
+      <w:r>
+        <w:rPr>
+          <w:rFonts w:ascii="Segoe UI Emoji" w:hAnsi="Segoe UI Emoji" w:cs="Segoe UI Emoji"/>
+        </w:rPr>
+        <w:t>🚀</w:t>
+      </w:r>
+      <w:r>
+        <w:t xml:space="preserve"> Server listening on port ${PORT}`);</w:t>
+      </w:r>
+    </w:p>
+    <w:p>
+      <w:pPr>
+        <w:pStyle w:val="codesnippetfinal"/>
+      </w:pPr>
+      <w:r>
+        <w:t xml:space="preserve">    console.log(`Access it at: http://${IP_ADDRESS}:${PORT}/`);</w:t>
+      </w:r>
+    </w:p>
+    <w:p>
+      <w:pPr>
+        <w:pStyle w:val="codesnippetfinal"/>
+      </w:pPr>
+      <w:r>
+        <w:t>});</w:t>
+      </w:r>
+    </w:p>
+    <w:p>
+      <w:pPr>
+        <w:jc w:val="both"/>
+        <w:rPr>
+          <w:rFonts w:ascii="Arial" w:hAnsi="Arial" w:cs="Arial"/>
+          <w:b/>
+          <w:bCs/>
+          <w:sz w:val="28"/>
+          <w:szCs w:val="28"/>
+        </w:rPr>
+      </w:pPr>
+      <w:r>
+        <w:rPr>
+          <w:rFonts w:ascii="Arial" w:hAnsi="Arial" w:cs="Arial"/>
+          <w:b/>
+          <w:bCs/>
+          <w:sz w:val="28"/>
+          <w:szCs w:val="28"/>
+        </w:rPr>
+        <w:t>Explanation:</w:t>
+      </w:r>
+    </w:p>
+    <w:p>
+      <w:pPr>
+        <w:numPr>
+          <w:ilvl w:val="0"/>
+          <w:numId w:val="163"/>
+        </w:numPr>
+        <w:jc w:val="both"/>
+        <w:rPr>
+          <w:rFonts w:ascii="Arial" w:hAnsi="Arial" w:cs="Arial"/>
+          <w:sz w:val="28"/>
+          <w:szCs w:val="28"/>
+        </w:rPr>
+      </w:pPr>
+      <w:r>
+        <w:rPr>
+          <w:rFonts w:ascii="Arial" w:hAnsi="Arial" w:cs="Arial"/>
+          <w:b/>
+          <w:bCs/>
+          <w:sz w:val="28"/>
+          <w:szCs w:val="28"/>
+        </w:rPr>
+        <w:t>const http = require('http');</w:t>
+      </w:r>
+      <w:r>
+        <w:rPr>
+          <w:rFonts w:ascii="Arial" w:hAnsi="Arial" w:cs="Arial"/>
+          <w:sz w:val="28"/>
+          <w:szCs w:val="28"/>
+        </w:rPr>
+        <w:t>: We import the http module, which provides the necessary functions for creating an HTTP server.</w:t>
+      </w:r>
+    </w:p>
+    <w:p>
+      <w:pPr>
+        <w:numPr>
+          <w:ilvl w:val="0"/>
+          <w:numId w:val="163"/>
+        </w:numPr>
+        <w:jc w:val="both"/>
+        <w:rPr>
+          <w:rFonts w:ascii="Arial" w:hAnsi="Arial" w:cs="Arial"/>
+          <w:sz w:val="28"/>
+          <w:szCs w:val="28"/>
+        </w:rPr>
+      </w:pPr>
+      <w:r>
+        <w:rPr>
+          <w:rFonts w:ascii="Arial" w:hAnsi="Arial" w:cs="Arial"/>
+          <w:b/>
+          <w:bCs/>
+          <w:sz w:val="28"/>
+          <w:szCs w:val="28"/>
+        </w:rPr>
+        <w:t>http.createServer((req, res) =&gt; { ... });</w:t>
+      </w:r>
+      <w:r>
+        <w:rPr>
+          <w:rFonts w:ascii="Arial" w:hAnsi="Arial" w:cs="Arial"/>
+          <w:sz w:val="28"/>
+          <w:szCs w:val="28"/>
+        </w:rPr>
+        <w:t xml:space="preserve">: This line creates an HTTP server. The callback function (req, res) =&gt; { ... } is the "request listener." It gets executed for every incoming request. </w:t>
+      </w:r>
+    </w:p>
+    <w:p>
+      <w:pPr>
+        <w:numPr>
+          <w:ilvl w:val="1"/>
+          <w:numId w:val="163"/>
+        </w:numPr>
+        <w:jc w:val="both"/>
+        <w:rPr>
+          <w:rFonts w:ascii="Arial" w:hAnsi="Arial" w:cs="Arial"/>
+          <w:sz w:val="28"/>
+          <w:szCs w:val="28"/>
+        </w:rPr>
+      </w:pPr>
+      <w:r>
+        <w:rPr>
+          <w:rFonts w:ascii="Arial" w:hAnsi="Arial" w:cs="Arial"/>
+          <w:b/>
+          <w:bCs/>
+          <w:sz w:val="28"/>
+          <w:szCs w:val="28"/>
+        </w:rPr>
+        <w:t>req (request object)</w:t>
+      </w:r>
+      <w:r>
+        <w:rPr>
+          <w:rFonts w:ascii="Arial" w:hAnsi="Arial" w:cs="Arial"/>
+          <w:sz w:val="28"/>
+          <w:szCs w:val="28"/>
+        </w:rPr>
+        <w:t>: Contains information about the incoming HTTP request (e.g., URL, HTTP method, headers).</w:t>
+      </w:r>
+    </w:p>
+    <w:p>
+      <w:pPr>
+        <w:numPr>
+          <w:ilvl w:val="1"/>
+          <w:numId w:val="163"/>
+        </w:numPr>
+        <w:jc w:val="both"/>
+        <w:rPr>
+          <w:rFonts w:ascii="Arial" w:hAnsi="Arial" w:cs="Arial"/>
+          <w:sz w:val="28"/>
+          <w:szCs w:val="28"/>
+        </w:rPr>
+      </w:pPr>
+      <w:r>
+        <w:rPr>
+          <w:rFonts w:ascii="Arial" w:hAnsi="Arial" w:cs="Arial"/>
+          <w:b/>
+          <w:bCs/>
+          <w:sz w:val="28"/>
+          <w:szCs w:val="28"/>
+        </w:rPr>
+        <w:t>res (response object)</w:t>
+      </w:r>
+      <w:r>
+        <w:rPr>
+          <w:rFonts w:ascii="Arial" w:hAnsi="Arial" w:cs="Arial"/>
+          <w:sz w:val="28"/>
+          <w:szCs w:val="28"/>
+        </w:rPr>
+        <w:t>: Used to send an HTTP response back to the client.</w:t>
+      </w:r>
+    </w:p>
+    <w:p>
+      <w:pPr>
+        <w:numPr>
+          <w:ilvl w:val="0"/>
+          <w:numId w:val="163"/>
+        </w:numPr>
+        <w:jc w:val="both"/>
+        <w:rPr>
+          <w:rFonts w:ascii="Arial" w:hAnsi="Arial" w:cs="Arial"/>
+          <w:sz w:val="28"/>
+          <w:szCs w:val="28"/>
+        </w:rPr>
+      </w:pPr>
+      <w:r>
+        <w:rPr>
+          <w:rFonts w:ascii="Arial" w:hAnsi="Arial" w:cs="Arial"/>
+          <w:b/>
+          <w:bCs/>
+          <w:sz w:val="28"/>
+          <w:szCs w:val="28"/>
+        </w:rPr>
+        <w:t>res.writeHead(200, { 'Content-Type': 'text/plain' });</w:t>
+      </w:r>
+      <w:r>
+        <w:rPr>
+          <w:rFonts w:ascii="Arial" w:hAnsi="Arial" w:cs="Arial"/>
+          <w:sz w:val="28"/>
+          <w:szCs w:val="28"/>
+        </w:rPr>
+        <w:t>: This sets the HTTP status code (200 for OK) and response headers. Here, we're specifying that the content we're sending back is plain text.</w:t>
+      </w:r>
+    </w:p>
+    <w:p>
+      <w:pPr>
+        <w:numPr>
+          <w:ilvl w:val="0"/>
+          <w:numId w:val="163"/>
+        </w:numPr>
+        <w:jc w:val="both"/>
+        <w:rPr>
+          <w:rFonts w:ascii="Arial" w:hAnsi="Arial" w:cs="Arial"/>
+          <w:sz w:val="28"/>
+          <w:szCs w:val="28"/>
+        </w:rPr>
+      </w:pPr>
+      <w:r>
+        <w:rPr>
+          <w:rFonts w:ascii="Arial" w:hAnsi="Arial" w:cs="Arial"/>
+          <w:b/>
+          <w:bCs/>
+          <w:sz w:val="28"/>
+          <w:szCs w:val="28"/>
+        </w:rPr>
+        <w:t>res.end('Welcome to the Todo App Server!');</w:t>
+      </w:r>
+      <w:r>
+        <w:rPr>
+          <w:rFonts w:ascii="Arial" w:hAnsi="Arial" w:cs="Arial"/>
+          <w:sz w:val="28"/>
+          <w:szCs w:val="28"/>
+        </w:rPr>
+        <w:t xml:space="preserve">: This sends the actual response body to the client and signals that the response is complete. </w:t>
+      </w:r>
+      <w:r>
+        <w:rPr>
+          <w:rFonts w:ascii="Arial" w:hAnsi="Arial" w:cs="Arial"/>
+          <w:b/>
+          <w:bCs/>
+          <w:sz w:val="28"/>
+          <w:szCs w:val="28"/>
+        </w:rPr>
+        <w:t>You must call res.end() for the response to be sent.</w:t>
+      </w:r>
+    </w:p>
+    <w:p>
+      <w:pPr>
+        <w:numPr>
+          <w:ilvl w:val="0"/>
+          <w:numId w:val="163"/>
+        </w:numPr>
+        <w:jc w:val="both"/>
+        <w:rPr>
+          <w:rFonts w:ascii="Arial" w:hAnsi="Arial" w:cs="Arial"/>
+          <w:sz w:val="28"/>
+          <w:szCs w:val="28"/>
+        </w:rPr>
+      </w:pPr>
+      <w:r>
+        <w:rPr>
+          <w:rFonts w:ascii="Arial" w:hAnsi="Arial" w:cs="Arial"/>
+          <w:b/>
+          <w:bCs/>
+          <w:sz w:val="28"/>
+          <w:szCs w:val="28"/>
+        </w:rPr>
+        <w:t>server.listen(PORT, IP_ADDRESS, () =&gt; { ... });</w:t>
+      </w:r>
+      <w:r>
+        <w:rPr>
+          <w:rFonts w:ascii="Arial" w:hAnsi="Arial" w:cs="Arial"/>
+          <w:sz w:val="28"/>
+          <w:szCs w:val="28"/>
+        </w:rPr>
+        <w:t>: This makes our server "listen" for incoming network connections on the specified PORT (5000) and IP_ADDRESS (127.0.0.1, which refers to your own machine, also known as localhost). The callback function here is optional; it simply logs a message to the console once the server starts listening.</w:t>
+      </w:r>
+    </w:p>
+    <w:p>
+      <w:pPr>
+        <w:jc w:val="both"/>
+        <w:rPr>
+          <w:rFonts w:ascii="Arial" w:hAnsi="Arial" w:cs="Arial"/>
+          <w:sz w:val="28"/>
+          <w:szCs w:val="28"/>
+        </w:rPr>
+      </w:pPr>
+      <w:r>
+        <w:rPr>
+          <w:rFonts w:ascii="Arial" w:hAnsi="Arial" w:cs="Arial"/>
+          <w:sz w:val="28"/>
+          <w:szCs w:val="28"/>
+        </w:rPr>
+        <w:pict w14:anchorId="14431A93">
+          <v:rect id="_x0000_i1298" style="width:0;height:1.5pt" o:hralign="center" o:hrstd="t" o:hr="t" fillcolor="#a0a0a0" stroked="f"/>
+        </w:pict>
+      </w:r>
+    </w:p>
+    <w:p>
+      <w:pPr>
+        <w:jc w:val="both"/>
+        <w:rPr>
+          <w:rFonts w:ascii="Arial" w:hAnsi="Arial" w:cs="Arial"/>
+          <w:b/>
+          <w:bCs/>
+          <w:sz w:val="28"/>
+          <w:szCs w:val="28"/>
+        </w:rPr>
+      </w:pPr>
+      <w:r>
+        <w:rPr>
+          <w:rFonts w:ascii="Arial" w:hAnsi="Arial" w:cs="Arial"/>
+          <w:b/>
+          <w:bCs/>
+          <w:sz w:val="28"/>
+          <w:szCs w:val="28"/>
+        </w:rPr>
+        <w:t>Running Your Server</w:t>
+      </w:r>
+    </w:p>
+    <w:p>
+      <w:pPr>
+        <w:numPr>
+          <w:ilvl w:val="0"/>
+          <w:numId w:val="164"/>
+        </w:numPr>
+        <w:jc w:val="both"/>
+        <w:rPr>
+          <w:rFonts w:ascii="Arial" w:hAnsi="Arial" w:cs="Arial"/>
+          <w:sz w:val="28"/>
+          <w:szCs w:val="28"/>
+        </w:rPr>
+      </w:pPr>
+      <w:r>
+        <w:rPr>
+          <w:rFonts w:ascii="Arial" w:hAnsi="Arial" w:cs="Arial"/>
+          <w:sz w:val="28"/>
+          <w:szCs w:val="28"/>
+        </w:rPr>
+        <w:t>Open your terminal in the todo-app directory.</w:t>
+      </w:r>
+    </w:p>
+    <w:p>
+      <w:pPr>
+        <w:numPr>
+          <w:ilvl w:val="0"/>
+          <w:numId w:val="164"/>
+        </w:numPr>
+        <w:jc w:val="both"/>
+        <w:rPr>
+          <w:rFonts w:ascii="Arial" w:hAnsi="Arial" w:cs="Arial"/>
+          <w:sz w:val="28"/>
+          <w:szCs w:val="28"/>
+        </w:rPr>
+      </w:pPr>
+      <w:r>
+        <w:rPr>
+          <w:rFonts w:ascii="Arial" w:hAnsi="Arial" w:cs="Arial"/>
+          <w:sz w:val="28"/>
+          <w:szCs w:val="28"/>
+        </w:rPr>
+        <w:t>Run the server using Node.js:</w:t>
+      </w:r>
+    </w:p>
+    <w:p>
+      <w:pPr>
+        <w:pStyle w:val="codesnippetfinal"/>
+      </w:pPr>
+      <w:r>
+        <w:t>//</w:t>
+      </w:r>
+      <w:r>
+        <w:t>Bash</w:t>
+      </w:r>
+    </w:p>
+    <w:p>
+      <w:pPr>
+        <w:pStyle w:val="codesnippetfinal"/>
+      </w:pPr>
+      <w:r>
+        <w:t>node server.js</w:t>
+      </w:r>
+    </w:p>
+    <w:p>
+      <w:pPr>
+        <w:jc w:val="both"/>
+        <w:rPr>
+          <w:rFonts w:ascii="Arial" w:hAnsi="Arial" w:cs="Arial"/>
+          <w:sz w:val="28"/>
+          <w:szCs w:val="28"/>
+        </w:rPr>
+      </w:pPr>
+      <w:r>
+        <w:rPr>
+          <w:rFonts w:ascii="Arial" w:hAnsi="Arial" w:cs="Arial"/>
+          <w:sz w:val="28"/>
+          <w:szCs w:val="28"/>
+        </w:rPr>
+        <w:lastRenderedPageBreak/>
+        <w:t xml:space="preserve">You should see the message: </w:t>
+      </w:r>
+      <w:r>
+        <w:rPr>
+          <w:rFonts w:ascii="Segoe UI Emoji" w:hAnsi="Segoe UI Emoji" w:cs="Segoe UI Emoji"/>
+          <w:sz w:val="28"/>
+          <w:szCs w:val="28"/>
+        </w:rPr>
+        <w:t>🚀</w:t>
+      </w:r>
+      <w:r>
+        <w:rPr>
+          <w:rFonts w:ascii="Arial" w:hAnsi="Arial" w:cs="Arial"/>
+          <w:sz w:val="28"/>
+          <w:szCs w:val="28"/>
+        </w:rPr>
+        <w:t xml:space="preserve"> Server listening on port 5000</w:t>
+      </w:r>
+    </w:p>
+    <w:p>
+      <w:pPr>
+        <w:numPr>
+          <w:ilvl w:val="0"/>
+          <w:numId w:val="164"/>
+        </w:numPr>
+        <w:jc w:val="both"/>
+        <w:rPr>
+          <w:rFonts w:ascii="Arial" w:hAnsi="Arial" w:cs="Arial"/>
+          <w:sz w:val="28"/>
+          <w:szCs w:val="28"/>
+        </w:rPr>
+      </w:pPr>
+      <w:r>
+        <w:rPr>
+          <w:rFonts w:ascii="Arial" w:hAnsi="Arial" w:cs="Arial"/>
+          <w:sz w:val="28"/>
+          <w:szCs w:val="28"/>
+        </w:rPr>
+        <w:t>Open your web browser and navigate to:</w:t>
+      </w:r>
+    </w:p>
+    <w:p>
+      <w:pPr>
+        <w:pStyle w:val="codesnippetfinal"/>
+      </w:pPr>
+      <w:r>
+        <w:t>http://localhost:5000/</w:t>
+      </w:r>
+    </w:p>
+    <w:p>
+      <w:pPr>
+        <w:jc w:val="both"/>
+        <w:rPr>
+          <w:rFonts w:ascii="Arial" w:hAnsi="Arial" w:cs="Arial"/>
+          <w:sz w:val="28"/>
+          <w:szCs w:val="28"/>
+        </w:rPr>
+      </w:pPr>
+      <w:r>
+        <w:rPr>
+          <w:rFonts w:ascii="Arial" w:hAnsi="Arial" w:cs="Arial"/>
+          <w:sz w:val="28"/>
+          <w:szCs w:val="28"/>
+        </w:rPr>
+        <w:t>You should see "Welcome to the Todo App Server!" displayed in your browser.</w:t>
+      </w:r>
+    </w:p>
+    <w:p>
+      <w:pPr>
+        <w:jc w:val="both"/>
+        <w:rPr>
+          <w:rFonts w:ascii="Arial" w:hAnsi="Arial" w:cs="Arial"/>
+          <w:sz w:val="28"/>
+          <w:szCs w:val="28"/>
+        </w:rPr>
+      </w:pPr>
+      <w:r>
+        <w:rPr>
+          <w:rFonts w:ascii="Arial" w:hAnsi="Arial" w:cs="Arial"/>
+          <w:sz w:val="28"/>
+          <w:szCs w:val="28"/>
+        </w:rPr>
+        <w:t>To stop the server, press Ctrl + C in your terminal.</w:t>
+      </w:r>
+    </w:p>
+    <w:p>
+      <w:pPr>
+        <w:jc w:val="both"/>
+        <w:rPr>
+          <w:rFonts w:ascii="Arial" w:hAnsi="Arial" w:cs="Arial"/>
+          <w:sz w:val="28"/>
+          <w:szCs w:val="28"/>
+        </w:rPr>
+      </w:pPr>
+      <w:r>
+        <w:rPr>
+          <w:rFonts w:ascii="Arial" w:hAnsi="Arial" w:cs="Arial"/>
+          <w:sz w:val="28"/>
+          <w:szCs w:val="28"/>
+        </w:rPr>
+        <w:pict w14:anchorId="6D5F3BB6">
+          <v:rect id="_x0000_i1299" style="width:0;height:1.5pt" o:hralign="center" o:hrstd="t" o:hr="t" fillcolor="#a0a0a0" stroked="f"/>
+        </w:pict>
+      </w:r>
+    </w:p>
+    <w:p>
+      <w:pPr>
+        <w:jc w:val="both"/>
+        <w:rPr>
+          <w:rFonts w:ascii="Arial" w:hAnsi="Arial" w:cs="Arial"/>
+          <w:b/>
+          <w:bCs/>
+          <w:sz w:val="28"/>
+          <w:szCs w:val="28"/>
+        </w:rPr>
+      </w:pPr>
+      <w:r>
+        <w:rPr>
+          <w:rFonts w:ascii="Arial" w:hAnsi="Arial" w:cs="Arial"/>
+          <w:b/>
+          <w:bCs/>
+          <w:sz w:val="28"/>
+          <w:szCs w:val="28"/>
+        </w:rPr>
+        <w:t>Understanding Request and Response Objects</w:t>
+      </w:r>
+    </w:p>
+    <w:p>
+      <w:pPr>
+        <w:jc w:val="both"/>
+        <w:rPr>
+          <w:rFonts w:ascii="Arial" w:hAnsi="Arial" w:cs="Arial"/>
+          <w:sz w:val="28"/>
+          <w:szCs w:val="28"/>
+        </w:rPr>
+      </w:pPr>
+      <w:r>
+        <w:rPr>
+          <w:rFonts w:ascii="Arial" w:hAnsi="Arial" w:cs="Arial"/>
+          <w:sz w:val="28"/>
+          <w:szCs w:val="28"/>
+        </w:rPr>
+        <w:t xml:space="preserve">When building backend APIs, we typically interact with data (create, read, update, delete) based on client requests. While a web browser primarily sends </w:t>
+      </w:r>
+      <w:r>
+        <w:rPr>
+          <w:rFonts w:ascii="Arial" w:hAnsi="Arial" w:cs="Arial"/>
+          <w:b/>
+          <w:bCs/>
+          <w:sz w:val="28"/>
+          <w:szCs w:val="28"/>
+        </w:rPr>
+        <w:t>GET requests</w:t>
+      </w:r>
+      <w:r>
+        <w:rPr>
+          <w:rFonts w:ascii="Arial" w:hAnsi="Arial" w:cs="Arial"/>
+          <w:sz w:val="28"/>
+          <w:szCs w:val="28"/>
+        </w:rPr>
+        <w:t xml:space="preserve"> (to retrieve data), for other HTTP methods like </w:t>
+      </w:r>
+      <w:r>
+        <w:rPr>
+          <w:rFonts w:ascii="Arial" w:hAnsi="Arial" w:cs="Arial"/>
+          <w:b/>
+          <w:bCs/>
+          <w:sz w:val="28"/>
+          <w:szCs w:val="28"/>
+        </w:rPr>
+        <w:t>POST</w:t>
+      </w:r>
+      <w:r>
+        <w:rPr>
+          <w:rFonts w:ascii="Arial" w:hAnsi="Arial" w:cs="Arial"/>
+          <w:sz w:val="28"/>
+          <w:szCs w:val="28"/>
+        </w:rPr>
+        <w:t xml:space="preserve">, </w:t>
+      </w:r>
+      <w:r>
+        <w:rPr>
+          <w:rFonts w:ascii="Arial" w:hAnsi="Arial" w:cs="Arial"/>
+          <w:b/>
+          <w:bCs/>
+          <w:sz w:val="28"/>
+          <w:szCs w:val="28"/>
+        </w:rPr>
+        <w:t>PUT</w:t>
+      </w:r>
+      <w:r>
+        <w:rPr>
+          <w:rFonts w:ascii="Arial" w:hAnsi="Arial" w:cs="Arial"/>
+          <w:sz w:val="28"/>
+          <w:szCs w:val="28"/>
+        </w:rPr>
+        <w:t xml:space="preserve">, </w:t>
+      </w:r>
+      <w:r>
+        <w:rPr>
+          <w:rFonts w:ascii="Arial" w:hAnsi="Arial" w:cs="Arial"/>
+          <w:b/>
+          <w:bCs/>
+          <w:sz w:val="28"/>
+          <w:szCs w:val="28"/>
+        </w:rPr>
+        <w:t>DELETE</w:t>
+      </w:r>
+      <w:r>
+        <w:rPr>
+          <w:rFonts w:ascii="Arial" w:hAnsi="Arial" w:cs="Arial"/>
+          <w:sz w:val="28"/>
+          <w:szCs w:val="28"/>
+        </w:rPr>
+        <w:t xml:space="preserve">, or </w:t>
+      </w:r>
+      <w:r>
+        <w:rPr>
+          <w:rFonts w:ascii="Arial" w:hAnsi="Arial" w:cs="Arial"/>
+          <w:b/>
+          <w:bCs/>
+          <w:sz w:val="28"/>
+          <w:szCs w:val="28"/>
+        </w:rPr>
+        <w:t>PATCH</w:t>
+      </w:r>
+      <w:r>
+        <w:rPr>
+          <w:rFonts w:ascii="Arial" w:hAnsi="Arial" w:cs="Arial"/>
+          <w:sz w:val="28"/>
+          <w:szCs w:val="28"/>
+        </w:rPr>
+        <w:t xml:space="preserve">, you usually need a frontend application (like one built with React) or an </w:t>
+      </w:r>
+      <w:r>
+        <w:rPr>
+          <w:rFonts w:ascii="Arial" w:hAnsi="Arial" w:cs="Arial"/>
+          <w:b/>
+          <w:bCs/>
+          <w:sz w:val="28"/>
+          <w:szCs w:val="28"/>
+        </w:rPr>
+        <w:t>API client</w:t>
+      </w:r>
+      <w:r>
+        <w:rPr>
+          <w:rFonts w:ascii="Arial" w:hAnsi="Arial" w:cs="Arial"/>
+          <w:sz w:val="28"/>
+          <w:szCs w:val="28"/>
+        </w:rPr>
+        <w:t>.</w:t>
+      </w:r>
+    </w:p>
+    <w:p>
+      <w:pPr>
+        <w:jc w:val="both"/>
+        <w:rPr>
+          <w:rFonts w:ascii="Arial" w:hAnsi="Arial" w:cs="Arial"/>
+          <w:sz w:val="28"/>
+          <w:szCs w:val="28"/>
+        </w:rPr>
+      </w:pPr>
+      <w:r>
+        <w:rPr>
+          <w:rFonts w:ascii="Arial" w:hAnsi="Arial" w:cs="Arial"/>
+          <w:sz w:val="28"/>
+          <w:szCs w:val="28"/>
+        </w:rPr>
+        <w:t xml:space="preserve">Since we don't have a frontend yet, we'll use an API client like </w:t>
+      </w:r>
+      <w:r>
+        <w:rPr>
+          <w:rFonts w:ascii="Arial" w:hAnsi="Arial" w:cs="Arial"/>
+          <w:b/>
+          <w:bCs/>
+          <w:sz w:val="28"/>
+          <w:szCs w:val="28"/>
+        </w:rPr>
+        <w:t>Postman</w:t>
+      </w:r>
+      <w:r>
+        <w:rPr>
+          <w:rFonts w:ascii="Arial" w:hAnsi="Arial" w:cs="Arial"/>
+          <w:sz w:val="28"/>
+          <w:szCs w:val="28"/>
+        </w:rPr>
+        <w:t xml:space="preserve"> to test our server with different HTTP methods and inspect the request and response objects in detail.</w:t>
+      </w:r>
+    </w:p>
+    <w:p>
+      <w:pPr>
+        <w:jc w:val="both"/>
+        <w:rPr>
+          <w:rFonts w:ascii="Arial" w:hAnsi="Arial" w:cs="Arial"/>
+          <w:sz w:val="28"/>
+          <w:szCs w:val="28"/>
+        </w:rPr>
+      </w:pPr>
+      <w:r>
+        <w:rPr>
+          <w:rFonts w:ascii="Arial" w:hAnsi="Arial" w:cs="Arial"/>
+          <w:sz w:val="28"/>
+          <w:szCs w:val="28"/>
+        </w:rPr>
+        <w:t>Let's log the entire req and res objects to understand what information they contain.</w:t>
+      </w:r>
+    </w:p>
+    <w:p>
+      <w:pPr>
+        <w:pStyle w:val="codesnippetfinal"/>
+      </w:pPr>
+      <w:r>
+        <w:t>// server.js</w:t>
+      </w:r>
+    </w:p>
+    <w:p>
+      <w:pPr>
+        <w:pStyle w:val="codesnippetfinal"/>
+      </w:pPr>
+      <w:r>
+        <w:t>const http = require('http');</w:t>
+      </w:r>
+    </w:p>
+    <w:p>
+      <w:pPr>
+        <w:pStyle w:val="codesnippetfinal"/>
+      </w:pPr>
+    </w:p>
+    <w:p>
+      <w:pPr>
+        <w:pStyle w:val="codesnippetfinal"/>
+      </w:pPr>
+      <w:r>
+        <w:t>const server = http.createServer((req, res) =&gt; {</w:t>
+      </w:r>
+    </w:p>
+    <w:p>
+      <w:pPr>
+        <w:pStyle w:val="codesnippetfinal"/>
+      </w:pPr>
+      <w:r>
+        <w:t xml:space="preserve">    // Log the entire request and response objects (for debugging/inspection)</w:t>
+      </w:r>
+    </w:p>
+    <w:p>
+      <w:pPr>
+        <w:pStyle w:val="codesnippetfinal"/>
+      </w:pPr>
+      <w:r>
+        <w:t xml:space="preserve">    console.log('--- Incoming Request ---');</w:t>
+      </w:r>
+    </w:p>
+    <w:p>
+      <w:pPr>
+        <w:pStyle w:val="codesnippetfinal"/>
+      </w:pPr>
+      <w:r>
+        <w:t xml:space="preserve">    console.log('Request Object:', req);</w:t>
+      </w:r>
+    </w:p>
+    <w:p>
+      <w:pPr>
+        <w:pStyle w:val="codesnippetfinal"/>
+      </w:pPr>
+      <w:r>
+        <w:t xml:space="preserve">    console.log('Response Object:', res); // The res object is very large</w:t>
+      </w:r>
+    </w:p>
+    <w:p>
+      <w:pPr>
+        <w:pStyle w:val="codesnippetfinal"/>
+      </w:pPr>
+    </w:p>
+    <w:p>
+      <w:pPr>
+        <w:pStyle w:val="codesnippetfinal"/>
+      </w:pPr>
+      <w:r>
+        <w:t xml:space="preserve">    res.writeHead(200, { 'Content-Type': 'text/plain' });</w:t>
+      </w:r>
+    </w:p>
+    <w:p>
+      <w:pPr>
+        <w:pStyle w:val="codesnippetfinal"/>
+      </w:pPr>
+      <w:r>
+        <w:t xml:space="preserve">    res.end('Welcome to the Todo App Server!');</w:t>
+      </w:r>
+    </w:p>
+    <w:p>
+      <w:pPr>
+        <w:pStyle w:val="codesnippetfinal"/>
+      </w:pPr>
+      <w:r>
+        <w:t>});</w:t>
+      </w:r>
+    </w:p>
+    <w:p>
+      <w:pPr>
+        <w:pStyle w:val="codesnippetfinal"/>
+      </w:pPr>
+    </w:p>
+    <w:p>
+      <w:pPr>
+        <w:pStyle w:val="codesnippetfinal"/>
+      </w:pPr>
+      <w:r>
+        <w:t>const PORT = 5000;</w:t>
+      </w:r>
+    </w:p>
+    <w:p>
+      <w:pPr>
+        <w:pStyle w:val="codesnippetfinal"/>
+      </w:pPr>
+      <w:r>
+        <w:t>const IP_ADDRESS = '127.0.0.1';</w:t>
+      </w:r>
+    </w:p>
+    <w:p>
+      <w:pPr>
+        <w:pStyle w:val="codesnippetfinal"/>
+      </w:pPr>
+    </w:p>
+    <w:p>
+      <w:pPr>
+        <w:pStyle w:val="codesnippetfinal"/>
+      </w:pPr>
+      <w:r>
+        <w:t>server.listen(PORT, IP_ADDRESS, () =&gt; {</w:t>
+      </w:r>
+    </w:p>
+    <w:p>
+      <w:pPr>
+        <w:pStyle w:val="codesnippetfinal"/>
+      </w:pPr>
+      <w:r>
+        <w:t xml:space="preserve">    console.log(`</w:t>
+      </w:r>
+      <w:r>
+        <w:rPr>
+          <w:rFonts w:ascii="Segoe UI Emoji" w:hAnsi="Segoe UI Emoji" w:cs="Segoe UI Emoji"/>
+        </w:rPr>
+        <w:t>🚀</w:t>
+      </w:r>
+      <w:r>
+        <w:t xml:space="preserve"> Server listening on port ${PORT}`);</w:t>
+      </w:r>
+    </w:p>
+    <w:p>
+      <w:pPr>
+        <w:pStyle w:val="codesnippetfinal"/>
+      </w:pPr>
+      <w:r>
+        <w:t xml:space="preserve">    console.log(`Access it at: http://${IP_ADDRESS}:${PORT}/`);</w:t>
+      </w:r>
+    </w:p>
+    <w:p>
+      <w:pPr>
+        <w:pStyle w:val="codesnippetfinal"/>
+      </w:pPr>
+      <w:r>
+        <w:t>});</w:t>
+      </w:r>
+    </w:p>
+    <w:p>
+      <w:pPr>
+        <w:jc w:val="both"/>
+        <w:rPr>
+          <w:rFonts w:ascii="Arial" w:hAnsi="Arial" w:cs="Arial"/>
+          <w:sz w:val="28"/>
+          <w:szCs w:val="28"/>
+        </w:rPr>
+      </w:pPr>
+      <w:r>
+        <w:rPr>
+          <w:rFonts w:ascii="Arial" w:hAnsi="Arial" w:cs="Arial"/>
+          <w:sz w:val="28"/>
+          <w:szCs w:val="28"/>
+        </w:rPr>
+        <w:t>Restart your server (Ctrl + C then node server.js) and make a request from your browser or Postman to http://localhost:5000/.</w:t>
+      </w:r>
+    </w:p>
+    <w:p>
+      <w:pPr>
+        <w:jc w:val="both"/>
+        <w:rPr>
+          <w:rFonts w:ascii="Arial" w:hAnsi="Arial" w:cs="Arial"/>
+          <w:sz w:val="28"/>
+          <w:szCs w:val="28"/>
+        </w:rPr>
+      </w:pPr>
+      <w:r>
+        <w:rPr>
+          <w:rFonts w:ascii="Arial" w:hAnsi="Arial" w:cs="Arial"/>
+          <w:sz w:val="28"/>
+          <w:szCs w:val="28"/>
+        </w:rPr>
+        <w:lastRenderedPageBreak/>
+        <w:t>In your Node.js terminal, you'll see a very large output. Let's highlight some key properties from the req object:</w:t>
+      </w:r>
+    </w:p>
+    <w:p>
+      <w:pPr>
+        <w:numPr>
+          <w:ilvl w:val="0"/>
+          <w:numId w:val="165"/>
+        </w:numPr>
+        <w:jc w:val="both"/>
+        <w:rPr>
+          <w:rFonts w:ascii="Arial" w:hAnsi="Arial" w:cs="Arial"/>
+          <w:sz w:val="28"/>
+          <w:szCs w:val="28"/>
+        </w:rPr>
+      </w:pPr>
+      <w:r>
+        <w:rPr>
+          <w:rFonts w:ascii="Arial" w:hAnsi="Arial" w:cs="Arial"/>
+          <w:b/>
+          <w:bCs/>
+          <w:sz w:val="28"/>
+          <w:szCs w:val="28"/>
+        </w:rPr>
+        <w:t>req.url</w:t>
+      </w:r>
+      <w:r>
+        <w:rPr>
+          <w:rFonts w:ascii="Arial" w:hAnsi="Arial" w:cs="Arial"/>
+          <w:sz w:val="28"/>
+          <w:szCs w:val="28"/>
+        </w:rPr>
+        <w:t>: The URL path of the incoming request (e.g., / for http://localhost:5000/).</w:t>
+      </w:r>
+    </w:p>
+    <w:p>
+      <w:pPr>
+        <w:numPr>
+          <w:ilvl w:val="0"/>
+          <w:numId w:val="165"/>
+        </w:numPr>
+        <w:jc w:val="both"/>
+        <w:rPr>
+          <w:rFonts w:ascii="Arial" w:hAnsi="Arial" w:cs="Arial"/>
+          <w:sz w:val="28"/>
+          <w:szCs w:val="28"/>
+        </w:rPr>
+      </w:pPr>
+      <w:r>
+        <w:rPr>
+          <w:rFonts w:ascii="Arial" w:hAnsi="Arial" w:cs="Arial"/>
+          <w:b/>
+          <w:bCs/>
+          <w:sz w:val="28"/>
+          <w:szCs w:val="28"/>
+        </w:rPr>
+        <w:t>req.method</w:t>
+      </w:r>
+      <w:r>
+        <w:rPr>
+          <w:rFonts w:ascii="Arial" w:hAnsi="Arial" w:cs="Arial"/>
+          <w:sz w:val="28"/>
+          <w:szCs w:val="28"/>
+        </w:rPr>
+        <w:t>: The HTTP method of the request (e.g., 'GET', 'POST', 'PUT', 'DELETE').</w:t>
+      </w:r>
+    </w:p>
+    <w:p>
+      <w:pPr>
+        <w:numPr>
+          <w:ilvl w:val="0"/>
+          <w:numId w:val="165"/>
+        </w:numPr>
+        <w:jc w:val="both"/>
+        <w:rPr>
+          <w:rFonts w:ascii="Arial" w:hAnsi="Arial" w:cs="Arial"/>
+          <w:sz w:val="28"/>
+          <w:szCs w:val="28"/>
+        </w:rPr>
+      </w:pPr>
+      <w:r>
+        <w:rPr>
+          <w:rFonts w:ascii="Arial" w:hAnsi="Arial" w:cs="Arial"/>
+          <w:b/>
+          <w:bCs/>
+          <w:sz w:val="28"/>
+          <w:szCs w:val="28"/>
+        </w:rPr>
+        <w:t>req.headers</w:t>
+      </w:r>
+      <w:r>
+        <w:rPr>
+          <w:rFonts w:ascii="Arial" w:hAnsi="Arial" w:cs="Arial"/>
+          <w:sz w:val="28"/>
+          <w:szCs w:val="28"/>
+        </w:rPr>
+        <w:t>: An object containing all the HTTP headers sent with the request (e.g., Host, User-Agent, Accept).</w:t>
+      </w:r>
+    </w:p>
+    <w:p>
+      <w:pPr>
+        <w:jc w:val="both"/>
+        <w:rPr>
+          <w:rFonts w:ascii="Arial" w:hAnsi="Arial" w:cs="Arial"/>
+          <w:sz w:val="28"/>
+          <w:szCs w:val="28"/>
+        </w:rPr>
+      </w:pPr>
+      <w:r>
+        <w:rPr>
+          <w:rFonts w:ascii="Arial" w:hAnsi="Arial" w:cs="Arial"/>
+          <w:sz w:val="28"/>
+          <w:szCs w:val="28"/>
+        </w:rPr>
+        <w:t>These properties are crucial for handling different routes and request types in your server.</w:t>
+      </w:r>
+    </w:p>
+    <w:p>
+      <w:pPr>
+        <w:jc w:val="both"/>
+        <w:rPr>
+          <w:rFonts w:ascii="Arial" w:hAnsi="Arial" w:cs="Arial"/>
+          <w:sz w:val="28"/>
+          <w:szCs w:val="28"/>
+        </w:rPr>
+      </w:pPr>
+      <w:r>
+        <w:rPr>
+          <w:rFonts w:ascii="Arial" w:hAnsi="Arial" w:cs="Arial"/>
+          <w:sz w:val="28"/>
+          <w:szCs w:val="28"/>
+        </w:rPr>
+        <w:pict w14:anchorId="7982ABCD">
+          <v:rect id="_x0000_i1300" style="width:0;height:1.5pt" o:hralign="center" o:hrstd="t" o:hr="t" fillcolor="#a0a0a0" stroked="f"/>
+        </w:pict>
+      </w:r>
+    </w:p>
+    <w:p>
+      <w:pPr>
+        <w:jc w:val="both"/>
+        <w:rPr>
+          <w:rFonts w:ascii="Arial" w:hAnsi="Arial" w:cs="Arial"/>
+          <w:b/>
+          <w:bCs/>
+          <w:sz w:val="28"/>
+          <w:szCs w:val="28"/>
+        </w:rPr>
+      </w:pPr>
+      <w:r>
+        <w:rPr>
+          <w:rFonts w:ascii="Arial" w:hAnsi="Arial" w:cs="Arial"/>
+          <w:b/>
+          <w:bCs/>
+          <w:sz w:val="28"/>
+          <w:szCs w:val="28"/>
+        </w:rPr>
+        <w:t>What's Next?</w:t>
+      </w:r>
+    </w:p>
+    <w:p>
+      <w:pPr>
+        <w:jc w:val="both"/>
+        <w:rPr>
+          <w:rFonts w:ascii="Arial" w:hAnsi="Arial" w:cs="Arial"/>
+          <w:sz w:val="28"/>
+          <w:szCs w:val="28"/>
+        </w:rPr>
+      </w:pPr>
+      <w:r>
+        <w:rPr>
+          <w:rFonts w:ascii="Arial" w:hAnsi="Arial" w:cs="Arial"/>
+          <w:sz w:val="28"/>
+          <w:szCs w:val="28"/>
+        </w:rPr>
+        <w:t xml:space="preserve">In the next </w:t>
+      </w:r>
+      <w:r>
+        <w:rPr>
+          <w:rFonts w:ascii="Arial" w:hAnsi="Arial" w:cs="Arial"/>
+          <w:sz w:val="28"/>
+          <w:szCs w:val="28"/>
+        </w:rPr>
+        <w:t>Lecture</w:t>
+      </w:r>
+      <w:r>
+        <w:rPr>
+          <w:rFonts w:ascii="Arial" w:hAnsi="Arial" w:cs="Arial"/>
+          <w:sz w:val="28"/>
+          <w:szCs w:val="28"/>
+        </w:rPr>
+        <w:t xml:space="preserve">, we'll learn how to implement </w:t>
+      </w:r>
+      <w:r>
+        <w:rPr>
+          <w:rFonts w:ascii="Arial" w:hAnsi="Arial" w:cs="Arial"/>
+          <w:b/>
+          <w:bCs/>
+          <w:sz w:val="28"/>
+          <w:szCs w:val="28"/>
+        </w:rPr>
+        <w:t>routing</w:t>
+      </w:r>
+      <w:r>
+        <w:rPr>
+          <w:rFonts w:ascii="Arial" w:hAnsi="Arial" w:cs="Arial"/>
+          <w:sz w:val="28"/>
+          <w:szCs w:val="28"/>
+        </w:rPr>
+        <w:t xml:space="preserve"> in our Node.js HTTP server. This will allow us to handle different URL paths (e.g., http://localhost:5000/todos, http://localhost:5000/todos/create) and respond differently based on the requested route and HTTP method.</w:t>
+      </w:r>
+    </w:p>
+    <w:p>
+      <w:pPr>
+        <w:jc w:val="both"/>
+        <w:rPr>
+          <w:rFonts w:ascii="Arial" w:hAnsi="Arial" w:cs="Arial"/>
+          <w:sz w:val="28"/>
+          <w:szCs w:val="28"/>
+        </w:rPr>
+      </w:pPr>
+    </w:p>
+    <w:p>
+      <w:pPr>
+        <w:jc w:val="both"/>
+        <w:rPr>
+          <w:rFonts w:ascii="Arial" w:hAnsi="Arial" w:cs="Arial"/>
+          <w:b/>
+          <w:bCs/>
+          <w:color w:val="EE0000"/>
+          <w:sz w:val="28"/>
+          <w:szCs w:val="28"/>
+        </w:rPr>
+      </w:pPr>
+      <w:r>
+        <w:rPr>
+          <w:rFonts w:ascii="Arial" w:hAnsi="Arial" w:cs="Arial"/>
+          <w:b/>
+          <w:bCs/>
+          <w:color w:val="EE0000"/>
+          <w:sz w:val="28"/>
+          <w:szCs w:val="28"/>
+        </w:rPr>
         <w:t>Lecture 13-1: How the Web Works</w:t>
       </w:r>
     </w:p>
@@ -28835,6 +30401,7 @@
           <w:b w:val="0"/>
           <w:bCs w:val="0"/>
         </w:rPr>
+        <w:lastRenderedPageBreak/>
         <w:t>sessionStorage.setItem('theme', 'dark');</w:t>
       </w:r>
     </w:p>
@@ -29827,6 +31394,7 @@
           <w:sz w:val="28"/>
           <w:szCs w:val="28"/>
         </w:rPr>
+        <w:lastRenderedPageBreak/>
         <w:t>Answer:</w:t>
       </w:r>
       <w:r>
@@ -31928,6 +33496,155 @@
     </w:lvl>
   </w:abstractNum>
   <w:abstractNum w:abstractNumId="11" w15:restartNumberingAfterBreak="0">
+    <w:nsid w:val="08FE3807"/>
+    <w:multiLevelType w:val="multilevel"/>
+    <w:tmpl w:val="319ED8E0"/>
+    <w:lvl w:ilvl="0">
+      <w:start w:val="1"/>
+      <w:numFmt w:val="bullet"/>
+      <w:lvlText w:val=""/>
+      <w:lvlJc w:val="left"/>
+      <w:pPr>
+        <w:tabs>
+          <w:tab w:val="num" w:pos="720"/>
+        </w:tabs>
+        <w:ind w:left="720" w:hanging="360"/>
+      </w:pPr>
+      <w:rPr>
+        <w:rFonts w:ascii="Symbol" w:hAnsi="Symbol" w:hint="default"/>
+        <w:sz w:val="20"/>
+      </w:rPr>
+    </w:lvl>
+    <w:lvl w:ilvl="1" w:tentative="1">
+      <w:start w:val="1"/>
+      <w:numFmt w:val="bullet"/>
+      <w:lvlText w:val="o"/>
+      <w:lvlJc w:val="left"/>
+      <w:pPr>
+        <w:tabs>
+          <w:tab w:val="num" w:pos="1440"/>
+        </w:tabs>
+        <w:ind w:left="1440" w:hanging="360"/>
+      </w:pPr>
+      <w:rPr>
+        <w:rFonts w:ascii="Courier New" w:hAnsi="Courier New" w:hint="default"/>
+        <w:sz w:val="20"/>
+      </w:rPr>
+    </w:lvl>
+    <w:lvl w:ilvl="2" w:tentative="1">
+      <w:start w:val="1"/>
+      <w:numFmt w:val="bullet"/>
+      <w:lvlText w:val=""/>
+      <w:lvlJc w:val="left"/>
+      <w:pPr>
+        <w:tabs>
+          <w:tab w:val="num" w:pos="2160"/>
+        </w:tabs>
+        <w:ind w:left="2160" w:hanging="360"/>
+      </w:pPr>
+      <w:rPr>
+        <w:rFonts w:ascii="Wingdings" w:hAnsi="Wingdings" w:hint="default"/>
+        <w:sz w:val="20"/>
+      </w:rPr>
+    </w:lvl>
+    <w:lvl w:ilvl="3" w:tentative="1">
+      <w:start w:val="1"/>
+      <w:numFmt w:val="bullet"/>
+      <w:lvlText w:val=""/>
+      <w:lvlJc w:val="left"/>
+      <w:pPr>
+        <w:tabs>
+          <w:tab w:val="num" w:pos="2880"/>
+        </w:tabs>
+        <w:ind w:left="2880" w:hanging="360"/>
+      </w:pPr>
+      <w:rPr>
+        <w:rFonts w:ascii="Wingdings" w:hAnsi="Wingdings" w:hint="default"/>
+        <w:sz w:val="20"/>
+      </w:rPr>
+    </w:lvl>
+    <w:lvl w:ilvl="4" w:tentative="1">
+      <w:start w:val="1"/>
+      <w:numFmt w:val="bullet"/>
+      <w:lvlText w:val=""/>
+      <w:lvlJc w:val="left"/>
+      <w:pPr>
+        <w:tabs>
+          <w:tab w:val="num" w:pos="3600"/>
+        </w:tabs>
+        <w:ind w:left="3600" w:hanging="360"/>
+      </w:pPr>
+      <w:rPr>
+        <w:rFonts w:ascii="Wingdings" w:hAnsi="Wingdings" w:hint="default"/>
+        <w:sz w:val="20"/>
+      </w:rPr>
+    </w:lvl>
+    <w:lvl w:ilvl="5" w:tentative="1">
+      <w:start w:val="1"/>
+      <w:numFmt w:val="bullet"/>
+      <w:lvlText w:val=""/>
+      <w:lvlJc w:val="left"/>
+      <w:pPr>
+        <w:tabs>
+          <w:tab w:val="num" w:pos="4320"/>
+        </w:tabs>
+        <w:ind w:left="4320" w:hanging="360"/>
+      </w:pPr>
+      <w:rPr>
+        <w:rFonts w:ascii="Wingdings" w:hAnsi="Wingdings" w:hint="default"/>
+        <w:sz w:val="20"/>
+      </w:rPr>
+    </w:lvl>
+    <w:lvl w:ilvl="6" w:tentative="1">
+      <w:start w:val="1"/>
+      <w:numFmt w:val="bullet"/>
+      <w:lvlText w:val=""/>
+      <w:lvlJc w:val="left"/>
+      <w:pPr>
+        <w:tabs>
+          <w:tab w:val="num" w:pos="5040"/>
+        </w:tabs>
+        <w:ind w:left="5040" w:hanging="360"/>
+      </w:pPr>
+      <w:rPr>
+        <w:rFonts w:ascii="Wingdings" w:hAnsi="Wingdings" w:hint="default"/>
+        <w:sz w:val="20"/>
+      </w:rPr>
+    </w:lvl>
+    <w:lvl w:ilvl="7" w:tentative="1">
+      <w:start w:val="1"/>
+      <w:numFmt w:val="bullet"/>
+      <w:lvlText w:val=""/>
+      <w:lvlJc w:val="left"/>
+      <w:pPr>
+        <w:tabs>
+          <w:tab w:val="num" w:pos="5760"/>
+        </w:tabs>
+        <w:ind w:left="5760" w:hanging="360"/>
+      </w:pPr>
+      <w:rPr>
+        <w:rFonts w:ascii="Wingdings" w:hAnsi="Wingdings" w:hint="default"/>
+        <w:sz w:val="20"/>
+      </w:rPr>
+    </w:lvl>
+    <w:lvl w:ilvl="8" w:tentative="1">
+      <w:start w:val="1"/>
+      <w:numFmt w:val="bullet"/>
+      <w:lvlText w:val=""/>
+      <w:lvlJc w:val="left"/>
+      <w:pPr>
+        <w:tabs>
+          <w:tab w:val="num" w:pos="6480"/>
+        </w:tabs>
+        <w:ind w:left="6480" w:hanging="360"/>
+      </w:pPr>
+      <w:rPr>
+        <w:rFonts w:ascii="Wingdings" w:hAnsi="Wingdings" w:hint="default"/>
+        <w:sz w:val="20"/>
+      </w:rPr>
+    </w:lvl>
+  </w:abstractNum>
+  <w:abstractNum w:abstractNumId="12" w15:restartNumberingAfterBreak="0">
     <w:nsid w:val="09540C2D"/>
     <w:multiLevelType w:val="hybridMultilevel"/>
     <w:tmpl w:val="AC4ED05E"/>
@@ -32040,7 +33757,7 @@
       </w:rPr>
     </w:lvl>
   </w:abstractNum>
-  <w:abstractNum w:abstractNumId="12" w15:restartNumberingAfterBreak="0">
+  <w:abstractNum w:abstractNumId="13" w15:restartNumberingAfterBreak="0">
     <w:nsid w:val="0C1B19EB"/>
     <w:multiLevelType w:val="multilevel"/>
     <w:tmpl w:val="F4C83918"/>
@@ -32189,7 +33906,7 @@
       </w:rPr>
     </w:lvl>
   </w:abstractNum>
-  <w:abstractNum w:abstractNumId="13" w15:restartNumberingAfterBreak="0">
+  <w:abstractNum w:abstractNumId="14" w15:restartNumberingAfterBreak="0">
     <w:nsid w:val="0C543640"/>
     <w:multiLevelType w:val="multilevel"/>
     <w:tmpl w:val="EB42047C"/>
@@ -32338,7 +34055,7 @@
       </w:rPr>
     </w:lvl>
   </w:abstractNum>
-  <w:abstractNum w:abstractNumId="14" w15:restartNumberingAfterBreak="0">
+  <w:abstractNum w:abstractNumId="15" w15:restartNumberingAfterBreak="0">
     <w:nsid w:val="0CAB3625"/>
     <w:multiLevelType w:val="multilevel"/>
     <w:tmpl w:val="E7A42346"/>
@@ -32487,7 +34204,7 @@
       </w:rPr>
     </w:lvl>
   </w:abstractNum>
-  <w:abstractNum w:abstractNumId="15" w15:restartNumberingAfterBreak="0">
+  <w:abstractNum w:abstractNumId="16" w15:restartNumberingAfterBreak="0">
     <w:nsid w:val="0D0D634E"/>
     <w:multiLevelType w:val="hybridMultilevel"/>
     <w:tmpl w:val="8E48ED2C"/>
@@ -32576,7 +34293,7 @@
       </w:pPr>
     </w:lvl>
   </w:abstractNum>
-  <w:abstractNum w:abstractNumId="16" w15:restartNumberingAfterBreak="0">
+  <w:abstractNum w:abstractNumId="17" w15:restartNumberingAfterBreak="0">
     <w:nsid w:val="0D2870BC"/>
     <w:multiLevelType w:val="multilevel"/>
     <w:tmpl w:val="3D02F9F0"/>
@@ -32725,7 +34442,7 @@
       </w:rPr>
     </w:lvl>
   </w:abstractNum>
-  <w:abstractNum w:abstractNumId="17" w15:restartNumberingAfterBreak="0">
+  <w:abstractNum w:abstractNumId="18" w15:restartNumberingAfterBreak="0">
     <w:nsid w:val="0DA23293"/>
     <w:multiLevelType w:val="multilevel"/>
     <w:tmpl w:val="C9CC3544"/>
@@ -32874,7 +34591,7 @@
       </w:rPr>
     </w:lvl>
   </w:abstractNum>
-  <w:abstractNum w:abstractNumId="18" w15:restartNumberingAfterBreak="0">
+  <w:abstractNum w:abstractNumId="19" w15:restartNumberingAfterBreak="0">
     <w:nsid w:val="0E6D290E"/>
     <w:multiLevelType w:val="multilevel"/>
     <w:tmpl w:val="4F42EB4E"/>
@@ -33023,7 +34740,7 @@
       </w:rPr>
     </w:lvl>
   </w:abstractNum>
-  <w:abstractNum w:abstractNumId="19" w15:restartNumberingAfterBreak="0">
+  <w:abstractNum w:abstractNumId="20" w15:restartNumberingAfterBreak="0">
     <w:nsid w:val="0F3C2333"/>
     <w:multiLevelType w:val="multilevel"/>
     <w:tmpl w:val="13C01264"/>
@@ -33172,7 +34889,7 @@
       </w:rPr>
     </w:lvl>
   </w:abstractNum>
-  <w:abstractNum w:abstractNumId="20" w15:restartNumberingAfterBreak="0">
+  <w:abstractNum w:abstractNumId="21" w15:restartNumberingAfterBreak="0">
     <w:nsid w:val="0F7400DB"/>
     <w:multiLevelType w:val="multilevel"/>
     <w:tmpl w:val="F80ECCB0"/>
@@ -33289,7 +35006,7 @@
       </w:pPr>
     </w:lvl>
   </w:abstractNum>
-  <w:abstractNum w:abstractNumId="21" w15:restartNumberingAfterBreak="0">
+  <w:abstractNum w:abstractNumId="22" w15:restartNumberingAfterBreak="0">
     <w:nsid w:val="10554258"/>
     <w:multiLevelType w:val="multilevel"/>
     <w:tmpl w:val="D3EA592C"/>
@@ -33438,7 +35155,7 @@
       </w:rPr>
     </w:lvl>
   </w:abstractNum>
-  <w:abstractNum w:abstractNumId="22" w15:restartNumberingAfterBreak="0">
+  <w:abstractNum w:abstractNumId="23" w15:restartNumberingAfterBreak="0">
     <w:nsid w:val="116912F1"/>
     <w:multiLevelType w:val="multilevel"/>
     <w:tmpl w:val="D8D4EDCC"/>
@@ -33551,7 +35268,7 @@
       </w:pPr>
     </w:lvl>
   </w:abstractNum>
-  <w:abstractNum w:abstractNumId="23" w15:restartNumberingAfterBreak="0">
+  <w:abstractNum w:abstractNumId="24" w15:restartNumberingAfterBreak="0">
     <w:nsid w:val="11CB5669"/>
     <w:multiLevelType w:val="multilevel"/>
     <w:tmpl w:val="88D601D4"/>
@@ -33664,7 +35381,7 @@
       </w:pPr>
     </w:lvl>
   </w:abstractNum>
-  <w:abstractNum w:abstractNumId="24" w15:restartNumberingAfterBreak="0">
+  <w:abstractNum w:abstractNumId="25" w15:restartNumberingAfterBreak="0">
     <w:nsid w:val="12DF3701"/>
     <w:multiLevelType w:val="multilevel"/>
     <w:tmpl w:val="B9103822"/>
@@ -33813,7 +35530,7 @@
       </w:rPr>
     </w:lvl>
   </w:abstractNum>
-  <w:abstractNum w:abstractNumId="25" w15:restartNumberingAfterBreak="0">
+  <w:abstractNum w:abstractNumId="26" w15:restartNumberingAfterBreak="0">
     <w:nsid w:val="130017AA"/>
     <w:multiLevelType w:val="multilevel"/>
     <w:tmpl w:val="F7FE7502"/>
@@ -33962,7 +35679,7 @@
       </w:rPr>
     </w:lvl>
   </w:abstractNum>
-  <w:abstractNum w:abstractNumId="26" w15:restartNumberingAfterBreak="0">
+  <w:abstractNum w:abstractNumId="27" w15:restartNumberingAfterBreak="0">
     <w:nsid w:val="13711AC6"/>
     <w:multiLevelType w:val="multilevel"/>
     <w:tmpl w:val="991408E0"/>
@@ -34075,7 +35792,7 @@
       </w:pPr>
     </w:lvl>
   </w:abstractNum>
-  <w:abstractNum w:abstractNumId="27" w15:restartNumberingAfterBreak="0">
+  <w:abstractNum w:abstractNumId="28" w15:restartNumberingAfterBreak="0">
     <w:nsid w:val="13FD7B9D"/>
     <w:multiLevelType w:val="multilevel"/>
     <w:tmpl w:val="38F2FAE4"/>
@@ -34224,7 +35941,7 @@
       </w:rPr>
     </w:lvl>
   </w:abstractNum>
-  <w:abstractNum w:abstractNumId="28" w15:restartNumberingAfterBreak="0">
+  <w:abstractNum w:abstractNumId="29" w15:restartNumberingAfterBreak="0">
     <w:nsid w:val="14757A7E"/>
     <w:multiLevelType w:val="multilevel"/>
     <w:tmpl w:val="306C304E"/>
@@ -34337,7 +36054,7 @@
       </w:pPr>
     </w:lvl>
   </w:abstractNum>
-  <w:abstractNum w:abstractNumId="29" w15:restartNumberingAfterBreak="0">
+  <w:abstractNum w:abstractNumId="30" w15:restartNumberingAfterBreak="0">
     <w:nsid w:val="15CC77C3"/>
     <w:multiLevelType w:val="multilevel"/>
     <w:tmpl w:val="96C6931E"/>
@@ -34486,7 +36203,7 @@
       </w:rPr>
     </w:lvl>
   </w:abstractNum>
-  <w:abstractNum w:abstractNumId="30" w15:restartNumberingAfterBreak="0">
+  <w:abstractNum w:abstractNumId="31" w15:restartNumberingAfterBreak="0">
     <w:nsid w:val="16DE6E68"/>
     <w:multiLevelType w:val="multilevel"/>
     <w:tmpl w:val="99A02AA6"/>
@@ -34635,7 +36352,7 @@
       </w:rPr>
     </w:lvl>
   </w:abstractNum>
-  <w:abstractNum w:abstractNumId="31" w15:restartNumberingAfterBreak="0">
+  <w:abstractNum w:abstractNumId="32" w15:restartNumberingAfterBreak="0">
     <w:nsid w:val="187A3165"/>
     <w:multiLevelType w:val="multilevel"/>
     <w:tmpl w:val="343E9EE0"/>
@@ -34748,7 +36465,7 @@
       </w:pPr>
     </w:lvl>
   </w:abstractNum>
-  <w:abstractNum w:abstractNumId="32" w15:restartNumberingAfterBreak="0">
+  <w:abstractNum w:abstractNumId="33" w15:restartNumberingAfterBreak="0">
     <w:nsid w:val="18BE61EA"/>
     <w:multiLevelType w:val="multilevel"/>
     <w:tmpl w:val="2028E364"/>
@@ -34897,7 +36614,7 @@
       </w:rPr>
     </w:lvl>
   </w:abstractNum>
-  <w:abstractNum w:abstractNumId="33" w15:restartNumberingAfterBreak="0">
+  <w:abstractNum w:abstractNumId="34" w15:restartNumberingAfterBreak="0">
     <w:nsid w:val="18FC2949"/>
     <w:multiLevelType w:val="multilevel"/>
     <w:tmpl w:val="2FA2E14E"/>
@@ -35046,7 +36763,7 @@
       </w:rPr>
     </w:lvl>
   </w:abstractNum>
-  <w:abstractNum w:abstractNumId="34" w15:restartNumberingAfterBreak="0">
+  <w:abstractNum w:abstractNumId="35" w15:restartNumberingAfterBreak="0">
     <w:nsid w:val="1A850EB6"/>
     <w:multiLevelType w:val="multilevel"/>
     <w:tmpl w:val="11400000"/>
@@ -35195,7 +36912,7 @@
       </w:rPr>
     </w:lvl>
   </w:abstractNum>
-  <w:abstractNum w:abstractNumId="35" w15:restartNumberingAfterBreak="0">
+  <w:abstractNum w:abstractNumId="36" w15:restartNumberingAfterBreak="0">
     <w:nsid w:val="1ABA0328"/>
     <w:multiLevelType w:val="multilevel"/>
     <w:tmpl w:val="6CAEEBDC"/>
@@ -35344,7 +37061,7 @@
       </w:rPr>
     </w:lvl>
   </w:abstractNum>
-  <w:abstractNum w:abstractNumId="36" w15:restartNumberingAfterBreak="0">
+  <w:abstractNum w:abstractNumId="37" w15:restartNumberingAfterBreak="0">
     <w:nsid w:val="1AC24539"/>
     <w:multiLevelType w:val="multilevel"/>
     <w:tmpl w:val="B5CE1996"/>
@@ -35493,7 +37210,7 @@
       </w:rPr>
     </w:lvl>
   </w:abstractNum>
-  <w:abstractNum w:abstractNumId="37" w15:restartNumberingAfterBreak="0">
+  <w:abstractNum w:abstractNumId="38" w15:restartNumberingAfterBreak="0">
     <w:nsid w:val="1AD47AE5"/>
     <w:multiLevelType w:val="multilevel"/>
     <w:tmpl w:val="C82CE3F2"/>
@@ -35606,7 +37323,7 @@
       </w:pPr>
     </w:lvl>
   </w:abstractNum>
-  <w:abstractNum w:abstractNumId="38" w15:restartNumberingAfterBreak="0">
+  <w:abstractNum w:abstractNumId="39" w15:restartNumberingAfterBreak="0">
     <w:nsid w:val="1AF56EE1"/>
     <w:multiLevelType w:val="multilevel"/>
     <w:tmpl w:val="ECCA9EFE"/>
@@ -35755,7 +37472,7 @@
       </w:rPr>
     </w:lvl>
   </w:abstractNum>
-  <w:abstractNum w:abstractNumId="39" w15:restartNumberingAfterBreak="0">
+  <w:abstractNum w:abstractNumId="40" w15:restartNumberingAfterBreak="0">
     <w:nsid w:val="1BF52B14"/>
     <w:multiLevelType w:val="multilevel"/>
     <w:tmpl w:val="C65EA97E"/>
@@ -35904,7 +37621,7 @@
       </w:rPr>
     </w:lvl>
   </w:abstractNum>
-  <w:abstractNum w:abstractNumId="40" w15:restartNumberingAfterBreak="0">
+  <w:abstractNum w:abstractNumId="41" w15:restartNumberingAfterBreak="0">
     <w:nsid w:val="1CEF25C4"/>
     <w:multiLevelType w:val="multilevel"/>
     <w:tmpl w:val="35CE9C7A"/>
@@ -36053,7 +37770,7 @@
       </w:rPr>
     </w:lvl>
   </w:abstractNum>
-  <w:abstractNum w:abstractNumId="41" w15:restartNumberingAfterBreak="0">
+  <w:abstractNum w:abstractNumId="42" w15:restartNumberingAfterBreak="0">
     <w:nsid w:val="1E026D86"/>
     <w:multiLevelType w:val="multilevel"/>
     <w:tmpl w:val="DD302CD8"/>
@@ -36170,7 +37887,7 @@
       </w:pPr>
     </w:lvl>
   </w:abstractNum>
-  <w:abstractNum w:abstractNumId="42" w15:restartNumberingAfterBreak="0">
+  <w:abstractNum w:abstractNumId="43" w15:restartNumberingAfterBreak="0">
     <w:nsid w:val="1E1E2E3B"/>
     <w:multiLevelType w:val="multilevel"/>
     <w:tmpl w:val="82ACA226"/>
@@ -36319,7 +38036,7 @@
       </w:rPr>
     </w:lvl>
   </w:abstractNum>
-  <w:abstractNum w:abstractNumId="43" w15:restartNumberingAfterBreak="0">
+  <w:abstractNum w:abstractNumId="44" w15:restartNumberingAfterBreak="0">
     <w:nsid w:val="1F082B71"/>
     <w:multiLevelType w:val="multilevel"/>
     <w:tmpl w:val="8BC8FFC8"/>
@@ -36436,7 +38153,7 @@
       </w:pPr>
     </w:lvl>
   </w:abstractNum>
-  <w:abstractNum w:abstractNumId="44" w15:restartNumberingAfterBreak="0">
+  <w:abstractNum w:abstractNumId="45" w15:restartNumberingAfterBreak="0">
     <w:nsid w:val="1FC62D23"/>
     <w:multiLevelType w:val="hybridMultilevel"/>
     <w:tmpl w:val="9406189A"/>
@@ -36549,7 +38266,7 @@
       </w:rPr>
     </w:lvl>
   </w:abstractNum>
-  <w:abstractNum w:abstractNumId="45" w15:restartNumberingAfterBreak="0">
+  <w:abstractNum w:abstractNumId="46" w15:restartNumberingAfterBreak="0">
     <w:nsid w:val="20982870"/>
     <w:multiLevelType w:val="multilevel"/>
     <w:tmpl w:val="FE9415E0"/>
@@ -36698,7 +38415,7 @@
       </w:rPr>
     </w:lvl>
   </w:abstractNum>
-  <w:abstractNum w:abstractNumId="46" w15:restartNumberingAfterBreak="0">
+  <w:abstractNum w:abstractNumId="47" w15:restartNumberingAfterBreak="0">
     <w:nsid w:val="216F5C6C"/>
     <w:multiLevelType w:val="multilevel"/>
     <w:tmpl w:val="DC9E5AE6"/>
@@ -36811,7 +38528,7 @@
       </w:pPr>
     </w:lvl>
   </w:abstractNum>
-  <w:abstractNum w:abstractNumId="47" w15:restartNumberingAfterBreak="0">
+  <w:abstractNum w:abstractNumId="48" w15:restartNumberingAfterBreak="0">
     <w:nsid w:val="217A7006"/>
     <w:multiLevelType w:val="multilevel"/>
     <w:tmpl w:val="D22CA124"/>
@@ -36924,7 +38641,7 @@
       </w:pPr>
     </w:lvl>
   </w:abstractNum>
-  <w:abstractNum w:abstractNumId="48" w15:restartNumberingAfterBreak="0">
+  <w:abstractNum w:abstractNumId="49" w15:restartNumberingAfterBreak="0">
     <w:nsid w:val="225A0F12"/>
     <w:multiLevelType w:val="multilevel"/>
     <w:tmpl w:val="998E7AD4"/>
@@ -37073,7 +38790,7 @@
       </w:rPr>
     </w:lvl>
   </w:abstractNum>
-  <w:abstractNum w:abstractNumId="49" w15:restartNumberingAfterBreak="0">
+  <w:abstractNum w:abstractNumId="50" w15:restartNumberingAfterBreak="0">
     <w:nsid w:val="228213DC"/>
     <w:multiLevelType w:val="multilevel"/>
     <w:tmpl w:val="2D649D02"/>
@@ -37222,7 +38939,7 @@
       </w:rPr>
     </w:lvl>
   </w:abstractNum>
-  <w:abstractNum w:abstractNumId="50" w15:restartNumberingAfterBreak="0">
+  <w:abstractNum w:abstractNumId="51" w15:restartNumberingAfterBreak="0">
     <w:nsid w:val="236C1A48"/>
     <w:multiLevelType w:val="multilevel"/>
     <w:tmpl w:val="DA4E9D42"/>
@@ -37371,7 +39088,7 @@
       </w:rPr>
     </w:lvl>
   </w:abstractNum>
-  <w:abstractNum w:abstractNumId="51" w15:restartNumberingAfterBreak="0">
+  <w:abstractNum w:abstractNumId="52" w15:restartNumberingAfterBreak="0">
     <w:nsid w:val="25E9111B"/>
     <w:multiLevelType w:val="multilevel"/>
     <w:tmpl w:val="DDF6A472"/>
@@ -37520,7 +39237,7 @@
       </w:rPr>
     </w:lvl>
   </w:abstractNum>
-  <w:abstractNum w:abstractNumId="52" w15:restartNumberingAfterBreak="0">
+  <w:abstractNum w:abstractNumId="53" w15:restartNumberingAfterBreak="0">
     <w:nsid w:val="260253DB"/>
     <w:multiLevelType w:val="multilevel"/>
     <w:tmpl w:val="78306934"/>
@@ -37669,7 +39386,7 @@
       </w:rPr>
     </w:lvl>
   </w:abstractNum>
-  <w:abstractNum w:abstractNumId="53" w15:restartNumberingAfterBreak="0">
+  <w:abstractNum w:abstractNumId="54" w15:restartNumberingAfterBreak="0">
     <w:nsid w:val="26582A49"/>
     <w:multiLevelType w:val="multilevel"/>
     <w:tmpl w:val="D540A3D2"/>
@@ -37818,7 +39535,7 @@
       </w:rPr>
     </w:lvl>
   </w:abstractNum>
-  <w:abstractNum w:abstractNumId="54" w15:restartNumberingAfterBreak="0">
+  <w:abstractNum w:abstractNumId="55" w15:restartNumberingAfterBreak="0">
     <w:nsid w:val="27C03D2C"/>
     <w:multiLevelType w:val="hybridMultilevel"/>
     <w:tmpl w:val="4870549C"/>
@@ -37931,7 +39648,7 @@
       </w:rPr>
     </w:lvl>
   </w:abstractNum>
-  <w:abstractNum w:abstractNumId="55" w15:restartNumberingAfterBreak="0">
+  <w:abstractNum w:abstractNumId="56" w15:restartNumberingAfterBreak="0">
     <w:nsid w:val="28EE663C"/>
     <w:multiLevelType w:val="multilevel"/>
     <w:tmpl w:val="D6AC33F4"/>
@@ -38080,7 +39797,7 @@
       </w:rPr>
     </w:lvl>
   </w:abstractNum>
-  <w:abstractNum w:abstractNumId="56" w15:restartNumberingAfterBreak="0">
+  <w:abstractNum w:abstractNumId="57" w15:restartNumberingAfterBreak="0">
     <w:nsid w:val="29AB2D16"/>
     <w:multiLevelType w:val="multilevel"/>
     <w:tmpl w:val="DF1CE4D6"/>
@@ -38229,7 +39946,7 @@
       </w:rPr>
     </w:lvl>
   </w:abstractNum>
-  <w:abstractNum w:abstractNumId="57" w15:restartNumberingAfterBreak="0">
+  <w:abstractNum w:abstractNumId="58" w15:restartNumberingAfterBreak="0">
     <w:nsid w:val="29B0125D"/>
     <w:multiLevelType w:val="multilevel"/>
     <w:tmpl w:val="482878BE"/>
@@ -38378,7 +40095,7 @@
       </w:rPr>
     </w:lvl>
   </w:abstractNum>
-  <w:abstractNum w:abstractNumId="58" w15:restartNumberingAfterBreak="0">
+  <w:abstractNum w:abstractNumId="59" w15:restartNumberingAfterBreak="0">
     <w:nsid w:val="2AEC614D"/>
     <w:multiLevelType w:val="multilevel"/>
     <w:tmpl w:val="14EAC318"/>
@@ -38527,7 +40244,7 @@
       </w:rPr>
     </w:lvl>
   </w:abstractNum>
-  <w:abstractNum w:abstractNumId="59" w15:restartNumberingAfterBreak="0">
+  <w:abstractNum w:abstractNumId="60" w15:restartNumberingAfterBreak="0">
     <w:nsid w:val="2B4E0BC4"/>
     <w:multiLevelType w:val="multilevel"/>
     <w:tmpl w:val="309673EE"/>
@@ -38640,7 +40357,7 @@
       </w:pPr>
     </w:lvl>
   </w:abstractNum>
-  <w:abstractNum w:abstractNumId="60" w15:restartNumberingAfterBreak="0">
+  <w:abstractNum w:abstractNumId="61" w15:restartNumberingAfterBreak="0">
     <w:nsid w:val="2B727D1D"/>
     <w:multiLevelType w:val="multilevel"/>
     <w:tmpl w:val="1DC0C782"/>
@@ -38753,7 +40470,7 @@
       </w:pPr>
     </w:lvl>
   </w:abstractNum>
-  <w:abstractNum w:abstractNumId="61" w15:restartNumberingAfterBreak="0">
+  <w:abstractNum w:abstractNumId="62" w15:restartNumberingAfterBreak="0">
     <w:nsid w:val="2BBE5E20"/>
     <w:multiLevelType w:val="hybridMultilevel"/>
     <w:tmpl w:val="5754CCD0"/>
@@ -38866,7 +40583,7 @@
       </w:rPr>
     </w:lvl>
   </w:abstractNum>
-  <w:abstractNum w:abstractNumId="62" w15:restartNumberingAfterBreak="0">
+  <w:abstractNum w:abstractNumId="63" w15:restartNumberingAfterBreak="0">
     <w:nsid w:val="2D2E7A4B"/>
     <w:multiLevelType w:val="multilevel"/>
     <w:tmpl w:val="A656B09E"/>
@@ -39015,7 +40732,7 @@
       </w:rPr>
     </w:lvl>
   </w:abstractNum>
-  <w:abstractNum w:abstractNumId="63" w15:restartNumberingAfterBreak="0">
+  <w:abstractNum w:abstractNumId="64" w15:restartNumberingAfterBreak="0">
     <w:nsid w:val="2DC21CF3"/>
     <w:multiLevelType w:val="hybridMultilevel"/>
     <w:tmpl w:val="B7C6BBC4"/>
@@ -39128,7 +40845,7 @@
       </w:rPr>
     </w:lvl>
   </w:abstractNum>
-  <w:abstractNum w:abstractNumId="64" w15:restartNumberingAfterBreak="0">
+  <w:abstractNum w:abstractNumId="65" w15:restartNumberingAfterBreak="0">
     <w:nsid w:val="2DFC51BF"/>
     <w:multiLevelType w:val="multilevel"/>
     <w:tmpl w:val="B6DCC5B0"/>
@@ -39277,7 +40994,7 @@
       </w:rPr>
     </w:lvl>
   </w:abstractNum>
-  <w:abstractNum w:abstractNumId="65" w15:restartNumberingAfterBreak="0">
+  <w:abstractNum w:abstractNumId="66" w15:restartNumberingAfterBreak="0">
     <w:nsid w:val="2E3D0C51"/>
     <w:multiLevelType w:val="multilevel"/>
     <w:tmpl w:val="6560A124"/>
@@ -39426,7 +41143,7 @@
       </w:rPr>
     </w:lvl>
   </w:abstractNum>
-  <w:abstractNum w:abstractNumId="66" w15:restartNumberingAfterBreak="0">
+  <w:abstractNum w:abstractNumId="67" w15:restartNumberingAfterBreak="0">
     <w:nsid w:val="2E745826"/>
     <w:multiLevelType w:val="multilevel"/>
     <w:tmpl w:val="05FABB58"/>
@@ -39575,7 +41292,7 @@
       </w:rPr>
     </w:lvl>
   </w:abstractNum>
-  <w:abstractNum w:abstractNumId="67" w15:restartNumberingAfterBreak="0">
+  <w:abstractNum w:abstractNumId="68" w15:restartNumberingAfterBreak="0">
     <w:nsid w:val="2EFD68E2"/>
     <w:multiLevelType w:val="multilevel"/>
     <w:tmpl w:val="FBB28178"/>
@@ -39724,7 +41441,7 @@
       </w:rPr>
     </w:lvl>
   </w:abstractNum>
-  <w:abstractNum w:abstractNumId="68" w15:restartNumberingAfterBreak="0">
+  <w:abstractNum w:abstractNumId="69" w15:restartNumberingAfterBreak="0">
     <w:nsid w:val="31084F2B"/>
     <w:multiLevelType w:val="multilevel"/>
     <w:tmpl w:val="D15E9D1C"/>
@@ -39837,7 +41554,7 @@
       </w:pPr>
     </w:lvl>
   </w:abstractNum>
-  <w:abstractNum w:abstractNumId="69" w15:restartNumberingAfterBreak="0">
+  <w:abstractNum w:abstractNumId="70" w15:restartNumberingAfterBreak="0">
     <w:nsid w:val="32A408D9"/>
     <w:multiLevelType w:val="multilevel"/>
     <w:tmpl w:val="2CB483C4"/>
@@ -39986,7 +41703,7 @@
       </w:rPr>
     </w:lvl>
   </w:abstractNum>
-  <w:abstractNum w:abstractNumId="70" w15:restartNumberingAfterBreak="0">
+  <w:abstractNum w:abstractNumId="71" w15:restartNumberingAfterBreak="0">
     <w:nsid w:val="32E41C49"/>
     <w:multiLevelType w:val="multilevel"/>
     <w:tmpl w:val="9F3660A2"/>
@@ -40135,7 +41852,7 @@
       </w:rPr>
     </w:lvl>
   </w:abstractNum>
-  <w:abstractNum w:abstractNumId="71" w15:restartNumberingAfterBreak="0">
+  <w:abstractNum w:abstractNumId="72" w15:restartNumberingAfterBreak="0">
     <w:nsid w:val="34207812"/>
     <w:multiLevelType w:val="multilevel"/>
     <w:tmpl w:val="451EF25A"/>
@@ -40284,7 +42001,7 @@
       </w:rPr>
     </w:lvl>
   </w:abstractNum>
-  <w:abstractNum w:abstractNumId="72" w15:restartNumberingAfterBreak="0">
+  <w:abstractNum w:abstractNumId="73" w15:restartNumberingAfterBreak="0">
     <w:nsid w:val="35303EB5"/>
     <w:multiLevelType w:val="multilevel"/>
     <w:tmpl w:val="DC94BB4C"/>
@@ -40433,7 +42150,7 @@
       </w:rPr>
     </w:lvl>
   </w:abstractNum>
-  <w:abstractNum w:abstractNumId="73" w15:restartNumberingAfterBreak="0">
+  <w:abstractNum w:abstractNumId="74" w15:restartNumberingAfterBreak="0">
     <w:nsid w:val="357E69CE"/>
     <w:multiLevelType w:val="multilevel"/>
     <w:tmpl w:val="8BB8B1AA"/>
@@ -40546,7 +42263,7 @@
       </w:pPr>
     </w:lvl>
   </w:abstractNum>
-  <w:abstractNum w:abstractNumId="74" w15:restartNumberingAfterBreak="0">
+  <w:abstractNum w:abstractNumId="75" w15:restartNumberingAfterBreak="0">
     <w:nsid w:val="35914BA5"/>
     <w:multiLevelType w:val="multilevel"/>
     <w:tmpl w:val="787A7F68"/>
@@ -40695,7 +42412,7 @@
       </w:rPr>
     </w:lvl>
   </w:abstractNum>
-  <w:abstractNum w:abstractNumId="75" w15:restartNumberingAfterBreak="0">
+  <w:abstractNum w:abstractNumId="76" w15:restartNumberingAfterBreak="0">
     <w:nsid w:val="362B5379"/>
     <w:multiLevelType w:val="multilevel"/>
     <w:tmpl w:val="45EE0F0A"/>
@@ -40844,7 +42561,7 @@
       </w:rPr>
     </w:lvl>
   </w:abstractNum>
-  <w:abstractNum w:abstractNumId="76" w15:restartNumberingAfterBreak="0">
+  <w:abstractNum w:abstractNumId="77" w15:restartNumberingAfterBreak="0">
     <w:nsid w:val="379A57FD"/>
     <w:multiLevelType w:val="multilevel"/>
     <w:tmpl w:val="9364EC5E"/>
@@ -40993,7 +42710,7 @@
       </w:rPr>
     </w:lvl>
   </w:abstractNum>
-  <w:abstractNum w:abstractNumId="77" w15:restartNumberingAfterBreak="0">
+  <w:abstractNum w:abstractNumId="78" w15:restartNumberingAfterBreak="0">
     <w:nsid w:val="38914867"/>
     <w:multiLevelType w:val="multilevel"/>
     <w:tmpl w:val="D786C2D8"/>
@@ -41142,7 +42859,7 @@
       </w:rPr>
     </w:lvl>
   </w:abstractNum>
-  <w:abstractNum w:abstractNumId="78" w15:restartNumberingAfterBreak="0">
+  <w:abstractNum w:abstractNumId="79" w15:restartNumberingAfterBreak="0">
     <w:nsid w:val="394D788E"/>
     <w:multiLevelType w:val="multilevel"/>
     <w:tmpl w:val="625E4864"/>
@@ -41291,7 +43008,7 @@
       </w:rPr>
     </w:lvl>
   </w:abstractNum>
-  <w:abstractNum w:abstractNumId="79" w15:restartNumberingAfterBreak="0">
+  <w:abstractNum w:abstractNumId="80" w15:restartNumberingAfterBreak="0">
     <w:nsid w:val="39A07FD3"/>
     <w:multiLevelType w:val="multilevel"/>
     <w:tmpl w:val="15F0E81C"/>
@@ -41440,7 +43157,7 @@
       </w:rPr>
     </w:lvl>
   </w:abstractNum>
-  <w:abstractNum w:abstractNumId="80" w15:restartNumberingAfterBreak="0">
+  <w:abstractNum w:abstractNumId="81" w15:restartNumberingAfterBreak="0">
     <w:nsid w:val="39E538FF"/>
     <w:multiLevelType w:val="hybridMultilevel"/>
     <w:tmpl w:val="0B1A62F8"/>
@@ -41553,7 +43270,7 @@
       </w:rPr>
     </w:lvl>
   </w:abstractNum>
-  <w:abstractNum w:abstractNumId="81" w15:restartNumberingAfterBreak="0">
+  <w:abstractNum w:abstractNumId="82" w15:restartNumberingAfterBreak="0">
     <w:nsid w:val="3B381508"/>
     <w:multiLevelType w:val="multilevel"/>
     <w:tmpl w:val="237467B0"/>
@@ -41702,7 +43419,7 @@
       </w:rPr>
     </w:lvl>
   </w:abstractNum>
-  <w:abstractNum w:abstractNumId="82" w15:restartNumberingAfterBreak="0">
+  <w:abstractNum w:abstractNumId="83" w15:restartNumberingAfterBreak="0">
     <w:nsid w:val="3B5F7AA9"/>
     <w:multiLevelType w:val="multilevel"/>
     <w:tmpl w:val="D5E099BE"/>
@@ -41851,7 +43568,7 @@
       </w:rPr>
     </w:lvl>
   </w:abstractNum>
-  <w:abstractNum w:abstractNumId="83" w15:restartNumberingAfterBreak="0">
+  <w:abstractNum w:abstractNumId="84" w15:restartNumberingAfterBreak="0">
     <w:nsid w:val="3C221610"/>
     <w:multiLevelType w:val="multilevel"/>
     <w:tmpl w:val="2C8671D6"/>
@@ -42000,7 +43717,7 @@
       </w:rPr>
     </w:lvl>
   </w:abstractNum>
-  <w:abstractNum w:abstractNumId="84" w15:restartNumberingAfterBreak="0">
+  <w:abstractNum w:abstractNumId="85" w15:restartNumberingAfterBreak="0">
     <w:nsid w:val="3EE0601B"/>
     <w:multiLevelType w:val="multilevel"/>
     <w:tmpl w:val="898642B0"/>
@@ -42113,7 +43830,7 @@
       </w:pPr>
     </w:lvl>
   </w:abstractNum>
-  <w:abstractNum w:abstractNumId="85" w15:restartNumberingAfterBreak="0">
+  <w:abstractNum w:abstractNumId="86" w15:restartNumberingAfterBreak="0">
     <w:nsid w:val="404C6D6F"/>
     <w:multiLevelType w:val="multilevel"/>
     <w:tmpl w:val="2D1C06E2"/>
@@ -42262,7 +43979,7 @@
       </w:rPr>
     </w:lvl>
   </w:abstractNum>
-  <w:abstractNum w:abstractNumId="86" w15:restartNumberingAfterBreak="0">
+  <w:abstractNum w:abstractNumId="87" w15:restartNumberingAfterBreak="0">
     <w:nsid w:val="40E54A95"/>
     <w:multiLevelType w:val="hybridMultilevel"/>
     <w:tmpl w:val="CBC4A5E4"/>
@@ -42375,7 +44092,7 @@
       </w:rPr>
     </w:lvl>
   </w:abstractNum>
-  <w:abstractNum w:abstractNumId="87" w15:restartNumberingAfterBreak="0">
+  <w:abstractNum w:abstractNumId="88" w15:restartNumberingAfterBreak="0">
     <w:nsid w:val="415923A5"/>
     <w:multiLevelType w:val="multilevel"/>
     <w:tmpl w:val="4AC03468"/>
@@ -42524,7 +44241,7 @@
       </w:rPr>
     </w:lvl>
   </w:abstractNum>
-  <w:abstractNum w:abstractNumId="88" w15:restartNumberingAfterBreak="0">
+  <w:abstractNum w:abstractNumId="89" w15:restartNumberingAfterBreak="0">
     <w:nsid w:val="429A44AC"/>
     <w:multiLevelType w:val="multilevel"/>
     <w:tmpl w:val="820684B0"/>
@@ -42673,7 +44390,7 @@
       </w:rPr>
     </w:lvl>
   </w:abstractNum>
-  <w:abstractNum w:abstractNumId="89" w15:restartNumberingAfterBreak="0">
+  <w:abstractNum w:abstractNumId="90" w15:restartNumberingAfterBreak="0">
     <w:nsid w:val="43031F13"/>
     <w:multiLevelType w:val="multilevel"/>
     <w:tmpl w:val="836AD74C"/>
@@ -42822,7 +44539,7 @@
       </w:rPr>
     </w:lvl>
   </w:abstractNum>
-  <w:abstractNum w:abstractNumId="90" w15:restartNumberingAfterBreak="0">
+  <w:abstractNum w:abstractNumId="91" w15:restartNumberingAfterBreak="0">
     <w:nsid w:val="44C86504"/>
     <w:multiLevelType w:val="multilevel"/>
     <w:tmpl w:val="366647AA"/>
@@ -42971,7 +44688,7 @@
       </w:rPr>
     </w:lvl>
   </w:abstractNum>
-  <w:abstractNum w:abstractNumId="91" w15:restartNumberingAfterBreak="0">
+  <w:abstractNum w:abstractNumId="92" w15:restartNumberingAfterBreak="0">
     <w:nsid w:val="44FF3829"/>
     <w:multiLevelType w:val="multilevel"/>
     <w:tmpl w:val="5224C598"/>
@@ -43120,7 +44837,7 @@
       </w:rPr>
     </w:lvl>
   </w:abstractNum>
-  <w:abstractNum w:abstractNumId="92" w15:restartNumberingAfterBreak="0">
+  <w:abstractNum w:abstractNumId="93" w15:restartNumberingAfterBreak="0">
     <w:nsid w:val="465D2FE3"/>
     <w:multiLevelType w:val="multilevel"/>
     <w:tmpl w:val="8EA27A84"/>
@@ -43233,7 +44950,7 @@
       </w:pPr>
     </w:lvl>
   </w:abstractNum>
-  <w:abstractNum w:abstractNumId="93" w15:restartNumberingAfterBreak="0">
+  <w:abstractNum w:abstractNumId="94" w15:restartNumberingAfterBreak="0">
     <w:nsid w:val="46FF6024"/>
     <w:multiLevelType w:val="multilevel"/>
     <w:tmpl w:val="2AF8C9F2"/>
@@ -43382,7 +45099,7 @@
       </w:rPr>
     </w:lvl>
   </w:abstractNum>
-  <w:abstractNum w:abstractNumId="94" w15:restartNumberingAfterBreak="0">
+  <w:abstractNum w:abstractNumId="95" w15:restartNumberingAfterBreak="0">
     <w:nsid w:val="47885E27"/>
     <w:multiLevelType w:val="multilevel"/>
     <w:tmpl w:val="9B4C29A0"/>
@@ -43531,7 +45248,7 @@
       </w:rPr>
     </w:lvl>
   </w:abstractNum>
-  <w:abstractNum w:abstractNumId="95" w15:restartNumberingAfterBreak="0">
+  <w:abstractNum w:abstractNumId="96" w15:restartNumberingAfterBreak="0">
     <w:nsid w:val="47914B9A"/>
     <w:multiLevelType w:val="multilevel"/>
     <w:tmpl w:val="31FAD272"/>
@@ -43680,7 +45397,7 @@
       </w:rPr>
     </w:lvl>
   </w:abstractNum>
-  <w:abstractNum w:abstractNumId="96" w15:restartNumberingAfterBreak="0">
+  <w:abstractNum w:abstractNumId="97" w15:restartNumberingAfterBreak="0">
     <w:nsid w:val="47B367F5"/>
     <w:multiLevelType w:val="multilevel"/>
     <w:tmpl w:val="DC2AE908"/>
@@ -43793,7 +45510,7 @@
       </w:pPr>
     </w:lvl>
   </w:abstractNum>
-  <w:abstractNum w:abstractNumId="97" w15:restartNumberingAfterBreak="0">
+  <w:abstractNum w:abstractNumId="98" w15:restartNumberingAfterBreak="0">
     <w:nsid w:val="485C26E7"/>
     <w:multiLevelType w:val="multilevel"/>
     <w:tmpl w:val="35CAD9CA"/>
@@ -43942,7 +45659,7 @@
       </w:rPr>
     </w:lvl>
   </w:abstractNum>
-  <w:abstractNum w:abstractNumId="98" w15:restartNumberingAfterBreak="0">
+  <w:abstractNum w:abstractNumId="99" w15:restartNumberingAfterBreak="0">
     <w:nsid w:val="492137A5"/>
     <w:multiLevelType w:val="hybridMultilevel"/>
     <w:tmpl w:val="7610A9BC"/>
@@ -44055,7 +45772,7 @@
       </w:rPr>
     </w:lvl>
   </w:abstractNum>
-  <w:abstractNum w:abstractNumId="99" w15:restartNumberingAfterBreak="0">
+  <w:abstractNum w:abstractNumId="100" w15:restartNumberingAfterBreak="0">
     <w:nsid w:val="49F87527"/>
     <w:multiLevelType w:val="multilevel"/>
     <w:tmpl w:val="3C387B22"/>
@@ -44204,7 +45921,7 @@
       </w:rPr>
     </w:lvl>
   </w:abstractNum>
-  <w:abstractNum w:abstractNumId="100" w15:restartNumberingAfterBreak="0">
+  <w:abstractNum w:abstractNumId="101" w15:restartNumberingAfterBreak="0">
     <w:nsid w:val="4A625415"/>
     <w:multiLevelType w:val="multilevel"/>
     <w:tmpl w:val="E43A246C"/>
@@ -44317,7 +46034,7 @@
       </w:pPr>
     </w:lvl>
   </w:abstractNum>
-  <w:abstractNum w:abstractNumId="101" w15:restartNumberingAfterBreak="0">
+  <w:abstractNum w:abstractNumId="102" w15:restartNumberingAfterBreak="0">
     <w:nsid w:val="4AEB67D9"/>
     <w:multiLevelType w:val="multilevel"/>
     <w:tmpl w:val="A07AEC36"/>
@@ -44434,7 +46151,7 @@
       </w:pPr>
     </w:lvl>
   </w:abstractNum>
-  <w:abstractNum w:abstractNumId="102" w15:restartNumberingAfterBreak="0">
+  <w:abstractNum w:abstractNumId="103" w15:restartNumberingAfterBreak="0">
     <w:nsid w:val="4B04160A"/>
     <w:multiLevelType w:val="multilevel"/>
     <w:tmpl w:val="8A44DC4C"/>
@@ -44583,7 +46300,7 @@
       </w:rPr>
     </w:lvl>
   </w:abstractNum>
-  <w:abstractNum w:abstractNumId="103" w15:restartNumberingAfterBreak="0">
+  <w:abstractNum w:abstractNumId="104" w15:restartNumberingAfterBreak="0">
     <w:nsid w:val="4BE13BA9"/>
     <w:multiLevelType w:val="multilevel"/>
     <w:tmpl w:val="EE6E9BDE"/>
@@ -44732,7 +46449,7 @@
       </w:rPr>
     </w:lvl>
   </w:abstractNum>
-  <w:abstractNum w:abstractNumId="104" w15:restartNumberingAfterBreak="0">
+  <w:abstractNum w:abstractNumId="105" w15:restartNumberingAfterBreak="0">
     <w:nsid w:val="4C04033B"/>
     <w:multiLevelType w:val="multilevel"/>
     <w:tmpl w:val="4B1E3342"/>
@@ -44881,7 +46598,7 @@
       </w:rPr>
     </w:lvl>
   </w:abstractNum>
-  <w:abstractNum w:abstractNumId="105" w15:restartNumberingAfterBreak="0">
+  <w:abstractNum w:abstractNumId="106" w15:restartNumberingAfterBreak="0">
     <w:nsid w:val="4C895E88"/>
     <w:multiLevelType w:val="multilevel"/>
     <w:tmpl w:val="9C5AC97E"/>
@@ -45030,7 +46747,7 @@
       </w:rPr>
     </w:lvl>
   </w:abstractNum>
-  <w:abstractNum w:abstractNumId="106" w15:restartNumberingAfterBreak="0">
+  <w:abstractNum w:abstractNumId="107" w15:restartNumberingAfterBreak="0">
     <w:nsid w:val="4CB161DD"/>
     <w:multiLevelType w:val="multilevel"/>
     <w:tmpl w:val="3A8EAB1E"/>
@@ -45147,7 +46864,7 @@
       </w:pPr>
     </w:lvl>
   </w:abstractNum>
-  <w:abstractNum w:abstractNumId="107" w15:restartNumberingAfterBreak="0">
+  <w:abstractNum w:abstractNumId="108" w15:restartNumberingAfterBreak="0">
     <w:nsid w:val="4DEA4D83"/>
     <w:multiLevelType w:val="hybridMultilevel"/>
     <w:tmpl w:val="E430B714"/>
@@ -45260,7 +46977,7 @@
       </w:rPr>
     </w:lvl>
   </w:abstractNum>
-  <w:abstractNum w:abstractNumId="108" w15:restartNumberingAfterBreak="0">
+  <w:abstractNum w:abstractNumId="109" w15:restartNumberingAfterBreak="0">
     <w:nsid w:val="4ED626DA"/>
     <w:multiLevelType w:val="multilevel"/>
     <w:tmpl w:val="536CBB14"/>
@@ -45409,7 +47126,156 @@
       </w:rPr>
     </w:lvl>
   </w:abstractNum>
-  <w:abstractNum w:abstractNumId="109" w15:restartNumberingAfterBreak="0">
+  <w:abstractNum w:abstractNumId="110" w15:restartNumberingAfterBreak="0">
+    <w:nsid w:val="5098209A"/>
+    <w:multiLevelType w:val="multilevel"/>
+    <w:tmpl w:val="D298CF6A"/>
+    <w:lvl w:ilvl="0">
+      <w:start w:val="1"/>
+      <w:numFmt w:val="bullet"/>
+      <w:lvlText w:val=""/>
+      <w:lvlJc w:val="left"/>
+      <w:pPr>
+        <w:tabs>
+          <w:tab w:val="num" w:pos="720"/>
+        </w:tabs>
+        <w:ind w:left="720" w:hanging="360"/>
+      </w:pPr>
+      <w:rPr>
+        <w:rFonts w:ascii="Symbol" w:hAnsi="Symbol" w:hint="default"/>
+        <w:sz w:val="20"/>
+      </w:rPr>
+    </w:lvl>
+    <w:lvl w:ilvl="1">
+      <w:start w:val="1"/>
+      <w:numFmt w:val="bullet"/>
+      <w:lvlText w:val="o"/>
+      <w:lvlJc w:val="left"/>
+      <w:pPr>
+        <w:tabs>
+          <w:tab w:val="num" w:pos="1440"/>
+        </w:tabs>
+        <w:ind w:left="1440" w:hanging="360"/>
+      </w:pPr>
+      <w:rPr>
+        <w:rFonts w:ascii="Courier New" w:hAnsi="Courier New" w:hint="default"/>
+        <w:sz w:val="20"/>
+      </w:rPr>
+    </w:lvl>
+    <w:lvl w:ilvl="2" w:tentative="1">
+      <w:start w:val="1"/>
+      <w:numFmt w:val="bullet"/>
+      <w:lvlText w:val=""/>
+      <w:lvlJc w:val="left"/>
+      <w:pPr>
+        <w:tabs>
+          <w:tab w:val="num" w:pos="2160"/>
+        </w:tabs>
+        <w:ind w:left="2160" w:hanging="360"/>
+      </w:pPr>
+      <w:rPr>
+        <w:rFonts w:ascii="Wingdings" w:hAnsi="Wingdings" w:hint="default"/>
+        <w:sz w:val="20"/>
+      </w:rPr>
+    </w:lvl>
+    <w:lvl w:ilvl="3" w:tentative="1">
+      <w:start w:val="1"/>
+      <w:numFmt w:val="bullet"/>
+      <w:lvlText w:val=""/>
+      <w:lvlJc w:val="left"/>
+      <w:pPr>
+        <w:tabs>
+          <w:tab w:val="num" w:pos="2880"/>
+        </w:tabs>
+        <w:ind w:left="2880" w:hanging="360"/>
+      </w:pPr>
+      <w:rPr>
+        <w:rFonts w:ascii="Wingdings" w:hAnsi="Wingdings" w:hint="default"/>
+        <w:sz w:val="20"/>
+      </w:rPr>
+    </w:lvl>
+    <w:lvl w:ilvl="4" w:tentative="1">
+      <w:start w:val="1"/>
+      <w:numFmt w:val="bullet"/>
+      <w:lvlText w:val=""/>
+      <w:lvlJc w:val="left"/>
+      <w:pPr>
+        <w:tabs>
+          <w:tab w:val="num" w:pos="3600"/>
+        </w:tabs>
+        <w:ind w:left="3600" w:hanging="360"/>
+      </w:pPr>
+      <w:rPr>
+        <w:rFonts w:ascii="Wingdings" w:hAnsi="Wingdings" w:hint="default"/>
+        <w:sz w:val="20"/>
+      </w:rPr>
+    </w:lvl>
+    <w:lvl w:ilvl="5" w:tentative="1">
+      <w:start w:val="1"/>
+      <w:numFmt w:val="bullet"/>
+      <w:lvlText w:val=""/>
+      <w:lvlJc w:val="left"/>
+      <w:pPr>
+        <w:tabs>
+          <w:tab w:val="num" w:pos="4320"/>
+        </w:tabs>
+        <w:ind w:left="4320" w:hanging="360"/>
+      </w:pPr>
+      <w:rPr>
+        <w:rFonts w:ascii="Wingdings" w:hAnsi="Wingdings" w:hint="default"/>
+        <w:sz w:val="20"/>
+      </w:rPr>
+    </w:lvl>
+    <w:lvl w:ilvl="6" w:tentative="1">
+      <w:start w:val="1"/>
+      <w:numFmt w:val="bullet"/>
+      <w:lvlText w:val=""/>
+      <w:lvlJc w:val="left"/>
+      <w:pPr>
+        <w:tabs>
+          <w:tab w:val="num" w:pos="5040"/>
+        </w:tabs>
+        <w:ind w:left="5040" w:hanging="360"/>
+      </w:pPr>
+      <w:rPr>
+        <w:rFonts w:ascii="Wingdings" w:hAnsi="Wingdings" w:hint="default"/>
+        <w:sz w:val="20"/>
+      </w:rPr>
+    </w:lvl>
+    <w:lvl w:ilvl="7" w:tentative="1">
+      <w:start w:val="1"/>
+      <w:numFmt w:val="bullet"/>
+      <w:lvlText w:val=""/>
+      <w:lvlJc w:val="left"/>
+      <w:pPr>
+        <w:tabs>
+          <w:tab w:val="num" w:pos="5760"/>
+        </w:tabs>
+        <w:ind w:left="5760" w:hanging="360"/>
+      </w:pPr>
+      <w:rPr>
+        <w:rFonts w:ascii="Wingdings" w:hAnsi="Wingdings" w:hint="default"/>
+        <w:sz w:val="20"/>
+      </w:rPr>
+    </w:lvl>
+    <w:lvl w:ilvl="8" w:tentative="1">
+      <w:start w:val="1"/>
+      <w:numFmt w:val="bullet"/>
+      <w:lvlText w:val=""/>
+      <w:lvlJc w:val="left"/>
+      <w:pPr>
+        <w:tabs>
+          <w:tab w:val="num" w:pos="6480"/>
+        </w:tabs>
+        <w:ind w:left="6480" w:hanging="360"/>
+      </w:pPr>
+      <w:rPr>
+        <w:rFonts w:ascii="Wingdings" w:hAnsi="Wingdings" w:hint="default"/>
+        <w:sz w:val="20"/>
+      </w:rPr>
+    </w:lvl>
+  </w:abstractNum>
+  <w:abstractNum w:abstractNumId="111" w15:restartNumberingAfterBreak="0">
     <w:nsid w:val="50D707B0"/>
     <w:multiLevelType w:val="multilevel"/>
     <w:tmpl w:val="40D204B4"/>
@@ -45558,7 +47424,7 @@
       </w:rPr>
     </w:lvl>
   </w:abstractNum>
-  <w:abstractNum w:abstractNumId="110" w15:restartNumberingAfterBreak="0">
+  <w:abstractNum w:abstractNumId="112" w15:restartNumberingAfterBreak="0">
     <w:nsid w:val="51377F01"/>
     <w:multiLevelType w:val="multilevel"/>
     <w:tmpl w:val="545013DE"/>
@@ -45671,7 +47537,7 @@
       </w:pPr>
     </w:lvl>
   </w:abstractNum>
-  <w:abstractNum w:abstractNumId="111" w15:restartNumberingAfterBreak="0">
+  <w:abstractNum w:abstractNumId="113" w15:restartNumberingAfterBreak="0">
     <w:nsid w:val="51D1055B"/>
     <w:multiLevelType w:val="multilevel"/>
     <w:tmpl w:val="25CC8706"/>
@@ -45820,7 +47686,7 @@
       </w:rPr>
     </w:lvl>
   </w:abstractNum>
-  <w:abstractNum w:abstractNumId="112" w15:restartNumberingAfterBreak="0">
+  <w:abstractNum w:abstractNumId="114" w15:restartNumberingAfterBreak="0">
     <w:nsid w:val="51EF0B27"/>
     <w:multiLevelType w:val="multilevel"/>
     <w:tmpl w:val="0E04039C"/>
@@ -45937,7 +47803,7 @@
       </w:pPr>
     </w:lvl>
   </w:abstractNum>
-  <w:abstractNum w:abstractNumId="113" w15:restartNumberingAfterBreak="0">
+  <w:abstractNum w:abstractNumId="115" w15:restartNumberingAfterBreak="0">
     <w:nsid w:val="5359556E"/>
     <w:multiLevelType w:val="multilevel"/>
     <w:tmpl w:val="27B8410E"/>
@@ -46050,7 +47916,7 @@
       </w:pPr>
     </w:lvl>
   </w:abstractNum>
-  <w:abstractNum w:abstractNumId="114" w15:restartNumberingAfterBreak="0">
+  <w:abstractNum w:abstractNumId="116" w15:restartNumberingAfterBreak="0">
     <w:nsid w:val="549D450E"/>
     <w:multiLevelType w:val="multilevel"/>
     <w:tmpl w:val="CABE5BAA"/>
@@ -46199,7 +48065,7 @@
       </w:rPr>
     </w:lvl>
   </w:abstractNum>
-  <w:abstractNum w:abstractNumId="115" w15:restartNumberingAfterBreak="0">
+  <w:abstractNum w:abstractNumId="117" w15:restartNumberingAfterBreak="0">
     <w:nsid w:val="55C3573A"/>
     <w:multiLevelType w:val="multilevel"/>
     <w:tmpl w:val="27E03380"/>
@@ -46348,7 +48214,7 @@
       </w:rPr>
     </w:lvl>
   </w:abstractNum>
-  <w:abstractNum w:abstractNumId="116" w15:restartNumberingAfterBreak="0">
+  <w:abstractNum w:abstractNumId="118" w15:restartNumberingAfterBreak="0">
     <w:nsid w:val="56525CB6"/>
     <w:multiLevelType w:val="multilevel"/>
     <w:tmpl w:val="09A43424"/>
@@ -46497,7 +48363,7 @@
       </w:rPr>
     </w:lvl>
   </w:abstractNum>
-  <w:abstractNum w:abstractNumId="117" w15:restartNumberingAfterBreak="0">
+  <w:abstractNum w:abstractNumId="119" w15:restartNumberingAfterBreak="0">
     <w:nsid w:val="56BD69A0"/>
     <w:multiLevelType w:val="multilevel"/>
     <w:tmpl w:val="D534BADA"/>
@@ -46646,7 +48512,7 @@
       </w:rPr>
     </w:lvl>
   </w:abstractNum>
-  <w:abstractNum w:abstractNumId="118" w15:restartNumberingAfterBreak="0">
+  <w:abstractNum w:abstractNumId="120" w15:restartNumberingAfterBreak="0">
     <w:nsid w:val="58F02D6B"/>
     <w:multiLevelType w:val="multilevel"/>
     <w:tmpl w:val="2AC06048"/>
@@ -46795,7 +48661,7 @@
       </w:rPr>
     </w:lvl>
   </w:abstractNum>
-  <w:abstractNum w:abstractNumId="119" w15:restartNumberingAfterBreak="0">
+  <w:abstractNum w:abstractNumId="121" w15:restartNumberingAfterBreak="0">
     <w:nsid w:val="59DA4C34"/>
     <w:multiLevelType w:val="multilevel"/>
     <w:tmpl w:val="6C6C0038"/>
@@ -46944,7 +48810,7 @@
       </w:rPr>
     </w:lvl>
   </w:abstractNum>
-  <w:abstractNum w:abstractNumId="120" w15:restartNumberingAfterBreak="0">
+  <w:abstractNum w:abstractNumId="122" w15:restartNumberingAfterBreak="0">
     <w:nsid w:val="5A24690D"/>
     <w:multiLevelType w:val="multilevel"/>
     <w:tmpl w:val="C3A07A7A"/>
@@ -47093,7 +48959,7 @@
       </w:rPr>
     </w:lvl>
   </w:abstractNum>
-  <w:abstractNum w:abstractNumId="121" w15:restartNumberingAfterBreak="0">
+  <w:abstractNum w:abstractNumId="123" w15:restartNumberingAfterBreak="0">
     <w:nsid w:val="5A3563CF"/>
     <w:multiLevelType w:val="multilevel"/>
     <w:tmpl w:val="74D8053C"/>
@@ -47242,7 +49108,7 @@
       </w:rPr>
     </w:lvl>
   </w:abstractNum>
-  <w:abstractNum w:abstractNumId="122" w15:restartNumberingAfterBreak="0">
+  <w:abstractNum w:abstractNumId="124" w15:restartNumberingAfterBreak="0">
     <w:nsid w:val="5C393DDB"/>
     <w:multiLevelType w:val="multilevel"/>
     <w:tmpl w:val="9954918A"/>
@@ -47391,7 +49257,7 @@
       </w:rPr>
     </w:lvl>
   </w:abstractNum>
-  <w:abstractNum w:abstractNumId="123" w15:restartNumberingAfterBreak="0">
+  <w:abstractNum w:abstractNumId="125" w15:restartNumberingAfterBreak="0">
     <w:nsid w:val="5C8E04E0"/>
     <w:multiLevelType w:val="multilevel"/>
     <w:tmpl w:val="67CEBCA8"/>
@@ -47540,7 +49406,120 @@
       </w:rPr>
     </w:lvl>
   </w:abstractNum>
-  <w:abstractNum w:abstractNumId="124" w15:restartNumberingAfterBreak="0">
+  <w:abstractNum w:abstractNumId="126" w15:restartNumberingAfterBreak="0">
+    <w:nsid w:val="5CC23C5F"/>
+    <w:multiLevelType w:val="multilevel"/>
+    <w:tmpl w:val="AF2CB8D8"/>
+    <w:lvl w:ilvl="0">
+      <w:start w:val="1"/>
+      <w:numFmt w:val="decimal"/>
+      <w:lvlText w:val="%1."/>
+      <w:lvlJc w:val="left"/>
+      <w:pPr>
+        <w:tabs>
+          <w:tab w:val="num" w:pos="720"/>
+        </w:tabs>
+        <w:ind w:left="720" w:hanging="360"/>
+      </w:pPr>
+    </w:lvl>
+    <w:lvl w:ilvl="1" w:tentative="1">
+      <w:start w:val="1"/>
+      <w:numFmt w:val="decimal"/>
+      <w:lvlText w:val="%2."/>
+      <w:lvlJc w:val="left"/>
+      <w:pPr>
+        <w:tabs>
+          <w:tab w:val="num" w:pos="1440"/>
+        </w:tabs>
+        <w:ind w:left="1440" w:hanging="360"/>
+      </w:pPr>
+    </w:lvl>
+    <w:lvl w:ilvl="2" w:tentative="1">
+      <w:start w:val="1"/>
+      <w:numFmt w:val="decimal"/>
+      <w:lvlText w:val="%3."/>
+      <w:lvlJc w:val="left"/>
+      <w:pPr>
+        <w:tabs>
+          <w:tab w:val="num" w:pos="2160"/>
+        </w:tabs>
+        <w:ind w:left="2160" w:hanging="360"/>
+      </w:pPr>
+    </w:lvl>
+    <w:lvl w:ilvl="3" w:tentative="1">
+      <w:start w:val="1"/>
+      <w:numFmt w:val="decimal"/>
+      <w:lvlText w:val="%4."/>
+      <w:lvlJc w:val="left"/>
+      <w:pPr>
+        <w:tabs>
+          <w:tab w:val="num" w:pos="2880"/>
+        </w:tabs>
+        <w:ind w:left="2880" w:hanging="360"/>
+      </w:pPr>
+    </w:lvl>
+    <w:lvl w:ilvl="4" w:tentative="1">
+      <w:start w:val="1"/>
+      <w:numFmt w:val="decimal"/>
+      <w:lvlText w:val="%5."/>
+      <w:lvlJc w:val="left"/>
+      <w:pPr>
+        <w:tabs>
+          <w:tab w:val="num" w:pos="3600"/>
+        </w:tabs>
+        <w:ind w:left="3600" w:hanging="360"/>
+      </w:pPr>
+    </w:lvl>
+    <w:lvl w:ilvl="5" w:tentative="1">
+      <w:start w:val="1"/>
+      <w:numFmt w:val="decimal"/>
+      <w:lvlText w:val="%6."/>
+      <w:lvlJc w:val="left"/>
+      <w:pPr>
+        <w:tabs>
+          <w:tab w:val="num" w:pos="4320"/>
+        </w:tabs>
+        <w:ind w:left="4320" w:hanging="360"/>
+      </w:pPr>
+    </w:lvl>
+    <w:lvl w:ilvl="6" w:tentative="1">
+      <w:start w:val="1"/>
+      <w:numFmt w:val="decimal"/>
+      <w:lvlText w:val="%7."/>
+      <w:lvlJc w:val="left"/>
+      <w:pPr>
+        <w:tabs>
+          <w:tab w:val="num" w:pos="5040"/>
+        </w:tabs>
+        <w:ind w:left="5040" w:hanging="360"/>
+      </w:pPr>
+    </w:lvl>
+    <w:lvl w:ilvl="7" w:tentative="1">
+      <w:start w:val="1"/>
+      <w:numFmt w:val="decimal"/>
+      <w:lvlText w:val="%8."/>
+      <w:lvlJc w:val="left"/>
+      <w:pPr>
+        <w:tabs>
+          <w:tab w:val="num" w:pos="5760"/>
+        </w:tabs>
+        <w:ind w:left="5760" w:hanging="360"/>
+      </w:pPr>
+    </w:lvl>
+    <w:lvl w:ilvl="8" w:tentative="1">
+      <w:start w:val="1"/>
+      <w:numFmt w:val="decimal"/>
+      <w:lvlText w:val="%9."/>
+      <w:lvlJc w:val="left"/>
+      <w:pPr>
+        <w:tabs>
+          <w:tab w:val="num" w:pos="6480"/>
+        </w:tabs>
+        <w:ind w:left="6480" w:hanging="360"/>
+      </w:pPr>
+    </w:lvl>
+  </w:abstractNum>
+  <w:abstractNum w:abstractNumId="127" w15:restartNumberingAfterBreak="0">
     <w:nsid w:val="5DF83D49"/>
     <w:multiLevelType w:val="multilevel"/>
     <w:tmpl w:val="B2669E66"/>
@@ -47657,7 +49636,7 @@
       </w:pPr>
     </w:lvl>
   </w:abstractNum>
-  <w:abstractNum w:abstractNumId="125" w15:restartNumberingAfterBreak="0">
+  <w:abstractNum w:abstractNumId="128" w15:restartNumberingAfterBreak="0">
     <w:nsid w:val="5FA036D4"/>
     <w:multiLevelType w:val="multilevel"/>
     <w:tmpl w:val="54B6555E"/>
@@ -47774,7 +49753,7 @@
       </w:pPr>
     </w:lvl>
   </w:abstractNum>
-  <w:abstractNum w:abstractNumId="126" w15:restartNumberingAfterBreak="0">
+  <w:abstractNum w:abstractNumId="129" w15:restartNumberingAfterBreak="0">
     <w:nsid w:val="61170630"/>
     <w:multiLevelType w:val="multilevel"/>
     <w:tmpl w:val="44EA4C38"/>
@@ -47891,7 +49870,7 @@
       </w:pPr>
     </w:lvl>
   </w:abstractNum>
-  <w:abstractNum w:abstractNumId="127" w15:restartNumberingAfterBreak="0">
+  <w:abstractNum w:abstractNumId="130" w15:restartNumberingAfterBreak="0">
     <w:nsid w:val="61194EC8"/>
     <w:multiLevelType w:val="multilevel"/>
     <w:tmpl w:val="23782E54"/>
@@ -48040,7 +50019,7 @@
       </w:rPr>
     </w:lvl>
   </w:abstractNum>
-  <w:abstractNum w:abstractNumId="128" w15:restartNumberingAfterBreak="0">
+  <w:abstractNum w:abstractNumId="131" w15:restartNumberingAfterBreak="0">
     <w:nsid w:val="61431F88"/>
     <w:multiLevelType w:val="multilevel"/>
     <w:tmpl w:val="D97E76B0"/>
@@ -48189,7 +50168,7 @@
       </w:rPr>
     </w:lvl>
   </w:abstractNum>
-  <w:abstractNum w:abstractNumId="129" w15:restartNumberingAfterBreak="0">
+  <w:abstractNum w:abstractNumId="132" w15:restartNumberingAfterBreak="0">
     <w:nsid w:val="61A24CD1"/>
     <w:multiLevelType w:val="multilevel"/>
     <w:tmpl w:val="67DE4BDE"/>
@@ -48338,7 +50317,7 @@
       </w:rPr>
     </w:lvl>
   </w:abstractNum>
-  <w:abstractNum w:abstractNumId="130" w15:restartNumberingAfterBreak="0">
+  <w:abstractNum w:abstractNumId="133" w15:restartNumberingAfterBreak="0">
     <w:nsid w:val="62983B90"/>
     <w:multiLevelType w:val="multilevel"/>
     <w:tmpl w:val="61FC5AE6"/>
@@ -48487,7 +50466,7 @@
       </w:rPr>
     </w:lvl>
   </w:abstractNum>
-  <w:abstractNum w:abstractNumId="131" w15:restartNumberingAfterBreak="0">
+  <w:abstractNum w:abstractNumId="134" w15:restartNumberingAfterBreak="0">
     <w:nsid w:val="64637D32"/>
     <w:multiLevelType w:val="multilevel"/>
     <w:tmpl w:val="688080C2"/>
@@ -48604,7 +50583,7 @@
       </w:pPr>
     </w:lvl>
   </w:abstractNum>
-  <w:abstractNum w:abstractNumId="132" w15:restartNumberingAfterBreak="0">
+  <w:abstractNum w:abstractNumId="135" w15:restartNumberingAfterBreak="0">
     <w:nsid w:val="6500055F"/>
     <w:multiLevelType w:val="multilevel"/>
     <w:tmpl w:val="8A24FC76"/>
@@ -48753,7 +50732,7 @@
       </w:rPr>
     </w:lvl>
   </w:abstractNum>
-  <w:abstractNum w:abstractNumId="133" w15:restartNumberingAfterBreak="0">
+  <w:abstractNum w:abstractNumId="136" w15:restartNumberingAfterBreak="0">
     <w:nsid w:val="67992FBB"/>
     <w:multiLevelType w:val="multilevel"/>
     <w:tmpl w:val="BD308DCC"/>
@@ -48902,7 +50881,7 @@
       </w:rPr>
     </w:lvl>
   </w:abstractNum>
-  <w:abstractNum w:abstractNumId="134" w15:restartNumberingAfterBreak="0">
+  <w:abstractNum w:abstractNumId="137" w15:restartNumberingAfterBreak="0">
     <w:nsid w:val="6886315D"/>
     <w:multiLevelType w:val="multilevel"/>
     <w:tmpl w:val="EDF68C7E"/>
@@ -49051,7 +51030,7 @@
       </w:rPr>
     </w:lvl>
   </w:abstractNum>
-  <w:abstractNum w:abstractNumId="135" w15:restartNumberingAfterBreak="0">
+  <w:abstractNum w:abstractNumId="138" w15:restartNumberingAfterBreak="0">
     <w:nsid w:val="6AD112F7"/>
     <w:multiLevelType w:val="multilevel"/>
     <w:tmpl w:val="99EC9D1E"/>
@@ -49200,7 +51179,7 @@
       </w:rPr>
     </w:lvl>
   </w:abstractNum>
-  <w:abstractNum w:abstractNumId="136" w15:restartNumberingAfterBreak="0">
+  <w:abstractNum w:abstractNumId="139" w15:restartNumberingAfterBreak="0">
     <w:nsid w:val="6B950202"/>
     <w:multiLevelType w:val="multilevel"/>
     <w:tmpl w:val="83164D1C"/>
@@ -49317,7 +51296,7 @@
       </w:pPr>
     </w:lvl>
   </w:abstractNum>
-  <w:abstractNum w:abstractNumId="137" w15:restartNumberingAfterBreak="0">
+  <w:abstractNum w:abstractNumId="140" w15:restartNumberingAfterBreak="0">
     <w:nsid w:val="6BF61C9E"/>
     <w:multiLevelType w:val="multilevel"/>
     <w:tmpl w:val="FAE8587C"/>
@@ -49466,7 +51445,7 @@
       </w:rPr>
     </w:lvl>
   </w:abstractNum>
-  <w:abstractNum w:abstractNumId="138" w15:restartNumberingAfterBreak="0">
+  <w:abstractNum w:abstractNumId="141" w15:restartNumberingAfterBreak="0">
     <w:nsid w:val="6D54738A"/>
     <w:multiLevelType w:val="multilevel"/>
     <w:tmpl w:val="71880058"/>
@@ -49615,7 +51594,7 @@
       </w:rPr>
     </w:lvl>
   </w:abstractNum>
-  <w:abstractNum w:abstractNumId="139" w15:restartNumberingAfterBreak="0">
+  <w:abstractNum w:abstractNumId="142" w15:restartNumberingAfterBreak="0">
     <w:nsid w:val="6EA92462"/>
     <w:multiLevelType w:val="multilevel"/>
     <w:tmpl w:val="F920D0F2"/>
@@ -49732,7 +51711,7 @@
       </w:pPr>
     </w:lvl>
   </w:abstractNum>
-  <w:abstractNum w:abstractNumId="140" w15:restartNumberingAfterBreak="0">
+  <w:abstractNum w:abstractNumId="143" w15:restartNumberingAfterBreak="0">
     <w:nsid w:val="6FF25ECC"/>
     <w:multiLevelType w:val="multilevel"/>
     <w:tmpl w:val="068ED7C6"/>
@@ -49881,7 +51860,7 @@
       </w:rPr>
     </w:lvl>
   </w:abstractNum>
-  <w:abstractNum w:abstractNumId="141" w15:restartNumberingAfterBreak="0">
+  <w:abstractNum w:abstractNumId="144" w15:restartNumberingAfterBreak="0">
     <w:nsid w:val="6FFB3012"/>
     <w:multiLevelType w:val="multilevel"/>
     <w:tmpl w:val="B0006C3E"/>
@@ -50030,7 +52009,7 @@
       </w:rPr>
     </w:lvl>
   </w:abstractNum>
-  <w:abstractNum w:abstractNumId="142" w15:restartNumberingAfterBreak="0">
+  <w:abstractNum w:abstractNumId="145" w15:restartNumberingAfterBreak="0">
     <w:nsid w:val="701B79DC"/>
     <w:multiLevelType w:val="multilevel"/>
     <w:tmpl w:val="677C9DCC"/>
@@ -50179,7 +52158,7 @@
       </w:rPr>
     </w:lvl>
   </w:abstractNum>
-  <w:abstractNum w:abstractNumId="143" w15:restartNumberingAfterBreak="0">
+  <w:abstractNum w:abstractNumId="146" w15:restartNumberingAfterBreak="0">
     <w:nsid w:val="70FB2236"/>
     <w:multiLevelType w:val="multilevel"/>
     <w:tmpl w:val="6EE0FDFE"/>
@@ -50328,7 +52307,7 @@
       </w:rPr>
     </w:lvl>
   </w:abstractNum>
-  <w:abstractNum w:abstractNumId="144" w15:restartNumberingAfterBreak="0">
+  <w:abstractNum w:abstractNumId="147" w15:restartNumberingAfterBreak="0">
     <w:nsid w:val="712607D4"/>
     <w:multiLevelType w:val="multilevel"/>
     <w:tmpl w:val="FA927392"/>
@@ -50477,7 +52456,7 @@
       </w:rPr>
     </w:lvl>
   </w:abstractNum>
-  <w:abstractNum w:abstractNumId="145" w15:restartNumberingAfterBreak="0">
+  <w:abstractNum w:abstractNumId="148" w15:restartNumberingAfterBreak="0">
     <w:nsid w:val="71D30A12"/>
     <w:multiLevelType w:val="multilevel"/>
     <w:tmpl w:val="2FFAF22A"/>
@@ -50590,7 +52569,7 @@
       </w:pPr>
     </w:lvl>
   </w:abstractNum>
-  <w:abstractNum w:abstractNumId="146" w15:restartNumberingAfterBreak="0">
+  <w:abstractNum w:abstractNumId="149" w15:restartNumberingAfterBreak="0">
     <w:nsid w:val="734E3706"/>
     <w:multiLevelType w:val="multilevel"/>
     <w:tmpl w:val="33F22A6A"/>
@@ -50739,7 +52718,7 @@
       </w:rPr>
     </w:lvl>
   </w:abstractNum>
-  <w:abstractNum w:abstractNumId="147" w15:restartNumberingAfterBreak="0">
+  <w:abstractNum w:abstractNumId="150" w15:restartNumberingAfterBreak="0">
     <w:nsid w:val="74A073BC"/>
     <w:multiLevelType w:val="multilevel"/>
     <w:tmpl w:val="84FAE114"/>
@@ -50888,7 +52867,120 @@
       </w:rPr>
     </w:lvl>
   </w:abstractNum>
-  <w:abstractNum w:abstractNumId="148" w15:restartNumberingAfterBreak="0">
+  <w:abstractNum w:abstractNumId="151" w15:restartNumberingAfterBreak="0">
+    <w:nsid w:val="74C27826"/>
+    <w:multiLevelType w:val="multilevel"/>
+    <w:tmpl w:val="4D8C8872"/>
+    <w:lvl w:ilvl="0">
+      <w:start w:val="1"/>
+      <w:numFmt w:val="decimal"/>
+      <w:lvlText w:val="%1."/>
+      <w:lvlJc w:val="left"/>
+      <w:pPr>
+        <w:tabs>
+          <w:tab w:val="num" w:pos="720"/>
+        </w:tabs>
+        <w:ind w:left="720" w:hanging="360"/>
+      </w:pPr>
+    </w:lvl>
+    <w:lvl w:ilvl="1" w:tentative="1">
+      <w:start w:val="1"/>
+      <w:numFmt w:val="decimal"/>
+      <w:lvlText w:val="%2."/>
+      <w:lvlJc w:val="left"/>
+      <w:pPr>
+        <w:tabs>
+          <w:tab w:val="num" w:pos="1440"/>
+        </w:tabs>
+        <w:ind w:left="1440" w:hanging="360"/>
+      </w:pPr>
+    </w:lvl>
+    <w:lvl w:ilvl="2" w:tentative="1">
+      <w:start w:val="1"/>
+      <w:numFmt w:val="decimal"/>
+      <w:lvlText w:val="%3."/>
+      <w:lvlJc w:val="left"/>
+      <w:pPr>
+        <w:tabs>
+          <w:tab w:val="num" w:pos="2160"/>
+        </w:tabs>
+        <w:ind w:left="2160" w:hanging="360"/>
+      </w:pPr>
+    </w:lvl>
+    <w:lvl w:ilvl="3" w:tentative="1">
+      <w:start w:val="1"/>
+      <w:numFmt w:val="decimal"/>
+      <w:lvlText w:val="%4."/>
+      <w:lvlJc w:val="left"/>
+      <w:pPr>
+        <w:tabs>
+          <w:tab w:val="num" w:pos="2880"/>
+        </w:tabs>
+        <w:ind w:left="2880" w:hanging="360"/>
+      </w:pPr>
+    </w:lvl>
+    <w:lvl w:ilvl="4" w:tentative="1">
+      <w:start w:val="1"/>
+      <w:numFmt w:val="decimal"/>
+      <w:lvlText w:val="%5."/>
+      <w:lvlJc w:val="left"/>
+      <w:pPr>
+        <w:tabs>
+          <w:tab w:val="num" w:pos="3600"/>
+        </w:tabs>
+        <w:ind w:left="3600" w:hanging="360"/>
+      </w:pPr>
+    </w:lvl>
+    <w:lvl w:ilvl="5" w:tentative="1">
+      <w:start w:val="1"/>
+      <w:numFmt w:val="decimal"/>
+      <w:lvlText w:val="%6."/>
+      <w:lvlJc w:val="left"/>
+      <w:pPr>
+        <w:tabs>
+          <w:tab w:val="num" w:pos="4320"/>
+        </w:tabs>
+        <w:ind w:left="4320" w:hanging="360"/>
+      </w:pPr>
+    </w:lvl>
+    <w:lvl w:ilvl="6" w:tentative="1">
+      <w:start w:val="1"/>
+      <w:numFmt w:val="decimal"/>
+      <w:lvlText w:val="%7."/>
+      <w:lvlJc w:val="left"/>
+      <w:pPr>
+        <w:tabs>
+          <w:tab w:val="num" w:pos="5040"/>
+        </w:tabs>
+        <w:ind w:left="5040" w:hanging="360"/>
+      </w:pPr>
+    </w:lvl>
+    <w:lvl w:ilvl="7" w:tentative="1">
+      <w:start w:val="1"/>
+      <w:numFmt w:val="decimal"/>
+      <w:lvlText w:val="%8."/>
+      <w:lvlJc w:val="left"/>
+      <w:pPr>
+        <w:tabs>
+          <w:tab w:val="num" w:pos="5760"/>
+        </w:tabs>
+        <w:ind w:left="5760" w:hanging="360"/>
+      </w:pPr>
+    </w:lvl>
+    <w:lvl w:ilvl="8" w:tentative="1">
+      <w:start w:val="1"/>
+      <w:numFmt w:val="decimal"/>
+      <w:lvlText w:val="%9."/>
+      <w:lvlJc w:val="left"/>
+      <w:pPr>
+        <w:tabs>
+          <w:tab w:val="num" w:pos="6480"/>
+        </w:tabs>
+        <w:ind w:left="6480" w:hanging="360"/>
+      </w:pPr>
+    </w:lvl>
+  </w:abstractNum>
+  <w:abstractNum w:abstractNumId="152" w15:restartNumberingAfterBreak="0">
     <w:nsid w:val="74D96AA0"/>
     <w:multiLevelType w:val="multilevel"/>
     <w:tmpl w:val="B7DCE3F0"/>
@@ -51037,7 +53129,7 @@
       </w:rPr>
     </w:lvl>
   </w:abstractNum>
-  <w:abstractNum w:abstractNumId="149" w15:restartNumberingAfterBreak="0">
+  <w:abstractNum w:abstractNumId="153" w15:restartNumberingAfterBreak="0">
     <w:nsid w:val="75ED5E9C"/>
     <w:multiLevelType w:val="multilevel"/>
     <w:tmpl w:val="9A7622F6"/>
@@ -51150,7 +53242,7 @@
       </w:pPr>
     </w:lvl>
   </w:abstractNum>
-  <w:abstractNum w:abstractNumId="150" w15:restartNumberingAfterBreak="0">
+  <w:abstractNum w:abstractNumId="154" w15:restartNumberingAfterBreak="0">
     <w:nsid w:val="765A2B64"/>
     <w:multiLevelType w:val="multilevel"/>
     <w:tmpl w:val="C21C403A"/>
@@ -51299,7 +53391,7 @@
       </w:rPr>
     </w:lvl>
   </w:abstractNum>
-  <w:abstractNum w:abstractNumId="151" w15:restartNumberingAfterBreak="0">
+  <w:abstractNum w:abstractNumId="155" w15:restartNumberingAfterBreak="0">
     <w:nsid w:val="768F2DDF"/>
     <w:multiLevelType w:val="multilevel"/>
     <w:tmpl w:val="0C9E8B60"/>
@@ -51448,7 +53540,7 @@
       </w:rPr>
     </w:lvl>
   </w:abstractNum>
-  <w:abstractNum w:abstractNumId="152" w15:restartNumberingAfterBreak="0">
+  <w:abstractNum w:abstractNumId="156" w15:restartNumberingAfterBreak="0">
     <w:nsid w:val="77595B7F"/>
     <w:multiLevelType w:val="multilevel"/>
     <w:tmpl w:val="D72C5B46"/>
@@ -51597,7 +53689,7 @@
       </w:rPr>
     </w:lvl>
   </w:abstractNum>
-  <w:abstractNum w:abstractNumId="153" w15:restartNumberingAfterBreak="0">
+  <w:abstractNum w:abstractNumId="157" w15:restartNumberingAfterBreak="0">
     <w:nsid w:val="79CF47A9"/>
     <w:multiLevelType w:val="multilevel"/>
     <w:tmpl w:val="E80A849E"/>
@@ -51710,7 +53802,7 @@
       </w:pPr>
     </w:lvl>
   </w:abstractNum>
-  <w:abstractNum w:abstractNumId="154" w15:restartNumberingAfterBreak="0">
+  <w:abstractNum w:abstractNumId="158" w15:restartNumberingAfterBreak="0">
     <w:nsid w:val="7A84747F"/>
     <w:multiLevelType w:val="multilevel"/>
     <w:tmpl w:val="15F6BCE6"/>
@@ -51859,7 +53951,7 @@
       </w:rPr>
     </w:lvl>
   </w:abstractNum>
-  <w:abstractNum w:abstractNumId="155" w15:restartNumberingAfterBreak="0">
+  <w:abstractNum w:abstractNumId="159" w15:restartNumberingAfterBreak="0">
     <w:nsid w:val="7CDB3F5D"/>
     <w:multiLevelType w:val="multilevel"/>
     <w:tmpl w:val="2FC8730C"/>
@@ -51972,7 +54064,7 @@
       </w:pPr>
     </w:lvl>
   </w:abstractNum>
-  <w:abstractNum w:abstractNumId="156" w15:restartNumberingAfterBreak="0">
+  <w:abstractNum w:abstractNumId="160" w15:restartNumberingAfterBreak="0">
     <w:nsid w:val="7D032ECB"/>
     <w:multiLevelType w:val="multilevel"/>
     <w:tmpl w:val="A40AABC0"/>
@@ -52121,7 +54213,7 @@
       </w:rPr>
     </w:lvl>
   </w:abstractNum>
-  <w:abstractNum w:abstractNumId="157" w15:restartNumberingAfterBreak="0">
+  <w:abstractNum w:abstractNumId="161" w15:restartNumberingAfterBreak="0">
     <w:nsid w:val="7D8E0052"/>
     <w:multiLevelType w:val="multilevel"/>
     <w:tmpl w:val="E54EA6B4"/>
@@ -52270,7 +54362,7 @@
       </w:rPr>
     </w:lvl>
   </w:abstractNum>
-  <w:abstractNum w:abstractNumId="158" w15:restartNumberingAfterBreak="0">
+  <w:abstractNum w:abstractNumId="162" w15:restartNumberingAfterBreak="0">
     <w:nsid w:val="7F1346B5"/>
     <w:multiLevelType w:val="multilevel"/>
     <w:tmpl w:val="914CA78C"/>
@@ -52419,7 +54511,7 @@
       </w:rPr>
     </w:lvl>
   </w:abstractNum>
-  <w:abstractNum w:abstractNumId="159" w15:restartNumberingAfterBreak="0">
+  <w:abstractNum w:abstractNumId="163" w15:restartNumberingAfterBreak="0">
     <w:nsid w:val="7FE0173B"/>
     <w:multiLevelType w:val="multilevel"/>
     <w:tmpl w:val="DC787570"/>
@@ -52536,7 +54628,7 @@
       </w:pPr>
     </w:lvl>
   </w:abstractNum>
-  <w:abstractNum w:abstractNumId="160" w15:restartNumberingAfterBreak="0">
+  <w:abstractNum w:abstractNumId="164" w15:restartNumberingAfterBreak="0">
     <w:nsid w:val="7FE705C2"/>
     <w:multiLevelType w:val="multilevel"/>
     <w:tmpl w:val="2B966BDC"/>
@@ -52654,487 +54746,499 @@
     </w:lvl>
   </w:abstractNum>
   <w:num w:numId="1" w16cid:durableId="1125781938">
-    <w:abstractNumId w:val="15"/>
+    <w:abstractNumId w:val="16"/>
   </w:num>
   <w:num w:numId="2" w16cid:durableId="212691769">
-    <w:abstractNumId w:val="86"/>
+    <w:abstractNumId w:val="87"/>
   </w:num>
   <w:num w:numId="3" w16cid:durableId="204753465">
-    <w:abstractNumId w:val="54"/>
+    <w:abstractNumId w:val="55"/>
   </w:num>
   <w:num w:numId="4" w16cid:durableId="1033921066">
-    <w:abstractNumId w:val="80"/>
+    <w:abstractNumId w:val="81"/>
   </w:num>
   <w:num w:numId="5" w16cid:durableId="314533305">
-    <w:abstractNumId w:val="63"/>
+    <w:abstractNumId w:val="64"/>
   </w:num>
   <w:num w:numId="6" w16cid:durableId="1668509103">
-    <w:abstractNumId w:val="98"/>
+    <w:abstractNumId w:val="99"/>
   </w:num>
   <w:num w:numId="7" w16cid:durableId="1270235281">
-    <w:abstractNumId w:val="107"/>
+    <w:abstractNumId w:val="108"/>
   </w:num>
   <w:num w:numId="8" w16cid:durableId="1068915894">
     <w:abstractNumId w:val="10"/>
   </w:num>
   <w:num w:numId="9" w16cid:durableId="1504542454">
-    <w:abstractNumId w:val="11"/>
+    <w:abstractNumId w:val="12"/>
   </w:num>
   <w:num w:numId="10" w16cid:durableId="1860390516">
-    <w:abstractNumId w:val="95"/>
+    <w:abstractNumId w:val="96"/>
   </w:num>
   <w:num w:numId="11" w16cid:durableId="1725106779">
+    <w:abstractNumId w:val="69"/>
+  </w:num>
+  <w:num w:numId="12" w16cid:durableId="1933314044">
+    <w:abstractNumId w:val="94"/>
+  </w:num>
+  <w:num w:numId="13" w16cid:durableId="326521496">
+    <w:abstractNumId w:val="17"/>
+  </w:num>
+  <w:num w:numId="14" w16cid:durableId="2010981270">
+    <w:abstractNumId w:val="124"/>
+  </w:num>
+  <w:num w:numId="15" w16cid:durableId="445388872">
+    <w:abstractNumId w:val="158"/>
+  </w:num>
+  <w:num w:numId="16" w16cid:durableId="775059024">
+    <w:abstractNumId w:val="44"/>
+  </w:num>
+  <w:num w:numId="17" w16cid:durableId="1295022515">
+    <w:abstractNumId w:val="141"/>
+  </w:num>
+  <w:num w:numId="18" w16cid:durableId="1130586831">
+    <w:abstractNumId w:val="31"/>
+  </w:num>
+  <w:num w:numId="19" w16cid:durableId="994072340">
+    <w:abstractNumId w:val="29"/>
+  </w:num>
+  <w:num w:numId="20" w16cid:durableId="130220266">
+    <w:abstractNumId w:val="144"/>
+  </w:num>
+  <w:num w:numId="21" w16cid:durableId="1905145076">
+    <w:abstractNumId w:val="131"/>
+  </w:num>
+  <w:num w:numId="22" w16cid:durableId="351222723">
+    <w:abstractNumId w:val="63"/>
+  </w:num>
+  <w:num w:numId="23" w16cid:durableId="366101969">
+    <w:abstractNumId w:val="120"/>
+  </w:num>
+  <w:num w:numId="24" w16cid:durableId="1125781281">
+    <w:abstractNumId w:val="106"/>
+  </w:num>
+  <w:num w:numId="25" w16cid:durableId="1980187107">
+    <w:abstractNumId w:val="25"/>
+  </w:num>
+  <w:num w:numId="26" w16cid:durableId="650644008">
+    <w:abstractNumId w:val="154"/>
+  </w:num>
+  <w:num w:numId="27" w16cid:durableId="927421509">
+    <w:abstractNumId w:val="109"/>
+  </w:num>
+  <w:num w:numId="28" w16cid:durableId="2136094583">
+    <w:abstractNumId w:val="45"/>
+  </w:num>
+  <w:num w:numId="29" w16cid:durableId="163713911">
+    <w:abstractNumId w:val="132"/>
+  </w:num>
+  <w:num w:numId="30" w16cid:durableId="1795706407">
+    <w:abstractNumId w:val="89"/>
+  </w:num>
+  <w:num w:numId="31" w16cid:durableId="417137057">
+    <w:abstractNumId w:val="62"/>
+  </w:num>
+  <w:num w:numId="32" w16cid:durableId="1486584897">
+    <w:abstractNumId w:val="163"/>
+  </w:num>
+  <w:num w:numId="33" w16cid:durableId="1169754637">
+    <w:abstractNumId w:val="102"/>
+  </w:num>
+  <w:num w:numId="34" w16cid:durableId="1082331889">
+    <w:abstractNumId w:val="86"/>
+  </w:num>
+  <w:num w:numId="35" w16cid:durableId="2104495662">
+    <w:abstractNumId w:val="40"/>
+  </w:num>
+  <w:num w:numId="36" w16cid:durableId="900948418">
+    <w:abstractNumId w:val="22"/>
+  </w:num>
+  <w:num w:numId="37" w16cid:durableId="735935560">
+    <w:abstractNumId w:val="155"/>
+  </w:num>
+  <w:num w:numId="38" w16cid:durableId="177236325">
+    <w:abstractNumId w:val="59"/>
+  </w:num>
+  <w:num w:numId="39" w16cid:durableId="788624">
+    <w:abstractNumId w:val="34"/>
+  </w:num>
+  <w:num w:numId="40" w16cid:durableId="1897277996">
+    <w:abstractNumId w:val="121"/>
+  </w:num>
+  <w:num w:numId="41" w16cid:durableId="821385345">
     <w:abstractNumId w:val="68"/>
   </w:num>
-  <w:num w:numId="12" w16cid:durableId="1933314044">
-    <w:abstractNumId w:val="93"/>
-  </w:num>
-  <w:num w:numId="13" w16cid:durableId="326521496">
-    <w:abstractNumId w:val="16"/>
-  </w:num>
-  <w:num w:numId="14" w16cid:durableId="2010981270">
-    <w:abstractNumId w:val="122"/>
-  </w:num>
-  <w:num w:numId="15" w16cid:durableId="445388872">
-    <w:abstractNumId w:val="154"/>
-  </w:num>
-  <w:num w:numId="16" w16cid:durableId="775059024">
-    <w:abstractNumId w:val="43"/>
-  </w:num>
-  <w:num w:numId="17" w16cid:durableId="1295022515">
-    <w:abstractNumId w:val="138"/>
-  </w:num>
-  <w:num w:numId="18" w16cid:durableId="1130586831">
-    <w:abstractNumId w:val="30"/>
-  </w:num>
-  <w:num w:numId="19" w16cid:durableId="994072340">
-    <w:abstractNumId w:val="28"/>
-  </w:num>
-  <w:num w:numId="20" w16cid:durableId="130220266">
-    <w:abstractNumId w:val="141"/>
-  </w:num>
-  <w:num w:numId="21" w16cid:durableId="1905145076">
-    <w:abstractNumId w:val="128"/>
-  </w:num>
-  <w:num w:numId="22" w16cid:durableId="351222723">
-    <w:abstractNumId w:val="62"/>
-  </w:num>
-  <w:num w:numId="23" w16cid:durableId="366101969">
-    <w:abstractNumId w:val="118"/>
-  </w:num>
-  <w:num w:numId="24" w16cid:durableId="1125781281">
-    <w:abstractNumId w:val="105"/>
-  </w:num>
-  <w:num w:numId="25" w16cid:durableId="1980187107">
-    <w:abstractNumId w:val="24"/>
-  </w:num>
-  <w:num w:numId="26" w16cid:durableId="650644008">
-    <w:abstractNumId w:val="150"/>
-  </w:num>
-  <w:num w:numId="27" w16cid:durableId="927421509">
-    <w:abstractNumId w:val="108"/>
-  </w:num>
-  <w:num w:numId="28" w16cid:durableId="2136094583">
-    <w:abstractNumId w:val="44"/>
-  </w:num>
-  <w:num w:numId="29" w16cid:durableId="163713911">
-    <w:abstractNumId w:val="129"/>
-  </w:num>
-  <w:num w:numId="30" w16cid:durableId="1795706407">
-    <w:abstractNumId w:val="88"/>
-  </w:num>
-  <w:num w:numId="31" w16cid:durableId="417137057">
-    <w:abstractNumId w:val="61"/>
-  </w:num>
-  <w:num w:numId="32" w16cid:durableId="1486584897">
-    <w:abstractNumId w:val="159"/>
-  </w:num>
-  <w:num w:numId="33" w16cid:durableId="1169754637">
-    <w:abstractNumId w:val="101"/>
-  </w:num>
-  <w:num w:numId="34" w16cid:durableId="1082331889">
-    <w:abstractNumId w:val="85"/>
-  </w:num>
-  <w:num w:numId="35" w16cid:durableId="2104495662">
-    <w:abstractNumId w:val="39"/>
-  </w:num>
-  <w:num w:numId="36" w16cid:durableId="900948418">
-    <w:abstractNumId w:val="21"/>
-  </w:num>
-  <w:num w:numId="37" w16cid:durableId="735935560">
-    <w:abstractNumId w:val="151"/>
-  </w:num>
-  <w:num w:numId="38" w16cid:durableId="177236325">
-    <w:abstractNumId w:val="58"/>
-  </w:num>
-  <w:num w:numId="39" w16cid:durableId="788624">
+  <w:num w:numId="42" w16cid:durableId="440884988">
     <w:abstractNumId w:val="33"/>
   </w:num>
-  <w:num w:numId="40" w16cid:durableId="1897277996">
-    <w:abstractNumId w:val="119"/>
-  </w:num>
-  <w:num w:numId="41" w16cid:durableId="821385345">
-    <w:abstractNumId w:val="67"/>
-  </w:num>
-  <w:num w:numId="42" w16cid:durableId="440884988">
-    <w:abstractNumId w:val="32"/>
-  </w:num>
   <w:num w:numId="43" w16cid:durableId="279338713">
-    <w:abstractNumId w:val="134"/>
+    <w:abstractNumId w:val="137"/>
   </w:num>
   <w:num w:numId="44" w16cid:durableId="300966348">
-    <w:abstractNumId w:val="152"/>
+    <w:abstractNumId w:val="156"/>
   </w:num>
   <w:num w:numId="45" w16cid:durableId="877863870">
-    <w:abstractNumId w:val="75"/>
+    <w:abstractNumId w:val="76"/>
   </w:num>
   <w:num w:numId="46" w16cid:durableId="1300115906">
-    <w:abstractNumId w:val="18"/>
+    <w:abstractNumId w:val="19"/>
   </w:num>
   <w:num w:numId="47" w16cid:durableId="719406604">
-    <w:abstractNumId w:val="69"/>
+    <w:abstractNumId w:val="70"/>
   </w:num>
   <w:num w:numId="48" w16cid:durableId="582180082">
     <w:abstractNumId w:val="8"/>
   </w:num>
   <w:num w:numId="49" w16cid:durableId="1316690410">
-    <w:abstractNumId w:val="96"/>
+    <w:abstractNumId w:val="97"/>
   </w:num>
   <w:num w:numId="50" w16cid:durableId="1111557819">
-    <w:abstractNumId w:val="60"/>
+    <w:abstractNumId w:val="61"/>
   </w:num>
   <w:num w:numId="51" w16cid:durableId="2001155960">
-    <w:abstractNumId w:val="109"/>
+    <w:abstractNumId w:val="111"/>
   </w:num>
   <w:num w:numId="52" w16cid:durableId="621155179">
-    <w:abstractNumId w:val="121"/>
+    <w:abstractNumId w:val="123"/>
   </w:num>
   <w:num w:numId="53" w16cid:durableId="716785273">
-    <w:abstractNumId w:val="126"/>
+    <w:abstractNumId w:val="129"/>
   </w:num>
   <w:num w:numId="54" w16cid:durableId="80030908">
-    <w:abstractNumId w:val="113"/>
+    <w:abstractNumId w:val="115"/>
   </w:num>
   <w:num w:numId="55" w16cid:durableId="701125135">
-    <w:abstractNumId w:val="29"/>
+    <w:abstractNumId w:val="30"/>
   </w:num>
   <w:num w:numId="56" w16cid:durableId="1691643461">
-    <w:abstractNumId w:val="41"/>
+    <w:abstractNumId w:val="42"/>
   </w:num>
   <w:num w:numId="57" w16cid:durableId="1299994045">
-    <w:abstractNumId w:val="55"/>
+    <w:abstractNumId w:val="56"/>
   </w:num>
   <w:num w:numId="58" w16cid:durableId="1548565914">
-    <w:abstractNumId w:val="157"/>
+    <w:abstractNumId w:val="161"/>
   </w:num>
   <w:num w:numId="59" w16cid:durableId="769468454">
-    <w:abstractNumId w:val="76"/>
+    <w:abstractNumId w:val="77"/>
   </w:num>
   <w:num w:numId="60" w16cid:durableId="1688479437">
     <w:abstractNumId w:val="9"/>
   </w:num>
   <w:num w:numId="61" w16cid:durableId="1336032879">
-    <w:abstractNumId w:val="82"/>
+    <w:abstractNumId w:val="83"/>
   </w:num>
   <w:num w:numId="62" w16cid:durableId="1931771862">
-    <w:abstractNumId w:val="102"/>
+    <w:abstractNumId w:val="103"/>
   </w:num>
   <w:num w:numId="63" w16cid:durableId="492455653">
-    <w:abstractNumId w:val="144"/>
+    <w:abstractNumId w:val="147"/>
   </w:num>
   <w:num w:numId="64" w16cid:durableId="1567757765">
-    <w:abstractNumId w:val="104"/>
+    <w:abstractNumId w:val="105"/>
   </w:num>
   <w:num w:numId="65" w16cid:durableId="1111779313">
-    <w:abstractNumId w:val="70"/>
+    <w:abstractNumId w:val="71"/>
   </w:num>
   <w:num w:numId="66" w16cid:durableId="583493794">
-    <w:abstractNumId w:val="147"/>
+    <w:abstractNumId w:val="150"/>
   </w:num>
   <w:num w:numId="67" w16cid:durableId="1335689356">
-    <w:abstractNumId w:val="97"/>
+    <w:abstractNumId w:val="98"/>
   </w:num>
   <w:num w:numId="68" w16cid:durableId="1662079372">
-    <w:abstractNumId w:val="19"/>
+    <w:abstractNumId w:val="20"/>
   </w:num>
   <w:num w:numId="69" w16cid:durableId="128280254">
-    <w:abstractNumId w:val="38"/>
+    <w:abstractNumId w:val="39"/>
   </w:num>
   <w:num w:numId="70" w16cid:durableId="467552738">
-    <w:abstractNumId w:val="42"/>
+    <w:abstractNumId w:val="43"/>
   </w:num>
   <w:num w:numId="71" w16cid:durableId="529954783">
-    <w:abstractNumId w:val="89"/>
+    <w:abstractNumId w:val="90"/>
   </w:num>
   <w:num w:numId="72" w16cid:durableId="783770187">
-    <w:abstractNumId w:val="34"/>
+    <w:abstractNumId w:val="35"/>
   </w:num>
   <w:num w:numId="73" w16cid:durableId="2133787749">
-    <w:abstractNumId w:val="87"/>
+    <w:abstractNumId w:val="88"/>
   </w:num>
   <w:num w:numId="74" w16cid:durableId="1090463135">
+    <w:abstractNumId w:val="153"/>
+  </w:num>
+  <w:num w:numId="75" w16cid:durableId="821584307">
+    <w:abstractNumId w:val="32"/>
+  </w:num>
+  <w:num w:numId="76" w16cid:durableId="604115933">
+    <w:abstractNumId w:val="14"/>
+  </w:num>
+  <w:num w:numId="77" w16cid:durableId="325058860">
+    <w:abstractNumId w:val="125"/>
+  </w:num>
+  <w:num w:numId="78" w16cid:durableId="1193374877">
+    <w:abstractNumId w:val="15"/>
+  </w:num>
+  <w:num w:numId="79" w16cid:durableId="815803097">
+    <w:abstractNumId w:val="142"/>
+  </w:num>
+  <w:num w:numId="80" w16cid:durableId="1051730883">
     <w:abstractNumId w:val="149"/>
   </w:num>
-  <w:num w:numId="75" w16cid:durableId="821584307">
-    <w:abstractNumId w:val="31"/>
-  </w:num>
-  <w:num w:numId="76" w16cid:durableId="604115933">
-    <w:abstractNumId w:val="13"/>
-  </w:num>
-  <w:num w:numId="77" w16cid:durableId="325058860">
-    <w:abstractNumId w:val="123"/>
-  </w:num>
-  <w:num w:numId="78" w16cid:durableId="1193374877">
-    <w:abstractNumId w:val="14"/>
-  </w:num>
-  <w:num w:numId="79" w16cid:durableId="815803097">
-    <w:abstractNumId w:val="139"/>
-  </w:num>
-  <w:num w:numId="80" w16cid:durableId="1051730883">
-    <w:abstractNumId w:val="146"/>
-  </w:num>
   <w:num w:numId="81" w16cid:durableId="742605711">
-    <w:abstractNumId w:val="133"/>
+    <w:abstractNumId w:val="136"/>
   </w:num>
   <w:num w:numId="82" w16cid:durableId="1985772832">
-    <w:abstractNumId w:val="137"/>
+    <w:abstractNumId w:val="140"/>
   </w:num>
   <w:num w:numId="83" w16cid:durableId="1865092739">
     <w:abstractNumId w:val="7"/>
   </w:num>
   <w:num w:numId="84" w16cid:durableId="57559803">
-    <w:abstractNumId w:val="120"/>
+    <w:abstractNumId w:val="122"/>
   </w:num>
   <w:num w:numId="85" w16cid:durableId="987133407">
-    <w:abstractNumId w:val="111"/>
+    <w:abstractNumId w:val="113"/>
   </w:num>
   <w:num w:numId="86" w16cid:durableId="1752313317">
-    <w:abstractNumId w:val="132"/>
+    <w:abstractNumId w:val="135"/>
   </w:num>
   <w:num w:numId="87" w16cid:durableId="1569221538">
-    <w:abstractNumId w:val="45"/>
+    <w:abstractNumId w:val="46"/>
   </w:num>
   <w:num w:numId="88" w16cid:durableId="545878369">
-    <w:abstractNumId w:val="74"/>
+    <w:abstractNumId w:val="75"/>
   </w:num>
   <w:num w:numId="89" w16cid:durableId="1392117049">
-    <w:abstractNumId w:val="83"/>
+    <w:abstractNumId w:val="84"/>
   </w:num>
   <w:num w:numId="90" w16cid:durableId="1549949915">
-    <w:abstractNumId w:val="66"/>
+    <w:abstractNumId w:val="67"/>
   </w:num>
   <w:num w:numId="91" w16cid:durableId="1834953883">
-    <w:abstractNumId w:val="90"/>
+    <w:abstractNumId w:val="91"/>
   </w:num>
   <w:num w:numId="92" w16cid:durableId="1725135787">
-    <w:abstractNumId w:val="17"/>
+    <w:abstractNumId w:val="18"/>
   </w:num>
   <w:num w:numId="93" w16cid:durableId="1800339618">
-    <w:abstractNumId w:val="116"/>
+    <w:abstractNumId w:val="118"/>
   </w:num>
   <w:num w:numId="94" w16cid:durableId="224294743">
-    <w:abstractNumId w:val="148"/>
+    <w:abstractNumId w:val="152"/>
   </w:num>
   <w:num w:numId="95" w16cid:durableId="1516310169">
-    <w:abstractNumId w:val="143"/>
+    <w:abstractNumId w:val="146"/>
   </w:num>
   <w:num w:numId="96" w16cid:durableId="1648893613">
     <w:abstractNumId w:val="5"/>
   </w:num>
   <w:num w:numId="97" w16cid:durableId="192152157">
-    <w:abstractNumId w:val="114"/>
+    <w:abstractNumId w:val="116"/>
   </w:num>
   <w:num w:numId="98" w16cid:durableId="1216694547">
-    <w:abstractNumId w:val="52"/>
+    <w:abstractNumId w:val="53"/>
   </w:num>
   <w:num w:numId="99" w16cid:durableId="54395124">
-    <w:abstractNumId w:val="49"/>
+    <w:abstractNumId w:val="50"/>
   </w:num>
   <w:num w:numId="100" w16cid:durableId="803274895">
+    <w:abstractNumId w:val="66"/>
+  </w:num>
+  <w:num w:numId="101" w16cid:durableId="1375958156">
+    <w:abstractNumId w:val="41"/>
+  </w:num>
+  <w:num w:numId="102" w16cid:durableId="2033919214">
+    <w:abstractNumId w:val="92"/>
+  </w:num>
+  <w:num w:numId="103" w16cid:durableId="1053575878">
     <w:abstractNumId w:val="65"/>
   </w:num>
-  <w:num w:numId="101" w16cid:durableId="1375958156">
-    <w:abstractNumId w:val="40"/>
-  </w:num>
-  <w:num w:numId="102" w16cid:durableId="2033919214">
-    <w:abstractNumId w:val="91"/>
-  </w:num>
-  <w:num w:numId="103" w16cid:durableId="1053575878">
-    <w:abstractNumId w:val="64"/>
-  </w:num>
   <w:num w:numId="104" w16cid:durableId="1045106512">
-    <w:abstractNumId w:val="46"/>
+    <w:abstractNumId w:val="47"/>
   </w:num>
   <w:num w:numId="105" w16cid:durableId="1814328475">
     <w:abstractNumId w:val="0"/>
   </w:num>
   <w:num w:numId="106" w16cid:durableId="1229656796">
-    <w:abstractNumId w:val="78"/>
+    <w:abstractNumId w:val="79"/>
   </w:num>
   <w:num w:numId="107" w16cid:durableId="2116248440">
-    <w:abstractNumId w:val="59"/>
+    <w:abstractNumId w:val="60"/>
   </w:num>
   <w:num w:numId="108" w16cid:durableId="1637836932">
     <w:abstractNumId w:val="2"/>
   </w:num>
   <w:num w:numId="109" w16cid:durableId="818614539">
-    <w:abstractNumId w:val="140"/>
+    <w:abstractNumId w:val="143"/>
   </w:num>
   <w:num w:numId="110" w16cid:durableId="505749528">
     <w:abstractNumId w:val="1"/>
   </w:num>
   <w:num w:numId="111" w16cid:durableId="740567879">
-    <w:abstractNumId w:val="158"/>
+    <w:abstractNumId w:val="162"/>
   </w:num>
   <w:num w:numId="112" w16cid:durableId="1297837039">
     <w:abstractNumId w:val="4"/>
   </w:num>
   <w:num w:numId="113" w16cid:durableId="1969507273">
+    <w:abstractNumId w:val="27"/>
+  </w:num>
+  <w:num w:numId="114" w16cid:durableId="1357728592">
+    <w:abstractNumId w:val="24"/>
+  </w:num>
+  <w:num w:numId="115" w16cid:durableId="917251997">
+    <w:abstractNumId w:val="160"/>
+  </w:num>
+  <w:num w:numId="116" w16cid:durableId="2126919409">
+    <w:abstractNumId w:val="138"/>
+  </w:num>
+  <w:num w:numId="117" w16cid:durableId="1168327765">
+    <w:abstractNumId w:val="51"/>
+  </w:num>
+  <w:num w:numId="118" w16cid:durableId="1923296152">
+    <w:abstractNumId w:val="73"/>
+  </w:num>
+  <w:num w:numId="119" w16cid:durableId="937058826">
     <w:abstractNumId w:val="26"/>
   </w:num>
-  <w:num w:numId="114" w16cid:durableId="1357728592">
-    <w:abstractNumId w:val="23"/>
+  <w:num w:numId="120" w16cid:durableId="2019623853">
+    <w:abstractNumId w:val="148"/>
   </w:num>
-  <w:num w:numId="115" w16cid:durableId="917251997">
-    <w:abstractNumId w:val="156"/>
+  <w:num w:numId="121" w16cid:durableId="1334604842">
+    <w:abstractNumId w:val="58"/>
   </w:num>
-  <w:num w:numId="116" w16cid:durableId="2126919409">
-    <w:abstractNumId w:val="135"/>
+  <w:num w:numId="122" w16cid:durableId="343944172">
+    <w:abstractNumId w:val="104"/>
   </w:num>
-  <w:num w:numId="117" w16cid:durableId="1168327765">
-    <w:abstractNumId w:val="50"/>
+  <w:num w:numId="123" w16cid:durableId="1062867832">
+    <w:abstractNumId w:val="93"/>
   </w:num>
-  <w:num w:numId="118" w16cid:durableId="1923296152">
+  <w:num w:numId="124" w16cid:durableId="1205871176">
+    <w:abstractNumId w:val="28"/>
+  </w:num>
+  <w:num w:numId="125" w16cid:durableId="1544636079">
+    <w:abstractNumId w:val="101"/>
+  </w:num>
+  <w:num w:numId="126" w16cid:durableId="224492955">
+    <w:abstractNumId w:val="134"/>
+  </w:num>
+  <w:num w:numId="127" w16cid:durableId="1542933219">
+    <w:abstractNumId w:val="133"/>
+  </w:num>
+  <w:num w:numId="128" w16cid:durableId="1867598127">
+    <w:abstractNumId w:val="36"/>
+  </w:num>
+  <w:num w:numId="129" w16cid:durableId="253563084">
+    <w:abstractNumId w:val="145"/>
+  </w:num>
+  <w:num w:numId="130" w16cid:durableId="2105489346">
+    <w:abstractNumId w:val="21"/>
+  </w:num>
+  <w:num w:numId="131" w16cid:durableId="559944851">
+    <w:abstractNumId w:val="95"/>
+  </w:num>
+  <w:num w:numId="132" w16cid:durableId="468205473">
+    <w:abstractNumId w:val="159"/>
+  </w:num>
+  <w:num w:numId="133" w16cid:durableId="780564003">
+    <w:abstractNumId w:val="48"/>
+  </w:num>
+  <w:num w:numId="134" w16cid:durableId="1555236582">
+    <w:abstractNumId w:val="139"/>
+  </w:num>
+  <w:num w:numId="135" w16cid:durableId="589124219">
+    <w:abstractNumId w:val="100"/>
+  </w:num>
+  <w:num w:numId="136" w16cid:durableId="1981954507">
+    <w:abstractNumId w:val="114"/>
+  </w:num>
+  <w:num w:numId="137" w16cid:durableId="934628821">
+    <w:abstractNumId w:val="128"/>
+  </w:num>
+  <w:num w:numId="138" w16cid:durableId="45105127">
+    <w:abstractNumId w:val="37"/>
+  </w:num>
+  <w:num w:numId="139" w16cid:durableId="719865279">
+    <w:abstractNumId w:val="164"/>
+  </w:num>
+  <w:num w:numId="140" w16cid:durableId="622541928">
+    <w:abstractNumId w:val="127"/>
+  </w:num>
+  <w:num w:numId="141" w16cid:durableId="684328621">
+    <w:abstractNumId w:val="74"/>
+  </w:num>
+  <w:num w:numId="142" w16cid:durableId="72512544">
     <w:abstractNumId w:val="72"/>
   </w:num>
-  <w:num w:numId="119" w16cid:durableId="937058826">
-    <w:abstractNumId w:val="25"/>
-  </w:num>
-  <w:num w:numId="120" w16cid:durableId="2019623853">
-    <w:abstractNumId w:val="145"/>
-  </w:num>
-  <w:num w:numId="121" w16cid:durableId="1334604842">
-    <w:abstractNumId w:val="57"/>
-  </w:num>
-  <w:num w:numId="122" w16cid:durableId="343944172">
-    <w:abstractNumId w:val="103"/>
-  </w:num>
-  <w:num w:numId="123" w16cid:durableId="1062867832">
-    <w:abstractNumId w:val="92"/>
-  </w:num>
-  <w:num w:numId="124" w16cid:durableId="1205871176">
-    <w:abstractNumId w:val="27"/>
-  </w:num>
-  <w:num w:numId="125" w16cid:durableId="1544636079">
-    <w:abstractNumId w:val="100"/>
-  </w:num>
-  <w:num w:numId="126" w16cid:durableId="224492955">
-    <w:abstractNumId w:val="131"/>
-  </w:num>
-  <w:num w:numId="127" w16cid:durableId="1542933219">
-    <w:abstractNumId w:val="130"/>
-  </w:num>
-  <w:num w:numId="128" w16cid:durableId="1867598127">
-    <w:abstractNumId w:val="35"/>
-  </w:num>
-  <w:num w:numId="129" w16cid:durableId="253563084">
-    <w:abstractNumId w:val="142"/>
-  </w:num>
-  <w:num w:numId="130" w16cid:durableId="2105489346">
-    <w:abstractNumId w:val="20"/>
-  </w:num>
-  <w:num w:numId="131" w16cid:durableId="559944851">
-    <w:abstractNumId w:val="94"/>
-  </w:num>
-  <w:num w:numId="132" w16cid:durableId="468205473">
-    <w:abstractNumId w:val="155"/>
-  </w:num>
-  <w:num w:numId="133" w16cid:durableId="780564003">
-    <w:abstractNumId w:val="47"/>
-  </w:num>
-  <w:num w:numId="134" w16cid:durableId="1555236582">
-    <w:abstractNumId w:val="136"/>
-  </w:num>
-  <w:num w:numId="135" w16cid:durableId="589124219">
-    <w:abstractNumId w:val="99"/>
-  </w:num>
-  <w:num w:numId="136" w16cid:durableId="1981954507">
-    <w:abstractNumId w:val="112"/>
-  </w:num>
-  <w:num w:numId="137" w16cid:durableId="934628821">
-    <w:abstractNumId w:val="125"/>
-  </w:num>
-  <w:num w:numId="138" w16cid:durableId="45105127">
-    <w:abstractNumId w:val="36"/>
-  </w:num>
-  <w:num w:numId="139" w16cid:durableId="719865279">
-    <w:abstractNumId w:val="160"/>
-  </w:num>
-  <w:num w:numId="140" w16cid:durableId="622541928">
-    <w:abstractNumId w:val="124"/>
-  </w:num>
-  <w:num w:numId="141" w16cid:durableId="684328621">
-    <w:abstractNumId w:val="73"/>
-  </w:num>
-  <w:num w:numId="142" w16cid:durableId="72512544">
-    <w:abstractNumId w:val="71"/>
-  </w:num>
   <w:num w:numId="143" w16cid:durableId="305596369">
-    <w:abstractNumId w:val="106"/>
+    <w:abstractNumId w:val="107"/>
   </w:num>
   <w:num w:numId="144" w16cid:durableId="1431854465">
-    <w:abstractNumId w:val="127"/>
+    <w:abstractNumId w:val="130"/>
   </w:num>
   <w:num w:numId="145" w16cid:durableId="158471721">
     <w:abstractNumId w:val="6"/>
   </w:num>
   <w:num w:numId="146" w16cid:durableId="1074666829">
-    <w:abstractNumId w:val="48"/>
+    <w:abstractNumId w:val="49"/>
   </w:num>
   <w:num w:numId="147" w16cid:durableId="1446340508">
-    <w:abstractNumId w:val="84"/>
+    <w:abstractNumId w:val="85"/>
   </w:num>
   <w:num w:numId="148" w16cid:durableId="1180965845">
-    <w:abstractNumId w:val="56"/>
+    <w:abstractNumId w:val="57"/>
   </w:num>
   <w:num w:numId="149" w16cid:durableId="622214">
-    <w:abstractNumId w:val="153"/>
+    <w:abstractNumId w:val="157"/>
   </w:num>
   <w:num w:numId="150" w16cid:durableId="747114667">
-    <w:abstractNumId w:val="77"/>
+    <w:abstractNumId w:val="78"/>
   </w:num>
   <w:num w:numId="151" w16cid:durableId="806892472">
-    <w:abstractNumId w:val="37"/>
+    <w:abstractNumId w:val="38"/>
   </w:num>
   <w:num w:numId="152" w16cid:durableId="588776038">
-    <w:abstractNumId w:val="115"/>
+    <w:abstractNumId w:val="117"/>
   </w:num>
   <w:num w:numId="153" w16cid:durableId="799343597">
-    <w:abstractNumId w:val="81"/>
+    <w:abstractNumId w:val="82"/>
   </w:num>
   <w:num w:numId="154" w16cid:durableId="1498035628">
-    <w:abstractNumId w:val="117"/>
+    <w:abstractNumId w:val="119"/>
   </w:num>
   <w:num w:numId="155" w16cid:durableId="1831292560">
-    <w:abstractNumId w:val="12"/>
+    <w:abstractNumId w:val="13"/>
   </w:num>
   <w:num w:numId="156" w16cid:durableId="592209165">
-    <w:abstractNumId w:val="53"/>
+    <w:abstractNumId w:val="54"/>
   </w:num>
   <w:num w:numId="157" w16cid:durableId="508326273">
     <w:abstractNumId w:val="3"/>
   </w:num>
   <w:num w:numId="158" w16cid:durableId="392393167">
-    <w:abstractNumId w:val="51"/>
+    <w:abstractNumId w:val="52"/>
   </w:num>
   <w:num w:numId="159" w16cid:durableId="979966128">
-    <w:abstractNumId w:val="22"/>
+    <w:abstractNumId w:val="23"/>
   </w:num>
   <w:num w:numId="160" w16cid:durableId="889072832">
+    <w:abstractNumId w:val="112"/>
+  </w:num>
+  <w:num w:numId="161" w16cid:durableId="35085546">
+    <w:abstractNumId w:val="80"/>
+  </w:num>
+  <w:num w:numId="162" w16cid:durableId="1688167988">
+    <w:abstractNumId w:val="126"/>
+  </w:num>
+  <w:num w:numId="163" w16cid:durableId="1229419990">
     <w:abstractNumId w:val="110"/>
   </w:num>
-  <w:num w:numId="161" w16cid:durableId="35085546">
-    <w:abstractNumId w:val="79"/>
+  <w:num w:numId="164" w16cid:durableId="205724275">
+    <w:abstractNumId w:val="151"/>
+  </w:num>
+  <w:num w:numId="165" w16cid:durableId="1516920991">
+    <w:abstractNumId w:val="11"/>
   </w:num>
   <w:numIdMacAtCleanup w:val="30"/>
 </w:numbering>

</xml_diff>

<commit_message>
Added notes of lecture 13-7
</commit_message>
<xml_diff>
--- a/L2_notes.docx
+++ b/L2_notes.docx
@@ -30123,6 +30123,1281 @@
           <w:sz w:val="28"/>
           <w:szCs w:val="28"/>
         </w:rPr>
+        <w:t>Lecture 13-</w:t>
+      </w:r>
+      <w:r>
+        <w:rPr>
+          <w:rFonts w:ascii="Arial" w:hAnsi="Arial" w:cs="Arial"/>
+          <w:b/>
+          <w:bCs/>
+          <w:color w:val="EE0000"/>
+          <w:sz w:val="28"/>
+          <w:szCs w:val="28"/>
+        </w:rPr>
+        <w:t>7</w:t>
+      </w:r>
+      <w:r>
+        <w:rPr>
+          <w:rFonts w:ascii="Arial" w:hAnsi="Arial" w:cs="Arial"/>
+          <w:b/>
+          <w:bCs/>
+          <w:color w:val="EE0000"/>
+          <w:sz w:val="28"/>
+          <w:szCs w:val="28"/>
+        </w:rPr>
+        <w:t xml:space="preserve">: </w:t>
+      </w:r>
+      <w:r>
+        <w:rPr>
+          <w:rFonts w:ascii="Arial" w:hAnsi="Arial" w:cs="Arial"/>
+          <w:b/>
+          <w:bCs/>
+          <w:color w:val="EE0000"/>
+          <w:sz w:val="28"/>
+          <w:szCs w:val="28"/>
+        </w:rPr>
+        <w:t>Routing In Node Js</w:t>
+      </w:r>
+      <w:r>
+        <w:rPr>
+          <w:rFonts w:ascii="Arial" w:hAnsi="Arial" w:cs="Arial"/>
+          <w:b/>
+          <w:bCs/>
+          <w:color w:val="EE0000"/>
+          <w:sz w:val="28"/>
+          <w:szCs w:val="28"/>
+        </w:rPr>
+        <w:t xml:space="preserve"> </w:t>
+      </w:r>
+    </w:p>
+    <w:p>
+      <w:pPr>
+        <w:jc w:val="both"/>
+        <w:rPr>
+          <w:rFonts w:ascii="Arial" w:hAnsi="Arial" w:cs="Arial"/>
+          <w:sz w:val="28"/>
+          <w:szCs w:val="28"/>
+        </w:rPr>
+      </w:pPr>
+      <w:r>
+        <w:rPr>
+          <w:rFonts w:ascii="Arial" w:hAnsi="Arial" w:cs="Arial"/>
+          <w:sz w:val="28"/>
+          <w:szCs w:val="28"/>
+        </w:rPr>
+        <w:t xml:space="preserve">Alright, in this video, we'll learn about </w:t>
+      </w:r>
+      <w:r>
+        <w:rPr>
+          <w:rFonts w:ascii="Arial" w:hAnsi="Arial" w:cs="Arial"/>
+          <w:b/>
+          <w:bCs/>
+          <w:sz w:val="28"/>
+          <w:szCs w:val="28"/>
+        </w:rPr>
+        <w:t>Routing in Node.js</w:t>
+      </w:r>
+      <w:r>
+        <w:rPr>
+          <w:rFonts w:ascii="Arial" w:hAnsi="Arial" w:cs="Arial"/>
+          <w:sz w:val="28"/>
+          <w:szCs w:val="28"/>
+        </w:rPr>
+        <w:t xml:space="preserve"> using the built-in HTTP module.</w:t>
+      </w:r>
+    </w:p>
+    <w:p>
+      <w:pPr>
+        <w:jc w:val="both"/>
+        <w:rPr>
+          <w:rFonts w:ascii="Arial" w:hAnsi="Arial" w:cs="Arial"/>
+          <w:sz w:val="28"/>
+          <w:szCs w:val="28"/>
+        </w:rPr>
+      </w:pPr>
+      <w:r>
+        <w:rPr>
+          <w:rFonts w:ascii="Arial" w:hAnsi="Arial" w:cs="Arial"/>
+          <w:sz w:val="28"/>
+          <w:szCs w:val="28"/>
+        </w:rPr>
+        <w:pict w14:anchorId="433E00F7">
+          <v:rect id="_x0000_i1330" style="width:0;height:1.5pt" o:hralign="center" o:hrstd="t" o:hr="t" fillcolor="#a0a0a0" stroked="f"/>
+        </w:pict>
+      </w:r>
+    </w:p>
+    <w:p>
+      <w:pPr>
+        <w:jc w:val="both"/>
+        <w:rPr>
+          <w:rFonts w:ascii="Arial" w:hAnsi="Arial" w:cs="Arial"/>
+          <w:b/>
+          <w:bCs/>
+          <w:sz w:val="28"/>
+          <w:szCs w:val="28"/>
+        </w:rPr>
+      </w:pPr>
+      <w:r>
+        <w:rPr>
+          <w:rFonts w:ascii="Arial" w:hAnsi="Arial" w:cs="Arial"/>
+          <w:b/>
+          <w:bCs/>
+          <w:sz w:val="28"/>
+          <w:szCs w:val="28"/>
+        </w:rPr>
+        <w:t>What is Routing?</w:t>
+      </w:r>
+    </w:p>
+    <w:p>
+      <w:pPr>
+        <w:jc w:val="both"/>
+        <w:rPr>
+          <w:rFonts w:ascii="Arial" w:hAnsi="Arial" w:cs="Arial"/>
+          <w:sz w:val="28"/>
+          <w:szCs w:val="28"/>
+        </w:rPr>
+      </w:pPr>
+      <w:r>
+        <w:rPr>
+          <w:rFonts w:ascii="Arial" w:hAnsi="Arial" w:cs="Arial"/>
+          <w:sz w:val="28"/>
+          <w:szCs w:val="28"/>
+        </w:rPr>
+        <w:t xml:space="preserve">Think about how you navigate websites. When you visit nodejs.org, you might see paths like /docs/latest/api or /en/. These different paths, or </w:t>
+      </w:r>
+      <w:r>
+        <w:rPr>
+          <w:rFonts w:ascii="Arial" w:hAnsi="Arial" w:cs="Arial"/>
+          <w:b/>
+          <w:bCs/>
+          <w:sz w:val="28"/>
+          <w:szCs w:val="28"/>
+        </w:rPr>
+        <w:t>routes</w:t>
+      </w:r>
+      <w:r>
+        <w:rPr>
+          <w:rFonts w:ascii="Arial" w:hAnsi="Arial" w:cs="Arial"/>
+          <w:sz w:val="28"/>
+          <w:szCs w:val="28"/>
+        </w:rPr>
+        <w:t>, allow websites to display different content or functionalities based on the URL. For example, nodejs.org/en/ might show the English version of the documentation, while nodejs.org/es/ shows the Spanish version.</w:t>
+      </w:r>
+    </w:p>
+    <w:p>
+      <w:pPr>
+        <w:jc w:val="both"/>
+        <w:rPr>
+          <w:rFonts w:ascii="Arial" w:hAnsi="Arial" w:cs="Arial"/>
+          <w:sz w:val="28"/>
+          <w:szCs w:val="28"/>
+        </w:rPr>
+      </w:pPr>
+      <w:r>
+        <w:rPr>
+          <w:rFonts w:ascii="Arial" w:hAnsi="Arial" w:cs="Arial"/>
+          <w:sz w:val="28"/>
+          <w:szCs w:val="28"/>
+        </w:rPr>
+        <w:t>In Node.js, routing means determining how a server should respond to different client requests based on the URL path and the HTTP method (like GET, POST, PUT, DELETE).</w:t>
+      </w:r>
+    </w:p>
+    <w:p>
+      <w:pPr>
+        <w:jc w:val="both"/>
+        <w:rPr>
+          <w:rFonts w:ascii="Arial" w:hAnsi="Arial" w:cs="Arial"/>
+          <w:sz w:val="28"/>
+          <w:szCs w:val="28"/>
+        </w:rPr>
+      </w:pPr>
+      <w:r>
+        <w:rPr>
+          <w:rFonts w:ascii="Arial" w:hAnsi="Arial" w:cs="Arial"/>
+          <w:sz w:val="28"/>
+          <w:szCs w:val="28"/>
+        </w:rPr>
+        <w:pict w14:anchorId="3CB7D03C">
+          <v:rect id="_x0000_i1331" style="width:0;height:1.5pt" o:hralign="center" o:hrstd="t" o:hr="t" fillcolor="#a0a0a0" stroked="f"/>
+        </w:pict>
+      </w:r>
+    </w:p>
+    <w:p>
+      <w:pPr>
+        <w:jc w:val="both"/>
+        <w:rPr>
+          <w:rFonts w:ascii="Arial" w:hAnsi="Arial" w:cs="Arial"/>
+          <w:b/>
+          <w:bCs/>
+          <w:sz w:val="28"/>
+          <w:szCs w:val="28"/>
+        </w:rPr>
+      </w:pPr>
+      <w:r>
+        <w:rPr>
+          <w:rFonts w:ascii="Arial" w:hAnsi="Arial" w:cs="Arial"/>
+          <w:b/>
+          <w:bCs/>
+          <w:sz w:val="28"/>
+          <w:szCs w:val="28"/>
+        </w:rPr>
+        <w:t>Implementing Basic Routing</w:t>
+      </w:r>
+    </w:p>
+    <w:p>
+      <w:pPr>
+        <w:jc w:val="both"/>
+        <w:rPr>
+          <w:rFonts w:ascii="Arial" w:hAnsi="Arial" w:cs="Arial"/>
+          <w:sz w:val="28"/>
+          <w:szCs w:val="28"/>
+        </w:rPr>
+      </w:pPr>
+      <w:r>
+        <w:rPr>
+          <w:rFonts w:ascii="Arial" w:hAnsi="Arial" w:cs="Arial"/>
+          <w:sz w:val="28"/>
+          <w:szCs w:val="28"/>
+        </w:rPr>
+        <w:t>Let's continue with our To-Do app server from the previous video. We'll modify server.js to handle different routes.</w:t>
+      </w:r>
+    </w:p>
+    <w:p>
+      <w:pPr>
+        <w:jc w:val="both"/>
+        <w:rPr>
+          <w:rFonts w:ascii="Arial" w:hAnsi="Arial" w:cs="Arial"/>
+          <w:sz w:val="28"/>
+          <w:szCs w:val="28"/>
+        </w:rPr>
+      </w:pPr>
+      <w:r>
+        <w:rPr>
+          <w:rFonts w:ascii="Arial" w:hAnsi="Arial" w:cs="Arial"/>
+          <w:sz w:val="28"/>
+          <w:szCs w:val="28"/>
+        </w:rPr>
+        <w:lastRenderedPageBreak/>
+        <w:t>Our basic server setup was:</w:t>
+      </w:r>
+    </w:p>
+    <w:p>
+      <w:pPr>
+        <w:pStyle w:val="codesnippetfinal"/>
+      </w:pPr>
+      <w:r>
+        <w:t>// server.js (initial setup)</w:t>
+      </w:r>
+    </w:p>
+    <w:p>
+      <w:pPr>
+        <w:pStyle w:val="codesnippetfinal"/>
+      </w:pPr>
+      <w:r>
+        <w:t>const http = require('http');</w:t>
+      </w:r>
+    </w:p>
+    <w:p>
+      <w:pPr>
+        <w:pStyle w:val="codesnippetfinal"/>
+      </w:pPr>
+    </w:p>
+    <w:p>
+      <w:pPr>
+        <w:pStyle w:val="codesnippetfinal"/>
+      </w:pPr>
+      <w:r>
+        <w:t>const server = http.createServer((req, res) =&gt; {</w:t>
+      </w:r>
+    </w:p>
+    <w:p>
+      <w:pPr>
+        <w:pStyle w:val="codesnippetfinal"/>
+      </w:pPr>
+      <w:r>
+        <w:t xml:space="preserve">    res.writeHead(200, { 'Content-Type': 'text/plain' });</w:t>
+      </w:r>
+    </w:p>
+    <w:p>
+      <w:pPr>
+        <w:pStyle w:val="codesnippetfinal"/>
+      </w:pPr>
+      <w:r>
+        <w:t xml:space="preserve">    res.end('Welcome to the Todo App Server!');</w:t>
+      </w:r>
+    </w:p>
+    <w:p>
+      <w:pPr>
+        <w:pStyle w:val="codesnippetfinal"/>
+      </w:pPr>
+      <w:r>
+        <w:t>});</w:t>
+      </w:r>
+    </w:p>
+    <w:p>
+      <w:pPr>
+        <w:pStyle w:val="codesnippetfinal"/>
+      </w:pPr>
+    </w:p>
+    <w:p>
+      <w:pPr>
+        <w:pStyle w:val="codesnippetfinal"/>
+      </w:pPr>
+      <w:r>
+        <w:t>const PORT = 5000;</w:t>
+      </w:r>
+    </w:p>
+    <w:p>
+      <w:pPr>
+        <w:pStyle w:val="codesnippetfinal"/>
+      </w:pPr>
+      <w:r>
+        <w:t>const IP_ADDRESS = '127.0.0.1';</w:t>
+      </w:r>
+    </w:p>
+    <w:p>
+      <w:pPr>
+        <w:pStyle w:val="codesnippetfinal"/>
+      </w:pPr>
+    </w:p>
+    <w:p>
+      <w:pPr>
+        <w:pStyle w:val="codesnippetfinal"/>
+      </w:pPr>
+      <w:r>
+        <w:t>server.listen(PORT, IP_ADDRESS, () =&gt; {</w:t>
+      </w:r>
+    </w:p>
+    <w:p>
+      <w:pPr>
+        <w:pStyle w:val="codesnippetfinal"/>
+      </w:pPr>
+      <w:r>
+        <w:t xml:space="preserve">    console.log(`</w:t>
+      </w:r>
+      <w:r>
+        <w:rPr>
+          <w:rFonts w:ascii="Segoe UI Emoji" w:hAnsi="Segoe UI Emoji" w:cs="Segoe UI Emoji"/>
+        </w:rPr>
+        <w:t>🚀</w:t>
+      </w:r>
+      <w:r>
+        <w:t xml:space="preserve"> Server listening on port ${PORT}`);</w:t>
+      </w:r>
+    </w:p>
+    <w:p>
+      <w:pPr>
+        <w:pStyle w:val="codesnippetfinal"/>
+      </w:pPr>
+      <w:r>
+        <w:t xml:space="preserve">    console.log(`Access it at: http://${IP_ADDRESS}:${PORT}/`);</w:t>
+      </w:r>
+    </w:p>
+    <w:p>
+      <w:pPr>
+        <w:pStyle w:val="codesnippetfinal"/>
+      </w:pPr>
+      <w:r>
+        <w:t>});</w:t>
+      </w:r>
+    </w:p>
+    <w:p>
+      <w:pPr>
+        <w:jc w:val="both"/>
+        <w:rPr>
+          <w:rFonts w:ascii="Arial" w:hAnsi="Arial" w:cs="Arial"/>
+          <w:sz w:val="28"/>
+          <w:szCs w:val="28"/>
+        </w:rPr>
+      </w:pPr>
+      <w:r>
+        <w:rPr>
+          <w:rFonts w:ascii="Arial" w:hAnsi="Arial" w:cs="Arial"/>
+          <w:sz w:val="28"/>
+          <w:szCs w:val="28"/>
+        </w:rPr>
+        <w:t>Now, let's introduce routing logic inside the createServer callback. We'll primarily use req.url (the requested path) and req.method (the HTTP method) to decide the response.</w:t>
+      </w:r>
+    </w:p>
+    <w:p>
+      <w:pPr>
+        <w:pStyle w:val="codesnippetfinal"/>
+      </w:pPr>
+      <w:r>
+        <w:t>// server.js (with basic routing)</w:t>
+      </w:r>
+    </w:p>
+    <w:p>
+      <w:pPr>
+        <w:pStyle w:val="codesnippetfinal"/>
+      </w:pPr>
+      <w:r>
+        <w:t>const http = require('http');</w:t>
+      </w:r>
+    </w:p>
+    <w:p>
+      <w:pPr>
+        <w:pStyle w:val="codesnippetfinal"/>
+      </w:pPr>
+    </w:p>
+    <w:p>
+      <w:pPr>
+        <w:pStyle w:val="codesnippetfinal"/>
+      </w:pPr>
+      <w:r>
+        <w:t>const server = http.createServer((req, res) =&gt; {</w:t>
+      </w:r>
+    </w:p>
+    <w:p>
+      <w:pPr>
+        <w:pStyle w:val="codesnippetfinal"/>
+      </w:pPr>
+      <w:r>
+        <w:t xml:space="preserve">    const url = req.url;    // Get the requested URL path</w:t>
+      </w:r>
+    </w:p>
+    <w:p>
+      <w:pPr>
+        <w:pStyle w:val="codesnippetfinal"/>
+      </w:pPr>
+      <w:r>
+        <w:t xml:space="preserve">    const method = req.method; // Get the HTTP method</w:t>
+      </w:r>
+    </w:p>
+    <w:p>
+      <w:pPr>
+        <w:pStyle w:val="codesnippetfinal"/>
+      </w:pPr>
+    </w:p>
+    <w:p>
+      <w:pPr>
+        <w:pStyle w:val="codesnippetfinal"/>
+      </w:pPr>
+      <w:r>
+        <w:t xml:space="preserve">    console.log(`Incoming Request: ${method} ${url}`); // For debugging</w:t>
+      </w:r>
+    </w:p>
+    <w:p>
+      <w:pPr>
+        <w:pStyle w:val="codesnippetfinal"/>
+      </w:pPr>
+    </w:p>
+    <w:p>
+      <w:pPr>
+        <w:pStyle w:val="codesnippetfinal"/>
+      </w:pPr>
+      <w:r>
+        <w:t xml:space="preserve">    // Handle different routes and methods</w:t>
+      </w:r>
+    </w:p>
+    <w:p>
+      <w:pPr>
+        <w:pStyle w:val="codesnippetfinal"/>
+      </w:pPr>
+      <w:r>
+        <w:t xml:space="preserve">    if (url === '/' &amp;&amp; method === 'GET') {</w:t>
+      </w:r>
+    </w:p>
+    <w:p>
+      <w:pPr>
+        <w:pStyle w:val="codesnippetfinal"/>
+      </w:pPr>
+      <w:r>
+        <w:t xml:space="preserve">        res.writeHead(200, { 'Content-Type': 'text/plain' });</w:t>
+      </w:r>
+    </w:p>
+    <w:p>
+      <w:pPr>
+        <w:pStyle w:val="codesnippetfinal"/>
+      </w:pPr>
+      <w:r>
+        <w:t xml:space="preserve">        res.end('Welcome to the Home Page of Todo App!');</w:t>
+      </w:r>
+    </w:p>
+    <w:p>
+      <w:pPr>
+        <w:pStyle w:val="codesnippetfinal"/>
+      </w:pPr>
+      <w:r>
+        <w:t xml:space="preserve">    } else if (url === '/todos' &amp;&amp; method === 'GET') {</w:t>
+      </w:r>
+    </w:p>
+    <w:p>
+      <w:pPr>
+        <w:pStyle w:val="codesnippetfinal"/>
+      </w:pPr>
+      <w:r>
+        <w:t xml:space="preserve">        // Example: Get all todos</w:t>
+      </w:r>
+    </w:p>
+    <w:p>
+      <w:pPr>
+        <w:pStyle w:val="codesnippetfinal"/>
+      </w:pPr>
+      <w:r>
+        <w:t xml:space="preserve">        res.writeHead(200, { 'Content-Type': 'text/plain' });</w:t>
+      </w:r>
+    </w:p>
+    <w:p>
+      <w:pPr>
+        <w:pStyle w:val="codesnippetfinal"/>
+      </w:pPr>
+      <w:r>
+        <w:t xml:space="preserve">        res.end('Fetching all todos...');</w:t>
+      </w:r>
+    </w:p>
+    <w:p>
+      <w:pPr>
+        <w:pStyle w:val="codesnippetfinal"/>
+      </w:pPr>
+      <w:r>
+        <w:t xml:space="preserve">    } else if (url === '/todos' &amp;&amp; method === 'POST') {</w:t>
+      </w:r>
+    </w:p>
+    <w:p>
+      <w:pPr>
+        <w:pStyle w:val="codesnippetfinal"/>
+      </w:pPr>
+      <w:r>
+        <w:t xml:space="preserve">        // Example: Create a new todo</w:t>
+      </w:r>
+    </w:p>
+    <w:p>
+      <w:pPr>
+        <w:pStyle w:val="codesnippetfinal"/>
+      </w:pPr>
+      <w:r>
+        <w:t xml:space="preserve">        res.writeHead(200, { 'Content-Type': 'text/plain' });</w:t>
+      </w:r>
+    </w:p>
+    <w:p>
+      <w:pPr>
+        <w:pStyle w:val="codesnippetfinal"/>
+      </w:pPr>
+      <w:r>
+        <w:t xml:space="preserve">        res.end('Creating a new todo...');</w:t>
+      </w:r>
+    </w:p>
+    <w:p>
+      <w:pPr>
+        <w:pStyle w:val="codesnippetfinal"/>
+      </w:pPr>
+      <w:r>
+        <w:t xml:space="preserve">    } else if (url === '/about' &amp;&amp; method === 'GET') {</w:t>
+      </w:r>
+    </w:p>
+    <w:p>
+      <w:pPr>
+        <w:pStyle w:val="codesnippetfinal"/>
+      </w:pPr>
+      <w:r>
+        <w:t xml:space="preserve">        res.writeHead(200, { 'Content-Type': 'text/plain' });</w:t>
+      </w:r>
+    </w:p>
+    <w:p>
+      <w:pPr>
+        <w:pStyle w:val="codesnippetfinal"/>
+      </w:pPr>
+      <w:r>
+        <w:t xml:space="preserve">        res.end('This is the About page.');</w:t>
+      </w:r>
+    </w:p>
+    <w:p>
+      <w:pPr>
+        <w:pStyle w:val="codesnippetfinal"/>
+      </w:pPr>
+      <w:r>
+        <w:t xml:space="preserve">    } else {</w:t>
+      </w:r>
+    </w:p>
+    <w:p>
+      <w:pPr>
+        <w:pStyle w:val="codesnippetfinal"/>
+      </w:pPr>
+      <w:r>
+        <w:t xml:space="preserve">        // Handle "Route Not Found" (404)</w:t>
+      </w:r>
+    </w:p>
+    <w:p>
+      <w:pPr>
+        <w:pStyle w:val="codesnippetfinal"/>
+      </w:pPr>
+      <w:r>
+        <w:t xml:space="preserve">        res.writeHead(404, { 'Content-Type': 'text/plain' });</w:t>
+      </w:r>
+    </w:p>
+    <w:p>
+      <w:pPr>
+        <w:pStyle w:val="codesnippetfinal"/>
+      </w:pPr>
+      <w:r>
+        <w:t xml:space="preserve">        res.end('Route Not Found');</w:t>
+      </w:r>
+    </w:p>
+    <w:p>
+      <w:pPr>
+        <w:pStyle w:val="codesnippetfinal"/>
+      </w:pPr>
+      <w:r>
+        <w:t xml:space="preserve">    }</w:t>
+      </w:r>
+    </w:p>
+    <w:p>
+      <w:pPr>
+        <w:pStyle w:val="codesnippetfinal"/>
+      </w:pPr>
+      <w:r>
+        <w:t>});</w:t>
+      </w:r>
+    </w:p>
+    <w:p>
+      <w:pPr>
+        <w:pStyle w:val="codesnippetfinal"/>
+      </w:pPr>
+    </w:p>
+    <w:p>
+      <w:pPr>
+        <w:pStyle w:val="codesnippetfinal"/>
+      </w:pPr>
+      <w:r>
+        <w:t>const PORT = 5000;</w:t>
+      </w:r>
+    </w:p>
+    <w:p>
+      <w:pPr>
+        <w:pStyle w:val="codesnippetfinal"/>
+      </w:pPr>
+      <w:r>
+        <w:t>const IP_ADDRESS = '127.0.0.1';</w:t>
+      </w:r>
+    </w:p>
+    <w:p>
+      <w:pPr>
+        <w:pStyle w:val="codesnippetfinal"/>
+      </w:pPr>
+    </w:p>
+    <w:p>
+      <w:pPr>
+        <w:pStyle w:val="codesnippetfinal"/>
+      </w:pPr>
+      <w:r>
+        <w:t>server.listen(PORT, IP_ADDRESS, () =&gt; {</w:t>
+      </w:r>
+    </w:p>
+    <w:p>
+      <w:pPr>
+        <w:pStyle w:val="codesnippetfinal"/>
+      </w:pPr>
+      <w:r>
+        <w:t xml:space="preserve">    console.log(`</w:t>
+      </w:r>
+      <w:r>
+        <w:rPr>
+          <w:rFonts w:ascii="Segoe UI Emoji" w:hAnsi="Segoe UI Emoji" w:cs="Segoe UI Emoji"/>
+        </w:rPr>
+        <w:t>🚀</w:t>
+      </w:r>
+      <w:r>
+        <w:t xml:space="preserve"> Server listening on port ${PORT}`);</w:t>
+      </w:r>
+    </w:p>
+    <w:p>
+      <w:pPr>
+        <w:pStyle w:val="codesnippetfinal"/>
+      </w:pPr>
+      <w:r>
+        <w:t xml:space="preserve">    console.log(`Access it at: http://${IP_ADDRESS}:${PORT}/`);</w:t>
+      </w:r>
+    </w:p>
+    <w:p>
+      <w:pPr>
+        <w:pStyle w:val="codesnippetfinal"/>
+      </w:pPr>
+      <w:r>
+        <w:t>});</w:t>
+      </w:r>
+    </w:p>
+    <w:p>
+      <w:pPr>
+        <w:jc w:val="both"/>
+        <w:rPr>
+          <w:rFonts w:ascii="Arial" w:hAnsi="Arial" w:cs="Arial"/>
+          <w:sz w:val="28"/>
+          <w:szCs w:val="28"/>
+        </w:rPr>
+      </w:pPr>
+      <w:r>
+        <w:rPr>
+          <w:rFonts w:ascii="Arial" w:hAnsi="Arial" w:cs="Arial"/>
+          <w:sz w:val="28"/>
+          <w:szCs w:val="28"/>
+        </w:rPr>
+        <w:pict w14:anchorId="72BC52BA">
+          <v:rect id="_x0000_i1332" style="width:0;height:1.5pt" o:hralign="center" o:hrstd="t" o:hr="t" fillcolor="#a0a0a0" stroked="f"/>
+        </w:pict>
+      </w:r>
+    </w:p>
+    <w:p>
+      <w:pPr>
+        <w:jc w:val="both"/>
+        <w:rPr>
+          <w:rFonts w:ascii="Arial" w:hAnsi="Arial" w:cs="Arial"/>
+          <w:b/>
+          <w:bCs/>
+          <w:sz w:val="28"/>
+          <w:szCs w:val="28"/>
+        </w:rPr>
+      </w:pPr>
+      <w:r>
+        <w:rPr>
+          <w:rFonts w:ascii="Arial" w:hAnsi="Arial" w:cs="Arial"/>
+          <w:b/>
+          <w:bCs/>
+          <w:sz w:val="28"/>
+          <w:szCs w:val="28"/>
+        </w:rPr>
+        <w:t>Testing Our Routes</w:t>
+      </w:r>
+    </w:p>
+    <w:p>
+      <w:pPr>
+        <w:numPr>
+          <w:ilvl w:val="0"/>
+          <w:numId w:val="166"/>
+        </w:numPr>
+        <w:jc w:val="both"/>
+        <w:rPr>
+          <w:rFonts w:ascii="Arial" w:hAnsi="Arial" w:cs="Arial"/>
+          <w:sz w:val="28"/>
+          <w:szCs w:val="28"/>
+        </w:rPr>
+      </w:pPr>
+      <w:r>
+        <w:rPr>
+          <w:rFonts w:ascii="Arial" w:hAnsi="Arial" w:cs="Arial"/>
+          <w:b/>
+          <w:bCs/>
+          <w:sz w:val="28"/>
+          <w:szCs w:val="28"/>
+        </w:rPr>
+        <w:t>Start your server:</w:t>
+      </w:r>
+    </w:p>
+    <w:p>
+      <w:pPr>
+        <w:pStyle w:val="codesnippetfinal"/>
+      </w:pPr>
+      <w:r>
+        <w:t>//</w:t>
+      </w:r>
+      <w:r>
+        <w:t>Bash</w:t>
+      </w:r>
+    </w:p>
+    <w:p>
+      <w:pPr>
+        <w:pStyle w:val="codesnippetfinal"/>
+      </w:pPr>
+      <w:r>
+        <w:t>node server.js</w:t>
+      </w:r>
+    </w:p>
+    <w:p>
+      <w:pPr>
+        <w:numPr>
+          <w:ilvl w:val="0"/>
+          <w:numId w:val="166"/>
+        </w:numPr>
+        <w:jc w:val="both"/>
+        <w:rPr>
+          <w:rFonts w:ascii="Arial" w:hAnsi="Arial" w:cs="Arial"/>
+          <w:sz w:val="28"/>
+          <w:szCs w:val="28"/>
+        </w:rPr>
+      </w:pPr>
+      <w:r>
+        <w:rPr>
+          <w:rFonts w:ascii="Arial" w:hAnsi="Arial" w:cs="Arial"/>
+          <w:b/>
+          <w:bCs/>
+          <w:sz w:val="28"/>
+          <w:szCs w:val="28"/>
+        </w:rPr>
+        <w:t>Test in your web browser (for GET requests):</w:t>
+      </w:r>
+    </w:p>
+    <w:p>
+      <w:pPr>
+        <w:numPr>
+          <w:ilvl w:val="1"/>
+          <w:numId w:val="166"/>
+        </w:numPr>
+        <w:jc w:val="both"/>
+        <w:rPr>
+          <w:rFonts w:ascii="Arial" w:hAnsi="Arial" w:cs="Arial"/>
+          <w:sz w:val="28"/>
+          <w:szCs w:val="28"/>
+        </w:rPr>
+      </w:pPr>
+      <w:r>
+        <w:rPr>
+          <w:rFonts w:ascii="Arial" w:hAnsi="Arial" w:cs="Arial"/>
+          <w:sz w:val="28"/>
+          <w:szCs w:val="28"/>
+        </w:rPr>
+        <w:t>http://localhost:5000/ -&gt; You should see "Welcome to the Home Page of Todo App!"</w:t>
+      </w:r>
+    </w:p>
+    <w:p>
+      <w:pPr>
+        <w:numPr>
+          <w:ilvl w:val="1"/>
+          <w:numId w:val="166"/>
+        </w:numPr>
+        <w:jc w:val="both"/>
+        <w:rPr>
+          <w:rFonts w:ascii="Arial" w:hAnsi="Arial" w:cs="Arial"/>
+          <w:sz w:val="28"/>
+          <w:szCs w:val="28"/>
+        </w:rPr>
+      </w:pPr>
+      <w:r>
+        <w:rPr>
+          <w:rFonts w:ascii="Arial" w:hAnsi="Arial" w:cs="Arial"/>
+          <w:sz w:val="28"/>
+          <w:szCs w:val="28"/>
+        </w:rPr>
+        <w:t>http://localhost:5000/todos -&gt; You should see "Fetching all todos..."</w:t>
+      </w:r>
+    </w:p>
+    <w:p>
+      <w:pPr>
+        <w:numPr>
+          <w:ilvl w:val="1"/>
+          <w:numId w:val="166"/>
+        </w:numPr>
+        <w:jc w:val="both"/>
+        <w:rPr>
+          <w:rFonts w:ascii="Arial" w:hAnsi="Arial" w:cs="Arial"/>
+          <w:sz w:val="28"/>
+          <w:szCs w:val="28"/>
+        </w:rPr>
+      </w:pPr>
+      <w:r>
+        <w:rPr>
+          <w:rFonts w:ascii="Arial" w:hAnsi="Arial" w:cs="Arial"/>
+          <w:sz w:val="28"/>
+          <w:szCs w:val="28"/>
+        </w:rPr>
+        <w:t>http://localhost:5000/about -&gt; You should see "This is the About page."</w:t>
+      </w:r>
+    </w:p>
+    <w:p>
+      <w:pPr>
+        <w:numPr>
+          <w:ilvl w:val="1"/>
+          <w:numId w:val="166"/>
+        </w:numPr>
+        <w:jc w:val="both"/>
+        <w:rPr>
+          <w:rFonts w:ascii="Arial" w:hAnsi="Arial" w:cs="Arial"/>
+          <w:sz w:val="28"/>
+          <w:szCs w:val="28"/>
+        </w:rPr>
+      </w:pPr>
+      <w:r>
+        <w:rPr>
+          <w:rFonts w:ascii="Arial" w:hAnsi="Arial" w:cs="Arial"/>
+          <w:sz w:val="28"/>
+          <w:szCs w:val="28"/>
+        </w:rPr>
+        <w:t>http://localhost:5000/nonexistent -&gt; You should see "Route Not Found" (404 status).</w:t>
+      </w:r>
+    </w:p>
+    <w:p>
+      <w:pPr>
+        <w:numPr>
+          <w:ilvl w:val="0"/>
+          <w:numId w:val="166"/>
+        </w:numPr>
+        <w:jc w:val="both"/>
+        <w:rPr>
+          <w:rFonts w:ascii="Arial" w:hAnsi="Arial" w:cs="Arial"/>
+          <w:sz w:val="28"/>
+          <w:szCs w:val="28"/>
+        </w:rPr>
+      </w:pPr>
+      <w:r>
+        <w:rPr>
+          <w:rFonts w:ascii="Arial" w:hAnsi="Arial" w:cs="Arial"/>
+          <w:b/>
+          <w:bCs/>
+          <w:sz w:val="28"/>
+          <w:szCs w:val="28"/>
+        </w:rPr>
+        <w:t>Test with Postman (for GET and POST requests):</w:t>
+      </w:r>
+    </w:p>
+    <w:p>
+      <w:pPr>
+        <w:numPr>
+          <w:ilvl w:val="1"/>
+          <w:numId w:val="166"/>
+        </w:numPr>
+        <w:jc w:val="both"/>
+        <w:rPr>
+          <w:rFonts w:ascii="Arial" w:hAnsi="Arial" w:cs="Arial"/>
+          <w:sz w:val="28"/>
+          <w:szCs w:val="28"/>
+        </w:rPr>
+      </w:pPr>
+      <w:r>
+        <w:rPr>
+          <w:rFonts w:ascii="Arial" w:hAnsi="Arial" w:cs="Arial"/>
+          <w:sz w:val="28"/>
+          <w:szCs w:val="28"/>
+        </w:rPr>
+        <w:t>Set the URL to http://localhost:5000/todos.</w:t>
+      </w:r>
+    </w:p>
+    <w:p>
+      <w:pPr>
+        <w:numPr>
+          <w:ilvl w:val="1"/>
+          <w:numId w:val="166"/>
+        </w:numPr>
+        <w:jc w:val="both"/>
+        <w:rPr>
+          <w:rFonts w:ascii="Arial" w:hAnsi="Arial" w:cs="Arial"/>
+          <w:sz w:val="28"/>
+          <w:szCs w:val="28"/>
+        </w:rPr>
+      </w:pPr>
+      <w:r>
+        <w:rPr>
+          <w:rFonts w:ascii="Arial" w:hAnsi="Arial" w:cs="Arial"/>
+          <w:sz w:val="28"/>
+          <w:szCs w:val="28"/>
+        </w:rPr>
+        <w:t xml:space="preserve">Change the method to </w:t>
+      </w:r>
+      <w:r>
+        <w:rPr>
+          <w:rFonts w:ascii="Arial" w:hAnsi="Arial" w:cs="Arial"/>
+          <w:b/>
+          <w:bCs/>
+          <w:sz w:val="28"/>
+          <w:szCs w:val="28"/>
+        </w:rPr>
+        <w:t>GET</w:t>
+      </w:r>
+      <w:r>
+        <w:rPr>
+          <w:rFonts w:ascii="Arial" w:hAnsi="Arial" w:cs="Arial"/>
+          <w:sz w:val="28"/>
+          <w:szCs w:val="28"/>
+        </w:rPr>
+        <w:t>. Send the request. You should get "Fetching all todos...".</w:t>
+      </w:r>
+    </w:p>
+    <w:p>
+      <w:pPr>
+        <w:numPr>
+          <w:ilvl w:val="1"/>
+          <w:numId w:val="166"/>
+        </w:numPr>
+        <w:jc w:val="both"/>
+        <w:rPr>
+          <w:rFonts w:ascii="Arial" w:hAnsi="Arial" w:cs="Arial"/>
+          <w:sz w:val="28"/>
+          <w:szCs w:val="28"/>
+        </w:rPr>
+      </w:pPr>
+      <w:r>
+        <w:rPr>
+          <w:rFonts w:ascii="Arial" w:hAnsi="Arial" w:cs="Arial"/>
+          <w:sz w:val="28"/>
+          <w:szCs w:val="28"/>
+        </w:rPr>
+        <w:t xml:space="preserve">Change the method to </w:t>
+      </w:r>
+      <w:r>
+        <w:rPr>
+          <w:rFonts w:ascii="Arial" w:hAnsi="Arial" w:cs="Arial"/>
+          <w:b/>
+          <w:bCs/>
+          <w:sz w:val="28"/>
+          <w:szCs w:val="28"/>
+        </w:rPr>
+        <w:t>POST</w:t>
+      </w:r>
+      <w:r>
+        <w:rPr>
+          <w:rFonts w:ascii="Arial" w:hAnsi="Arial" w:cs="Arial"/>
+          <w:sz w:val="28"/>
+          <w:szCs w:val="28"/>
+        </w:rPr>
+        <w:t>. Send the request. You should get "Creating a new todo...".</w:t>
+      </w:r>
+    </w:p>
+    <w:p>
+      <w:pPr>
+        <w:numPr>
+          <w:ilvl w:val="1"/>
+          <w:numId w:val="166"/>
+        </w:numPr>
+        <w:jc w:val="both"/>
+        <w:rPr>
+          <w:rFonts w:ascii="Arial" w:hAnsi="Arial" w:cs="Arial"/>
+          <w:sz w:val="28"/>
+          <w:szCs w:val="28"/>
+        </w:rPr>
+      </w:pPr>
+      <w:r>
+        <w:rPr>
+          <w:rFonts w:ascii="Arial" w:hAnsi="Arial" w:cs="Arial"/>
+          <w:sz w:val="28"/>
+          <w:szCs w:val="28"/>
+        </w:rPr>
+        <w:t>Try a POST request to http://localhost:5000/ or http://localhost:5000/about. These routes are only defined for GET, so you should get "Route Not Found" because the server didn't find a matching route for a POST request to / or /about.</w:t>
+      </w:r>
+    </w:p>
+    <w:p>
+      <w:pPr>
+        <w:jc w:val="both"/>
+        <w:rPr>
+          <w:rFonts w:ascii="Arial" w:hAnsi="Arial" w:cs="Arial"/>
+          <w:sz w:val="28"/>
+          <w:szCs w:val="28"/>
+        </w:rPr>
+      </w:pPr>
+      <w:r>
+        <w:rPr>
+          <w:rFonts w:ascii="Arial" w:hAnsi="Arial" w:cs="Arial"/>
+          <w:sz w:val="28"/>
+          <w:szCs w:val="28"/>
+        </w:rPr>
+        <w:t xml:space="preserve">This demonstrates how our server now responds differently based on both the </w:t>
+      </w:r>
+      <w:r>
+        <w:rPr>
+          <w:rFonts w:ascii="Arial" w:hAnsi="Arial" w:cs="Arial"/>
+          <w:b/>
+          <w:bCs/>
+          <w:sz w:val="28"/>
+          <w:szCs w:val="28"/>
+        </w:rPr>
+        <w:t>URL path</w:t>
+      </w:r>
+      <w:r>
+        <w:rPr>
+          <w:rFonts w:ascii="Arial" w:hAnsi="Arial" w:cs="Arial"/>
+          <w:sz w:val="28"/>
+          <w:szCs w:val="28"/>
+        </w:rPr>
+        <w:t xml:space="preserve"> and the </w:t>
+      </w:r>
+      <w:r>
+        <w:rPr>
+          <w:rFonts w:ascii="Arial" w:hAnsi="Arial" w:cs="Arial"/>
+          <w:b/>
+          <w:bCs/>
+          <w:sz w:val="28"/>
+          <w:szCs w:val="28"/>
+        </w:rPr>
+        <w:t>HTTP method</w:t>
+      </w:r>
+      <w:r>
+        <w:rPr>
+          <w:rFonts w:ascii="Arial" w:hAnsi="Arial" w:cs="Arial"/>
+          <w:sz w:val="28"/>
+          <w:szCs w:val="28"/>
+        </w:rPr>
+        <w:t>. If no matching route is found for a given URL and method combination, our server correctly sends a "Route Not Found" response with a 404 status.</w:t>
+      </w:r>
+    </w:p>
+    <w:p>
+      <w:pPr>
+        <w:jc w:val="both"/>
+        <w:rPr>
+          <w:rFonts w:ascii="Arial" w:hAnsi="Arial" w:cs="Arial"/>
+          <w:sz w:val="28"/>
+          <w:szCs w:val="28"/>
+        </w:rPr>
+      </w:pPr>
+      <w:r>
+        <w:rPr>
+          <w:rFonts w:ascii="Arial" w:hAnsi="Arial" w:cs="Arial"/>
+          <w:sz w:val="28"/>
+          <w:szCs w:val="28"/>
+        </w:rPr>
+        <w:lastRenderedPageBreak/>
+        <w:pict w14:anchorId="3DBEADF8">
+          <v:rect id="_x0000_i1333" style="width:0;height:1.5pt" o:hralign="center" o:hrstd="t" o:hr="t" fillcolor="#a0a0a0" stroked="f"/>
+        </w:pict>
+      </w:r>
+    </w:p>
+    <w:p>
+      <w:pPr>
+        <w:jc w:val="both"/>
+        <w:rPr>
+          <w:rFonts w:ascii="Arial" w:hAnsi="Arial" w:cs="Arial"/>
+          <w:b/>
+          <w:bCs/>
+          <w:sz w:val="28"/>
+          <w:szCs w:val="28"/>
+        </w:rPr>
+      </w:pPr>
+      <w:r>
+        <w:rPr>
+          <w:rFonts w:ascii="Arial" w:hAnsi="Arial" w:cs="Arial"/>
+          <w:b/>
+          <w:bCs/>
+          <w:sz w:val="28"/>
+          <w:szCs w:val="28"/>
+        </w:rPr>
+        <w:t>What's Next?</w:t>
+      </w:r>
+    </w:p>
+    <w:p>
+      <w:pPr>
+        <w:jc w:val="both"/>
+        <w:rPr>
+          <w:rFonts w:ascii="Arial" w:hAnsi="Arial" w:cs="Arial"/>
+          <w:sz w:val="28"/>
+          <w:szCs w:val="28"/>
+        </w:rPr>
+      </w:pPr>
+      <w:r>
+        <w:rPr>
+          <w:rFonts w:ascii="Arial" w:hAnsi="Arial" w:cs="Arial"/>
+          <w:sz w:val="28"/>
+          <w:szCs w:val="28"/>
+        </w:rPr>
+        <w:t>In the next video, we will build upon this server to learn how to:</w:t>
+      </w:r>
+    </w:p>
+    <w:p>
+      <w:pPr>
+        <w:numPr>
+          <w:ilvl w:val="0"/>
+          <w:numId w:val="167"/>
+        </w:numPr>
+        <w:jc w:val="both"/>
+        <w:rPr>
+          <w:rFonts w:ascii="Arial" w:hAnsi="Arial" w:cs="Arial"/>
+          <w:sz w:val="28"/>
+          <w:szCs w:val="28"/>
+        </w:rPr>
+      </w:pPr>
+      <w:r>
+        <w:rPr>
+          <w:rFonts w:ascii="Arial" w:hAnsi="Arial" w:cs="Arial"/>
+          <w:sz w:val="28"/>
+          <w:szCs w:val="28"/>
+        </w:rPr>
+        <w:t xml:space="preserve">Send </w:t>
+      </w:r>
+      <w:r>
+        <w:rPr>
+          <w:rFonts w:ascii="Arial" w:hAnsi="Arial" w:cs="Arial"/>
+          <w:b/>
+          <w:bCs/>
+          <w:sz w:val="28"/>
+          <w:szCs w:val="28"/>
+        </w:rPr>
+        <w:t>JSON data</w:t>
+      </w:r>
+      <w:r>
+        <w:rPr>
+          <w:rFonts w:ascii="Arial" w:hAnsi="Arial" w:cs="Arial"/>
+          <w:sz w:val="28"/>
+          <w:szCs w:val="28"/>
+        </w:rPr>
+        <w:t xml:space="preserve"> as a response.</w:t>
+      </w:r>
+    </w:p>
+    <w:p>
+      <w:pPr>
+        <w:numPr>
+          <w:ilvl w:val="0"/>
+          <w:numId w:val="167"/>
+        </w:numPr>
+        <w:jc w:val="both"/>
+        <w:rPr>
+          <w:rFonts w:ascii="Arial" w:hAnsi="Arial" w:cs="Arial"/>
+          <w:sz w:val="28"/>
+          <w:szCs w:val="28"/>
+        </w:rPr>
+      </w:pPr>
+      <w:r>
+        <w:rPr>
+          <w:rFonts w:ascii="Arial" w:hAnsi="Arial" w:cs="Arial"/>
+          <w:sz w:val="28"/>
+          <w:szCs w:val="28"/>
+        </w:rPr>
+        <w:t xml:space="preserve">Start implementing actual </w:t>
+      </w:r>
+      <w:r>
+        <w:rPr>
+          <w:rFonts w:ascii="Arial" w:hAnsi="Arial" w:cs="Arial"/>
+          <w:b/>
+          <w:bCs/>
+          <w:sz w:val="28"/>
+          <w:szCs w:val="28"/>
+        </w:rPr>
+        <w:t>To-Do functionalities</w:t>
+      </w:r>
+      <w:r>
+        <w:rPr>
+          <w:rFonts w:ascii="Arial" w:hAnsi="Arial" w:cs="Arial"/>
+          <w:sz w:val="28"/>
+          <w:szCs w:val="28"/>
+        </w:rPr>
+        <w:t xml:space="preserve"> like creating, retrieving, and possibly updating/deleting to-dos, which will form the foundation of our To-Do API.</w:t>
+      </w:r>
+    </w:p>
+    <w:p>
+      <w:pPr>
+        <w:jc w:val="both"/>
+        <w:rPr>
+          <w:rFonts w:ascii="Arial" w:hAnsi="Arial" w:cs="Arial"/>
+          <w:sz w:val="28"/>
+          <w:szCs w:val="28"/>
+        </w:rPr>
+      </w:pPr>
+    </w:p>
+    <w:p>
+      <w:pPr>
+        <w:jc w:val="both"/>
+        <w:rPr>
+          <w:rFonts w:ascii="Arial" w:hAnsi="Arial" w:cs="Arial"/>
+          <w:sz w:val="28"/>
+          <w:szCs w:val="28"/>
+        </w:rPr>
+      </w:pPr>
+    </w:p>
+    <w:p>
+      <w:pPr>
+        <w:jc w:val="both"/>
+        <w:rPr>
+          <w:rFonts w:ascii="Arial" w:hAnsi="Arial" w:cs="Arial"/>
+          <w:b/>
+          <w:bCs/>
+          <w:color w:val="EE0000"/>
+          <w:sz w:val="28"/>
+          <w:szCs w:val="28"/>
+        </w:rPr>
+      </w:pPr>
+      <w:r>
+        <w:rPr>
+          <w:rFonts w:ascii="Arial" w:hAnsi="Arial" w:cs="Arial"/>
+          <w:b/>
+          <w:bCs/>
+          <w:color w:val="EE0000"/>
+          <w:sz w:val="28"/>
+          <w:szCs w:val="28"/>
+        </w:rPr>
         <w:t>Lecture 13-1: How the Web Works</w:t>
       </w:r>
     </w:p>
@@ -30143,6 +31418,16 @@
         </w:rPr>
         <w:t>When we open a website</w:t>
       </w:r>
+    </w:p>
+    <w:p>
+      <w:pPr>
+        <w:jc w:val="both"/>
+        <w:rPr>
+          <w:rFonts w:ascii="Arial" w:hAnsi="Arial" w:cs="Arial"/>
+          <w:sz w:val="28"/>
+          <w:szCs w:val="28"/>
+        </w:rPr>
+      </w:pPr>
     </w:p>
     <w:p>
       <w:pPr>
@@ -30401,7 +31686,6 @@
           <w:b w:val="0"/>
           <w:bCs w:val="0"/>
         </w:rPr>
-        <w:lastRenderedPageBreak/>
         <w:t>sessionStorage.setItem('theme', 'dark');</w:t>
       </w:r>
     </w:p>
@@ -31394,7 +32678,6 @@
           <w:sz w:val="28"/>
           <w:szCs w:val="28"/>
         </w:rPr>
-        <w:lastRenderedPageBreak/>
         <w:t>Answer:</w:t>
       </w:r>
       <w:r>
@@ -31494,6 +32777,7 @@
           <w:b w:val="0"/>
           <w:bCs w:val="0"/>
         </w:rPr>
+        <w:lastRenderedPageBreak/>
         <w:t>} else {</w:t>
       </w:r>
     </w:p>
@@ -37473,6 +38757,123 @@
     </w:lvl>
   </w:abstractNum>
   <w:abstractNum w:abstractNumId="40" w15:restartNumberingAfterBreak="0">
+    <w:nsid w:val="1B787A27"/>
+    <w:multiLevelType w:val="multilevel"/>
+    <w:tmpl w:val="EB6AE74A"/>
+    <w:lvl w:ilvl="0">
+      <w:start w:val="1"/>
+      <w:numFmt w:val="decimal"/>
+      <w:lvlText w:val="%1."/>
+      <w:lvlJc w:val="left"/>
+      <w:pPr>
+        <w:tabs>
+          <w:tab w:val="num" w:pos="720"/>
+        </w:tabs>
+        <w:ind w:left="720" w:hanging="360"/>
+      </w:pPr>
+    </w:lvl>
+    <w:lvl w:ilvl="1">
+      <w:start w:val="1"/>
+      <w:numFmt w:val="bullet"/>
+      <w:lvlText w:val="o"/>
+      <w:lvlJc w:val="left"/>
+      <w:pPr>
+        <w:tabs>
+          <w:tab w:val="num" w:pos="1440"/>
+        </w:tabs>
+        <w:ind w:left="1440" w:hanging="360"/>
+      </w:pPr>
+      <w:rPr>
+        <w:rFonts w:ascii="Courier New" w:hAnsi="Courier New" w:hint="default"/>
+        <w:sz w:val="20"/>
+      </w:rPr>
+    </w:lvl>
+    <w:lvl w:ilvl="2" w:tentative="1">
+      <w:start w:val="1"/>
+      <w:numFmt w:val="decimal"/>
+      <w:lvlText w:val="%3."/>
+      <w:lvlJc w:val="left"/>
+      <w:pPr>
+        <w:tabs>
+          <w:tab w:val="num" w:pos="2160"/>
+        </w:tabs>
+        <w:ind w:left="2160" w:hanging="360"/>
+      </w:pPr>
+    </w:lvl>
+    <w:lvl w:ilvl="3" w:tentative="1">
+      <w:start w:val="1"/>
+      <w:numFmt w:val="decimal"/>
+      <w:lvlText w:val="%4."/>
+      <w:lvlJc w:val="left"/>
+      <w:pPr>
+        <w:tabs>
+          <w:tab w:val="num" w:pos="2880"/>
+        </w:tabs>
+        <w:ind w:left="2880" w:hanging="360"/>
+      </w:pPr>
+    </w:lvl>
+    <w:lvl w:ilvl="4" w:tentative="1">
+      <w:start w:val="1"/>
+      <w:numFmt w:val="decimal"/>
+      <w:lvlText w:val="%5."/>
+      <w:lvlJc w:val="left"/>
+      <w:pPr>
+        <w:tabs>
+          <w:tab w:val="num" w:pos="3600"/>
+        </w:tabs>
+        <w:ind w:left="3600" w:hanging="360"/>
+      </w:pPr>
+    </w:lvl>
+    <w:lvl w:ilvl="5" w:tentative="1">
+      <w:start w:val="1"/>
+      <w:numFmt w:val="decimal"/>
+      <w:lvlText w:val="%6."/>
+      <w:lvlJc w:val="left"/>
+      <w:pPr>
+        <w:tabs>
+          <w:tab w:val="num" w:pos="4320"/>
+        </w:tabs>
+        <w:ind w:left="4320" w:hanging="360"/>
+      </w:pPr>
+    </w:lvl>
+    <w:lvl w:ilvl="6" w:tentative="1">
+      <w:start w:val="1"/>
+      <w:numFmt w:val="decimal"/>
+      <w:lvlText w:val="%7."/>
+      <w:lvlJc w:val="left"/>
+      <w:pPr>
+        <w:tabs>
+          <w:tab w:val="num" w:pos="5040"/>
+        </w:tabs>
+        <w:ind w:left="5040" w:hanging="360"/>
+      </w:pPr>
+    </w:lvl>
+    <w:lvl w:ilvl="7" w:tentative="1">
+      <w:start w:val="1"/>
+      <w:numFmt w:val="decimal"/>
+      <w:lvlText w:val="%8."/>
+      <w:lvlJc w:val="left"/>
+      <w:pPr>
+        <w:tabs>
+          <w:tab w:val="num" w:pos="5760"/>
+        </w:tabs>
+        <w:ind w:left="5760" w:hanging="360"/>
+      </w:pPr>
+    </w:lvl>
+    <w:lvl w:ilvl="8" w:tentative="1">
+      <w:start w:val="1"/>
+      <w:numFmt w:val="decimal"/>
+      <w:lvlText w:val="%9."/>
+      <w:lvlJc w:val="left"/>
+      <w:pPr>
+        <w:tabs>
+          <w:tab w:val="num" w:pos="6480"/>
+        </w:tabs>
+        <w:ind w:left="6480" w:hanging="360"/>
+      </w:pPr>
+    </w:lvl>
+  </w:abstractNum>
+  <w:abstractNum w:abstractNumId="41" w15:restartNumberingAfterBreak="0">
     <w:nsid w:val="1BF52B14"/>
     <w:multiLevelType w:val="multilevel"/>
     <w:tmpl w:val="C65EA97E"/>
@@ -37621,7 +39022,7 @@
       </w:rPr>
     </w:lvl>
   </w:abstractNum>
-  <w:abstractNum w:abstractNumId="41" w15:restartNumberingAfterBreak="0">
+  <w:abstractNum w:abstractNumId="42" w15:restartNumberingAfterBreak="0">
     <w:nsid w:val="1CEF25C4"/>
     <w:multiLevelType w:val="multilevel"/>
     <w:tmpl w:val="35CE9C7A"/>
@@ -37770,7 +39171,7 @@
       </w:rPr>
     </w:lvl>
   </w:abstractNum>
-  <w:abstractNum w:abstractNumId="42" w15:restartNumberingAfterBreak="0">
+  <w:abstractNum w:abstractNumId="43" w15:restartNumberingAfterBreak="0">
     <w:nsid w:val="1E026D86"/>
     <w:multiLevelType w:val="multilevel"/>
     <w:tmpl w:val="DD302CD8"/>
@@ -37887,7 +39288,7 @@
       </w:pPr>
     </w:lvl>
   </w:abstractNum>
-  <w:abstractNum w:abstractNumId="43" w15:restartNumberingAfterBreak="0">
+  <w:abstractNum w:abstractNumId="44" w15:restartNumberingAfterBreak="0">
     <w:nsid w:val="1E1E2E3B"/>
     <w:multiLevelType w:val="multilevel"/>
     <w:tmpl w:val="82ACA226"/>
@@ -38036,7 +39437,7 @@
       </w:rPr>
     </w:lvl>
   </w:abstractNum>
-  <w:abstractNum w:abstractNumId="44" w15:restartNumberingAfterBreak="0">
+  <w:abstractNum w:abstractNumId="45" w15:restartNumberingAfterBreak="0">
     <w:nsid w:val="1F082B71"/>
     <w:multiLevelType w:val="multilevel"/>
     <w:tmpl w:val="8BC8FFC8"/>
@@ -38153,7 +39554,7 @@
       </w:pPr>
     </w:lvl>
   </w:abstractNum>
-  <w:abstractNum w:abstractNumId="45" w15:restartNumberingAfterBreak="0">
+  <w:abstractNum w:abstractNumId="46" w15:restartNumberingAfterBreak="0">
     <w:nsid w:val="1FC62D23"/>
     <w:multiLevelType w:val="hybridMultilevel"/>
     <w:tmpl w:val="9406189A"/>
@@ -38266,7 +39667,7 @@
       </w:rPr>
     </w:lvl>
   </w:abstractNum>
-  <w:abstractNum w:abstractNumId="46" w15:restartNumberingAfterBreak="0">
+  <w:abstractNum w:abstractNumId="47" w15:restartNumberingAfterBreak="0">
     <w:nsid w:val="20982870"/>
     <w:multiLevelType w:val="multilevel"/>
     <w:tmpl w:val="FE9415E0"/>
@@ -38415,7 +39816,7 @@
       </w:rPr>
     </w:lvl>
   </w:abstractNum>
-  <w:abstractNum w:abstractNumId="47" w15:restartNumberingAfterBreak="0">
+  <w:abstractNum w:abstractNumId="48" w15:restartNumberingAfterBreak="0">
     <w:nsid w:val="216F5C6C"/>
     <w:multiLevelType w:val="multilevel"/>
     <w:tmpl w:val="DC9E5AE6"/>
@@ -38528,7 +39929,7 @@
       </w:pPr>
     </w:lvl>
   </w:abstractNum>
-  <w:abstractNum w:abstractNumId="48" w15:restartNumberingAfterBreak="0">
+  <w:abstractNum w:abstractNumId="49" w15:restartNumberingAfterBreak="0">
     <w:nsid w:val="217A7006"/>
     <w:multiLevelType w:val="multilevel"/>
     <w:tmpl w:val="D22CA124"/>
@@ -38641,7 +40042,7 @@
       </w:pPr>
     </w:lvl>
   </w:abstractNum>
-  <w:abstractNum w:abstractNumId="49" w15:restartNumberingAfterBreak="0">
+  <w:abstractNum w:abstractNumId="50" w15:restartNumberingAfterBreak="0">
     <w:nsid w:val="225A0F12"/>
     <w:multiLevelType w:val="multilevel"/>
     <w:tmpl w:val="998E7AD4"/>
@@ -38790,7 +40191,7 @@
       </w:rPr>
     </w:lvl>
   </w:abstractNum>
-  <w:abstractNum w:abstractNumId="50" w15:restartNumberingAfterBreak="0">
+  <w:abstractNum w:abstractNumId="51" w15:restartNumberingAfterBreak="0">
     <w:nsid w:val="228213DC"/>
     <w:multiLevelType w:val="multilevel"/>
     <w:tmpl w:val="2D649D02"/>
@@ -38939,7 +40340,7 @@
       </w:rPr>
     </w:lvl>
   </w:abstractNum>
-  <w:abstractNum w:abstractNumId="51" w15:restartNumberingAfterBreak="0">
+  <w:abstractNum w:abstractNumId="52" w15:restartNumberingAfterBreak="0">
     <w:nsid w:val="236C1A48"/>
     <w:multiLevelType w:val="multilevel"/>
     <w:tmpl w:val="DA4E9D42"/>
@@ -39088,7 +40489,7 @@
       </w:rPr>
     </w:lvl>
   </w:abstractNum>
-  <w:abstractNum w:abstractNumId="52" w15:restartNumberingAfterBreak="0">
+  <w:abstractNum w:abstractNumId="53" w15:restartNumberingAfterBreak="0">
     <w:nsid w:val="25E9111B"/>
     <w:multiLevelType w:val="multilevel"/>
     <w:tmpl w:val="DDF6A472"/>
@@ -39237,7 +40638,7 @@
       </w:rPr>
     </w:lvl>
   </w:abstractNum>
-  <w:abstractNum w:abstractNumId="53" w15:restartNumberingAfterBreak="0">
+  <w:abstractNum w:abstractNumId="54" w15:restartNumberingAfterBreak="0">
     <w:nsid w:val="260253DB"/>
     <w:multiLevelType w:val="multilevel"/>
     <w:tmpl w:val="78306934"/>
@@ -39386,7 +40787,7 @@
       </w:rPr>
     </w:lvl>
   </w:abstractNum>
-  <w:abstractNum w:abstractNumId="54" w15:restartNumberingAfterBreak="0">
+  <w:abstractNum w:abstractNumId="55" w15:restartNumberingAfterBreak="0">
     <w:nsid w:val="26582A49"/>
     <w:multiLevelType w:val="multilevel"/>
     <w:tmpl w:val="D540A3D2"/>
@@ -39535,7 +40936,7 @@
       </w:rPr>
     </w:lvl>
   </w:abstractNum>
-  <w:abstractNum w:abstractNumId="55" w15:restartNumberingAfterBreak="0">
+  <w:abstractNum w:abstractNumId="56" w15:restartNumberingAfterBreak="0">
     <w:nsid w:val="27C03D2C"/>
     <w:multiLevelType w:val="hybridMultilevel"/>
     <w:tmpl w:val="4870549C"/>
@@ -39648,7 +41049,7 @@
       </w:rPr>
     </w:lvl>
   </w:abstractNum>
-  <w:abstractNum w:abstractNumId="56" w15:restartNumberingAfterBreak="0">
+  <w:abstractNum w:abstractNumId="57" w15:restartNumberingAfterBreak="0">
     <w:nsid w:val="28EE663C"/>
     <w:multiLevelType w:val="multilevel"/>
     <w:tmpl w:val="D6AC33F4"/>
@@ -39797,7 +41198,7 @@
       </w:rPr>
     </w:lvl>
   </w:abstractNum>
-  <w:abstractNum w:abstractNumId="57" w15:restartNumberingAfterBreak="0">
+  <w:abstractNum w:abstractNumId="58" w15:restartNumberingAfterBreak="0">
     <w:nsid w:val="29AB2D16"/>
     <w:multiLevelType w:val="multilevel"/>
     <w:tmpl w:val="DF1CE4D6"/>
@@ -39946,7 +41347,7 @@
       </w:rPr>
     </w:lvl>
   </w:abstractNum>
-  <w:abstractNum w:abstractNumId="58" w15:restartNumberingAfterBreak="0">
+  <w:abstractNum w:abstractNumId="59" w15:restartNumberingAfterBreak="0">
     <w:nsid w:val="29B0125D"/>
     <w:multiLevelType w:val="multilevel"/>
     <w:tmpl w:val="482878BE"/>
@@ -40095,7 +41496,7 @@
       </w:rPr>
     </w:lvl>
   </w:abstractNum>
-  <w:abstractNum w:abstractNumId="59" w15:restartNumberingAfterBreak="0">
+  <w:abstractNum w:abstractNumId="60" w15:restartNumberingAfterBreak="0">
     <w:nsid w:val="2AEC614D"/>
     <w:multiLevelType w:val="multilevel"/>
     <w:tmpl w:val="14EAC318"/>
@@ -40244,7 +41645,7 @@
       </w:rPr>
     </w:lvl>
   </w:abstractNum>
-  <w:abstractNum w:abstractNumId="60" w15:restartNumberingAfterBreak="0">
+  <w:abstractNum w:abstractNumId="61" w15:restartNumberingAfterBreak="0">
     <w:nsid w:val="2B4E0BC4"/>
     <w:multiLevelType w:val="multilevel"/>
     <w:tmpl w:val="309673EE"/>
@@ -40357,7 +41758,7 @@
       </w:pPr>
     </w:lvl>
   </w:abstractNum>
-  <w:abstractNum w:abstractNumId="61" w15:restartNumberingAfterBreak="0">
+  <w:abstractNum w:abstractNumId="62" w15:restartNumberingAfterBreak="0">
     <w:nsid w:val="2B727D1D"/>
     <w:multiLevelType w:val="multilevel"/>
     <w:tmpl w:val="1DC0C782"/>
@@ -40470,7 +41871,7 @@
       </w:pPr>
     </w:lvl>
   </w:abstractNum>
-  <w:abstractNum w:abstractNumId="62" w15:restartNumberingAfterBreak="0">
+  <w:abstractNum w:abstractNumId="63" w15:restartNumberingAfterBreak="0">
     <w:nsid w:val="2BBE5E20"/>
     <w:multiLevelType w:val="hybridMultilevel"/>
     <w:tmpl w:val="5754CCD0"/>
@@ -40583,7 +41984,7 @@
       </w:rPr>
     </w:lvl>
   </w:abstractNum>
-  <w:abstractNum w:abstractNumId="63" w15:restartNumberingAfterBreak="0">
+  <w:abstractNum w:abstractNumId="64" w15:restartNumberingAfterBreak="0">
     <w:nsid w:val="2D2E7A4B"/>
     <w:multiLevelType w:val="multilevel"/>
     <w:tmpl w:val="A656B09E"/>
@@ -40732,7 +42133,7 @@
       </w:rPr>
     </w:lvl>
   </w:abstractNum>
-  <w:abstractNum w:abstractNumId="64" w15:restartNumberingAfterBreak="0">
+  <w:abstractNum w:abstractNumId="65" w15:restartNumberingAfterBreak="0">
     <w:nsid w:val="2DC21CF3"/>
     <w:multiLevelType w:val="hybridMultilevel"/>
     <w:tmpl w:val="B7C6BBC4"/>
@@ -40845,7 +42246,7 @@
       </w:rPr>
     </w:lvl>
   </w:abstractNum>
-  <w:abstractNum w:abstractNumId="65" w15:restartNumberingAfterBreak="0">
+  <w:abstractNum w:abstractNumId="66" w15:restartNumberingAfterBreak="0">
     <w:nsid w:val="2DFC51BF"/>
     <w:multiLevelType w:val="multilevel"/>
     <w:tmpl w:val="B6DCC5B0"/>
@@ -40994,7 +42395,7 @@
       </w:rPr>
     </w:lvl>
   </w:abstractNum>
-  <w:abstractNum w:abstractNumId="66" w15:restartNumberingAfterBreak="0">
+  <w:abstractNum w:abstractNumId="67" w15:restartNumberingAfterBreak="0">
     <w:nsid w:val="2E3D0C51"/>
     <w:multiLevelType w:val="multilevel"/>
     <w:tmpl w:val="6560A124"/>
@@ -41143,7 +42544,7 @@
       </w:rPr>
     </w:lvl>
   </w:abstractNum>
-  <w:abstractNum w:abstractNumId="67" w15:restartNumberingAfterBreak="0">
+  <w:abstractNum w:abstractNumId="68" w15:restartNumberingAfterBreak="0">
     <w:nsid w:val="2E745826"/>
     <w:multiLevelType w:val="multilevel"/>
     <w:tmpl w:val="05FABB58"/>
@@ -41292,7 +42693,7 @@
       </w:rPr>
     </w:lvl>
   </w:abstractNum>
-  <w:abstractNum w:abstractNumId="68" w15:restartNumberingAfterBreak="0">
+  <w:abstractNum w:abstractNumId="69" w15:restartNumberingAfterBreak="0">
     <w:nsid w:val="2EFD68E2"/>
     <w:multiLevelType w:val="multilevel"/>
     <w:tmpl w:val="FBB28178"/>
@@ -41441,7 +42842,7 @@
       </w:rPr>
     </w:lvl>
   </w:abstractNum>
-  <w:abstractNum w:abstractNumId="69" w15:restartNumberingAfterBreak="0">
+  <w:abstractNum w:abstractNumId="70" w15:restartNumberingAfterBreak="0">
     <w:nsid w:val="31084F2B"/>
     <w:multiLevelType w:val="multilevel"/>
     <w:tmpl w:val="D15E9D1C"/>
@@ -41554,7 +42955,7 @@
       </w:pPr>
     </w:lvl>
   </w:abstractNum>
-  <w:abstractNum w:abstractNumId="70" w15:restartNumberingAfterBreak="0">
+  <w:abstractNum w:abstractNumId="71" w15:restartNumberingAfterBreak="0">
     <w:nsid w:val="32A408D9"/>
     <w:multiLevelType w:val="multilevel"/>
     <w:tmpl w:val="2CB483C4"/>
@@ -41703,7 +43104,7 @@
       </w:rPr>
     </w:lvl>
   </w:abstractNum>
-  <w:abstractNum w:abstractNumId="71" w15:restartNumberingAfterBreak="0">
+  <w:abstractNum w:abstractNumId="72" w15:restartNumberingAfterBreak="0">
     <w:nsid w:val="32E41C49"/>
     <w:multiLevelType w:val="multilevel"/>
     <w:tmpl w:val="9F3660A2"/>
@@ -41852,7 +43253,7 @@
       </w:rPr>
     </w:lvl>
   </w:abstractNum>
-  <w:abstractNum w:abstractNumId="72" w15:restartNumberingAfterBreak="0">
+  <w:abstractNum w:abstractNumId="73" w15:restartNumberingAfterBreak="0">
     <w:nsid w:val="34207812"/>
     <w:multiLevelType w:val="multilevel"/>
     <w:tmpl w:val="451EF25A"/>
@@ -42001,7 +43402,7 @@
       </w:rPr>
     </w:lvl>
   </w:abstractNum>
-  <w:abstractNum w:abstractNumId="73" w15:restartNumberingAfterBreak="0">
+  <w:abstractNum w:abstractNumId="74" w15:restartNumberingAfterBreak="0">
     <w:nsid w:val="35303EB5"/>
     <w:multiLevelType w:val="multilevel"/>
     <w:tmpl w:val="DC94BB4C"/>
@@ -42150,7 +43551,7 @@
       </w:rPr>
     </w:lvl>
   </w:abstractNum>
-  <w:abstractNum w:abstractNumId="74" w15:restartNumberingAfterBreak="0">
+  <w:abstractNum w:abstractNumId="75" w15:restartNumberingAfterBreak="0">
     <w:nsid w:val="357E69CE"/>
     <w:multiLevelType w:val="multilevel"/>
     <w:tmpl w:val="8BB8B1AA"/>
@@ -42263,7 +43664,7 @@
       </w:pPr>
     </w:lvl>
   </w:abstractNum>
-  <w:abstractNum w:abstractNumId="75" w15:restartNumberingAfterBreak="0">
+  <w:abstractNum w:abstractNumId="76" w15:restartNumberingAfterBreak="0">
     <w:nsid w:val="35914BA5"/>
     <w:multiLevelType w:val="multilevel"/>
     <w:tmpl w:val="787A7F68"/>
@@ -42412,7 +43813,7 @@
       </w:rPr>
     </w:lvl>
   </w:abstractNum>
-  <w:abstractNum w:abstractNumId="76" w15:restartNumberingAfterBreak="0">
+  <w:abstractNum w:abstractNumId="77" w15:restartNumberingAfterBreak="0">
     <w:nsid w:val="362B5379"/>
     <w:multiLevelType w:val="multilevel"/>
     <w:tmpl w:val="45EE0F0A"/>
@@ -42561,7 +43962,7 @@
       </w:rPr>
     </w:lvl>
   </w:abstractNum>
-  <w:abstractNum w:abstractNumId="77" w15:restartNumberingAfterBreak="0">
+  <w:abstractNum w:abstractNumId="78" w15:restartNumberingAfterBreak="0">
     <w:nsid w:val="379A57FD"/>
     <w:multiLevelType w:val="multilevel"/>
     <w:tmpl w:val="9364EC5E"/>
@@ -42710,7 +44111,7 @@
       </w:rPr>
     </w:lvl>
   </w:abstractNum>
-  <w:abstractNum w:abstractNumId="78" w15:restartNumberingAfterBreak="0">
+  <w:abstractNum w:abstractNumId="79" w15:restartNumberingAfterBreak="0">
     <w:nsid w:val="38914867"/>
     <w:multiLevelType w:val="multilevel"/>
     <w:tmpl w:val="D786C2D8"/>
@@ -42859,7 +44260,7 @@
       </w:rPr>
     </w:lvl>
   </w:abstractNum>
-  <w:abstractNum w:abstractNumId="79" w15:restartNumberingAfterBreak="0">
+  <w:abstractNum w:abstractNumId="80" w15:restartNumberingAfterBreak="0">
     <w:nsid w:val="394D788E"/>
     <w:multiLevelType w:val="multilevel"/>
     <w:tmpl w:val="625E4864"/>
@@ -43008,7 +44409,7 @@
       </w:rPr>
     </w:lvl>
   </w:abstractNum>
-  <w:abstractNum w:abstractNumId="80" w15:restartNumberingAfterBreak="0">
+  <w:abstractNum w:abstractNumId="81" w15:restartNumberingAfterBreak="0">
     <w:nsid w:val="39A07FD3"/>
     <w:multiLevelType w:val="multilevel"/>
     <w:tmpl w:val="15F0E81C"/>
@@ -43157,7 +44558,7 @@
       </w:rPr>
     </w:lvl>
   </w:abstractNum>
-  <w:abstractNum w:abstractNumId="81" w15:restartNumberingAfterBreak="0">
+  <w:abstractNum w:abstractNumId="82" w15:restartNumberingAfterBreak="0">
     <w:nsid w:val="39E538FF"/>
     <w:multiLevelType w:val="hybridMultilevel"/>
     <w:tmpl w:val="0B1A62F8"/>
@@ -43270,7 +44671,7 @@
       </w:rPr>
     </w:lvl>
   </w:abstractNum>
-  <w:abstractNum w:abstractNumId="82" w15:restartNumberingAfterBreak="0">
+  <w:abstractNum w:abstractNumId="83" w15:restartNumberingAfterBreak="0">
     <w:nsid w:val="3B381508"/>
     <w:multiLevelType w:val="multilevel"/>
     <w:tmpl w:val="237467B0"/>
@@ -43419,7 +44820,7 @@
       </w:rPr>
     </w:lvl>
   </w:abstractNum>
-  <w:abstractNum w:abstractNumId="83" w15:restartNumberingAfterBreak="0">
+  <w:abstractNum w:abstractNumId="84" w15:restartNumberingAfterBreak="0">
     <w:nsid w:val="3B5F7AA9"/>
     <w:multiLevelType w:val="multilevel"/>
     <w:tmpl w:val="D5E099BE"/>
@@ -43568,7 +44969,7 @@
       </w:rPr>
     </w:lvl>
   </w:abstractNum>
-  <w:abstractNum w:abstractNumId="84" w15:restartNumberingAfterBreak="0">
+  <w:abstractNum w:abstractNumId="85" w15:restartNumberingAfterBreak="0">
     <w:nsid w:val="3C221610"/>
     <w:multiLevelType w:val="multilevel"/>
     <w:tmpl w:val="2C8671D6"/>
@@ -43717,7 +45118,7 @@
       </w:rPr>
     </w:lvl>
   </w:abstractNum>
-  <w:abstractNum w:abstractNumId="85" w15:restartNumberingAfterBreak="0">
+  <w:abstractNum w:abstractNumId="86" w15:restartNumberingAfterBreak="0">
     <w:nsid w:val="3EE0601B"/>
     <w:multiLevelType w:val="multilevel"/>
     <w:tmpl w:val="898642B0"/>
@@ -43830,7 +45231,7 @@
       </w:pPr>
     </w:lvl>
   </w:abstractNum>
-  <w:abstractNum w:abstractNumId="86" w15:restartNumberingAfterBreak="0">
+  <w:abstractNum w:abstractNumId="87" w15:restartNumberingAfterBreak="0">
     <w:nsid w:val="404C6D6F"/>
     <w:multiLevelType w:val="multilevel"/>
     <w:tmpl w:val="2D1C06E2"/>
@@ -43979,7 +45380,7 @@
       </w:rPr>
     </w:lvl>
   </w:abstractNum>
-  <w:abstractNum w:abstractNumId="87" w15:restartNumberingAfterBreak="0">
+  <w:abstractNum w:abstractNumId="88" w15:restartNumberingAfterBreak="0">
     <w:nsid w:val="40E54A95"/>
     <w:multiLevelType w:val="hybridMultilevel"/>
     <w:tmpl w:val="CBC4A5E4"/>
@@ -44092,7 +45493,7 @@
       </w:rPr>
     </w:lvl>
   </w:abstractNum>
-  <w:abstractNum w:abstractNumId="88" w15:restartNumberingAfterBreak="0">
+  <w:abstractNum w:abstractNumId="89" w15:restartNumberingAfterBreak="0">
     <w:nsid w:val="415923A5"/>
     <w:multiLevelType w:val="multilevel"/>
     <w:tmpl w:val="4AC03468"/>
@@ -44241,7 +45642,7 @@
       </w:rPr>
     </w:lvl>
   </w:abstractNum>
-  <w:abstractNum w:abstractNumId="89" w15:restartNumberingAfterBreak="0">
+  <w:abstractNum w:abstractNumId="90" w15:restartNumberingAfterBreak="0">
     <w:nsid w:val="429A44AC"/>
     <w:multiLevelType w:val="multilevel"/>
     <w:tmpl w:val="820684B0"/>
@@ -44390,7 +45791,7 @@
       </w:rPr>
     </w:lvl>
   </w:abstractNum>
-  <w:abstractNum w:abstractNumId="90" w15:restartNumberingAfterBreak="0">
+  <w:abstractNum w:abstractNumId="91" w15:restartNumberingAfterBreak="0">
     <w:nsid w:val="43031F13"/>
     <w:multiLevelType w:val="multilevel"/>
     <w:tmpl w:val="836AD74C"/>
@@ -44539,7 +45940,7 @@
       </w:rPr>
     </w:lvl>
   </w:abstractNum>
-  <w:abstractNum w:abstractNumId="91" w15:restartNumberingAfterBreak="0">
+  <w:abstractNum w:abstractNumId="92" w15:restartNumberingAfterBreak="0">
     <w:nsid w:val="44C86504"/>
     <w:multiLevelType w:val="multilevel"/>
     <w:tmpl w:val="366647AA"/>
@@ -44688,7 +46089,7 @@
       </w:rPr>
     </w:lvl>
   </w:abstractNum>
-  <w:abstractNum w:abstractNumId="92" w15:restartNumberingAfterBreak="0">
+  <w:abstractNum w:abstractNumId="93" w15:restartNumberingAfterBreak="0">
     <w:nsid w:val="44FF3829"/>
     <w:multiLevelType w:val="multilevel"/>
     <w:tmpl w:val="5224C598"/>
@@ -44837,7 +46238,7 @@
       </w:rPr>
     </w:lvl>
   </w:abstractNum>
-  <w:abstractNum w:abstractNumId="93" w15:restartNumberingAfterBreak="0">
+  <w:abstractNum w:abstractNumId="94" w15:restartNumberingAfterBreak="0">
     <w:nsid w:val="465D2FE3"/>
     <w:multiLevelType w:val="multilevel"/>
     <w:tmpl w:val="8EA27A84"/>
@@ -44950,7 +46351,7 @@
       </w:pPr>
     </w:lvl>
   </w:abstractNum>
-  <w:abstractNum w:abstractNumId="94" w15:restartNumberingAfterBreak="0">
+  <w:abstractNum w:abstractNumId="95" w15:restartNumberingAfterBreak="0">
     <w:nsid w:val="46FF6024"/>
     <w:multiLevelType w:val="multilevel"/>
     <w:tmpl w:val="2AF8C9F2"/>
@@ -45099,7 +46500,7 @@
       </w:rPr>
     </w:lvl>
   </w:abstractNum>
-  <w:abstractNum w:abstractNumId="95" w15:restartNumberingAfterBreak="0">
+  <w:abstractNum w:abstractNumId="96" w15:restartNumberingAfterBreak="0">
     <w:nsid w:val="47885E27"/>
     <w:multiLevelType w:val="multilevel"/>
     <w:tmpl w:val="9B4C29A0"/>
@@ -45248,7 +46649,7 @@
       </w:rPr>
     </w:lvl>
   </w:abstractNum>
-  <w:abstractNum w:abstractNumId="96" w15:restartNumberingAfterBreak="0">
+  <w:abstractNum w:abstractNumId="97" w15:restartNumberingAfterBreak="0">
     <w:nsid w:val="47914B9A"/>
     <w:multiLevelType w:val="multilevel"/>
     <w:tmpl w:val="31FAD272"/>
@@ -45397,7 +46798,7 @@
       </w:rPr>
     </w:lvl>
   </w:abstractNum>
-  <w:abstractNum w:abstractNumId="97" w15:restartNumberingAfterBreak="0">
+  <w:abstractNum w:abstractNumId="98" w15:restartNumberingAfterBreak="0">
     <w:nsid w:val="47B367F5"/>
     <w:multiLevelType w:val="multilevel"/>
     <w:tmpl w:val="DC2AE908"/>
@@ -45510,7 +46911,7 @@
       </w:pPr>
     </w:lvl>
   </w:abstractNum>
-  <w:abstractNum w:abstractNumId="98" w15:restartNumberingAfterBreak="0">
+  <w:abstractNum w:abstractNumId="99" w15:restartNumberingAfterBreak="0">
     <w:nsid w:val="485C26E7"/>
     <w:multiLevelType w:val="multilevel"/>
     <w:tmpl w:val="35CAD9CA"/>
@@ -45659,7 +47060,7 @@
       </w:rPr>
     </w:lvl>
   </w:abstractNum>
-  <w:abstractNum w:abstractNumId="99" w15:restartNumberingAfterBreak="0">
+  <w:abstractNum w:abstractNumId="100" w15:restartNumberingAfterBreak="0">
     <w:nsid w:val="492137A5"/>
     <w:multiLevelType w:val="hybridMultilevel"/>
     <w:tmpl w:val="7610A9BC"/>
@@ -45772,7 +47173,7 @@
       </w:rPr>
     </w:lvl>
   </w:abstractNum>
-  <w:abstractNum w:abstractNumId="100" w15:restartNumberingAfterBreak="0">
+  <w:abstractNum w:abstractNumId="101" w15:restartNumberingAfterBreak="0">
     <w:nsid w:val="49F87527"/>
     <w:multiLevelType w:val="multilevel"/>
     <w:tmpl w:val="3C387B22"/>
@@ -45921,7 +47322,7 @@
       </w:rPr>
     </w:lvl>
   </w:abstractNum>
-  <w:abstractNum w:abstractNumId="101" w15:restartNumberingAfterBreak="0">
+  <w:abstractNum w:abstractNumId="102" w15:restartNumberingAfterBreak="0">
     <w:nsid w:val="4A625415"/>
     <w:multiLevelType w:val="multilevel"/>
     <w:tmpl w:val="E43A246C"/>
@@ -46034,7 +47435,7 @@
       </w:pPr>
     </w:lvl>
   </w:abstractNum>
-  <w:abstractNum w:abstractNumId="102" w15:restartNumberingAfterBreak="0">
+  <w:abstractNum w:abstractNumId="103" w15:restartNumberingAfterBreak="0">
     <w:nsid w:val="4AEB67D9"/>
     <w:multiLevelType w:val="multilevel"/>
     <w:tmpl w:val="A07AEC36"/>
@@ -46151,7 +47552,7 @@
       </w:pPr>
     </w:lvl>
   </w:abstractNum>
-  <w:abstractNum w:abstractNumId="103" w15:restartNumberingAfterBreak="0">
+  <w:abstractNum w:abstractNumId="104" w15:restartNumberingAfterBreak="0">
     <w:nsid w:val="4B04160A"/>
     <w:multiLevelType w:val="multilevel"/>
     <w:tmpl w:val="8A44DC4C"/>
@@ -46300,7 +47701,7 @@
       </w:rPr>
     </w:lvl>
   </w:abstractNum>
-  <w:abstractNum w:abstractNumId="104" w15:restartNumberingAfterBreak="0">
+  <w:abstractNum w:abstractNumId="105" w15:restartNumberingAfterBreak="0">
     <w:nsid w:val="4BE13BA9"/>
     <w:multiLevelType w:val="multilevel"/>
     <w:tmpl w:val="EE6E9BDE"/>
@@ -46449,7 +47850,7 @@
       </w:rPr>
     </w:lvl>
   </w:abstractNum>
-  <w:abstractNum w:abstractNumId="105" w15:restartNumberingAfterBreak="0">
+  <w:abstractNum w:abstractNumId="106" w15:restartNumberingAfterBreak="0">
     <w:nsid w:val="4C04033B"/>
     <w:multiLevelType w:val="multilevel"/>
     <w:tmpl w:val="4B1E3342"/>
@@ -46598,7 +47999,7 @@
       </w:rPr>
     </w:lvl>
   </w:abstractNum>
-  <w:abstractNum w:abstractNumId="106" w15:restartNumberingAfterBreak="0">
+  <w:abstractNum w:abstractNumId="107" w15:restartNumberingAfterBreak="0">
     <w:nsid w:val="4C895E88"/>
     <w:multiLevelType w:val="multilevel"/>
     <w:tmpl w:val="9C5AC97E"/>
@@ -46747,7 +48148,7 @@
       </w:rPr>
     </w:lvl>
   </w:abstractNum>
-  <w:abstractNum w:abstractNumId="107" w15:restartNumberingAfterBreak="0">
+  <w:abstractNum w:abstractNumId="108" w15:restartNumberingAfterBreak="0">
     <w:nsid w:val="4CB161DD"/>
     <w:multiLevelType w:val="multilevel"/>
     <w:tmpl w:val="3A8EAB1E"/>
@@ -46864,7 +48265,7 @@
       </w:pPr>
     </w:lvl>
   </w:abstractNum>
-  <w:abstractNum w:abstractNumId="108" w15:restartNumberingAfterBreak="0">
+  <w:abstractNum w:abstractNumId="109" w15:restartNumberingAfterBreak="0">
     <w:nsid w:val="4DEA4D83"/>
     <w:multiLevelType w:val="hybridMultilevel"/>
     <w:tmpl w:val="E430B714"/>
@@ -46977,7 +48378,7 @@
       </w:rPr>
     </w:lvl>
   </w:abstractNum>
-  <w:abstractNum w:abstractNumId="109" w15:restartNumberingAfterBreak="0">
+  <w:abstractNum w:abstractNumId="110" w15:restartNumberingAfterBreak="0">
     <w:nsid w:val="4ED626DA"/>
     <w:multiLevelType w:val="multilevel"/>
     <w:tmpl w:val="536CBB14"/>
@@ -47126,7 +48527,7 @@
       </w:rPr>
     </w:lvl>
   </w:abstractNum>
-  <w:abstractNum w:abstractNumId="110" w15:restartNumberingAfterBreak="0">
+  <w:abstractNum w:abstractNumId="111" w15:restartNumberingAfterBreak="0">
     <w:nsid w:val="5098209A"/>
     <w:multiLevelType w:val="multilevel"/>
     <w:tmpl w:val="D298CF6A"/>
@@ -47275,7 +48676,7 @@
       </w:rPr>
     </w:lvl>
   </w:abstractNum>
-  <w:abstractNum w:abstractNumId="111" w15:restartNumberingAfterBreak="0">
+  <w:abstractNum w:abstractNumId="112" w15:restartNumberingAfterBreak="0">
     <w:nsid w:val="50D707B0"/>
     <w:multiLevelType w:val="multilevel"/>
     <w:tmpl w:val="40D204B4"/>
@@ -47424,7 +48825,7 @@
       </w:rPr>
     </w:lvl>
   </w:abstractNum>
-  <w:abstractNum w:abstractNumId="112" w15:restartNumberingAfterBreak="0">
+  <w:abstractNum w:abstractNumId="113" w15:restartNumberingAfterBreak="0">
     <w:nsid w:val="51377F01"/>
     <w:multiLevelType w:val="multilevel"/>
     <w:tmpl w:val="545013DE"/>
@@ -47537,7 +48938,7 @@
       </w:pPr>
     </w:lvl>
   </w:abstractNum>
-  <w:abstractNum w:abstractNumId="113" w15:restartNumberingAfterBreak="0">
+  <w:abstractNum w:abstractNumId="114" w15:restartNumberingAfterBreak="0">
     <w:nsid w:val="51D1055B"/>
     <w:multiLevelType w:val="multilevel"/>
     <w:tmpl w:val="25CC8706"/>
@@ -47686,7 +49087,7 @@
       </w:rPr>
     </w:lvl>
   </w:abstractNum>
-  <w:abstractNum w:abstractNumId="114" w15:restartNumberingAfterBreak="0">
+  <w:abstractNum w:abstractNumId="115" w15:restartNumberingAfterBreak="0">
     <w:nsid w:val="51EF0B27"/>
     <w:multiLevelType w:val="multilevel"/>
     <w:tmpl w:val="0E04039C"/>
@@ -47803,7 +49204,7 @@
       </w:pPr>
     </w:lvl>
   </w:abstractNum>
-  <w:abstractNum w:abstractNumId="115" w15:restartNumberingAfterBreak="0">
+  <w:abstractNum w:abstractNumId="116" w15:restartNumberingAfterBreak="0">
     <w:nsid w:val="5359556E"/>
     <w:multiLevelType w:val="multilevel"/>
     <w:tmpl w:val="27B8410E"/>
@@ -47916,7 +49317,7 @@
       </w:pPr>
     </w:lvl>
   </w:abstractNum>
-  <w:abstractNum w:abstractNumId="116" w15:restartNumberingAfterBreak="0">
+  <w:abstractNum w:abstractNumId="117" w15:restartNumberingAfterBreak="0">
     <w:nsid w:val="549D450E"/>
     <w:multiLevelType w:val="multilevel"/>
     <w:tmpl w:val="CABE5BAA"/>
@@ -48065,7 +49466,7 @@
       </w:rPr>
     </w:lvl>
   </w:abstractNum>
-  <w:abstractNum w:abstractNumId="117" w15:restartNumberingAfterBreak="0">
+  <w:abstractNum w:abstractNumId="118" w15:restartNumberingAfterBreak="0">
     <w:nsid w:val="55C3573A"/>
     <w:multiLevelType w:val="multilevel"/>
     <w:tmpl w:val="27E03380"/>
@@ -48214,7 +49615,7 @@
       </w:rPr>
     </w:lvl>
   </w:abstractNum>
-  <w:abstractNum w:abstractNumId="118" w15:restartNumberingAfterBreak="0">
+  <w:abstractNum w:abstractNumId="119" w15:restartNumberingAfterBreak="0">
     <w:nsid w:val="56525CB6"/>
     <w:multiLevelType w:val="multilevel"/>
     <w:tmpl w:val="09A43424"/>
@@ -48363,7 +49764,7 @@
       </w:rPr>
     </w:lvl>
   </w:abstractNum>
-  <w:abstractNum w:abstractNumId="119" w15:restartNumberingAfterBreak="0">
+  <w:abstractNum w:abstractNumId="120" w15:restartNumberingAfterBreak="0">
     <w:nsid w:val="56BD69A0"/>
     <w:multiLevelType w:val="multilevel"/>
     <w:tmpl w:val="D534BADA"/>
@@ -48512,7 +49913,7 @@
       </w:rPr>
     </w:lvl>
   </w:abstractNum>
-  <w:abstractNum w:abstractNumId="120" w15:restartNumberingAfterBreak="0">
+  <w:abstractNum w:abstractNumId="121" w15:restartNumberingAfterBreak="0">
     <w:nsid w:val="58F02D6B"/>
     <w:multiLevelType w:val="multilevel"/>
     <w:tmpl w:val="2AC06048"/>
@@ -48661,7 +50062,7 @@
       </w:rPr>
     </w:lvl>
   </w:abstractNum>
-  <w:abstractNum w:abstractNumId="121" w15:restartNumberingAfterBreak="0">
+  <w:abstractNum w:abstractNumId="122" w15:restartNumberingAfterBreak="0">
     <w:nsid w:val="59DA4C34"/>
     <w:multiLevelType w:val="multilevel"/>
     <w:tmpl w:val="6C6C0038"/>
@@ -48810,7 +50211,7 @@
       </w:rPr>
     </w:lvl>
   </w:abstractNum>
-  <w:abstractNum w:abstractNumId="122" w15:restartNumberingAfterBreak="0">
+  <w:abstractNum w:abstractNumId="123" w15:restartNumberingAfterBreak="0">
     <w:nsid w:val="5A24690D"/>
     <w:multiLevelType w:val="multilevel"/>
     <w:tmpl w:val="C3A07A7A"/>
@@ -48959,7 +50360,7 @@
       </w:rPr>
     </w:lvl>
   </w:abstractNum>
-  <w:abstractNum w:abstractNumId="123" w15:restartNumberingAfterBreak="0">
+  <w:abstractNum w:abstractNumId="124" w15:restartNumberingAfterBreak="0">
     <w:nsid w:val="5A3563CF"/>
     <w:multiLevelType w:val="multilevel"/>
     <w:tmpl w:val="74D8053C"/>
@@ -49108,7 +50509,7 @@
       </w:rPr>
     </w:lvl>
   </w:abstractNum>
-  <w:abstractNum w:abstractNumId="124" w15:restartNumberingAfterBreak="0">
+  <w:abstractNum w:abstractNumId="125" w15:restartNumberingAfterBreak="0">
     <w:nsid w:val="5C393DDB"/>
     <w:multiLevelType w:val="multilevel"/>
     <w:tmpl w:val="9954918A"/>
@@ -49257,7 +50658,7 @@
       </w:rPr>
     </w:lvl>
   </w:abstractNum>
-  <w:abstractNum w:abstractNumId="125" w15:restartNumberingAfterBreak="0">
+  <w:abstractNum w:abstractNumId="126" w15:restartNumberingAfterBreak="0">
     <w:nsid w:val="5C8E04E0"/>
     <w:multiLevelType w:val="multilevel"/>
     <w:tmpl w:val="67CEBCA8"/>
@@ -49406,7 +50807,7 @@
       </w:rPr>
     </w:lvl>
   </w:abstractNum>
-  <w:abstractNum w:abstractNumId="126" w15:restartNumberingAfterBreak="0">
+  <w:abstractNum w:abstractNumId="127" w15:restartNumberingAfterBreak="0">
     <w:nsid w:val="5CC23C5F"/>
     <w:multiLevelType w:val="multilevel"/>
     <w:tmpl w:val="AF2CB8D8"/>
@@ -49519,7 +50920,7 @@
       </w:pPr>
     </w:lvl>
   </w:abstractNum>
-  <w:abstractNum w:abstractNumId="127" w15:restartNumberingAfterBreak="0">
+  <w:abstractNum w:abstractNumId="128" w15:restartNumberingAfterBreak="0">
     <w:nsid w:val="5DF83D49"/>
     <w:multiLevelType w:val="multilevel"/>
     <w:tmpl w:val="B2669E66"/>
@@ -49636,7 +51037,7 @@
       </w:pPr>
     </w:lvl>
   </w:abstractNum>
-  <w:abstractNum w:abstractNumId="128" w15:restartNumberingAfterBreak="0">
+  <w:abstractNum w:abstractNumId="129" w15:restartNumberingAfterBreak="0">
     <w:nsid w:val="5FA036D4"/>
     <w:multiLevelType w:val="multilevel"/>
     <w:tmpl w:val="54B6555E"/>
@@ -49753,7 +51154,7 @@
       </w:pPr>
     </w:lvl>
   </w:abstractNum>
-  <w:abstractNum w:abstractNumId="129" w15:restartNumberingAfterBreak="0">
+  <w:abstractNum w:abstractNumId="130" w15:restartNumberingAfterBreak="0">
     <w:nsid w:val="61170630"/>
     <w:multiLevelType w:val="multilevel"/>
     <w:tmpl w:val="44EA4C38"/>
@@ -49870,7 +51271,7 @@
       </w:pPr>
     </w:lvl>
   </w:abstractNum>
-  <w:abstractNum w:abstractNumId="130" w15:restartNumberingAfterBreak="0">
+  <w:abstractNum w:abstractNumId="131" w15:restartNumberingAfterBreak="0">
     <w:nsid w:val="61194EC8"/>
     <w:multiLevelType w:val="multilevel"/>
     <w:tmpl w:val="23782E54"/>
@@ -50019,7 +51420,7 @@
       </w:rPr>
     </w:lvl>
   </w:abstractNum>
-  <w:abstractNum w:abstractNumId="131" w15:restartNumberingAfterBreak="0">
+  <w:abstractNum w:abstractNumId="132" w15:restartNumberingAfterBreak="0">
     <w:nsid w:val="61431F88"/>
     <w:multiLevelType w:val="multilevel"/>
     <w:tmpl w:val="D97E76B0"/>
@@ -50168,7 +51569,7 @@
       </w:rPr>
     </w:lvl>
   </w:abstractNum>
-  <w:abstractNum w:abstractNumId="132" w15:restartNumberingAfterBreak="0">
+  <w:abstractNum w:abstractNumId="133" w15:restartNumberingAfterBreak="0">
     <w:nsid w:val="61A24CD1"/>
     <w:multiLevelType w:val="multilevel"/>
     <w:tmpl w:val="67DE4BDE"/>
@@ -50317,7 +51718,7 @@
       </w:rPr>
     </w:lvl>
   </w:abstractNum>
-  <w:abstractNum w:abstractNumId="133" w15:restartNumberingAfterBreak="0">
+  <w:abstractNum w:abstractNumId="134" w15:restartNumberingAfterBreak="0">
     <w:nsid w:val="62983B90"/>
     <w:multiLevelType w:val="multilevel"/>
     <w:tmpl w:val="61FC5AE6"/>
@@ -50466,7 +51867,7 @@
       </w:rPr>
     </w:lvl>
   </w:abstractNum>
-  <w:abstractNum w:abstractNumId="134" w15:restartNumberingAfterBreak="0">
+  <w:abstractNum w:abstractNumId="135" w15:restartNumberingAfterBreak="0">
     <w:nsid w:val="64637D32"/>
     <w:multiLevelType w:val="multilevel"/>
     <w:tmpl w:val="688080C2"/>
@@ -50583,7 +51984,7 @@
       </w:pPr>
     </w:lvl>
   </w:abstractNum>
-  <w:abstractNum w:abstractNumId="135" w15:restartNumberingAfterBreak="0">
+  <w:abstractNum w:abstractNumId="136" w15:restartNumberingAfterBreak="0">
     <w:nsid w:val="6500055F"/>
     <w:multiLevelType w:val="multilevel"/>
     <w:tmpl w:val="8A24FC76"/>
@@ -50732,7 +52133,7 @@
       </w:rPr>
     </w:lvl>
   </w:abstractNum>
-  <w:abstractNum w:abstractNumId="136" w15:restartNumberingAfterBreak="0">
+  <w:abstractNum w:abstractNumId="137" w15:restartNumberingAfterBreak="0">
     <w:nsid w:val="67992FBB"/>
     <w:multiLevelType w:val="multilevel"/>
     <w:tmpl w:val="BD308DCC"/>
@@ -50881,7 +52282,7 @@
       </w:rPr>
     </w:lvl>
   </w:abstractNum>
-  <w:abstractNum w:abstractNumId="137" w15:restartNumberingAfterBreak="0">
+  <w:abstractNum w:abstractNumId="138" w15:restartNumberingAfterBreak="0">
     <w:nsid w:val="6886315D"/>
     <w:multiLevelType w:val="multilevel"/>
     <w:tmpl w:val="EDF68C7E"/>
@@ -51030,7 +52431,7 @@
       </w:rPr>
     </w:lvl>
   </w:abstractNum>
-  <w:abstractNum w:abstractNumId="138" w15:restartNumberingAfterBreak="0">
+  <w:abstractNum w:abstractNumId="139" w15:restartNumberingAfterBreak="0">
     <w:nsid w:val="6AD112F7"/>
     <w:multiLevelType w:val="multilevel"/>
     <w:tmpl w:val="99EC9D1E"/>
@@ -51179,7 +52580,7 @@
       </w:rPr>
     </w:lvl>
   </w:abstractNum>
-  <w:abstractNum w:abstractNumId="139" w15:restartNumberingAfterBreak="0">
+  <w:abstractNum w:abstractNumId="140" w15:restartNumberingAfterBreak="0">
     <w:nsid w:val="6B950202"/>
     <w:multiLevelType w:val="multilevel"/>
     <w:tmpl w:val="83164D1C"/>
@@ -51296,7 +52697,7 @@
       </w:pPr>
     </w:lvl>
   </w:abstractNum>
-  <w:abstractNum w:abstractNumId="140" w15:restartNumberingAfterBreak="0">
+  <w:abstractNum w:abstractNumId="141" w15:restartNumberingAfterBreak="0">
     <w:nsid w:val="6BF61C9E"/>
     <w:multiLevelType w:val="multilevel"/>
     <w:tmpl w:val="FAE8587C"/>
@@ -51445,7 +52846,7 @@
       </w:rPr>
     </w:lvl>
   </w:abstractNum>
-  <w:abstractNum w:abstractNumId="141" w15:restartNumberingAfterBreak="0">
+  <w:abstractNum w:abstractNumId="142" w15:restartNumberingAfterBreak="0">
     <w:nsid w:val="6D54738A"/>
     <w:multiLevelType w:val="multilevel"/>
     <w:tmpl w:val="71880058"/>
@@ -51594,7 +52995,7 @@
       </w:rPr>
     </w:lvl>
   </w:abstractNum>
-  <w:abstractNum w:abstractNumId="142" w15:restartNumberingAfterBreak="0">
+  <w:abstractNum w:abstractNumId="143" w15:restartNumberingAfterBreak="0">
     <w:nsid w:val="6EA92462"/>
     <w:multiLevelType w:val="multilevel"/>
     <w:tmpl w:val="F920D0F2"/>
@@ -51711,7 +53112,7 @@
       </w:pPr>
     </w:lvl>
   </w:abstractNum>
-  <w:abstractNum w:abstractNumId="143" w15:restartNumberingAfterBreak="0">
+  <w:abstractNum w:abstractNumId="144" w15:restartNumberingAfterBreak="0">
     <w:nsid w:val="6FF25ECC"/>
     <w:multiLevelType w:val="multilevel"/>
     <w:tmpl w:val="068ED7C6"/>
@@ -51860,7 +53261,7 @@
       </w:rPr>
     </w:lvl>
   </w:abstractNum>
-  <w:abstractNum w:abstractNumId="144" w15:restartNumberingAfterBreak="0">
+  <w:abstractNum w:abstractNumId="145" w15:restartNumberingAfterBreak="0">
     <w:nsid w:val="6FFB3012"/>
     <w:multiLevelType w:val="multilevel"/>
     <w:tmpl w:val="B0006C3E"/>
@@ -52009,7 +53410,7 @@
       </w:rPr>
     </w:lvl>
   </w:abstractNum>
-  <w:abstractNum w:abstractNumId="145" w15:restartNumberingAfterBreak="0">
+  <w:abstractNum w:abstractNumId="146" w15:restartNumberingAfterBreak="0">
     <w:nsid w:val="701B79DC"/>
     <w:multiLevelType w:val="multilevel"/>
     <w:tmpl w:val="677C9DCC"/>
@@ -52158,7 +53559,7 @@
       </w:rPr>
     </w:lvl>
   </w:abstractNum>
-  <w:abstractNum w:abstractNumId="146" w15:restartNumberingAfterBreak="0">
+  <w:abstractNum w:abstractNumId="147" w15:restartNumberingAfterBreak="0">
     <w:nsid w:val="70FB2236"/>
     <w:multiLevelType w:val="multilevel"/>
     <w:tmpl w:val="6EE0FDFE"/>
@@ -52307,7 +53708,7 @@
       </w:rPr>
     </w:lvl>
   </w:abstractNum>
-  <w:abstractNum w:abstractNumId="147" w15:restartNumberingAfterBreak="0">
+  <w:abstractNum w:abstractNumId="148" w15:restartNumberingAfterBreak="0">
     <w:nsid w:val="712607D4"/>
     <w:multiLevelType w:val="multilevel"/>
     <w:tmpl w:val="FA927392"/>
@@ -52456,7 +53857,7 @@
       </w:rPr>
     </w:lvl>
   </w:abstractNum>
-  <w:abstractNum w:abstractNumId="148" w15:restartNumberingAfterBreak="0">
+  <w:abstractNum w:abstractNumId="149" w15:restartNumberingAfterBreak="0">
     <w:nsid w:val="71D30A12"/>
     <w:multiLevelType w:val="multilevel"/>
     <w:tmpl w:val="2FFAF22A"/>
@@ -52569,7 +53970,7 @@
       </w:pPr>
     </w:lvl>
   </w:abstractNum>
-  <w:abstractNum w:abstractNumId="149" w15:restartNumberingAfterBreak="0">
+  <w:abstractNum w:abstractNumId="150" w15:restartNumberingAfterBreak="0">
     <w:nsid w:val="734E3706"/>
     <w:multiLevelType w:val="multilevel"/>
     <w:tmpl w:val="33F22A6A"/>
@@ -52718,7 +54119,7 @@
       </w:rPr>
     </w:lvl>
   </w:abstractNum>
-  <w:abstractNum w:abstractNumId="150" w15:restartNumberingAfterBreak="0">
+  <w:abstractNum w:abstractNumId="151" w15:restartNumberingAfterBreak="0">
     <w:nsid w:val="74A073BC"/>
     <w:multiLevelType w:val="multilevel"/>
     <w:tmpl w:val="84FAE114"/>
@@ -52867,7 +54268,7 @@
       </w:rPr>
     </w:lvl>
   </w:abstractNum>
-  <w:abstractNum w:abstractNumId="151" w15:restartNumberingAfterBreak="0">
+  <w:abstractNum w:abstractNumId="152" w15:restartNumberingAfterBreak="0">
     <w:nsid w:val="74C27826"/>
     <w:multiLevelType w:val="multilevel"/>
     <w:tmpl w:val="4D8C8872"/>
@@ -52980,7 +54381,7 @@
       </w:pPr>
     </w:lvl>
   </w:abstractNum>
-  <w:abstractNum w:abstractNumId="152" w15:restartNumberingAfterBreak="0">
+  <w:abstractNum w:abstractNumId="153" w15:restartNumberingAfterBreak="0">
     <w:nsid w:val="74D96AA0"/>
     <w:multiLevelType w:val="multilevel"/>
     <w:tmpl w:val="B7DCE3F0"/>
@@ -53129,7 +54530,7 @@
       </w:rPr>
     </w:lvl>
   </w:abstractNum>
-  <w:abstractNum w:abstractNumId="153" w15:restartNumberingAfterBreak="0">
+  <w:abstractNum w:abstractNumId="154" w15:restartNumberingAfterBreak="0">
     <w:nsid w:val="75ED5E9C"/>
     <w:multiLevelType w:val="multilevel"/>
     <w:tmpl w:val="9A7622F6"/>
@@ -53242,7 +54643,7 @@
       </w:pPr>
     </w:lvl>
   </w:abstractNum>
-  <w:abstractNum w:abstractNumId="154" w15:restartNumberingAfterBreak="0">
+  <w:abstractNum w:abstractNumId="155" w15:restartNumberingAfterBreak="0">
     <w:nsid w:val="765A2B64"/>
     <w:multiLevelType w:val="multilevel"/>
     <w:tmpl w:val="C21C403A"/>
@@ -53391,7 +54792,7 @@
       </w:rPr>
     </w:lvl>
   </w:abstractNum>
-  <w:abstractNum w:abstractNumId="155" w15:restartNumberingAfterBreak="0">
+  <w:abstractNum w:abstractNumId="156" w15:restartNumberingAfterBreak="0">
     <w:nsid w:val="768F2DDF"/>
     <w:multiLevelType w:val="multilevel"/>
     <w:tmpl w:val="0C9E8B60"/>
@@ -53540,7 +54941,7 @@
       </w:rPr>
     </w:lvl>
   </w:abstractNum>
-  <w:abstractNum w:abstractNumId="156" w15:restartNumberingAfterBreak="0">
+  <w:abstractNum w:abstractNumId="157" w15:restartNumberingAfterBreak="0">
     <w:nsid w:val="77595B7F"/>
     <w:multiLevelType w:val="multilevel"/>
     <w:tmpl w:val="D72C5B46"/>
@@ -53689,7 +55090,7 @@
       </w:rPr>
     </w:lvl>
   </w:abstractNum>
-  <w:abstractNum w:abstractNumId="157" w15:restartNumberingAfterBreak="0">
+  <w:abstractNum w:abstractNumId="158" w15:restartNumberingAfterBreak="0">
     <w:nsid w:val="79CF47A9"/>
     <w:multiLevelType w:val="multilevel"/>
     <w:tmpl w:val="E80A849E"/>
@@ -53802,7 +55203,7 @@
       </w:pPr>
     </w:lvl>
   </w:abstractNum>
-  <w:abstractNum w:abstractNumId="158" w15:restartNumberingAfterBreak="0">
+  <w:abstractNum w:abstractNumId="159" w15:restartNumberingAfterBreak="0">
     <w:nsid w:val="7A84747F"/>
     <w:multiLevelType w:val="multilevel"/>
     <w:tmpl w:val="15F6BCE6"/>
@@ -53951,7 +55352,7 @@
       </w:rPr>
     </w:lvl>
   </w:abstractNum>
-  <w:abstractNum w:abstractNumId="159" w15:restartNumberingAfterBreak="0">
+  <w:abstractNum w:abstractNumId="160" w15:restartNumberingAfterBreak="0">
     <w:nsid w:val="7CDB3F5D"/>
     <w:multiLevelType w:val="multilevel"/>
     <w:tmpl w:val="2FC8730C"/>
@@ -54064,7 +55465,7 @@
       </w:pPr>
     </w:lvl>
   </w:abstractNum>
-  <w:abstractNum w:abstractNumId="160" w15:restartNumberingAfterBreak="0">
+  <w:abstractNum w:abstractNumId="161" w15:restartNumberingAfterBreak="0">
     <w:nsid w:val="7D032ECB"/>
     <w:multiLevelType w:val="multilevel"/>
     <w:tmpl w:val="A40AABC0"/>
@@ -54213,7 +55614,7 @@
       </w:rPr>
     </w:lvl>
   </w:abstractNum>
-  <w:abstractNum w:abstractNumId="161" w15:restartNumberingAfterBreak="0">
+  <w:abstractNum w:abstractNumId="162" w15:restartNumberingAfterBreak="0">
     <w:nsid w:val="7D8E0052"/>
     <w:multiLevelType w:val="multilevel"/>
     <w:tmpl w:val="E54EA6B4"/>
@@ -54362,7 +55763,156 @@
       </w:rPr>
     </w:lvl>
   </w:abstractNum>
-  <w:abstractNum w:abstractNumId="162" w15:restartNumberingAfterBreak="0">
+  <w:abstractNum w:abstractNumId="163" w15:restartNumberingAfterBreak="0">
+    <w:nsid w:val="7EFD7E28"/>
+    <w:multiLevelType w:val="multilevel"/>
+    <w:tmpl w:val="38C09F4A"/>
+    <w:lvl w:ilvl="0">
+      <w:start w:val="1"/>
+      <w:numFmt w:val="bullet"/>
+      <w:lvlText w:val=""/>
+      <w:lvlJc w:val="left"/>
+      <w:pPr>
+        <w:tabs>
+          <w:tab w:val="num" w:pos="720"/>
+        </w:tabs>
+        <w:ind w:left="720" w:hanging="360"/>
+      </w:pPr>
+      <w:rPr>
+        <w:rFonts w:ascii="Symbol" w:hAnsi="Symbol" w:hint="default"/>
+        <w:sz w:val="20"/>
+      </w:rPr>
+    </w:lvl>
+    <w:lvl w:ilvl="1" w:tentative="1">
+      <w:start w:val="1"/>
+      <w:numFmt w:val="bullet"/>
+      <w:lvlText w:val="o"/>
+      <w:lvlJc w:val="left"/>
+      <w:pPr>
+        <w:tabs>
+          <w:tab w:val="num" w:pos="1440"/>
+        </w:tabs>
+        <w:ind w:left="1440" w:hanging="360"/>
+      </w:pPr>
+      <w:rPr>
+        <w:rFonts w:ascii="Courier New" w:hAnsi="Courier New" w:hint="default"/>
+        <w:sz w:val="20"/>
+      </w:rPr>
+    </w:lvl>
+    <w:lvl w:ilvl="2" w:tentative="1">
+      <w:start w:val="1"/>
+      <w:numFmt w:val="bullet"/>
+      <w:lvlText w:val=""/>
+      <w:lvlJc w:val="left"/>
+      <w:pPr>
+        <w:tabs>
+          <w:tab w:val="num" w:pos="2160"/>
+        </w:tabs>
+        <w:ind w:left="2160" w:hanging="360"/>
+      </w:pPr>
+      <w:rPr>
+        <w:rFonts w:ascii="Wingdings" w:hAnsi="Wingdings" w:hint="default"/>
+        <w:sz w:val="20"/>
+      </w:rPr>
+    </w:lvl>
+    <w:lvl w:ilvl="3" w:tentative="1">
+      <w:start w:val="1"/>
+      <w:numFmt w:val="bullet"/>
+      <w:lvlText w:val=""/>
+      <w:lvlJc w:val="left"/>
+      <w:pPr>
+        <w:tabs>
+          <w:tab w:val="num" w:pos="2880"/>
+        </w:tabs>
+        <w:ind w:left="2880" w:hanging="360"/>
+      </w:pPr>
+      <w:rPr>
+        <w:rFonts w:ascii="Wingdings" w:hAnsi="Wingdings" w:hint="default"/>
+        <w:sz w:val="20"/>
+      </w:rPr>
+    </w:lvl>
+    <w:lvl w:ilvl="4" w:tentative="1">
+      <w:start w:val="1"/>
+      <w:numFmt w:val="bullet"/>
+      <w:lvlText w:val=""/>
+      <w:lvlJc w:val="left"/>
+      <w:pPr>
+        <w:tabs>
+          <w:tab w:val="num" w:pos="3600"/>
+        </w:tabs>
+        <w:ind w:left="3600" w:hanging="360"/>
+      </w:pPr>
+      <w:rPr>
+        <w:rFonts w:ascii="Wingdings" w:hAnsi="Wingdings" w:hint="default"/>
+        <w:sz w:val="20"/>
+      </w:rPr>
+    </w:lvl>
+    <w:lvl w:ilvl="5" w:tentative="1">
+      <w:start w:val="1"/>
+      <w:numFmt w:val="bullet"/>
+      <w:lvlText w:val=""/>
+      <w:lvlJc w:val="left"/>
+      <w:pPr>
+        <w:tabs>
+          <w:tab w:val="num" w:pos="4320"/>
+        </w:tabs>
+        <w:ind w:left="4320" w:hanging="360"/>
+      </w:pPr>
+      <w:rPr>
+        <w:rFonts w:ascii="Wingdings" w:hAnsi="Wingdings" w:hint="default"/>
+        <w:sz w:val="20"/>
+      </w:rPr>
+    </w:lvl>
+    <w:lvl w:ilvl="6" w:tentative="1">
+      <w:start w:val="1"/>
+      <w:numFmt w:val="bullet"/>
+      <w:lvlText w:val=""/>
+      <w:lvlJc w:val="left"/>
+      <w:pPr>
+        <w:tabs>
+          <w:tab w:val="num" w:pos="5040"/>
+        </w:tabs>
+        <w:ind w:left="5040" w:hanging="360"/>
+      </w:pPr>
+      <w:rPr>
+        <w:rFonts w:ascii="Wingdings" w:hAnsi="Wingdings" w:hint="default"/>
+        <w:sz w:val="20"/>
+      </w:rPr>
+    </w:lvl>
+    <w:lvl w:ilvl="7" w:tentative="1">
+      <w:start w:val="1"/>
+      <w:numFmt w:val="bullet"/>
+      <w:lvlText w:val=""/>
+      <w:lvlJc w:val="left"/>
+      <w:pPr>
+        <w:tabs>
+          <w:tab w:val="num" w:pos="5760"/>
+        </w:tabs>
+        <w:ind w:left="5760" w:hanging="360"/>
+      </w:pPr>
+      <w:rPr>
+        <w:rFonts w:ascii="Wingdings" w:hAnsi="Wingdings" w:hint="default"/>
+        <w:sz w:val="20"/>
+      </w:rPr>
+    </w:lvl>
+    <w:lvl w:ilvl="8" w:tentative="1">
+      <w:start w:val="1"/>
+      <w:numFmt w:val="bullet"/>
+      <w:lvlText w:val=""/>
+      <w:lvlJc w:val="left"/>
+      <w:pPr>
+        <w:tabs>
+          <w:tab w:val="num" w:pos="6480"/>
+        </w:tabs>
+        <w:ind w:left="6480" w:hanging="360"/>
+      </w:pPr>
+      <w:rPr>
+        <w:rFonts w:ascii="Wingdings" w:hAnsi="Wingdings" w:hint="default"/>
+        <w:sz w:val="20"/>
+      </w:rPr>
+    </w:lvl>
+  </w:abstractNum>
+  <w:abstractNum w:abstractNumId="164" w15:restartNumberingAfterBreak="0">
     <w:nsid w:val="7F1346B5"/>
     <w:multiLevelType w:val="multilevel"/>
     <w:tmpl w:val="914CA78C"/>
@@ -54511,7 +56061,7 @@
       </w:rPr>
     </w:lvl>
   </w:abstractNum>
-  <w:abstractNum w:abstractNumId="163" w15:restartNumberingAfterBreak="0">
+  <w:abstractNum w:abstractNumId="165" w15:restartNumberingAfterBreak="0">
     <w:nsid w:val="7FE0173B"/>
     <w:multiLevelType w:val="multilevel"/>
     <w:tmpl w:val="DC787570"/>
@@ -54628,7 +56178,7 @@
       </w:pPr>
     </w:lvl>
   </w:abstractNum>
-  <w:abstractNum w:abstractNumId="164" w15:restartNumberingAfterBreak="0">
+  <w:abstractNum w:abstractNumId="166" w15:restartNumberingAfterBreak="0">
     <w:nsid w:val="7FE705C2"/>
     <w:multiLevelType w:val="multilevel"/>
     <w:tmpl w:val="2B966BDC"/>
@@ -54749,22 +56299,22 @@
     <w:abstractNumId w:val="16"/>
   </w:num>
   <w:num w:numId="2" w16cid:durableId="212691769">
-    <w:abstractNumId w:val="87"/>
+    <w:abstractNumId w:val="88"/>
   </w:num>
   <w:num w:numId="3" w16cid:durableId="204753465">
-    <w:abstractNumId w:val="55"/>
+    <w:abstractNumId w:val="56"/>
   </w:num>
   <w:num w:numId="4" w16cid:durableId="1033921066">
-    <w:abstractNumId w:val="81"/>
+    <w:abstractNumId w:val="82"/>
   </w:num>
   <w:num w:numId="5" w16cid:durableId="314533305">
-    <w:abstractNumId w:val="64"/>
+    <w:abstractNumId w:val="65"/>
   </w:num>
   <w:num w:numId="6" w16cid:durableId="1668509103">
-    <w:abstractNumId w:val="99"/>
+    <w:abstractNumId w:val="100"/>
   </w:num>
   <w:num w:numId="7" w16cid:durableId="1270235281">
-    <w:abstractNumId w:val="108"/>
+    <w:abstractNumId w:val="109"/>
   </w:num>
   <w:num w:numId="8" w16cid:durableId="1068915894">
     <w:abstractNumId w:val="10"/>
@@ -54773,28 +56323,28 @@
     <w:abstractNumId w:val="12"/>
   </w:num>
   <w:num w:numId="10" w16cid:durableId="1860390516">
-    <w:abstractNumId w:val="96"/>
+    <w:abstractNumId w:val="97"/>
   </w:num>
   <w:num w:numId="11" w16cid:durableId="1725106779">
-    <w:abstractNumId w:val="69"/>
+    <w:abstractNumId w:val="70"/>
   </w:num>
   <w:num w:numId="12" w16cid:durableId="1933314044">
-    <w:abstractNumId w:val="94"/>
+    <w:abstractNumId w:val="95"/>
   </w:num>
   <w:num w:numId="13" w16cid:durableId="326521496">
     <w:abstractNumId w:val="17"/>
   </w:num>
   <w:num w:numId="14" w16cid:durableId="2010981270">
-    <w:abstractNumId w:val="124"/>
+    <w:abstractNumId w:val="125"/>
   </w:num>
   <w:num w:numId="15" w16cid:durableId="445388872">
-    <w:abstractNumId w:val="158"/>
+    <w:abstractNumId w:val="159"/>
   </w:num>
   <w:num w:numId="16" w16cid:durableId="775059024">
-    <w:abstractNumId w:val="44"/>
+    <w:abstractNumId w:val="45"/>
   </w:num>
   <w:num w:numId="17" w16cid:durableId="1295022515">
-    <w:abstractNumId w:val="141"/>
+    <w:abstractNumId w:val="142"/>
   </w:num>
   <w:num w:numId="18" w16cid:durableId="1130586831">
     <w:abstractNumId w:val="31"/>
@@ -54803,148 +56353,148 @@
     <w:abstractNumId w:val="29"/>
   </w:num>
   <w:num w:numId="20" w16cid:durableId="130220266">
-    <w:abstractNumId w:val="144"/>
+    <w:abstractNumId w:val="145"/>
   </w:num>
   <w:num w:numId="21" w16cid:durableId="1905145076">
-    <w:abstractNumId w:val="131"/>
+    <w:abstractNumId w:val="132"/>
   </w:num>
   <w:num w:numId="22" w16cid:durableId="351222723">
-    <w:abstractNumId w:val="63"/>
+    <w:abstractNumId w:val="64"/>
   </w:num>
   <w:num w:numId="23" w16cid:durableId="366101969">
-    <w:abstractNumId w:val="120"/>
+    <w:abstractNumId w:val="121"/>
   </w:num>
   <w:num w:numId="24" w16cid:durableId="1125781281">
-    <w:abstractNumId w:val="106"/>
+    <w:abstractNumId w:val="107"/>
   </w:num>
   <w:num w:numId="25" w16cid:durableId="1980187107">
     <w:abstractNumId w:val="25"/>
   </w:num>
   <w:num w:numId="26" w16cid:durableId="650644008">
-    <w:abstractNumId w:val="154"/>
+    <w:abstractNumId w:val="155"/>
   </w:num>
   <w:num w:numId="27" w16cid:durableId="927421509">
-    <w:abstractNumId w:val="109"/>
+    <w:abstractNumId w:val="110"/>
   </w:num>
   <w:num w:numId="28" w16cid:durableId="2136094583">
-    <w:abstractNumId w:val="45"/>
+    <w:abstractNumId w:val="46"/>
   </w:num>
   <w:num w:numId="29" w16cid:durableId="163713911">
-    <w:abstractNumId w:val="132"/>
+    <w:abstractNumId w:val="133"/>
   </w:num>
   <w:num w:numId="30" w16cid:durableId="1795706407">
-    <w:abstractNumId w:val="89"/>
+    <w:abstractNumId w:val="90"/>
   </w:num>
   <w:num w:numId="31" w16cid:durableId="417137057">
-    <w:abstractNumId w:val="62"/>
+    <w:abstractNumId w:val="63"/>
   </w:num>
   <w:num w:numId="32" w16cid:durableId="1486584897">
-    <w:abstractNumId w:val="163"/>
+    <w:abstractNumId w:val="165"/>
   </w:num>
   <w:num w:numId="33" w16cid:durableId="1169754637">
-    <w:abstractNumId w:val="102"/>
+    <w:abstractNumId w:val="103"/>
   </w:num>
   <w:num w:numId="34" w16cid:durableId="1082331889">
-    <w:abstractNumId w:val="86"/>
+    <w:abstractNumId w:val="87"/>
   </w:num>
   <w:num w:numId="35" w16cid:durableId="2104495662">
-    <w:abstractNumId w:val="40"/>
+    <w:abstractNumId w:val="41"/>
   </w:num>
   <w:num w:numId="36" w16cid:durableId="900948418">
     <w:abstractNumId w:val="22"/>
   </w:num>
   <w:num w:numId="37" w16cid:durableId="735935560">
-    <w:abstractNumId w:val="155"/>
+    <w:abstractNumId w:val="156"/>
   </w:num>
   <w:num w:numId="38" w16cid:durableId="177236325">
-    <w:abstractNumId w:val="59"/>
+    <w:abstractNumId w:val="60"/>
   </w:num>
   <w:num w:numId="39" w16cid:durableId="788624">
     <w:abstractNumId w:val="34"/>
   </w:num>
   <w:num w:numId="40" w16cid:durableId="1897277996">
-    <w:abstractNumId w:val="121"/>
+    <w:abstractNumId w:val="122"/>
   </w:num>
   <w:num w:numId="41" w16cid:durableId="821385345">
-    <w:abstractNumId w:val="68"/>
+    <w:abstractNumId w:val="69"/>
   </w:num>
   <w:num w:numId="42" w16cid:durableId="440884988">
     <w:abstractNumId w:val="33"/>
   </w:num>
   <w:num w:numId="43" w16cid:durableId="279338713">
-    <w:abstractNumId w:val="137"/>
+    <w:abstractNumId w:val="138"/>
   </w:num>
   <w:num w:numId="44" w16cid:durableId="300966348">
-    <w:abstractNumId w:val="156"/>
+    <w:abstractNumId w:val="157"/>
   </w:num>
   <w:num w:numId="45" w16cid:durableId="877863870">
-    <w:abstractNumId w:val="76"/>
+    <w:abstractNumId w:val="77"/>
   </w:num>
   <w:num w:numId="46" w16cid:durableId="1300115906">
     <w:abstractNumId w:val="19"/>
   </w:num>
   <w:num w:numId="47" w16cid:durableId="719406604">
-    <w:abstractNumId w:val="70"/>
+    <w:abstractNumId w:val="71"/>
   </w:num>
   <w:num w:numId="48" w16cid:durableId="582180082">
     <w:abstractNumId w:val="8"/>
   </w:num>
   <w:num w:numId="49" w16cid:durableId="1316690410">
-    <w:abstractNumId w:val="97"/>
+    <w:abstractNumId w:val="98"/>
   </w:num>
   <w:num w:numId="50" w16cid:durableId="1111557819">
-    <w:abstractNumId w:val="61"/>
+    <w:abstractNumId w:val="62"/>
   </w:num>
   <w:num w:numId="51" w16cid:durableId="2001155960">
-    <w:abstractNumId w:val="111"/>
+    <w:abstractNumId w:val="112"/>
   </w:num>
   <w:num w:numId="52" w16cid:durableId="621155179">
-    <w:abstractNumId w:val="123"/>
+    <w:abstractNumId w:val="124"/>
   </w:num>
   <w:num w:numId="53" w16cid:durableId="716785273">
-    <w:abstractNumId w:val="129"/>
+    <w:abstractNumId w:val="130"/>
   </w:num>
   <w:num w:numId="54" w16cid:durableId="80030908">
-    <w:abstractNumId w:val="115"/>
+    <w:abstractNumId w:val="116"/>
   </w:num>
   <w:num w:numId="55" w16cid:durableId="701125135">
     <w:abstractNumId w:val="30"/>
   </w:num>
   <w:num w:numId="56" w16cid:durableId="1691643461">
-    <w:abstractNumId w:val="42"/>
+    <w:abstractNumId w:val="43"/>
   </w:num>
   <w:num w:numId="57" w16cid:durableId="1299994045">
-    <w:abstractNumId w:val="56"/>
+    <w:abstractNumId w:val="57"/>
   </w:num>
   <w:num w:numId="58" w16cid:durableId="1548565914">
-    <w:abstractNumId w:val="161"/>
+    <w:abstractNumId w:val="162"/>
   </w:num>
   <w:num w:numId="59" w16cid:durableId="769468454">
-    <w:abstractNumId w:val="77"/>
+    <w:abstractNumId w:val="78"/>
   </w:num>
   <w:num w:numId="60" w16cid:durableId="1688479437">
     <w:abstractNumId w:val="9"/>
   </w:num>
   <w:num w:numId="61" w16cid:durableId="1336032879">
-    <w:abstractNumId w:val="83"/>
+    <w:abstractNumId w:val="84"/>
   </w:num>
   <w:num w:numId="62" w16cid:durableId="1931771862">
-    <w:abstractNumId w:val="103"/>
+    <w:abstractNumId w:val="104"/>
   </w:num>
   <w:num w:numId="63" w16cid:durableId="492455653">
-    <w:abstractNumId w:val="147"/>
+    <w:abstractNumId w:val="148"/>
   </w:num>
   <w:num w:numId="64" w16cid:durableId="1567757765">
-    <w:abstractNumId w:val="105"/>
+    <w:abstractNumId w:val="106"/>
   </w:num>
   <w:num w:numId="65" w16cid:durableId="1111779313">
-    <w:abstractNumId w:val="71"/>
+    <w:abstractNumId w:val="72"/>
   </w:num>
   <w:num w:numId="66" w16cid:durableId="583493794">
-    <w:abstractNumId w:val="150"/>
+    <w:abstractNumId w:val="151"/>
   </w:num>
   <w:num w:numId="67" w16cid:durableId="1335689356">
-    <w:abstractNumId w:val="98"/>
+    <w:abstractNumId w:val="99"/>
   </w:num>
   <w:num w:numId="68" w16cid:durableId="1662079372">
     <w:abstractNumId w:val="20"/>
@@ -54953,19 +56503,19 @@
     <w:abstractNumId w:val="39"/>
   </w:num>
   <w:num w:numId="70" w16cid:durableId="467552738">
-    <w:abstractNumId w:val="43"/>
+    <w:abstractNumId w:val="44"/>
   </w:num>
   <w:num w:numId="71" w16cid:durableId="529954783">
-    <w:abstractNumId w:val="90"/>
+    <w:abstractNumId w:val="91"/>
   </w:num>
   <w:num w:numId="72" w16cid:durableId="783770187">
     <w:abstractNumId w:val="35"/>
   </w:num>
   <w:num w:numId="73" w16cid:durableId="2133787749">
-    <w:abstractNumId w:val="88"/>
+    <w:abstractNumId w:val="89"/>
   </w:num>
   <w:num w:numId="74" w16cid:durableId="1090463135">
-    <w:abstractNumId w:val="153"/>
+    <w:abstractNumId w:val="154"/>
   </w:num>
   <w:num w:numId="75" w16cid:durableId="821584307">
     <w:abstractNumId w:val="32"/>
@@ -54974,109 +56524,109 @@
     <w:abstractNumId w:val="14"/>
   </w:num>
   <w:num w:numId="77" w16cid:durableId="325058860">
-    <w:abstractNumId w:val="125"/>
+    <w:abstractNumId w:val="126"/>
   </w:num>
   <w:num w:numId="78" w16cid:durableId="1193374877">
     <w:abstractNumId w:val="15"/>
   </w:num>
   <w:num w:numId="79" w16cid:durableId="815803097">
-    <w:abstractNumId w:val="142"/>
+    <w:abstractNumId w:val="143"/>
   </w:num>
   <w:num w:numId="80" w16cid:durableId="1051730883">
-    <w:abstractNumId w:val="149"/>
+    <w:abstractNumId w:val="150"/>
   </w:num>
   <w:num w:numId="81" w16cid:durableId="742605711">
-    <w:abstractNumId w:val="136"/>
+    <w:abstractNumId w:val="137"/>
   </w:num>
   <w:num w:numId="82" w16cid:durableId="1985772832">
-    <w:abstractNumId w:val="140"/>
+    <w:abstractNumId w:val="141"/>
   </w:num>
   <w:num w:numId="83" w16cid:durableId="1865092739">
     <w:abstractNumId w:val="7"/>
   </w:num>
   <w:num w:numId="84" w16cid:durableId="57559803">
-    <w:abstractNumId w:val="122"/>
+    <w:abstractNumId w:val="123"/>
   </w:num>
   <w:num w:numId="85" w16cid:durableId="987133407">
-    <w:abstractNumId w:val="113"/>
+    <w:abstractNumId w:val="114"/>
   </w:num>
   <w:num w:numId="86" w16cid:durableId="1752313317">
-    <w:abstractNumId w:val="135"/>
+    <w:abstractNumId w:val="136"/>
   </w:num>
   <w:num w:numId="87" w16cid:durableId="1569221538">
-    <w:abstractNumId w:val="46"/>
+    <w:abstractNumId w:val="47"/>
   </w:num>
   <w:num w:numId="88" w16cid:durableId="545878369">
-    <w:abstractNumId w:val="75"/>
+    <w:abstractNumId w:val="76"/>
   </w:num>
   <w:num w:numId="89" w16cid:durableId="1392117049">
-    <w:abstractNumId w:val="84"/>
+    <w:abstractNumId w:val="85"/>
   </w:num>
   <w:num w:numId="90" w16cid:durableId="1549949915">
-    <w:abstractNumId w:val="67"/>
+    <w:abstractNumId w:val="68"/>
   </w:num>
   <w:num w:numId="91" w16cid:durableId="1834953883">
-    <w:abstractNumId w:val="91"/>
+    <w:abstractNumId w:val="92"/>
   </w:num>
   <w:num w:numId="92" w16cid:durableId="1725135787">
     <w:abstractNumId w:val="18"/>
   </w:num>
   <w:num w:numId="93" w16cid:durableId="1800339618">
-    <w:abstractNumId w:val="118"/>
+    <w:abstractNumId w:val="119"/>
   </w:num>
   <w:num w:numId="94" w16cid:durableId="224294743">
-    <w:abstractNumId w:val="152"/>
+    <w:abstractNumId w:val="153"/>
   </w:num>
   <w:num w:numId="95" w16cid:durableId="1516310169">
-    <w:abstractNumId w:val="146"/>
+    <w:abstractNumId w:val="147"/>
   </w:num>
   <w:num w:numId="96" w16cid:durableId="1648893613">
     <w:abstractNumId w:val="5"/>
   </w:num>
   <w:num w:numId="97" w16cid:durableId="192152157">
-    <w:abstractNumId w:val="116"/>
+    <w:abstractNumId w:val="117"/>
   </w:num>
   <w:num w:numId="98" w16cid:durableId="1216694547">
-    <w:abstractNumId w:val="53"/>
+    <w:abstractNumId w:val="54"/>
   </w:num>
   <w:num w:numId="99" w16cid:durableId="54395124">
-    <w:abstractNumId w:val="50"/>
+    <w:abstractNumId w:val="51"/>
   </w:num>
   <w:num w:numId="100" w16cid:durableId="803274895">
+    <w:abstractNumId w:val="67"/>
+  </w:num>
+  <w:num w:numId="101" w16cid:durableId="1375958156">
+    <w:abstractNumId w:val="42"/>
+  </w:num>
+  <w:num w:numId="102" w16cid:durableId="2033919214">
+    <w:abstractNumId w:val="93"/>
+  </w:num>
+  <w:num w:numId="103" w16cid:durableId="1053575878">
     <w:abstractNumId w:val="66"/>
   </w:num>
-  <w:num w:numId="101" w16cid:durableId="1375958156">
-    <w:abstractNumId w:val="41"/>
-  </w:num>
-  <w:num w:numId="102" w16cid:durableId="2033919214">
-    <w:abstractNumId w:val="92"/>
-  </w:num>
-  <w:num w:numId="103" w16cid:durableId="1053575878">
-    <w:abstractNumId w:val="65"/>
-  </w:num>
   <w:num w:numId="104" w16cid:durableId="1045106512">
-    <w:abstractNumId w:val="47"/>
+    <w:abstractNumId w:val="48"/>
   </w:num>
   <w:num w:numId="105" w16cid:durableId="1814328475">
     <w:abstractNumId w:val="0"/>
   </w:num>
   <w:num w:numId="106" w16cid:durableId="1229656796">
-    <w:abstractNumId w:val="79"/>
+    <w:abstractNumId w:val="80"/>
   </w:num>
   <w:num w:numId="107" w16cid:durableId="2116248440">
-    <w:abstractNumId w:val="60"/>
+    <w:abstractNumId w:val="61"/>
   </w:num>
   <w:num w:numId="108" w16cid:durableId="1637836932">
     <w:abstractNumId w:val="2"/>
   </w:num>
   <w:num w:numId="109" w16cid:durableId="818614539">
-    <w:abstractNumId w:val="143"/>
+    <w:abstractNumId w:val="144"/>
   </w:num>
   <w:num w:numId="110" w16cid:durableId="505749528">
     <w:abstractNumId w:val="1"/>
   </w:num>
   <w:num w:numId="111" w16cid:durableId="740567879">
-    <w:abstractNumId w:val="162"/>
+    <w:abstractNumId w:val="164"/>
   </w:num>
   <w:num w:numId="112" w16cid:durableId="1297837039">
     <w:abstractNumId w:val="4"/>
@@ -55088,157 +56638,163 @@
     <w:abstractNumId w:val="24"/>
   </w:num>
   <w:num w:numId="115" w16cid:durableId="917251997">
-    <w:abstractNumId w:val="160"/>
+    <w:abstractNumId w:val="161"/>
   </w:num>
   <w:num w:numId="116" w16cid:durableId="2126919409">
-    <w:abstractNumId w:val="138"/>
+    <w:abstractNumId w:val="139"/>
   </w:num>
   <w:num w:numId="117" w16cid:durableId="1168327765">
-    <w:abstractNumId w:val="51"/>
+    <w:abstractNumId w:val="52"/>
   </w:num>
   <w:num w:numId="118" w16cid:durableId="1923296152">
-    <w:abstractNumId w:val="73"/>
+    <w:abstractNumId w:val="74"/>
   </w:num>
   <w:num w:numId="119" w16cid:durableId="937058826">
     <w:abstractNumId w:val="26"/>
   </w:num>
   <w:num w:numId="120" w16cid:durableId="2019623853">
-    <w:abstractNumId w:val="148"/>
+    <w:abstractNumId w:val="149"/>
   </w:num>
   <w:num w:numId="121" w16cid:durableId="1334604842">
-    <w:abstractNumId w:val="58"/>
+    <w:abstractNumId w:val="59"/>
   </w:num>
   <w:num w:numId="122" w16cid:durableId="343944172">
-    <w:abstractNumId w:val="104"/>
+    <w:abstractNumId w:val="105"/>
   </w:num>
   <w:num w:numId="123" w16cid:durableId="1062867832">
-    <w:abstractNumId w:val="93"/>
+    <w:abstractNumId w:val="94"/>
   </w:num>
   <w:num w:numId="124" w16cid:durableId="1205871176">
     <w:abstractNumId w:val="28"/>
   </w:num>
   <w:num w:numId="125" w16cid:durableId="1544636079">
-    <w:abstractNumId w:val="101"/>
+    <w:abstractNumId w:val="102"/>
   </w:num>
   <w:num w:numId="126" w16cid:durableId="224492955">
-    <w:abstractNumId w:val="134"/>
+    <w:abstractNumId w:val="135"/>
   </w:num>
   <w:num w:numId="127" w16cid:durableId="1542933219">
-    <w:abstractNumId w:val="133"/>
+    <w:abstractNumId w:val="134"/>
   </w:num>
   <w:num w:numId="128" w16cid:durableId="1867598127">
     <w:abstractNumId w:val="36"/>
   </w:num>
   <w:num w:numId="129" w16cid:durableId="253563084">
-    <w:abstractNumId w:val="145"/>
+    <w:abstractNumId w:val="146"/>
   </w:num>
   <w:num w:numId="130" w16cid:durableId="2105489346">
     <w:abstractNumId w:val="21"/>
   </w:num>
   <w:num w:numId="131" w16cid:durableId="559944851">
-    <w:abstractNumId w:val="95"/>
+    <w:abstractNumId w:val="96"/>
   </w:num>
   <w:num w:numId="132" w16cid:durableId="468205473">
-    <w:abstractNumId w:val="159"/>
+    <w:abstractNumId w:val="160"/>
   </w:num>
   <w:num w:numId="133" w16cid:durableId="780564003">
-    <w:abstractNumId w:val="48"/>
+    <w:abstractNumId w:val="49"/>
   </w:num>
   <w:num w:numId="134" w16cid:durableId="1555236582">
-    <w:abstractNumId w:val="139"/>
+    <w:abstractNumId w:val="140"/>
   </w:num>
   <w:num w:numId="135" w16cid:durableId="589124219">
-    <w:abstractNumId w:val="100"/>
+    <w:abstractNumId w:val="101"/>
   </w:num>
   <w:num w:numId="136" w16cid:durableId="1981954507">
-    <w:abstractNumId w:val="114"/>
+    <w:abstractNumId w:val="115"/>
   </w:num>
   <w:num w:numId="137" w16cid:durableId="934628821">
-    <w:abstractNumId w:val="128"/>
+    <w:abstractNumId w:val="129"/>
   </w:num>
   <w:num w:numId="138" w16cid:durableId="45105127">
     <w:abstractNumId w:val="37"/>
   </w:num>
   <w:num w:numId="139" w16cid:durableId="719865279">
-    <w:abstractNumId w:val="164"/>
+    <w:abstractNumId w:val="166"/>
   </w:num>
   <w:num w:numId="140" w16cid:durableId="622541928">
-    <w:abstractNumId w:val="127"/>
+    <w:abstractNumId w:val="128"/>
   </w:num>
   <w:num w:numId="141" w16cid:durableId="684328621">
-    <w:abstractNumId w:val="74"/>
+    <w:abstractNumId w:val="75"/>
   </w:num>
   <w:num w:numId="142" w16cid:durableId="72512544">
-    <w:abstractNumId w:val="72"/>
+    <w:abstractNumId w:val="73"/>
   </w:num>
   <w:num w:numId="143" w16cid:durableId="305596369">
-    <w:abstractNumId w:val="107"/>
+    <w:abstractNumId w:val="108"/>
   </w:num>
   <w:num w:numId="144" w16cid:durableId="1431854465">
-    <w:abstractNumId w:val="130"/>
+    <w:abstractNumId w:val="131"/>
   </w:num>
   <w:num w:numId="145" w16cid:durableId="158471721">
     <w:abstractNumId w:val="6"/>
   </w:num>
   <w:num w:numId="146" w16cid:durableId="1074666829">
-    <w:abstractNumId w:val="49"/>
+    <w:abstractNumId w:val="50"/>
   </w:num>
   <w:num w:numId="147" w16cid:durableId="1446340508">
-    <w:abstractNumId w:val="85"/>
+    <w:abstractNumId w:val="86"/>
   </w:num>
   <w:num w:numId="148" w16cid:durableId="1180965845">
-    <w:abstractNumId w:val="57"/>
+    <w:abstractNumId w:val="58"/>
   </w:num>
   <w:num w:numId="149" w16cid:durableId="622214">
-    <w:abstractNumId w:val="157"/>
+    <w:abstractNumId w:val="158"/>
   </w:num>
   <w:num w:numId="150" w16cid:durableId="747114667">
-    <w:abstractNumId w:val="78"/>
+    <w:abstractNumId w:val="79"/>
   </w:num>
   <w:num w:numId="151" w16cid:durableId="806892472">
     <w:abstractNumId w:val="38"/>
   </w:num>
   <w:num w:numId="152" w16cid:durableId="588776038">
-    <w:abstractNumId w:val="117"/>
+    <w:abstractNumId w:val="118"/>
   </w:num>
   <w:num w:numId="153" w16cid:durableId="799343597">
-    <w:abstractNumId w:val="82"/>
+    <w:abstractNumId w:val="83"/>
   </w:num>
   <w:num w:numId="154" w16cid:durableId="1498035628">
-    <w:abstractNumId w:val="119"/>
+    <w:abstractNumId w:val="120"/>
   </w:num>
   <w:num w:numId="155" w16cid:durableId="1831292560">
     <w:abstractNumId w:val="13"/>
   </w:num>
   <w:num w:numId="156" w16cid:durableId="592209165">
-    <w:abstractNumId w:val="54"/>
+    <w:abstractNumId w:val="55"/>
   </w:num>
   <w:num w:numId="157" w16cid:durableId="508326273">
     <w:abstractNumId w:val="3"/>
   </w:num>
   <w:num w:numId="158" w16cid:durableId="392393167">
-    <w:abstractNumId w:val="52"/>
+    <w:abstractNumId w:val="53"/>
   </w:num>
   <w:num w:numId="159" w16cid:durableId="979966128">
     <w:abstractNumId w:val="23"/>
   </w:num>
   <w:num w:numId="160" w16cid:durableId="889072832">
-    <w:abstractNumId w:val="112"/>
+    <w:abstractNumId w:val="113"/>
   </w:num>
   <w:num w:numId="161" w16cid:durableId="35085546">
-    <w:abstractNumId w:val="80"/>
+    <w:abstractNumId w:val="81"/>
   </w:num>
   <w:num w:numId="162" w16cid:durableId="1688167988">
-    <w:abstractNumId w:val="126"/>
+    <w:abstractNumId w:val="127"/>
   </w:num>
   <w:num w:numId="163" w16cid:durableId="1229419990">
-    <w:abstractNumId w:val="110"/>
+    <w:abstractNumId w:val="111"/>
   </w:num>
   <w:num w:numId="164" w16cid:durableId="205724275">
-    <w:abstractNumId w:val="151"/>
+    <w:abstractNumId w:val="152"/>
   </w:num>
   <w:num w:numId="165" w16cid:durableId="1516920991">
     <w:abstractNumId w:val="11"/>
+  </w:num>
+  <w:num w:numId="166" w16cid:durableId="1400323632">
+    <w:abstractNumId w:val="40"/>
+  </w:num>
+  <w:num w:numId="167" w16cid:durableId="617376661">
+    <w:abstractNumId w:val="163"/>
   </w:num>
   <w:numIdMacAtCleanup w:val="30"/>
 </w:numbering>

</xml_diff>

<commit_message>
added notes on lecture 13-10
</commit_message>
<xml_diff>
--- a/L2_notes.docx
+++ b/L2_notes.docx
@@ -31475,7 +31475,7 @@
           <w:szCs w:val="28"/>
         </w:rPr>
         <w:pict w14:anchorId="7C4D049D">
-          <v:rect id="_x0000_i1137" style="width:0;height:1.5pt" o:hralign="center" o:hrstd="t" o:hr="t" fillcolor="#a0a0a0" stroked="f"/>
+          <v:rect id="_x0000_i1107" style="width:0;height:1.5pt" o:hralign="center" o:hrstd="t" o:hr="t" fillcolor="#a0a0a0" stroked="f"/>
         </w:pict>
       </w:r>
     </w:p>
@@ -31739,7 +31739,7 @@
           <w:szCs w:val="28"/>
         </w:rPr>
         <w:pict w14:anchorId="31B70894">
-          <v:rect id="_x0000_i1138" style="width:0;height:1.5pt" o:hralign="center" o:hrstd="t" o:hr="t" fillcolor="#a0a0a0" stroked="f"/>
+          <v:rect id="_x0000_i1108" style="width:0;height:1.5pt" o:hralign="center" o:hrstd="t" o:hr="t" fillcolor="#a0a0a0" stroked="f"/>
         </w:pict>
       </w:r>
     </w:p>
@@ -32180,7 +32180,7 @@
           <w:szCs w:val="28"/>
         </w:rPr>
         <w:pict w14:anchorId="55D0D96D">
-          <v:rect id="_x0000_i1139" style="width:0;height:1.5pt" o:hralign="center" o:hrstd="t" o:hr="t" fillcolor="#a0a0a0" stroked="f"/>
+          <v:rect id="_x0000_i1109" style="width:0;height:1.5pt" o:hralign="center" o:hrstd="t" o:hr="t" fillcolor="#a0a0a0" stroked="f"/>
         </w:pict>
       </w:r>
     </w:p>
@@ -32718,7 +32718,7 @@
           <w:szCs w:val="28"/>
         </w:rPr>
         <w:pict w14:anchorId="48320543">
-          <v:rect id="_x0000_i1140" style="width:0;height:1.5pt" o:hralign="center" o:hrstd="t" o:hr="t" fillcolor="#a0a0a0" stroked="f"/>
+          <v:rect id="_x0000_i1110" style="width:0;height:1.5pt" o:hralign="center" o:hrstd="t" o:hr="t" fillcolor="#a0a0a0" stroked="f"/>
         </w:pict>
       </w:r>
     </w:p>
@@ -33095,7 +33095,7 @@
           <w:szCs w:val="28"/>
         </w:rPr>
         <w:pict w14:anchorId="4200ACF0">
-          <v:rect id="_x0000_i1141" style="width:0;height:1.5pt" o:hralign="center" o:hrstd="t" o:hr="t" fillcolor="#a0a0a0" stroked="f"/>
+          <v:rect id="_x0000_i1111" style="width:0;height:1.5pt" o:hralign="center" o:hrstd="t" o:hr="t" fillcolor="#a0a0a0" stroked="f"/>
         </w:pict>
       </w:r>
     </w:p>
@@ -33492,7 +33492,7 @@
           <w:szCs w:val="28"/>
         </w:rPr>
         <w:pict w14:anchorId="61AD4793">
-          <v:rect id="_x0000_i1177" style="width:0;height:1.5pt" o:hralign="center" o:hrstd="t" o:hr="t" fillcolor="#a0a0a0" stroked="f"/>
+          <v:rect id="_x0000_i1112" style="width:0;height:1.5pt" o:hralign="center" o:hrstd="t" o:hr="t" fillcolor="#a0a0a0" stroked="f"/>
         </w:pict>
       </w:r>
     </w:p>
@@ -33674,7 +33674,7 @@
           <w:szCs w:val="28"/>
         </w:rPr>
         <w:pict w14:anchorId="4F9FC08C">
-          <v:rect id="_x0000_i1178" style="width:0;height:1.5pt" o:hralign="center" o:hrstd="t" o:hr="t" fillcolor="#a0a0a0" stroked="f"/>
+          <v:rect id="_x0000_i1113" style="width:0;height:1.5pt" o:hralign="center" o:hrstd="t" o:hr="t" fillcolor="#a0a0a0" stroked="f"/>
         </w:pict>
       </w:r>
     </w:p>
@@ -34128,7 +34128,7 @@
           <w:szCs w:val="28"/>
         </w:rPr>
         <w:pict w14:anchorId="3EAA9526">
-          <v:rect id="_x0000_i1179" style="width:0;height:1.5pt" o:hralign="center" o:hrstd="t" o:hr="t" fillcolor="#a0a0a0" stroked="f"/>
+          <v:rect id="_x0000_i1114" style="width:0;height:1.5pt" o:hralign="center" o:hrstd="t" o:hr="t" fillcolor="#a0a0a0" stroked="f"/>
         </w:pict>
       </w:r>
     </w:p>
@@ -34562,7 +34562,7 @@
           <w:szCs w:val="28"/>
         </w:rPr>
         <w:pict w14:anchorId="3128A7ED">
-          <v:rect id="_x0000_i1180" style="width:0;height:1.5pt" o:hralign="center" o:hrstd="t" o:hr="t" fillcolor="#a0a0a0" stroked="f"/>
+          <v:rect id="_x0000_i1115" style="width:0;height:1.5pt" o:hralign="center" o:hrstd="t" o:hr="t" fillcolor="#a0a0a0" stroked="f"/>
         </w:pict>
       </w:r>
     </w:p>
@@ -35413,7 +35413,7 @@
           <w:szCs w:val="28"/>
         </w:rPr>
         <w:pict w14:anchorId="7FBEEFC2">
-          <v:rect id="_x0000_i1181" style="width:0;height:1.5pt" o:hralign="center" o:hrstd="t" o:hr="t" fillcolor="#a0a0a0" stroked="f"/>
+          <v:rect id="_x0000_i1116" style="width:0;height:1.5pt" o:hralign="center" o:hrstd="t" o:hr="t" fillcolor="#a0a0a0" stroked="f"/>
         </w:pict>
       </w:r>
     </w:p>
@@ -35662,6 +35662,1846 @@
           <w:sz w:val="28"/>
           <w:szCs w:val="28"/>
         </w:rPr>
+        <w:t>Lecture 13-1</w:t>
+      </w:r>
+      <w:r>
+        <w:rPr>
+          <w:rFonts w:ascii="Arial" w:hAnsi="Arial" w:cs="Arial"/>
+          <w:b/>
+          <w:bCs/>
+          <w:color w:val="EE0000"/>
+          <w:sz w:val="28"/>
+          <w:szCs w:val="28"/>
+        </w:rPr>
+        <w:t>0</w:t>
+      </w:r>
+      <w:r>
+        <w:rPr>
+          <w:rFonts w:ascii="Arial" w:hAnsi="Arial" w:cs="Arial"/>
+          <w:b/>
+          <w:bCs/>
+          <w:color w:val="EE0000"/>
+          <w:sz w:val="28"/>
+          <w:szCs w:val="28"/>
+        </w:rPr>
+        <w:t xml:space="preserve">: </w:t>
+      </w:r>
+      <w:r>
+        <w:rPr>
+          <w:rFonts w:ascii="Arial" w:hAnsi="Arial" w:cs="Arial"/>
+          <w:b/>
+          <w:bCs/>
+          <w:color w:val="EE0000"/>
+          <w:sz w:val="28"/>
+          <w:szCs w:val="28"/>
+        </w:rPr>
+        <w:t>Get Single ToDo With Query Params</w:t>
+      </w:r>
+    </w:p>
+    <w:p>
+      <w:pPr>
+        <w:jc w:val="both"/>
+        <w:rPr>
+          <w:rFonts w:ascii="Arial" w:hAnsi="Arial" w:cs="Arial"/>
+          <w:sz w:val="28"/>
+          <w:szCs w:val="28"/>
+        </w:rPr>
+      </w:pPr>
+      <w:r>
+        <w:rPr>
+          <w:rFonts w:ascii="Arial" w:hAnsi="Arial" w:cs="Arial"/>
+          <w:sz w:val="28"/>
+          <w:szCs w:val="28"/>
+        </w:rPr>
+        <w:t xml:space="preserve">In this video, we'll learn how to </w:t>
+      </w:r>
+      <w:r>
+        <w:rPr>
+          <w:rFonts w:ascii="Arial" w:hAnsi="Arial" w:cs="Arial"/>
+          <w:b/>
+          <w:bCs/>
+          <w:sz w:val="28"/>
+          <w:szCs w:val="28"/>
+        </w:rPr>
+        <w:t>get a single To-Do item</w:t>
+      </w:r>
+      <w:r>
+        <w:rPr>
+          <w:rFonts w:ascii="Arial" w:hAnsi="Arial" w:cs="Arial"/>
+          <w:sz w:val="28"/>
+          <w:szCs w:val="28"/>
+        </w:rPr>
+        <w:t xml:space="preserve"> using </w:t>
+      </w:r>
+      <w:r>
+        <w:rPr>
+          <w:rFonts w:ascii="Arial" w:hAnsi="Arial" w:cs="Arial"/>
+          <w:b/>
+          <w:bCs/>
+          <w:sz w:val="28"/>
+          <w:szCs w:val="28"/>
+        </w:rPr>
+        <w:t>query parameters</w:t>
+      </w:r>
+      <w:r>
+        <w:rPr>
+          <w:rFonts w:ascii="Arial" w:hAnsi="Arial" w:cs="Arial"/>
+          <w:sz w:val="28"/>
+          <w:szCs w:val="28"/>
+        </w:rPr>
+        <w:t xml:space="preserve"> in Node.js.</w:t>
+      </w:r>
+    </w:p>
+    <w:p>
+      <w:pPr>
+        <w:jc w:val="both"/>
+        <w:rPr>
+          <w:rFonts w:ascii="Arial" w:hAnsi="Arial" w:cs="Arial"/>
+          <w:sz w:val="28"/>
+          <w:szCs w:val="28"/>
+        </w:rPr>
+      </w:pPr>
+      <w:r>
+        <w:rPr>
+          <w:rFonts w:ascii="Arial" w:hAnsi="Arial" w:cs="Arial"/>
+          <w:sz w:val="28"/>
+          <w:szCs w:val="28"/>
+        </w:rPr>
+        <w:pict w14:anchorId="364BE75D">
+          <v:rect id="_x0000_i1147" style="width:0;height:1.5pt" o:hralign="center" o:hrstd="t" o:hr="t" fillcolor="#a0a0a0" stroked="f"/>
+        </w:pict>
+      </w:r>
+    </w:p>
+    <w:p>
+      <w:pPr>
+        <w:jc w:val="both"/>
+        <w:rPr>
+          <w:rFonts w:ascii="Arial" w:hAnsi="Arial" w:cs="Arial"/>
+          <w:b/>
+          <w:bCs/>
+          <w:sz w:val="28"/>
+          <w:szCs w:val="28"/>
+        </w:rPr>
+      </w:pPr>
+      <w:r>
+        <w:rPr>
+          <w:rFonts w:ascii="Arial" w:hAnsi="Arial" w:cs="Arial"/>
+          <w:b/>
+          <w:bCs/>
+          <w:sz w:val="28"/>
+          <w:szCs w:val="28"/>
+        </w:rPr>
+        <w:t>Understanding Query Parameters</w:t>
+      </w:r>
+    </w:p>
+    <w:p>
+      <w:pPr>
+        <w:jc w:val="both"/>
+        <w:rPr>
+          <w:rFonts w:ascii="Arial" w:hAnsi="Arial" w:cs="Arial"/>
+          <w:sz w:val="28"/>
+          <w:szCs w:val="28"/>
+        </w:rPr>
+      </w:pPr>
+      <w:r>
+        <w:rPr>
+          <w:rFonts w:ascii="Arial" w:hAnsi="Arial" w:cs="Arial"/>
+          <w:sz w:val="28"/>
+          <w:szCs w:val="28"/>
+        </w:rPr>
+        <w:lastRenderedPageBreak/>
+        <w:t>Query parameters are a way to pass small pieces of information in the URL. They appear after a question mark (?) in the URL, with key-value pairs separated by ampersands (&amp;).</w:t>
+      </w:r>
+    </w:p>
+    <w:p>
+      <w:pPr>
+        <w:jc w:val="both"/>
+        <w:rPr>
+          <w:rFonts w:ascii="Arial" w:hAnsi="Arial" w:cs="Arial"/>
+          <w:sz w:val="28"/>
+          <w:szCs w:val="28"/>
+        </w:rPr>
+      </w:pPr>
+      <w:r>
+        <w:rPr>
+          <w:rFonts w:ascii="Arial" w:hAnsi="Arial" w:cs="Arial"/>
+          <w:sz w:val="28"/>
+          <w:szCs w:val="28"/>
+        </w:rPr>
+        <w:t>For example, if we want to get a To-Do by its title, our URL might look like this: http://localhost:5000/todos?title=Learn%20Node.js</w:t>
+      </w:r>
+    </w:p>
+    <w:p>
+      <w:pPr>
+        <w:jc w:val="both"/>
+        <w:rPr>
+          <w:rFonts w:ascii="Arial" w:hAnsi="Arial" w:cs="Arial"/>
+          <w:sz w:val="28"/>
+          <w:szCs w:val="28"/>
+        </w:rPr>
+      </w:pPr>
+      <w:r>
+        <w:rPr>
+          <w:rFonts w:ascii="Arial" w:hAnsi="Arial" w:cs="Arial"/>
+          <w:sz w:val="28"/>
+          <w:szCs w:val="28"/>
+        </w:rPr>
+        <w:t>Here:</w:t>
+      </w:r>
+    </w:p>
+    <w:p>
+      <w:pPr>
+        <w:numPr>
+          <w:ilvl w:val="0"/>
+          <w:numId w:val="178"/>
+        </w:numPr>
+        <w:jc w:val="both"/>
+        <w:rPr>
+          <w:rFonts w:ascii="Arial" w:hAnsi="Arial" w:cs="Arial"/>
+          <w:sz w:val="28"/>
+          <w:szCs w:val="28"/>
+        </w:rPr>
+      </w:pPr>
+      <w:r>
+        <w:rPr>
+          <w:rFonts w:ascii="Arial" w:hAnsi="Arial" w:cs="Arial"/>
+          <w:sz w:val="28"/>
+          <w:szCs w:val="28"/>
+        </w:rPr>
+        <w:t>/todos is the path.</w:t>
+      </w:r>
+    </w:p>
+    <w:p>
+      <w:pPr>
+        <w:numPr>
+          <w:ilvl w:val="0"/>
+          <w:numId w:val="178"/>
+        </w:numPr>
+        <w:jc w:val="both"/>
+        <w:rPr>
+          <w:rFonts w:ascii="Arial" w:hAnsi="Arial" w:cs="Arial"/>
+          <w:sz w:val="28"/>
+          <w:szCs w:val="28"/>
+        </w:rPr>
+      </w:pPr>
+      <w:r>
+        <w:rPr>
+          <w:rFonts w:ascii="Arial" w:hAnsi="Arial" w:cs="Arial"/>
+          <w:sz w:val="28"/>
+          <w:szCs w:val="28"/>
+        </w:rPr>
+        <w:t>? indicates the start of query parameters.</w:t>
+      </w:r>
+    </w:p>
+    <w:p>
+      <w:pPr>
+        <w:numPr>
+          <w:ilvl w:val="0"/>
+          <w:numId w:val="178"/>
+        </w:numPr>
+        <w:jc w:val="both"/>
+        <w:rPr>
+          <w:rFonts w:ascii="Arial" w:hAnsi="Arial" w:cs="Arial"/>
+          <w:sz w:val="28"/>
+          <w:szCs w:val="28"/>
+        </w:rPr>
+      </w:pPr>
+      <w:r>
+        <w:rPr>
+          <w:rFonts w:ascii="Arial" w:hAnsi="Arial" w:cs="Arial"/>
+          <w:sz w:val="28"/>
+          <w:szCs w:val="28"/>
+        </w:rPr>
+        <w:t>title=Learn%20Node.js is a query parameter, where title is the key and Learn Node.js (URL-encoded) is the value.</w:t>
+      </w:r>
+    </w:p>
+    <w:p>
+      <w:pPr>
+        <w:jc w:val="both"/>
+        <w:rPr>
+          <w:rFonts w:ascii="Arial" w:hAnsi="Arial" w:cs="Arial"/>
+          <w:sz w:val="28"/>
+          <w:szCs w:val="28"/>
+        </w:rPr>
+      </w:pPr>
+      <w:r>
+        <w:rPr>
+          <w:rFonts w:ascii="Arial" w:hAnsi="Arial" w:cs="Arial"/>
+          <w:sz w:val="28"/>
+          <w:szCs w:val="28"/>
+        </w:rPr>
+        <w:pict w14:anchorId="18F7A3B1">
+          <v:rect id="_x0000_i1148" style="width:0;height:1.5pt" o:hralign="center" o:hrstd="t" o:hr="t" fillcolor="#a0a0a0" stroked="f"/>
+        </w:pict>
+      </w:r>
+    </w:p>
+    <w:p>
+      <w:pPr>
+        <w:jc w:val="both"/>
+        <w:rPr>
+          <w:rFonts w:ascii="Arial" w:hAnsi="Arial" w:cs="Arial"/>
+          <w:b/>
+          <w:bCs/>
+          <w:sz w:val="28"/>
+          <w:szCs w:val="28"/>
+        </w:rPr>
+      </w:pPr>
+      <w:r>
+        <w:rPr>
+          <w:rFonts w:ascii="Arial" w:hAnsi="Arial" w:cs="Arial"/>
+          <w:b/>
+          <w:bCs/>
+          <w:sz w:val="28"/>
+          <w:szCs w:val="28"/>
+        </w:rPr>
+        <w:t>Accessing Query Parameters in Node.js</w:t>
+      </w:r>
+    </w:p>
+    <w:p>
+      <w:pPr>
+        <w:jc w:val="both"/>
+        <w:rPr>
+          <w:rFonts w:ascii="Arial" w:hAnsi="Arial" w:cs="Arial"/>
+          <w:sz w:val="28"/>
+          <w:szCs w:val="28"/>
+        </w:rPr>
+      </w:pPr>
+      <w:r>
+        <w:rPr>
+          <w:rFonts w:ascii="Arial" w:hAnsi="Arial" w:cs="Arial"/>
+          <w:sz w:val="28"/>
+          <w:szCs w:val="28"/>
+        </w:rPr>
+        <w:t>To access query parameters, we'll use the built-in Node.js URL class. This class helps parse a URL string and provides easy access to its components, including query parameters.</w:t>
+      </w:r>
+    </w:p>
+    <w:p>
+      <w:pPr>
+        <w:jc w:val="both"/>
+        <w:rPr>
+          <w:rFonts w:ascii="Arial" w:hAnsi="Arial" w:cs="Arial"/>
+          <w:sz w:val="28"/>
+          <w:szCs w:val="28"/>
+        </w:rPr>
+      </w:pPr>
+      <w:r>
+        <w:rPr>
+          <w:rFonts w:ascii="Arial" w:hAnsi="Arial" w:cs="Arial"/>
+          <w:sz w:val="28"/>
+          <w:szCs w:val="28"/>
+        </w:rPr>
+        <w:t>Let's modify our server.js file:</w:t>
+      </w:r>
+    </w:p>
+    <w:p>
+      <w:pPr>
+        <w:pStyle w:val="codesnippetfinal"/>
+      </w:pPr>
+      <w:r>
+        <w:t>// server.js</w:t>
+      </w:r>
+    </w:p>
+    <w:p>
+      <w:pPr>
+        <w:pStyle w:val="codesnippetfinal"/>
+      </w:pPr>
+      <w:r>
+        <w:t>const http = require('http');</w:t>
+      </w:r>
+    </w:p>
+    <w:p>
+      <w:pPr>
+        <w:pStyle w:val="codesnippetfinal"/>
+      </w:pPr>
+      <w:r>
+        <w:t>const fs = require('fs');</w:t>
+      </w:r>
+    </w:p>
+    <w:p>
+      <w:pPr>
+        <w:pStyle w:val="codesnippetfinal"/>
+      </w:pPr>
+      <w:r>
+        <w:t>const path = require('path');</w:t>
+      </w:r>
+    </w:p>
+    <w:p>
+      <w:pPr>
+        <w:pStyle w:val="codesnippetfinal"/>
+      </w:pPr>
+      <w:r>
+        <w:t>const { URL } = require('url'); // Import the URL class</w:t>
+      </w:r>
+    </w:p>
+    <w:p>
+      <w:pPr>
+        <w:pStyle w:val="codesnippetfinal"/>
+      </w:pPr>
+    </w:p>
+    <w:p>
+      <w:pPr>
+        <w:pStyle w:val="codesnippetfinal"/>
+      </w:pPr>
+      <w:r>
+        <w:t>const todosFilePath = path.join(__dirname, 'db', 'todos.json');</w:t>
+      </w:r>
+    </w:p>
+    <w:p>
+      <w:pPr>
+        <w:pStyle w:val="codesnippetfinal"/>
+      </w:pPr>
+    </w:p>
+    <w:p>
+      <w:pPr>
+        <w:pStyle w:val="codesnippetfinal"/>
+      </w:pPr>
+      <w:r>
+        <w:t>const server = http.createServer((req, res) =&gt; {</w:t>
+      </w:r>
+    </w:p>
+    <w:p>
+      <w:pPr>
+        <w:pStyle w:val="codesnippetfinal"/>
+      </w:pPr>
+      <w:r>
+        <w:t xml:space="preserve">    // Construct the full URL to correctly parse query parameters</w:t>
+      </w:r>
+    </w:p>
+    <w:p>
+      <w:pPr>
+        <w:pStyle w:val="codesnippetfinal"/>
+      </w:pPr>
+      <w:r>
+        <w:t xml:space="preserve">    // req.url might only be '/todos?title=...' so we need the base URL (host)</w:t>
+      </w:r>
+    </w:p>
+    <w:p>
+      <w:pPr>
+        <w:pStyle w:val="codesnippetfinal"/>
+      </w:pPr>
+      <w:r>
+        <w:t xml:space="preserve">    const fullUrl = new URL(req.url, `http://${req.headers.host}`);</w:t>
+      </w:r>
+    </w:p>
+    <w:p>
+      <w:pPr>
+        <w:pStyle w:val="codesnippetfinal"/>
+      </w:pPr>
+      <w:r>
+        <w:t xml:space="preserve">    const pathname = fullUrl.pathname; // This will be '/todos'</w:t>
+      </w:r>
+    </w:p>
+    <w:p>
+      <w:pPr>
+        <w:pStyle w:val="codesnippetfinal"/>
+      </w:pPr>
+      <w:r>
+        <w:t xml:space="preserve">    const queryParams = fullUrl.searchParams; // This is a URLSearchParams object</w:t>
+      </w:r>
+    </w:p>
+    <w:p>
+      <w:pPr>
+        <w:pStyle w:val="codesnippetfinal"/>
+      </w:pPr>
+    </w:p>
+    <w:p>
+      <w:pPr>
+        <w:pStyle w:val="codesnippetfinal"/>
+      </w:pPr>
+      <w:r>
+        <w:t xml:space="preserve">    const method = req.method;</w:t>
+      </w:r>
+    </w:p>
+    <w:p>
+      <w:pPr>
+        <w:pStyle w:val="codesnippetfinal"/>
+      </w:pPr>
+    </w:p>
+    <w:p>
+      <w:pPr>
+        <w:pStyle w:val="codesnippetfinal"/>
+      </w:pPr>
+      <w:r>
+        <w:t xml:space="preserve">    console.log(`Incoming Request: ${method} ${pathname}`);</w:t>
+      </w:r>
+    </w:p>
+    <w:p>
+      <w:pPr>
+        <w:pStyle w:val="codesnippetfinal"/>
+      </w:pPr>
+      <w:r>
+        <w:t xml:space="preserve">    console.log('Query Params:', queryParams.toString()); // For debugging</w:t>
+      </w:r>
+    </w:p>
+    <w:p>
+      <w:pPr>
+        <w:pStyle w:val="codesnippetfinal"/>
+      </w:pPr>
+    </w:p>
+    <w:p>
+      <w:pPr>
+        <w:pStyle w:val="codesnippetfinal"/>
+      </w:pPr>
+      <w:r>
+        <w:t xml:space="preserve">    // --- Setting CORS Headers (as in previous lecture) ---</w:t>
+      </w:r>
+    </w:p>
+    <w:p>
+      <w:pPr>
+        <w:pStyle w:val="codesnippetfinal"/>
+      </w:pPr>
+      <w:r>
+        <w:lastRenderedPageBreak/>
+        <w:t xml:space="preserve">    res.setHeader('Access-Control-Allow-Origin', '*');</w:t>
+      </w:r>
+    </w:p>
+    <w:p>
+      <w:pPr>
+        <w:pStyle w:val="codesnippetfinal"/>
+      </w:pPr>
+      <w:r>
+        <w:t xml:space="preserve">    res.setHeader('Access-Control-Allow-Methods', 'GET, POST, PUT, DELETE, OPTIONS');</w:t>
+      </w:r>
+    </w:p>
+    <w:p>
+      <w:pPr>
+        <w:pStyle w:val="codesnippetfinal"/>
+      </w:pPr>
+      <w:r>
+        <w:t xml:space="preserve">    res.setHeader('Access-Control-Allow-Headers', 'Content-Type, Authorization');</w:t>
+      </w:r>
+    </w:p>
+    <w:p>
+      <w:pPr>
+        <w:pStyle w:val="codesnippetfinal"/>
+      </w:pPr>
+    </w:p>
+    <w:p>
+      <w:pPr>
+        <w:pStyle w:val="codesnippetfinal"/>
+      </w:pPr>
+      <w:r>
+        <w:t xml:space="preserve">    if (method === 'OPTIONS') {</w:t>
+      </w:r>
+    </w:p>
+    <w:p>
+      <w:pPr>
+        <w:pStyle w:val="codesnippetfinal"/>
+      </w:pPr>
+      <w:r>
+        <w:t xml:space="preserve">        res.writeHead(204);</w:t>
+      </w:r>
+    </w:p>
+    <w:p>
+      <w:pPr>
+        <w:pStyle w:val="codesnippetfinal"/>
+      </w:pPr>
+      <w:r>
+        <w:t xml:space="preserve">        res.end();</w:t>
+      </w:r>
+    </w:p>
+    <w:p>
+      <w:pPr>
+        <w:pStyle w:val="codesnippetfinal"/>
+      </w:pPr>
+      <w:r>
+        <w:t xml:space="preserve">        return;</w:t>
+      </w:r>
+    </w:p>
+    <w:p>
+      <w:pPr>
+        <w:pStyle w:val="codesnippetfinal"/>
+      </w:pPr>
+      <w:r>
+        <w:t xml:space="preserve">    }</w:t>
+      </w:r>
+    </w:p>
+    <w:p>
+      <w:pPr>
+        <w:pStyle w:val="codesnippetfinal"/>
+      </w:pPr>
+    </w:p>
+    <w:p>
+      <w:pPr>
+        <w:pStyle w:val="codesnippetfinal"/>
+      </w:pPr>
+      <w:r>
+        <w:t xml:space="preserve">    res.setHeader('Content-Type', 'application/json');</w:t>
+      </w:r>
+    </w:p>
+    <w:p>
+      <w:pPr>
+        <w:pStyle w:val="codesnippetfinal"/>
+      </w:pPr>
+    </w:p>
+    <w:p>
+      <w:pPr>
+        <w:pStyle w:val="codesnippetfinal"/>
+      </w:pPr>
+      <w:r>
+        <w:t xml:space="preserve">    // --- Routing Logic ---</w:t>
+      </w:r>
+    </w:p>
+    <w:p>
+      <w:pPr>
+        <w:pStyle w:val="codesnippetfinal"/>
+      </w:pPr>
+    </w:p>
+    <w:p>
+      <w:pPr>
+        <w:pStyle w:val="codesnippetfinal"/>
+      </w:pPr>
+      <w:r>
+        <w:t xml:space="preserve">    // GET /todos: Read all To-Dos</w:t>
+      </w:r>
+    </w:p>
+    <w:p>
+      <w:pPr>
+        <w:pStyle w:val="codesnippetfinal"/>
+      </w:pPr>
+      <w:r>
+        <w:t xml:space="preserve">    if (pathname === '/todos' &amp;&amp; method === 'GET') {</w:t>
+      </w:r>
+    </w:p>
+    <w:p>
+      <w:pPr>
+        <w:pStyle w:val="codesnippetfinal"/>
+      </w:pPr>
+      <w:r>
+        <w:t xml:space="preserve">        try {</w:t>
+      </w:r>
+    </w:p>
+    <w:p>
+      <w:pPr>
+        <w:pStyle w:val="codesnippetfinal"/>
+      </w:pPr>
+      <w:r>
+        <w:t xml:space="preserve">            const data = fs.readFileSync(todosFilePath, 'utf8');</w:t>
+      </w:r>
+    </w:p>
+    <w:p>
+      <w:pPr>
+        <w:pStyle w:val="codesnippetfinal"/>
+      </w:pPr>
+      <w:r>
+        <w:t xml:space="preserve">            const todos = JSON.parse(data);</w:t>
+      </w:r>
+    </w:p>
+    <w:p>
+      <w:pPr>
+        <w:pStyle w:val="codesnippetfinal"/>
+      </w:pPr>
+    </w:p>
+    <w:p>
+      <w:pPr>
+        <w:pStyle w:val="codesnippetfinal"/>
+      </w:pPr>
+      <w:r>
+        <w:t xml:space="preserve">            // --- Get Single To-Do with Query Params ---</w:t>
+      </w:r>
+    </w:p>
+    <w:p>
+      <w:pPr>
+        <w:pStyle w:val="codesnippetfinal"/>
+      </w:pPr>
+      <w:r>
+        <w:t xml:space="preserve">            const titleQuery = queryParams.get('title'); // Get the 'title' query parameter</w:t>
+      </w:r>
+    </w:p>
+    <w:p>
+      <w:pPr>
+        <w:pStyle w:val="codesnippetfinal"/>
+      </w:pPr>
+    </w:p>
+    <w:p>
+      <w:pPr>
+        <w:pStyle w:val="codesnippetfinal"/>
+      </w:pPr>
+      <w:r>
+        <w:t xml:space="preserve">            if (titleQuery) {</w:t>
+      </w:r>
+    </w:p>
+    <w:p>
+      <w:pPr>
+        <w:pStyle w:val="codesnippetfinal"/>
+      </w:pPr>
+      <w:r>
+        <w:t xml:space="preserve">                // If a title query parameter exists, filter the todos</w:t>
+      </w:r>
+    </w:p>
+    <w:p>
+      <w:pPr>
+        <w:pStyle w:val="codesnippetfinal"/>
+      </w:pPr>
+      <w:r>
+        <w:t xml:space="preserve">                const filteredTodo = todos.find(todo =&gt; todo.title === titleQuery);</w:t>
+      </w:r>
+    </w:p>
+    <w:p>
+      <w:pPr>
+        <w:pStyle w:val="codesnippetfinal"/>
+      </w:pPr>
+    </w:p>
+    <w:p>
+      <w:pPr>
+        <w:pStyle w:val="codesnippetfinal"/>
+      </w:pPr>
+      <w:r>
+        <w:t xml:space="preserve">                if (filteredTodo) {</w:t>
+      </w:r>
+    </w:p>
+    <w:p>
+      <w:pPr>
+        <w:pStyle w:val="codesnippetfinal"/>
+      </w:pPr>
+      <w:r>
+        <w:t xml:space="preserve">                    res.writeHead(200, 'OK');</w:t>
+      </w:r>
+    </w:p>
+    <w:p>
+      <w:pPr>
+        <w:pStyle w:val="codesnippetfinal"/>
+      </w:pPr>
+      <w:r>
+        <w:t xml:space="preserve">                    res.end(JSON.stringify(filteredTodo)); // Send the single found todo</w:t>
+      </w:r>
+    </w:p>
+    <w:p>
+      <w:pPr>
+        <w:pStyle w:val="codesnippetfinal"/>
+      </w:pPr>
+      <w:r>
+        <w:t xml:space="preserve">                } else {</w:t>
+      </w:r>
+    </w:p>
+    <w:p>
+      <w:pPr>
+        <w:pStyle w:val="codesnippetfinal"/>
+      </w:pPr>
+      <w:r>
+        <w:t xml:space="preserve">                    res.writeHead(404, 'Not Found');</w:t>
+      </w:r>
+    </w:p>
+    <w:p>
+      <w:pPr>
+        <w:pStyle w:val="codesnippetfinal"/>
+      </w:pPr>
+      <w:r>
+        <w:t xml:space="preserve">                    res.end(JSON.stringify({ message: `To-Do with title "${titleQuery}" not found` }));</w:t>
+      </w:r>
+    </w:p>
+    <w:p>
+      <w:pPr>
+        <w:pStyle w:val="codesnippetfinal"/>
+      </w:pPr>
+      <w:r>
+        <w:t xml:space="preserve">                }</w:t>
+      </w:r>
+    </w:p>
+    <w:p>
+      <w:pPr>
+        <w:pStyle w:val="codesnippetfinal"/>
+      </w:pPr>
+      <w:r>
+        <w:t xml:space="preserve">            } else {</w:t>
+      </w:r>
+    </w:p>
+    <w:p>
+      <w:pPr>
+        <w:pStyle w:val="codesnippetfinal"/>
+      </w:pPr>
+      <w:r>
+        <w:t xml:space="preserve">                // If no title query parameter, send all todos</w:t>
+      </w:r>
+    </w:p>
+    <w:p>
+      <w:pPr>
+        <w:pStyle w:val="codesnippetfinal"/>
+      </w:pPr>
+      <w:r>
+        <w:t xml:space="preserve">                res.writeHead(200, 'OK');</w:t>
+      </w:r>
+    </w:p>
+    <w:p>
+      <w:pPr>
+        <w:pStyle w:val="codesnippetfinal"/>
+      </w:pPr>
+      <w:r>
+        <w:t xml:space="preserve">                res.end(JSON.stringify(todos));</w:t>
+      </w:r>
+    </w:p>
+    <w:p>
+      <w:pPr>
+        <w:pStyle w:val="codesnippetfinal"/>
+      </w:pPr>
+      <w:r>
+        <w:t xml:space="preserve">            }</w:t>
+      </w:r>
+    </w:p>
+    <w:p>
+      <w:pPr>
+        <w:pStyle w:val="codesnippetfinal"/>
+      </w:pPr>
+    </w:p>
+    <w:p>
+      <w:pPr>
+        <w:pStyle w:val="codesnippetfinal"/>
+      </w:pPr>
+      <w:r>
+        <w:t xml:space="preserve">        } catch (error) {</w:t>
+      </w:r>
+    </w:p>
+    <w:p>
+      <w:pPr>
+        <w:pStyle w:val="codesnippetfinal"/>
+      </w:pPr>
+      <w:r>
+        <w:t xml:space="preserve">            console.error('Error in GET /todos:', error);</w:t>
+      </w:r>
+    </w:p>
+    <w:p>
+      <w:pPr>
+        <w:pStyle w:val="codesnippetfinal"/>
+      </w:pPr>
+      <w:r>
+        <w:t xml:space="preserve">            res.writeHead(500, 'Internal Server Error');</w:t>
+      </w:r>
+    </w:p>
+    <w:p>
+      <w:pPr>
+        <w:pStyle w:val="codesnippetfinal"/>
+      </w:pPr>
+      <w:r>
+        <w:t xml:space="preserve">            res.end(JSON.stringify({ message: 'Error fetching todos' }));</w:t>
+      </w:r>
+    </w:p>
+    <w:p>
+      <w:pPr>
+        <w:pStyle w:val="codesnippetfinal"/>
+      </w:pPr>
+      <w:r>
+        <w:lastRenderedPageBreak/>
+        <w:t xml:space="preserve">        }</w:t>
+      </w:r>
+    </w:p>
+    <w:p>
+      <w:pPr>
+        <w:pStyle w:val="codesnippetfinal"/>
+      </w:pPr>
+      <w:r>
+        <w:t xml:space="preserve">    }</w:t>
+      </w:r>
+    </w:p>
+    <w:p>
+      <w:pPr>
+        <w:pStyle w:val="codesnippetfinal"/>
+      </w:pPr>
+      <w:r>
+        <w:t xml:space="preserve">    // ... (POST /todos logic)</w:t>
+      </w:r>
+    </w:p>
+    <w:p>
+      <w:pPr>
+        <w:pStyle w:val="codesnippetfinal"/>
+      </w:pPr>
+    </w:p>
+    <w:p>
+      <w:pPr>
+        <w:pStyle w:val="codesnippetfinal"/>
+      </w:pPr>
+      <w:r>
+        <w:t xml:space="preserve">    else {</w:t>
+      </w:r>
+    </w:p>
+    <w:p>
+      <w:pPr>
+        <w:pStyle w:val="codesnippetfinal"/>
+      </w:pPr>
+      <w:r>
+        <w:t xml:space="preserve">        res.writeHead(404, { 'Content-Type': 'text/plain' });</w:t>
+      </w:r>
+    </w:p>
+    <w:p>
+      <w:pPr>
+        <w:pStyle w:val="codesnippetfinal"/>
+      </w:pPr>
+      <w:r>
+        <w:t xml:space="preserve">        res.end('404 Route Not Found');</w:t>
+      </w:r>
+    </w:p>
+    <w:p>
+      <w:pPr>
+        <w:pStyle w:val="codesnippetfinal"/>
+      </w:pPr>
+      <w:r>
+        <w:t xml:space="preserve">    }</w:t>
+      </w:r>
+    </w:p>
+    <w:p>
+      <w:pPr>
+        <w:pStyle w:val="codesnippetfinal"/>
+      </w:pPr>
+      <w:r>
+        <w:t>});</w:t>
+      </w:r>
+    </w:p>
+    <w:p>
+      <w:pPr>
+        <w:pStyle w:val="codesnippetfinal"/>
+      </w:pPr>
+    </w:p>
+    <w:p>
+      <w:pPr>
+        <w:pStyle w:val="codesnippetfinal"/>
+      </w:pPr>
+      <w:r>
+        <w:t>const PORT = 5000;</w:t>
+      </w:r>
+    </w:p>
+    <w:p>
+      <w:pPr>
+        <w:pStyle w:val="codesnippetfinal"/>
+      </w:pPr>
+      <w:r>
+        <w:t>const IP_ADDRESS = '127.0.0.1';</w:t>
+      </w:r>
+    </w:p>
+    <w:p>
+      <w:pPr>
+        <w:pStyle w:val="codesnippetfinal"/>
+      </w:pPr>
+    </w:p>
+    <w:p>
+      <w:pPr>
+        <w:pStyle w:val="codesnippetfinal"/>
+      </w:pPr>
+      <w:r>
+        <w:t>server.listen(PORT, IP_ADDRESS, () =&gt; {</w:t>
+      </w:r>
+    </w:p>
+    <w:p>
+      <w:pPr>
+        <w:pStyle w:val="codesnippetfinal"/>
+      </w:pPr>
+      <w:r>
+        <w:t xml:space="preserve">    console.log(`</w:t>
+      </w:r>
+      <w:r>
+        <w:rPr>
+          <w:rFonts w:ascii="Segoe UI Emoji" w:hAnsi="Segoe UI Emoji" w:cs="Segoe UI Emoji"/>
+        </w:rPr>
+        <w:t>🚀</w:t>
+      </w:r>
+      <w:r>
+        <w:t xml:space="preserve"> Server listening on port ${PORT}`);</w:t>
+      </w:r>
+    </w:p>
+    <w:p>
+      <w:pPr>
+        <w:pStyle w:val="codesnippetfinal"/>
+      </w:pPr>
+      <w:r>
+        <w:t xml:space="preserve">    console.log(`Access it at: http://${IP_ADDRESS}:${PORT}/`);</w:t>
+      </w:r>
+    </w:p>
+    <w:p>
+      <w:pPr>
+        <w:pStyle w:val="codesnippetfinal"/>
+      </w:pPr>
+      <w:r>
+        <w:t>});</w:t>
+      </w:r>
+    </w:p>
+    <w:p>
+      <w:pPr>
+        <w:jc w:val="both"/>
+        <w:rPr>
+          <w:rFonts w:ascii="Arial" w:hAnsi="Arial" w:cs="Arial"/>
+          <w:sz w:val="28"/>
+          <w:szCs w:val="28"/>
+        </w:rPr>
+      </w:pPr>
+      <w:r>
+        <w:rPr>
+          <w:rFonts w:ascii="Arial" w:hAnsi="Arial" w:cs="Arial"/>
+          <w:sz w:val="28"/>
+          <w:szCs w:val="28"/>
+        </w:rPr>
+        <w:pict w14:anchorId="6F4F8D06">
+          <v:rect id="_x0000_i1149" style="width:0;height:1.5pt" o:hralign="center" o:hrstd="t" o:hr="t" fillcolor="#a0a0a0" stroked="f"/>
+        </w:pict>
+      </w:r>
+    </w:p>
+    <w:p>
+      <w:pPr>
+        <w:jc w:val="both"/>
+        <w:rPr>
+          <w:rFonts w:ascii="Arial" w:hAnsi="Arial" w:cs="Arial"/>
+          <w:b/>
+          <w:bCs/>
+          <w:sz w:val="28"/>
+          <w:szCs w:val="28"/>
+        </w:rPr>
+      </w:pPr>
+      <w:r>
+        <w:rPr>
+          <w:rFonts w:ascii="Arial" w:hAnsi="Arial" w:cs="Arial"/>
+          <w:b/>
+          <w:bCs/>
+          <w:sz w:val="28"/>
+          <w:szCs w:val="28"/>
+        </w:rPr>
+        <w:t>Explanation of Changes:</w:t>
+      </w:r>
+    </w:p>
+    <w:p>
+      <w:pPr>
+        <w:numPr>
+          <w:ilvl w:val="0"/>
+          <w:numId w:val="179"/>
+        </w:numPr>
+        <w:jc w:val="both"/>
+        <w:rPr>
+          <w:rFonts w:ascii="Arial" w:hAnsi="Arial" w:cs="Arial"/>
+          <w:sz w:val="28"/>
+          <w:szCs w:val="28"/>
+        </w:rPr>
+      </w:pPr>
+      <w:r>
+        <w:rPr>
+          <w:rFonts w:ascii="Arial" w:hAnsi="Arial" w:cs="Arial"/>
+          <w:b/>
+          <w:bCs/>
+          <w:sz w:val="28"/>
+          <w:szCs w:val="28"/>
+        </w:rPr>
+        <w:t>const { URL } = require('url');</w:t>
+      </w:r>
+      <w:r>
+        <w:rPr>
+          <w:rFonts w:ascii="Arial" w:hAnsi="Arial" w:cs="Arial"/>
+          <w:sz w:val="28"/>
+          <w:szCs w:val="28"/>
+        </w:rPr>
+        <w:t>: We import the URL class from Node.js's built-in url module.</w:t>
+      </w:r>
+    </w:p>
+    <w:p>
+      <w:pPr>
+        <w:numPr>
+          <w:ilvl w:val="0"/>
+          <w:numId w:val="179"/>
+        </w:numPr>
+        <w:jc w:val="both"/>
+        <w:rPr>
+          <w:rFonts w:ascii="Arial" w:hAnsi="Arial" w:cs="Arial"/>
+          <w:sz w:val="28"/>
+          <w:szCs w:val="28"/>
+        </w:rPr>
+      </w:pPr>
+      <w:r>
+        <w:rPr>
+          <w:rFonts w:ascii="Arial" w:hAnsi="Arial" w:cs="Arial"/>
+          <w:b/>
+          <w:bCs/>
+          <w:sz w:val="28"/>
+          <w:szCs w:val="28"/>
+        </w:rPr>
+        <w:t>const fullUrl = new URL(req.url,http://${req.headers.host});</w:t>
+      </w:r>
+      <w:r>
+        <w:rPr>
+          <w:rFonts w:ascii="Arial" w:hAnsi="Arial" w:cs="Arial"/>
+          <w:sz w:val="28"/>
+          <w:szCs w:val="28"/>
+        </w:rPr>
+        <w:t xml:space="preserve">: </w:t>
+      </w:r>
+    </w:p>
+    <w:p>
+      <w:pPr>
+        <w:numPr>
+          <w:ilvl w:val="1"/>
+          <w:numId w:val="179"/>
+        </w:numPr>
+        <w:jc w:val="both"/>
+        <w:rPr>
+          <w:rFonts w:ascii="Arial" w:hAnsi="Arial" w:cs="Arial"/>
+          <w:sz w:val="28"/>
+          <w:szCs w:val="28"/>
+        </w:rPr>
+      </w:pPr>
+      <w:r>
+        <w:rPr>
+          <w:rFonts w:ascii="Arial" w:hAnsi="Arial" w:cs="Arial"/>
+          <w:sz w:val="28"/>
+          <w:szCs w:val="28"/>
+        </w:rPr>
+        <w:t>req.url gives us the path and query string (e.g., /todos?title=prisma).</w:t>
+      </w:r>
+    </w:p>
+    <w:p>
+      <w:pPr>
+        <w:numPr>
+          <w:ilvl w:val="1"/>
+          <w:numId w:val="179"/>
+        </w:numPr>
+        <w:jc w:val="both"/>
+        <w:rPr>
+          <w:rFonts w:ascii="Arial" w:hAnsi="Arial" w:cs="Arial"/>
+          <w:sz w:val="28"/>
+          <w:szCs w:val="28"/>
+        </w:rPr>
+      </w:pPr>
+      <w:r>
+        <w:rPr>
+          <w:rFonts w:ascii="Arial" w:hAnsi="Arial" w:cs="Arial"/>
+          <w:sz w:val="28"/>
+          <w:szCs w:val="28"/>
+        </w:rPr>
+        <w:t>However, the URL constructor needs a base URL if the input is only a path. http://${req.headers.host} provides this base (e.g., http://localhost:5000), allowing URL to correctly parse the entire URL.</w:t>
+      </w:r>
+    </w:p>
+    <w:p>
+      <w:pPr>
+        <w:numPr>
+          <w:ilvl w:val="0"/>
+          <w:numId w:val="179"/>
+        </w:numPr>
+        <w:jc w:val="both"/>
+        <w:rPr>
+          <w:rFonts w:ascii="Arial" w:hAnsi="Arial" w:cs="Arial"/>
+          <w:sz w:val="28"/>
+          <w:szCs w:val="28"/>
+        </w:rPr>
+      </w:pPr>
+      <w:r>
+        <w:rPr>
+          <w:rFonts w:ascii="Arial" w:hAnsi="Arial" w:cs="Arial"/>
+          <w:b/>
+          <w:bCs/>
+          <w:sz w:val="28"/>
+          <w:szCs w:val="28"/>
+        </w:rPr>
+        <w:t>const pathname = fullUrl.pathname;</w:t>
+      </w:r>
+      <w:r>
+        <w:rPr>
+          <w:rFonts w:ascii="Arial" w:hAnsi="Arial" w:cs="Arial"/>
+          <w:sz w:val="28"/>
+          <w:szCs w:val="28"/>
+        </w:rPr>
+        <w:t>: This extracts only the path part (e.g., /todos).</w:t>
+      </w:r>
+    </w:p>
+    <w:p>
+      <w:pPr>
+        <w:numPr>
+          <w:ilvl w:val="0"/>
+          <w:numId w:val="179"/>
+        </w:numPr>
+        <w:jc w:val="both"/>
+        <w:rPr>
+          <w:rFonts w:ascii="Arial" w:hAnsi="Arial" w:cs="Arial"/>
+          <w:sz w:val="28"/>
+          <w:szCs w:val="28"/>
+        </w:rPr>
+      </w:pPr>
+      <w:r>
+        <w:rPr>
+          <w:rFonts w:ascii="Arial" w:hAnsi="Arial" w:cs="Arial"/>
+          <w:b/>
+          <w:bCs/>
+          <w:sz w:val="28"/>
+          <w:szCs w:val="28"/>
+        </w:rPr>
+        <w:t>const queryParams = fullUrl.searchParams;</w:t>
+      </w:r>
+      <w:r>
+        <w:rPr>
+          <w:rFonts w:ascii="Arial" w:hAnsi="Arial" w:cs="Arial"/>
+          <w:sz w:val="28"/>
+          <w:szCs w:val="28"/>
+        </w:rPr>
+        <w:t>: This returns a URLSearchParams object, which is very convenient for working with query parameters.</w:t>
+      </w:r>
+    </w:p>
+    <w:p>
+      <w:pPr>
+        <w:numPr>
+          <w:ilvl w:val="0"/>
+          <w:numId w:val="179"/>
+        </w:numPr>
+        <w:jc w:val="both"/>
+        <w:rPr>
+          <w:rFonts w:ascii="Arial" w:hAnsi="Arial" w:cs="Arial"/>
+          <w:sz w:val="28"/>
+          <w:szCs w:val="28"/>
+        </w:rPr>
+      </w:pPr>
+      <w:r>
+        <w:rPr>
+          <w:rFonts w:ascii="Arial" w:hAnsi="Arial" w:cs="Arial"/>
+          <w:b/>
+          <w:bCs/>
+          <w:sz w:val="28"/>
+          <w:szCs w:val="28"/>
+        </w:rPr>
+        <w:t>const titleQuery = queryParams.get('title');</w:t>
+      </w:r>
+      <w:r>
+        <w:rPr>
+          <w:rFonts w:ascii="Arial" w:hAnsi="Arial" w:cs="Arial"/>
+          <w:sz w:val="28"/>
+          <w:szCs w:val="28"/>
+        </w:rPr>
+        <w:t>: This is how we extract the value of the title query parameter. If ?title=prisma was in the URL, titleQuery would be 'prisma'.</w:t>
+      </w:r>
+    </w:p>
+    <w:p>
+      <w:pPr>
+        <w:numPr>
+          <w:ilvl w:val="0"/>
+          <w:numId w:val="179"/>
+        </w:numPr>
+        <w:jc w:val="both"/>
+        <w:rPr>
+          <w:rFonts w:ascii="Arial" w:hAnsi="Arial" w:cs="Arial"/>
+          <w:sz w:val="28"/>
+          <w:szCs w:val="28"/>
+        </w:rPr>
+      </w:pPr>
+      <w:r>
+        <w:rPr>
+          <w:rFonts w:ascii="Arial" w:hAnsi="Arial" w:cs="Arial"/>
+          <w:b/>
+          <w:bCs/>
+          <w:sz w:val="28"/>
+          <w:szCs w:val="28"/>
+        </w:rPr>
+        <w:t>Conditional Logic for GET /todos</w:t>
+      </w:r>
+      <w:r>
+        <w:rPr>
+          <w:rFonts w:ascii="Arial" w:hAnsi="Arial" w:cs="Arial"/>
+          <w:sz w:val="28"/>
+          <w:szCs w:val="28"/>
+        </w:rPr>
+        <w:t xml:space="preserve">: </w:t>
+      </w:r>
+    </w:p>
+    <w:p>
+      <w:pPr>
+        <w:numPr>
+          <w:ilvl w:val="1"/>
+          <w:numId w:val="179"/>
+        </w:numPr>
+        <w:jc w:val="both"/>
+        <w:rPr>
+          <w:rFonts w:ascii="Arial" w:hAnsi="Arial" w:cs="Arial"/>
+          <w:sz w:val="28"/>
+          <w:szCs w:val="28"/>
+        </w:rPr>
+      </w:pPr>
+      <w:r>
+        <w:rPr>
+          <w:rFonts w:ascii="Arial" w:hAnsi="Arial" w:cs="Arial"/>
+          <w:sz w:val="28"/>
+          <w:szCs w:val="28"/>
+        </w:rPr>
+        <w:t>If titleQuery exists, we filter the todos array using Array.prototype.find() to find a To-Do that matches the given title.</w:t>
+      </w:r>
+    </w:p>
+    <w:p>
+      <w:pPr>
+        <w:numPr>
+          <w:ilvl w:val="1"/>
+          <w:numId w:val="179"/>
+        </w:numPr>
+        <w:jc w:val="both"/>
+        <w:rPr>
+          <w:rFonts w:ascii="Arial" w:hAnsi="Arial" w:cs="Arial"/>
+          <w:sz w:val="28"/>
+          <w:szCs w:val="28"/>
+        </w:rPr>
+      </w:pPr>
+      <w:r>
+        <w:rPr>
+          <w:rFonts w:ascii="Arial" w:hAnsi="Arial" w:cs="Arial"/>
+          <w:sz w:val="28"/>
+          <w:szCs w:val="28"/>
+        </w:rPr>
+        <w:lastRenderedPageBreak/>
+        <w:t>If a filteredTodo is found, we send it back with a 200 OK status.</w:t>
+      </w:r>
+    </w:p>
+    <w:p>
+      <w:pPr>
+        <w:numPr>
+          <w:ilvl w:val="1"/>
+          <w:numId w:val="179"/>
+        </w:numPr>
+        <w:jc w:val="both"/>
+        <w:rPr>
+          <w:rFonts w:ascii="Arial" w:hAnsi="Arial" w:cs="Arial"/>
+          <w:sz w:val="28"/>
+          <w:szCs w:val="28"/>
+        </w:rPr>
+      </w:pPr>
+      <w:r>
+        <w:rPr>
+          <w:rFonts w:ascii="Arial" w:hAnsi="Arial" w:cs="Arial"/>
+          <w:sz w:val="28"/>
+          <w:szCs w:val="28"/>
+        </w:rPr>
+        <w:t>If no matching To-Do is found, we send a 404 Not Found status with a descriptive message.</w:t>
+      </w:r>
+    </w:p>
+    <w:p>
+      <w:pPr>
+        <w:numPr>
+          <w:ilvl w:val="1"/>
+          <w:numId w:val="179"/>
+        </w:numPr>
+        <w:jc w:val="both"/>
+        <w:rPr>
+          <w:rFonts w:ascii="Arial" w:hAnsi="Arial" w:cs="Arial"/>
+          <w:sz w:val="28"/>
+          <w:szCs w:val="28"/>
+        </w:rPr>
+      </w:pPr>
+      <w:r>
+        <w:rPr>
+          <w:rFonts w:ascii="Arial" w:hAnsi="Arial" w:cs="Arial"/>
+          <w:sz w:val="28"/>
+          <w:szCs w:val="28"/>
+        </w:rPr>
+        <w:t>If titleQuery does not exist (i.e., the user just requested /todos), we send the entire todos array as before.</w:t>
+      </w:r>
+    </w:p>
+    <w:p>
+      <w:pPr>
+        <w:jc w:val="both"/>
+        <w:rPr>
+          <w:rFonts w:ascii="Arial" w:hAnsi="Arial" w:cs="Arial"/>
+          <w:sz w:val="28"/>
+          <w:szCs w:val="28"/>
+        </w:rPr>
+      </w:pPr>
+      <w:r>
+        <w:rPr>
+          <w:rFonts w:ascii="Arial" w:hAnsi="Arial" w:cs="Arial"/>
+          <w:sz w:val="28"/>
+          <w:szCs w:val="28"/>
+        </w:rPr>
+        <w:pict w14:anchorId="59E20335">
+          <v:rect id="_x0000_i1150" style="width:0;height:1.5pt" o:hralign="center" o:hrstd="t" o:hr="t" fillcolor="#a0a0a0" stroked="f"/>
+        </w:pict>
+      </w:r>
+    </w:p>
+    <w:p>
+      <w:pPr>
+        <w:jc w:val="both"/>
+        <w:rPr>
+          <w:rFonts w:ascii="Arial" w:hAnsi="Arial" w:cs="Arial"/>
+          <w:b/>
+          <w:bCs/>
+          <w:sz w:val="28"/>
+          <w:szCs w:val="28"/>
+        </w:rPr>
+      </w:pPr>
+      <w:r>
+        <w:rPr>
+          <w:rFonts w:ascii="Arial" w:hAnsi="Arial" w:cs="Arial"/>
+          <w:b/>
+          <w:bCs/>
+          <w:sz w:val="28"/>
+          <w:szCs w:val="28"/>
+        </w:rPr>
+        <w:t>Testing with Postman</w:t>
+      </w:r>
+    </w:p>
+    <w:p>
+      <w:pPr>
+        <w:numPr>
+          <w:ilvl w:val="0"/>
+          <w:numId w:val="180"/>
+        </w:numPr>
+        <w:jc w:val="both"/>
+        <w:rPr>
+          <w:rFonts w:ascii="Arial" w:hAnsi="Arial" w:cs="Arial"/>
+          <w:sz w:val="28"/>
+          <w:szCs w:val="28"/>
+        </w:rPr>
+      </w:pPr>
+      <w:r>
+        <w:rPr>
+          <w:rFonts w:ascii="Arial" w:hAnsi="Arial" w:cs="Arial"/>
+          <w:b/>
+          <w:bCs/>
+          <w:sz w:val="28"/>
+          <w:szCs w:val="28"/>
+        </w:rPr>
+        <w:t>Restart your server</w:t>
+      </w:r>
+      <w:r>
+        <w:rPr>
+          <w:rFonts w:ascii="Arial" w:hAnsi="Arial" w:cs="Arial"/>
+          <w:sz w:val="28"/>
+          <w:szCs w:val="28"/>
+        </w:rPr>
+        <w:t xml:space="preserve"> (Ctrl + C, then node server.js).</w:t>
+      </w:r>
+    </w:p>
+    <w:p>
+      <w:pPr>
+        <w:numPr>
+          <w:ilvl w:val="0"/>
+          <w:numId w:val="180"/>
+        </w:numPr>
+        <w:jc w:val="both"/>
+        <w:rPr>
+          <w:rFonts w:ascii="Arial" w:hAnsi="Arial" w:cs="Arial"/>
+          <w:sz w:val="28"/>
+          <w:szCs w:val="28"/>
+        </w:rPr>
+      </w:pPr>
+      <w:r>
+        <w:rPr>
+          <w:rFonts w:ascii="Arial" w:hAnsi="Arial" w:cs="Arial"/>
+          <w:b/>
+          <w:bCs/>
+          <w:sz w:val="28"/>
+          <w:szCs w:val="28"/>
+        </w:rPr>
+        <w:t>Create some To-Dos (if you haven't already):</w:t>
+      </w:r>
+      <w:r>
+        <w:rPr>
+          <w:rFonts w:ascii="Arial" w:hAnsi="Arial" w:cs="Arial"/>
+          <w:sz w:val="28"/>
+          <w:szCs w:val="28"/>
+        </w:rPr>
+        <w:t xml:space="preserve"> Send a POST request to http://localhost:5000/todos with a JSON body like:</w:t>
+      </w:r>
+    </w:p>
+    <w:p>
+      <w:pPr>
+        <w:jc w:val="both"/>
+        <w:rPr>
+          <w:rFonts w:ascii="Arial" w:hAnsi="Arial" w:cs="Arial"/>
+          <w:sz w:val="28"/>
+          <w:szCs w:val="28"/>
+        </w:rPr>
+      </w:pPr>
+      <w:r>
+        <w:rPr>
+          <w:rFonts w:ascii="Arial" w:hAnsi="Arial" w:cs="Arial"/>
+          <w:sz w:val="28"/>
+          <w:szCs w:val="28"/>
+        </w:rPr>
+        <w:t>JSON</w:t>
+      </w:r>
+    </w:p>
+    <w:p>
+      <w:pPr>
+        <w:jc w:val="both"/>
+        <w:rPr>
+          <w:rFonts w:ascii="Arial" w:hAnsi="Arial" w:cs="Arial"/>
+          <w:sz w:val="28"/>
+          <w:szCs w:val="28"/>
+        </w:rPr>
+      </w:pPr>
+      <w:r>
+        <w:rPr>
+          <w:rFonts w:ascii="Arial" w:hAnsi="Arial" w:cs="Arial"/>
+          <w:sz w:val="28"/>
+          <w:szCs w:val="28"/>
+        </w:rPr>
+        <w:t>{"title": "Learn Prisma", "description": "Understand ORM concepts."}</w:t>
+      </w:r>
+    </w:p>
+    <w:p>
+      <w:pPr>
+        <w:jc w:val="both"/>
+        <w:rPr>
+          <w:rFonts w:ascii="Arial" w:hAnsi="Arial" w:cs="Arial"/>
+          <w:sz w:val="28"/>
+          <w:szCs w:val="28"/>
+        </w:rPr>
+      </w:pPr>
+      <w:r>
+        <w:rPr>
+          <w:rFonts w:ascii="Arial" w:hAnsi="Arial" w:cs="Arial"/>
+          <w:sz w:val="28"/>
+          <w:szCs w:val="28"/>
+        </w:rPr>
+        <w:t>And another one:</w:t>
+      </w:r>
+    </w:p>
+    <w:p>
+      <w:pPr>
+        <w:jc w:val="both"/>
+        <w:rPr>
+          <w:rFonts w:ascii="Arial" w:hAnsi="Arial" w:cs="Arial"/>
+          <w:sz w:val="28"/>
+          <w:szCs w:val="28"/>
+        </w:rPr>
+      </w:pPr>
+      <w:r>
+        <w:rPr>
+          <w:rFonts w:ascii="Arial" w:hAnsi="Arial" w:cs="Arial"/>
+          <w:sz w:val="28"/>
+          <w:szCs w:val="28"/>
+        </w:rPr>
+        <w:t>JSON</w:t>
+      </w:r>
+    </w:p>
+    <w:p>
+      <w:pPr>
+        <w:jc w:val="both"/>
+        <w:rPr>
+          <w:rFonts w:ascii="Arial" w:hAnsi="Arial" w:cs="Arial"/>
+          <w:sz w:val="28"/>
+          <w:szCs w:val="28"/>
+        </w:rPr>
+      </w:pPr>
+      <w:r>
+        <w:rPr>
+          <w:rFonts w:ascii="Arial" w:hAnsi="Arial" w:cs="Arial"/>
+          <w:sz w:val="28"/>
+          <w:szCs w:val="28"/>
+        </w:rPr>
+        <w:t>{"title": "Build a CLI Tool", "description": "Practice Node.js file system."}</w:t>
+      </w:r>
+    </w:p>
+    <w:p>
+      <w:pPr>
+        <w:numPr>
+          <w:ilvl w:val="0"/>
+          <w:numId w:val="180"/>
+        </w:numPr>
+        <w:jc w:val="both"/>
+        <w:rPr>
+          <w:rFonts w:ascii="Arial" w:hAnsi="Arial" w:cs="Arial"/>
+          <w:sz w:val="28"/>
+          <w:szCs w:val="28"/>
+        </w:rPr>
+      </w:pPr>
+      <w:r>
+        <w:rPr>
+          <w:rFonts w:ascii="Arial" w:hAnsi="Arial" w:cs="Arial"/>
+          <w:b/>
+          <w:bCs/>
+          <w:sz w:val="28"/>
+          <w:szCs w:val="28"/>
+        </w:rPr>
+        <w:t>Get all To-Dos:</w:t>
+      </w:r>
+      <w:r>
+        <w:rPr>
+          <w:rFonts w:ascii="Arial" w:hAnsi="Arial" w:cs="Arial"/>
+          <w:sz w:val="28"/>
+          <w:szCs w:val="28"/>
+        </w:rPr>
+        <w:t xml:space="preserve"> Send a GET request to http://localhost:5000/todos. You should see both To-Dos in the array.</w:t>
+      </w:r>
+    </w:p>
+    <w:p>
+      <w:pPr>
+        <w:numPr>
+          <w:ilvl w:val="0"/>
+          <w:numId w:val="180"/>
+        </w:numPr>
+        <w:jc w:val="both"/>
+        <w:rPr>
+          <w:rFonts w:ascii="Arial" w:hAnsi="Arial" w:cs="Arial"/>
+          <w:sz w:val="28"/>
+          <w:szCs w:val="28"/>
+        </w:rPr>
+      </w:pPr>
+      <w:r>
+        <w:rPr>
+          <w:rFonts w:ascii="Arial" w:hAnsi="Arial" w:cs="Arial"/>
+          <w:b/>
+          <w:bCs/>
+          <w:sz w:val="28"/>
+          <w:szCs w:val="28"/>
+        </w:rPr>
+        <w:t>Get a single To-Do by title:</w:t>
+      </w:r>
+      <w:r>
+        <w:rPr>
+          <w:rFonts w:ascii="Arial" w:hAnsi="Arial" w:cs="Arial"/>
+          <w:sz w:val="28"/>
+          <w:szCs w:val="28"/>
+        </w:rPr>
+        <w:t xml:space="preserve"> Send a GET request to http://localhost:5000/todos?title=Learn Prisma. You should receive only the "Learn Prisma" To-Do object.</w:t>
+      </w:r>
+    </w:p>
+    <w:p>
+      <w:pPr>
+        <w:numPr>
+          <w:ilvl w:val="0"/>
+          <w:numId w:val="180"/>
+        </w:numPr>
+        <w:jc w:val="both"/>
+        <w:rPr>
+          <w:rFonts w:ascii="Arial" w:hAnsi="Arial" w:cs="Arial"/>
+          <w:sz w:val="28"/>
+          <w:szCs w:val="28"/>
+        </w:rPr>
+      </w:pPr>
+      <w:r>
+        <w:rPr>
+          <w:rFonts w:ascii="Arial" w:hAnsi="Arial" w:cs="Arial"/>
+          <w:b/>
+          <w:bCs/>
+          <w:sz w:val="28"/>
+          <w:szCs w:val="28"/>
+        </w:rPr>
+        <w:t>Test for a non-existent To-Do:</w:t>
+      </w:r>
+      <w:r>
+        <w:rPr>
+          <w:rFonts w:ascii="Arial" w:hAnsi="Arial" w:cs="Arial"/>
+          <w:sz w:val="28"/>
+          <w:szCs w:val="28"/>
+        </w:rPr>
+        <w:t xml:space="preserve"> Send a GET request to http://localhost:5000/todos?title=NonExistentTodo. You should receive a 404 Not Found status and a message like {"message": "To-Do with title \"NonExistentTodo\" not found"}.</w:t>
+      </w:r>
+    </w:p>
+    <w:p>
+      <w:pPr>
+        <w:jc w:val="both"/>
+        <w:rPr>
+          <w:rFonts w:ascii="Arial" w:hAnsi="Arial" w:cs="Arial"/>
+          <w:sz w:val="28"/>
+          <w:szCs w:val="28"/>
+        </w:rPr>
+      </w:pPr>
+      <w:r>
+        <w:rPr>
+          <w:rFonts w:ascii="Arial" w:hAnsi="Arial" w:cs="Arial"/>
+          <w:sz w:val="28"/>
+          <w:szCs w:val="28"/>
+        </w:rPr>
+        <w:pict w14:anchorId="4EA1F4F9">
+          <v:rect id="_x0000_i1151" style="width:0;height:1.5pt" o:hralign="center" o:hrstd="t" o:hr="t" fillcolor="#a0a0a0" stroked="f"/>
+        </w:pict>
+      </w:r>
+    </w:p>
+    <w:p>
+      <w:pPr>
+        <w:jc w:val="both"/>
+        <w:rPr>
+          <w:rFonts w:ascii="Arial" w:hAnsi="Arial" w:cs="Arial"/>
+          <w:b/>
+          <w:bCs/>
+          <w:sz w:val="28"/>
+          <w:szCs w:val="28"/>
+        </w:rPr>
+      </w:pPr>
+      <w:r>
+        <w:rPr>
+          <w:rFonts w:ascii="Arial" w:hAnsi="Arial" w:cs="Arial"/>
+          <w:b/>
+          <w:bCs/>
+          <w:sz w:val="28"/>
+          <w:szCs w:val="28"/>
+        </w:rPr>
+        <w:t>What's Next?</w:t>
+      </w:r>
+    </w:p>
+    <w:p>
+      <w:pPr>
+        <w:jc w:val="both"/>
+        <w:rPr>
+          <w:rFonts w:ascii="Arial" w:hAnsi="Arial" w:cs="Arial"/>
+          <w:sz w:val="28"/>
+          <w:szCs w:val="28"/>
+        </w:rPr>
+      </w:pPr>
+      <w:r>
+        <w:rPr>
+          <w:rFonts w:ascii="Arial" w:hAnsi="Arial" w:cs="Arial"/>
+          <w:sz w:val="28"/>
+          <w:szCs w:val="28"/>
+        </w:rPr>
+        <w:t xml:space="preserve">This </w:t>
+      </w:r>
+      <w:r>
+        <w:rPr>
+          <w:rFonts w:ascii="Arial" w:hAnsi="Arial" w:cs="Arial"/>
+          <w:sz w:val="28"/>
+          <w:szCs w:val="28"/>
+        </w:rPr>
+        <w:t>lecture</w:t>
+      </w:r>
+      <w:r>
+        <w:rPr>
+          <w:rFonts w:ascii="Arial" w:hAnsi="Arial" w:cs="Arial"/>
+          <w:sz w:val="28"/>
+          <w:szCs w:val="28"/>
+        </w:rPr>
+        <w:t xml:space="preserve"> successfully demonstrated how to fetch a single To-Do using query parameters. In the next video, we'll likely explore how to handle other operations like </w:t>
+      </w:r>
+      <w:r>
+        <w:rPr>
+          <w:rFonts w:ascii="Arial" w:hAnsi="Arial" w:cs="Arial"/>
+          <w:b/>
+          <w:bCs/>
+          <w:sz w:val="28"/>
+          <w:szCs w:val="28"/>
+        </w:rPr>
+        <w:t>updating</w:t>
+      </w:r>
+      <w:r>
+        <w:rPr>
+          <w:rFonts w:ascii="Arial" w:hAnsi="Arial" w:cs="Arial"/>
+          <w:sz w:val="28"/>
+          <w:szCs w:val="28"/>
+        </w:rPr>
+        <w:t xml:space="preserve"> and </w:t>
+      </w:r>
+      <w:r>
+        <w:rPr>
+          <w:rFonts w:ascii="Arial" w:hAnsi="Arial" w:cs="Arial"/>
+          <w:b/>
+          <w:bCs/>
+          <w:sz w:val="28"/>
+          <w:szCs w:val="28"/>
+        </w:rPr>
+        <w:t>deleting</w:t>
+      </w:r>
+      <w:r>
+        <w:rPr>
+          <w:rFonts w:ascii="Arial" w:hAnsi="Arial" w:cs="Arial"/>
+          <w:sz w:val="28"/>
+          <w:szCs w:val="28"/>
+        </w:rPr>
+        <w:t xml:space="preserve"> To-Do items, further building out our API's functionality.</w:t>
+      </w:r>
+    </w:p>
+    <w:p>
+      <w:pPr>
+        <w:jc w:val="both"/>
+        <w:rPr>
+          <w:rFonts w:ascii="Arial" w:hAnsi="Arial" w:cs="Arial"/>
+          <w:b/>
+          <w:bCs/>
+          <w:color w:val="EE0000"/>
+          <w:sz w:val="28"/>
+          <w:szCs w:val="28"/>
+        </w:rPr>
+      </w:pPr>
+    </w:p>
+    <w:p>
+      <w:pPr>
+        <w:jc w:val="both"/>
+        <w:rPr>
+          <w:rFonts w:ascii="Arial" w:hAnsi="Arial" w:cs="Arial"/>
+          <w:b/>
+          <w:bCs/>
+          <w:color w:val="EE0000"/>
+          <w:sz w:val="28"/>
+          <w:szCs w:val="28"/>
+        </w:rPr>
+      </w:pPr>
+      <w:r>
+        <w:rPr>
+          <w:rFonts w:ascii="Arial" w:hAnsi="Arial" w:cs="Arial"/>
+          <w:b/>
+          <w:bCs/>
+          <w:color w:val="EE0000"/>
+          <w:sz w:val="28"/>
+          <w:szCs w:val="28"/>
+        </w:rPr>
+        <w:t>Lecture 13-1</w:t>
+      </w:r>
+      <w:r>
+        <w:rPr>
+          <w:rFonts w:ascii="Arial" w:hAnsi="Arial" w:cs="Arial"/>
+          <w:b/>
+          <w:bCs/>
+          <w:color w:val="EE0000"/>
+          <w:sz w:val="28"/>
+          <w:szCs w:val="28"/>
+        </w:rPr>
+        <w:t>1</w:t>
+      </w:r>
+      <w:r>
+        <w:rPr>
+          <w:rFonts w:ascii="Arial" w:hAnsi="Arial" w:cs="Arial"/>
+          <w:b/>
+          <w:bCs/>
+          <w:color w:val="EE0000"/>
+          <w:sz w:val="28"/>
+          <w:szCs w:val="28"/>
+        </w:rPr>
+        <w:t xml:space="preserve">: </w:t>
+      </w:r>
+      <w:r>
+        <w:rPr>
+          <w:rFonts w:ascii="Arial" w:hAnsi="Arial" w:cs="Arial"/>
+          <w:b/>
+          <w:bCs/>
+          <w:color w:val="EE0000"/>
+          <w:sz w:val="28"/>
+          <w:szCs w:val="28"/>
+        </w:rPr>
+        <w:t>Creating And Reading A ToDo Using Postman</w:t>
+      </w:r>
+    </w:p>
+    <w:p>
+      <w:pPr>
+        <w:jc w:val="both"/>
+        <w:rPr>
+          <w:rFonts w:ascii="Arial" w:hAnsi="Arial" w:cs="Arial"/>
+          <w:sz w:val="28"/>
+          <w:szCs w:val="28"/>
+        </w:rPr>
+      </w:pPr>
+      <w:r>
+        <w:rPr>
+          <w:rFonts w:ascii="Arial" w:hAnsi="Arial" w:cs="Arial"/>
+          <w:sz w:val="28"/>
+          <w:szCs w:val="28"/>
+        </w:rPr>
+        <w:t>When we open a website</w:t>
+      </w:r>
+    </w:p>
+    <w:p>
+      <w:pPr>
+        <w:jc w:val="both"/>
+        <w:rPr>
+          <w:rFonts w:ascii="Arial" w:hAnsi="Arial" w:cs="Arial"/>
+          <w:sz w:val="28"/>
+          <w:szCs w:val="28"/>
+        </w:rPr>
+      </w:pPr>
+    </w:p>
+    <w:p>
+      <w:pPr>
+        <w:jc w:val="both"/>
+        <w:rPr>
+          <w:rFonts w:ascii="Arial" w:hAnsi="Arial" w:cs="Arial"/>
+          <w:b/>
+          <w:bCs/>
+          <w:color w:val="EE0000"/>
+          <w:sz w:val="28"/>
+          <w:szCs w:val="28"/>
+        </w:rPr>
+      </w:pPr>
+      <w:r>
+        <w:rPr>
+          <w:rFonts w:ascii="Arial" w:hAnsi="Arial" w:cs="Arial"/>
+          <w:b/>
+          <w:bCs/>
+          <w:color w:val="EE0000"/>
+          <w:sz w:val="28"/>
+          <w:szCs w:val="28"/>
+        </w:rPr>
         <w:t xml:space="preserve">Lecture 13-1: </w:t>
       </w:r>
       <w:r>
@@ -35693,6 +37533,26 @@
         </w:rPr>
         <w:t>When we open a website</w:t>
       </w:r>
+    </w:p>
+    <w:p>
+      <w:pPr>
+        <w:jc w:val="both"/>
+        <w:rPr>
+          <w:rFonts w:ascii="Arial" w:hAnsi="Arial" w:cs="Arial"/>
+          <w:sz w:val="28"/>
+          <w:szCs w:val="28"/>
+        </w:rPr>
+      </w:pPr>
+    </w:p>
+    <w:p>
+      <w:pPr>
+        <w:jc w:val="both"/>
+        <w:rPr>
+          <w:rFonts w:ascii="Arial" w:hAnsi="Arial" w:cs="Arial"/>
+          <w:sz w:val="28"/>
+          <w:szCs w:val="28"/>
+        </w:rPr>
+      </w:pPr>
     </w:p>
     <w:p>
       <w:pPr>
@@ -36051,6 +37911,7 @@
           <w:sz w:val="28"/>
           <w:szCs w:val="28"/>
         </w:rPr>
+        <w:lastRenderedPageBreak/>
         <w:t xml:space="preserve">In this example, the </w:t>
       </w:r>
       <w:r>
@@ -36332,7 +38193,6 @@
           <w:sz w:val="28"/>
           <w:szCs w:val="28"/>
         </w:rPr>
-        <w:lastRenderedPageBreak/>
         <w:t xml:space="preserve">In this example, </w:t>
       </w:r>
       <w:r>
@@ -37007,7 +38867,16 @@
           <w:sz w:val="28"/>
           <w:szCs w:val="28"/>
         </w:rPr>
-        <w:t xml:space="preserve"> API allows web pages to display notifications to the user, even if the page is not in the foreground. This API is often used in conjunction with service workers to send push notifications for real-time updates, such as messages or alerts...</w:t>
+        <w:t xml:space="preserve"> API allows web pages to display notifications to the user, even if the page is not in the foreground. This API is often used in conjunction with service </w:t>
+      </w:r>
+      <w:r>
+        <w:rPr>
+          <w:rFonts w:ascii="Arial" w:hAnsi="Arial" w:cs="Arial"/>
+          <w:sz w:val="28"/>
+          <w:szCs w:val="28"/>
+        </w:rPr>
+        <w:lastRenderedPageBreak/>
+        <w:t>workers to send push notifications for real-time updates, such as messages or alerts...</w:t>
       </w:r>
       <w:r>
         <w:rPr>
@@ -37315,7 +39184,6 @@
           <w:b w:val="0"/>
           <w:bCs w:val="0"/>
         </w:rPr>
-        <w:lastRenderedPageBreak/>
         <w:t>How would you handle errors in the Fetch API?</w:t>
       </w:r>
     </w:p>
@@ -44456,6 +46324,119 @@
     </w:lvl>
   </w:abstractNum>
   <w:abstractNum w:abstractNumId="51" w15:restartNumberingAfterBreak="0">
+    <w:nsid w:val="21EC0EB0"/>
+    <w:multiLevelType w:val="multilevel"/>
+    <w:tmpl w:val="2AF2CAA8"/>
+    <w:lvl w:ilvl="0">
+      <w:start w:val="1"/>
+      <w:numFmt w:val="decimal"/>
+      <w:lvlText w:val="%1."/>
+      <w:lvlJc w:val="left"/>
+      <w:pPr>
+        <w:tabs>
+          <w:tab w:val="num" w:pos="720"/>
+        </w:tabs>
+        <w:ind w:left="720" w:hanging="360"/>
+      </w:pPr>
+    </w:lvl>
+    <w:lvl w:ilvl="1" w:tentative="1">
+      <w:start w:val="1"/>
+      <w:numFmt w:val="decimal"/>
+      <w:lvlText w:val="%2."/>
+      <w:lvlJc w:val="left"/>
+      <w:pPr>
+        <w:tabs>
+          <w:tab w:val="num" w:pos="1440"/>
+        </w:tabs>
+        <w:ind w:left="1440" w:hanging="360"/>
+      </w:pPr>
+    </w:lvl>
+    <w:lvl w:ilvl="2" w:tentative="1">
+      <w:start w:val="1"/>
+      <w:numFmt w:val="decimal"/>
+      <w:lvlText w:val="%3."/>
+      <w:lvlJc w:val="left"/>
+      <w:pPr>
+        <w:tabs>
+          <w:tab w:val="num" w:pos="2160"/>
+        </w:tabs>
+        <w:ind w:left="2160" w:hanging="360"/>
+      </w:pPr>
+    </w:lvl>
+    <w:lvl w:ilvl="3" w:tentative="1">
+      <w:start w:val="1"/>
+      <w:numFmt w:val="decimal"/>
+      <w:lvlText w:val="%4."/>
+      <w:lvlJc w:val="left"/>
+      <w:pPr>
+        <w:tabs>
+          <w:tab w:val="num" w:pos="2880"/>
+        </w:tabs>
+        <w:ind w:left="2880" w:hanging="360"/>
+      </w:pPr>
+    </w:lvl>
+    <w:lvl w:ilvl="4" w:tentative="1">
+      <w:start w:val="1"/>
+      <w:numFmt w:val="decimal"/>
+      <w:lvlText w:val="%5."/>
+      <w:lvlJc w:val="left"/>
+      <w:pPr>
+        <w:tabs>
+          <w:tab w:val="num" w:pos="3600"/>
+        </w:tabs>
+        <w:ind w:left="3600" w:hanging="360"/>
+      </w:pPr>
+    </w:lvl>
+    <w:lvl w:ilvl="5" w:tentative="1">
+      <w:start w:val="1"/>
+      <w:numFmt w:val="decimal"/>
+      <w:lvlText w:val="%6."/>
+      <w:lvlJc w:val="left"/>
+      <w:pPr>
+        <w:tabs>
+          <w:tab w:val="num" w:pos="4320"/>
+        </w:tabs>
+        <w:ind w:left="4320" w:hanging="360"/>
+      </w:pPr>
+    </w:lvl>
+    <w:lvl w:ilvl="6" w:tentative="1">
+      <w:start w:val="1"/>
+      <w:numFmt w:val="decimal"/>
+      <w:lvlText w:val="%7."/>
+      <w:lvlJc w:val="left"/>
+      <w:pPr>
+        <w:tabs>
+          <w:tab w:val="num" w:pos="5040"/>
+        </w:tabs>
+        <w:ind w:left="5040" w:hanging="360"/>
+      </w:pPr>
+    </w:lvl>
+    <w:lvl w:ilvl="7" w:tentative="1">
+      <w:start w:val="1"/>
+      <w:numFmt w:val="decimal"/>
+      <w:lvlText w:val="%8."/>
+      <w:lvlJc w:val="left"/>
+      <w:pPr>
+        <w:tabs>
+          <w:tab w:val="num" w:pos="5760"/>
+        </w:tabs>
+        <w:ind w:left="5760" w:hanging="360"/>
+      </w:pPr>
+    </w:lvl>
+    <w:lvl w:ilvl="8" w:tentative="1">
+      <w:start w:val="1"/>
+      <w:numFmt w:val="decimal"/>
+      <w:lvlText w:val="%9."/>
+      <w:lvlJc w:val="left"/>
+      <w:pPr>
+        <w:tabs>
+          <w:tab w:val="num" w:pos="6480"/>
+        </w:tabs>
+        <w:ind w:left="6480" w:hanging="360"/>
+      </w:pPr>
+    </w:lvl>
+  </w:abstractNum>
+  <w:abstractNum w:abstractNumId="52" w15:restartNumberingAfterBreak="0">
     <w:nsid w:val="225A0F12"/>
     <w:multiLevelType w:val="multilevel"/>
     <w:tmpl w:val="998E7AD4"/>
@@ -44604,7 +46585,7 @@
       </w:rPr>
     </w:lvl>
   </w:abstractNum>
-  <w:abstractNum w:abstractNumId="52" w15:restartNumberingAfterBreak="0">
+  <w:abstractNum w:abstractNumId="53" w15:restartNumberingAfterBreak="0">
     <w:nsid w:val="228213DC"/>
     <w:multiLevelType w:val="multilevel"/>
     <w:tmpl w:val="2D649D02"/>
@@ -44753,7 +46734,7 @@
       </w:rPr>
     </w:lvl>
   </w:abstractNum>
-  <w:abstractNum w:abstractNumId="53" w15:restartNumberingAfterBreak="0">
+  <w:abstractNum w:abstractNumId="54" w15:restartNumberingAfterBreak="0">
     <w:nsid w:val="236C1A48"/>
     <w:multiLevelType w:val="multilevel"/>
     <w:tmpl w:val="DA4E9D42"/>
@@ -44902,7 +46883,7 @@
       </w:rPr>
     </w:lvl>
   </w:abstractNum>
-  <w:abstractNum w:abstractNumId="54" w15:restartNumberingAfterBreak="0">
+  <w:abstractNum w:abstractNumId="55" w15:restartNumberingAfterBreak="0">
     <w:nsid w:val="248D60AB"/>
     <w:multiLevelType w:val="multilevel"/>
     <w:tmpl w:val="8EE20008"/>
@@ -45015,7 +46996,7 @@
       </w:pPr>
     </w:lvl>
   </w:abstractNum>
-  <w:abstractNum w:abstractNumId="55" w15:restartNumberingAfterBreak="0">
+  <w:abstractNum w:abstractNumId="56" w15:restartNumberingAfterBreak="0">
     <w:nsid w:val="24AC210D"/>
     <w:multiLevelType w:val="multilevel"/>
     <w:tmpl w:val="54DE233C"/>
@@ -45164,7 +47145,7 @@
       </w:rPr>
     </w:lvl>
   </w:abstractNum>
-  <w:abstractNum w:abstractNumId="56" w15:restartNumberingAfterBreak="0">
+  <w:abstractNum w:abstractNumId="57" w15:restartNumberingAfterBreak="0">
     <w:nsid w:val="25AE4764"/>
     <w:multiLevelType w:val="multilevel"/>
     <w:tmpl w:val="198420F6"/>
@@ -45277,7 +47258,7 @@
       </w:pPr>
     </w:lvl>
   </w:abstractNum>
-  <w:abstractNum w:abstractNumId="57" w15:restartNumberingAfterBreak="0">
+  <w:abstractNum w:abstractNumId="58" w15:restartNumberingAfterBreak="0">
     <w:nsid w:val="25E9111B"/>
     <w:multiLevelType w:val="multilevel"/>
     <w:tmpl w:val="DDF6A472"/>
@@ -45426,7 +47407,7 @@
       </w:rPr>
     </w:lvl>
   </w:abstractNum>
-  <w:abstractNum w:abstractNumId="58" w15:restartNumberingAfterBreak="0">
+  <w:abstractNum w:abstractNumId="59" w15:restartNumberingAfterBreak="0">
     <w:nsid w:val="260253DB"/>
     <w:multiLevelType w:val="multilevel"/>
     <w:tmpl w:val="78306934"/>
@@ -45575,7 +47556,7 @@
       </w:rPr>
     </w:lvl>
   </w:abstractNum>
-  <w:abstractNum w:abstractNumId="59" w15:restartNumberingAfterBreak="0">
+  <w:abstractNum w:abstractNumId="60" w15:restartNumberingAfterBreak="0">
     <w:nsid w:val="26582A49"/>
     <w:multiLevelType w:val="multilevel"/>
     <w:tmpl w:val="D540A3D2"/>
@@ -45724,7 +47705,7 @@
       </w:rPr>
     </w:lvl>
   </w:abstractNum>
-  <w:abstractNum w:abstractNumId="60" w15:restartNumberingAfterBreak="0">
+  <w:abstractNum w:abstractNumId="61" w15:restartNumberingAfterBreak="0">
     <w:nsid w:val="27C03D2C"/>
     <w:multiLevelType w:val="hybridMultilevel"/>
     <w:tmpl w:val="4870549C"/>
@@ -45837,7 +47818,7 @@
       </w:rPr>
     </w:lvl>
   </w:abstractNum>
-  <w:abstractNum w:abstractNumId="61" w15:restartNumberingAfterBreak="0">
+  <w:abstractNum w:abstractNumId="62" w15:restartNumberingAfterBreak="0">
     <w:nsid w:val="28EE663C"/>
     <w:multiLevelType w:val="multilevel"/>
     <w:tmpl w:val="D6AC33F4"/>
@@ -45986,7 +47967,7 @@
       </w:rPr>
     </w:lvl>
   </w:abstractNum>
-  <w:abstractNum w:abstractNumId="62" w15:restartNumberingAfterBreak="0">
+  <w:abstractNum w:abstractNumId="63" w15:restartNumberingAfterBreak="0">
     <w:nsid w:val="29AB2D16"/>
     <w:multiLevelType w:val="multilevel"/>
     <w:tmpl w:val="DF1CE4D6"/>
@@ -46135,7 +48116,7 @@
       </w:rPr>
     </w:lvl>
   </w:abstractNum>
-  <w:abstractNum w:abstractNumId="63" w15:restartNumberingAfterBreak="0">
+  <w:abstractNum w:abstractNumId="64" w15:restartNumberingAfterBreak="0">
     <w:nsid w:val="29B0125D"/>
     <w:multiLevelType w:val="multilevel"/>
     <w:tmpl w:val="482878BE"/>
@@ -46284,7 +48265,7 @@
       </w:rPr>
     </w:lvl>
   </w:abstractNum>
-  <w:abstractNum w:abstractNumId="64" w15:restartNumberingAfterBreak="0">
+  <w:abstractNum w:abstractNumId="65" w15:restartNumberingAfterBreak="0">
     <w:nsid w:val="2AEC614D"/>
     <w:multiLevelType w:val="multilevel"/>
     <w:tmpl w:val="14EAC318"/>
@@ -46433,7 +48414,7 @@
       </w:rPr>
     </w:lvl>
   </w:abstractNum>
-  <w:abstractNum w:abstractNumId="65" w15:restartNumberingAfterBreak="0">
+  <w:abstractNum w:abstractNumId="66" w15:restartNumberingAfterBreak="0">
     <w:nsid w:val="2B4E0BC4"/>
     <w:multiLevelType w:val="multilevel"/>
     <w:tmpl w:val="309673EE"/>
@@ -46546,7 +48527,7 @@
       </w:pPr>
     </w:lvl>
   </w:abstractNum>
-  <w:abstractNum w:abstractNumId="66" w15:restartNumberingAfterBreak="0">
+  <w:abstractNum w:abstractNumId="67" w15:restartNumberingAfterBreak="0">
     <w:nsid w:val="2B727D1D"/>
     <w:multiLevelType w:val="multilevel"/>
     <w:tmpl w:val="1DC0C782"/>
@@ -46659,7 +48640,7 @@
       </w:pPr>
     </w:lvl>
   </w:abstractNum>
-  <w:abstractNum w:abstractNumId="67" w15:restartNumberingAfterBreak="0">
+  <w:abstractNum w:abstractNumId="68" w15:restartNumberingAfterBreak="0">
     <w:nsid w:val="2BBE5E20"/>
     <w:multiLevelType w:val="hybridMultilevel"/>
     <w:tmpl w:val="5754CCD0"/>
@@ -46772,7 +48753,7 @@
       </w:rPr>
     </w:lvl>
   </w:abstractNum>
-  <w:abstractNum w:abstractNumId="68" w15:restartNumberingAfterBreak="0">
+  <w:abstractNum w:abstractNumId="69" w15:restartNumberingAfterBreak="0">
     <w:nsid w:val="2D2E7A4B"/>
     <w:multiLevelType w:val="multilevel"/>
     <w:tmpl w:val="A656B09E"/>
@@ -46921,7 +48902,7 @@
       </w:rPr>
     </w:lvl>
   </w:abstractNum>
-  <w:abstractNum w:abstractNumId="69" w15:restartNumberingAfterBreak="0">
+  <w:abstractNum w:abstractNumId="70" w15:restartNumberingAfterBreak="0">
     <w:nsid w:val="2DC21CF3"/>
     <w:multiLevelType w:val="hybridMultilevel"/>
     <w:tmpl w:val="B7C6BBC4"/>
@@ -47034,7 +49015,7 @@
       </w:rPr>
     </w:lvl>
   </w:abstractNum>
-  <w:abstractNum w:abstractNumId="70" w15:restartNumberingAfterBreak="0">
+  <w:abstractNum w:abstractNumId="71" w15:restartNumberingAfterBreak="0">
     <w:nsid w:val="2DFC51BF"/>
     <w:multiLevelType w:val="multilevel"/>
     <w:tmpl w:val="B6DCC5B0"/>
@@ -47183,7 +49164,7 @@
       </w:rPr>
     </w:lvl>
   </w:abstractNum>
-  <w:abstractNum w:abstractNumId="71" w15:restartNumberingAfterBreak="0">
+  <w:abstractNum w:abstractNumId="72" w15:restartNumberingAfterBreak="0">
     <w:nsid w:val="2E3D0C51"/>
     <w:multiLevelType w:val="multilevel"/>
     <w:tmpl w:val="6560A124"/>
@@ -47332,7 +49313,7 @@
       </w:rPr>
     </w:lvl>
   </w:abstractNum>
-  <w:abstractNum w:abstractNumId="72" w15:restartNumberingAfterBreak="0">
+  <w:abstractNum w:abstractNumId="73" w15:restartNumberingAfterBreak="0">
     <w:nsid w:val="2E745826"/>
     <w:multiLevelType w:val="multilevel"/>
     <w:tmpl w:val="05FABB58"/>
@@ -47481,7 +49462,7 @@
       </w:rPr>
     </w:lvl>
   </w:abstractNum>
-  <w:abstractNum w:abstractNumId="73" w15:restartNumberingAfterBreak="0">
+  <w:abstractNum w:abstractNumId="74" w15:restartNumberingAfterBreak="0">
     <w:nsid w:val="2EFD68E2"/>
     <w:multiLevelType w:val="multilevel"/>
     <w:tmpl w:val="FBB28178"/>
@@ -47630,7 +49611,7 @@
       </w:rPr>
     </w:lvl>
   </w:abstractNum>
-  <w:abstractNum w:abstractNumId="74" w15:restartNumberingAfterBreak="0">
+  <w:abstractNum w:abstractNumId="75" w15:restartNumberingAfterBreak="0">
     <w:nsid w:val="31084F2B"/>
     <w:multiLevelType w:val="multilevel"/>
     <w:tmpl w:val="D15E9D1C"/>
@@ -47743,7 +49724,7 @@
       </w:pPr>
     </w:lvl>
   </w:abstractNum>
-  <w:abstractNum w:abstractNumId="75" w15:restartNumberingAfterBreak="0">
+  <w:abstractNum w:abstractNumId="76" w15:restartNumberingAfterBreak="0">
     <w:nsid w:val="32A408D9"/>
     <w:multiLevelType w:val="multilevel"/>
     <w:tmpl w:val="2CB483C4"/>
@@ -47892,7 +49873,7 @@
       </w:rPr>
     </w:lvl>
   </w:abstractNum>
-  <w:abstractNum w:abstractNumId="76" w15:restartNumberingAfterBreak="0">
+  <w:abstractNum w:abstractNumId="77" w15:restartNumberingAfterBreak="0">
     <w:nsid w:val="32E41C49"/>
     <w:multiLevelType w:val="multilevel"/>
     <w:tmpl w:val="9F3660A2"/>
@@ -48041,7 +50022,7 @@
       </w:rPr>
     </w:lvl>
   </w:abstractNum>
-  <w:abstractNum w:abstractNumId="77" w15:restartNumberingAfterBreak="0">
+  <w:abstractNum w:abstractNumId="78" w15:restartNumberingAfterBreak="0">
     <w:nsid w:val="34207812"/>
     <w:multiLevelType w:val="multilevel"/>
     <w:tmpl w:val="451EF25A"/>
@@ -48190,7 +50171,7 @@
       </w:rPr>
     </w:lvl>
   </w:abstractNum>
-  <w:abstractNum w:abstractNumId="78" w15:restartNumberingAfterBreak="0">
+  <w:abstractNum w:abstractNumId="79" w15:restartNumberingAfterBreak="0">
     <w:nsid w:val="35303EB5"/>
     <w:multiLevelType w:val="multilevel"/>
     <w:tmpl w:val="DC94BB4C"/>
@@ -48339,7 +50320,7 @@
       </w:rPr>
     </w:lvl>
   </w:abstractNum>
-  <w:abstractNum w:abstractNumId="79" w15:restartNumberingAfterBreak="0">
+  <w:abstractNum w:abstractNumId="80" w15:restartNumberingAfterBreak="0">
     <w:nsid w:val="357E69CE"/>
     <w:multiLevelType w:val="multilevel"/>
     <w:tmpl w:val="8BB8B1AA"/>
@@ -48452,7 +50433,7 @@
       </w:pPr>
     </w:lvl>
   </w:abstractNum>
-  <w:abstractNum w:abstractNumId="80" w15:restartNumberingAfterBreak="0">
+  <w:abstractNum w:abstractNumId="81" w15:restartNumberingAfterBreak="0">
     <w:nsid w:val="35914BA5"/>
     <w:multiLevelType w:val="multilevel"/>
     <w:tmpl w:val="787A7F68"/>
@@ -48601,7 +50582,7 @@
       </w:rPr>
     </w:lvl>
   </w:abstractNum>
-  <w:abstractNum w:abstractNumId="81" w15:restartNumberingAfterBreak="0">
+  <w:abstractNum w:abstractNumId="82" w15:restartNumberingAfterBreak="0">
     <w:nsid w:val="362B5379"/>
     <w:multiLevelType w:val="multilevel"/>
     <w:tmpl w:val="45EE0F0A"/>
@@ -48750,7 +50731,7 @@
       </w:rPr>
     </w:lvl>
   </w:abstractNum>
-  <w:abstractNum w:abstractNumId="82" w15:restartNumberingAfterBreak="0">
+  <w:abstractNum w:abstractNumId="83" w15:restartNumberingAfterBreak="0">
     <w:nsid w:val="379A57FD"/>
     <w:multiLevelType w:val="multilevel"/>
     <w:tmpl w:val="9364EC5E"/>
@@ -48899,7 +50880,7 @@
       </w:rPr>
     </w:lvl>
   </w:abstractNum>
-  <w:abstractNum w:abstractNumId="83" w15:restartNumberingAfterBreak="0">
+  <w:abstractNum w:abstractNumId="84" w15:restartNumberingAfterBreak="0">
     <w:nsid w:val="38914867"/>
     <w:multiLevelType w:val="multilevel"/>
     <w:tmpl w:val="D786C2D8"/>
@@ -49048,7 +51029,7 @@
       </w:rPr>
     </w:lvl>
   </w:abstractNum>
-  <w:abstractNum w:abstractNumId="84" w15:restartNumberingAfterBreak="0">
+  <w:abstractNum w:abstractNumId="85" w15:restartNumberingAfterBreak="0">
     <w:nsid w:val="394D788E"/>
     <w:multiLevelType w:val="multilevel"/>
     <w:tmpl w:val="625E4864"/>
@@ -49197,7 +51178,7 @@
       </w:rPr>
     </w:lvl>
   </w:abstractNum>
-  <w:abstractNum w:abstractNumId="85" w15:restartNumberingAfterBreak="0">
+  <w:abstractNum w:abstractNumId="86" w15:restartNumberingAfterBreak="0">
     <w:nsid w:val="39A07FD3"/>
     <w:multiLevelType w:val="multilevel"/>
     <w:tmpl w:val="15F0E81C"/>
@@ -49346,7 +51327,7 @@
       </w:rPr>
     </w:lvl>
   </w:abstractNum>
-  <w:abstractNum w:abstractNumId="86" w15:restartNumberingAfterBreak="0">
+  <w:abstractNum w:abstractNumId="87" w15:restartNumberingAfterBreak="0">
     <w:nsid w:val="39E538FF"/>
     <w:multiLevelType w:val="hybridMultilevel"/>
     <w:tmpl w:val="0B1A62F8"/>
@@ -49459,7 +51440,7 @@
       </w:rPr>
     </w:lvl>
   </w:abstractNum>
-  <w:abstractNum w:abstractNumId="87" w15:restartNumberingAfterBreak="0">
+  <w:abstractNum w:abstractNumId="88" w15:restartNumberingAfterBreak="0">
     <w:nsid w:val="3B381508"/>
     <w:multiLevelType w:val="multilevel"/>
     <w:tmpl w:val="237467B0"/>
@@ -49608,7 +51589,7 @@
       </w:rPr>
     </w:lvl>
   </w:abstractNum>
-  <w:abstractNum w:abstractNumId="88" w15:restartNumberingAfterBreak="0">
+  <w:abstractNum w:abstractNumId="89" w15:restartNumberingAfterBreak="0">
     <w:nsid w:val="3B5F7AA9"/>
     <w:multiLevelType w:val="multilevel"/>
     <w:tmpl w:val="D5E099BE"/>
@@ -49757,7 +51738,7 @@
       </w:rPr>
     </w:lvl>
   </w:abstractNum>
-  <w:abstractNum w:abstractNumId="89" w15:restartNumberingAfterBreak="0">
+  <w:abstractNum w:abstractNumId="90" w15:restartNumberingAfterBreak="0">
     <w:nsid w:val="3C0C5D66"/>
     <w:multiLevelType w:val="multilevel"/>
     <w:tmpl w:val="A68CC5AE"/>
@@ -49906,7 +51887,7 @@
       </w:rPr>
     </w:lvl>
   </w:abstractNum>
-  <w:abstractNum w:abstractNumId="90" w15:restartNumberingAfterBreak="0">
+  <w:abstractNum w:abstractNumId="91" w15:restartNumberingAfterBreak="0">
     <w:nsid w:val="3C221610"/>
     <w:multiLevelType w:val="multilevel"/>
     <w:tmpl w:val="2C8671D6"/>
@@ -50055,7 +52036,7 @@
       </w:rPr>
     </w:lvl>
   </w:abstractNum>
-  <w:abstractNum w:abstractNumId="91" w15:restartNumberingAfterBreak="0">
+  <w:abstractNum w:abstractNumId="92" w15:restartNumberingAfterBreak="0">
     <w:nsid w:val="3EE0601B"/>
     <w:multiLevelType w:val="multilevel"/>
     <w:tmpl w:val="898642B0"/>
@@ -50168,7 +52149,156 @@
       </w:pPr>
     </w:lvl>
   </w:abstractNum>
-  <w:abstractNum w:abstractNumId="92" w15:restartNumberingAfterBreak="0">
+  <w:abstractNum w:abstractNumId="93" w15:restartNumberingAfterBreak="0">
+    <w:nsid w:val="3FF55AFC"/>
+    <w:multiLevelType w:val="multilevel"/>
+    <w:tmpl w:val="7C4E2434"/>
+    <w:lvl w:ilvl="0">
+      <w:start w:val="1"/>
+      <w:numFmt w:val="bullet"/>
+      <w:lvlText w:val=""/>
+      <w:lvlJc w:val="left"/>
+      <w:pPr>
+        <w:tabs>
+          <w:tab w:val="num" w:pos="720"/>
+        </w:tabs>
+        <w:ind w:left="720" w:hanging="360"/>
+      </w:pPr>
+      <w:rPr>
+        <w:rFonts w:ascii="Symbol" w:hAnsi="Symbol" w:hint="default"/>
+        <w:sz w:val="20"/>
+      </w:rPr>
+    </w:lvl>
+    <w:lvl w:ilvl="1" w:tentative="1">
+      <w:start w:val="1"/>
+      <w:numFmt w:val="bullet"/>
+      <w:lvlText w:val="o"/>
+      <w:lvlJc w:val="left"/>
+      <w:pPr>
+        <w:tabs>
+          <w:tab w:val="num" w:pos="1440"/>
+        </w:tabs>
+        <w:ind w:left="1440" w:hanging="360"/>
+      </w:pPr>
+      <w:rPr>
+        <w:rFonts w:ascii="Courier New" w:hAnsi="Courier New" w:hint="default"/>
+        <w:sz w:val="20"/>
+      </w:rPr>
+    </w:lvl>
+    <w:lvl w:ilvl="2" w:tentative="1">
+      <w:start w:val="1"/>
+      <w:numFmt w:val="bullet"/>
+      <w:lvlText w:val=""/>
+      <w:lvlJc w:val="left"/>
+      <w:pPr>
+        <w:tabs>
+          <w:tab w:val="num" w:pos="2160"/>
+        </w:tabs>
+        <w:ind w:left="2160" w:hanging="360"/>
+      </w:pPr>
+      <w:rPr>
+        <w:rFonts w:ascii="Wingdings" w:hAnsi="Wingdings" w:hint="default"/>
+        <w:sz w:val="20"/>
+      </w:rPr>
+    </w:lvl>
+    <w:lvl w:ilvl="3" w:tentative="1">
+      <w:start w:val="1"/>
+      <w:numFmt w:val="bullet"/>
+      <w:lvlText w:val=""/>
+      <w:lvlJc w:val="left"/>
+      <w:pPr>
+        <w:tabs>
+          <w:tab w:val="num" w:pos="2880"/>
+        </w:tabs>
+        <w:ind w:left="2880" w:hanging="360"/>
+      </w:pPr>
+      <w:rPr>
+        <w:rFonts w:ascii="Wingdings" w:hAnsi="Wingdings" w:hint="default"/>
+        <w:sz w:val="20"/>
+      </w:rPr>
+    </w:lvl>
+    <w:lvl w:ilvl="4" w:tentative="1">
+      <w:start w:val="1"/>
+      <w:numFmt w:val="bullet"/>
+      <w:lvlText w:val=""/>
+      <w:lvlJc w:val="left"/>
+      <w:pPr>
+        <w:tabs>
+          <w:tab w:val="num" w:pos="3600"/>
+        </w:tabs>
+        <w:ind w:left="3600" w:hanging="360"/>
+      </w:pPr>
+      <w:rPr>
+        <w:rFonts w:ascii="Wingdings" w:hAnsi="Wingdings" w:hint="default"/>
+        <w:sz w:val="20"/>
+      </w:rPr>
+    </w:lvl>
+    <w:lvl w:ilvl="5" w:tentative="1">
+      <w:start w:val="1"/>
+      <w:numFmt w:val="bullet"/>
+      <w:lvlText w:val=""/>
+      <w:lvlJc w:val="left"/>
+      <w:pPr>
+        <w:tabs>
+          <w:tab w:val="num" w:pos="4320"/>
+        </w:tabs>
+        <w:ind w:left="4320" w:hanging="360"/>
+      </w:pPr>
+      <w:rPr>
+        <w:rFonts w:ascii="Wingdings" w:hAnsi="Wingdings" w:hint="default"/>
+        <w:sz w:val="20"/>
+      </w:rPr>
+    </w:lvl>
+    <w:lvl w:ilvl="6" w:tentative="1">
+      <w:start w:val="1"/>
+      <w:numFmt w:val="bullet"/>
+      <w:lvlText w:val=""/>
+      <w:lvlJc w:val="left"/>
+      <w:pPr>
+        <w:tabs>
+          <w:tab w:val="num" w:pos="5040"/>
+        </w:tabs>
+        <w:ind w:left="5040" w:hanging="360"/>
+      </w:pPr>
+      <w:rPr>
+        <w:rFonts w:ascii="Wingdings" w:hAnsi="Wingdings" w:hint="default"/>
+        <w:sz w:val="20"/>
+      </w:rPr>
+    </w:lvl>
+    <w:lvl w:ilvl="7" w:tentative="1">
+      <w:start w:val="1"/>
+      <w:numFmt w:val="bullet"/>
+      <w:lvlText w:val=""/>
+      <w:lvlJc w:val="left"/>
+      <w:pPr>
+        <w:tabs>
+          <w:tab w:val="num" w:pos="5760"/>
+        </w:tabs>
+        <w:ind w:left="5760" w:hanging="360"/>
+      </w:pPr>
+      <w:rPr>
+        <w:rFonts w:ascii="Wingdings" w:hAnsi="Wingdings" w:hint="default"/>
+        <w:sz w:val="20"/>
+      </w:rPr>
+    </w:lvl>
+    <w:lvl w:ilvl="8" w:tentative="1">
+      <w:start w:val="1"/>
+      <w:numFmt w:val="bullet"/>
+      <w:lvlText w:val=""/>
+      <w:lvlJc w:val="left"/>
+      <w:pPr>
+        <w:tabs>
+          <w:tab w:val="num" w:pos="6480"/>
+        </w:tabs>
+        <w:ind w:left="6480" w:hanging="360"/>
+      </w:pPr>
+      <w:rPr>
+        <w:rFonts w:ascii="Wingdings" w:hAnsi="Wingdings" w:hint="default"/>
+        <w:sz w:val="20"/>
+      </w:rPr>
+    </w:lvl>
+  </w:abstractNum>
+  <w:abstractNum w:abstractNumId="94" w15:restartNumberingAfterBreak="0">
     <w:nsid w:val="404C6D6F"/>
     <w:multiLevelType w:val="multilevel"/>
     <w:tmpl w:val="2D1C06E2"/>
@@ -50317,7 +52447,7 @@
       </w:rPr>
     </w:lvl>
   </w:abstractNum>
-  <w:abstractNum w:abstractNumId="93" w15:restartNumberingAfterBreak="0">
+  <w:abstractNum w:abstractNumId="95" w15:restartNumberingAfterBreak="0">
     <w:nsid w:val="40E54A95"/>
     <w:multiLevelType w:val="hybridMultilevel"/>
     <w:tmpl w:val="CBC4A5E4"/>
@@ -50430,7 +52560,7 @@
       </w:rPr>
     </w:lvl>
   </w:abstractNum>
-  <w:abstractNum w:abstractNumId="94" w15:restartNumberingAfterBreak="0">
+  <w:abstractNum w:abstractNumId="96" w15:restartNumberingAfterBreak="0">
     <w:nsid w:val="415923A5"/>
     <w:multiLevelType w:val="multilevel"/>
     <w:tmpl w:val="4AC03468"/>
@@ -50579,7 +52709,7 @@
       </w:rPr>
     </w:lvl>
   </w:abstractNum>
-  <w:abstractNum w:abstractNumId="95" w15:restartNumberingAfterBreak="0">
+  <w:abstractNum w:abstractNumId="97" w15:restartNumberingAfterBreak="0">
     <w:nsid w:val="429A44AC"/>
     <w:multiLevelType w:val="multilevel"/>
     <w:tmpl w:val="820684B0"/>
@@ -50728,7 +52858,7 @@
       </w:rPr>
     </w:lvl>
   </w:abstractNum>
-  <w:abstractNum w:abstractNumId="96" w15:restartNumberingAfterBreak="0">
+  <w:abstractNum w:abstractNumId="98" w15:restartNumberingAfterBreak="0">
     <w:nsid w:val="43031F13"/>
     <w:multiLevelType w:val="multilevel"/>
     <w:tmpl w:val="836AD74C"/>
@@ -50877,7 +53007,7 @@
       </w:rPr>
     </w:lvl>
   </w:abstractNum>
-  <w:abstractNum w:abstractNumId="97" w15:restartNumberingAfterBreak="0">
+  <w:abstractNum w:abstractNumId="99" w15:restartNumberingAfterBreak="0">
     <w:nsid w:val="44C86504"/>
     <w:multiLevelType w:val="multilevel"/>
     <w:tmpl w:val="366647AA"/>
@@ -51026,7 +53156,7 @@
       </w:rPr>
     </w:lvl>
   </w:abstractNum>
-  <w:abstractNum w:abstractNumId="98" w15:restartNumberingAfterBreak="0">
+  <w:abstractNum w:abstractNumId="100" w15:restartNumberingAfterBreak="0">
     <w:nsid w:val="44FF3829"/>
     <w:multiLevelType w:val="multilevel"/>
     <w:tmpl w:val="5224C598"/>
@@ -51175,7 +53305,7 @@
       </w:rPr>
     </w:lvl>
   </w:abstractNum>
-  <w:abstractNum w:abstractNumId="99" w15:restartNumberingAfterBreak="0">
+  <w:abstractNum w:abstractNumId="101" w15:restartNumberingAfterBreak="0">
     <w:nsid w:val="465D2FE3"/>
     <w:multiLevelType w:val="multilevel"/>
     <w:tmpl w:val="8EA27A84"/>
@@ -51288,7 +53418,7 @@
       </w:pPr>
     </w:lvl>
   </w:abstractNum>
-  <w:abstractNum w:abstractNumId="100" w15:restartNumberingAfterBreak="0">
+  <w:abstractNum w:abstractNumId="102" w15:restartNumberingAfterBreak="0">
     <w:nsid w:val="46FF6024"/>
     <w:multiLevelType w:val="multilevel"/>
     <w:tmpl w:val="2AF8C9F2"/>
@@ -51437,7 +53567,7 @@
       </w:rPr>
     </w:lvl>
   </w:abstractNum>
-  <w:abstractNum w:abstractNumId="101" w15:restartNumberingAfterBreak="0">
+  <w:abstractNum w:abstractNumId="103" w15:restartNumberingAfterBreak="0">
     <w:nsid w:val="47885E27"/>
     <w:multiLevelType w:val="multilevel"/>
     <w:tmpl w:val="9B4C29A0"/>
@@ -51586,7 +53716,7 @@
       </w:rPr>
     </w:lvl>
   </w:abstractNum>
-  <w:abstractNum w:abstractNumId="102" w15:restartNumberingAfterBreak="0">
+  <w:abstractNum w:abstractNumId="104" w15:restartNumberingAfterBreak="0">
     <w:nsid w:val="47914B9A"/>
     <w:multiLevelType w:val="multilevel"/>
     <w:tmpl w:val="31FAD272"/>
@@ -51735,7 +53865,7 @@
       </w:rPr>
     </w:lvl>
   </w:abstractNum>
-  <w:abstractNum w:abstractNumId="103" w15:restartNumberingAfterBreak="0">
+  <w:abstractNum w:abstractNumId="105" w15:restartNumberingAfterBreak="0">
     <w:nsid w:val="47B367F5"/>
     <w:multiLevelType w:val="multilevel"/>
     <w:tmpl w:val="DC2AE908"/>
@@ -51848,7 +53978,7 @@
       </w:pPr>
     </w:lvl>
   </w:abstractNum>
-  <w:abstractNum w:abstractNumId="104" w15:restartNumberingAfterBreak="0">
+  <w:abstractNum w:abstractNumId="106" w15:restartNumberingAfterBreak="0">
     <w:nsid w:val="485C26E7"/>
     <w:multiLevelType w:val="multilevel"/>
     <w:tmpl w:val="35CAD9CA"/>
@@ -51997,7 +54127,7 @@
       </w:rPr>
     </w:lvl>
   </w:abstractNum>
-  <w:abstractNum w:abstractNumId="105" w15:restartNumberingAfterBreak="0">
+  <w:abstractNum w:abstractNumId="107" w15:restartNumberingAfterBreak="0">
     <w:nsid w:val="492137A5"/>
     <w:multiLevelType w:val="hybridMultilevel"/>
     <w:tmpl w:val="7610A9BC"/>
@@ -52110,7 +54240,7 @@
       </w:rPr>
     </w:lvl>
   </w:abstractNum>
-  <w:abstractNum w:abstractNumId="106" w15:restartNumberingAfterBreak="0">
+  <w:abstractNum w:abstractNumId="108" w15:restartNumberingAfterBreak="0">
     <w:nsid w:val="49F87527"/>
     <w:multiLevelType w:val="multilevel"/>
     <w:tmpl w:val="3C387B22"/>
@@ -52259,7 +54389,7 @@
       </w:rPr>
     </w:lvl>
   </w:abstractNum>
-  <w:abstractNum w:abstractNumId="107" w15:restartNumberingAfterBreak="0">
+  <w:abstractNum w:abstractNumId="109" w15:restartNumberingAfterBreak="0">
     <w:nsid w:val="4A625415"/>
     <w:multiLevelType w:val="multilevel"/>
     <w:tmpl w:val="E43A246C"/>
@@ -52372,7 +54502,7 @@
       </w:pPr>
     </w:lvl>
   </w:abstractNum>
-  <w:abstractNum w:abstractNumId="108" w15:restartNumberingAfterBreak="0">
+  <w:abstractNum w:abstractNumId="110" w15:restartNumberingAfterBreak="0">
     <w:nsid w:val="4AEB67D9"/>
     <w:multiLevelType w:val="multilevel"/>
     <w:tmpl w:val="A07AEC36"/>
@@ -52489,7 +54619,7 @@
       </w:pPr>
     </w:lvl>
   </w:abstractNum>
-  <w:abstractNum w:abstractNumId="109" w15:restartNumberingAfterBreak="0">
+  <w:abstractNum w:abstractNumId="111" w15:restartNumberingAfterBreak="0">
     <w:nsid w:val="4B04160A"/>
     <w:multiLevelType w:val="multilevel"/>
     <w:tmpl w:val="8A44DC4C"/>
@@ -52638,7 +54768,7 @@
       </w:rPr>
     </w:lvl>
   </w:abstractNum>
-  <w:abstractNum w:abstractNumId="110" w15:restartNumberingAfterBreak="0">
+  <w:abstractNum w:abstractNumId="112" w15:restartNumberingAfterBreak="0">
     <w:nsid w:val="4B217685"/>
     <w:multiLevelType w:val="multilevel"/>
     <w:tmpl w:val="4BE640E6"/>
@@ -52751,7 +54881,7 @@
       </w:pPr>
     </w:lvl>
   </w:abstractNum>
-  <w:abstractNum w:abstractNumId="111" w15:restartNumberingAfterBreak="0">
+  <w:abstractNum w:abstractNumId="113" w15:restartNumberingAfterBreak="0">
     <w:nsid w:val="4BE13BA9"/>
     <w:multiLevelType w:val="multilevel"/>
     <w:tmpl w:val="EE6E9BDE"/>
@@ -52900,7 +55030,7 @@
       </w:rPr>
     </w:lvl>
   </w:abstractNum>
-  <w:abstractNum w:abstractNumId="112" w15:restartNumberingAfterBreak="0">
+  <w:abstractNum w:abstractNumId="114" w15:restartNumberingAfterBreak="0">
     <w:nsid w:val="4C04033B"/>
     <w:multiLevelType w:val="multilevel"/>
     <w:tmpl w:val="4B1E3342"/>
@@ -53049,7 +55179,7 @@
       </w:rPr>
     </w:lvl>
   </w:abstractNum>
-  <w:abstractNum w:abstractNumId="113" w15:restartNumberingAfterBreak="0">
+  <w:abstractNum w:abstractNumId="115" w15:restartNumberingAfterBreak="0">
     <w:nsid w:val="4C895E88"/>
     <w:multiLevelType w:val="multilevel"/>
     <w:tmpl w:val="9C5AC97E"/>
@@ -53198,7 +55328,7 @@
       </w:rPr>
     </w:lvl>
   </w:abstractNum>
-  <w:abstractNum w:abstractNumId="114" w15:restartNumberingAfterBreak="0">
+  <w:abstractNum w:abstractNumId="116" w15:restartNumberingAfterBreak="0">
     <w:nsid w:val="4CB161DD"/>
     <w:multiLevelType w:val="multilevel"/>
     <w:tmpl w:val="3A8EAB1E"/>
@@ -53315,7 +55445,7 @@
       </w:pPr>
     </w:lvl>
   </w:abstractNum>
-  <w:abstractNum w:abstractNumId="115" w15:restartNumberingAfterBreak="0">
+  <w:abstractNum w:abstractNumId="117" w15:restartNumberingAfterBreak="0">
     <w:nsid w:val="4DEA4D83"/>
     <w:multiLevelType w:val="hybridMultilevel"/>
     <w:tmpl w:val="E430B714"/>
@@ -53428,7 +55558,7 @@
       </w:rPr>
     </w:lvl>
   </w:abstractNum>
-  <w:abstractNum w:abstractNumId="116" w15:restartNumberingAfterBreak="0">
+  <w:abstractNum w:abstractNumId="118" w15:restartNumberingAfterBreak="0">
     <w:nsid w:val="4ED626DA"/>
     <w:multiLevelType w:val="multilevel"/>
     <w:tmpl w:val="536CBB14"/>
@@ -53577,7 +55707,7 @@
       </w:rPr>
     </w:lvl>
   </w:abstractNum>
-  <w:abstractNum w:abstractNumId="117" w15:restartNumberingAfterBreak="0">
+  <w:abstractNum w:abstractNumId="119" w15:restartNumberingAfterBreak="0">
     <w:nsid w:val="5098209A"/>
     <w:multiLevelType w:val="multilevel"/>
     <w:tmpl w:val="D298CF6A"/>
@@ -53726,7 +55856,7 @@
       </w:rPr>
     </w:lvl>
   </w:abstractNum>
-  <w:abstractNum w:abstractNumId="118" w15:restartNumberingAfterBreak="0">
+  <w:abstractNum w:abstractNumId="120" w15:restartNumberingAfterBreak="0">
     <w:nsid w:val="50D707B0"/>
     <w:multiLevelType w:val="multilevel"/>
     <w:tmpl w:val="40D204B4"/>
@@ -53875,7 +56005,7 @@
       </w:rPr>
     </w:lvl>
   </w:abstractNum>
-  <w:abstractNum w:abstractNumId="119" w15:restartNumberingAfterBreak="0">
+  <w:abstractNum w:abstractNumId="121" w15:restartNumberingAfterBreak="0">
     <w:nsid w:val="51377F01"/>
     <w:multiLevelType w:val="multilevel"/>
     <w:tmpl w:val="545013DE"/>
@@ -53988,7 +56118,7 @@
       </w:pPr>
     </w:lvl>
   </w:abstractNum>
-  <w:abstractNum w:abstractNumId="120" w15:restartNumberingAfterBreak="0">
+  <w:abstractNum w:abstractNumId="122" w15:restartNumberingAfterBreak="0">
     <w:nsid w:val="51D1055B"/>
     <w:multiLevelType w:val="multilevel"/>
     <w:tmpl w:val="25CC8706"/>
@@ -54137,7 +56267,7 @@
       </w:rPr>
     </w:lvl>
   </w:abstractNum>
-  <w:abstractNum w:abstractNumId="121" w15:restartNumberingAfterBreak="0">
+  <w:abstractNum w:abstractNumId="123" w15:restartNumberingAfterBreak="0">
     <w:nsid w:val="51EF0B27"/>
     <w:multiLevelType w:val="multilevel"/>
     <w:tmpl w:val="0E04039C"/>
@@ -54254,7 +56384,7 @@
       </w:pPr>
     </w:lvl>
   </w:abstractNum>
-  <w:abstractNum w:abstractNumId="122" w15:restartNumberingAfterBreak="0">
+  <w:abstractNum w:abstractNumId="124" w15:restartNumberingAfterBreak="0">
     <w:nsid w:val="5359556E"/>
     <w:multiLevelType w:val="multilevel"/>
     <w:tmpl w:val="27B8410E"/>
@@ -54367,7 +56497,7 @@
       </w:pPr>
     </w:lvl>
   </w:abstractNum>
-  <w:abstractNum w:abstractNumId="123" w15:restartNumberingAfterBreak="0">
+  <w:abstractNum w:abstractNumId="125" w15:restartNumberingAfterBreak="0">
     <w:nsid w:val="549D450E"/>
     <w:multiLevelType w:val="multilevel"/>
     <w:tmpl w:val="CABE5BAA"/>
@@ -54516,7 +56646,7 @@
       </w:rPr>
     </w:lvl>
   </w:abstractNum>
-  <w:abstractNum w:abstractNumId="124" w15:restartNumberingAfterBreak="0">
+  <w:abstractNum w:abstractNumId="126" w15:restartNumberingAfterBreak="0">
     <w:nsid w:val="55C3573A"/>
     <w:multiLevelType w:val="multilevel"/>
     <w:tmpl w:val="27E03380"/>
@@ -54665,7 +56795,7 @@
       </w:rPr>
     </w:lvl>
   </w:abstractNum>
-  <w:abstractNum w:abstractNumId="125" w15:restartNumberingAfterBreak="0">
+  <w:abstractNum w:abstractNumId="127" w15:restartNumberingAfterBreak="0">
     <w:nsid w:val="56525CB6"/>
     <w:multiLevelType w:val="multilevel"/>
     <w:tmpl w:val="09A43424"/>
@@ -54814,7 +56944,7 @@
       </w:rPr>
     </w:lvl>
   </w:abstractNum>
-  <w:abstractNum w:abstractNumId="126" w15:restartNumberingAfterBreak="0">
+  <w:abstractNum w:abstractNumId="128" w15:restartNumberingAfterBreak="0">
     <w:nsid w:val="56BD69A0"/>
     <w:multiLevelType w:val="multilevel"/>
     <w:tmpl w:val="D534BADA"/>
@@ -54963,7 +57093,7 @@
       </w:rPr>
     </w:lvl>
   </w:abstractNum>
-  <w:abstractNum w:abstractNumId="127" w15:restartNumberingAfterBreak="0">
+  <w:abstractNum w:abstractNumId="129" w15:restartNumberingAfterBreak="0">
     <w:nsid w:val="58F02D6B"/>
     <w:multiLevelType w:val="multilevel"/>
     <w:tmpl w:val="2AC06048"/>
@@ -55112,7 +57242,7 @@
       </w:rPr>
     </w:lvl>
   </w:abstractNum>
-  <w:abstractNum w:abstractNumId="128" w15:restartNumberingAfterBreak="0">
+  <w:abstractNum w:abstractNumId="130" w15:restartNumberingAfterBreak="0">
     <w:nsid w:val="59DA4C34"/>
     <w:multiLevelType w:val="multilevel"/>
     <w:tmpl w:val="6C6C0038"/>
@@ -55261,7 +57391,7 @@
       </w:rPr>
     </w:lvl>
   </w:abstractNum>
-  <w:abstractNum w:abstractNumId="129" w15:restartNumberingAfterBreak="0">
+  <w:abstractNum w:abstractNumId="131" w15:restartNumberingAfterBreak="0">
     <w:nsid w:val="5A24690D"/>
     <w:multiLevelType w:val="multilevel"/>
     <w:tmpl w:val="C3A07A7A"/>
@@ -55410,7 +57540,7 @@
       </w:rPr>
     </w:lvl>
   </w:abstractNum>
-  <w:abstractNum w:abstractNumId="130" w15:restartNumberingAfterBreak="0">
+  <w:abstractNum w:abstractNumId="132" w15:restartNumberingAfterBreak="0">
     <w:nsid w:val="5A3563CF"/>
     <w:multiLevelType w:val="multilevel"/>
     <w:tmpl w:val="74D8053C"/>
@@ -55559,7 +57689,7 @@
       </w:rPr>
     </w:lvl>
   </w:abstractNum>
-  <w:abstractNum w:abstractNumId="131" w15:restartNumberingAfterBreak="0">
+  <w:abstractNum w:abstractNumId="133" w15:restartNumberingAfterBreak="0">
     <w:nsid w:val="5A7A41CC"/>
     <w:multiLevelType w:val="multilevel"/>
     <w:tmpl w:val="ED8805C2"/>
@@ -55708,7 +57838,7 @@
       </w:rPr>
     </w:lvl>
   </w:abstractNum>
-  <w:abstractNum w:abstractNumId="132" w15:restartNumberingAfterBreak="0">
+  <w:abstractNum w:abstractNumId="134" w15:restartNumberingAfterBreak="0">
     <w:nsid w:val="5C393DDB"/>
     <w:multiLevelType w:val="multilevel"/>
     <w:tmpl w:val="9954918A"/>
@@ -55857,7 +57987,7 @@
       </w:rPr>
     </w:lvl>
   </w:abstractNum>
-  <w:abstractNum w:abstractNumId="133" w15:restartNumberingAfterBreak="0">
+  <w:abstractNum w:abstractNumId="135" w15:restartNumberingAfterBreak="0">
     <w:nsid w:val="5C8E04E0"/>
     <w:multiLevelType w:val="multilevel"/>
     <w:tmpl w:val="67CEBCA8"/>
@@ -56006,7 +58136,7 @@
       </w:rPr>
     </w:lvl>
   </w:abstractNum>
-  <w:abstractNum w:abstractNumId="134" w15:restartNumberingAfterBreak="0">
+  <w:abstractNum w:abstractNumId="136" w15:restartNumberingAfterBreak="0">
     <w:nsid w:val="5CC23C5F"/>
     <w:multiLevelType w:val="multilevel"/>
     <w:tmpl w:val="AF2CB8D8"/>
@@ -56119,7 +58249,7 @@
       </w:pPr>
     </w:lvl>
   </w:abstractNum>
-  <w:abstractNum w:abstractNumId="135" w15:restartNumberingAfterBreak="0">
+  <w:abstractNum w:abstractNumId="137" w15:restartNumberingAfterBreak="0">
     <w:nsid w:val="5D7C388C"/>
     <w:multiLevelType w:val="multilevel"/>
     <w:tmpl w:val="30B021CA"/>
@@ -56268,7 +58398,7 @@
       </w:rPr>
     </w:lvl>
   </w:abstractNum>
-  <w:abstractNum w:abstractNumId="136" w15:restartNumberingAfterBreak="0">
+  <w:abstractNum w:abstractNumId="138" w15:restartNumberingAfterBreak="0">
     <w:nsid w:val="5DF83D49"/>
     <w:multiLevelType w:val="multilevel"/>
     <w:tmpl w:val="B2669E66"/>
@@ -56385,7 +58515,7 @@
       </w:pPr>
     </w:lvl>
   </w:abstractNum>
-  <w:abstractNum w:abstractNumId="137" w15:restartNumberingAfterBreak="0">
+  <w:abstractNum w:abstractNumId="139" w15:restartNumberingAfterBreak="0">
     <w:nsid w:val="5FA036D4"/>
     <w:multiLevelType w:val="multilevel"/>
     <w:tmpl w:val="54B6555E"/>
@@ -56502,7 +58632,7 @@
       </w:pPr>
     </w:lvl>
   </w:abstractNum>
-  <w:abstractNum w:abstractNumId="138" w15:restartNumberingAfterBreak="0">
+  <w:abstractNum w:abstractNumId="140" w15:restartNumberingAfterBreak="0">
     <w:nsid w:val="61170630"/>
     <w:multiLevelType w:val="multilevel"/>
     <w:tmpl w:val="44EA4C38"/>
@@ -56619,7 +58749,7 @@
       </w:pPr>
     </w:lvl>
   </w:abstractNum>
-  <w:abstractNum w:abstractNumId="139" w15:restartNumberingAfterBreak="0">
+  <w:abstractNum w:abstractNumId="141" w15:restartNumberingAfterBreak="0">
     <w:nsid w:val="61194EC8"/>
     <w:multiLevelType w:val="multilevel"/>
     <w:tmpl w:val="23782E54"/>
@@ -56768,7 +58898,7 @@
       </w:rPr>
     </w:lvl>
   </w:abstractNum>
-  <w:abstractNum w:abstractNumId="140" w15:restartNumberingAfterBreak="0">
+  <w:abstractNum w:abstractNumId="142" w15:restartNumberingAfterBreak="0">
     <w:nsid w:val="61431F88"/>
     <w:multiLevelType w:val="multilevel"/>
     <w:tmpl w:val="D97E76B0"/>
@@ -56917,7 +59047,7 @@
       </w:rPr>
     </w:lvl>
   </w:abstractNum>
-  <w:abstractNum w:abstractNumId="141" w15:restartNumberingAfterBreak="0">
+  <w:abstractNum w:abstractNumId="143" w15:restartNumberingAfterBreak="0">
     <w:nsid w:val="61A24CD1"/>
     <w:multiLevelType w:val="multilevel"/>
     <w:tmpl w:val="67DE4BDE"/>
@@ -57066,7 +59196,7 @@
       </w:rPr>
     </w:lvl>
   </w:abstractNum>
-  <w:abstractNum w:abstractNumId="142" w15:restartNumberingAfterBreak="0">
+  <w:abstractNum w:abstractNumId="144" w15:restartNumberingAfterBreak="0">
     <w:nsid w:val="62983B90"/>
     <w:multiLevelType w:val="multilevel"/>
     <w:tmpl w:val="61FC5AE6"/>
@@ -57215,7 +59345,7 @@
       </w:rPr>
     </w:lvl>
   </w:abstractNum>
-  <w:abstractNum w:abstractNumId="143" w15:restartNumberingAfterBreak="0">
+  <w:abstractNum w:abstractNumId="145" w15:restartNumberingAfterBreak="0">
     <w:nsid w:val="64637D32"/>
     <w:multiLevelType w:val="multilevel"/>
     <w:tmpl w:val="688080C2"/>
@@ -57332,7 +59462,7 @@
       </w:pPr>
     </w:lvl>
   </w:abstractNum>
-  <w:abstractNum w:abstractNumId="144" w15:restartNumberingAfterBreak="0">
+  <w:abstractNum w:abstractNumId="146" w15:restartNumberingAfterBreak="0">
     <w:nsid w:val="6500055F"/>
     <w:multiLevelType w:val="multilevel"/>
     <w:tmpl w:val="8A24FC76"/>
@@ -57481,7 +59611,7 @@
       </w:rPr>
     </w:lvl>
   </w:abstractNum>
-  <w:abstractNum w:abstractNumId="145" w15:restartNumberingAfterBreak="0">
+  <w:abstractNum w:abstractNumId="147" w15:restartNumberingAfterBreak="0">
     <w:nsid w:val="67992FBB"/>
     <w:multiLevelType w:val="multilevel"/>
     <w:tmpl w:val="BD308DCC"/>
@@ -57630,7 +59760,7 @@
       </w:rPr>
     </w:lvl>
   </w:abstractNum>
-  <w:abstractNum w:abstractNumId="146" w15:restartNumberingAfterBreak="0">
+  <w:abstractNum w:abstractNumId="148" w15:restartNumberingAfterBreak="0">
     <w:nsid w:val="6886315D"/>
     <w:multiLevelType w:val="multilevel"/>
     <w:tmpl w:val="EDF68C7E"/>
@@ -57779,7 +59909,7 @@
       </w:rPr>
     </w:lvl>
   </w:abstractNum>
-  <w:abstractNum w:abstractNumId="147" w15:restartNumberingAfterBreak="0">
+  <w:abstractNum w:abstractNumId="149" w15:restartNumberingAfterBreak="0">
     <w:nsid w:val="6AD112F7"/>
     <w:multiLevelType w:val="multilevel"/>
     <w:tmpl w:val="99EC9D1E"/>
@@ -57928,7 +60058,7 @@
       </w:rPr>
     </w:lvl>
   </w:abstractNum>
-  <w:abstractNum w:abstractNumId="148" w15:restartNumberingAfterBreak="0">
+  <w:abstractNum w:abstractNumId="150" w15:restartNumberingAfterBreak="0">
     <w:nsid w:val="6B950202"/>
     <w:multiLevelType w:val="multilevel"/>
     <w:tmpl w:val="83164D1C"/>
@@ -58045,7 +60175,7 @@
       </w:pPr>
     </w:lvl>
   </w:abstractNum>
-  <w:abstractNum w:abstractNumId="149" w15:restartNumberingAfterBreak="0">
+  <w:abstractNum w:abstractNumId="151" w15:restartNumberingAfterBreak="0">
     <w:nsid w:val="6BD04911"/>
     <w:multiLevelType w:val="multilevel"/>
     <w:tmpl w:val="BA0AAA42"/>
@@ -58162,7 +60292,7 @@
       </w:pPr>
     </w:lvl>
   </w:abstractNum>
-  <w:abstractNum w:abstractNumId="150" w15:restartNumberingAfterBreak="0">
+  <w:abstractNum w:abstractNumId="152" w15:restartNumberingAfterBreak="0">
     <w:nsid w:val="6BF61C9E"/>
     <w:multiLevelType w:val="multilevel"/>
     <w:tmpl w:val="FAE8587C"/>
@@ -58311,7 +60441,7 @@
       </w:rPr>
     </w:lvl>
   </w:abstractNum>
-  <w:abstractNum w:abstractNumId="151" w15:restartNumberingAfterBreak="0">
+  <w:abstractNum w:abstractNumId="153" w15:restartNumberingAfterBreak="0">
     <w:nsid w:val="6D54738A"/>
     <w:multiLevelType w:val="multilevel"/>
     <w:tmpl w:val="71880058"/>
@@ -58460,7 +60590,7 @@
       </w:rPr>
     </w:lvl>
   </w:abstractNum>
-  <w:abstractNum w:abstractNumId="152" w15:restartNumberingAfterBreak="0">
+  <w:abstractNum w:abstractNumId="154" w15:restartNumberingAfterBreak="0">
     <w:nsid w:val="6EA92462"/>
     <w:multiLevelType w:val="multilevel"/>
     <w:tmpl w:val="F920D0F2"/>
@@ -58577,7 +60707,7 @@
       </w:pPr>
     </w:lvl>
   </w:abstractNum>
-  <w:abstractNum w:abstractNumId="153" w15:restartNumberingAfterBreak="0">
+  <w:abstractNum w:abstractNumId="155" w15:restartNumberingAfterBreak="0">
     <w:nsid w:val="6FF25ECC"/>
     <w:multiLevelType w:val="multilevel"/>
     <w:tmpl w:val="068ED7C6"/>
@@ -58726,7 +60856,7 @@
       </w:rPr>
     </w:lvl>
   </w:abstractNum>
-  <w:abstractNum w:abstractNumId="154" w15:restartNumberingAfterBreak="0">
+  <w:abstractNum w:abstractNumId="156" w15:restartNumberingAfterBreak="0">
     <w:nsid w:val="6FFB3012"/>
     <w:multiLevelType w:val="multilevel"/>
     <w:tmpl w:val="B0006C3E"/>
@@ -58875,7 +61005,7 @@
       </w:rPr>
     </w:lvl>
   </w:abstractNum>
-  <w:abstractNum w:abstractNumId="155" w15:restartNumberingAfterBreak="0">
+  <w:abstractNum w:abstractNumId="157" w15:restartNumberingAfterBreak="0">
     <w:nsid w:val="701B79DC"/>
     <w:multiLevelType w:val="multilevel"/>
     <w:tmpl w:val="677C9DCC"/>
@@ -59024,7 +61154,7 @@
       </w:rPr>
     </w:lvl>
   </w:abstractNum>
-  <w:abstractNum w:abstractNumId="156" w15:restartNumberingAfterBreak="0">
+  <w:abstractNum w:abstractNumId="158" w15:restartNumberingAfterBreak="0">
     <w:nsid w:val="70FB2236"/>
     <w:multiLevelType w:val="multilevel"/>
     <w:tmpl w:val="6EE0FDFE"/>
@@ -59173,7 +61303,7 @@
       </w:rPr>
     </w:lvl>
   </w:abstractNum>
-  <w:abstractNum w:abstractNumId="157" w15:restartNumberingAfterBreak="0">
+  <w:abstractNum w:abstractNumId="159" w15:restartNumberingAfterBreak="0">
     <w:nsid w:val="712607D4"/>
     <w:multiLevelType w:val="multilevel"/>
     <w:tmpl w:val="FA927392"/>
@@ -59322,7 +61452,7 @@
       </w:rPr>
     </w:lvl>
   </w:abstractNum>
-  <w:abstractNum w:abstractNumId="158" w15:restartNumberingAfterBreak="0">
+  <w:abstractNum w:abstractNumId="160" w15:restartNumberingAfterBreak="0">
     <w:nsid w:val="71D30A12"/>
     <w:multiLevelType w:val="multilevel"/>
     <w:tmpl w:val="2FFAF22A"/>
@@ -59435,7 +61565,7 @@
       </w:pPr>
     </w:lvl>
   </w:abstractNum>
-  <w:abstractNum w:abstractNumId="159" w15:restartNumberingAfterBreak="0">
+  <w:abstractNum w:abstractNumId="161" w15:restartNumberingAfterBreak="0">
     <w:nsid w:val="734E3706"/>
     <w:multiLevelType w:val="multilevel"/>
     <w:tmpl w:val="33F22A6A"/>
@@ -59584,7 +61714,7 @@
       </w:rPr>
     </w:lvl>
   </w:abstractNum>
-  <w:abstractNum w:abstractNumId="160" w15:restartNumberingAfterBreak="0">
+  <w:abstractNum w:abstractNumId="162" w15:restartNumberingAfterBreak="0">
     <w:nsid w:val="74A073BC"/>
     <w:multiLevelType w:val="multilevel"/>
     <w:tmpl w:val="84FAE114"/>
@@ -59733,7 +61863,7 @@
       </w:rPr>
     </w:lvl>
   </w:abstractNum>
-  <w:abstractNum w:abstractNumId="161" w15:restartNumberingAfterBreak="0">
+  <w:abstractNum w:abstractNumId="163" w15:restartNumberingAfterBreak="0">
     <w:nsid w:val="74C27826"/>
     <w:multiLevelType w:val="multilevel"/>
     <w:tmpl w:val="4D8C8872"/>
@@ -59846,7 +61976,7 @@
       </w:pPr>
     </w:lvl>
   </w:abstractNum>
-  <w:abstractNum w:abstractNumId="162" w15:restartNumberingAfterBreak="0">
+  <w:abstractNum w:abstractNumId="164" w15:restartNumberingAfterBreak="0">
     <w:nsid w:val="74D96AA0"/>
     <w:multiLevelType w:val="multilevel"/>
     <w:tmpl w:val="B7DCE3F0"/>
@@ -59995,7 +62125,7 @@
       </w:rPr>
     </w:lvl>
   </w:abstractNum>
-  <w:abstractNum w:abstractNumId="163" w15:restartNumberingAfterBreak="0">
+  <w:abstractNum w:abstractNumId="165" w15:restartNumberingAfterBreak="0">
     <w:nsid w:val="75ED5E9C"/>
     <w:multiLevelType w:val="multilevel"/>
     <w:tmpl w:val="9A7622F6"/>
@@ -60108,7 +62238,7 @@
       </w:pPr>
     </w:lvl>
   </w:abstractNum>
-  <w:abstractNum w:abstractNumId="164" w15:restartNumberingAfterBreak="0">
+  <w:abstractNum w:abstractNumId="166" w15:restartNumberingAfterBreak="0">
     <w:nsid w:val="764217B2"/>
     <w:multiLevelType w:val="multilevel"/>
     <w:tmpl w:val="6700C824"/>
@@ -60221,7 +62351,7 @@
       </w:pPr>
     </w:lvl>
   </w:abstractNum>
-  <w:abstractNum w:abstractNumId="165" w15:restartNumberingAfterBreak="0">
+  <w:abstractNum w:abstractNumId="167" w15:restartNumberingAfterBreak="0">
     <w:nsid w:val="765A2B64"/>
     <w:multiLevelType w:val="multilevel"/>
     <w:tmpl w:val="C21C403A"/>
@@ -60370,7 +62500,7 @@
       </w:rPr>
     </w:lvl>
   </w:abstractNum>
-  <w:abstractNum w:abstractNumId="166" w15:restartNumberingAfterBreak="0">
+  <w:abstractNum w:abstractNumId="168" w15:restartNumberingAfterBreak="0">
     <w:nsid w:val="768F2DDF"/>
     <w:multiLevelType w:val="multilevel"/>
     <w:tmpl w:val="0C9E8B60"/>
@@ -60519,7 +62649,7 @@
       </w:rPr>
     </w:lvl>
   </w:abstractNum>
-  <w:abstractNum w:abstractNumId="167" w15:restartNumberingAfterBreak="0">
+  <w:abstractNum w:abstractNumId="169" w15:restartNumberingAfterBreak="0">
     <w:nsid w:val="77595B7F"/>
     <w:multiLevelType w:val="multilevel"/>
     <w:tmpl w:val="D72C5B46"/>
@@ -60668,7 +62798,7 @@
       </w:rPr>
     </w:lvl>
   </w:abstractNum>
-  <w:abstractNum w:abstractNumId="168" w15:restartNumberingAfterBreak="0">
+  <w:abstractNum w:abstractNumId="170" w15:restartNumberingAfterBreak="0">
     <w:nsid w:val="79CF47A9"/>
     <w:multiLevelType w:val="multilevel"/>
     <w:tmpl w:val="E80A849E"/>
@@ -60781,7 +62911,124 @@
       </w:pPr>
     </w:lvl>
   </w:abstractNum>
-  <w:abstractNum w:abstractNumId="169" w15:restartNumberingAfterBreak="0">
+  <w:abstractNum w:abstractNumId="171" w15:restartNumberingAfterBreak="0">
+    <w:nsid w:val="79DD69EB"/>
+    <w:multiLevelType w:val="multilevel"/>
+    <w:tmpl w:val="506CD9F0"/>
+    <w:lvl w:ilvl="0">
+      <w:start w:val="1"/>
+      <w:numFmt w:val="decimal"/>
+      <w:lvlText w:val="%1."/>
+      <w:lvlJc w:val="left"/>
+      <w:pPr>
+        <w:tabs>
+          <w:tab w:val="num" w:pos="720"/>
+        </w:tabs>
+        <w:ind w:left="720" w:hanging="360"/>
+      </w:pPr>
+    </w:lvl>
+    <w:lvl w:ilvl="1">
+      <w:start w:val="1"/>
+      <w:numFmt w:val="bullet"/>
+      <w:lvlText w:val="o"/>
+      <w:lvlJc w:val="left"/>
+      <w:pPr>
+        <w:tabs>
+          <w:tab w:val="num" w:pos="1440"/>
+        </w:tabs>
+        <w:ind w:left="1440" w:hanging="360"/>
+      </w:pPr>
+      <w:rPr>
+        <w:rFonts w:ascii="Courier New" w:hAnsi="Courier New" w:hint="default"/>
+        <w:sz w:val="20"/>
+      </w:rPr>
+    </w:lvl>
+    <w:lvl w:ilvl="2" w:tentative="1">
+      <w:start w:val="1"/>
+      <w:numFmt w:val="decimal"/>
+      <w:lvlText w:val="%3."/>
+      <w:lvlJc w:val="left"/>
+      <w:pPr>
+        <w:tabs>
+          <w:tab w:val="num" w:pos="2160"/>
+        </w:tabs>
+        <w:ind w:left="2160" w:hanging="360"/>
+      </w:pPr>
+    </w:lvl>
+    <w:lvl w:ilvl="3" w:tentative="1">
+      <w:start w:val="1"/>
+      <w:numFmt w:val="decimal"/>
+      <w:lvlText w:val="%4."/>
+      <w:lvlJc w:val="left"/>
+      <w:pPr>
+        <w:tabs>
+          <w:tab w:val="num" w:pos="2880"/>
+        </w:tabs>
+        <w:ind w:left="2880" w:hanging="360"/>
+      </w:pPr>
+    </w:lvl>
+    <w:lvl w:ilvl="4" w:tentative="1">
+      <w:start w:val="1"/>
+      <w:numFmt w:val="decimal"/>
+      <w:lvlText w:val="%5."/>
+      <w:lvlJc w:val="left"/>
+      <w:pPr>
+        <w:tabs>
+          <w:tab w:val="num" w:pos="3600"/>
+        </w:tabs>
+        <w:ind w:left="3600" w:hanging="360"/>
+      </w:pPr>
+    </w:lvl>
+    <w:lvl w:ilvl="5" w:tentative="1">
+      <w:start w:val="1"/>
+      <w:numFmt w:val="decimal"/>
+      <w:lvlText w:val="%6."/>
+      <w:lvlJc w:val="left"/>
+      <w:pPr>
+        <w:tabs>
+          <w:tab w:val="num" w:pos="4320"/>
+        </w:tabs>
+        <w:ind w:left="4320" w:hanging="360"/>
+      </w:pPr>
+    </w:lvl>
+    <w:lvl w:ilvl="6" w:tentative="1">
+      <w:start w:val="1"/>
+      <w:numFmt w:val="decimal"/>
+      <w:lvlText w:val="%7."/>
+      <w:lvlJc w:val="left"/>
+      <w:pPr>
+        <w:tabs>
+          <w:tab w:val="num" w:pos="5040"/>
+        </w:tabs>
+        <w:ind w:left="5040" w:hanging="360"/>
+      </w:pPr>
+    </w:lvl>
+    <w:lvl w:ilvl="7" w:tentative="1">
+      <w:start w:val="1"/>
+      <w:numFmt w:val="decimal"/>
+      <w:lvlText w:val="%8."/>
+      <w:lvlJc w:val="left"/>
+      <w:pPr>
+        <w:tabs>
+          <w:tab w:val="num" w:pos="5760"/>
+        </w:tabs>
+        <w:ind w:left="5760" w:hanging="360"/>
+      </w:pPr>
+    </w:lvl>
+    <w:lvl w:ilvl="8" w:tentative="1">
+      <w:start w:val="1"/>
+      <w:numFmt w:val="decimal"/>
+      <w:lvlText w:val="%9."/>
+      <w:lvlJc w:val="left"/>
+      <w:pPr>
+        <w:tabs>
+          <w:tab w:val="num" w:pos="6480"/>
+        </w:tabs>
+        <w:ind w:left="6480" w:hanging="360"/>
+      </w:pPr>
+    </w:lvl>
+  </w:abstractNum>
+  <w:abstractNum w:abstractNumId="172" w15:restartNumberingAfterBreak="0">
     <w:nsid w:val="7A84747F"/>
     <w:multiLevelType w:val="multilevel"/>
     <w:tmpl w:val="15F6BCE6"/>
@@ -60930,7 +63177,7 @@
       </w:rPr>
     </w:lvl>
   </w:abstractNum>
-  <w:abstractNum w:abstractNumId="170" w15:restartNumberingAfterBreak="0">
+  <w:abstractNum w:abstractNumId="173" w15:restartNumberingAfterBreak="0">
     <w:nsid w:val="7CDB3F5D"/>
     <w:multiLevelType w:val="multilevel"/>
     <w:tmpl w:val="2FC8730C"/>
@@ -61043,7 +63290,7 @@
       </w:pPr>
     </w:lvl>
   </w:abstractNum>
-  <w:abstractNum w:abstractNumId="171" w15:restartNumberingAfterBreak="0">
+  <w:abstractNum w:abstractNumId="174" w15:restartNumberingAfterBreak="0">
     <w:nsid w:val="7D032ECB"/>
     <w:multiLevelType w:val="multilevel"/>
     <w:tmpl w:val="A40AABC0"/>
@@ -61192,7 +63439,7 @@
       </w:rPr>
     </w:lvl>
   </w:abstractNum>
-  <w:abstractNum w:abstractNumId="172" w15:restartNumberingAfterBreak="0">
+  <w:abstractNum w:abstractNumId="175" w15:restartNumberingAfterBreak="0">
     <w:nsid w:val="7D8E0052"/>
     <w:multiLevelType w:val="multilevel"/>
     <w:tmpl w:val="E54EA6B4"/>
@@ -61341,7 +63588,7 @@
       </w:rPr>
     </w:lvl>
   </w:abstractNum>
-  <w:abstractNum w:abstractNumId="173" w15:restartNumberingAfterBreak="0">
+  <w:abstractNum w:abstractNumId="176" w15:restartNumberingAfterBreak="0">
     <w:nsid w:val="7EFD7E28"/>
     <w:multiLevelType w:val="multilevel"/>
     <w:tmpl w:val="38C09F4A"/>
@@ -61490,7 +63737,7 @@
       </w:rPr>
     </w:lvl>
   </w:abstractNum>
-  <w:abstractNum w:abstractNumId="174" w15:restartNumberingAfterBreak="0">
+  <w:abstractNum w:abstractNumId="177" w15:restartNumberingAfterBreak="0">
     <w:nsid w:val="7F1346B5"/>
     <w:multiLevelType w:val="multilevel"/>
     <w:tmpl w:val="914CA78C"/>
@@ -61639,7 +63886,7 @@
       </w:rPr>
     </w:lvl>
   </w:abstractNum>
-  <w:abstractNum w:abstractNumId="175" w15:restartNumberingAfterBreak="0">
+  <w:abstractNum w:abstractNumId="178" w15:restartNumberingAfterBreak="0">
     <w:nsid w:val="7FE0173B"/>
     <w:multiLevelType w:val="multilevel"/>
     <w:tmpl w:val="DC787570"/>
@@ -61756,7 +64003,7 @@
       </w:pPr>
     </w:lvl>
   </w:abstractNum>
-  <w:abstractNum w:abstractNumId="176" w15:restartNumberingAfterBreak="0">
+  <w:abstractNum w:abstractNumId="179" w15:restartNumberingAfterBreak="0">
     <w:nsid w:val="7FE705C2"/>
     <w:multiLevelType w:val="multilevel"/>
     <w:tmpl w:val="2B966BDC"/>
@@ -61877,22 +64124,22 @@
     <w:abstractNumId w:val="16"/>
   </w:num>
   <w:num w:numId="2" w16cid:durableId="212691769">
-    <w:abstractNumId w:val="93"/>
+    <w:abstractNumId w:val="95"/>
   </w:num>
   <w:num w:numId="3" w16cid:durableId="204753465">
-    <w:abstractNumId w:val="60"/>
+    <w:abstractNumId w:val="61"/>
   </w:num>
   <w:num w:numId="4" w16cid:durableId="1033921066">
-    <w:abstractNumId w:val="86"/>
+    <w:abstractNumId w:val="87"/>
   </w:num>
   <w:num w:numId="5" w16cid:durableId="314533305">
-    <w:abstractNumId w:val="69"/>
+    <w:abstractNumId w:val="70"/>
   </w:num>
   <w:num w:numId="6" w16cid:durableId="1668509103">
-    <w:abstractNumId w:val="105"/>
+    <w:abstractNumId w:val="107"/>
   </w:num>
   <w:num w:numId="7" w16cid:durableId="1270235281">
-    <w:abstractNumId w:val="115"/>
+    <w:abstractNumId w:val="117"/>
   </w:num>
   <w:num w:numId="8" w16cid:durableId="1068915894">
     <w:abstractNumId w:val="10"/>
@@ -61901,28 +64148,28 @@
     <w:abstractNumId w:val="12"/>
   </w:num>
   <w:num w:numId="10" w16cid:durableId="1860390516">
-    <w:abstractNumId w:val="102"/>
+    <w:abstractNumId w:val="104"/>
   </w:num>
   <w:num w:numId="11" w16cid:durableId="1725106779">
-    <w:abstractNumId w:val="74"/>
+    <w:abstractNumId w:val="75"/>
   </w:num>
   <w:num w:numId="12" w16cid:durableId="1933314044">
-    <w:abstractNumId w:val="100"/>
+    <w:abstractNumId w:val="102"/>
   </w:num>
   <w:num w:numId="13" w16cid:durableId="326521496">
     <w:abstractNumId w:val="17"/>
   </w:num>
   <w:num w:numId="14" w16cid:durableId="2010981270">
-    <w:abstractNumId w:val="132"/>
+    <w:abstractNumId w:val="134"/>
   </w:num>
   <w:num w:numId="15" w16cid:durableId="445388872">
-    <w:abstractNumId w:val="169"/>
+    <w:abstractNumId w:val="172"/>
   </w:num>
   <w:num w:numId="16" w16cid:durableId="775059024">
     <w:abstractNumId w:val="46"/>
   </w:num>
   <w:num w:numId="17" w16cid:durableId="1295022515">
-    <w:abstractNumId w:val="151"/>
+    <w:abstractNumId w:val="153"/>
   </w:num>
   <w:num w:numId="18" w16cid:durableId="1130586831">
     <w:abstractNumId w:val="31"/>
@@ -61931,49 +64178,49 @@
     <w:abstractNumId w:val="29"/>
   </w:num>
   <w:num w:numId="20" w16cid:durableId="130220266">
-    <w:abstractNumId w:val="154"/>
+    <w:abstractNumId w:val="156"/>
   </w:num>
   <w:num w:numId="21" w16cid:durableId="1905145076">
-    <w:abstractNumId w:val="140"/>
+    <w:abstractNumId w:val="142"/>
   </w:num>
   <w:num w:numId="22" w16cid:durableId="351222723">
-    <w:abstractNumId w:val="68"/>
+    <w:abstractNumId w:val="69"/>
   </w:num>
   <w:num w:numId="23" w16cid:durableId="366101969">
-    <w:abstractNumId w:val="127"/>
+    <w:abstractNumId w:val="129"/>
   </w:num>
   <w:num w:numId="24" w16cid:durableId="1125781281">
-    <w:abstractNumId w:val="113"/>
+    <w:abstractNumId w:val="115"/>
   </w:num>
   <w:num w:numId="25" w16cid:durableId="1980187107">
     <w:abstractNumId w:val="25"/>
   </w:num>
   <w:num w:numId="26" w16cid:durableId="650644008">
-    <w:abstractNumId w:val="165"/>
+    <w:abstractNumId w:val="167"/>
   </w:num>
   <w:num w:numId="27" w16cid:durableId="927421509">
-    <w:abstractNumId w:val="116"/>
+    <w:abstractNumId w:val="118"/>
   </w:num>
   <w:num w:numId="28" w16cid:durableId="2136094583">
     <w:abstractNumId w:val="47"/>
   </w:num>
   <w:num w:numId="29" w16cid:durableId="163713911">
-    <w:abstractNumId w:val="141"/>
+    <w:abstractNumId w:val="143"/>
   </w:num>
   <w:num w:numId="30" w16cid:durableId="1795706407">
-    <w:abstractNumId w:val="95"/>
+    <w:abstractNumId w:val="97"/>
   </w:num>
   <w:num w:numId="31" w16cid:durableId="417137057">
-    <w:abstractNumId w:val="67"/>
+    <w:abstractNumId w:val="68"/>
   </w:num>
   <w:num w:numId="32" w16cid:durableId="1486584897">
-    <w:abstractNumId w:val="175"/>
+    <w:abstractNumId w:val="178"/>
   </w:num>
   <w:num w:numId="33" w16cid:durableId="1169754637">
-    <w:abstractNumId w:val="108"/>
+    <w:abstractNumId w:val="110"/>
   </w:num>
   <w:num w:numId="34" w16cid:durableId="1082331889">
-    <w:abstractNumId w:val="92"/>
+    <w:abstractNumId w:val="94"/>
   </w:num>
   <w:num w:numId="35" w16cid:durableId="2104495662">
     <w:abstractNumId w:val="42"/>
@@ -61982,58 +64229,58 @@
     <w:abstractNumId w:val="22"/>
   </w:num>
   <w:num w:numId="37" w16cid:durableId="735935560">
-    <w:abstractNumId w:val="166"/>
+    <w:abstractNumId w:val="168"/>
   </w:num>
   <w:num w:numId="38" w16cid:durableId="177236325">
-    <w:abstractNumId w:val="64"/>
+    <w:abstractNumId w:val="65"/>
   </w:num>
   <w:num w:numId="39" w16cid:durableId="788624">
     <w:abstractNumId w:val="35"/>
   </w:num>
   <w:num w:numId="40" w16cid:durableId="1897277996">
-    <w:abstractNumId w:val="128"/>
+    <w:abstractNumId w:val="130"/>
   </w:num>
   <w:num w:numId="41" w16cid:durableId="821385345">
-    <w:abstractNumId w:val="73"/>
+    <w:abstractNumId w:val="74"/>
   </w:num>
   <w:num w:numId="42" w16cid:durableId="440884988">
     <w:abstractNumId w:val="33"/>
   </w:num>
   <w:num w:numId="43" w16cid:durableId="279338713">
-    <w:abstractNumId w:val="146"/>
+    <w:abstractNumId w:val="148"/>
   </w:num>
   <w:num w:numId="44" w16cid:durableId="300966348">
-    <w:abstractNumId w:val="167"/>
+    <w:abstractNumId w:val="169"/>
   </w:num>
   <w:num w:numId="45" w16cid:durableId="877863870">
-    <w:abstractNumId w:val="81"/>
+    <w:abstractNumId w:val="82"/>
   </w:num>
   <w:num w:numId="46" w16cid:durableId="1300115906">
     <w:abstractNumId w:val="19"/>
   </w:num>
   <w:num w:numId="47" w16cid:durableId="719406604">
-    <w:abstractNumId w:val="75"/>
+    <w:abstractNumId w:val="76"/>
   </w:num>
   <w:num w:numId="48" w16cid:durableId="582180082">
     <w:abstractNumId w:val="8"/>
   </w:num>
   <w:num w:numId="49" w16cid:durableId="1316690410">
-    <w:abstractNumId w:val="103"/>
+    <w:abstractNumId w:val="105"/>
   </w:num>
   <w:num w:numId="50" w16cid:durableId="1111557819">
-    <w:abstractNumId w:val="66"/>
+    <w:abstractNumId w:val="67"/>
   </w:num>
   <w:num w:numId="51" w16cid:durableId="2001155960">
-    <w:abstractNumId w:val="118"/>
+    <w:abstractNumId w:val="120"/>
   </w:num>
   <w:num w:numId="52" w16cid:durableId="621155179">
-    <w:abstractNumId w:val="130"/>
+    <w:abstractNumId w:val="132"/>
   </w:num>
   <w:num w:numId="53" w16cid:durableId="716785273">
-    <w:abstractNumId w:val="138"/>
+    <w:abstractNumId w:val="140"/>
   </w:num>
   <w:num w:numId="54" w16cid:durableId="80030908">
-    <w:abstractNumId w:val="122"/>
+    <w:abstractNumId w:val="124"/>
   </w:num>
   <w:num w:numId="55" w16cid:durableId="701125135">
     <w:abstractNumId w:val="30"/>
@@ -62042,37 +64289,37 @@
     <w:abstractNumId w:val="44"/>
   </w:num>
   <w:num w:numId="57" w16cid:durableId="1299994045">
-    <w:abstractNumId w:val="61"/>
+    <w:abstractNumId w:val="62"/>
   </w:num>
   <w:num w:numId="58" w16cid:durableId="1548565914">
-    <w:abstractNumId w:val="172"/>
+    <w:abstractNumId w:val="175"/>
   </w:num>
   <w:num w:numId="59" w16cid:durableId="769468454">
-    <w:abstractNumId w:val="82"/>
+    <w:abstractNumId w:val="83"/>
   </w:num>
   <w:num w:numId="60" w16cid:durableId="1688479437">
     <w:abstractNumId w:val="9"/>
   </w:num>
   <w:num w:numId="61" w16cid:durableId="1336032879">
-    <w:abstractNumId w:val="88"/>
+    <w:abstractNumId w:val="89"/>
   </w:num>
   <w:num w:numId="62" w16cid:durableId="1931771862">
-    <w:abstractNumId w:val="109"/>
+    <w:abstractNumId w:val="111"/>
   </w:num>
   <w:num w:numId="63" w16cid:durableId="492455653">
-    <w:abstractNumId w:val="157"/>
+    <w:abstractNumId w:val="159"/>
   </w:num>
   <w:num w:numId="64" w16cid:durableId="1567757765">
-    <w:abstractNumId w:val="112"/>
+    <w:abstractNumId w:val="114"/>
   </w:num>
   <w:num w:numId="65" w16cid:durableId="1111779313">
-    <w:abstractNumId w:val="76"/>
+    <w:abstractNumId w:val="77"/>
   </w:num>
   <w:num w:numId="66" w16cid:durableId="583493794">
-    <w:abstractNumId w:val="160"/>
+    <w:abstractNumId w:val="162"/>
   </w:num>
   <w:num w:numId="67" w16cid:durableId="1335689356">
-    <w:abstractNumId w:val="104"/>
+    <w:abstractNumId w:val="106"/>
   </w:num>
   <w:num w:numId="68" w16cid:durableId="1662079372">
     <w:abstractNumId w:val="20"/>
@@ -62084,16 +64331,16 @@
     <w:abstractNumId w:val="45"/>
   </w:num>
   <w:num w:numId="71" w16cid:durableId="529954783">
-    <w:abstractNumId w:val="96"/>
+    <w:abstractNumId w:val="98"/>
   </w:num>
   <w:num w:numId="72" w16cid:durableId="783770187">
     <w:abstractNumId w:val="36"/>
   </w:num>
   <w:num w:numId="73" w16cid:durableId="2133787749">
-    <w:abstractNumId w:val="94"/>
+    <w:abstractNumId w:val="96"/>
   </w:num>
   <w:num w:numId="74" w16cid:durableId="1090463135">
-    <w:abstractNumId w:val="163"/>
+    <w:abstractNumId w:val="165"/>
   </w:num>
   <w:num w:numId="75" w16cid:durableId="821584307">
     <w:abstractNumId w:val="32"/>
@@ -62102,85 +64349,85 @@
     <w:abstractNumId w:val="14"/>
   </w:num>
   <w:num w:numId="77" w16cid:durableId="325058860">
-    <w:abstractNumId w:val="133"/>
+    <w:abstractNumId w:val="135"/>
   </w:num>
   <w:num w:numId="78" w16cid:durableId="1193374877">
     <w:abstractNumId w:val="15"/>
   </w:num>
   <w:num w:numId="79" w16cid:durableId="815803097">
-    <w:abstractNumId w:val="152"/>
+    <w:abstractNumId w:val="154"/>
   </w:num>
   <w:num w:numId="80" w16cid:durableId="1051730883">
-    <w:abstractNumId w:val="159"/>
+    <w:abstractNumId w:val="161"/>
   </w:num>
   <w:num w:numId="81" w16cid:durableId="742605711">
-    <w:abstractNumId w:val="145"/>
+    <w:abstractNumId w:val="147"/>
   </w:num>
   <w:num w:numId="82" w16cid:durableId="1985772832">
-    <w:abstractNumId w:val="150"/>
+    <w:abstractNumId w:val="152"/>
   </w:num>
   <w:num w:numId="83" w16cid:durableId="1865092739">
     <w:abstractNumId w:val="7"/>
   </w:num>
   <w:num w:numId="84" w16cid:durableId="57559803">
-    <w:abstractNumId w:val="129"/>
+    <w:abstractNumId w:val="131"/>
   </w:num>
   <w:num w:numId="85" w16cid:durableId="987133407">
-    <w:abstractNumId w:val="120"/>
+    <w:abstractNumId w:val="122"/>
   </w:num>
   <w:num w:numId="86" w16cid:durableId="1752313317">
-    <w:abstractNumId w:val="144"/>
+    <w:abstractNumId w:val="146"/>
   </w:num>
   <w:num w:numId="87" w16cid:durableId="1569221538">
     <w:abstractNumId w:val="48"/>
   </w:num>
   <w:num w:numId="88" w16cid:durableId="545878369">
-    <w:abstractNumId w:val="80"/>
+    <w:abstractNumId w:val="81"/>
   </w:num>
   <w:num w:numId="89" w16cid:durableId="1392117049">
-    <w:abstractNumId w:val="90"/>
+    <w:abstractNumId w:val="91"/>
   </w:num>
   <w:num w:numId="90" w16cid:durableId="1549949915">
-    <w:abstractNumId w:val="72"/>
+    <w:abstractNumId w:val="73"/>
   </w:num>
   <w:num w:numId="91" w16cid:durableId="1834953883">
-    <w:abstractNumId w:val="97"/>
+    <w:abstractNumId w:val="99"/>
   </w:num>
   <w:num w:numId="92" w16cid:durableId="1725135787">
     <w:abstractNumId w:val="18"/>
   </w:num>
   <w:num w:numId="93" w16cid:durableId="1800339618">
-    <w:abstractNumId w:val="125"/>
+    <w:abstractNumId w:val="127"/>
   </w:num>
   <w:num w:numId="94" w16cid:durableId="224294743">
-    <w:abstractNumId w:val="162"/>
+    <w:abstractNumId w:val="164"/>
   </w:num>
   <w:num w:numId="95" w16cid:durableId="1516310169">
-    <w:abstractNumId w:val="156"/>
+    <w:abstractNumId w:val="158"/>
   </w:num>
   <w:num w:numId="96" w16cid:durableId="1648893613">
     <w:abstractNumId w:val="5"/>
   </w:num>
   <w:num w:numId="97" w16cid:durableId="192152157">
-    <w:abstractNumId w:val="123"/>
+    <w:abstractNumId w:val="125"/>
   </w:num>
   <w:num w:numId="98" w16cid:durableId="1216694547">
-    <w:abstractNumId w:val="58"/>
+    <w:abstractNumId w:val="59"/>
   </w:num>
   <w:num w:numId="99" w16cid:durableId="54395124">
-    <w:abstractNumId w:val="52"/>
+    <w:abstractNumId w:val="53"/>
   </w:num>
   <w:num w:numId="100" w16cid:durableId="803274895">
-    <w:abstractNumId w:val="71"/>
+    <w:abstractNumId w:val="72"/>
   </w:num>
   <w:num w:numId="101" w16cid:durableId="1375958156">
     <w:abstractNumId w:val="43"/>
   </w:num>
   <w:num w:numId="102" w16cid:durableId="2033919214">
-    <w:abstractNumId w:val="98"/>
+    <w:abstractNumId w:val="100"/>
   </w:num>
   <w:num w:numId="103" w16cid:durableId="1053575878">
-    <w:abstractNumId w:val="70"/>
+    <w:abstractNumId w:val="71"/>
   </w:num>
   <w:num w:numId="104" w16cid:durableId="1045106512">
     <w:abstractNumId w:val="49"/>
@@ -62189,22 +64436,22 @@
     <w:abstractNumId w:val="0"/>
   </w:num>
   <w:num w:numId="106" w16cid:durableId="1229656796">
-    <w:abstractNumId w:val="84"/>
+    <w:abstractNumId w:val="85"/>
   </w:num>
   <w:num w:numId="107" w16cid:durableId="2116248440">
-    <w:abstractNumId w:val="65"/>
+    <w:abstractNumId w:val="66"/>
   </w:num>
   <w:num w:numId="108" w16cid:durableId="1637836932">
     <w:abstractNumId w:val="2"/>
   </w:num>
   <w:num w:numId="109" w16cid:durableId="818614539">
-    <w:abstractNumId w:val="153"/>
+    <w:abstractNumId w:val="155"/>
   </w:num>
   <w:num w:numId="110" w16cid:durableId="505749528">
     <w:abstractNumId w:val="1"/>
   </w:num>
   <w:num w:numId="111" w16cid:durableId="740567879">
-    <w:abstractNumId w:val="174"/>
+    <w:abstractNumId w:val="177"/>
   </w:num>
   <w:num w:numId="112" w16cid:durableId="1297837039">
     <w:abstractNumId w:val="4"/>
@@ -62216,154 +64463,154 @@
     <w:abstractNumId w:val="24"/>
   </w:num>
   <w:num w:numId="115" w16cid:durableId="917251997">
-    <w:abstractNumId w:val="171"/>
+    <w:abstractNumId w:val="174"/>
   </w:num>
   <w:num w:numId="116" w16cid:durableId="2126919409">
-    <w:abstractNumId w:val="147"/>
+    <w:abstractNumId w:val="149"/>
   </w:num>
   <w:num w:numId="117" w16cid:durableId="1168327765">
-    <w:abstractNumId w:val="53"/>
+    <w:abstractNumId w:val="54"/>
   </w:num>
   <w:num w:numId="118" w16cid:durableId="1923296152">
-    <w:abstractNumId w:val="78"/>
+    <w:abstractNumId w:val="79"/>
   </w:num>
   <w:num w:numId="119" w16cid:durableId="937058826">
     <w:abstractNumId w:val="26"/>
   </w:num>
   <w:num w:numId="120" w16cid:durableId="2019623853">
-    <w:abstractNumId w:val="158"/>
+    <w:abstractNumId w:val="160"/>
   </w:num>
   <w:num w:numId="121" w16cid:durableId="1334604842">
-    <w:abstractNumId w:val="63"/>
+    <w:abstractNumId w:val="64"/>
   </w:num>
   <w:num w:numId="122" w16cid:durableId="343944172">
-    <w:abstractNumId w:val="111"/>
+    <w:abstractNumId w:val="113"/>
   </w:num>
   <w:num w:numId="123" w16cid:durableId="1062867832">
-    <w:abstractNumId w:val="99"/>
+    <w:abstractNumId w:val="101"/>
   </w:num>
   <w:num w:numId="124" w16cid:durableId="1205871176">
     <w:abstractNumId w:val="28"/>
   </w:num>
   <w:num w:numId="125" w16cid:durableId="1544636079">
-    <w:abstractNumId w:val="107"/>
+    <w:abstractNumId w:val="109"/>
   </w:num>
   <w:num w:numId="126" w16cid:durableId="224492955">
-    <w:abstractNumId w:val="143"/>
+    <w:abstractNumId w:val="145"/>
   </w:num>
   <w:num w:numId="127" w16cid:durableId="1542933219">
-    <w:abstractNumId w:val="142"/>
+    <w:abstractNumId w:val="144"/>
   </w:num>
   <w:num w:numId="128" w16cid:durableId="1867598127">
     <w:abstractNumId w:val="37"/>
   </w:num>
   <w:num w:numId="129" w16cid:durableId="253563084">
-    <w:abstractNumId w:val="155"/>
+    <w:abstractNumId w:val="157"/>
   </w:num>
   <w:num w:numId="130" w16cid:durableId="2105489346">
     <w:abstractNumId w:val="21"/>
   </w:num>
   <w:num w:numId="131" w16cid:durableId="559944851">
-    <w:abstractNumId w:val="101"/>
+    <w:abstractNumId w:val="103"/>
   </w:num>
   <w:num w:numId="132" w16cid:durableId="468205473">
-    <w:abstractNumId w:val="170"/>
+    <w:abstractNumId w:val="173"/>
   </w:num>
   <w:num w:numId="133" w16cid:durableId="780564003">
     <w:abstractNumId w:val="50"/>
   </w:num>
   <w:num w:numId="134" w16cid:durableId="1555236582">
-    <w:abstractNumId w:val="148"/>
+    <w:abstractNumId w:val="150"/>
   </w:num>
   <w:num w:numId="135" w16cid:durableId="589124219">
-    <w:abstractNumId w:val="106"/>
+    <w:abstractNumId w:val="108"/>
   </w:num>
   <w:num w:numId="136" w16cid:durableId="1981954507">
-    <w:abstractNumId w:val="121"/>
+    <w:abstractNumId w:val="123"/>
   </w:num>
   <w:num w:numId="137" w16cid:durableId="934628821">
-    <w:abstractNumId w:val="137"/>
+    <w:abstractNumId w:val="139"/>
   </w:num>
   <w:num w:numId="138" w16cid:durableId="45105127">
     <w:abstractNumId w:val="38"/>
   </w:num>
   <w:num w:numId="139" w16cid:durableId="719865279">
-    <w:abstractNumId w:val="176"/>
+    <w:abstractNumId w:val="179"/>
   </w:num>
   <w:num w:numId="140" w16cid:durableId="622541928">
-    <w:abstractNumId w:val="136"/>
+    <w:abstractNumId w:val="138"/>
   </w:num>
   <w:num w:numId="141" w16cid:durableId="684328621">
-    <w:abstractNumId w:val="79"/>
+    <w:abstractNumId w:val="80"/>
   </w:num>
   <w:num w:numId="142" w16cid:durableId="72512544">
-    <w:abstractNumId w:val="77"/>
+    <w:abstractNumId w:val="78"/>
   </w:num>
   <w:num w:numId="143" w16cid:durableId="305596369">
-    <w:abstractNumId w:val="114"/>
+    <w:abstractNumId w:val="116"/>
   </w:num>
   <w:num w:numId="144" w16cid:durableId="1431854465">
-    <w:abstractNumId w:val="139"/>
+    <w:abstractNumId w:val="141"/>
   </w:num>
   <w:num w:numId="145" w16cid:durableId="158471721">
     <w:abstractNumId w:val="6"/>
   </w:num>
   <w:num w:numId="146" w16cid:durableId="1074666829">
-    <w:abstractNumId w:val="51"/>
+    <w:abstractNumId w:val="52"/>
   </w:num>
   <w:num w:numId="147" w16cid:durableId="1446340508">
-    <w:abstractNumId w:val="91"/>
+    <w:abstractNumId w:val="92"/>
   </w:num>
   <w:num w:numId="148" w16cid:durableId="1180965845">
-    <w:abstractNumId w:val="62"/>
+    <w:abstractNumId w:val="63"/>
   </w:num>
   <w:num w:numId="149" w16cid:durableId="622214">
-    <w:abstractNumId w:val="168"/>
+    <w:abstractNumId w:val="170"/>
   </w:num>
   <w:num w:numId="150" w16cid:durableId="747114667">
-    <w:abstractNumId w:val="83"/>
+    <w:abstractNumId w:val="84"/>
   </w:num>
   <w:num w:numId="151" w16cid:durableId="806892472">
     <w:abstractNumId w:val="39"/>
   </w:num>
   <w:num w:numId="152" w16cid:durableId="588776038">
-    <w:abstractNumId w:val="124"/>
+    <w:abstractNumId w:val="126"/>
   </w:num>
   <w:num w:numId="153" w16cid:durableId="799343597">
-    <w:abstractNumId w:val="87"/>
+    <w:abstractNumId w:val="88"/>
   </w:num>
   <w:num w:numId="154" w16cid:durableId="1498035628">
-    <w:abstractNumId w:val="126"/>
+    <w:abstractNumId w:val="128"/>
   </w:num>
   <w:num w:numId="155" w16cid:durableId="1831292560">
     <w:abstractNumId w:val="13"/>
   </w:num>
   <w:num w:numId="156" w16cid:durableId="592209165">
-    <w:abstractNumId w:val="59"/>
+    <w:abstractNumId w:val="60"/>
   </w:num>
   <w:num w:numId="157" w16cid:durableId="508326273">
     <w:abstractNumId w:val="3"/>
   </w:num>
   <w:num w:numId="158" w16cid:durableId="392393167">
-    <w:abstractNumId w:val="57"/>
+    <w:abstractNumId w:val="58"/>
   </w:num>
   <w:num w:numId="159" w16cid:durableId="979966128">
     <w:abstractNumId w:val="23"/>
   </w:num>
   <w:num w:numId="160" w16cid:durableId="889072832">
+    <w:abstractNumId w:val="121"/>
+  </w:num>
+  <w:num w:numId="161" w16cid:durableId="35085546">
+    <w:abstractNumId w:val="86"/>
+  </w:num>
+  <w:num w:numId="162" w16cid:durableId="1688167988">
+    <w:abstractNumId w:val="136"/>
+  </w:num>
+  <w:num w:numId="163" w16cid:durableId="1229419990">
     <w:abstractNumId w:val="119"/>
   </w:num>
-  <w:num w:numId="161" w16cid:durableId="35085546">
-    <w:abstractNumId w:val="85"/>
-  </w:num>
-  <w:num w:numId="162" w16cid:durableId="1688167988">
-    <w:abstractNumId w:val="134"/>
-  </w:num>
-  <w:num w:numId="163" w16cid:durableId="1229419990">
-    <w:abstractNumId w:val="117"/>
-  </w:num>
   <w:num w:numId="164" w16cid:durableId="205724275">
-    <w:abstractNumId w:val="161"/>
+    <w:abstractNumId w:val="163"/>
   </w:num>
   <w:num w:numId="165" w16cid:durableId="1516920991">
     <w:abstractNumId w:val="11"/>
@@ -62372,37 +64619,46 @@
     <w:abstractNumId w:val="41"/>
   </w:num>
   <w:num w:numId="167" w16cid:durableId="617376661">
-    <w:abstractNumId w:val="173"/>
+    <w:abstractNumId w:val="176"/>
   </w:num>
   <w:num w:numId="168" w16cid:durableId="491025371">
-    <w:abstractNumId w:val="131"/>
+    <w:abstractNumId w:val="133"/>
   </w:num>
   <w:num w:numId="169" w16cid:durableId="656881361">
-    <w:abstractNumId w:val="149"/>
+    <w:abstractNumId w:val="151"/>
   </w:num>
   <w:num w:numId="170" w16cid:durableId="1472090030">
     <w:abstractNumId w:val="34"/>
   </w:num>
   <w:num w:numId="171" w16cid:durableId="775751536">
-    <w:abstractNumId w:val="89"/>
+    <w:abstractNumId w:val="90"/>
   </w:num>
   <w:num w:numId="172" w16cid:durableId="278806664">
-    <w:abstractNumId w:val="110"/>
+    <w:abstractNumId w:val="112"/>
   </w:num>
   <w:num w:numId="173" w16cid:durableId="209152800">
+    <w:abstractNumId w:val="56"/>
+  </w:num>
+  <w:num w:numId="174" w16cid:durableId="1614242829">
+    <w:abstractNumId w:val="166"/>
+  </w:num>
+  <w:num w:numId="175" w16cid:durableId="1973171405">
+    <w:abstractNumId w:val="57"/>
+  </w:num>
+  <w:num w:numId="176" w16cid:durableId="946619618">
     <w:abstractNumId w:val="55"/>
   </w:num>
-  <w:num w:numId="174" w16cid:durableId="1614242829">
-    <w:abstractNumId w:val="164"/>
+  <w:num w:numId="177" w16cid:durableId="1735547915">
+    <w:abstractNumId w:val="137"/>
   </w:num>
-  <w:num w:numId="175" w16cid:durableId="1973171405">
-    <w:abstractNumId w:val="56"/>
+  <w:num w:numId="178" w16cid:durableId="858852044">
+    <w:abstractNumId w:val="93"/>
   </w:num>
-  <w:num w:numId="176" w16cid:durableId="946619618">
-    <w:abstractNumId w:val="54"/>
+  <w:num w:numId="179" w16cid:durableId="1092774889">
+    <w:abstractNumId w:val="171"/>
   </w:num>
-  <w:num w:numId="177" w16cid:durableId="1735547915">
-    <w:abstractNumId w:val="135"/>
+  <w:num w:numId="180" w16cid:durableId="449512702">
+    <w:abstractNumId w:val="51"/>
   </w:num>
   <w:numIdMacAtCleanup w:val="30"/>
 </w:numbering>

</xml_diff>

<commit_message>
added notes on l 14-1
</commit_message>
<xml_diff>
--- a/L2_notes.docx
+++ b/L2_notes.docx
@@ -35768,7 +35768,7 @@
           <w:szCs w:val="28"/>
         </w:rPr>
         <w:pict w14:anchorId="364BE75D">
-          <v:rect id="_x0000_i1147" style="width:0;height:1.5pt" o:hralign="center" o:hrstd="t" o:hr="t" fillcolor="#a0a0a0" stroked="f"/>
+          <v:rect id="_x0000_i1117" style="width:0;height:1.5pt" o:hralign="center" o:hrstd="t" o:hr="t" fillcolor="#a0a0a0" stroked="f"/>
         </w:pict>
       </w:r>
     </w:p>
@@ -35931,7 +35931,7 @@
           <w:szCs w:val="28"/>
         </w:rPr>
         <w:pict w14:anchorId="18F7A3B1">
-          <v:rect id="_x0000_i1148" style="width:0;height:1.5pt" o:hralign="center" o:hrstd="t" o:hr="t" fillcolor="#a0a0a0" stroked="f"/>
+          <v:rect id="_x0000_i1118" style="width:0;height:1.5pt" o:hralign="center" o:hrstd="t" o:hr="t" fillcolor="#a0a0a0" stroked="f"/>
         </w:pict>
       </w:r>
     </w:p>
@@ -36628,7 +36628,7 @@
           <w:szCs w:val="28"/>
         </w:rPr>
         <w:pict w14:anchorId="6F4F8D06">
-          <v:rect id="_x0000_i1149" style="width:0;height:1.5pt" o:hralign="center" o:hrstd="t" o:hr="t" fillcolor="#a0a0a0" stroked="f"/>
+          <v:rect id="_x0000_i1119" style="width:0;height:1.5pt" o:hralign="center" o:hrstd="t" o:hr="t" fillcolor="#a0a0a0" stroked="f"/>
         </w:pict>
       </w:r>
     </w:p>
@@ -36995,7 +36995,7 @@
           <w:szCs w:val="28"/>
         </w:rPr>
         <w:pict w14:anchorId="59E20335">
-          <v:rect id="_x0000_i1150" style="width:0;height:1.5pt" o:hralign="center" o:hrstd="t" o:hr="t" fillcolor="#a0a0a0" stroked="f"/>
+          <v:rect id="_x0000_i1120" style="width:0;height:1.5pt" o:hralign="center" o:hrstd="t" o:hr="t" fillcolor="#a0a0a0" stroked="f"/>
         </w:pict>
       </w:r>
     </w:p>
@@ -37287,7 +37287,7 @@
           <w:szCs w:val="28"/>
         </w:rPr>
         <w:pict w14:anchorId="4EA1F4F9">
-          <v:rect id="_x0000_i1151" style="width:0;height:1.5pt" o:hralign="center" o:hrstd="t" o:hr="t" fillcolor="#a0a0a0" stroked="f"/>
+          <v:rect id="_x0000_i1121" style="width:0;height:1.5pt" o:hralign="center" o:hrstd="t" o:hr="t" fillcolor="#a0a0a0" stroked="f"/>
         </w:pict>
       </w:r>
     </w:p>
@@ -37387,6 +37387,64 @@
       <w:pPr>
         <w:jc w:val="both"/>
         <w:rPr>
+          <w:rFonts w:ascii="Bradley Hand ITC" w:hAnsi="Bradley Hand ITC"/>
+          <w:b/>
+          <w:bCs/>
+          <w:color w:val="E97132" w:themeColor="accent2"/>
+          <w:sz w:val="48"/>
+          <w:szCs w:val="48"/>
+        </w:rPr>
+      </w:pPr>
+      <w:r>
+        <w:rPr>
+          <w:rFonts w:ascii="Bradley Hand ITC" w:hAnsi="Bradley Hand ITC"/>
+          <w:b/>
+          <w:bCs/>
+          <w:color w:val="E97132" w:themeColor="accent2"/>
+          <w:sz w:val="48"/>
+          <w:szCs w:val="48"/>
+        </w:rPr>
+        <w:lastRenderedPageBreak/>
+        <w:t>Module 1</w:t>
+      </w:r>
+      <w:r>
+        <w:rPr>
+          <w:rFonts w:ascii="Bradley Hand ITC" w:hAnsi="Bradley Hand ITC"/>
+          <w:b/>
+          <w:bCs/>
+          <w:color w:val="E97132" w:themeColor="accent2"/>
+          <w:sz w:val="48"/>
+          <w:szCs w:val="48"/>
+        </w:rPr>
+        <w:t>4</w:t>
+      </w:r>
+      <w:r>
+        <w:rPr>
+          <w:rFonts w:ascii="Bradley Hand ITC" w:hAnsi="Bradley Hand ITC"/>
+          <w:b/>
+          <w:bCs/>
+          <w:color w:val="E97132" w:themeColor="accent2"/>
+          <w:sz w:val="48"/>
+          <w:szCs w:val="48"/>
+        </w:rPr>
+        <w:t xml:space="preserve">: </w:t>
+      </w:r>
+      <w:r>
+        <w:rPr>
+          <w:rFonts w:ascii="Bradley Hand ITC" w:hAnsi="Bradley Hand ITC"/>
+          <w:b/>
+          <w:bCs/>
+          <w:color w:val="E97132" w:themeColor="accent2"/>
+          <w:sz w:val="48"/>
+          <w:szCs w:val="48"/>
+        </w:rPr>
+        <w:t>Mastering the Foundation of Express</w:t>
+      </w:r>
+    </w:p>
+    <w:p>
+      <w:pPr>
+        <w:jc w:val="both"/>
+        <w:rPr>
           <w:rFonts w:ascii="Arial" w:hAnsi="Arial" w:cs="Arial"/>
           <w:b/>
           <w:bCs/>
@@ -37395,10 +37453,7 @@
           <w:szCs w:val="28"/>
         </w:rPr>
       </w:pPr>
-    </w:p>
-    <w:p>
-      <w:pPr>
-        <w:jc w:val="both"/>
+      <w:r>
         <w:rPr>
           <w:rFonts w:ascii="Arial" w:hAnsi="Arial" w:cs="Arial"/>
           <w:b/>
@@ -37407,7 +37462,8 @@
           <w:sz w:val="28"/>
           <w:szCs w:val="28"/>
         </w:rPr>
-      </w:pPr>
+        <w:t>Lecture 1</w:t>
+      </w:r>
       <w:r>
         <w:rPr>
           <w:rFonts w:ascii="Arial" w:hAnsi="Arial" w:cs="Arial"/>
@@ -37417,7 +37473,7 @@
           <w:sz w:val="28"/>
           <w:szCs w:val="28"/>
         </w:rPr>
-        <w:t>Lecture 13-1</w:t>
+        <w:t>4</w:t>
       </w:r>
       <w:r>
         <w:rPr>
@@ -37428,7 +37484,7 @@
           <w:sz w:val="28"/>
           <w:szCs w:val="28"/>
         </w:rPr>
-        <w:t>1</w:t>
+        <w:t xml:space="preserve">-1: </w:t>
       </w:r>
       <w:r>
         <w:rPr>
@@ -37439,36 +37495,886 @@
           <w:sz w:val="28"/>
           <w:szCs w:val="28"/>
         </w:rPr>
-        <w:t xml:space="preserve">: </w:t>
-      </w:r>
-      <w:r>
-        <w:rPr>
-          <w:rFonts w:ascii="Arial" w:hAnsi="Arial" w:cs="Arial"/>
-          <w:b/>
-          <w:bCs/>
-          <w:color w:val="EE0000"/>
-          <w:sz w:val="28"/>
-          <w:szCs w:val="28"/>
-        </w:rPr>
-        <w:t>Creating And Reading A ToDo Using Postman</w:t>
-      </w:r>
-    </w:p>
-    <w:p>
-      <w:pPr>
-        <w:jc w:val="both"/>
-        <w:rPr>
-          <w:rFonts w:ascii="Arial" w:hAnsi="Arial" w:cs="Arial"/>
-          <w:sz w:val="28"/>
-          <w:szCs w:val="28"/>
-        </w:rPr>
-      </w:pPr>
-      <w:r>
-        <w:rPr>
-          <w:rFonts w:ascii="Arial" w:hAnsi="Arial" w:cs="Arial"/>
-          <w:sz w:val="28"/>
-          <w:szCs w:val="28"/>
-        </w:rPr>
-        <w:t>When we open a website</w:t>
+        <w:t>Introduction To Express: Why &amp; How To Get Started</w:t>
+      </w:r>
+    </w:p>
+    <w:p>
+      <w:pPr>
+        <w:jc w:val="both"/>
+        <w:rPr>
+          <w:rFonts w:ascii="Arial" w:hAnsi="Arial" w:cs="Arial"/>
+          <w:sz w:val="28"/>
+          <w:szCs w:val="28"/>
+        </w:rPr>
+      </w:pPr>
+      <w:r>
+        <w:rPr>
+          <w:rFonts w:ascii="Arial" w:hAnsi="Arial" w:cs="Arial"/>
+          <w:sz w:val="28"/>
+          <w:szCs w:val="28"/>
+        </w:rPr>
+        <w:pict w14:anchorId="07B08AB8">
+          <v:rect id="_x0000_i1146" style="width:0;height:1.5pt" o:hralign="center" o:hrstd="t" o:hr="t" fillcolor="#a0a0a0" stroked="f"/>
+        </w:pict>
+      </w:r>
+    </w:p>
+    <w:p>
+      <w:pPr>
+        <w:jc w:val="both"/>
+        <w:rPr>
+          <w:rFonts w:ascii="Arial" w:hAnsi="Arial" w:cs="Arial"/>
+          <w:b/>
+          <w:bCs/>
+          <w:sz w:val="28"/>
+          <w:szCs w:val="28"/>
+        </w:rPr>
+      </w:pPr>
+      <w:r>
+        <w:rPr>
+          <w:rFonts w:ascii="Arial" w:hAnsi="Arial" w:cs="Arial"/>
+          <w:b/>
+          <w:bCs/>
+          <w:sz w:val="28"/>
+          <w:szCs w:val="28"/>
+        </w:rPr>
+        <w:t>Introduction to Express.js: Why &amp; How to Get Started</w:t>
+      </w:r>
+    </w:p>
+    <w:p>
+      <w:pPr>
+        <w:jc w:val="both"/>
+        <w:rPr>
+          <w:rFonts w:ascii="Arial" w:hAnsi="Arial" w:cs="Arial"/>
+          <w:sz w:val="28"/>
+          <w:szCs w:val="28"/>
+        </w:rPr>
+      </w:pPr>
+      <w:r>
+        <w:rPr>
+          <w:rFonts w:ascii="Arial" w:hAnsi="Arial" w:cs="Arial"/>
+          <w:sz w:val="28"/>
+          <w:szCs w:val="28"/>
+        </w:rPr>
+        <w:t xml:space="preserve">Welcome to a new module! In this module, we'll transition from using </w:t>
+      </w:r>
+      <w:r>
+        <w:rPr>
+          <w:rFonts w:ascii="Arial" w:hAnsi="Arial" w:cs="Arial"/>
+          <w:b/>
+          <w:bCs/>
+          <w:sz w:val="28"/>
+          <w:szCs w:val="28"/>
+        </w:rPr>
+        <w:t>pure Node.js</w:t>
+      </w:r>
+      <w:r>
+        <w:rPr>
+          <w:rFonts w:ascii="Arial" w:hAnsi="Arial" w:cs="Arial"/>
+          <w:sz w:val="28"/>
+          <w:szCs w:val="28"/>
+        </w:rPr>
+        <w:t xml:space="preserve"> for our server-side development to adopting a popular framework called </w:t>
+      </w:r>
+      <w:r>
+        <w:rPr>
+          <w:rFonts w:ascii="Arial" w:hAnsi="Arial" w:cs="Arial"/>
+          <w:b/>
+          <w:bCs/>
+          <w:sz w:val="28"/>
+          <w:szCs w:val="28"/>
+        </w:rPr>
+        <w:t>Express.js</w:t>
+      </w:r>
+      <w:r>
+        <w:rPr>
+          <w:rFonts w:ascii="Arial" w:hAnsi="Arial" w:cs="Arial"/>
+          <w:sz w:val="28"/>
+          <w:szCs w:val="28"/>
+        </w:rPr>
+        <w:t>.</w:t>
+      </w:r>
+    </w:p>
+    <w:p>
+      <w:pPr>
+        <w:jc w:val="both"/>
+        <w:rPr>
+          <w:rFonts w:ascii="Arial" w:hAnsi="Arial" w:cs="Arial"/>
+          <w:sz w:val="28"/>
+          <w:szCs w:val="28"/>
+        </w:rPr>
+      </w:pPr>
+      <w:r>
+        <w:rPr>
+          <w:rFonts w:ascii="Arial" w:hAnsi="Arial" w:cs="Arial"/>
+          <w:sz w:val="28"/>
+          <w:szCs w:val="28"/>
+        </w:rPr>
+        <w:t xml:space="preserve">Don't worry, this isn't a complete departure from Node.js. In fact, Express.js is built </w:t>
+      </w:r>
+      <w:r>
+        <w:rPr>
+          <w:rFonts w:ascii="Arial" w:hAnsi="Arial" w:cs="Arial"/>
+          <w:i/>
+          <w:iCs/>
+          <w:sz w:val="28"/>
+          <w:szCs w:val="28"/>
+        </w:rPr>
+        <w:t>on top of</w:t>
+      </w:r>
+      <w:r>
+        <w:rPr>
+          <w:rFonts w:ascii="Arial" w:hAnsi="Arial" w:cs="Arial"/>
+          <w:sz w:val="28"/>
+          <w:szCs w:val="28"/>
+        </w:rPr>
+        <w:t xml:space="preserve"> Node.js. It's officially described as a "fast, unopinionated, minimalist web framework for Node.js." Let's break down what those terms mean and why Express.js is so beneficial.</w:t>
+      </w:r>
+    </w:p>
+    <w:p>
+      <w:pPr>
+        <w:jc w:val="both"/>
+        <w:rPr>
+          <w:rFonts w:ascii="Arial" w:hAnsi="Arial" w:cs="Arial"/>
+          <w:sz w:val="28"/>
+          <w:szCs w:val="28"/>
+        </w:rPr>
+      </w:pPr>
+      <w:r>
+        <w:rPr>
+          <w:rFonts w:ascii="Arial" w:hAnsi="Arial" w:cs="Arial"/>
+          <w:sz w:val="28"/>
+          <w:szCs w:val="28"/>
+        </w:rPr>
+        <w:pict w14:anchorId="1AC67596">
+          <v:rect id="_x0000_i1147" style="width:0;height:1.5pt" o:hralign="center" o:hrstd="t" o:hr="t" fillcolor="#a0a0a0" stroked="f"/>
+        </w:pict>
+      </w:r>
+    </w:p>
+    <w:p>
+      <w:pPr>
+        <w:jc w:val="both"/>
+        <w:rPr>
+          <w:rFonts w:ascii="Arial" w:hAnsi="Arial" w:cs="Arial"/>
+          <w:b/>
+          <w:bCs/>
+          <w:sz w:val="28"/>
+          <w:szCs w:val="28"/>
+        </w:rPr>
+      </w:pPr>
+      <w:r>
+        <w:rPr>
+          <w:rFonts w:ascii="Arial" w:hAnsi="Arial" w:cs="Arial"/>
+          <w:b/>
+          <w:bCs/>
+          <w:sz w:val="28"/>
+          <w:szCs w:val="28"/>
+        </w:rPr>
+        <w:t>Why Express.js? The Challenges with Pure Node.js</w:t>
+      </w:r>
+    </w:p>
+    <w:p>
+      <w:pPr>
+        <w:jc w:val="both"/>
+        <w:rPr>
+          <w:rFonts w:ascii="Arial" w:hAnsi="Arial" w:cs="Arial"/>
+          <w:sz w:val="28"/>
+          <w:szCs w:val="28"/>
+        </w:rPr>
+      </w:pPr>
+      <w:r>
+        <w:rPr>
+          <w:rFonts w:ascii="Arial" w:hAnsi="Arial" w:cs="Arial"/>
+          <w:sz w:val="28"/>
+          <w:szCs w:val="28"/>
+        </w:rPr>
+        <w:t>Node.js is a powerful JavaScript runtime environment that allows us to build server-side applications. In our previous module, we saw how to create a basic HTTP server, handle routes, and even read/write data to a JSON file. However, you might have noticed that even for simple tasks, we had to write a significant amount of code:</w:t>
+      </w:r>
+    </w:p>
+    <w:p>
+      <w:pPr>
+        <w:numPr>
+          <w:ilvl w:val="0"/>
+          <w:numId w:val="181"/>
+        </w:numPr>
+        <w:jc w:val="both"/>
+        <w:rPr>
+          <w:rFonts w:ascii="Arial" w:hAnsi="Arial" w:cs="Arial"/>
+          <w:sz w:val="28"/>
+          <w:szCs w:val="28"/>
+        </w:rPr>
+      </w:pPr>
+      <w:r>
+        <w:rPr>
+          <w:rFonts w:ascii="Arial" w:hAnsi="Arial" w:cs="Arial"/>
+          <w:b/>
+          <w:bCs/>
+          <w:sz w:val="28"/>
+          <w:szCs w:val="28"/>
+        </w:rPr>
+        <w:t>Manual Routing:</w:t>
+      </w:r>
+      <w:r>
+        <w:rPr>
+          <w:rFonts w:ascii="Arial" w:hAnsi="Arial" w:cs="Arial"/>
+          <w:sz w:val="28"/>
+          <w:szCs w:val="28"/>
+        </w:rPr>
+        <w:t xml:space="preserve"> We had to manually check req.url and req.method using if-else if statements to define different routes. This quickly becomes cumbersome for complex applications with many routes.</w:t>
+      </w:r>
+    </w:p>
+    <w:p>
+      <w:pPr>
+        <w:numPr>
+          <w:ilvl w:val="0"/>
+          <w:numId w:val="181"/>
+        </w:numPr>
+        <w:jc w:val="both"/>
+        <w:rPr>
+          <w:rFonts w:ascii="Arial" w:hAnsi="Arial" w:cs="Arial"/>
+          <w:sz w:val="28"/>
+          <w:szCs w:val="28"/>
+        </w:rPr>
+      </w:pPr>
+      <w:r>
+        <w:rPr>
+          <w:rFonts w:ascii="Arial" w:hAnsi="Arial" w:cs="Arial"/>
+          <w:b/>
+          <w:bCs/>
+          <w:sz w:val="28"/>
+          <w:szCs w:val="28"/>
+        </w:rPr>
+        <w:t>Request Body Parsing:</w:t>
+      </w:r>
+      <w:r>
+        <w:rPr>
+          <w:rFonts w:ascii="Arial" w:hAnsi="Arial" w:cs="Arial"/>
+          <w:sz w:val="28"/>
+          <w:szCs w:val="28"/>
+        </w:rPr>
+        <w:t xml:space="preserve"> Handling incoming data from POST requests required listening to data and end events, accumulating chunks, and then parsing the body (e.g., JSON.parse(body)).</w:t>
+      </w:r>
+    </w:p>
+    <w:p>
+      <w:pPr>
+        <w:numPr>
+          <w:ilvl w:val="0"/>
+          <w:numId w:val="181"/>
+        </w:numPr>
+        <w:jc w:val="both"/>
+        <w:rPr>
+          <w:rFonts w:ascii="Arial" w:hAnsi="Arial" w:cs="Arial"/>
+          <w:sz w:val="28"/>
+          <w:szCs w:val="28"/>
+        </w:rPr>
+      </w:pPr>
+      <w:r>
+        <w:rPr>
+          <w:rFonts w:ascii="Arial" w:hAnsi="Arial" w:cs="Arial"/>
+          <w:b/>
+          <w:bCs/>
+          <w:sz w:val="28"/>
+          <w:szCs w:val="28"/>
+        </w:rPr>
+        <w:t>Query Parameter Handling:</w:t>
+      </w:r>
+      <w:r>
+        <w:rPr>
+          <w:rFonts w:ascii="Arial" w:hAnsi="Arial" w:cs="Arial"/>
+          <w:sz w:val="28"/>
+          <w:szCs w:val="28"/>
+        </w:rPr>
+        <w:t xml:space="preserve"> Extracting query parameters required using the URL class and searchParams, adding extra lines of code for each parameter.</w:t>
+      </w:r>
+    </w:p>
+    <w:p>
+      <w:pPr>
+        <w:numPr>
+          <w:ilvl w:val="0"/>
+          <w:numId w:val="181"/>
+        </w:numPr>
+        <w:jc w:val="both"/>
+        <w:rPr>
+          <w:rFonts w:ascii="Arial" w:hAnsi="Arial" w:cs="Arial"/>
+          <w:sz w:val="28"/>
+          <w:szCs w:val="28"/>
+        </w:rPr>
+      </w:pPr>
+      <w:r>
+        <w:rPr>
+          <w:rFonts w:ascii="Arial" w:hAnsi="Arial" w:cs="Arial"/>
+          <w:b/>
+          <w:bCs/>
+          <w:sz w:val="28"/>
+          <w:szCs w:val="28"/>
+        </w:rPr>
+        <w:t>Error Handling:</w:t>
+      </w:r>
+      <w:r>
+        <w:rPr>
+          <w:rFonts w:ascii="Arial" w:hAnsi="Arial" w:cs="Arial"/>
+          <w:sz w:val="28"/>
+          <w:szCs w:val="28"/>
+        </w:rPr>
+        <w:t xml:space="preserve"> Implementing consistent error handling (like 404 Not Found) for all routes required explicit checks.</w:t>
+      </w:r>
+    </w:p>
+    <w:p>
+      <w:pPr>
+        <w:jc w:val="both"/>
+        <w:rPr>
+          <w:rFonts w:ascii="Arial" w:hAnsi="Arial" w:cs="Arial"/>
+          <w:sz w:val="28"/>
+          <w:szCs w:val="28"/>
+        </w:rPr>
+      </w:pPr>
+      <w:r>
+        <w:rPr>
+          <w:rFonts w:ascii="Arial" w:hAnsi="Arial" w:cs="Arial"/>
+          <w:sz w:val="28"/>
+          <w:szCs w:val="28"/>
+        </w:rPr>
+        <w:t>All these tasks, while manageable for small applications, can make Node.js development feel a bit complex and repetitive. This is where Express.js comes in.</w:t>
+      </w:r>
+    </w:p>
+    <w:p>
+      <w:pPr>
+        <w:jc w:val="both"/>
+        <w:rPr>
+          <w:rFonts w:ascii="Arial" w:hAnsi="Arial" w:cs="Arial"/>
+          <w:sz w:val="28"/>
+          <w:szCs w:val="28"/>
+        </w:rPr>
+      </w:pPr>
+      <w:r>
+        <w:rPr>
+          <w:rFonts w:ascii="Arial" w:hAnsi="Arial" w:cs="Arial"/>
+          <w:sz w:val="28"/>
+          <w:szCs w:val="28"/>
+        </w:rPr>
+        <w:pict w14:anchorId="4A99AC92">
+          <v:rect id="_x0000_i1148" style="width:0;height:1.5pt" o:hralign="center" o:hrstd="t" o:hr="t" fillcolor="#a0a0a0" stroked="f"/>
+        </w:pict>
+      </w:r>
+    </w:p>
+    <w:p>
+      <w:pPr>
+        <w:jc w:val="both"/>
+        <w:rPr>
+          <w:rFonts w:ascii="Arial" w:hAnsi="Arial" w:cs="Arial"/>
+          <w:b/>
+          <w:bCs/>
+          <w:sz w:val="28"/>
+          <w:szCs w:val="28"/>
+        </w:rPr>
+      </w:pPr>
+      <w:r>
+        <w:rPr>
+          <w:rFonts w:ascii="Arial" w:hAnsi="Arial" w:cs="Arial"/>
+          <w:b/>
+          <w:bCs/>
+          <w:sz w:val="28"/>
+          <w:szCs w:val="28"/>
+        </w:rPr>
+        <w:t>What is Express.js?</w:t>
+      </w:r>
+    </w:p>
+    <w:p>
+      <w:pPr>
+        <w:jc w:val="both"/>
+        <w:rPr>
+          <w:rFonts w:ascii="Arial" w:hAnsi="Arial" w:cs="Arial"/>
+          <w:sz w:val="28"/>
+          <w:szCs w:val="28"/>
+        </w:rPr>
+      </w:pPr>
+      <w:r>
+        <w:rPr>
+          <w:rFonts w:ascii="Arial" w:hAnsi="Arial" w:cs="Arial"/>
+          <w:sz w:val="28"/>
+          <w:szCs w:val="28"/>
+        </w:rPr>
+        <w:lastRenderedPageBreak/>
+        <w:t>Express.js addresses the complexities of building web applications with pure Node.js by providing a layer of abstraction and helpful utilities. Let's look at its key characteristics:</w:t>
+      </w:r>
+    </w:p>
+    <w:p>
+      <w:pPr>
+        <w:numPr>
+          <w:ilvl w:val="0"/>
+          <w:numId w:val="182"/>
+        </w:numPr>
+        <w:jc w:val="both"/>
+        <w:rPr>
+          <w:rFonts w:ascii="Arial" w:hAnsi="Arial" w:cs="Arial"/>
+          <w:b/>
+          <w:bCs/>
+          <w:sz w:val="28"/>
+          <w:szCs w:val="28"/>
+        </w:rPr>
+      </w:pPr>
+      <w:r>
+        <w:rPr>
+          <w:rFonts w:ascii="Arial" w:hAnsi="Arial" w:cs="Arial"/>
+          <w:b/>
+          <w:bCs/>
+          <w:sz w:val="28"/>
+          <w:szCs w:val="28"/>
+        </w:rPr>
+        <w:t>Fast</w:t>
+      </w:r>
+    </w:p>
+    <w:p>
+      <w:pPr>
+        <w:jc w:val="both"/>
+        <w:rPr>
+          <w:rFonts w:ascii="Arial" w:hAnsi="Arial" w:cs="Arial"/>
+          <w:sz w:val="28"/>
+          <w:szCs w:val="28"/>
+        </w:rPr>
+      </w:pPr>
+      <w:r>
+        <w:rPr>
+          <w:rFonts w:ascii="Arial" w:hAnsi="Arial" w:cs="Arial"/>
+          <w:sz w:val="28"/>
+          <w:szCs w:val="28"/>
+        </w:rPr>
+        <w:t>Express.js allows you to build web servers very quickly. It's designed for high performance, making it efficient for handling a large number of requests.</w:t>
+      </w:r>
+    </w:p>
+    <w:p>
+      <w:pPr>
+        <w:numPr>
+          <w:ilvl w:val="0"/>
+          <w:numId w:val="182"/>
+        </w:numPr>
+        <w:jc w:val="both"/>
+        <w:rPr>
+          <w:rFonts w:ascii="Arial" w:hAnsi="Arial" w:cs="Arial"/>
+          <w:b/>
+          <w:bCs/>
+          <w:sz w:val="28"/>
+          <w:szCs w:val="28"/>
+        </w:rPr>
+      </w:pPr>
+      <w:r>
+        <w:rPr>
+          <w:rFonts w:ascii="Arial" w:hAnsi="Arial" w:cs="Arial"/>
+          <w:b/>
+          <w:bCs/>
+          <w:sz w:val="28"/>
+          <w:szCs w:val="28"/>
+        </w:rPr>
+        <w:t>Unopinionated</w:t>
+      </w:r>
+    </w:p>
+    <w:p>
+      <w:pPr>
+        <w:jc w:val="both"/>
+        <w:rPr>
+          <w:rFonts w:ascii="Arial" w:hAnsi="Arial" w:cs="Arial"/>
+          <w:sz w:val="28"/>
+          <w:szCs w:val="28"/>
+        </w:rPr>
+      </w:pPr>
+      <w:r>
+        <w:rPr>
+          <w:rFonts w:ascii="Arial" w:hAnsi="Arial" w:cs="Arial"/>
+          <w:sz w:val="28"/>
+          <w:szCs w:val="28"/>
+        </w:rPr>
+        <w:t xml:space="preserve">This is a crucial point. "Unopinionated" means that Express.js doesn't force you to follow a specific structure or pattern for your application. Unlike some other frameworks (like Redux or Next.js, for those familiar with them, which often dictate how your files should be structured or how functions should be named), Express.js gives you freedom. It provides core functionalities and lets </w:t>
+      </w:r>
+      <w:r>
+        <w:rPr>
+          <w:rFonts w:ascii="Arial" w:hAnsi="Arial" w:cs="Arial"/>
+          <w:i/>
+          <w:iCs/>
+          <w:sz w:val="28"/>
+          <w:szCs w:val="28"/>
+        </w:rPr>
+        <w:t>you</w:t>
+      </w:r>
+      <w:r>
+        <w:rPr>
+          <w:rFonts w:ascii="Arial" w:hAnsi="Arial" w:cs="Arial"/>
+          <w:sz w:val="28"/>
+          <w:szCs w:val="28"/>
+        </w:rPr>
+        <w:t xml:space="preserve"> decide how to organize your code, implement your routes, and integrate other libraries. It gives you functions and says, "Here you go, build it your way!"</w:t>
+      </w:r>
+    </w:p>
+    <w:p>
+      <w:pPr>
+        <w:numPr>
+          <w:ilvl w:val="0"/>
+          <w:numId w:val="182"/>
+        </w:numPr>
+        <w:jc w:val="both"/>
+        <w:rPr>
+          <w:rFonts w:ascii="Arial" w:hAnsi="Arial" w:cs="Arial"/>
+          <w:b/>
+          <w:bCs/>
+          <w:sz w:val="28"/>
+          <w:szCs w:val="28"/>
+        </w:rPr>
+      </w:pPr>
+      <w:r>
+        <w:rPr>
+          <w:rFonts w:ascii="Arial" w:hAnsi="Arial" w:cs="Arial"/>
+          <w:b/>
+          <w:bCs/>
+          <w:sz w:val="28"/>
+          <w:szCs w:val="28"/>
+        </w:rPr>
+        <w:t>Minimalist</w:t>
+      </w:r>
+    </w:p>
+    <w:p>
+      <w:pPr>
+        <w:jc w:val="both"/>
+        <w:rPr>
+          <w:rFonts w:ascii="Arial" w:hAnsi="Arial" w:cs="Arial"/>
+          <w:sz w:val="28"/>
+          <w:szCs w:val="28"/>
+        </w:rPr>
+      </w:pPr>
+      <w:r>
+        <w:rPr>
+          <w:rFonts w:ascii="Arial" w:hAnsi="Arial" w:cs="Arial"/>
+          <w:sz w:val="28"/>
+          <w:szCs w:val="28"/>
+        </w:rPr>
+        <w:t>Express.js comes with a very minimal set of features built-in. It focuses on the core aspects of web development: routing, middleware, and request/response handling. It doesn't include functionalities like database integrations, templating engines, or authentication out of the box. This keeps the framework lightweight, and you can add external libraries for these specific needs as per your project requirements.</w:t>
+      </w:r>
+    </w:p>
+    <w:p>
+      <w:pPr>
+        <w:jc w:val="both"/>
+        <w:rPr>
+          <w:rFonts w:ascii="Arial" w:hAnsi="Arial" w:cs="Arial"/>
+          <w:sz w:val="28"/>
+          <w:szCs w:val="28"/>
+        </w:rPr>
+      </w:pPr>
+      <w:r>
+        <w:rPr>
+          <w:rFonts w:ascii="Arial" w:hAnsi="Arial" w:cs="Arial"/>
+          <w:sz w:val="28"/>
+          <w:szCs w:val="28"/>
+        </w:rPr>
+        <w:pict w14:anchorId="047E35E8">
+          <v:rect id="_x0000_i1149" style="width:0;height:1.5pt" o:hralign="center" o:hrstd="t" o:hr="t" fillcolor="#a0a0a0" stroked="f"/>
+        </w:pict>
+      </w:r>
+    </w:p>
+    <w:p>
+      <w:pPr>
+        <w:jc w:val="both"/>
+        <w:rPr>
+          <w:rFonts w:ascii="Arial" w:hAnsi="Arial" w:cs="Arial"/>
+          <w:b/>
+          <w:bCs/>
+          <w:sz w:val="28"/>
+          <w:szCs w:val="28"/>
+        </w:rPr>
+      </w:pPr>
+      <w:r>
+        <w:rPr>
+          <w:rFonts w:ascii="Arial" w:hAnsi="Arial" w:cs="Arial"/>
+          <w:b/>
+          <w:bCs/>
+          <w:sz w:val="28"/>
+          <w:szCs w:val="28"/>
+        </w:rPr>
+        <w:t>How to Get Started with Express.js</w:t>
+      </w:r>
+    </w:p>
+    <w:p>
+      <w:pPr>
+        <w:jc w:val="both"/>
+        <w:rPr>
+          <w:rFonts w:ascii="Arial" w:hAnsi="Arial" w:cs="Arial"/>
+          <w:sz w:val="28"/>
+          <w:szCs w:val="28"/>
+        </w:rPr>
+      </w:pPr>
+      <w:r>
+        <w:rPr>
+          <w:rFonts w:ascii="Arial" w:hAnsi="Arial" w:cs="Arial"/>
+          <w:sz w:val="28"/>
+          <w:szCs w:val="28"/>
+        </w:rPr>
+        <w:t>Getting started with Express.js is straightforward. Since it's a third-party module, you'll need to install it using npm (Node Package Manager).</w:t>
+      </w:r>
+    </w:p>
+    <w:p>
+      <w:pPr>
+        <w:numPr>
+          <w:ilvl w:val="0"/>
+          <w:numId w:val="183"/>
+        </w:numPr>
+        <w:jc w:val="both"/>
+        <w:rPr>
+          <w:rFonts w:ascii="Arial" w:hAnsi="Arial" w:cs="Arial"/>
+          <w:sz w:val="28"/>
+          <w:szCs w:val="28"/>
+        </w:rPr>
+      </w:pPr>
+      <w:r>
+        <w:rPr>
+          <w:rFonts w:ascii="Arial" w:hAnsi="Arial" w:cs="Arial"/>
+          <w:b/>
+          <w:bCs/>
+          <w:sz w:val="28"/>
+          <w:szCs w:val="28"/>
+        </w:rPr>
+        <w:t>Initialize your project (if you haven't already):</w:t>
+      </w:r>
+      <w:r>
+        <w:rPr>
+          <w:rFonts w:ascii="Arial" w:hAnsi="Arial" w:cs="Arial"/>
+          <w:sz w:val="28"/>
+          <w:szCs w:val="28"/>
+        </w:rPr>
+        <w:t xml:space="preserve"> Open your terminal in your project directory (e.g., todo-app) and run:</w:t>
+      </w:r>
+    </w:p>
+    <w:p>
+      <w:pPr>
+        <w:pStyle w:val="codesnippetfinal"/>
+      </w:pPr>
+      <w:r>
+        <w:t>// inside Bash</w:t>
+      </w:r>
+    </w:p>
+    <w:p>
+      <w:pPr>
+        <w:pStyle w:val="codesnippetfinal"/>
+      </w:pPr>
+      <w:r>
+        <w:t>npm init -y</w:t>
+      </w:r>
+    </w:p>
+    <w:p>
+      <w:pPr>
+        <w:jc w:val="both"/>
+        <w:rPr>
+          <w:rFonts w:ascii="Arial" w:hAnsi="Arial" w:cs="Arial"/>
+          <w:sz w:val="28"/>
+          <w:szCs w:val="28"/>
+        </w:rPr>
+      </w:pPr>
+      <w:r>
+        <w:rPr>
+          <w:rFonts w:ascii="Arial" w:hAnsi="Arial" w:cs="Arial"/>
+          <w:sz w:val="28"/>
+          <w:szCs w:val="28"/>
+        </w:rPr>
+        <w:t>This creates a package.json file.</w:t>
+      </w:r>
+    </w:p>
+    <w:p>
+      <w:pPr>
+        <w:numPr>
+          <w:ilvl w:val="0"/>
+          <w:numId w:val="183"/>
+        </w:numPr>
+        <w:jc w:val="both"/>
+        <w:rPr>
+          <w:rFonts w:ascii="Arial" w:hAnsi="Arial" w:cs="Arial"/>
+          <w:sz w:val="28"/>
+          <w:szCs w:val="28"/>
+        </w:rPr>
+      </w:pPr>
+      <w:r>
+        <w:rPr>
+          <w:rFonts w:ascii="Arial" w:hAnsi="Arial" w:cs="Arial"/>
+          <w:b/>
+          <w:bCs/>
+          <w:sz w:val="28"/>
+          <w:szCs w:val="28"/>
+        </w:rPr>
+        <w:t>Install Express.js:</w:t>
+      </w:r>
+    </w:p>
+    <w:p>
+      <w:pPr>
+        <w:pStyle w:val="codesnippetfinal"/>
+      </w:pPr>
+      <w:r>
+        <w:t xml:space="preserve">// inside </w:t>
+      </w:r>
+      <w:r>
+        <w:t>Bash</w:t>
+      </w:r>
+    </w:p>
+    <w:p>
+      <w:pPr>
+        <w:pStyle w:val="codesnippetfinal"/>
+      </w:pPr>
+      <w:r>
+        <w:t>npm install express</w:t>
+      </w:r>
+    </w:p>
+    <w:p>
+      <w:pPr>
+        <w:jc w:val="both"/>
+        <w:rPr>
+          <w:rFonts w:ascii="Arial" w:hAnsi="Arial" w:cs="Arial"/>
+          <w:sz w:val="28"/>
+          <w:szCs w:val="28"/>
+        </w:rPr>
+      </w:pPr>
+      <w:r>
+        <w:rPr>
+          <w:rFonts w:ascii="Arial" w:hAnsi="Arial" w:cs="Arial"/>
+          <w:sz w:val="28"/>
+          <w:szCs w:val="28"/>
+        </w:rPr>
+        <w:lastRenderedPageBreak/>
+        <w:t>This command will download the Express.js package and add it as a dependency in your package.json file.</w:t>
+      </w:r>
+    </w:p>
+    <w:p>
+      <w:pPr>
+        <w:jc w:val="both"/>
+        <w:rPr>
+          <w:rFonts w:ascii="Arial" w:hAnsi="Arial" w:cs="Arial"/>
+          <w:sz w:val="28"/>
+          <w:szCs w:val="28"/>
+        </w:rPr>
+      </w:pPr>
+      <w:r>
+        <w:rPr>
+          <w:rFonts w:ascii="Arial" w:hAnsi="Arial" w:cs="Arial"/>
+          <w:sz w:val="28"/>
+          <w:szCs w:val="28"/>
+        </w:rPr>
+        <w:t>Once installed, you can start using it in your JavaScript files:</w:t>
+      </w:r>
+    </w:p>
+    <w:p>
+      <w:pPr>
+        <w:pStyle w:val="codesnippetfinal"/>
+      </w:pPr>
+      <w:r>
+        <w:t>// Example: basic Express server</w:t>
+      </w:r>
+    </w:p>
+    <w:p>
+      <w:pPr>
+        <w:pStyle w:val="codesnippetfinal"/>
+      </w:pPr>
+      <w:r>
+        <w:t>const express = require('express'); // Import Express</w:t>
+      </w:r>
+    </w:p>
+    <w:p>
+      <w:pPr>
+        <w:pStyle w:val="codesnippetfinal"/>
+      </w:pPr>
+      <w:r>
+        <w:t>const app = express(); // Create an Express application instance</w:t>
+      </w:r>
+    </w:p>
+    <w:p>
+      <w:pPr>
+        <w:pStyle w:val="codesnippetfinal"/>
+      </w:pPr>
+      <w:r>
+        <w:t>const PORT = 3000; // Choose a port</w:t>
+      </w:r>
+    </w:p>
+    <w:p>
+      <w:pPr>
+        <w:pStyle w:val="codesnippetfinal"/>
+      </w:pPr>
+    </w:p>
+    <w:p>
+      <w:pPr>
+        <w:pStyle w:val="codesnippetfinal"/>
+      </w:pPr>
+      <w:r>
+        <w:t>// Define a simple route</w:t>
+      </w:r>
+    </w:p>
+    <w:p>
+      <w:pPr>
+        <w:pStyle w:val="codesnippetfinal"/>
+      </w:pPr>
+      <w:r>
+        <w:t>app.get('/', (req, res) =&gt; {</w:t>
+      </w:r>
+    </w:p>
+    <w:p>
+      <w:pPr>
+        <w:pStyle w:val="codesnippetfinal"/>
+      </w:pPr>
+      <w:r>
+        <w:t xml:space="preserve">    res.send('Hello from Express!'); // Express simplifies sending responses</w:t>
+      </w:r>
+    </w:p>
+    <w:p>
+      <w:pPr>
+        <w:pStyle w:val="codesnippetfinal"/>
+      </w:pPr>
+      <w:r>
+        <w:t>});</w:t>
+      </w:r>
+    </w:p>
+    <w:p>
+      <w:pPr>
+        <w:pStyle w:val="codesnippetfinal"/>
+      </w:pPr>
+    </w:p>
+    <w:p>
+      <w:pPr>
+        <w:pStyle w:val="codesnippetfinal"/>
+      </w:pPr>
+      <w:r>
+        <w:t>// Start the server</w:t>
+      </w:r>
+    </w:p>
+    <w:p>
+      <w:pPr>
+        <w:pStyle w:val="codesnippetfinal"/>
+      </w:pPr>
+      <w:r>
+        <w:t>app.listen(PORT, () =&gt; {</w:t>
+      </w:r>
+    </w:p>
+    <w:p>
+      <w:pPr>
+        <w:pStyle w:val="codesnippetfinal"/>
+      </w:pPr>
+      <w:r>
+        <w:t xml:space="preserve">    console.log(`Express server listening on port ${PORT}`);</w:t>
+      </w:r>
+    </w:p>
+    <w:p>
+      <w:pPr>
+        <w:pStyle w:val="codesnippetfinal"/>
+      </w:pPr>
+      <w:r>
+        <w:t>});</w:t>
+      </w:r>
+    </w:p>
+    <w:p>
+      <w:pPr>
+        <w:jc w:val="both"/>
+        <w:rPr>
+          <w:rFonts w:ascii="Arial" w:hAnsi="Arial" w:cs="Arial"/>
+          <w:sz w:val="28"/>
+          <w:szCs w:val="28"/>
+        </w:rPr>
+      </w:pPr>
+      <w:r>
+        <w:rPr>
+          <w:rFonts w:ascii="Arial" w:hAnsi="Arial" w:cs="Arial"/>
+          <w:sz w:val="28"/>
+          <w:szCs w:val="28"/>
+        </w:rPr>
+        <w:t>As you can see from this basic example, Express simplifies many tasks we did manually in pure Node.js. It handles routing, request parsing, and response sending much more elegantly.</w:t>
       </w:r>
     </w:p>
     <w:p>
@@ -37911,7 +38817,6 @@
           <w:sz w:val="28"/>
           <w:szCs w:val="28"/>
         </w:rPr>
-        <w:lastRenderedPageBreak/>
         <w:t xml:space="preserve">In this example, the </w:t>
       </w:r>
       <w:r>
@@ -38594,6 +39499,7 @@
           <w:sz w:val="28"/>
           <w:szCs w:val="28"/>
         </w:rPr>
+        <w:lastRenderedPageBreak/>
         <w:t>Lifetime</w:t>
       </w:r>
       <w:r>
@@ -38867,16 +39773,7 @@
           <w:sz w:val="28"/>
           <w:szCs w:val="28"/>
         </w:rPr>
-        <w:t xml:space="preserve"> API allows web pages to display notifications to the user, even if the page is not in the foreground. This API is often used in conjunction with service </w:t>
-      </w:r>
-      <w:r>
-        <w:rPr>
-          <w:rFonts w:ascii="Arial" w:hAnsi="Arial" w:cs="Arial"/>
-          <w:sz w:val="28"/>
-          <w:szCs w:val="28"/>
-        </w:rPr>
-        <w:lastRenderedPageBreak/>
-        <w:t>workers to send push notifications for real-time updates, such as messages or alerts...</w:t>
+        <w:t xml:space="preserve"> API allows web pages to display notifications to the user, even if the page is not in the foreground. This API is often used in conjunction with service workers to send push notifications for real-time updates, such as messages or alerts...</w:t>
       </w:r>
       <w:r>
         <w:rPr>
@@ -45453,6 +46350,155 @@
     </w:lvl>
   </w:abstractNum>
   <w:abstractNum w:abstractNumId="44" w15:restartNumberingAfterBreak="0">
+    <w:nsid w:val="1D39411E"/>
+    <w:multiLevelType w:val="multilevel"/>
+    <w:tmpl w:val="B5DE813A"/>
+    <w:lvl w:ilvl="0">
+      <w:start w:val="1"/>
+      <w:numFmt w:val="bullet"/>
+      <w:lvlText w:val=""/>
+      <w:lvlJc w:val="left"/>
+      <w:pPr>
+        <w:tabs>
+          <w:tab w:val="num" w:pos="720"/>
+        </w:tabs>
+        <w:ind w:left="720" w:hanging="360"/>
+      </w:pPr>
+      <w:rPr>
+        <w:rFonts w:ascii="Symbol" w:hAnsi="Symbol" w:hint="default"/>
+        <w:sz w:val="20"/>
+      </w:rPr>
+    </w:lvl>
+    <w:lvl w:ilvl="1" w:tentative="1">
+      <w:start w:val="1"/>
+      <w:numFmt w:val="bullet"/>
+      <w:lvlText w:val="o"/>
+      <w:lvlJc w:val="left"/>
+      <w:pPr>
+        <w:tabs>
+          <w:tab w:val="num" w:pos="1440"/>
+        </w:tabs>
+        <w:ind w:left="1440" w:hanging="360"/>
+      </w:pPr>
+      <w:rPr>
+        <w:rFonts w:ascii="Courier New" w:hAnsi="Courier New" w:hint="default"/>
+        <w:sz w:val="20"/>
+      </w:rPr>
+    </w:lvl>
+    <w:lvl w:ilvl="2" w:tentative="1">
+      <w:start w:val="1"/>
+      <w:numFmt w:val="bullet"/>
+      <w:lvlText w:val=""/>
+      <w:lvlJc w:val="left"/>
+      <w:pPr>
+        <w:tabs>
+          <w:tab w:val="num" w:pos="2160"/>
+        </w:tabs>
+        <w:ind w:left="2160" w:hanging="360"/>
+      </w:pPr>
+      <w:rPr>
+        <w:rFonts w:ascii="Wingdings" w:hAnsi="Wingdings" w:hint="default"/>
+        <w:sz w:val="20"/>
+      </w:rPr>
+    </w:lvl>
+    <w:lvl w:ilvl="3" w:tentative="1">
+      <w:start w:val="1"/>
+      <w:numFmt w:val="bullet"/>
+      <w:lvlText w:val=""/>
+      <w:lvlJc w:val="left"/>
+      <w:pPr>
+        <w:tabs>
+          <w:tab w:val="num" w:pos="2880"/>
+        </w:tabs>
+        <w:ind w:left="2880" w:hanging="360"/>
+      </w:pPr>
+      <w:rPr>
+        <w:rFonts w:ascii="Wingdings" w:hAnsi="Wingdings" w:hint="default"/>
+        <w:sz w:val="20"/>
+      </w:rPr>
+    </w:lvl>
+    <w:lvl w:ilvl="4" w:tentative="1">
+      <w:start w:val="1"/>
+      <w:numFmt w:val="bullet"/>
+      <w:lvlText w:val=""/>
+      <w:lvlJc w:val="left"/>
+      <w:pPr>
+        <w:tabs>
+          <w:tab w:val="num" w:pos="3600"/>
+        </w:tabs>
+        <w:ind w:left="3600" w:hanging="360"/>
+      </w:pPr>
+      <w:rPr>
+        <w:rFonts w:ascii="Wingdings" w:hAnsi="Wingdings" w:hint="default"/>
+        <w:sz w:val="20"/>
+      </w:rPr>
+    </w:lvl>
+    <w:lvl w:ilvl="5" w:tentative="1">
+      <w:start w:val="1"/>
+      <w:numFmt w:val="bullet"/>
+      <w:lvlText w:val=""/>
+      <w:lvlJc w:val="left"/>
+      <w:pPr>
+        <w:tabs>
+          <w:tab w:val="num" w:pos="4320"/>
+        </w:tabs>
+        <w:ind w:left="4320" w:hanging="360"/>
+      </w:pPr>
+      <w:rPr>
+        <w:rFonts w:ascii="Wingdings" w:hAnsi="Wingdings" w:hint="default"/>
+        <w:sz w:val="20"/>
+      </w:rPr>
+    </w:lvl>
+    <w:lvl w:ilvl="6" w:tentative="1">
+      <w:start w:val="1"/>
+      <w:numFmt w:val="bullet"/>
+      <w:lvlText w:val=""/>
+      <w:lvlJc w:val="left"/>
+      <w:pPr>
+        <w:tabs>
+          <w:tab w:val="num" w:pos="5040"/>
+        </w:tabs>
+        <w:ind w:left="5040" w:hanging="360"/>
+      </w:pPr>
+      <w:rPr>
+        <w:rFonts w:ascii="Wingdings" w:hAnsi="Wingdings" w:hint="default"/>
+        <w:sz w:val="20"/>
+      </w:rPr>
+    </w:lvl>
+    <w:lvl w:ilvl="7" w:tentative="1">
+      <w:start w:val="1"/>
+      <w:numFmt w:val="bullet"/>
+      <w:lvlText w:val=""/>
+      <w:lvlJc w:val="left"/>
+      <w:pPr>
+        <w:tabs>
+          <w:tab w:val="num" w:pos="5760"/>
+        </w:tabs>
+        <w:ind w:left="5760" w:hanging="360"/>
+      </w:pPr>
+      <w:rPr>
+        <w:rFonts w:ascii="Wingdings" w:hAnsi="Wingdings" w:hint="default"/>
+        <w:sz w:val="20"/>
+      </w:rPr>
+    </w:lvl>
+    <w:lvl w:ilvl="8" w:tentative="1">
+      <w:start w:val="1"/>
+      <w:numFmt w:val="bullet"/>
+      <w:lvlText w:val=""/>
+      <w:lvlJc w:val="left"/>
+      <w:pPr>
+        <w:tabs>
+          <w:tab w:val="num" w:pos="6480"/>
+        </w:tabs>
+        <w:ind w:left="6480" w:hanging="360"/>
+      </w:pPr>
+      <w:rPr>
+        <w:rFonts w:ascii="Wingdings" w:hAnsi="Wingdings" w:hint="default"/>
+        <w:sz w:val="20"/>
+      </w:rPr>
+    </w:lvl>
+  </w:abstractNum>
+  <w:abstractNum w:abstractNumId="45" w15:restartNumberingAfterBreak="0">
     <w:nsid w:val="1E026D86"/>
     <w:multiLevelType w:val="multilevel"/>
     <w:tmpl w:val="DD302CD8"/>
@@ -45569,7 +46615,7 @@
       </w:pPr>
     </w:lvl>
   </w:abstractNum>
-  <w:abstractNum w:abstractNumId="45" w15:restartNumberingAfterBreak="0">
+  <w:abstractNum w:abstractNumId="46" w15:restartNumberingAfterBreak="0">
     <w:nsid w:val="1E1E2E3B"/>
     <w:multiLevelType w:val="multilevel"/>
     <w:tmpl w:val="82ACA226"/>
@@ -45718,7 +46764,7 @@
       </w:rPr>
     </w:lvl>
   </w:abstractNum>
-  <w:abstractNum w:abstractNumId="46" w15:restartNumberingAfterBreak="0">
+  <w:abstractNum w:abstractNumId="47" w15:restartNumberingAfterBreak="0">
     <w:nsid w:val="1F082B71"/>
     <w:multiLevelType w:val="multilevel"/>
     <w:tmpl w:val="8BC8FFC8"/>
@@ -45835,7 +46881,7 @@
       </w:pPr>
     </w:lvl>
   </w:abstractNum>
-  <w:abstractNum w:abstractNumId="47" w15:restartNumberingAfterBreak="0">
+  <w:abstractNum w:abstractNumId="48" w15:restartNumberingAfterBreak="0">
     <w:nsid w:val="1FC62D23"/>
     <w:multiLevelType w:val="hybridMultilevel"/>
     <w:tmpl w:val="9406189A"/>
@@ -45948,7 +46994,7 @@
       </w:rPr>
     </w:lvl>
   </w:abstractNum>
-  <w:abstractNum w:abstractNumId="48" w15:restartNumberingAfterBreak="0">
+  <w:abstractNum w:abstractNumId="49" w15:restartNumberingAfterBreak="0">
     <w:nsid w:val="20982870"/>
     <w:multiLevelType w:val="multilevel"/>
     <w:tmpl w:val="FE9415E0"/>
@@ -46097,7 +47143,7 @@
       </w:rPr>
     </w:lvl>
   </w:abstractNum>
-  <w:abstractNum w:abstractNumId="49" w15:restartNumberingAfterBreak="0">
+  <w:abstractNum w:abstractNumId="50" w15:restartNumberingAfterBreak="0">
     <w:nsid w:val="216F5C6C"/>
     <w:multiLevelType w:val="multilevel"/>
     <w:tmpl w:val="DC9E5AE6"/>
@@ -46210,7 +47256,7 @@
       </w:pPr>
     </w:lvl>
   </w:abstractNum>
-  <w:abstractNum w:abstractNumId="50" w15:restartNumberingAfterBreak="0">
+  <w:abstractNum w:abstractNumId="51" w15:restartNumberingAfterBreak="0">
     <w:nsid w:val="217A7006"/>
     <w:multiLevelType w:val="multilevel"/>
     <w:tmpl w:val="D22CA124"/>
@@ -46323,7 +47369,7 @@
       </w:pPr>
     </w:lvl>
   </w:abstractNum>
-  <w:abstractNum w:abstractNumId="51" w15:restartNumberingAfterBreak="0">
+  <w:abstractNum w:abstractNumId="52" w15:restartNumberingAfterBreak="0">
     <w:nsid w:val="21EC0EB0"/>
     <w:multiLevelType w:val="multilevel"/>
     <w:tmpl w:val="2AF2CAA8"/>
@@ -46436,7 +47482,7 @@
       </w:pPr>
     </w:lvl>
   </w:abstractNum>
-  <w:abstractNum w:abstractNumId="52" w15:restartNumberingAfterBreak="0">
+  <w:abstractNum w:abstractNumId="53" w15:restartNumberingAfterBreak="0">
     <w:nsid w:val="225A0F12"/>
     <w:multiLevelType w:val="multilevel"/>
     <w:tmpl w:val="998E7AD4"/>
@@ -46585,7 +47631,7 @@
       </w:rPr>
     </w:lvl>
   </w:abstractNum>
-  <w:abstractNum w:abstractNumId="53" w15:restartNumberingAfterBreak="0">
+  <w:abstractNum w:abstractNumId="54" w15:restartNumberingAfterBreak="0">
     <w:nsid w:val="228213DC"/>
     <w:multiLevelType w:val="multilevel"/>
     <w:tmpl w:val="2D649D02"/>
@@ -46734,7 +47780,7 @@
       </w:rPr>
     </w:lvl>
   </w:abstractNum>
-  <w:abstractNum w:abstractNumId="54" w15:restartNumberingAfterBreak="0">
+  <w:abstractNum w:abstractNumId="55" w15:restartNumberingAfterBreak="0">
     <w:nsid w:val="236C1A48"/>
     <w:multiLevelType w:val="multilevel"/>
     <w:tmpl w:val="DA4E9D42"/>
@@ -46883,7 +47929,7 @@
       </w:rPr>
     </w:lvl>
   </w:abstractNum>
-  <w:abstractNum w:abstractNumId="55" w15:restartNumberingAfterBreak="0">
+  <w:abstractNum w:abstractNumId="56" w15:restartNumberingAfterBreak="0">
     <w:nsid w:val="248D60AB"/>
     <w:multiLevelType w:val="multilevel"/>
     <w:tmpl w:val="8EE20008"/>
@@ -46996,7 +48042,7 @@
       </w:pPr>
     </w:lvl>
   </w:abstractNum>
-  <w:abstractNum w:abstractNumId="56" w15:restartNumberingAfterBreak="0">
+  <w:abstractNum w:abstractNumId="57" w15:restartNumberingAfterBreak="0">
     <w:nsid w:val="24AC210D"/>
     <w:multiLevelType w:val="multilevel"/>
     <w:tmpl w:val="54DE233C"/>
@@ -47145,7 +48191,7 @@
       </w:rPr>
     </w:lvl>
   </w:abstractNum>
-  <w:abstractNum w:abstractNumId="57" w15:restartNumberingAfterBreak="0">
+  <w:abstractNum w:abstractNumId="58" w15:restartNumberingAfterBreak="0">
     <w:nsid w:val="25AE4764"/>
     <w:multiLevelType w:val="multilevel"/>
     <w:tmpl w:val="198420F6"/>
@@ -47258,7 +48304,7 @@
       </w:pPr>
     </w:lvl>
   </w:abstractNum>
-  <w:abstractNum w:abstractNumId="58" w15:restartNumberingAfterBreak="0">
+  <w:abstractNum w:abstractNumId="59" w15:restartNumberingAfterBreak="0">
     <w:nsid w:val="25E9111B"/>
     <w:multiLevelType w:val="multilevel"/>
     <w:tmpl w:val="DDF6A472"/>
@@ -47407,7 +48453,7 @@
       </w:rPr>
     </w:lvl>
   </w:abstractNum>
-  <w:abstractNum w:abstractNumId="59" w15:restartNumberingAfterBreak="0">
+  <w:abstractNum w:abstractNumId="60" w15:restartNumberingAfterBreak="0">
     <w:nsid w:val="260253DB"/>
     <w:multiLevelType w:val="multilevel"/>
     <w:tmpl w:val="78306934"/>
@@ -47556,7 +48602,7 @@
       </w:rPr>
     </w:lvl>
   </w:abstractNum>
-  <w:abstractNum w:abstractNumId="60" w15:restartNumberingAfterBreak="0">
+  <w:abstractNum w:abstractNumId="61" w15:restartNumberingAfterBreak="0">
     <w:nsid w:val="26582A49"/>
     <w:multiLevelType w:val="multilevel"/>
     <w:tmpl w:val="D540A3D2"/>
@@ -47705,7 +48751,7 @@
       </w:rPr>
     </w:lvl>
   </w:abstractNum>
-  <w:abstractNum w:abstractNumId="61" w15:restartNumberingAfterBreak="0">
+  <w:abstractNum w:abstractNumId="62" w15:restartNumberingAfterBreak="0">
     <w:nsid w:val="27C03D2C"/>
     <w:multiLevelType w:val="hybridMultilevel"/>
     <w:tmpl w:val="4870549C"/>
@@ -47818,7 +48864,7 @@
       </w:rPr>
     </w:lvl>
   </w:abstractNum>
-  <w:abstractNum w:abstractNumId="62" w15:restartNumberingAfterBreak="0">
+  <w:abstractNum w:abstractNumId="63" w15:restartNumberingAfterBreak="0">
     <w:nsid w:val="28EE663C"/>
     <w:multiLevelType w:val="multilevel"/>
     <w:tmpl w:val="D6AC33F4"/>
@@ -47967,7 +49013,7 @@
       </w:rPr>
     </w:lvl>
   </w:abstractNum>
-  <w:abstractNum w:abstractNumId="63" w15:restartNumberingAfterBreak="0">
+  <w:abstractNum w:abstractNumId="64" w15:restartNumberingAfterBreak="0">
     <w:nsid w:val="29AB2D16"/>
     <w:multiLevelType w:val="multilevel"/>
     <w:tmpl w:val="DF1CE4D6"/>
@@ -48116,7 +49162,7 @@
       </w:rPr>
     </w:lvl>
   </w:abstractNum>
-  <w:abstractNum w:abstractNumId="64" w15:restartNumberingAfterBreak="0">
+  <w:abstractNum w:abstractNumId="65" w15:restartNumberingAfterBreak="0">
     <w:nsid w:val="29B0125D"/>
     <w:multiLevelType w:val="multilevel"/>
     <w:tmpl w:val="482878BE"/>
@@ -48265,7 +49311,7 @@
       </w:rPr>
     </w:lvl>
   </w:abstractNum>
-  <w:abstractNum w:abstractNumId="65" w15:restartNumberingAfterBreak="0">
+  <w:abstractNum w:abstractNumId="66" w15:restartNumberingAfterBreak="0">
     <w:nsid w:val="2AEC614D"/>
     <w:multiLevelType w:val="multilevel"/>
     <w:tmpl w:val="14EAC318"/>
@@ -48414,7 +49460,7 @@
       </w:rPr>
     </w:lvl>
   </w:abstractNum>
-  <w:abstractNum w:abstractNumId="66" w15:restartNumberingAfterBreak="0">
+  <w:abstractNum w:abstractNumId="67" w15:restartNumberingAfterBreak="0">
     <w:nsid w:val="2B4E0BC4"/>
     <w:multiLevelType w:val="multilevel"/>
     <w:tmpl w:val="309673EE"/>
@@ -48527,7 +49573,7 @@
       </w:pPr>
     </w:lvl>
   </w:abstractNum>
-  <w:abstractNum w:abstractNumId="67" w15:restartNumberingAfterBreak="0">
+  <w:abstractNum w:abstractNumId="68" w15:restartNumberingAfterBreak="0">
     <w:nsid w:val="2B727D1D"/>
     <w:multiLevelType w:val="multilevel"/>
     <w:tmpl w:val="1DC0C782"/>
@@ -48640,7 +49686,7 @@
       </w:pPr>
     </w:lvl>
   </w:abstractNum>
-  <w:abstractNum w:abstractNumId="68" w15:restartNumberingAfterBreak="0">
+  <w:abstractNum w:abstractNumId="69" w15:restartNumberingAfterBreak="0">
     <w:nsid w:val="2BBE5E20"/>
     <w:multiLevelType w:val="hybridMultilevel"/>
     <w:tmpl w:val="5754CCD0"/>
@@ -48753,7 +49799,7 @@
       </w:rPr>
     </w:lvl>
   </w:abstractNum>
-  <w:abstractNum w:abstractNumId="69" w15:restartNumberingAfterBreak="0">
+  <w:abstractNum w:abstractNumId="70" w15:restartNumberingAfterBreak="0">
     <w:nsid w:val="2D2E7A4B"/>
     <w:multiLevelType w:val="multilevel"/>
     <w:tmpl w:val="A656B09E"/>
@@ -48902,7 +49948,7 @@
       </w:rPr>
     </w:lvl>
   </w:abstractNum>
-  <w:abstractNum w:abstractNumId="70" w15:restartNumberingAfterBreak="0">
+  <w:abstractNum w:abstractNumId="71" w15:restartNumberingAfterBreak="0">
     <w:nsid w:val="2DC21CF3"/>
     <w:multiLevelType w:val="hybridMultilevel"/>
     <w:tmpl w:val="B7C6BBC4"/>
@@ -49015,7 +50061,7 @@
       </w:rPr>
     </w:lvl>
   </w:abstractNum>
-  <w:abstractNum w:abstractNumId="71" w15:restartNumberingAfterBreak="0">
+  <w:abstractNum w:abstractNumId="72" w15:restartNumberingAfterBreak="0">
     <w:nsid w:val="2DFC51BF"/>
     <w:multiLevelType w:val="multilevel"/>
     <w:tmpl w:val="B6DCC5B0"/>
@@ -49164,7 +50210,7 @@
       </w:rPr>
     </w:lvl>
   </w:abstractNum>
-  <w:abstractNum w:abstractNumId="72" w15:restartNumberingAfterBreak="0">
+  <w:abstractNum w:abstractNumId="73" w15:restartNumberingAfterBreak="0">
     <w:nsid w:val="2E3D0C51"/>
     <w:multiLevelType w:val="multilevel"/>
     <w:tmpl w:val="6560A124"/>
@@ -49313,7 +50359,7 @@
       </w:rPr>
     </w:lvl>
   </w:abstractNum>
-  <w:abstractNum w:abstractNumId="73" w15:restartNumberingAfterBreak="0">
+  <w:abstractNum w:abstractNumId="74" w15:restartNumberingAfterBreak="0">
     <w:nsid w:val="2E745826"/>
     <w:multiLevelType w:val="multilevel"/>
     <w:tmpl w:val="05FABB58"/>
@@ -49462,7 +50508,7 @@
       </w:rPr>
     </w:lvl>
   </w:abstractNum>
-  <w:abstractNum w:abstractNumId="74" w15:restartNumberingAfterBreak="0">
+  <w:abstractNum w:abstractNumId="75" w15:restartNumberingAfterBreak="0">
     <w:nsid w:val="2EFD68E2"/>
     <w:multiLevelType w:val="multilevel"/>
     <w:tmpl w:val="FBB28178"/>
@@ -49611,7 +50657,7 @@
       </w:rPr>
     </w:lvl>
   </w:abstractNum>
-  <w:abstractNum w:abstractNumId="75" w15:restartNumberingAfterBreak="0">
+  <w:abstractNum w:abstractNumId="76" w15:restartNumberingAfterBreak="0">
     <w:nsid w:val="31084F2B"/>
     <w:multiLevelType w:val="multilevel"/>
     <w:tmpl w:val="D15E9D1C"/>
@@ -49724,7 +50770,7 @@
       </w:pPr>
     </w:lvl>
   </w:abstractNum>
-  <w:abstractNum w:abstractNumId="76" w15:restartNumberingAfterBreak="0">
+  <w:abstractNum w:abstractNumId="77" w15:restartNumberingAfterBreak="0">
     <w:nsid w:val="32A408D9"/>
     <w:multiLevelType w:val="multilevel"/>
     <w:tmpl w:val="2CB483C4"/>
@@ -49873,7 +50919,7 @@
       </w:rPr>
     </w:lvl>
   </w:abstractNum>
-  <w:abstractNum w:abstractNumId="77" w15:restartNumberingAfterBreak="0">
+  <w:abstractNum w:abstractNumId="78" w15:restartNumberingAfterBreak="0">
     <w:nsid w:val="32E41C49"/>
     <w:multiLevelType w:val="multilevel"/>
     <w:tmpl w:val="9F3660A2"/>
@@ -50022,7 +51068,7 @@
       </w:rPr>
     </w:lvl>
   </w:abstractNum>
-  <w:abstractNum w:abstractNumId="78" w15:restartNumberingAfterBreak="0">
+  <w:abstractNum w:abstractNumId="79" w15:restartNumberingAfterBreak="0">
     <w:nsid w:val="34207812"/>
     <w:multiLevelType w:val="multilevel"/>
     <w:tmpl w:val="451EF25A"/>
@@ -50171,7 +51217,7 @@
       </w:rPr>
     </w:lvl>
   </w:abstractNum>
-  <w:abstractNum w:abstractNumId="79" w15:restartNumberingAfterBreak="0">
+  <w:abstractNum w:abstractNumId="80" w15:restartNumberingAfterBreak="0">
     <w:nsid w:val="35303EB5"/>
     <w:multiLevelType w:val="multilevel"/>
     <w:tmpl w:val="DC94BB4C"/>
@@ -50320,7 +51366,7 @@
       </w:rPr>
     </w:lvl>
   </w:abstractNum>
-  <w:abstractNum w:abstractNumId="80" w15:restartNumberingAfterBreak="0">
+  <w:abstractNum w:abstractNumId="81" w15:restartNumberingAfterBreak="0">
     <w:nsid w:val="357E69CE"/>
     <w:multiLevelType w:val="multilevel"/>
     <w:tmpl w:val="8BB8B1AA"/>
@@ -50433,7 +51479,7 @@
       </w:pPr>
     </w:lvl>
   </w:abstractNum>
-  <w:abstractNum w:abstractNumId="81" w15:restartNumberingAfterBreak="0">
+  <w:abstractNum w:abstractNumId="82" w15:restartNumberingAfterBreak="0">
     <w:nsid w:val="35914BA5"/>
     <w:multiLevelType w:val="multilevel"/>
     <w:tmpl w:val="787A7F68"/>
@@ -50582,7 +51628,7 @@
       </w:rPr>
     </w:lvl>
   </w:abstractNum>
-  <w:abstractNum w:abstractNumId="82" w15:restartNumberingAfterBreak="0">
+  <w:abstractNum w:abstractNumId="83" w15:restartNumberingAfterBreak="0">
     <w:nsid w:val="362B5379"/>
     <w:multiLevelType w:val="multilevel"/>
     <w:tmpl w:val="45EE0F0A"/>
@@ -50731,7 +51777,7 @@
       </w:rPr>
     </w:lvl>
   </w:abstractNum>
-  <w:abstractNum w:abstractNumId="83" w15:restartNumberingAfterBreak="0">
+  <w:abstractNum w:abstractNumId="84" w15:restartNumberingAfterBreak="0">
     <w:nsid w:val="379A57FD"/>
     <w:multiLevelType w:val="multilevel"/>
     <w:tmpl w:val="9364EC5E"/>
@@ -50880,7 +51926,7 @@
       </w:rPr>
     </w:lvl>
   </w:abstractNum>
-  <w:abstractNum w:abstractNumId="84" w15:restartNumberingAfterBreak="0">
+  <w:abstractNum w:abstractNumId="85" w15:restartNumberingAfterBreak="0">
     <w:nsid w:val="38914867"/>
     <w:multiLevelType w:val="multilevel"/>
     <w:tmpl w:val="D786C2D8"/>
@@ -51029,7 +52075,7 @@
       </w:rPr>
     </w:lvl>
   </w:abstractNum>
-  <w:abstractNum w:abstractNumId="85" w15:restartNumberingAfterBreak="0">
+  <w:abstractNum w:abstractNumId="86" w15:restartNumberingAfterBreak="0">
     <w:nsid w:val="394D788E"/>
     <w:multiLevelType w:val="multilevel"/>
     <w:tmpl w:val="625E4864"/>
@@ -51178,7 +52224,7 @@
       </w:rPr>
     </w:lvl>
   </w:abstractNum>
-  <w:abstractNum w:abstractNumId="86" w15:restartNumberingAfterBreak="0">
+  <w:abstractNum w:abstractNumId="87" w15:restartNumberingAfterBreak="0">
     <w:nsid w:val="39A07FD3"/>
     <w:multiLevelType w:val="multilevel"/>
     <w:tmpl w:val="15F0E81C"/>
@@ -51327,7 +52373,7 @@
       </w:rPr>
     </w:lvl>
   </w:abstractNum>
-  <w:abstractNum w:abstractNumId="87" w15:restartNumberingAfterBreak="0">
+  <w:abstractNum w:abstractNumId="88" w15:restartNumberingAfterBreak="0">
     <w:nsid w:val="39E538FF"/>
     <w:multiLevelType w:val="hybridMultilevel"/>
     <w:tmpl w:val="0B1A62F8"/>
@@ -51440,7 +52486,7 @@
       </w:rPr>
     </w:lvl>
   </w:abstractNum>
-  <w:abstractNum w:abstractNumId="88" w15:restartNumberingAfterBreak="0">
+  <w:abstractNum w:abstractNumId="89" w15:restartNumberingAfterBreak="0">
     <w:nsid w:val="3B381508"/>
     <w:multiLevelType w:val="multilevel"/>
     <w:tmpl w:val="237467B0"/>
@@ -51589,7 +52635,7 @@
       </w:rPr>
     </w:lvl>
   </w:abstractNum>
-  <w:abstractNum w:abstractNumId="89" w15:restartNumberingAfterBreak="0">
+  <w:abstractNum w:abstractNumId="90" w15:restartNumberingAfterBreak="0">
     <w:nsid w:val="3B5F7AA9"/>
     <w:multiLevelType w:val="multilevel"/>
     <w:tmpl w:val="D5E099BE"/>
@@ -51738,7 +52784,7 @@
       </w:rPr>
     </w:lvl>
   </w:abstractNum>
-  <w:abstractNum w:abstractNumId="90" w15:restartNumberingAfterBreak="0">
+  <w:abstractNum w:abstractNumId="91" w15:restartNumberingAfterBreak="0">
     <w:nsid w:val="3C0C5D66"/>
     <w:multiLevelType w:val="multilevel"/>
     <w:tmpl w:val="A68CC5AE"/>
@@ -51887,7 +52933,7 @@
       </w:rPr>
     </w:lvl>
   </w:abstractNum>
-  <w:abstractNum w:abstractNumId="91" w15:restartNumberingAfterBreak="0">
+  <w:abstractNum w:abstractNumId="92" w15:restartNumberingAfterBreak="0">
     <w:nsid w:val="3C221610"/>
     <w:multiLevelType w:val="multilevel"/>
     <w:tmpl w:val="2C8671D6"/>
@@ -52036,7 +53082,7 @@
       </w:rPr>
     </w:lvl>
   </w:abstractNum>
-  <w:abstractNum w:abstractNumId="92" w15:restartNumberingAfterBreak="0">
+  <w:abstractNum w:abstractNumId="93" w15:restartNumberingAfterBreak="0">
     <w:nsid w:val="3EE0601B"/>
     <w:multiLevelType w:val="multilevel"/>
     <w:tmpl w:val="898642B0"/>
@@ -52149,7 +53195,7 @@
       </w:pPr>
     </w:lvl>
   </w:abstractNum>
-  <w:abstractNum w:abstractNumId="93" w15:restartNumberingAfterBreak="0">
+  <w:abstractNum w:abstractNumId="94" w15:restartNumberingAfterBreak="0">
     <w:nsid w:val="3FF55AFC"/>
     <w:multiLevelType w:val="multilevel"/>
     <w:tmpl w:val="7C4E2434"/>
@@ -52298,7 +53344,7 @@
       </w:rPr>
     </w:lvl>
   </w:abstractNum>
-  <w:abstractNum w:abstractNumId="94" w15:restartNumberingAfterBreak="0">
+  <w:abstractNum w:abstractNumId="95" w15:restartNumberingAfterBreak="0">
     <w:nsid w:val="404C6D6F"/>
     <w:multiLevelType w:val="multilevel"/>
     <w:tmpl w:val="2D1C06E2"/>
@@ -52447,7 +53493,7 @@
       </w:rPr>
     </w:lvl>
   </w:abstractNum>
-  <w:abstractNum w:abstractNumId="95" w15:restartNumberingAfterBreak="0">
+  <w:abstractNum w:abstractNumId="96" w15:restartNumberingAfterBreak="0">
     <w:nsid w:val="40E54A95"/>
     <w:multiLevelType w:val="hybridMultilevel"/>
     <w:tmpl w:val="CBC4A5E4"/>
@@ -52560,7 +53606,7 @@
       </w:rPr>
     </w:lvl>
   </w:abstractNum>
-  <w:abstractNum w:abstractNumId="96" w15:restartNumberingAfterBreak="0">
+  <w:abstractNum w:abstractNumId="97" w15:restartNumberingAfterBreak="0">
     <w:nsid w:val="415923A5"/>
     <w:multiLevelType w:val="multilevel"/>
     <w:tmpl w:val="4AC03468"/>
@@ -52709,7 +53755,7 @@
       </w:rPr>
     </w:lvl>
   </w:abstractNum>
-  <w:abstractNum w:abstractNumId="97" w15:restartNumberingAfterBreak="0">
+  <w:abstractNum w:abstractNumId="98" w15:restartNumberingAfterBreak="0">
     <w:nsid w:val="429A44AC"/>
     <w:multiLevelType w:val="multilevel"/>
     <w:tmpl w:val="820684B0"/>
@@ -52858,7 +53904,7 @@
       </w:rPr>
     </w:lvl>
   </w:abstractNum>
-  <w:abstractNum w:abstractNumId="98" w15:restartNumberingAfterBreak="0">
+  <w:abstractNum w:abstractNumId="99" w15:restartNumberingAfterBreak="0">
     <w:nsid w:val="43031F13"/>
     <w:multiLevelType w:val="multilevel"/>
     <w:tmpl w:val="836AD74C"/>
@@ -53007,7 +54053,7 @@
       </w:rPr>
     </w:lvl>
   </w:abstractNum>
-  <w:abstractNum w:abstractNumId="99" w15:restartNumberingAfterBreak="0">
+  <w:abstractNum w:abstractNumId="100" w15:restartNumberingAfterBreak="0">
     <w:nsid w:val="44C86504"/>
     <w:multiLevelType w:val="multilevel"/>
     <w:tmpl w:val="366647AA"/>
@@ -53156,7 +54202,7 @@
       </w:rPr>
     </w:lvl>
   </w:abstractNum>
-  <w:abstractNum w:abstractNumId="100" w15:restartNumberingAfterBreak="0">
+  <w:abstractNum w:abstractNumId="101" w15:restartNumberingAfterBreak="0">
     <w:nsid w:val="44FF3829"/>
     <w:multiLevelType w:val="multilevel"/>
     <w:tmpl w:val="5224C598"/>
@@ -53305,7 +54351,7 @@
       </w:rPr>
     </w:lvl>
   </w:abstractNum>
-  <w:abstractNum w:abstractNumId="101" w15:restartNumberingAfterBreak="0">
+  <w:abstractNum w:abstractNumId="102" w15:restartNumberingAfterBreak="0">
     <w:nsid w:val="465D2FE3"/>
     <w:multiLevelType w:val="multilevel"/>
     <w:tmpl w:val="8EA27A84"/>
@@ -53418,7 +54464,7 @@
       </w:pPr>
     </w:lvl>
   </w:abstractNum>
-  <w:abstractNum w:abstractNumId="102" w15:restartNumberingAfterBreak="0">
+  <w:abstractNum w:abstractNumId="103" w15:restartNumberingAfterBreak="0">
     <w:nsid w:val="46FF6024"/>
     <w:multiLevelType w:val="multilevel"/>
     <w:tmpl w:val="2AF8C9F2"/>
@@ -53567,7 +54613,7 @@
       </w:rPr>
     </w:lvl>
   </w:abstractNum>
-  <w:abstractNum w:abstractNumId="103" w15:restartNumberingAfterBreak="0">
+  <w:abstractNum w:abstractNumId="104" w15:restartNumberingAfterBreak="0">
     <w:nsid w:val="47885E27"/>
     <w:multiLevelType w:val="multilevel"/>
     <w:tmpl w:val="9B4C29A0"/>
@@ -53716,7 +54762,7 @@
       </w:rPr>
     </w:lvl>
   </w:abstractNum>
-  <w:abstractNum w:abstractNumId="104" w15:restartNumberingAfterBreak="0">
+  <w:abstractNum w:abstractNumId="105" w15:restartNumberingAfterBreak="0">
     <w:nsid w:val="47914B9A"/>
     <w:multiLevelType w:val="multilevel"/>
     <w:tmpl w:val="31FAD272"/>
@@ -53865,7 +54911,7 @@
       </w:rPr>
     </w:lvl>
   </w:abstractNum>
-  <w:abstractNum w:abstractNumId="105" w15:restartNumberingAfterBreak="0">
+  <w:abstractNum w:abstractNumId="106" w15:restartNumberingAfterBreak="0">
     <w:nsid w:val="47B367F5"/>
     <w:multiLevelType w:val="multilevel"/>
     <w:tmpl w:val="DC2AE908"/>
@@ -53978,7 +55024,7 @@
       </w:pPr>
     </w:lvl>
   </w:abstractNum>
-  <w:abstractNum w:abstractNumId="106" w15:restartNumberingAfterBreak="0">
+  <w:abstractNum w:abstractNumId="107" w15:restartNumberingAfterBreak="0">
     <w:nsid w:val="485C26E7"/>
     <w:multiLevelType w:val="multilevel"/>
     <w:tmpl w:val="35CAD9CA"/>
@@ -54127,7 +55173,7 @@
       </w:rPr>
     </w:lvl>
   </w:abstractNum>
-  <w:abstractNum w:abstractNumId="107" w15:restartNumberingAfterBreak="0">
+  <w:abstractNum w:abstractNumId="108" w15:restartNumberingAfterBreak="0">
     <w:nsid w:val="492137A5"/>
     <w:multiLevelType w:val="hybridMultilevel"/>
     <w:tmpl w:val="7610A9BC"/>
@@ -54240,7 +55286,120 @@
       </w:rPr>
     </w:lvl>
   </w:abstractNum>
-  <w:abstractNum w:abstractNumId="108" w15:restartNumberingAfterBreak="0">
+  <w:abstractNum w:abstractNumId="109" w15:restartNumberingAfterBreak="0">
+    <w:nsid w:val="49F0374A"/>
+    <w:multiLevelType w:val="multilevel"/>
+    <w:tmpl w:val="C69624E2"/>
+    <w:lvl w:ilvl="0">
+      <w:start w:val="1"/>
+      <w:numFmt w:val="decimal"/>
+      <w:lvlText w:val="%1."/>
+      <w:lvlJc w:val="left"/>
+      <w:pPr>
+        <w:tabs>
+          <w:tab w:val="num" w:pos="720"/>
+        </w:tabs>
+        <w:ind w:left="720" w:hanging="360"/>
+      </w:pPr>
+    </w:lvl>
+    <w:lvl w:ilvl="1" w:tentative="1">
+      <w:start w:val="1"/>
+      <w:numFmt w:val="decimal"/>
+      <w:lvlText w:val="%2."/>
+      <w:lvlJc w:val="left"/>
+      <w:pPr>
+        <w:tabs>
+          <w:tab w:val="num" w:pos="1440"/>
+        </w:tabs>
+        <w:ind w:left="1440" w:hanging="360"/>
+      </w:pPr>
+    </w:lvl>
+    <w:lvl w:ilvl="2" w:tentative="1">
+      <w:start w:val="1"/>
+      <w:numFmt w:val="decimal"/>
+      <w:lvlText w:val="%3."/>
+      <w:lvlJc w:val="left"/>
+      <w:pPr>
+        <w:tabs>
+          <w:tab w:val="num" w:pos="2160"/>
+        </w:tabs>
+        <w:ind w:left="2160" w:hanging="360"/>
+      </w:pPr>
+    </w:lvl>
+    <w:lvl w:ilvl="3" w:tentative="1">
+      <w:start w:val="1"/>
+      <w:numFmt w:val="decimal"/>
+      <w:lvlText w:val="%4."/>
+      <w:lvlJc w:val="left"/>
+      <w:pPr>
+        <w:tabs>
+          <w:tab w:val="num" w:pos="2880"/>
+        </w:tabs>
+        <w:ind w:left="2880" w:hanging="360"/>
+      </w:pPr>
+    </w:lvl>
+    <w:lvl w:ilvl="4" w:tentative="1">
+      <w:start w:val="1"/>
+      <w:numFmt w:val="decimal"/>
+      <w:lvlText w:val="%5."/>
+      <w:lvlJc w:val="left"/>
+      <w:pPr>
+        <w:tabs>
+          <w:tab w:val="num" w:pos="3600"/>
+        </w:tabs>
+        <w:ind w:left="3600" w:hanging="360"/>
+      </w:pPr>
+    </w:lvl>
+    <w:lvl w:ilvl="5" w:tentative="1">
+      <w:start w:val="1"/>
+      <w:numFmt w:val="decimal"/>
+      <w:lvlText w:val="%6."/>
+      <w:lvlJc w:val="left"/>
+      <w:pPr>
+        <w:tabs>
+          <w:tab w:val="num" w:pos="4320"/>
+        </w:tabs>
+        <w:ind w:left="4320" w:hanging="360"/>
+      </w:pPr>
+    </w:lvl>
+    <w:lvl w:ilvl="6" w:tentative="1">
+      <w:start w:val="1"/>
+      <w:numFmt w:val="decimal"/>
+      <w:lvlText w:val="%7."/>
+      <w:lvlJc w:val="left"/>
+      <w:pPr>
+        <w:tabs>
+          <w:tab w:val="num" w:pos="5040"/>
+        </w:tabs>
+        <w:ind w:left="5040" w:hanging="360"/>
+      </w:pPr>
+    </w:lvl>
+    <w:lvl w:ilvl="7" w:tentative="1">
+      <w:start w:val="1"/>
+      <w:numFmt w:val="decimal"/>
+      <w:lvlText w:val="%8."/>
+      <w:lvlJc w:val="left"/>
+      <w:pPr>
+        <w:tabs>
+          <w:tab w:val="num" w:pos="5760"/>
+        </w:tabs>
+        <w:ind w:left="5760" w:hanging="360"/>
+      </w:pPr>
+    </w:lvl>
+    <w:lvl w:ilvl="8" w:tentative="1">
+      <w:start w:val="1"/>
+      <w:numFmt w:val="decimal"/>
+      <w:lvlText w:val="%9."/>
+      <w:lvlJc w:val="left"/>
+      <w:pPr>
+        <w:tabs>
+          <w:tab w:val="num" w:pos="6480"/>
+        </w:tabs>
+        <w:ind w:left="6480" w:hanging="360"/>
+      </w:pPr>
+    </w:lvl>
+  </w:abstractNum>
+  <w:abstractNum w:abstractNumId="110" w15:restartNumberingAfterBreak="0">
     <w:nsid w:val="49F87527"/>
     <w:multiLevelType w:val="multilevel"/>
     <w:tmpl w:val="3C387B22"/>
@@ -54389,7 +55548,7 @@
       </w:rPr>
     </w:lvl>
   </w:abstractNum>
-  <w:abstractNum w:abstractNumId="109" w15:restartNumberingAfterBreak="0">
+  <w:abstractNum w:abstractNumId="111" w15:restartNumberingAfterBreak="0">
     <w:nsid w:val="4A625415"/>
     <w:multiLevelType w:val="multilevel"/>
     <w:tmpl w:val="E43A246C"/>
@@ -54502,7 +55661,7 @@
       </w:pPr>
     </w:lvl>
   </w:abstractNum>
-  <w:abstractNum w:abstractNumId="110" w15:restartNumberingAfterBreak="0">
+  <w:abstractNum w:abstractNumId="112" w15:restartNumberingAfterBreak="0">
     <w:nsid w:val="4AEB67D9"/>
     <w:multiLevelType w:val="multilevel"/>
     <w:tmpl w:val="A07AEC36"/>
@@ -54619,7 +55778,7 @@
       </w:pPr>
     </w:lvl>
   </w:abstractNum>
-  <w:abstractNum w:abstractNumId="111" w15:restartNumberingAfterBreak="0">
+  <w:abstractNum w:abstractNumId="113" w15:restartNumberingAfterBreak="0">
     <w:nsid w:val="4B04160A"/>
     <w:multiLevelType w:val="multilevel"/>
     <w:tmpl w:val="8A44DC4C"/>
@@ -54768,7 +55927,7 @@
       </w:rPr>
     </w:lvl>
   </w:abstractNum>
-  <w:abstractNum w:abstractNumId="112" w15:restartNumberingAfterBreak="0">
+  <w:abstractNum w:abstractNumId="114" w15:restartNumberingAfterBreak="0">
     <w:nsid w:val="4B217685"/>
     <w:multiLevelType w:val="multilevel"/>
     <w:tmpl w:val="4BE640E6"/>
@@ -54881,7 +56040,7 @@
       </w:pPr>
     </w:lvl>
   </w:abstractNum>
-  <w:abstractNum w:abstractNumId="113" w15:restartNumberingAfterBreak="0">
+  <w:abstractNum w:abstractNumId="115" w15:restartNumberingAfterBreak="0">
     <w:nsid w:val="4BE13BA9"/>
     <w:multiLevelType w:val="multilevel"/>
     <w:tmpl w:val="EE6E9BDE"/>
@@ -55030,7 +56189,7 @@
       </w:rPr>
     </w:lvl>
   </w:abstractNum>
-  <w:abstractNum w:abstractNumId="114" w15:restartNumberingAfterBreak="0">
+  <w:abstractNum w:abstractNumId="116" w15:restartNumberingAfterBreak="0">
     <w:nsid w:val="4C04033B"/>
     <w:multiLevelType w:val="multilevel"/>
     <w:tmpl w:val="4B1E3342"/>
@@ -55179,7 +56338,7 @@
       </w:rPr>
     </w:lvl>
   </w:abstractNum>
-  <w:abstractNum w:abstractNumId="115" w15:restartNumberingAfterBreak="0">
+  <w:abstractNum w:abstractNumId="117" w15:restartNumberingAfterBreak="0">
     <w:nsid w:val="4C895E88"/>
     <w:multiLevelType w:val="multilevel"/>
     <w:tmpl w:val="9C5AC97E"/>
@@ -55328,7 +56487,7 @@
       </w:rPr>
     </w:lvl>
   </w:abstractNum>
-  <w:abstractNum w:abstractNumId="116" w15:restartNumberingAfterBreak="0">
+  <w:abstractNum w:abstractNumId="118" w15:restartNumberingAfterBreak="0">
     <w:nsid w:val="4CB161DD"/>
     <w:multiLevelType w:val="multilevel"/>
     <w:tmpl w:val="3A8EAB1E"/>
@@ -55445,7 +56604,7 @@
       </w:pPr>
     </w:lvl>
   </w:abstractNum>
-  <w:abstractNum w:abstractNumId="117" w15:restartNumberingAfterBreak="0">
+  <w:abstractNum w:abstractNumId="119" w15:restartNumberingAfterBreak="0">
     <w:nsid w:val="4DEA4D83"/>
     <w:multiLevelType w:val="hybridMultilevel"/>
     <w:tmpl w:val="E430B714"/>
@@ -55558,7 +56717,7 @@
       </w:rPr>
     </w:lvl>
   </w:abstractNum>
-  <w:abstractNum w:abstractNumId="118" w15:restartNumberingAfterBreak="0">
+  <w:abstractNum w:abstractNumId="120" w15:restartNumberingAfterBreak="0">
     <w:nsid w:val="4ED626DA"/>
     <w:multiLevelType w:val="multilevel"/>
     <w:tmpl w:val="536CBB14"/>
@@ -55707,7 +56866,7 @@
       </w:rPr>
     </w:lvl>
   </w:abstractNum>
-  <w:abstractNum w:abstractNumId="119" w15:restartNumberingAfterBreak="0">
+  <w:abstractNum w:abstractNumId="121" w15:restartNumberingAfterBreak="0">
     <w:nsid w:val="5098209A"/>
     <w:multiLevelType w:val="multilevel"/>
     <w:tmpl w:val="D298CF6A"/>
@@ -55856,7 +57015,7 @@
       </w:rPr>
     </w:lvl>
   </w:abstractNum>
-  <w:abstractNum w:abstractNumId="120" w15:restartNumberingAfterBreak="0">
+  <w:abstractNum w:abstractNumId="122" w15:restartNumberingAfterBreak="0">
     <w:nsid w:val="50D707B0"/>
     <w:multiLevelType w:val="multilevel"/>
     <w:tmpl w:val="40D204B4"/>
@@ -56005,7 +57164,7 @@
       </w:rPr>
     </w:lvl>
   </w:abstractNum>
-  <w:abstractNum w:abstractNumId="121" w15:restartNumberingAfterBreak="0">
+  <w:abstractNum w:abstractNumId="123" w15:restartNumberingAfterBreak="0">
     <w:nsid w:val="51377F01"/>
     <w:multiLevelType w:val="multilevel"/>
     <w:tmpl w:val="545013DE"/>
@@ -56118,7 +57277,7 @@
       </w:pPr>
     </w:lvl>
   </w:abstractNum>
-  <w:abstractNum w:abstractNumId="122" w15:restartNumberingAfterBreak="0">
+  <w:abstractNum w:abstractNumId="124" w15:restartNumberingAfterBreak="0">
     <w:nsid w:val="51D1055B"/>
     <w:multiLevelType w:val="multilevel"/>
     <w:tmpl w:val="25CC8706"/>
@@ -56267,7 +57426,7 @@
       </w:rPr>
     </w:lvl>
   </w:abstractNum>
-  <w:abstractNum w:abstractNumId="123" w15:restartNumberingAfterBreak="0">
+  <w:abstractNum w:abstractNumId="125" w15:restartNumberingAfterBreak="0">
     <w:nsid w:val="51EF0B27"/>
     <w:multiLevelType w:val="multilevel"/>
     <w:tmpl w:val="0E04039C"/>
@@ -56384,7 +57543,7 @@
       </w:pPr>
     </w:lvl>
   </w:abstractNum>
-  <w:abstractNum w:abstractNumId="124" w15:restartNumberingAfterBreak="0">
+  <w:abstractNum w:abstractNumId="126" w15:restartNumberingAfterBreak="0">
     <w:nsid w:val="5359556E"/>
     <w:multiLevelType w:val="multilevel"/>
     <w:tmpl w:val="27B8410E"/>
@@ -56497,7 +57656,7 @@
       </w:pPr>
     </w:lvl>
   </w:abstractNum>
-  <w:abstractNum w:abstractNumId="125" w15:restartNumberingAfterBreak="0">
+  <w:abstractNum w:abstractNumId="127" w15:restartNumberingAfterBreak="0">
     <w:nsid w:val="549D450E"/>
     <w:multiLevelType w:val="multilevel"/>
     <w:tmpl w:val="CABE5BAA"/>
@@ -56646,7 +57805,7 @@
       </w:rPr>
     </w:lvl>
   </w:abstractNum>
-  <w:abstractNum w:abstractNumId="126" w15:restartNumberingAfterBreak="0">
+  <w:abstractNum w:abstractNumId="128" w15:restartNumberingAfterBreak="0">
     <w:nsid w:val="55C3573A"/>
     <w:multiLevelType w:val="multilevel"/>
     <w:tmpl w:val="27E03380"/>
@@ -56795,7 +57954,7 @@
       </w:rPr>
     </w:lvl>
   </w:abstractNum>
-  <w:abstractNum w:abstractNumId="127" w15:restartNumberingAfterBreak="0">
+  <w:abstractNum w:abstractNumId="129" w15:restartNumberingAfterBreak="0">
     <w:nsid w:val="56525CB6"/>
     <w:multiLevelType w:val="multilevel"/>
     <w:tmpl w:val="09A43424"/>
@@ -56944,7 +58103,7 @@
       </w:rPr>
     </w:lvl>
   </w:abstractNum>
-  <w:abstractNum w:abstractNumId="128" w15:restartNumberingAfterBreak="0">
+  <w:abstractNum w:abstractNumId="130" w15:restartNumberingAfterBreak="0">
     <w:nsid w:val="56BD69A0"/>
     <w:multiLevelType w:val="multilevel"/>
     <w:tmpl w:val="D534BADA"/>
@@ -57093,7 +58252,156 @@
       </w:rPr>
     </w:lvl>
   </w:abstractNum>
-  <w:abstractNum w:abstractNumId="129" w15:restartNumberingAfterBreak="0">
+  <w:abstractNum w:abstractNumId="131" w15:restartNumberingAfterBreak="0">
+    <w:nsid w:val="585B65ED"/>
+    <w:multiLevelType w:val="multilevel"/>
+    <w:tmpl w:val="F07A1044"/>
+    <w:lvl w:ilvl="0">
+      <w:start w:val="1"/>
+      <w:numFmt w:val="bullet"/>
+      <w:lvlText w:val=""/>
+      <w:lvlJc w:val="left"/>
+      <w:pPr>
+        <w:tabs>
+          <w:tab w:val="num" w:pos="720"/>
+        </w:tabs>
+        <w:ind w:left="720" w:hanging="360"/>
+      </w:pPr>
+      <w:rPr>
+        <w:rFonts w:ascii="Symbol" w:hAnsi="Symbol" w:hint="default"/>
+        <w:sz w:val="20"/>
+      </w:rPr>
+    </w:lvl>
+    <w:lvl w:ilvl="1" w:tentative="1">
+      <w:start w:val="1"/>
+      <w:numFmt w:val="bullet"/>
+      <w:lvlText w:val="o"/>
+      <w:lvlJc w:val="left"/>
+      <w:pPr>
+        <w:tabs>
+          <w:tab w:val="num" w:pos="1440"/>
+        </w:tabs>
+        <w:ind w:left="1440" w:hanging="360"/>
+      </w:pPr>
+      <w:rPr>
+        <w:rFonts w:ascii="Courier New" w:hAnsi="Courier New" w:hint="default"/>
+        <w:sz w:val="20"/>
+      </w:rPr>
+    </w:lvl>
+    <w:lvl w:ilvl="2" w:tentative="1">
+      <w:start w:val="1"/>
+      <w:numFmt w:val="bullet"/>
+      <w:lvlText w:val=""/>
+      <w:lvlJc w:val="left"/>
+      <w:pPr>
+        <w:tabs>
+          <w:tab w:val="num" w:pos="2160"/>
+        </w:tabs>
+        <w:ind w:left="2160" w:hanging="360"/>
+      </w:pPr>
+      <w:rPr>
+        <w:rFonts w:ascii="Wingdings" w:hAnsi="Wingdings" w:hint="default"/>
+        <w:sz w:val="20"/>
+      </w:rPr>
+    </w:lvl>
+    <w:lvl w:ilvl="3" w:tentative="1">
+      <w:start w:val="1"/>
+      <w:numFmt w:val="bullet"/>
+      <w:lvlText w:val=""/>
+      <w:lvlJc w:val="left"/>
+      <w:pPr>
+        <w:tabs>
+          <w:tab w:val="num" w:pos="2880"/>
+        </w:tabs>
+        <w:ind w:left="2880" w:hanging="360"/>
+      </w:pPr>
+      <w:rPr>
+        <w:rFonts w:ascii="Wingdings" w:hAnsi="Wingdings" w:hint="default"/>
+        <w:sz w:val="20"/>
+      </w:rPr>
+    </w:lvl>
+    <w:lvl w:ilvl="4" w:tentative="1">
+      <w:start w:val="1"/>
+      <w:numFmt w:val="bullet"/>
+      <w:lvlText w:val=""/>
+      <w:lvlJc w:val="left"/>
+      <w:pPr>
+        <w:tabs>
+          <w:tab w:val="num" w:pos="3600"/>
+        </w:tabs>
+        <w:ind w:left="3600" w:hanging="360"/>
+      </w:pPr>
+      <w:rPr>
+        <w:rFonts w:ascii="Wingdings" w:hAnsi="Wingdings" w:hint="default"/>
+        <w:sz w:val="20"/>
+      </w:rPr>
+    </w:lvl>
+    <w:lvl w:ilvl="5" w:tentative="1">
+      <w:start w:val="1"/>
+      <w:numFmt w:val="bullet"/>
+      <w:lvlText w:val=""/>
+      <w:lvlJc w:val="left"/>
+      <w:pPr>
+        <w:tabs>
+          <w:tab w:val="num" w:pos="4320"/>
+        </w:tabs>
+        <w:ind w:left="4320" w:hanging="360"/>
+      </w:pPr>
+      <w:rPr>
+        <w:rFonts w:ascii="Wingdings" w:hAnsi="Wingdings" w:hint="default"/>
+        <w:sz w:val="20"/>
+      </w:rPr>
+    </w:lvl>
+    <w:lvl w:ilvl="6" w:tentative="1">
+      <w:start w:val="1"/>
+      <w:numFmt w:val="bullet"/>
+      <w:lvlText w:val=""/>
+      <w:lvlJc w:val="left"/>
+      <w:pPr>
+        <w:tabs>
+          <w:tab w:val="num" w:pos="5040"/>
+        </w:tabs>
+        <w:ind w:left="5040" w:hanging="360"/>
+      </w:pPr>
+      <w:rPr>
+        <w:rFonts w:ascii="Wingdings" w:hAnsi="Wingdings" w:hint="default"/>
+        <w:sz w:val="20"/>
+      </w:rPr>
+    </w:lvl>
+    <w:lvl w:ilvl="7" w:tentative="1">
+      <w:start w:val="1"/>
+      <w:numFmt w:val="bullet"/>
+      <w:lvlText w:val=""/>
+      <w:lvlJc w:val="left"/>
+      <w:pPr>
+        <w:tabs>
+          <w:tab w:val="num" w:pos="5760"/>
+        </w:tabs>
+        <w:ind w:left="5760" w:hanging="360"/>
+      </w:pPr>
+      <w:rPr>
+        <w:rFonts w:ascii="Wingdings" w:hAnsi="Wingdings" w:hint="default"/>
+        <w:sz w:val="20"/>
+      </w:rPr>
+    </w:lvl>
+    <w:lvl w:ilvl="8" w:tentative="1">
+      <w:start w:val="1"/>
+      <w:numFmt w:val="bullet"/>
+      <w:lvlText w:val=""/>
+      <w:lvlJc w:val="left"/>
+      <w:pPr>
+        <w:tabs>
+          <w:tab w:val="num" w:pos="6480"/>
+        </w:tabs>
+        <w:ind w:left="6480" w:hanging="360"/>
+      </w:pPr>
+      <w:rPr>
+        <w:rFonts w:ascii="Wingdings" w:hAnsi="Wingdings" w:hint="default"/>
+        <w:sz w:val="20"/>
+      </w:rPr>
+    </w:lvl>
+  </w:abstractNum>
+  <w:abstractNum w:abstractNumId="132" w15:restartNumberingAfterBreak="0">
     <w:nsid w:val="58F02D6B"/>
     <w:multiLevelType w:val="multilevel"/>
     <w:tmpl w:val="2AC06048"/>
@@ -57242,7 +58550,7 @@
       </w:rPr>
     </w:lvl>
   </w:abstractNum>
-  <w:abstractNum w:abstractNumId="130" w15:restartNumberingAfterBreak="0">
+  <w:abstractNum w:abstractNumId="133" w15:restartNumberingAfterBreak="0">
     <w:nsid w:val="59DA4C34"/>
     <w:multiLevelType w:val="multilevel"/>
     <w:tmpl w:val="6C6C0038"/>
@@ -57391,7 +58699,7 @@
       </w:rPr>
     </w:lvl>
   </w:abstractNum>
-  <w:abstractNum w:abstractNumId="131" w15:restartNumberingAfterBreak="0">
+  <w:abstractNum w:abstractNumId="134" w15:restartNumberingAfterBreak="0">
     <w:nsid w:val="5A24690D"/>
     <w:multiLevelType w:val="multilevel"/>
     <w:tmpl w:val="C3A07A7A"/>
@@ -57540,7 +58848,7 @@
       </w:rPr>
     </w:lvl>
   </w:abstractNum>
-  <w:abstractNum w:abstractNumId="132" w15:restartNumberingAfterBreak="0">
+  <w:abstractNum w:abstractNumId="135" w15:restartNumberingAfterBreak="0">
     <w:nsid w:val="5A3563CF"/>
     <w:multiLevelType w:val="multilevel"/>
     <w:tmpl w:val="74D8053C"/>
@@ -57689,7 +58997,7 @@
       </w:rPr>
     </w:lvl>
   </w:abstractNum>
-  <w:abstractNum w:abstractNumId="133" w15:restartNumberingAfterBreak="0">
+  <w:abstractNum w:abstractNumId="136" w15:restartNumberingAfterBreak="0">
     <w:nsid w:val="5A7A41CC"/>
     <w:multiLevelType w:val="multilevel"/>
     <w:tmpl w:val="ED8805C2"/>
@@ -57838,7 +59146,7 @@
       </w:rPr>
     </w:lvl>
   </w:abstractNum>
-  <w:abstractNum w:abstractNumId="134" w15:restartNumberingAfterBreak="0">
+  <w:abstractNum w:abstractNumId="137" w15:restartNumberingAfterBreak="0">
     <w:nsid w:val="5C393DDB"/>
     <w:multiLevelType w:val="multilevel"/>
     <w:tmpl w:val="9954918A"/>
@@ -57987,7 +59295,7 @@
       </w:rPr>
     </w:lvl>
   </w:abstractNum>
-  <w:abstractNum w:abstractNumId="135" w15:restartNumberingAfterBreak="0">
+  <w:abstractNum w:abstractNumId="138" w15:restartNumberingAfterBreak="0">
     <w:nsid w:val="5C8E04E0"/>
     <w:multiLevelType w:val="multilevel"/>
     <w:tmpl w:val="67CEBCA8"/>
@@ -58136,7 +59444,7 @@
       </w:rPr>
     </w:lvl>
   </w:abstractNum>
-  <w:abstractNum w:abstractNumId="136" w15:restartNumberingAfterBreak="0">
+  <w:abstractNum w:abstractNumId="139" w15:restartNumberingAfterBreak="0">
     <w:nsid w:val="5CC23C5F"/>
     <w:multiLevelType w:val="multilevel"/>
     <w:tmpl w:val="AF2CB8D8"/>
@@ -58249,7 +59557,7 @@
       </w:pPr>
     </w:lvl>
   </w:abstractNum>
-  <w:abstractNum w:abstractNumId="137" w15:restartNumberingAfterBreak="0">
+  <w:abstractNum w:abstractNumId="140" w15:restartNumberingAfterBreak="0">
     <w:nsid w:val="5D7C388C"/>
     <w:multiLevelType w:val="multilevel"/>
     <w:tmpl w:val="30B021CA"/>
@@ -58398,7 +59706,7 @@
       </w:rPr>
     </w:lvl>
   </w:abstractNum>
-  <w:abstractNum w:abstractNumId="138" w15:restartNumberingAfterBreak="0">
+  <w:abstractNum w:abstractNumId="141" w15:restartNumberingAfterBreak="0">
     <w:nsid w:val="5DF83D49"/>
     <w:multiLevelType w:val="multilevel"/>
     <w:tmpl w:val="B2669E66"/>
@@ -58515,7 +59823,7 @@
       </w:pPr>
     </w:lvl>
   </w:abstractNum>
-  <w:abstractNum w:abstractNumId="139" w15:restartNumberingAfterBreak="0">
+  <w:abstractNum w:abstractNumId="142" w15:restartNumberingAfterBreak="0">
     <w:nsid w:val="5FA036D4"/>
     <w:multiLevelType w:val="multilevel"/>
     <w:tmpl w:val="54B6555E"/>
@@ -58632,7 +59940,7 @@
       </w:pPr>
     </w:lvl>
   </w:abstractNum>
-  <w:abstractNum w:abstractNumId="140" w15:restartNumberingAfterBreak="0">
+  <w:abstractNum w:abstractNumId="143" w15:restartNumberingAfterBreak="0">
     <w:nsid w:val="61170630"/>
     <w:multiLevelType w:val="multilevel"/>
     <w:tmpl w:val="44EA4C38"/>
@@ -58749,7 +60057,7 @@
       </w:pPr>
     </w:lvl>
   </w:abstractNum>
-  <w:abstractNum w:abstractNumId="141" w15:restartNumberingAfterBreak="0">
+  <w:abstractNum w:abstractNumId="144" w15:restartNumberingAfterBreak="0">
     <w:nsid w:val="61194EC8"/>
     <w:multiLevelType w:val="multilevel"/>
     <w:tmpl w:val="23782E54"/>
@@ -58898,7 +60206,7 @@
       </w:rPr>
     </w:lvl>
   </w:abstractNum>
-  <w:abstractNum w:abstractNumId="142" w15:restartNumberingAfterBreak="0">
+  <w:abstractNum w:abstractNumId="145" w15:restartNumberingAfterBreak="0">
     <w:nsid w:val="61431F88"/>
     <w:multiLevelType w:val="multilevel"/>
     <w:tmpl w:val="D97E76B0"/>
@@ -59047,7 +60355,7 @@
       </w:rPr>
     </w:lvl>
   </w:abstractNum>
-  <w:abstractNum w:abstractNumId="143" w15:restartNumberingAfterBreak="0">
+  <w:abstractNum w:abstractNumId="146" w15:restartNumberingAfterBreak="0">
     <w:nsid w:val="61A24CD1"/>
     <w:multiLevelType w:val="multilevel"/>
     <w:tmpl w:val="67DE4BDE"/>
@@ -59196,7 +60504,7 @@
       </w:rPr>
     </w:lvl>
   </w:abstractNum>
-  <w:abstractNum w:abstractNumId="144" w15:restartNumberingAfterBreak="0">
+  <w:abstractNum w:abstractNumId="147" w15:restartNumberingAfterBreak="0">
     <w:nsid w:val="62983B90"/>
     <w:multiLevelType w:val="multilevel"/>
     <w:tmpl w:val="61FC5AE6"/>
@@ -59345,7 +60653,7 @@
       </w:rPr>
     </w:lvl>
   </w:abstractNum>
-  <w:abstractNum w:abstractNumId="145" w15:restartNumberingAfterBreak="0">
+  <w:abstractNum w:abstractNumId="148" w15:restartNumberingAfterBreak="0">
     <w:nsid w:val="64637D32"/>
     <w:multiLevelType w:val="multilevel"/>
     <w:tmpl w:val="688080C2"/>
@@ -59462,7 +60770,7 @@
       </w:pPr>
     </w:lvl>
   </w:abstractNum>
-  <w:abstractNum w:abstractNumId="146" w15:restartNumberingAfterBreak="0">
+  <w:abstractNum w:abstractNumId="149" w15:restartNumberingAfterBreak="0">
     <w:nsid w:val="6500055F"/>
     <w:multiLevelType w:val="multilevel"/>
     <w:tmpl w:val="8A24FC76"/>
@@ -59611,7 +60919,7 @@
       </w:rPr>
     </w:lvl>
   </w:abstractNum>
-  <w:abstractNum w:abstractNumId="147" w15:restartNumberingAfterBreak="0">
+  <w:abstractNum w:abstractNumId="150" w15:restartNumberingAfterBreak="0">
     <w:nsid w:val="67992FBB"/>
     <w:multiLevelType w:val="multilevel"/>
     <w:tmpl w:val="BD308DCC"/>
@@ -59760,7 +61068,7 @@
       </w:rPr>
     </w:lvl>
   </w:abstractNum>
-  <w:abstractNum w:abstractNumId="148" w15:restartNumberingAfterBreak="0">
+  <w:abstractNum w:abstractNumId="151" w15:restartNumberingAfterBreak="0">
     <w:nsid w:val="6886315D"/>
     <w:multiLevelType w:val="multilevel"/>
     <w:tmpl w:val="EDF68C7E"/>
@@ -59909,7 +61217,7 @@
       </w:rPr>
     </w:lvl>
   </w:abstractNum>
-  <w:abstractNum w:abstractNumId="149" w15:restartNumberingAfterBreak="0">
+  <w:abstractNum w:abstractNumId="152" w15:restartNumberingAfterBreak="0">
     <w:nsid w:val="6AD112F7"/>
     <w:multiLevelType w:val="multilevel"/>
     <w:tmpl w:val="99EC9D1E"/>
@@ -60058,7 +61366,7 @@
       </w:rPr>
     </w:lvl>
   </w:abstractNum>
-  <w:abstractNum w:abstractNumId="150" w15:restartNumberingAfterBreak="0">
+  <w:abstractNum w:abstractNumId="153" w15:restartNumberingAfterBreak="0">
     <w:nsid w:val="6B950202"/>
     <w:multiLevelType w:val="multilevel"/>
     <w:tmpl w:val="83164D1C"/>
@@ -60175,7 +61483,7 @@
       </w:pPr>
     </w:lvl>
   </w:abstractNum>
-  <w:abstractNum w:abstractNumId="151" w15:restartNumberingAfterBreak="0">
+  <w:abstractNum w:abstractNumId="154" w15:restartNumberingAfterBreak="0">
     <w:nsid w:val="6BD04911"/>
     <w:multiLevelType w:val="multilevel"/>
     <w:tmpl w:val="BA0AAA42"/>
@@ -60292,7 +61600,7 @@
       </w:pPr>
     </w:lvl>
   </w:abstractNum>
-  <w:abstractNum w:abstractNumId="152" w15:restartNumberingAfterBreak="0">
+  <w:abstractNum w:abstractNumId="155" w15:restartNumberingAfterBreak="0">
     <w:nsid w:val="6BF61C9E"/>
     <w:multiLevelType w:val="multilevel"/>
     <w:tmpl w:val="FAE8587C"/>
@@ -60441,7 +61749,7 @@
       </w:rPr>
     </w:lvl>
   </w:abstractNum>
-  <w:abstractNum w:abstractNumId="153" w15:restartNumberingAfterBreak="0">
+  <w:abstractNum w:abstractNumId="156" w15:restartNumberingAfterBreak="0">
     <w:nsid w:val="6D54738A"/>
     <w:multiLevelType w:val="multilevel"/>
     <w:tmpl w:val="71880058"/>
@@ -60590,7 +61898,7 @@
       </w:rPr>
     </w:lvl>
   </w:abstractNum>
-  <w:abstractNum w:abstractNumId="154" w15:restartNumberingAfterBreak="0">
+  <w:abstractNum w:abstractNumId="157" w15:restartNumberingAfterBreak="0">
     <w:nsid w:val="6EA92462"/>
     <w:multiLevelType w:val="multilevel"/>
     <w:tmpl w:val="F920D0F2"/>
@@ -60707,7 +62015,7 @@
       </w:pPr>
     </w:lvl>
   </w:abstractNum>
-  <w:abstractNum w:abstractNumId="155" w15:restartNumberingAfterBreak="0">
+  <w:abstractNum w:abstractNumId="158" w15:restartNumberingAfterBreak="0">
     <w:nsid w:val="6FF25ECC"/>
     <w:multiLevelType w:val="multilevel"/>
     <w:tmpl w:val="068ED7C6"/>
@@ -60856,7 +62164,7 @@
       </w:rPr>
     </w:lvl>
   </w:abstractNum>
-  <w:abstractNum w:abstractNumId="156" w15:restartNumberingAfterBreak="0">
+  <w:abstractNum w:abstractNumId="159" w15:restartNumberingAfterBreak="0">
     <w:nsid w:val="6FFB3012"/>
     <w:multiLevelType w:val="multilevel"/>
     <w:tmpl w:val="B0006C3E"/>
@@ -61005,7 +62313,7 @@
       </w:rPr>
     </w:lvl>
   </w:abstractNum>
-  <w:abstractNum w:abstractNumId="157" w15:restartNumberingAfterBreak="0">
+  <w:abstractNum w:abstractNumId="160" w15:restartNumberingAfterBreak="0">
     <w:nsid w:val="701B79DC"/>
     <w:multiLevelType w:val="multilevel"/>
     <w:tmpl w:val="677C9DCC"/>
@@ -61154,7 +62462,7 @@
       </w:rPr>
     </w:lvl>
   </w:abstractNum>
-  <w:abstractNum w:abstractNumId="158" w15:restartNumberingAfterBreak="0">
+  <w:abstractNum w:abstractNumId="161" w15:restartNumberingAfterBreak="0">
     <w:nsid w:val="70FB2236"/>
     <w:multiLevelType w:val="multilevel"/>
     <w:tmpl w:val="6EE0FDFE"/>
@@ -61303,7 +62611,7 @@
       </w:rPr>
     </w:lvl>
   </w:abstractNum>
-  <w:abstractNum w:abstractNumId="159" w15:restartNumberingAfterBreak="0">
+  <w:abstractNum w:abstractNumId="162" w15:restartNumberingAfterBreak="0">
     <w:nsid w:val="712607D4"/>
     <w:multiLevelType w:val="multilevel"/>
     <w:tmpl w:val="FA927392"/>
@@ -61452,7 +62760,7 @@
       </w:rPr>
     </w:lvl>
   </w:abstractNum>
-  <w:abstractNum w:abstractNumId="160" w15:restartNumberingAfterBreak="0">
+  <w:abstractNum w:abstractNumId="163" w15:restartNumberingAfterBreak="0">
     <w:nsid w:val="71D30A12"/>
     <w:multiLevelType w:val="multilevel"/>
     <w:tmpl w:val="2FFAF22A"/>
@@ -61565,7 +62873,7 @@
       </w:pPr>
     </w:lvl>
   </w:abstractNum>
-  <w:abstractNum w:abstractNumId="161" w15:restartNumberingAfterBreak="0">
+  <w:abstractNum w:abstractNumId="164" w15:restartNumberingAfterBreak="0">
     <w:nsid w:val="734E3706"/>
     <w:multiLevelType w:val="multilevel"/>
     <w:tmpl w:val="33F22A6A"/>
@@ -61714,7 +63022,7 @@
       </w:rPr>
     </w:lvl>
   </w:abstractNum>
-  <w:abstractNum w:abstractNumId="162" w15:restartNumberingAfterBreak="0">
+  <w:abstractNum w:abstractNumId="165" w15:restartNumberingAfterBreak="0">
     <w:nsid w:val="74A073BC"/>
     <w:multiLevelType w:val="multilevel"/>
     <w:tmpl w:val="84FAE114"/>
@@ -61863,7 +63171,7 @@
       </w:rPr>
     </w:lvl>
   </w:abstractNum>
-  <w:abstractNum w:abstractNumId="163" w15:restartNumberingAfterBreak="0">
+  <w:abstractNum w:abstractNumId="166" w15:restartNumberingAfterBreak="0">
     <w:nsid w:val="74C27826"/>
     <w:multiLevelType w:val="multilevel"/>
     <w:tmpl w:val="4D8C8872"/>
@@ -61976,7 +63284,7 @@
       </w:pPr>
     </w:lvl>
   </w:abstractNum>
-  <w:abstractNum w:abstractNumId="164" w15:restartNumberingAfterBreak="0">
+  <w:abstractNum w:abstractNumId="167" w15:restartNumberingAfterBreak="0">
     <w:nsid w:val="74D96AA0"/>
     <w:multiLevelType w:val="multilevel"/>
     <w:tmpl w:val="B7DCE3F0"/>
@@ -62125,7 +63433,7 @@
       </w:rPr>
     </w:lvl>
   </w:abstractNum>
-  <w:abstractNum w:abstractNumId="165" w15:restartNumberingAfterBreak="0">
+  <w:abstractNum w:abstractNumId="168" w15:restartNumberingAfterBreak="0">
     <w:nsid w:val="75ED5E9C"/>
     <w:multiLevelType w:val="multilevel"/>
     <w:tmpl w:val="9A7622F6"/>
@@ -62238,7 +63546,7 @@
       </w:pPr>
     </w:lvl>
   </w:abstractNum>
-  <w:abstractNum w:abstractNumId="166" w15:restartNumberingAfterBreak="0">
+  <w:abstractNum w:abstractNumId="169" w15:restartNumberingAfterBreak="0">
     <w:nsid w:val="764217B2"/>
     <w:multiLevelType w:val="multilevel"/>
     <w:tmpl w:val="6700C824"/>
@@ -62351,7 +63659,7 @@
       </w:pPr>
     </w:lvl>
   </w:abstractNum>
-  <w:abstractNum w:abstractNumId="167" w15:restartNumberingAfterBreak="0">
+  <w:abstractNum w:abstractNumId="170" w15:restartNumberingAfterBreak="0">
     <w:nsid w:val="765A2B64"/>
     <w:multiLevelType w:val="multilevel"/>
     <w:tmpl w:val="C21C403A"/>
@@ -62500,7 +63808,7 @@
       </w:rPr>
     </w:lvl>
   </w:abstractNum>
-  <w:abstractNum w:abstractNumId="168" w15:restartNumberingAfterBreak="0">
+  <w:abstractNum w:abstractNumId="171" w15:restartNumberingAfterBreak="0">
     <w:nsid w:val="768F2DDF"/>
     <w:multiLevelType w:val="multilevel"/>
     <w:tmpl w:val="0C9E8B60"/>
@@ -62649,7 +63957,7 @@
       </w:rPr>
     </w:lvl>
   </w:abstractNum>
-  <w:abstractNum w:abstractNumId="169" w15:restartNumberingAfterBreak="0">
+  <w:abstractNum w:abstractNumId="172" w15:restartNumberingAfterBreak="0">
     <w:nsid w:val="77595B7F"/>
     <w:multiLevelType w:val="multilevel"/>
     <w:tmpl w:val="D72C5B46"/>
@@ -62798,7 +64106,7 @@
       </w:rPr>
     </w:lvl>
   </w:abstractNum>
-  <w:abstractNum w:abstractNumId="170" w15:restartNumberingAfterBreak="0">
+  <w:abstractNum w:abstractNumId="173" w15:restartNumberingAfterBreak="0">
     <w:nsid w:val="79CF47A9"/>
     <w:multiLevelType w:val="multilevel"/>
     <w:tmpl w:val="E80A849E"/>
@@ -62911,7 +64219,7 @@
       </w:pPr>
     </w:lvl>
   </w:abstractNum>
-  <w:abstractNum w:abstractNumId="171" w15:restartNumberingAfterBreak="0">
+  <w:abstractNum w:abstractNumId="174" w15:restartNumberingAfterBreak="0">
     <w:nsid w:val="79DD69EB"/>
     <w:multiLevelType w:val="multilevel"/>
     <w:tmpl w:val="506CD9F0"/>
@@ -63028,7 +64336,7 @@
       </w:pPr>
     </w:lvl>
   </w:abstractNum>
-  <w:abstractNum w:abstractNumId="172" w15:restartNumberingAfterBreak="0">
+  <w:abstractNum w:abstractNumId="175" w15:restartNumberingAfterBreak="0">
     <w:nsid w:val="7A84747F"/>
     <w:multiLevelType w:val="multilevel"/>
     <w:tmpl w:val="15F6BCE6"/>
@@ -63177,7 +64485,7 @@
       </w:rPr>
     </w:lvl>
   </w:abstractNum>
-  <w:abstractNum w:abstractNumId="173" w15:restartNumberingAfterBreak="0">
+  <w:abstractNum w:abstractNumId="176" w15:restartNumberingAfterBreak="0">
     <w:nsid w:val="7CDB3F5D"/>
     <w:multiLevelType w:val="multilevel"/>
     <w:tmpl w:val="2FC8730C"/>
@@ -63290,7 +64598,7 @@
       </w:pPr>
     </w:lvl>
   </w:abstractNum>
-  <w:abstractNum w:abstractNumId="174" w15:restartNumberingAfterBreak="0">
+  <w:abstractNum w:abstractNumId="177" w15:restartNumberingAfterBreak="0">
     <w:nsid w:val="7D032ECB"/>
     <w:multiLevelType w:val="multilevel"/>
     <w:tmpl w:val="A40AABC0"/>
@@ -63439,7 +64747,7 @@
       </w:rPr>
     </w:lvl>
   </w:abstractNum>
-  <w:abstractNum w:abstractNumId="175" w15:restartNumberingAfterBreak="0">
+  <w:abstractNum w:abstractNumId="178" w15:restartNumberingAfterBreak="0">
     <w:nsid w:val="7D8E0052"/>
     <w:multiLevelType w:val="multilevel"/>
     <w:tmpl w:val="E54EA6B4"/>
@@ -63588,7 +64896,7 @@
       </w:rPr>
     </w:lvl>
   </w:abstractNum>
-  <w:abstractNum w:abstractNumId="176" w15:restartNumberingAfterBreak="0">
+  <w:abstractNum w:abstractNumId="179" w15:restartNumberingAfterBreak="0">
     <w:nsid w:val="7EFD7E28"/>
     <w:multiLevelType w:val="multilevel"/>
     <w:tmpl w:val="38C09F4A"/>
@@ -63737,7 +65045,7 @@
       </w:rPr>
     </w:lvl>
   </w:abstractNum>
-  <w:abstractNum w:abstractNumId="177" w15:restartNumberingAfterBreak="0">
+  <w:abstractNum w:abstractNumId="180" w15:restartNumberingAfterBreak="0">
     <w:nsid w:val="7F1346B5"/>
     <w:multiLevelType w:val="multilevel"/>
     <w:tmpl w:val="914CA78C"/>
@@ -63886,7 +65194,7 @@
       </w:rPr>
     </w:lvl>
   </w:abstractNum>
-  <w:abstractNum w:abstractNumId="178" w15:restartNumberingAfterBreak="0">
+  <w:abstractNum w:abstractNumId="181" w15:restartNumberingAfterBreak="0">
     <w:nsid w:val="7FE0173B"/>
     <w:multiLevelType w:val="multilevel"/>
     <w:tmpl w:val="DC787570"/>
@@ -64003,7 +65311,7 @@
       </w:pPr>
     </w:lvl>
   </w:abstractNum>
-  <w:abstractNum w:abstractNumId="179" w15:restartNumberingAfterBreak="0">
+  <w:abstractNum w:abstractNumId="182" w15:restartNumberingAfterBreak="0">
     <w:nsid w:val="7FE705C2"/>
     <w:multiLevelType w:val="multilevel"/>
     <w:tmpl w:val="2B966BDC"/>
@@ -64124,22 +65432,22 @@
     <w:abstractNumId w:val="16"/>
   </w:num>
   <w:num w:numId="2" w16cid:durableId="212691769">
-    <w:abstractNumId w:val="95"/>
+    <w:abstractNumId w:val="96"/>
   </w:num>
   <w:num w:numId="3" w16cid:durableId="204753465">
-    <w:abstractNumId w:val="61"/>
+    <w:abstractNumId w:val="62"/>
   </w:num>
   <w:num w:numId="4" w16cid:durableId="1033921066">
-    <w:abstractNumId w:val="87"/>
+    <w:abstractNumId w:val="88"/>
   </w:num>
   <w:num w:numId="5" w16cid:durableId="314533305">
-    <w:abstractNumId w:val="70"/>
+    <w:abstractNumId w:val="71"/>
   </w:num>
   <w:num w:numId="6" w16cid:durableId="1668509103">
-    <w:abstractNumId w:val="107"/>
+    <w:abstractNumId w:val="108"/>
   </w:num>
   <w:num w:numId="7" w16cid:durableId="1270235281">
-    <w:abstractNumId w:val="117"/>
+    <w:abstractNumId w:val="119"/>
   </w:num>
   <w:num w:numId="8" w16cid:durableId="1068915894">
     <w:abstractNumId w:val="10"/>
@@ -64148,28 +65456,28 @@
     <w:abstractNumId w:val="12"/>
   </w:num>
   <w:num w:numId="10" w16cid:durableId="1860390516">
-    <w:abstractNumId w:val="104"/>
+    <w:abstractNumId w:val="105"/>
   </w:num>
   <w:num w:numId="11" w16cid:durableId="1725106779">
-    <w:abstractNumId w:val="75"/>
+    <w:abstractNumId w:val="76"/>
   </w:num>
   <w:num w:numId="12" w16cid:durableId="1933314044">
-    <w:abstractNumId w:val="102"/>
+    <w:abstractNumId w:val="103"/>
   </w:num>
   <w:num w:numId="13" w16cid:durableId="326521496">
     <w:abstractNumId w:val="17"/>
   </w:num>
   <w:num w:numId="14" w16cid:durableId="2010981270">
-    <w:abstractNumId w:val="134"/>
+    <w:abstractNumId w:val="137"/>
   </w:num>
   <w:num w:numId="15" w16cid:durableId="445388872">
-    <w:abstractNumId w:val="172"/>
+    <w:abstractNumId w:val="175"/>
   </w:num>
   <w:num w:numId="16" w16cid:durableId="775059024">
-    <w:abstractNumId w:val="46"/>
+    <w:abstractNumId w:val="47"/>
   </w:num>
   <w:num w:numId="17" w16cid:durableId="1295022515">
-    <w:abstractNumId w:val="153"/>
+    <w:abstractNumId w:val="156"/>
   </w:num>
   <w:num w:numId="18" w16cid:durableId="1130586831">
     <w:abstractNumId w:val="31"/>
@@ -64178,49 +65486,49 @@
     <w:abstractNumId w:val="29"/>
   </w:num>
   <w:num w:numId="20" w16cid:durableId="130220266">
-    <w:abstractNumId w:val="156"/>
+    <w:abstractNumId w:val="159"/>
   </w:num>
   <w:num w:numId="21" w16cid:durableId="1905145076">
-    <w:abstractNumId w:val="142"/>
+    <w:abstractNumId w:val="145"/>
   </w:num>
   <w:num w:numId="22" w16cid:durableId="351222723">
-    <w:abstractNumId w:val="69"/>
+    <w:abstractNumId w:val="70"/>
   </w:num>
   <w:num w:numId="23" w16cid:durableId="366101969">
-    <w:abstractNumId w:val="129"/>
+    <w:abstractNumId w:val="132"/>
   </w:num>
   <w:num w:numId="24" w16cid:durableId="1125781281">
-    <w:abstractNumId w:val="115"/>
+    <w:abstractNumId w:val="117"/>
   </w:num>
   <w:num w:numId="25" w16cid:durableId="1980187107">
     <w:abstractNumId w:val="25"/>
   </w:num>
   <w:num w:numId="26" w16cid:durableId="650644008">
-    <w:abstractNumId w:val="167"/>
+    <w:abstractNumId w:val="170"/>
   </w:num>
   <w:num w:numId="27" w16cid:durableId="927421509">
-    <w:abstractNumId w:val="118"/>
+    <w:abstractNumId w:val="120"/>
   </w:num>
   <w:num w:numId="28" w16cid:durableId="2136094583">
-    <w:abstractNumId w:val="47"/>
+    <w:abstractNumId w:val="48"/>
   </w:num>
   <w:num w:numId="29" w16cid:durableId="163713911">
-    <w:abstractNumId w:val="143"/>
+    <w:abstractNumId w:val="146"/>
   </w:num>
   <w:num w:numId="30" w16cid:durableId="1795706407">
-    <w:abstractNumId w:val="97"/>
+    <w:abstractNumId w:val="98"/>
   </w:num>
   <w:num w:numId="31" w16cid:durableId="417137057">
-    <w:abstractNumId w:val="68"/>
+    <w:abstractNumId w:val="69"/>
   </w:num>
   <w:num w:numId="32" w16cid:durableId="1486584897">
-    <w:abstractNumId w:val="178"/>
+    <w:abstractNumId w:val="181"/>
   </w:num>
   <w:num w:numId="33" w16cid:durableId="1169754637">
-    <w:abstractNumId w:val="110"/>
+    <w:abstractNumId w:val="112"/>
   </w:num>
   <w:num w:numId="34" w16cid:durableId="1082331889">
-    <w:abstractNumId w:val="94"/>
+    <w:abstractNumId w:val="95"/>
   </w:num>
   <w:num w:numId="35" w16cid:durableId="2104495662">
     <w:abstractNumId w:val="42"/>
@@ -64229,97 +65537,97 @@
     <w:abstractNumId w:val="22"/>
   </w:num>
   <w:num w:numId="37" w16cid:durableId="735935560">
-    <w:abstractNumId w:val="168"/>
+    <w:abstractNumId w:val="171"/>
   </w:num>
   <w:num w:numId="38" w16cid:durableId="177236325">
-    <w:abstractNumId w:val="65"/>
+    <w:abstractNumId w:val="66"/>
   </w:num>
   <w:num w:numId="39" w16cid:durableId="788624">
     <w:abstractNumId w:val="35"/>
   </w:num>
   <w:num w:numId="40" w16cid:durableId="1897277996">
-    <w:abstractNumId w:val="130"/>
+    <w:abstractNumId w:val="133"/>
   </w:num>
   <w:num w:numId="41" w16cid:durableId="821385345">
-    <w:abstractNumId w:val="74"/>
+    <w:abstractNumId w:val="75"/>
   </w:num>
   <w:num w:numId="42" w16cid:durableId="440884988">
     <w:abstractNumId w:val="33"/>
   </w:num>
   <w:num w:numId="43" w16cid:durableId="279338713">
-    <w:abstractNumId w:val="148"/>
+    <w:abstractNumId w:val="151"/>
   </w:num>
   <w:num w:numId="44" w16cid:durableId="300966348">
-    <w:abstractNumId w:val="169"/>
+    <w:abstractNumId w:val="172"/>
   </w:num>
   <w:num w:numId="45" w16cid:durableId="877863870">
-    <w:abstractNumId w:val="82"/>
+    <w:abstractNumId w:val="83"/>
   </w:num>
   <w:num w:numId="46" w16cid:durableId="1300115906">
     <w:abstractNumId w:val="19"/>
   </w:num>
   <w:num w:numId="47" w16cid:durableId="719406604">
-    <w:abstractNumId w:val="76"/>
+    <w:abstractNumId w:val="77"/>
   </w:num>
   <w:num w:numId="48" w16cid:durableId="582180082">
     <w:abstractNumId w:val="8"/>
   </w:num>
   <w:num w:numId="49" w16cid:durableId="1316690410">
-    <w:abstractNumId w:val="105"/>
+    <w:abstractNumId w:val="106"/>
   </w:num>
   <w:num w:numId="50" w16cid:durableId="1111557819">
-    <w:abstractNumId w:val="67"/>
+    <w:abstractNumId w:val="68"/>
   </w:num>
   <w:num w:numId="51" w16cid:durableId="2001155960">
-    <w:abstractNumId w:val="120"/>
+    <w:abstractNumId w:val="122"/>
   </w:num>
   <w:num w:numId="52" w16cid:durableId="621155179">
-    <w:abstractNumId w:val="132"/>
+    <w:abstractNumId w:val="135"/>
   </w:num>
   <w:num w:numId="53" w16cid:durableId="716785273">
-    <w:abstractNumId w:val="140"/>
+    <w:abstractNumId w:val="143"/>
   </w:num>
   <w:num w:numId="54" w16cid:durableId="80030908">
-    <w:abstractNumId w:val="124"/>
+    <w:abstractNumId w:val="126"/>
   </w:num>
   <w:num w:numId="55" w16cid:durableId="701125135">
     <w:abstractNumId w:val="30"/>
   </w:num>
   <w:num w:numId="56" w16cid:durableId="1691643461">
-    <w:abstractNumId w:val="44"/>
+    <w:abstractNumId w:val="45"/>
   </w:num>
   <w:num w:numId="57" w16cid:durableId="1299994045">
-    <w:abstractNumId w:val="62"/>
+    <w:abstractNumId w:val="63"/>
   </w:num>
   <w:num w:numId="58" w16cid:durableId="1548565914">
-    <w:abstractNumId w:val="175"/>
+    <w:abstractNumId w:val="178"/>
   </w:num>
   <w:num w:numId="59" w16cid:durableId="769468454">
-    <w:abstractNumId w:val="83"/>
+    <w:abstractNumId w:val="84"/>
   </w:num>
   <w:num w:numId="60" w16cid:durableId="1688479437">
     <w:abstractNumId w:val="9"/>
   </w:num>
   <w:num w:numId="61" w16cid:durableId="1336032879">
-    <w:abstractNumId w:val="89"/>
+    <w:abstractNumId w:val="90"/>
   </w:num>
   <w:num w:numId="62" w16cid:durableId="1931771862">
-    <w:abstractNumId w:val="111"/>
+    <w:abstractNumId w:val="113"/>
   </w:num>
   <w:num w:numId="63" w16cid:durableId="492455653">
-    <w:abstractNumId w:val="159"/>
+    <w:abstractNumId w:val="162"/>
   </w:num>
   <w:num w:numId="64" w16cid:durableId="1567757765">
-    <w:abstractNumId w:val="114"/>
+    <w:abstractNumId w:val="116"/>
   </w:num>
   <w:num w:numId="65" w16cid:durableId="1111779313">
-    <w:abstractNumId w:val="77"/>
+    <w:abstractNumId w:val="78"/>
   </w:num>
   <w:num w:numId="66" w16cid:durableId="583493794">
-    <w:abstractNumId w:val="162"/>
+    <w:abstractNumId w:val="165"/>
   </w:num>
   <w:num w:numId="67" w16cid:durableId="1335689356">
-    <w:abstractNumId w:val="106"/>
+    <w:abstractNumId w:val="107"/>
   </w:num>
   <w:num w:numId="68" w16cid:durableId="1662079372">
     <w:abstractNumId w:val="20"/>
@@ -64328,19 +65636,19 @@
     <w:abstractNumId w:val="40"/>
   </w:num>
   <w:num w:numId="70" w16cid:durableId="467552738">
-    <w:abstractNumId w:val="45"/>
+    <w:abstractNumId w:val="46"/>
   </w:num>
   <w:num w:numId="71" w16cid:durableId="529954783">
-    <w:abstractNumId w:val="98"/>
+    <w:abstractNumId w:val="99"/>
   </w:num>
   <w:num w:numId="72" w16cid:durableId="783770187">
     <w:abstractNumId w:val="36"/>
   </w:num>
   <w:num w:numId="73" w16cid:durableId="2133787749">
-    <w:abstractNumId w:val="96"/>
+    <w:abstractNumId w:val="97"/>
   </w:num>
   <w:num w:numId="74" w16cid:durableId="1090463135">
-    <w:abstractNumId w:val="165"/>
+    <w:abstractNumId w:val="168"/>
   </w:num>
   <w:num w:numId="75" w16cid:durableId="821584307">
     <w:abstractNumId w:val="32"/>
@@ -64349,109 +65657,109 @@
     <w:abstractNumId w:val="14"/>
   </w:num>
   <w:num w:numId="77" w16cid:durableId="325058860">
-    <w:abstractNumId w:val="135"/>
+    <w:abstractNumId w:val="138"/>
   </w:num>
   <w:num w:numId="78" w16cid:durableId="1193374877">
     <w:abstractNumId w:val="15"/>
   </w:num>
   <w:num w:numId="79" w16cid:durableId="815803097">
-    <w:abstractNumId w:val="154"/>
+    <w:abstractNumId w:val="157"/>
   </w:num>
   <w:num w:numId="80" w16cid:durableId="1051730883">
-    <w:abstractNumId w:val="161"/>
+    <w:abstractNumId w:val="164"/>
   </w:num>
   <w:num w:numId="81" w16cid:durableId="742605711">
-    <w:abstractNumId w:val="147"/>
+    <w:abstractNumId w:val="150"/>
   </w:num>
   <w:num w:numId="82" w16cid:durableId="1985772832">
-    <w:abstractNumId w:val="152"/>
+    <w:abstractNumId w:val="155"/>
   </w:num>
   <w:num w:numId="83" w16cid:durableId="1865092739">
     <w:abstractNumId w:val="7"/>
   </w:num>
   <w:num w:numId="84" w16cid:durableId="57559803">
-    <w:abstractNumId w:val="131"/>
+    <w:abstractNumId w:val="134"/>
   </w:num>
   <w:num w:numId="85" w16cid:durableId="987133407">
-    <w:abstractNumId w:val="122"/>
+    <w:abstractNumId w:val="124"/>
   </w:num>
   <w:num w:numId="86" w16cid:durableId="1752313317">
-    <w:abstractNumId w:val="146"/>
+    <w:abstractNumId w:val="149"/>
   </w:num>
   <w:num w:numId="87" w16cid:durableId="1569221538">
-    <w:abstractNumId w:val="48"/>
+    <w:abstractNumId w:val="49"/>
   </w:num>
   <w:num w:numId="88" w16cid:durableId="545878369">
-    <w:abstractNumId w:val="81"/>
+    <w:abstractNumId w:val="82"/>
   </w:num>
   <w:num w:numId="89" w16cid:durableId="1392117049">
-    <w:abstractNumId w:val="91"/>
+    <w:abstractNumId w:val="92"/>
   </w:num>
   <w:num w:numId="90" w16cid:durableId="1549949915">
-    <w:abstractNumId w:val="73"/>
+    <w:abstractNumId w:val="74"/>
   </w:num>
   <w:num w:numId="91" w16cid:durableId="1834953883">
-    <w:abstractNumId w:val="99"/>
+    <w:abstractNumId w:val="100"/>
   </w:num>
   <w:num w:numId="92" w16cid:durableId="1725135787">
     <w:abstractNumId w:val="18"/>
   </w:num>
   <w:num w:numId="93" w16cid:durableId="1800339618">
-    <w:abstractNumId w:val="127"/>
+    <w:abstractNumId w:val="129"/>
   </w:num>
   <w:num w:numId="94" w16cid:durableId="224294743">
-    <w:abstractNumId w:val="164"/>
+    <w:abstractNumId w:val="167"/>
   </w:num>
   <w:num w:numId="95" w16cid:durableId="1516310169">
-    <w:abstractNumId w:val="158"/>
+    <w:abstractNumId w:val="161"/>
   </w:num>
   <w:num w:numId="96" w16cid:durableId="1648893613">
     <w:abstractNumId w:val="5"/>
   </w:num>
   <w:num w:numId="97" w16cid:durableId="192152157">
-    <w:abstractNumId w:val="125"/>
+    <w:abstractNumId w:val="127"/>
   </w:num>
   <w:num w:numId="98" w16cid:durableId="1216694547">
-    <w:abstractNumId w:val="59"/>
+    <w:abstractNumId w:val="60"/>
   </w:num>
   <w:num w:numId="99" w16cid:durableId="54395124">
-    <w:abstractNumId w:val="53"/>
+    <w:abstractNumId w:val="54"/>
   </w:num>
   <w:num w:numId="100" w16cid:durableId="803274895">
-    <w:abstractNumId w:val="72"/>
+    <w:abstractNumId w:val="73"/>
   </w:num>
   <w:num w:numId="101" w16cid:durableId="1375958156">
     <w:abstractNumId w:val="43"/>
   </w:num>
   <w:num w:numId="102" w16cid:durableId="2033919214">
-    <w:abstractNumId w:val="100"/>
+    <w:abstractNumId w:val="101"/>
   </w:num>
   <w:num w:numId="103" w16cid:durableId="1053575878">
-    <w:abstractNumId w:val="71"/>
+    <w:abstractNumId w:val="72"/>
   </w:num>
   <w:num w:numId="104" w16cid:durableId="1045106512">
-    <w:abstractNumId w:val="49"/>
+    <w:abstractNumId w:val="50"/>
   </w:num>
   <w:num w:numId="105" w16cid:durableId="1814328475">
     <w:abstractNumId w:val="0"/>
   </w:num>
   <w:num w:numId="106" w16cid:durableId="1229656796">
-    <w:abstractNumId w:val="85"/>
+    <w:abstractNumId w:val="86"/>
   </w:num>
   <w:num w:numId="107" w16cid:durableId="2116248440">
-    <w:abstractNumId w:val="66"/>
+    <w:abstractNumId w:val="67"/>
   </w:num>
   <w:num w:numId="108" w16cid:durableId="1637836932">
     <w:abstractNumId w:val="2"/>
   </w:num>
   <w:num w:numId="109" w16cid:durableId="818614539">
-    <w:abstractNumId w:val="155"/>
+    <w:abstractNumId w:val="158"/>
   </w:num>
   <w:num w:numId="110" w16cid:durableId="505749528">
     <w:abstractNumId w:val="1"/>
   </w:num>
   <w:num w:numId="111" w16cid:durableId="740567879">
-    <w:abstractNumId w:val="177"/>
+    <w:abstractNumId w:val="180"/>
   </w:num>
   <w:num w:numId="112" w16cid:durableId="1297837039">
     <w:abstractNumId w:val="4"/>
@@ -64463,154 +65771,154 @@
     <w:abstractNumId w:val="24"/>
   </w:num>
   <w:num w:numId="115" w16cid:durableId="917251997">
-    <w:abstractNumId w:val="174"/>
+    <w:abstractNumId w:val="177"/>
   </w:num>
   <w:num w:numId="116" w16cid:durableId="2126919409">
-    <w:abstractNumId w:val="149"/>
+    <w:abstractNumId w:val="152"/>
   </w:num>
   <w:num w:numId="117" w16cid:durableId="1168327765">
-    <w:abstractNumId w:val="54"/>
+    <w:abstractNumId w:val="55"/>
   </w:num>
   <w:num w:numId="118" w16cid:durableId="1923296152">
-    <w:abstractNumId w:val="79"/>
+    <w:abstractNumId w:val="80"/>
   </w:num>
   <w:num w:numId="119" w16cid:durableId="937058826">
     <w:abstractNumId w:val="26"/>
   </w:num>
   <w:num w:numId="120" w16cid:durableId="2019623853">
-    <w:abstractNumId w:val="160"/>
+    <w:abstractNumId w:val="163"/>
   </w:num>
   <w:num w:numId="121" w16cid:durableId="1334604842">
-    <w:abstractNumId w:val="64"/>
+    <w:abstractNumId w:val="65"/>
   </w:num>
   <w:num w:numId="122" w16cid:durableId="343944172">
-    <w:abstractNumId w:val="113"/>
+    <w:abstractNumId w:val="115"/>
   </w:num>
   <w:num w:numId="123" w16cid:durableId="1062867832">
-    <w:abstractNumId w:val="101"/>
+    <w:abstractNumId w:val="102"/>
   </w:num>
   <w:num w:numId="124" w16cid:durableId="1205871176">
     <w:abstractNumId w:val="28"/>
   </w:num>
   <w:num w:numId="125" w16cid:durableId="1544636079">
-    <w:abstractNumId w:val="109"/>
+    <w:abstractNumId w:val="111"/>
   </w:num>
   <w:num w:numId="126" w16cid:durableId="224492955">
-    <w:abstractNumId w:val="145"/>
+    <w:abstractNumId w:val="148"/>
   </w:num>
   <w:num w:numId="127" w16cid:durableId="1542933219">
-    <w:abstractNumId w:val="144"/>
+    <w:abstractNumId w:val="147"/>
   </w:num>
   <w:num w:numId="128" w16cid:durableId="1867598127">
     <w:abstractNumId w:val="37"/>
   </w:num>
   <w:num w:numId="129" w16cid:durableId="253563084">
-    <w:abstractNumId w:val="157"/>
+    <w:abstractNumId w:val="160"/>
   </w:num>
   <w:num w:numId="130" w16cid:durableId="2105489346">
     <w:abstractNumId w:val="21"/>
   </w:num>
   <w:num w:numId="131" w16cid:durableId="559944851">
-    <w:abstractNumId w:val="103"/>
+    <w:abstractNumId w:val="104"/>
   </w:num>
   <w:num w:numId="132" w16cid:durableId="468205473">
-    <w:abstractNumId w:val="173"/>
+    <w:abstractNumId w:val="176"/>
   </w:num>
   <w:num w:numId="133" w16cid:durableId="780564003">
-    <w:abstractNumId w:val="50"/>
+    <w:abstractNumId w:val="51"/>
   </w:num>
   <w:num w:numId="134" w16cid:durableId="1555236582">
-    <w:abstractNumId w:val="150"/>
+    <w:abstractNumId w:val="153"/>
   </w:num>
   <w:num w:numId="135" w16cid:durableId="589124219">
-    <w:abstractNumId w:val="108"/>
+    <w:abstractNumId w:val="110"/>
   </w:num>
   <w:num w:numId="136" w16cid:durableId="1981954507">
-    <w:abstractNumId w:val="123"/>
+    <w:abstractNumId w:val="125"/>
   </w:num>
   <w:num w:numId="137" w16cid:durableId="934628821">
-    <w:abstractNumId w:val="139"/>
+    <w:abstractNumId w:val="142"/>
   </w:num>
   <w:num w:numId="138" w16cid:durableId="45105127">
     <w:abstractNumId w:val="38"/>
   </w:num>
   <w:num w:numId="139" w16cid:durableId="719865279">
-    <w:abstractNumId w:val="179"/>
+    <w:abstractNumId w:val="182"/>
   </w:num>
   <w:num w:numId="140" w16cid:durableId="622541928">
-    <w:abstractNumId w:val="138"/>
+    <w:abstractNumId w:val="141"/>
   </w:num>
   <w:num w:numId="141" w16cid:durableId="684328621">
-    <w:abstractNumId w:val="80"/>
+    <w:abstractNumId w:val="81"/>
   </w:num>
   <w:num w:numId="142" w16cid:durableId="72512544">
-    <w:abstractNumId w:val="78"/>
+    <w:abstractNumId w:val="79"/>
   </w:num>
   <w:num w:numId="143" w16cid:durableId="305596369">
-    <w:abstractNumId w:val="116"/>
+    <w:abstractNumId w:val="118"/>
   </w:num>
   <w:num w:numId="144" w16cid:durableId="1431854465">
-    <w:abstractNumId w:val="141"/>
+    <w:abstractNumId w:val="144"/>
   </w:num>
   <w:num w:numId="145" w16cid:durableId="158471721">
     <w:abstractNumId w:val="6"/>
   </w:num>
   <w:num w:numId="146" w16cid:durableId="1074666829">
-    <w:abstractNumId w:val="52"/>
+    <w:abstractNumId w:val="53"/>
   </w:num>
   <w:num w:numId="147" w16cid:durableId="1446340508">
-    <w:abstractNumId w:val="92"/>
+    <w:abstractNumId w:val="93"/>
   </w:num>
   <w:num w:numId="148" w16cid:durableId="1180965845">
-    <w:abstractNumId w:val="63"/>
+    <w:abstractNumId w:val="64"/>
   </w:num>
   <w:num w:numId="149" w16cid:durableId="622214">
-    <w:abstractNumId w:val="170"/>
+    <w:abstractNumId w:val="173"/>
   </w:num>
   <w:num w:numId="150" w16cid:durableId="747114667">
-    <w:abstractNumId w:val="84"/>
+    <w:abstractNumId w:val="85"/>
   </w:num>
   <w:num w:numId="151" w16cid:durableId="806892472">
     <w:abstractNumId w:val="39"/>
   </w:num>
   <w:num w:numId="152" w16cid:durableId="588776038">
-    <w:abstractNumId w:val="126"/>
+    <w:abstractNumId w:val="128"/>
   </w:num>
   <w:num w:numId="153" w16cid:durableId="799343597">
-    <w:abstractNumId w:val="88"/>
+    <w:abstractNumId w:val="89"/>
   </w:num>
   <w:num w:numId="154" w16cid:durableId="1498035628">
-    <w:abstractNumId w:val="128"/>
+    <w:abstractNumId w:val="130"/>
   </w:num>
   <w:num w:numId="155" w16cid:durableId="1831292560">
     <w:abstractNumId w:val="13"/>
   </w:num>
   <w:num w:numId="156" w16cid:durableId="592209165">
-    <w:abstractNumId w:val="60"/>
+    <w:abstractNumId w:val="61"/>
   </w:num>
   <w:num w:numId="157" w16cid:durableId="508326273">
     <w:abstractNumId w:val="3"/>
   </w:num>
   <w:num w:numId="158" w16cid:durableId="392393167">
-    <w:abstractNumId w:val="58"/>
+    <w:abstractNumId w:val="59"/>
   </w:num>
   <w:num w:numId="159" w16cid:durableId="979966128">
     <w:abstractNumId w:val="23"/>
   </w:num>
   <w:num w:numId="160" w16cid:durableId="889072832">
+    <w:abstractNumId w:val="123"/>
+  </w:num>
+  <w:num w:numId="161" w16cid:durableId="35085546">
+    <w:abstractNumId w:val="87"/>
+  </w:num>
+  <w:num w:numId="162" w16cid:durableId="1688167988">
+    <w:abstractNumId w:val="139"/>
+  </w:num>
+  <w:num w:numId="163" w16cid:durableId="1229419990">
     <w:abstractNumId w:val="121"/>
   </w:num>
-  <w:num w:numId="161" w16cid:durableId="35085546">
-    <w:abstractNumId w:val="86"/>
-  </w:num>
-  <w:num w:numId="162" w16cid:durableId="1688167988">
-    <w:abstractNumId w:val="136"/>
-  </w:num>
-  <w:num w:numId="163" w16cid:durableId="1229419990">
-    <w:abstractNumId w:val="119"/>
-  </w:num>
   <w:num w:numId="164" w16cid:durableId="205724275">
-    <w:abstractNumId w:val="163"/>
+    <w:abstractNumId w:val="166"/>
   </w:num>
   <w:num w:numId="165" w16cid:durableId="1516920991">
     <w:abstractNumId w:val="11"/>
@@ -64619,46 +65927,55 @@
     <w:abstractNumId w:val="41"/>
   </w:num>
   <w:num w:numId="167" w16cid:durableId="617376661">
-    <w:abstractNumId w:val="176"/>
+    <w:abstractNumId w:val="179"/>
   </w:num>
   <w:num w:numId="168" w16cid:durableId="491025371">
-    <w:abstractNumId w:val="133"/>
+    <w:abstractNumId w:val="136"/>
   </w:num>
   <w:num w:numId="169" w16cid:durableId="656881361">
-    <w:abstractNumId w:val="151"/>
+    <w:abstractNumId w:val="154"/>
   </w:num>
   <w:num w:numId="170" w16cid:durableId="1472090030">
     <w:abstractNumId w:val="34"/>
   </w:num>
   <w:num w:numId="171" w16cid:durableId="775751536">
-    <w:abstractNumId w:val="90"/>
+    <w:abstractNumId w:val="91"/>
   </w:num>
   <w:num w:numId="172" w16cid:durableId="278806664">
-    <w:abstractNumId w:val="112"/>
+    <w:abstractNumId w:val="114"/>
   </w:num>
   <w:num w:numId="173" w16cid:durableId="209152800">
+    <w:abstractNumId w:val="57"/>
+  </w:num>
+  <w:num w:numId="174" w16cid:durableId="1614242829">
+    <w:abstractNumId w:val="169"/>
+  </w:num>
+  <w:num w:numId="175" w16cid:durableId="1973171405">
+    <w:abstractNumId w:val="58"/>
+  </w:num>
+  <w:num w:numId="176" w16cid:durableId="946619618">
     <w:abstractNumId w:val="56"/>
   </w:num>
-  <w:num w:numId="174" w16cid:durableId="1614242829">
-    <w:abstractNumId w:val="166"/>
-  </w:num>
-  <w:num w:numId="175" w16cid:durableId="1973171405">
-    <w:abstractNumId w:val="57"/>
-  </w:num>
-  <w:num w:numId="176" w16cid:durableId="946619618">
-    <w:abstractNumId w:val="55"/>
-  </w:num>
   <w:num w:numId="177" w16cid:durableId="1735547915">
-    <w:abstractNumId w:val="137"/>
+    <w:abstractNumId w:val="140"/>
   </w:num>
   <w:num w:numId="178" w16cid:durableId="858852044">
-    <w:abstractNumId w:val="93"/>
+    <w:abstractNumId w:val="94"/>
   </w:num>
   <w:num w:numId="179" w16cid:durableId="1092774889">
-    <w:abstractNumId w:val="171"/>
+    <w:abstractNumId w:val="174"/>
   </w:num>
   <w:num w:numId="180" w16cid:durableId="449512702">
-    <w:abstractNumId w:val="51"/>
+    <w:abstractNumId w:val="52"/>
+  </w:num>
+  <w:num w:numId="181" w16cid:durableId="419063379">
+    <w:abstractNumId w:val="44"/>
+  </w:num>
+  <w:num w:numId="182" w16cid:durableId="1117329924">
+    <w:abstractNumId w:val="131"/>
+  </w:num>
+  <w:num w:numId="183" w16cid:durableId="1071579500">
+    <w:abstractNumId w:val="109"/>
   </w:num>
   <w:numIdMacAtCleanup w:val="30"/>
 </w:numbering>
@@ -65064,7 +66381,7 @@
   <w:style w:type="paragraph" w:default="1" w:styleId="Normal">
     <w:name w:val="Normal"/>
     <w:qFormat/>
-    <w:rsid w:val="006C2DEA"/>
+    <w:rsid w:val="00C812AF"/>
     <w:rPr>
       <w:noProof/>
     </w:rPr>

</xml_diff>